<commit_message>
update url in cv
</commit_message>
<xml_diff>
--- a/cv/phalen-website-cv.docx
+++ b/cv/phalen-website-cv.docx
@@ -1322,7 +1322,23 @@
             <w:rStyle w:val="Hyperlink"/>
             <w:rFonts w:ascii="Times New Roman" w:eastAsia="Times New Roman" w:hAnsi="Times New Roman" w:cs="Times New Roman"/>
           </w:rPr>
-          <w:t>Bayesian multilevel regression</w:t>
+          <w:t>Bayesian multilevel regressi</w:t>
+        </w:r>
+        <w:bookmarkStart w:id="0" w:name="_GoBack"/>
+        <w:bookmarkEnd w:id="0"/>
+        <w:r>
+          <w:rPr>
+            <w:rStyle w:val="Hyperlink"/>
+            <w:rFonts w:ascii="Times New Roman" w:eastAsia="Times New Roman" w:hAnsi="Times New Roman" w:cs="Times New Roman"/>
+          </w:rPr>
+          <w:t>o</w:t>
+        </w:r>
+        <w:r>
+          <w:rPr>
+            <w:rStyle w:val="Hyperlink"/>
+            <w:rFonts w:ascii="Times New Roman" w:eastAsia="Times New Roman" w:hAnsi="Times New Roman" w:cs="Times New Roman"/>
+          </w:rPr>
+          <w:t>n</w:t>
         </w:r>
       </w:hyperlink>
     </w:p>
@@ -1362,8 +1378,6 @@
           <w:t>Complex survey designs</w:t>
         </w:r>
       </w:hyperlink>
-      <w:bookmarkStart w:id="0" w:name="_GoBack"/>
-      <w:bookmarkEnd w:id="0"/>
     </w:p>
     <w:p>
       <w:pPr>

</xml_diff>

<commit_message>
redirect R^g to publications page
</commit_message>
<xml_diff>
--- a/cv/phalen-website-cv.docx
+++ b/cv/phalen-website-cv.docx
@@ -824,6 +824,15 @@
           <w:rFonts w:ascii="Times New Roman" w:eastAsia="Times New Roman" w:hAnsi="Times New Roman" w:cs="Times New Roman"/>
         </w:rPr>
       </w:pPr>
+      <w:r>
+        <w:rPr>
+          <w:rFonts w:ascii="Times New Roman" w:eastAsia="Times New Roman" w:hAnsi="Times New Roman" w:cs="Times New Roman"/>
+        </w:rPr>
+        <w:tab/>
+        <w:t>Intern Class Representative</w:t>
+      </w:r>
+      <w:bookmarkStart w:id="0" w:name="_GoBack"/>
+      <w:bookmarkEnd w:id="0"/>
     </w:p>
     <w:p>
       <w:pPr>
@@ -1322,23 +1331,7 @@
             <w:rStyle w:val="Hyperlink"/>
             <w:rFonts w:ascii="Times New Roman" w:eastAsia="Times New Roman" w:hAnsi="Times New Roman" w:cs="Times New Roman"/>
           </w:rPr>
-          <w:t>Bayesian multilevel regressi</w:t>
-        </w:r>
-        <w:bookmarkStart w:id="0" w:name="_GoBack"/>
-        <w:bookmarkEnd w:id="0"/>
-        <w:r>
-          <w:rPr>
-            <w:rStyle w:val="Hyperlink"/>
-            <w:rFonts w:ascii="Times New Roman" w:eastAsia="Times New Roman" w:hAnsi="Times New Roman" w:cs="Times New Roman"/>
-          </w:rPr>
-          <w:t>o</w:t>
-        </w:r>
-        <w:r>
-          <w:rPr>
-            <w:rStyle w:val="Hyperlink"/>
-            <w:rFonts w:ascii="Times New Roman" w:eastAsia="Times New Roman" w:hAnsi="Times New Roman" w:cs="Times New Roman"/>
-          </w:rPr>
-          <w:t>n</w:t>
+          <w:t>Bayesian multilevel regression</w:t>
         </w:r>
       </w:hyperlink>
     </w:p>

</xml_diff>

<commit_message>
new publication on IMR
</commit_message>
<xml_diff>
--- a/cv/phalen-website-cv.docx
+++ b/cv/phalen-website-cv.docx
@@ -831,8 +831,6 @@
         <w:tab/>
         <w:t>Intern Class Representative</w:t>
       </w:r>
-      <w:bookmarkStart w:id="0" w:name="_GoBack"/>
-      <w:bookmarkEnd w:id="0"/>
     </w:p>
     <w:p>
       <w:pPr>
@@ -1541,14 +1539,100 @@
         <w:spacing w:line="240" w:lineRule="auto"/>
         <w:ind w:left="720" w:hanging="720"/>
         <w:rPr>
+          <w:rFonts w:ascii="Times New Roman" w:eastAsia="Times New Roman" w:hAnsi="Times New Roman" w:cs="Times New Roman"/>
+          <w:i/>
+          <w:color w:val="auto"/>
+        </w:rPr>
+      </w:pPr>
+      <w:r>
+        <w:rPr>
+          <w:rFonts w:ascii="Times New Roman" w:eastAsia="Times New Roman" w:hAnsi="Times New Roman" w:cs="Times New Roman"/>
+          <w:shd w:val="clear" w:color="auto" w:fill="FFFFFF"/>
+        </w:rPr>
+        <w:t>White, D. A., McGuire, A.B., L</w:t>
+      </w:r>
+      <w:r>
+        <w:rPr>
+          <w:rFonts w:ascii="Times New Roman" w:eastAsia="Times New Roman" w:hAnsi="Times New Roman" w:cs="Times New Roman"/>
+          <w:shd w:val="clear" w:color="auto" w:fill="FFFFFF"/>
+        </w:rPr>
+        <w:t>uther</w:t>
+      </w:r>
+      <w:r>
+        <w:rPr>
+          <w:rFonts w:ascii="Times New Roman" w:eastAsia="Times New Roman" w:hAnsi="Times New Roman" w:cs="Times New Roman"/>
+          <w:shd w:val="clear" w:color="auto" w:fill="FFFFFF"/>
+        </w:rPr>
+        <w:t>, L., Anderson, A. I., Phalen, P., &amp; McGrew, J. H.</w:t>
+      </w:r>
+      <w:r>
+        <w:rPr>
+          <w:rFonts w:ascii="Times New Roman" w:eastAsia="Times New Roman" w:hAnsi="Times New Roman" w:cs="Times New Roman"/>
+          <w:shd w:val="clear" w:color="auto" w:fill="FFFFFF"/>
+        </w:rPr>
+        <w:t xml:space="preserve"> (in press).</w:t>
+      </w:r>
+      <w:r>
+        <w:rPr>
+          <w:rFonts w:ascii="Times New Roman" w:eastAsia="Times New Roman" w:hAnsi="Times New Roman" w:cs="Times New Roman"/>
+          <w:shd w:val="clear" w:color="auto" w:fill="FFFFFF"/>
+        </w:rPr>
+        <w:t xml:space="preserve"> </w:t>
+      </w:r>
+      <w:r>
+        <w:rPr>
+          <w:rFonts w:ascii="Times New Roman" w:eastAsia="Times New Roman" w:hAnsi="Times New Roman" w:cs="Times New Roman"/>
+          <w:shd w:val="clear" w:color="auto" w:fill="FFFFFF"/>
+        </w:rPr>
+        <w:t>Consumer factors predicting level of treatment r</w:t>
+      </w:r>
+      <w:r>
+        <w:rPr>
+          <w:rFonts w:ascii="Times New Roman" w:eastAsia="Times New Roman" w:hAnsi="Times New Roman" w:cs="Times New Roman"/>
+          <w:shd w:val="clear" w:color="auto" w:fill="FFFFFF"/>
+        </w:rPr>
+        <w:t>esponse to Illness Management and Recovery</w:t>
+      </w:r>
+      <w:r>
+        <w:rPr>
+          <w:rFonts w:ascii="Times New Roman" w:eastAsia="Times New Roman" w:hAnsi="Times New Roman" w:cs="Times New Roman"/>
+          <w:color w:val="auto"/>
+        </w:rPr>
+        <w:t xml:space="preserve">. </w:t>
+      </w:r>
+      <w:r>
+        <w:rPr>
+          <w:rFonts w:ascii="Times New Roman" w:eastAsia="Times New Roman" w:hAnsi="Times New Roman" w:cs="Times New Roman"/>
+          <w:i/>
+          <w:color w:val="auto"/>
+        </w:rPr>
+        <w:t>Psychiatric Rehabilitation Journal.</w:t>
+      </w:r>
+    </w:p>
+    <w:p>
+      <w:pPr>
+        <w:spacing w:line="240" w:lineRule="auto"/>
+        <w:ind w:left="720" w:hanging="720"/>
+        <w:rPr>
           <w:rFonts w:ascii="Times New Roman" w:hAnsi="Times New Roman" w:cs="Times New Roman"/>
-        </w:rPr>
-      </w:pPr>
-      <w:r>
+          <w:b/>
+        </w:rPr>
+      </w:pPr>
+    </w:p>
+    <w:p>
+      <w:pPr>
+        <w:spacing w:line="240" w:lineRule="auto"/>
+        <w:ind w:left="720" w:hanging="720"/>
         <w:rPr>
           <w:rFonts w:ascii="Times New Roman" w:hAnsi="Times New Roman" w:cs="Times New Roman"/>
-          <w:b/>
-        </w:rPr>
+        </w:rPr>
+      </w:pPr>
+      <w:r>
+        <w:rPr>
+          <w:rFonts w:ascii="Times New Roman" w:hAnsi="Times New Roman" w:cs="Times New Roman"/>
+          <w:b/>
+        </w:rPr>
+        <w:lastRenderedPageBreak/>
         <w:t xml:space="preserve">Phalen, P. L., </w:t>
       </w:r>
       <w:r>
@@ -1584,6 +1668,7 @@
     </w:p>
     <w:p>
       <w:pPr>
+        <w:spacing w:line="240" w:lineRule="auto"/>
         <w:ind w:left="720" w:hanging="720"/>
         <w:rPr>
           <w:rFonts w:ascii="Times New Roman" w:eastAsia="Times New Roman" w:hAnsi="Times New Roman" w:cs="Times New Roman"/>
@@ -1594,7 +1679,6 @@
         <w:rPr>
           <w:rFonts w:ascii="Times New Roman" w:hAnsi="Times New Roman" w:cs="Times New Roman"/>
         </w:rPr>
-        <w:lastRenderedPageBreak/>
         <w:t xml:space="preserve">Niculescu, A. B., Le-Niculescu, H., Levey, D. F., </w:t>
       </w:r>
       <w:r>
@@ -1683,6 +1767,7 @@
     </w:p>
     <w:p>
       <w:pPr>
+        <w:spacing w:line="240" w:lineRule="auto"/>
         <w:ind w:left="720" w:hanging="720"/>
         <w:rPr>
           <w:rFonts w:ascii="Times New Roman" w:eastAsia="Times New Roman" w:hAnsi="Times New Roman" w:cs="Times New Roman"/>
@@ -1815,6 +1900,7 @@
     </w:p>
     <w:p>
       <w:pPr>
+        <w:spacing w:line="240" w:lineRule="auto"/>
         <w:rPr>
           <w:rFonts w:ascii="Times New Roman" w:hAnsi="Times New Roman" w:cs="Times New Roman"/>
           <w:b/>
@@ -1914,6 +2000,7 @@
     </w:p>
     <w:p>
       <w:pPr>
+        <w:spacing w:line="240" w:lineRule="auto"/>
         <w:rPr>
           <w:rFonts w:ascii="Times New Roman" w:hAnsi="Times New Roman" w:cs="Times New Roman"/>
           <w:b/>
@@ -1922,6 +2009,7 @@
     </w:p>
     <w:p>
       <w:pPr>
+        <w:spacing w:line="240" w:lineRule="auto"/>
         <w:ind w:left="720" w:hanging="720"/>
         <w:rPr>
           <w:rFonts w:ascii="Times New Roman" w:eastAsia="Times New Roman" w:hAnsi="Times New Roman" w:cs="Times New Roman"/>
@@ -2017,6 +2105,7 @@
     </w:p>
     <w:p>
       <w:pPr>
+        <w:spacing w:line="240" w:lineRule="auto"/>
         <w:rPr>
           <w:rFonts w:ascii="Times New Roman" w:eastAsia="Times New Roman" w:hAnsi="Times New Roman" w:cs="Times New Roman"/>
           <w:color w:val="auto"/>
@@ -2026,6 +2115,7 @@
     <w:p>
       <w:pPr>
         <w:pStyle w:val="normal0"/>
+        <w:spacing w:line="240" w:lineRule="auto"/>
         <w:rPr>
           <w:b w:val="0"/>
         </w:rPr>
@@ -2061,6 +2151,7 @@
     </w:p>
     <w:p>
       <w:pPr>
+        <w:spacing w:line="240" w:lineRule="auto"/>
         <w:rPr>
           <w:rFonts w:ascii="Times New Roman" w:hAnsi="Times New Roman" w:cs="Times New Roman"/>
           <w:b/>
@@ -2071,6 +2162,7 @@
     <w:p>
       <w:pPr>
         <w:pStyle w:val="normal0"/>
+        <w:spacing w:line="240" w:lineRule="auto"/>
         <w:rPr>
           <w:color w:val="auto"/>
         </w:rPr>
@@ -2141,6 +2233,7 @@
     <w:p>
       <w:pPr>
         <w:pStyle w:val="normal0"/>
+        <w:spacing w:line="240" w:lineRule="auto"/>
         <w:rPr>
           <w:b w:val="0"/>
           <w:u w:val="single"/>
@@ -2150,6 +2243,7 @@
     <w:p>
       <w:pPr>
         <w:pStyle w:val="normal0"/>
+        <w:spacing w:line="240" w:lineRule="auto"/>
         <w:rPr>
           <w:b w:val="0"/>
         </w:rPr>
@@ -2185,6 +2279,7 @@
     </w:p>
     <w:p>
       <w:pPr>
+        <w:spacing w:line="240" w:lineRule="auto"/>
         <w:ind w:left="720" w:hanging="720"/>
         <w:rPr>
           <w:rFonts w:ascii="Times New Roman" w:hAnsi="Times New Roman" w:cs="Times New Roman"/>
@@ -2560,15 +2655,6 @@
           <w:u w:val="single"/>
         </w:rPr>
       </w:pPr>
-    </w:p>
-    <w:p>
-      <w:pPr>
-        <w:rPr>
-          <w:rFonts w:ascii="Times New Roman" w:hAnsi="Times New Roman"/>
-          <w:b/>
-          <w:u w:val="single"/>
-        </w:rPr>
-      </w:pPr>
       <w:r>
         <w:rPr>
           <w:rFonts w:ascii="Times New Roman" w:hAnsi="Times New Roman"/>
@@ -4445,6 +4531,56 @@
           <w:between w:val="nil"/>
           <w:bar w:val="nil"/>
         </w:pBdr>
+        <w:tabs>
+          <w:tab w:val="left" w:pos="2070"/>
+        </w:tabs>
+        <w:spacing w:line="240" w:lineRule="auto"/>
+        <w:ind w:left="2070" w:hanging="2070"/>
+        <w:rPr>
+          <w:rFonts w:ascii="Times New Roman" w:eastAsia="Times New Roman" w:hAnsi="Times New Roman" w:cs="Times New Roman"/>
+          <w:b/>
+        </w:rPr>
+      </w:pPr>
+      <w:r>
+        <w:rPr>
+          <w:rFonts w:ascii="Times New Roman" w:eastAsia="Times New Roman" w:hAnsi="Times New Roman" w:cs="Times New Roman"/>
+        </w:rPr>
+        <w:t>2017-present</w:t>
+      </w:r>
+      <w:r>
+        <w:rPr>
+          <w:rFonts w:ascii="Times New Roman" w:eastAsia="Times New Roman" w:hAnsi="Times New Roman" w:cs="Times New Roman"/>
+        </w:rPr>
+        <w:tab/>
+      </w:r>
+      <w:r>
+        <w:rPr>
+          <w:rStyle w:val="Strong"/>
+          <w:rFonts w:ascii="Times New Roman" w:hAnsi="Times New Roman" w:cs="Times New Roman"/>
+          <w:b w:val="0"/>
+          <w:u w:val="single"/>
+        </w:rPr>
+        <w:t>VA Maryland Health Care System/University of Maryland School of Medicine Psychology Internship Consortium</w:t>
+      </w:r>
+      <w:r>
+        <w:rPr>
+          <w:rStyle w:val="Strong"/>
+          <w:rFonts w:ascii="Times New Roman" w:hAnsi="Times New Roman" w:cs="Times New Roman"/>
+          <w:b w:val="0"/>
+        </w:rPr>
+        <w:t>, Research Rotation, Baltimore, Maryland</w:t>
+      </w:r>
+    </w:p>
+    <w:p>
+      <w:pPr>
+        <w:pBdr>
+          <w:top w:val="nil"/>
+          <w:left w:val="nil"/>
+          <w:bottom w:val="nil"/>
+          <w:right w:val="nil"/>
+          <w:between w:val="nil"/>
+          <w:bar w:val="nil"/>
+        </w:pBdr>
         <w:spacing w:line="240" w:lineRule="auto"/>
         <w:ind w:left="2160" w:hanging="2160"/>
         <w:rPr>
@@ -5226,6 +5362,7 @@
         <w:ind w:right="-14"/>
         <w:rPr>
           <w:rFonts w:ascii="Times New Roman" w:eastAsia="Times New Roman" w:hAnsi="Times New Roman" w:cs="Times New Roman"/>
+          <w:bCs/>
         </w:rPr>
       </w:pPr>
       <w:r>
@@ -5279,14 +5416,14 @@
           <w:between w:val="nil"/>
           <w:bar w:val="nil"/>
         </w:pBdr>
-        <w:tabs>
-          <w:tab w:val="left" w:pos="2160"/>
-        </w:tabs>
-        <w:spacing w:line="240" w:lineRule="auto"/>
-        <w:rPr>
-          <w:rFonts w:ascii="Times New Roman" w:eastAsia="Times New Roman" w:hAnsi="Times New Roman" w:cs="Times New Roman"/>
-        </w:rPr>
-      </w:pPr>
+        <w:spacing w:line="240" w:lineRule="auto"/>
+        <w:ind w:right="-14"/>
+        <w:rPr>
+          <w:rFonts w:ascii="Times New Roman" w:eastAsia="Times New Roman" w:hAnsi="Times New Roman" w:cs="Times New Roman"/>
+        </w:rPr>
+      </w:pPr>
+      <w:bookmarkStart w:id="0" w:name="_GoBack"/>
+      <w:bookmarkEnd w:id="0"/>
     </w:p>
     <w:p>
       <w:pPr>

</xml_diff>

<commit_message>
re-order pubs in CV around themes where possible
</commit_message>
<xml_diff>
--- a/cv/phalen-website-cv.docx
+++ b/cv/phalen-website-cv.docx
@@ -1639,124 +1639,71 @@
         <w:rPr>
           <w:rFonts w:ascii="Times New Roman" w:hAnsi="Times New Roman" w:cs="Times New Roman"/>
         </w:rPr>
-        <w:t xml:space="preserve">Warman, D., Martin, J., &amp; Lysaker, P. (in press). Public understanding of different kinds of voice-hearing experiences: Relationship with causal beliefs, perceptions of mental illness, and stigma. </w:t>
+        <w:t>Warman, D., Martin, J., &amp; Lysaker, P. (</w:t>
+      </w:r>
+      <w:r>
+        <w:rPr>
+          <w:rFonts w:ascii="Times New Roman" w:hAnsi="Times New Roman" w:cs="Times New Roman"/>
+        </w:rPr>
+        <w:t>in press</w:t>
+      </w:r>
+      <w:r>
+        <w:rPr>
+          <w:rFonts w:ascii="Times New Roman" w:hAnsi="Times New Roman" w:cs="Times New Roman"/>
+        </w:rPr>
+        <w:t xml:space="preserve">). The stigma of voice-hearing experiences: Religiousness and voice-hearing contents matter. </w:t>
       </w:r>
       <w:r>
         <w:rPr>
           <w:rFonts w:ascii="Times New Roman" w:hAnsi="Times New Roman" w:cs="Times New Roman"/>
           <w:i/>
         </w:rPr>
-        <w:t>American Journal of Psychiatric Rehabilitation</w:t>
+        <w:t>Stigma and Health</w:t>
       </w:r>
       <w:r>
         <w:rPr>
           <w:rFonts w:ascii="Times New Roman" w:hAnsi="Times New Roman" w:cs="Times New Roman"/>
         </w:rPr>
-        <w:t xml:space="preserve">. </w:t>
-      </w:r>
-    </w:p>
-    <w:p>
-      <w:pPr>
-        <w:spacing w:line="240" w:lineRule="auto"/>
-        <w:rPr>
-          <w:rFonts w:ascii="Times New Roman" w:eastAsia="Times New Roman" w:hAnsi="Times New Roman" w:cs="Times New Roman"/>
-          <w:b/>
-          <w:color w:val="222222"/>
-          <w:shd w:val="clear" w:color="auto" w:fill="FFFFFF"/>
-        </w:rPr>
-      </w:pPr>
+        <w:t>. doi:10.1037/sah0000075</w:t>
+      </w:r>
     </w:p>
     <w:p>
       <w:pPr>
         <w:spacing w:line="240" w:lineRule="auto"/>
         <w:ind w:left="720" w:hanging="720"/>
         <w:rPr>
-          <w:rFonts w:ascii="Times New Roman" w:eastAsia="Times New Roman" w:hAnsi="Times New Roman" w:cs="Times New Roman"/>
-          <w:color w:val="auto"/>
-        </w:rPr>
-      </w:pPr>
-      <w:r>
-        <w:rPr>
           <w:rFonts w:ascii="Times New Roman" w:hAnsi="Times New Roman" w:cs="Times New Roman"/>
-        </w:rPr>
-        <w:t xml:space="preserve">Niculescu, A. B., Le-Niculescu, H., Levey, D. F., </w:t>
-      </w:r>
-      <w:r>
+          <w:b/>
+        </w:rPr>
+      </w:pPr>
+    </w:p>
+    <w:p>
+      <w:pPr>
+        <w:spacing w:line="240" w:lineRule="auto"/>
+        <w:ind w:left="720" w:hanging="720"/>
         <w:rPr>
           <w:rFonts w:ascii="Times New Roman" w:hAnsi="Times New Roman" w:cs="Times New Roman"/>
-          <w:b/>
-        </w:rPr>
-        <w:t>Phalen, P.</w:t>
-      </w:r>
+        </w:rPr>
+      </w:pPr>
       <w:r>
         <w:rPr>
           <w:rFonts w:ascii="Times New Roman" w:hAnsi="Times New Roman" w:cs="Times New Roman"/>
-        </w:rPr>
-        <w:t>,</w:t>
+          <w:b/>
+        </w:rPr>
+        <w:t xml:space="preserve">Phalen, P. L., </w:t>
       </w:r>
       <w:r>
         <w:rPr>
           <w:rFonts w:ascii="Times New Roman" w:hAnsi="Times New Roman" w:cs="Times New Roman"/>
         </w:rPr>
-        <w:t xml:space="preserve"> Dainton, H. D., Roseberry, K., Niculescu, E., Niezer, J., Williams, A., Graham, D. L., Jone</w:t>
-      </w:r>
-      <w:r>
-        <w:rPr>
-          <w:rFonts w:ascii="Times New Roman" w:hAnsi="Times New Roman" w:cs="Times New Roman"/>
-        </w:rPr>
-        <w:t>s, T., Venugopal, V., Ballew, A</w:t>
-      </w:r>
-      <w:r>
-        <w:rPr>
-          <w:rFonts w:ascii="Times New Roman" w:hAnsi="Times New Roman" w:cs="Times New Roman"/>
-        </w:rPr>
-        <w:t>., Yard, M., Gelbart, T., Kurian, S. M., Shekhar, A., Schork, N. J., Sandusky, G. E., &amp; Salomon, D. R. (</w:t>
-      </w:r>
-      <w:r>
-        <w:rPr>
-          <w:rFonts w:ascii="Times New Roman" w:hAnsi="Times New Roman" w:cs="Times New Roman"/>
-        </w:rPr>
-        <w:t>in press</w:t>
-      </w:r>
-      <w:r>
-        <w:rPr>
-          <w:rFonts w:ascii="Times New Roman" w:hAnsi="Times New Roman" w:cs="Times New Roman"/>
-        </w:rPr>
-        <w:t>).</w:t>
-      </w:r>
-      <w:r>
-        <w:rPr>
-          <w:rFonts w:ascii="Times New Roman" w:hAnsi="Times New Roman" w:cs="Times New Roman"/>
-        </w:rPr>
-        <w:t xml:space="preserve"> </w:t>
-      </w:r>
-      <w:r>
-        <w:rPr>
-          <w:rFonts w:ascii="Times New Roman" w:eastAsia="Times New Roman" w:hAnsi="Times New Roman" w:cs="Times New Roman"/>
-          <w:color w:val="222222"/>
-          <w:shd w:val="clear" w:color="auto" w:fill="FFFFFF"/>
-        </w:rPr>
-        <w:t>Precision medicine for suicidality: From universality to subtypes and personalization</w:t>
-      </w:r>
-      <w:r>
-        <w:rPr>
-          <w:rFonts w:ascii="Times New Roman" w:eastAsia="Times New Roman" w:hAnsi="Times New Roman" w:cs="Times New Roman"/>
-          <w:color w:val="auto"/>
-        </w:rPr>
-        <w:t>.</w:t>
-      </w:r>
-      <w:r>
-        <w:rPr>
-          <w:rFonts w:ascii="Times New Roman" w:hAnsi="Times New Roman" w:cs="Times New Roman"/>
-        </w:rPr>
-        <w:t xml:space="preserve"> </w:t>
+        <w:t xml:space="preserve">Warman, D., Martin, J., &amp; Lysaker, P. (in press). Public understanding of different kinds of voice-hearing experiences: Relationship with causal beliefs, perceptions of mental illness, and stigma. </w:t>
       </w:r>
       <w:r>
         <w:rPr>
           <w:rFonts w:ascii="Times New Roman" w:hAnsi="Times New Roman" w:cs="Times New Roman"/>
           <w:i/>
         </w:rPr>
-        <w:t>Molecular Psychiatry</w:t>
+        <w:t>American Journal of Psychiatric Rehabilitation</w:t>
       </w:r>
       <w:r>
         <w:rPr>
@@ -1768,143 +1715,302 @@
     <w:p>
       <w:pPr>
         <w:spacing w:line="240" w:lineRule="auto"/>
+        <w:rPr>
+          <w:rFonts w:ascii="Times New Roman" w:eastAsia="Times New Roman" w:hAnsi="Times New Roman" w:cs="Times New Roman"/>
+          <w:b/>
+          <w:color w:val="222222"/>
+          <w:shd w:val="clear" w:color="auto" w:fill="FFFFFF"/>
+        </w:rPr>
+      </w:pPr>
+    </w:p>
+    <w:p>
+      <w:pPr>
+        <w:spacing w:line="240" w:lineRule="auto"/>
         <w:ind w:left="720" w:hanging="720"/>
         <w:rPr>
           <w:rFonts w:ascii="Times New Roman" w:eastAsia="Times New Roman" w:hAnsi="Times New Roman" w:cs="Times New Roman"/>
           <w:color w:val="auto"/>
         </w:rPr>
       </w:pPr>
-    </w:p>
-    <w:p>
-      <w:pPr>
-        <w:shd w:val="clear" w:color="auto" w:fill="FFFFFF"/>
-        <w:spacing w:line="240" w:lineRule="auto"/>
-        <w:ind w:left="720" w:hanging="720"/>
-        <w:rPr>
-          <w:rFonts w:ascii="Times New Roman" w:eastAsia="Times New Roman" w:hAnsi="Times New Roman" w:cs="Times New Roman"/>
-          <w:i/>
-          <w:color w:val="222222"/>
-        </w:rPr>
-      </w:pPr>
-      <w:r>
-        <w:rPr>
-          <w:rFonts w:ascii="Times New Roman" w:eastAsia="Times New Roman" w:hAnsi="Times New Roman" w:cs="Times New Roman"/>
-          <w:color w:val="222222"/>
-        </w:rPr>
-        <w:t xml:space="preserve">Kivisto, A., J., Ray, B., &amp; </w:t>
-      </w:r>
-      <w:r>
-        <w:rPr>
-          <w:rFonts w:ascii="Times New Roman" w:eastAsia="Times New Roman" w:hAnsi="Times New Roman" w:cs="Times New Roman"/>
-          <w:b/>
-          <w:color w:val="222222"/>
-        </w:rPr>
-        <w:t>Phalen, P.L</w:t>
-      </w:r>
-      <w:r>
-        <w:rPr>
-          <w:rFonts w:ascii="Times New Roman" w:eastAsia="Times New Roman" w:hAnsi="Times New Roman" w:cs="Times New Roman"/>
-          <w:color w:val="222222"/>
-        </w:rPr>
-        <w:t>. (in press)</w:t>
-      </w:r>
-      <w:r>
-        <w:rPr>
-          <w:rFonts w:ascii="Times New Roman" w:eastAsia="Times New Roman" w:hAnsi="Times New Roman" w:cs="Times New Roman"/>
-          <w:color w:val="222222"/>
+      <w:r>
+        <w:rPr>
+          <w:rFonts w:ascii="Times New Roman" w:hAnsi="Times New Roman" w:cs="Times New Roman"/>
+        </w:rPr>
+        <w:t xml:space="preserve">Niculescu, A. B., Le-Niculescu, H., Levey, D. F., </w:t>
+      </w:r>
+      <w:r>
+        <w:rPr>
+          <w:rFonts w:ascii="Times New Roman" w:hAnsi="Times New Roman" w:cs="Times New Roman"/>
+          <w:b/>
+        </w:rPr>
+        <w:t>Phalen, P.</w:t>
+      </w:r>
+      <w:r>
+        <w:rPr>
+          <w:rFonts w:ascii="Times New Roman" w:hAnsi="Times New Roman" w:cs="Times New Roman"/>
+        </w:rPr>
+        <w:t>,</w:t>
+      </w:r>
+      <w:r>
+        <w:rPr>
+          <w:rFonts w:ascii="Times New Roman" w:hAnsi="Times New Roman" w:cs="Times New Roman"/>
+        </w:rPr>
+        <w:t xml:space="preserve"> Dainton, H. D., Roseberry, K., Niculescu, E., Niezer, J., Williams, A., Graham, D. L., Jone</w:t>
+      </w:r>
+      <w:r>
+        <w:rPr>
+          <w:rFonts w:ascii="Times New Roman" w:hAnsi="Times New Roman" w:cs="Times New Roman"/>
+        </w:rPr>
+        <w:t>s, T., Venugopal, V., Ballew, A</w:t>
+      </w:r>
+      <w:r>
+        <w:rPr>
+          <w:rFonts w:ascii="Times New Roman" w:hAnsi="Times New Roman" w:cs="Times New Roman"/>
+        </w:rPr>
+        <w:t>., Yard, M., Gelbart, T., Kurian, S. M., Shekhar, A., Schork, N. J., Sandusky, G. E., &amp; Salomon, D. R. (</w:t>
+      </w:r>
+      <w:r>
+        <w:rPr>
+          <w:rFonts w:ascii="Times New Roman" w:hAnsi="Times New Roman" w:cs="Times New Roman"/>
+        </w:rPr>
+        <w:t>in press</w:t>
+      </w:r>
+      <w:r>
+        <w:rPr>
+          <w:rFonts w:ascii="Times New Roman" w:hAnsi="Times New Roman" w:cs="Times New Roman"/>
+        </w:rPr>
+        <w:t>).</w:t>
+      </w:r>
+      <w:r>
+        <w:rPr>
+          <w:rFonts w:ascii="Times New Roman" w:hAnsi="Times New Roman" w:cs="Times New Roman"/>
+        </w:rPr>
+        <w:t xml:space="preserve"> </w:t>
+      </w:r>
+      <w:r>
+        <w:rPr>
+          <w:rFonts w:ascii="Times New Roman" w:eastAsia="Times New Roman" w:hAnsi="Times New Roman" w:cs="Times New Roman"/>
+          <w:color w:val="222222"/>
+          <w:shd w:val="clear" w:color="auto" w:fill="FFFFFF"/>
+        </w:rPr>
+        <w:t>Precision medicine for suicidality: From universality to subtypes and personalization</w:t>
+      </w:r>
+      <w:r>
+        <w:rPr>
+          <w:rFonts w:ascii="Times New Roman" w:eastAsia="Times New Roman" w:hAnsi="Times New Roman" w:cs="Times New Roman"/>
+          <w:color w:val="auto"/>
         </w:rPr>
         <w:t>.</w:t>
       </w:r>
       <w:r>
         <w:rPr>
-          <w:rFonts w:ascii="Times New Roman" w:eastAsia="Times New Roman" w:hAnsi="Times New Roman" w:cs="Times New Roman"/>
-          <w:color w:val="222222"/>
-        </w:rPr>
-        <w:t xml:space="preserve"> Firearm Legislation and Fatal Police Shootings in the United States. </w:t>
-      </w:r>
-      <w:r>
-        <w:rPr>
-          <w:rFonts w:ascii="Times New Roman" w:eastAsia="Times New Roman" w:hAnsi="Times New Roman" w:cs="Times New Roman"/>
-          <w:i/>
-          <w:color w:val="222222"/>
-        </w:rPr>
-        <w:t>American Journal</w:t>
-      </w:r>
-      <w:r>
-        <w:rPr>
-          <w:rFonts w:ascii="Times New Roman" w:eastAsia="Times New Roman" w:hAnsi="Times New Roman" w:cs="Times New Roman"/>
-          <w:i/>
-          <w:color w:val="222222"/>
-        </w:rPr>
-        <w:t xml:space="preserve"> of Public Health.</w:t>
-      </w:r>
-    </w:p>
-    <w:p>
-      <w:pPr>
-        <w:shd w:val="clear" w:color="auto" w:fill="FFFFFF"/>
-        <w:spacing w:line="240" w:lineRule="auto"/>
-        <w:ind w:left="720" w:hanging="720"/>
-        <w:rPr>
-          <w:rFonts w:ascii="Times New Roman" w:eastAsia="Times New Roman" w:hAnsi="Times New Roman" w:cs="Times New Roman"/>
-          <w:i/>
-          <w:color w:val="222222"/>
-        </w:rPr>
-      </w:pPr>
-    </w:p>
-    <w:p>
-      <w:pPr>
-        <w:spacing w:line="240" w:lineRule="auto"/>
-        <w:ind w:left="720" w:hanging="720"/>
-        <w:rPr>
           <w:rFonts w:ascii="Times New Roman" w:hAnsi="Times New Roman" w:cs="Times New Roman"/>
         </w:rPr>
-      </w:pPr>
-      <w:r>
-        <w:rPr>
-          <w:rFonts w:ascii="Times New Roman" w:hAnsi="Times New Roman" w:cs="Times New Roman"/>
-          <w:b/>
-        </w:rPr>
-        <w:t xml:space="preserve">Phalen, P. L., </w:t>
-      </w:r>
-      <w:r>
-        <w:rPr>
-          <w:rFonts w:ascii="Times New Roman" w:hAnsi="Times New Roman" w:cs="Times New Roman"/>
-        </w:rPr>
-        <w:t>Warman, D., Martin, J., &amp; Lysaker, P. (</w:t>
-      </w:r>
-      <w:r>
-        <w:rPr>
-          <w:rFonts w:ascii="Times New Roman" w:hAnsi="Times New Roman" w:cs="Times New Roman"/>
-        </w:rPr>
-        <w:t>in press</w:t>
-      </w:r>
-      <w:r>
-        <w:rPr>
-          <w:rFonts w:ascii="Times New Roman" w:hAnsi="Times New Roman" w:cs="Times New Roman"/>
-        </w:rPr>
-        <w:t xml:space="preserve">). The stigma of voice-hearing experiences: Religiousness and voice-hearing contents matter. </w:t>
+        <w:t xml:space="preserve"> </w:t>
       </w:r>
       <w:r>
         <w:rPr>
           <w:rFonts w:ascii="Times New Roman" w:hAnsi="Times New Roman" w:cs="Times New Roman"/>
           <w:i/>
         </w:rPr>
-        <w:t>Stigma and Health</w:t>
+        <w:t>Molecular Psychiatry</w:t>
       </w:r>
       <w:r>
         <w:rPr>
           <w:rFonts w:ascii="Times New Roman" w:hAnsi="Times New Roman" w:cs="Times New Roman"/>
         </w:rPr>
-        <w:t>. doi:10.1037/sah0000075</w:t>
-      </w:r>
-    </w:p>
-    <w:p>
-      <w:pPr>
-        <w:spacing w:line="240" w:lineRule="auto"/>
+        <w:t xml:space="preserve">. </w:t>
+      </w:r>
+    </w:p>
+    <w:p>
+      <w:pPr>
+        <w:spacing w:line="240" w:lineRule="auto"/>
+        <w:ind w:left="720" w:hanging="720"/>
+        <w:rPr>
+          <w:rFonts w:ascii="Times New Roman" w:eastAsia="Times New Roman" w:hAnsi="Times New Roman" w:cs="Times New Roman"/>
+          <w:color w:val="auto"/>
+        </w:rPr>
+      </w:pPr>
+    </w:p>
+    <w:p>
+      <w:pPr>
+        <w:shd w:val="clear" w:color="auto" w:fill="FFFFFF"/>
+        <w:spacing w:line="240" w:lineRule="auto"/>
+        <w:ind w:left="720" w:hanging="720"/>
+        <w:rPr>
+          <w:rFonts w:ascii="Times New Roman" w:eastAsia="Times New Roman" w:hAnsi="Times New Roman" w:cs="Times New Roman"/>
+          <w:i/>
+          <w:color w:val="222222"/>
+        </w:rPr>
+      </w:pPr>
+      <w:r>
+        <w:rPr>
+          <w:rFonts w:ascii="Times New Roman" w:eastAsia="Times New Roman" w:hAnsi="Times New Roman" w:cs="Times New Roman"/>
+          <w:color w:val="222222"/>
+        </w:rPr>
+        <w:t xml:space="preserve">Kivisto, A., J., Ray, B., &amp; </w:t>
+      </w:r>
+      <w:r>
+        <w:rPr>
+          <w:rFonts w:ascii="Times New Roman" w:eastAsia="Times New Roman" w:hAnsi="Times New Roman" w:cs="Times New Roman"/>
+          <w:b/>
+          <w:color w:val="222222"/>
+        </w:rPr>
+        <w:t>Phalen, P.L</w:t>
+      </w:r>
+      <w:r>
+        <w:rPr>
+          <w:rFonts w:ascii="Times New Roman" w:eastAsia="Times New Roman" w:hAnsi="Times New Roman" w:cs="Times New Roman"/>
+          <w:color w:val="222222"/>
+        </w:rPr>
+        <w:t>. (in press)</w:t>
+      </w:r>
+      <w:r>
+        <w:rPr>
+          <w:rFonts w:ascii="Times New Roman" w:eastAsia="Times New Roman" w:hAnsi="Times New Roman" w:cs="Times New Roman"/>
+          <w:color w:val="222222"/>
+        </w:rPr>
+        <w:t>.</w:t>
+      </w:r>
+      <w:r>
+        <w:rPr>
+          <w:rFonts w:ascii="Times New Roman" w:eastAsia="Times New Roman" w:hAnsi="Times New Roman" w:cs="Times New Roman"/>
+          <w:color w:val="222222"/>
+        </w:rPr>
+        <w:t xml:space="preserve"> Firearm Legislation and Fatal Police Shootings in the United States. </w:t>
+      </w:r>
+      <w:r>
+        <w:rPr>
+          <w:rFonts w:ascii="Times New Roman" w:eastAsia="Times New Roman" w:hAnsi="Times New Roman" w:cs="Times New Roman"/>
+          <w:i/>
+          <w:color w:val="222222"/>
+        </w:rPr>
+        <w:t>American Journal</w:t>
+      </w:r>
+      <w:r>
+        <w:rPr>
+          <w:rFonts w:ascii="Times New Roman" w:eastAsia="Times New Roman" w:hAnsi="Times New Roman" w:cs="Times New Roman"/>
+          <w:i/>
+          <w:color w:val="222222"/>
+        </w:rPr>
+        <w:t xml:space="preserve"> of Public Health.</w:t>
+      </w:r>
+    </w:p>
+    <w:p>
+      <w:pPr>
+        <w:shd w:val="clear" w:color="auto" w:fill="FFFFFF"/>
+        <w:spacing w:line="240" w:lineRule="auto"/>
+        <w:ind w:left="720" w:hanging="720"/>
+        <w:rPr>
+          <w:rFonts w:ascii="Times New Roman" w:eastAsia="Times New Roman" w:hAnsi="Times New Roman" w:cs="Times New Roman"/>
+          <w:i/>
+          <w:color w:val="222222"/>
+        </w:rPr>
+      </w:pPr>
+    </w:p>
+    <w:p>
+      <w:pPr>
+        <w:spacing w:line="240" w:lineRule="auto"/>
+        <w:ind w:left="720" w:hanging="720"/>
+        <w:rPr>
+          <w:rFonts w:ascii="Times New Roman" w:eastAsia="Times New Roman" w:hAnsi="Times New Roman" w:cs="Times New Roman"/>
+          <w:color w:val="auto"/>
+        </w:rPr>
+      </w:pPr>
+      <w:r>
         <w:rPr>
           <w:rFonts w:ascii="Times New Roman" w:hAnsi="Times New Roman" w:cs="Times New Roman"/>
           <w:b/>
         </w:rPr>
+        <w:t>Phalen, P. L.</w:t>
+      </w:r>
+      <w:r>
+        <w:rPr>
+          <w:rFonts w:ascii="Times New Roman" w:hAnsi="Times New Roman" w:cs="Times New Roman"/>
+        </w:rPr>
+        <w:t xml:space="preserve"> (</w:t>
+      </w:r>
+      <w:r>
+        <w:rPr>
+          <w:rFonts w:ascii="Times New Roman" w:hAnsi="Times New Roman" w:cs="Times New Roman"/>
+        </w:rPr>
+        <w:t>2017</w:t>
+      </w:r>
+      <w:r>
+        <w:rPr>
+          <w:rFonts w:ascii="Times New Roman" w:hAnsi="Times New Roman" w:cs="Times New Roman"/>
+        </w:rPr>
+        <w:t xml:space="preserve">). </w:t>
+      </w:r>
+      <w:r>
+        <w:rPr>
+          <w:rFonts w:ascii="Times New Roman" w:eastAsiaTheme="minorEastAsia" w:hAnsi="Times New Roman" w:cs="Times New Roman"/>
+        </w:rPr>
+        <w:t>Psychological Distress and Rates of Health Insurance Coverage and Use and Affordability of Mental Health Services, 2013–2014.</w:t>
+      </w:r>
+      <w:r>
+        <w:rPr>
+          <w:rFonts w:ascii="Times New Roman" w:eastAsia="Times New Roman" w:hAnsi="Times New Roman" w:cs="Times New Roman"/>
+          <w:color w:val="auto"/>
+        </w:rPr>
+        <w:t xml:space="preserve"> </w:t>
+      </w:r>
+      <w:r>
+        <w:rPr>
+          <w:rFonts w:ascii="Times New Roman" w:eastAsia="Times New Roman" w:hAnsi="Times New Roman" w:cs="Times New Roman"/>
+          <w:i/>
+          <w:color w:val="222222"/>
+          <w:shd w:val="clear" w:color="auto" w:fill="FFFFFF"/>
+        </w:rPr>
+        <w:t>Psychiatric Services</w:t>
+      </w:r>
+      <w:r>
+        <w:rPr>
+          <w:rFonts w:ascii="Times New Roman" w:eastAsia="Times New Roman" w:hAnsi="Times New Roman" w:cs="Times New Roman"/>
+          <w:i/>
+          <w:color w:val="222222"/>
+          <w:shd w:val="clear" w:color="auto" w:fill="FFFFFF"/>
+        </w:rPr>
+        <w:t>, 68</w:t>
+      </w:r>
+      <w:r>
+        <w:rPr>
+          <w:rFonts w:ascii="Times New Roman" w:eastAsia="Times New Roman" w:hAnsi="Times New Roman" w:cs="Times New Roman"/>
+          <w:color w:val="222222"/>
+          <w:shd w:val="clear" w:color="auto" w:fill="FFFFFF"/>
+        </w:rPr>
+        <w:t>(5), 512-515</w:t>
+      </w:r>
+      <w:r>
+        <w:rPr>
+          <w:rFonts w:ascii="Times New Roman" w:eastAsia="Times New Roman" w:hAnsi="Times New Roman" w:cs="Times New Roman"/>
+          <w:i/>
+          <w:color w:val="auto"/>
+        </w:rPr>
+        <w:t>.</w:t>
+      </w:r>
+      <w:r>
+        <w:rPr>
+          <w:rFonts w:ascii="Times New Roman" w:eastAsia="Times New Roman" w:hAnsi="Times New Roman" w:cs="Times New Roman"/>
+          <w:color w:val="auto"/>
+        </w:rPr>
+        <w:t xml:space="preserve"> </w:t>
+      </w:r>
+      <w:r>
+        <w:rPr>
+          <w:rFonts w:ascii="Times New Roman" w:eastAsia="Times New Roman" w:hAnsi="Times New Roman" w:cs="Times New Roman"/>
+          <w:color w:val="auto"/>
+        </w:rPr>
+        <w:t>doi:10.1176/appi.ps.201500544</w:t>
+      </w:r>
+    </w:p>
+    <w:p>
+      <w:pPr>
+        <w:spacing w:line="240" w:lineRule="auto"/>
+        <w:rPr>
+          <w:rFonts w:ascii="Times New Roman" w:hAnsi="Times New Roman" w:cs="Times New Roman"/>
+          <w:b/>
+        </w:rPr>
       </w:pPr>
     </w:p>
     <w:p>
@@ -1916,6 +2022,7 @@
           <w:color w:val="auto"/>
         </w:rPr>
       </w:pPr>
+      <w:bookmarkStart w:id="0" w:name="_GoBack"/>
       <w:r>
         <w:rPr>
           <w:rFonts w:ascii="Times New Roman" w:hAnsi="Times New Roman" w:cs="Times New Roman"/>
@@ -1998,111 +2105,7 @@
         <w:t xml:space="preserve"> doi:10.1016/j.jptep.2016.07.008</w:t>
       </w:r>
     </w:p>
-    <w:p>
-      <w:pPr>
-        <w:spacing w:line="240" w:lineRule="auto"/>
-        <w:rPr>
-          <w:rFonts w:ascii="Times New Roman" w:hAnsi="Times New Roman" w:cs="Times New Roman"/>
-          <w:b/>
-        </w:rPr>
-      </w:pPr>
-    </w:p>
-    <w:p>
-      <w:pPr>
-        <w:spacing w:line="240" w:lineRule="auto"/>
-        <w:ind w:left="720" w:hanging="720"/>
-        <w:rPr>
-          <w:rFonts w:ascii="Times New Roman" w:eastAsia="Times New Roman" w:hAnsi="Times New Roman" w:cs="Times New Roman"/>
-          <w:color w:val="auto"/>
-        </w:rPr>
-      </w:pPr>
-      <w:r>
-        <w:rPr>
-          <w:rFonts w:ascii="Times New Roman" w:hAnsi="Times New Roman" w:cs="Times New Roman"/>
-          <w:b/>
-        </w:rPr>
-        <w:t>Phalen, P. L.</w:t>
-      </w:r>
-      <w:r>
-        <w:rPr>
-          <w:rFonts w:ascii="Times New Roman" w:hAnsi="Times New Roman" w:cs="Times New Roman"/>
-        </w:rPr>
-        <w:t xml:space="preserve"> (</w:t>
-      </w:r>
-      <w:r>
-        <w:rPr>
-          <w:rFonts w:ascii="Times New Roman" w:hAnsi="Times New Roman" w:cs="Times New Roman"/>
-        </w:rPr>
-        <w:t>2017</w:t>
-      </w:r>
-      <w:r>
-        <w:rPr>
-          <w:rFonts w:ascii="Times New Roman" w:hAnsi="Times New Roman" w:cs="Times New Roman"/>
-        </w:rPr>
-        <w:t xml:space="preserve">). </w:t>
-      </w:r>
-      <w:r>
-        <w:rPr>
-          <w:rFonts w:ascii="Times New Roman" w:eastAsiaTheme="minorEastAsia" w:hAnsi="Times New Roman" w:cs="Times New Roman"/>
-        </w:rPr>
-        <w:t>Psychological Distress and Rates of Health Insurance Coverage and Use and Affordability of Mental Health Services, 2013–2014.</w:t>
-      </w:r>
-      <w:r>
-        <w:rPr>
-          <w:rFonts w:ascii="Times New Roman" w:eastAsia="Times New Roman" w:hAnsi="Times New Roman" w:cs="Times New Roman"/>
-          <w:color w:val="auto"/>
-        </w:rPr>
-        <w:t xml:space="preserve"> </w:t>
-      </w:r>
-      <w:r>
-        <w:rPr>
-          <w:rFonts w:ascii="Times New Roman" w:eastAsia="Times New Roman" w:hAnsi="Times New Roman" w:cs="Times New Roman"/>
-          <w:i/>
-          <w:color w:val="222222"/>
-          <w:shd w:val="clear" w:color="auto" w:fill="FFFFFF"/>
-        </w:rPr>
-        <w:t>Psychiatric Services</w:t>
-      </w:r>
-      <w:r>
-        <w:rPr>
-          <w:rFonts w:ascii="Times New Roman" w:eastAsia="Times New Roman" w:hAnsi="Times New Roman" w:cs="Times New Roman"/>
-          <w:i/>
-          <w:color w:val="222222"/>
-          <w:shd w:val="clear" w:color="auto" w:fill="FFFFFF"/>
-        </w:rPr>
-        <w:t>, 68</w:t>
-      </w:r>
-      <w:r>
-        <w:rPr>
-          <w:rFonts w:ascii="Times New Roman" w:eastAsia="Times New Roman" w:hAnsi="Times New Roman" w:cs="Times New Roman"/>
-          <w:color w:val="222222"/>
-          <w:shd w:val="clear" w:color="auto" w:fill="FFFFFF"/>
-        </w:rPr>
-        <w:t>(5), 512-515</w:t>
-      </w:r>
-      <w:r>
-        <w:rPr>
-          <w:rFonts w:ascii="Times New Roman" w:eastAsia="Times New Roman" w:hAnsi="Times New Roman" w:cs="Times New Roman"/>
-          <w:i/>
-          <w:color w:val="auto"/>
-        </w:rPr>
-        <w:t>.</w:t>
-      </w:r>
-      <w:r>
-        <w:rPr>
-          <w:rFonts w:ascii="Times New Roman" w:eastAsia="Times New Roman" w:hAnsi="Times New Roman" w:cs="Times New Roman"/>
-          <w:color w:val="auto"/>
-        </w:rPr>
-        <w:t xml:space="preserve"> </w:t>
-      </w:r>
-      <w:r>
-        <w:rPr>
-          <w:rFonts w:ascii="Times New Roman" w:eastAsia="Times New Roman" w:hAnsi="Times New Roman" w:cs="Times New Roman"/>
-          <w:color w:val="auto"/>
-        </w:rPr>
-        <w:t>doi:10.1176/appi.ps.201500544</w:t>
-      </w:r>
-    </w:p>
+    <w:bookmarkEnd w:id="0"/>
     <w:p>
       <w:pPr>
         <w:spacing w:line="240" w:lineRule="auto"/>
@@ -5422,8 +5425,6 @@
           <w:rFonts w:ascii="Times New Roman" w:eastAsia="Times New Roman" w:hAnsi="Times New Roman" w:cs="Times New Roman"/>
         </w:rPr>
       </w:pPr>
-      <w:bookmarkStart w:id="0" w:name="_GoBack"/>
-      <w:bookmarkEnd w:id="0"/>
     </w:p>
     <w:p>
       <w:pPr>

</xml_diff>

<commit_message>
restore women suicidality manuscript
</commit_message>
<xml_diff>
--- a/cv/phalen-website-cv.docx
+++ b/cv/phalen-website-cv.docx
@@ -1207,8 +1207,6 @@
           <w:rFonts w:ascii="Times New Roman" w:eastAsia="Times New Roman" w:hAnsi="Times New Roman" w:cs="Times New Roman"/>
         </w:rPr>
       </w:pPr>
-      <w:bookmarkStart w:id="0" w:name="_GoBack"/>
-      <w:bookmarkEnd w:id="0"/>
     </w:p>
     <w:p>
       <w:pPr>
@@ -1466,89 +1464,197 @@
         <w:spacing w:line="240" w:lineRule="auto"/>
         <w:ind w:left="720" w:hanging="720"/>
         <w:rPr>
+          <w:rFonts w:ascii="Times New Roman" w:hAnsi="Times New Roman" w:cs="Times New Roman"/>
+        </w:rPr>
+      </w:pPr>
+      <w:r>
+        <w:rPr>
+          <w:rFonts w:ascii="Times New Roman" w:hAnsi="Times New Roman" w:cs="Times New Roman"/>
+          <w:b/>
+        </w:rPr>
+        <w:t xml:space="preserve">Phalen, P. L., </w:t>
+      </w:r>
+      <w:r>
+        <w:rPr>
+          <w:rFonts w:ascii="Times New Roman" w:hAnsi="Times New Roman" w:cs="Times New Roman"/>
+        </w:rPr>
+        <w:t xml:space="preserve">Warman, D., Martin, J., &amp; Lysaker, P. (in press). Public understanding of different kinds of voice-hearing experiences: Relationship with causal beliefs, perceptions of mental illness, and stigma. </w:t>
+      </w:r>
+      <w:r>
+        <w:rPr>
+          <w:rFonts w:ascii="Times New Roman" w:hAnsi="Times New Roman" w:cs="Times New Roman"/>
+          <w:i/>
+        </w:rPr>
+        <w:t>American Journal of Psychiatric Rehabilitation</w:t>
+      </w:r>
+      <w:r>
+        <w:rPr>
+          <w:rFonts w:ascii="Times New Roman" w:hAnsi="Times New Roman" w:cs="Times New Roman"/>
+        </w:rPr>
+        <w:t xml:space="preserve">. </w:t>
+      </w:r>
+    </w:p>
+    <w:p>
+      <w:pPr>
+        <w:spacing w:line="240" w:lineRule="auto"/>
+        <w:ind w:left="720" w:hanging="720"/>
+        <w:rPr>
+          <w:rFonts w:ascii="Times New Roman" w:hAnsi="Times New Roman" w:cs="Times New Roman"/>
+          <w:b/>
+        </w:rPr>
+      </w:pPr>
+    </w:p>
+    <w:p>
+      <w:pPr>
+        <w:spacing w:line="240" w:lineRule="auto"/>
+        <w:ind w:left="720" w:hanging="720"/>
+        <w:rPr>
+          <w:rFonts w:ascii="Times New Roman" w:hAnsi="Times New Roman" w:cs="Times New Roman"/>
+        </w:rPr>
+      </w:pPr>
+      <w:r>
+        <w:rPr>
+          <w:rFonts w:ascii="Times New Roman" w:hAnsi="Times New Roman" w:cs="Times New Roman"/>
+          <w:b/>
+        </w:rPr>
+        <w:lastRenderedPageBreak/>
+        <w:t xml:space="preserve">Phalen, P. L., </w:t>
+      </w:r>
+      <w:r>
+        <w:rPr>
+          <w:rFonts w:ascii="Times New Roman" w:hAnsi="Times New Roman" w:cs="Times New Roman"/>
+        </w:rPr>
+        <w:t>Warman, D., Martin, J., &amp; Lysaker, P. (</w:t>
+      </w:r>
+      <w:r>
+        <w:rPr>
+          <w:rFonts w:ascii="Times New Roman" w:hAnsi="Times New Roman" w:cs="Times New Roman"/>
+        </w:rPr>
+        <w:t>in press</w:t>
+      </w:r>
+      <w:r>
+        <w:rPr>
+          <w:rFonts w:ascii="Times New Roman" w:hAnsi="Times New Roman" w:cs="Times New Roman"/>
+        </w:rPr>
+        <w:t xml:space="preserve">). The stigma of voice-hearing experiences: Religiousness and voice-hearing contents matter. </w:t>
+      </w:r>
+      <w:r>
+        <w:rPr>
+          <w:rFonts w:ascii="Times New Roman" w:hAnsi="Times New Roman" w:cs="Times New Roman"/>
+          <w:i/>
+        </w:rPr>
+        <w:t>Stigma and Health</w:t>
+      </w:r>
+      <w:r>
+        <w:rPr>
+          <w:rFonts w:ascii="Times New Roman" w:hAnsi="Times New Roman" w:cs="Times New Roman"/>
+        </w:rPr>
+        <w:t>. doi:10.1037/sah0000075</w:t>
+      </w:r>
+    </w:p>
+    <w:p>
+      <w:pPr>
+        <w:spacing w:line="240" w:lineRule="auto"/>
+        <w:rPr>
+          <w:rFonts w:ascii="Times New Roman" w:hAnsi="Times New Roman" w:cs="Times New Roman"/>
+        </w:rPr>
+      </w:pPr>
+    </w:p>
+    <w:p>
+      <w:pPr>
+        <w:spacing w:line="240" w:lineRule="auto"/>
+        <w:ind w:left="720" w:hanging="720"/>
+        <w:rPr>
+          <w:rFonts w:ascii="Times New Roman" w:eastAsia="Times New Roman" w:hAnsi="Times New Roman" w:cs="Times New Roman"/>
+          <w:color w:val="auto"/>
+        </w:rPr>
+      </w:pPr>
+      <w:r>
+        <w:rPr>
+          <w:rFonts w:ascii="Times New Roman" w:eastAsia="Times New Roman" w:hAnsi="Times New Roman" w:cs="Times New Roman"/>
+          <w:shd w:val="clear" w:color="auto" w:fill="FFFFFF"/>
+        </w:rPr>
+        <w:t>White, D. A., McGuire, A.B., L</w:t>
+      </w:r>
+      <w:r>
+        <w:rPr>
+          <w:rFonts w:ascii="Times New Roman" w:eastAsia="Times New Roman" w:hAnsi="Times New Roman" w:cs="Times New Roman"/>
+          <w:shd w:val="clear" w:color="auto" w:fill="FFFFFF"/>
+        </w:rPr>
+        <w:t>uther</w:t>
+      </w:r>
+      <w:r>
+        <w:rPr>
+          <w:rFonts w:ascii="Times New Roman" w:eastAsia="Times New Roman" w:hAnsi="Times New Roman" w:cs="Times New Roman"/>
+          <w:shd w:val="clear" w:color="auto" w:fill="FFFFFF"/>
+        </w:rPr>
+        <w:t xml:space="preserve">, L., Anderson, A. I., </w:t>
+      </w:r>
+      <w:r>
+        <w:rPr>
+          <w:rFonts w:ascii="Times New Roman" w:eastAsia="Times New Roman" w:hAnsi="Times New Roman" w:cs="Times New Roman"/>
+          <w:b/>
+          <w:shd w:val="clear" w:color="auto" w:fill="FFFFFF"/>
+        </w:rPr>
+        <w:t>Phalen</w:t>
+      </w:r>
+      <w:r>
+        <w:rPr>
+          <w:rFonts w:ascii="Times New Roman" w:eastAsia="Times New Roman" w:hAnsi="Times New Roman" w:cs="Times New Roman"/>
+          <w:b/>
+          <w:shd w:val="clear" w:color="auto" w:fill="FFFFFF"/>
+        </w:rPr>
+        <w:t>, P</w:t>
+      </w:r>
+      <w:r>
+        <w:rPr>
+          <w:rFonts w:ascii="Times New Roman" w:eastAsia="Times New Roman" w:hAnsi="Times New Roman" w:cs="Times New Roman"/>
+          <w:shd w:val="clear" w:color="auto" w:fill="FFFFFF"/>
+        </w:rPr>
+        <w:t>., &amp; McGrew, J. H.</w:t>
+      </w:r>
+      <w:r>
+        <w:rPr>
+          <w:rFonts w:ascii="Times New Roman" w:eastAsia="Times New Roman" w:hAnsi="Times New Roman" w:cs="Times New Roman"/>
+          <w:shd w:val="clear" w:color="auto" w:fill="FFFFFF"/>
+        </w:rPr>
+        <w:t xml:space="preserve"> (in press).</w:t>
+      </w:r>
+      <w:r>
+        <w:rPr>
+          <w:rFonts w:ascii="Times New Roman" w:eastAsia="Times New Roman" w:hAnsi="Times New Roman" w:cs="Times New Roman"/>
+          <w:shd w:val="clear" w:color="auto" w:fill="FFFFFF"/>
+        </w:rPr>
+        <w:t xml:space="preserve"> </w:t>
+      </w:r>
+      <w:r>
+        <w:rPr>
+          <w:rFonts w:ascii="Times New Roman" w:eastAsia="Times New Roman" w:hAnsi="Times New Roman" w:cs="Times New Roman"/>
+          <w:shd w:val="clear" w:color="auto" w:fill="FFFFFF"/>
+        </w:rPr>
+        <w:t>Consumer factors predicting level of treatment r</w:t>
+      </w:r>
+      <w:r>
+        <w:rPr>
+          <w:rFonts w:ascii="Times New Roman" w:eastAsia="Times New Roman" w:hAnsi="Times New Roman" w:cs="Times New Roman"/>
+          <w:shd w:val="clear" w:color="auto" w:fill="FFFFFF"/>
+        </w:rPr>
+        <w:t>esponse to Illness Management and Recovery</w:t>
+      </w:r>
+      <w:r>
+        <w:rPr>
+          <w:rFonts w:ascii="Times New Roman" w:eastAsia="Times New Roman" w:hAnsi="Times New Roman" w:cs="Times New Roman"/>
+          <w:color w:val="auto"/>
+        </w:rPr>
+        <w:t xml:space="preserve">. </w:t>
+      </w:r>
+      <w:r>
+        <w:rPr>
           <w:rFonts w:ascii="Times New Roman" w:eastAsia="Times New Roman" w:hAnsi="Times New Roman" w:cs="Times New Roman"/>
           <w:i/>
           <w:color w:val="auto"/>
         </w:rPr>
-      </w:pPr>
-      <w:r>
-        <w:rPr>
-          <w:rFonts w:ascii="Times New Roman" w:eastAsia="Times New Roman" w:hAnsi="Times New Roman" w:cs="Times New Roman"/>
-          <w:shd w:val="clear" w:color="auto" w:fill="FFFFFF"/>
-        </w:rPr>
-        <w:t>White, D. A., McGuire, A.B., L</w:t>
-      </w:r>
-      <w:r>
-        <w:rPr>
-          <w:rFonts w:ascii="Times New Roman" w:eastAsia="Times New Roman" w:hAnsi="Times New Roman" w:cs="Times New Roman"/>
-          <w:shd w:val="clear" w:color="auto" w:fill="FFFFFF"/>
-        </w:rPr>
-        <w:t>uther</w:t>
-      </w:r>
-      <w:r>
-        <w:rPr>
-          <w:rFonts w:ascii="Times New Roman" w:eastAsia="Times New Roman" w:hAnsi="Times New Roman" w:cs="Times New Roman"/>
-          <w:shd w:val="clear" w:color="auto" w:fill="FFFFFF"/>
-        </w:rPr>
-        <w:t xml:space="preserve">, L., Anderson, A. I., </w:t>
-      </w:r>
-      <w:r>
-        <w:rPr>
-          <w:rFonts w:ascii="Times New Roman" w:eastAsia="Times New Roman" w:hAnsi="Times New Roman" w:cs="Times New Roman"/>
-          <w:b/>
-          <w:shd w:val="clear" w:color="auto" w:fill="FFFFFF"/>
-        </w:rPr>
-        <w:t>Phalen</w:t>
-      </w:r>
-      <w:r>
-        <w:rPr>
-          <w:rFonts w:ascii="Times New Roman" w:eastAsia="Times New Roman" w:hAnsi="Times New Roman" w:cs="Times New Roman"/>
-          <w:b/>
-          <w:shd w:val="clear" w:color="auto" w:fill="FFFFFF"/>
-        </w:rPr>
-        <w:t>, P</w:t>
-      </w:r>
-      <w:r>
-        <w:rPr>
-          <w:rFonts w:ascii="Times New Roman" w:eastAsia="Times New Roman" w:hAnsi="Times New Roman" w:cs="Times New Roman"/>
-          <w:shd w:val="clear" w:color="auto" w:fill="FFFFFF"/>
-        </w:rPr>
-        <w:t>., &amp; McGrew, J. H.</w:t>
-      </w:r>
-      <w:r>
-        <w:rPr>
-          <w:rFonts w:ascii="Times New Roman" w:eastAsia="Times New Roman" w:hAnsi="Times New Roman" w:cs="Times New Roman"/>
-          <w:shd w:val="clear" w:color="auto" w:fill="FFFFFF"/>
-        </w:rPr>
-        <w:t xml:space="preserve"> (in press).</w:t>
-      </w:r>
-      <w:r>
-        <w:rPr>
-          <w:rFonts w:ascii="Times New Roman" w:eastAsia="Times New Roman" w:hAnsi="Times New Roman" w:cs="Times New Roman"/>
-          <w:shd w:val="clear" w:color="auto" w:fill="FFFFFF"/>
-        </w:rPr>
-        <w:t xml:space="preserve"> </w:t>
-      </w:r>
-      <w:r>
-        <w:rPr>
-          <w:rFonts w:ascii="Times New Roman" w:eastAsia="Times New Roman" w:hAnsi="Times New Roman" w:cs="Times New Roman"/>
-          <w:shd w:val="clear" w:color="auto" w:fill="FFFFFF"/>
-        </w:rPr>
-        <w:t>Consumer factors predicting level of treatment r</w:t>
-      </w:r>
-      <w:r>
-        <w:rPr>
-          <w:rFonts w:ascii="Times New Roman" w:eastAsia="Times New Roman" w:hAnsi="Times New Roman" w:cs="Times New Roman"/>
-          <w:shd w:val="clear" w:color="auto" w:fill="FFFFFF"/>
-        </w:rPr>
-        <w:t>esponse to Illness Management and Recovery</w:t>
-      </w:r>
-      <w:r>
-        <w:rPr>
-          <w:rFonts w:ascii="Times New Roman" w:eastAsia="Times New Roman" w:hAnsi="Times New Roman" w:cs="Times New Roman"/>
-          <w:color w:val="auto"/>
-        </w:rPr>
-        <w:t xml:space="preserve">. </w:t>
+        <w:t>Psychiatric Rehabilitation Journal.</w:t>
       </w:r>
       <w:r>
         <w:rPr>
@@ -1556,128 +1662,226 @@
           <w:i/>
           <w:color w:val="auto"/>
         </w:rPr>
-        <w:t>Psychiatric Rehabilitation Journal.</w:t>
-      </w:r>
-    </w:p>
-    <w:p>
-      <w:pPr>
+        <w:t xml:space="preserve"> </w:t>
+      </w:r>
+      <w:r>
+        <w:rPr>
+          <w:rFonts w:ascii="Times New Roman" w:eastAsia="Times New Roman" w:hAnsi="Times New Roman" w:cs="Times New Roman"/>
+          <w:color w:val="auto"/>
+        </w:rPr>
+        <w:t>doi:</w:t>
+      </w:r>
+      <w:r>
+        <w:rPr>
+          <w:rFonts w:ascii="Times New Roman" w:eastAsia="Times New Roman" w:hAnsi="Times New Roman" w:cs="Times New Roman"/>
+          <w:color w:val="auto"/>
+        </w:rPr>
+        <w:t>10.1037/prj0000284</w:t>
+      </w:r>
+    </w:p>
+    <w:p>
+      <w:pPr>
+        <w:spacing w:line="240" w:lineRule="auto"/>
+        <w:rPr>
+          <w:rFonts w:ascii="Times New Roman" w:eastAsia="Times New Roman" w:hAnsi="Times New Roman" w:cs="Times New Roman"/>
+          <w:color w:val="auto"/>
+        </w:rPr>
+      </w:pPr>
+    </w:p>
+    <w:p>
+      <w:pPr>
+        <w:shd w:val="clear" w:color="auto" w:fill="FFFFFF"/>
         <w:spacing w:line="240" w:lineRule="auto"/>
         <w:ind w:left="720" w:hanging="720"/>
         <w:rPr>
+          <w:rFonts w:ascii="Times New Roman" w:eastAsia="Times New Roman" w:hAnsi="Times New Roman" w:cs="Times New Roman"/>
+          <w:i/>
+          <w:color w:val="222222"/>
+        </w:rPr>
+      </w:pPr>
+      <w:r>
+        <w:rPr>
+          <w:rFonts w:ascii="Times New Roman" w:eastAsia="Times New Roman" w:hAnsi="Times New Roman" w:cs="Times New Roman"/>
+          <w:color w:val="222222"/>
+        </w:rPr>
+        <w:t xml:space="preserve">Kivisto, A., J., Ray, B., &amp; </w:t>
+      </w:r>
+      <w:r>
+        <w:rPr>
+          <w:rFonts w:ascii="Times New Roman" w:eastAsia="Times New Roman" w:hAnsi="Times New Roman" w:cs="Times New Roman"/>
+          <w:b/>
+          <w:color w:val="222222"/>
+        </w:rPr>
+        <w:t>Phalen, P.L</w:t>
+      </w:r>
+      <w:r>
+        <w:rPr>
+          <w:rFonts w:ascii="Times New Roman" w:eastAsia="Times New Roman" w:hAnsi="Times New Roman" w:cs="Times New Roman"/>
+          <w:color w:val="222222"/>
+        </w:rPr>
+        <w:t xml:space="preserve">. (in press). Firearm Legislation and Fatal Police Shootings in the United States. </w:t>
+      </w:r>
+      <w:r>
+        <w:rPr>
+          <w:rFonts w:ascii="Times New Roman" w:eastAsia="Times New Roman" w:hAnsi="Times New Roman" w:cs="Times New Roman"/>
+          <w:i/>
+          <w:color w:val="222222"/>
+        </w:rPr>
+        <w:t>American Journal</w:t>
+      </w:r>
+      <w:r>
+        <w:rPr>
+          <w:rFonts w:ascii="Times New Roman" w:eastAsia="Times New Roman" w:hAnsi="Times New Roman" w:cs="Times New Roman"/>
+          <w:i/>
+          <w:color w:val="222222"/>
+        </w:rPr>
+        <w:t xml:space="preserve"> of Public Health</w:t>
+      </w:r>
+      <w:r>
+        <w:rPr>
+          <w:rFonts w:ascii="Times New Roman" w:eastAsia="Times New Roman" w:hAnsi="Times New Roman" w:cs="Times New Roman"/>
+          <w:color w:val="222222"/>
+        </w:rPr>
+        <w:t>. doi:10.2105/AJPH.2017.303770</w:t>
+      </w:r>
+    </w:p>
+    <w:p>
+      <w:pPr>
+        <w:shd w:val="clear" w:color="auto" w:fill="FFFFFF"/>
+        <w:spacing w:line="240" w:lineRule="auto"/>
+        <w:ind w:left="720" w:hanging="720"/>
+        <w:rPr>
+          <w:rFonts w:ascii="Times New Roman" w:eastAsia="Times New Roman" w:hAnsi="Times New Roman" w:cs="Times New Roman"/>
+          <w:i/>
+          <w:color w:val="222222"/>
+        </w:rPr>
+      </w:pPr>
+    </w:p>
+    <w:p>
+      <w:pPr>
+        <w:spacing w:line="240" w:lineRule="auto"/>
+        <w:ind w:left="720" w:hanging="720"/>
+        <w:rPr>
           <w:rFonts w:ascii="Times New Roman" w:hAnsi="Times New Roman" w:cs="Times New Roman"/>
-          <w:b/>
-        </w:rPr>
-      </w:pPr>
-    </w:p>
-    <w:p>
-      <w:pPr>
-        <w:spacing w:line="240" w:lineRule="auto"/>
-        <w:ind w:left="720" w:hanging="720"/>
+        </w:rPr>
+      </w:pPr>
+      <w:r>
         <w:rPr>
           <w:rFonts w:ascii="Times New Roman" w:hAnsi="Times New Roman" w:cs="Times New Roman"/>
         </w:rPr>
-      </w:pPr>
+        <w:t xml:space="preserve">Niculescu, A. B., Le-Niculescu, H., Levey, D. F., </w:t>
+      </w:r>
       <w:r>
         <w:rPr>
           <w:rFonts w:ascii="Times New Roman" w:hAnsi="Times New Roman" w:cs="Times New Roman"/>
           <w:b/>
         </w:rPr>
-        <w:lastRenderedPageBreak/>
-        <w:t xml:space="preserve">Phalen, P. L., </w:t>
+        <w:t>Phalen, P.</w:t>
       </w:r>
       <w:r>
         <w:rPr>
           <w:rFonts w:ascii="Times New Roman" w:hAnsi="Times New Roman" w:cs="Times New Roman"/>
         </w:rPr>
-        <w:t>Warman, D., Martin, J., &amp; Lysaker, P. (</w:t>
+        <w:t>,</w:t>
       </w:r>
       <w:r>
         <w:rPr>
           <w:rFonts w:ascii="Times New Roman" w:hAnsi="Times New Roman" w:cs="Times New Roman"/>
         </w:rPr>
-        <w:t>in press</w:t>
+        <w:t xml:space="preserve"> Dainton, H. D., Roseberry, K., Niculescu, E., Niezer, J., Williams, A., Graham, D. L., Jone</w:t>
       </w:r>
       <w:r>
         <w:rPr>
           <w:rFonts w:ascii="Times New Roman" w:hAnsi="Times New Roman" w:cs="Times New Roman"/>
         </w:rPr>
-        <w:t xml:space="preserve">). The stigma of voice-hearing experiences: Religiousness and voice-hearing contents matter. </w:t>
+        <w:t>s, T., Venugopal, V., Ballew, A</w:t>
+      </w:r>
+      <w:r>
+        <w:rPr>
+          <w:rFonts w:ascii="Times New Roman" w:hAnsi="Times New Roman" w:cs="Times New Roman"/>
+        </w:rPr>
+        <w:t>., Yard, M., Gelbart, T., Kurian, S. M., Shekhar, A., Schork, N. J., Sandusky, G. E., &amp; Salomon, D. R. (</w:t>
+      </w:r>
+      <w:r>
+        <w:rPr>
+          <w:rFonts w:ascii="Times New Roman" w:hAnsi="Times New Roman" w:cs="Times New Roman"/>
+        </w:rPr>
+        <w:t>2017</w:t>
+      </w:r>
+      <w:r>
+        <w:rPr>
+          <w:rFonts w:ascii="Times New Roman" w:hAnsi="Times New Roman" w:cs="Times New Roman"/>
+        </w:rPr>
+        <w:t xml:space="preserve">). </w:t>
+      </w:r>
+      <w:r>
+        <w:rPr>
+          <w:rFonts w:ascii="Times New Roman" w:eastAsia="Times New Roman" w:hAnsi="Times New Roman" w:cs="Times New Roman"/>
+          <w:color w:val="222222"/>
+          <w:shd w:val="clear" w:color="auto" w:fill="FFFFFF"/>
+        </w:rPr>
+        <w:t>Precision medicine for suicidality: From universality to subtypes and personalization</w:t>
+      </w:r>
+      <w:r>
+        <w:rPr>
+          <w:rFonts w:ascii="Times New Roman" w:eastAsia="Times New Roman" w:hAnsi="Times New Roman" w:cs="Times New Roman"/>
+          <w:color w:val="auto"/>
+        </w:rPr>
+        <w:t>.</w:t>
+      </w:r>
+      <w:r>
+        <w:rPr>
+          <w:rFonts w:ascii="Times New Roman" w:hAnsi="Times New Roman" w:cs="Times New Roman"/>
+        </w:rPr>
+        <w:t xml:space="preserve"> </w:t>
       </w:r>
       <w:r>
         <w:rPr>
           <w:rFonts w:ascii="Times New Roman" w:hAnsi="Times New Roman" w:cs="Times New Roman"/>
           <w:i/>
         </w:rPr>
-        <w:t>Stigma and Health</w:t>
+        <w:t>Molecular Psychiatry</w:t>
       </w:r>
       <w:r>
         <w:rPr>
           <w:rFonts w:ascii="Times New Roman" w:hAnsi="Times New Roman" w:cs="Times New Roman"/>
         </w:rPr>
-        <w:t>. doi:10.1037/sah0000075</w:t>
-      </w:r>
-    </w:p>
-    <w:p>
-      <w:pPr>
-        <w:spacing w:line="240" w:lineRule="auto"/>
-        <w:ind w:left="720" w:hanging="720"/>
-        <w:rPr>
-          <w:rFonts w:ascii="Times New Roman" w:hAnsi="Times New Roman" w:cs="Times New Roman"/>
-          <w:b/>
-        </w:rPr>
-      </w:pPr>
-    </w:p>
-    <w:p>
-      <w:pPr>
-        <w:spacing w:line="240" w:lineRule="auto"/>
-        <w:ind w:left="720" w:hanging="720"/>
-        <w:rPr>
-          <w:rFonts w:ascii="Times New Roman" w:hAnsi="Times New Roman" w:cs="Times New Roman"/>
-        </w:rPr>
-      </w:pPr>
-      <w:r>
-        <w:rPr>
-          <w:rFonts w:ascii="Times New Roman" w:hAnsi="Times New Roman" w:cs="Times New Roman"/>
-          <w:b/>
-        </w:rPr>
-        <w:t xml:space="preserve">Phalen, P. L., </w:t>
-      </w:r>
-      <w:r>
-        <w:rPr>
-          <w:rFonts w:ascii="Times New Roman" w:hAnsi="Times New Roman" w:cs="Times New Roman"/>
-        </w:rPr>
-        <w:t xml:space="preserve">Warman, D., Martin, J., &amp; Lysaker, P. (in press). Public understanding of different kinds of voice-hearing experiences: Relationship with causal beliefs, perceptions of mental illness, and stigma. </w:t>
+        <w:t xml:space="preserve">, </w:t>
       </w:r>
       <w:r>
         <w:rPr>
           <w:rFonts w:ascii="Times New Roman" w:hAnsi="Times New Roman" w:cs="Times New Roman"/>
           <w:i/>
         </w:rPr>
-        <w:t>American Journal of Psychiatric Rehabilitation</w:t>
+        <w:t>22</w:t>
       </w:r>
       <w:r>
         <w:rPr>
           <w:rFonts w:ascii="Times New Roman" w:hAnsi="Times New Roman" w:cs="Times New Roman"/>
         </w:rPr>
-        <w:t xml:space="preserve">. </w:t>
-      </w:r>
-    </w:p>
-    <w:p>
-      <w:pPr>
-        <w:spacing w:line="240" w:lineRule="auto"/>
-        <w:rPr>
-          <w:rFonts w:ascii="Times New Roman" w:eastAsia="Times New Roman" w:hAnsi="Times New Roman" w:cs="Times New Roman"/>
-          <w:b/>
-          <w:color w:val="222222"/>
-          <w:shd w:val="clear" w:color="auto" w:fill="FFFFFF"/>
-        </w:rPr>
-      </w:pPr>
+        <w:t>(9), 1250-1273. doi:</w:t>
+      </w:r>
+      <w:r>
+        <w:rPr>
+          <w:rFonts w:ascii="Times New Roman" w:hAnsi="Times New Roman" w:cs="Times New Roman"/>
+        </w:rPr>
+        <w:t>10.1038/mp.2017.128</w:t>
+      </w:r>
     </w:p>
     <w:p>
       <w:pPr>
         <w:spacing w:line="240" w:lineRule="auto"/>
         <w:ind w:left="720" w:hanging="720"/>
         <w:rPr>
+          <w:rFonts w:ascii="Times New Roman" w:hAnsi="Times New Roman" w:cs="Times New Roman"/>
+        </w:rPr>
+      </w:pPr>
+    </w:p>
+    <w:p>
+      <w:pPr>
+        <w:spacing w:line="240" w:lineRule="auto"/>
+        <w:ind w:left="720" w:hanging="720"/>
+        <w:rPr>
           <w:rFonts w:ascii="Times New Roman" w:eastAsia="Times New Roman" w:hAnsi="Times New Roman" w:cs="Times New Roman"/>
           <w:color w:val="auto"/>
         </w:rPr>
@@ -1685,251 +1889,173 @@
       <w:r>
         <w:rPr>
           <w:rFonts w:ascii="Times New Roman" w:hAnsi="Times New Roman" w:cs="Times New Roman"/>
-        </w:rPr>
-        <w:t xml:space="preserve">Niculescu, A. B., Le-Niculescu, H., Levey, D. F., </w:t>
+          <w:b/>
+        </w:rPr>
+        <w:t>Phalen, P. L.</w:t>
       </w:r>
       <w:r>
         <w:rPr>
           <w:rFonts w:ascii="Times New Roman" w:hAnsi="Times New Roman" w:cs="Times New Roman"/>
-          <w:b/>
-        </w:rPr>
-        <w:t>Phalen, P.</w:t>
+        </w:rPr>
+        <w:t xml:space="preserve"> (</w:t>
       </w:r>
       <w:r>
         <w:rPr>
           <w:rFonts w:ascii="Times New Roman" w:hAnsi="Times New Roman" w:cs="Times New Roman"/>
         </w:rPr>
-        <w:t>,</w:t>
+        <w:t>2017</w:t>
       </w:r>
       <w:r>
         <w:rPr>
           <w:rFonts w:ascii="Times New Roman" w:hAnsi="Times New Roman" w:cs="Times New Roman"/>
         </w:rPr>
-        <w:t xml:space="preserve"> Dainton, H. D., Roseberry, K., Niculescu, E., Niezer, J., Williams, A., Graham, D. L., Jone</w:t>
-      </w:r>
-      <w:r>
+        <w:t xml:space="preserve">). </w:t>
+      </w:r>
+      <w:r>
+        <w:rPr>
+          <w:rFonts w:ascii="Times New Roman" w:eastAsiaTheme="minorEastAsia" w:hAnsi="Times New Roman" w:cs="Times New Roman"/>
+        </w:rPr>
+        <w:t>Psychological Distress and Rates of Health Insurance Coverage and Use and Affordability of Mental Health Services, 2013–2014.</w:t>
+      </w:r>
+      <w:r>
+        <w:rPr>
+          <w:rFonts w:ascii="Times New Roman" w:eastAsia="Times New Roman" w:hAnsi="Times New Roman" w:cs="Times New Roman"/>
+          <w:color w:val="auto"/>
+        </w:rPr>
+        <w:t xml:space="preserve"> </w:t>
+      </w:r>
+      <w:r>
+        <w:rPr>
+          <w:rFonts w:ascii="Times New Roman" w:eastAsia="Times New Roman" w:hAnsi="Times New Roman" w:cs="Times New Roman"/>
+          <w:i/>
+          <w:color w:val="222222"/>
+          <w:shd w:val="clear" w:color="auto" w:fill="FFFFFF"/>
+        </w:rPr>
+        <w:t>Psychiatric Services</w:t>
+      </w:r>
+      <w:r>
+        <w:rPr>
+          <w:rFonts w:ascii="Times New Roman" w:eastAsia="Times New Roman" w:hAnsi="Times New Roman" w:cs="Times New Roman"/>
+          <w:i/>
+          <w:color w:val="222222"/>
+          <w:shd w:val="clear" w:color="auto" w:fill="FFFFFF"/>
+        </w:rPr>
+        <w:t>, 68</w:t>
+      </w:r>
+      <w:r>
+        <w:rPr>
+          <w:rFonts w:ascii="Times New Roman" w:eastAsia="Times New Roman" w:hAnsi="Times New Roman" w:cs="Times New Roman"/>
+          <w:color w:val="222222"/>
+          <w:shd w:val="clear" w:color="auto" w:fill="FFFFFF"/>
+        </w:rPr>
+        <w:t>(5), 512-515</w:t>
+      </w:r>
+      <w:r>
+        <w:rPr>
+          <w:rFonts w:ascii="Times New Roman" w:eastAsia="Times New Roman" w:hAnsi="Times New Roman" w:cs="Times New Roman"/>
+          <w:i/>
+          <w:color w:val="auto"/>
+        </w:rPr>
+        <w:t>.</w:t>
+      </w:r>
+      <w:r>
+        <w:rPr>
+          <w:rFonts w:ascii="Times New Roman" w:eastAsia="Times New Roman" w:hAnsi="Times New Roman" w:cs="Times New Roman"/>
+          <w:color w:val="auto"/>
+        </w:rPr>
+        <w:t xml:space="preserve"> </w:t>
+      </w:r>
+      <w:r>
+        <w:rPr>
+          <w:rFonts w:ascii="Times New Roman" w:eastAsia="Times New Roman" w:hAnsi="Times New Roman" w:cs="Times New Roman"/>
+          <w:color w:val="auto"/>
+        </w:rPr>
+        <w:t>doi:10.1176/appi.ps.201500544</w:t>
+      </w:r>
+    </w:p>
+    <w:p>
+      <w:pPr>
+        <w:spacing w:line="240" w:lineRule="auto"/>
         <w:rPr>
           <w:rFonts w:ascii="Times New Roman" w:hAnsi="Times New Roman" w:cs="Times New Roman"/>
-        </w:rPr>
-        <w:t>s, T., Venugopal, V., Ballew, A</w:t>
-      </w:r>
+          <w:b/>
+        </w:rPr>
+      </w:pPr>
+    </w:p>
+    <w:p>
+      <w:pPr>
+        <w:spacing w:line="240" w:lineRule="auto"/>
+        <w:ind w:left="720" w:hanging="720"/>
+        <w:rPr>
+          <w:rFonts w:ascii="Times New Roman" w:eastAsia="Times New Roman" w:hAnsi="Times New Roman" w:cs="Times New Roman"/>
+          <w:color w:val="auto"/>
+        </w:rPr>
+      </w:pPr>
       <w:r>
         <w:rPr>
           <w:rFonts w:ascii="Times New Roman" w:hAnsi="Times New Roman" w:cs="Times New Roman"/>
-        </w:rPr>
-        <w:t>., Yard, M., Gelbart, T., Kurian, S. M., Shekhar, A., Schork, N. J., Sandusky, G. E., &amp; Salomon, D. R. (</w:t>
+          <w:b/>
+        </w:rPr>
+        <w:t xml:space="preserve">Phalen, P. L., </w:t>
       </w:r>
       <w:r>
         <w:rPr>
           <w:rFonts w:ascii="Times New Roman" w:hAnsi="Times New Roman" w:cs="Times New Roman"/>
         </w:rPr>
-        <w:t>in press</w:t>
+        <w:t>Dimaggio, G., Popolo, R., &amp; Lysaker, P. (</w:t>
       </w:r>
       <w:r>
         <w:rPr>
           <w:rFonts w:ascii="Times New Roman" w:hAnsi="Times New Roman" w:cs="Times New Roman"/>
         </w:rPr>
-        <w:t>).</w:t>
+        <w:t>2017</w:t>
       </w:r>
       <w:r>
         <w:rPr>
           <w:rFonts w:ascii="Times New Roman" w:hAnsi="Times New Roman" w:cs="Times New Roman"/>
         </w:rPr>
-        <w:t xml:space="preserve"> </w:t>
-      </w:r>
-      <w:r>
-        <w:rPr>
-          <w:rFonts w:ascii="Times New Roman" w:eastAsia="Times New Roman" w:hAnsi="Times New Roman" w:cs="Times New Roman"/>
-          <w:color w:val="222222"/>
-          <w:shd w:val="clear" w:color="auto" w:fill="FFFFFF"/>
-        </w:rPr>
-        <w:t>Precision medicine for suicidality: From universality to subtypes and personalization</w:t>
-      </w:r>
-      <w:r>
-        <w:rPr>
-          <w:rFonts w:ascii="Times New Roman" w:eastAsia="Times New Roman" w:hAnsi="Times New Roman" w:cs="Times New Roman"/>
-          <w:color w:val="auto"/>
-        </w:rPr>
-        <w:t>.</w:t>
-      </w:r>
-      <w:r>
-        <w:rPr>
-          <w:rFonts w:ascii="Times New Roman" w:hAnsi="Times New Roman" w:cs="Times New Roman"/>
-        </w:rPr>
-        <w:t xml:space="preserve"> </w:t>
+        <w:t>). Aspects of Theory of Mind that attenuate the relationship between persecutory delusions and social functioning in schizophrenia spectrum disorders.</w:t>
       </w:r>
       <w:r>
         <w:rPr>
           <w:rFonts w:ascii="Times New Roman" w:hAnsi="Times New Roman" w:cs="Times New Roman"/>
           <w:i/>
         </w:rPr>
-        <w:t>Molecular Psychiatry</w:t>
-      </w:r>
-      <w:r>
-        <w:rPr>
-          <w:rFonts w:ascii="Times New Roman" w:hAnsi="Times New Roman" w:cs="Times New Roman"/>
-        </w:rPr>
-        <w:t xml:space="preserve">. </w:t>
-      </w:r>
-    </w:p>
-    <w:p>
-      <w:pPr>
-        <w:spacing w:line="240" w:lineRule="auto"/>
-        <w:ind w:left="720" w:hanging="720"/>
-        <w:rPr>
-          <w:rFonts w:ascii="Times New Roman" w:eastAsia="Times New Roman" w:hAnsi="Times New Roman" w:cs="Times New Roman"/>
-          <w:color w:val="auto"/>
-        </w:rPr>
-      </w:pPr>
-    </w:p>
-    <w:p>
-      <w:pPr>
-        <w:shd w:val="clear" w:color="auto" w:fill="FFFFFF"/>
-        <w:spacing w:line="240" w:lineRule="auto"/>
-        <w:ind w:left="720" w:hanging="720"/>
+        <w:t xml:space="preserve"> </w:t>
+      </w:r>
+      <w:r>
         <w:rPr>
           <w:rFonts w:ascii="Times New Roman" w:eastAsia="Times New Roman" w:hAnsi="Times New Roman" w:cs="Times New Roman"/>
           <w:i/>
           <w:color w:val="222222"/>
-        </w:rPr>
-      </w:pPr>
-      <w:r>
-        <w:rPr>
-          <w:rFonts w:ascii="Times New Roman" w:eastAsia="Times New Roman" w:hAnsi="Times New Roman" w:cs="Times New Roman"/>
-          <w:color w:val="222222"/>
-        </w:rPr>
-        <w:t xml:space="preserve">Kivisto, A., J., Ray, B., &amp; </w:t>
-      </w:r>
-      <w:r>
-        <w:rPr>
-          <w:rFonts w:ascii="Times New Roman" w:eastAsia="Times New Roman" w:hAnsi="Times New Roman" w:cs="Times New Roman"/>
-          <w:b/>
-          <w:color w:val="222222"/>
-        </w:rPr>
-        <w:t>Phalen, P.L</w:t>
-      </w:r>
-      <w:r>
-        <w:rPr>
-          <w:rFonts w:ascii="Times New Roman" w:eastAsia="Times New Roman" w:hAnsi="Times New Roman" w:cs="Times New Roman"/>
-          <w:color w:val="222222"/>
-        </w:rPr>
-        <w:t>. (in press)</w:t>
-      </w:r>
-      <w:r>
-        <w:rPr>
-          <w:rFonts w:ascii="Times New Roman" w:eastAsia="Times New Roman" w:hAnsi="Times New Roman" w:cs="Times New Roman"/>
-          <w:color w:val="222222"/>
-        </w:rPr>
-        <w:t>.</w:t>
-      </w:r>
-      <w:r>
-        <w:rPr>
-          <w:rFonts w:ascii="Times New Roman" w:eastAsia="Times New Roman" w:hAnsi="Times New Roman" w:cs="Times New Roman"/>
-          <w:color w:val="222222"/>
-        </w:rPr>
-        <w:t xml:space="preserve"> Firearm Legislation and Fatal Police Shootings in the United States. </w:t>
+          <w:shd w:val="clear" w:color="auto" w:fill="FFFFFF"/>
+        </w:rPr>
+        <w:t>Journal of Behavior Therapy and Experimental Psychiatry</w:t>
+      </w:r>
+      <w:r>
+        <w:rPr>
+          <w:rFonts w:ascii="Times New Roman" w:eastAsia="Times New Roman" w:hAnsi="Times New Roman" w:cs="Times New Roman"/>
+          <w:color w:val="222222"/>
+          <w:shd w:val="clear" w:color="auto" w:fill="FFFFFF"/>
+        </w:rPr>
+        <w:t xml:space="preserve">, </w:t>
       </w:r>
       <w:r>
         <w:rPr>
           <w:rFonts w:ascii="Times New Roman" w:eastAsia="Times New Roman" w:hAnsi="Times New Roman" w:cs="Times New Roman"/>
           <w:i/>
           <w:color w:val="222222"/>
-        </w:rPr>
-        <w:t>American Journal</w:t>
-      </w:r>
-      <w:r>
-        <w:rPr>
-          <w:rFonts w:ascii="Times New Roman" w:eastAsia="Times New Roman" w:hAnsi="Times New Roman" w:cs="Times New Roman"/>
-          <w:i/>
-          <w:color w:val="222222"/>
-        </w:rPr>
-        <w:t xml:space="preserve"> of Public Health.</w:t>
-      </w:r>
-    </w:p>
-    <w:p>
-      <w:pPr>
-        <w:shd w:val="clear" w:color="auto" w:fill="FFFFFF"/>
-        <w:spacing w:line="240" w:lineRule="auto"/>
-        <w:ind w:left="720" w:hanging="720"/>
-        <w:rPr>
-          <w:rFonts w:ascii="Times New Roman" w:eastAsia="Times New Roman" w:hAnsi="Times New Roman" w:cs="Times New Roman"/>
-          <w:i/>
-          <w:color w:val="222222"/>
-        </w:rPr>
-      </w:pPr>
-    </w:p>
-    <w:p>
-      <w:pPr>
-        <w:spacing w:line="240" w:lineRule="auto"/>
-        <w:ind w:left="720" w:hanging="720"/>
-        <w:rPr>
-          <w:rFonts w:ascii="Times New Roman" w:eastAsia="Times New Roman" w:hAnsi="Times New Roman" w:cs="Times New Roman"/>
-          <w:color w:val="auto"/>
-        </w:rPr>
-      </w:pPr>
-      <w:r>
-        <w:rPr>
-          <w:rFonts w:ascii="Times New Roman" w:hAnsi="Times New Roman" w:cs="Times New Roman"/>
-          <w:b/>
-        </w:rPr>
-        <w:t>Phalen, P. L.</w:t>
-      </w:r>
-      <w:r>
-        <w:rPr>
-          <w:rFonts w:ascii="Times New Roman" w:hAnsi="Times New Roman" w:cs="Times New Roman"/>
-        </w:rPr>
-        <w:t xml:space="preserve"> (</w:t>
-      </w:r>
-      <w:r>
-        <w:rPr>
-          <w:rFonts w:ascii="Times New Roman" w:hAnsi="Times New Roman" w:cs="Times New Roman"/>
-        </w:rPr>
-        <w:t>2017</w:t>
-      </w:r>
-      <w:r>
-        <w:rPr>
-          <w:rFonts w:ascii="Times New Roman" w:hAnsi="Times New Roman" w:cs="Times New Roman"/>
-        </w:rPr>
-        <w:t xml:space="preserve">). </w:t>
-      </w:r>
-      <w:r>
-        <w:rPr>
-          <w:rFonts w:ascii="Times New Roman" w:eastAsiaTheme="minorEastAsia" w:hAnsi="Times New Roman" w:cs="Times New Roman"/>
-        </w:rPr>
-        <w:t>Psychological Distress and Rates of Health Insurance Coverage and Use and Affordability of Mental Health Services, 2013–2014.</w:t>
-      </w:r>
-      <w:r>
-        <w:rPr>
-          <w:rFonts w:ascii="Times New Roman" w:eastAsia="Times New Roman" w:hAnsi="Times New Roman" w:cs="Times New Roman"/>
-          <w:color w:val="auto"/>
-        </w:rPr>
-        <w:t xml:space="preserve"> </w:t>
-      </w:r>
-      <w:r>
-        <w:rPr>
-          <w:rFonts w:ascii="Times New Roman" w:eastAsia="Times New Roman" w:hAnsi="Times New Roman" w:cs="Times New Roman"/>
-          <w:i/>
-          <w:color w:val="222222"/>
-          <w:shd w:val="clear" w:color="auto" w:fill="FFFFFF"/>
-        </w:rPr>
-        <w:t>Psychiatric Services</w:t>
-      </w:r>
-      <w:r>
-        <w:rPr>
-          <w:rFonts w:ascii="Times New Roman" w:eastAsia="Times New Roman" w:hAnsi="Times New Roman" w:cs="Times New Roman"/>
-          <w:i/>
-          <w:color w:val="222222"/>
-          <w:shd w:val="clear" w:color="auto" w:fill="FFFFFF"/>
-        </w:rPr>
-        <w:t>, 68</w:t>
-      </w:r>
-      <w:r>
-        <w:rPr>
-          <w:rFonts w:ascii="Times New Roman" w:eastAsia="Times New Roman" w:hAnsi="Times New Roman" w:cs="Times New Roman"/>
-          <w:color w:val="222222"/>
-          <w:shd w:val="clear" w:color="auto" w:fill="FFFFFF"/>
-        </w:rPr>
-        <w:t>(5), 512-515</w:t>
+          <w:shd w:val="clear" w:color="auto" w:fill="FFFFFF"/>
+        </w:rPr>
+        <w:t>56</w:t>
+      </w:r>
+      <w:r>
+        <w:rPr>
+          <w:rFonts w:ascii="Times New Roman" w:eastAsia="Times New Roman" w:hAnsi="Times New Roman" w:cs="Times New Roman"/>
+          <w:color w:val="222222"/>
+          <w:shd w:val="clear" w:color="auto" w:fill="FFFFFF"/>
+        </w:rPr>
+        <w:t>, 65-70</w:t>
       </w:r>
       <w:r>
         <w:rPr>
@@ -1944,113 +2070,6 @@
           <w:rFonts w:ascii="Times New Roman" w:eastAsia="Times New Roman" w:hAnsi="Times New Roman" w:cs="Times New Roman"/>
           <w:color w:val="auto"/>
         </w:rPr>
-        <w:t xml:space="preserve"> </w:t>
-      </w:r>
-      <w:r>
-        <w:rPr>
-          <w:rFonts w:ascii="Times New Roman" w:eastAsia="Times New Roman" w:hAnsi="Times New Roman" w:cs="Times New Roman"/>
-          <w:color w:val="auto"/>
-        </w:rPr>
-        <w:t>doi:10.1176/appi.ps.201500544</w:t>
-      </w:r>
-    </w:p>
-    <w:p>
-      <w:pPr>
-        <w:spacing w:line="240" w:lineRule="auto"/>
-        <w:rPr>
-          <w:rFonts w:ascii="Times New Roman" w:hAnsi="Times New Roman" w:cs="Times New Roman"/>
-          <w:b/>
-        </w:rPr>
-      </w:pPr>
-    </w:p>
-    <w:p>
-      <w:pPr>
-        <w:spacing w:line="240" w:lineRule="auto"/>
-        <w:ind w:left="720" w:hanging="720"/>
-        <w:rPr>
-          <w:rFonts w:ascii="Times New Roman" w:eastAsia="Times New Roman" w:hAnsi="Times New Roman" w:cs="Times New Roman"/>
-          <w:color w:val="auto"/>
-        </w:rPr>
-      </w:pPr>
-      <w:r>
-        <w:rPr>
-          <w:rFonts w:ascii="Times New Roman" w:hAnsi="Times New Roman" w:cs="Times New Roman"/>
-          <w:b/>
-        </w:rPr>
-        <w:t xml:space="preserve">Phalen, P. L., </w:t>
-      </w:r>
-      <w:r>
-        <w:rPr>
-          <w:rFonts w:ascii="Times New Roman" w:hAnsi="Times New Roman" w:cs="Times New Roman"/>
-        </w:rPr>
-        <w:t>Dimaggio, G., Popolo, R., &amp; Lysaker, P. (</w:t>
-      </w:r>
-      <w:r>
-        <w:rPr>
-          <w:rFonts w:ascii="Times New Roman" w:hAnsi="Times New Roman" w:cs="Times New Roman"/>
-        </w:rPr>
-        <w:t>2017</w:t>
-      </w:r>
-      <w:r>
-        <w:rPr>
-          <w:rFonts w:ascii="Times New Roman" w:hAnsi="Times New Roman" w:cs="Times New Roman"/>
-        </w:rPr>
-        <w:t>). Aspects of Theory of Mind that attenuate the relationship between persecutory delusions and social functioning in schizophrenia spectrum disorders.</w:t>
-      </w:r>
-      <w:r>
-        <w:rPr>
-          <w:rFonts w:ascii="Times New Roman" w:hAnsi="Times New Roman" w:cs="Times New Roman"/>
-          <w:i/>
-        </w:rPr>
-        <w:t xml:space="preserve"> </w:t>
-      </w:r>
-      <w:r>
-        <w:rPr>
-          <w:rFonts w:ascii="Times New Roman" w:eastAsia="Times New Roman" w:hAnsi="Times New Roman" w:cs="Times New Roman"/>
-          <w:i/>
-          <w:color w:val="222222"/>
-          <w:shd w:val="clear" w:color="auto" w:fill="FFFFFF"/>
-        </w:rPr>
-        <w:t>Journal of Behavior Therapy and Experimental Psychiatry</w:t>
-      </w:r>
-      <w:r>
-        <w:rPr>
-          <w:rFonts w:ascii="Times New Roman" w:eastAsia="Times New Roman" w:hAnsi="Times New Roman" w:cs="Times New Roman"/>
-          <w:color w:val="222222"/>
-          <w:shd w:val="clear" w:color="auto" w:fill="FFFFFF"/>
-        </w:rPr>
-        <w:t xml:space="preserve">, </w:t>
-      </w:r>
-      <w:r>
-        <w:rPr>
-          <w:rFonts w:ascii="Times New Roman" w:eastAsia="Times New Roman" w:hAnsi="Times New Roman" w:cs="Times New Roman"/>
-          <w:i/>
-          <w:color w:val="222222"/>
-          <w:shd w:val="clear" w:color="auto" w:fill="FFFFFF"/>
-        </w:rPr>
-        <w:t>56</w:t>
-      </w:r>
-      <w:r>
-        <w:rPr>
-          <w:rFonts w:ascii="Times New Roman" w:eastAsia="Times New Roman" w:hAnsi="Times New Roman" w:cs="Times New Roman"/>
-          <w:color w:val="222222"/>
-          <w:shd w:val="clear" w:color="auto" w:fill="FFFFFF"/>
-        </w:rPr>
-        <w:t>, 65-70</w:t>
-      </w:r>
-      <w:r>
-        <w:rPr>
-          <w:rFonts w:ascii="Times New Roman" w:eastAsia="Times New Roman" w:hAnsi="Times New Roman" w:cs="Times New Roman"/>
-          <w:i/>
-          <w:color w:val="auto"/>
-        </w:rPr>
-        <w:t>.</w:t>
-      </w:r>
-      <w:r>
-        <w:rPr>
-          <w:rFonts w:ascii="Times New Roman" w:eastAsia="Times New Roman" w:hAnsi="Times New Roman" w:cs="Times New Roman"/>
-          <w:color w:val="auto"/>
-        </w:rPr>
         <w:t xml:space="preserve"> doi:10.1016/j.jptep.2016.07.008</w:t>
       </w:r>
     </w:p>
@@ -2251,7 +2270,15 @@
           <w:color w:val="222222"/>
           <w:shd w:val="clear" w:color="auto" w:fill="FFFFFF"/>
         </w:rPr>
-        <w:t xml:space="preserve">Warman, D. M., </w:t>
+        <w:t>Warman, D. M</w:t>
+      </w:r>
+      <w:r>
+        <w:rPr>
+          <w:rFonts w:ascii="Times New Roman" w:eastAsia="Times New Roman" w:hAnsi="Times New Roman" w:cs="Times New Roman"/>
+          <w:color w:val="222222"/>
+          <w:shd w:val="clear" w:color="auto" w:fill="FFFFFF"/>
+        </w:rPr>
+        <w:t xml:space="preserve">., </w:t>
       </w:r>
       <w:r>
         <w:rPr>
@@ -2308,6 +2335,8 @@
           <w:rFonts w:ascii="Times" w:eastAsia="Times New Roman" w:hAnsi="Times" w:cs="Times New Roman"/>
         </w:rPr>
       </w:pPr>
+      <w:bookmarkStart w:id="0" w:name="_GoBack"/>
+      <w:bookmarkEnd w:id="0"/>
     </w:p>
     <w:p>
       <w:pPr>

</xml_diff>

<commit_message>
update cv mostly. new pub
</commit_message>
<xml_diff>
--- a/cv/phalen-website-cv.docx
+++ b/cv/phalen-website-cv.docx
@@ -1263,6 +1263,32 @@
           <w:t>Bayesian multilevel regression</w:t>
         </w:r>
       </w:hyperlink>
+      <w:r>
+        <w:rPr>
+          <w:rStyle w:val="Hyperlink"/>
+          <w:rFonts w:ascii="Times New Roman" w:eastAsia="Times New Roman" w:hAnsi="Times New Roman" w:cs="Times New Roman"/>
+          <w:u w:val="none"/>
+        </w:rPr>
+        <w:t xml:space="preserve"> (</w:t>
+      </w:r>
+      <w:r>
+        <w:rPr>
+          <w:rStyle w:val="Hyperlink"/>
+          <w:rFonts w:ascii="Times New Roman" w:eastAsia="Times New Roman" w:hAnsi="Times New Roman" w:cs="Times New Roman"/>
+          <w:color w:val="auto"/>
+          <w:u w:val="none"/>
+        </w:rPr>
+        <w:t>Stan</w:t>
+      </w:r>
+      <w:r>
+        <w:rPr>
+          <w:rStyle w:val="Hyperlink"/>
+          <w:rFonts w:ascii="Times New Roman" w:eastAsia="Times New Roman" w:hAnsi="Times New Roman" w:cs="Times New Roman"/>
+          <w:color w:val="auto"/>
+          <w:u w:val="none"/>
+        </w:rPr>
+        <w:t>)</w:t>
+      </w:r>
     </w:p>
     <w:p>
       <w:pPr>
@@ -1463,28 +1489,137 @@
       <w:pPr>
         <w:spacing w:line="240" w:lineRule="auto"/>
         <w:ind w:left="720" w:hanging="720"/>
-        <w:rPr>
-          <w:rFonts w:ascii="Times New Roman" w:hAnsi="Times New Roman" w:cs="Times New Roman"/>
-        </w:rPr>
-      </w:pPr>
-      <w:r>
-        <w:rPr>
-          <w:rFonts w:ascii="Times New Roman" w:hAnsi="Times New Roman" w:cs="Times New Roman"/>
-          <w:b/>
-        </w:rPr>
-        <w:t xml:space="preserve">Phalen, P. L., </w:t>
-      </w:r>
-      <w:r>
-        <w:rPr>
-          <w:rFonts w:ascii="Times New Roman" w:hAnsi="Times New Roman" w:cs="Times New Roman"/>
-        </w:rPr>
-        <w:t xml:space="preserve">Warman, D., Martin, J., &amp; Lysaker, P. (in press). Public understanding of different kinds of voice-hearing experiences: Relationship with causal beliefs, perceptions of mental illness, and stigma. </w:t>
-      </w:r>
-      <w:r>
+        <w:outlineLvl w:val="0"/>
         <w:rPr>
           <w:rFonts w:ascii="Times New Roman" w:hAnsi="Times New Roman" w:cs="Times New Roman"/>
           <w:i/>
         </w:rPr>
+      </w:pPr>
+      <w:r>
+        <w:rPr>
+          <w:rFonts w:ascii="Times New Roman" w:hAnsi="Times New Roman" w:cs="Times New Roman"/>
+          <w:b/>
+          <w:bCs/>
+        </w:rPr>
+        <w:t>Phalen, P.,</w:t>
+      </w:r>
+      <w:r>
+        <w:rPr>
+          <w:rFonts w:ascii="Times New Roman" w:hAnsi="Times New Roman" w:cs="Times New Roman"/>
+        </w:rPr>
+        <w:t xml:space="preserve"> Ray, B., Watson, D. P., Huynh, P., &amp; Greene, M. (</w:t>
+      </w:r>
+      <w:r>
+        <w:rPr>
+          <w:rFonts w:ascii="Times New Roman" w:hAnsi="Times New Roman" w:cs="Times New Roman"/>
+        </w:rPr>
+        <w:t>in press</w:t>
+      </w:r>
+      <w:r>
+        <w:rPr>
+          <w:rFonts w:ascii="Times New Roman" w:hAnsi="Times New Roman" w:cs="Times New Roman"/>
+        </w:rPr>
+        <w:t xml:space="preserve">). </w:t>
+      </w:r>
+      <w:r>
+        <w:rPr>
+          <w:rFonts w:ascii="Times New Roman" w:hAnsi="Times New Roman" w:cs="Times New Roman"/>
+        </w:rPr>
+        <w:t>Fentanyl Related Overdose in</w:t>
+      </w:r>
+      <w:r>
+        <w:rPr>
+          <w:rFonts w:ascii="Times New Roman" w:hAnsi="Times New Roman" w:cs="Times New Roman"/>
+        </w:rPr>
+        <w:t xml:space="preserve"> Indianapolis: Estimating trends using multilevel Bayesian models. </w:t>
+      </w:r>
+      <w:r>
+        <w:rPr>
+          <w:rFonts w:ascii="Times New Roman" w:hAnsi="Times New Roman" w:cs="Times New Roman"/>
+          <w:i/>
+        </w:rPr>
+        <w:t>Addictive Behaviors.</w:t>
+      </w:r>
+    </w:p>
+    <w:p>
+      <w:pPr>
+        <w:spacing w:line="240" w:lineRule="auto"/>
+        <w:ind w:left="720"/>
+        <w:outlineLvl w:val="0"/>
+        <w:rPr>
+          <w:rFonts w:ascii="Times New Roman" w:eastAsia="Times New Roman" w:hAnsi="Times New Roman" w:cs="Times New Roman"/>
+          <w:color w:val="auto"/>
+        </w:rPr>
+      </w:pPr>
+      <w:r>
+        <w:rPr>
+          <w:rFonts w:ascii="Times New Roman" w:eastAsia="Times New Roman" w:hAnsi="Times New Roman" w:cs="Times New Roman"/>
+          <w:color w:val="auto"/>
+        </w:rPr>
+        <w:t xml:space="preserve">R scripts for </w:t>
+      </w:r>
+      <w:r>
+        <w:rPr>
+          <w:rFonts w:ascii="Times New Roman" w:eastAsia="Times New Roman" w:hAnsi="Times New Roman" w:cs="Times New Roman"/>
+          <w:color w:val="auto"/>
+        </w:rPr>
+        <w:t xml:space="preserve">this </w:t>
+      </w:r>
+      <w:r>
+        <w:rPr>
+          <w:rFonts w:ascii="Times New Roman" w:eastAsia="Times New Roman" w:hAnsi="Times New Roman" w:cs="Times New Roman"/>
+          <w:color w:val="auto"/>
+        </w:rPr>
+        <w:t xml:space="preserve">paper posted publicly at </w:t>
+      </w:r>
+      <w:hyperlink r:id="rId16">
+        <w:r>
+          <w:rPr>
+            <w:rStyle w:val="Hyperlink"/>
+            <w:rFonts w:ascii="Times New Roman" w:eastAsia="Times New Roman" w:hAnsi="Times New Roman" w:cs="Times New Roman"/>
+          </w:rPr>
+          <w:t>https://github.com/peterphalen/code-for-publications/</w:t>
+        </w:r>
+      </w:hyperlink>
+    </w:p>
+    <w:p>
+      <w:pPr>
+        <w:spacing w:line="240" w:lineRule="auto"/>
+        <w:rPr>
+          <w:rFonts w:ascii="Times New Roman" w:eastAsia="Times New Roman" w:hAnsi="Times New Roman" w:cs="Times New Roman"/>
+          <w:b/>
+          <w:color w:val="222222"/>
+          <w:shd w:val="clear" w:color="auto" w:fill="FFFFFF"/>
+        </w:rPr>
+      </w:pPr>
+    </w:p>
+    <w:p>
+      <w:pPr>
+        <w:spacing w:line="240" w:lineRule="auto"/>
+        <w:ind w:left="720" w:hanging="720"/>
+        <w:rPr>
+          <w:rFonts w:ascii="Times New Roman" w:hAnsi="Times New Roman" w:cs="Times New Roman"/>
+        </w:rPr>
+      </w:pPr>
+      <w:r>
+        <w:rPr>
+          <w:rFonts w:ascii="Times New Roman" w:hAnsi="Times New Roman" w:cs="Times New Roman"/>
+          <w:b/>
+        </w:rPr>
+        <w:lastRenderedPageBreak/>
+        <w:t xml:space="preserve">Phalen, P. L., </w:t>
+      </w:r>
+      <w:r>
+        <w:rPr>
+          <w:rFonts w:ascii="Times New Roman" w:hAnsi="Times New Roman" w:cs="Times New Roman"/>
+        </w:rPr>
+        <w:t xml:space="preserve">Warman, D., Martin, J., &amp; Lysaker, P. (in press). Public understanding of different kinds of voice-hearing experiences: Relationship with causal beliefs, perceptions of mental illness, and stigma. </w:t>
+      </w:r>
+      <w:r>
+        <w:rPr>
+          <w:rFonts w:ascii="Times New Roman" w:hAnsi="Times New Roman" w:cs="Times New Roman"/>
+          <w:i/>
+        </w:rPr>
         <w:t>American Journal of Psychiatric Rehabilitation</w:t>
       </w:r>
       <w:r>
@@ -1498,15 +1633,152 @@
       <w:pPr>
         <w:spacing w:line="240" w:lineRule="auto"/>
         <w:rPr>
+          <w:rFonts w:ascii="Times New Roman" w:eastAsia="Times New Roman" w:hAnsi="Times New Roman" w:cs="Times New Roman"/>
+          <w:color w:val="auto"/>
+        </w:rPr>
+      </w:pPr>
+    </w:p>
+    <w:p>
+      <w:pPr>
+        <w:shd w:val="clear" w:color="auto" w:fill="FFFFFF"/>
+        <w:spacing w:line="240" w:lineRule="auto"/>
+        <w:ind w:left="720" w:hanging="720"/>
+        <w:rPr>
+          <w:rFonts w:ascii="Times New Roman" w:eastAsia="Times New Roman" w:hAnsi="Times New Roman" w:cs="Times New Roman"/>
+          <w:color w:val="222222"/>
+        </w:rPr>
+      </w:pPr>
+      <w:r>
+        <w:rPr>
+          <w:rFonts w:ascii="Times New Roman" w:eastAsia="Times New Roman" w:hAnsi="Times New Roman" w:cs="Times New Roman"/>
+          <w:color w:val="222222"/>
+        </w:rPr>
+        <w:t xml:space="preserve">Kivisto, A., J., Ray, B., &amp; </w:t>
+      </w:r>
+      <w:r>
+        <w:rPr>
+          <w:rFonts w:ascii="Times New Roman" w:eastAsia="Times New Roman" w:hAnsi="Times New Roman" w:cs="Times New Roman"/>
+          <w:b/>
+          <w:color w:val="222222"/>
+        </w:rPr>
+        <w:t>Phalen, P.L</w:t>
+      </w:r>
+      <w:r>
+        <w:rPr>
+          <w:rFonts w:ascii="Times New Roman" w:eastAsia="Times New Roman" w:hAnsi="Times New Roman" w:cs="Times New Roman"/>
+          <w:color w:val="222222"/>
+        </w:rPr>
+        <w:t xml:space="preserve">. (in press). Firearm Legislation and Fatal Police Shootings in the United States. </w:t>
+      </w:r>
+      <w:r>
+        <w:rPr>
+          <w:rFonts w:ascii="Times New Roman" w:eastAsia="Times New Roman" w:hAnsi="Times New Roman" w:cs="Times New Roman"/>
+          <w:i/>
+          <w:color w:val="222222"/>
+        </w:rPr>
+        <w:t>American Journal</w:t>
+      </w:r>
+      <w:r>
+        <w:rPr>
+          <w:rFonts w:ascii="Times New Roman" w:eastAsia="Times New Roman" w:hAnsi="Times New Roman" w:cs="Times New Roman"/>
+          <w:i/>
+          <w:color w:val="222222"/>
+        </w:rPr>
+        <w:t xml:space="preserve"> of Public Health</w:t>
+      </w:r>
+      <w:r>
+        <w:rPr>
+          <w:rFonts w:ascii="Times New Roman" w:eastAsia="Times New Roman" w:hAnsi="Times New Roman" w:cs="Times New Roman"/>
+          <w:color w:val="222222"/>
+        </w:rPr>
+        <w:t>. doi:10.2105/AJPH.2017.303770</w:t>
+      </w:r>
+    </w:p>
+    <w:p>
+      <w:pPr>
+        <w:shd w:val="clear" w:color="auto" w:fill="FFFFFF"/>
+        <w:spacing w:line="240" w:lineRule="auto"/>
+        <w:ind w:left="720" w:hanging="720"/>
+        <w:rPr>
+          <w:rFonts w:ascii="Times New Roman" w:eastAsia="Times New Roman" w:hAnsi="Times New Roman" w:cs="Times New Roman"/>
+          <w:color w:val="222222"/>
+        </w:rPr>
+      </w:pPr>
+    </w:p>
+    <w:p>
+      <w:pPr>
+        <w:spacing w:line="240" w:lineRule="auto"/>
+        <w:ind w:left="720" w:hanging="720"/>
+        <w:rPr>
           <w:rFonts w:ascii="Times New Roman" w:hAnsi="Times New Roman" w:cs="Times New Roman"/>
         </w:rPr>
       </w:pPr>
+      <w:r>
+        <w:rPr>
+          <w:rFonts w:ascii="Times New Roman" w:hAnsi="Times New Roman" w:cs="Times New Roman"/>
+          <w:b/>
+        </w:rPr>
+        <w:t xml:space="preserve">Phalen, P. L., </w:t>
+      </w:r>
+      <w:r>
+        <w:rPr>
+          <w:rFonts w:ascii="Times New Roman" w:hAnsi="Times New Roman" w:cs="Times New Roman"/>
+        </w:rPr>
+        <w:t>Warman,</w:t>
+      </w:r>
+      <w:r>
+        <w:rPr>
+          <w:rFonts w:ascii="Times New Roman" w:hAnsi="Times New Roman" w:cs="Times New Roman"/>
+        </w:rPr>
+        <w:t xml:space="preserve"> D., Martin, J., &amp; Lysaker, P. (2018</w:t>
+      </w:r>
+      <w:r>
+        <w:rPr>
+          <w:rFonts w:ascii="Times New Roman" w:hAnsi="Times New Roman" w:cs="Times New Roman"/>
+        </w:rPr>
+        <w:t xml:space="preserve">). The stigma of voice-hearing experiences: Religiousness and voice-hearing contents matter. </w:t>
+      </w:r>
+      <w:r>
+        <w:rPr>
+          <w:rFonts w:ascii="Times New Roman" w:hAnsi="Times New Roman" w:cs="Times New Roman"/>
+          <w:i/>
+        </w:rPr>
+        <w:t>Stigma and Health</w:t>
+      </w:r>
+      <w:r>
+        <w:rPr>
+          <w:rFonts w:ascii="Times New Roman" w:hAnsi="Times New Roman" w:cs="Times New Roman"/>
+          <w:i/>
+        </w:rPr>
+        <w:t>, 3</w:t>
+      </w:r>
+      <w:r>
+        <w:rPr>
+          <w:rFonts w:ascii="Times New Roman" w:hAnsi="Times New Roman" w:cs="Times New Roman"/>
+        </w:rPr>
+        <w:t>(1), 77-84</w:t>
+      </w:r>
+      <w:r>
+        <w:rPr>
+          <w:rFonts w:ascii="Times New Roman" w:hAnsi="Times New Roman" w:cs="Times New Roman"/>
+        </w:rPr>
+        <w:t>. doi:10.1037/sah0000075</w:t>
+      </w:r>
     </w:p>
     <w:p>
       <w:pPr>
         <w:spacing w:line="240" w:lineRule="auto"/>
         <w:ind w:left="720" w:hanging="720"/>
         <w:rPr>
+          <w:rFonts w:ascii="Times New Roman" w:hAnsi="Times New Roman" w:cs="Times New Roman"/>
+        </w:rPr>
+      </w:pPr>
+    </w:p>
+    <w:p>
+      <w:pPr>
+        <w:spacing w:line="240" w:lineRule="auto"/>
+        <w:ind w:left="720" w:hanging="720"/>
+        <w:rPr>
           <w:rFonts w:ascii="Times New Roman" w:eastAsia="Times New Roman" w:hAnsi="Times New Roman" w:cs="Times New Roman"/>
           <w:color w:val="auto"/>
         </w:rPr>
@@ -1516,7 +1788,6 @@
           <w:rFonts w:ascii="Times New Roman" w:eastAsia="Times New Roman" w:hAnsi="Times New Roman" w:cs="Times New Roman"/>
           <w:shd w:val="clear" w:color="auto" w:fill="FFFFFF"/>
         </w:rPr>
-        <w:lastRenderedPageBreak/>
         <w:t>White, D. A., McGuire, A.B., L</w:t>
       </w:r>
       <w:r>
@@ -1561,7 +1832,7 @@
           <w:rFonts w:ascii="Times New Roman" w:eastAsia="Times New Roman" w:hAnsi="Times New Roman" w:cs="Times New Roman"/>
           <w:shd w:val="clear" w:color="auto" w:fill="FFFFFF"/>
         </w:rPr>
-        <w:t xml:space="preserve"> (in press).</w:t>
+        <w:t xml:space="preserve"> (2017).</w:t>
       </w:r>
       <w:r>
         <w:rPr>
@@ -1597,7 +1868,7 @@
           <w:i/>
           <w:color w:val="auto"/>
         </w:rPr>
-        <w:t>Psychiatric Rehabilitation Journal.</w:t>
+        <w:t>Psychiatric Rehabilitation Journal</w:t>
       </w:r>
       <w:r>
         <w:rPr>
@@ -1605,6 +1876,29 @@
           <w:i/>
           <w:color w:val="auto"/>
         </w:rPr>
+        <w:t>, 40</w:t>
+      </w:r>
+      <w:r>
+        <w:rPr>
+          <w:rFonts w:ascii="Times New Roman" w:eastAsia="Times New Roman" w:hAnsi="Times New Roman" w:cs="Times New Roman"/>
+          <w:color w:val="auto"/>
+        </w:rPr>
+        <w:t>(4), 344-353</w:t>
+      </w:r>
+      <w:r>
+        <w:rPr>
+          <w:rFonts w:ascii="Times New Roman" w:eastAsia="Times New Roman" w:hAnsi="Times New Roman" w:cs="Times New Roman"/>
+          <w:i/>
+          <w:color w:val="auto"/>
+        </w:rPr>
+        <w:t>.</w:t>
+      </w:r>
+      <w:r>
+        <w:rPr>
+          <w:rFonts w:ascii="Times New Roman" w:eastAsia="Times New Roman" w:hAnsi="Times New Roman" w:cs="Times New Roman"/>
+          <w:i/>
+          <w:color w:val="auto"/>
+        </w:rPr>
         <w:t xml:space="preserve"> </w:t>
       </w:r>
       <w:r>
@@ -1624,235 +1918,112 @@
     </w:p>
     <w:p>
       <w:pPr>
-        <w:spacing w:line="240" w:lineRule="auto"/>
+        <w:shd w:val="clear" w:color="auto" w:fill="FFFFFF"/>
+        <w:spacing w:line="240" w:lineRule="auto"/>
+        <w:ind w:left="720" w:hanging="720"/>
+        <w:rPr>
+          <w:rFonts w:ascii="Times New Roman" w:eastAsia="Times New Roman" w:hAnsi="Times New Roman" w:cs="Times New Roman"/>
+          <w:i/>
+          <w:color w:val="222222"/>
+        </w:rPr>
+      </w:pPr>
+    </w:p>
+    <w:p>
+      <w:pPr>
+        <w:spacing w:line="240" w:lineRule="auto"/>
+        <w:ind w:left="720" w:hanging="720"/>
+        <w:rPr>
+          <w:rFonts w:ascii="Times New Roman" w:hAnsi="Times New Roman" w:cs="Times New Roman"/>
+        </w:rPr>
+      </w:pPr>
+      <w:r>
+        <w:rPr>
+          <w:rFonts w:ascii="Times New Roman" w:hAnsi="Times New Roman" w:cs="Times New Roman"/>
+        </w:rPr>
+        <w:t xml:space="preserve">Niculescu, A. B., Le-Niculescu, H., Levey, D. F., </w:t>
+      </w:r>
+      <w:r>
+        <w:rPr>
+          <w:rFonts w:ascii="Times New Roman" w:hAnsi="Times New Roman" w:cs="Times New Roman"/>
+          <w:b/>
+        </w:rPr>
+        <w:t>Phalen, P.</w:t>
+      </w:r>
+      <w:r>
+        <w:rPr>
+          <w:rFonts w:ascii="Times New Roman" w:hAnsi="Times New Roman" w:cs="Times New Roman"/>
+        </w:rPr>
+        <w:t>,</w:t>
+      </w:r>
+      <w:r>
+        <w:rPr>
+          <w:rFonts w:ascii="Times New Roman" w:hAnsi="Times New Roman" w:cs="Times New Roman"/>
+        </w:rPr>
+        <w:t xml:space="preserve"> Dainton, H. D., Roseberry, K., Niculescu, E., Niezer, J., Williams, A., Graham, D. L., Jone</w:t>
+      </w:r>
+      <w:r>
+        <w:rPr>
+          <w:rFonts w:ascii="Times New Roman" w:hAnsi="Times New Roman" w:cs="Times New Roman"/>
+        </w:rPr>
+        <w:t>s, T., Venugopal, V., Ballew, A</w:t>
+      </w:r>
+      <w:r>
+        <w:rPr>
+          <w:rFonts w:ascii="Times New Roman" w:hAnsi="Times New Roman" w:cs="Times New Roman"/>
+        </w:rPr>
+        <w:t>., Yard, M., Gelbart, T., Kurian, S. M., Shekhar, A., Schork, N. J., Sandusky, G. E., &amp; Salomon, D. R. (</w:t>
+      </w:r>
+      <w:r>
+        <w:rPr>
+          <w:rFonts w:ascii="Times New Roman" w:hAnsi="Times New Roman" w:cs="Times New Roman"/>
+        </w:rPr>
+        <w:t>2017</w:t>
+      </w:r>
+      <w:r>
+        <w:rPr>
+          <w:rFonts w:ascii="Times New Roman" w:hAnsi="Times New Roman" w:cs="Times New Roman"/>
+        </w:rPr>
+        <w:t xml:space="preserve">). </w:t>
+      </w:r>
+      <w:r>
+        <w:rPr>
+          <w:rFonts w:ascii="Times New Roman" w:eastAsia="Times New Roman" w:hAnsi="Times New Roman" w:cs="Times New Roman"/>
+          <w:color w:val="222222"/>
+          <w:shd w:val="clear" w:color="auto" w:fill="FFFFFF"/>
+        </w:rPr>
+        <w:t>Precision medicine for suicidality: From universality to subtypes and personalization</w:t>
+      </w:r>
+      <w:r>
         <w:rPr>
           <w:rFonts w:ascii="Times New Roman" w:eastAsia="Times New Roman" w:hAnsi="Times New Roman" w:cs="Times New Roman"/>
           <w:color w:val="auto"/>
         </w:rPr>
-      </w:pPr>
-    </w:p>
-    <w:p>
-      <w:pPr>
-        <w:shd w:val="clear" w:color="auto" w:fill="FFFFFF"/>
-        <w:spacing w:line="240" w:lineRule="auto"/>
-        <w:ind w:left="720" w:hanging="720"/>
-        <w:rPr>
-          <w:rFonts w:ascii="Times New Roman" w:eastAsia="Times New Roman" w:hAnsi="Times New Roman" w:cs="Times New Roman"/>
-          <w:color w:val="222222"/>
-        </w:rPr>
-      </w:pPr>
-      <w:r>
-        <w:rPr>
-          <w:rFonts w:ascii="Times New Roman" w:eastAsia="Times New Roman" w:hAnsi="Times New Roman" w:cs="Times New Roman"/>
-          <w:color w:val="222222"/>
-        </w:rPr>
-        <w:t xml:space="preserve">Kivisto, A., J., Ray, B., &amp; </w:t>
-      </w:r>
-      <w:r>
-        <w:rPr>
-          <w:rFonts w:ascii="Times New Roman" w:eastAsia="Times New Roman" w:hAnsi="Times New Roman" w:cs="Times New Roman"/>
-          <w:b/>
-          <w:color w:val="222222"/>
-        </w:rPr>
-        <w:t>Phalen, P.L</w:t>
-      </w:r>
-      <w:r>
-        <w:rPr>
-          <w:rFonts w:ascii="Times New Roman" w:eastAsia="Times New Roman" w:hAnsi="Times New Roman" w:cs="Times New Roman"/>
-          <w:color w:val="222222"/>
-        </w:rPr>
-        <w:t xml:space="preserve">. (in press). Firearm Legislation and Fatal Police Shootings in the United States. </w:t>
-      </w:r>
-      <w:r>
-        <w:rPr>
-          <w:rFonts w:ascii="Times New Roman" w:eastAsia="Times New Roman" w:hAnsi="Times New Roman" w:cs="Times New Roman"/>
-          <w:i/>
-          <w:color w:val="222222"/>
-        </w:rPr>
-        <w:t>American Journal</w:t>
-      </w:r>
-      <w:r>
-        <w:rPr>
-          <w:rFonts w:ascii="Times New Roman" w:eastAsia="Times New Roman" w:hAnsi="Times New Roman" w:cs="Times New Roman"/>
-          <w:i/>
-          <w:color w:val="222222"/>
-        </w:rPr>
-        <w:t xml:space="preserve"> of Public Health</w:t>
-      </w:r>
-      <w:r>
-        <w:rPr>
-          <w:rFonts w:ascii="Times New Roman" w:eastAsia="Times New Roman" w:hAnsi="Times New Roman" w:cs="Times New Roman"/>
-          <w:color w:val="222222"/>
-        </w:rPr>
-        <w:t>. doi:10.2105/AJPH.2017.303770</w:t>
-      </w:r>
-    </w:p>
-    <w:p>
-      <w:pPr>
-        <w:shd w:val="clear" w:color="auto" w:fill="FFFFFF"/>
-        <w:spacing w:line="240" w:lineRule="auto"/>
-        <w:ind w:left="720" w:hanging="720"/>
-        <w:rPr>
-          <w:rFonts w:ascii="Times New Roman" w:eastAsia="Times New Roman" w:hAnsi="Times New Roman" w:cs="Times New Roman"/>
-          <w:color w:val="222222"/>
-        </w:rPr>
-      </w:pPr>
-    </w:p>
-    <w:p>
-      <w:pPr>
-        <w:spacing w:line="240" w:lineRule="auto"/>
-        <w:ind w:left="720" w:hanging="720"/>
+        <w:t>.</w:t>
+      </w:r>
+      <w:r>
         <w:rPr>
           <w:rFonts w:ascii="Times New Roman" w:hAnsi="Times New Roman" w:cs="Times New Roman"/>
         </w:rPr>
-      </w:pPr>
-      <w:r>
-        <w:rPr>
-          <w:rFonts w:ascii="Times New Roman" w:hAnsi="Times New Roman" w:cs="Times New Roman"/>
-          <w:b/>
-        </w:rPr>
-        <w:t xml:space="preserve">Phalen, P. L., </w:t>
-      </w:r>
-      <w:r>
-        <w:rPr>
-          <w:rFonts w:ascii="Times New Roman" w:hAnsi="Times New Roman" w:cs="Times New Roman"/>
-        </w:rPr>
-        <w:t>Warman, D., Martin, J., &amp; Lysaker, P. (</w:t>
-      </w:r>
-      <w:r>
-        <w:rPr>
-          <w:rFonts w:ascii="Times New Roman" w:hAnsi="Times New Roman" w:cs="Times New Roman"/>
-        </w:rPr>
-        <w:t>in press</w:t>
-      </w:r>
-      <w:r>
-        <w:rPr>
-          <w:rFonts w:ascii="Times New Roman" w:hAnsi="Times New Roman" w:cs="Times New Roman"/>
-        </w:rPr>
-        <w:t xml:space="preserve">). The stigma of voice-hearing experiences: Religiousness and voice-hearing contents matter. </w:t>
+        <w:t xml:space="preserve"> </w:t>
       </w:r>
       <w:r>
         <w:rPr>
           <w:rFonts w:ascii="Times New Roman" w:hAnsi="Times New Roman" w:cs="Times New Roman"/>
           <w:i/>
         </w:rPr>
-        <w:t>Stigma and Health</w:t>
+        <w:t>Molecular Psychiatry</w:t>
       </w:r>
       <w:r>
         <w:rPr>
           <w:rFonts w:ascii="Times New Roman" w:hAnsi="Times New Roman" w:cs="Times New Roman"/>
         </w:rPr>
-        <w:t>. doi:10.1037/sah0000075</w:t>
-      </w:r>
-    </w:p>
-    <w:p>
-      <w:pPr>
-        <w:shd w:val="clear" w:color="auto" w:fill="FFFFFF"/>
-        <w:spacing w:line="240" w:lineRule="auto"/>
-        <w:ind w:left="720" w:hanging="720"/>
-        <w:rPr>
-          <w:rFonts w:ascii="Times New Roman" w:eastAsia="Times New Roman" w:hAnsi="Times New Roman" w:cs="Times New Roman"/>
-          <w:i/>
-          <w:color w:val="222222"/>
-        </w:rPr>
-      </w:pPr>
-    </w:p>
-    <w:p>
-      <w:pPr>
-        <w:spacing w:line="240" w:lineRule="auto"/>
-        <w:ind w:left="720" w:hanging="720"/>
-        <w:rPr>
-          <w:rFonts w:ascii="Times New Roman" w:hAnsi="Times New Roman" w:cs="Times New Roman"/>
-        </w:rPr>
-      </w:pPr>
-      <w:r>
-        <w:rPr>
-          <w:rFonts w:ascii="Times New Roman" w:hAnsi="Times New Roman" w:cs="Times New Roman"/>
-        </w:rPr>
-        <w:t xml:space="preserve">Niculescu, A. B., Le-Niculescu, H., Levey, D. F., </w:t>
-      </w:r>
-      <w:r>
-        <w:rPr>
-          <w:rFonts w:ascii="Times New Roman" w:hAnsi="Times New Roman" w:cs="Times New Roman"/>
-          <w:b/>
-        </w:rPr>
-        <w:t>Phalen, P.</w:t>
-      </w:r>
-      <w:r>
-        <w:rPr>
-          <w:rFonts w:ascii="Times New Roman" w:hAnsi="Times New Roman" w:cs="Times New Roman"/>
-        </w:rPr>
-        <w:t>,</w:t>
-      </w:r>
-      <w:r>
-        <w:rPr>
-          <w:rFonts w:ascii="Times New Roman" w:hAnsi="Times New Roman" w:cs="Times New Roman"/>
-        </w:rPr>
-        <w:t xml:space="preserve"> Dainton, H. D., Roseberry, K., Niculescu, E., Niezer, J., Williams, A., Graham, D. L., Jone</w:t>
-      </w:r>
-      <w:r>
-        <w:rPr>
-          <w:rFonts w:ascii="Times New Roman" w:hAnsi="Times New Roman" w:cs="Times New Roman"/>
-        </w:rPr>
-        <w:t>s, T., Venugopal, V., Ballew, A</w:t>
-      </w:r>
-      <w:r>
-        <w:rPr>
-          <w:rFonts w:ascii="Times New Roman" w:hAnsi="Times New Roman" w:cs="Times New Roman"/>
-        </w:rPr>
-        <w:t>., Yard, M., Gelbart, T., Kurian, S. M., Shekhar, A., Schork, N. J., Sandusky, G. E., &amp; Salomon, D. R. (</w:t>
-      </w:r>
-      <w:r>
-        <w:rPr>
-          <w:rFonts w:ascii="Times New Roman" w:hAnsi="Times New Roman" w:cs="Times New Roman"/>
-        </w:rPr>
-        <w:t>2017</w:t>
-      </w:r>
-      <w:r>
-        <w:rPr>
-          <w:rFonts w:ascii="Times New Roman" w:hAnsi="Times New Roman" w:cs="Times New Roman"/>
-        </w:rPr>
-        <w:t xml:space="preserve">). </w:t>
-      </w:r>
-      <w:r>
-        <w:rPr>
-          <w:rFonts w:ascii="Times New Roman" w:eastAsia="Times New Roman" w:hAnsi="Times New Roman" w:cs="Times New Roman"/>
-          <w:color w:val="222222"/>
-          <w:shd w:val="clear" w:color="auto" w:fill="FFFFFF"/>
-        </w:rPr>
-        <w:t>Precision medicine for suicidality: From universality to subtypes and personalization</w:t>
-      </w:r>
-      <w:r>
-        <w:rPr>
-          <w:rFonts w:ascii="Times New Roman" w:eastAsia="Times New Roman" w:hAnsi="Times New Roman" w:cs="Times New Roman"/>
-          <w:color w:val="auto"/>
-        </w:rPr>
-        <w:t>.</w:t>
-      </w:r>
-      <w:r>
-        <w:rPr>
-          <w:rFonts w:ascii="Times New Roman" w:hAnsi="Times New Roman" w:cs="Times New Roman"/>
-        </w:rPr>
-        <w:t xml:space="preserve"> </w:t>
+        <w:t xml:space="preserve">, </w:t>
       </w:r>
       <w:r>
         <w:rPr>
           <w:rFonts w:ascii="Times New Roman" w:hAnsi="Times New Roman" w:cs="Times New Roman"/>
           <w:i/>
         </w:rPr>
-        <w:t>Molecular Psychiatry</w:t>
-      </w:r>
-      <w:r>
-        <w:rPr>
-          <w:rFonts w:ascii="Times New Roman" w:hAnsi="Times New Roman" w:cs="Times New Roman"/>
-        </w:rPr>
-        <w:t xml:space="preserve">, </w:t>
-      </w:r>
-      <w:r>
-        <w:rPr>
-          <w:rFonts w:ascii="Times New Roman" w:hAnsi="Times New Roman" w:cs="Times New Roman"/>
-          <w:i/>
-        </w:rPr>
         <w:t>22</w:t>
       </w:r>
       <w:r>
@@ -1972,6 +2143,29 @@
         </w:rPr>
         <w:t>doi:10.1176/appi.ps.201500544</w:t>
       </w:r>
+      <w:r>
+        <w:rPr>
+          <w:rFonts w:ascii="Times New Roman" w:eastAsia="Times New Roman" w:hAnsi="Times New Roman" w:cs="Times New Roman"/>
+          <w:color w:val="auto"/>
+        </w:rPr>
+        <w:t xml:space="preserve">. </w:t>
+      </w:r>
+      <w:r>
+        <w:rPr>
+          <w:rFonts w:ascii="Times New Roman" w:eastAsia="Times New Roman" w:hAnsi="Times New Roman" w:cs="Times New Roman"/>
+          <w:color w:val="auto"/>
+        </w:rPr>
+        <w:t xml:space="preserve">R scripts for this paper posted publicly at </w:t>
+      </w:r>
+      <w:hyperlink r:id="rId17">
+        <w:r>
+          <w:rPr>
+            <w:rStyle w:val="Hyperlink"/>
+            <w:rFonts w:ascii="Times New Roman" w:eastAsia="Times New Roman" w:hAnsi="Times New Roman" w:cs="Times New Roman"/>
+          </w:rPr>
+          <w:t>https://github.com/peterphalen/code-for-publications/</w:t>
+        </w:r>
+      </w:hyperlink>
     </w:p>
     <w:p>
       <w:pPr>
@@ -2338,103 +2532,6 @@
     </w:p>
     <w:p>
       <w:pPr>
-        <w:rPr>
-          <w:rFonts w:ascii="Times New Roman" w:hAnsi="Times New Roman"/>
-          <w:b/>
-          <w:u w:val="single"/>
-        </w:rPr>
-      </w:pPr>
-      <w:r>
-        <w:rPr>
-          <w:rFonts w:ascii="Times New Roman" w:hAnsi="Times New Roman"/>
-          <w:b/>
-          <w:u w:val="single"/>
-        </w:rPr>
-        <w:t>OTHER PUBLICATIONS</w:t>
-      </w:r>
-      <w:r>
-        <w:rPr>
-          <w:rFonts w:ascii="Times New Roman" w:hAnsi="Times New Roman"/>
-          <w:b/>
-          <w:u w:val="single"/>
-        </w:rPr>
-        <w:tab/>
-      </w:r>
-      <w:r>
-        <w:rPr>
-          <w:rFonts w:ascii="Times New Roman" w:hAnsi="Times New Roman"/>
-          <w:b/>
-          <w:u w:val="single"/>
-        </w:rPr>
-        <w:tab/>
-      </w:r>
-      <w:r>
-        <w:rPr>
-          <w:rFonts w:ascii="Times New Roman" w:hAnsi="Times New Roman"/>
-          <w:b/>
-          <w:u w:val="single"/>
-        </w:rPr>
-        <w:tab/>
-      </w:r>
-      <w:r>
-        <w:rPr>
-          <w:rFonts w:ascii="Times New Roman" w:hAnsi="Times New Roman"/>
-          <w:b/>
-          <w:u w:val="single"/>
-        </w:rPr>
-        <w:tab/>
-      </w:r>
-      <w:r>
-        <w:rPr>
-          <w:rFonts w:ascii="Times New Roman" w:hAnsi="Times New Roman"/>
-          <w:b/>
-          <w:u w:val="single"/>
-        </w:rPr>
-        <w:tab/>
-      </w:r>
-      <w:r>
-        <w:rPr>
-          <w:rFonts w:ascii="Times New Roman" w:hAnsi="Times New Roman"/>
-          <w:b/>
-          <w:u w:val="single"/>
-        </w:rPr>
-        <w:tab/>
-      </w:r>
-      <w:r>
-        <w:rPr>
-          <w:rFonts w:ascii="Times New Roman" w:hAnsi="Times New Roman"/>
-          <w:b/>
-          <w:u w:val="single"/>
-        </w:rPr>
-        <w:tab/>
-      </w:r>
-      <w:r>
-        <w:rPr>
-          <w:rFonts w:ascii="Times New Roman" w:hAnsi="Times New Roman"/>
-          <w:b/>
-          <w:u w:val="single"/>
-        </w:rPr>
-        <w:tab/>
-      </w:r>
-      <w:r>
-        <w:rPr>
-          <w:rFonts w:ascii="Times New Roman" w:hAnsi="Times New Roman"/>
-          <w:b/>
-          <w:u w:val="single"/>
-        </w:rPr>
-        <w:tab/>
-      </w:r>
-      <w:r>
-        <w:rPr>
-          <w:rFonts w:ascii="Times New Roman" w:hAnsi="Times New Roman"/>
-          <w:b/>
-          <w:u w:val="single"/>
-        </w:rPr>
-        <w:tab/>
-      </w:r>
-    </w:p>
-    <w:p>
-      <w:pPr>
         <w:pBdr>
           <w:top w:val="nil"/>
           <w:left w:val="nil"/>
@@ -2462,6 +2559,160 @@
           <w:between w:val="nil"/>
           <w:bar w:val="nil"/>
         </w:pBdr>
+        <w:tabs>
+          <w:tab w:val="left" w:pos="2160"/>
+        </w:tabs>
+        <w:spacing w:line="240" w:lineRule="auto"/>
+        <w:rPr>
+          <w:rFonts w:ascii="Times" w:eastAsia="Times New Roman" w:hAnsi="Times" w:cs="Times New Roman"/>
+        </w:rPr>
+      </w:pPr>
+    </w:p>
+    <w:p>
+      <w:pPr>
+        <w:pBdr>
+          <w:top w:val="nil"/>
+          <w:left w:val="nil"/>
+          <w:bottom w:val="nil"/>
+          <w:right w:val="nil"/>
+          <w:between w:val="nil"/>
+          <w:bar w:val="nil"/>
+        </w:pBdr>
+        <w:tabs>
+          <w:tab w:val="left" w:pos="2160"/>
+        </w:tabs>
+        <w:spacing w:line="240" w:lineRule="auto"/>
+        <w:rPr>
+          <w:rFonts w:ascii="Times" w:eastAsia="Times New Roman" w:hAnsi="Times" w:cs="Times New Roman"/>
+        </w:rPr>
+      </w:pPr>
+    </w:p>
+    <w:p>
+      <w:pPr>
+        <w:rPr>
+          <w:rFonts w:ascii="Times New Roman" w:hAnsi="Times New Roman"/>
+          <w:b/>
+          <w:u w:val="single"/>
+        </w:rPr>
+      </w:pPr>
+      <w:r>
+        <w:rPr>
+          <w:rFonts w:ascii="Times New Roman" w:hAnsi="Times New Roman"/>
+          <w:b/>
+          <w:u w:val="single"/>
+        </w:rPr>
+        <w:t>OTHER PUBLICATIONS</w:t>
+      </w:r>
+      <w:r>
+        <w:rPr>
+          <w:rFonts w:ascii="Times New Roman" w:hAnsi="Times New Roman"/>
+          <w:b/>
+          <w:u w:val="single"/>
+        </w:rPr>
+        <w:tab/>
+      </w:r>
+      <w:r>
+        <w:rPr>
+          <w:rFonts w:ascii="Times New Roman" w:hAnsi="Times New Roman"/>
+          <w:b/>
+          <w:u w:val="single"/>
+        </w:rPr>
+        <w:tab/>
+      </w:r>
+      <w:r>
+        <w:rPr>
+          <w:rFonts w:ascii="Times New Roman" w:hAnsi="Times New Roman"/>
+          <w:b/>
+          <w:u w:val="single"/>
+        </w:rPr>
+        <w:tab/>
+      </w:r>
+      <w:r>
+        <w:rPr>
+          <w:rFonts w:ascii="Times New Roman" w:hAnsi="Times New Roman"/>
+          <w:b/>
+          <w:u w:val="single"/>
+        </w:rPr>
+        <w:tab/>
+      </w:r>
+      <w:r>
+        <w:rPr>
+          <w:rFonts w:ascii="Times New Roman" w:hAnsi="Times New Roman"/>
+          <w:b/>
+          <w:u w:val="single"/>
+        </w:rPr>
+        <w:tab/>
+      </w:r>
+      <w:r>
+        <w:rPr>
+          <w:rFonts w:ascii="Times New Roman" w:hAnsi="Times New Roman"/>
+          <w:b/>
+          <w:u w:val="single"/>
+        </w:rPr>
+        <w:tab/>
+      </w:r>
+      <w:r>
+        <w:rPr>
+          <w:rFonts w:ascii="Times New Roman" w:hAnsi="Times New Roman"/>
+          <w:b/>
+          <w:u w:val="single"/>
+        </w:rPr>
+        <w:tab/>
+      </w:r>
+      <w:r>
+        <w:rPr>
+          <w:rFonts w:ascii="Times New Roman" w:hAnsi="Times New Roman"/>
+          <w:b/>
+          <w:u w:val="single"/>
+        </w:rPr>
+        <w:tab/>
+      </w:r>
+      <w:r>
+        <w:rPr>
+          <w:rFonts w:ascii="Times New Roman" w:hAnsi="Times New Roman"/>
+          <w:b/>
+          <w:u w:val="single"/>
+        </w:rPr>
+        <w:tab/>
+      </w:r>
+      <w:r>
+        <w:rPr>
+          <w:rFonts w:ascii="Times New Roman" w:hAnsi="Times New Roman"/>
+          <w:b/>
+          <w:u w:val="single"/>
+        </w:rPr>
+        <w:tab/>
+      </w:r>
+    </w:p>
+    <w:p>
+      <w:pPr>
+        <w:pBdr>
+          <w:top w:val="nil"/>
+          <w:left w:val="nil"/>
+          <w:bottom w:val="nil"/>
+          <w:right w:val="nil"/>
+          <w:between w:val="nil"/>
+          <w:bar w:val="nil"/>
+        </w:pBdr>
+        <w:tabs>
+          <w:tab w:val="left" w:pos="2160"/>
+        </w:tabs>
+        <w:spacing w:line="240" w:lineRule="auto"/>
+        <w:rPr>
+          <w:rFonts w:ascii="Times" w:eastAsia="Times New Roman" w:hAnsi="Times" w:cs="Times New Roman"/>
+        </w:rPr>
+      </w:pPr>
+    </w:p>
+    <w:p>
+      <w:pPr>
+        <w:pBdr>
+          <w:top w:val="nil"/>
+          <w:left w:val="nil"/>
+          <w:bottom w:val="nil"/>
+          <w:right w:val="nil"/>
+          <w:between w:val="nil"/>
+          <w:bar w:val="nil"/>
+        </w:pBdr>
         <w:spacing w:line="240" w:lineRule="auto"/>
         <w:ind w:left="720" w:hanging="720"/>
         <w:rPr>
@@ -2500,7 +2751,7 @@
         </w:rPr>
         <w:t xml:space="preserve"> &lt;</w:t>
       </w:r>
-      <w:hyperlink r:id="rId16" w:history="1">
+      <w:hyperlink r:id="rId18" w:history="1">
         <w:r>
           <w:rPr>
             <w:rStyle w:val="Hyperlink"/>
@@ -2601,7 +2852,7 @@
         </w:rPr>
         <w:t xml:space="preserve"> &lt;</w:t>
       </w:r>
-      <w:hyperlink r:id="rId17" w:history="1">
+      <w:hyperlink r:id="rId19" w:history="1">
         <w:r>
           <w:rPr>
             <w:rStyle w:val="Hyperlink"/>
@@ -5491,40 +5742,6 @@
           <w:rFonts w:ascii="Times New Roman" w:eastAsia="Times New Roman" w:hAnsi="Times New Roman" w:cs="Times New Roman"/>
         </w:rPr>
       </w:pPr>
-    </w:p>
-    <w:p>
-      <w:pPr>
-        <w:pBdr>
-          <w:top w:val="nil"/>
-          <w:left w:val="nil"/>
-          <w:bottom w:val="nil"/>
-          <w:right w:val="nil"/>
-          <w:between w:val="nil"/>
-          <w:bar w:val="nil"/>
-        </w:pBdr>
-        <w:spacing w:line="240" w:lineRule="auto"/>
-        <w:ind w:right="-14"/>
-        <w:rPr>
-          <w:rFonts w:ascii="Times New Roman" w:eastAsia="Times New Roman" w:hAnsi="Times New Roman" w:cs="Times New Roman"/>
-        </w:rPr>
-      </w:pPr>
-    </w:p>
-    <w:p>
-      <w:pPr>
-        <w:pBdr>
-          <w:top w:val="nil"/>
-          <w:left w:val="nil"/>
-          <w:bottom w:val="nil"/>
-          <w:right w:val="nil"/>
-          <w:between w:val="nil"/>
-          <w:bar w:val="nil"/>
-        </w:pBdr>
-        <w:spacing w:line="240" w:lineRule="auto"/>
-        <w:ind w:right="-14"/>
-        <w:rPr>
-          <w:rFonts w:ascii="Times New Roman" w:eastAsia="Times New Roman" w:hAnsi="Times New Roman" w:cs="Times New Roman"/>
-        </w:rPr>
-      </w:pPr>
       <w:bookmarkStart w:id="0" w:name="_GoBack"/>
       <w:bookmarkEnd w:id="0"/>
     </w:p>
@@ -6631,7 +6848,7 @@
         </w:rPr>
         <w:tab/>
       </w:r>
-      <w:hyperlink r:id="rId18" w:history="1">
+      <w:hyperlink r:id="rId20" w:history="1">
         <w:r>
           <w:rPr>
             <w:rStyle w:val="Hyperlink"/>
@@ -6671,7 +6888,7 @@
         </w:rPr>
         <w:tab/>
       </w:r>
-      <w:hyperlink r:id="rId19" w:history="1">
+      <w:hyperlink r:id="rId21" w:history="1">
         <w:r>
           <w:rPr>
             <w:rStyle w:val="Hyperlink"/>
@@ -6690,8 +6907,8 @@
       </w:r>
     </w:p>
     <w:sectPr>
-      <w:footerReference w:type="even" r:id="rId20"/>
-      <w:footerReference w:type="default" r:id="rId21"/>
+      <w:footerReference w:type="even" r:id="rId22"/>
+      <w:footerReference w:type="default" r:id="rId23"/>
       <w:pgSz w:w="12240" w:h="15840"/>
       <w:pgMar w:top="990" w:right="1152" w:bottom="1152" w:left="1152" w:header="706" w:footer="826" w:gutter="0"/>
       <w:cols w:space="708"/>
@@ -6808,7 +7025,7 @@
         <w:rFonts w:ascii="Times New Roman" w:hAnsi="Times New Roman"/>
         <w:noProof/>
       </w:rPr>
-      <w:t>5</w:t>
+      <w:t>1</w:t>
     </w:r>
     <w:r>
       <w:rPr>

</xml_diff>

<commit_message>
update cv / pubs
</commit_message>
<xml_diff>
--- a/cv/phalen-website-cv.docx
+++ b/cv/phalen-website-cv.docx
@@ -3398,6 +3398,210 @@
       <w:pPr>
         <w:ind w:left="720" w:hanging="720"/>
         <w:rPr>
+          <w:rFonts w:ascii="Times New Roman" w:eastAsia="Times New Roman" w:hAnsi="Times New Roman" w:cs="Times New Roman"/>
+          <w:color w:val="auto"/>
+        </w:rPr>
+      </w:pPr>
+      <w:r>
+        <w:rPr>
+          <w:rFonts w:ascii="Times New Roman" w:eastAsia="Times New Roman" w:hAnsi="Times New Roman" w:cs="Times New Roman"/>
+          <w:bCs/>
+          <w:color w:val="222222"/>
+          <w:shd w:val="clear" w:color="auto" w:fill="FFFFFF"/>
+        </w:rPr>
+        <w:t>Rakhshan</w:t>
+      </w:r>
+      <w:r>
+        <w:rPr>
+          <w:rFonts w:ascii="Times New Roman" w:eastAsia="Times New Roman" w:hAnsi="Times New Roman" w:cs="Times New Roman"/>
+          <w:bCs/>
+          <w:color w:val="222222"/>
+          <w:shd w:val="clear" w:color="auto" w:fill="FFFFFF"/>
+        </w:rPr>
+        <w:t>, P.</w:t>
+      </w:r>
+      <w:r>
+        <w:rPr>
+          <w:rFonts w:ascii="Times New Roman" w:eastAsia="Times New Roman" w:hAnsi="Times New Roman" w:cs="Times New Roman"/>
+          <w:bCs/>
+          <w:color w:val="222222"/>
+          <w:shd w:val="clear" w:color="auto" w:fill="FFFFFF"/>
+        </w:rPr>
+        <w:t xml:space="preserve">, </w:t>
+      </w:r>
+      <w:r>
+        <w:rPr>
+          <w:rFonts w:ascii="Times New Roman" w:eastAsia="Times New Roman" w:hAnsi="Times New Roman" w:cs="Times New Roman"/>
+          <w:b/>
+          <w:bCs/>
+          <w:color w:val="222222"/>
+          <w:shd w:val="clear" w:color="auto" w:fill="FFFFFF"/>
+        </w:rPr>
+        <w:t>Phalen</w:t>
+      </w:r>
+      <w:r>
+        <w:rPr>
+          <w:rFonts w:ascii="Times New Roman" w:eastAsia="Times New Roman" w:hAnsi="Times New Roman" w:cs="Times New Roman"/>
+          <w:b/>
+          <w:bCs/>
+          <w:color w:val="222222"/>
+          <w:shd w:val="clear" w:color="auto" w:fill="FFFFFF"/>
+        </w:rPr>
+        <w:t>, P.</w:t>
+      </w:r>
+      <w:r>
+        <w:rPr>
+          <w:rFonts w:ascii="Times New Roman" w:eastAsia="Times New Roman" w:hAnsi="Times New Roman" w:cs="Times New Roman"/>
+          <w:b/>
+          <w:bCs/>
+          <w:color w:val="222222"/>
+          <w:shd w:val="clear" w:color="auto" w:fill="FFFFFF"/>
+        </w:rPr>
+        <w:t>,</w:t>
+      </w:r>
+      <w:r>
+        <w:rPr>
+          <w:rFonts w:ascii="Times New Roman" w:eastAsia="Times New Roman" w:hAnsi="Times New Roman" w:cs="Times New Roman"/>
+          <w:bCs/>
+          <w:color w:val="222222"/>
+          <w:shd w:val="clear" w:color="auto" w:fill="FFFFFF"/>
+        </w:rPr>
+        <w:t xml:space="preserve"> Thompson,</w:t>
+      </w:r>
+      <w:r>
+        <w:rPr>
+          <w:rFonts w:ascii="Times New Roman" w:eastAsia="Times New Roman" w:hAnsi="Times New Roman" w:cs="Times New Roman"/>
+          <w:bCs/>
+          <w:color w:val="222222"/>
+          <w:shd w:val="clear" w:color="auto" w:fill="FFFFFF"/>
+        </w:rPr>
+        <w:t xml:space="preserve"> E.,</w:t>
+      </w:r>
+      <w:r>
+        <w:rPr>
+          <w:rFonts w:ascii="Times New Roman" w:eastAsia="Times New Roman" w:hAnsi="Times New Roman" w:cs="Times New Roman"/>
+          <w:bCs/>
+          <w:color w:val="222222"/>
+          <w:shd w:val="clear" w:color="auto" w:fill="FFFFFF"/>
+        </w:rPr>
+        <w:t xml:space="preserve"> Andorko</w:t>
+      </w:r>
+      <w:r>
+        <w:rPr>
+          <w:rFonts w:ascii="Times New Roman" w:eastAsia="Times New Roman" w:hAnsi="Times New Roman" w:cs="Times New Roman"/>
+          <w:bCs/>
+          <w:color w:val="222222"/>
+          <w:shd w:val="clear" w:color="auto" w:fill="FFFFFF"/>
+        </w:rPr>
+        <w:t>, N.</w:t>
+      </w:r>
+      <w:r>
+        <w:rPr>
+          <w:rFonts w:ascii="Times New Roman" w:eastAsia="Times New Roman" w:hAnsi="Times New Roman" w:cs="Times New Roman"/>
+          <w:bCs/>
+          <w:color w:val="222222"/>
+          <w:shd w:val="clear" w:color="auto" w:fill="FFFFFF"/>
+        </w:rPr>
+        <w:t>, Millman,</w:t>
+      </w:r>
+      <w:r>
+        <w:rPr>
+          <w:rFonts w:ascii="Times New Roman" w:eastAsia="Times New Roman" w:hAnsi="Times New Roman" w:cs="Times New Roman"/>
+          <w:bCs/>
+          <w:color w:val="222222"/>
+          <w:shd w:val="clear" w:color="auto" w:fill="FFFFFF"/>
+        </w:rPr>
+        <w:t xml:space="preserve"> Z. B., </w:t>
+      </w:r>
+      <w:r>
+        <w:rPr>
+          <w:rFonts w:ascii="Times New Roman" w:eastAsia="Times New Roman" w:hAnsi="Times New Roman" w:cs="Times New Roman"/>
+          <w:bCs/>
+          <w:color w:val="222222"/>
+          <w:shd w:val="clear" w:color="auto" w:fill="FFFFFF"/>
+        </w:rPr>
+        <w:t xml:space="preserve">Sun, </w:t>
+      </w:r>
+      <w:r>
+        <w:rPr>
+          <w:rFonts w:ascii="Times New Roman" w:eastAsia="Times New Roman" w:hAnsi="Times New Roman" w:cs="Times New Roman"/>
+          <w:bCs/>
+          <w:color w:val="222222"/>
+          <w:shd w:val="clear" w:color="auto" w:fill="FFFFFF"/>
+        </w:rPr>
+        <w:t xml:space="preserve">S, </w:t>
+      </w:r>
+      <w:r>
+        <w:rPr>
+          <w:rFonts w:ascii="Times New Roman" w:eastAsia="Times New Roman" w:hAnsi="Times New Roman" w:cs="Times New Roman"/>
+          <w:bCs/>
+          <w:color w:val="222222"/>
+          <w:shd w:val="clear" w:color="auto" w:fill="FFFFFF"/>
+        </w:rPr>
+        <w:t>and Schiffman</w:t>
+      </w:r>
+      <w:r>
+        <w:rPr>
+          <w:rFonts w:ascii="Times New Roman" w:eastAsia="Times New Roman" w:hAnsi="Times New Roman" w:cs="Times New Roman"/>
+          <w:bCs/>
+          <w:color w:val="222222"/>
+          <w:shd w:val="clear" w:color="auto" w:fill="FFFFFF"/>
+        </w:rPr>
+        <w:t xml:space="preserve">, J. (July, 2018). </w:t>
+      </w:r>
+      <w:r>
+        <w:rPr>
+          <w:rFonts w:ascii="Times New Roman" w:eastAsia="Times New Roman" w:hAnsi="Times New Roman" w:cs="Times New Roman"/>
+          <w:bCs/>
+          <w:i/>
+          <w:color w:val="222222"/>
+          <w:shd w:val="clear" w:color="auto" w:fill="FFFFFF"/>
+        </w:rPr>
+        <w:t xml:space="preserve">Factor Analysis of the Prime Screen: Introducing the Prime-8. </w:t>
+      </w:r>
+      <w:r>
+        <w:rPr>
+          <w:rFonts w:ascii="Times New Roman" w:eastAsia="Times New Roman" w:hAnsi="Times New Roman" w:cs="Times New Roman"/>
+          <w:bCs/>
+          <w:color w:val="222222"/>
+          <w:shd w:val="clear" w:color="auto" w:fill="FFFFFF"/>
+        </w:rPr>
+        <w:t xml:space="preserve">Paper to be presented at the </w:t>
+      </w:r>
+      <w:r>
+        <w:rPr>
+          <w:rFonts w:ascii="Times New Roman" w:eastAsia="Times New Roman" w:hAnsi="Times New Roman" w:cs="Times New Roman"/>
+          <w:color w:val="222222"/>
+          <w:shd w:val="clear" w:color="auto" w:fill="FFFFFF"/>
+        </w:rPr>
+        <w:t>2018 APA Division 45 (Psycholog</w:t>
+      </w:r>
+      <w:bookmarkStart w:id="0" w:name="_GoBack"/>
+      <w:bookmarkEnd w:id="0"/>
+      <w:r>
+        <w:rPr>
+          <w:rFonts w:ascii="Times New Roman" w:eastAsia="Times New Roman" w:hAnsi="Times New Roman" w:cs="Times New Roman"/>
+          <w:color w:val="222222"/>
+          <w:shd w:val="clear" w:color="auto" w:fill="FFFFFF"/>
+        </w:rPr>
+        <w:t>ical Study of Culture, Ethnicity, and Race) Research Conference.</w:t>
+      </w:r>
+    </w:p>
+    <w:p>
+      <w:pPr>
+        <w:spacing w:line="240" w:lineRule="auto"/>
+        <w:rPr>
+          <w:rFonts w:ascii="Times New Roman" w:eastAsia="Times New Roman" w:hAnsi="Times New Roman" w:cs="Times New Roman"/>
+          <w:b/>
+          <w:color w:val="222222"/>
+          <w:shd w:val="clear" w:color="auto" w:fill="FFFFFF"/>
+        </w:rPr>
+      </w:pPr>
+    </w:p>
+    <w:p>
+      <w:pPr>
+        <w:ind w:left="720" w:hanging="720"/>
+        <w:rPr>
           <w:rFonts w:ascii="Times New Roman" w:hAnsi="Times New Roman" w:cs="Times New Roman"/>
         </w:rPr>
       </w:pPr>
@@ -5384,8 +5588,6 @@
           <w:rFonts w:ascii="Times New Roman" w:eastAsia="Times New Roman" w:hAnsi="Times New Roman" w:cs="Times New Roman"/>
         </w:rPr>
       </w:pPr>
-      <w:bookmarkStart w:id="0" w:name="_GoBack"/>
-      <w:bookmarkEnd w:id="0"/>
     </w:p>
     <w:p>
       <w:pPr>
@@ -7223,7 +7425,7 @@
         <w:rFonts w:ascii="Times New Roman" w:hAnsi="Times New Roman"/>
         <w:noProof/>
       </w:rPr>
-      <w:t>5</w:t>
+      <w:t>1</w:t>
     </w:r>
     <w:r>
       <w:rPr>

</xml_diff>

<commit_message>
update cv new pub
</commit_message>
<xml_diff>
--- a/cv/phalen-website-cv.docx
+++ b/cv/phalen-website-cv.docx
@@ -1413,7 +1413,7 @@
           <w:rFonts w:ascii="Times New Roman" w:hAnsi="Times New Roman" w:cs="Times New Roman"/>
           <w:bCs/>
         </w:rPr>
-        <w:t xml:space="preserve">., Rakhshan Rouhakhtar, P., Millman, Z. B., Thompson, E., DeVylder, J., Mittal, V., Carter, E., Reeves, G., &amp; Schiffman, J. (in press). Validity of a Two-Item Screen for Early Psychosis. </w:t>
+        <w:t xml:space="preserve">., Warman, D., Martin, J., Lucksted, A., Drapalski, A., Jones, N., and Lysaker, P. (in press). Public understanding of different kinds of voice-hearing experiences: Causal beliefs, perceptions of mental illness, and stigma. </w:t>
       </w:r>
       <w:r>
         <w:rPr>
@@ -1421,32 +1421,15 @@
           <w:bCs/>
           <w:i/>
         </w:rPr>
-        <w:t>Psychiatry Research</w:t>
-      </w:r>
-      <w:r>
-        <w:rPr>
-          <w:rFonts w:ascii="Times New Roman" w:hAnsi="Times New Roman" w:cs="Times New Roman"/>
-          <w:bCs/>
-        </w:rPr>
-        <w:t xml:space="preserve">. </w:t>
-      </w:r>
-      <w:r>
-        <w:rPr>
-          <w:rFonts w:ascii="Times New Roman" w:hAnsi="Times New Roman" w:cs="Times New Roman"/>
-          <w:bCs/>
-        </w:rPr>
-        <w:t>https://doi.org/10.1016/j.psychres.2018.11.002</w:t>
-      </w:r>
-    </w:p>
-    <w:p>
-      <w:pPr>
-        <w:spacing w:line="240" w:lineRule="auto"/>
-        <w:outlineLvl w:val="0"/>
-        <w:rPr>
-          <w:rFonts w:ascii="Times New Roman" w:hAnsi="Times New Roman" w:cs="Times New Roman"/>
-          <w:bCs/>
-        </w:rPr>
-      </w:pPr>
+        <w:t>Psychiatric Rehabilitation Journal</w:t>
+      </w:r>
+      <w:r>
+        <w:rPr>
+          <w:rFonts w:ascii="Times New Roman" w:hAnsi="Times New Roman" w:cs="Times New Roman"/>
+          <w:bCs/>
+        </w:rPr>
+        <w:t>.</w:t>
+      </w:r>
     </w:p>
     <w:p>
       <w:pPr>
@@ -1458,176 +1441,6 @@
           <w:bCs/>
         </w:rPr>
       </w:pPr>
-      <w:r>
-        <w:rPr>
-          <w:rFonts w:ascii="Times New Roman" w:hAnsi="Times New Roman" w:cs="Times New Roman"/>
-          <w:bCs/>
-        </w:rPr>
-        <w:t>Ray, B.</w:t>
-      </w:r>
-      <w:r>
-        <w:rPr>
-          <w:rFonts w:ascii="Times New Roman" w:hAnsi="Times New Roman" w:cs="Times New Roman"/>
-          <w:b/>
-          <w:bCs/>
-        </w:rPr>
-        <w:t xml:space="preserve">, </w:t>
-      </w:r>
-      <w:r>
-        <w:rPr>
-          <w:rFonts w:ascii="Times New Roman" w:hAnsi="Times New Roman" w:cs="Times New Roman"/>
-          <w:bCs/>
-        </w:rPr>
-        <w:t>Lowder, E</w:t>
-      </w:r>
-      <w:r>
-        <w:rPr>
-          <w:rFonts w:ascii="Times New Roman" w:hAnsi="Times New Roman" w:cs="Times New Roman"/>
-          <w:bCs/>
-        </w:rPr>
-        <w:t>., Kivisto, A.,</w:t>
-      </w:r>
-      <w:r>
-        <w:rPr>
-          <w:rFonts w:ascii="Times New Roman" w:hAnsi="Times New Roman" w:cs="Times New Roman"/>
-          <w:b/>
-          <w:bCs/>
-        </w:rPr>
-        <w:t xml:space="preserve"> </w:t>
-      </w:r>
-      <w:r>
-        <w:rPr>
-          <w:rFonts w:ascii="Times New Roman" w:hAnsi="Times New Roman" w:cs="Times New Roman"/>
-          <w:b/>
-          <w:bCs/>
-        </w:rPr>
-        <w:t>Phalen, P.,</w:t>
-      </w:r>
-      <w:r>
-        <w:rPr>
-          <w:rFonts w:ascii="Times New Roman" w:hAnsi="Times New Roman" w:cs="Times New Roman"/>
-          <w:bCs/>
-        </w:rPr>
-        <w:t xml:space="preserve"> &amp;</w:t>
-      </w:r>
-      <w:r>
-        <w:rPr>
-          <w:rFonts w:ascii="Times New Roman" w:hAnsi="Times New Roman" w:cs="Times New Roman"/>
-          <w:bCs/>
-        </w:rPr>
-        <w:t xml:space="preserve"> Gil, H.</w:t>
-      </w:r>
-      <w:r>
-        <w:rPr>
-          <w:rFonts w:ascii="Times New Roman" w:hAnsi="Times New Roman" w:cs="Times New Roman"/>
-          <w:bCs/>
-        </w:rPr>
-        <w:t xml:space="preserve"> (</w:t>
-      </w:r>
-      <w:r>
-        <w:rPr>
-          <w:rFonts w:ascii="Times New Roman" w:hAnsi="Times New Roman" w:cs="Times New Roman"/>
-          <w:bCs/>
-        </w:rPr>
-        <w:t>2018</w:t>
-      </w:r>
-      <w:bookmarkStart w:id="0" w:name="_GoBack"/>
-      <w:bookmarkEnd w:id="0"/>
-      <w:r>
-        <w:rPr>
-          <w:rFonts w:ascii="Times New Roman" w:hAnsi="Times New Roman" w:cs="Times New Roman"/>
-          <w:bCs/>
-        </w:rPr>
-        <w:t>)</w:t>
-      </w:r>
-      <w:r>
-        <w:rPr>
-          <w:rFonts w:ascii="Times New Roman" w:hAnsi="Times New Roman" w:cs="Times New Roman"/>
-          <w:bCs/>
-        </w:rPr>
-        <w:t>.</w:t>
-      </w:r>
-      <w:r>
-        <w:rPr>
-          <w:rFonts w:ascii="Times New Roman" w:hAnsi="Times New Roman" w:cs="Times New Roman"/>
-          <w:bCs/>
-        </w:rPr>
-        <w:t xml:space="preserve"> EMS Naloxone Administration as Non-Fatal Opioid Overdose Surveillance: Six Year Outcomes in Marion County.</w:t>
-      </w:r>
-      <w:r>
-        <w:rPr>
-          <w:rFonts w:ascii="Times New Roman" w:hAnsi="Times New Roman" w:cs="Times New Roman"/>
-          <w:bCs/>
-        </w:rPr>
-        <w:t xml:space="preserve"> </w:t>
-      </w:r>
-      <w:r>
-        <w:rPr>
-          <w:rFonts w:ascii="Times New Roman" w:hAnsi="Times New Roman" w:cs="Times New Roman"/>
-          <w:bCs/>
-          <w:i/>
-        </w:rPr>
-        <w:t>Addicti</w:t>
-      </w:r>
-      <w:r>
-        <w:rPr>
-          <w:rFonts w:ascii="Times New Roman" w:hAnsi="Times New Roman" w:cs="Times New Roman"/>
-          <w:bCs/>
-          <w:i/>
-        </w:rPr>
-        <w:t>on</w:t>
-      </w:r>
-      <w:r>
-        <w:rPr>
-          <w:rFonts w:ascii="Times New Roman" w:hAnsi="Times New Roman" w:cs="Times New Roman"/>
-          <w:bCs/>
-        </w:rPr>
-        <w:t xml:space="preserve">, </w:t>
-      </w:r>
-      <w:r>
-        <w:rPr>
-          <w:rFonts w:ascii="Times New Roman" w:hAnsi="Times New Roman" w:cs="Times New Roman"/>
-          <w:bCs/>
-        </w:rPr>
-        <w:t>113(12), 2271-2279</w:t>
-      </w:r>
-      <w:r>
-        <w:rPr>
-          <w:rFonts w:ascii="Times New Roman" w:hAnsi="Times New Roman" w:cs="Times New Roman"/>
-          <w:bCs/>
-          <w:i/>
-        </w:rPr>
-        <w:t>.</w:t>
-      </w:r>
-      <w:r>
-        <w:rPr>
-          <w:rFonts w:ascii="Times New Roman" w:hAnsi="Times New Roman" w:cs="Times New Roman"/>
-          <w:bCs/>
-          <w:i/>
-        </w:rPr>
-        <w:t xml:space="preserve"> </w:t>
-      </w:r>
-      <w:r>
-        <w:rPr>
-          <w:rFonts w:ascii="Times New Roman" w:hAnsi="Times New Roman" w:cs="Times New Roman"/>
-          <w:bCs/>
-        </w:rPr>
-        <w:t>https://doi.org/</w:t>
-      </w:r>
-      <w:r>
-        <w:rPr>
-          <w:rFonts w:ascii="Times New Roman" w:hAnsi="Times New Roman" w:cs="Times New Roman"/>
-          <w:bCs/>
-        </w:rPr>
-        <w:t xml:space="preserve">10.1111/add.14426 </w:t>
-      </w:r>
-      <w:r>
-        <w:rPr>
-          <w:rFonts w:ascii="Times New Roman" w:hAnsi="Times New Roman" w:cs="Times New Roman"/>
-          <w:bCs/>
-        </w:rPr>
-        <w:tab/>
-      </w:r>
     </w:p>
     <w:p>
       <w:pPr>
@@ -1639,6 +1452,53 @@
           <w:bCs/>
         </w:rPr>
       </w:pPr>
+      <w:r>
+        <w:rPr>
+          <w:rFonts w:ascii="Times New Roman" w:hAnsi="Times New Roman" w:cs="Times New Roman"/>
+          <w:b/>
+          <w:bCs/>
+        </w:rPr>
+        <w:t>Phalen, P</w:t>
+      </w:r>
+      <w:r>
+        <w:rPr>
+          <w:rFonts w:ascii="Times New Roman" w:hAnsi="Times New Roman" w:cs="Times New Roman"/>
+          <w:bCs/>
+        </w:rPr>
+        <w:t xml:space="preserve">., Rakhshan Rouhakhtar, P., Millman, Z. B., Thompson, E., DeVylder, J., Mittal, V., Carter, E., Reeves, G., &amp; Schiffman, J. (in press). Validity of a Two-Item Screen for Early Psychosis. </w:t>
+      </w:r>
+      <w:r>
+        <w:rPr>
+          <w:rFonts w:ascii="Times New Roman" w:hAnsi="Times New Roman" w:cs="Times New Roman"/>
+          <w:bCs/>
+          <w:i/>
+        </w:rPr>
+        <w:t>Psychiatry Research</w:t>
+      </w:r>
+      <w:r>
+        <w:rPr>
+          <w:rFonts w:ascii="Times New Roman" w:hAnsi="Times New Roman" w:cs="Times New Roman"/>
+          <w:bCs/>
+        </w:rPr>
+        <w:t xml:space="preserve">. </w:t>
+      </w:r>
+      <w:r>
+        <w:rPr>
+          <w:rFonts w:ascii="Times New Roman" w:hAnsi="Times New Roman" w:cs="Times New Roman"/>
+          <w:bCs/>
+        </w:rPr>
+        <w:t>https://doi.org/10.1016/j.psychres.2018.11.002</w:t>
+      </w:r>
+    </w:p>
+    <w:p>
+      <w:pPr>
+        <w:spacing w:line="240" w:lineRule="auto"/>
+        <w:outlineLvl w:val="0"/>
+        <w:rPr>
+          <w:rFonts w:ascii="Times New Roman" w:hAnsi="Times New Roman" w:cs="Times New Roman"/>
+          <w:bCs/>
+        </w:rPr>
+      </w:pPr>
     </w:p>
     <w:p>
       <w:pPr>
@@ -1653,10 +1513,193 @@
       <w:r>
         <w:rPr>
           <w:rFonts w:ascii="Times New Roman" w:hAnsi="Times New Roman" w:cs="Times New Roman"/>
-          <w:b/>
           <w:bCs/>
         </w:rPr>
         <w:lastRenderedPageBreak/>
+        <w:t>Ray, B.</w:t>
+      </w:r>
+      <w:r>
+        <w:rPr>
+          <w:rFonts w:ascii="Times New Roman" w:hAnsi="Times New Roman" w:cs="Times New Roman"/>
+          <w:b/>
+          <w:bCs/>
+        </w:rPr>
+        <w:t xml:space="preserve">, </w:t>
+      </w:r>
+      <w:r>
+        <w:rPr>
+          <w:rFonts w:ascii="Times New Roman" w:hAnsi="Times New Roman" w:cs="Times New Roman"/>
+          <w:bCs/>
+        </w:rPr>
+        <w:t>Lowder, E</w:t>
+      </w:r>
+      <w:r>
+        <w:rPr>
+          <w:rFonts w:ascii="Times New Roman" w:hAnsi="Times New Roman" w:cs="Times New Roman"/>
+          <w:bCs/>
+        </w:rPr>
+        <w:t>., Kivisto, A.,</w:t>
+      </w:r>
+      <w:r>
+        <w:rPr>
+          <w:rFonts w:ascii="Times New Roman" w:hAnsi="Times New Roman" w:cs="Times New Roman"/>
+          <w:b/>
+          <w:bCs/>
+        </w:rPr>
+        <w:t xml:space="preserve"> </w:t>
+      </w:r>
+      <w:r>
+        <w:rPr>
+          <w:rFonts w:ascii="Times New Roman" w:hAnsi="Times New Roman" w:cs="Times New Roman"/>
+          <w:b/>
+          <w:bCs/>
+        </w:rPr>
+        <w:t>Phalen, P.,</w:t>
+      </w:r>
+      <w:r>
+        <w:rPr>
+          <w:rFonts w:ascii="Times New Roman" w:hAnsi="Times New Roman" w:cs="Times New Roman"/>
+          <w:bCs/>
+        </w:rPr>
+        <w:t xml:space="preserve"> &amp;</w:t>
+      </w:r>
+      <w:r>
+        <w:rPr>
+          <w:rFonts w:ascii="Times New Roman" w:hAnsi="Times New Roman" w:cs="Times New Roman"/>
+          <w:bCs/>
+        </w:rPr>
+        <w:t xml:space="preserve"> Gil, H.</w:t>
+      </w:r>
+      <w:r>
+        <w:rPr>
+          <w:rFonts w:ascii="Times New Roman" w:hAnsi="Times New Roman" w:cs="Times New Roman"/>
+          <w:bCs/>
+        </w:rPr>
+        <w:t xml:space="preserve"> (</w:t>
+      </w:r>
+      <w:r>
+        <w:rPr>
+          <w:rFonts w:ascii="Times New Roman" w:hAnsi="Times New Roman" w:cs="Times New Roman"/>
+          <w:bCs/>
+        </w:rPr>
+        <w:t>2018</w:t>
+      </w:r>
+      <w:r>
+        <w:rPr>
+          <w:rFonts w:ascii="Times New Roman" w:hAnsi="Times New Roman" w:cs="Times New Roman"/>
+          <w:bCs/>
+        </w:rPr>
+        <w:t>)</w:t>
+      </w:r>
+      <w:r>
+        <w:rPr>
+          <w:rFonts w:ascii="Times New Roman" w:hAnsi="Times New Roman" w:cs="Times New Roman"/>
+          <w:bCs/>
+        </w:rPr>
+        <w:t>.</w:t>
+      </w:r>
+      <w:r>
+        <w:rPr>
+          <w:rFonts w:ascii="Times New Roman" w:hAnsi="Times New Roman" w:cs="Times New Roman"/>
+          <w:bCs/>
+        </w:rPr>
+        <w:t xml:space="preserve"> EMS Naloxone Administration as Non-Fatal Opioid Overdose Surveillance: Six Year Outcomes in Marion County.</w:t>
+      </w:r>
+      <w:r>
+        <w:rPr>
+          <w:rFonts w:ascii="Times New Roman" w:hAnsi="Times New Roman" w:cs="Times New Roman"/>
+          <w:bCs/>
+        </w:rPr>
+        <w:t xml:space="preserve"> </w:t>
+      </w:r>
+      <w:r>
+        <w:rPr>
+          <w:rFonts w:ascii="Times New Roman" w:hAnsi="Times New Roman" w:cs="Times New Roman"/>
+          <w:bCs/>
+          <w:i/>
+        </w:rPr>
+        <w:t>Addicti</w:t>
+      </w:r>
+      <w:r>
+        <w:rPr>
+          <w:rFonts w:ascii="Times New Roman" w:hAnsi="Times New Roman" w:cs="Times New Roman"/>
+          <w:bCs/>
+          <w:i/>
+        </w:rPr>
+        <w:t>on</w:t>
+      </w:r>
+      <w:r>
+        <w:rPr>
+          <w:rFonts w:ascii="Times New Roman" w:hAnsi="Times New Roman" w:cs="Times New Roman"/>
+          <w:bCs/>
+        </w:rPr>
+        <w:t>, 113(12), 2271-2279</w:t>
+      </w:r>
+      <w:r>
+        <w:rPr>
+          <w:rFonts w:ascii="Times New Roman" w:hAnsi="Times New Roman" w:cs="Times New Roman"/>
+          <w:bCs/>
+          <w:i/>
+        </w:rPr>
+        <w:t>.</w:t>
+      </w:r>
+      <w:r>
+        <w:rPr>
+          <w:rFonts w:ascii="Times New Roman" w:hAnsi="Times New Roman" w:cs="Times New Roman"/>
+          <w:bCs/>
+          <w:i/>
+        </w:rPr>
+        <w:t xml:space="preserve"> </w:t>
+      </w:r>
+      <w:r>
+        <w:rPr>
+          <w:rFonts w:ascii="Times New Roman" w:hAnsi="Times New Roman" w:cs="Times New Roman"/>
+          <w:bCs/>
+        </w:rPr>
+        <w:t>https://doi.org/</w:t>
+      </w:r>
+      <w:r>
+        <w:rPr>
+          <w:rFonts w:ascii="Times New Roman" w:hAnsi="Times New Roman" w:cs="Times New Roman"/>
+          <w:bCs/>
+        </w:rPr>
+        <w:t xml:space="preserve">10.1111/add.14426 </w:t>
+      </w:r>
+      <w:r>
+        <w:rPr>
+          <w:rFonts w:ascii="Times New Roman" w:hAnsi="Times New Roman" w:cs="Times New Roman"/>
+          <w:bCs/>
+        </w:rPr>
+        <w:tab/>
+      </w:r>
+    </w:p>
+    <w:p>
+      <w:pPr>
+        <w:spacing w:line="240" w:lineRule="auto"/>
+        <w:ind w:left="720" w:hanging="720"/>
+        <w:outlineLvl w:val="0"/>
+        <w:rPr>
+          <w:rFonts w:ascii="Times New Roman" w:hAnsi="Times New Roman" w:cs="Times New Roman"/>
+          <w:bCs/>
+        </w:rPr>
+      </w:pPr>
+    </w:p>
+    <w:p>
+      <w:pPr>
+        <w:spacing w:line="240" w:lineRule="auto"/>
+        <w:ind w:left="720" w:hanging="720"/>
+        <w:outlineLvl w:val="0"/>
+        <w:rPr>
+          <w:rFonts w:ascii="Times New Roman" w:hAnsi="Times New Roman" w:cs="Times New Roman"/>
+          <w:bCs/>
+        </w:rPr>
+      </w:pPr>
+      <w:r>
+        <w:rPr>
+          <w:rFonts w:ascii="Times New Roman" w:hAnsi="Times New Roman" w:cs="Times New Roman"/>
+          <w:b/>
+          <w:bCs/>
+        </w:rPr>
         <w:t>Phalen, P.,</w:t>
       </w:r>
       <w:r>
@@ -2837,6 +2880,7 @@
         </w:rPr>
       </w:pPr>
       <w:r>
+        <w:lastRenderedPageBreak/>
         <w:t xml:space="preserve">Phalen, P. L., </w:t>
       </w:r>
       <w:r>
@@ -2943,14 +2987,7 @@
         <w:rPr>
           <w:b w:val="0"/>
         </w:rPr>
-        <w:t xml:space="preserve">, Le-Niculescu, H., Dainton, H. D., Jain, N., Belanger, E., James, A., George, S., Weber, H., Graham, D. L., Schweitzer, R., Ladd, T. B., Learman, R., Niculescu, E. M., </w:t>
-      </w:r>
-      <w:r>
-        <w:rPr>
-          <w:b w:val="0"/>
-        </w:rPr>
-        <w:lastRenderedPageBreak/>
-        <w:t xml:space="preserve">Vanipenta, N. P., Khan, F. N., Mullen, J., Shankar, G., Cook, S., Humbert, C., Ballew, A., Yard, M., Gelbart, T., Shekhar, A., Schork, N. J., Kurian, S. M., Sandusky, G. E., &amp; Salomon, D. R. (2015). Predicting suicidality using a combined genomic and clinical risk assessment approach. </w:t>
+        <w:t xml:space="preserve">, Le-Niculescu, H., Dainton, H. D., Jain, N., Belanger, E., James, A., George, S., Weber, H., Graham, D. L., Schweitzer, R., Ladd, T. B., Learman, R., Niculescu, E. M., Vanipenta, N. P., Khan, F. N., Mullen, J., Shankar, G., Cook, S., Humbert, C., Ballew, A., Yard, M., Gelbart, T., Shekhar, A., Schork, N. J., Kurian, S. M., Sandusky, G. E., &amp; Salomon, D. R. (2015). Predicting suicidality using a combined genomic and clinical risk assessment approach. </w:t>
       </w:r>
       <w:r>
         <w:rPr>
@@ -3061,25 +3098,8 @@
         </w:rPr>
         <w:t>10.1016/j.jocrd.2015.01.003</w:t>
       </w:r>
-    </w:p>
-    <w:p>
-      <w:pPr>
-        <w:pBdr>
-          <w:top w:val="nil"/>
-          <w:left w:val="nil"/>
-          <w:bottom w:val="nil"/>
-          <w:right w:val="nil"/>
-          <w:between w:val="nil"/>
-          <w:bar w:val="nil"/>
-        </w:pBdr>
-        <w:tabs>
-          <w:tab w:val="left" w:pos="2160"/>
-        </w:tabs>
-        <w:spacing w:line="240" w:lineRule="auto"/>
-        <w:rPr>
-          <w:rFonts w:ascii="Times" w:eastAsia="Times New Roman" w:hAnsi="Times" w:cs="Times New Roman"/>
-        </w:rPr>
-      </w:pPr>
+      <w:bookmarkStart w:id="0" w:name="_GoBack"/>
+      <w:bookmarkEnd w:id="0"/>
     </w:p>
     <w:p>
       <w:pPr>
@@ -4050,12 +4070,10 @@
     </w:p>
     <w:p>
       <w:pPr>
-        <w:spacing w:line="240" w:lineRule="auto"/>
-        <w:rPr>
-          <w:rFonts w:ascii="Times New Roman" w:eastAsia="Times New Roman" w:hAnsi="Times New Roman" w:cs="Times New Roman"/>
-          <w:b/>
-          <w:color w:val="222222"/>
-          <w:shd w:val="clear" w:color="auto" w:fill="FFFFFF"/>
+        <w:ind w:left="720" w:hanging="720"/>
+        <w:rPr>
+          <w:rFonts w:ascii="Times New Roman" w:eastAsia="Times New Roman" w:hAnsi="Times New Roman" w:cs="Times New Roman"/>
+          <w:color w:val="auto"/>
         </w:rPr>
       </w:pPr>
     </w:p>
@@ -4328,7 +4346,6 @@
           <w:color w:val="222222"/>
           <w:shd w:val="clear" w:color="auto" w:fill="FFFFFF"/>
         </w:rPr>
-        <w:lastRenderedPageBreak/>
         <w:t xml:space="preserve">Phalen, P. </w:t>
       </w:r>
       <w:r>
@@ -5384,6 +5401,7 @@
           <w:rFonts w:ascii="Times New Roman" w:eastAsia="Times New Roman" w:hAnsi="Times New Roman" w:cs="Times New Roman"/>
           <w:bCs/>
         </w:rPr>
+        <w:lastRenderedPageBreak/>
         <w:t>2014-2015</w:t>
       </w:r>
       <w:r>
@@ -5617,500 +5635,6 @@
           <w:u w:val="single"/>
         </w:rPr>
       </w:pPr>
-      <w:r>
-        <w:rPr>
-          <w:rFonts w:ascii="Times New Roman" w:eastAsia="Times New Roman" w:hAnsi="Times New Roman" w:cs="Times New Roman"/>
-          <w:b/>
-          <w:bCs/>
-          <w:u w:val="single"/>
-        </w:rPr>
-        <w:lastRenderedPageBreak/>
-        <w:t xml:space="preserve">RESEARCH </w:t>
-      </w:r>
-      <w:r>
-        <w:rPr>
-          <w:rFonts w:ascii="Times New Roman" w:eastAsia="Times New Roman" w:hAnsi="Times New Roman" w:cs="Times New Roman"/>
-          <w:b/>
-          <w:bCs/>
-          <w:u w:val="single"/>
-        </w:rPr>
-        <w:t>POSITIONS</w:t>
-      </w:r>
-      <w:r>
-        <w:rPr>
-          <w:rFonts w:ascii="Times New Roman" w:eastAsia="Times New Roman" w:hAnsi="Times New Roman" w:cs="Times New Roman"/>
-          <w:b/>
-          <w:bCs/>
-          <w:u w:val="single"/>
-        </w:rPr>
-        <w:tab/>
-      </w:r>
-      <w:r>
-        <w:rPr>
-          <w:rFonts w:ascii="Times New Roman" w:eastAsia="Times New Roman" w:hAnsi="Times New Roman" w:cs="Times New Roman"/>
-          <w:b/>
-          <w:bCs/>
-          <w:u w:val="single"/>
-        </w:rPr>
-        <w:tab/>
-      </w:r>
-      <w:r>
-        <w:rPr>
-          <w:rFonts w:ascii="Times New Roman" w:eastAsia="Times New Roman" w:hAnsi="Times New Roman" w:cs="Times New Roman"/>
-          <w:b/>
-          <w:bCs/>
-          <w:u w:val="single"/>
-        </w:rPr>
-        <w:tab/>
-      </w:r>
-      <w:r>
-        <w:rPr>
-          <w:rFonts w:ascii="Times New Roman" w:eastAsia="Times New Roman" w:hAnsi="Times New Roman" w:cs="Times New Roman"/>
-          <w:b/>
-          <w:bCs/>
-          <w:u w:val="single"/>
-        </w:rPr>
-        <w:tab/>
-      </w:r>
-      <w:r>
-        <w:rPr>
-          <w:rFonts w:ascii="Times New Roman" w:eastAsia="Times New Roman" w:hAnsi="Times New Roman" w:cs="Times New Roman"/>
-          <w:b/>
-          <w:bCs/>
-          <w:u w:val="single"/>
-        </w:rPr>
-        <w:tab/>
-      </w:r>
-      <w:r>
-        <w:rPr>
-          <w:rFonts w:ascii="Times New Roman" w:eastAsia="Times New Roman" w:hAnsi="Times New Roman" w:cs="Times New Roman"/>
-          <w:b/>
-          <w:bCs/>
-          <w:u w:val="single"/>
-        </w:rPr>
-        <w:tab/>
-      </w:r>
-      <w:r>
-        <w:rPr>
-          <w:rFonts w:ascii="Times New Roman" w:eastAsia="Times New Roman" w:hAnsi="Times New Roman" w:cs="Times New Roman"/>
-          <w:b/>
-          <w:bCs/>
-          <w:u w:val="single"/>
-        </w:rPr>
-        <w:tab/>
-      </w:r>
-      <w:r>
-        <w:rPr>
-          <w:rFonts w:ascii="Times New Roman" w:eastAsia="Times New Roman" w:hAnsi="Times New Roman" w:cs="Times New Roman"/>
-          <w:b/>
-          <w:bCs/>
-          <w:u w:val="single"/>
-        </w:rPr>
-        <w:tab/>
-      </w:r>
-      <w:r>
-        <w:rPr>
-          <w:rFonts w:ascii="Times New Roman" w:eastAsia="Times New Roman" w:hAnsi="Times New Roman" w:cs="Times New Roman"/>
-          <w:b/>
-          <w:bCs/>
-          <w:u w:val="single"/>
-        </w:rPr>
-        <w:tab/>
-      </w:r>
-      <w:r>
-        <w:rPr>
-          <w:rFonts w:ascii="Times New Roman" w:eastAsia="Times New Roman" w:hAnsi="Times New Roman" w:cs="Times New Roman"/>
-          <w:b/>
-          <w:bCs/>
-          <w:u w:val="single"/>
-        </w:rPr>
-        <w:tab/>
-      </w:r>
-    </w:p>
-    <w:p>
-      <w:pPr>
-        <w:pBdr>
-          <w:top w:val="nil"/>
-          <w:left w:val="nil"/>
-          <w:bottom w:val="nil"/>
-          <w:right w:val="nil"/>
-          <w:between w:val="nil"/>
-          <w:bar w:val="nil"/>
-        </w:pBdr>
-        <w:spacing w:line="240" w:lineRule="auto"/>
-        <w:rPr>
-          <w:rFonts w:ascii="Times New Roman" w:eastAsia="Times New Roman" w:hAnsi="Times New Roman" w:cs="Times New Roman"/>
-          <w:b/>
-          <w:u w:val="single"/>
-        </w:rPr>
-      </w:pPr>
-    </w:p>
-    <w:p>
-      <w:pPr>
-        <w:pBdr>
-          <w:top w:val="nil"/>
-          <w:left w:val="nil"/>
-          <w:bottom w:val="nil"/>
-          <w:right w:val="nil"/>
-          <w:between w:val="nil"/>
-          <w:bar w:val="nil"/>
-        </w:pBdr>
-        <w:spacing w:line="240" w:lineRule="auto"/>
-        <w:ind w:left="1800" w:hanging="1800"/>
-        <w:rPr>
-          <w:rFonts w:ascii="Times New Roman" w:eastAsia="Times New Roman" w:hAnsi="Times New Roman" w:cs="Times New Roman"/>
-          <w:bCs/>
-        </w:rPr>
-      </w:pPr>
-      <w:r>
-        <w:rPr>
-          <w:rFonts w:ascii="Times New Roman" w:eastAsia="Times New Roman" w:hAnsi="Times New Roman" w:cs="Times New Roman"/>
-        </w:rPr>
-        <w:t>2018-present</w:t>
-      </w:r>
-      <w:r>
-        <w:rPr>
-          <w:rFonts w:ascii="Times New Roman" w:eastAsia="Times New Roman" w:hAnsi="Times New Roman" w:cs="Times New Roman"/>
-        </w:rPr>
-        <w:tab/>
-      </w:r>
-      <w:r>
-        <w:rPr>
-          <w:rFonts w:ascii="Times New Roman" w:eastAsia="Times New Roman" w:hAnsi="Times New Roman" w:cs="Times New Roman"/>
-          <w:bCs/>
-          <w:u w:val="single"/>
-        </w:rPr>
-        <w:t>VISN 5 MIRECC</w:t>
-      </w:r>
-      <w:r>
-        <w:rPr>
-          <w:rFonts w:ascii="Times New Roman" w:eastAsia="Times New Roman" w:hAnsi="Times New Roman" w:cs="Times New Roman"/>
-          <w:bCs/>
-        </w:rPr>
-        <w:t>, Baltimore, Maryland</w:t>
-      </w:r>
-    </w:p>
-    <w:p>
-      <w:pPr>
-        <w:pBdr>
-          <w:top w:val="nil"/>
-          <w:left w:val="nil"/>
-          <w:bottom w:val="nil"/>
-          <w:right w:val="nil"/>
-          <w:between w:val="nil"/>
-          <w:bar w:val="nil"/>
-        </w:pBdr>
-        <w:spacing w:line="240" w:lineRule="auto"/>
-        <w:ind w:left="1800" w:hanging="1800"/>
-        <w:rPr>
-          <w:rFonts w:ascii="Times New Roman" w:eastAsia="Times New Roman" w:hAnsi="Times New Roman" w:cs="Times New Roman"/>
-          <w:b/>
-        </w:rPr>
-      </w:pPr>
-      <w:r>
-        <w:rPr>
-          <w:rFonts w:ascii="Times New Roman" w:eastAsia="Times New Roman" w:hAnsi="Times New Roman" w:cs="Times New Roman"/>
-        </w:rPr>
-        <w:t>2017-</w:t>
-      </w:r>
-      <w:r>
-        <w:rPr>
-          <w:rFonts w:ascii="Times New Roman" w:eastAsia="Times New Roman" w:hAnsi="Times New Roman" w:cs="Times New Roman"/>
-        </w:rPr>
-        <w:t>2018</w:t>
-      </w:r>
-      <w:r>
-        <w:rPr>
-          <w:rFonts w:ascii="Times New Roman" w:eastAsia="Times New Roman" w:hAnsi="Times New Roman" w:cs="Times New Roman"/>
-        </w:rPr>
-        <w:tab/>
-      </w:r>
-      <w:r>
-        <w:rPr>
-          <w:rStyle w:val="Strong"/>
-          <w:rFonts w:ascii="Times New Roman" w:hAnsi="Times New Roman" w:cs="Times New Roman"/>
-          <w:b w:val="0"/>
-          <w:u w:val="single"/>
-        </w:rPr>
-        <w:t>VA Maryland Health Care System/University of Maryland School of Medicine Psychology Internship Consortium</w:t>
-      </w:r>
-      <w:r>
-        <w:rPr>
-          <w:rStyle w:val="Strong"/>
-          <w:rFonts w:ascii="Times New Roman" w:hAnsi="Times New Roman" w:cs="Times New Roman"/>
-          <w:b w:val="0"/>
-        </w:rPr>
-        <w:t>, Research Rotation, Baltimore, Maryland</w:t>
-      </w:r>
-    </w:p>
-    <w:p>
-      <w:pPr>
-        <w:pBdr>
-          <w:top w:val="nil"/>
-          <w:left w:val="nil"/>
-          <w:bottom w:val="nil"/>
-          <w:right w:val="nil"/>
-          <w:between w:val="nil"/>
-          <w:bar w:val="nil"/>
-        </w:pBdr>
-        <w:spacing w:line="240" w:lineRule="auto"/>
-        <w:ind w:left="1800" w:hanging="1800"/>
-        <w:rPr>
-          <w:rFonts w:ascii="Times New Roman" w:eastAsia="Times New Roman" w:hAnsi="Times New Roman" w:cs="Times New Roman"/>
-        </w:rPr>
-      </w:pPr>
-      <w:r>
-        <w:rPr>
-          <w:rFonts w:ascii="Times New Roman" w:eastAsia="Times New Roman" w:hAnsi="Times New Roman" w:cs="Times New Roman"/>
-        </w:rPr>
-        <w:t>2013-present</w:t>
-      </w:r>
-      <w:r>
-        <w:rPr>
-          <w:rFonts w:ascii="Times New Roman" w:eastAsia="Times New Roman" w:hAnsi="Times New Roman" w:cs="Times New Roman"/>
-        </w:rPr>
-        <w:tab/>
-      </w:r>
-      <w:r>
-        <w:rPr>
-          <w:rFonts w:ascii="Times New Roman" w:eastAsia="Times New Roman" w:hAnsi="Times New Roman" w:cs="Times New Roman"/>
-          <w:u w:val="single"/>
-        </w:rPr>
-        <w:t>Roudebush VA Medical Center, Indiana University</w:t>
-      </w:r>
-      <w:r>
-        <w:rPr>
-          <w:rFonts w:ascii="Times New Roman" w:eastAsia="Times New Roman" w:hAnsi="Times New Roman" w:cs="Times New Roman"/>
-          <w:u w:val="single"/>
-        </w:rPr>
-        <w:t xml:space="preserve"> School of Medicine</w:t>
-      </w:r>
-      <w:r>
-        <w:rPr>
-          <w:rFonts w:ascii="Times New Roman" w:eastAsia="Times New Roman" w:hAnsi="Times New Roman" w:cs="Times New Roman"/>
-        </w:rPr>
-        <w:t xml:space="preserve">, </w:t>
-      </w:r>
-      <w:r>
-        <w:rPr>
-          <w:rFonts w:ascii="Times New Roman" w:eastAsia="Times New Roman" w:hAnsi="Times New Roman" w:cs="Times New Roman"/>
-        </w:rPr>
-        <w:t>Dr. Alexander Niculescu, Laboratory of Neurophenomics</w:t>
-      </w:r>
-      <w:r>
-        <w:rPr>
-          <w:rFonts w:ascii="Times New Roman" w:eastAsia="Times New Roman" w:hAnsi="Times New Roman" w:cs="Times New Roman"/>
-        </w:rPr>
-        <w:t>, Indianapolis, Indiana</w:t>
-      </w:r>
-    </w:p>
-    <w:p>
-      <w:pPr>
-        <w:pBdr>
-          <w:top w:val="nil"/>
-          <w:left w:val="nil"/>
-          <w:bottom w:val="nil"/>
-          <w:right w:val="nil"/>
-          <w:between w:val="nil"/>
-          <w:bar w:val="nil"/>
-        </w:pBdr>
-        <w:spacing w:line="240" w:lineRule="auto"/>
-        <w:ind w:left="1800" w:hanging="1800"/>
-        <w:rPr>
-          <w:rFonts w:ascii="Times New Roman" w:eastAsia="Times New Roman" w:hAnsi="Times New Roman" w:cs="Times New Roman"/>
-        </w:rPr>
-      </w:pPr>
-      <w:r>
-        <w:rPr>
-          <w:rFonts w:ascii="Times New Roman" w:eastAsia="Times New Roman" w:hAnsi="Times New Roman" w:cs="Times New Roman"/>
-        </w:rPr>
-        <w:t>2013-</w:t>
-      </w:r>
-      <w:r>
-        <w:rPr>
-          <w:rFonts w:ascii="Times New Roman" w:eastAsia="Times New Roman" w:hAnsi="Times New Roman" w:cs="Times New Roman"/>
-        </w:rPr>
-        <w:t>2017</w:t>
-      </w:r>
-      <w:r>
-        <w:rPr>
-          <w:rFonts w:ascii="Times New Roman" w:eastAsia="Times New Roman" w:hAnsi="Times New Roman" w:cs="Times New Roman"/>
-        </w:rPr>
-        <w:tab/>
-      </w:r>
-      <w:r>
-        <w:rPr>
-          <w:rFonts w:ascii="Times New Roman" w:eastAsia="Times New Roman" w:hAnsi="Times New Roman" w:cs="Times New Roman"/>
-          <w:u w:val="single"/>
-        </w:rPr>
-        <w:t>University of Indianapolis</w:t>
-      </w:r>
-      <w:r>
-        <w:rPr>
-          <w:rFonts w:ascii="Times New Roman" w:eastAsia="Times New Roman" w:hAnsi="Times New Roman" w:cs="Times New Roman"/>
-        </w:rPr>
-        <w:t>, Dr. Debbie Warman, Indianapolis, Indiana</w:t>
-      </w:r>
-    </w:p>
-    <w:p>
-      <w:pPr>
-        <w:pBdr>
-          <w:top w:val="nil"/>
-          <w:left w:val="nil"/>
-          <w:bottom w:val="nil"/>
-          <w:right w:val="nil"/>
-          <w:between w:val="nil"/>
-          <w:bar w:val="nil"/>
-        </w:pBdr>
-        <w:spacing w:line="240" w:lineRule="auto"/>
-        <w:ind w:left="1800" w:hanging="1800"/>
-        <w:rPr>
-          <w:rFonts w:ascii="Times New Roman" w:eastAsia="Times New Roman" w:hAnsi="Times New Roman" w:cs="Times New Roman"/>
-          <w:bCs/>
-        </w:rPr>
-      </w:pPr>
-      <w:r>
-        <w:rPr>
-          <w:rFonts w:ascii="Times New Roman" w:eastAsia="Times New Roman" w:hAnsi="Times New Roman" w:cs="Times New Roman"/>
-          <w:bCs/>
-        </w:rPr>
-        <w:t>2013-2014</w:t>
-      </w:r>
-      <w:r>
-        <w:rPr>
-          <w:rFonts w:ascii="Times New Roman" w:eastAsia="Times New Roman" w:hAnsi="Times New Roman" w:cs="Times New Roman"/>
-          <w:bCs/>
-        </w:rPr>
-        <w:tab/>
-      </w:r>
-      <w:r>
-        <w:rPr>
-          <w:rFonts w:ascii="Times New Roman" w:eastAsia="Times New Roman" w:hAnsi="Times New Roman" w:cs="Times New Roman"/>
-          <w:u w:val="single"/>
-        </w:rPr>
-        <w:t>Indiana University-Purdue University of Indianapolis</w:t>
-      </w:r>
-      <w:r>
-        <w:rPr>
-          <w:rFonts w:ascii="Times New Roman" w:eastAsia="Times New Roman" w:hAnsi="Times New Roman" w:cs="Times New Roman"/>
-          <w:u w:val="single"/>
-        </w:rPr>
-        <w:t>,</w:t>
-      </w:r>
-      <w:r>
-        <w:rPr>
-          <w:rFonts w:ascii="Times New Roman" w:eastAsia="Times New Roman" w:hAnsi="Times New Roman" w:cs="Times New Roman"/>
-          <w:bCs/>
-          <w:u w:val="single"/>
-        </w:rPr>
-        <w:t xml:space="preserve"> Roudebush VA Medical Cent</w:t>
-      </w:r>
-      <w:r>
-        <w:rPr>
-          <w:rFonts w:ascii="Times New Roman" w:eastAsia="Times New Roman" w:hAnsi="Times New Roman" w:cs="Times New Roman"/>
-          <w:bCs/>
-          <w:u w:val="single"/>
-        </w:rPr>
-        <w:t>er</w:t>
-      </w:r>
-      <w:r>
-        <w:rPr>
-          <w:rFonts w:ascii="Times New Roman" w:eastAsia="Times New Roman" w:hAnsi="Times New Roman" w:cs="Times New Roman"/>
-        </w:rPr>
-        <w:t>,</w:t>
-      </w:r>
-      <w:r>
-        <w:rPr>
-          <w:rFonts w:ascii="Times New Roman" w:eastAsia="Times New Roman" w:hAnsi="Times New Roman" w:cs="Times New Roman"/>
-          <w:bCs/>
-        </w:rPr>
-        <w:t xml:space="preserve"> Dr. Alan McGuire</w:t>
-      </w:r>
-      <w:r>
-        <w:rPr>
-          <w:rFonts w:ascii="Times New Roman" w:eastAsia="Times New Roman" w:hAnsi="Times New Roman" w:cs="Times New Roman"/>
-          <w:bCs/>
-        </w:rPr>
-        <w:t xml:space="preserve">, Indianapolis, IN </w:t>
-      </w:r>
-    </w:p>
-    <w:p>
-      <w:pPr>
-        <w:pBdr>
-          <w:top w:val="nil"/>
-          <w:left w:val="nil"/>
-          <w:bottom w:val="nil"/>
-          <w:right w:val="nil"/>
-          <w:between w:val="nil"/>
-          <w:bar w:val="nil"/>
-        </w:pBdr>
-        <w:spacing w:line="240" w:lineRule="auto"/>
-        <w:ind w:left="1800" w:hanging="1800"/>
-        <w:rPr>
-          <w:rFonts w:ascii="Times New Roman" w:eastAsia="Times New Roman" w:hAnsi="Times New Roman" w:cs="Times New Roman"/>
-        </w:rPr>
-      </w:pPr>
-      <w:r>
-        <w:rPr>
-          <w:rFonts w:ascii="Times New Roman" w:eastAsia="Times New Roman" w:hAnsi="Times New Roman" w:cs="Times New Roman"/>
-        </w:rPr>
-        <w:t>2011</w:t>
-      </w:r>
-      <w:r>
-        <w:rPr>
-          <w:rFonts w:ascii="Times New Roman" w:eastAsia="Times New Roman" w:hAnsi="Times New Roman" w:cs="Times New Roman"/>
-        </w:rPr>
-        <w:t>-2013</w:t>
-      </w:r>
-      <w:r>
-        <w:rPr>
-          <w:rFonts w:ascii="Times New Roman" w:eastAsia="Times New Roman" w:hAnsi="Times New Roman" w:cs="Times New Roman"/>
-        </w:rPr>
-        <w:tab/>
-      </w:r>
-      <w:r>
-        <w:rPr>
-          <w:rFonts w:ascii="Times New Roman" w:eastAsia="Times New Roman" w:hAnsi="Times New Roman" w:cs="Times New Roman"/>
-          <w:bCs/>
-          <w:u w:val="single"/>
-        </w:rPr>
-        <w:t>Behavioral Research and Therapy Clinics, University of Washington</w:t>
-      </w:r>
-      <w:r>
-        <w:rPr>
-          <w:rFonts w:ascii="Times New Roman" w:eastAsia="Times New Roman" w:hAnsi="Times New Roman" w:cs="Times New Roman"/>
-          <w:bCs/>
-        </w:rPr>
-        <w:t xml:space="preserve">, </w:t>
-      </w:r>
-      <w:r>
-        <w:rPr>
-          <w:rFonts w:ascii="Times New Roman" w:eastAsia="Times New Roman" w:hAnsi="Times New Roman" w:cs="Times New Roman"/>
-        </w:rPr>
-        <w:t>Dr. Marsha Linehan,</w:t>
-      </w:r>
-      <w:r>
-        <w:rPr>
-          <w:rFonts w:ascii="Times New Roman" w:eastAsia="Times New Roman" w:hAnsi="Times New Roman" w:cs="Times New Roman"/>
-        </w:rPr>
-        <w:t xml:space="preserve"> Seattle, WA</w:t>
-      </w:r>
-    </w:p>
-    <w:p>
-      <w:pPr>
-        <w:pBdr>
-          <w:top w:val="nil"/>
-          <w:left w:val="nil"/>
-          <w:bottom w:val="nil"/>
-          <w:right w:val="nil"/>
-          <w:between w:val="nil"/>
-          <w:bar w:val="nil"/>
-        </w:pBdr>
-        <w:spacing w:line="240" w:lineRule="auto"/>
-        <w:rPr>
-          <w:rFonts w:ascii="Times New Roman" w:eastAsia="Times New Roman" w:hAnsi="Times New Roman" w:cs="Times New Roman"/>
-        </w:rPr>
-      </w:pPr>
     </w:p>
     <w:p>
       <w:pPr>
@@ -6140,80 +5664,492 @@
           <w:bCs/>
           <w:u w:val="single"/>
         </w:rPr>
-        <w:t>TEACHING/SUPERVISION EXPERIENCE</w:t>
-      </w:r>
-      <w:r>
-        <w:rPr>
-          <w:rFonts w:ascii="Times New Roman" w:eastAsia="Times New Roman" w:hAnsi="Times New Roman" w:cs="Times New Roman"/>
-          <w:b/>
-          <w:bCs/>
-          <w:u w:val="single"/>
-        </w:rPr>
-        <w:tab/>
-      </w:r>
-      <w:r>
-        <w:rPr>
-          <w:rFonts w:ascii="Times New Roman" w:eastAsia="Times New Roman" w:hAnsi="Times New Roman" w:cs="Times New Roman"/>
-          <w:b/>
-          <w:bCs/>
-          <w:u w:val="single"/>
-        </w:rPr>
-        <w:tab/>
-      </w:r>
-      <w:r>
-        <w:rPr>
-          <w:rFonts w:ascii="Times New Roman" w:eastAsia="Times New Roman" w:hAnsi="Times New Roman" w:cs="Times New Roman"/>
-          <w:b/>
-          <w:bCs/>
-          <w:u w:val="single"/>
-        </w:rPr>
-        <w:tab/>
-      </w:r>
-      <w:r>
-        <w:rPr>
-          <w:rFonts w:ascii="Times New Roman" w:eastAsia="Times New Roman" w:hAnsi="Times New Roman" w:cs="Times New Roman"/>
-          <w:b/>
-          <w:bCs/>
-          <w:u w:val="single"/>
-        </w:rPr>
-        <w:tab/>
-      </w:r>
-      <w:r>
-        <w:rPr>
-          <w:rFonts w:ascii="Times New Roman" w:eastAsia="Times New Roman" w:hAnsi="Times New Roman" w:cs="Times New Roman"/>
-          <w:b/>
-          <w:bCs/>
-          <w:u w:val="single"/>
-        </w:rPr>
-        <w:tab/>
-      </w:r>
-      <w:r>
-        <w:rPr>
-          <w:rFonts w:ascii="Times New Roman" w:eastAsia="Times New Roman" w:hAnsi="Times New Roman" w:cs="Times New Roman"/>
-          <w:b/>
-          <w:bCs/>
-          <w:u w:val="single"/>
-        </w:rPr>
-        <w:tab/>
-      </w:r>
-      <w:r>
-        <w:rPr>
-          <w:rFonts w:ascii="Times New Roman" w:eastAsia="Times New Roman" w:hAnsi="Times New Roman" w:cs="Times New Roman"/>
-          <w:b/>
-          <w:bCs/>
-          <w:u w:val="single"/>
-        </w:rPr>
-        <w:tab/>
-      </w:r>
-      <w:r>
-        <w:rPr>
-          <w:rFonts w:ascii="Times New Roman" w:eastAsia="Times New Roman" w:hAnsi="Times New Roman" w:cs="Times New Roman"/>
-          <w:b/>
-          <w:bCs/>
-          <w:u w:val="single"/>
-        </w:rPr>
-        <w:tab/>
-      </w:r>
+        <w:t xml:space="preserve">RESEARCH </w:t>
+      </w:r>
+      <w:r>
+        <w:rPr>
+          <w:rFonts w:ascii="Times New Roman" w:eastAsia="Times New Roman" w:hAnsi="Times New Roman" w:cs="Times New Roman"/>
+          <w:b/>
+          <w:bCs/>
+          <w:u w:val="single"/>
+        </w:rPr>
+        <w:t>POSITIONS</w:t>
+      </w:r>
+      <w:r>
+        <w:rPr>
+          <w:rFonts w:ascii="Times New Roman" w:eastAsia="Times New Roman" w:hAnsi="Times New Roman" w:cs="Times New Roman"/>
+          <w:b/>
+          <w:bCs/>
+          <w:u w:val="single"/>
+        </w:rPr>
+        <w:tab/>
+      </w:r>
+      <w:r>
+        <w:rPr>
+          <w:rFonts w:ascii="Times New Roman" w:eastAsia="Times New Roman" w:hAnsi="Times New Roman" w:cs="Times New Roman"/>
+          <w:b/>
+          <w:bCs/>
+          <w:u w:val="single"/>
+        </w:rPr>
+        <w:tab/>
+      </w:r>
+      <w:r>
+        <w:rPr>
+          <w:rFonts w:ascii="Times New Roman" w:eastAsia="Times New Roman" w:hAnsi="Times New Roman" w:cs="Times New Roman"/>
+          <w:b/>
+          <w:bCs/>
+          <w:u w:val="single"/>
+        </w:rPr>
+        <w:tab/>
+      </w:r>
+      <w:r>
+        <w:rPr>
+          <w:rFonts w:ascii="Times New Roman" w:eastAsia="Times New Roman" w:hAnsi="Times New Roman" w:cs="Times New Roman"/>
+          <w:b/>
+          <w:bCs/>
+          <w:u w:val="single"/>
+        </w:rPr>
+        <w:tab/>
+      </w:r>
+      <w:r>
+        <w:rPr>
+          <w:rFonts w:ascii="Times New Roman" w:eastAsia="Times New Roman" w:hAnsi="Times New Roman" w:cs="Times New Roman"/>
+          <w:b/>
+          <w:bCs/>
+          <w:u w:val="single"/>
+        </w:rPr>
+        <w:tab/>
+      </w:r>
+      <w:r>
+        <w:rPr>
+          <w:rFonts w:ascii="Times New Roman" w:eastAsia="Times New Roman" w:hAnsi="Times New Roman" w:cs="Times New Roman"/>
+          <w:b/>
+          <w:bCs/>
+          <w:u w:val="single"/>
+        </w:rPr>
+        <w:tab/>
+      </w:r>
+      <w:r>
+        <w:rPr>
+          <w:rFonts w:ascii="Times New Roman" w:eastAsia="Times New Roman" w:hAnsi="Times New Roman" w:cs="Times New Roman"/>
+          <w:b/>
+          <w:bCs/>
+          <w:u w:val="single"/>
+        </w:rPr>
+        <w:tab/>
+      </w:r>
+      <w:r>
+        <w:rPr>
+          <w:rFonts w:ascii="Times New Roman" w:eastAsia="Times New Roman" w:hAnsi="Times New Roman" w:cs="Times New Roman"/>
+          <w:b/>
+          <w:bCs/>
+          <w:u w:val="single"/>
+        </w:rPr>
+        <w:tab/>
+      </w:r>
+      <w:r>
+        <w:rPr>
+          <w:rFonts w:ascii="Times New Roman" w:eastAsia="Times New Roman" w:hAnsi="Times New Roman" w:cs="Times New Roman"/>
+          <w:b/>
+          <w:bCs/>
+          <w:u w:val="single"/>
+        </w:rPr>
+        <w:tab/>
+      </w:r>
+      <w:r>
+        <w:rPr>
+          <w:rFonts w:ascii="Times New Roman" w:eastAsia="Times New Roman" w:hAnsi="Times New Roman" w:cs="Times New Roman"/>
+          <w:b/>
+          <w:bCs/>
+          <w:u w:val="single"/>
+        </w:rPr>
+        <w:tab/>
+      </w:r>
+    </w:p>
+    <w:p>
+      <w:pPr>
+        <w:pBdr>
+          <w:top w:val="nil"/>
+          <w:left w:val="nil"/>
+          <w:bottom w:val="nil"/>
+          <w:right w:val="nil"/>
+          <w:between w:val="nil"/>
+          <w:bar w:val="nil"/>
+        </w:pBdr>
+        <w:spacing w:line="240" w:lineRule="auto"/>
+        <w:rPr>
+          <w:rFonts w:ascii="Times New Roman" w:eastAsia="Times New Roman" w:hAnsi="Times New Roman" w:cs="Times New Roman"/>
+          <w:b/>
+          <w:u w:val="single"/>
+        </w:rPr>
+      </w:pPr>
+    </w:p>
+    <w:p>
+      <w:pPr>
+        <w:pBdr>
+          <w:top w:val="nil"/>
+          <w:left w:val="nil"/>
+          <w:bottom w:val="nil"/>
+          <w:right w:val="nil"/>
+          <w:between w:val="nil"/>
+          <w:bar w:val="nil"/>
+        </w:pBdr>
+        <w:spacing w:line="240" w:lineRule="auto"/>
+        <w:ind w:left="1800" w:hanging="1800"/>
+        <w:rPr>
+          <w:rFonts w:ascii="Times New Roman" w:eastAsia="Times New Roman" w:hAnsi="Times New Roman" w:cs="Times New Roman"/>
+          <w:bCs/>
+        </w:rPr>
+      </w:pPr>
+      <w:r>
+        <w:rPr>
+          <w:rFonts w:ascii="Times New Roman" w:eastAsia="Times New Roman" w:hAnsi="Times New Roman" w:cs="Times New Roman"/>
+        </w:rPr>
+        <w:t>2018-present</w:t>
+      </w:r>
+      <w:r>
+        <w:rPr>
+          <w:rFonts w:ascii="Times New Roman" w:eastAsia="Times New Roman" w:hAnsi="Times New Roman" w:cs="Times New Roman"/>
+        </w:rPr>
+        <w:tab/>
+      </w:r>
+      <w:r>
+        <w:rPr>
+          <w:rFonts w:ascii="Times New Roman" w:eastAsia="Times New Roman" w:hAnsi="Times New Roman" w:cs="Times New Roman"/>
+          <w:bCs/>
+          <w:u w:val="single"/>
+        </w:rPr>
+        <w:t>VISN 5 MIRECC</w:t>
+      </w:r>
+      <w:r>
+        <w:rPr>
+          <w:rFonts w:ascii="Times New Roman" w:eastAsia="Times New Roman" w:hAnsi="Times New Roman" w:cs="Times New Roman"/>
+          <w:bCs/>
+        </w:rPr>
+        <w:t>, Baltimore, Maryland</w:t>
+      </w:r>
+    </w:p>
+    <w:p>
+      <w:pPr>
+        <w:pBdr>
+          <w:top w:val="nil"/>
+          <w:left w:val="nil"/>
+          <w:bottom w:val="nil"/>
+          <w:right w:val="nil"/>
+          <w:between w:val="nil"/>
+          <w:bar w:val="nil"/>
+        </w:pBdr>
+        <w:spacing w:line="240" w:lineRule="auto"/>
+        <w:ind w:left="1800" w:hanging="1800"/>
+        <w:rPr>
+          <w:rFonts w:ascii="Times New Roman" w:eastAsia="Times New Roman" w:hAnsi="Times New Roman" w:cs="Times New Roman"/>
+          <w:b/>
+        </w:rPr>
+      </w:pPr>
+      <w:r>
+        <w:rPr>
+          <w:rFonts w:ascii="Times New Roman" w:eastAsia="Times New Roman" w:hAnsi="Times New Roman" w:cs="Times New Roman"/>
+        </w:rPr>
+        <w:t>2017-</w:t>
+      </w:r>
+      <w:r>
+        <w:rPr>
+          <w:rFonts w:ascii="Times New Roman" w:eastAsia="Times New Roman" w:hAnsi="Times New Roman" w:cs="Times New Roman"/>
+        </w:rPr>
+        <w:t>2018</w:t>
+      </w:r>
+      <w:r>
+        <w:rPr>
+          <w:rFonts w:ascii="Times New Roman" w:eastAsia="Times New Roman" w:hAnsi="Times New Roman" w:cs="Times New Roman"/>
+        </w:rPr>
+        <w:tab/>
+      </w:r>
+      <w:r>
+        <w:rPr>
+          <w:rStyle w:val="Strong"/>
+          <w:rFonts w:ascii="Times New Roman" w:hAnsi="Times New Roman" w:cs="Times New Roman"/>
+          <w:b w:val="0"/>
+          <w:u w:val="single"/>
+        </w:rPr>
+        <w:t>VA Maryland Health Care System/University of Maryland School of Medicine Psychology Internship Consortium</w:t>
+      </w:r>
+      <w:r>
+        <w:rPr>
+          <w:rStyle w:val="Strong"/>
+          <w:rFonts w:ascii="Times New Roman" w:hAnsi="Times New Roman" w:cs="Times New Roman"/>
+          <w:b w:val="0"/>
+        </w:rPr>
+        <w:t>, Research Rotation, Baltimore, Maryland</w:t>
+      </w:r>
+    </w:p>
+    <w:p>
+      <w:pPr>
+        <w:pBdr>
+          <w:top w:val="nil"/>
+          <w:left w:val="nil"/>
+          <w:bottom w:val="nil"/>
+          <w:right w:val="nil"/>
+          <w:between w:val="nil"/>
+          <w:bar w:val="nil"/>
+        </w:pBdr>
+        <w:spacing w:line="240" w:lineRule="auto"/>
+        <w:ind w:left="1800" w:hanging="1800"/>
+        <w:rPr>
+          <w:rFonts w:ascii="Times New Roman" w:eastAsia="Times New Roman" w:hAnsi="Times New Roman" w:cs="Times New Roman"/>
+        </w:rPr>
+      </w:pPr>
+      <w:r>
+        <w:rPr>
+          <w:rFonts w:ascii="Times New Roman" w:eastAsia="Times New Roman" w:hAnsi="Times New Roman" w:cs="Times New Roman"/>
+        </w:rPr>
+        <w:t>2013-present</w:t>
+      </w:r>
+      <w:r>
+        <w:rPr>
+          <w:rFonts w:ascii="Times New Roman" w:eastAsia="Times New Roman" w:hAnsi="Times New Roman" w:cs="Times New Roman"/>
+        </w:rPr>
+        <w:tab/>
+      </w:r>
+      <w:r>
+        <w:rPr>
+          <w:rFonts w:ascii="Times New Roman" w:eastAsia="Times New Roman" w:hAnsi="Times New Roman" w:cs="Times New Roman"/>
+          <w:u w:val="single"/>
+        </w:rPr>
+        <w:t>Roudebush VA Medical Center, Indiana University</w:t>
+      </w:r>
+      <w:r>
+        <w:rPr>
+          <w:rFonts w:ascii="Times New Roman" w:eastAsia="Times New Roman" w:hAnsi="Times New Roman" w:cs="Times New Roman"/>
+          <w:u w:val="single"/>
+        </w:rPr>
+        <w:t xml:space="preserve"> School of Medicine</w:t>
+      </w:r>
+      <w:r>
+        <w:rPr>
+          <w:rFonts w:ascii="Times New Roman" w:eastAsia="Times New Roman" w:hAnsi="Times New Roman" w:cs="Times New Roman"/>
+        </w:rPr>
+        <w:t xml:space="preserve">, </w:t>
+      </w:r>
+      <w:r>
+        <w:rPr>
+          <w:rFonts w:ascii="Times New Roman" w:eastAsia="Times New Roman" w:hAnsi="Times New Roman" w:cs="Times New Roman"/>
+        </w:rPr>
+        <w:t>Dr. Alexander Niculescu, Laboratory of Neurophenomics</w:t>
+      </w:r>
+      <w:r>
+        <w:rPr>
+          <w:rFonts w:ascii="Times New Roman" w:eastAsia="Times New Roman" w:hAnsi="Times New Roman" w:cs="Times New Roman"/>
+        </w:rPr>
+        <w:t>, Indianapolis, Indiana</w:t>
+      </w:r>
+    </w:p>
+    <w:p>
+      <w:pPr>
+        <w:pBdr>
+          <w:top w:val="nil"/>
+          <w:left w:val="nil"/>
+          <w:bottom w:val="nil"/>
+          <w:right w:val="nil"/>
+          <w:between w:val="nil"/>
+          <w:bar w:val="nil"/>
+        </w:pBdr>
+        <w:spacing w:line="240" w:lineRule="auto"/>
+        <w:ind w:left="1800" w:hanging="1800"/>
+        <w:rPr>
+          <w:rFonts w:ascii="Times New Roman" w:eastAsia="Times New Roman" w:hAnsi="Times New Roman" w:cs="Times New Roman"/>
+        </w:rPr>
+      </w:pPr>
+      <w:r>
+        <w:rPr>
+          <w:rFonts w:ascii="Times New Roman" w:eastAsia="Times New Roman" w:hAnsi="Times New Roman" w:cs="Times New Roman"/>
+        </w:rPr>
+        <w:t>2013-</w:t>
+      </w:r>
+      <w:r>
+        <w:rPr>
+          <w:rFonts w:ascii="Times New Roman" w:eastAsia="Times New Roman" w:hAnsi="Times New Roman" w:cs="Times New Roman"/>
+        </w:rPr>
+        <w:t>2017</w:t>
+      </w:r>
+      <w:r>
+        <w:rPr>
+          <w:rFonts w:ascii="Times New Roman" w:eastAsia="Times New Roman" w:hAnsi="Times New Roman" w:cs="Times New Roman"/>
+        </w:rPr>
+        <w:tab/>
+      </w:r>
+      <w:r>
+        <w:rPr>
+          <w:rFonts w:ascii="Times New Roman" w:eastAsia="Times New Roman" w:hAnsi="Times New Roman" w:cs="Times New Roman"/>
+          <w:u w:val="single"/>
+        </w:rPr>
+        <w:t>University of Indianapolis</w:t>
+      </w:r>
+      <w:r>
+        <w:rPr>
+          <w:rFonts w:ascii="Times New Roman" w:eastAsia="Times New Roman" w:hAnsi="Times New Roman" w:cs="Times New Roman"/>
+        </w:rPr>
+        <w:t>, Dr. Debbie Warman, Indianapolis, Indiana</w:t>
+      </w:r>
+    </w:p>
+    <w:p>
+      <w:pPr>
+        <w:pBdr>
+          <w:top w:val="nil"/>
+          <w:left w:val="nil"/>
+          <w:bottom w:val="nil"/>
+          <w:right w:val="nil"/>
+          <w:between w:val="nil"/>
+          <w:bar w:val="nil"/>
+        </w:pBdr>
+        <w:spacing w:line="240" w:lineRule="auto"/>
+        <w:ind w:left="1800" w:hanging="1800"/>
+        <w:rPr>
+          <w:rFonts w:ascii="Times New Roman" w:eastAsia="Times New Roman" w:hAnsi="Times New Roman" w:cs="Times New Roman"/>
+          <w:bCs/>
+        </w:rPr>
+      </w:pPr>
+      <w:r>
+        <w:rPr>
+          <w:rFonts w:ascii="Times New Roman" w:eastAsia="Times New Roman" w:hAnsi="Times New Roman" w:cs="Times New Roman"/>
+          <w:bCs/>
+        </w:rPr>
+        <w:t>2013-2014</w:t>
+      </w:r>
+      <w:r>
+        <w:rPr>
+          <w:rFonts w:ascii="Times New Roman" w:eastAsia="Times New Roman" w:hAnsi="Times New Roman" w:cs="Times New Roman"/>
+          <w:bCs/>
+        </w:rPr>
+        <w:tab/>
+      </w:r>
+      <w:r>
+        <w:rPr>
+          <w:rFonts w:ascii="Times New Roman" w:eastAsia="Times New Roman" w:hAnsi="Times New Roman" w:cs="Times New Roman"/>
+          <w:u w:val="single"/>
+        </w:rPr>
+        <w:t>Indiana University-Purdue University of Indianapolis</w:t>
+      </w:r>
+      <w:r>
+        <w:rPr>
+          <w:rFonts w:ascii="Times New Roman" w:eastAsia="Times New Roman" w:hAnsi="Times New Roman" w:cs="Times New Roman"/>
+          <w:u w:val="single"/>
+        </w:rPr>
+        <w:t>,</w:t>
+      </w:r>
+      <w:r>
+        <w:rPr>
+          <w:rFonts w:ascii="Times New Roman" w:eastAsia="Times New Roman" w:hAnsi="Times New Roman" w:cs="Times New Roman"/>
+          <w:bCs/>
+          <w:u w:val="single"/>
+        </w:rPr>
+        <w:t xml:space="preserve"> Roudebush VA Medical Cent</w:t>
+      </w:r>
+      <w:r>
+        <w:rPr>
+          <w:rFonts w:ascii="Times New Roman" w:eastAsia="Times New Roman" w:hAnsi="Times New Roman" w:cs="Times New Roman"/>
+          <w:bCs/>
+          <w:u w:val="single"/>
+        </w:rPr>
+        <w:t>er</w:t>
+      </w:r>
+      <w:r>
+        <w:rPr>
+          <w:rFonts w:ascii="Times New Roman" w:eastAsia="Times New Roman" w:hAnsi="Times New Roman" w:cs="Times New Roman"/>
+        </w:rPr>
+        <w:t>,</w:t>
+      </w:r>
+      <w:r>
+        <w:rPr>
+          <w:rFonts w:ascii="Times New Roman" w:eastAsia="Times New Roman" w:hAnsi="Times New Roman" w:cs="Times New Roman"/>
+          <w:bCs/>
+        </w:rPr>
+        <w:t xml:space="preserve"> Dr. Alan McGuire</w:t>
+      </w:r>
+      <w:r>
+        <w:rPr>
+          <w:rFonts w:ascii="Times New Roman" w:eastAsia="Times New Roman" w:hAnsi="Times New Roman" w:cs="Times New Roman"/>
+          <w:bCs/>
+        </w:rPr>
+        <w:t xml:space="preserve">, Indianapolis, IN </w:t>
+      </w:r>
+    </w:p>
+    <w:p>
+      <w:pPr>
+        <w:pBdr>
+          <w:top w:val="nil"/>
+          <w:left w:val="nil"/>
+          <w:bottom w:val="nil"/>
+          <w:right w:val="nil"/>
+          <w:between w:val="nil"/>
+          <w:bar w:val="nil"/>
+        </w:pBdr>
+        <w:spacing w:line="240" w:lineRule="auto"/>
+        <w:ind w:left="1800" w:hanging="1800"/>
+        <w:rPr>
+          <w:rFonts w:ascii="Times New Roman" w:eastAsia="Times New Roman" w:hAnsi="Times New Roman" w:cs="Times New Roman"/>
+        </w:rPr>
+      </w:pPr>
+      <w:r>
+        <w:rPr>
+          <w:rFonts w:ascii="Times New Roman" w:eastAsia="Times New Roman" w:hAnsi="Times New Roman" w:cs="Times New Roman"/>
+        </w:rPr>
+        <w:t>2011</w:t>
+      </w:r>
+      <w:r>
+        <w:rPr>
+          <w:rFonts w:ascii="Times New Roman" w:eastAsia="Times New Roman" w:hAnsi="Times New Roman" w:cs="Times New Roman"/>
+        </w:rPr>
+        <w:t>-2013</w:t>
+      </w:r>
+      <w:r>
+        <w:rPr>
+          <w:rFonts w:ascii="Times New Roman" w:eastAsia="Times New Roman" w:hAnsi="Times New Roman" w:cs="Times New Roman"/>
+        </w:rPr>
+        <w:tab/>
+      </w:r>
+      <w:r>
+        <w:rPr>
+          <w:rFonts w:ascii="Times New Roman" w:eastAsia="Times New Roman" w:hAnsi="Times New Roman" w:cs="Times New Roman"/>
+          <w:bCs/>
+          <w:u w:val="single"/>
+        </w:rPr>
+        <w:t>Behavioral Research and Therapy Clinics, University of Washington</w:t>
+      </w:r>
+      <w:r>
+        <w:rPr>
+          <w:rFonts w:ascii="Times New Roman" w:eastAsia="Times New Roman" w:hAnsi="Times New Roman" w:cs="Times New Roman"/>
+          <w:bCs/>
+        </w:rPr>
+        <w:t xml:space="preserve">, </w:t>
+      </w:r>
+      <w:r>
+        <w:rPr>
+          <w:rFonts w:ascii="Times New Roman" w:eastAsia="Times New Roman" w:hAnsi="Times New Roman" w:cs="Times New Roman"/>
+        </w:rPr>
+        <w:t>Dr. Marsha Linehan,</w:t>
+      </w:r>
+      <w:r>
+        <w:rPr>
+          <w:rFonts w:ascii="Times New Roman" w:eastAsia="Times New Roman" w:hAnsi="Times New Roman" w:cs="Times New Roman"/>
+        </w:rPr>
+        <w:t xml:space="preserve"> Seattle, WA</w:t>
+      </w:r>
+    </w:p>
+    <w:p>
+      <w:pPr>
+        <w:pBdr>
+          <w:top w:val="nil"/>
+          <w:left w:val="nil"/>
+          <w:bottom w:val="nil"/>
+          <w:right w:val="nil"/>
+          <w:between w:val="nil"/>
+          <w:bar w:val="nil"/>
+        </w:pBdr>
+        <w:spacing w:line="240" w:lineRule="auto"/>
+        <w:rPr>
+          <w:rFonts w:ascii="Times New Roman" w:eastAsia="Times New Roman" w:hAnsi="Times New Roman" w:cs="Times New Roman"/>
+        </w:rPr>
+      </w:pPr>
     </w:p>
     <w:p>
       <w:pPr>
@@ -6236,437 +6172,87 @@
           <w:u w:val="single"/>
         </w:rPr>
       </w:pPr>
-    </w:p>
-    <w:p>
-      <w:pPr>
-        <w:pBdr>
-          <w:top w:val="nil"/>
-          <w:left w:val="nil"/>
-          <w:bottom w:val="nil"/>
-          <w:right w:val="nil"/>
-          <w:between w:val="nil"/>
-          <w:bar w:val="nil"/>
-        </w:pBdr>
-        <w:spacing w:line="240" w:lineRule="auto"/>
-        <w:ind w:left="1800" w:hanging="1800"/>
-        <w:rPr>
-          <w:rFonts w:ascii="Times New Roman" w:eastAsia="Times New Roman" w:hAnsi="Times New Roman" w:cs="Times New Roman"/>
-          <w:bCs/>
-        </w:rPr>
-      </w:pPr>
-      <w:r>
-        <w:rPr>
-          <w:rFonts w:ascii="Times New Roman" w:eastAsia="Times New Roman" w:hAnsi="Times New Roman" w:cs="Times New Roman"/>
-          <w:bCs/>
-        </w:rPr>
-        <w:t>Spring 2017</w:t>
-      </w:r>
-      <w:r>
-        <w:rPr>
-          <w:rFonts w:ascii="Times New Roman" w:eastAsia="Times New Roman" w:hAnsi="Times New Roman" w:cs="Times New Roman"/>
-          <w:bCs/>
-        </w:rPr>
-        <w:tab/>
-      </w:r>
-      <w:r>
-        <w:rPr>
-          <w:rFonts w:ascii="Times New Roman" w:eastAsia="Times New Roman" w:hAnsi="Times New Roman" w:cs="Times New Roman"/>
-          <w:bCs/>
-          <w:u w:val="single"/>
-        </w:rPr>
-        <w:t>Adjunct Professor</w:t>
-      </w:r>
-      <w:r>
-        <w:rPr>
-          <w:rFonts w:ascii="Times New Roman" w:eastAsia="Times New Roman" w:hAnsi="Times New Roman" w:cs="Times New Roman"/>
-          <w:bCs/>
-        </w:rPr>
-        <w:t xml:space="preserve">, </w:t>
-      </w:r>
-      <w:r>
-        <w:rPr>
-          <w:rFonts w:ascii="Times New Roman" w:eastAsia="Times New Roman" w:hAnsi="Times New Roman" w:cs="Times New Roman"/>
-          <w:bCs/>
-          <w:i/>
-        </w:rPr>
-        <w:t>Biostatistics</w:t>
-      </w:r>
-      <w:r>
-        <w:rPr>
-          <w:rFonts w:ascii="Times New Roman" w:eastAsia="Times New Roman" w:hAnsi="Times New Roman" w:cs="Times New Roman"/>
-          <w:bCs/>
-          <w:i/>
-        </w:rPr>
-        <w:t xml:space="preserve"> for Public Health Professionals</w:t>
-      </w:r>
-      <w:r>
-        <w:rPr>
-          <w:rFonts w:ascii="Times New Roman" w:eastAsia="Times New Roman" w:hAnsi="Times New Roman" w:cs="Times New Roman"/>
-          <w:bCs/>
-        </w:rPr>
-        <w:t xml:space="preserve">, </w:t>
-      </w:r>
-      <w:r>
-        <w:rPr>
-          <w:rFonts w:ascii="Times New Roman" w:eastAsia="Times New Roman" w:hAnsi="Times New Roman" w:cs="Times New Roman"/>
-          <w:bCs/>
-        </w:rPr>
-        <w:t xml:space="preserve">University of Indianapolis, </w:t>
-      </w:r>
-      <w:r>
-        <w:rPr>
-          <w:rFonts w:ascii="Times New Roman" w:eastAsia="Times New Roman" w:hAnsi="Times New Roman" w:cs="Times New Roman"/>
-          <w:bCs/>
-        </w:rPr>
-        <w:t>M</w:t>
-      </w:r>
-      <w:r>
-        <w:rPr>
-          <w:rFonts w:ascii="Times New Roman" w:eastAsia="Times New Roman" w:hAnsi="Times New Roman" w:cs="Times New Roman"/>
-          <w:bCs/>
-        </w:rPr>
-        <w:t>aster</w:t>
-      </w:r>
-      <w:r>
-        <w:rPr>
-          <w:rFonts w:ascii="Times New Roman" w:eastAsia="Times New Roman" w:hAnsi="Times New Roman" w:cs="Times New Roman"/>
-          <w:bCs/>
-        </w:rPr>
-        <w:t>’</w:t>
-      </w:r>
-      <w:r>
-        <w:rPr>
-          <w:rFonts w:ascii="Times New Roman" w:eastAsia="Times New Roman" w:hAnsi="Times New Roman" w:cs="Times New Roman"/>
-          <w:bCs/>
-        </w:rPr>
-        <w:t>s level</w:t>
-      </w:r>
-      <w:r>
-        <w:rPr>
-          <w:rFonts w:ascii="Times New Roman" w:eastAsia="Times New Roman" w:hAnsi="Times New Roman" w:cs="Times New Roman"/>
-          <w:bCs/>
-        </w:rPr>
-        <w:t xml:space="preserve"> course</w:t>
-      </w:r>
-      <w:r>
-        <w:rPr>
-          <w:rFonts w:ascii="Times New Roman" w:eastAsia="Times New Roman" w:hAnsi="Times New Roman" w:cs="Times New Roman"/>
-          <w:bCs/>
-        </w:rPr>
-        <w:t xml:space="preserve"> </w:t>
-      </w:r>
-      <w:r>
-        <w:rPr>
-          <w:rFonts w:ascii="Times New Roman" w:eastAsia="Times New Roman" w:hAnsi="Times New Roman" w:cs="Times New Roman"/>
-          <w:bCs/>
-        </w:rPr>
-        <w:t>for MPH program</w:t>
-      </w:r>
-    </w:p>
-    <w:p>
-      <w:pPr>
-        <w:pBdr>
-          <w:top w:val="nil"/>
-          <w:left w:val="nil"/>
-          <w:bottom w:val="nil"/>
-          <w:right w:val="nil"/>
-          <w:between w:val="nil"/>
-          <w:bar w:val="nil"/>
-        </w:pBdr>
-        <w:spacing w:line="240" w:lineRule="auto"/>
-        <w:ind w:left="1800" w:hanging="1800"/>
-        <w:rPr>
-          <w:rFonts w:ascii="Times New Roman" w:eastAsia="Times New Roman" w:hAnsi="Times New Roman" w:cs="Times New Roman"/>
-          <w:bCs/>
-        </w:rPr>
-      </w:pPr>
-      <w:r>
-        <w:rPr>
-          <w:rFonts w:ascii="Times New Roman" w:eastAsia="Times New Roman" w:hAnsi="Times New Roman" w:cs="Times New Roman"/>
-          <w:bCs/>
-        </w:rPr>
-        <w:t xml:space="preserve">Fall </w:t>
-      </w:r>
-      <w:r>
-        <w:rPr>
-          <w:rFonts w:ascii="Times New Roman" w:eastAsia="Times New Roman" w:hAnsi="Times New Roman" w:cs="Times New Roman"/>
-          <w:bCs/>
-        </w:rPr>
-        <w:t>2016</w:t>
-      </w:r>
-      <w:r>
-        <w:rPr>
-          <w:rFonts w:ascii="Times New Roman" w:eastAsia="Times New Roman" w:hAnsi="Times New Roman" w:cs="Times New Roman"/>
-          <w:bCs/>
-        </w:rPr>
-        <w:tab/>
-      </w:r>
-      <w:r>
-        <w:rPr>
-          <w:rFonts w:ascii="Times New Roman" w:eastAsia="Times New Roman" w:hAnsi="Times New Roman" w:cs="Times New Roman"/>
-          <w:bCs/>
-          <w:u w:val="single"/>
-        </w:rPr>
-        <w:t>Adjunct Professor</w:t>
-      </w:r>
-      <w:r>
-        <w:rPr>
-          <w:rFonts w:ascii="Times New Roman" w:eastAsia="Times New Roman" w:hAnsi="Times New Roman" w:cs="Times New Roman"/>
-          <w:bCs/>
-        </w:rPr>
-        <w:t>,</w:t>
-      </w:r>
-      <w:r>
-        <w:rPr>
-          <w:rFonts w:ascii="Times New Roman" w:eastAsia="Times New Roman" w:hAnsi="Times New Roman" w:cs="Times New Roman"/>
-          <w:bCs/>
-        </w:rPr>
-        <w:t xml:space="preserve"> </w:t>
-      </w:r>
-      <w:r>
-        <w:rPr>
-          <w:rFonts w:ascii="Times New Roman" w:eastAsia="Times New Roman" w:hAnsi="Times New Roman" w:cs="Times New Roman"/>
-          <w:bCs/>
-          <w:i/>
-        </w:rPr>
-        <w:t>Psychopathology</w:t>
-      </w:r>
-      <w:r>
-        <w:rPr>
-          <w:rFonts w:ascii="Times New Roman" w:eastAsia="Times New Roman" w:hAnsi="Times New Roman" w:cs="Times New Roman"/>
-          <w:bCs/>
-        </w:rPr>
-        <w:t xml:space="preserve">, </w:t>
-      </w:r>
-      <w:r>
-        <w:rPr>
-          <w:rFonts w:ascii="Times New Roman" w:eastAsia="Times New Roman" w:hAnsi="Times New Roman" w:cs="Times New Roman"/>
-          <w:bCs/>
-        </w:rPr>
-        <w:t xml:space="preserve">University of Indianapolis, </w:t>
-      </w:r>
-      <w:r>
-        <w:rPr>
-          <w:rFonts w:ascii="Times New Roman" w:eastAsia="Times New Roman" w:hAnsi="Times New Roman" w:cs="Times New Roman"/>
-          <w:bCs/>
-        </w:rPr>
-        <w:t>U</w:t>
-      </w:r>
-      <w:r>
-        <w:rPr>
-          <w:rFonts w:ascii="Times New Roman" w:eastAsia="Times New Roman" w:hAnsi="Times New Roman" w:cs="Times New Roman"/>
-          <w:bCs/>
-        </w:rPr>
-        <w:t>ndergraduate</w:t>
-      </w:r>
-      <w:r>
-        <w:rPr>
-          <w:rFonts w:ascii="Times New Roman" w:eastAsia="Times New Roman" w:hAnsi="Times New Roman" w:cs="Times New Roman"/>
-          <w:bCs/>
-        </w:rPr>
-        <w:t xml:space="preserve"> level </w:t>
-      </w:r>
-    </w:p>
-    <w:p>
-      <w:pPr>
-        <w:pBdr>
-          <w:top w:val="nil"/>
-          <w:left w:val="nil"/>
-          <w:bottom w:val="nil"/>
-          <w:right w:val="nil"/>
-          <w:between w:val="nil"/>
-          <w:bar w:val="nil"/>
-        </w:pBdr>
-        <w:spacing w:line="240" w:lineRule="auto"/>
-        <w:ind w:left="1800" w:hanging="1800"/>
-        <w:rPr>
-          <w:rFonts w:ascii="Times New Roman" w:eastAsia="Times New Roman" w:hAnsi="Times New Roman" w:cs="Times New Roman"/>
-        </w:rPr>
-      </w:pPr>
-      <w:r>
-        <w:rPr>
-          <w:rFonts w:ascii="Times New Roman" w:eastAsia="Times New Roman" w:hAnsi="Times New Roman" w:cs="Times New Roman"/>
-        </w:rPr>
-        <w:t>2012</w:t>
-      </w:r>
-      <w:r>
-        <w:rPr>
-          <w:rFonts w:ascii="Times New Roman" w:eastAsia="Times New Roman" w:hAnsi="Times New Roman" w:cs="Times New Roman"/>
-        </w:rPr>
-        <w:tab/>
-      </w:r>
-      <w:r>
-        <w:rPr>
-          <w:rFonts w:ascii="Times New Roman" w:eastAsia="Times New Roman" w:hAnsi="Times New Roman" w:cs="Times New Roman"/>
-          <w:bCs/>
-          <w:u w:val="single"/>
-        </w:rPr>
-        <w:t>Acting Shelter Supervisor</w:t>
-      </w:r>
-      <w:r>
-        <w:rPr>
-          <w:rFonts w:ascii="Times New Roman" w:eastAsia="Times New Roman" w:hAnsi="Times New Roman" w:cs="Times New Roman"/>
-          <w:bCs/>
-        </w:rPr>
-        <w:t>, DESC Main Shelter</w:t>
-      </w:r>
-    </w:p>
-    <w:p>
-      <w:pPr>
-        <w:pBdr>
-          <w:top w:val="nil"/>
-          <w:left w:val="nil"/>
-          <w:bottom w:val="nil"/>
-          <w:right w:val="nil"/>
-          <w:between w:val="nil"/>
-          <w:bar w:val="nil"/>
-        </w:pBdr>
-        <w:spacing w:line="240" w:lineRule="auto"/>
-        <w:ind w:left="1800" w:hanging="1800"/>
-        <w:rPr>
-          <w:rFonts w:ascii="Times New Roman" w:eastAsia="Times New Roman" w:hAnsi="Times New Roman" w:cs="Times New Roman"/>
-        </w:rPr>
-      </w:pPr>
-      <w:r>
-        <w:rPr>
-          <w:rFonts w:ascii="Times New Roman" w:eastAsia="Times New Roman" w:hAnsi="Times New Roman" w:cs="Times New Roman"/>
-        </w:rPr>
-        <w:t>2012</w:t>
-      </w:r>
-      <w:r>
-        <w:rPr>
-          <w:rFonts w:ascii="Times New Roman" w:eastAsia="Times New Roman" w:hAnsi="Times New Roman" w:cs="Times New Roman"/>
-        </w:rPr>
-        <w:tab/>
-      </w:r>
-      <w:r>
-        <w:rPr>
-          <w:rFonts w:ascii="Times New Roman" w:eastAsia="Times New Roman" w:hAnsi="Times New Roman" w:cs="Times New Roman"/>
-          <w:bCs/>
-          <w:u w:val="single"/>
-        </w:rPr>
-        <w:t>Research Assistant Project Manager</w:t>
-      </w:r>
-      <w:r>
-        <w:rPr>
-          <w:rFonts w:ascii="Times New Roman" w:eastAsia="Times New Roman" w:hAnsi="Times New Roman" w:cs="Times New Roman"/>
-          <w:bCs/>
-        </w:rPr>
-        <w:t>, Behavioral Research and Therapy Clinics, University of Washington</w:t>
-      </w:r>
-    </w:p>
-    <w:p>
-      <w:pPr>
-        <w:pBdr>
-          <w:top w:val="nil"/>
-          <w:left w:val="nil"/>
-          <w:bottom w:val="nil"/>
-          <w:right w:val="nil"/>
-          <w:between w:val="nil"/>
-          <w:bar w:val="nil"/>
-        </w:pBdr>
-        <w:spacing w:line="240" w:lineRule="auto"/>
-        <w:ind w:left="1800" w:hanging="1800"/>
-        <w:rPr>
-          <w:rFonts w:ascii="Times New Roman" w:eastAsia="Times New Roman" w:hAnsi="Times New Roman" w:cs="Times New Roman"/>
-        </w:rPr>
-      </w:pPr>
-      <w:r>
-        <w:rPr>
-          <w:rFonts w:ascii="Times New Roman" w:eastAsia="Times New Roman" w:hAnsi="Times New Roman" w:cs="Times New Roman"/>
-        </w:rPr>
-        <w:t>2011-2012</w:t>
-      </w:r>
-      <w:r>
-        <w:rPr>
-          <w:rFonts w:ascii="Times New Roman" w:eastAsia="Times New Roman" w:hAnsi="Times New Roman" w:cs="Times New Roman"/>
-        </w:rPr>
-        <w:tab/>
-      </w:r>
-      <w:r>
-        <w:rPr>
-          <w:rFonts w:ascii="Times New Roman" w:eastAsia="Times New Roman" w:hAnsi="Times New Roman" w:cs="Times New Roman"/>
-          <w:bCs/>
-          <w:u w:val="single"/>
-        </w:rPr>
-        <w:t>Behavioral Coding Supervisor</w:t>
-      </w:r>
-      <w:r>
-        <w:rPr>
-          <w:rFonts w:ascii="Times New Roman" w:eastAsia="Times New Roman" w:hAnsi="Times New Roman" w:cs="Times New Roman"/>
-          <w:bCs/>
-        </w:rPr>
-        <w:t>, Behavioral Research and Therapy Clinics, University of Washington</w:t>
-      </w:r>
-    </w:p>
-    <w:p>
-      <w:pPr>
-        <w:pBdr>
-          <w:top w:val="nil"/>
-          <w:left w:val="nil"/>
-          <w:bottom w:val="nil"/>
-          <w:right w:val="nil"/>
-          <w:between w:val="nil"/>
-          <w:bar w:val="nil"/>
-        </w:pBdr>
-        <w:spacing w:line="240" w:lineRule="auto"/>
-        <w:ind w:left="1800" w:right="-14" w:hanging="1800"/>
-        <w:rPr>
-          <w:rFonts w:ascii="Times New Roman" w:eastAsia="Times New Roman" w:hAnsi="Times New Roman" w:cs="Times New Roman"/>
-          <w:bCs/>
-        </w:rPr>
-      </w:pPr>
-      <w:r>
-        <w:rPr>
-          <w:rFonts w:ascii="Times New Roman" w:eastAsia="Times New Roman" w:hAnsi="Times New Roman" w:cs="Times New Roman"/>
-        </w:rPr>
-        <w:t>2010-2011</w:t>
-      </w:r>
-      <w:r>
-        <w:rPr>
-          <w:rFonts w:ascii="Times New Roman" w:eastAsia="Times New Roman" w:hAnsi="Times New Roman" w:cs="Times New Roman"/>
-        </w:rPr>
-        <w:tab/>
-      </w:r>
-      <w:r>
-        <w:rPr>
-          <w:rFonts w:ascii="Times New Roman" w:eastAsia="Times New Roman" w:hAnsi="Times New Roman" w:cs="Times New Roman"/>
-          <w:bCs/>
-          <w:u w:val="single"/>
-        </w:rPr>
-        <w:t>English Teacher</w:t>
-      </w:r>
-      <w:r>
-        <w:rPr>
-          <w:rFonts w:ascii="Times New Roman" w:eastAsia="Times New Roman" w:hAnsi="Times New Roman" w:cs="Times New Roman"/>
-          <w:bCs/>
-        </w:rPr>
-        <w:t>, Acadé</w:t>
-      </w:r>
-      <w:r>
-        <w:rPr>
-          <w:rFonts w:ascii="Times New Roman" w:eastAsia="Times New Roman" w:hAnsi="Times New Roman" w:cs="Times New Roman"/>
-          <w:bCs/>
-        </w:rPr>
-        <w:t>mie D’Amiens, Soissons, France</w:t>
-      </w:r>
-    </w:p>
-    <w:p>
-      <w:pPr>
-        <w:pBdr>
-          <w:top w:val="nil"/>
-          <w:left w:val="nil"/>
-          <w:bottom w:val="nil"/>
-          <w:right w:val="nil"/>
-          <w:between w:val="nil"/>
-          <w:bar w:val="nil"/>
-        </w:pBdr>
-        <w:spacing w:line="240" w:lineRule="auto"/>
-        <w:ind w:right="-14"/>
-        <w:rPr>
-          <w:rFonts w:ascii="Times New Roman" w:eastAsia="Times New Roman" w:hAnsi="Times New Roman" w:cs="Times New Roman"/>
-        </w:rPr>
-      </w:pPr>
+      <w:r>
+        <w:rPr>
+          <w:rFonts w:ascii="Times New Roman" w:eastAsia="Times New Roman" w:hAnsi="Times New Roman" w:cs="Times New Roman"/>
+          <w:b/>
+          <w:bCs/>
+          <w:u w:val="single"/>
+        </w:rPr>
+        <w:t>TEACHING/SUPERVISION EXPERIENCE</w:t>
+      </w:r>
+      <w:r>
+        <w:rPr>
+          <w:rFonts w:ascii="Times New Roman" w:eastAsia="Times New Roman" w:hAnsi="Times New Roman" w:cs="Times New Roman"/>
+          <w:b/>
+          <w:bCs/>
+          <w:u w:val="single"/>
+        </w:rPr>
+        <w:tab/>
+      </w:r>
+      <w:r>
+        <w:rPr>
+          <w:rFonts w:ascii="Times New Roman" w:eastAsia="Times New Roman" w:hAnsi="Times New Roman" w:cs="Times New Roman"/>
+          <w:b/>
+          <w:bCs/>
+          <w:u w:val="single"/>
+        </w:rPr>
+        <w:tab/>
+      </w:r>
+      <w:r>
+        <w:rPr>
+          <w:rFonts w:ascii="Times New Roman" w:eastAsia="Times New Roman" w:hAnsi="Times New Roman" w:cs="Times New Roman"/>
+          <w:b/>
+          <w:bCs/>
+          <w:u w:val="single"/>
+        </w:rPr>
+        <w:tab/>
+      </w:r>
+      <w:r>
+        <w:rPr>
+          <w:rFonts w:ascii="Times New Roman" w:eastAsia="Times New Roman" w:hAnsi="Times New Roman" w:cs="Times New Roman"/>
+          <w:b/>
+          <w:bCs/>
+          <w:u w:val="single"/>
+        </w:rPr>
+        <w:tab/>
+      </w:r>
+      <w:r>
+        <w:rPr>
+          <w:rFonts w:ascii="Times New Roman" w:eastAsia="Times New Roman" w:hAnsi="Times New Roman" w:cs="Times New Roman"/>
+          <w:b/>
+          <w:bCs/>
+          <w:u w:val="single"/>
+        </w:rPr>
+        <w:tab/>
+      </w:r>
+      <w:r>
+        <w:rPr>
+          <w:rFonts w:ascii="Times New Roman" w:eastAsia="Times New Roman" w:hAnsi="Times New Roman" w:cs="Times New Roman"/>
+          <w:b/>
+          <w:bCs/>
+          <w:u w:val="single"/>
+        </w:rPr>
+        <w:tab/>
+      </w:r>
+      <w:r>
+        <w:rPr>
+          <w:rFonts w:ascii="Times New Roman" w:eastAsia="Times New Roman" w:hAnsi="Times New Roman" w:cs="Times New Roman"/>
+          <w:b/>
+          <w:bCs/>
+          <w:u w:val="single"/>
+        </w:rPr>
+        <w:tab/>
+      </w:r>
+      <w:r>
+        <w:rPr>
+          <w:rFonts w:ascii="Times New Roman" w:eastAsia="Times New Roman" w:hAnsi="Times New Roman" w:cs="Times New Roman"/>
+          <w:b/>
+          <w:bCs/>
+          <w:u w:val="single"/>
+        </w:rPr>
+        <w:tab/>
+      </w:r>
     </w:p>
     <w:p>
       <w:pPr>
@@ -6689,96 +6275,437 @@
           <w:u w:val="single"/>
         </w:rPr>
       </w:pPr>
-      <w:r>
-        <w:rPr>
-          <w:rFonts w:ascii="Times New Roman" w:eastAsia="Times New Roman" w:hAnsi="Times New Roman" w:cs="Times New Roman"/>
-          <w:b/>
-          <w:bCs/>
-          <w:u w:val="single"/>
-        </w:rPr>
-        <w:t>PROFESSIONAL AFFILIATIONS</w:t>
-      </w:r>
-      <w:r>
-        <w:rPr>
-          <w:rFonts w:ascii="Times New Roman" w:eastAsia="Times New Roman" w:hAnsi="Times New Roman" w:cs="Times New Roman"/>
-          <w:b/>
-          <w:bCs/>
-          <w:u w:val="single"/>
-        </w:rPr>
-        <w:tab/>
-      </w:r>
-      <w:r>
-        <w:rPr>
-          <w:rFonts w:ascii="Times New Roman" w:eastAsia="Times New Roman" w:hAnsi="Times New Roman" w:cs="Times New Roman"/>
-          <w:b/>
-          <w:bCs/>
-          <w:u w:val="single"/>
-        </w:rPr>
-        <w:tab/>
-      </w:r>
-      <w:r>
-        <w:rPr>
-          <w:rFonts w:ascii="Times New Roman" w:eastAsia="Times New Roman" w:hAnsi="Times New Roman" w:cs="Times New Roman"/>
-          <w:b/>
-          <w:bCs/>
-          <w:u w:val="single"/>
-        </w:rPr>
-        <w:tab/>
-      </w:r>
-      <w:r>
-        <w:rPr>
-          <w:rFonts w:ascii="Times New Roman" w:eastAsia="Times New Roman" w:hAnsi="Times New Roman" w:cs="Times New Roman"/>
-          <w:b/>
-          <w:bCs/>
-          <w:u w:val="single"/>
-        </w:rPr>
-        <w:tab/>
-      </w:r>
-      <w:r>
-        <w:rPr>
-          <w:rFonts w:ascii="Times New Roman" w:eastAsia="Times New Roman" w:hAnsi="Times New Roman" w:cs="Times New Roman"/>
-          <w:b/>
-          <w:bCs/>
-          <w:u w:val="single"/>
-        </w:rPr>
-        <w:tab/>
-      </w:r>
-      <w:r>
-        <w:rPr>
-          <w:rFonts w:ascii="Times New Roman" w:eastAsia="Times New Roman" w:hAnsi="Times New Roman" w:cs="Times New Roman"/>
-          <w:b/>
-          <w:bCs/>
-          <w:u w:val="single"/>
-        </w:rPr>
-        <w:tab/>
-      </w:r>
-      <w:r>
-        <w:rPr>
-          <w:rFonts w:ascii="Times New Roman" w:eastAsia="Times New Roman" w:hAnsi="Times New Roman" w:cs="Times New Roman"/>
-          <w:b/>
-          <w:bCs/>
-          <w:u w:val="single"/>
-        </w:rPr>
-        <w:tab/>
-      </w:r>
-      <w:r>
-        <w:rPr>
-          <w:rFonts w:ascii="Times New Roman" w:eastAsia="Times New Roman" w:hAnsi="Times New Roman" w:cs="Times New Roman"/>
-          <w:b/>
-          <w:bCs/>
-          <w:u w:val="single"/>
-        </w:rPr>
-        <w:tab/>
-      </w:r>
-      <w:r>
-        <w:rPr>
-          <w:rFonts w:ascii="Times New Roman" w:eastAsia="Times New Roman" w:hAnsi="Times New Roman" w:cs="Times New Roman"/>
-          <w:b/>
-          <w:bCs/>
-          <w:u w:val="single"/>
-        </w:rPr>
-        <w:tab/>
-      </w:r>
+    </w:p>
+    <w:p>
+      <w:pPr>
+        <w:pBdr>
+          <w:top w:val="nil"/>
+          <w:left w:val="nil"/>
+          <w:bottom w:val="nil"/>
+          <w:right w:val="nil"/>
+          <w:between w:val="nil"/>
+          <w:bar w:val="nil"/>
+        </w:pBdr>
+        <w:spacing w:line="240" w:lineRule="auto"/>
+        <w:ind w:left="1800" w:hanging="1800"/>
+        <w:rPr>
+          <w:rFonts w:ascii="Times New Roman" w:eastAsia="Times New Roman" w:hAnsi="Times New Roman" w:cs="Times New Roman"/>
+          <w:bCs/>
+        </w:rPr>
+      </w:pPr>
+      <w:r>
+        <w:rPr>
+          <w:rFonts w:ascii="Times New Roman" w:eastAsia="Times New Roman" w:hAnsi="Times New Roman" w:cs="Times New Roman"/>
+          <w:bCs/>
+        </w:rPr>
+        <w:t>Spring 2017</w:t>
+      </w:r>
+      <w:r>
+        <w:rPr>
+          <w:rFonts w:ascii="Times New Roman" w:eastAsia="Times New Roman" w:hAnsi="Times New Roman" w:cs="Times New Roman"/>
+          <w:bCs/>
+        </w:rPr>
+        <w:tab/>
+      </w:r>
+      <w:r>
+        <w:rPr>
+          <w:rFonts w:ascii="Times New Roman" w:eastAsia="Times New Roman" w:hAnsi="Times New Roman" w:cs="Times New Roman"/>
+          <w:bCs/>
+          <w:u w:val="single"/>
+        </w:rPr>
+        <w:t>Adjunct Professor</w:t>
+      </w:r>
+      <w:r>
+        <w:rPr>
+          <w:rFonts w:ascii="Times New Roman" w:eastAsia="Times New Roman" w:hAnsi="Times New Roman" w:cs="Times New Roman"/>
+          <w:bCs/>
+        </w:rPr>
+        <w:t xml:space="preserve">, </w:t>
+      </w:r>
+      <w:r>
+        <w:rPr>
+          <w:rFonts w:ascii="Times New Roman" w:eastAsia="Times New Roman" w:hAnsi="Times New Roman" w:cs="Times New Roman"/>
+          <w:bCs/>
+          <w:i/>
+        </w:rPr>
+        <w:t>Biostatistics</w:t>
+      </w:r>
+      <w:r>
+        <w:rPr>
+          <w:rFonts w:ascii="Times New Roman" w:eastAsia="Times New Roman" w:hAnsi="Times New Roman" w:cs="Times New Roman"/>
+          <w:bCs/>
+          <w:i/>
+        </w:rPr>
+        <w:t xml:space="preserve"> for Public Health Professionals</w:t>
+      </w:r>
+      <w:r>
+        <w:rPr>
+          <w:rFonts w:ascii="Times New Roman" w:eastAsia="Times New Roman" w:hAnsi="Times New Roman" w:cs="Times New Roman"/>
+          <w:bCs/>
+        </w:rPr>
+        <w:t xml:space="preserve">, </w:t>
+      </w:r>
+      <w:r>
+        <w:rPr>
+          <w:rFonts w:ascii="Times New Roman" w:eastAsia="Times New Roman" w:hAnsi="Times New Roman" w:cs="Times New Roman"/>
+          <w:bCs/>
+        </w:rPr>
+        <w:t xml:space="preserve">University of Indianapolis, </w:t>
+      </w:r>
+      <w:r>
+        <w:rPr>
+          <w:rFonts w:ascii="Times New Roman" w:eastAsia="Times New Roman" w:hAnsi="Times New Roman" w:cs="Times New Roman"/>
+          <w:bCs/>
+        </w:rPr>
+        <w:t>M</w:t>
+      </w:r>
+      <w:r>
+        <w:rPr>
+          <w:rFonts w:ascii="Times New Roman" w:eastAsia="Times New Roman" w:hAnsi="Times New Roman" w:cs="Times New Roman"/>
+          <w:bCs/>
+        </w:rPr>
+        <w:t>aster</w:t>
+      </w:r>
+      <w:r>
+        <w:rPr>
+          <w:rFonts w:ascii="Times New Roman" w:eastAsia="Times New Roman" w:hAnsi="Times New Roman" w:cs="Times New Roman"/>
+          <w:bCs/>
+        </w:rPr>
+        <w:t>’</w:t>
+      </w:r>
+      <w:r>
+        <w:rPr>
+          <w:rFonts w:ascii="Times New Roman" w:eastAsia="Times New Roman" w:hAnsi="Times New Roman" w:cs="Times New Roman"/>
+          <w:bCs/>
+        </w:rPr>
+        <w:t>s level</w:t>
+      </w:r>
+      <w:r>
+        <w:rPr>
+          <w:rFonts w:ascii="Times New Roman" w:eastAsia="Times New Roman" w:hAnsi="Times New Roman" w:cs="Times New Roman"/>
+          <w:bCs/>
+        </w:rPr>
+        <w:t xml:space="preserve"> course</w:t>
+      </w:r>
+      <w:r>
+        <w:rPr>
+          <w:rFonts w:ascii="Times New Roman" w:eastAsia="Times New Roman" w:hAnsi="Times New Roman" w:cs="Times New Roman"/>
+          <w:bCs/>
+        </w:rPr>
+        <w:t xml:space="preserve"> </w:t>
+      </w:r>
+      <w:r>
+        <w:rPr>
+          <w:rFonts w:ascii="Times New Roman" w:eastAsia="Times New Roman" w:hAnsi="Times New Roman" w:cs="Times New Roman"/>
+          <w:bCs/>
+        </w:rPr>
+        <w:t>for MPH program</w:t>
+      </w:r>
+    </w:p>
+    <w:p>
+      <w:pPr>
+        <w:pBdr>
+          <w:top w:val="nil"/>
+          <w:left w:val="nil"/>
+          <w:bottom w:val="nil"/>
+          <w:right w:val="nil"/>
+          <w:between w:val="nil"/>
+          <w:bar w:val="nil"/>
+        </w:pBdr>
+        <w:spacing w:line="240" w:lineRule="auto"/>
+        <w:ind w:left="1800" w:hanging="1800"/>
+        <w:rPr>
+          <w:rFonts w:ascii="Times New Roman" w:eastAsia="Times New Roman" w:hAnsi="Times New Roman" w:cs="Times New Roman"/>
+          <w:bCs/>
+        </w:rPr>
+      </w:pPr>
+      <w:r>
+        <w:rPr>
+          <w:rFonts w:ascii="Times New Roman" w:eastAsia="Times New Roman" w:hAnsi="Times New Roman" w:cs="Times New Roman"/>
+          <w:bCs/>
+        </w:rPr>
+        <w:t xml:space="preserve">Fall </w:t>
+      </w:r>
+      <w:r>
+        <w:rPr>
+          <w:rFonts w:ascii="Times New Roman" w:eastAsia="Times New Roman" w:hAnsi="Times New Roman" w:cs="Times New Roman"/>
+          <w:bCs/>
+        </w:rPr>
+        <w:t>2016</w:t>
+      </w:r>
+      <w:r>
+        <w:rPr>
+          <w:rFonts w:ascii="Times New Roman" w:eastAsia="Times New Roman" w:hAnsi="Times New Roman" w:cs="Times New Roman"/>
+          <w:bCs/>
+        </w:rPr>
+        <w:tab/>
+      </w:r>
+      <w:r>
+        <w:rPr>
+          <w:rFonts w:ascii="Times New Roman" w:eastAsia="Times New Roman" w:hAnsi="Times New Roman" w:cs="Times New Roman"/>
+          <w:bCs/>
+          <w:u w:val="single"/>
+        </w:rPr>
+        <w:t>Adjunct Professor</w:t>
+      </w:r>
+      <w:r>
+        <w:rPr>
+          <w:rFonts w:ascii="Times New Roman" w:eastAsia="Times New Roman" w:hAnsi="Times New Roman" w:cs="Times New Roman"/>
+          <w:bCs/>
+        </w:rPr>
+        <w:t>,</w:t>
+      </w:r>
+      <w:r>
+        <w:rPr>
+          <w:rFonts w:ascii="Times New Roman" w:eastAsia="Times New Roman" w:hAnsi="Times New Roman" w:cs="Times New Roman"/>
+          <w:bCs/>
+        </w:rPr>
+        <w:t xml:space="preserve"> </w:t>
+      </w:r>
+      <w:r>
+        <w:rPr>
+          <w:rFonts w:ascii="Times New Roman" w:eastAsia="Times New Roman" w:hAnsi="Times New Roman" w:cs="Times New Roman"/>
+          <w:bCs/>
+          <w:i/>
+        </w:rPr>
+        <w:t>Psychopathology</w:t>
+      </w:r>
+      <w:r>
+        <w:rPr>
+          <w:rFonts w:ascii="Times New Roman" w:eastAsia="Times New Roman" w:hAnsi="Times New Roman" w:cs="Times New Roman"/>
+          <w:bCs/>
+        </w:rPr>
+        <w:t xml:space="preserve">, </w:t>
+      </w:r>
+      <w:r>
+        <w:rPr>
+          <w:rFonts w:ascii="Times New Roman" w:eastAsia="Times New Roman" w:hAnsi="Times New Roman" w:cs="Times New Roman"/>
+          <w:bCs/>
+        </w:rPr>
+        <w:t xml:space="preserve">University of Indianapolis, </w:t>
+      </w:r>
+      <w:r>
+        <w:rPr>
+          <w:rFonts w:ascii="Times New Roman" w:eastAsia="Times New Roman" w:hAnsi="Times New Roman" w:cs="Times New Roman"/>
+          <w:bCs/>
+        </w:rPr>
+        <w:t>U</w:t>
+      </w:r>
+      <w:r>
+        <w:rPr>
+          <w:rFonts w:ascii="Times New Roman" w:eastAsia="Times New Roman" w:hAnsi="Times New Roman" w:cs="Times New Roman"/>
+          <w:bCs/>
+        </w:rPr>
+        <w:t>ndergraduate</w:t>
+      </w:r>
+      <w:r>
+        <w:rPr>
+          <w:rFonts w:ascii="Times New Roman" w:eastAsia="Times New Roman" w:hAnsi="Times New Roman" w:cs="Times New Roman"/>
+          <w:bCs/>
+        </w:rPr>
+        <w:t xml:space="preserve"> level </w:t>
+      </w:r>
+    </w:p>
+    <w:p>
+      <w:pPr>
+        <w:pBdr>
+          <w:top w:val="nil"/>
+          <w:left w:val="nil"/>
+          <w:bottom w:val="nil"/>
+          <w:right w:val="nil"/>
+          <w:between w:val="nil"/>
+          <w:bar w:val="nil"/>
+        </w:pBdr>
+        <w:spacing w:line="240" w:lineRule="auto"/>
+        <w:ind w:left="1800" w:hanging="1800"/>
+        <w:rPr>
+          <w:rFonts w:ascii="Times New Roman" w:eastAsia="Times New Roman" w:hAnsi="Times New Roman" w:cs="Times New Roman"/>
+        </w:rPr>
+      </w:pPr>
+      <w:r>
+        <w:rPr>
+          <w:rFonts w:ascii="Times New Roman" w:eastAsia="Times New Roman" w:hAnsi="Times New Roman" w:cs="Times New Roman"/>
+        </w:rPr>
+        <w:t>2012</w:t>
+      </w:r>
+      <w:r>
+        <w:rPr>
+          <w:rFonts w:ascii="Times New Roman" w:eastAsia="Times New Roman" w:hAnsi="Times New Roman" w:cs="Times New Roman"/>
+        </w:rPr>
+        <w:tab/>
+      </w:r>
+      <w:r>
+        <w:rPr>
+          <w:rFonts w:ascii="Times New Roman" w:eastAsia="Times New Roman" w:hAnsi="Times New Roman" w:cs="Times New Roman"/>
+          <w:bCs/>
+          <w:u w:val="single"/>
+        </w:rPr>
+        <w:t>Acting Shelter Supervisor</w:t>
+      </w:r>
+      <w:r>
+        <w:rPr>
+          <w:rFonts w:ascii="Times New Roman" w:eastAsia="Times New Roman" w:hAnsi="Times New Roman" w:cs="Times New Roman"/>
+          <w:bCs/>
+        </w:rPr>
+        <w:t>, DESC Main Shelter</w:t>
+      </w:r>
+    </w:p>
+    <w:p>
+      <w:pPr>
+        <w:pBdr>
+          <w:top w:val="nil"/>
+          <w:left w:val="nil"/>
+          <w:bottom w:val="nil"/>
+          <w:right w:val="nil"/>
+          <w:between w:val="nil"/>
+          <w:bar w:val="nil"/>
+        </w:pBdr>
+        <w:spacing w:line="240" w:lineRule="auto"/>
+        <w:ind w:left="1800" w:hanging="1800"/>
+        <w:rPr>
+          <w:rFonts w:ascii="Times New Roman" w:eastAsia="Times New Roman" w:hAnsi="Times New Roman" w:cs="Times New Roman"/>
+        </w:rPr>
+      </w:pPr>
+      <w:r>
+        <w:rPr>
+          <w:rFonts w:ascii="Times New Roman" w:eastAsia="Times New Roman" w:hAnsi="Times New Roman" w:cs="Times New Roman"/>
+        </w:rPr>
+        <w:t>2012</w:t>
+      </w:r>
+      <w:r>
+        <w:rPr>
+          <w:rFonts w:ascii="Times New Roman" w:eastAsia="Times New Roman" w:hAnsi="Times New Roman" w:cs="Times New Roman"/>
+        </w:rPr>
+        <w:tab/>
+      </w:r>
+      <w:r>
+        <w:rPr>
+          <w:rFonts w:ascii="Times New Roman" w:eastAsia="Times New Roman" w:hAnsi="Times New Roman" w:cs="Times New Roman"/>
+          <w:bCs/>
+          <w:u w:val="single"/>
+        </w:rPr>
+        <w:t>Research Assistant Project Manager</w:t>
+      </w:r>
+      <w:r>
+        <w:rPr>
+          <w:rFonts w:ascii="Times New Roman" w:eastAsia="Times New Roman" w:hAnsi="Times New Roman" w:cs="Times New Roman"/>
+          <w:bCs/>
+        </w:rPr>
+        <w:t>, Behavioral Research and Therapy Clinics, University of Washington</w:t>
+      </w:r>
+    </w:p>
+    <w:p>
+      <w:pPr>
+        <w:pBdr>
+          <w:top w:val="nil"/>
+          <w:left w:val="nil"/>
+          <w:bottom w:val="nil"/>
+          <w:right w:val="nil"/>
+          <w:between w:val="nil"/>
+          <w:bar w:val="nil"/>
+        </w:pBdr>
+        <w:spacing w:line="240" w:lineRule="auto"/>
+        <w:ind w:left="1800" w:hanging="1800"/>
+        <w:rPr>
+          <w:rFonts w:ascii="Times New Roman" w:eastAsia="Times New Roman" w:hAnsi="Times New Roman" w:cs="Times New Roman"/>
+        </w:rPr>
+      </w:pPr>
+      <w:r>
+        <w:rPr>
+          <w:rFonts w:ascii="Times New Roman" w:eastAsia="Times New Roman" w:hAnsi="Times New Roman" w:cs="Times New Roman"/>
+        </w:rPr>
+        <w:t>2011-2012</w:t>
+      </w:r>
+      <w:r>
+        <w:rPr>
+          <w:rFonts w:ascii="Times New Roman" w:eastAsia="Times New Roman" w:hAnsi="Times New Roman" w:cs="Times New Roman"/>
+        </w:rPr>
+        <w:tab/>
+      </w:r>
+      <w:r>
+        <w:rPr>
+          <w:rFonts w:ascii="Times New Roman" w:eastAsia="Times New Roman" w:hAnsi="Times New Roman" w:cs="Times New Roman"/>
+          <w:bCs/>
+          <w:u w:val="single"/>
+        </w:rPr>
+        <w:t>Behavioral Coding Supervisor</w:t>
+      </w:r>
+      <w:r>
+        <w:rPr>
+          <w:rFonts w:ascii="Times New Roman" w:eastAsia="Times New Roman" w:hAnsi="Times New Roman" w:cs="Times New Roman"/>
+          <w:bCs/>
+        </w:rPr>
+        <w:t>, Behavioral Research and Therapy Clinics, University of Washington</w:t>
+      </w:r>
+    </w:p>
+    <w:p>
+      <w:pPr>
+        <w:pBdr>
+          <w:top w:val="nil"/>
+          <w:left w:val="nil"/>
+          <w:bottom w:val="nil"/>
+          <w:right w:val="nil"/>
+          <w:between w:val="nil"/>
+          <w:bar w:val="nil"/>
+        </w:pBdr>
+        <w:spacing w:line="240" w:lineRule="auto"/>
+        <w:ind w:left="1800" w:right="-14" w:hanging="1800"/>
+        <w:rPr>
+          <w:rFonts w:ascii="Times New Roman" w:eastAsia="Times New Roman" w:hAnsi="Times New Roman" w:cs="Times New Roman"/>
+          <w:bCs/>
+        </w:rPr>
+      </w:pPr>
+      <w:r>
+        <w:rPr>
+          <w:rFonts w:ascii="Times New Roman" w:eastAsia="Times New Roman" w:hAnsi="Times New Roman" w:cs="Times New Roman"/>
+        </w:rPr>
+        <w:t>2010-2011</w:t>
+      </w:r>
+      <w:r>
+        <w:rPr>
+          <w:rFonts w:ascii="Times New Roman" w:eastAsia="Times New Roman" w:hAnsi="Times New Roman" w:cs="Times New Roman"/>
+        </w:rPr>
+        <w:tab/>
+      </w:r>
+      <w:r>
+        <w:rPr>
+          <w:rFonts w:ascii="Times New Roman" w:eastAsia="Times New Roman" w:hAnsi="Times New Roman" w:cs="Times New Roman"/>
+          <w:bCs/>
+          <w:u w:val="single"/>
+        </w:rPr>
+        <w:t>English Teacher</w:t>
+      </w:r>
+      <w:r>
+        <w:rPr>
+          <w:rFonts w:ascii="Times New Roman" w:eastAsia="Times New Roman" w:hAnsi="Times New Roman" w:cs="Times New Roman"/>
+          <w:bCs/>
+        </w:rPr>
+        <w:t>, Acadé</w:t>
+      </w:r>
+      <w:r>
+        <w:rPr>
+          <w:rFonts w:ascii="Times New Roman" w:eastAsia="Times New Roman" w:hAnsi="Times New Roman" w:cs="Times New Roman"/>
+          <w:bCs/>
+        </w:rPr>
+        <w:t>mie D’Amiens, Soissons, France</w:t>
+      </w:r>
+    </w:p>
+    <w:p>
+      <w:pPr>
+        <w:pBdr>
+          <w:top w:val="nil"/>
+          <w:left w:val="nil"/>
+          <w:bottom w:val="nil"/>
+          <w:right w:val="nil"/>
+          <w:between w:val="nil"/>
+          <w:bar w:val="nil"/>
+        </w:pBdr>
+        <w:spacing w:line="240" w:lineRule="auto"/>
+        <w:ind w:right="-14"/>
+        <w:rPr>
+          <w:rFonts w:ascii="Times New Roman" w:eastAsia="Times New Roman" w:hAnsi="Times New Roman" w:cs="Times New Roman"/>
+        </w:rPr>
+      </w:pPr>
     </w:p>
     <w:p>
       <w:pPr>
@@ -6801,65 +6728,95 @@
           <w:u w:val="single"/>
         </w:rPr>
       </w:pPr>
-    </w:p>
-    <w:p>
-      <w:pPr>
-        <w:pBdr>
-          <w:top w:val="nil"/>
-          <w:left w:val="nil"/>
-          <w:bottom w:val="nil"/>
-          <w:right w:val="nil"/>
-          <w:between w:val="nil"/>
-          <w:bar w:val="nil"/>
-        </w:pBdr>
-        <w:spacing w:line="240" w:lineRule="auto"/>
-        <w:ind w:left="1800" w:hanging="1800"/>
-        <w:rPr>
-          <w:rFonts w:ascii="Times New Roman" w:eastAsia="Times New Roman" w:hAnsi="Times New Roman" w:cs="Times New Roman"/>
-        </w:rPr>
-      </w:pPr>
-      <w:r>
-        <w:rPr>
-          <w:rFonts w:ascii="Times New Roman" w:eastAsia="Times New Roman" w:hAnsi="Times New Roman" w:cs="Times New Roman"/>
-        </w:rPr>
-        <w:t>2014-present</w:t>
-      </w:r>
-      <w:r>
-        <w:rPr>
-          <w:rFonts w:ascii="Times New Roman" w:eastAsia="Times New Roman" w:hAnsi="Times New Roman" w:cs="Times New Roman"/>
-        </w:rPr>
-        <w:tab/>
-      </w:r>
-      <w:r>
-        <w:rPr>
-          <w:rFonts w:ascii="Times New Roman" w:eastAsia="Times New Roman" w:hAnsi="Times New Roman" w:cs="Times New Roman"/>
-          <w:b/>
-        </w:rPr>
-        <w:t>ABCT Member</w:t>
-      </w:r>
-    </w:p>
-    <w:p>
-      <w:pPr>
-        <w:pBdr>
-          <w:top w:val="nil"/>
-          <w:left w:val="nil"/>
-          <w:bottom w:val="nil"/>
-          <w:right w:val="nil"/>
-          <w:between w:val="nil"/>
-          <w:bar w:val="nil"/>
-        </w:pBdr>
-        <w:spacing w:line="240" w:lineRule="auto"/>
-        <w:ind w:left="1800" w:hanging="1800"/>
-        <w:rPr>
-          <w:rFonts w:ascii="Times New Roman" w:eastAsia="Times New Roman" w:hAnsi="Times New Roman" w:cs="Times New Roman"/>
-        </w:rPr>
-      </w:pPr>
-      <w:r>
-        <w:rPr>
-          <w:rFonts w:ascii="Times New Roman" w:eastAsia="Times New Roman" w:hAnsi="Times New Roman" w:cs="Times New Roman"/>
-        </w:rPr>
-        <w:tab/>
-        <w:t>Association for Behavioral and Cognitive Therapies</w:t>
+      <w:r>
+        <w:rPr>
+          <w:rFonts w:ascii="Times New Roman" w:eastAsia="Times New Roman" w:hAnsi="Times New Roman" w:cs="Times New Roman"/>
+          <w:b/>
+          <w:bCs/>
+          <w:u w:val="single"/>
+        </w:rPr>
+        <w:t>PROFESSIONAL AFFILIATIONS</w:t>
+      </w:r>
+      <w:r>
+        <w:rPr>
+          <w:rFonts w:ascii="Times New Roman" w:eastAsia="Times New Roman" w:hAnsi="Times New Roman" w:cs="Times New Roman"/>
+          <w:b/>
+          <w:bCs/>
+          <w:u w:val="single"/>
+        </w:rPr>
+        <w:tab/>
+      </w:r>
+      <w:r>
+        <w:rPr>
+          <w:rFonts w:ascii="Times New Roman" w:eastAsia="Times New Roman" w:hAnsi="Times New Roman" w:cs="Times New Roman"/>
+          <w:b/>
+          <w:bCs/>
+          <w:u w:val="single"/>
+        </w:rPr>
+        <w:tab/>
+      </w:r>
+      <w:r>
+        <w:rPr>
+          <w:rFonts w:ascii="Times New Roman" w:eastAsia="Times New Roman" w:hAnsi="Times New Roman" w:cs="Times New Roman"/>
+          <w:b/>
+          <w:bCs/>
+          <w:u w:val="single"/>
+        </w:rPr>
+        <w:tab/>
+      </w:r>
+      <w:r>
+        <w:rPr>
+          <w:rFonts w:ascii="Times New Roman" w:eastAsia="Times New Roman" w:hAnsi="Times New Roman" w:cs="Times New Roman"/>
+          <w:b/>
+          <w:bCs/>
+          <w:u w:val="single"/>
+        </w:rPr>
+        <w:tab/>
+      </w:r>
+      <w:r>
+        <w:rPr>
+          <w:rFonts w:ascii="Times New Roman" w:eastAsia="Times New Roman" w:hAnsi="Times New Roman" w:cs="Times New Roman"/>
+          <w:b/>
+          <w:bCs/>
+          <w:u w:val="single"/>
+        </w:rPr>
+        <w:tab/>
+      </w:r>
+      <w:r>
+        <w:rPr>
+          <w:rFonts w:ascii="Times New Roman" w:eastAsia="Times New Roman" w:hAnsi="Times New Roman" w:cs="Times New Roman"/>
+          <w:b/>
+          <w:bCs/>
+          <w:u w:val="single"/>
+        </w:rPr>
+        <w:tab/>
+      </w:r>
+      <w:r>
+        <w:rPr>
+          <w:rFonts w:ascii="Times New Roman" w:eastAsia="Times New Roman" w:hAnsi="Times New Roman" w:cs="Times New Roman"/>
+          <w:b/>
+          <w:bCs/>
+          <w:u w:val="single"/>
+        </w:rPr>
+        <w:tab/>
+      </w:r>
+      <w:r>
+        <w:rPr>
+          <w:rFonts w:ascii="Times New Roman" w:eastAsia="Times New Roman" w:hAnsi="Times New Roman" w:cs="Times New Roman"/>
+          <w:b/>
+          <w:bCs/>
+          <w:u w:val="single"/>
+        </w:rPr>
+        <w:tab/>
+      </w:r>
+      <w:r>
+        <w:rPr>
+          <w:rFonts w:ascii="Times New Roman" w:eastAsia="Times New Roman" w:hAnsi="Times New Roman" w:cs="Times New Roman"/>
+          <w:b/>
+          <w:bCs/>
+          <w:u w:val="single"/>
+        </w:rPr>
+        <w:tab/>
       </w:r>
     </w:p>
     <w:p>
@@ -6876,7 +6833,6 @@
           <w:tab w:val="left" w:pos="2160"/>
         </w:tabs>
         <w:spacing w:line="240" w:lineRule="auto"/>
-        <w:ind w:left="1800" w:hanging="1800"/>
         <w:rPr>
           <w:rFonts w:ascii="Times New Roman" w:eastAsia="Times New Roman" w:hAnsi="Times New Roman" w:cs="Times New Roman"/>
           <w:b/>
@@ -6905,34 +6861,20 @@
         <w:rPr>
           <w:rFonts w:ascii="Times New Roman" w:eastAsia="Times New Roman" w:hAnsi="Times New Roman" w:cs="Times New Roman"/>
         </w:rPr>
-        <w:t>2014-</w:t>
-      </w:r>
-      <w:r>
-        <w:rPr>
-          <w:rFonts w:ascii="Times New Roman" w:eastAsia="Times New Roman" w:hAnsi="Times New Roman" w:cs="Times New Roman"/>
-        </w:rPr>
-        <w:t>2016</w:t>
-      </w:r>
-      <w:r>
-        <w:rPr>
-          <w:rFonts w:ascii="Times New Roman" w:eastAsia="Times New Roman" w:hAnsi="Times New Roman" w:cs="Times New Roman"/>
-        </w:rPr>
-        <w:tab/>
-      </w:r>
-      <w:r>
-        <w:rPr>
-          <w:rFonts w:ascii="Times New Roman" w:eastAsia="Times New Roman" w:hAnsi="Times New Roman" w:cs="Times New Roman"/>
-          <w:b/>
-        </w:rPr>
-        <w:t>APAGS</w:t>
-      </w:r>
-      <w:r>
-        <w:rPr>
-          <w:rFonts w:ascii="Times New Roman" w:eastAsia="Times New Roman" w:hAnsi="Times New Roman" w:cs="Times New Roman"/>
-          <w:b/>
-          <w:bCs/>
-        </w:rPr>
-        <w:t xml:space="preserve"> Member</w:t>
+        <w:t>2014-present</w:t>
+      </w:r>
+      <w:r>
+        <w:rPr>
+          <w:rFonts w:ascii="Times New Roman" w:eastAsia="Times New Roman" w:hAnsi="Times New Roman" w:cs="Times New Roman"/>
+        </w:rPr>
+        <w:tab/>
+      </w:r>
+      <w:r>
+        <w:rPr>
+          <w:rFonts w:ascii="Times New Roman" w:eastAsia="Times New Roman" w:hAnsi="Times New Roman" w:cs="Times New Roman"/>
+          <w:b/>
+        </w:rPr>
+        <w:t>ABCT Member</w:t>
       </w:r>
     </w:p>
     <w:p>
@@ -6956,91 +6898,7 @@
           <w:rFonts w:ascii="Times New Roman" w:eastAsia="Times New Roman" w:hAnsi="Times New Roman" w:cs="Times New Roman"/>
         </w:rPr>
         <w:tab/>
-        <w:t xml:space="preserve">American Psychological Association </w:t>
-      </w:r>
-    </w:p>
-    <w:p>
-      <w:pPr>
-        <w:pBdr>
-          <w:top w:val="nil"/>
-          <w:left w:val="nil"/>
-          <w:bottom w:val="nil"/>
-          <w:right w:val="nil"/>
-          <w:between w:val="nil"/>
-          <w:bar w:val="nil"/>
-        </w:pBdr>
-        <w:spacing w:line="240" w:lineRule="auto"/>
-        <w:ind w:left="1800" w:hanging="1800"/>
-        <w:rPr>
-          <w:rFonts w:ascii="Times New Roman" w:eastAsia="Times New Roman" w:hAnsi="Times New Roman" w:cs="Times New Roman"/>
-        </w:rPr>
-      </w:pPr>
-    </w:p>
-    <w:p>
-      <w:pPr>
-        <w:pBdr>
-          <w:top w:val="nil"/>
-          <w:left w:val="nil"/>
-          <w:bottom w:val="nil"/>
-          <w:right w:val="nil"/>
-          <w:between w:val="nil"/>
-          <w:bar w:val="nil"/>
-        </w:pBdr>
-        <w:spacing w:line="240" w:lineRule="auto"/>
-        <w:ind w:left="1800" w:hanging="1800"/>
-        <w:rPr>
-          <w:rFonts w:ascii="Times New Roman" w:eastAsia="Times New Roman" w:hAnsi="Times New Roman" w:cs="Times New Roman"/>
-        </w:rPr>
-      </w:pPr>
-      <w:r>
-        <w:rPr>
-          <w:rFonts w:ascii="Times New Roman" w:eastAsia="Times New Roman" w:hAnsi="Times New Roman" w:cs="Times New Roman"/>
-        </w:rPr>
-        <w:t>2014-</w:t>
-      </w:r>
-      <w:r>
-        <w:rPr>
-          <w:rFonts w:ascii="Times New Roman" w:eastAsia="Times New Roman" w:hAnsi="Times New Roman" w:cs="Times New Roman"/>
-        </w:rPr>
-        <w:t>2015</w:t>
-      </w:r>
-      <w:r>
-        <w:rPr>
-          <w:rFonts w:ascii="Times New Roman" w:eastAsia="Times New Roman" w:hAnsi="Times New Roman" w:cs="Times New Roman"/>
-        </w:rPr>
-        <w:tab/>
-      </w:r>
-      <w:r>
-        <w:rPr>
-          <w:rFonts w:ascii="Times New Roman" w:eastAsia="Times New Roman" w:hAnsi="Times New Roman" w:cs="Times New Roman"/>
-          <w:b/>
-          <w:bCs/>
-        </w:rPr>
-        <w:t>Member</w:t>
-      </w:r>
-    </w:p>
-    <w:p>
-      <w:pPr>
-        <w:pBdr>
-          <w:top w:val="nil"/>
-          <w:left w:val="nil"/>
-          <w:bottom w:val="nil"/>
-          <w:right w:val="nil"/>
-          <w:between w:val="nil"/>
-          <w:bar w:val="nil"/>
-        </w:pBdr>
-        <w:spacing w:line="240" w:lineRule="auto"/>
-        <w:ind w:left="1800" w:hanging="1800"/>
-        <w:rPr>
-          <w:rFonts w:ascii="Times New Roman" w:eastAsia="Times New Roman" w:hAnsi="Times New Roman" w:cs="Times New Roman"/>
-        </w:rPr>
-      </w:pPr>
-      <w:r>
-        <w:rPr>
-          <w:rFonts w:ascii="Times New Roman" w:eastAsia="Times New Roman" w:hAnsi="Times New Roman" w:cs="Times New Roman"/>
-        </w:rPr>
-        <w:tab/>
-        <w:t xml:space="preserve">Indiana Psychological Association </w:t>
+        <w:t>Association for Behavioral and Cognitive Therapies</w:t>
       </w:r>
     </w:p>
     <w:p>
@@ -7086,27 +6944,34 @@
         <w:rPr>
           <w:rFonts w:ascii="Times New Roman" w:eastAsia="Times New Roman" w:hAnsi="Times New Roman" w:cs="Times New Roman"/>
         </w:rPr>
-        <w:t>2012-2013</w:t>
-      </w:r>
-      <w:r>
-        <w:rPr>
-          <w:rFonts w:ascii="Times New Roman" w:eastAsia="Times New Roman" w:hAnsi="Times New Roman" w:cs="Times New Roman"/>
-        </w:rPr>
-        <w:tab/>
-      </w:r>
-      <w:r>
-        <w:rPr>
-          <w:rFonts w:ascii="Times New Roman" w:eastAsia="Times New Roman" w:hAnsi="Times New Roman" w:cs="Times New Roman"/>
-          <w:b/>
-          <w:bCs/>
-        </w:rPr>
-        <w:t>Licensed Washington State Agency-Affiliated Counselo</w:t>
-      </w:r>
-      <w:r>
-        <w:rPr>
-          <w:rFonts w:ascii="Times New Roman" w:eastAsia="Times New Roman" w:hAnsi="Times New Roman" w:cs="Times New Roman"/>
-        </w:rPr>
-        <w:t>r</w:t>
+        <w:t>2014-</w:t>
+      </w:r>
+      <w:r>
+        <w:rPr>
+          <w:rFonts w:ascii="Times New Roman" w:eastAsia="Times New Roman" w:hAnsi="Times New Roman" w:cs="Times New Roman"/>
+        </w:rPr>
+        <w:t>2016</w:t>
+      </w:r>
+      <w:r>
+        <w:rPr>
+          <w:rFonts w:ascii="Times New Roman" w:eastAsia="Times New Roman" w:hAnsi="Times New Roman" w:cs="Times New Roman"/>
+        </w:rPr>
+        <w:tab/>
+      </w:r>
+      <w:r>
+        <w:rPr>
+          <w:rFonts w:ascii="Times New Roman" w:eastAsia="Times New Roman" w:hAnsi="Times New Roman" w:cs="Times New Roman"/>
+          <w:b/>
+        </w:rPr>
+        <w:t>APAGS</w:t>
+      </w:r>
+      <w:r>
+        <w:rPr>
+          <w:rFonts w:ascii="Times New Roman" w:eastAsia="Times New Roman" w:hAnsi="Times New Roman" w:cs="Times New Roman"/>
+          <w:b/>
+          <w:bCs/>
+        </w:rPr>
+        <w:t xml:space="preserve"> Member</w:t>
       </w:r>
     </w:p>
     <w:p>
@@ -7130,7 +6995,91 @@
           <w:rFonts w:ascii="Times New Roman" w:eastAsia="Times New Roman" w:hAnsi="Times New Roman" w:cs="Times New Roman"/>
         </w:rPr>
         <w:tab/>
-        <w:t>Community Psychiatric Clinic</w:t>
+        <w:t xml:space="preserve">American Psychological Association </w:t>
+      </w:r>
+    </w:p>
+    <w:p>
+      <w:pPr>
+        <w:pBdr>
+          <w:top w:val="nil"/>
+          <w:left w:val="nil"/>
+          <w:bottom w:val="nil"/>
+          <w:right w:val="nil"/>
+          <w:between w:val="nil"/>
+          <w:bar w:val="nil"/>
+        </w:pBdr>
+        <w:spacing w:line="240" w:lineRule="auto"/>
+        <w:ind w:left="1800" w:hanging="1800"/>
+        <w:rPr>
+          <w:rFonts w:ascii="Times New Roman" w:eastAsia="Times New Roman" w:hAnsi="Times New Roman" w:cs="Times New Roman"/>
+        </w:rPr>
+      </w:pPr>
+    </w:p>
+    <w:p>
+      <w:pPr>
+        <w:pBdr>
+          <w:top w:val="nil"/>
+          <w:left w:val="nil"/>
+          <w:bottom w:val="nil"/>
+          <w:right w:val="nil"/>
+          <w:between w:val="nil"/>
+          <w:bar w:val="nil"/>
+        </w:pBdr>
+        <w:spacing w:line="240" w:lineRule="auto"/>
+        <w:ind w:left="1800" w:hanging="1800"/>
+        <w:rPr>
+          <w:rFonts w:ascii="Times New Roman" w:eastAsia="Times New Roman" w:hAnsi="Times New Roman" w:cs="Times New Roman"/>
+        </w:rPr>
+      </w:pPr>
+      <w:r>
+        <w:rPr>
+          <w:rFonts w:ascii="Times New Roman" w:eastAsia="Times New Roman" w:hAnsi="Times New Roman" w:cs="Times New Roman"/>
+        </w:rPr>
+        <w:t>2014-</w:t>
+      </w:r>
+      <w:r>
+        <w:rPr>
+          <w:rFonts w:ascii="Times New Roman" w:eastAsia="Times New Roman" w:hAnsi="Times New Roman" w:cs="Times New Roman"/>
+        </w:rPr>
+        <w:t>2015</w:t>
+      </w:r>
+      <w:r>
+        <w:rPr>
+          <w:rFonts w:ascii="Times New Roman" w:eastAsia="Times New Roman" w:hAnsi="Times New Roman" w:cs="Times New Roman"/>
+        </w:rPr>
+        <w:tab/>
+      </w:r>
+      <w:r>
+        <w:rPr>
+          <w:rFonts w:ascii="Times New Roman" w:eastAsia="Times New Roman" w:hAnsi="Times New Roman" w:cs="Times New Roman"/>
+          <w:b/>
+          <w:bCs/>
+        </w:rPr>
+        <w:t>Member</w:t>
+      </w:r>
+    </w:p>
+    <w:p>
+      <w:pPr>
+        <w:pBdr>
+          <w:top w:val="nil"/>
+          <w:left w:val="nil"/>
+          <w:bottom w:val="nil"/>
+          <w:right w:val="nil"/>
+          <w:between w:val="nil"/>
+          <w:bar w:val="nil"/>
+        </w:pBdr>
+        <w:spacing w:line="240" w:lineRule="auto"/>
+        <w:ind w:left="1800" w:hanging="1800"/>
+        <w:rPr>
+          <w:rFonts w:ascii="Times New Roman" w:eastAsia="Times New Roman" w:hAnsi="Times New Roman" w:cs="Times New Roman"/>
+        </w:rPr>
+      </w:pPr>
+      <w:r>
+        <w:rPr>
+          <w:rFonts w:ascii="Times New Roman" w:eastAsia="Times New Roman" w:hAnsi="Times New Roman" w:cs="Times New Roman"/>
+        </w:rPr>
+        <w:tab/>
+        <w:t xml:space="preserve">Indiana Psychological Association </w:t>
       </w:r>
     </w:p>
     <w:p>
@@ -7183,15 +7132,20 @@
           <w:rFonts w:ascii="Times New Roman" w:eastAsia="Times New Roman" w:hAnsi="Times New Roman" w:cs="Times New Roman"/>
         </w:rPr>
         <w:tab/>
-        <w:t xml:space="preserve">Member of </w:t>
-      </w:r>
-      <w:r>
-        <w:rPr>
-          <w:rFonts w:ascii="Times New Roman" w:eastAsia="Times New Roman" w:hAnsi="Times New Roman" w:cs="Times New Roman"/>
-          <w:b/>
-          <w:bCs/>
-        </w:rPr>
-        <w:t xml:space="preserve">Global Mental Health Research Group </w:t>
+      </w:r>
+      <w:r>
+        <w:rPr>
+          <w:rFonts w:ascii="Times New Roman" w:eastAsia="Times New Roman" w:hAnsi="Times New Roman" w:cs="Times New Roman"/>
+          <w:b/>
+          <w:bCs/>
+        </w:rPr>
+        <w:t>Licensed Washington State Agency-Affiliated Counselo</w:t>
+      </w:r>
+      <w:r>
+        <w:rPr>
+          <w:rFonts w:ascii="Times New Roman" w:eastAsia="Times New Roman" w:hAnsi="Times New Roman" w:cs="Times New Roman"/>
+        </w:rPr>
+        <w:t>r</w:t>
       </w:r>
     </w:p>
     <w:p>
@@ -7215,31 +7169,7 @@
           <w:rFonts w:ascii="Times New Roman" w:eastAsia="Times New Roman" w:hAnsi="Times New Roman" w:cs="Times New Roman"/>
         </w:rPr>
         <w:tab/>
-        <w:t>Department of Global Health</w:t>
-      </w:r>
-    </w:p>
-    <w:p>
-      <w:pPr>
-        <w:pBdr>
-          <w:top w:val="nil"/>
-          <w:left w:val="nil"/>
-          <w:bottom w:val="nil"/>
-          <w:right w:val="nil"/>
-          <w:between w:val="nil"/>
-          <w:bar w:val="nil"/>
-        </w:pBdr>
-        <w:spacing w:line="240" w:lineRule="auto"/>
-        <w:ind w:left="1800" w:hanging="1800"/>
-        <w:rPr>
-          <w:rFonts w:ascii="Times New Roman" w:eastAsia="Times New Roman" w:hAnsi="Times New Roman" w:cs="Times New Roman"/>
-        </w:rPr>
-      </w:pPr>
-      <w:r>
-        <w:rPr>
-          <w:rFonts w:ascii="Times New Roman" w:eastAsia="Times New Roman" w:hAnsi="Times New Roman" w:cs="Times New Roman"/>
-        </w:rPr>
-        <w:tab/>
-        <w:t>University of Washington</w:t>
+        <w:t>Community Psychiatric Clinic</w:t>
       </w:r>
     </w:p>
     <w:p>
@@ -7256,10 +7186,100 @@
           <w:tab w:val="left" w:pos="2160"/>
         </w:tabs>
         <w:spacing w:line="240" w:lineRule="auto"/>
-        <w:rPr>
-          <w:rFonts w:ascii="Times New Roman" w:eastAsia="Times New Roman" w:hAnsi="Times New Roman" w:cs="Times New Roman"/>
-        </w:rPr>
-      </w:pPr>
+        <w:ind w:left="1800" w:hanging="1800"/>
+        <w:rPr>
+          <w:rFonts w:ascii="Times New Roman" w:eastAsia="Times New Roman" w:hAnsi="Times New Roman" w:cs="Times New Roman"/>
+          <w:b/>
+          <w:bCs/>
+          <w:u w:val="single"/>
+        </w:rPr>
+      </w:pPr>
+    </w:p>
+    <w:p>
+      <w:pPr>
+        <w:pBdr>
+          <w:top w:val="nil"/>
+          <w:left w:val="nil"/>
+          <w:bottom w:val="nil"/>
+          <w:right w:val="nil"/>
+          <w:between w:val="nil"/>
+          <w:bar w:val="nil"/>
+        </w:pBdr>
+        <w:spacing w:line="240" w:lineRule="auto"/>
+        <w:ind w:left="1800" w:hanging="1800"/>
+        <w:rPr>
+          <w:rFonts w:ascii="Times New Roman" w:eastAsia="Times New Roman" w:hAnsi="Times New Roman" w:cs="Times New Roman"/>
+        </w:rPr>
+      </w:pPr>
+      <w:r>
+        <w:rPr>
+          <w:rFonts w:ascii="Times New Roman" w:eastAsia="Times New Roman" w:hAnsi="Times New Roman" w:cs="Times New Roman"/>
+        </w:rPr>
+        <w:t>2012-2013</w:t>
+      </w:r>
+      <w:r>
+        <w:rPr>
+          <w:rFonts w:ascii="Times New Roman" w:eastAsia="Times New Roman" w:hAnsi="Times New Roman" w:cs="Times New Roman"/>
+        </w:rPr>
+        <w:tab/>
+        <w:t xml:space="preserve">Member of </w:t>
+      </w:r>
+      <w:r>
+        <w:rPr>
+          <w:rFonts w:ascii="Times New Roman" w:eastAsia="Times New Roman" w:hAnsi="Times New Roman" w:cs="Times New Roman"/>
+          <w:b/>
+          <w:bCs/>
+        </w:rPr>
+        <w:t xml:space="preserve">Global Mental Health Research Group </w:t>
+      </w:r>
+    </w:p>
+    <w:p>
+      <w:pPr>
+        <w:pBdr>
+          <w:top w:val="nil"/>
+          <w:left w:val="nil"/>
+          <w:bottom w:val="nil"/>
+          <w:right w:val="nil"/>
+          <w:between w:val="nil"/>
+          <w:bar w:val="nil"/>
+        </w:pBdr>
+        <w:spacing w:line="240" w:lineRule="auto"/>
+        <w:ind w:left="1800" w:hanging="1800"/>
+        <w:rPr>
+          <w:rFonts w:ascii="Times New Roman" w:eastAsia="Times New Roman" w:hAnsi="Times New Roman" w:cs="Times New Roman"/>
+        </w:rPr>
+      </w:pPr>
+      <w:r>
+        <w:rPr>
+          <w:rFonts w:ascii="Times New Roman" w:eastAsia="Times New Roman" w:hAnsi="Times New Roman" w:cs="Times New Roman"/>
+        </w:rPr>
+        <w:tab/>
+        <w:t>Department of Global Health</w:t>
+      </w:r>
+    </w:p>
+    <w:p>
+      <w:pPr>
+        <w:pBdr>
+          <w:top w:val="nil"/>
+          <w:left w:val="nil"/>
+          <w:bottom w:val="nil"/>
+          <w:right w:val="nil"/>
+          <w:between w:val="nil"/>
+          <w:bar w:val="nil"/>
+        </w:pBdr>
+        <w:spacing w:line="240" w:lineRule="auto"/>
+        <w:ind w:left="1800" w:hanging="1800"/>
+        <w:rPr>
+          <w:rFonts w:ascii="Times New Roman" w:eastAsia="Times New Roman" w:hAnsi="Times New Roman" w:cs="Times New Roman"/>
+        </w:rPr>
+      </w:pPr>
+      <w:r>
+        <w:rPr>
+          <w:rFonts w:ascii="Times New Roman" w:eastAsia="Times New Roman" w:hAnsi="Times New Roman" w:cs="Times New Roman"/>
+        </w:rPr>
+        <w:tab/>
+        <w:t>University of Washington</w:t>
+      </w:r>
     </w:p>
     <w:p>
       <w:pPr>
@@ -7277,6 +7297,25 @@
         <w:spacing w:line="240" w:lineRule="auto"/>
         <w:rPr>
           <w:rFonts w:ascii="Times New Roman" w:eastAsia="Times New Roman" w:hAnsi="Times New Roman" w:cs="Times New Roman"/>
+        </w:rPr>
+      </w:pPr>
+    </w:p>
+    <w:p>
+      <w:pPr>
+        <w:pBdr>
+          <w:top w:val="nil"/>
+          <w:left w:val="nil"/>
+          <w:bottom w:val="nil"/>
+          <w:right w:val="nil"/>
+          <w:between w:val="nil"/>
+          <w:bar w:val="nil"/>
+        </w:pBdr>
+        <w:tabs>
+          <w:tab w:val="left" w:pos="2160"/>
+        </w:tabs>
+        <w:spacing w:line="240" w:lineRule="auto"/>
+        <w:rPr>
+          <w:rFonts w:ascii="Times New Roman" w:eastAsia="Times New Roman" w:hAnsi="Times New Roman" w:cs="Times New Roman"/>
           <w:b/>
           <w:bCs/>
           <w:u w:val="single"/>
@@ -7586,6 +7625,7 @@
           <w:b/>
           <w:u w:val="single"/>
         </w:rPr>
+        <w:lastRenderedPageBreak/>
         <w:t>OTHER</w:t>
       </w:r>
       <w:r>
@@ -7948,7 +7988,7 @@
         <w:rFonts w:ascii="Times New Roman" w:hAnsi="Times New Roman"/>
         <w:noProof/>
       </w:rPr>
-      <w:t>2</w:t>
+      <w:t>6</w:t>
     </w:r>
     <w:r>
       <w:rPr>

</xml_diff>

<commit_message>
update CV and some publications
</commit_message>
<xml_diff>
--- a/cv/phalen-website-cv.docx
+++ b/cv/phalen-website-cv.docx
@@ -5,7 +5,6 @@
     <w:p>
       <w:pPr>
         <w:pStyle w:val="Normal"/>
-        <w:pBdr/>
         <w:spacing w:lineRule="auto" w:line="240"/>
         <w:jc w:val="center"/>
         <w:rPr/>
@@ -22,15 +21,9 @@
     <w:p>
       <w:pPr>
         <w:pStyle w:val="Normal"/>
-        <w:pBdr/>
         <w:spacing w:lineRule="auto" w:line="240"/>
         <w:jc w:val="center"/>
-        <w:rPr>
-          <w:rFonts w:ascii="Times New Roman" w:hAnsi="Times New Roman" w:eastAsia="Times New Roman" w:cs="Times New Roman"/>
-          <w:b/>
-          <w:b/>
-          <w:bCs/>
-        </w:rPr>
+        <w:rPr/>
       </w:pPr>
       <w:r>
         <w:rPr>
@@ -53,20 +46,22 @@
         </w:tabs>
         <w:spacing w:lineRule="auto" w:line="240"/>
         <w:rPr>
-          <w:rFonts w:ascii="Times New Roman" w:hAnsi="Times New Roman" w:eastAsia="Times New Roman" w:cs="Times New Roman"/>
-        </w:rPr>
-      </w:pPr>
-      <w:r>
-        <w:rPr>
-          <w:rFonts w:eastAsia="Times New Roman" w:cs="Times New Roman" w:ascii="Times New Roman" w:hAnsi="Times New Roman"/>
-        </w:rPr>
-        <w:tab/>
-      </w:r>
-    </w:p>
-    <w:p>
-      <w:pPr>
-        <w:pStyle w:val="Normal"/>
-        <w:pBdr/>
+          <w:sz w:val="8"/>
+          <w:szCs w:val="8"/>
+        </w:rPr>
+      </w:pPr>
+      <w:r>
+        <w:rPr>
+          <w:rFonts w:eastAsia="Times New Roman" w:cs="Times New Roman" w:ascii="Times New Roman" w:hAnsi="Times New Roman"/>
+          <w:sz w:val="8"/>
+          <w:szCs w:val="8"/>
+        </w:rPr>
+        <w:tab/>
+      </w:r>
+    </w:p>
+    <w:p>
+      <w:pPr>
+        <w:pStyle w:val="Normal"/>
         <w:tabs>
           <w:tab w:val="clear" w:pos="593"/>
           <w:tab w:val="left" w:pos="2160" w:leader="none"/>
@@ -92,7 +87,6 @@
     <w:p>
       <w:pPr>
         <w:pStyle w:val="Normal"/>
-        <w:pBdr/>
         <w:tabs>
           <w:tab w:val="clear" w:pos="593"/>
           <w:tab w:val="left" w:pos="2160" w:leader="none"/>
@@ -119,7 +113,6 @@
     <w:p>
       <w:pPr>
         <w:pStyle w:val="Normal"/>
-        <w:pBdr/>
         <w:tabs>
           <w:tab w:val="clear" w:pos="593"/>
           <w:tab w:val="left" w:pos="2160" w:leader="none"/>
@@ -145,7 +138,6 @@
     <w:p>
       <w:pPr>
         <w:pStyle w:val="Normal"/>
-        <w:pBdr/>
         <w:spacing w:lineRule="auto" w:line="240"/>
         <w:ind w:left="1800" w:hanging="1800"/>
         <w:rPr>
@@ -172,12 +164,9 @@
     <w:p>
       <w:pPr>
         <w:pStyle w:val="Normal"/>
-        <w:pBdr/>
         <w:spacing w:lineRule="auto" w:line="240"/>
         <w:ind w:left="1800" w:hanging="1800"/>
-        <w:rPr>
-          <w:rFonts w:ascii="Times New Roman" w:hAnsi="Times New Roman" w:eastAsia="Times New Roman" w:cs="Times New Roman"/>
-        </w:rPr>
+        <w:rPr/>
       </w:pPr>
       <w:r>
         <w:rPr>
@@ -196,7 +185,6 @@
     <w:p>
       <w:pPr>
         <w:pStyle w:val="Normal"/>
-        <w:pBdr/>
         <w:spacing w:lineRule="auto" w:line="240"/>
         <w:ind w:left="1800" w:hanging="1800"/>
         <w:rPr>
@@ -214,7 +202,6 @@
     <w:p>
       <w:pPr>
         <w:pStyle w:val="Normal"/>
-        <w:pBdr/>
         <w:spacing w:lineRule="auto" w:line="240"/>
         <w:ind w:left="1800" w:hanging="0"/>
         <w:rPr>
@@ -231,7 +218,6 @@
     <w:p>
       <w:pPr>
         <w:pStyle w:val="Normal"/>
-        <w:pBdr/>
         <w:spacing w:lineRule="auto" w:line="240"/>
         <w:ind w:left="1800" w:hanging="1800"/>
         <w:rPr>
@@ -249,7 +235,6 @@
     <w:p>
       <w:pPr>
         <w:pStyle w:val="Normal"/>
-        <w:pBdr/>
         <w:spacing w:lineRule="auto" w:line="240"/>
         <w:ind w:left="1800" w:hanging="1800"/>
         <w:rPr>
@@ -267,7 +252,6 @@
     <w:p>
       <w:pPr>
         <w:pStyle w:val="Normal"/>
-        <w:pBdr/>
         <w:spacing w:lineRule="auto" w:line="240"/>
         <w:ind w:left="1800" w:hanging="1800"/>
         <w:rPr>
@@ -283,7 +267,6 @@
     <w:p>
       <w:pPr>
         <w:pStyle w:val="Normal"/>
-        <w:pBdr/>
         <w:spacing w:lineRule="auto" w:line="240"/>
         <w:ind w:left="1800" w:hanging="1800"/>
         <w:rPr>
@@ -309,7 +292,6 @@
     <w:p>
       <w:pPr>
         <w:pStyle w:val="Normal"/>
-        <w:pBdr/>
         <w:spacing w:lineRule="auto" w:line="240"/>
         <w:ind w:left="1800" w:hanging="1800"/>
         <w:rPr>
@@ -327,7 +309,6 @@
     <w:p>
       <w:pPr>
         <w:pStyle w:val="Normal"/>
-        <w:pBdr/>
         <w:spacing w:lineRule="auto" w:line="240"/>
         <w:ind w:left="1800" w:hanging="1800"/>
         <w:rPr>
@@ -345,7 +326,6 @@
     <w:p>
       <w:pPr>
         <w:pStyle w:val="Normal"/>
-        <w:pBdr/>
         <w:spacing w:lineRule="auto" w:line="240"/>
         <w:ind w:left="1800" w:hanging="1800"/>
         <w:rPr>
@@ -363,7 +343,6 @@
     <w:p>
       <w:pPr>
         <w:pStyle w:val="Normal"/>
-        <w:pBdr/>
         <w:spacing w:lineRule="auto" w:line="240"/>
         <w:ind w:left="1800" w:hanging="1800"/>
         <w:rPr>
@@ -381,7 +360,6 @@
     <w:p>
       <w:pPr>
         <w:pStyle w:val="Normal"/>
-        <w:pBdr/>
         <w:tabs>
           <w:tab w:val="clear" w:pos="593"/>
           <w:tab w:val="left" w:pos="2160" w:leader="none"/>
@@ -400,7 +378,6 @@
     <w:p>
       <w:pPr>
         <w:pStyle w:val="Normal"/>
-        <w:pBdr/>
         <w:tabs>
           <w:tab w:val="clear" w:pos="593"/>
           <w:tab w:val="left" w:pos="2160" w:leader="none"/>
@@ -427,7 +404,6 @@
     <w:p>
       <w:pPr>
         <w:pStyle w:val="Normal"/>
-        <w:pBdr/>
         <w:tabs>
           <w:tab w:val="clear" w:pos="593"/>
           <w:tab w:val="left" w:pos="2160" w:leader="none"/>
@@ -446,7 +422,6 @@
     <w:p>
       <w:pPr>
         <w:pStyle w:val="Normal"/>
-        <w:pBdr/>
         <w:spacing w:lineRule="auto" w:line="240"/>
         <w:ind w:left="1800" w:hanging="1800"/>
         <w:rPr>
@@ -473,7 +448,6 @@
     <w:p>
       <w:pPr>
         <w:pStyle w:val="Normal"/>
-        <w:pBdr/>
         <w:spacing w:lineRule="auto" w:line="240"/>
         <w:ind w:left="1800" w:hanging="1800"/>
         <w:rPr>
@@ -491,7 +465,6 @@
     <w:p>
       <w:pPr>
         <w:pStyle w:val="Normal"/>
-        <w:pBdr/>
         <w:spacing w:lineRule="auto" w:line="240"/>
         <w:ind w:left="1800" w:hanging="1800"/>
         <w:rPr>
@@ -509,7 +482,6 @@
     <w:p>
       <w:pPr>
         <w:pStyle w:val="Normal"/>
-        <w:pBdr/>
         <w:spacing w:lineRule="auto" w:line="240"/>
         <w:ind w:left="1800" w:hanging="1800"/>
         <w:rPr>
@@ -527,7 +499,6 @@
     <w:p>
       <w:pPr>
         <w:pStyle w:val="Normal"/>
-        <w:pBdr/>
         <w:tabs>
           <w:tab w:val="clear" w:pos="593"/>
           <w:tab w:val="left" w:pos="2160" w:leader="none"/>
@@ -546,7 +517,6 @@
     <w:p>
       <w:pPr>
         <w:pStyle w:val="Normal"/>
-        <w:pBdr/>
         <w:tabs>
           <w:tab w:val="clear" w:pos="593"/>
           <w:tab w:val="left" w:pos="2160" w:leader="none"/>
@@ -578,7 +548,10 @@
     <w:p>
       <w:pPr>
         <w:pStyle w:val="Normal"/>
-        <w:pBdr/>
+        <w:tabs>
+          <w:tab w:val="clear" w:pos="593"/>
+          <w:tab w:val="left" w:pos="2425" w:leader="none"/>
+        </w:tabs>
         <w:spacing w:lineRule="auto" w:line="240"/>
         <w:ind w:left="1800" w:firstLine="90"/>
         <w:rPr>
@@ -599,27 +572,16 @@
     <w:p>
       <w:pPr>
         <w:pStyle w:val="Normal"/>
-        <w:pBdr/>
-        <w:spacing w:lineRule="auto" w:line="240"/>
-        <w:ind w:left="1800" w:hanging="180"/>
-        <w:rPr>
-          <w:rFonts w:ascii="Times New Roman" w:hAnsi="Times New Roman" w:eastAsia="Times New Roman" w:cs="Times New Roman"/>
-          <w:b/>
-          <w:b/>
-        </w:rPr>
-      </w:pPr>
-      <w:r>
-        <w:rPr>
-          <w:rFonts w:eastAsia="Times New Roman" w:cs="Times New Roman" w:ascii="Times New Roman" w:hAnsi="Times New Roman"/>
-        </w:rPr>
-        <w:tab/>
-      </w:r>
-      <w:r>
-        <w:rPr>
-          <w:rFonts w:eastAsia="Times New Roman" w:cs="Times New Roman" w:ascii="Times New Roman" w:hAnsi="Times New Roman"/>
-          <w:b/>
-        </w:rPr>
-        <w:t>Java (android applications)</w:t>
+        <w:spacing w:lineRule="auto" w:line="240"/>
+        <w:ind w:left="1800" w:hanging="0"/>
+        <w:rPr/>
+      </w:pPr>
+      <w:r>
+        <w:rPr>
+          <w:rFonts w:eastAsia="Times New Roman" w:cs="Times New Roman" w:ascii="Times New Roman" w:hAnsi="Times New Roman"/>
+          <w:b/>
+        </w:rPr>
+        <w:t>R (statistical programming)</w:t>
       </w:r>
     </w:p>
     <w:p>
@@ -629,12 +591,200 @@
           <w:ilvl w:val="0"/>
           <w:numId w:val="1"/>
         </w:numPr>
-        <w:pBdr/>
         <w:spacing w:lineRule="auto" w:line="240"/>
         <w:ind w:left="1800" w:firstLine="90"/>
         <w:rPr/>
       </w:pPr>
+      <w:r>
+        <w:rPr>
+          <w:rStyle w:val="InternetLink"/>
+          <w:rFonts w:eastAsia="Times New Roman" w:cs="Times New Roman" w:ascii="Times New Roman" w:hAnsi="Times New Roman"/>
+          <w:color w:val="auto"/>
+          <w:u w:val="none"/>
+        </w:rPr>
+        <w:t>Bayesian multilevel modeling:</w:t>
+      </w:r>
+    </w:p>
+    <w:p>
+      <w:pPr>
+        <w:pStyle w:val="ListParagraph"/>
+        <w:widowControl/>
+        <w:numPr>
+          <w:ilvl w:val="8"/>
+          <w:numId w:val="1"/>
+        </w:numPr>
+        <w:bidi w:val="0"/>
+        <w:spacing w:lineRule="auto" w:line="240" w:before="0" w:after="0"/>
+        <w:ind w:left="2609" w:right="0" w:firstLine="89"/>
+        <w:contextualSpacing/>
+        <w:jc w:val="left"/>
+        <w:rPr/>
+      </w:pPr>
       <w:hyperlink r:id="rId2">
+        <w:r>
+          <w:rPr>
+            <w:rStyle w:val="InternetLink"/>
+            <w:rFonts w:eastAsia="Times New Roman" w:cs="Times New Roman" w:ascii="Times New Roman" w:hAnsi="Times New Roman"/>
+          </w:rPr>
+          <w:t>Baltimore Ceasefire</w:t>
+        </w:r>
+      </w:hyperlink>
+    </w:p>
+    <w:p>
+      <w:pPr>
+        <w:pStyle w:val="ListParagraph"/>
+        <w:widowControl/>
+        <w:numPr>
+          <w:ilvl w:val="8"/>
+          <w:numId w:val="1"/>
+        </w:numPr>
+        <w:bidi w:val="0"/>
+        <w:spacing w:lineRule="auto" w:line="240" w:before="0" w:after="0"/>
+        <w:ind w:left="2609" w:right="0" w:firstLine="89"/>
+        <w:contextualSpacing/>
+        <w:jc w:val="left"/>
+        <w:rPr/>
+      </w:pPr>
+      <w:hyperlink r:id="rId3">
+        <w:r>
+          <w:rPr>
+            <w:rStyle w:val="InternetLink"/>
+            <w:rFonts w:eastAsia="Times New Roman" w:cs="Times New Roman" w:ascii="Times New Roman" w:hAnsi="Times New Roman"/>
+          </w:rPr>
+          <w:t>Opiate crisis</w:t>
+        </w:r>
+      </w:hyperlink>
+    </w:p>
+    <w:p>
+      <w:pPr>
+        <w:pStyle w:val="ListParagraph"/>
+        <w:widowControl/>
+        <w:bidi w:val="0"/>
+        <w:spacing w:lineRule="auto" w:line="240" w:before="0" w:after="0"/>
+        <w:ind w:left="2606" w:right="749" w:firstLine="86"/>
+        <w:contextualSpacing/>
+        <w:jc w:val="left"/>
+        <w:rPr>
+          <w:rStyle w:val="InternetLink"/>
+          <w:rFonts w:ascii="Times New Roman" w:hAnsi="Times New Roman" w:eastAsia="Times New Roman" w:cs="Times New Roman"/>
+          <w:sz w:val="4"/>
+          <w:szCs w:val="4"/>
+        </w:rPr>
+      </w:pPr>
+      <w:r>
+        <w:rPr>
+          <w:rFonts w:eastAsia="Times New Roman" w:cs="Times New Roman" w:ascii="Times New Roman" w:hAnsi="Times New Roman"/>
+          <w:sz w:val="4"/>
+          <w:szCs w:val="4"/>
+        </w:rPr>
+      </w:r>
+    </w:p>
+    <w:p>
+      <w:pPr>
+        <w:pStyle w:val="ListParagraph"/>
+        <w:numPr>
+          <w:ilvl w:val="0"/>
+          <w:numId w:val="1"/>
+        </w:numPr>
+        <w:spacing w:lineRule="auto" w:line="240"/>
+        <w:ind w:left="1800" w:firstLine="90"/>
+        <w:rPr/>
+      </w:pPr>
+      <w:hyperlink r:id="rId4">
+        <w:r>
+          <w:rPr>
+            <w:rStyle w:val="InternetLink"/>
+            <w:rFonts w:eastAsia="Times New Roman" w:cs="Times New Roman" w:ascii="Times New Roman" w:hAnsi="Times New Roman"/>
+          </w:rPr>
+          <w:t>Complex survey designs</w:t>
+        </w:r>
+      </w:hyperlink>
+    </w:p>
+    <w:p>
+      <w:pPr>
+        <w:pStyle w:val="ListParagraph"/>
+        <w:numPr>
+          <w:ilvl w:val="0"/>
+          <w:numId w:val="1"/>
+        </w:numPr>
+        <w:spacing w:lineRule="auto" w:line="240"/>
+        <w:ind w:left="1800" w:firstLine="90"/>
+        <w:rPr/>
+      </w:pPr>
+      <w:hyperlink r:id="rId5">
+        <w:r>
+          <w:rPr>
+            <w:rStyle w:val="InternetLink"/>
+            <w:rFonts w:eastAsia="Times New Roman" w:cs="Times New Roman" w:ascii="Times New Roman" w:hAnsi="Times New Roman"/>
+            <w:b w:val="false"/>
+            <w:bCs w:val="false"/>
+          </w:rPr>
+          <w:t>Data visualization</w:t>
+        </w:r>
+      </w:hyperlink>
+    </w:p>
+    <w:p>
+      <w:pPr>
+        <w:pStyle w:val="ListParagraph"/>
+        <w:numPr>
+          <w:ilvl w:val="0"/>
+          <w:numId w:val="0"/>
+        </w:numPr>
+        <w:spacing w:lineRule="auto" w:line="240"/>
+        <w:ind w:left="4587" w:hanging="0"/>
+        <w:rPr>
+          <w:rStyle w:val="InternetLink"/>
+          <w:rFonts w:ascii="Times New Roman" w:hAnsi="Times New Roman" w:eastAsia="Times New Roman" w:cs="Times New Roman"/>
+          <w:b w:val="false"/>
+          <w:b w:val="false"/>
+          <w:bCs w:val="false"/>
+          <w:sz w:val="20"/>
+          <w:szCs w:val="20"/>
+        </w:rPr>
+      </w:pPr>
+      <w:r>
+        <w:rPr>
+          <w:rFonts w:eastAsia="Times New Roman" w:cs="Times New Roman" w:ascii="Times New Roman" w:hAnsi="Times New Roman"/>
+          <w:b w:val="false"/>
+          <w:bCs w:val="false"/>
+          <w:sz w:val="20"/>
+          <w:szCs w:val="20"/>
+        </w:rPr>
+      </w:r>
+    </w:p>
+    <w:p>
+      <w:pPr>
+        <w:pStyle w:val="Normal"/>
+        <w:spacing w:lineRule="auto" w:line="240"/>
+        <w:ind w:left="1800" w:hanging="180"/>
+        <w:rPr/>
+      </w:pPr>
+      <w:r>
+        <w:rPr>
+          <w:rFonts w:eastAsia="Times New Roman" w:cs="Times New Roman" w:ascii="Times New Roman" w:hAnsi="Times New Roman"/>
+        </w:rPr>
+        <w:tab/>
+      </w:r>
+      <w:r>
+        <w:rPr>
+          <w:rFonts w:eastAsia="Times New Roman" w:cs="Times New Roman" w:ascii="Times New Roman" w:hAnsi="Times New Roman"/>
+          <w:b/>
+        </w:rPr>
+        <w:t>Java (android applications)</w:t>
+      </w:r>
+    </w:p>
+    <w:p>
+      <w:pPr>
+        <w:pStyle w:val="ListParagraph"/>
+        <w:numPr>
+          <w:ilvl w:val="0"/>
+          <w:numId w:val="1"/>
+        </w:numPr>
+        <w:spacing w:lineRule="auto" w:line="240"/>
+        <w:ind w:left="1800" w:firstLine="90"/>
+        <w:rPr/>
+      </w:pPr>
+      <w:hyperlink r:id="rId6">
         <w:r>
           <w:rPr>
             <w:rStyle w:val="InternetLink"/>
@@ -651,12 +801,11 @@
           <w:ilvl w:val="0"/>
           <w:numId w:val="1"/>
         </w:numPr>
-        <w:pBdr/>
         <w:spacing w:lineRule="auto" w:line="240"/>
         <w:ind w:left="1800" w:firstLine="90"/>
         <w:rPr/>
       </w:pPr>
-      <w:hyperlink r:id="rId3">
+      <w:hyperlink r:id="rId7">
         <w:r>
           <w:rPr>
             <w:rStyle w:val="InternetLink"/>
@@ -679,12 +828,11 @@
           <w:ilvl w:val="0"/>
           <w:numId w:val="1"/>
         </w:numPr>
-        <w:pBdr/>
         <w:spacing w:lineRule="auto" w:line="240"/>
         <w:ind w:left="1800" w:firstLine="90"/>
         <w:rPr/>
       </w:pPr>
-      <w:hyperlink r:id="rId4">
+      <w:hyperlink r:id="rId8">
         <w:r>
           <w:rPr>
             <w:rStyle w:val="InternetLink"/>
@@ -702,26 +850,26 @@
     </w:p>
     <w:p>
       <w:pPr>
-        <w:pStyle w:val="Normal"/>
-        <w:pBdr/>
-        <w:spacing w:lineRule="auto" w:line="240"/>
-        <w:ind w:left="1800" w:firstLine="90"/>
-        <w:rPr>
-          <w:rFonts w:ascii="Times New Roman" w:hAnsi="Times New Roman" w:eastAsia="Times New Roman" w:cs="Times New Roman"/>
-        </w:rPr>
-      </w:pPr>
-      <w:r>
-        <w:rPr>
-          <w:rFonts w:eastAsia="Times New Roman" w:cs="Times New Roman" w:ascii="Times New Roman" w:hAnsi="Times New Roman"/>
-        </w:rPr>
-        <w:tab/>
-        <w:tab/>
-      </w:r>
-    </w:p>
-    <w:p>
-      <w:pPr>
-        <w:pStyle w:val="Normal"/>
-        <w:pBdr/>
+        <w:pStyle w:val="ListParagraph"/>
+        <w:numPr>
+          <w:ilvl w:val="0"/>
+          <w:numId w:val="0"/>
+        </w:numPr>
+        <w:spacing w:lineRule="auto" w:line="240"/>
+        <w:ind w:left="4587" w:hanging="0"/>
+        <w:rPr>
+          <w:rFonts w:ascii="Times New Roman" w:hAnsi="Times New Roman" w:eastAsia="Times New Roman" w:cs="Times New Roman"/>
+        </w:rPr>
+      </w:pPr>
+      <w:r>
+        <w:rPr>
+          <w:rFonts w:eastAsia="Times New Roman" w:cs="Times New Roman" w:ascii="Times New Roman" w:hAnsi="Times New Roman"/>
+        </w:rPr>
+      </w:r>
+    </w:p>
+    <w:p>
+      <w:pPr>
+        <w:pStyle w:val="Normal"/>
         <w:spacing w:lineRule="auto" w:line="240"/>
         <w:ind w:left="1800" w:hanging="180"/>
         <w:rPr>
@@ -751,12 +899,11 @@
           <w:ilvl w:val="0"/>
           <w:numId w:val="1"/>
         </w:numPr>
-        <w:pBdr/>
         <w:spacing w:lineRule="auto" w:line="240"/>
         <w:ind w:left="1800" w:firstLine="90"/>
         <w:rPr/>
       </w:pPr>
-      <w:hyperlink r:id="rId5">
+      <w:hyperlink r:id="rId9">
         <w:r>
           <w:rPr>
             <w:rStyle w:val="InternetLink"/>
@@ -773,12 +920,11 @@
           <w:ilvl w:val="0"/>
           <w:numId w:val="1"/>
         </w:numPr>
-        <w:pBdr/>
         <w:spacing w:lineRule="auto" w:line="240"/>
         <w:ind w:left="1800" w:firstLine="90"/>
         <w:rPr/>
       </w:pPr>
-      <w:hyperlink r:id="rId6">
+      <w:hyperlink r:id="rId10">
         <w:r>
           <w:rPr>
             <w:rStyle w:val="InternetLink"/>
@@ -791,126 +937,6 @@
     <w:p>
       <w:pPr>
         <w:pStyle w:val="Normal"/>
-        <w:pBdr/>
-        <w:spacing w:lineRule="auto" w:line="240"/>
-        <w:ind w:left="1800" w:firstLine="90"/>
-        <w:rPr>
-          <w:rFonts w:ascii="Times New Roman" w:hAnsi="Times New Roman" w:eastAsia="Times New Roman" w:cs="Times New Roman"/>
-        </w:rPr>
-      </w:pPr>
-      <w:r>
-        <w:rPr>
-          <w:rFonts w:eastAsia="Times New Roman" w:cs="Times New Roman" w:ascii="Times New Roman" w:hAnsi="Times New Roman"/>
-        </w:rPr>
-      </w:r>
-    </w:p>
-    <w:p>
-      <w:pPr>
-        <w:pStyle w:val="Normal"/>
-        <w:pBdr/>
-        <w:spacing w:lineRule="auto" w:line="240"/>
-        <w:ind w:left="1800" w:hanging="0"/>
-        <w:rPr>
-          <w:rFonts w:ascii="Times New Roman" w:hAnsi="Times New Roman" w:eastAsia="Times New Roman" w:cs="Times New Roman"/>
-          <w:b/>
-          <w:b/>
-        </w:rPr>
-      </w:pPr>
-      <w:r>
-        <w:rPr>
-          <w:rFonts w:eastAsia="Times New Roman" w:cs="Times New Roman" w:ascii="Times New Roman" w:hAnsi="Times New Roman"/>
-          <w:b/>
-        </w:rPr>
-        <w:t>R (statistical programming)</w:t>
-      </w:r>
-    </w:p>
-    <w:p>
-      <w:pPr>
-        <w:pStyle w:val="ListParagraph"/>
-        <w:numPr>
-          <w:ilvl w:val="0"/>
-          <w:numId w:val="1"/>
-        </w:numPr>
-        <w:pBdr/>
-        <w:spacing w:lineRule="auto" w:line="240"/>
-        <w:ind w:left="1800" w:firstLine="90"/>
-        <w:rPr/>
-      </w:pPr>
-      <w:hyperlink r:id="rId7">
-        <w:r>
-          <w:rPr>
-            <w:rStyle w:val="InternetLink"/>
-            <w:rFonts w:eastAsia="Times New Roman" w:cs="Times New Roman" w:ascii="Times New Roman" w:hAnsi="Times New Roman"/>
-          </w:rPr>
-          <w:t>Bayesian multilevel regression</w:t>
-        </w:r>
-      </w:hyperlink>
-      <w:r>
-        <w:rPr>
-          <w:rStyle w:val="InternetLink"/>
-          <w:rFonts w:eastAsia="Times New Roman" w:cs="Times New Roman" w:ascii="Times New Roman" w:hAnsi="Times New Roman"/>
-          <w:u w:val="none"/>
-        </w:rPr>
-        <w:t xml:space="preserve"> (</w:t>
-      </w:r>
-      <w:r>
-        <w:rPr>
-          <w:rStyle w:val="InternetLink"/>
-          <w:rFonts w:eastAsia="Times New Roman" w:cs="Times New Roman" w:ascii="Times New Roman" w:hAnsi="Times New Roman"/>
-          <w:color w:val="auto"/>
-          <w:u w:val="none"/>
-        </w:rPr>
-        <w:t>Stan)</w:t>
-      </w:r>
-    </w:p>
-    <w:p>
-      <w:pPr>
-        <w:pStyle w:val="ListParagraph"/>
-        <w:numPr>
-          <w:ilvl w:val="0"/>
-          <w:numId w:val="1"/>
-        </w:numPr>
-        <w:pBdr/>
-        <w:spacing w:lineRule="auto" w:line="240"/>
-        <w:ind w:left="1800" w:firstLine="90"/>
-        <w:rPr/>
-      </w:pPr>
-      <w:hyperlink r:id="rId8">
-        <w:r>
-          <w:rPr>
-            <w:rStyle w:val="InternetLink"/>
-            <w:rFonts w:eastAsia="Times New Roman" w:cs="Times New Roman" w:ascii="Times New Roman" w:hAnsi="Times New Roman"/>
-          </w:rPr>
-          <w:t>Complex survey designs</w:t>
-        </w:r>
-      </w:hyperlink>
-    </w:p>
-    <w:p>
-      <w:pPr>
-        <w:pStyle w:val="ListParagraph"/>
-        <w:numPr>
-          <w:ilvl w:val="0"/>
-          <w:numId w:val="1"/>
-        </w:numPr>
-        <w:pBdr/>
-        <w:spacing w:lineRule="auto" w:line="240"/>
-        <w:ind w:left="1800" w:firstLine="90"/>
-        <w:rPr/>
-      </w:pPr>
-      <w:hyperlink r:id="rId9">
-        <w:r>
-          <w:rPr>
-            <w:rStyle w:val="InternetLink"/>
-            <w:rFonts w:eastAsia="Times New Roman" w:cs="Times New Roman" w:ascii="Times New Roman" w:hAnsi="Times New Roman"/>
-          </w:rPr>
-          <w:t>Data visualization</w:t>
-        </w:r>
-      </w:hyperlink>
-    </w:p>
-    <w:p>
-      <w:pPr>
-        <w:pStyle w:val="Normal"/>
-        <w:pBdr/>
         <w:tabs>
           <w:tab w:val="clear" w:pos="593"/>
           <w:tab w:val="left" w:pos="2160" w:leader="none"/>
@@ -987,10 +1013,7 @@
         <w:spacing w:lineRule="auto" w:line="240"/>
         <w:ind w:left="720" w:hanging="720"/>
         <w:outlineLvl w:val="0"/>
-        <w:rPr>
-          <w:rFonts w:ascii="Times New Roman" w:hAnsi="Times New Roman" w:cs="Times New Roman"/>
-          <w:bCs/>
-        </w:rPr>
+        <w:rPr/>
       </w:pPr>
       <w:r>
         <w:rPr>
@@ -1039,10 +1062,7 @@
         </w:rPr>
       </w:pPr>
       <w:r>
-        <w:rPr>
-          <w:rFonts w:cs="Times New Roman" w:ascii="Times New Roman" w:hAnsi="Times New Roman"/>
-          <w:bCs/>
-        </w:rPr>
+        <w:rPr/>
       </w:r>
     </w:p>
     <w:p>
@@ -1055,222 +1075,29 @@
         <w:spacing w:lineRule="auto" w:line="240"/>
         <w:ind w:left="720" w:hanging="720"/>
         <w:outlineLvl w:val="0"/>
-        <w:rPr>
-          <w:rFonts w:ascii="Times New Roman" w:hAnsi="Times New Roman" w:cs="Times New Roman"/>
-          <w:bCs/>
-        </w:rPr>
-      </w:pPr>
-      <w:r>
-        <w:rPr>
-          <w:rFonts w:cs="Times New Roman" w:ascii="Times New Roman" w:hAnsi="Times New Roman"/>
-          <w:bCs/>
-        </w:rPr>
-        <w:t xml:space="preserve"> </w:t>
-      </w:r>
-      <w:r>
-        <w:rPr>
-          <w:rFonts w:cs="Times New Roman" w:ascii="Times New Roman" w:hAnsi="Times New Roman"/>
-          <w:bCs/>
-        </w:rPr>
-        <w:t xml:space="preserve">Rakhshan Rouhakhtar, </w:t>
-      </w:r>
-      <w:r>
-        <w:rPr>
-          <w:rFonts w:cs="Times New Roman" w:ascii="Times New Roman" w:hAnsi="Times New Roman"/>
-          <w:bCs/>
-        </w:rPr>
-        <w:t xml:space="preserve">P., </w:t>
-      </w:r>
-      <w:r>
-        <w:rPr>
-          <w:rFonts w:cs="Times New Roman" w:ascii="Times New Roman" w:hAnsi="Times New Roman"/>
-          <w:bCs/>
-        </w:rPr>
-        <w:t xml:space="preserve">Pitts, </w:t>
-      </w:r>
-      <w:r>
-        <w:rPr>
-          <w:rFonts w:cs="Times New Roman" w:ascii="Times New Roman" w:hAnsi="Times New Roman"/>
-          <w:bCs/>
-        </w:rPr>
-        <w:t xml:space="preserve">S., </w:t>
-      </w:r>
-      <w:r>
-        <w:rPr>
-          <w:rFonts w:cs="Times New Roman" w:ascii="Times New Roman" w:hAnsi="Times New Roman"/>
-          <w:bCs/>
-        </w:rPr>
-        <w:t xml:space="preserve">Millman, </w:t>
-      </w:r>
-      <w:r>
-        <w:rPr>
-          <w:rFonts w:cs="Times New Roman" w:ascii="Times New Roman" w:hAnsi="Times New Roman"/>
-          <w:bCs/>
-        </w:rPr>
-        <w:t>Z.,</w:t>
-      </w:r>
-      <w:r>
-        <w:rPr>
-          <w:rFonts w:cs="Times New Roman" w:ascii="Times New Roman" w:hAnsi="Times New Roman"/>
-          <w:bCs/>
-        </w:rPr>
-        <w:t xml:space="preserve"> Andorko, </w:t>
-      </w:r>
-      <w:r>
-        <w:rPr>
-          <w:rFonts w:cs="Times New Roman" w:ascii="Times New Roman" w:hAnsi="Times New Roman"/>
-          <w:bCs/>
-        </w:rPr>
-        <w:t>N.,</w:t>
-      </w:r>
-      <w:r>
-        <w:rPr>
-          <w:rFonts w:cs="Times New Roman" w:ascii="Times New Roman" w:hAnsi="Times New Roman"/>
-          <w:bCs/>
-        </w:rPr>
-        <w:t xml:space="preserve"> Redman, </w:t>
-      </w:r>
-      <w:r>
-        <w:rPr>
-          <w:rFonts w:cs="Times New Roman" w:ascii="Times New Roman" w:hAnsi="Times New Roman"/>
-          <w:bCs/>
-        </w:rPr>
-        <w:t>S.,</w:t>
-      </w:r>
-      <w:r>
-        <w:rPr>
-          <w:rFonts w:cs="Times New Roman" w:ascii="Times New Roman" w:hAnsi="Times New Roman"/>
-          <w:bCs/>
-        </w:rPr>
-        <w:t xml:space="preserve"> Wilson, </w:t>
-      </w:r>
-      <w:r>
-        <w:rPr>
-          <w:rFonts w:cs="Times New Roman" w:ascii="Times New Roman" w:hAnsi="Times New Roman"/>
-          <w:bCs/>
-        </w:rPr>
-        <w:t>C.,</w:t>
-      </w:r>
-      <w:r>
-        <w:rPr>
-          <w:rFonts w:cs="Times New Roman" w:ascii="Times New Roman" w:hAnsi="Times New Roman"/>
-          <w:bCs/>
-        </w:rPr>
-        <w:t xml:space="preserve"> Demr</w:t>
-      </w:r>
-      <w:r>
-        <w:rPr>
-          <w:rFonts w:cs="Times New Roman" w:ascii="Times New Roman" w:hAnsi="Times New Roman"/>
-          <w:bCs/>
-        </w:rPr>
-        <w:t>o, C.</w:t>
-      </w:r>
-      <w:r>
-        <w:rPr>
-          <w:rFonts w:cs="Times New Roman" w:ascii="Times New Roman" w:hAnsi="Times New Roman"/>
-          <w:bCs/>
-        </w:rPr>
-        <w:t xml:space="preserve">, </w:t>
-      </w:r>
-      <w:r>
-        <w:rPr>
-          <w:rFonts w:cs="Times New Roman" w:ascii="Times New Roman" w:hAnsi="Times New Roman"/>
-          <w:b/>
-          <w:bCs/>
-        </w:rPr>
-        <w:t xml:space="preserve">Phalen, </w:t>
-      </w:r>
-      <w:r>
-        <w:rPr>
-          <w:rFonts w:cs="Times New Roman" w:ascii="Times New Roman" w:hAnsi="Times New Roman"/>
-          <w:b/>
-          <w:bCs/>
-        </w:rPr>
-        <w:t>P.</w:t>
-      </w:r>
-      <w:r>
-        <w:rPr>
-          <w:rFonts w:cs="Times New Roman" w:ascii="Times New Roman" w:hAnsi="Times New Roman"/>
-          <w:bCs/>
-        </w:rPr>
-        <w:t>,</w:t>
-      </w:r>
-      <w:r>
-        <w:rPr>
-          <w:rFonts w:cs="Times New Roman" w:ascii="Times New Roman" w:hAnsi="Times New Roman"/>
-          <w:bCs/>
-        </w:rPr>
-        <w:t xml:space="preserve"> Walsh, </w:t>
-      </w:r>
-      <w:r>
-        <w:rPr>
-          <w:rFonts w:cs="Times New Roman" w:ascii="Times New Roman" w:hAnsi="Times New Roman"/>
-          <w:bCs/>
-        </w:rPr>
-        <w:t xml:space="preserve">B., </w:t>
-      </w:r>
-      <w:r>
-        <w:rPr>
-          <w:rFonts w:cs="Times New Roman" w:ascii="Times New Roman" w:hAnsi="Times New Roman"/>
-          <w:bCs/>
-        </w:rPr>
-        <w:t xml:space="preserve">Woods, </w:t>
-      </w:r>
-      <w:r>
-        <w:rPr>
-          <w:rFonts w:cs="Times New Roman" w:ascii="Times New Roman" w:hAnsi="Times New Roman"/>
-          <w:bCs/>
-        </w:rPr>
-        <w:t xml:space="preserve">S., </w:t>
-      </w:r>
-      <w:r>
-        <w:rPr>
-          <w:rFonts w:cs="Times New Roman" w:ascii="Times New Roman" w:hAnsi="Times New Roman"/>
-          <w:bCs/>
-        </w:rPr>
-        <w:t xml:space="preserve">Reeves, </w:t>
-      </w:r>
-      <w:r>
-        <w:rPr>
-          <w:rFonts w:cs="Times New Roman" w:ascii="Times New Roman" w:hAnsi="Times New Roman"/>
-          <w:bCs/>
-        </w:rPr>
-        <w:t xml:space="preserve">G., </w:t>
-      </w:r>
-      <w:r>
-        <w:rPr>
-          <w:rFonts w:cs="Times New Roman" w:ascii="Times New Roman" w:hAnsi="Times New Roman"/>
-          <w:bCs/>
-        </w:rPr>
-        <w:t xml:space="preserve">and Schiffman, </w:t>
-      </w:r>
-      <w:r>
-        <w:rPr>
-          <w:rFonts w:cs="Times New Roman" w:ascii="Times New Roman" w:hAnsi="Times New Roman"/>
-          <w:bCs/>
-        </w:rPr>
-        <w:t>J.</w:t>
-      </w:r>
-      <w:r>
-        <w:rPr>
-          <w:rFonts w:cs="Times New Roman" w:ascii="Times New Roman" w:hAnsi="Times New Roman"/>
-          <w:bCs/>
-        </w:rPr>
-        <w:t xml:space="preserve"> </w:t>
-      </w:r>
-      <w:r>
-        <w:rPr>
-          <w:rFonts w:cs="Times New Roman" w:ascii="Times New Roman" w:hAnsi="Times New Roman"/>
-          <w:bCs/>
-        </w:rPr>
-        <w:t>(in press).</w:t>
-      </w:r>
-      <w:r>
-        <w:rPr>
-          <w:rFonts w:cs="Times New Roman" w:ascii="Times New Roman" w:hAnsi="Times New Roman"/>
-          <w:bCs/>
-        </w:rPr>
-        <w:t xml:space="preserve"> The Impact of Age on the Validity of Psychosis-Risk Screening in a Sample of Help-Seeking Youth.  </w:t>
+        <w:rPr/>
+      </w:pPr>
+      <w:r>
+        <w:rPr>
+          <w:rFonts w:cs="Times New Roman" w:ascii="Times New Roman" w:hAnsi="Times New Roman"/>
+          <w:bCs/>
+        </w:rPr>
+        <w:t xml:space="preserve">Rakhshan Rouhakhtar, P., Pitts, S., Millman, Z., Andorko, N., Redman, S., Wilson, C., Demro, C., </w:t>
+      </w:r>
+      <w:r>
+        <w:rPr>
+          <w:rFonts w:cs="Times New Roman" w:ascii="Times New Roman" w:hAnsi="Times New Roman"/>
+          <w:b/>
+          <w:bCs/>
+        </w:rPr>
+        <w:t>Phalen, P.</w:t>
+      </w:r>
+      <w:r>
+        <w:rPr>
+          <w:rFonts w:cs="Times New Roman" w:ascii="Times New Roman" w:hAnsi="Times New Roman"/>
+          <w:bCs/>
+        </w:rPr>
+        <w:t xml:space="preserve">, Walsh, B., Woods, S., Reeves, G., and Schiffman, J. (2019). The Impact of Age on the Validity of Psychosis-Risk Screening in a Sample of Help-Seeking Youth.  </w:t>
       </w:r>
       <w:r>
         <w:rPr>
@@ -1286,7 +1113,23 @@
           <w:rFonts w:cs="Times New Roman" w:ascii="Times New Roman" w:hAnsi="Times New Roman"/>
           <w:bCs/>
         </w:rPr>
-        <w:t>.</w:t>
+        <w:t xml:space="preserve">. </w:t>
+      </w:r>
+      <w:r>
+        <w:rPr>
+          <w:rFonts w:cs="Times New Roman" w:ascii="Times New Roman" w:hAnsi="Times New Roman"/>
+          <w:bCs/>
+          <w:i w:val="false"/>
+          <w:iCs w:val="false"/>
+        </w:rPr>
+        <w:t>https://doi.org/</w:t>
+      </w:r>
+      <w:r>
+        <w:rPr>
+          <w:rFonts w:cs="Times New Roman" w:ascii="Times New Roman" w:hAnsi="Times New Roman"/>
+          <w:bCs/>
+        </w:rPr>
+        <w:t>10.1016/j.psychres.2019.02.020</w:t>
       </w:r>
     </w:p>
     <w:p>
@@ -1343,16 +1186,28 @@
           <w:rFonts w:cs="Times New Roman" w:ascii="Times New Roman" w:hAnsi="Times New Roman"/>
           <w:bCs/>
         </w:rPr>
-        <w:t xml:space="preserve">., Mamdani, F., Sequeira, A., and Kurian, S.. (in press). Towards Precision Medicine for Stress Disorders: Diagnostic Biomarkers and Targeted Drugs. </w:t>
-      </w:r>
-      <w:r>
-        <w:rPr>
-          <w:rFonts w:cs="Times New Roman" w:ascii="Times New Roman" w:hAnsi="Times New Roman"/>
-          <w:bCs/>
-          <w:i/>
-        </w:rPr>
-        <w:t>Molecular Psychiatry.</w:t>
-      </w:r>
+        <w:t xml:space="preserve">., Mamdani, F., Sequeira, A., and Kurian, S.. (2019). Towards Precision Medicine for Stress Disorders: Diagnostic Biomarkers and Targeted Drugs. </w:t>
+      </w:r>
+      <w:r>
+        <w:rPr>
+          <w:rFonts w:cs="Times New Roman" w:ascii="Times New Roman" w:hAnsi="Times New Roman"/>
+          <w:bCs/>
+          <w:i/>
+        </w:rPr>
+        <w:t xml:space="preserve">Molecular Psychiatry. </w:t>
+      </w:r>
+      <w:hyperlink r:id="rId11">
+        <w:r>
+          <w:rPr>
+            <w:rStyle w:val="ListLabel48"/>
+            <w:rFonts w:cs="Times New Roman" w:ascii="Times New Roman" w:hAnsi="Times New Roman"/>
+            <w:bCs/>
+            <w:i w:val="false"/>
+            <w:iCs w:val="false"/>
+          </w:rPr>
+          <w:t>https://doi.org/10.1038/s41380-019-0370-z</w:t>
+        </w:r>
+      </w:hyperlink>
     </w:p>
     <w:p>
       <w:pPr>
@@ -1372,7 +1227,11 @@
         </w:rPr>
       </w:pPr>
       <w:r>
-        <w:rPr/>
+        <w:rPr>
+          <w:rFonts w:cs="Times New Roman" w:ascii="Times New Roman" w:hAnsi="Times New Roman"/>
+          <w:bCs/>
+          <w:i/>
+        </w:rPr>
       </w:r>
     </w:p>
     <w:p>
@@ -1658,7 +1517,7 @@
         </w:rPr>
         <w:t xml:space="preserve">R scripts for this paper posted publicly at </w:t>
       </w:r>
-      <w:hyperlink r:id="rId10">
+      <w:hyperlink r:id="rId12">
         <w:r>
           <w:rPr>
             <w:rStyle w:val="InternetLink"/>
@@ -2303,7 +2162,7 @@
       </w:r>
       <w:r>
         <w:rPr>
-          <w:rFonts w:eastAsia="ＭＳ 明朝" w:cs="Times New Roman" w:ascii="Times New Roman" w:hAnsi="Times New Roman" w:eastAsiaTheme="minorEastAsia"/>
+          <w:rFonts w:eastAsia="" w:cs="Times New Roman" w:ascii="Times New Roman" w:hAnsi="Times New Roman" w:eastAsiaTheme="minorEastAsia"/>
         </w:rPr>
         <w:t>Psychological Distress and Rates of Health Insurance Coverage and Use and Affordability of Mental Health Services, 2013–2014.</w:t>
       </w:r>
@@ -2375,7 +2234,7 @@
         </w:rPr>
         <w:t xml:space="preserve">R scripts for this paper posted publicly at </w:t>
       </w:r>
-      <w:hyperlink r:id="rId11">
+      <w:hyperlink r:id="rId14">
         <w:r>
           <w:rPr>
             <w:rStyle w:val="InternetLink"/>
@@ -2389,119 +2248,114 @@
       <w:pPr>
         <w:pStyle w:val="Normal"/>
         <w:spacing w:lineRule="auto" w:line="240"/>
+        <w:ind w:left="720" w:hanging="0"/>
+        <w:rPr>
+          <w:rStyle w:val="InternetLink"/>
+          <w:rFonts w:ascii="Times New Roman" w:hAnsi="Times New Roman" w:eastAsia="Times New Roman" w:cs="Times New Roman"/>
+        </w:rPr>
+      </w:pPr>
+      <w:r>
+        <w:rPr/>
+      </w:r>
+    </w:p>
+    <w:p>
+      <w:pPr>
+        <w:pStyle w:val="Normal"/>
+        <w:spacing w:lineRule="auto" w:line="240"/>
+        <w:ind w:left="720" w:hanging="720"/>
+        <w:rPr/>
+      </w:pPr>
+      <w:r>
+        <w:rPr>
+          <w:rFonts w:cs="Times New Roman" w:ascii="Times New Roman" w:hAnsi="Times New Roman"/>
+          <w:b/>
+        </w:rPr>
+        <w:t xml:space="preserve">Phalen, P. L., </w:t>
+      </w:r>
+      <w:r>
+        <w:rPr>
+          <w:rFonts w:cs="Times New Roman" w:ascii="Times New Roman" w:hAnsi="Times New Roman"/>
+        </w:rPr>
+        <w:t>Dimaggio, G., Popolo, R., &amp; Lysaker, P. (2017). Aspects of Theory of Mind that attenuate the relationship between persecutory delusions and social functioning in schizophrenia spectrum disorders.</w:t>
+      </w:r>
+      <w:r>
+        <w:rPr>
+          <w:rFonts w:cs="Times New Roman" w:ascii="Times New Roman" w:hAnsi="Times New Roman"/>
+          <w:i/>
+        </w:rPr>
+        <w:t xml:space="preserve"> </w:t>
+      </w:r>
+      <w:r>
+        <w:rPr>
+          <w:rFonts w:eastAsia="Times New Roman" w:cs="Times New Roman" w:ascii="Times New Roman" w:hAnsi="Times New Roman"/>
+          <w:i/>
+          <w:color w:val="222222"/>
+          <w:shd w:fill="FFFFFF" w:val="clear"/>
+        </w:rPr>
+        <w:t>Journal of Behavior Therapy and Experimental Psychiatry</w:t>
+      </w:r>
+      <w:r>
+        <w:rPr>
+          <w:rFonts w:eastAsia="Times New Roman" w:cs="Times New Roman" w:ascii="Times New Roman" w:hAnsi="Times New Roman"/>
+          <w:color w:val="222222"/>
+          <w:shd w:fill="FFFFFF" w:val="clear"/>
+        </w:rPr>
+        <w:t xml:space="preserve">, </w:t>
+      </w:r>
+      <w:r>
+        <w:rPr>
+          <w:rFonts w:eastAsia="Times New Roman" w:cs="Times New Roman" w:ascii="Times New Roman" w:hAnsi="Times New Roman"/>
+          <w:i/>
+          <w:color w:val="222222"/>
+          <w:shd w:fill="FFFFFF" w:val="clear"/>
+        </w:rPr>
+        <w:t>56</w:t>
+      </w:r>
+      <w:r>
+        <w:rPr>
+          <w:rFonts w:eastAsia="Times New Roman" w:cs="Times New Roman" w:ascii="Times New Roman" w:hAnsi="Times New Roman"/>
+          <w:color w:val="222222"/>
+          <w:shd w:fill="FFFFFF" w:val="clear"/>
+        </w:rPr>
+        <w:t>, 65-70</w:t>
+      </w:r>
+      <w:r>
+        <w:rPr>
+          <w:rFonts w:eastAsia="Times New Roman" w:cs="Times New Roman" w:ascii="Times New Roman" w:hAnsi="Times New Roman"/>
+          <w:i/>
+          <w:color w:val="auto"/>
+        </w:rPr>
+        <w:t>.</w:t>
+      </w:r>
+      <w:r>
+        <w:rPr>
+          <w:rFonts w:eastAsia="Times New Roman" w:cs="Times New Roman" w:ascii="Times New Roman" w:hAnsi="Times New Roman"/>
+          <w:color w:val="auto"/>
+        </w:rPr>
+        <w:t xml:space="preserve"> </w:t>
+      </w:r>
+      <w:r>
+        <w:rPr>
+          <w:rFonts w:cs="Times New Roman" w:ascii="Times New Roman" w:hAnsi="Times New Roman"/>
+          <w:bCs/>
+        </w:rPr>
+        <w:t>https://doi.org/10.1016/j.jbtep.2016.07.008</w:t>
+      </w:r>
+    </w:p>
+    <w:p>
+      <w:pPr>
+        <w:pStyle w:val="Normal"/>
+        <w:spacing w:lineRule="auto" w:line="240"/>
+        <w:ind w:left="720" w:hanging="720"/>
         <w:rPr>
           <w:rFonts w:ascii="Times New Roman" w:hAnsi="Times New Roman" w:cs="Times New Roman"/>
-          <w:b/>
-          <w:b/>
-        </w:rPr>
-      </w:pPr>
-      <w:r>
-        <w:rPr>
-          <w:rFonts w:cs="Times New Roman" w:ascii="Times New Roman" w:hAnsi="Times New Roman"/>
-          <w:b/>
-        </w:rPr>
-      </w:r>
-    </w:p>
-    <w:p>
-      <w:pPr>
-        <w:pStyle w:val="Normal"/>
-        <w:spacing w:lineRule="auto" w:line="240"/>
-        <w:ind w:left="720" w:hanging="720"/>
-        <w:rPr>
-          <w:rFonts w:ascii="Times New Roman" w:hAnsi="Times New Roman" w:eastAsia="Times New Roman" w:cs="Times New Roman"/>
-          <w:color w:val="auto"/>
-        </w:rPr>
-      </w:pPr>
-      <w:r>
-        <w:rPr>
-          <w:rFonts w:cs="Times New Roman" w:ascii="Times New Roman" w:hAnsi="Times New Roman"/>
-          <w:b/>
-        </w:rPr>
-        <w:t xml:space="preserve">Phalen, P. L., </w:t>
-      </w:r>
-      <w:r>
-        <w:rPr>
-          <w:rFonts w:cs="Times New Roman" w:ascii="Times New Roman" w:hAnsi="Times New Roman"/>
-        </w:rPr>
-        <w:t>Dimaggio, G., Popolo, R., &amp; Lysaker, P. (2017). Aspects of Theory of Mind that attenuate the relationship between persecutory delusions and social functioning in schizophrenia spectrum disorders.</w:t>
-      </w:r>
-      <w:r>
-        <w:rPr>
-          <w:rFonts w:cs="Times New Roman" w:ascii="Times New Roman" w:hAnsi="Times New Roman"/>
-          <w:i/>
-        </w:rPr>
-        <w:t xml:space="preserve"> </w:t>
-      </w:r>
-      <w:r>
-        <w:rPr>
-          <w:rFonts w:eastAsia="Times New Roman" w:cs="Times New Roman" w:ascii="Times New Roman" w:hAnsi="Times New Roman"/>
-          <w:i/>
-          <w:color w:val="222222"/>
-          <w:shd w:fill="FFFFFF" w:val="clear"/>
-        </w:rPr>
-        <w:t>Journal of Behavior Therapy and Experimental Psychiatry</w:t>
-      </w:r>
-      <w:r>
-        <w:rPr>
-          <w:rFonts w:eastAsia="Times New Roman" w:cs="Times New Roman" w:ascii="Times New Roman" w:hAnsi="Times New Roman"/>
-          <w:color w:val="222222"/>
-          <w:shd w:fill="FFFFFF" w:val="clear"/>
-        </w:rPr>
-        <w:t xml:space="preserve">, </w:t>
-      </w:r>
-      <w:r>
-        <w:rPr>
-          <w:rFonts w:eastAsia="Times New Roman" w:cs="Times New Roman" w:ascii="Times New Roman" w:hAnsi="Times New Roman"/>
-          <w:i/>
-          <w:color w:val="222222"/>
-          <w:shd w:fill="FFFFFF" w:val="clear"/>
-        </w:rPr>
-        <w:t>56</w:t>
-      </w:r>
-      <w:r>
-        <w:rPr>
-          <w:rFonts w:eastAsia="Times New Roman" w:cs="Times New Roman" w:ascii="Times New Roman" w:hAnsi="Times New Roman"/>
-          <w:color w:val="222222"/>
-          <w:shd w:fill="FFFFFF" w:val="clear"/>
-        </w:rPr>
-        <w:t>, 65-70</w:t>
-      </w:r>
-      <w:r>
-        <w:rPr>
-          <w:rFonts w:eastAsia="Times New Roman" w:cs="Times New Roman" w:ascii="Times New Roman" w:hAnsi="Times New Roman"/>
-          <w:i/>
-          <w:color w:val="auto"/>
-        </w:rPr>
-        <w:t>.</w:t>
-      </w:r>
-      <w:r>
-        <w:rPr>
-          <w:rFonts w:eastAsia="Times New Roman" w:cs="Times New Roman" w:ascii="Times New Roman" w:hAnsi="Times New Roman"/>
-          <w:color w:val="auto"/>
-        </w:rPr>
-        <w:t xml:space="preserve"> </w:t>
-      </w:r>
-      <w:r>
-        <w:rPr>
-          <w:rFonts w:cs="Times New Roman" w:ascii="Times New Roman" w:hAnsi="Times New Roman"/>
-          <w:bCs/>
-        </w:rPr>
-        <w:t>https://doi.org/10.1016/j.jbtep.2016.07.008</w:t>
-      </w:r>
-    </w:p>
-    <w:p>
-      <w:pPr>
-        <w:pStyle w:val="Normal"/>
-        <w:spacing w:lineRule="auto" w:line="240"/>
-        <w:rPr>
-          <w:rFonts w:ascii="Times New Roman" w:hAnsi="Times New Roman" w:eastAsia="Times New Roman" w:cs="Times New Roman"/>
-          <w:color w:val="auto"/>
-        </w:rPr>
-      </w:pPr>
-      <w:r>
-        <w:rPr>
-          <w:rFonts w:eastAsia="Times New Roman" w:cs="Times New Roman" w:ascii="Times New Roman" w:hAnsi="Times New Roman"/>
-          <w:color w:val="auto"/>
+          <w:bCs/>
+        </w:rPr>
+      </w:pPr>
+      <w:r>
+        <w:rPr>
+          <w:rFonts w:cs="Times New Roman" w:ascii="Times New Roman" w:hAnsi="Times New Roman"/>
+          <w:bCs/>
         </w:rPr>
       </w:r>
     </w:p>
@@ -2809,7 +2663,6 @@
     <w:p>
       <w:pPr>
         <w:pStyle w:val="Normal"/>
-        <w:pBdr/>
         <w:tabs>
           <w:tab w:val="clear" w:pos="593"/>
           <w:tab w:val="left" w:pos="2160" w:leader="none"/>
@@ -2824,11 +2677,42 @@
           <w:rFonts w:eastAsia="Times New Roman" w:cs="Times New Roman" w:ascii="Times" w:hAnsi="Times"/>
         </w:rPr>
       </w:r>
-    </w:p>
-    <w:p>
-      <w:pPr>
-        <w:pStyle w:val="Normal"/>
-        <w:pBdr/>
+      <w:bookmarkStart w:id="0" w:name="_GoBack"/>
+      <w:bookmarkStart w:id="1" w:name="_GoBack"/>
+      <w:bookmarkEnd w:id="1"/>
+    </w:p>
+    <w:p>
+      <w:pPr>
+        <w:pStyle w:val="Normal"/>
+        <w:rPr>
+          <w:rFonts w:ascii="Times New Roman" w:hAnsi="Times New Roman"/>
+          <w:b/>
+          <w:b/>
+          <w:u w:val="single"/>
+        </w:rPr>
+      </w:pPr>
+      <w:r>
+        <w:rPr>
+          <w:rFonts w:ascii="Times New Roman" w:hAnsi="Times New Roman"/>
+          <w:b/>
+          <w:u w:val="single"/>
+        </w:rPr>
+        <w:t>OTHER PUBLICATIONS</w:t>
+        <w:tab/>
+        <w:tab/>
+        <w:tab/>
+        <w:tab/>
+        <w:tab/>
+        <w:tab/>
+        <w:tab/>
+        <w:tab/>
+        <w:tab/>
+        <w:tab/>
+      </w:r>
+    </w:p>
+    <w:p>
+      <w:pPr>
+        <w:pStyle w:val="Normal"/>
         <w:tabs>
           <w:tab w:val="clear" w:pos="593"/>
           <w:tab w:val="left" w:pos="2160" w:leader="none"/>
@@ -2843,62 +2727,10 @@
           <w:rFonts w:eastAsia="Times New Roman" w:cs="Times New Roman" w:ascii="Times" w:hAnsi="Times"/>
         </w:rPr>
       </w:r>
-      <w:bookmarkStart w:id="0" w:name="_GoBack"/>
-      <w:bookmarkStart w:id="1" w:name="_GoBack"/>
-      <w:bookmarkEnd w:id="1"/>
-    </w:p>
-    <w:p>
-      <w:pPr>
-        <w:pStyle w:val="Normal"/>
-        <w:rPr>
-          <w:rFonts w:ascii="Times New Roman" w:hAnsi="Times New Roman"/>
-          <w:b/>
-          <w:b/>
-          <w:u w:val="single"/>
-        </w:rPr>
-      </w:pPr>
-      <w:r>
-        <w:rPr>
-          <w:rFonts w:ascii="Times New Roman" w:hAnsi="Times New Roman"/>
-          <w:b/>
-          <w:u w:val="single"/>
-        </w:rPr>
-        <w:t>OTHER PUBLICATIONS</w:t>
-        <w:tab/>
-        <w:tab/>
-        <w:tab/>
-        <w:tab/>
-        <w:tab/>
-        <w:tab/>
-        <w:tab/>
-        <w:tab/>
-        <w:tab/>
-        <w:tab/>
-      </w:r>
-    </w:p>
-    <w:p>
-      <w:pPr>
-        <w:pStyle w:val="Normal"/>
-        <w:pBdr/>
-        <w:tabs>
-          <w:tab w:val="clear" w:pos="593"/>
-          <w:tab w:val="left" w:pos="2160" w:leader="none"/>
-        </w:tabs>
-        <w:spacing w:lineRule="auto" w:line="240"/>
-        <w:rPr>
-          <w:rFonts w:ascii="Times" w:hAnsi="Times" w:eastAsia="Times New Roman" w:cs="Times New Roman"/>
-        </w:rPr>
-      </w:pPr>
-      <w:r>
-        <w:rPr>
-          <w:rFonts w:eastAsia="Times New Roman" w:cs="Times New Roman" w:ascii="Times" w:hAnsi="Times"/>
-        </w:rPr>
-      </w:r>
-    </w:p>
-    <w:p>
-      <w:pPr>
-        <w:pStyle w:val="Normal"/>
-        <w:pBdr/>
+    </w:p>
+    <w:p>
+      <w:pPr>
+        <w:pStyle w:val="Normal"/>
         <w:spacing w:lineRule="auto" w:line="240"/>
         <w:ind w:left="720" w:hanging="720"/>
         <w:rPr/>
@@ -2935,7 +2767,7 @@
         </w:rPr>
         <w:t xml:space="preserve"> &lt;</w:t>
       </w:r>
-      <w:hyperlink r:id="rId12">
+      <w:hyperlink r:id="rId15">
         <w:r>
           <w:rPr>
             <w:rStyle w:val="InternetLink"/>
@@ -3038,7 +2870,7 @@
         </w:rPr>
         <w:t xml:space="preserve"> &lt;</w:t>
       </w:r>
-      <w:hyperlink r:id="rId13">
+      <w:hyperlink r:id="rId16">
         <w:r>
           <w:rPr>
             <w:rStyle w:val="InternetLink"/>
@@ -3074,15 +2906,6 @@
     <w:p>
       <w:pPr>
         <w:pStyle w:val="Normal"/>
-        <w:rPr/>
-      </w:pPr>
-      <w:r>
-        <w:rPr/>
-      </w:r>
-    </w:p>
-    <w:p>
-      <w:pPr>
-        <w:pStyle w:val="Normal"/>
         <w:rPr>
           <w:rFonts w:ascii="Times New Roman" w:hAnsi="Times New Roman"/>
           <w:b/>
@@ -3337,24 +3160,6 @@
           <w:b/>
           <w:u w:val="single"/>
         </w:rPr>
-      </w:r>
-    </w:p>
-    <w:p>
-      <w:pPr>
-        <w:pStyle w:val="Normal"/>
-        <w:rPr>
-          <w:rFonts w:ascii="Times New Roman" w:hAnsi="Times New Roman"/>
-          <w:b/>
-          <w:b/>
-          <w:u w:val="single"/>
-        </w:rPr>
-      </w:pPr>
-      <w:r>
-        <w:rPr>
-          <w:rFonts w:ascii="Times New Roman" w:hAnsi="Times New Roman"/>
-          <w:b/>
-          <w:u w:val="single"/>
-        </w:rPr>
         <w:t>PROFESSIONAL PRESENTATIONS</w:t>
         <w:tab/>
         <w:tab/>
@@ -3383,7 +3188,7 @@
           <w:rFonts w:eastAsia="Times New Roman" w:cs="Times New Roman" w:ascii="Times New Roman" w:hAnsi="Times New Roman"/>
           <w:b/>
           <w:color w:val="222222"/>
-          <w:shd w:fill="FFFFFF" w:val="clear"/>
+          <w:highlight w:val="white"/>
         </w:rPr>
       </w:r>
     </w:p>
@@ -3458,7 +3263,7 @@
           <w:rFonts w:eastAsia="Times New Roman" w:cs="Times New Roman" w:ascii="Times New Roman" w:hAnsi="Times New Roman"/>
           <w:b/>
           <w:color w:val="222222"/>
-          <w:shd w:fill="FFFFFF" w:val="clear"/>
+          <w:highlight w:val="white"/>
         </w:rPr>
       </w:r>
     </w:p>
@@ -3542,7 +3347,7 @@
           <w:rFonts w:eastAsia="Times New Roman" w:cs="Times New Roman" w:ascii="Times New Roman" w:hAnsi="Times New Roman"/>
           <w:b/>
           <w:color w:val="222222"/>
-          <w:shd w:fill="FFFFFF" w:val="clear"/>
+          <w:highlight w:val="white"/>
         </w:rPr>
       </w:r>
     </w:p>
@@ -3695,7 +3500,7 @@
           <w:rFonts w:eastAsia="Times New Roman" w:cs="Times New Roman" w:ascii="Times New Roman" w:hAnsi="Times New Roman"/>
           <w:b/>
           <w:color w:val="222222"/>
-          <w:shd w:fill="FFFFFF" w:val="clear"/>
+          <w:highlight w:val="white"/>
         </w:rPr>
       </w:r>
     </w:p>
@@ -3779,7 +3584,7 @@
           <w:rFonts w:eastAsia="Times New Roman" w:cs="Times New Roman" w:ascii="Times New Roman" w:hAnsi="Times New Roman"/>
           <w:b/>
           <w:color w:val="222222"/>
-          <w:shd w:fill="FFFFFF" w:val="clear"/>
+          <w:highlight w:val="white"/>
         </w:rPr>
       </w:r>
     </w:p>
@@ -4053,7 +3858,7 @@
           <w:rFonts w:eastAsia="Times New Roman" w:cs="Times New Roman" w:ascii="Times New Roman" w:hAnsi="Times New Roman"/>
           <w:b/>
           <w:color w:val="222222"/>
-          <w:shd w:fill="FFFFFF" w:val="clear"/>
+          <w:highlight w:val="white"/>
         </w:rPr>
       </w:r>
     </w:p>
@@ -4128,7 +3933,7 @@
           <w:rFonts w:eastAsia="Times New Roman" w:cs="Times New Roman" w:ascii="Times New Roman" w:hAnsi="Times New Roman"/>
           <w:b/>
           <w:color w:val="222222"/>
-          <w:shd w:fill="FFFFFF" w:val="clear"/>
+          <w:highlight w:val="white"/>
         </w:rPr>
       </w:r>
     </w:p>
@@ -4197,7 +4002,7 @@
           <w:rFonts w:eastAsia="Times New Roman" w:cs="Times New Roman" w:ascii="Times New Roman" w:hAnsi="Times New Roman"/>
           <w:b/>
           <w:color w:val="222222"/>
-          <w:shd w:fill="FFFFFF" w:val="clear"/>
+          <w:highlight w:val="white"/>
         </w:rPr>
       </w:r>
     </w:p>
@@ -4267,7 +4072,7 @@
           <w:rFonts w:eastAsia="Times New Roman" w:cs="Times New Roman" w:ascii="Times New Roman" w:hAnsi="Times New Roman"/>
           <w:b/>
           <w:color w:val="222222"/>
-          <w:shd w:fill="FFFFFF" w:val="clear"/>
+          <w:highlight w:val="white"/>
         </w:rPr>
       </w:r>
     </w:p>
@@ -4340,7 +4145,7 @@
         <w:rPr>
           <w:rFonts w:eastAsia="Times New Roman" w:cs="Times New Roman" w:ascii="Times New Roman" w:hAnsi="Times New Roman"/>
           <w:color w:val="222222"/>
-          <w:shd w:fill="FFFFFF" w:val="clear"/>
+          <w:highlight w:val="white"/>
         </w:rPr>
       </w:r>
     </w:p>
@@ -4421,7 +4226,7 @@
           <w:rFonts w:eastAsia="Times New Roman" w:cs="Times New Roman" w:ascii="Times New Roman" w:hAnsi="Times New Roman"/>
           <w:b/>
           <w:color w:val="222222"/>
-          <w:shd w:fill="FFFFFF" w:val="clear"/>
+          <w:highlight w:val="white"/>
         </w:rPr>
       </w:r>
     </w:p>
@@ -4501,10 +4306,7 @@
         <w:shd w:val="clear" w:color="auto" w:fill="FFFFFF"/>
         <w:spacing w:lineRule="auto" w:line="240"/>
         <w:ind w:left="720" w:hanging="720"/>
-        <w:rPr>
-          <w:rFonts w:ascii="Times New Roman" w:hAnsi="Times New Roman" w:eastAsia="Times New Roman" w:cs="Times New Roman"/>
-          <w:color w:val="222222"/>
-        </w:rPr>
+        <w:rPr/>
       </w:pPr>
       <w:r>
         <w:rPr>
@@ -4542,22 +4344,22 @@
         <w:pStyle w:val="Normal"/>
         <w:shd w:val="clear" w:color="auto" w:fill="FFFFFF"/>
         <w:spacing w:lineRule="auto" w:line="240"/>
-        <w:rPr>
-          <w:rFonts w:ascii="Times New Roman" w:hAnsi="Times New Roman" w:eastAsia="Times New Roman" w:cs="Times New Roman"/>
-          <w:color w:val="222222"/>
-        </w:rPr>
-      </w:pPr>
-      <w:r>
-        <w:rPr>
-          <w:rFonts w:eastAsia="Times New Roman" w:cs="Times New Roman" w:ascii="Times New Roman" w:hAnsi="Times New Roman"/>
-          <w:color w:val="222222"/>
-        </w:rPr>
-      </w:r>
-    </w:p>
-    <w:p>
-      <w:pPr>
-        <w:pStyle w:val="Normal"/>
-        <w:pBdr/>
+        <w:ind w:left="720" w:hanging="720"/>
+        <w:rPr>
+          <w:rFonts w:ascii="Times New Roman" w:hAnsi="Times New Roman" w:eastAsia="Times New Roman" w:cs="Times New Roman"/>
+          <w:color w:val="222222"/>
+        </w:rPr>
+      </w:pPr>
+      <w:r>
+        <w:rPr>
+          <w:rFonts w:eastAsia="Times New Roman" w:cs="Times New Roman" w:ascii="Times New Roman" w:hAnsi="Times New Roman"/>
+          <w:color w:val="222222"/>
+        </w:rPr>
+      </w:r>
+    </w:p>
+    <w:p>
+      <w:pPr>
+        <w:pStyle w:val="Normal"/>
         <w:tabs>
           <w:tab w:val="clear" w:pos="593"/>
           <w:tab w:val="left" w:pos="2160" w:leader="none"/>
@@ -4594,7 +4396,6 @@
     <w:p>
       <w:pPr>
         <w:pStyle w:val="Normal"/>
-        <w:pBdr/>
         <w:spacing w:lineRule="auto" w:line="240"/>
         <w:ind w:left="2070" w:hanging="2070"/>
         <w:rPr>
@@ -4612,7 +4413,6 @@
     <w:p>
       <w:pPr>
         <w:pStyle w:val="Normal"/>
-        <w:pBdr/>
         <w:spacing w:lineRule="auto" w:line="240"/>
         <w:ind w:left="1800" w:hanging="1800"/>
         <w:rPr>
@@ -4650,7 +4450,6 @@
     <w:p>
       <w:pPr>
         <w:pStyle w:val="Normal"/>
-        <w:pBdr/>
         <w:spacing w:lineRule="auto" w:line="240"/>
         <w:ind w:left="1800" w:hanging="1800"/>
         <w:rPr>
@@ -4683,7 +4482,6 @@
     <w:p>
       <w:pPr>
         <w:pStyle w:val="Normal"/>
-        <w:pBdr/>
         <w:spacing w:lineRule="auto" w:line="240"/>
         <w:ind w:left="1800" w:hanging="1800"/>
         <w:rPr>
@@ -4718,7 +4516,6 @@
     <w:p>
       <w:pPr>
         <w:pStyle w:val="Normal"/>
-        <w:pBdr/>
         <w:spacing w:lineRule="auto" w:line="240"/>
         <w:ind w:left="1800" w:hanging="1800"/>
         <w:rPr>
@@ -4753,7 +4550,6 @@
     <w:p>
       <w:pPr>
         <w:pStyle w:val="Normal"/>
-        <w:pBdr/>
         <w:spacing w:lineRule="auto" w:line="240"/>
         <w:ind w:left="1800" w:hanging="1800"/>
         <w:rPr>
@@ -4788,7 +4584,6 @@
     <w:p>
       <w:pPr>
         <w:pStyle w:val="Normal"/>
-        <w:pBdr/>
         <w:spacing w:lineRule="auto" w:line="240"/>
         <w:ind w:left="1800" w:hanging="1800"/>
         <w:rPr>
@@ -4821,7 +4616,6 @@
     <w:p>
       <w:pPr>
         <w:pStyle w:val="Normal"/>
-        <w:pBdr/>
         <w:spacing w:lineRule="auto" w:line="240"/>
         <w:ind w:left="1800" w:hanging="1800"/>
         <w:rPr>
@@ -4854,7 +4648,6 @@
     <w:p>
       <w:pPr>
         <w:pStyle w:val="Normal"/>
-        <w:pBdr/>
         <w:spacing w:lineRule="auto" w:line="240"/>
         <w:ind w:left="1800" w:hanging="1800"/>
         <w:rPr>
@@ -4888,7 +4681,6 @@
     <w:p>
       <w:pPr>
         <w:pStyle w:val="Normal"/>
-        <w:pBdr/>
         <w:tabs>
           <w:tab w:val="clear" w:pos="593"/>
           <w:tab w:val="left" w:pos="2160" w:leader="none"/>
@@ -4914,7 +4706,6 @@
     <w:p>
       <w:pPr>
         <w:pStyle w:val="Normal"/>
-        <w:pBdr/>
         <w:tabs>
           <w:tab w:val="clear" w:pos="593"/>
           <w:tab w:val="left" w:pos="2160" w:leader="none"/>
@@ -4951,27 +4742,25 @@
     <w:p>
       <w:pPr>
         <w:pStyle w:val="Normal"/>
-        <w:pBdr/>
-        <w:spacing w:lineRule="auto" w:line="240"/>
-        <w:rPr>
-          <w:rFonts w:ascii="Times New Roman" w:hAnsi="Times New Roman" w:eastAsia="Times New Roman" w:cs="Times New Roman"/>
-          <w:b/>
-          <w:b/>
-          <w:u w:val="single"/>
-        </w:rPr>
-      </w:pPr>
-      <w:r>
-        <w:rPr>
-          <w:rFonts w:eastAsia="Times New Roman" w:cs="Times New Roman" w:ascii="Times New Roman" w:hAnsi="Times New Roman"/>
-          <w:b/>
-          <w:u w:val="single"/>
-        </w:rPr>
-      </w:r>
-    </w:p>
-    <w:p>
-      <w:pPr>
-        <w:pStyle w:val="Normal"/>
-        <w:pBdr/>
+        <w:spacing w:lineRule="auto" w:line="240"/>
+        <w:rPr>
+          <w:rFonts w:ascii="Times New Roman" w:hAnsi="Times New Roman" w:eastAsia="Times New Roman" w:cs="Times New Roman"/>
+          <w:b/>
+          <w:b/>
+          <w:u w:val="single"/>
+        </w:rPr>
+      </w:pPr>
+      <w:r>
+        <w:rPr>
+          <w:rFonts w:eastAsia="Times New Roman" w:cs="Times New Roman" w:ascii="Times New Roman" w:hAnsi="Times New Roman"/>
+          <w:b/>
+          <w:u w:val="single"/>
+        </w:rPr>
+      </w:r>
+    </w:p>
+    <w:p>
+      <w:pPr>
+        <w:pStyle w:val="Normal"/>
         <w:spacing w:lineRule="auto" w:line="240"/>
         <w:ind w:left="1800" w:hanging="1800"/>
         <w:rPr>
@@ -5005,7 +4794,6 @@
     <w:p>
       <w:pPr>
         <w:pStyle w:val="Normal"/>
-        <w:pBdr/>
         <w:spacing w:lineRule="auto" w:line="240"/>
         <w:ind w:left="1800" w:hanging="1800"/>
         <w:rPr>
@@ -5042,7 +4830,6 @@
     <w:p>
       <w:pPr>
         <w:pStyle w:val="Normal"/>
-        <w:pBdr/>
         <w:spacing w:lineRule="auto" w:line="240"/>
         <w:ind w:left="1800" w:hanging="1800"/>
         <w:rPr>
@@ -5073,7 +4860,6 @@
     <w:p>
       <w:pPr>
         <w:pStyle w:val="Normal"/>
-        <w:pBdr/>
         <w:spacing w:lineRule="auto" w:line="240"/>
         <w:ind w:left="1800" w:hanging="1800"/>
         <w:rPr>
@@ -5104,7 +4890,6 @@
     <w:p>
       <w:pPr>
         <w:pStyle w:val="Normal"/>
-        <w:pBdr/>
         <w:spacing w:lineRule="auto" w:line="240"/>
         <w:ind w:left="1800" w:hanging="1800"/>
         <w:rPr>
@@ -5152,7 +4937,6 @@
     <w:p>
       <w:pPr>
         <w:pStyle w:val="Normal"/>
-        <w:pBdr/>
         <w:spacing w:lineRule="auto" w:line="240"/>
         <w:ind w:left="1800" w:hanging="1800"/>
         <w:rPr>
@@ -5191,22 +4975,20 @@
     <w:p>
       <w:pPr>
         <w:pStyle w:val="Normal"/>
-        <w:pBdr/>
-        <w:spacing w:lineRule="auto" w:line="240"/>
-        <w:rPr>
-          <w:rFonts w:ascii="Times New Roman" w:hAnsi="Times New Roman" w:eastAsia="Times New Roman" w:cs="Times New Roman"/>
-        </w:rPr>
-      </w:pPr>
-      <w:r>
-        <w:rPr>
-          <w:rFonts w:eastAsia="Times New Roman" w:cs="Times New Roman" w:ascii="Times New Roman" w:hAnsi="Times New Roman"/>
-        </w:rPr>
-      </w:r>
-    </w:p>
-    <w:p>
-      <w:pPr>
-        <w:pStyle w:val="Normal"/>
-        <w:pBdr/>
+        <w:spacing w:lineRule="auto" w:line="240"/>
+        <w:rPr>
+          <w:rFonts w:ascii="Times New Roman" w:hAnsi="Times New Roman" w:eastAsia="Times New Roman" w:cs="Times New Roman"/>
+        </w:rPr>
+      </w:pPr>
+      <w:r>
+        <w:rPr>
+          <w:rFonts w:eastAsia="Times New Roman" w:cs="Times New Roman" w:ascii="Times New Roman" w:hAnsi="Times New Roman"/>
+        </w:rPr>
+      </w:r>
+    </w:p>
+    <w:p>
+      <w:pPr>
+        <w:pStyle w:val="Normal"/>
         <w:tabs>
           <w:tab w:val="clear" w:pos="593"/>
           <w:tab w:val="left" w:pos="2160" w:leader="none"/>
@@ -5241,7 +5023,6 @@
     <w:p>
       <w:pPr>
         <w:pStyle w:val="Normal"/>
-        <w:pBdr/>
         <w:tabs>
           <w:tab w:val="clear" w:pos="593"/>
           <w:tab w:val="left" w:pos="2160" w:leader="none"/>
@@ -5267,7 +5048,6 @@
     <w:p>
       <w:pPr>
         <w:pStyle w:val="Normal"/>
-        <w:pBdr/>
         <w:spacing w:lineRule="auto" w:line="240"/>
         <w:ind w:left="1800" w:hanging="1800"/>
         <w:rPr>
@@ -5317,7 +5097,6 @@
     <w:p>
       <w:pPr>
         <w:pStyle w:val="Normal"/>
-        <w:pBdr/>
         <w:spacing w:lineRule="auto" w:line="240"/>
         <w:ind w:left="1800" w:hanging="1800"/>
         <w:rPr>
@@ -5367,7 +5146,6 @@
     <w:p>
       <w:pPr>
         <w:pStyle w:val="Normal"/>
-        <w:pBdr/>
         <w:spacing w:lineRule="auto" w:line="240"/>
         <w:ind w:left="1800" w:hanging="1800"/>
         <w:rPr>
@@ -5400,7 +5178,6 @@
     <w:p>
       <w:pPr>
         <w:pStyle w:val="Normal"/>
-        <w:pBdr/>
         <w:spacing w:lineRule="auto" w:line="240"/>
         <w:ind w:left="1800" w:hanging="1800"/>
         <w:rPr>
@@ -5433,7 +5210,6 @@
     <w:p>
       <w:pPr>
         <w:pStyle w:val="Normal"/>
-        <w:pBdr/>
         <w:spacing w:lineRule="auto" w:line="240"/>
         <w:ind w:left="1800" w:hanging="1800"/>
         <w:rPr>
@@ -5466,7 +5242,6 @@
     <w:p>
       <w:pPr>
         <w:pStyle w:val="Normal"/>
-        <w:pBdr/>
         <w:spacing w:lineRule="auto" w:line="240"/>
         <w:ind w:left="1800" w:right="-14" w:hanging="1800"/>
         <w:rPr>
@@ -5500,7 +5275,6 @@
     <w:p>
       <w:pPr>
         <w:pStyle w:val="Normal"/>
-        <w:pBdr/>
         <w:spacing w:lineRule="auto" w:line="240"/>
         <w:ind w:right="-14" w:hanging="0"/>
         <w:rPr>
@@ -5516,7 +5290,6 @@
     <w:p>
       <w:pPr>
         <w:pStyle w:val="Normal"/>
-        <w:pBdr/>
         <w:tabs>
           <w:tab w:val="clear" w:pos="593"/>
           <w:tab w:val="left" w:pos="2160" w:leader="none"/>
@@ -5552,7 +5325,6 @@
     <w:p>
       <w:pPr>
         <w:pStyle w:val="Normal"/>
-        <w:pBdr/>
         <w:tabs>
           <w:tab w:val="clear" w:pos="593"/>
           <w:tab w:val="left" w:pos="2160" w:leader="none"/>
@@ -5578,7 +5350,6 @@
     <w:p>
       <w:pPr>
         <w:pStyle w:val="Normal"/>
-        <w:pBdr/>
         <w:spacing w:lineRule="auto" w:line="240"/>
         <w:ind w:left="1800" w:hanging="1800"/>
         <w:rPr>
@@ -5603,7 +5374,6 @@
     <w:p>
       <w:pPr>
         <w:pStyle w:val="Normal"/>
-        <w:pBdr/>
         <w:spacing w:lineRule="auto" w:line="240"/>
         <w:ind w:left="1800" w:hanging="1800"/>
         <w:rPr>
@@ -5621,7 +5391,6 @@
     <w:p>
       <w:pPr>
         <w:pStyle w:val="Normal"/>
-        <w:pBdr/>
         <w:tabs>
           <w:tab w:val="clear" w:pos="593"/>
           <w:tab w:val="left" w:pos="2160" w:leader="none"/>
@@ -5648,7 +5417,6 @@
     <w:p>
       <w:pPr>
         <w:pStyle w:val="Normal"/>
-        <w:pBdr/>
         <w:spacing w:lineRule="auto" w:line="240"/>
         <w:ind w:left="1800" w:hanging="1800"/>
         <w:rPr>
@@ -5681,7 +5449,6 @@
     <w:p>
       <w:pPr>
         <w:pStyle w:val="Normal"/>
-        <w:pBdr/>
         <w:spacing w:lineRule="auto" w:line="240"/>
         <w:ind w:left="1800" w:hanging="1800"/>
         <w:rPr>
@@ -5699,7 +5466,6 @@
     <w:p>
       <w:pPr>
         <w:pStyle w:val="Normal"/>
-        <w:pBdr/>
         <w:spacing w:lineRule="auto" w:line="240"/>
         <w:ind w:left="1800" w:hanging="1800"/>
         <w:rPr>
@@ -5715,7 +5481,6 @@
     <w:p>
       <w:pPr>
         <w:pStyle w:val="Normal"/>
-        <w:pBdr/>
         <w:spacing w:lineRule="auto" w:line="240"/>
         <w:ind w:left="1800" w:hanging="1800"/>
         <w:rPr>
@@ -5741,7 +5506,6 @@
     <w:p>
       <w:pPr>
         <w:pStyle w:val="Normal"/>
-        <w:pBdr/>
         <w:spacing w:lineRule="auto" w:line="240"/>
         <w:ind w:left="1800" w:hanging="1800"/>
         <w:rPr>
@@ -5759,7 +5523,6 @@
     <w:p>
       <w:pPr>
         <w:pStyle w:val="Normal"/>
-        <w:pBdr/>
         <w:tabs>
           <w:tab w:val="clear" w:pos="593"/>
           <w:tab w:val="left" w:pos="2160" w:leader="none"/>
@@ -5786,7 +5549,6 @@
     <w:p>
       <w:pPr>
         <w:pStyle w:val="Normal"/>
-        <w:pBdr/>
         <w:spacing w:lineRule="auto" w:line="240"/>
         <w:ind w:left="1800" w:hanging="1800"/>
         <w:rPr>
@@ -5818,7 +5580,6 @@
     <w:p>
       <w:pPr>
         <w:pStyle w:val="Normal"/>
-        <w:pBdr/>
         <w:spacing w:lineRule="auto" w:line="240"/>
         <w:ind w:left="1800" w:hanging="1800"/>
         <w:rPr>
@@ -5836,7 +5597,6 @@
     <w:p>
       <w:pPr>
         <w:pStyle w:val="Normal"/>
-        <w:pBdr/>
         <w:tabs>
           <w:tab w:val="clear" w:pos="593"/>
           <w:tab w:val="left" w:pos="2160" w:leader="none"/>
@@ -5863,7 +5623,6 @@
     <w:p>
       <w:pPr>
         <w:pStyle w:val="Normal"/>
-        <w:pBdr/>
         <w:spacing w:lineRule="auto" w:line="240"/>
         <w:ind w:left="1800" w:hanging="1800"/>
         <w:rPr>
@@ -5890,7 +5649,6 @@
     <w:p>
       <w:pPr>
         <w:pStyle w:val="Normal"/>
-        <w:pBdr/>
         <w:spacing w:lineRule="auto" w:line="240"/>
         <w:ind w:left="1800" w:hanging="1800"/>
         <w:rPr>
@@ -5908,12 +5666,9 @@
     <w:p>
       <w:pPr>
         <w:pStyle w:val="Normal"/>
-        <w:pBdr/>
         <w:spacing w:lineRule="auto" w:line="240"/>
         <w:ind w:left="1800" w:hanging="1800"/>
-        <w:rPr>
-          <w:rFonts w:ascii="Times New Roman" w:hAnsi="Times New Roman" w:eastAsia="Times New Roman" w:cs="Times New Roman"/>
-        </w:rPr>
+        <w:rPr/>
       </w:pPr>
       <w:r>
         <w:rPr>
@@ -5926,7 +5681,21 @@
     <w:p>
       <w:pPr>
         <w:pStyle w:val="Normal"/>
-        <w:pBdr/>
+        <w:spacing w:lineRule="auto" w:line="240"/>
+        <w:ind w:left="1800" w:hanging="1800"/>
+        <w:rPr>
+          <w:rFonts w:ascii="Times New Roman" w:hAnsi="Times New Roman" w:eastAsia="Times New Roman" w:cs="Times New Roman"/>
+        </w:rPr>
+      </w:pPr>
+      <w:r>
+        <w:rPr>
+          <w:rFonts w:eastAsia="Times New Roman" w:cs="Times New Roman" w:ascii="Times New Roman" w:hAnsi="Times New Roman"/>
+        </w:rPr>
+      </w:r>
+    </w:p>
+    <w:p>
+      <w:pPr>
+        <w:pStyle w:val="Normal"/>
         <w:tabs>
           <w:tab w:val="clear" w:pos="593"/>
           <w:tab w:val="left" w:pos="2160" w:leader="none"/>
@@ -5939,13 +5708,250 @@
       <w:r>
         <w:rPr>
           <w:rFonts w:eastAsia="Times New Roman" w:cs="Times New Roman" w:ascii="Times New Roman" w:hAnsi="Times New Roman"/>
-        </w:rPr>
-      </w:r>
-    </w:p>
-    <w:p>
-      <w:pPr>
-        <w:pStyle w:val="Normal"/>
-        <w:pBdr/>
+          <w:b/>
+          <w:bCs/>
+          <w:u w:val="single"/>
+        </w:rPr>
+        <w:t>AD HOC REVIEWER</w:t>
+        <w:tab/>
+        <w:tab/>
+        <w:tab/>
+        <w:tab/>
+        <w:tab/>
+        <w:tab/>
+        <w:tab/>
+        <w:tab/>
+        <w:tab/>
+        <w:tab/>
+        <w:tab/>
+      </w:r>
+    </w:p>
+    <w:p>
+      <w:pPr>
+        <w:pStyle w:val="Normal"/>
+        <w:tabs>
+          <w:tab w:val="clear" w:pos="593"/>
+          <w:tab w:val="left" w:pos="1800" w:leader="none"/>
+        </w:tabs>
+        <w:spacing w:lineRule="auto" w:line="240"/>
+        <w:rPr>
+          <w:rFonts w:ascii="Times New Roman" w:hAnsi="Times New Roman" w:eastAsia="Times New Roman" w:cs="Times New Roman"/>
+          <w:b w:val="false"/>
+          <w:b w:val="false"/>
+          <w:bCs w:val="false"/>
+          <w:i/>
+          <w:i/>
+          <w:iCs/>
+          <w:u w:val="none"/>
+        </w:rPr>
+      </w:pPr>
+      <w:r>
+        <w:rPr>
+          <w:rFonts w:eastAsia="Times New Roman" w:cs="Times New Roman" w:ascii="Times New Roman" w:hAnsi="Times New Roman"/>
+          <w:b w:val="false"/>
+          <w:bCs w:val="false"/>
+          <w:i/>
+          <w:iCs/>
+          <w:u w:val="none"/>
+        </w:rPr>
+        <w:tab/>
+      </w:r>
+    </w:p>
+    <w:p>
+      <w:pPr>
+        <w:pStyle w:val="Normal"/>
+        <w:tabs>
+          <w:tab w:val="clear" w:pos="593"/>
+          <w:tab w:val="left" w:pos="1800" w:leader="none"/>
+        </w:tabs>
+        <w:spacing w:lineRule="auto" w:line="240"/>
+        <w:rPr>
+          <w:rFonts w:ascii="Times New Roman" w:hAnsi="Times New Roman" w:eastAsia="Times New Roman" w:cs="Times New Roman"/>
+          <w:b w:val="false"/>
+          <w:b w:val="false"/>
+          <w:bCs w:val="false"/>
+          <w:i/>
+          <w:i/>
+          <w:iCs/>
+          <w:u w:val="none"/>
+        </w:rPr>
+      </w:pPr>
+      <w:r>
+        <w:rPr>
+          <w:rFonts w:eastAsia="Times New Roman" w:cs="Times New Roman" w:ascii="Times New Roman" w:hAnsi="Times New Roman"/>
+          <w:b w:val="false"/>
+          <w:bCs w:val="false"/>
+          <w:i/>
+          <w:iCs/>
+          <w:u w:val="none"/>
+        </w:rPr>
+        <w:tab/>
+        <w:t>Cognitive Behaviour Therapy</w:t>
+      </w:r>
+    </w:p>
+    <w:p>
+      <w:pPr>
+        <w:pStyle w:val="Normal"/>
+        <w:tabs>
+          <w:tab w:val="clear" w:pos="593"/>
+          <w:tab w:val="left" w:pos="1800" w:leader="none"/>
+        </w:tabs>
+        <w:spacing w:lineRule="auto" w:line="240"/>
+        <w:rPr>
+          <w:rFonts w:ascii="Times New Roman" w:hAnsi="Times New Roman" w:eastAsia="Times New Roman" w:cs="Times New Roman"/>
+          <w:b w:val="false"/>
+          <w:b w:val="false"/>
+          <w:bCs w:val="false"/>
+          <w:i/>
+          <w:i/>
+          <w:iCs/>
+          <w:u w:val="none"/>
+        </w:rPr>
+      </w:pPr>
+      <w:r>
+        <w:rPr>
+          <w:rFonts w:eastAsia="Times New Roman" w:cs="Times New Roman" w:ascii="Times New Roman" w:hAnsi="Times New Roman"/>
+          <w:b w:val="false"/>
+          <w:bCs w:val="false"/>
+          <w:i/>
+          <w:iCs/>
+          <w:u w:val="none"/>
+        </w:rPr>
+        <w:tab/>
+        <w:t>Journal of Substance Abuse Treatment</w:t>
+      </w:r>
+    </w:p>
+    <w:p>
+      <w:pPr>
+        <w:pStyle w:val="Normal"/>
+        <w:tabs>
+          <w:tab w:val="clear" w:pos="593"/>
+          <w:tab w:val="left" w:pos="1800" w:leader="none"/>
+        </w:tabs>
+        <w:spacing w:lineRule="auto" w:line="240"/>
+        <w:rPr>
+          <w:rFonts w:ascii="Times New Roman" w:hAnsi="Times New Roman" w:eastAsia="Times New Roman" w:cs="Times New Roman"/>
+          <w:b w:val="false"/>
+          <w:b w:val="false"/>
+          <w:bCs w:val="false"/>
+          <w:i/>
+          <w:i/>
+          <w:iCs/>
+          <w:u w:val="none"/>
+        </w:rPr>
+      </w:pPr>
+      <w:r>
+        <w:rPr>
+          <w:rFonts w:eastAsia="Times New Roman" w:cs="Times New Roman" w:ascii="Times New Roman" w:hAnsi="Times New Roman"/>
+          <w:b w:val="false"/>
+          <w:bCs w:val="false"/>
+          <w:i/>
+          <w:iCs/>
+          <w:u w:val="none"/>
+        </w:rPr>
+        <w:tab/>
+        <w:t>Schizophrenia Bulletin</w:t>
+      </w:r>
+    </w:p>
+    <w:p>
+      <w:pPr>
+        <w:pStyle w:val="Normal"/>
+        <w:tabs>
+          <w:tab w:val="clear" w:pos="593"/>
+          <w:tab w:val="left" w:pos="1800" w:leader="none"/>
+        </w:tabs>
+        <w:spacing w:lineRule="auto" w:line="240"/>
+        <w:rPr>
+          <w:rFonts w:ascii="Times New Roman" w:hAnsi="Times New Roman" w:eastAsia="Times New Roman" w:cs="Times New Roman"/>
+          <w:b w:val="false"/>
+          <w:b w:val="false"/>
+          <w:bCs w:val="false"/>
+          <w:i/>
+          <w:i/>
+          <w:iCs/>
+          <w:u w:val="none"/>
+        </w:rPr>
+      </w:pPr>
+      <w:r>
+        <w:rPr>
+          <w:rFonts w:eastAsia="Times New Roman" w:cs="Times New Roman" w:ascii="Times New Roman" w:hAnsi="Times New Roman"/>
+          <w:b w:val="false"/>
+          <w:bCs w:val="false"/>
+          <w:i/>
+          <w:iCs/>
+          <w:u w:val="none"/>
+        </w:rPr>
+        <w:tab/>
+        <w:t>Schizophrenia Research</w:t>
+      </w:r>
+    </w:p>
+    <w:p>
+      <w:pPr>
+        <w:pStyle w:val="Normal"/>
+        <w:tabs>
+          <w:tab w:val="clear" w:pos="593"/>
+          <w:tab w:val="left" w:pos="1800" w:leader="none"/>
+        </w:tabs>
+        <w:spacing w:lineRule="auto" w:line="240"/>
+        <w:rPr>
+          <w:rFonts w:ascii="Times New Roman" w:hAnsi="Times New Roman" w:eastAsia="Times New Roman" w:cs="Times New Roman"/>
+          <w:b w:val="false"/>
+          <w:b w:val="false"/>
+          <w:bCs w:val="false"/>
+          <w:i/>
+          <w:i/>
+          <w:iCs/>
+          <w:u w:val="none"/>
+        </w:rPr>
+      </w:pPr>
+      <w:r>
+        <w:rPr>
+          <w:rFonts w:eastAsia="Times New Roman" w:cs="Times New Roman" w:ascii="Times New Roman" w:hAnsi="Times New Roman"/>
+          <w:b w:val="false"/>
+          <w:bCs w:val="false"/>
+          <w:i/>
+          <w:iCs/>
+          <w:u w:val="none"/>
+        </w:rPr>
+        <w:tab/>
+        <w:t>Psychiatria Danubina</w:t>
+      </w:r>
+    </w:p>
+    <w:p>
+      <w:pPr>
+        <w:pStyle w:val="Normal"/>
+        <w:tabs>
+          <w:tab w:val="clear" w:pos="593"/>
+          <w:tab w:val="left" w:pos="1800" w:leader="none"/>
+        </w:tabs>
+        <w:spacing w:lineRule="auto" w:line="240"/>
+        <w:rPr>
+          <w:rFonts w:ascii="Times New Roman" w:hAnsi="Times New Roman" w:eastAsia="Times New Roman" w:cs="Times New Roman"/>
+          <w:b w:val="false"/>
+          <w:b w:val="false"/>
+          <w:bCs w:val="false"/>
+          <w:i/>
+          <w:i/>
+          <w:iCs/>
+          <w:u w:val="none"/>
+        </w:rPr>
+      </w:pPr>
+      <w:r>
+        <w:rPr>
+          <w:rFonts w:eastAsia="Times New Roman" w:cs="Times New Roman" w:ascii="Times New Roman" w:hAnsi="Times New Roman"/>
+          <w:b w:val="false"/>
+          <w:bCs w:val="false"/>
+          <w:i/>
+          <w:iCs/>
+          <w:u w:val="none"/>
+        </w:rPr>
+        <w:tab/>
+        <w:t>Psychiatry Research</w:t>
+      </w:r>
+    </w:p>
+    <w:p>
+      <w:pPr>
+        <w:pStyle w:val="Normal"/>
         <w:tabs>
           <w:tab w:val="clear" w:pos="593"/>
           <w:tab w:val="left" w:pos="2160" w:leader="none"/>
@@ -5953,6 +5959,24 @@
         <w:spacing w:lineRule="auto" w:line="240"/>
         <w:rPr>
           <w:rFonts w:ascii="Times New Roman" w:hAnsi="Times New Roman" w:eastAsia="Times New Roman" w:cs="Times New Roman"/>
+        </w:rPr>
+      </w:pPr>
+      <w:r>
+        <w:rPr>
+          <w:rFonts w:eastAsia="Times New Roman" w:cs="Times New Roman" w:ascii="Times New Roman" w:hAnsi="Times New Roman"/>
+        </w:rPr>
+      </w:r>
+    </w:p>
+    <w:p>
+      <w:pPr>
+        <w:pStyle w:val="Normal"/>
+        <w:tabs>
+          <w:tab w:val="clear" w:pos="593"/>
+          <w:tab w:val="left" w:pos="2160" w:leader="none"/>
+        </w:tabs>
+        <w:spacing w:lineRule="auto" w:line="240"/>
+        <w:rPr>
+          <w:rFonts w:ascii="Times New Roman" w:hAnsi="Times New Roman" w:eastAsia="Times New Roman" w:cs="Times New Roman"/>
           <w:b/>
           <w:b/>
           <w:bCs/>
@@ -5983,7 +6007,6 @@
     <w:p>
       <w:pPr>
         <w:pStyle w:val="Normal"/>
-        <w:pBdr/>
         <w:tabs>
           <w:tab w:val="clear" w:pos="593"/>
           <w:tab w:val="left" w:pos="720" w:leader="none"/>
@@ -6008,7 +6031,6 @@
     <w:p>
       <w:pPr>
         <w:pStyle w:val="Normal"/>
-        <w:pBdr/>
         <w:tabs>
           <w:tab w:val="clear" w:pos="593"/>
           <w:tab w:val="left" w:pos="720" w:leader="none"/>
@@ -6042,7 +6064,6 @@
     <w:p>
       <w:pPr>
         <w:pStyle w:val="Normal"/>
-        <w:pBdr/>
         <w:tabs>
           <w:tab w:val="clear" w:pos="593"/>
           <w:tab w:val="left" w:pos="1350" w:leader="none"/>
@@ -6082,7 +6103,6 @@
     <w:p>
       <w:pPr>
         <w:pStyle w:val="Normal"/>
-        <w:pBdr/>
         <w:tabs>
           <w:tab w:val="clear" w:pos="593"/>
           <w:tab w:val="left" w:pos="1350" w:leader="none"/>
@@ -6122,7 +6142,6 @@
     <w:p>
       <w:pPr>
         <w:pStyle w:val="Normal"/>
-        <w:pBdr/>
         <w:tabs>
           <w:tab w:val="clear" w:pos="593"/>
           <w:tab w:val="left" w:pos="2070" w:leader="none"/>
@@ -6146,7 +6165,6 @@
     <w:p>
       <w:pPr>
         <w:pStyle w:val="Normal"/>
-        <w:pBdr/>
         <w:tabs>
           <w:tab w:val="clear" w:pos="593"/>
           <w:tab w:val="left" w:pos="2070" w:leader="none"/>
@@ -6201,7 +6219,6 @@
     <w:p>
       <w:pPr>
         <w:pStyle w:val="Normal"/>
-        <w:pBdr/>
         <w:spacing w:lineRule="auto" w:line="240"/>
         <w:ind w:left="1800" w:hanging="1800"/>
         <w:rPr>
@@ -6243,7 +6260,6 @@
     <w:p>
       <w:pPr>
         <w:pStyle w:val="Normal"/>
-        <w:pBdr/>
         <w:spacing w:lineRule="auto" w:line="240"/>
         <w:ind w:left="1800" w:hanging="1800"/>
         <w:rPr/>
@@ -6254,7 +6270,7 @@
         </w:rPr>
         <w:tab/>
       </w:r>
-      <w:hyperlink r:id="rId14">
+      <w:hyperlink r:id="rId17">
         <w:r>
           <w:rPr>
             <w:rStyle w:val="InternetLink"/>
@@ -6275,7 +6291,6 @@
     <w:p>
       <w:pPr>
         <w:pStyle w:val="Normal"/>
-        <w:pBdr/>
         <w:spacing w:lineRule="auto" w:line="240"/>
         <w:ind w:left="1800" w:hanging="1800"/>
         <w:rPr/>
@@ -6286,7 +6301,7 @@
         </w:rPr>
         <w:tab/>
       </w:r>
-      <w:hyperlink r:id="rId15">
+      <w:hyperlink r:id="rId18">
         <w:r>
           <w:rPr>
             <w:rStyle w:val="InternetLink"/>
@@ -6305,10 +6320,10 @@
       </w:r>
     </w:p>
     <w:sectPr>
-      <w:footerReference w:type="default" r:id="rId16"/>
+      <w:footerReference w:type="default" r:id="rId19"/>
       <w:type w:val="nextPage"/>
       <w:pgSz w:w="12240" w:h="15840"/>
-      <w:pgMar w:left="1152" w:right="1152" w:header="720" w:top="990" w:footer="826" w:bottom="1152" w:gutter="0"/>
+      <w:pgMar w:left="1136" w:right="1136" w:header="720" w:top="1136" w:footer="1136" w:bottom="1462" w:gutter="0"/>
       <w:pgNumType w:fmt="decimal"/>
       <w:formProt w:val="false"/>
       <w:textDirection w:val="lrTb"/>
@@ -6329,12 +6344,10 @@
     </w:pPr>
     <w:r>
       <w:rPr/>
-    </w:r>
-    <w:r>
       <mc:AlternateContent>
         <mc:Choice Requires="wps">
           <w:drawing>
-            <wp:anchor behindDoc="0" distT="0" distB="0" distL="0" distR="0" simplePos="0" locked="0" layoutInCell="1" allowOverlap="1" relativeHeight="7">
+            <wp:anchor behindDoc="1" distT="0" distB="0" distL="0" distR="0" simplePos="0" locked="0" layoutInCell="1" allowOverlap="1" relativeHeight="7">
               <wp:simplePos x="0" y="0"/>
               <wp:positionH relativeFrom="page">
                 <wp:posOffset>6561455</wp:posOffset>
@@ -6342,38 +6355,45 @@
               <wp:positionV relativeFrom="paragraph">
                 <wp:posOffset>-33655</wp:posOffset>
               </wp:positionV>
-              <wp:extent cx="485775" cy="160655"/>
+              <wp:extent cx="487045" cy="160020"/>
               <wp:effectExtent l="0" t="0" r="0" b="0"/>
               <wp:wrapSquare wrapText="largest"/>
               <wp:docPr id="1" name="Frame1"/>
               <a:graphic xmlns:a="http://schemas.openxmlformats.org/drawingml/2006/main">
                 <a:graphicData uri="http://schemas.microsoft.com/office/word/2010/wordprocessingShape">
                   <wps:wsp>
-                    <wps:cNvSpPr txBox="1"/>
+                    <wps:cNvSpPr/>
                     <wps:spPr>
                       <a:xfrm>
                         <a:off x="0" y="0"/>
-                        <a:ext cx="485775" cy="160655"/>
+                        <a:ext cx="486360" cy="159480"/>
                       </a:xfrm>
-                      <a:prstGeom prst="rect"/>
-                      <a:solidFill>
-                        <a:srgbClr val="FFFFFF">
-                          <a:alpha val="0"/>
-                        </a:srgbClr>
-                      </a:solidFill>
+                      <a:prstGeom prst="rect">
+                        <a:avLst/>
+                      </a:prstGeom>
+                      <a:noFill/>
+                      <a:ln>
+                        <a:noFill/>
+                      </a:ln>
                     </wps:spPr>
+                    <wps:style>
+                      <a:lnRef idx="0"/>
+                      <a:fillRef idx="0"/>
+                      <a:effectRef idx="0"/>
+                      <a:fontRef idx="minor"/>
+                    </wps:style>
                     <wps:txbx>
                       <w:txbxContent>
                         <w:p>
                           <w:pPr>
                             <w:pStyle w:val="Footer"/>
-                            <w:pBdr/>
                             <w:rPr/>
                           </w:pPr>
                           <w:r>
                             <w:rPr>
                               <w:rStyle w:val="Pagenumber"/>
                               <w:rFonts w:ascii="Times New Roman" w:hAnsi="Times New Roman"/>
+                              <w:color w:val="auto"/>
                             </w:rPr>
                             <w:t xml:space="preserve">Phalen </w:t>
                           </w:r>
@@ -6415,7 +6435,7 @@
                         </w:p>
                       </w:txbxContent>
                     </wps:txbx>
-                    <wps:bodyPr anchor="t" lIns="0" tIns="0" rIns="0" bIns="0">
+                    <wps:bodyPr lIns="0" rIns="0" tIns="0" bIns="0">
                       <a:spAutoFit/>
                     </wps:bodyPr>
                   </wps:wsp>
@@ -6426,20 +6446,22 @@
         </mc:Choice>
         <mc:Fallback>
           <w:pict>
-            <v:rect fillcolor="#FFFFFF" style="position:absolute;rotation:0;width:38.25pt;height:12.65pt;mso-wrap-distance-left:0pt;mso-wrap-distance-right:0pt;mso-wrap-distance-top:0pt;mso-wrap-distance-bottom:0pt;margin-top:-2.65pt;mso-position-vertical-relative:text;margin-left:516.65pt;mso-position-horizontal-relative:page">
-              <v:fill opacity="0f"/>
-              <v:textbox inset="0in,0in,0in,0in">
+            <v:rect id="shape_0" ID="Frame1" stroked="f" style="position:absolute;margin-left:516.65pt;margin-top:-2.65pt;width:38.25pt;height:12.5pt;mso-position-horizontal-relative:page">
+              <w10:wrap type="square"/>
+              <v:fill o:detectmouseclick="t" on="false"/>
+              <v:stroke color="#3465a4" joinstyle="round" endcap="flat"/>
+              <v:textbox>
                 <w:txbxContent>
                   <w:p>
                     <w:pPr>
                       <w:pStyle w:val="Footer"/>
-                      <w:pBdr/>
                       <w:rPr/>
                     </w:pPr>
                     <w:r>
                       <w:rPr>
                         <w:rStyle w:val="Pagenumber"/>
                         <w:rFonts w:ascii="Times New Roman" w:hAnsi="Times New Roman"/>
+                        <w:color w:val="auto"/>
                       </w:rPr>
                       <w:t xml:space="preserve">Phalen </w:t>
                     </w:r>
@@ -6481,7 +6503,6 @@
                   </w:p>
                 </w:txbxContent>
               </v:textbox>
-              <w10:wrap type="square" side="largest"/>
             </v:rect>
           </w:pict>
         </mc:Fallback>
@@ -6504,6 +6525,7 @@
       </w:pPr>
       <w:rPr>
         <w:rFonts w:ascii="Symbol" w:hAnsi="Symbol" w:cs="Symbol" w:hint="default"/>
+        <w:rFonts w:cs="Symbol"/>
       </w:rPr>
     </w:lvl>
     <w:lvl w:ilvl="1">
@@ -6516,6 +6538,7 @@
       </w:pPr>
       <w:rPr>
         <w:rFonts w:ascii="Courier New" w:hAnsi="Courier New" w:cs="Courier New" w:hint="default"/>
+        <w:rFonts w:cs="Courier New"/>
       </w:rPr>
     </w:lvl>
     <w:lvl w:ilvl="2">
@@ -6528,6 +6551,7 @@
       </w:pPr>
       <w:rPr>
         <w:rFonts w:ascii="Wingdings" w:hAnsi="Wingdings" w:cs="Wingdings" w:hint="default"/>
+        <w:rFonts w:cs="Wingdings"/>
       </w:rPr>
     </w:lvl>
     <w:lvl w:ilvl="3">
@@ -6540,6 +6564,7 @@
       </w:pPr>
       <w:rPr>
         <w:rFonts w:ascii="Symbol" w:hAnsi="Symbol" w:cs="Symbol" w:hint="default"/>
+        <w:rFonts w:cs="Symbol"/>
       </w:rPr>
     </w:lvl>
     <w:lvl w:ilvl="4">
@@ -6552,6 +6577,7 @@
       </w:pPr>
       <w:rPr>
         <w:rFonts w:ascii="Courier New" w:hAnsi="Courier New" w:cs="Courier New" w:hint="default"/>
+        <w:rFonts w:cs="Courier New"/>
       </w:rPr>
     </w:lvl>
     <w:lvl w:ilvl="5">
@@ -6564,6 +6590,7 @@
       </w:pPr>
       <w:rPr>
         <w:rFonts w:ascii="Wingdings" w:hAnsi="Wingdings" w:cs="Wingdings" w:hint="default"/>
+        <w:rFonts w:cs="Wingdings"/>
       </w:rPr>
     </w:lvl>
     <w:lvl w:ilvl="6">
@@ -6576,6 +6603,7 @@
       </w:pPr>
       <w:rPr>
         <w:rFonts w:ascii="Symbol" w:hAnsi="Symbol" w:cs="Symbol" w:hint="default"/>
+        <w:rFonts w:cs="Symbol"/>
       </w:rPr>
     </w:lvl>
     <w:lvl w:ilvl="7">
@@ -6588,6 +6616,7 @@
       </w:pPr>
       <w:rPr>
         <w:rFonts w:ascii="Courier New" w:hAnsi="Courier New" w:cs="Courier New" w:hint="default"/>
+        <w:rFonts w:cs="Courier New"/>
       </w:rPr>
     </w:lvl>
     <w:lvl w:ilvl="8">
@@ -6600,6 +6629,7 @@
       </w:pPr>
       <w:rPr>
         <w:rFonts w:ascii="Wingdings" w:hAnsi="Wingdings" w:cs="Wingdings" w:hint="default"/>
+        <w:rFonts w:cs="Wingdings"/>
       </w:rPr>
     </w:lvl>
   </w:abstractNum>
@@ -6709,7 +6739,7 @@
   <w:docDefaults>
     <w:rPrDefault>
       <w:rPr>
-        <w:rFonts w:ascii="Cambria" w:hAnsi="Cambria" w:eastAsia="ＭＳ 明朝" w:cs="" w:asciiTheme="minorHAnsi" w:cstheme="minorBidi" w:eastAsiaTheme="minorEastAsia" w:hAnsiTheme="minorHAnsi"/>
+        <w:rFonts w:ascii="Cambria" w:hAnsi="Cambria" w:eastAsia="" w:cs="" w:asciiTheme="minorHAnsi" w:cstheme="minorBidi" w:eastAsiaTheme="minorEastAsia" w:hAnsiTheme="minorHAnsi"/>
         <w:szCs w:val="24"/>
         <w:lang w:val="en-US" w:eastAsia="en-US" w:bidi="ar-SA"/>
       </w:rPr>
@@ -7184,6 +7214,217 @@
       <w:iCs/>
     </w:rPr>
   </w:style>
+  <w:style w:type="character" w:styleId="ListLabel24">
+    <w:name w:val="ListLabel 24"/>
+    <w:qFormat/>
+    <w:rPr>
+      <w:rFonts w:cs="Symbol"/>
+    </w:rPr>
+  </w:style>
+  <w:style w:type="character" w:styleId="ListLabel25">
+    <w:name w:val="ListLabel 25"/>
+    <w:qFormat/>
+    <w:rPr>
+      <w:rFonts w:cs="Courier New"/>
+    </w:rPr>
+  </w:style>
+  <w:style w:type="character" w:styleId="ListLabel26">
+    <w:name w:val="ListLabel 26"/>
+    <w:qFormat/>
+    <w:rPr>
+      <w:rFonts w:cs="Wingdings"/>
+    </w:rPr>
+  </w:style>
+  <w:style w:type="character" w:styleId="ListLabel27">
+    <w:name w:val="ListLabel 27"/>
+    <w:qFormat/>
+    <w:rPr>
+      <w:rFonts w:cs="Symbol"/>
+    </w:rPr>
+  </w:style>
+  <w:style w:type="character" w:styleId="ListLabel28">
+    <w:name w:val="ListLabel 28"/>
+    <w:qFormat/>
+    <w:rPr>
+      <w:rFonts w:cs="Courier New"/>
+    </w:rPr>
+  </w:style>
+  <w:style w:type="character" w:styleId="ListLabel29">
+    <w:name w:val="ListLabel 29"/>
+    <w:qFormat/>
+    <w:rPr>
+      <w:rFonts w:cs="Wingdings"/>
+    </w:rPr>
+  </w:style>
+  <w:style w:type="character" w:styleId="ListLabel30">
+    <w:name w:val="ListLabel 30"/>
+    <w:qFormat/>
+    <w:rPr>
+      <w:rFonts w:cs="Symbol"/>
+    </w:rPr>
+  </w:style>
+  <w:style w:type="character" w:styleId="ListLabel31">
+    <w:name w:val="ListLabel 31"/>
+    <w:qFormat/>
+    <w:rPr>
+      <w:rFonts w:cs="Courier New"/>
+    </w:rPr>
+  </w:style>
+  <w:style w:type="character" w:styleId="ListLabel32">
+    <w:name w:val="ListLabel 32"/>
+    <w:qFormat/>
+    <w:rPr>
+      <w:rFonts w:cs="Wingdings"/>
+    </w:rPr>
+  </w:style>
+  <w:style w:type="character" w:styleId="ListLabel33">
+    <w:name w:val="ListLabel 33"/>
+    <w:qFormat/>
+    <w:rPr>
+      <w:rFonts w:ascii="Times New Roman" w:hAnsi="Times New Roman" w:eastAsia="Times New Roman" w:cs="Times New Roman"/>
+    </w:rPr>
+  </w:style>
+  <w:style w:type="character" w:styleId="ListLabel34">
+    <w:name w:val="ListLabel 34"/>
+    <w:qFormat/>
+    <w:rPr>
+      <w:rFonts w:ascii="Times New Roman" w:hAnsi="Times New Roman" w:cs="Times New Roman"/>
+    </w:rPr>
+  </w:style>
+  <w:style w:type="character" w:styleId="ListLabel35">
+    <w:name w:val="ListLabel 35"/>
+    <w:qFormat/>
+    <w:rPr>
+      <w:rFonts w:ascii="Times New Roman" w:hAnsi="Times New Roman" w:eastAsia="Times New Roman" w:cs="Times New Roman"/>
+      <w:b w:val="false"/>
+      <w:sz w:val="22"/>
+      <w:szCs w:val="22"/>
+    </w:rPr>
+  </w:style>
+  <w:style w:type="character" w:styleId="ListLabel36">
+    <w:name w:val="ListLabel 36"/>
+    <w:qFormat/>
+    <w:rPr>
+      <w:rFonts w:ascii="Times New Roman" w:hAnsi="Times New Roman" w:eastAsia="Times New Roman" w:cs="Times New Roman"/>
+      <w:i/>
+      <w:iCs/>
+    </w:rPr>
+  </w:style>
+  <w:style w:type="character" w:styleId="ListLabel37">
+    <w:name w:val="ListLabel 37"/>
+    <w:qFormat/>
+    <w:rPr>
+      <w:rFonts w:cs="Symbol"/>
+    </w:rPr>
+  </w:style>
+  <w:style w:type="character" w:styleId="ListLabel38">
+    <w:name w:val="ListLabel 38"/>
+    <w:qFormat/>
+    <w:rPr>
+      <w:rFonts w:cs="Courier New"/>
+    </w:rPr>
+  </w:style>
+  <w:style w:type="character" w:styleId="ListLabel39">
+    <w:name w:val="ListLabel 39"/>
+    <w:qFormat/>
+    <w:rPr>
+      <w:rFonts w:cs="Wingdings"/>
+    </w:rPr>
+  </w:style>
+  <w:style w:type="character" w:styleId="ListLabel40">
+    <w:name w:val="ListLabel 40"/>
+    <w:qFormat/>
+    <w:rPr>
+      <w:rFonts w:cs="Symbol"/>
+    </w:rPr>
+  </w:style>
+  <w:style w:type="character" w:styleId="ListLabel41">
+    <w:name w:val="ListLabel 41"/>
+    <w:qFormat/>
+    <w:rPr>
+      <w:rFonts w:cs="Courier New"/>
+    </w:rPr>
+  </w:style>
+  <w:style w:type="character" w:styleId="ListLabel42">
+    <w:name w:val="ListLabel 42"/>
+    <w:qFormat/>
+    <w:rPr>
+      <w:rFonts w:cs="Wingdings"/>
+    </w:rPr>
+  </w:style>
+  <w:style w:type="character" w:styleId="ListLabel43">
+    <w:name w:val="ListLabel 43"/>
+    <w:qFormat/>
+    <w:rPr>
+      <w:rFonts w:cs="Symbol"/>
+    </w:rPr>
+  </w:style>
+  <w:style w:type="character" w:styleId="ListLabel44">
+    <w:name w:val="ListLabel 44"/>
+    <w:qFormat/>
+    <w:rPr>
+      <w:rFonts w:cs="Courier New"/>
+    </w:rPr>
+  </w:style>
+  <w:style w:type="character" w:styleId="ListLabel45">
+    <w:name w:val="ListLabel 45"/>
+    <w:qFormat/>
+    <w:rPr>
+      <w:rFonts w:cs="Wingdings"/>
+    </w:rPr>
+  </w:style>
+  <w:style w:type="character" w:styleId="ListLabel46">
+    <w:name w:val="ListLabel 46"/>
+    <w:qFormat/>
+    <w:rPr>
+      <w:rFonts w:ascii="Times New Roman" w:hAnsi="Times New Roman" w:eastAsia="Times New Roman" w:cs="Times New Roman"/>
+    </w:rPr>
+  </w:style>
+  <w:style w:type="character" w:styleId="ListLabel47">
+    <w:name w:val="ListLabel 47"/>
+    <w:qFormat/>
+    <w:rPr>
+      <w:rFonts w:ascii="Times New Roman" w:hAnsi="Times New Roman" w:eastAsia="Times New Roman" w:cs="Times New Roman"/>
+      <w:b w:val="false"/>
+      <w:bCs w:val="false"/>
+    </w:rPr>
+  </w:style>
+  <w:style w:type="character" w:styleId="ListLabel48">
+    <w:name w:val="ListLabel 48"/>
+    <w:qFormat/>
+    <w:rPr>
+      <w:rFonts w:ascii="Times New Roman" w:hAnsi="Times New Roman" w:cs="Times New Roman"/>
+      <w:bCs/>
+      <w:i w:val="false"/>
+      <w:iCs w:val="false"/>
+    </w:rPr>
+  </w:style>
+  <w:style w:type="character" w:styleId="ListLabel49">
+    <w:name w:val="ListLabel 49"/>
+    <w:qFormat/>
+    <w:rPr>
+      <w:rFonts w:ascii="Times New Roman" w:hAnsi="Times New Roman" w:cs="Times New Roman"/>
+    </w:rPr>
+  </w:style>
+  <w:style w:type="character" w:styleId="ListLabel50">
+    <w:name w:val="ListLabel 50"/>
+    <w:qFormat/>
+    <w:rPr>
+      <w:rFonts w:ascii="Times New Roman" w:hAnsi="Times New Roman" w:eastAsia="Times New Roman" w:cs="Times New Roman"/>
+      <w:b w:val="false"/>
+      <w:sz w:val="22"/>
+      <w:szCs w:val="22"/>
+    </w:rPr>
+  </w:style>
+  <w:style w:type="character" w:styleId="ListLabel51">
+    <w:name w:val="ListLabel 51"/>
+    <w:qFormat/>
+    <w:rPr>
+      <w:rFonts w:ascii="Times New Roman" w:hAnsi="Times New Roman" w:eastAsia="Times New Roman" w:cs="Times New Roman"/>
+      <w:i/>
+      <w:iCs/>
+    </w:rPr>
+  </w:style>
   <w:style w:type="paragraph" w:styleId="Heading">
     <w:name w:val="Heading"/>
     <w:basedOn w:val="Normal"/>

</xml_diff>

<commit_message>
stable name for CV file
</commit_message>
<xml_diff>
--- a/cv/phalen-website-cv.docx
+++ b/cv/phalen-website-cv.docx
@@ -1062,7 +1062,32 @@
         </w:rPr>
       </w:pPr>
       <w:r>
-        <w:rPr/>
+        <w:rPr>
+          <w:rFonts w:cs="Times New Roman" w:ascii="Times New Roman" w:hAnsi="Times New Roman"/>
+          <w:bCs/>
+        </w:rPr>
+      </w:r>
+    </w:p>
+    <w:p>
+      <w:pPr>
+        <w:pStyle w:val="Normal"/>
+        <w:numPr>
+          <w:ilvl w:val="0"/>
+          <w:numId w:val="0"/>
+        </w:numPr>
+        <w:spacing w:lineRule="auto" w:line="240"/>
+        <w:ind w:left="720" w:hanging="720"/>
+        <w:outlineLvl w:val="0"/>
+        <w:rPr>
+          <w:rFonts w:ascii="Times New Roman" w:hAnsi="Times New Roman" w:cs="Times New Roman"/>
+          <w:bCs/>
+        </w:rPr>
+      </w:pPr>
+      <w:r>
+        <w:rPr>
+          <w:rFonts w:cs="Times New Roman" w:ascii="Times New Roman" w:hAnsi="Times New Roman"/>
+          <w:bCs/>
+        </w:rPr>
       </w:r>
     </w:p>
     <w:p>
@@ -2234,15 +2259,13 @@
         </w:rPr>
         <w:t xml:space="preserve">R scripts for this paper posted publicly at </w:t>
       </w:r>
-      <w:hyperlink r:id="rId14">
-        <w:r>
-          <w:rPr>
-            <w:rStyle w:val="InternetLink"/>
-            <w:rFonts w:eastAsia="Times New Roman" w:cs="Times New Roman" w:ascii="Times New Roman" w:hAnsi="Times New Roman"/>
-          </w:rPr>
-          <w:t>https://github.com/peterphalen/code-for-publications/</w:t>
-        </w:r>
-      </w:hyperlink>
+      <w:r>
+        <w:rPr>
+          <w:rStyle w:val="InternetLink"/>
+          <w:rFonts w:eastAsia="Times New Roman" w:cs="Times New Roman" w:ascii="Times New Roman" w:hAnsi="Times New Roman"/>
+        </w:rPr>
+        <w:t>https://github.com/peterphalen/code-for-publications/</w:t>
+      </w:r>
     </w:p>
     <w:p>
       <w:pPr>
@@ -2255,7 +2278,9 @@
         </w:rPr>
       </w:pPr>
       <w:r>
-        <w:rPr/>
+        <w:rPr>
+          <w:rFonts w:eastAsia="Times New Roman" w:cs="Times New Roman" w:ascii="Times New Roman" w:hAnsi="Times New Roman"/>
+        </w:rPr>
       </w:r>
     </w:p>
     <w:p>
@@ -2767,7 +2792,7 @@
         </w:rPr>
         <w:t xml:space="preserve"> &lt;</w:t>
       </w:r>
-      <w:hyperlink r:id="rId15">
+      <w:hyperlink r:id="rId13">
         <w:r>
           <w:rPr>
             <w:rStyle w:val="InternetLink"/>
@@ -2870,7 +2895,7 @@
         </w:rPr>
         <w:t xml:space="preserve"> &lt;</w:t>
       </w:r>
-      <w:hyperlink r:id="rId16">
+      <w:hyperlink r:id="rId14">
         <w:r>
           <w:rPr>
             <w:rStyle w:val="InternetLink"/>
@@ -3160,6 +3185,42 @@
           <w:b/>
           <w:u w:val="single"/>
         </w:rPr>
+      </w:r>
+    </w:p>
+    <w:p>
+      <w:pPr>
+        <w:pStyle w:val="Normal"/>
+        <w:rPr>
+          <w:rFonts w:ascii="Times New Roman" w:hAnsi="Times New Roman"/>
+          <w:b/>
+          <w:b/>
+          <w:u w:val="single"/>
+        </w:rPr>
+      </w:pPr>
+      <w:r>
+        <w:rPr>
+          <w:rFonts w:ascii="Times New Roman" w:hAnsi="Times New Roman"/>
+          <w:b/>
+          <w:u w:val="single"/>
+        </w:rPr>
+      </w:r>
+    </w:p>
+    <w:p>
+      <w:pPr>
+        <w:pStyle w:val="Normal"/>
+        <w:rPr>
+          <w:rFonts w:ascii="Times New Roman" w:hAnsi="Times New Roman"/>
+          <w:b/>
+          <w:b/>
+          <w:u w:val="single"/>
+        </w:rPr>
+      </w:pPr>
+      <w:r>
+        <w:rPr>
+          <w:rFonts w:ascii="Times New Roman" w:hAnsi="Times New Roman"/>
+          <w:b/>
+          <w:u w:val="single"/>
+        </w:rPr>
         <w:t>PROFESSIONAL PRESENTATIONS</w:t>
         <w:tab/>
         <w:tab/>
@@ -6270,7 +6331,7 @@
         </w:rPr>
         <w:tab/>
       </w:r>
-      <w:hyperlink r:id="rId17">
+      <w:hyperlink r:id="rId15">
         <w:r>
           <w:rPr>
             <w:rStyle w:val="InternetLink"/>
@@ -6301,7 +6362,7 @@
         </w:rPr>
         <w:tab/>
       </w:r>
-      <w:hyperlink r:id="rId18">
+      <w:hyperlink r:id="rId16">
         <w:r>
           <w:rPr>
             <w:rStyle w:val="InternetLink"/>
@@ -6320,10 +6381,11 @@
       </w:r>
     </w:p>
     <w:sectPr>
-      <w:footerReference w:type="default" r:id="rId19"/>
+      <w:headerReference w:type="default" r:id="rId17"/>
+      <w:footerReference w:type="default" r:id="rId18"/>
       <w:type w:val="nextPage"/>
       <w:pgSz w:w="12240" w:h="15840"/>
-      <w:pgMar w:left="1136" w:right="1136" w:header="720" w:top="1136" w:footer="1136" w:bottom="1462" w:gutter="0"/>
+      <w:pgMar w:left="1080" w:right="1080" w:header="576" w:top="1117" w:footer="576" w:bottom="1080" w:gutter="0"/>
       <w:pgNumType w:fmt="decimal"/>
       <w:formProt w:val="false"/>
       <w:textDirection w:val="lrTb"/>
@@ -6337,9 +6399,17 @@
 <w:ftr xmlns:o="urn:schemas-microsoft-com:office:office" xmlns:r="http://schemas.openxmlformats.org/officeDocument/2006/relationships" xmlns:v="urn:schemas-microsoft-com:vml" xmlns:w="http://schemas.openxmlformats.org/wordprocessingml/2006/main" xmlns:w10="urn:schemas-microsoft-com:office:word" xmlns:wp="http://schemas.openxmlformats.org/drawingml/2006/wordprocessingDrawing" xmlns:wps="http://schemas.microsoft.com/office/word/2010/wordprocessingShape" xmlns:wpg="http://schemas.microsoft.com/office/word/2010/wordprocessingGroup" xmlns:mc="http://schemas.openxmlformats.org/markup-compatibility/2006" xmlns:wp14="http://schemas.microsoft.com/office/word/2010/wordprocessingDrawing" xmlns:w14="http://schemas.microsoft.com/office/word/2010/wordml" mc:Ignorable="w14 wp14">
   <w:p>
     <w:pPr>
-      <w:pStyle w:val="Footer"/>
-      <w:ind w:right="360" w:hanging="0"/>
-      <w:jc w:val="right"/>
+      <w:pStyle w:val="Header"/>
+      <w:widowControl/>
+      <w:suppressLineNumbers/>
+      <w:tabs>
+        <w:tab w:val="center" w:pos="4984" w:leader="none"/>
+        <w:tab w:val="right" w:pos="9968" w:leader="none"/>
+      </w:tabs>
+      <w:bidi w:val="0"/>
+      <w:spacing w:lineRule="auto" w:line="276"/>
+      <w:ind w:left="-360" w:right="360" w:hanging="0"/>
+      <w:jc w:val="left"/>
       <w:rPr/>
     </w:pPr>
     <w:r>
@@ -6355,7 +6425,7 @@
               <wp:positionV relativeFrom="paragraph">
                 <wp:posOffset>-33655</wp:posOffset>
               </wp:positionV>
-              <wp:extent cx="487045" cy="160020"/>
+              <wp:extent cx="487680" cy="320675"/>
               <wp:effectExtent l="0" t="0" r="0" b="0"/>
               <wp:wrapSquare wrapText="largest"/>
               <wp:docPr id="1" name="Frame1"/>
@@ -6366,7 +6436,7 @@
                     <wps:spPr>
                       <a:xfrm>
                         <a:off x="0" y="0"/>
-                        <a:ext cx="486360" cy="159480"/>
+                        <a:ext cx="487080" cy="320040"/>
                       </a:xfrm>
                       <a:prstGeom prst="rect">
                         <a:avLst/>
@@ -6382,6 +6452,51 @@
                       <a:effectRef idx="0"/>
                       <a:fontRef idx="minor"/>
                     </wps:style>
+                    <wps:bodyPr/>
+                  </wps:wsp>
+                </a:graphicData>
+              </a:graphic>
+            </wp:anchor>
+          </w:drawing>
+        </mc:Choice>
+        <mc:Fallback>
+          <w:pict>
+            <v:rect id="shape_0" ID="Frame1" stroked="f" style="position:absolute;margin-left:516.65pt;margin-top:-2.65pt;width:38.3pt;height:25.15pt;mso-position-horizontal-relative:page">
+              <w10:wrap type="none"/>
+              <v:fill o:detectmouseclick="t" on="false"/>
+              <v:stroke color="#3465a4" joinstyle="round" endcap="flat"/>
+            </v:rect>
+          </w:pict>
+        </mc:Fallback>
+      </mc:AlternateContent>
+    </w:r>
+    <w:r>
+      <mc:AlternateContent>
+        <mc:Choice Requires="wps">
+          <w:drawing>
+            <wp:anchor behindDoc="1" distT="0" distB="0" distL="0" distR="0" simplePos="0" locked="0" layoutInCell="1" allowOverlap="1" relativeHeight="8">
+              <wp:simplePos x="0" y="0"/>
+              <wp:positionH relativeFrom="page">
+                <wp:posOffset>6561455</wp:posOffset>
+              </wp:positionH>
+              <wp:positionV relativeFrom="paragraph">
+                <wp:posOffset>-33655</wp:posOffset>
+              </wp:positionV>
+              <wp:extent cx="487680" cy="160655"/>
+              <wp:effectExtent l="0" t="0" r="0" b="0"/>
+              <wp:wrapNone/>
+              <wp:docPr id="2" name="Frame2"/>
+              <a:graphic xmlns:a="http://schemas.openxmlformats.org/drawingml/2006/main">
+                <a:graphicData uri="http://schemas.microsoft.com/office/word/2010/wordprocessingShape">
+                  <wps:wsp>
+                    <wps:cNvSpPr txBox="1"/>
+                    <wps:spPr>
+                      <a:xfrm>
+                        <a:off x="0" y="0"/>
+                        <a:ext cx="487680" cy="160655"/>
+                      </a:xfrm>
+                      <a:prstGeom prst="rect"/>
+                    </wps:spPr>
                     <wps:txbx>
                       <w:txbxContent>
                         <w:p>
@@ -6435,7 +6550,7 @@
                         </w:p>
                       </w:txbxContent>
                     </wps:txbx>
-                    <wps:bodyPr lIns="0" rIns="0" tIns="0" bIns="0">
+                    <wps:bodyPr anchor="t" lIns="0" tIns="0" rIns="0" bIns="0">
                       <a:spAutoFit/>
                     </wps:bodyPr>
                   </wps:wsp>
@@ -6446,11 +6561,8 @@
         </mc:Choice>
         <mc:Fallback>
           <w:pict>
-            <v:rect id="shape_0" ID="Frame1" stroked="f" style="position:absolute;margin-left:516.65pt;margin-top:-2.65pt;width:38.25pt;height:12.5pt;mso-position-horizontal-relative:page">
-              <w10:wrap type="square"/>
-              <v:fill o:detectmouseclick="t" on="false"/>
-              <v:stroke color="#3465a4" joinstyle="round" endcap="flat"/>
-              <v:textbox>
+            <v:rect style="position:absolute;rotation:0;width:38.4pt;height:12.65pt;mso-wrap-distance-left:5.7pt;mso-wrap-distance-right:5.7pt;mso-wrap-distance-top:5.7pt;mso-wrap-distance-bottom:5.7pt;margin-top:-2.65pt;mso-position-vertical-relative:text;margin-left:516.65pt;mso-position-horizontal-relative:page">
+              <v:textbox inset="0in,0in,0in,0in">
                 <w:txbxContent>
                   <w:p>
                     <w:pPr>
@@ -6510,6 +6622,31 @@
     </w:r>
   </w:p>
 </w:ftr>
+</file>
+
+<file path=word/header1.xml><?xml version="1.0" encoding="utf-8"?>
+<w:hdr xmlns:o="urn:schemas-microsoft-com:office:office" xmlns:r="http://schemas.openxmlformats.org/officeDocument/2006/relationships" xmlns:v="urn:schemas-microsoft-com:vml" xmlns:w="http://schemas.openxmlformats.org/wordprocessingml/2006/main" xmlns:w10="urn:schemas-microsoft-com:office:word" xmlns:wp="http://schemas.openxmlformats.org/drawingml/2006/wordprocessingDrawing" xmlns:wps="http://schemas.microsoft.com/office/word/2010/wordprocessingShape" xmlns:wpg="http://schemas.microsoft.com/office/word/2010/wordprocessingGroup" xmlns:mc="http://schemas.openxmlformats.org/markup-compatibility/2006" xmlns:wp14="http://schemas.microsoft.com/office/word/2010/wordprocessingDrawing" xmlns:w14="http://schemas.microsoft.com/office/word/2010/wordml" mc:Ignorable="w14 wp14">
+  <w:p>
+    <w:pPr>
+      <w:pStyle w:val="Header"/>
+      <w:widowControl/>
+      <w:suppressLineNumbers/>
+      <w:tabs>
+        <w:tab w:val="center" w:pos="4984" w:leader="none"/>
+        <w:tab w:val="right" w:pos="9968" w:leader="none"/>
+      </w:tabs>
+      <w:bidi w:val="0"/>
+      <w:spacing w:lineRule="auto" w:line="276"/>
+      <w:ind w:left="-449" w:right="360" w:hanging="0"/>
+      <w:jc w:val="left"/>
+      <w:rPr/>
+    </w:pPr>
+    <w:r>
+      <w:rPr/>
+      <w:t>Last updated: February 2019</w:t>
+    </w:r>
+  </w:p>
+</w:hdr>
 </file>
 
 <file path=word/numbering.xml><?xml version="1.0" encoding="utf-8"?>
@@ -7425,6 +7562,121 @@
       <w:iCs/>
     </w:rPr>
   </w:style>
+  <w:style w:type="character" w:styleId="ListLabel52">
+    <w:name w:val="ListLabel 52"/>
+    <w:qFormat/>
+    <w:rPr>
+      <w:rFonts w:cs="Symbol"/>
+    </w:rPr>
+  </w:style>
+  <w:style w:type="character" w:styleId="ListLabel53">
+    <w:name w:val="ListLabel 53"/>
+    <w:qFormat/>
+    <w:rPr>
+      <w:rFonts w:cs="Courier New"/>
+    </w:rPr>
+  </w:style>
+  <w:style w:type="character" w:styleId="ListLabel54">
+    <w:name w:val="ListLabel 54"/>
+    <w:qFormat/>
+    <w:rPr>
+      <w:rFonts w:cs="Wingdings"/>
+    </w:rPr>
+  </w:style>
+  <w:style w:type="character" w:styleId="ListLabel55">
+    <w:name w:val="ListLabel 55"/>
+    <w:qFormat/>
+    <w:rPr>
+      <w:rFonts w:cs="Symbol"/>
+    </w:rPr>
+  </w:style>
+  <w:style w:type="character" w:styleId="ListLabel56">
+    <w:name w:val="ListLabel 56"/>
+    <w:qFormat/>
+    <w:rPr>
+      <w:rFonts w:cs="Courier New"/>
+    </w:rPr>
+  </w:style>
+  <w:style w:type="character" w:styleId="ListLabel57">
+    <w:name w:val="ListLabel 57"/>
+    <w:qFormat/>
+    <w:rPr>
+      <w:rFonts w:cs="Wingdings"/>
+    </w:rPr>
+  </w:style>
+  <w:style w:type="character" w:styleId="ListLabel58">
+    <w:name w:val="ListLabel 58"/>
+    <w:qFormat/>
+    <w:rPr>
+      <w:rFonts w:cs="Symbol"/>
+    </w:rPr>
+  </w:style>
+  <w:style w:type="character" w:styleId="ListLabel59">
+    <w:name w:val="ListLabel 59"/>
+    <w:qFormat/>
+    <w:rPr>
+      <w:rFonts w:cs="Courier New"/>
+    </w:rPr>
+  </w:style>
+  <w:style w:type="character" w:styleId="ListLabel60">
+    <w:name w:val="ListLabel 60"/>
+    <w:qFormat/>
+    <w:rPr>
+      <w:rFonts w:cs="Wingdings"/>
+    </w:rPr>
+  </w:style>
+  <w:style w:type="character" w:styleId="ListLabel61">
+    <w:name w:val="ListLabel 61"/>
+    <w:qFormat/>
+    <w:rPr>
+      <w:rFonts w:ascii="Times New Roman" w:hAnsi="Times New Roman" w:eastAsia="Times New Roman" w:cs="Times New Roman"/>
+    </w:rPr>
+  </w:style>
+  <w:style w:type="character" w:styleId="ListLabel62">
+    <w:name w:val="ListLabel 62"/>
+    <w:qFormat/>
+    <w:rPr>
+      <w:rFonts w:ascii="Times New Roman" w:hAnsi="Times New Roman" w:eastAsia="Times New Roman" w:cs="Times New Roman"/>
+      <w:b w:val="false"/>
+      <w:bCs w:val="false"/>
+    </w:rPr>
+  </w:style>
+  <w:style w:type="character" w:styleId="ListLabel63">
+    <w:name w:val="ListLabel 63"/>
+    <w:qFormat/>
+    <w:rPr>
+      <w:rFonts w:ascii="Times New Roman" w:hAnsi="Times New Roman" w:cs="Times New Roman"/>
+      <w:bCs/>
+      <w:i w:val="false"/>
+      <w:iCs w:val="false"/>
+    </w:rPr>
+  </w:style>
+  <w:style w:type="character" w:styleId="ListLabel64">
+    <w:name w:val="ListLabel 64"/>
+    <w:qFormat/>
+    <w:rPr>
+      <w:rFonts w:ascii="Times New Roman" w:hAnsi="Times New Roman" w:cs="Times New Roman"/>
+    </w:rPr>
+  </w:style>
+  <w:style w:type="character" w:styleId="ListLabel65">
+    <w:name w:val="ListLabel 65"/>
+    <w:qFormat/>
+    <w:rPr>
+      <w:rFonts w:ascii="Times New Roman" w:hAnsi="Times New Roman" w:eastAsia="Times New Roman" w:cs="Times New Roman"/>
+      <w:b w:val="false"/>
+      <w:sz w:val="22"/>
+      <w:szCs w:val="22"/>
+    </w:rPr>
+  </w:style>
+  <w:style w:type="character" w:styleId="ListLabel66">
+    <w:name w:val="ListLabel 66"/>
+    <w:qFormat/>
+    <w:rPr>
+      <w:rFonts w:ascii="Times New Roman" w:hAnsi="Times New Roman" w:eastAsia="Times New Roman" w:cs="Times New Roman"/>
+      <w:i/>
+      <w:iCs/>
+    </w:rPr>
+  </w:style>
   <w:style w:type="paragraph" w:styleId="Heading">
     <w:name w:val="Heading"/>
     <w:basedOn w:val="Normal"/>
@@ -7536,6 +7788,19 @@
     <w:basedOn w:val="Normal"/>
     <w:qFormat/>
     <w:pPr/>
+    <w:rPr/>
+  </w:style>
+  <w:style w:type="paragraph" w:styleId="Header">
+    <w:name w:val="Header"/>
+    <w:basedOn w:val="Normal"/>
+    <w:pPr>
+      <w:suppressLineNumbers/>
+      <w:tabs>
+        <w:tab w:val="clear" w:pos="593"/>
+        <w:tab w:val="center" w:pos="4984" w:leader="none"/>
+        <w:tab w:val="right" w:pos="9968" w:leader="none"/>
+      </w:tabs>
+    </w:pPr>
     <w:rPr/>
   </w:style>
   <w:style w:type="numbering" w:styleId="NoList" w:default="1">

</xml_diff>

<commit_message>
update CV and temp file
</commit_message>
<xml_diff>
--- a/cv/phalen-website-cv.docx
+++ b/cv/phalen-website-cv.docx
@@ -1088,8 +1088,9 @@
       </w:pPr>
       <w:r>
         <w:rPr>
-          <w:sz w:val="22"/>
-          <w:szCs w:val="22"/>
+          <w:rFonts w:cs="Times New Roman" w:ascii="Times New Roman" w:hAnsi="Times New Roman"/>
+          <w:b/>
+          <w:bCs/>
         </w:rPr>
       </w:r>
     </w:p>
@@ -3216,37 +3217,411 @@
     <w:p>
       <w:pPr>
         <w:pStyle w:val="Normal"/>
+        <w:rPr/>
+      </w:pPr>
+      <w:r>
         <w:rPr>
           <w:rFonts w:ascii="Times New Roman" w:hAnsi="Times New Roman"/>
           <w:b/>
-          <w:b/>
           <w:u w:val="single"/>
         </w:rPr>
-      </w:pPr>
-      <w:r>
+        <w:t>PROFESSIONAL PRESENTATIONS</w:t>
+        <w:tab/>
+        <w:tab/>
+        <w:tab/>
+        <w:tab/>
+        <w:tab/>
+        <w:tab/>
+        <w:tab/>
+        <w:tab/>
+      </w:r>
+    </w:p>
+    <w:p>
+      <w:pPr>
+        <w:pStyle w:val="Normal"/>
+        <w:spacing w:lineRule="auto" w:line="240"/>
+        <w:rPr>
+          <w:rFonts w:ascii="Times New Roman" w:hAnsi="Times New Roman" w:eastAsia="Times New Roman" w:cs="Times New Roman"/>
+          <w:b/>
+          <w:b/>
+          <w:color w:val="222222"/>
+          <w:highlight w:val="white"/>
+        </w:rPr>
+      </w:pPr>
+      <w:r>
+        <w:rPr>
+          <w:rFonts w:eastAsia="Times New Roman" w:cs="Times New Roman" w:ascii="Times New Roman" w:hAnsi="Times New Roman"/>
+          <w:b/>
+          <w:color w:val="222222"/>
+          <w:highlight w:val="white"/>
+        </w:rPr>
+      </w:r>
+    </w:p>
+    <w:p>
+      <w:pPr>
+        <w:pStyle w:val="Normal"/>
+        <w:spacing w:lineRule="auto" w:line="240"/>
+        <w:ind w:left="720" w:hanging="720"/>
+        <w:rPr>
+          <w:rFonts w:ascii="Times New Roman" w:hAnsi="Times New Roman"/>
+          <w:color w:val="222222"/>
+        </w:rPr>
+      </w:pPr>
+      <w:r>
+        <w:rPr>
+          <w:rFonts w:eastAsia="Times New Roman" w:cs="Times New Roman" w:ascii="Times New Roman" w:hAnsi="Times New Roman"/>
+          <w:b/>
+          <w:bCs/>
+          <w:color w:val="222222"/>
+          <w:highlight w:val="white"/>
+          <w:shd w:fill="FFFFFF" w:val="clear"/>
+        </w:rPr>
+        <w:t>P</w:t>
+      </w:r>
+      <w:r>
+        <w:rPr>
+          <w:rFonts w:eastAsia="Times New Roman" w:cs="Times New Roman" w:ascii="Times New Roman" w:hAnsi="Times New Roman"/>
+          <w:b/>
+          <w:bCs/>
+          <w:color w:val="222222"/>
+          <w:highlight w:val="white"/>
+          <w:shd w:fill="FFFFFF" w:val="clear"/>
+        </w:rPr>
+        <w:t xml:space="preserve">halen, P. </w:t>
+      </w:r>
+      <w:r>
+        <w:rPr>
+          <w:rFonts w:eastAsia="Times New Roman" w:cs="Times New Roman" w:ascii="Times New Roman" w:hAnsi="Times New Roman"/>
+          <w:b w:val="false"/>
+          <w:bCs w:val="false"/>
+          <w:color w:val="222222"/>
+          <w:highlight w:val="white"/>
+          <w:shd w:fill="FFFFFF" w:val="clear"/>
+        </w:rPr>
+        <w:t>(</w:t>
+      </w:r>
+      <w:r>
+        <w:rPr>
+          <w:rFonts w:eastAsia="Times New Roman" w:cs="Times New Roman" w:ascii="Times New Roman" w:hAnsi="Times New Roman"/>
+          <w:b w:val="false"/>
+          <w:bCs w:val="false"/>
+          <w:color w:val="222222"/>
+          <w:highlight w:val="white"/>
+          <w:shd w:fill="FFFFFF" w:val="clear"/>
+        </w:rPr>
+        <w:t>June</w:t>
+      </w:r>
+      <w:r>
+        <w:rPr>
+          <w:rFonts w:eastAsia="Times New Roman" w:cs="Times New Roman" w:ascii="Times New Roman" w:hAnsi="Times New Roman"/>
+          <w:b w:val="false"/>
+          <w:bCs w:val="false"/>
+          <w:color w:val="222222"/>
+          <w:highlight w:val="white"/>
+          <w:shd w:fill="FFFFFF" w:val="clear"/>
+        </w:rPr>
+        <w:t>,</w:t>
+      </w:r>
+      <w:r>
+        <w:rPr>
+          <w:rFonts w:eastAsia="Times New Roman" w:cs="Times New Roman" w:ascii="Times New Roman" w:hAnsi="Times New Roman"/>
+          <w:b w:val="false"/>
+          <w:bCs w:val="false"/>
+          <w:color w:val="222222"/>
+          <w:sz w:val="22"/>
+          <w:szCs w:val="22"/>
+          <w:highlight w:val="white"/>
+          <w:shd w:fill="FFFFFF" w:val="clear"/>
+        </w:rPr>
+        <w:t xml:space="preserve"> 201</w:t>
+      </w:r>
+      <w:r>
+        <w:rPr>
+          <w:rFonts w:eastAsia="Times New Roman" w:cs="Times New Roman" w:ascii="Times New Roman" w:hAnsi="Times New Roman"/>
+          <w:b w:val="false"/>
+          <w:bCs w:val="false"/>
+          <w:color w:val="222222"/>
+          <w:sz w:val="22"/>
+          <w:szCs w:val="22"/>
+          <w:highlight w:val="white"/>
+          <w:shd w:fill="FFFFFF" w:val="clear"/>
+        </w:rPr>
+        <w:t>9</w:t>
+      </w:r>
+      <w:r>
+        <w:rPr>
+          <w:rFonts w:eastAsia="Times New Roman" w:cs="Times New Roman" w:ascii="Times New Roman" w:hAnsi="Times New Roman"/>
+          <w:b w:val="false"/>
+          <w:bCs w:val="false"/>
+          <w:color w:val="222222"/>
+          <w:sz w:val="22"/>
+          <w:szCs w:val="22"/>
+          <w:highlight w:val="white"/>
+          <w:shd w:fill="FFFFFF" w:val="clear"/>
+        </w:rPr>
+        <w:t xml:space="preserve">). </w:t>
+      </w:r>
+      <w:r>
+        <w:rPr>
+          <w:rFonts w:ascii="Times New Roman" w:hAnsi="Times New Roman"/>
+          <w:i/>
+          <w:iCs/>
+          <w:color w:val="000000"/>
+          <w:sz w:val="22"/>
+          <w:szCs w:val="22"/>
+        </w:rPr>
+        <w:t xml:space="preserve">Psychotic symptoms in 'Ultra-High Risk' patients: comparison with help-seeking controls and similar-aged patients with psychotic disorder. </w:t>
+      </w:r>
+      <w:r>
+        <w:rPr>
+          <w:rFonts w:ascii="Times New Roman" w:hAnsi="Times New Roman"/>
+          <w:i w:val="false"/>
+          <w:iCs w:val="false"/>
+          <w:color w:val="000000"/>
+          <w:sz w:val="22"/>
+          <w:szCs w:val="22"/>
+        </w:rPr>
+        <w:t xml:space="preserve">Poster </w:t>
+      </w:r>
+      <w:r>
+        <w:rPr>
+          <w:rFonts w:eastAsia="Times New Roman" w:cs="Times New Roman" w:ascii="Times New Roman" w:hAnsi="Times New Roman"/>
+          <w:b w:val="false"/>
+          <w:bCs w:val="false"/>
+          <w:color w:val="222222"/>
+          <w:sz w:val="22"/>
+          <w:szCs w:val="22"/>
+          <w:highlight w:val="white"/>
+          <w:shd w:fill="FFFFFF" w:val="clear"/>
+        </w:rPr>
+        <w:t>to be pres</w:t>
+      </w:r>
+      <w:r>
+        <w:rPr>
+          <w:rFonts w:eastAsia="Times New Roman" w:cs="Times New Roman" w:ascii="Times New Roman" w:hAnsi="Times New Roman"/>
+          <w:b w:val="false"/>
+          <w:bCs w:val="false"/>
+          <w:color w:val="222222"/>
+          <w:highlight w:val="white"/>
+          <w:shd w:fill="FFFFFF" w:val="clear"/>
+        </w:rPr>
+        <w:t xml:space="preserve">ented at </w:t>
+      </w:r>
+      <w:r>
+        <w:rPr>
+          <w:rFonts w:eastAsia="Times New Roman" w:cs="Times New Roman" w:ascii="Times New Roman" w:hAnsi="Times New Roman"/>
+          <w:b w:val="false"/>
+          <w:bCs w:val="false"/>
+          <w:color w:val="222222"/>
+          <w:highlight w:val="white"/>
+          <w:shd w:fill="FFFFFF" w:val="clear"/>
+        </w:rPr>
+        <w:t>Beckfest 2019 (International Cognitive Behavioral Therapy for Psychosis)</w:t>
+      </w:r>
+      <w:r>
+        <w:rPr>
+          <w:rFonts w:eastAsia="Times New Roman" w:cs="Times New Roman" w:ascii="Times New Roman" w:hAnsi="Times New Roman"/>
+          <w:b w:val="false"/>
+          <w:bCs w:val="false"/>
+          <w:color w:val="222222"/>
+          <w:highlight w:val="white"/>
+          <w:shd w:fill="FFFFFF" w:val="clear"/>
+        </w:rPr>
+        <w:t xml:space="preserve">. </w:t>
+      </w:r>
+      <w:r>
+        <w:rPr>
+          <w:rFonts w:eastAsia="Times New Roman" w:cs="Times New Roman" w:ascii="Times New Roman" w:hAnsi="Times New Roman"/>
+          <w:b w:val="false"/>
+          <w:bCs w:val="false"/>
+          <w:color w:val="222222"/>
+          <w:highlight w:val="white"/>
+          <w:shd w:fill="FFFFFF" w:val="clear"/>
+        </w:rPr>
+        <w:t>Philadelphia</w:t>
+      </w:r>
+      <w:r>
+        <w:rPr>
+          <w:rFonts w:eastAsia="Times New Roman" w:cs="Times New Roman" w:ascii="Times New Roman" w:hAnsi="Times New Roman"/>
+          <w:b w:val="false"/>
+          <w:bCs w:val="false"/>
+          <w:color w:val="222222"/>
+          <w:highlight w:val="white"/>
+          <w:shd w:fill="FFFFFF" w:val="clear"/>
+        </w:rPr>
+        <w:t xml:space="preserve">, </w:t>
+      </w:r>
+      <w:r>
+        <w:rPr>
+          <w:rFonts w:eastAsia="Times New Roman" w:cs="Times New Roman" w:ascii="Times New Roman" w:hAnsi="Times New Roman"/>
+          <w:b w:val="false"/>
+          <w:bCs w:val="false"/>
+          <w:color w:val="222222"/>
+          <w:highlight w:val="white"/>
+          <w:shd w:fill="FFFFFF" w:val="clear"/>
+        </w:rPr>
+        <w:t>PA</w:t>
+      </w:r>
+      <w:r>
+        <w:rPr>
+          <w:rFonts w:eastAsia="Times New Roman" w:cs="Times New Roman" w:ascii="Times New Roman" w:hAnsi="Times New Roman"/>
+          <w:b w:val="false"/>
+          <w:bCs w:val="false"/>
+          <w:color w:val="222222"/>
+          <w:highlight w:val="white"/>
+          <w:shd w:fill="FFFFFF" w:val="clear"/>
+        </w:rPr>
+        <w:t>.</w:t>
+      </w:r>
+    </w:p>
+    <w:p>
+      <w:pPr>
+        <w:pStyle w:val="Normal"/>
+        <w:spacing w:lineRule="auto" w:line="240"/>
+        <w:rPr>
+          <w:rFonts w:ascii="Times New Roman" w:hAnsi="Times New Roman" w:eastAsia="Times New Roman" w:cs="Times New Roman"/>
+          <w:b/>
+          <w:b/>
+          <w:color w:val="222222"/>
+          <w:highlight w:val="white"/>
+        </w:rPr>
+      </w:pPr>
+      <w:r>
+        <w:rPr>
+          <w:rFonts w:eastAsia="Times New Roman" w:cs="Times New Roman" w:ascii="Times New Roman" w:hAnsi="Times New Roman"/>
+          <w:b/>
+          <w:color w:val="222222"/>
+          <w:highlight w:val="white"/>
+        </w:rPr>
+      </w:r>
+    </w:p>
+    <w:p>
+      <w:pPr>
+        <w:pStyle w:val="Normal"/>
+        <w:spacing w:lineRule="auto" w:line="240"/>
+        <w:ind w:left="720" w:hanging="720"/>
         <w:rPr/>
-      </w:r>
-    </w:p>
-    <w:p>
-      <w:pPr>
-        <w:pStyle w:val="Normal"/>
+      </w:pPr>
+      <w:r>
+        <w:rPr>
+          <w:rFonts w:eastAsia="Times New Roman" w:cs="Times New Roman" w:ascii="Times New Roman" w:hAnsi="Times New Roman"/>
+          <w:color w:val="222222"/>
+          <w:shd w:fill="FFFFFF" w:val="clear"/>
+        </w:rPr>
+        <w:t xml:space="preserve">Lowder, E., Ray, B., Kivisto, A., </w:t>
+      </w:r>
+      <w:r>
+        <w:rPr>
+          <w:rFonts w:eastAsia="Times New Roman" w:cs="Times New Roman" w:ascii="Times New Roman" w:hAnsi="Times New Roman"/>
+          <w:b/>
+          <w:color w:val="222222"/>
+          <w:shd w:fill="FFFFFF" w:val="clear"/>
+        </w:rPr>
+        <w:t>Phalen, P.</w:t>
+      </w:r>
+      <w:r>
+        <w:rPr>
+          <w:rFonts w:eastAsia="Times New Roman" w:cs="Times New Roman" w:ascii="Times New Roman" w:hAnsi="Times New Roman"/>
+          <w:color w:val="222222"/>
+          <w:shd w:fill="FFFFFF" w:val="clear"/>
+        </w:rPr>
+        <w:t xml:space="preserve">, &amp; Gil, H (November, 2018). </w:t>
+      </w:r>
+      <w:r>
+        <w:rPr>
+          <w:rFonts w:eastAsia="Times New Roman" w:cs="Times New Roman" w:ascii="Times New Roman" w:hAnsi="Times New Roman"/>
+          <w:i/>
+          <w:color w:val="222222"/>
+          <w:shd w:fill="FFFFFF" w:val="clear"/>
+        </w:rPr>
+        <w:t>Mortality following naloxone encounters with emergency medical services.</w:t>
+      </w:r>
+      <w:r>
+        <w:rPr>
+          <w:rFonts w:eastAsia="Times New Roman" w:cs="Times New Roman" w:ascii="Times New Roman" w:hAnsi="Times New Roman"/>
+          <w:color w:val="222222"/>
+          <w:shd w:fill="FFFFFF" w:val="clear"/>
+        </w:rPr>
+        <w:t xml:space="preserve"> Abstract presented at the American Public Health Association’s 2018 Annual Meeting &amp; Expo. San Diego, CA.</w:t>
+      </w:r>
+    </w:p>
+    <w:p>
+      <w:pPr>
+        <w:pStyle w:val="Normal"/>
+        <w:spacing w:lineRule="auto" w:line="240"/>
+        <w:rPr>
+          <w:rFonts w:ascii="Times New Roman" w:hAnsi="Times New Roman" w:eastAsia="Times New Roman" w:cs="Times New Roman"/>
+          <w:b/>
+          <w:b/>
+          <w:color w:val="222222"/>
+          <w:highlight w:val="white"/>
+        </w:rPr>
+      </w:pPr>
+      <w:r>
+        <w:rPr>
+          <w:rFonts w:eastAsia="Times New Roman" w:cs="Times New Roman" w:ascii="Times New Roman" w:hAnsi="Times New Roman"/>
+          <w:b/>
+          <w:color w:val="222222"/>
+          <w:highlight w:val="white"/>
+        </w:rPr>
+      </w:r>
+    </w:p>
+    <w:p>
+      <w:pPr>
+        <w:pStyle w:val="Normal"/>
+        <w:spacing w:lineRule="auto" w:line="240"/>
+        <w:ind w:left="720" w:hanging="720"/>
         <w:rPr/>
       </w:pPr>
       <w:r>
         <w:rPr>
-          <w:rFonts w:ascii="Times New Roman" w:hAnsi="Times New Roman"/>
-          <w:b/>
-          <w:u w:val="single"/>
-        </w:rPr>
-        <w:t>PROFESSIONAL PRESENTATIONS</w:t>
-        <w:tab/>
-        <w:tab/>
-        <w:tab/>
-        <w:tab/>
-        <w:tab/>
-        <w:tab/>
-        <w:tab/>
-        <w:tab/>
+          <w:rFonts w:eastAsia="Times New Roman" w:cs="Times New Roman" w:ascii="Times New Roman" w:hAnsi="Times New Roman"/>
+          <w:b/>
+          <w:color w:val="222222"/>
+          <w:shd w:fill="FFFFFF" w:val="clear"/>
+        </w:rPr>
+        <w:t xml:space="preserve">Phalen, P. </w:t>
+      </w:r>
+      <w:r>
+        <w:rPr>
+          <w:rFonts w:eastAsia="Times New Roman" w:cs="Times New Roman" w:ascii="Times New Roman" w:hAnsi="Times New Roman"/>
+          <w:color w:val="222222"/>
+          <w:shd w:fill="FFFFFF" w:val="clear"/>
+        </w:rPr>
+        <w:t xml:space="preserve">Warman, D, &amp; Martin, J. (November, 2018). </w:t>
+      </w:r>
+      <w:r>
+        <w:rPr>
+          <w:rFonts w:eastAsia="Times New Roman" w:cs="Times New Roman" w:ascii="Times New Roman" w:hAnsi="Times New Roman"/>
+          <w:b/>
+          <w:bCs/>
+          <w:color w:val="222222"/>
+          <w:shd w:fill="FFFFFF" w:val="clear"/>
+        </w:rPr>
+        <w:t> </w:t>
+      </w:r>
+      <w:r>
+        <w:rPr>
+          <w:rFonts w:eastAsia="Times New Roman" w:cs="Times New Roman" w:ascii="Times New Roman" w:hAnsi="Times New Roman"/>
+          <w:bCs/>
+          <w:i/>
+          <w:color w:val="222222"/>
+          <w:shd w:fill="FFFFFF" w:val="clear"/>
+        </w:rPr>
+        <w:t>Personal beliefs/experiences and stigma toward voice-hearers..</w:t>
+      </w:r>
+      <w:r>
+        <w:rPr>
+          <w:rFonts w:cs="Times New Roman" w:ascii="Times New Roman" w:hAnsi="Times New Roman"/>
+          <w:i/>
+        </w:rPr>
+        <w:t xml:space="preserve"> </w:t>
+      </w:r>
+      <w:r>
+        <w:rPr>
+          <w:rFonts w:cs="Times New Roman" w:ascii="Times New Roman" w:hAnsi="Times New Roman"/>
+        </w:rPr>
+        <w:t>Poster presented at the 2018 ABCT Conference. Washington, DC.</w:t>
       </w:r>
     </w:p>
     <w:p>
@@ -3273,55 +3648,133 @@
     <w:p>
       <w:pPr>
         <w:pStyle w:val="Normal"/>
-        <w:spacing w:lineRule="auto" w:line="240"/>
         <w:ind w:left="720" w:hanging="720"/>
         <w:rPr>
           <w:rFonts w:ascii="Times New Roman" w:hAnsi="Times New Roman" w:eastAsia="Times New Roman" w:cs="Times New Roman"/>
-          <w:color w:val="222222"/>
-          <w:highlight w:val="white"/>
-        </w:rPr>
-      </w:pPr>
-      <w:r>
-        <w:rPr>
-          <w:rFonts w:eastAsia="Times New Roman" w:cs="Times New Roman" w:ascii="Times New Roman" w:hAnsi="Times New Roman"/>
-          <w:color w:val="222222"/>
-          <w:shd w:fill="FFFFFF" w:val="clear"/>
-        </w:rPr>
-        <w:t xml:space="preserve">Lowder, E., Ray, B., Kivisto, A., </w:t>
-      </w:r>
-      <w:r>
-        <w:rPr>
-          <w:rFonts w:eastAsia="Times New Roman" w:cs="Times New Roman" w:ascii="Times New Roman" w:hAnsi="Times New Roman"/>
-          <w:b/>
-          <w:color w:val="222222"/>
-          <w:shd w:fill="FFFFFF" w:val="clear"/>
-        </w:rPr>
-        <w:t>Phalen, P.</w:t>
-      </w:r>
-      <w:r>
-        <w:rPr>
-          <w:rFonts w:eastAsia="Times New Roman" w:cs="Times New Roman" w:ascii="Times New Roman" w:hAnsi="Times New Roman"/>
-          <w:color w:val="222222"/>
-          <w:shd w:fill="FFFFFF" w:val="clear"/>
-        </w:rPr>
-        <w:t xml:space="preserve">, &amp; Gil, H (November, 2018). </w:t>
-      </w:r>
-      <w:r>
-        <w:rPr>
-          <w:rFonts w:eastAsia="Times New Roman" w:cs="Times New Roman" w:ascii="Times New Roman" w:hAnsi="Times New Roman"/>
-          <w:i/>
-          <w:color w:val="222222"/>
-          <w:shd w:fill="FFFFFF" w:val="clear"/>
-        </w:rPr>
-        <w:t>Mortality following naloxone encounters with emergency medical services.</w:t>
-      </w:r>
-      <w:r>
-        <w:rPr>
-          <w:rFonts w:eastAsia="Times New Roman" w:cs="Times New Roman" w:ascii="Times New Roman" w:hAnsi="Times New Roman"/>
-          <w:color w:val="222222"/>
-          <w:shd w:fill="FFFFFF" w:val="clear"/>
-        </w:rPr>
-        <w:t xml:space="preserve"> Abstract to be presented at the American Public Health Association’s 2018 Annual Meeting &amp; Expo. San Diego, CA.</w:t>
+          <w:color w:val="auto"/>
+        </w:rPr>
+      </w:pPr>
+      <w:r>
+        <w:rPr>
+          <w:rFonts w:eastAsia="Times New Roman" w:cs="Times New Roman" w:ascii="Times New Roman" w:hAnsi="Times New Roman"/>
+          <w:bCs/>
+          <w:color w:val="222222"/>
+          <w:shd w:fill="FFFFFF" w:val="clear"/>
+        </w:rPr>
+        <w:t xml:space="preserve">Rakhshan, P., </w:t>
+      </w:r>
+      <w:r>
+        <w:rPr>
+          <w:rFonts w:eastAsia="Times New Roman" w:cs="Times New Roman" w:ascii="Times New Roman" w:hAnsi="Times New Roman"/>
+          <w:b/>
+          <w:bCs/>
+          <w:color w:val="222222"/>
+          <w:shd w:fill="FFFFFF" w:val="clear"/>
+        </w:rPr>
+        <w:t>Phalen, P.,</w:t>
+      </w:r>
+      <w:r>
+        <w:rPr>
+          <w:rFonts w:eastAsia="Times New Roman" w:cs="Times New Roman" w:ascii="Times New Roman" w:hAnsi="Times New Roman"/>
+          <w:bCs/>
+          <w:color w:val="222222"/>
+          <w:shd w:fill="FFFFFF" w:val="clear"/>
+        </w:rPr>
+        <w:t xml:space="preserve"> Thompson, E., Andorko, N., Millman, Z. B., Sun, S, and Schiffman, J. (July, 2018). </w:t>
+      </w:r>
+      <w:r>
+        <w:rPr>
+          <w:rFonts w:eastAsia="Times New Roman" w:cs="Times New Roman" w:ascii="Times New Roman" w:hAnsi="Times New Roman"/>
+          <w:bCs/>
+          <w:i/>
+          <w:color w:val="222222"/>
+          <w:shd w:fill="FFFFFF" w:val="clear"/>
+        </w:rPr>
+        <w:t xml:space="preserve">Factor Analysis of the Prime Screen: Introducing the Prime-8. </w:t>
+      </w:r>
+      <w:r>
+        <w:rPr>
+          <w:rFonts w:eastAsia="Times New Roman" w:cs="Times New Roman" w:ascii="Times New Roman" w:hAnsi="Times New Roman"/>
+          <w:bCs/>
+          <w:color w:val="222222"/>
+          <w:shd w:fill="FFFFFF" w:val="clear"/>
+        </w:rPr>
+        <w:t xml:space="preserve">Paper presented at the </w:t>
+      </w:r>
+      <w:r>
+        <w:rPr>
+          <w:rFonts w:eastAsia="Times New Roman" w:cs="Times New Roman" w:ascii="Times New Roman" w:hAnsi="Times New Roman"/>
+          <w:color w:val="222222"/>
+          <w:shd w:fill="FFFFFF" w:val="clear"/>
+        </w:rPr>
+        <w:t>2018 APA Division 45 (Psychological Study of Culture, Ethnicity, and Race) Research Conference.</w:t>
+      </w:r>
+    </w:p>
+    <w:p>
+      <w:pPr>
+        <w:pStyle w:val="Normal"/>
+        <w:ind w:left="720" w:hanging="720"/>
+        <w:rPr>
+          <w:rFonts w:ascii="Times New Roman" w:hAnsi="Times New Roman" w:eastAsia="Times New Roman" w:cs="Times New Roman"/>
+          <w:color w:val="auto"/>
+        </w:rPr>
+      </w:pPr>
+      <w:r>
+        <w:rPr>
+          <w:rFonts w:eastAsia="Times New Roman" w:cs="Times New Roman" w:ascii="Times New Roman" w:hAnsi="Times New Roman"/>
+          <w:color w:val="auto"/>
+        </w:rPr>
+      </w:r>
+    </w:p>
+    <w:p>
+      <w:pPr>
+        <w:pStyle w:val="Normal"/>
+        <w:ind w:left="720" w:hanging="720"/>
+        <w:rPr>
+          <w:rFonts w:ascii="Times New Roman" w:hAnsi="Times New Roman" w:cs="Times New Roman"/>
+        </w:rPr>
+      </w:pPr>
+      <w:r>
+        <w:rPr>
+          <w:rFonts w:eastAsia="Times New Roman" w:cs="Times New Roman" w:ascii="Times New Roman" w:hAnsi="Times New Roman"/>
+          <w:b/>
+          <w:bCs/>
+          <w:color w:val="222222"/>
+          <w:shd w:fill="FFFFFF" w:val="clear"/>
+        </w:rPr>
+        <w:t xml:space="preserve">Phalen, P. </w:t>
+      </w:r>
+      <w:r>
+        <w:rPr>
+          <w:rFonts w:eastAsia="Times New Roman" w:cs="Times New Roman" w:ascii="Times New Roman" w:hAnsi="Times New Roman"/>
+          <w:bCs/>
+          <w:color w:val="222222"/>
+          <w:shd w:fill="FFFFFF" w:val="clear"/>
+        </w:rPr>
+        <w:t xml:space="preserve">(January, 2018). </w:t>
+      </w:r>
+      <w:r>
+        <w:rPr>
+          <w:rFonts w:eastAsia="Times New Roman" w:cs="Times New Roman" w:ascii="Times New Roman" w:hAnsi="Times New Roman"/>
+          <w:bCs/>
+          <w:i/>
+          <w:color w:val="222222"/>
+          <w:shd w:fill="FFFFFF" w:val="clear"/>
+        </w:rPr>
+        <w:t xml:space="preserve">Modeling </w:t>
+      </w:r>
+      <w:r>
+        <w:rPr>
+          <w:rFonts w:cs="Times New Roman" w:ascii="Times New Roman" w:hAnsi="Times New Roman"/>
+          <w:i/>
+        </w:rPr>
+        <w:t xml:space="preserve">the fentanyl crisis in Indianapolis using multilevel Bayesian regression. </w:t>
+      </w:r>
+      <w:r>
+        <w:rPr>
+          <w:rFonts w:cs="Times New Roman" w:ascii="Times New Roman" w:hAnsi="Times New Roman"/>
+        </w:rPr>
+        <w:t>Poster presentation at the StanCon 2018 conference. Pacific Grove, California.</w:t>
       </w:r>
     </w:p>
     <w:p>
@@ -3372,7 +3825,7 @@
           <w:color w:val="222222"/>
           <w:shd w:fill="FFFFFF" w:val="clear"/>
         </w:rPr>
-        <w:t xml:space="preserve">Warman, D, &amp; Martin, J. (November, 2018). </w:t>
+        <w:t xml:space="preserve">Warman, D, &amp; Martin, J. (November, 2017). </w:t>
       </w:r>
       <w:r>
         <w:rPr>
@@ -3392,7 +3845,7 @@
           <w:color w:val="222222"/>
           <w:shd w:fill="FFFFFF" w:val="clear"/>
         </w:rPr>
-        <w:t>Personal beliefs/experiences and stigma toward voice-hearers..</w:t>
+        <w:t>What aspects of religiousness are associated with psychosis-proneness?</w:t>
       </w:r>
       <w:r>
         <w:rPr>
@@ -3405,7 +3858,7 @@
         <w:rPr>
           <w:rFonts w:cs="Times New Roman" w:ascii="Times New Roman" w:hAnsi="Times New Roman"/>
         </w:rPr>
-        <w:t>Poster to be presented at the 2018 ABCT Conference. Washington, DC.</w:t>
+        <w:t>Poster presentation at the 2017 ABCT Conference. San Diego, California.</w:t>
       </w:r>
     </w:p>
     <w:p>
@@ -3434,64 +3887,46 @@
         <w:pStyle w:val="Normal"/>
         <w:ind w:left="720" w:hanging="720"/>
         <w:rPr>
-          <w:rFonts w:ascii="Times New Roman" w:hAnsi="Times New Roman" w:eastAsia="Times New Roman" w:cs="Times New Roman"/>
-          <w:color w:val="auto"/>
-        </w:rPr>
-      </w:pPr>
-      <w:r>
-        <w:rPr>
-          <w:rFonts w:eastAsia="Times New Roman" w:cs="Times New Roman" w:ascii="Times New Roman" w:hAnsi="Times New Roman"/>
-          <w:bCs/>
-          <w:color w:val="222222"/>
-          <w:shd w:fill="FFFFFF" w:val="clear"/>
-        </w:rPr>
-        <w:t xml:space="preserve">Rakhshan, P., </w:t>
-      </w:r>
-      <w:r>
-        <w:rPr>
-          <w:rFonts w:eastAsia="Times New Roman" w:cs="Times New Roman" w:ascii="Times New Roman" w:hAnsi="Times New Roman"/>
-          <w:b/>
-          <w:bCs/>
-          <w:color w:val="222222"/>
-          <w:shd w:fill="FFFFFF" w:val="clear"/>
-        </w:rPr>
-        <w:t>Phalen, P.,</w:t>
-      </w:r>
-      <w:r>
-        <w:rPr>
-          <w:rFonts w:eastAsia="Times New Roman" w:cs="Times New Roman" w:ascii="Times New Roman" w:hAnsi="Times New Roman"/>
-          <w:bCs/>
-          <w:color w:val="222222"/>
-          <w:shd w:fill="FFFFFF" w:val="clear"/>
-        </w:rPr>
-        <w:t xml:space="preserve"> Thompson, E., Andorko, N., Millman, Z. B., Sun, S, and Schiffman, J. (July, 2018). </w:t>
-      </w:r>
-      <w:r>
-        <w:rPr>
-          <w:rFonts w:eastAsia="Times New Roman" w:cs="Times New Roman" w:ascii="Times New Roman" w:hAnsi="Times New Roman"/>
-          <w:bCs/>
-          <w:i/>
-          <w:color w:val="222222"/>
-          <w:shd w:fill="FFFFFF" w:val="clear"/>
-        </w:rPr>
-        <w:t xml:space="preserve">Factor Analysis of the Prime Screen: Introducing the Prime-8. </w:t>
-      </w:r>
-      <w:r>
-        <w:rPr>
-          <w:rFonts w:eastAsia="Times New Roman" w:cs="Times New Roman" w:ascii="Times New Roman" w:hAnsi="Times New Roman"/>
-          <w:bCs/>
-          <w:color w:val="222222"/>
-          <w:shd w:fill="FFFFFF" w:val="clear"/>
-        </w:rPr>
-        <w:t xml:space="preserve">Paper presented at the </w:t>
-      </w:r>
-      <w:r>
-        <w:rPr>
-          <w:rFonts w:eastAsia="Times New Roman" w:cs="Times New Roman" w:ascii="Times New Roman" w:hAnsi="Times New Roman"/>
-          <w:color w:val="222222"/>
-          <w:shd w:fill="FFFFFF" w:val="clear"/>
-        </w:rPr>
-        <w:t>2018 APA Division 45 (Psychological Study of Culture, Ethnicity, and Race) Research Conference.</w:t>
+          <w:rFonts w:ascii="Times New Roman" w:hAnsi="Times New Roman"/>
+        </w:rPr>
+      </w:pPr>
+      <w:r>
+        <w:rPr>
+          <w:rFonts w:eastAsia="Times New Roman" w:cs="Times New Roman" w:ascii="Times New Roman" w:hAnsi="Times New Roman"/>
+          <w:b/>
+          <w:color w:val="222222"/>
+          <w:shd w:fill="FFFFFF" w:val="clear"/>
+        </w:rPr>
+        <w:t xml:space="preserve">Phalen, P. </w:t>
+      </w:r>
+      <w:r>
+        <w:rPr>
+          <w:rFonts w:eastAsia="Times New Roman" w:cs="Times New Roman" w:ascii="Times New Roman" w:hAnsi="Times New Roman"/>
+          <w:color w:val="222222"/>
+          <w:shd w:fill="FFFFFF" w:val="clear"/>
+        </w:rPr>
+        <w:t xml:space="preserve">&amp; Warman, D. (November, 2016). </w:t>
+      </w:r>
+      <w:r>
+        <w:rPr>
+          <w:rFonts w:ascii="Times New Roman" w:hAnsi="Times New Roman"/>
+          <w:i/>
+        </w:rPr>
+        <w:t>The content of auditory verbal hallucinations determines whether the voice-hearer is perceived as mentally ill.</w:t>
+      </w:r>
+      <w:r>
+        <w:rPr>
+          <w:rFonts w:eastAsia="Times New Roman" w:cs="Times New Roman" w:ascii="Times New Roman" w:hAnsi="Times New Roman"/>
+          <w:color w:val="222222"/>
+          <w:shd w:fill="FFFFFF" w:val="clear"/>
+        </w:rPr>
+        <w:t xml:space="preserve"> Poster presentation at the </w:t>
+      </w:r>
+      <w:r>
+        <w:rPr>
+          <w:rFonts w:ascii="Times New Roman" w:hAnsi="Times New Roman"/>
+        </w:rPr>
+        <w:t>2016 ABCT Conference. New York City, New York.</w:t>
       </w:r>
     </w:p>
     <w:p>
@@ -3499,14 +3934,12 @@
         <w:pStyle w:val="Normal"/>
         <w:ind w:left="720" w:hanging="720"/>
         <w:rPr>
-          <w:rFonts w:ascii="Times New Roman" w:hAnsi="Times New Roman" w:eastAsia="Times New Roman" w:cs="Times New Roman"/>
-          <w:color w:val="auto"/>
-        </w:rPr>
-      </w:pPr>
-      <w:r>
-        <w:rPr>
-          <w:rFonts w:eastAsia="Times New Roman" w:cs="Times New Roman" w:ascii="Times New Roman" w:hAnsi="Times New Roman"/>
-          <w:color w:val="auto"/>
+          <w:rFonts w:ascii="Times New Roman" w:hAnsi="Times New Roman"/>
+        </w:rPr>
+      </w:pPr>
+      <w:r>
+        <w:rPr>
+          <w:rFonts w:ascii="Times New Roman" w:hAnsi="Times New Roman"/>
         </w:rPr>
       </w:r>
     </w:p>
@@ -3515,14 +3948,13 @@
         <w:pStyle w:val="Normal"/>
         <w:ind w:left="720" w:hanging="720"/>
         <w:rPr>
-          <w:rFonts w:ascii="Times New Roman" w:hAnsi="Times New Roman" w:cs="Times New Roman"/>
-        </w:rPr>
-      </w:pPr>
-      <w:r>
-        <w:rPr>
-          <w:rFonts w:eastAsia="Times New Roman" w:cs="Times New Roman" w:ascii="Times New Roman" w:hAnsi="Times New Roman"/>
-          <w:b/>
-          <w:bCs/>
+          <w:rFonts w:ascii="Times New Roman" w:hAnsi="Times New Roman"/>
+        </w:rPr>
+      </w:pPr>
+      <w:r>
+        <w:rPr>
+          <w:rFonts w:eastAsia="Times New Roman" w:cs="Times New Roman" w:ascii="Times New Roman" w:hAnsi="Times New Roman"/>
+          <w:b/>
           <w:color w:val="222222"/>
           <w:shd w:fill="FFFFFF" w:val="clear"/>
         </w:rPr>
@@ -3531,34 +3963,176 @@
       <w:r>
         <w:rPr>
           <w:rFonts w:eastAsia="Times New Roman" w:cs="Times New Roman" w:ascii="Times New Roman" w:hAnsi="Times New Roman"/>
-          <w:bCs/>
-          <w:color w:val="222222"/>
-          <w:shd w:fill="FFFFFF" w:val="clear"/>
-        </w:rPr>
-        <w:t xml:space="preserve">(January, 2018). </w:t>
-      </w:r>
-      <w:r>
-        <w:rPr>
-          <w:rFonts w:eastAsia="Times New Roman" w:cs="Times New Roman" w:ascii="Times New Roman" w:hAnsi="Times New Roman"/>
-          <w:bCs/>
-          <w:i/>
-          <w:color w:val="222222"/>
-          <w:shd w:fill="FFFFFF" w:val="clear"/>
-        </w:rPr>
-        <w:t xml:space="preserve">Modeling </w:t>
-      </w:r>
-      <w:r>
-        <w:rPr>
-          <w:rFonts w:cs="Times New Roman" w:ascii="Times New Roman" w:hAnsi="Times New Roman"/>
-          <w:i/>
-        </w:rPr>
-        <w:t xml:space="preserve">the fentanyl crisis in Indianapolis using multilevel Bayesian regression. </w:t>
-      </w:r>
-      <w:r>
-        <w:rPr>
-          <w:rFonts w:cs="Times New Roman" w:ascii="Times New Roman" w:hAnsi="Times New Roman"/>
-        </w:rPr>
-        <w:t>Poster presentation at the StanCon 2018 conference. Pacific Grove, California.</w:t>
+          <w:color w:val="222222"/>
+          <w:shd w:fill="FFFFFF" w:val="clear"/>
+        </w:rPr>
+        <w:t xml:space="preserve">&amp; Warman, D. (November, 2016). </w:t>
+      </w:r>
+      <w:r>
+        <w:rPr>
+          <w:rFonts w:ascii="Times" w:hAnsi="Times"/>
+          <w:i/>
+        </w:rPr>
+        <w:t>Cognitive insight and intolerance of uncertainty: pros and cons of second-guessing</w:t>
+      </w:r>
+      <w:r>
+        <w:rPr>
+          <w:rFonts w:ascii="Times New Roman" w:hAnsi="Times New Roman"/>
+          <w:i/>
+        </w:rPr>
+        <w:t xml:space="preserve">. </w:t>
+      </w:r>
+      <w:r>
+        <w:rPr>
+          <w:rFonts w:eastAsia="Times New Roman" w:cs="Times New Roman" w:ascii="Times New Roman" w:hAnsi="Times New Roman"/>
+          <w:color w:val="222222"/>
+          <w:shd w:fill="FFFFFF" w:val="clear"/>
+        </w:rPr>
+        <w:t xml:space="preserve">Poster presentation at the </w:t>
+      </w:r>
+      <w:r>
+        <w:rPr>
+          <w:rFonts w:ascii="Times New Roman" w:hAnsi="Times New Roman"/>
+        </w:rPr>
+        <w:t>2016 ABCT Conference. New York City, New York.</w:t>
+      </w:r>
+    </w:p>
+    <w:p>
+      <w:pPr>
+        <w:pStyle w:val="Normal"/>
+        <w:ind w:left="720" w:hanging="720"/>
+        <w:rPr>
+          <w:rFonts w:ascii="Times New Roman" w:hAnsi="Times New Roman"/>
+        </w:rPr>
+      </w:pPr>
+      <w:r>
+        <w:rPr>
+          <w:rFonts w:ascii="Times New Roman" w:hAnsi="Times New Roman"/>
+        </w:rPr>
+      </w:r>
+    </w:p>
+    <w:p>
+      <w:pPr>
+        <w:pStyle w:val="Normal"/>
+        <w:ind w:left="720" w:hanging="720"/>
+        <w:rPr>
+          <w:rFonts w:ascii="Times New Roman" w:hAnsi="Times New Roman"/>
+        </w:rPr>
+      </w:pPr>
+      <w:r>
+        <w:rPr>
+          <w:rFonts w:eastAsia="Times New Roman" w:cs="Times New Roman" w:ascii="Times New Roman" w:hAnsi="Times New Roman"/>
+          <w:color w:val="222222"/>
+          <w:shd w:fill="FFFFFF" w:val="clear"/>
+        </w:rPr>
+        <w:t xml:space="preserve">Viswanadhan, K., </w:t>
+      </w:r>
+      <w:r>
+        <w:rPr>
+          <w:rFonts w:eastAsia="Times New Roman" w:cs="Times New Roman" w:ascii="Times New Roman" w:hAnsi="Times New Roman"/>
+          <w:b/>
+          <w:color w:val="222222"/>
+          <w:shd w:fill="FFFFFF" w:val="clear"/>
+        </w:rPr>
+        <w:t xml:space="preserve">Phalen, P. </w:t>
+      </w:r>
+      <w:r>
+        <w:rPr>
+          <w:rFonts w:eastAsia="Times New Roman" w:cs="Times New Roman" w:ascii="Times New Roman" w:hAnsi="Times New Roman"/>
+          <w:color w:val="222222"/>
+          <w:shd w:fill="FFFFFF" w:val="clear"/>
+        </w:rPr>
+        <w:t xml:space="preserve">&amp; Warman, D. (November, 2016). </w:t>
+      </w:r>
+      <w:r>
+        <w:rPr>
+          <w:rFonts w:ascii="Times" w:hAnsi="Times"/>
+          <w:i/>
+        </w:rPr>
+        <w:t xml:space="preserve">Self-transcendence and thought action fusion. </w:t>
+      </w:r>
+      <w:r>
+        <w:rPr>
+          <w:rFonts w:eastAsia="Times New Roman" w:cs="Times New Roman" w:ascii="Times New Roman" w:hAnsi="Times New Roman"/>
+          <w:color w:val="222222"/>
+          <w:shd w:fill="FFFFFF" w:val="clear"/>
+        </w:rPr>
+        <w:t xml:space="preserve"> Poster presentation at the </w:t>
+      </w:r>
+      <w:r>
+        <w:rPr>
+          <w:rFonts w:ascii="Times New Roman" w:hAnsi="Times New Roman"/>
+        </w:rPr>
+        <w:t>2016 ABCT Conference. New York City, New York.</w:t>
+      </w:r>
+    </w:p>
+    <w:p>
+      <w:pPr>
+        <w:pStyle w:val="Normal"/>
+        <w:ind w:left="720" w:hanging="720"/>
+        <w:rPr>
+          <w:rFonts w:ascii="Times New Roman" w:hAnsi="Times New Roman"/>
+        </w:rPr>
+      </w:pPr>
+      <w:r>
+        <w:rPr>
+          <w:rFonts w:ascii="Times New Roman" w:hAnsi="Times New Roman"/>
+        </w:rPr>
+      </w:r>
+    </w:p>
+    <w:p>
+      <w:pPr>
+        <w:pStyle w:val="Normal"/>
+        <w:ind w:left="720" w:hanging="720"/>
+        <w:rPr>
+          <w:rFonts w:ascii="Times New Roman" w:hAnsi="Times New Roman"/>
+        </w:rPr>
+      </w:pPr>
+      <w:r>
+        <w:rPr>
+          <w:rFonts w:eastAsia="Times New Roman" w:cs="Times New Roman" w:ascii="Times New Roman" w:hAnsi="Times New Roman"/>
+          <w:color w:val="222222"/>
+          <w:shd w:fill="FFFFFF" w:val="clear"/>
+        </w:rPr>
+        <w:t xml:space="preserve">Viswanadhan, K., </w:t>
+      </w:r>
+      <w:r>
+        <w:rPr>
+          <w:rFonts w:eastAsia="Times New Roman" w:cs="Times New Roman" w:ascii="Times New Roman" w:hAnsi="Times New Roman"/>
+          <w:b/>
+          <w:color w:val="222222"/>
+          <w:shd w:fill="FFFFFF" w:val="clear"/>
+        </w:rPr>
+        <w:t xml:space="preserve">Phalen, P. </w:t>
+      </w:r>
+      <w:r>
+        <w:rPr>
+          <w:rFonts w:eastAsia="Times New Roman" w:cs="Times New Roman" w:ascii="Times New Roman" w:hAnsi="Times New Roman"/>
+          <w:color w:val="222222"/>
+          <w:shd w:fill="FFFFFF" w:val="clear"/>
+        </w:rPr>
+        <w:t xml:space="preserve">&amp; Warman, D. (November, 2016). </w:t>
+      </w:r>
+      <w:r>
+        <w:rPr>
+          <w:rFonts w:ascii="Times" w:hAnsi="Times"/>
+          <w:i/>
+        </w:rPr>
+        <w:t xml:space="preserve">Thought action fusion and specific components of religiosity. </w:t>
+      </w:r>
+      <w:r>
+        <w:rPr>
+          <w:rFonts w:eastAsia="Times New Roman" w:cs="Times New Roman" w:ascii="Times New Roman" w:hAnsi="Times New Roman"/>
+          <w:color w:val="222222"/>
+          <w:shd w:fill="FFFFFF" w:val="clear"/>
+        </w:rPr>
+        <w:t xml:space="preserve">Poster presentation at the </w:t>
+      </w:r>
+      <w:r>
+        <w:rPr>
+          <w:rFonts w:ascii="Times New Roman" w:hAnsi="Times New Roman"/>
+        </w:rPr>
+        <w:t>2016 ABCT Conference. New York City, New York.</w:t>
       </w:r>
     </w:p>
     <w:p>
@@ -3585,615 +4159,251 @@
     <w:p>
       <w:pPr>
         <w:pStyle w:val="Normal"/>
-        <w:spacing w:lineRule="auto" w:line="240"/>
         <w:ind w:left="720" w:hanging="720"/>
         <w:rPr>
           <w:rFonts w:ascii="Times New Roman" w:hAnsi="Times New Roman" w:eastAsia="Times New Roman" w:cs="Times New Roman"/>
-          <w:color w:val="auto"/>
-          <w:sz w:val="20"/>
-          <w:szCs w:val="20"/>
-        </w:rPr>
-      </w:pPr>
-      <w:r>
-        <w:rPr>
-          <w:rFonts w:eastAsia="Times New Roman" w:cs="Times New Roman" w:ascii="Times New Roman" w:hAnsi="Times New Roman"/>
-          <w:b/>
-          <w:color w:val="222222"/>
-          <w:shd w:fill="FFFFFF" w:val="clear"/>
-        </w:rPr>
-        <w:t xml:space="preserve">Phalen, P. </w:t>
-      </w:r>
-      <w:r>
-        <w:rPr>
-          <w:rFonts w:eastAsia="Times New Roman" w:cs="Times New Roman" w:ascii="Times New Roman" w:hAnsi="Times New Roman"/>
-          <w:color w:val="222222"/>
-          <w:shd w:fill="FFFFFF" w:val="clear"/>
-        </w:rPr>
-        <w:t xml:space="preserve">Warman, D, &amp; Martin, J. (November, 2017). </w:t>
-      </w:r>
-      <w:r>
-        <w:rPr>
-          <w:rFonts w:eastAsia="Times New Roman" w:cs="Times New Roman" w:ascii="Times New Roman" w:hAnsi="Times New Roman"/>
-          <w:b/>
-          <w:bCs/>
-          <w:color w:val="222222"/>
-          <w:shd w:fill="FFFFFF" w:val="clear"/>
+          <w:b/>
+          <w:b/>
+          <w:color w:val="222222"/>
+          <w:highlight w:val="white"/>
+        </w:rPr>
+      </w:pPr>
+      <w:r>
+        <w:rPr>
+          <w:rFonts w:eastAsia="Times New Roman" w:cs="Times New Roman" w:ascii="Times New Roman" w:hAnsi="Times New Roman"/>
+          <w:color w:val="222222"/>
+          <w:shd w:fill="FFFFFF" w:val="clear"/>
+        </w:rPr>
+        <w:t xml:space="preserve">Viswanadhan, K., </w:t>
+      </w:r>
+      <w:r>
+        <w:rPr>
+          <w:rFonts w:eastAsia="Times New Roman" w:cs="Times New Roman" w:ascii="Times New Roman" w:hAnsi="Times New Roman"/>
+          <w:b/>
+          <w:color w:val="222222"/>
+          <w:shd w:fill="FFFFFF" w:val="clear"/>
+        </w:rPr>
+        <w:t>Phalen, P. L.</w:t>
+      </w:r>
+      <w:r>
+        <w:rPr>
+          <w:rFonts w:eastAsia="Times New Roman" w:cs="Times New Roman" w:ascii="Times New Roman" w:hAnsi="Times New Roman"/>
+          <w:color w:val="222222"/>
+          <w:shd w:fill="FFFFFF" w:val="clear"/>
+        </w:rPr>
+        <w:t xml:space="preserve">, &amp; Warman, D. M. (November, 2015). </w:t>
+      </w:r>
+      <w:r>
+        <w:rPr>
+          <w:rFonts w:eastAsia="Times New Roman" w:cs="Times New Roman" w:ascii="Times New Roman" w:hAnsi="Times New Roman"/>
+          <w:i/>
+          <w:color w:val="222222"/>
+          <w:shd w:fill="FFFFFF" w:val="clear"/>
+        </w:rPr>
+        <w:t>Cognitive insight and probabilistic Reasoning.</w:t>
+      </w:r>
+      <w:r>
+        <w:rPr>
+          <w:rFonts w:eastAsia="Times New Roman" w:cs="Times New Roman" w:ascii="Times New Roman" w:hAnsi="Times New Roman"/>
+          <w:color w:val="222222"/>
+          <w:shd w:fill="FFFFFF" w:val="clear"/>
+        </w:rPr>
+        <w:t xml:space="preserve"> Poster presentation at the 2015 ABCT Conference. Chicago, Illinois.</w:t>
+      </w:r>
+    </w:p>
+    <w:p>
+      <w:pPr>
+        <w:pStyle w:val="Normal"/>
+        <w:rPr>
+          <w:rFonts w:ascii="Times New Roman" w:hAnsi="Times New Roman" w:eastAsia="Times New Roman" w:cs="Times New Roman"/>
+          <w:b/>
+          <w:b/>
+          <w:color w:val="222222"/>
+          <w:highlight w:val="white"/>
+        </w:rPr>
+      </w:pPr>
+      <w:r>
+        <w:rPr>
+          <w:rFonts w:eastAsia="Times New Roman" w:cs="Times New Roman" w:ascii="Times New Roman" w:hAnsi="Times New Roman"/>
+          <w:b/>
+          <w:color w:val="222222"/>
+          <w:highlight w:val="white"/>
+        </w:rPr>
+      </w:r>
+    </w:p>
+    <w:p>
+      <w:pPr>
+        <w:pStyle w:val="Normal"/>
+        <w:ind w:left="720" w:hanging="720"/>
+        <w:rPr>
+          <w:rFonts w:ascii="Times New Roman" w:hAnsi="Times New Roman" w:eastAsia="Times New Roman" w:cs="Times New Roman"/>
+          <w:b/>
+          <w:b/>
+          <w:color w:val="222222"/>
+          <w:highlight w:val="white"/>
+        </w:rPr>
+      </w:pPr>
+      <w:r>
+        <w:rPr>
+          <w:rFonts w:eastAsia="Times New Roman" w:cs="Times New Roman" w:ascii="Times New Roman" w:hAnsi="Times New Roman"/>
+          <w:b/>
+          <w:color w:val="222222"/>
+          <w:shd w:fill="FFFFFF" w:val="clear"/>
+        </w:rPr>
+        <w:t>Phalen, P. L.</w:t>
+      </w:r>
+      <w:r>
+        <w:rPr>
+          <w:rFonts w:eastAsia="Times New Roman" w:cs="Times New Roman" w:ascii="Times New Roman" w:hAnsi="Times New Roman"/>
+          <w:color w:val="222222"/>
+          <w:shd w:fill="FFFFFF" w:val="clear"/>
+        </w:rPr>
+        <w:t xml:space="preserve">, &amp; Warman, D. M. (November, 2015). </w:t>
+      </w:r>
+      <w:r>
+        <w:rPr>
+          <w:rFonts w:eastAsia="Times New Roman" w:cs="Times New Roman" w:ascii="Times New Roman" w:hAnsi="Times New Roman"/>
+          <w:i/>
+          <w:color w:val="222222"/>
+          <w:shd w:fill="FFFFFF" w:val="clear"/>
+        </w:rPr>
+        <w:t>Relationship between Obsessive Compulsive beliefs and psychosis proneness in a non-clinical sample.</w:t>
+      </w:r>
+      <w:r>
+        <w:rPr>
+          <w:rFonts w:eastAsia="Times New Roman" w:cs="Times New Roman" w:ascii="Times New Roman" w:hAnsi="Times New Roman"/>
+          <w:color w:val="222222"/>
+          <w:shd w:fill="FFFFFF" w:val="clear"/>
+        </w:rPr>
+        <w:t xml:space="preserve"> Poster presentation at the 2015 ABCT Conference. Chicago, Illinois.</w:t>
+      </w:r>
+    </w:p>
+    <w:p>
+      <w:pPr>
+        <w:pStyle w:val="Normal"/>
+        <w:spacing w:lineRule="auto" w:line="240"/>
+        <w:ind w:left="720" w:hanging="720"/>
+        <w:rPr>
+          <w:rFonts w:ascii="Times New Roman" w:hAnsi="Times New Roman" w:eastAsia="Times New Roman" w:cs="Times New Roman"/>
+          <w:b/>
+          <w:b/>
+          <w:color w:val="222222"/>
+          <w:highlight w:val="white"/>
+        </w:rPr>
+      </w:pPr>
+      <w:r>
+        <w:rPr>
+          <w:rFonts w:eastAsia="Times New Roman" w:cs="Times New Roman" w:ascii="Times New Roman" w:hAnsi="Times New Roman"/>
+          <w:b/>
+          <w:color w:val="222222"/>
+          <w:highlight w:val="white"/>
+        </w:rPr>
+      </w:r>
+    </w:p>
+    <w:p>
+      <w:pPr>
+        <w:pStyle w:val="Normal"/>
+        <w:spacing w:lineRule="auto" w:line="240"/>
+        <w:ind w:left="720" w:hanging="720"/>
+        <w:rPr>
+          <w:rFonts w:ascii="Times New Roman" w:hAnsi="Times New Roman" w:eastAsia="Times New Roman" w:cs="Times New Roman"/>
+          <w:b/>
+          <w:b/>
+          <w:color w:val="222222"/>
+          <w:highlight w:val="white"/>
+        </w:rPr>
+      </w:pPr>
+      <w:r>
+        <w:rPr>
+          <w:rFonts w:eastAsia="Times New Roman" w:cs="Times New Roman" w:ascii="Times New Roman" w:hAnsi="Times New Roman"/>
+          <w:b/>
+          <w:color w:val="222222"/>
+          <w:shd w:fill="FFFFFF" w:val="clear"/>
+        </w:rPr>
+        <w:t>Phalen, P. L.</w:t>
+      </w:r>
+      <w:r>
+        <w:rPr>
+          <w:rFonts w:eastAsia="Times New Roman" w:cs="Times New Roman" w:ascii="Times New Roman" w:hAnsi="Times New Roman"/>
+          <w:color w:val="222222"/>
+          <w:shd w:fill="FFFFFF" w:val="clear"/>
+        </w:rPr>
+        <w:t xml:space="preserve">, &amp; Warman, D. M. (November, 2015). </w:t>
+      </w:r>
+      <w:r>
+        <w:rPr>
+          <w:rFonts w:eastAsia="Times New Roman" w:cs="Times New Roman" w:ascii="Times New Roman" w:hAnsi="Times New Roman"/>
+          <w:i/>
+          <w:color w:val="222222"/>
+          <w:shd w:fill="FFFFFF" w:val="clear"/>
+        </w:rPr>
+        <w:t>Obsessive Compulsive beliefs and their relationship with attitudes toward people with violent thoughts.</w:t>
+      </w:r>
+      <w:r>
+        <w:rPr>
+          <w:rFonts w:eastAsia="Times New Roman" w:cs="Times New Roman" w:ascii="Times New Roman" w:hAnsi="Times New Roman"/>
+          <w:color w:val="222222"/>
+          <w:shd w:fill="FFFFFF" w:val="clear"/>
+        </w:rPr>
+        <w:t xml:space="preserve"> Poster presentation at the 2015 ABCT Conference. Chicago, Illinois.</w:t>
+      </w:r>
+    </w:p>
+    <w:p>
+      <w:pPr>
+        <w:pStyle w:val="Normal"/>
+        <w:spacing w:lineRule="auto" w:line="240"/>
+        <w:ind w:left="720" w:hanging="720"/>
+        <w:rPr>
+          <w:rFonts w:ascii="Times New Roman" w:hAnsi="Times New Roman" w:eastAsia="Times New Roman" w:cs="Times New Roman"/>
+          <w:b/>
+          <w:b/>
+          <w:color w:val="222222"/>
+          <w:highlight w:val="white"/>
+        </w:rPr>
+      </w:pPr>
+      <w:r>
+        <w:rPr>
+          <w:rFonts w:eastAsia="Times New Roman" w:cs="Times New Roman" w:ascii="Times New Roman" w:hAnsi="Times New Roman"/>
+          <w:b/>
+          <w:color w:val="222222"/>
+          <w:highlight w:val="white"/>
+        </w:rPr>
+      </w:r>
+    </w:p>
+    <w:p>
+      <w:pPr>
+        <w:pStyle w:val="Normal"/>
+        <w:spacing w:lineRule="auto" w:line="240"/>
+        <w:ind w:left="720" w:hanging="720"/>
+        <w:rPr/>
+      </w:pPr>
+      <w:r>
+        <w:rPr>
+          <w:rFonts w:eastAsia="Times New Roman" w:cs="Times New Roman" w:ascii="Times New Roman" w:hAnsi="Times New Roman"/>
+          <w:b/>
+          <w:color w:val="222222"/>
+          <w:shd w:fill="FFFFFF" w:val="clear"/>
+        </w:rPr>
+        <w:t>Phalen, P. L.</w:t>
+      </w:r>
+      <w:r>
+        <w:rPr>
+          <w:rFonts w:eastAsia="Times New Roman" w:cs="Times New Roman" w:ascii="Times New Roman" w:hAnsi="Times New Roman"/>
+          <w:color w:val="222222"/>
+          <w:shd w:fill="FFFFFF" w:val="clear"/>
+        </w:rPr>
+        <w:t>, &amp; Niculescu, A. B. (August, 2015).</w:t>
+      </w:r>
+      <w:r>
+        <w:rPr>
+          <w:rFonts w:eastAsia="Times New Roman" w:cs="Times New Roman" w:ascii="Times New Roman" w:hAnsi="Times New Roman"/>
+          <w:color w:val="222222"/>
         </w:rPr>
         <w:t> </w:t>
       </w:r>
       <w:r>
         <w:rPr>
           <w:rFonts w:eastAsia="Times New Roman" w:cs="Times New Roman" w:ascii="Times New Roman" w:hAnsi="Times New Roman"/>
-          <w:bCs/>
-          <w:i/>
-          <w:color w:val="222222"/>
-          <w:shd w:fill="FFFFFF" w:val="clear"/>
-        </w:rPr>
-        <w:t>What aspects of religiousness are associated with psychosis-proneness?</w:t>
-      </w:r>
-      <w:r>
-        <w:rPr>
-          <w:rFonts w:cs="Times New Roman" w:ascii="Times New Roman" w:hAnsi="Times New Roman"/>
-          <w:i/>
-        </w:rPr>
-        <w:t xml:space="preserve"> </w:t>
-      </w:r>
-      <w:r>
-        <w:rPr>
-          <w:rFonts w:cs="Times New Roman" w:ascii="Times New Roman" w:hAnsi="Times New Roman"/>
-        </w:rPr>
-        <w:t>Poster presentation at the 2017 ABCT Conference. San Diego, California.</w:t>
-      </w:r>
-    </w:p>
-    <w:p>
-      <w:pPr>
-        <w:pStyle w:val="Normal"/>
-        <w:spacing w:lineRule="auto" w:line="240"/>
-        <w:rPr>
-          <w:rFonts w:ascii="Times New Roman" w:hAnsi="Times New Roman" w:eastAsia="Times New Roman" w:cs="Times New Roman"/>
-          <w:b/>
-          <w:b/>
-          <w:color w:val="222222"/>
-          <w:highlight w:val="white"/>
-        </w:rPr>
-      </w:pPr>
-      <w:r>
-        <w:rPr>
-          <w:rFonts w:eastAsia="Times New Roman" w:cs="Times New Roman" w:ascii="Times New Roman" w:hAnsi="Times New Roman"/>
-          <w:b/>
-          <w:color w:val="222222"/>
-          <w:highlight w:val="white"/>
-        </w:rPr>
-      </w:r>
-    </w:p>
-    <w:p>
-      <w:pPr>
-        <w:pStyle w:val="Normal"/>
-        <w:ind w:left="720" w:hanging="720"/>
-        <w:rPr>
-          <w:rFonts w:ascii="Times New Roman" w:hAnsi="Times New Roman"/>
-        </w:rPr>
-      </w:pPr>
-      <w:r>
-        <w:rPr>
-          <w:rFonts w:eastAsia="Times New Roman" w:cs="Times New Roman" w:ascii="Times New Roman" w:hAnsi="Times New Roman"/>
-          <w:b/>
-          <w:color w:val="222222"/>
-          <w:shd w:fill="FFFFFF" w:val="clear"/>
-        </w:rPr>
-        <w:t xml:space="preserve">Phalen, P. </w:t>
-      </w:r>
-      <w:r>
-        <w:rPr>
-          <w:rFonts w:eastAsia="Times New Roman" w:cs="Times New Roman" w:ascii="Times New Roman" w:hAnsi="Times New Roman"/>
-          <w:color w:val="222222"/>
-          <w:shd w:fill="FFFFFF" w:val="clear"/>
-        </w:rPr>
-        <w:t xml:space="preserve">&amp; Warman, D. (November, 2016). </w:t>
-      </w:r>
-      <w:r>
-        <w:rPr>
-          <w:rFonts w:ascii="Times New Roman" w:hAnsi="Times New Roman"/>
-          <w:i/>
-        </w:rPr>
-        <w:t>The content of auditory verbal hallucinations determines whether the voice-hearer is perceived as mentally ill.</w:t>
-      </w:r>
-      <w:r>
-        <w:rPr>
-          <w:rFonts w:eastAsia="Times New Roman" w:cs="Times New Roman" w:ascii="Times New Roman" w:hAnsi="Times New Roman"/>
-          <w:color w:val="222222"/>
-          <w:shd w:fill="FFFFFF" w:val="clear"/>
-        </w:rPr>
-        <w:t xml:space="preserve"> Poster presentation at the </w:t>
-      </w:r>
-      <w:r>
-        <w:rPr>
-          <w:rFonts w:ascii="Times New Roman" w:hAnsi="Times New Roman"/>
-        </w:rPr>
-        <w:t>2016 ABCT Conference. New York City, New York.</w:t>
-      </w:r>
-    </w:p>
-    <w:p>
-      <w:pPr>
-        <w:pStyle w:val="Normal"/>
-        <w:ind w:left="720" w:hanging="720"/>
-        <w:rPr>
-          <w:rFonts w:ascii="Times New Roman" w:hAnsi="Times New Roman"/>
-        </w:rPr>
-      </w:pPr>
-      <w:r>
-        <w:rPr>
-          <w:rFonts w:ascii="Times New Roman" w:hAnsi="Times New Roman"/>
-        </w:rPr>
-      </w:r>
-    </w:p>
-    <w:p>
-      <w:pPr>
-        <w:pStyle w:val="Normal"/>
-        <w:ind w:left="720" w:hanging="720"/>
-        <w:rPr>
-          <w:rFonts w:ascii="Times New Roman" w:hAnsi="Times New Roman"/>
-        </w:rPr>
-      </w:pPr>
-      <w:r>
-        <w:rPr>
-          <w:rFonts w:eastAsia="Times New Roman" w:cs="Times New Roman" w:ascii="Times New Roman" w:hAnsi="Times New Roman"/>
-          <w:b/>
-          <w:color w:val="222222"/>
-          <w:shd w:fill="FFFFFF" w:val="clear"/>
-        </w:rPr>
-        <w:t xml:space="preserve">Phalen, P. </w:t>
-      </w:r>
-      <w:r>
-        <w:rPr>
-          <w:rFonts w:eastAsia="Times New Roman" w:cs="Times New Roman" w:ascii="Times New Roman" w:hAnsi="Times New Roman"/>
-          <w:color w:val="222222"/>
-          <w:shd w:fill="FFFFFF" w:val="clear"/>
-        </w:rPr>
-        <w:t xml:space="preserve">&amp; Warman, D. (November, 2016). </w:t>
-      </w:r>
-      <w:r>
-        <w:rPr>
-          <w:rFonts w:ascii="Times" w:hAnsi="Times"/>
-          <w:i/>
-        </w:rPr>
-        <w:t>Cognitive insight and intolerance of uncertainty: pros and cons of second-guessing</w:t>
-      </w:r>
-      <w:r>
-        <w:rPr>
-          <w:rFonts w:ascii="Times New Roman" w:hAnsi="Times New Roman"/>
-          <w:i/>
-        </w:rPr>
-        <w:t xml:space="preserve">. </w:t>
-      </w:r>
-      <w:r>
-        <w:rPr>
-          <w:rFonts w:eastAsia="Times New Roman" w:cs="Times New Roman" w:ascii="Times New Roman" w:hAnsi="Times New Roman"/>
-          <w:color w:val="222222"/>
-          <w:shd w:fill="FFFFFF" w:val="clear"/>
-        </w:rPr>
-        <w:t xml:space="preserve">Poster presentation at the </w:t>
-      </w:r>
-      <w:r>
-        <w:rPr>
-          <w:rFonts w:ascii="Times New Roman" w:hAnsi="Times New Roman"/>
-        </w:rPr>
-        <w:t>2016 ABCT Conference. New York City, New York.</w:t>
-      </w:r>
-    </w:p>
-    <w:p>
-      <w:pPr>
-        <w:pStyle w:val="Normal"/>
-        <w:ind w:left="720" w:hanging="720"/>
-        <w:rPr>
-          <w:rFonts w:ascii="Times New Roman" w:hAnsi="Times New Roman"/>
-        </w:rPr>
-      </w:pPr>
-      <w:r>
-        <w:rPr>
-          <w:rFonts w:ascii="Times New Roman" w:hAnsi="Times New Roman"/>
-        </w:rPr>
-      </w:r>
-    </w:p>
-    <w:p>
-      <w:pPr>
-        <w:pStyle w:val="Normal"/>
-        <w:ind w:left="720" w:hanging="720"/>
-        <w:rPr>
-          <w:rFonts w:ascii="Times New Roman" w:hAnsi="Times New Roman"/>
-        </w:rPr>
-      </w:pPr>
-      <w:r>
-        <w:rPr>
-          <w:rFonts w:eastAsia="Times New Roman" w:cs="Times New Roman" w:ascii="Times New Roman" w:hAnsi="Times New Roman"/>
-          <w:color w:val="222222"/>
-          <w:shd w:fill="FFFFFF" w:val="clear"/>
-        </w:rPr>
-        <w:t xml:space="preserve">Viswanadhan, K., </w:t>
-      </w:r>
-      <w:r>
-        <w:rPr>
-          <w:rFonts w:eastAsia="Times New Roman" w:cs="Times New Roman" w:ascii="Times New Roman" w:hAnsi="Times New Roman"/>
-          <w:b/>
-          <w:color w:val="222222"/>
-          <w:shd w:fill="FFFFFF" w:val="clear"/>
-        </w:rPr>
-        <w:t xml:space="preserve">Phalen, P. </w:t>
-      </w:r>
-      <w:r>
-        <w:rPr>
-          <w:rFonts w:eastAsia="Times New Roman" w:cs="Times New Roman" w:ascii="Times New Roman" w:hAnsi="Times New Roman"/>
-          <w:color w:val="222222"/>
-          <w:shd w:fill="FFFFFF" w:val="clear"/>
-        </w:rPr>
-        <w:t xml:space="preserve">&amp; Warman, D. (November, 2016). </w:t>
-      </w:r>
-      <w:r>
-        <w:rPr>
-          <w:rFonts w:ascii="Times" w:hAnsi="Times"/>
-          <w:i/>
-        </w:rPr>
-        <w:t xml:space="preserve">Self-transcendence and thought action fusion. </w:t>
-      </w:r>
-      <w:r>
-        <w:rPr>
-          <w:rFonts w:eastAsia="Times New Roman" w:cs="Times New Roman" w:ascii="Times New Roman" w:hAnsi="Times New Roman"/>
-          <w:color w:val="222222"/>
-          <w:shd w:fill="FFFFFF" w:val="clear"/>
-        </w:rPr>
-        <w:t xml:space="preserve"> Poster presentation at the </w:t>
-      </w:r>
-      <w:r>
-        <w:rPr>
-          <w:rFonts w:ascii="Times New Roman" w:hAnsi="Times New Roman"/>
-        </w:rPr>
-        <w:t>2016 ABCT Conference. New York City, New York.</w:t>
-      </w:r>
-    </w:p>
-    <w:p>
-      <w:pPr>
-        <w:pStyle w:val="Normal"/>
-        <w:ind w:left="720" w:hanging="720"/>
-        <w:rPr>
-          <w:rFonts w:ascii="Times New Roman" w:hAnsi="Times New Roman"/>
-        </w:rPr>
-      </w:pPr>
-      <w:r>
-        <w:rPr>
-          <w:rFonts w:ascii="Times New Roman" w:hAnsi="Times New Roman"/>
-        </w:rPr>
-      </w:r>
-    </w:p>
-    <w:p>
-      <w:pPr>
-        <w:pStyle w:val="Normal"/>
-        <w:ind w:left="720" w:hanging="720"/>
-        <w:rPr>
-          <w:rFonts w:ascii="Times New Roman" w:hAnsi="Times New Roman"/>
-        </w:rPr>
-      </w:pPr>
-      <w:r>
-        <w:rPr>
-          <w:rFonts w:eastAsia="Times New Roman" w:cs="Times New Roman" w:ascii="Times New Roman" w:hAnsi="Times New Roman"/>
-          <w:color w:val="222222"/>
-          <w:shd w:fill="FFFFFF" w:val="clear"/>
-        </w:rPr>
-        <w:t xml:space="preserve">Viswanadhan, K., </w:t>
-      </w:r>
-      <w:r>
-        <w:rPr>
-          <w:rFonts w:eastAsia="Times New Roman" w:cs="Times New Roman" w:ascii="Times New Roman" w:hAnsi="Times New Roman"/>
-          <w:b/>
-          <w:color w:val="222222"/>
-          <w:shd w:fill="FFFFFF" w:val="clear"/>
-        </w:rPr>
-        <w:t xml:space="preserve">Phalen, P. </w:t>
-      </w:r>
-      <w:r>
-        <w:rPr>
-          <w:rFonts w:eastAsia="Times New Roman" w:cs="Times New Roman" w:ascii="Times New Roman" w:hAnsi="Times New Roman"/>
-          <w:color w:val="222222"/>
-          <w:shd w:fill="FFFFFF" w:val="clear"/>
-        </w:rPr>
-        <w:t xml:space="preserve">&amp; Warman, D. (November, 2016). </w:t>
-      </w:r>
-      <w:r>
-        <w:rPr>
-          <w:rFonts w:ascii="Times" w:hAnsi="Times"/>
-          <w:i/>
-        </w:rPr>
-        <w:t xml:space="preserve">Thought action fusion and specific components of religiosity. </w:t>
-      </w:r>
-      <w:r>
-        <w:rPr>
-          <w:rFonts w:eastAsia="Times New Roman" w:cs="Times New Roman" w:ascii="Times New Roman" w:hAnsi="Times New Roman"/>
-          <w:color w:val="222222"/>
-          <w:shd w:fill="FFFFFF" w:val="clear"/>
-        </w:rPr>
-        <w:t xml:space="preserve">Poster presentation at the </w:t>
-      </w:r>
-      <w:r>
-        <w:rPr>
-          <w:rFonts w:ascii="Times New Roman" w:hAnsi="Times New Roman"/>
-        </w:rPr>
-        <w:t>2016 ABCT Conference. New York City, New York.</w:t>
-      </w:r>
-    </w:p>
-    <w:p>
-      <w:pPr>
-        <w:pStyle w:val="Normal"/>
-        <w:spacing w:lineRule="auto" w:line="240"/>
-        <w:rPr>
-          <w:rFonts w:ascii="Times New Roman" w:hAnsi="Times New Roman" w:eastAsia="Times New Roman" w:cs="Times New Roman"/>
-          <w:b/>
-          <w:b/>
-          <w:color w:val="222222"/>
-          <w:highlight w:val="white"/>
-        </w:rPr>
-      </w:pPr>
-      <w:r>
-        <w:rPr>
-          <w:rFonts w:eastAsia="Times New Roman" w:cs="Times New Roman" w:ascii="Times New Roman" w:hAnsi="Times New Roman"/>
-          <w:b/>
-          <w:color w:val="222222"/>
-          <w:highlight w:val="white"/>
-        </w:rPr>
-      </w:r>
-    </w:p>
-    <w:p>
-      <w:pPr>
-        <w:pStyle w:val="Normal"/>
-        <w:ind w:left="720" w:hanging="720"/>
-        <w:rPr>
-          <w:rFonts w:ascii="Times New Roman" w:hAnsi="Times New Roman" w:eastAsia="Times New Roman" w:cs="Times New Roman"/>
-          <w:b/>
-          <w:b/>
-          <w:color w:val="222222"/>
-          <w:highlight w:val="white"/>
-        </w:rPr>
-      </w:pPr>
-      <w:r>
-        <w:rPr>
-          <w:rFonts w:eastAsia="Times New Roman" w:cs="Times New Roman" w:ascii="Times New Roman" w:hAnsi="Times New Roman"/>
-          <w:color w:val="222222"/>
-          <w:shd w:fill="FFFFFF" w:val="clear"/>
-        </w:rPr>
-        <w:t xml:space="preserve">Viswanadhan, K., </w:t>
-      </w:r>
-      <w:r>
-        <w:rPr>
-          <w:rFonts w:eastAsia="Times New Roman" w:cs="Times New Roman" w:ascii="Times New Roman" w:hAnsi="Times New Roman"/>
-          <w:b/>
-          <w:color w:val="222222"/>
-          <w:shd w:fill="FFFFFF" w:val="clear"/>
-        </w:rPr>
-        <w:t>Phalen, P. L.</w:t>
-      </w:r>
-      <w:r>
-        <w:rPr>
-          <w:rFonts w:eastAsia="Times New Roman" w:cs="Times New Roman" w:ascii="Times New Roman" w:hAnsi="Times New Roman"/>
-          <w:color w:val="222222"/>
-          <w:shd w:fill="FFFFFF" w:val="clear"/>
-        </w:rPr>
-        <w:t xml:space="preserve">, &amp; Warman, D. M. (November, 2015). </w:t>
-      </w:r>
-      <w:r>
-        <w:rPr>
-          <w:rFonts w:eastAsia="Times New Roman" w:cs="Times New Roman" w:ascii="Times New Roman" w:hAnsi="Times New Roman"/>
-          <w:i/>
-          <w:color w:val="222222"/>
-          <w:shd w:fill="FFFFFF" w:val="clear"/>
-        </w:rPr>
-        <w:t>Cognitive insight and probabilistic Reasoning.</w:t>
-      </w:r>
-      <w:r>
-        <w:rPr>
-          <w:rFonts w:eastAsia="Times New Roman" w:cs="Times New Roman" w:ascii="Times New Roman" w:hAnsi="Times New Roman"/>
-          <w:color w:val="222222"/>
-          <w:shd w:fill="FFFFFF" w:val="clear"/>
-        </w:rPr>
-        <w:t xml:space="preserve"> Poster presentation at the 2015 ABCT Conference. Chicago, Illinois.</w:t>
-      </w:r>
-    </w:p>
-    <w:p>
-      <w:pPr>
-        <w:pStyle w:val="Normal"/>
-        <w:rPr>
-          <w:rFonts w:ascii="Times New Roman" w:hAnsi="Times New Roman" w:eastAsia="Times New Roman" w:cs="Times New Roman"/>
-          <w:b/>
-          <w:b/>
-          <w:color w:val="222222"/>
-          <w:highlight w:val="white"/>
-        </w:rPr>
-      </w:pPr>
-      <w:r>
-        <w:rPr>
-          <w:rFonts w:eastAsia="Times New Roman" w:cs="Times New Roman" w:ascii="Times New Roman" w:hAnsi="Times New Roman"/>
-          <w:b/>
-          <w:color w:val="222222"/>
-          <w:highlight w:val="white"/>
-        </w:rPr>
-      </w:r>
-    </w:p>
-    <w:p>
-      <w:pPr>
-        <w:pStyle w:val="Normal"/>
-        <w:ind w:left="720" w:hanging="720"/>
-        <w:rPr>
-          <w:rFonts w:ascii="Times New Roman" w:hAnsi="Times New Roman" w:eastAsia="Times New Roman" w:cs="Times New Roman"/>
-          <w:b/>
-          <w:b/>
-          <w:color w:val="222222"/>
-          <w:highlight w:val="white"/>
-        </w:rPr>
-      </w:pPr>
-      <w:r>
-        <w:rPr>
-          <w:rFonts w:eastAsia="Times New Roman" w:cs="Times New Roman" w:ascii="Times New Roman" w:hAnsi="Times New Roman"/>
-          <w:b/>
-          <w:color w:val="222222"/>
-          <w:shd w:fill="FFFFFF" w:val="clear"/>
-        </w:rPr>
-        <w:t>Phalen, P. L.</w:t>
-      </w:r>
-      <w:r>
-        <w:rPr>
-          <w:rFonts w:eastAsia="Times New Roman" w:cs="Times New Roman" w:ascii="Times New Roman" w:hAnsi="Times New Roman"/>
-          <w:color w:val="222222"/>
-          <w:shd w:fill="FFFFFF" w:val="clear"/>
-        </w:rPr>
-        <w:t xml:space="preserve">, &amp; Warman, D. M. (November, 2015). </w:t>
-      </w:r>
-      <w:r>
-        <w:rPr>
-          <w:rFonts w:eastAsia="Times New Roman" w:cs="Times New Roman" w:ascii="Times New Roman" w:hAnsi="Times New Roman"/>
-          <w:i/>
-          <w:color w:val="222222"/>
-          <w:shd w:fill="FFFFFF" w:val="clear"/>
-        </w:rPr>
-        <w:t>Relationship between Obsessive Compulsive beliefs and psychosis proneness in a non-clinical sample.</w:t>
-      </w:r>
-      <w:r>
-        <w:rPr>
-          <w:rFonts w:eastAsia="Times New Roman" w:cs="Times New Roman" w:ascii="Times New Roman" w:hAnsi="Times New Roman"/>
-          <w:color w:val="222222"/>
-          <w:shd w:fill="FFFFFF" w:val="clear"/>
-        </w:rPr>
-        <w:t xml:space="preserve"> Poster presentation at the 2015 ABCT Conference. Chicago, Illinois.</w:t>
-      </w:r>
-    </w:p>
-    <w:p>
-      <w:pPr>
-        <w:pStyle w:val="Normal"/>
-        <w:spacing w:lineRule="auto" w:line="240"/>
-        <w:ind w:left="720" w:hanging="720"/>
-        <w:rPr>
-          <w:rFonts w:ascii="Times New Roman" w:hAnsi="Times New Roman" w:eastAsia="Times New Roman" w:cs="Times New Roman"/>
-          <w:b/>
-          <w:b/>
-          <w:color w:val="222222"/>
-          <w:highlight w:val="white"/>
-        </w:rPr>
-      </w:pPr>
-      <w:r>
-        <w:rPr>
-          <w:rFonts w:eastAsia="Times New Roman" w:cs="Times New Roman" w:ascii="Times New Roman" w:hAnsi="Times New Roman"/>
-          <w:b/>
-          <w:color w:val="222222"/>
-          <w:highlight w:val="white"/>
-        </w:rPr>
-      </w:r>
-    </w:p>
-    <w:p>
-      <w:pPr>
-        <w:pStyle w:val="Normal"/>
-        <w:spacing w:lineRule="auto" w:line="240"/>
-        <w:ind w:left="720" w:hanging="720"/>
-        <w:rPr>
-          <w:rFonts w:ascii="Times New Roman" w:hAnsi="Times New Roman" w:eastAsia="Times New Roman" w:cs="Times New Roman"/>
-          <w:b/>
-          <w:b/>
-          <w:color w:val="222222"/>
-          <w:highlight w:val="white"/>
-        </w:rPr>
-      </w:pPr>
-      <w:r>
-        <w:rPr>
-          <w:rFonts w:eastAsia="Times New Roman" w:cs="Times New Roman" w:ascii="Times New Roman" w:hAnsi="Times New Roman"/>
-          <w:b/>
-          <w:color w:val="222222"/>
-          <w:shd w:fill="FFFFFF" w:val="clear"/>
-        </w:rPr>
-        <w:t>Phalen, P. L.</w:t>
-      </w:r>
-      <w:r>
-        <w:rPr>
-          <w:rFonts w:eastAsia="Times New Roman" w:cs="Times New Roman" w:ascii="Times New Roman" w:hAnsi="Times New Roman"/>
-          <w:color w:val="222222"/>
-          <w:shd w:fill="FFFFFF" w:val="clear"/>
-        </w:rPr>
-        <w:t xml:space="preserve">, &amp; Warman, D. M. (November, 2015). </w:t>
-      </w:r>
-      <w:r>
-        <w:rPr>
-          <w:rFonts w:eastAsia="Times New Roman" w:cs="Times New Roman" w:ascii="Times New Roman" w:hAnsi="Times New Roman"/>
-          <w:i/>
-          <w:color w:val="222222"/>
-          <w:shd w:fill="FFFFFF" w:val="clear"/>
-        </w:rPr>
-        <w:t>Obsessive Compulsive beliefs and their relationship with attitudes toward people with violent thoughts.</w:t>
-      </w:r>
-      <w:r>
-        <w:rPr>
-          <w:rFonts w:eastAsia="Times New Roman" w:cs="Times New Roman" w:ascii="Times New Roman" w:hAnsi="Times New Roman"/>
-          <w:color w:val="222222"/>
-          <w:shd w:fill="FFFFFF" w:val="clear"/>
-        </w:rPr>
-        <w:t xml:space="preserve"> Poster presentation at the 2015 ABCT Conference. Chicago, Illinois.</w:t>
-      </w:r>
-    </w:p>
-    <w:p>
-      <w:pPr>
-        <w:pStyle w:val="Normal"/>
-        <w:spacing w:lineRule="auto" w:line="240"/>
-        <w:ind w:left="720" w:hanging="720"/>
-        <w:rPr>
-          <w:rFonts w:ascii="Times New Roman" w:hAnsi="Times New Roman" w:eastAsia="Times New Roman" w:cs="Times New Roman"/>
-          <w:b/>
-          <w:b/>
-          <w:color w:val="222222"/>
-          <w:highlight w:val="white"/>
-        </w:rPr>
-      </w:pPr>
-      <w:r>
-        <w:rPr>
-          <w:rFonts w:eastAsia="Times New Roman" w:cs="Times New Roman" w:ascii="Times New Roman" w:hAnsi="Times New Roman"/>
-          <w:b/>
-          <w:color w:val="222222"/>
-          <w:highlight w:val="white"/>
-        </w:rPr>
-      </w:r>
-    </w:p>
-    <w:p>
-      <w:pPr>
-        <w:pStyle w:val="Normal"/>
-        <w:spacing w:lineRule="auto" w:line="240"/>
-        <w:ind w:left="720" w:hanging="720"/>
-        <w:rPr>
-          <w:rFonts w:ascii="Times New Roman" w:hAnsi="Times New Roman" w:eastAsia="Times New Roman" w:cs="Times New Roman"/>
-          <w:i/>
-          <w:i/>
-          <w:color w:val="222222"/>
-          <w:highlight w:val="white"/>
-        </w:rPr>
-      </w:pPr>
-      <w:r>
-        <w:rPr>
-          <w:rFonts w:eastAsia="Times New Roman" w:cs="Times New Roman" w:ascii="Times New Roman" w:hAnsi="Times New Roman"/>
-          <w:b/>
-          <w:color w:val="222222"/>
-          <w:shd w:fill="FFFFFF" w:val="clear"/>
-        </w:rPr>
-        <w:t>Phalen, P. L.</w:t>
-      </w:r>
-      <w:r>
-        <w:rPr>
-          <w:rFonts w:eastAsia="Times New Roman" w:cs="Times New Roman" w:ascii="Times New Roman" w:hAnsi="Times New Roman"/>
-          <w:color w:val="222222"/>
-          <w:shd w:fill="FFFFFF" w:val="clear"/>
-        </w:rPr>
-        <w:t>, &amp; Niculescu, A. B. (August, 2015).</w:t>
-      </w:r>
-      <w:r>
-        <w:rPr>
-          <w:rFonts w:eastAsia="Times New Roman" w:cs="Times New Roman" w:ascii="Times New Roman" w:hAnsi="Times New Roman"/>
-          <w:color w:val="222222"/>
-        </w:rPr>
-        <w:t> </w:t>
-      </w:r>
-      <w:r>
-        <w:rPr>
-          <w:rFonts w:eastAsia="Times New Roman" w:cs="Times New Roman" w:ascii="Times New Roman" w:hAnsi="Times New Roman"/>
           <w:i/>
           <w:color w:val="222222"/>
           <w:shd w:fill="FFFFFF" w:val="clear"/>
@@ -4207,24 +4417,6 @@
           <w:shd w:fill="FFFFFF" w:val="clear"/>
         </w:rPr>
         <w:t> Poster presentation at the American Psychological Association Conference, Toronto, Canada.</w:t>
-      </w:r>
-    </w:p>
-    <w:p>
-      <w:pPr>
-        <w:pStyle w:val="Normal"/>
-        <w:spacing w:lineRule="auto" w:line="240"/>
-        <w:rPr>
-          <w:rFonts w:ascii="Times New Roman" w:hAnsi="Times New Roman" w:eastAsia="Times New Roman" w:cs="Times New Roman"/>
-          <w:color w:val="222222"/>
-          <w:highlight w:val="white"/>
-        </w:rPr>
-      </w:pPr>
-      <w:r>
-        <w:rPr>
-          <w:rFonts w:eastAsia="Times New Roman" w:cs="Times New Roman" w:ascii="Times New Roman" w:hAnsi="Times New Roman"/>
-          <w:color w:val="222222"/>
-          <w:highlight w:val="white"/>
-        </w:rPr>
       </w:r>
     </w:p>
     <w:p>
@@ -6442,7 +6634,7 @@
               <wp:positionV relativeFrom="paragraph">
                 <wp:posOffset>-33655</wp:posOffset>
               </wp:positionV>
-              <wp:extent cx="487680" cy="320675"/>
+              <wp:extent cx="488315" cy="321310"/>
               <wp:effectExtent l="0" t="0" r="0" b="0"/>
               <wp:wrapSquare wrapText="largest"/>
               <wp:docPr id="1" name="Frame1"/>
@@ -6453,7 +6645,7 @@
                     <wps:spPr>
                       <a:xfrm>
                         <a:off x="0" y="0"/>
-                        <a:ext cx="487080" cy="320040"/>
+                        <a:ext cx="487800" cy="320760"/>
                       </a:xfrm>
                       <a:prstGeom prst="rect">
                         <a:avLst/>
@@ -6478,7 +6670,7 @@
         </mc:Choice>
         <mc:Fallback>
           <w:pict>
-            <v:rect id="shape_0" ID="Frame1" stroked="f" style="position:absolute;margin-left:516.65pt;margin-top:-2.65pt;width:38.3pt;height:25.15pt;mso-position-horizontal-relative:page">
+            <v:rect id="shape_0" ID="Frame1" stroked="f" style="position:absolute;margin-left:516.65pt;margin-top:-2.65pt;width:38.35pt;height:25.2pt;mso-position-horizontal-relative:page">
               <w10:wrap type="none"/>
               <v:fill o:detectmouseclick="t" on="false"/>
               <v:stroke color="#3465a4" joinstyle="round" endcap="flat"/>
@@ -6486,12 +6678,10 @@
           </w:pict>
         </mc:Fallback>
       </mc:AlternateContent>
-    </w:r>
-    <w:r>
       <mc:AlternateContent>
         <mc:Choice Requires="wps">
           <w:drawing>
-            <wp:anchor behindDoc="1" distT="0" distB="0" distL="0" distR="0" simplePos="0" locked="0" layoutInCell="1" allowOverlap="1" relativeHeight="8">
+            <wp:anchor behindDoc="1" distT="0" distB="0" distL="0" distR="0" simplePos="0" locked="0" layoutInCell="1" allowOverlap="1" relativeHeight="13">
               <wp:simplePos x="0" y="0"/>
               <wp:positionH relativeFrom="page">
                 <wp:posOffset>6561455</wp:posOffset>
@@ -6499,21 +6689,33 @@
               <wp:positionV relativeFrom="paragraph">
                 <wp:posOffset>-33655</wp:posOffset>
               </wp:positionV>
-              <wp:extent cx="487680" cy="160655"/>
+              <wp:extent cx="488315" cy="320675"/>
               <wp:effectExtent l="0" t="0" r="0" b="0"/>
               <wp:wrapNone/>
               <wp:docPr id="2" name="Frame2"/>
               <a:graphic xmlns:a="http://schemas.openxmlformats.org/drawingml/2006/main">
                 <a:graphicData uri="http://schemas.microsoft.com/office/word/2010/wordprocessingShape">
                   <wps:wsp>
-                    <wps:cNvSpPr txBox="1"/>
+                    <wps:cNvSpPr/>
                     <wps:spPr>
                       <a:xfrm>
                         <a:off x="0" y="0"/>
-                        <a:ext cx="487680" cy="160655"/>
+                        <a:ext cx="487800" cy="320040"/>
                       </a:xfrm>
-                      <a:prstGeom prst="rect"/>
+                      <a:prstGeom prst="rect">
+                        <a:avLst/>
+                      </a:prstGeom>
+                      <a:noFill/>
+                      <a:ln>
+                        <a:noFill/>
+                      </a:ln>
                     </wps:spPr>
+                    <wps:style>
+                      <a:lnRef idx="0"/>
+                      <a:fillRef idx="0"/>
+                      <a:effectRef idx="0"/>
+                      <a:fontRef idx="minor"/>
+                    </wps:style>
                     <wps:txbx>
                       <w:txbxContent>
                         <w:p>
@@ -6567,7 +6769,7 @@
                         </w:p>
                       </w:txbxContent>
                     </wps:txbx>
-                    <wps:bodyPr anchor="t" lIns="0" tIns="0" rIns="0" bIns="0">
+                    <wps:bodyPr lIns="0" rIns="0" tIns="0" bIns="0">
                       <a:spAutoFit/>
                     </wps:bodyPr>
                   </wps:wsp>
@@ -6578,8 +6780,11 @@
         </mc:Choice>
         <mc:Fallback>
           <w:pict>
-            <v:rect style="position:absolute;rotation:0;width:38.4pt;height:12.65pt;mso-wrap-distance-left:5.7pt;mso-wrap-distance-right:5.7pt;mso-wrap-distance-top:5.7pt;mso-wrap-distance-bottom:5.7pt;margin-top:-2.65pt;mso-position-vertical-relative:text;margin-left:516.65pt;mso-position-horizontal-relative:page">
-              <v:textbox inset="0in,0in,0in,0in">
+            <v:rect id="shape_0" ID="Frame2" stroked="f" style="position:absolute;margin-left:516.65pt;margin-top:-2.65pt;width:38.35pt;height:25.15pt;mso-position-horizontal-relative:page">
+              <w10:wrap type="square"/>
+              <v:fill o:detectmouseclick="t" on="false"/>
+              <v:stroke color="#3465a4" joinstyle="round" endcap="flat"/>
+              <v:textbox>
                 <w:txbxContent>
                   <w:p>
                     <w:pPr>
@@ -6660,7 +6865,15 @@
     </w:pPr>
     <w:r>
       <w:rPr/>
-      <w:t>Last updated: February 2019</w:t>
+      <w:t xml:space="preserve">Last updated: </w:t>
+    </w:r>
+    <w:r>
+      <w:rPr/>
+      <w:t>March</w:t>
+    </w:r>
+    <w:r>
+      <w:rPr/>
+      <w:t xml:space="preserve"> 2019</w:t>
     </w:r>
   </w:p>
 </w:hdr>
@@ -7694,6 +7907,121 @@
       <w:iCs/>
     </w:rPr>
   </w:style>
+  <w:style w:type="character" w:styleId="ListLabel67">
+    <w:name w:val="ListLabel 67"/>
+    <w:qFormat/>
+    <w:rPr>
+      <w:rFonts w:cs="Symbol"/>
+    </w:rPr>
+  </w:style>
+  <w:style w:type="character" w:styleId="ListLabel68">
+    <w:name w:val="ListLabel 68"/>
+    <w:qFormat/>
+    <w:rPr>
+      <w:rFonts w:cs="Courier New"/>
+    </w:rPr>
+  </w:style>
+  <w:style w:type="character" w:styleId="ListLabel69">
+    <w:name w:val="ListLabel 69"/>
+    <w:qFormat/>
+    <w:rPr>
+      <w:rFonts w:cs="Wingdings"/>
+    </w:rPr>
+  </w:style>
+  <w:style w:type="character" w:styleId="ListLabel70">
+    <w:name w:val="ListLabel 70"/>
+    <w:qFormat/>
+    <w:rPr>
+      <w:rFonts w:cs="Symbol"/>
+    </w:rPr>
+  </w:style>
+  <w:style w:type="character" w:styleId="ListLabel71">
+    <w:name w:val="ListLabel 71"/>
+    <w:qFormat/>
+    <w:rPr>
+      <w:rFonts w:cs="Courier New"/>
+    </w:rPr>
+  </w:style>
+  <w:style w:type="character" w:styleId="ListLabel72">
+    <w:name w:val="ListLabel 72"/>
+    <w:qFormat/>
+    <w:rPr>
+      <w:rFonts w:cs="Wingdings"/>
+    </w:rPr>
+  </w:style>
+  <w:style w:type="character" w:styleId="ListLabel73">
+    <w:name w:val="ListLabel 73"/>
+    <w:qFormat/>
+    <w:rPr>
+      <w:rFonts w:cs="Symbol"/>
+    </w:rPr>
+  </w:style>
+  <w:style w:type="character" w:styleId="ListLabel74">
+    <w:name w:val="ListLabel 74"/>
+    <w:qFormat/>
+    <w:rPr>
+      <w:rFonts w:cs="Courier New"/>
+    </w:rPr>
+  </w:style>
+  <w:style w:type="character" w:styleId="ListLabel75">
+    <w:name w:val="ListLabel 75"/>
+    <w:qFormat/>
+    <w:rPr>
+      <w:rFonts w:cs="Wingdings"/>
+    </w:rPr>
+  </w:style>
+  <w:style w:type="character" w:styleId="ListLabel76">
+    <w:name w:val="ListLabel 76"/>
+    <w:qFormat/>
+    <w:rPr>
+      <w:rFonts w:ascii="Times New Roman" w:hAnsi="Times New Roman" w:eastAsia="Times New Roman" w:cs="Times New Roman"/>
+    </w:rPr>
+  </w:style>
+  <w:style w:type="character" w:styleId="ListLabel77">
+    <w:name w:val="ListLabel 77"/>
+    <w:qFormat/>
+    <w:rPr>
+      <w:rFonts w:ascii="Times New Roman" w:hAnsi="Times New Roman" w:eastAsia="Times New Roman" w:cs="Times New Roman"/>
+      <w:b w:val="false"/>
+      <w:bCs w:val="false"/>
+    </w:rPr>
+  </w:style>
+  <w:style w:type="character" w:styleId="ListLabel78">
+    <w:name w:val="ListLabel 78"/>
+    <w:qFormat/>
+    <w:rPr>
+      <w:rFonts w:ascii="Times New Roman" w:hAnsi="Times New Roman" w:cs="Times New Roman"/>
+      <w:bCs/>
+      <w:i w:val="false"/>
+      <w:iCs w:val="false"/>
+    </w:rPr>
+  </w:style>
+  <w:style w:type="character" w:styleId="ListLabel79">
+    <w:name w:val="ListLabel 79"/>
+    <w:qFormat/>
+    <w:rPr>
+      <w:rFonts w:ascii="Times New Roman" w:hAnsi="Times New Roman" w:cs="Times New Roman"/>
+    </w:rPr>
+  </w:style>
+  <w:style w:type="character" w:styleId="ListLabel80">
+    <w:name w:val="ListLabel 80"/>
+    <w:qFormat/>
+    <w:rPr>
+      <w:rFonts w:ascii="Times New Roman" w:hAnsi="Times New Roman" w:eastAsia="Times New Roman" w:cs="Times New Roman"/>
+      <w:b w:val="false"/>
+      <w:sz w:val="22"/>
+      <w:szCs w:val="22"/>
+    </w:rPr>
+  </w:style>
+  <w:style w:type="character" w:styleId="ListLabel81">
+    <w:name w:val="ListLabel 81"/>
+    <w:qFormat/>
+    <w:rPr>
+      <w:rFonts w:ascii="Times New Roman" w:hAnsi="Times New Roman" w:eastAsia="Times New Roman" w:cs="Times New Roman"/>
+      <w:i/>
+      <w:iCs/>
+    </w:rPr>
+  </w:style>
   <w:style w:type="paragraph" w:styleId="Heading">
     <w:name w:val="Heading"/>
     <w:basedOn w:val="Normal"/>
@@ -7817,6 +8145,16 @@
         <w:tab w:val="center" w:pos="4984" w:leader="none"/>
         <w:tab w:val="right" w:pos="9968" w:leader="none"/>
       </w:tabs>
+    </w:pPr>
+    <w:rPr/>
+  </w:style>
+  <w:style w:type="paragraph" w:styleId="Quotations">
+    <w:name w:val="Quotations"/>
+    <w:basedOn w:val="Normal"/>
+    <w:qFormat/>
+    <w:pPr>
+      <w:spacing w:before="0" w:after="283"/>
+      <w:ind w:left="567" w:right="567" w:hanging="0"/>
     </w:pPr>
     <w:rPr/>
   </w:style>

</xml_diff>

<commit_message>
upload causal beliefs pub" git push
</commit_message>
<xml_diff>
--- a/cv/phalen-website-cv.docx
+++ b/cv/phalen-website-cv.docx
@@ -1105,6 +1105,8 @@
         <w:ind w:left="720" w:hanging="720"/>
         <w:outlineLvl w:val="0"/>
         <w:rPr>
+          <w:rFonts w:ascii="Times New Roman" w:hAnsi="Times New Roman" w:cs="Times New Roman"/>
+          <w:bCs/>
           <w:sz w:val="22"/>
           <w:szCs w:val="22"/>
         </w:rPr>
@@ -1145,7 +1147,16 @@
           <w:sz w:val="22"/>
           <w:szCs w:val="22"/>
         </w:rPr>
-        <w:t>.</w:t>
+        <w:t xml:space="preserve">. </w:t>
+      </w:r>
+      <w:r>
+        <w:rPr>
+          <w:rFonts w:cs="Times New Roman" w:ascii="Times New Roman" w:hAnsi="Times New Roman"/>
+          <w:bCs/>
+          <w:sz w:val="22"/>
+          <w:szCs w:val="22"/>
+        </w:rPr>
+        <w:t>http://dx.doi.org/10.1037/prj0000353</w:t>
       </w:r>
     </w:p>
     <w:p>
@@ -3276,18 +3287,7 @@
           <w:highlight w:val="white"/>
           <w:shd w:fill="FFFFFF" w:val="clear"/>
         </w:rPr>
-        <w:t>P</w:t>
-      </w:r>
-      <w:r>
-        <w:rPr>
-          <w:rFonts w:eastAsia="Times New Roman" w:cs="Times New Roman" w:ascii="Times New Roman" w:hAnsi="Times New Roman"/>
-          <w:b/>
-          <w:bCs/>
-          <w:color w:val="222222"/>
-          <w:highlight w:val="white"/>
-          <w:shd w:fill="FFFFFF" w:val="clear"/>
-        </w:rPr>
-        <w:t xml:space="preserve">halen, P. </w:t>
+        <w:t xml:space="preserve">Phalen, P. </w:t>
       </w:r>
       <w:r>
         <w:rPr>
@@ -3298,29 +3298,7 @@
           <w:highlight w:val="white"/>
           <w:shd w:fill="FFFFFF" w:val="clear"/>
         </w:rPr>
-        <w:t>(</w:t>
-      </w:r>
-      <w:r>
-        <w:rPr>
-          <w:rFonts w:eastAsia="Times New Roman" w:cs="Times New Roman" w:ascii="Times New Roman" w:hAnsi="Times New Roman"/>
-          <w:b w:val="false"/>
-          <w:bCs w:val="false"/>
-          <w:color w:val="222222"/>
-          <w:highlight w:val="white"/>
-          <w:shd w:fill="FFFFFF" w:val="clear"/>
-        </w:rPr>
-        <w:t>June</w:t>
-      </w:r>
-      <w:r>
-        <w:rPr>
-          <w:rFonts w:eastAsia="Times New Roman" w:cs="Times New Roman" w:ascii="Times New Roman" w:hAnsi="Times New Roman"/>
-          <w:b w:val="false"/>
-          <w:bCs w:val="false"/>
-          <w:color w:val="222222"/>
-          <w:highlight w:val="white"/>
-          <w:shd w:fill="FFFFFF" w:val="clear"/>
-        </w:rPr>
-        <w:t>,</w:t>
+        <w:t>(June,</w:t>
       </w:r>
       <w:r>
         <w:rPr>
@@ -3333,33 +3311,7 @@
           <w:highlight w:val="white"/>
           <w:shd w:fill="FFFFFF" w:val="clear"/>
         </w:rPr>
-        <w:t xml:space="preserve"> 201</w:t>
-      </w:r>
-      <w:r>
-        <w:rPr>
-          <w:rFonts w:eastAsia="Times New Roman" w:cs="Times New Roman" w:ascii="Times New Roman" w:hAnsi="Times New Roman"/>
-          <w:b w:val="false"/>
-          <w:bCs w:val="false"/>
-          <w:color w:val="222222"/>
-          <w:sz w:val="22"/>
-          <w:szCs w:val="22"/>
-          <w:highlight w:val="white"/>
-          <w:shd w:fill="FFFFFF" w:val="clear"/>
-        </w:rPr>
-        <w:t>9</w:t>
-      </w:r>
-      <w:r>
-        <w:rPr>
-          <w:rFonts w:eastAsia="Times New Roman" w:cs="Times New Roman" w:ascii="Times New Roman" w:hAnsi="Times New Roman"/>
-          <w:b w:val="false"/>
-          <w:bCs w:val="false"/>
-          <w:color w:val="222222"/>
-          <w:sz w:val="22"/>
-          <w:szCs w:val="22"/>
-          <w:highlight w:val="white"/>
-          <w:shd w:fill="FFFFFF" w:val="clear"/>
-        </w:rPr>
-        <w:t xml:space="preserve">). </w:t>
+        <w:t xml:space="preserve"> 2019). </w:t>
       </w:r>
       <w:r>
         <w:rPr>
@@ -3405,73 +3357,7 @@
           <w:highlight w:val="white"/>
           <w:shd w:fill="FFFFFF" w:val="clear"/>
         </w:rPr>
-        <w:t xml:space="preserve">ented at </w:t>
-      </w:r>
-      <w:r>
-        <w:rPr>
-          <w:rFonts w:eastAsia="Times New Roman" w:cs="Times New Roman" w:ascii="Times New Roman" w:hAnsi="Times New Roman"/>
-          <w:b w:val="false"/>
-          <w:bCs w:val="false"/>
-          <w:color w:val="222222"/>
-          <w:highlight w:val="white"/>
-          <w:shd w:fill="FFFFFF" w:val="clear"/>
-        </w:rPr>
-        <w:t>Beckfest 2019 (International Cognitive Behavioral Therapy for Psychosis)</w:t>
-      </w:r>
-      <w:r>
-        <w:rPr>
-          <w:rFonts w:eastAsia="Times New Roman" w:cs="Times New Roman" w:ascii="Times New Roman" w:hAnsi="Times New Roman"/>
-          <w:b w:val="false"/>
-          <w:bCs w:val="false"/>
-          <w:color w:val="222222"/>
-          <w:highlight w:val="white"/>
-          <w:shd w:fill="FFFFFF" w:val="clear"/>
-        </w:rPr>
-        <w:t xml:space="preserve">. </w:t>
-      </w:r>
-      <w:r>
-        <w:rPr>
-          <w:rFonts w:eastAsia="Times New Roman" w:cs="Times New Roman" w:ascii="Times New Roman" w:hAnsi="Times New Roman"/>
-          <w:b w:val="false"/>
-          <w:bCs w:val="false"/>
-          <w:color w:val="222222"/>
-          <w:highlight w:val="white"/>
-          <w:shd w:fill="FFFFFF" w:val="clear"/>
-        </w:rPr>
-        <w:t>Philadelphia</w:t>
-      </w:r>
-      <w:r>
-        <w:rPr>
-          <w:rFonts w:eastAsia="Times New Roman" w:cs="Times New Roman" w:ascii="Times New Roman" w:hAnsi="Times New Roman"/>
-          <w:b w:val="false"/>
-          <w:bCs w:val="false"/>
-          <w:color w:val="222222"/>
-          <w:highlight w:val="white"/>
-          <w:shd w:fill="FFFFFF" w:val="clear"/>
-        </w:rPr>
-        <w:t xml:space="preserve">, </w:t>
-      </w:r>
-      <w:r>
-        <w:rPr>
-          <w:rFonts w:eastAsia="Times New Roman" w:cs="Times New Roman" w:ascii="Times New Roman" w:hAnsi="Times New Roman"/>
-          <w:b w:val="false"/>
-          <w:bCs w:val="false"/>
-          <w:color w:val="222222"/>
-          <w:highlight w:val="white"/>
-          <w:shd w:fill="FFFFFF" w:val="clear"/>
-        </w:rPr>
-        <w:t>PA</w:t>
-      </w:r>
-      <w:r>
-        <w:rPr>
-          <w:rFonts w:eastAsia="Times New Roman" w:cs="Times New Roman" w:ascii="Times New Roman" w:hAnsi="Times New Roman"/>
-          <w:b w:val="false"/>
-          <w:bCs w:val="false"/>
-          <w:color w:val="222222"/>
-          <w:highlight w:val="white"/>
-          <w:shd w:fill="FFFFFF" w:val="clear"/>
-        </w:rPr>
-        <w:t>.</w:t>
+        <w:t>ented at Beckfest 2019 (International Cognitive Behavioral Therapy for Psychosis). Philadelphia, PA.</w:t>
       </w:r>
     </w:p>
     <w:p>
@@ -6634,7 +6520,7 @@
               <wp:positionV relativeFrom="paragraph">
                 <wp:posOffset>-33655</wp:posOffset>
               </wp:positionV>
-              <wp:extent cx="488315" cy="321310"/>
+              <wp:extent cx="488950" cy="321945"/>
               <wp:effectExtent l="0" t="0" r="0" b="0"/>
               <wp:wrapSquare wrapText="largest"/>
               <wp:docPr id="1" name="Frame1"/>
@@ -6645,7 +6531,7 @@
                     <wps:spPr>
                       <a:xfrm>
                         <a:off x="0" y="0"/>
-                        <a:ext cx="487800" cy="320760"/>
+                        <a:ext cx="488160" cy="321480"/>
                       </a:xfrm>
                       <a:prstGeom prst="rect">
                         <a:avLst/>
@@ -6670,7 +6556,7 @@
         </mc:Choice>
         <mc:Fallback>
           <w:pict>
-            <v:rect id="shape_0" ID="Frame1" stroked="f" style="position:absolute;margin-left:516.65pt;margin-top:-2.65pt;width:38.35pt;height:25.2pt;mso-position-horizontal-relative:page">
+            <v:rect id="shape_0" ID="Frame1" stroked="f" style="position:absolute;margin-left:516.65pt;margin-top:-2.65pt;width:38.4pt;height:25.25pt;mso-position-horizontal-relative:page">
               <w10:wrap type="none"/>
               <v:fill o:detectmouseclick="t" on="false"/>
               <v:stroke color="#3465a4" joinstyle="round" endcap="flat"/>
@@ -6689,7 +6575,7 @@
               <wp:positionV relativeFrom="paragraph">
                 <wp:posOffset>-33655</wp:posOffset>
               </wp:positionV>
-              <wp:extent cx="488315" cy="320675"/>
+              <wp:extent cx="488950" cy="320675"/>
               <wp:effectExtent l="0" t="0" r="0" b="0"/>
               <wp:wrapNone/>
               <wp:docPr id="2" name="Frame2"/>
@@ -6700,7 +6586,7 @@
                     <wps:spPr>
                       <a:xfrm>
                         <a:off x="0" y="0"/>
-                        <a:ext cx="487800" cy="320040"/>
+                        <a:ext cx="488160" cy="320040"/>
                       </a:xfrm>
                       <a:prstGeom prst="rect">
                         <a:avLst/>
@@ -6780,7 +6666,7 @@
         </mc:Choice>
         <mc:Fallback>
           <w:pict>
-            <v:rect id="shape_0" ID="Frame2" stroked="f" style="position:absolute;margin-left:516.65pt;margin-top:-2.65pt;width:38.35pt;height:25.15pt;mso-position-horizontal-relative:page">
+            <v:rect id="shape_0" ID="Frame2" stroked="f" style="position:absolute;margin-left:516.65pt;margin-top:-2.65pt;width:38.4pt;height:25.15pt;mso-position-horizontal-relative:page">
               <w10:wrap type="square"/>
               <v:fill o:detectmouseclick="t" on="false"/>
               <v:stroke color="#3465a4" joinstyle="round" endcap="flat"/>
@@ -6865,15 +6751,7 @@
     </w:pPr>
     <w:r>
       <w:rPr/>
-      <w:t xml:space="preserve">Last updated: </w:t>
-    </w:r>
-    <w:r>
-      <w:rPr/>
-      <w:t>March</w:t>
-    </w:r>
-    <w:r>
-      <w:rPr/>
-      <w:t xml:space="preserve"> 2019</w:t>
+      <w:t>Last updated: March 2019</w:t>
     </w:r>
   </w:p>
 </w:hdr>
@@ -8015,6 +7893,121 @@
   </w:style>
   <w:style w:type="character" w:styleId="ListLabel81">
     <w:name w:val="ListLabel 81"/>
+    <w:qFormat/>
+    <w:rPr>
+      <w:rFonts w:ascii="Times New Roman" w:hAnsi="Times New Roman" w:eastAsia="Times New Roman" w:cs="Times New Roman"/>
+      <w:i/>
+      <w:iCs/>
+    </w:rPr>
+  </w:style>
+  <w:style w:type="character" w:styleId="ListLabel82">
+    <w:name w:val="ListLabel 82"/>
+    <w:qFormat/>
+    <w:rPr>
+      <w:rFonts w:cs="Symbol"/>
+    </w:rPr>
+  </w:style>
+  <w:style w:type="character" w:styleId="ListLabel83">
+    <w:name w:val="ListLabel 83"/>
+    <w:qFormat/>
+    <w:rPr>
+      <w:rFonts w:cs="Courier New"/>
+    </w:rPr>
+  </w:style>
+  <w:style w:type="character" w:styleId="ListLabel84">
+    <w:name w:val="ListLabel 84"/>
+    <w:qFormat/>
+    <w:rPr>
+      <w:rFonts w:cs="Wingdings"/>
+    </w:rPr>
+  </w:style>
+  <w:style w:type="character" w:styleId="ListLabel85">
+    <w:name w:val="ListLabel 85"/>
+    <w:qFormat/>
+    <w:rPr>
+      <w:rFonts w:cs="Symbol"/>
+    </w:rPr>
+  </w:style>
+  <w:style w:type="character" w:styleId="ListLabel86">
+    <w:name w:val="ListLabel 86"/>
+    <w:qFormat/>
+    <w:rPr>
+      <w:rFonts w:cs="Courier New"/>
+    </w:rPr>
+  </w:style>
+  <w:style w:type="character" w:styleId="ListLabel87">
+    <w:name w:val="ListLabel 87"/>
+    <w:qFormat/>
+    <w:rPr>
+      <w:rFonts w:cs="Wingdings"/>
+    </w:rPr>
+  </w:style>
+  <w:style w:type="character" w:styleId="ListLabel88">
+    <w:name w:val="ListLabel 88"/>
+    <w:qFormat/>
+    <w:rPr>
+      <w:rFonts w:cs="Symbol"/>
+    </w:rPr>
+  </w:style>
+  <w:style w:type="character" w:styleId="ListLabel89">
+    <w:name w:val="ListLabel 89"/>
+    <w:qFormat/>
+    <w:rPr>
+      <w:rFonts w:cs="Courier New"/>
+    </w:rPr>
+  </w:style>
+  <w:style w:type="character" w:styleId="ListLabel90">
+    <w:name w:val="ListLabel 90"/>
+    <w:qFormat/>
+    <w:rPr>
+      <w:rFonts w:cs="Wingdings"/>
+    </w:rPr>
+  </w:style>
+  <w:style w:type="character" w:styleId="ListLabel91">
+    <w:name w:val="ListLabel 91"/>
+    <w:qFormat/>
+    <w:rPr>
+      <w:rFonts w:ascii="Times New Roman" w:hAnsi="Times New Roman" w:eastAsia="Times New Roman" w:cs="Times New Roman"/>
+    </w:rPr>
+  </w:style>
+  <w:style w:type="character" w:styleId="ListLabel92">
+    <w:name w:val="ListLabel 92"/>
+    <w:qFormat/>
+    <w:rPr>
+      <w:rFonts w:ascii="Times New Roman" w:hAnsi="Times New Roman" w:eastAsia="Times New Roman" w:cs="Times New Roman"/>
+      <w:b w:val="false"/>
+      <w:bCs w:val="false"/>
+    </w:rPr>
+  </w:style>
+  <w:style w:type="character" w:styleId="ListLabel93">
+    <w:name w:val="ListLabel 93"/>
+    <w:qFormat/>
+    <w:rPr>
+      <w:rFonts w:ascii="Times New Roman" w:hAnsi="Times New Roman" w:cs="Times New Roman"/>
+      <w:bCs/>
+      <w:i w:val="false"/>
+      <w:iCs w:val="false"/>
+    </w:rPr>
+  </w:style>
+  <w:style w:type="character" w:styleId="ListLabel94">
+    <w:name w:val="ListLabel 94"/>
+    <w:qFormat/>
+    <w:rPr>
+      <w:rFonts w:ascii="Times New Roman" w:hAnsi="Times New Roman" w:cs="Times New Roman"/>
+    </w:rPr>
+  </w:style>
+  <w:style w:type="character" w:styleId="ListLabel95">
+    <w:name w:val="ListLabel 95"/>
+    <w:qFormat/>
+    <w:rPr>
+      <w:rFonts w:ascii="Times New Roman" w:hAnsi="Times New Roman" w:eastAsia="Times New Roman" w:cs="Times New Roman"/>
+      <w:b w:val="false"/>
+      <w:sz w:val="22"/>
+      <w:szCs w:val="22"/>
+    </w:rPr>
+  </w:style>
+  <w:style w:type="character" w:styleId="ListLabel96">
+    <w:name w:val="ListLabel 96"/>
     <w:qFormat/>
     <w:rPr>
       <w:rFonts w:ascii="Times New Roman" w:hAnsi="Times New Roman" w:eastAsia="Times New Roman" w:cs="Times New Roman"/>

</xml_diff>

<commit_message>
fix cv link because it tries to autodownload
</commit_message>
<xml_diff>
--- a/cv/phalen-website-cv.docx
+++ b/cv/phalen-website-cv.docx
@@ -414,8 +414,6 @@
         <w:tab/>
         <w:t>Serious Mental Illness track</w:t>
       </w:r>
-      <w:bookmarkStart w:id="0" w:name="_GoBack"/>
-      <w:bookmarkEnd w:id="0"/>
     </w:p>
     <w:p>
       <w:pPr>
@@ -618,15 +616,31 @@
         <w:spacing w:line="240" w:lineRule="auto"/>
         <w:ind w:left="2609" w:firstLine="89"/>
       </w:pPr>
-      <w:hyperlink r:id="rId9">
-        <w:r>
-          <w:rPr>
-            <w:rStyle w:val="InternetLink"/>
-            <w:rFonts w:ascii="Times New Roman" w:eastAsia="Times New Roman" w:hAnsi="Times New Roman" w:cs="Times New Roman"/>
-          </w:rPr>
-          <w:t>Baltimore Ceasefire</w:t>
-        </w:r>
-      </w:hyperlink>
+      <w:r>
+        <w:fldChar w:fldCharType="begin"/>
+      </w:r>
+      <w:r>
+        <w:instrText xml:space="preserve">HYPERLINK "https://github.com/peterphalen/code-for-publications/tree/master/Phalen-Bridgeford-Gant-Kivisto-Ray-Fitzgerald" \h </w:instrText>
+      </w:r>
+      <w:r>
+        <w:fldChar w:fldCharType="separate"/>
+      </w:r>
+      <w:r>
+        <w:rPr>
+          <w:rStyle w:val="InternetLink"/>
+          <w:rFonts w:ascii="Times New Roman" w:eastAsia="Times New Roman" w:hAnsi="Times New Roman" w:cs="Times New Roman"/>
+        </w:rPr>
+        <w:t>Baltimore Ceasefire</w:t>
+      </w:r>
+      <w:r>
+        <w:rPr>
+          <w:rStyle w:val="InternetLink"/>
+          <w:rFonts w:ascii="Times New Roman" w:eastAsia="Times New Roman" w:hAnsi="Times New Roman" w:cs="Times New Roman"/>
+        </w:rPr>
+        <w:fldChar w:fldCharType="end"/>
+      </w:r>
+      <w:bookmarkStart w:id="0" w:name="_GoBack"/>
+      <w:bookmarkEnd w:id="0"/>
     </w:p>
     <w:p>
       <w:pPr>
@@ -638,15 +652,29 @@
         <w:spacing w:line="240" w:lineRule="auto"/>
         <w:ind w:left="2609" w:firstLine="89"/>
       </w:pPr>
-      <w:hyperlink r:id="rId10">
-        <w:r>
-          <w:rPr>
-            <w:rStyle w:val="InternetLink"/>
-            <w:rFonts w:ascii="Times New Roman" w:eastAsia="Times New Roman" w:hAnsi="Times New Roman" w:cs="Times New Roman"/>
-          </w:rPr>
-          <w:t>Opiate crisis</w:t>
-        </w:r>
-      </w:hyperlink>
+      <w:r>
+        <w:fldChar w:fldCharType="begin"/>
+      </w:r>
+      <w:r>
+        <w:instrText xml:space="preserve"> HYPERLINK "https://github.com/peterphalen/code-for-publications/tree/master/Phalen-Ray-Watson-Huynh-Greene" \h </w:instrText>
+      </w:r>
+      <w:r>
+        <w:fldChar w:fldCharType="separate"/>
+      </w:r>
+      <w:r>
+        <w:rPr>
+          <w:rStyle w:val="InternetLink"/>
+          <w:rFonts w:ascii="Times New Roman" w:eastAsia="Times New Roman" w:hAnsi="Times New Roman" w:cs="Times New Roman"/>
+        </w:rPr>
+        <w:t>Opiate crisis</w:t>
+      </w:r>
+      <w:r>
+        <w:rPr>
+          <w:rStyle w:val="InternetLink"/>
+          <w:rFonts w:ascii="Times New Roman" w:eastAsia="Times New Roman" w:hAnsi="Times New Roman" w:cs="Times New Roman"/>
+        </w:rPr>
+        <w:fldChar w:fldCharType="end"/>
+      </w:r>
     </w:p>
     <w:p>
       <w:pPr>
@@ -690,7 +718,7 @@
         <w:spacing w:line="240" w:lineRule="auto"/>
         <w:ind w:left="1800" w:firstLine="90"/>
       </w:pPr>
-      <w:hyperlink r:id="rId11">
+      <w:hyperlink r:id="rId9">
         <w:r>
           <w:rPr>
             <w:rStyle w:val="InternetLink"/>
@@ -710,7 +738,7 @@
         <w:spacing w:line="240" w:lineRule="auto"/>
         <w:ind w:left="1800" w:firstLine="90"/>
       </w:pPr>
-      <w:hyperlink r:id="rId12">
+      <w:hyperlink r:id="rId10">
         <w:r>
           <w:rPr>
             <w:rStyle w:val="InternetLink"/>
@@ -736,7 +764,7 @@
         <w:spacing w:line="240" w:lineRule="auto"/>
         <w:ind w:left="1800" w:firstLine="90"/>
       </w:pPr>
-      <w:hyperlink r:id="rId13">
+      <w:hyperlink r:id="rId11">
         <w:r>
           <w:rPr>
             <w:rStyle w:val="InternetLink"/>
@@ -804,7 +832,7 @@
         <w:spacing w:line="240" w:lineRule="auto"/>
         <w:ind w:left="1800" w:firstLine="90"/>
       </w:pPr>
-      <w:hyperlink r:id="rId14">
+      <w:hyperlink r:id="rId12">
         <w:r>
           <w:rPr>
             <w:rStyle w:val="InternetLink"/>
@@ -824,7 +852,7 @@
         <w:spacing w:line="240" w:lineRule="auto"/>
         <w:ind w:left="1800" w:firstLine="90"/>
       </w:pPr>
-      <w:hyperlink r:id="rId15">
+      <w:hyperlink r:id="rId13">
         <w:r>
           <w:rPr>
             <w:rStyle w:val="InternetLink"/>
@@ -1816,7 +1844,7 @@
         </w:rPr>
         <w:t xml:space="preserve">. </w:t>
       </w:r>
-      <w:hyperlink r:id="rId16">
+      <w:hyperlink r:id="rId14">
         <w:r>
           <w:rPr>
             <w:rStyle w:val="InternetLink"/>
@@ -2126,7 +2154,7 @@
         </w:rPr>
         <w:t xml:space="preserve">Molecular Psychiatry. </w:t>
       </w:r>
-      <w:hyperlink r:id="rId17">
+      <w:hyperlink r:id="rId15">
         <w:r>
           <w:rPr>
             <w:rStyle w:val="ListLabel48"/>
@@ -2482,7 +2510,7 @@
         </w:rPr>
         <w:t xml:space="preserve">R scripts for this paper posted publicly at </w:t>
       </w:r>
-      <w:hyperlink r:id="rId18">
+      <w:hyperlink r:id="rId16">
         <w:r>
           <w:rPr>
             <w:rStyle w:val="InternetLink"/>
@@ -3729,7 +3757,7 @@
         </w:rPr>
         <w:t xml:space="preserve">, 16-23. </w:t>
       </w:r>
-      <w:hyperlink r:id="rId19" w:history="1">
+      <w:hyperlink r:id="rId17" w:history="1">
         <w:r>
           <w:rPr>
             <w:rStyle w:val="Hyperlink"/>
@@ -3924,7 +3952,7 @@
         </w:rPr>
         <w:t xml:space="preserve"> &lt;</w:t>
       </w:r>
-      <w:hyperlink r:id="rId20">
+      <w:hyperlink r:id="rId18">
         <w:r>
           <w:rPr>
             <w:rStyle w:val="InternetLink"/>
@@ -4038,7 +4066,7 @@
         </w:rPr>
         <w:t xml:space="preserve"> &lt;</w:t>
       </w:r>
-      <w:hyperlink r:id="rId21">
+      <w:hyperlink r:id="rId19">
         <w:r>
           <w:rPr>
             <w:rStyle w:val="InternetLink"/>
@@ -9325,7 +9353,7 @@
         </w:rPr>
         <w:tab/>
       </w:r>
-      <w:hyperlink r:id="rId22">
+      <w:hyperlink r:id="rId20">
         <w:proofErr w:type="spellStart"/>
         <w:r>
           <w:rPr>
@@ -9396,7 +9424,7 @@
         </w:rPr>
         <w:tab/>
       </w:r>
-      <w:hyperlink r:id="rId23">
+      <w:hyperlink r:id="rId21">
         <w:r>
           <w:rPr>
             <w:rStyle w:val="InternetLink"/>
@@ -9415,8 +9443,8 @@
       </w:r>
     </w:p>
     <w:sectPr>
-      <w:headerReference w:type="default" r:id="rId24"/>
-      <w:footerReference w:type="default" r:id="rId25"/>
+      <w:headerReference w:type="default" r:id="rId22"/>
+      <w:footerReference w:type="default" r:id="rId23"/>
       <w:pgSz w:w="12240" w:h="15840"/>
       <w:pgMar w:top="1117" w:right="1080" w:bottom="1080" w:left="1080" w:header="576" w:footer="576" w:gutter="0"/>
       <w:cols w:space="720"/>
@@ -9463,7 +9491,7 @@
       <w:rPr>
         <w:noProof/>
       </w:rPr>
-      <w:pict w14:anchorId="1DD0A00D">
+      <w:pict w14:anchorId="33D0E5B7">
         <v:rect id="Frame1" o:spid="_x0000_s2050" style="position:absolute;left:0;text-align:left;margin-left:516.65pt;margin-top:-2.65pt;width:38.95pt;height:25.8pt;z-index:-503316473;visibility:visible;mso-wrap-style:square;mso-width-percent:0;mso-height-percent:0;mso-wrap-distance-left:0;mso-wrap-distance-top:0;mso-wrap-distance-right:0;mso-wrap-distance-bottom:0;mso-position-horizontal:absolute;mso-position-horizontal-relative:page;mso-position-vertical:absolute;mso-position-vertical-relative:text;mso-width-percent:0;mso-height-percent:0;mso-width-relative:page;mso-height-relative:page;v-text-anchor:top" o:gfxdata="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" filled="f" stroked="f">
           <w10:wrap type="square" side="largest" anchorx="page"/>
         </v:rect>
@@ -9473,7 +9501,7 @@
       <w:rPr>
         <w:noProof/>
       </w:rPr>
-      <w:pict w14:anchorId="7AB46630">
+      <w:pict w14:anchorId="5139E4AA">
         <v:rect id="Frame2" o:spid="_x0000_s2049" style="position:absolute;left:0;text-align:left;margin-left:516.65pt;margin-top:-2.65pt;width:38.95pt;height:25.25pt;z-index:-503316467;visibility:visible;mso-wrap-style:square;mso-width-percent:0;mso-height-percent:0;mso-wrap-distance-left:0;mso-wrap-distance-top:0;mso-wrap-distance-right:0;mso-wrap-distance-bottom:0;mso-position-horizontal:absolute;mso-position-horizontal-relative:page;mso-position-vertical:absolute;mso-position-vertical-relative:text;mso-width-percent:0;mso-height-percent:0;mso-width-relative:page;mso-height-relative:page;v-text-anchor:top" o:gfxdata="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" filled="f" stroked="f">
           <v:textbox style="mso-fit-shape-to-text:t" inset="0,0,0,0">
             <w:txbxContent>

</xml_diff>

<commit_message>
CV update and new publication
</commit_message>
<xml_diff>
--- a/cv/phalen-website-cv.docx
+++ b/cv/phalen-website-cv.docx
@@ -421,6 +421,118 @@
         </w:rPr>
         <w:tab/>
         <w:t>Outstanding Intern Award</w:t>
+      </w:r>
+    </w:p>
+    <w:p>
+      <w:pPr>
+        <w:tabs>
+          <w:tab w:val="left" w:pos="2160"/>
+        </w:tabs>
+        <w:spacing w:line="240" w:lineRule="auto"/>
+        <w:rPr>
+          <w:rFonts w:ascii="Times New Roman" w:eastAsia="Times New Roman" w:hAnsi="Times New Roman" w:cs="Times New Roman"/>
+        </w:rPr>
+      </w:pPr>
+    </w:p>
+    <w:p>
+      <w:pPr>
+        <w:tabs>
+          <w:tab w:val="left" w:pos="2160"/>
+        </w:tabs>
+        <w:spacing w:line="240" w:lineRule="auto"/>
+        <w:rPr>
+          <w:rFonts w:ascii="Times New Roman" w:eastAsia="Times New Roman" w:hAnsi="Times New Roman" w:cs="Times New Roman"/>
+          <w:b/>
+          <w:bCs/>
+          <w:u w:val="single"/>
+        </w:rPr>
+      </w:pPr>
+      <w:r>
+        <w:rPr>
+          <w:rFonts w:ascii="Times New Roman" w:eastAsia="Times New Roman" w:hAnsi="Times New Roman" w:cs="Times New Roman"/>
+          <w:b/>
+          <w:bCs/>
+          <w:u w:val="single"/>
+        </w:rPr>
+        <w:t>LICENSUR</w:t>
+      </w:r>
+      <w:r>
+        <w:rPr>
+          <w:rFonts w:ascii="Times New Roman" w:eastAsia="Times New Roman" w:hAnsi="Times New Roman" w:cs="Times New Roman"/>
+          <w:b/>
+          <w:bCs/>
+          <w:u w:val="single"/>
+        </w:rPr>
+        <w:t>E</w:t>
+      </w:r>
+    </w:p>
+    <w:p>
+      <w:pPr>
+        <w:tabs>
+          <w:tab w:val="left" w:pos="2160"/>
+        </w:tabs>
+        <w:spacing w:line="240" w:lineRule="auto"/>
+        <w:rPr>
+          <w:rFonts w:ascii="Times New Roman" w:eastAsia="Times New Roman" w:hAnsi="Times New Roman" w:cs="Times New Roman"/>
+          <w:u w:val="single"/>
+        </w:rPr>
+      </w:pPr>
+    </w:p>
+    <w:p>
+      <w:pPr>
+        <w:tabs>
+          <w:tab w:val="left" w:pos="1800"/>
+        </w:tabs>
+        <w:spacing w:line="240" w:lineRule="auto"/>
+        <w:rPr>
+          <w:rFonts w:ascii="Times New Roman" w:eastAsia="Times New Roman" w:hAnsi="Times New Roman" w:cs="Times New Roman"/>
+        </w:rPr>
+      </w:pPr>
+      <w:r>
+        <w:rPr>
+          <w:rFonts w:ascii="Times New Roman" w:eastAsia="Times New Roman" w:hAnsi="Times New Roman" w:cs="Times New Roman"/>
+        </w:rPr>
+        <w:t>2019</w:t>
+      </w:r>
+      <w:bookmarkStart w:id="0" w:name="_GoBack"/>
+      <w:bookmarkEnd w:id="0"/>
+      <w:r>
+        <w:rPr>
+          <w:rFonts w:ascii="Times New Roman" w:eastAsia="Times New Roman" w:hAnsi="Times New Roman" w:cs="Times New Roman"/>
+        </w:rPr>
+        <w:t>-present</w:t>
+      </w:r>
+      <w:r>
+        <w:rPr>
+          <w:rFonts w:ascii="Times New Roman" w:eastAsia="Times New Roman" w:hAnsi="Times New Roman" w:cs="Times New Roman"/>
+        </w:rPr>
+        <w:tab/>
+      </w:r>
+      <w:r>
+        <w:rPr>
+          <w:rFonts w:ascii="Times New Roman" w:eastAsia="Times New Roman" w:hAnsi="Times New Roman" w:cs="Times New Roman"/>
+          <w:b/>
+          <w:bCs/>
+        </w:rPr>
+        <w:t>Psychologist, License #06339</w:t>
+      </w:r>
+    </w:p>
+    <w:p>
+      <w:pPr>
+        <w:tabs>
+          <w:tab w:val="left" w:pos="1800"/>
+        </w:tabs>
+        <w:spacing w:line="240" w:lineRule="auto"/>
+        <w:rPr>
+          <w:rFonts w:ascii="Times New Roman" w:eastAsia="Times New Roman" w:hAnsi="Times New Roman" w:cs="Times New Roman"/>
+        </w:rPr>
+      </w:pPr>
+      <w:r>
+        <w:rPr>
+          <w:rFonts w:ascii="Times New Roman" w:eastAsia="Times New Roman" w:hAnsi="Times New Roman" w:cs="Times New Roman"/>
+        </w:rPr>
+        <w:tab/>
+        <w:t>Department of Health, State of Maryland</w:t>
       </w:r>
     </w:p>
     <w:p>
@@ -1013,16 +1125,18 @@
         <w:pStyle w:val="DataField11pt-Single"/>
         <w:ind w:left="720"/>
         <w:rPr>
-          <w:rFonts w:ascii="Times New Roman" w:hAnsi="Times New Roman" w:cs="Times New Roman"/>
-          <w:bCs/>
-        </w:rPr>
-      </w:pPr>
-      <w:r>
-        <w:rPr>
           <w:rStyle w:val="Strong"/>
           <w:rFonts w:ascii="Times New Roman" w:hAnsi="Times New Roman" w:cs="Times New Roman"/>
           <w:b w:val="0"/>
         </w:rPr>
+      </w:pPr>
+      <w:r>
+        <w:rPr>
+          <w:rStyle w:val="Strong"/>
+          <w:rFonts w:ascii="Times New Roman" w:hAnsi="Times New Roman" w:cs="Times New Roman"/>
+          <w:b w:val="0"/>
+        </w:rPr>
+        <w:lastRenderedPageBreak/>
         <w:t xml:space="preserve">The goal of this project is to gain insight into the nature and course of suicidality in psychosis and identify potential treatment gaps. Part one is a quantitative assessment of suicidality in people with psychosis and its relationship with </w:t>
       </w:r>
       <w:r>
@@ -1060,19 +1174,28 @@
     </w:p>
     <w:p>
       <w:pPr>
-        <w:rPr>
-          <w:rFonts w:ascii="Times New Roman" w:hAnsi="Times New Roman" w:cs="Times New Roman"/>
-          <w:b/>
-          <w:u w:val="single"/>
-        </w:rPr>
-      </w:pPr>
-      <w:r>
-        <w:rPr>
-          <w:rFonts w:ascii="Times New Roman" w:hAnsi="Times New Roman" w:cs="Times New Roman"/>
-          <w:b/>
-          <w:u w:val="single"/>
-        </w:rPr>
-        <w:lastRenderedPageBreak/>
+        <w:pStyle w:val="DataField11pt-Single"/>
+        <w:ind w:left="720"/>
+        <w:rPr>
+          <w:rFonts w:ascii="Times New Roman" w:hAnsi="Times New Roman" w:cs="Times New Roman"/>
+          <w:bCs/>
+        </w:rPr>
+      </w:pPr>
+    </w:p>
+    <w:p>
+      <w:pPr>
+        <w:rPr>
+          <w:rFonts w:ascii="Times New Roman" w:hAnsi="Times New Roman" w:cs="Times New Roman"/>
+          <w:b/>
+          <w:u w:val="single"/>
+        </w:rPr>
+      </w:pPr>
+      <w:r>
+        <w:rPr>
+          <w:rFonts w:ascii="Times New Roman" w:hAnsi="Times New Roman" w:cs="Times New Roman"/>
+          <w:b/>
+          <w:u w:val="single"/>
+        </w:rPr>
         <w:t>PEER-REVIEWED PUBLICATIONS</w:t>
       </w:r>
       <w:r>
@@ -1138,6 +1261,83 @@
           <w:u w:val="single"/>
         </w:rPr>
         <w:tab/>
+      </w:r>
+    </w:p>
+    <w:p>
+      <w:pPr>
+        <w:spacing w:line="240" w:lineRule="auto"/>
+        <w:outlineLvl w:val="0"/>
+        <w:rPr>
+          <w:rFonts w:ascii="Times New Roman" w:hAnsi="Times New Roman" w:cs="Times New Roman"/>
+        </w:rPr>
+      </w:pPr>
+    </w:p>
+    <w:p>
+      <w:pPr>
+        <w:spacing w:line="240" w:lineRule="auto"/>
+        <w:ind w:left="720" w:hanging="720"/>
+        <w:outlineLvl w:val="0"/>
+        <w:rPr>
+          <w:rFonts w:ascii="Times New Roman" w:hAnsi="Times New Roman" w:cs="Times New Roman"/>
+        </w:rPr>
+      </w:pPr>
+      <w:r>
+        <w:rPr>
+          <w:rFonts w:ascii="Times New Roman" w:hAnsi="Times New Roman" w:cs="Times New Roman"/>
+        </w:rPr>
+        <w:t xml:space="preserve">Ryan, A., </w:t>
+      </w:r>
+      <w:r>
+        <w:rPr>
+          <w:rFonts w:ascii="Times New Roman" w:hAnsi="Times New Roman" w:cs="Times New Roman"/>
+          <w:b/>
+          <w:bCs/>
+        </w:rPr>
+        <w:t>Phalen, P.</w:t>
+      </w:r>
+      <w:r>
+        <w:rPr>
+          <w:rFonts w:ascii="Times New Roman" w:hAnsi="Times New Roman" w:cs="Times New Roman"/>
+        </w:rPr>
+        <w:t xml:space="preserve">, Jahn, D., Wastler, H., Bennett, M., </w:t>
+      </w:r>
+      <w:r>
+        <w:rPr>
+          <w:rFonts w:ascii="Times New Roman" w:hAnsi="Times New Roman" w:cs="Times New Roman"/>
+        </w:rPr>
+        <w:t>Ghahramanlou-Holloway</w:t>
+      </w:r>
+      <w:r>
+        <w:rPr>
+          <w:rFonts w:ascii="Times New Roman" w:hAnsi="Times New Roman" w:cs="Times New Roman"/>
+        </w:rPr>
+        <w:t xml:space="preserve">, M., Schwartz, B. (in press). </w:t>
+      </w:r>
+      <w:r>
+        <w:rPr>
+          <w:rFonts w:ascii="Times New Roman" w:hAnsi="Times New Roman" w:cs="Times New Roman"/>
+        </w:rPr>
+        <w:t>Cognitive Impairment and Depression Symptoms are Independently Associated with Suicidal Ideation in US Veterans</w:t>
+      </w:r>
+      <w:r>
+        <w:rPr>
+          <w:rFonts w:ascii="Times New Roman" w:hAnsi="Times New Roman" w:cs="Times New Roman"/>
+        </w:rPr>
+        <w:t xml:space="preserve">. </w:t>
+      </w:r>
+      <w:r>
+        <w:rPr>
+          <w:rFonts w:ascii="Times New Roman" w:hAnsi="Times New Roman" w:cs="Times New Roman"/>
+          <w:i/>
+          <w:iCs/>
+        </w:rPr>
+        <w:t>Psychiatry Research</w:t>
+      </w:r>
+      <w:r>
+        <w:rPr>
+          <w:rFonts w:ascii="Times New Roman" w:hAnsi="Times New Roman" w:cs="Times New Roman"/>
+        </w:rPr>
+        <w:t>.</w:t>
       </w:r>
     </w:p>
     <w:p>
@@ -1844,22 +2044,15 @@
         <w:ind w:left="720" w:hanging="720"/>
         <w:outlineLvl w:val="0"/>
         <w:rPr>
-          <w:rFonts w:ascii="Times New Roman" w:hAnsi="Times New Roman" w:cs="Times New Roman"/>
-          <w:bCs/>
-        </w:rPr>
-      </w:pPr>
-    </w:p>
-    <w:p>
-      <w:pPr>
-        <w:spacing w:line="240" w:lineRule="auto"/>
-        <w:ind w:left="720" w:hanging="720"/>
-        <w:outlineLvl w:val="0"/>
-      </w:pPr>
-      <w:r>
-        <w:rPr>
-          <w:rFonts w:ascii="Times New Roman" w:hAnsi="Times New Roman" w:cs="Times New Roman"/>
-          <w:bCs/>
-        </w:rPr>
+          <w:rStyle w:val="ListLabel48"/>
+        </w:rPr>
+      </w:pPr>
+      <w:r>
+        <w:rPr>
+          <w:rFonts w:ascii="Times New Roman" w:hAnsi="Times New Roman" w:cs="Times New Roman"/>
+          <w:bCs/>
+        </w:rPr>
+        <w:lastRenderedPageBreak/>
         <w:t xml:space="preserve">Niculescu, A., Le-Niculescu, H., Levey, D., Roseberry, K., Rogers, J., Kosary, K., Prabha, S., Jones, T., Judd, S., McCormick, M., Wessel, A., Williams, A., </w:t>
       </w:r>
       <w:r>
@@ -1899,11 +2092,6 @@
         <w:spacing w:line="240" w:lineRule="auto"/>
         <w:ind w:left="720" w:hanging="720"/>
         <w:outlineLvl w:val="0"/>
-        <w:rPr>
-          <w:rFonts w:ascii="Times New Roman" w:hAnsi="Times New Roman" w:cs="Times New Roman"/>
-          <w:bCs/>
-          <w:i/>
-        </w:rPr>
       </w:pPr>
     </w:p>
     <w:p>
@@ -1972,7 +2160,6 @@
           <w:rFonts w:ascii="Times New Roman" w:hAnsi="Times New Roman" w:cs="Times New Roman"/>
           <w:bCs/>
         </w:rPr>
-        <w:lastRenderedPageBreak/>
         <w:t>Ray, B.</w:t>
       </w:r>
       <w:r>
@@ -2872,6 +3059,7 @@
           <w:rFonts w:ascii="Times New Roman" w:hAnsi="Times New Roman" w:cs="Times New Roman"/>
           <w:b/>
         </w:rPr>
+        <w:lastRenderedPageBreak/>
         <w:t xml:space="preserve">Phalen, P. L., </w:t>
       </w:r>
       <w:r>
@@ -2948,10 +3136,6 @@
       <w:pPr>
         <w:spacing w:line="240" w:lineRule="auto"/>
         <w:ind w:left="720" w:hanging="720"/>
-        <w:rPr>
-          <w:rFonts w:ascii="Times New Roman" w:hAnsi="Times New Roman" w:cs="Times New Roman"/>
-          <w:bCs/>
-        </w:rPr>
       </w:pPr>
     </w:p>
     <w:p>
@@ -3229,7 +3413,6 @@
     <w:p>
       <w:pPr>
         <w:spacing w:line="240" w:lineRule="auto"/>
-        <w:ind w:left="720" w:hanging="720"/>
         <w:rPr>
           <w:rFonts w:ascii="Times New Roman" w:hAnsi="Times New Roman" w:cs="Times New Roman"/>
         </w:rPr>
@@ -3931,6 +4114,7 @@
           <w:color w:val="222222"/>
           <w:shd w:val="clear" w:color="auto" w:fill="FFFFFF"/>
         </w:rPr>
+        <w:lastRenderedPageBreak/>
         <w:t xml:space="preserve">Phalen, P. L. </w:t>
       </w:r>
       <w:r>
@@ -4167,7 +4351,6 @@
           <w:bCs/>
           <w:color w:val="222222"/>
         </w:rPr>
-        <w:lastRenderedPageBreak/>
         <w:t xml:space="preserve">Niculescu, A., Le-Niculescu, H., Roseberry, K., Levey, D., </w:t>
       </w:r>
       <w:r>
@@ -4202,117 +4385,7 @@
           <w:iCs/>
           <w:color w:val="222222"/>
         </w:rPr>
-        <w:t>T</w:t>
-      </w:r>
-      <w:r>
-        <w:rPr>
-          <w:rFonts w:ascii="Times New Roman" w:eastAsia="Times New Roman" w:hAnsi="Times New Roman" w:cs="Times New Roman"/>
-          <w:bCs/>
-          <w:i/>
-          <w:iCs/>
-          <w:color w:val="222222"/>
-        </w:rPr>
-        <w:t xml:space="preserve">owards </w:t>
-      </w:r>
-      <w:r>
-        <w:rPr>
-          <w:rFonts w:ascii="Times New Roman" w:eastAsia="Times New Roman" w:hAnsi="Times New Roman" w:cs="Times New Roman"/>
-          <w:bCs/>
-          <w:i/>
-          <w:iCs/>
-          <w:color w:val="222222"/>
-        </w:rPr>
-        <w:t>P</w:t>
-      </w:r>
-      <w:r>
-        <w:rPr>
-          <w:rFonts w:ascii="Times New Roman" w:eastAsia="Times New Roman" w:hAnsi="Times New Roman" w:cs="Times New Roman"/>
-          <w:bCs/>
-          <w:i/>
-          <w:iCs/>
-          <w:color w:val="222222"/>
-        </w:rPr>
-        <w:t xml:space="preserve">recision </w:t>
-      </w:r>
-      <w:r>
-        <w:rPr>
-          <w:rFonts w:ascii="Times New Roman" w:eastAsia="Times New Roman" w:hAnsi="Times New Roman" w:cs="Times New Roman"/>
-          <w:bCs/>
-          <w:i/>
-          <w:iCs/>
-          <w:color w:val="222222"/>
-        </w:rPr>
-        <w:t>M</w:t>
-      </w:r>
-      <w:r>
-        <w:rPr>
-          <w:rFonts w:ascii="Times New Roman" w:eastAsia="Times New Roman" w:hAnsi="Times New Roman" w:cs="Times New Roman"/>
-          <w:bCs/>
-          <w:i/>
-          <w:iCs/>
-          <w:color w:val="222222"/>
-        </w:rPr>
-        <w:t xml:space="preserve">edicine for </w:t>
-      </w:r>
-      <w:r>
-        <w:rPr>
-          <w:rFonts w:ascii="Times New Roman" w:eastAsia="Times New Roman" w:hAnsi="Times New Roman" w:cs="Times New Roman"/>
-          <w:bCs/>
-          <w:i/>
-          <w:iCs/>
-          <w:color w:val="222222"/>
-        </w:rPr>
-        <w:t>M</w:t>
-      </w:r>
-      <w:r>
-        <w:rPr>
-          <w:rFonts w:ascii="Times New Roman" w:eastAsia="Times New Roman" w:hAnsi="Times New Roman" w:cs="Times New Roman"/>
-          <w:bCs/>
-          <w:i/>
-          <w:iCs/>
-          <w:color w:val="222222"/>
-        </w:rPr>
-        <w:t xml:space="preserve">ood </w:t>
-      </w:r>
-      <w:r>
-        <w:rPr>
-          <w:rFonts w:ascii="Times New Roman" w:eastAsia="Times New Roman" w:hAnsi="Times New Roman" w:cs="Times New Roman"/>
-          <w:bCs/>
-          <w:i/>
-          <w:iCs/>
-          <w:color w:val="222222"/>
-        </w:rPr>
-        <w:t>D</w:t>
-      </w:r>
-      <w:r>
-        <w:rPr>
-          <w:rFonts w:ascii="Times New Roman" w:eastAsia="Times New Roman" w:hAnsi="Times New Roman" w:cs="Times New Roman"/>
-          <w:bCs/>
-          <w:i/>
-          <w:iCs/>
-          <w:color w:val="222222"/>
-        </w:rPr>
-        <w:t xml:space="preserve">isorders: </w:t>
-      </w:r>
-      <w:r>
-        <w:rPr>
-          <w:rFonts w:ascii="Times New Roman" w:eastAsia="Times New Roman" w:hAnsi="Times New Roman" w:cs="Times New Roman"/>
-          <w:bCs/>
-          <w:i/>
-          <w:iCs/>
-          <w:color w:val="222222"/>
-        </w:rPr>
-        <w:t>O</w:t>
-      </w:r>
-      <w:r>
-        <w:rPr>
-          <w:rFonts w:ascii="Times New Roman" w:eastAsia="Times New Roman" w:hAnsi="Times New Roman" w:cs="Times New Roman"/>
-          <w:bCs/>
-          <w:i/>
-          <w:iCs/>
-          <w:color w:val="222222"/>
-        </w:rPr>
-        <w:t>bjective assessment and targeted therapeutics for depression and mania</w:t>
+        <w:t>Towards Precision Medicine for Mood Disorders: Objective assessment and targeted therapeutics for depression and mania</w:t>
       </w:r>
       <w:r>
         <w:rPr>
@@ -4938,8 +5011,6 @@
         </w:rPr>
         <w:t>ation</w:t>
       </w:r>
-      <w:bookmarkStart w:id="0" w:name="_GoBack"/>
-      <w:bookmarkEnd w:id="0"/>
       <w:r>
         <w:rPr>
           <w:rFonts w:ascii="Times New Roman" w:hAnsi="Times New Roman" w:cs="Times New Roman"/>
@@ -5373,6 +5444,7 @@
           <w:color w:val="222222"/>
           <w:shd w:val="clear" w:color="auto" w:fill="FFFFFF"/>
         </w:rPr>
+        <w:lastRenderedPageBreak/>
         <w:t xml:space="preserve">Viswanadhan, K., </w:t>
       </w:r>
       <w:r>
@@ -6601,6 +6673,7 @@
         <w:rPr>
           <w:rFonts w:ascii="Times New Roman" w:eastAsia="Times New Roman" w:hAnsi="Times New Roman" w:cs="Times New Roman"/>
         </w:rPr>
+        <w:lastRenderedPageBreak/>
         <w:t>2011-2013</w:t>
       </w:r>
       <w:r>
@@ -6937,7 +7010,6 @@
         <w:rPr>
           <w:rFonts w:ascii="Times New Roman" w:eastAsia="Times New Roman" w:hAnsi="Times New Roman" w:cs="Times New Roman"/>
         </w:rPr>
-        <w:lastRenderedPageBreak/>
         <w:t>2011-2012</w:t>
       </w:r>
       <w:r>
@@ -7011,16 +7083,6 @@
         </w:rPr>
         <w:t>France</w:t>
       </w:r>
-    </w:p>
-    <w:p>
-      <w:pPr>
-        <w:spacing w:line="240" w:lineRule="auto"/>
-        <w:ind w:right="-14"/>
-        <w:rPr>
-          <w:rFonts w:ascii="Times New Roman" w:eastAsia="Times New Roman" w:hAnsi="Times New Roman" w:cs="Times New Roman"/>
-          <w:lang w:val="fr-FR"/>
-        </w:rPr>
-      </w:pPr>
     </w:p>
     <w:p>
       <w:pPr>
@@ -7470,14 +7532,6 @@
     </w:p>
     <w:p>
       <w:pPr>
-        <w:spacing w:line="240" w:lineRule="auto"/>
-        <w:rPr>
-          <w:rFonts w:ascii="Times New Roman" w:eastAsia="Times New Roman" w:hAnsi="Times New Roman" w:cs="Times New Roman"/>
-        </w:rPr>
-      </w:pPr>
-    </w:p>
-    <w:p>
-      <w:pPr>
         <w:tabs>
           <w:tab w:val="left" w:pos="2160"/>
         </w:tabs>
@@ -7803,19 +7857,6 @@
     <w:p>
       <w:pPr>
         <w:tabs>
-          <w:tab w:val="left" w:pos="1800"/>
-        </w:tabs>
-        <w:spacing w:line="240" w:lineRule="auto"/>
-        <w:rPr>
-          <w:rFonts w:ascii="Times New Roman" w:eastAsia="Times New Roman" w:hAnsi="Times New Roman" w:cs="Times New Roman"/>
-          <w:i/>
-          <w:iCs/>
-        </w:rPr>
-      </w:pPr>
-    </w:p>
-    <w:p>
-      <w:pPr>
-        <w:tabs>
           <w:tab w:val="left" w:pos="2160"/>
         </w:tabs>
         <w:spacing w:line="240" w:lineRule="auto"/>
@@ -8014,19 +8055,6 @@
         </w:rPr>
         <w:t>Spanish</w:t>
       </w:r>
-    </w:p>
-    <w:p>
-      <w:pPr>
-        <w:tabs>
-          <w:tab w:val="left" w:pos="1350"/>
-        </w:tabs>
-        <w:spacing w:line="240" w:lineRule="auto"/>
-        <w:rPr>
-          <w:rFonts w:ascii="Times New Roman" w:eastAsia="Times New Roman" w:hAnsi="Times New Roman" w:cs="Times New Roman"/>
-          <w:b/>
-          <w:bCs/>
-        </w:rPr>
-      </w:pPr>
     </w:p>
     <w:p>
       <w:pPr>
@@ -8313,7 +8341,7 @@
       <w:rPr>
         <w:noProof/>
       </w:rPr>
-      <w:pict w14:anchorId="447B554A">
+      <w:pict w14:anchorId="24015375">
         <v:rect id="Frame1" o:spid="_x0000_s2050" style="position:absolute;left:0;text-align:left;margin-left:516.65pt;margin-top:-2.65pt;width:38.95pt;height:25.8pt;z-index:-503316473;visibility:visible;mso-wrap-style:square;mso-width-percent:0;mso-height-percent:0;mso-wrap-distance-left:0;mso-wrap-distance-top:0;mso-wrap-distance-right:0;mso-wrap-distance-bottom:0;mso-position-horizontal:absolute;mso-position-horizontal-relative:page;mso-position-vertical:absolute;mso-position-vertical-relative:text;mso-width-percent:0;mso-height-percent:0;mso-width-relative:page;mso-height-relative:page;v-text-anchor:top" o:gfxdata="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" filled="f" stroked="f">
           <w10:wrap type="square" side="largest" anchorx="page"/>
         </v:rect>
@@ -8323,7 +8351,7 @@
       <w:rPr>
         <w:noProof/>
       </w:rPr>
-      <w:pict w14:anchorId="0ECD8EE8">
+      <w:pict w14:anchorId="260831C8">
         <v:rect id="Frame2" o:spid="_x0000_s2049" style="position:absolute;left:0;text-align:left;margin-left:516.65pt;margin-top:-2.65pt;width:38.95pt;height:25.25pt;z-index:-503316467;visibility:visible;mso-wrap-style:square;mso-width-percent:0;mso-height-percent:0;mso-wrap-distance-left:0;mso-wrap-distance-top:0;mso-wrap-distance-right:0;mso-wrap-distance-bottom:0;mso-position-horizontal:absolute;mso-position-horizontal-relative:page;mso-position-vertical:absolute;mso-position-vertical-relative:text;mso-width-percent:0;mso-height-percent:0;mso-width-relative:page;mso-height-relative:page;v-text-anchor:top" o:gfxdata="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" filled="f" stroked="f">
           <v:textbox style="mso-fit-shape-to-text:t" inset="0,0,0,0">
             <w:txbxContent>

</xml_diff>

<commit_message>
update cv for new pub
</commit_message>
<xml_diff>
--- a/cv/phalen-website-cv.docx
+++ b/cv/phalen-website-cv.docx
@@ -328,8 +328,16 @@
           <w:rFonts w:ascii="Times New Roman" w:eastAsia="Times New Roman" w:hAnsi="Times New Roman" w:cs="Times New Roman"/>
         </w:rPr>
         <w:tab/>
-        <w:t>Thesis advisor: Dr. Mark Hinchliff</w:t>
-      </w:r>
+        <w:t xml:space="preserve">Thesis advisor: Dr. Mark </w:t>
+      </w:r>
+      <w:proofErr w:type="spellStart"/>
+      <w:r>
+        <w:rPr>
+          <w:rFonts w:ascii="Times New Roman" w:eastAsia="Times New Roman" w:hAnsi="Times New Roman" w:cs="Times New Roman"/>
+        </w:rPr>
+        <w:t>Hinchliff</w:t>
+      </w:r>
+      <w:proofErr w:type="spellEnd"/>
     </w:p>
     <w:p>
       <w:pPr>
@@ -924,12 +932,21 @@
         </w:rPr>
         <w:tab/>
       </w:r>
-      <w:r>
-        <w:rPr>
-          <w:rFonts w:ascii="Times New Roman" w:eastAsia="Times New Roman" w:hAnsi="Times New Roman" w:cs="Times New Roman"/>
-          <w:b/>
-        </w:rPr>
-        <w:t>Javascript/HTML/CSS</w:t>
+      <w:proofErr w:type="spellStart"/>
+      <w:r>
+        <w:rPr>
+          <w:rFonts w:ascii="Times New Roman" w:eastAsia="Times New Roman" w:hAnsi="Times New Roman" w:cs="Times New Roman"/>
+          <w:b/>
+        </w:rPr>
+        <w:t>Javascript</w:t>
+      </w:r>
+      <w:proofErr w:type="spellEnd"/>
+      <w:r>
+        <w:rPr>
+          <w:rFonts w:ascii="Times New Roman" w:eastAsia="Times New Roman" w:hAnsi="Times New Roman" w:cs="Times New Roman"/>
+          <w:b/>
+        </w:rPr>
+        <w:t>/HTML/CSS</w:t>
       </w:r>
     </w:p>
     <w:p>
@@ -1347,49 +1364,132 @@
           <w:rFonts w:ascii="Times New Roman" w:hAnsi="Times New Roman" w:cs="Times New Roman"/>
         </w:rPr>
       </w:pPr>
-      <w:r>
-        <w:rPr>
-          <w:rFonts w:ascii="Times New Roman" w:hAnsi="Times New Roman" w:cs="Times New Roman"/>
-        </w:rPr>
-        <w:t xml:space="preserve">Ryan, A., </w:t>
-      </w:r>
-      <w:r>
-        <w:rPr>
-          <w:rFonts w:ascii="Times New Roman" w:hAnsi="Times New Roman" w:cs="Times New Roman"/>
-          <w:b/>
-          <w:bCs/>
-        </w:rPr>
-        <w:t>Phalen, P.</w:t>
-      </w:r>
-      <w:r>
-        <w:rPr>
-          <w:rFonts w:ascii="Times New Roman" w:hAnsi="Times New Roman" w:cs="Times New Roman"/>
-        </w:rPr>
-        <w:t xml:space="preserve">, Jahn, D., Wastler, H., Bennett, M., </w:t>
-      </w:r>
-      <w:r>
-        <w:rPr>
-          <w:rFonts w:ascii="Times New Roman" w:hAnsi="Times New Roman" w:cs="Times New Roman"/>
-        </w:rPr>
-        <w:t>Ghahramanlou-Holloway</w:t>
-      </w:r>
-      <w:r>
-        <w:rPr>
-          <w:rFonts w:ascii="Times New Roman" w:hAnsi="Times New Roman" w:cs="Times New Roman"/>
-        </w:rPr>
-        <w:t xml:space="preserve">, M., Schwartz, B. (in press). </w:t>
-      </w:r>
-      <w:r>
-        <w:rPr>
-          <w:rFonts w:ascii="Times New Roman" w:hAnsi="Times New Roman" w:cs="Times New Roman"/>
-        </w:rPr>
-        <w:t>Cognitive Impairment and Depression Symptoms are Independently Associated with Suicidal Ideation in US Veterans</w:t>
-      </w:r>
-      <w:r>
-        <w:rPr>
-          <w:rFonts w:ascii="Times New Roman" w:hAnsi="Times New Roman" w:cs="Times New Roman"/>
-        </w:rPr>
-        <w:t xml:space="preserve">. </w:t>
+      <w:proofErr w:type="spellStart"/>
+      <w:r>
+        <w:rPr>
+          <w:rFonts w:ascii="Times New Roman" w:hAnsi="Times New Roman" w:cs="Times New Roman"/>
+        </w:rPr>
+        <w:t>Kivisto</w:t>
+      </w:r>
+      <w:proofErr w:type="spellEnd"/>
+      <w:r>
+        <w:rPr>
+          <w:rFonts w:ascii="Times New Roman" w:hAnsi="Times New Roman" w:cs="Times New Roman"/>
+        </w:rPr>
+        <w:t>,</w:t>
+      </w:r>
+      <w:r>
+        <w:rPr>
+          <w:rFonts w:ascii="Times New Roman" w:hAnsi="Times New Roman" w:cs="Times New Roman"/>
+        </w:rPr>
+        <w:t xml:space="preserve"> A. J., </w:t>
+      </w:r>
+      <w:proofErr w:type="spellStart"/>
+      <w:r>
+        <w:rPr>
+          <w:rFonts w:ascii="Times New Roman" w:hAnsi="Times New Roman" w:cs="Times New Roman"/>
+        </w:rPr>
+        <w:t>Kivisto</w:t>
+      </w:r>
+      <w:proofErr w:type="spellEnd"/>
+      <w:r>
+        <w:rPr>
+          <w:rFonts w:ascii="Times New Roman" w:hAnsi="Times New Roman" w:cs="Times New Roman"/>
+        </w:rPr>
+        <w:t xml:space="preserve">, </w:t>
+      </w:r>
+      <w:r>
+        <w:rPr>
+          <w:rFonts w:ascii="Times New Roman" w:hAnsi="Times New Roman" w:cs="Times New Roman"/>
+        </w:rPr>
+        <w:t xml:space="preserve">K. L., </w:t>
+      </w:r>
+      <w:proofErr w:type="spellStart"/>
+      <w:r>
+        <w:rPr>
+          <w:rFonts w:ascii="Times New Roman" w:hAnsi="Times New Roman" w:cs="Times New Roman"/>
+        </w:rPr>
+        <w:t>Gurnell</w:t>
+      </w:r>
+      <w:proofErr w:type="spellEnd"/>
+      <w:r>
+        <w:rPr>
+          <w:rFonts w:ascii="Times New Roman" w:hAnsi="Times New Roman" w:cs="Times New Roman"/>
+        </w:rPr>
+        <w:t xml:space="preserve">, </w:t>
+      </w:r>
+      <w:r>
+        <w:rPr>
+          <w:rFonts w:ascii="Times New Roman" w:hAnsi="Times New Roman" w:cs="Times New Roman"/>
+        </w:rPr>
+        <w:t>E.,</w:t>
+      </w:r>
+      <w:r>
+        <w:rPr>
+          <w:rFonts w:ascii="Times New Roman" w:hAnsi="Times New Roman" w:cs="Times New Roman"/>
+        </w:rPr>
+        <w:t xml:space="preserve"> </w:t>
+      </w:r>
+      <w:r>
+        <w:rPr>
+          <w:rFonts w:ascii="Times New Roman" w:hAnsi="Times New Roman" w:cs="Times New Roman"/>
+          <w:b/>
+          <w:bCs/>
+        </w:rPr>
+        <w:t>Phalen,</w:t>
+      </w:r>
+      <w:r>
+        <w:rPr>
+          <w:rFonts w:ascii="Times New Roman" w:hAnsi="Times New Roman" w:cs="Times New Roman"/>
+          <w:b/>
+          <w:bCs/>
+        </w:rPr>
+        <w:t xml:space="preserve"> P.</w:t>
+      </w:r>
+      <w:r>
+        <w:rPr>
+          <w:rFonts w:ascii="Times New Roman" w:hAnsi="Times New Roman" w:cs="Times New Roman"/>
+        </w:rPr>
+        <w:t>,</w:t>
+      </w:r>
+      <w:r>
+        <w:rPr>
+          <w:rFonts w:ascii="Times New Roman" w:hAnsi="Times New Roman" w:cs="Times New Roman"/>
+        </w:rPr>
+        <w:t xml:space="preserve"> </w:t>
+      </w:r>
+      <w:r>
+        <w:rPr>
+          <w:rFonts w:ascii="Times New Roman" w:hAnsi="Times New Roman" w:cs="Times New Roman"/>
+        </w:rPr>
+        <w:t>Ray,</w:t>
+      </w:r>
+      <w:r>
+        <w:rPr>
+          <w:rFonts w:ascii="Times New Roman" w:hAnsi="Times New Roman" w:cs="Times New Roman"/>
+        </w:rPr>
+        <w:t xml:space="preserve"> B. (in press).</w:t>
+      </w:r>
+      <w:r>
+        <w:rPr>
+          <w:rFonts w:ascii="Times New Roman" w:hAnsi="Times New Roman" w:cs="Times New Roman"/>
+        </w:rPr>
+        <w:t xml:space="preserve"> </w:t>
+      </w:r>
+      <w:r>
+        <w:rPr>
+          <w:rFonts w:ascii="Times New Roman" w:hAnsi="Times New Roman" w:cs="Times New Roman"/>
+        </w:rPr>
+        <w:t>Adolescent suicide, household firearm ownership, and the effects of child access prevention laws</w:t>
+      </w:r>
+      <w:r>
+        <w:rPr>
+          <w:rFonts w:ascii="Times New Roman" w:hAnsi="Times New Roman" w:cs="Times New Roman"/>
+        </w:rPr>
+        <w:t>.</w:t>
+      </w:r>
+      <w:r>
+        <w:t xml:space="preserve"> </w:t>
       </w:r>
       <w:r>
         <w:rPr>
@@ -1397,19 +1497,19 @@
           <w:i/>
           <w:iCs/>
         </w:rPr>
-        <w:t>Psychiatry Research</w:t>
-      </w:r>
-      <w:r>
-        <w:rPr>
-          <w:rFonts w:ascii="Times New Roman" w:hAnsi="Times New Roman" w:cs="Times New Roman"/>
-        </w:rPr>
-        <w:t xml:space="preserve">. </w:t>
-      </w:r>
-      <w:r>
-        <w:rPr>
-          <w:rFonts w:ascii="Times New Roman" w:hAnsi="Times New Roman" w:cs="Times New Roman"/>
-        </w:rPr>
-        <w:t>https://doi.org/10.1016/j.psychres.2020.112833</w:t>
+        <w:t>Journal of the American Academy of Child and Adolescent Psychiatry</w:t>
+      </w:r>
+      <w:r>
+        <w:rPr>
+          <w:rFonts w:ascii="Times New Roman" w:hAnsi="Times New Roman" w:cs="Times New Roman"/>
+        </w:rPr>
+        <w:t>.</w:t>
+      </w:r>
+      <w:r>
+        <w:rPr>
+          <w:rFonts w:ascii="Times New Roman" w:hAnsi="Times New Roman" w:cs="Times New Roman"/>
+        </w:rPr>
+        <w:tab/>
       </w:r>
     </w:p>
     <w:p>
@@ -1433,6 +1533,12 @@
       <w:r>
         <w:rPr>
           <w:rFonts w:ascii="Times New Roman" w:hAnsi="Times New Roman" w:cs="Times New Roman"/>
+        </w:rPr>
+        <w:t xml:space="preserve">Ryan, A., </w:t>
+      </w:r>
+      <w:r>
+        <w:rPr>
+          <w:rFonts w:ascii="Times New Roman" w:hAnsi="Times New Roman" w:cs="Times New Roman"/>
           <w:b/>
           <w:bCs/>
         </w:rPr>
@@ -1442,7 +1548,134 @@
         <w:rPr>
           <w:rFonts w:ascii="Times New Roman" w:hAnsi="Times New Roman" w:cs="Times New Roman"/>
         </w:rPr>
-        <w:t xml:space="preserve">, Bridgeford, E., Gant, L., Kivisto, A., Ray, B., &amp; Fitzgerald, S. (in press). Baltimore Ceasefire 365: Estimated impact of a recurring community-led ceasefire on gun violence. </w:t>
+        <w:t xml:space="preserve">, Jahn, D., </w:t>
+      </w:r>
+      <w:proofErr w:type="spellStart"/>
+      <w:r>
+        <w:rPr>
+          <w:rFonts w:ascii="Times New Roman" w:hAnsi="Times New Roman" w:cs="Times New Roman"/>
+        </w:rPr>
+        <w:t>Wastler</w:t>
+      </w:r>
+      <w:proofErr w:type="spellEnd"/>
+      <w:r>
+        <w:rPr>
+          <w:rFonts w:ascii="Times New Roman" w:hAnsi="Times New Roman" w:cs="Times New Roman"/>
+        </w:rPr>
+        <w:t xml:space="preserve">, H., Bennett, M., </w:t>
+      </w:r>
+      <w:proofErr w:type="spellStart"/>
+      <w:r>
+        <w:rPr>
+          <w:rFonts w:ascii="Times New Roman" w:hAnsi="Times New Roman" w:cs="Times New Roman"/>
+        </w:rPr>
+        <w:t>Ghahramanlou</w:t>
+      </w:r>
+      <w:proofErr w:type="spellEnd"/>
+      <w:r>
+        <w:rPr>
+          <w:rFonts w:ascii="Times New Roman" w:hAnsi="Times New Roman" w:cs="Times New Roman"/>
+        </w:rPr>
+        <w:t>-Holloway</w:t>
+      </w:r>
+      <w:r>
+        <w:rPr>
+          <w:rFonts w:ascii="Times New Roman" w:hAnsi="Times New Roman" w:cs="Times New Roman"/>
+        </w:rPr>
+        <w:t xml:space="preserve">, M., Schwartz, B. (in press). </w:t>
+      </w:r>
+      <w:r>
+        <w:rPr>
+          <w:rFonts w:ascii="Times New Roman" w:hAnsi="Times New Roman" w:cs="Times New Roman"/>
+        </w:rPr>
+        <w:t>Cognitive Impairment and Depression Symptoms are Independently Associated with Suicidal Ideation in US Veterans</w:t>
+      </w:r>
+      <w:r>
+        <w:rPr>
+          <w:rFonts w:ascii="Times New Roman" w:hAnsi="Times New Roman" w:cs="Times New Roman"/>
+        </w:rPr>
+        <w:t xml:space="preserve">. </w:t>
+      </w:r>
+      <w:r>
+        <w:rPr>
+          <w:rFonts w:ascii="Times New Roman" w:hAnsi="Times New Roman" w:cs="Times New Roman"/>
+          <w:i/>
+          <w:iCs/>
+        </w:rPr>
+        <w:t>Psychiatry Research</w:t>
+      </w:r>
+      <w:r>
+        <w:rPr>
+          <w:rFonts w:ascii="Times New Roman" w:hAnsi="Times New Roman" w:cs="Times New Roman"/>
+        </w:rPr>
+        <w:t xml:space="preserve">. </w:t>
+      </w:r>
+      <w:r>
+        <w:rPr>
+          <w:rFonts w:ascii="Times New Roman" w:hAnsi="Times New Roman" w:cs="Times New Roman"/>
+        </w:rPr>
+        <w:t>https://doi.org/10.1016/j.psychres.2020.112833</w:t>
+      </w:r>
+    </w:p>
+    <w:p>
+      <w:pPr>
+        <w:spacing w:line="240" w:lineRule="auto"/>
+        <w:outlineLvl w:val="0"/>
+        <w:rPr>
+          <w:rFonts w:ascii="Times New Roman" w:hAnsi="Times New Roman" w:cs="Times New Roman"/>
+        </w:rPr>
+      </w:pPr>
+    </w:p>
+    <w:p>
+      <w:pPr>
+        <w:spacing w:line="240" w:lineRule="auto"/>
+        <w:ind w:left="720" w:hanging="720"/>
+        <w:outlineLvl w:val="0"/>
+        <w:rPr>
+          <w:rFonts w:ascii="Times New Roman" w:hAnsi="Times New Roman" w:cs="Times New Roman"/>
+        </w:rPr>
+      </w:pPr>
+      <w:r>
+        <w:rPr>
+          <w:rFonts w:ascii="Times New Roman" w:hAnsi="Times New Roman" w:cs="Times New Roman"/>
+          <w:b/>
+          <w:bCs/>
+        </w:rPr>
+        <w:t>Phalen, P.</w:t>
+      </w:r>
+      <w:r>
+        <w:rPr>
+          <w:rFonts w:ascii="Times New Roman" w:hAnsi="Times New Roman" w:cs="Times New Roman"/>
+        </w:rPr>
+        <w:t xml:space="preserve">, </w:t>
+      </w:r>
+      <w:proofErr w:type="spellStart"/>
+      <w:r>
+        <w:rPr>
+          <w:rFonts w:ascii="Times New Roman" w:hAnsi="Times New Roman" w:cs="Times New Roman"/>
+        </w:rPr>
+        <w:t>Bridgeford</w:t>
+      </w:r>
+      <w:proofErr w:type="spellEnd"/>
+      <w:r>
+        <w:rPr>
+          <w:rFonts w:ascii="Times New Roman" w:hAnsi="Times New Roman" w:cs="Times New Roman"/>
+        </w:rPr>
+        <w:t xml:space="preserve">, E., Gant, L., </w:t>
+      </w:r>
+      <w:proofErr w:type="spellStart"/>
+      <w:r>
+        <w:rPr>
+          <w:rFonts w:ascii="Times New Roman" w:hAnsi="Times New Roman" w:cs="Times New Roman"/>
+        </w:rPr>
+        <w:t>Kivisto</w:t>
+      </w:r>
+      <w:proofErr w:type="spellEnd"/>
+      <w:r>
+        <w:rPr>
+          <w:rFonts w:ascii="Times New Roman" w:hAnsi="Times New Roman" w:cs="Times New Roman"/>
+        </w:rPr>
+        <w:t xml:space="preserve">, A., Ray, B., &amp; Fitzgerald, S. (in press). Baltimore Ceasefire 365: Estimated impact of a recurring community-led ceasefire on gun violence. </w:t>
       </w:r>
       <w:r>
         <w:rPr>
@@ -1538,11 +1771,33 @@
           <w:rFonts w:ascii="Times New Roman" w:hAnsi="Times New Roman" w:cs="Times New Roman"/>
         </w:rPr>
       </w:pPr>
-      <w:r>
-        <w:rPr>
-          <w:rFonts w:ascii="Times New Roman" w:hAnsi="Times New Roman" w:cs="Times New Roman"/>
-        </w:rPr>
-        <w:t>Wastler, H., Lucksted, A.,</w:t>
+      <w:proofErr w:type="spellStart"/>
+      <w:r>
+        <w:rPr>
+          <w:rFonts w:ascii="Times New Roman" w:hAnsi="Times New Roman" w:cs="Times New Roman"/>
+        </w:rPr>
+        <w:t>Wastler</w:t>
+      </w:r>
+      <w:proofErr w:type="spellEnd"/>
+      <w:r>
+        <w:rPr>
+          <w:rFonts w:ascii="Times New Roman" w:hAnsi="Times New Roman" w:cs="Times New Roman"/>
+        </w:rPr>
+        <w:t xml:space="preserve">, H., </w:t>
+      </w:r>
+      <w:proofErr w:type="spellStart"/>
+      <w:r>
+        <w:rPr>
+          <w:rFonts w:ascii="Times New Roman" w:hAnsi="Times New Roman" w:cs="Times New Roman"/>
+        </w:rPr>
+        <w:t>Lucksted</w:t>
+      </w:r>
+      <w:proofErr w:type="spellEnd"/>
+      <w:r>
+        <w:rPr>
+          <w:rFonts w:ascii="Times New Roman" w:hAnsi="Times New Roman" w:cs="Times New Roman"/>
+        </w:rPr>
+        <w:t>, A.,</w:t>
       </w:r>
       <w:r>
         <w:rPr>
@@ -1556,7 +1811,21 @@
         <w:rPr>
           <w:rFonts w:ascii="Times New Roman" w:hAnsi="Times New Roman" w:cs="Times New Roman"/>
         </w:rPr>
-        <w:t>, &amp; Drapalski, A. (in press). Internalized Stigma, Sense of Belonging, and Suicidal Ideation among Veterans with Serious Mental illness. </w:t>
+        <w:t xml:space="preserve">, &amp; </w:t>
+      </w:r>
+      <w:proofErr w:type="spellStart"/>
+      <w:r>
+        <w:rPr>
+          <w:rFonts w:ascii="Times New Roman" w:hAnsi="Times New Roman" w:cs="Times New Roman"/>
+        </w:rPr>
+        <w:t>Drapalski</w:t>
+      </w:r>
+      <w:proofErr w:type="spellEnd"/>
+      <w:r>
+        <w:rPr>
+          <w:rFonts w:ascii="Times New Roman" w:hAnsi="Times New Roman" w:cs="Times New Roman"/>
+        </w:rPr>
+        <w:t>, A. (in press). Internalized Stigma, Sense of Belonging, and Suicidal Ideation among Veterans with Serious Mental illness. </w:t>
       </w:r>
       <w:r>
         <w:rPr>
@@ -1607,7 +1876,49 @@
         <w:rPr>
           <w:rFonts w:ascii="Times New Roman" w:hAnsi="Times New Roman" w:cs="Times New Roman"/>
         </w:rPr>
-        <w:t xml:space="preserve">Fischer, M. W., Dimaggio, G., Hochheiser, J., Vohs, J., </w:t>
+        <w:t xml:space="preserve">Fischer, M. W., </w:t>
+      </w:r>
+      <w:proofErr w:type="spellStart"/>
+      <w:r>
+        <w:rPr>
+          <w:rFonts w:ascii="Times New Roman" w:hAnsi="Times New Roman" w:cs="Times New Roman"/>
+        </w:rPr>
+        <w:t>Dimaggio</w:t>
+      </w:r>
+      <w:proofErr w:type="spellEnd"/>
+      <w:r>
+        <w:rPr>
+          <w:rFonts w:ascii="Times New Roman" w:hAnsi="Times New Roman" w:cs="Times New Roman"/>
+        </w:rPr>
+        <w:t xml:space="preserve">, G., </w:t>
+      </w:r>
+      <w:proofErr w:type="spellStart"/>
+      <w:r>
+        <w:rPr>
+          <w:rFonts w:ascii="Times New Roman" w:hAnsi="Times New Roman" w:cs="Times New Roman"/>
+        </w:rPr>
+        <w:t>Hochheiser</w:t>
+      </w:r>
+      <w:proofErr w:type="spellEnd"/>
+      <w:r>
+        <w:rPr>
+          <w:rFonts w:ascii="Times New Roman" w:hAnsi="Times New Roman" w:cs="Times New Roman"/>
+        </w:rPr>
+        <w:t xml:space="preserve">, J., </w:t>
+      </w:r>
+      <w:proofErr w:type="spellStart"/>
+      <w:r>
+        <w:rPr>
+          <w:rFonts w:ascii="Times New Roman" w:hAnsi="Times New Roman" w:cs="Times New Roman"/>
+        </w:rPr>
+        <w:t>Vohs</w:t>
+      </w:r>
+      <w:proofErr w:type="spellEnd"/>
+      <w:r>
+        <w:rPr>
+          <w:rFonts w:ascii="Times New Roman" w:hAnsi="Times New Roman" w:cs="Times New Roman"/>
+        </w:rPr>
+        <w:t xml:space="preserve">, J., </w:t>
       </w:r>
       <w:r>
         <w:rPr>
@@ -1664,11 +1975,47 @@
           <w:rFonts w:ascii="Times New Roman" w:hAnsi="Times New Roman" w:cs="Times New Roman"/>
         </w:rPr>
       </w:pPr>
-      <w:r>
-        <w:rPr>
-          <w:rFonts w:ascii="Times New Roman" w:hAnsi="Times New Roman" w:cs="Times New Roman"/>
-        </w:rPr>
-        <w:t xml:space="preserve">Millman, Z.B., Rakhshan, P.J., DeVylder, J.E., Edmondson Smith, M., </w:t>
+      <w:proofErr w:type="spellStart"/>
+      <w:r>
+        <w:rPr>
+          <w:rFonts w:ascii="Times New Roman" w:hAnsi="Times New Roman" w:cs="Times New Roman"/>
+        </w:rPr>
+        <w:t>Millman</w:t>
+      </w:r>
+      <w:proofErr w:type="spellEnd"/>
+      <w:r>
+        <w:rPr>
+          <w:rFonts w:ascii="Times New Roman" w:hAnsi="Times New Roman" w:cs="Times New Roman"/>
+        </w:rPr>
+        <w:t xml:space="preserve">, Z.B., </w:t>
+      </w:r>
+      <w:proofErr w:type="spellStart"/>
+      <w:r>
+        <w:rPr>
+          <w:rFonts w:ascii="Times New Roman" w:hAnsi="Times New Roman" w:cs="Times New Roman"/>
+        </w:rPr>
+        <w:t>Rakhshan</w:t>
+      </w:r>
+      <w:proofErr w:type="spellEnd"/>
+      <w:r>
+        <w:rPr>
+          <w:rFonts w:ascii="Times New Roman" w:hAnsi="Times New Roman" w:cs="Times New Roman"/>
+        </w:rPr>
+        <w:t xml:space="preserve">, P.J., </w:t>
+      </w:r>
+      <w:proofErr w:type="spellStart"/>
+      <w:r>
+        <w:rPr>
+          <w:rFonts w:ascii="Times New Roman" w:hAnsi="Times New Roman" w:cs="Times New Roman"/>
+        </w:rPr>
+        <w:t>DeVylder</w:t>
+      </w:r>
+      <w:proofErr w:type="spellEnd"/>
+      <w:r>
+        <w:rPr>
+          <w:rFonts w:ascii="Times New Roman" w:hAnsi="Times New Roman" w:cs="Times New Roman"/>
+        </w:rPr>
+        <w:t xml:space="preserve">, J.E., Edmondson Smith, M., </w:t>
       </w:r>
       <w:r>
         <w:rPr>
@@ -1767,11 +2114,61 @@
         </w:rPr>
         <w:t xml:space="preserve"> Phalen, P., </w:t>
       </w:r>
-      <w:r>
-        <w:rPr>
-          <w:rFonts w:ascii="Times New Roman" w:hAnsi="Times New Roman" w:cs="Times New Roman"/>
-        </w:rPr>
-        <w:t>Rakhshan Rouhakhtar, P., Millman, Z., Bussell, K., Thompson, E., Demro, C., Roemer, C., Reeves, G., and Schiffman, J. (</w:t>
+      <w:proofErr w:type="spellStart"/>
+      <w:r>
+        <w:rPr>
+          <w:rFonts w:ascii="Times New Roman" w:hAnsi="Times New Roman" w:cs="Times New Roman"/>
+        </w:rPr>
+        <w:t>Rakhshan</w:t>
+      </w:r>
+      <w:proofErr w:type="spellEnd"/>
+      <w:r>
+        <w:rPr>
+          <w:rFonts w:ascii="Times New Roman" w:hAnsi="Times New Roman" w:cs="Times New Roman"/>
+        </w:rPr>
+        <w:t xml:space="preserve"> </w:t>
+      </w:r>
+      <w:proofErr w:type="spellStart"/>
+      <w:r>
+        <w:rPr>
+          <w:rFonts w:ascii="Times New Roman" w:hAnsi="Times New Roman" w:cs="Times New Roman"/>
+        </w:rPr>
+        <w:t>Rouhakhtar</w:t>
+      </w:r>
+      <w:proofErr w:type="spellEnd"/>
+      <w:r>
+        <w:rPr>
+          <w:rFonts w:ascii="Times New Roman" w:hAnsi="Times New Roman" w:cs="Times New Roman"/>
+        </w:rPr>
+        <w:t xml:space="preserve">, P., </w:t>
+      </w:r>
+      <w:proofErr w:type="spellStart"/>
+      <w:r>
+        <w:rPr>
+          <w:rFonts w:ascii="Times New Roman" w:hAnsi="Times New Roman" w:cs="Times New Roman"/>
+        </w:rPr>
+        <w:t>Millman</w:t>
+      </w:r>
+      <w:proofErr w:type="spellEnd"/>
+      <w:r>
+        <w:rPr>
+          <w:rFonts w:ascii="Times New Roman" w:hAnsi="Times New Roman" w:cs="Times New Roman"/>
+        </w:rPr>
+        <w:t xml:space="preserve">, Z., Bussell, K., Thompson, E., </w:t>
+      </w:r>
+      <w:proofErr w:type="spellStart"/>
+      <w:r>
+        <w:rPr>
+          <w:rFonts w:ascii="Times New Roman" w:hAnsi="Times New Roman" w:cs="Times New Roman"/>
+        </w:rPr>
+        <w:t>Demro</w:t>
+      </w:r>
+      <w:proofErr w:type="spellEnd"/>
+      <w:r>
+        <w:rPr>
+          <w:rFonts w:ascii="Times New Roman" w:hAnsi="Times New Roman" w:cs="Times New Roman"/>
+        </w:rPr>
+        <w:t>, C., Roemer, C., Reeves, G., and Schiffman, J. (</w:t>
       </w:r>
       <w:r>
         <w:rPr>
@@ -1850,11 +2247,19 @@
           <w:iCs/>
         </w:rPr>
       </w:pPr>
-      <w:r>
-        <w:rPr>
-          <w:rFonts w:ascii="Times New Roman" w:hAnsi="Times New Roman" w:cs="Times New Roman"/>
-        </w:rPr>
-        <w:t>Kivisto, A., Magee, L.,</w:t>
+      <w:proofErr w:type="spellStart"/>
+      <w:r>
+        <w:rPr>
+          <w:rFonts w:ascii="Times New Roman" w:hAnsi="Times New Roman" w:cs="Times New Roman"/>
+        </w:rPr>
+        <w:t>Kivisto</w:t>
+      </w:r>
+      <w:proofErr w:type="spellEnd"/>
+      <w:r>
+        <w:rPr>
+          <w:rFonts w:ascii="Times New Roman" w:hAnsi="Times New Roman" w:cs="Times New Roman"/>
+        </w:rPr>
+        <w:t>, A., Magee, L.,</w:t>
       </w:r>
       <w:r>
         <w:rPr>
@@ -1971,7 +2376,55 @@
           <w:rFonts w:ascii="Times New Roman" w:hAnsi="Times New Roman" w:cs="Times New Roman"/>
           <w:color w:val="auto"/>
         </w:rPr>
-        <w:t xml:space="preserve"> Muralidharan, A., Travaglini, L., Bennett, M., Stahl, N., Brown, C., Hack, S., Klingaman, B., &amp; Goldberg, R. (2019). Predictors of Attendance in Health and Wellness Treatment Groups for People with Serious Mental Illness. </w:t>
+        <w:t xml:space="preserve"> </w:t>
+      </w:r>
+      <w:proofErr w:type="spellStart"/>
+      <w:r>
+        <w:rPr>
+          <w:rFonts w:ascii="Times New Roman" w:hAnsi="Times New Roman" w:cs="Times New Roman"/>
+          <w:color w:val="auto"/>
+        </w:rPr>
+        <w:t>Muralidharan</w:t>
+      </w:r>
+      <w:proofErr w:type="spellEnd"/>
+      <w:r>
+        <w:rPr>
+          <w:rFonts w:ascii="Times New Roman" w:hAnsi="Times New Roman" w:cs="Times New Roman"/>
+          <w:color w:val="auto"/>
+        </w:rPr>
+        <w:t xml:space="preserve">, A., </w:t>
+      </w:r>
+      <w:proofErr w:type="spellStart"/>
+      <w:r>
+        <w:rPr>
+          <w:rFonts w:ascii="Times New Roman" w:hAnsi="Times New Roman" w:cs="Times New Roman"/>
+          <w:color w:val="auto"/>
+        </w:rPr>
+        <w:t>Travaglini</w:t>
+      </w:r>
+      <w:proofErr w:type="spellEnd"/>
+      <w:r>
+        <w:rPr>
+          <w:rFonts w:ascii="Times New Roman" w:hAnsi="Times New Roman" w:cs="Times New Roman"/>
+          <w:color w:val="auto"/>
+        </w:rPr>
+        <w:t xml:space="preserve">, L., Bennett, M., Stahl, N., Brown, C., Hack, S., </w:t>
+      </w:r>
+      <w:proofErr w:type="spellStart"/>
+      <w:r>
+        <w:rPr>
+          <w:rFonts w:ascii="Times New Roman" w:hAnsi="Times New Roman" w:cs="Times New Roman"/>
+          <w:color w:val="auto"/>
+        </w:rPr>
+        <w:t>Klingaman</w:t>
+      </w:r>
+      <w:proofErr w:type="spellEnd"/>
+      <w:r>
+        <w:rPr>
+          <w:rFonts w:ascii="Times New Roman" w:hAnsi="Times New Roman" w:cs="Times New Roman"/>
+          <w:color w:val="auto"/>
+        </w:rPr>
+        <w:t xml:space="preserve">, B., &amp; Goldberg, R. (2019). Predictors of Attendance in Health and Wellness Treatment Groups for People with Serious Mental Illness. </w:t>
       </w:r>
       <w:r>
         <w:rPr>
@@ -2027,12 +2480,86 @@
         <w:ind w:left="720" w:hanging="720"/>
         <w:outlineLvl w:val="0"/>
       </w:pPr>
-      <w:r>
-        <w:rPr>
-          <w:rFonts w:ascii="Times New Roman" w:hAnsi="Times New Roman" w:cs="Times New Roman"/>
-          <w:bCs/>
-        </w:rPr>
-        <w:t xml:space="preserve">Rakhshan Rouhakhtar, P., Pitts, S., Millman, Z., Andorko, N., Redman, S., Wilson, C., Demro, C., </w:t>
+      <w:proofErr w:type="spellStart"/>
+      <w:r>
+        <w:rPr>
+          <w:rFonts w:ascii="Times New Roman" w:hAnsi="Times New Roman" w:cs="Times New Roman"/>
+          <w:bCs/>
+        </w:rPr>
+        <w:lastRenderedPageBreak/>
+        <w:t>Rakhshan</w:t>
+      </w:r>
+      <w:proofErr w:type="spellEnd"/>
+      <w:r>
+        <w:rPr>
+          <w:rFonts w:ascii="Times New Roman" w:hAnsi="Times New Roman" w:cs="Times New Roman"/>
+          <w:bCs/>
+        </w:rPr>
+        <w:t xml:space="preserve"> </w:t>
+      </w:r>
+      <w:proofErr w:type="spellStart"/>
+      <w:r>
+        <w:rPr>
+          <w:rFonts w:ascii="Times New Roman" w:hAnsi="Times New Roman" w:cs="Times New Roman"/>
+          <w:bCs/>
+        </w:rPr>
+        <w:t>Rouhakhtar</w:t>
+      </w:r>
+      <w:proofErr w:type="spellEnd"/>
+      <w:r>
+        <w:rPr>
+          <w:rFonts w:ascii="Times New Roman" w:hAnsi="Times New Roman" w:cs="Times New Roman"/>
+          <w:bCs/>
+        </w:rPr>
+        <w:t xml:space="preserve">, P., Pitts, S., </w:t>
+      </w:r>
+      <w:proofErr w:type="spellStart"/>
+      <w:r>
+        <w:rPr>
+          <w:rFonts w:ascii="Times New Roman" w:hAnsi="Times New Roman" w:cs="Times New Roman"/>
+          <w:bCs/>
+        </w:rPr>
+        <w:t>Millman</w:t>
+      </w:r>
+      <w:proofErr w:type="spellEnd"/>
+      <w:r>
+        <w:rPr>
+          <w:rFonts w:ascii="Times New Roman" w:hAnsi="Times New Roman" w:cs="Times New Roman"/>
+          <w:bCs/>
+        </w:rPr>
+        <w:t xml:space="preserve">, Z., </w:t>
+      </w:r>
+      <w:proofErr w:type="spellStart"/>
+      <w:r>
+        <w:rPr>
+          <w:rFonts w:ascii="Times New Roman" w:hAnsi="Times New Roman" w:cs="Times New Roman"/>
+          <w:bCs/>
+        </w:rPr>
+        <w:t>Andorko</w:t>
+      </w:r>
+      <w:proofErr w:type="spellEnd"/>
+      <w:r>
+        <w:rPr>
+          <w:rFonts w:ascii="Times New Roman" w:hAnsi="Times New Roman" w:cs="Times New Roman"/>
+          <w:bCs/>
+        </w:rPr>
+        <w:t xml:space="preserve">, N., Redman, S., Wilson, C., </w:t>
+      </w:r>
+      <w:proofErr w:type="spellStart"/>
+      <w:r>
+        <w:rPr>
+          <w:rFonts w:ascii="Times New Roman" w:hAnsi="Times New Roman" w:cs="Times New Roman"/>
+          <w:bCs/>
+        </w:rPr>
+        <w:t>Demro</w:t>
+      </w:r>
+      <w:proofErr w:type="spellEnd"/>
+      <w:r>
+        <w:rPr>
+          <w:rFonts w:ascii="Times New Roman" w:hAnsi="Times New Roman" w:cs="Times New Roman"/>
+          <w:bCs/>
+        </w:rPr>
+        <w:t xml:space="preserve">, C., </w:t>
       </w:r>
       <w:r>
         <w:rPr>
@@ -2101,7 +2628,39 @@
           <w:rFonts w:ascii="Times New Roman" w:hAnsi="Times New Roman" w:cs="Times New Roman"/>
           <w:bCs/>
         </w:rPr>
-        <w:t xml:space="preserve">., Warman, D., Martin, J., Lucksted, A., Drapalski, A., Jones, N., and Lysaker, P. (2019). Public understanding of different kinds of voice-hearing experiences: Causal beliefs, perceptions of mental illness, and stigma. </w:t>
+        <w:t xml:space="preserve">., Warman, D., Martin, J., </w:t>
+      </w:r>
+      <w:proofErr w:type="spellStart"/>
+      <w:r>
+        <w:rPr>
+          <w:rFonts w:ascii="Times New Roman" w:hAnsi="Times New Roman" w:cs="Times New Roman"/>
+          <w:bCs/>
+        </w:rPr>
+        <w:t>Lucksted</w:t>
+      </w:r>
+      <w:proofErr w:type="spellEnd"/>
+      <w:r>
+        <w:rPr>
+          <w:rFonts w:ascii="Times New Roman" w:hAnsi="Times New Roman" w:cs="Times New Roman"/>
+          <w:bCs/>
+        </w:rPr>
+        <w:t xml:space="preserve">, A., </w:t>
+      </w:r>
+      <w:proofErr w:type="spellStart"/>
+      <w:r>
+        <w:rPr>
+          <w:rFonts w:ascii="Times New Roman" w:hAnsi="Times New Roman" w:cs="Times New Roman"/>
+          <w:bCs/>
+        </w:rPr>
+        <w:t>Drapalski</w:t>
+      </w:r>
+      <w:proofErr w:type="spellEnd"/>
+      <w:r>
+        <w:rPr>
+          <w:rFonts w:ascii="Times New Roman" w:hAnsi="Times New Roman" w:cs="Times New Roman"/>
+          <w:bCs/>
+        </w:rPr>
+        <w:t xml:space="preserve">, A., Jones, N., and Lysaker, P. (2019). Public understanding of different kinds of voice-hearing experiences: Causal beliefs, perceptions of mental illness, and stigma. </w:t>
       </w:r>
       <w:r>
         <w:rPr>
@@ -2171,7 +2730,23 @@
           <w:rFonts w:ascii="Times New Roman" w:hAnsi="Times New Roman" w:cs="Times New Roman"/>
           <w:bCs/>
         </w:rPr>
-        <w:t xml:space="preserve">Niculescu, A., Le-Niculescu, H., Levey, D., Roseberry, K., Rogers, J., Kosary, K., Prabha, S., Jones, T., Judd, S., McCormick, M., Wessel, A., Williams, A., </w:t>
+        <w:t xml:space="preserve">Niculescu, A., Le-Niculescu, H., Levey, D., Roseberry, K., Rogers, J., </w:t>
+      </w:r>
+      <w:proofErr w:type="spellStart"/>
+      <w:r>
+        <w:rPr>
+          <w:rFonts w:ascii="Times New Roman" w:hAnsi="Times New Roman" w:cs="Times New Roman"/>
+          <w:bCs/>
+        </w:rPr>
+        <w:t>Kosary</w:t>
+      </w:r>
+      <w:proofErr w:type="spellEnd"/>
+      <w:r>
+        <w:rPr>
+          <w:rFonts w:ascii="Times New Roman" w:hAnsi="Times New Roman" w:cs="Times New Roman"/>
+          <w:bCs/>
+        </w:rPr>
+        <w:t xml:space="preserve">, K., Prabha, S., Jones, T., Judd, S., McCormick, M., Wessel, A., Williams, A., </w:t>
       </w:r>
       <w:r>
         <w:rPr>
@@ -2186,7 +2761,23 @@
           <w:rFonts w:ascii="Times New Roman" w:hAnsi="Times New Roman" w:cs="Times New Roman"/>
           <w:bCs/>
         </w:rPr>
-        <w:t xml:space="preserve">., Mamdani, F., Sequeira, A., and Kurian, S.. (2019). Towards Precision Medicine for Stress Disorders: Diagnostic Biomarkers and Targeted Drugs. </w:t>
+        <w:t xml:space="preserve">., Mamdani, F., </w:t>
+      </w:r>
+      <w:proofErr w:type="spellStart"/>
+      <w:r>
+        <w:rPr>
+          <w:rFonts w:ascii="Times New Roman" w:hAnsi="Times New Roman" w:cs="Times New Roman"/>
+          <w:bCs/>
+        </w:rPr>
+        <w:t>Sequeira</w:t>
+      </w:r>
+      <w:proofErr w:type="spellEnd"/>
+      <w:r>
+        <w:rPr>
+          <w:rFonts w:ascii="Times New Roman" w:hAnsi="Times New Roman" w:cs="Times New Roman"/>
+          <w:bCs/>
+        </w:rPr>
+        <w:t xml:space="preserve">, A., and Kurian, S.. (2019). Towards Precision Medicine for Stress Disorders: Diagnostic Biomarkers and Targeted Drugs. </w:t>
       </w:r>
       <w:r>
         <w:rPr>
@@ -2235,7 +2826,71 @@
           <w:rFonts w:ascii="Times New Roman" w:hAnsi="Times New Roman" w:cs="Times New Roman"/>
           <w:bCs/>
         </w:rPr>
-        <w:t xml:space="preserve">., Rakhshan Rouhakhtar, P., Millman, Z. B., Thompson, E., DeVylder, J., Mittal, V., Carter, E., Reeves, G., &amp; Schiffman, J. (2018). Validity of a Two-Item Screen for Early Psychosis. </w:t>
+        <w:t xml:space="preserve">., </w:t>
+      </w:r>
+      <w:proofErr w:type="spellStart"/>
+      <w:r>
+        <w:rPr>
+          <w:rFonts w:ascii="Times New Roman" w:hAnsi="Times New Roman" w:cs="Times New Roman"/>
+          <w:bCs/>
+        </w:rPr>
+        <w:t>Rakhshan</w:t>
+      </w:r>
+      <w:proofErr w:type="spellEnd"/>
+      <w:r>
+        <w:rPr>
+          <w:rFonts w:ascii="Times New Roman" w:hAnsi="Times New Roman" w:cs="Times New Roman"/>
+          <w:bCs/>
+        </w:rPr>
+        <w:t xml:space="preserve"> </w:t>
+      </w:r>
+      <w:proofErr w:type="spellStart"/>
+      <w:r>
+        <w:rPr>
+          <w:rFonts w:ascii="Times New Roman" w:hAnsi="Times New Roman" w:cs="Times New Roman"/>
+          <w:bCs/>
+        </w:rPr>
+        <w:t>Rouhakhtar</w:t>
+      </w:r>
+      <w:proofErr w:type="spellEnd"/>
+      <w:r>
+        <w:rPr>
+          <w:rFonts w:ascii="Times New Roman" w:hAnsi="Times New Roman" w:cs="Times New Roman"/>
+          <w:bCs/>
+        </w:rPr>
+        <w:t xml:space="preserve">, P., </w:t>
+      </w:r>
+      <w:proofErr w:type="spellStart"/>
+      <w:r>
+        <w:rPr>
+          <w:rFonts w:ascii="Times New Roman" w:hAnsi="Times New Roman" w:cs="Times New Roman"/>
+          <w:bCs/>
+        </w:rPr>
+        <w:t>Millman</w:t>
+      </w:r>
+      <w:proofErr w:type="spellEnd"/>
+      <w:r>
+        <w:rPr>
+          <w:rFonts w:ascii="Times New Roman" w:hAnsi="Times New Roman" w:cs="Times New Roman"/>
+          <w:bCs/>
+        </w:rPr>
+        <w:t xml:space="preserve">, Z. B., Thompson, E., </w:t>
+      </w:r>
+      <w:proofErr w:type="spellStart"/>
+      <w:r>
+        <w:rPr>
+          <w:rFonts w:ascii="Times New Roman" w:hAnsi="Times New Roman" w:cs="Times New Roman"/>
+          <w:bCs/>
+        </w:rPr>
+        <w:t>DeVylder</w:t>
+      </w:r>
+      <w:proofErr w:type="spellEnd"/>
+      <w:r>
+        <w:rPr>
+          <w:rFonts w:ascii="Times New Roman" w:hAnsi="Times New Roman" w:cs="Times New Roman"/>
+          <w:bCs/>
+        </w:rPr>
+        <w:t xml:space="preserve">, J., Mittal, V., Carter, E., Reeves, G., &amp; Schiffman, J. (2018). Validity of a Two-Item Screen for Early Psychosis. </w:t>
       </w:r>
       <w:r>
         <w:rPr>
@@ -2288,12 +2943,37 @@
         </w:rPr>
         <w:t xml:space="preserve">, </w:t>
       </w:r>
-      <w:r>
-        <w:rPr>
-          <w:rFonts w:ascii="Times New Roman" w:hAnsi="Times New Roman" w:cs="Times New Roman"/>
-          <w:bCs/>
-        </w:rPr>
-        <w:t>Lowder, E., Kivisto, A.,</w:t>
+      <w:proofErr w:type="spellStart"/>
+      <w:r>
+        <w:rPr>
+          <w:rFonts w:ascii="Times New Roman" w:hAnsi="Times New Roman" w:cs="Times New Roman"/>
+          <w:bCs/>
+        </w:rPr>
+        <w:t>Lowder</w:t>
+      </w:r>
+      <w:proofErr w:type="spellEnd"/>
+      <w:r>
+        <w:rPr>
+          <w:rFonts w:ascii="Times New Roman" w:hAnsi="Times New Roman" w:cs="Times New Roman"/>
+          <w:bCs/>
+        </w:rPr>
+        <w:t xml:space="preserve">, E., </w:t>
+      </w:r>
+      <w:proofErr w:type="spellStart"/>
+      <w:r>
+        <w:rPr>
+          <w:rFonts w:ascii="Times New Roman" w:hAnsi="Times New Roman" w:cs="Times New Roman"/>
+          <w:bCs/>
+        </w:rPr>
+        <w:t>Kivisto</w:t>
+      </w:r>
+      <w:proofErr w:type="spellEnd"/>
+      <w:r>
+        <w:rPr>
+          <w:rFonts w:ascii="Times New Roman" w:hAnsi="Times New Roman" w:cs="Times New Roman"/>
+          <w:bCs/>
+        </w:rPr>
+        <w:t>, A.,</w:t>
       </w:r>
       <w:r>
         <w:rPr>
@@ -2494,7 +3174,23 @@
           <w:rFonts w:ascii="Times New Roman" w:hAnsi="Times New Roman" w:cs="Times New Roman"/>
           <w:bCs/>
         </w:rPr>
-        <w:t xml:space="preserve">Camacho, D., Vera, E., Scardamalia, K., &amp; </w:t>
+        <w:t xml:space="preserve">Camacho, D., Vera, E., </w:t>
+      </w:r>
+      <w:proofErr w:type="spellStart"/>
+      <w:r>
+        <w:rPr>
+          <w:rFonts w:ascii="Times New Roman" w:hAnsi="Times New Roman" w:cs="Times New Roman"/>
+          <w:bCs/>
+        </w:rPr>
+        <w:t>Scardamalia</w:t>
+      </w:r>
+      <w:proofErr w:type="spellEnd"/>
+      <w:r>
+        <w:rPr>
+          <w:rFonts w:ascii="Times New Roman" w:hAnsi="Times New Roman" w:cs="Times New Roman"/>
+          <w:bCs/>
+        </w:rPr>
+        <w:t xml:space="preserve">, K., &amp; </w:t>
       </w:r>
       <w:r>
         <w:rPr>
@@ -2565,12 +3261,21 @@
           <w:bCs/>
         </w:rPr>
       </w:pPr>
-      <w:r>
-        <w:rPr>
-          <w:rFonts w:ascii="Times New Roman" w:hAnsi="Times New Roman" w:cs="Times New Roman"/>
-          <w:bCs/>
-        </w:rPr>
-        <w:t xml:space="preserve">Kivisto, A. &amp; </w:t>
+      <w:proofErr w:type="spellStart"/>
+      <w:r>
+        <w:rPr>
+          <w:rFonts w:ascii="Times New Roman" w:hAnsi="Times New Roman" w:cs="Times New Roman"/>
+          <w:bCs/>
+        </w:rPr>
+        <w:t>Kivisto</w:t>
+      </w:r>
+      <w:proofErr w:type="spellEnd"/>
+      <w:r>
+        <w:rPr>
+          <w:rFonts w:ascii="Times New Roman" w:hAnsi="Times New Roman" w:cs="Times New Roman"/>
+          <w:bCs/>
+        </w:rPr>
+        <w:t xml:space="preserve">, A. &amp; </w:t>
       </w:r>
       <w:r>
         <w:rPr>
@@ -2640,12 +3345,21 @@
           <w:rFonts w:ascii="Times New Roman" w:hAnsi="Times New Roman" w:cs="Times New Roman"/>
         </w:rPr>
       </w:pPr>
-      <w:r>
-        <w:rPr>
-          <w:rFonts w:ascii="Times New Roman" w:hAnsi="Times New Roman" w:cs="Times New Roman"/>
-          <w:bCs/>
-        </w:rPr>
-        <w:t xml:space="preserve">Rasdale, A., Warman, D., &amp; </w:t>
+      <w:proofErr w:type="spellStart"/>
+      <w:r>
+        <w:rPr>
+          <w:rFonts w:ascii="Times New Roman" w:hAnsi="Times New Roman" w:cs="Times New Roman"/>
+          <w:bCs/>
+        </w:rPr>
+        <w:t>Rasdale</w:t>
+      </w:r>
+      <w:proofErr w:type="spellEnd"/>
+      <w:r>
+        <w:rPr>
+          <w:rFonts w:ascii="Times New Roman" w:hAnsi="Times New Roman" w:cs="Times New Roman"/>
+          <w:bCs/>
+        </w:rPr>
+        <w:t xml:space="preserve">, A., Warman, D., &amp; </w:t>
       </w:r>
       <w:r>
         <w:rPr>
@@ -2780,12 +3494,21 @@
           <w:color w:val="222222"/>
         </w:rPr>
       </w:pPr>
-      <w:r>
-        <w:rPr>
-          <w:rFonts w:ascii="Times New Roman" w:eastAsia="Times New Roman" w:hAnsi="Times New Roman" w:cs="Times New Roman"/>
-          <w:color w:val="222222"/>
-        </w:rPr>
-        <w:t xml:space="preserve">Kivisto, A., J., Ray, B., &amp; </w:t>
+      <w:proofErr w:type="spellStart"/>
+      <w:r>
+        <w:rPr>
+          <w:rFonts w:ascii="Times New Roman" w:eastAsia="Times New Roman" w:hAnsi="Times New Roman" w:cs="Times New Roman"/>
+          <w:color w:val="222222"/>
+        </w:rPr>
+        <w:t>Kivisto</w:t>
+      </w:r>
+      <w:proofErr w:type="spellEnd"/>
+      <w:r>
+        <w:rPr>
+          <w:rFonts w:ascii="Times New Roman" w:eastAsia="Times New Roman" w:hAnsi="Times New Roman" w:cs="Times New Roman"/>
+          <w:color w:val="222222"/>
+        </w:rPr>
+        <w:t xml:space="preserve">, A., J., Ray, B., &amp; </w:t>
       </w:r>
       <w:r>
         <w:rPr>
@@ -2983,7 +3706,70 @@
         <w:rPr>
           <w:rFonts w:ascii="Times New Roman" w:hAnsi="Times New Roman" w:cs="Times New Roman"/>
         </w:rPr>
-        <w:t xml:space="preserve">, Dainton, H. D., Roseberry, K., Niculescu, E., Niezer, J., Williams, A., Graham, D. L., Jones, T., Venugopal, V., Ballew, A., Yard, M., Gelbart, T., Kurian, S. M., Shekhar, A., Schork, N. J., Sandusky, G. E., &amp; Salomon, D. R. (2017). </w:t>
+        <w:t xml:space="preserve">, </w:t>
+      </w:r>
+      <w:proofErr w:type="spellStart"/>
+      <w:r>
+        <w:rPr>
+          <w:rFonts w:ascii="Times New Roman" w:hAnsi="Times New Roman" w:cs="Times New Roman"/>
+        </w:rPr>
+        <w:t>Dainton</w:t>
+      </w:r>
+      <w:proofErr w:type="spellEnd"/>
+      <w:r>
+        <w:rPr>
+          <w:rFonts w:ascii="Times New Roman" w:hAnsi="Times New Roman" w:cs="Times New Roman"/>
+        </w:rPr>
+        <w:t xml:space="preserve">, H. D., Roseberry, K., Niculescu, E., </w:t>
+      </w:r>
+      <w:proofErr w:type="spellStart"/>
+      <w:r>
+        <w:rPr>
+          <w:rFonts w:ascii="Times New Roman" w:hAnsi="Times New Roman" w:cs="Times New Roman"/>
+        </w:rPr>
+        <w:t>Niezer</w:t>
+      </w:r>
+      <w:proofErr w:type="spellEnd"/>
+      <w:r>
+        <w:rPr>
+          <w:rFonts w:ascii="Times New Roman" w:hAnsi="Times New Roman" w:cs="Times New Roman"/>
+        </w:rPr>
+        <w:t xml:space="preserve">, J., Williams, A., Graham, D. L., Jones, T., Venugopal, V., Ballew, A., Yard, M., </w:t>
+      </w:r>
+      <w:proofErr w:type="spellStart"/>
+      <w:r>
+        <w:rPr>
+          <w:rFonts w:ascii="Times New Roman" w:hAnsi="Times New Roman" w:cs="Times New Roman"/>
+        </w:rPr>
+        <w:t>Gelbart</w:t>
+      </w:r>
+      <w:proofErr w:type="spellEnd"/>
+      <w:r>
+        <w:rPr>
+          <w:rFonts w:ascii="Times New Roman" w:hAnsi="Times New Roman" w:cs="Times New Roman"/>
+        </w:rPr>
+        <w:t xml:space="preserve">, T., </w:t>
+      </w:r>
+      <w:r>
+        <w:rPr>
+          <w:rFonts w:ascii="Times New Roman" w:hAnsi="Times New Roman" w:cs="Times New Roman"/>
+        </w:rPr>
+        <w:lastRenderedPageBreak/>
+        <w:t xml:space="preserve">Kurian, S. M., Shekhar, A., </w:t>
+      </w:r>
+      <w:proofErr w:type="spellStart"/>
+      <w:r>
+        <w:rPr>
+          <w:rFonts w:ascii="Times New Roman" w:hAnsi="Times New Roman" w:cs="Times New Roman"/>
+        </w:rPr>
+        <w:t>Schork</w:t>
+      </w:r>
+      <w:proofErr w:type="spellEnd"/>
+      <w:r>
+        <w:rPr>
+          <w:rFonts w:ascii="Times New Roman" w:hAnsi="Times New Roman" w:cs="Times New Roman"/>
+        </w:rPr>
+        <w:t xml:space="preserve">, N. J., Sandusky, G. E., &amp; Salomon, D. R. (2017). </w:t>
       </w:r>
       <w:r>
         <w:rPr>
@@ -3069,7 +3855,6 @@
           <w:rFonts w:ascii="Times New Roman" w:hAnsi="Times New Roman" w:cs="Times New Roman"/>
           <w:b/>
         </w:rPr>
-        <w:lastRenderedPageBreak/>
         <w:t>Phalen, P. L.</w:t>
       </w:r>
       <w:r>
@@ -3179,11 +3964,33 @@
         </w:rPr>
         <w:t xml:space="preserve">Phalen, P. L., </w:t>
       </w:r>
-      <w:r>
-        <w:rPr>
-          <w:rFonts w:ascii="Times New Roman" w:hAnsi="Times New Roman" w:cs="Times New Roman"/>
-        </w:rPr>
-        <w:t>Dimaggio, G., Popolo, R., &amp; Lysaker, P. (2017). Aspects of Theory of Mind that attenuate the relationship between persecutory delusions and social functioning in schizophrenia spectrum disorders.</w:t>
+      <w:proofErr w:type="spellStart"/>
+      <w:r>
+        <w:rPr>
+          <w:rFonts w:ascii="Times New Roman" w:hAnsi="Times New Roman" w:cs="Times New Roman"/>
+        </w:rPr>
+        <w:t>Dimaggio</w:t>
+      </w:r>
+      <w:proofErr w:type="spellEnd"/>
+      <w:r>
+        <w:rPr>
+          <w:rFonts w:ascii="Times New Roman" w:hAnsi="Times New Roman" w:cs="Times New Roman"/>
+        </w:rPr>
+        <w:t xml:space="preserve">, G., </w:t>
+      </w:r>
+      <w:proofErr w:type="spellStart"/>
+      <w:r>
+        <w:rPr>
+          <w:rFonts w:ascii="Times New Roman" w:hAnsi="Times New Roman" w:cs="Times New Roman"/>
+        </w:rPr>
+        <w:t>Popolo</w:t>
+      </w:r>
+      <w:proofErr w:type="spellEnd"/>
+      <w:r>
+        <w:rPr>
+          <w:rFonts w:ascii="Times New Roman" w:hAnsi="Times New Roman" w:cs="Times New Roman"/>
+        </w:rPr>
+        <w:t>, R., &amp; Lysaker, P. (2017). Aspects of Theory of Mind that attenuate the relationship between persecutory delusions and social functioning in schizophrenia spectrum disorders.</w:t>
       </w:r>
       <w:r>
         <w:rPr>
@@ -3267,7 +4074,21 @@
         <w:rPr>
           <w:b w:val="0"/>
         </w:rPr>
-        <w:t xml:space="preserve">Levey, D. F., Niculescu, E., Le-Niculescu, H., Dainton, H. D., </w:t>
+        <w:t xml:space="preserve">Levey, D. F., Niculescu, E., Le-Niculescu, H., </w:t>
+      </w:r>
+      <w:proofErr w:type="spellStart"/>
+      <w:r>
+        <w:rPr>
+          <w:b w:val="0"/>
+        </w:rPr>
+        <w:t>Dainton</w:t>
+      </w:r>
+      <w:proofErr w:type="spellEnd"/>
+      <w:r>
+        <w:rPr>
+          <w:b w:val="0"/>
+        </w:rPr>
+        <w:t xml:space="preserve">, H. D., </w:t>
       </w:r>
       <w:r>
         <w:t>Phalen, P. L.</w:t>
@@ -3276,7 +4097,49 @@
         <w:rPr>
           <w:b w:val="0"/>
         </w:rPr>
-        <w:t xml:space="preserve">, Ladd, T. B., Weber, H., Belanger, E., Graham, D. L., Khan, F. N., Vanipenta, N. P., Stage, E., Ballew, A., Yard, M., Gelbart, T., Shekhar, A., Schork, N. J., Kurian, S. M., Sandusky, G. E., Salomon, D. R., &amp; Niculescu, A. B. (2016). Towards understanding and predicting suicidality in women: Biomarkers and clinical risk assessment. </w:t>
+        <w:t xml:space="preserve">, Ladd, T. B., Weber, H., Belanger, E., Graham, D. L., Khan, F. N., </w:t>
+      </w:r>
+      <w:proofErr w:type="spellStart"/>
+      <w:r>
+        <w:rPr>
+          <w:b w:val="0"/>
+        </w:rPr>
+        <w:t>Vanipenta</w:t>
+      </w:r>
+      <w:proofErr w:type="spellEnd"/>
+      <w:r>
+        <w:rPr>
+          <w:b w:val="0"/>
+        </w:rPr>
+        <w:t xml:space="preserve">, N. P., Stage, E., Ballew, A., Yard, M., </w:t>
+      </w:r>
+      <w:proofErr w:type="spellStart"/>
+      <w:r>
+        <w:rPr>
+          <w:b w:val="0"/>
+        </w:rPr>
+        <w:t>Gelbart</w:t>
+      </w:r>
+      <w:proofErr w:type="spellEnd"/>
+      <w:r>
+        <w:rPr>
+          <w:b w:val="0"/>
+        </w:rPr>
+        <w:t xml:space="preserve">, T., Shekhar, A., </w:t>
+      </w:r>
+      <w:proofErr w:type="spellStart"/>
+      <w:r>
+        <w:rPr>
+          <w:b w:val="0"/>
+        </w:rPr>
+        <w:t>Schork</w:t>
+      </w:r>
+      <w:proofErr w:type="spellEnd"/>
+      <w:r>
+        <w:rPr>
+          <w:b w:val="0"/>
+        </w:rPr>
+        <w:t xml:space="preserve">, N. J., Kurian, S. M., Sandusky, G. E., Salomon, D. R., &amp; Niculescu, A. B. (2016). Towards understanding and predicting suicidality in women: Biomarkers and clinical risk assessment. </w:t>
       </w:r>
       <w:r>
         <w:rPr>
@@ -3326,11 +4189,19 @@
       <w:r>
         <w:t xml:space="preserve">Phalen, P. L., </w:t>
       </w:r>
+      <w:proofErr w:type="spellStart"/>
       <w:r>
         <w:rPr>
           <w:b w:val="0"/>
         </w:rPr>
-        <w:t>Viswanadhan, K., Lysaker, P. H., &amp; Warman, D. M. (2015).</w:t>
+        <w:t>Viswanadhan</w:t>
+      </w:r>
+      <w:proofErr w:type="spellEnd"/>
+      <w:r>
+        <w:rPr>
+          <w:b w:val="0"/>
+        </w:rPr>
+        <w:t>, K., Lysaker, P. H., &amp; Warman, D. M. (2015).</w:t>
       </w:r>
       <w:r>
         <w:rPr>
@@ -3424,7 +4295,77 @@
         <w:rPr>
           <w:b w:val="0"/>
         </w:rPr>
-        <w:t xml:space="preserve">, Le-Niculescu, H., Dainton, H. D., Jain, N., Belanger, E., James, A., George, S., Weber, H., Graham, D. L., Schweitzer, R., Ladd, T. B., Learman, R., Niculescu, E. M., Vanipenta, N. P., Khan, F. N., Mullen, J., Shankar, G., Cook, S., Humbert, C., Ballew, A., Yard, M., Gelbart, T., Shekhar, A., Schork, N. J., Kurian, S. M., Sandusky, G. E., &amp; Salomon, D. R. (2015). Predicting suicidality using a combined genomic and clinical risk assessment approach. </w:t>
+        <w:t xml:space="preserve">, Le-Niculescu, H., </w:t>
+      </w:r>
+      <w:proofErr w:type="spellStart"/>
+      <w:r>
+        <w:rPr>
+          <w:b w:val="0"/>
+        </w:rPr>
+        <w:t>Dainton</w:t>
+      </w:r>
+      <w:proofErr w:type="spellEnd"/>
+      <w:r>
+        <w:rPr>
+          <w:b w:val="0"/>
+        </w:rPr>
+        <w:t xml:space="preserve">, H. D., Jain, N., Belanger, E., James, A., George, S., Weber, H., Graham, D. L., Schweitzer, R., Ladd, T. B., </w:t>
+      </w:r>
+      <w:proofErr w:type="spellStart"/>
+      <w:r>
+        <w:rPr>
+          <w:b w:val="0"/>
+        </w:rPr>
+        <w:t>Learman</w:t>
+      </w:r>
+      <w:proofErr w:type="spellEnd"/>
+      <w:r>
+        <w:rPr>
+          <w:b w:val="0"/>
+        </w:rPr>
+        <w:t xml:space="preserve">, R., Niculescu, E. M., </w:t>
+      </w:r>
+      <w:proofErr w:type="spellStart"/>
+      <w:r>
+        <w:rPr>
+          <w:b w:val="0"/>
+        </w:rPr>
+        <w:t>Vanipenta</w:t>
+      </w:r>
+      <w:proofErr w:type="spellEnd"/>
+      <w:r>
+        <w:rPr>
+          <w:b w:val="0"/>
+        </w:rPr>
+        <w:t xml:space="preserve">, N. P., Khan, F. N., Mullen, J., Shankar, G., Cook, S., Humbert, C., Ballew, A., Yard, M., </w:t>
+      </w:r>
+      <w:proofErr w:type="spellStart"/>
+      <w:r>
+        <w:rPr>
+          <w:b w:val="0"/>
+        </w:rPr>
+        <w:t>Gelbart</w:t>
+      </w:r>
+      <w:proofErr w:type="spellEnd"/>
+      <w:r>
+        <w:rPr>
+          <w:b w:val="0"/>
+        </w:rPr>
+        <w:t xml:space="preserve">, T., Shekhar, A., </w:t>
+      </w:r>
+      <w:proofErr w:type="spellStart"/>
+      <w:r>
+        <w:rPr>
+          <w:b w:val="0"/>
+        </w:rPr>
+        <w:t>Schork</w:t>
+      </w:r>
+      <w:proofErr w:type="spellEnd"/>
+      <w:r>
+        <w:rPr>
+          <w:b w:val="0"/>
+        </w:rPr>
+        <w:t xml:space="preserve">, N. J., Kurian, S. M., Sandusky, G. E., &amp; Salomon, D. R. (2015). Predicting suicidality using a combined genomic and clinical risk assessment approach. </w:t>
       </w:r>
       <w:r>
         <w:rPr>
@@ -3667,7 +4608,21 @@
         <w:rPr>
           <w:rFonts w:ascii="Times" w:eastAsia="Times New Roman" w:hAnsi="Times" w:cs="Times New Roman"/>
         </w:rPr>
-        <w:t>(September, 2013), Psychiatrists</w:t>
+        <w:t>(</w:t>
+      </w:r>
+      <w:proofErr w:type="gramStart"/>
+      <w:r>
+        <w:rPr>
+          <w:rFonts w:ascii="Times" w:eastAsia="Times New Roman" w:hAnsi="Times" w:cs="Times New Roman"/>
+        </w:rPr>
+        <w:t>September,</w:t>
+      </w:r>
+      <w:proofErr w:type="gramEnd"/>
+      <w:r>
+        <w:rPr>
+          <w:rFonts w:ascii="Times" w:eastAsia="Times New Roman" w:hAnsi="Times" w:cs="Times New Roman"/>
+        </w:rPr>
+        <w:t xml:space="preserve"> 2013), Psychiatrists</w:t>
       </w:r>
       <w:r>
         <w:rPr>
@@ -3675,12 +4630,21 @@
         </w:rPr>
         <w:t xml:space="preserve"> and African Traditional Healers Ally on Mental Health. </w:t>
       </w:r>
+      <w:proofErr w:type="spellStart"/>
       <w:r>
         <w:rPr>
           <w:rFonts w:ascii="Times New Roman" w:eastAsia="Times New Roman" w:hAnsi="Times New Roman" w:cs="Times New Roman"/>
           <w:i/>
         </w:rPr>
-        <w:t>Humanosphere.</w:t>
+        <w:t>Humanosphere</w:t>
+      </w:r>
+      <w:proofErr w:type="spellEnd"/>
+      <w:r>
+        <w:rPr>
+          <w:rFonts w:ascii="Times New Roman" w:eastAsia="Times New Roman" w:hAnsi="Times New Roman" w:cs="Times New Roman"/>
+          <w:i/>
+        </w:rPr>
+        <w:t>.</w:t>
       </w:r>
       <w:r>
         <w:rPr>
@@ -3768,6 +4732,7 @@
         </w:rPr>
         <w:t xml:space="preserve">. </w:t>
       </w:r>
+      <w:proofErr w:type="spellStart"/>
       <w:r>
         <w:rPr>
           <w:rFonts w:ascii="Times New Roman" w:eastAsia="Times New Roman" w:hAnsi="Times New Roman" w:cs="Times New Roman"/>
@@ -3777,7 +4742,19 @@
           <w:sz w:val="22"/>
           <w:szCs w:val="22"/>
         </w:rPr>
-        <w:t>Humanosphere.</w:t>
+        <w:t>Humanosphere</w:t>
+      </w:r>
+      <w:proofErr w:type="spellEnd"/>
+      <w:r>
+        <w:rPr>
+          <w:rFonts w:ascii="Times New Roman" w:eastAsia="Times New Roman" w:hAnsi="Times New Roman" w:cs="Times New Roman"/>
+          <w:b w:val="0"/>
+          <w:i/>
+          <w:color w:val="auto"/>
+          <w:sz w:val="22"/>
+          <w:szCs w:val="22"/>
+        </w:rPr>
+        <w:t>.</w:t>
       </w:r>
       <w:r>
         <w:rPr>
@@ -3964,7 +4941,25 @@
           <w:color w:val="222222"/>
           <w:shd w:val="clear" w:color="auto" w:fill="FFFFFF"/>
         </w:rPr>
-        <w:t xml:space="preserve">(February, 2020). </w:t>
+        <w:t>(</w:t>
+      </w:r>
+      <w:proofErr w:type="gramStart"/>
+      <w:r>
+        <w:rPr>
+          <w:rFonts w:ascii="Times New Roman" w:eastAsia="Times New Roman" w:hAnsi="Times New Roman" w:cs="Times New Roman"/>
+          <w:color w:val="222222"/>
+          <w:shd w:val="clear" w:color="auto" w:fill="FFFFFF"/>
+        </w:rPr>
+        <w:t>February,</w:t>
+      </w:r>
+      <w:proofErr w:type="gramEnd"/>
+      <w:r>
+        <w:rPr>
+          <w:rFonts w:ascii="Times New Roman" w:eastAsia="Times New Roman" w:hAnsi="Times New Roman" w:cs="Times New Roman"/>
+          <w:color w:val="222222"/>
+          <w:shd w:val="clear" w:color="auto" w:fill="FFFFFF"/>
+        </w:rPr>
+        <w:t xml:space="preserve"> 2020). </w:t>
       </w:r>
       <w:r>
         <w:rPr>
@@ -4079,60 +5074,6 @@
           <w:color w:val="222222"/>
           <w:shd w:val="clear" w:color="auto" w:fill="FFFFFF"/>
         </w:rPr>
-        <w:t xml:space="preserve">Phalen, P. L. </w:t>
-      </w:r>
-      <w:r>
-        <w:rPr>
-          <w:rFonts w:ascii="Times New Roman" w:eastAsia="Times New Roman" w:hAnsi="Times New Roman" w:cs="Times New Roman"/>
-          <w:color w:val="222222"/>
-          <w:shd w:val="clear" w:color="auto" w:fill="FFFFFF"/>
-        </w:rPr>
-        <w:t xml:space="preserve">(November, 2015). Tracking the Mind: Planet of the Apps. </w:t>
-      </w:r>
-      <w:r>
-        <w:rPr>
-          <w:rFonts w:ascii="Times New Roman" w:eastAsia="Times New Roman" w:hAnsi="Times New Roman" w:cs="Times New Roman"/>
-          <w:i/>
-          <w:color w:val="222222"/>
-          <w:shd w:val="clear" w:color="auto" w:fill="FFFFFF"/>
-        </w:rPr>
-        <w:t>Translational Neuroscience Topics (TNT).</w:t>
-      </w:r>
-      <w:r>
-        <w:rPr>
-          <w:rFonts w:ascii="Times New Roman" w:eastAsia="Times New Roman" w:hAnsi="Times New Roman" w:cs="Times New Roman"/>
-          <w:color w:val="222222"/>
-          <w:shd w:val="clear" w:color="auto" w:fill="FFFFFF"/>
-        </w:rPr>
-        <w:t xml:space="preserve"> Lecture conducted from Indiana University School of Medicine.</w:t>
-      </w:r>
-    </w:p>
-    <w:p>
-      <w:pPr>
-        <w:rPr>
-          <w:rFonts w:ascii="Times New Roman" w:hAnsi="Times New Roman"/>
-          <w:b/>
-          <w:u w:val="single"/>
-        </w:rPr>
-      </w:pPr>
-    </w:p>
-    <w:p>
-      <w:pPr>
-        <w:spacing w:line="240" w:lineRule="auto"/>
-        <w:ind w:left="720" w:hanging="720"/>
-        <w:rPr>
-          <w:rFonts w:ascii="Times New Roman" w:eastAsia="Times New Roman" w:hAnsi="Times New Roman" w:cs="Times New Roman"/>
-          <w:color w:val="222222"/>
-          <w:highlight w:val="white"/>
-        </w:rPr>
-      </w:pPr>
-      <w:r>
-        <w:rPr>
-          <w:rFonts w:ascii="Times New Roman" w:eastAsia="Times New Roman" w:hAnsi="Times New Roman" w:cs="Times New Roman"/>
-          <w:b/>
-          <w:color w:val="222222"/>
-          <w:shd w:val="clear" w:color="auto" w:fill="FFFFFF"/>
-        </w:rPr>
         <w:lastRenderedPageBreak/>
         <w:t xml:space="preserve">Phalen, P. L. </w:t>
       </w:r>
@@ -4142,7 +5083,25 @@
           <w:color w:val="222222"/>
           <w:shd w:val="clear" w:color="auto" w:fill="FFFFFF"/>
         </w:rPr>
-        <w:t xml:space="preserve">(September, 2015). Mental Health Disparities After ‘Obamacare’: Methods for analyzing nationally representative datasets with complex survey designs. </w:t>
+        <w:t>(</w:t>
+      </w:r>
+      <w:proofErr w:type="gramStart"/>
+      <w:r>
+        <w:rPr>
+          <w:rFonts w:ascii="Times New Roman" w:eastAsia="Times New Roman" w:hAnsi="Times New Roman" w:cs="Times New Roman"/>
+          <w:color w:val="222222"/>
+          <w:shd w:val="clear" w:color="auto" w:fill="FFFFFF"/>
+        </w:rPr>
+        <w:t>November,</w:t>
+      </w:r>
+      <w:proofErr w:type="gramEnd"/>
+      <w:r>
+        <w:rPr>
+          <w:rFonts w:ascii="Times New Roman" w:eastAsia="Times New Roman" w:hAnsi="Times New Roman" w:cs="Times New Roman"/>
+          <w:color w:val="222222"/>
+          <w:shd w:val="clear" w:color="auto" w:fill="FFFFFF"/>
+        </w:rPr>
+        <w:t xml:space="preserve"> 2015). Tracking the Mind: Planet of the Apps. </w:t>
       </w:r>
       <w:r>
         <w:rPr>
@@ -4151,6 +5110,78 @@
           <w:color w:val="222222"/>
           <w:shd w:val="clear" w:color="auto" w:fill="FFFFFF"/>
         </w:rPr>
+        <w:t>Translational Neuroscience Topics (TNT).</w:t>
+      </w:r>
+      <w:r>
+        <w:rPr>
+          <w:rFonts w:ascii="Times New Roman" w:eastAsia="Times New Roman" w:hAnsi="Times New Roman" w:cs="Times New Roman"/>
+          <w:color w:val="222222"/>
+          <w:shd w:val="clear" w:color="auto" w:fill="FFFFFF"/>
+        </w:rPr>
+        <w:t xml:space="preserve"> Lecture conducted from Indiana University School of Medicine.</w:t>
+      </w:r>
+    </w:p>
+    <w:p>
+      <w:pPr>
+        <w:rPr>
+          <w:rFonts w:ascii="Times New Roman" w:hAnsi="Times New Roman"/>
+          <w:b/>
+          <w:u w:val="single"/>
+        </w:rPr>
+      </w:pPr>
+    </w:p>
+    <w:p>
+      <w:pPr>
+        <w:spacing w:line="240" w:lineRule="auto"/>
+        <w:ind w:left="720" w:hanging="720"/>
+        <w:rPr>
+          <w:rFonts w:ascii="Times New Roman" w:eastAsia="Times New Roman" w:hAnsi="Times New Roman" w:cs="Times New Roman"/>
+          <w:color w:val="222222"/>
+          <w:highlight w:val="white"/>
+        </w:rPr>
+      </w:pPr>
+      <w:r>
+        <w:rPr>
+          <w:rFonts w:ascii="Times New Roman" w:eastAsia="Times New Roman" w:hAnsi="Times New Roman" w:cs="Times New Roman"/>
+          <w:b/>
+          <w:color w:val="222222"/>
+          <w:shd w:val="clear" w:color="auto" w:fill="FFFFFF"/>
+        </w:rPr>
+        <w:t xml:space="preserve">Phalen, P. L. </w:t>
+      </w:r>
+      <w:r>
+        <w:rPr>
+          <w:rFonts w:ascii="Times New Roman" w:eastAsia="Times New Roman" w:hAnsi="Times New Roman" w:cs="Times New Roman"/>
+          <w:color w:val="222222"/>
+          <w:shd w:val="clear" w:color="auto" w:fill="FFFFFF"/>
+        </w:rPr>
+        <w:t>(</w:t>
+      </w:r>
+      <w:proofErr w:type="gramStart"/>
+      <w:r>
+        <w:rPr>
+          <w:rFonts w:ascii="Times New Roman" w:eastAsia="Times New Roman" w:hAnsi="Times New Roman" w:cs="Times New Roman"/>
+          <w:color w:val="222222"/>
+          <w:shd w:val="clear" w:color="auto" w:fill="FFFFFF"/>
+        </w:rPr>
+        <w:t>September,</w:t>
+      </w:r>
+      <w:proofErr w:type="gramEnd"/>
+      <w:r>
+        <w:rPr>
+          <w:rFonts w:ascii="Times New Roman" w:eastAsia="Times New Roman" w:hAnsi="Times New Roman" w:cs="Times New Roman"/>
+          <w:color w:val="222222"/>
+          <w:shd w:val="clear" w:color="auto" w:fill="FFFFFF"/>
+        </w:rPr>
+        <w:t xml:space="preserve"> 2015). Mental Health Disparities After ‘Obamacare’: Methods for analyzing nationally representative datasets with complex survey designs. </w:t>
+      </w:r>
+      <w:r>
+        <w:rPr>
+          <w:rFonts w:ascii="Times New Roman" w:eastAsia="Times New Roman" w:hAnsi="Times New Roman" w:cs="Times New Roman"/>
+          <w:i/>
+          <w:color w:val="222222"/>
+          <w:shd w:val="clear" w:color="auto" w:fill="FFFFFF"/>
+        </w:rPr>
         <w:t>ACT Collaborator Meeting.</w:t>
       </w:r>
       <w:r>
@@ -4191,7 +5222,25 @@
           <w:color w:val="222222"/>
           <w:shd w:val="clear" w:color="auto" w:fill="FFFFFF"/>
         </w:rPr>
-        <w:t xml:space="preserve">(January, 2015). Quantitative Psych Assessments: smartphone apps. </w:t>
+        <w:t>(</w:t>
+      </w:r>
+      <w:proofErr w:type="gramStart"/>
+      <w:r>
+        <w:rPr>
+          <w:rFonts w:ascii="Times New Roman" w:eastAsia="Times New Roman" w:hAnsi="Times New Roman" w:cs="Times New Roman"/>
+          <w:color w:val="222222"/>
+          <w:shd w:val="clear" w:color="auto" w:fill="FFFFFF"/>
+        </w:rPr>
+        <w:t>January,</w:t>
+      </w:r>
+      <w:proofErr w:type="gramEnd"/>
+      <w:r>
+        <w:rPr>
+          <w:rFonts w:ascii="Times New Roman" w:eastAsia="Times New Roman" w:hAnsi="Times New Roman" w:cs="Times New Roman"/>
+          <w:color w:val="222222"/>
+          <w:shd w:val="clear" w:color="auto" w:fill="FFFFFF"/>
+        </w:rPr>
+        <w:t xml:space="preserve"> 2015). Quantitative Psych Assessments: smartphone apps. </w:t>
       </w:r>
       <w:r>
         <w:rPr>
@@ -4333,7 +5382,61 @@
           <w:bCs/>
           <w:color w:val="222222"/>
         </w:rPr>
-        <w:t xml:space="preserve">Schiffman, J., Rakhshan Rouhakhtar, P., Millman, Z., Thompson, E., &amp; </w:t>
+        <w:t xml:space="preserve">Schiffman, J., </w:t>
+      </w:r>
+      <w:proofErr w:type="spellStart"/>
+      <w:r>
+        <w:rPr>
+          <w:rFonts w:ascii="Times New Roman" w:eastAsia="Times New Roman" w:hAnsi="Times New Roman" w:cs="Times New Roman"/>
+          <w:bCs/>
+          <w:color w:val="222222"/>
+        </w:rPr>
+        <w:t>Rakhshan</w:t>
+      </w:r>
+      <w:proofErr w:type="spellEnd"/>
+      <w:r>
+        <w:rPr>
+          <w:rFonts w:ascii="Times New Roman" w:eastAsia="Times New Roman" w:hAnsi="Times New Roman" w:cs="Times New Roman"/>
+          <w:bCs/>
+          <w:color w:val="222222"/>
+        </w:rPr>
+        <w:t xml:space="preserve"> </w:t>
+      </w:r>
+      <w:proofErr w:type="spellStart"/>
+      <w:r>
+        <w:rPr>
+          <w:rFonts w:ascii="Times New Roman" w:eastAsia="Times New Roman" w:hAnsi="Times New Roman" w:cs="Times New Roman"/>
+          <w:bCs/>
+          <w:color w:val="222222"/>
+        </w:rPr>
+        <w:t>Rouhakhtar</w:t>
+      </w:r>
+      <w:proofErr w:type="spellEnd"/>
+      <w:r>
+        <w:rPr>
+          <w:rFonts w:ascii="Times New Roman" w:eastAsia="Times New Roman" w:hAnsi="Times New Roman" w:cs="Times New Roman"/>
+          <w:bCs/>
+          <w:color w:val="222222"/>
+        </w:rPr>
+        <w:t xml:space="preserve">, P., </w:t>
+      </w:r>
+      <w:proofErr w:type="spellStart"/>
+      <w:r>
+        <w:rPr>
+          <w:rFonts w:ascii="Times New Roman" w:eastAsia="Times New Roman" w:hAnsi="Times New Roman" w:cs="Times New Roman"/>
+          <w:bCs/>
+          <w:color w:val="222222"/>
+        </w:rPr>
+        <w:t>Millman</w:t>
+      </w:r>
+      <w:proofErr w:type="spellEnd"/>
+      <w:r>
+        <w:rPr>
+          <w:rFonts w:ascii="Times New Roman" w:eastAsia="Times New Roman" w:hAnsi="Times New Roman" w:cs="Times New Roman"/>
+          <w:bCs/>
+          <w:color w:val="222222"/>
+        </w:rPr>
+        <w:t xml:space="preserve">, Z., Thompson, E., &amp; </w:t>
       </w:r>
       <w:r>
         <w:rPr>
@@ -4359,7 +5462,25 @@
           <w:bCs/>
           <w:color w:val="222222"/>
         </w:rPr>
-        <w:t xml:space="preserve">(April, 2020). </w:t>
+        <w:t>(</w:t>
+      </w:r>
+      <w:proofErr w:type="gramStart"/>
+      <w:r>
+        <w:rPr>
+          <w:rFonts w:ascii="Times New Roman" w:eastAsia="Times New Roman" w:hAnsi="Times New Roman" w:cs="Times New Roman"/>
+          <w:bCs/>
+          <w:color w:val="222222"/>
+        </w:rPr>
+        <w:t>April,</w:t>
+      </w:r>
+      <w:proofErr w:type="gramEnd"/>
+      <w:r>
+        <w:rPr>
+          <w:rFonts w:ascii="Times New Roman" w:eastAsia="Times New Roman" w:hAnsi="Times New Roman" w:cs="Times New Roman"/>
+          <w:bCs/>
+          <w:color w:val="222222"/>
+        </w:rPr>
+        <w:t xml:space="preserve"> 2020). </w:t>
       </w:r>
       <w:r>
         <w:rPr>
@@ -4457,7 +5578,97 @@
           <w:bCs/>
           <w:color w:val="222222"/>
         </w:rPr>
-        <w:t xml:space="preserve">Petti, E., Rakhshan Rouhakhtar, P., Klaunig, M., Bridgwater, M., Roemer, C., Andorko, N. D., DeLuca, J. S., </w:t>
+        <w:t xml:space="preserve">Petti, E., </w:t>
+      </w:r>
+      <w:proofErr w:type="spellStart"/>
+      <w:r>
+        <w:rPr>
+          <w:rFonts w:ascii="Times New Roman" w:eastAsia="Times New Roman" w:hAnsi="Times New Roman" w:cs="Times New Roman"/>
+          <w:bCs/>
+          <w:color w:val="222222"/>
+        </w:rPr>
+        <w:t>Rakhshan</w:t>
+      </w:r>
+      <w:proofErr w:type="spellEnd"/>
+      <w:r>
+        <w:rPr>
+          <w:rFonts w:ascii="Times New Roman" w:eastAsia="Times New Roman" w:hAnsi="Times New Roman" w:cs="Times New Roman"/>
+          <w:bCs/>
+          <w:color w:val="222222"/>
+        </w:rPr>
+        <w:t xml:space="preserve"> </w:t>
+      </w:r>
+      <w:proofErr w:type="spellStart"/>
+      <w:r>
+        <w:rPr>
+          <w:rFonts w:ascii="Times New Roman" w:eastAsia="Times New Roman" w:hAnsi="Times New Roman" w:cs="Times New Roman"/>
+          <w:bCs/>
+          <w:color w:val="222222"/>
+        </w:rPr>
+        <w:t>Rouhakhtar</w:t>
+      </w:r>
+      <w:proofErr w:type="spellEnd"/>
+      <w:r>
+        <w:rPr>
+          <w:rFonts w:ascii="Times New Roman" w:eastAsia="Times New Roman" w:hAnsi="Times New Roman" w:cs="Times New Roman"/>
+          <w:bCs/>
+          <w:color w:val="222222"/>
+        </w:rPr>
+        <w:t xml:space="preserve">, P., </w:t>
+      </w:r>
+      <w:proofErr w:type="spellStart"/>
+      <w:r>
+        <w:rPr>
+          <w:rFonts w:ascii="Times New Roman" w:eastAsia="Times New Roman" w:hAnsi="Times New Roman" w:cs="Times New Roman"/>
+          <w:bCs/>
+          <w:color w:val="222222"/>
+        </w:rPr>
+        <w:t>Klaunig</w:t>
+      </w:r>
+      <w:proofErr w:type="spellEnd"/>
+      <w:r>
+        <w:rPr>
+          <w:rFonts w:ascii="Times New Roman" w:eastAsia="Times New Roman" w:hAnsi="Times New Roman" w:cs="Times New Roman"/>
+          <w:bCs/>
+          <w:color w:val="222222"/>
+        </w:rPr>
+        <w:t xml:space="preserve">, M., </w:t>
+      </w:r>
+      <w:proofErr w:type="spellStart"/>
+      <w:r>
+        <w:rPr>
+          <w:rFonts w:ascii="Times New Roman" w:eastAsia="Times New Roman" w:hAnsi="Times New Roman" w:cs="Times New Roman"/>
+          <w:bCs/>
+          <w:color w:val="222222"/>
+        </w:rPr>
+        <w:t>Bridgwater</w:t>
+      </w:r>
+      <w:proofErr w:type="spellEnd"/>
+      <w:r>
+        <w:rPr>
+          <w:rFonts w:ascii="Times New Roman" w:eastAsia="Times New Roman" w:hAnsi="Times New Roman" w:cs="Times New Roman"/>
+          <w:bCs/>
+          <w:color w:val="222222"/>
+        </w:rPr>
+        <w:t xml:space="preserve">, M., Roemer, C., </w:t>
+      </w:r>
+      <w:proofErr w:type="spellStart"/>
+      <w:r>
+        <w:rPr>
+          <w:rFonts w:ascii="Times New Roman" w:eastAsia="Times New Roman" w:hAnsi="Times New Roman" w:cs="Times New Roman"/>
+          <w:bCs/>
+          <w:color w:val="222222"/>
+        </w:rPr>
+        <w:t>Andorko</w:t>
+      </w:r>
+      <w:proofErr w:type="spellEnd"/>
+      <w:r>
+        <w:rPr>
+          <w:rFonts w:ascii="Times New Roman" w:eastAsia="Times New Roman" w:hAnsi="Times New Roman" w:cs="Times New Roman"/>
+          <w:bCs/>
+          <w:color w:val="222222"/>
+        </w:rPr>
+        <w:t xml:space="preserve">, N. D., DeLuca, J. S., </w:t>
       </w:r>
       <w:r>
         <w:rPr>
@@ -4489,7 +5700,25 @@
           <w:bCs/>
           <w:color w:val="222222"/>
         </w:rPr>
-        <w:t xml:space="preserve">(April, 2020). </w:t>
+        <w:t>(</w:t>
+      </w:r>
+      <w:proofErr w:type="gramStart"/>
+      <w:r>
+        <w:rPr>
+          <w:rFonts w:ascii="Times New Roman" w:eastAsia="Times New Roman" w:hAnsi="Times New Roman" w:cs="Times New Roman"/>
+          <w:bCs/>
+          <w:color w:val="222222"/>
+        </w:rPr>
+        <w:t>April,</w:t>
+      </w:r>
+      <w:proofErr w:type="gramEnd"/>
+      <w:r>
+        <w:rPr>
+          <w:rFonts w:ascii="Times New Roman" w:eastAsia="Times New Roman" w:hAnsi="Times New Roman" w:cs="Times New Roman"/>
+          <w:bCs/>
+          <w:color w:val="222222"/>
+        </w:rPr>
+        <w:t xml:space="preserve"> 2020). </w:t>
       </w:r>
       <w:r>
         <w:rPr>
@@ -4621,7 +5850,79 @@
           <w:bCs/>
           <w:color w:val="222222"/>
         </w:rPr>
-        <w:t xml:space="preserve">Schiffman, J., Bridgwater, M., Thompson, E., Rakhshan Rouhakhtar, P., Millman, Z., </w:t>
+        <w:t xml:space="preserve">Schiffman, J., </w:t>
+      </w:r>
+      <w:proofErr w:type="spellStart"/>
+      <w:r>
+        <w:rPr>
+          <w:rFonts w:ascii="Times New Roman" w:eastAsia="Times New Roman" w:hAnsi="Times New Roman" w:cs="Times New Roman"/>
+          <w:bCs/>
+          <w:color w:val="222222"/>
+        </w:rPr>
+        <w:t>Bridgwater</w:t>
+      </w:r>
+      <w:proofErr w:type="spellEnd"/>
+      <w:r>
+        <w:rPr>
+          <w:rFonts w:ascii="Times New Roman" w:eastAsia="Times New Roman" w:hAnsi="Times New Roman" w:cs="Times New Roman"/>
+          <w:bCs/>
+          <w:color w:val="222222"/>
+        </w:rPr>
+        <w:t xml:space="preserve">, M., Thompson, E., </w:t>
+      </w:r>
+      <w:proofErr w:type="spellStart"/>
+      <w:r>
+        <w:rPr>
+          <w:rFonts w:ascii="Times New Roman" w:eastAsia="Times New Roman" w:hAnsi="Times New Roman" w:cs="Times New Roman"/>
+          <w:bCs/>
+          <w:color w:val="222222"/>
+        </w:rPr>
+        <w:t>Rakhshan</w:t>
+      </w:r>
+      <w:proofErr w:type="spellEnd"/>
+      <w:r>
+        <w:rPr>
+          <w:rFonts w:ascii="Times New Roman" w:eastAsia="Times New Roman" w:hAnsi="Times New Roman" w:cs="Times New Roman"/>
+          <w:bCs/>
+          <w:color w:val="222222"/>
+        </w:rPr>
+        <w:t xml:space="preserve"> </w:t>
+      </w:r>
+      <w:proofErr w:type="spellStart"/>
+      <w:r>
+        <w:rPr>
+          <w:rFonts w:ascii="Times New Roman" w:eastAsia="Times New Roman" w:hAnsi="Times New Roman" w:cs="Times New Roman"/>
+          <w:bCs/>
+          <w:color w:val="222222"/>
+        </w:rPr>
+        <w:t>Rouhakhtar</w:t>
+      </w:r>
+      <w:proofErr w:type="spellEnd"/>
+      <w:r>
+        <w:rPr>
+          <w:rFonts w:ascii="Times New Roman" w:eastAsia="Times New Roman" w:hAnsi="Times New Roman" w:cs="Times New Roman"/>
+          <w:bCs/>
+          <w:color w:val="222222"/>
+        </w:rPr>
+        <w:t xml:space="preserve">, P., </w:t>
+      </w:r>
+      <w:proofErr w:type="spellStart"/>
+      <w:r>
+        <w:rPr>
+          <w:rFonts w:ascii="Times New Roman" w:eastAsia="Times New Roman" w:hAnsi="Times New Roman" w:cs="Times New Roman"/>
+          <w:bCs/>
+          <w:color w:val="222222"/>
+        </w:rPr>
+        <w:t>Millman</w:t>
+      </w:r>
+      <w:proofErr w:type="spellEnd"/>
+      <w:r>
+        <w:rPr>
+          <w:rFonts w:ascii="Times New Roman" w:eastAsia="Times New Roman" w:hAnsi="Times New Roman" w:cs="Times New Roman"/>
+          <w:bCs/>
+          <w:color w:val="222222"/>
+        </w:rPr>
+        <w:t xml:space="preserve">, Z., </w:t>
       </w:r>
       <w:r>
         <w:rPr>
@@ -4637,15 +5938,51 @@
           <w:bCs/>
           <w:color w:val="222222"/>
         </w:rPr>
-        <w:t>, Klaunig, M., Kline, E., &amp; DeLuca, J. (October</w:t>
-      </w:r>
-      <w:r>
-        <w:rPr>
-          <w:rFonts w:ascii="Times New Roman" w:eastAsia="Times New Roman" w:hAnsi="Times New Roman" w:cs="Times New Roman"/>
-          <w:bCs/>
-          <w:color w:val="222222"/>
-        </w:rPr>
-        <w:t>, 2019</w:t>
+        <w:t xml:space="preserve">, </w:t>
+      </w:r>
+      <w:proofErr w:type="spellStart"/>
+      <w:r>
+        <w:rPr>
+          <w:rFonts w:ascii="Times New Roman" w:eastAsia="Times New Roman" w:hAnsi="Times New Roman" w:cs="Times New Roman"/>
+          <w:bCs/>
+          <w:color w:val="222222"/>
+        </w:rPr>
+        <w:t>Klaunig</w:t>
+      </w:r>
+      <w:proofErr w:type="spellEnd"/>
+      <w:r>
+        <w:rPr>
+          <w:rFonts w:ascii="Times New Roman" w:eastAsia="Times New Roman" w:hAnsi="Times New Roman" w:cs="Times New Roman"/>
+          <w:bCs/>
+          <w:color w:val="222222"/>
+        </w:rPr>
+        <w:t>, M., Kline, E., &amp; DeLuca, J. (</w:t>
+      </w:r>
+      <w:proofErr w:type="gramStart"/>
+      <w:r>
+        <w:rPr>
+          <w:rFonts w:ascii="Times New Roman" w:eastAsia="Times New Roman" w:hAnsi="Times New Roman" w:cs="Times New Roman"/>
+          <w:bCs/>
+          <w:color w:val="222222"/>
+        </w:rPr>
+        <w:t>October</w:t>
+      </w:r>
+      <w:r>
+        <w:rPr>
+          <w:rFonts w:ascii="Times New Roman" w:eastAsia="Times New Roman" w:hAnsi="Times New Roman" w:cs="Times New Roman"/>
+          <w:bCs/>
+          <w:color w:val="222222"/>
+        </w:rPr>
+        <w:t>,</w:t>
+      </w:r>
+      <w:proofErr w:type="gramEnd"/>
+      <w:r>
+        <w:rPr>
+          <w:rFonts w:ascii="Times New Roman" w:eastAsia="Times New Roman" w:hAnsi="Times New Roman" w:cs="Times New Roman"/>
+          <w:bCs/>
+          <w:color w:val="222222"/>
+        </w:rPr>
+        <w:t xml:space="preserve"> 2019</w:t>
       </w:r>
       <w:r>
         <w:rPr>
@@ -4741,7 +6078,43 @@
           <w:bCs/>
           <w:color w:val="222222"/>
         </w:rPr>
-        <w:t xml:space="preserve"> Nurnberger, J., Shekhar, A., Kurian, S. (October, 2019). </w:t>
+        <w:t xml:space="preserve"> </w:t>
+      </w:r>
+      <w:proofErr w:type="spellStart"/>
+      <w:r>
+        <w:rPr>
+          <w:rFonts w:ascii="Times New Roman" w:eastAsia="Times New Roman" w:hAnsi="Times New Roman" w:cs="Times New Roman"/>
+          <w:bCs/>
+          <w:color w:val="222222"/>
+        </w:rPr>
+        <w:t>Nurnberger</w:t>
+      </w:r>
+      <w:proofErr w:type="spellEnd"/>
+      <w:r>
+        <w:rPr>
+          <w:rFonts w:ascii="Times New Roman" w:eastAsia="Times New Roman" w:hAnsi="Times New Roman" w:cs="Times New Roman"/>
+          <w:bCs/>
+          <w:color w:val="222222"/>
+        </w:rPr>
+        <w:t>, J., Shekhar, A., Kurian, S. (</w:t>
+      </w:r>
+      <w:proofErr w:type="gramStart"/>
+      <w:r>
+        <w:rPr>
+          <w:rFonts w:ascii="Times New Roman" w:eastAsia="Times New Roman" w:hAnsi="Times New Roman" w:cs="Times New Roman"/>
+          <w:bCs/>
+          <w:color w:val="222222"/>
+        </w:rPr>
+        <w:t>October,</w:t>
+      </w:r>
+      <w:proofErr w:type="gramEnd"/>
+      <w:r>
+        <w:rPr>
+          <w:rFonts w:ascii="Times New Roman" w:eastAsia="Times New Roman" w:hAnsi="Times New Roman" w:cs="Times New Roman"/>
+          <w:bCs/>
+          <w:color w:val="222222"/>
+        </w:rPr>
+        <w:t xml:space="preserve"> 2019). </w:t>
       </w:r>
       <w:r>
         <w:rPr>
@@ -4783,7 +6156,25 @@
           <w:bCs/>
           <w:color w:val="222222"/>
         </w:rPr>
-        <w:t xml:space="preserve"> at the XXVIIth </w:t>
+        <w:t xml:space="preserve"> at the </w:t>
+      </w:r>
+      <w:proofErr w:type="spellStart"/>
+      <w:r>
+        <w:rPr>
+          <w:rFonts w:ascii="Times New Roman" w:eastAsia="Times New Roman" w:hAnsi="Times New Roman" w:cs="Times New Roman"/>
+          <w:bCs/>
+          <w:color w:val="222222"/>
+        </w:rPr>
+        <w:t>XXVIIth</w:t>
+      </w:r>
+      <w:proofErr w:type="spellEnd"/>
+      <w:r>
+        <w:rPr>
+          <w:rFonts w:ascii="Times New Roman" w:eastAsia="Times New Roman" w:hAnsi="Times New Roman" w:cs="Times New Roman"/>
+          <w:bCs/>
+          <w:color w:val="222222"/>
+        </w:rPr>
+        <w:t xml:space="preserve"> </w:t>
       </w:r>
       <w:r>
         <w:rPr>
@@ -4918,8 +6309,36 @@
           <w:bCs/>
           <w:color w:val="222222"/>
         </w:rPr>
-        <w:t xml:space="preserve"> Rakhshan Rouhakhtar</w:t>
-      </w:r>
+        <w:t xml:space="preserve"> </w:t>
+      </w:r>
+      <w:proofErr w:type="spellStart"/>
+      <w:r>
+        <w:rPr>
+          <w:rFonts w:ascii="Times New Roman" w:eastAsia="Times New Roman" w:hAnsi="Times New Roman" w:cs="Times New Roman"/>
+          <w:bCs/>
+          <w:color w:val="222222"/>
+        </w:rPr>
+        <w:t>Rakhshan</w:t>
+      </w:r>
+      <w:proofErr w:type="spellEnd"/>
+      <w:r>
+        <w:rPr>
+          <w:rFonts w:ascii="Times New Roman" w:eastAsia="Times New Roman" w:hAnsi="Times New Roman" w:cs="Times New Roman"/>
+          <w:bCs/>
+          <w:color w:val="222222"/>
+        </w:rPr>
+        <w:t xml:space="preserve"> </w:t>
+      </w:r>
+      <w:proofErr w:type="spellStart"/>
+      <w:r>
+        <w:rPr>
+          <w:rFonts w:ascii="Times New Roman" w:eastAsia="Times New Roman" w:hAnsi="Times New Roman" w:cs="Times New Roman"/>
+          <w:bCs/>
+          <w:color w:val="222222"/>
+        </w:rPr>
+        <w:t>Rouhakhtar</w:t>
+      </w:r>
+      <w:proofErr w:type="spellEnd"/>
       <w:r>
         <w:rPr>
           <w:rFonts w:ascii="Times New Roman" w:eastAsia="Times New Roman" w:hAnsi="Times New Roman" w:cs="Times New Roman"/>
@@ -4934,8 +6353,18 @@
           <w:bCs/>
           <w:color w:val="222222"/>
         </w:rPr>
-        <w:t xml:space="preserve"> Andorko</w:t>
-      </w:r>
+        <w:t xml:space="preserve"> </w:t>
+      </w:r>
+      <w:proofErr w:type="spellStart"/>
+      <w:r>
+        <w:rPr>
+          <w:rFonts w:ascii="Times New Roman" w:eastAsia="Times New Roman" w:hAnsi="Times New Roman" w:cs="Times New Roman"/>
+          <w:bCs/>
+          <w:color w:val="222222"/>
+        </w:rPr>
+        <w:t>Andorko</w:t>
+      </w:r>
+      <w:proofErr w:type="spellEnd"/>
       <w:r>
         <w:rPr>
           <w:rFonts w:ascii="Times New Roman" w:eastAsia="Times New Roman" w:hAnsi="Times New Roman" w:cs="Times New Roman"/>
@@ -4966,8 +6395,18 @@
           <w:bCs/>
           <w:color w:val="222222"/>
         </w:rPr>
-        <w:t xml:space="preserve"> Millman</w:t>
-      </w:r>
+        <w:t xml:space="preserve"> </w:t>
+      </w:r>
+      <w:proofErr w:type="spellStart"/>
+      <w:r>
+        <w:rPr>
+          <w:rFonts w:ascii="Times New Roman" w:eastAsia="Times New Roman" w:hAnsi="Times New Roman" w:cs="Times New Roman"/>
+          <w:bCs/>
+          <w:color w:val="222222"/>
+        </w:rPr>
+        <w:t>Millman</w:t>
+      </w:r>
+      <w:proofErr w:type="spellEnd"/>
       <w:r>
         <w:rPr>
           <w:rFonts w:ascii="Times New Roman" w:eastAsia="Times New Roman" w:hAnsi="Times New Roman" w:cs="Times New Roman"/>
@@ -5124,7 +6563,29 @@
           <w:iCs/>
           <w:color w:val="222222"/>
         </w:rPr>
-        <w:t>n Adolescents At Clinical High Risk For Psychosis</w:t>
+        <w:t xml:space="preserve">n Adolescents </w:t>
+      </w:r>
+      <w:proofErr w:type="gramStart"/>
+      <w:r>
+        <w:rPr>
+          <w:rFonts w:ascii="Times New Roman" w:eastAsia="Times New Roman" w:hAnsi="Times New Roman" w:cs="Times New Roman"/>
+          <w:bCs/>
+          <w:i/>
+          <w:iCs/>
+          <w:color w:val="222222"/>
+        </w:rPr>
+        <w:t>At</w:t>
+      </w:r>
+      <w:proofErr w:type="gramEnd"/>
+      <w:r>
+        <w:rPr>
+          <w:rFonts w:ascii="Times New Roman" w:eastAsia="Times New Roman" w:hAnsi="Times New Roman" w:cs="Times New Roman"/>
+          <w:bCs/>
+          <w:i/>
+          <w:iCs/>
+          <w:color w:val="222222"/>
+        </w:rPr>
+        <w:t xml:space="preserve"> Clinical High Risk For Psychosis</w:t>
       </w:r>
       <w:r>
         <w:rPr>
@@ -5209,7 +6670,27 @@
           <w:highlight w:val="white"/>
           <w:shd w:val="clear" w:color="auto" w:fill="FFFFFF"/>
         </w:rPr>
-        <w:t xml:space="preserve">(July, 2019). </w:t>
+        <w:t>(</w:t>
+      </w:r>
+      <w:proofErr w:type="gramStart"/>
+      <w:r>
+        <w:rPr>
+          <w:rFonts w:ascii="Times New Roman" w:eastAsia="Times New Roman" w:hAnsi="Times New Roman" w:cs="Times New Roman"/>
+          <w:color w:val="222222"/>
+          <w:highlight w:val="white"/>
+          <w:shd w:val="clear" w:color="auto" w:fill="FFFFFF"/>
+        </w:rPr>
+        <w:t>July,</w:t>
+      </w:r>
+      <w:proofErr w:type="gramEnd"/>
+      <w:r>
+        <w:rPr>
+          <w:rFonts w:ascii="Times New Roman" w:eastAsia="Times New Roman" w:hAnsi="Times New Roman" w:cs="Times New Roman"/>
+          <w:color w:val="222222"/>
+          <w:highlight w:val="white"/>
+          <w:shd w:val="clear" w:color="auto" w:fill="FFFFFF"/>
+        </w:rPr>
+        <w:t xml:space="preserve"> 2019). </w:t>
       </w:r>
       <w:r>
         <w:rPr>
@@ -5243,17 +6724,37 @@
           <w:highlight w:val="white"/>
           <w:shd w:val="clear" w:color="auto" w:fill="FFFFFF"/>
         </w:rPr>
-        <w:t>presented at Beckfest 2019 (International Cognitive Behavioral Therapy for Psychosis). Philadelphia, PA.</w:t>
-      </w:r>
-    </w:p>
-    <w:p>
-      <w:pPr>
-        <w:spacing w:line="240" w:lineRule="auto"/>
-        <w:rPr>
-          <w:rFonts w:ascii="Times New Roman" w:eastAsia="Times New Roman" w:hAnsi="Times New Roman" w:cs="Times New Roman"/>
-          <w:b/>
+        <w:t xml:space="preserve">presented at </w:t>
+      </w:r>
+      <w:proofErr w:type="spellStart"/>
+      <w:r>
+        <w:rPr>
+          <w:rFonts w:ascii="Times New Roman" w:eastAsia="Times New Roman" w:hAnsi="Times New Roman" w:cs="Times New Roman"/>
           <w:color w:val="222222"/>
           <w:highlight w:val="white"/>
+          <w:shd w:val="clear" w:color="auto" w:fill="FFFFFF"/>
+        </w:rPr>
+        <w:t>Beckfest</w:t>
+      </w:r>
+      <w:proofErr w:type="spellEnd"/>
+      <w:r>
+        <w:rPr>
+          <w:rFonts w:ascii="Times New Roman" w:eastAsia="Times New Roman" w:hAnsi="Times New Roman" w:cs="Times New Roman"/>
+          <w:color w:val="222222"/>
+          <w:highlight w:val="white"/>
+          <w:shd w:val="clear" w:color="auto" w:fill="FFFFFF"/>
+        </w:rPr>
+        <w:t xml:space="preserve"> 2019 (International Cognitive Behavioral Therapy for Psychosis). Philadelphia, PA.</w:t>
+      </w:r>
+    </w:p>
+    <w:p>
+      <w:pPr>
+        <w:spacing w:line="240" w:lineRule="auto"/>
+        <w:rPr>
+          <w:rFonts w:ascii="Times New Roman" w:eastAsia="Times New Roman" w:hAnsi="Times New Roman" w:cs="Times New Roman"/>
+          <w:b/>
+          <w:color w:val="222222"/>
+          <w:highlight w:val="white"/>
         </w:rPr>
       </w:pPr>
     </w:p>
@@ -5262,13 +6763,41 @@
         <w:spacing w:line="240" w:lineRule="auto"/>
         <w:ind w:left="720" w:hanging="720"/>
       </w:pPr>
-      <w:r>
-        <w:rPr>
-          <w:rFonts w:ascii="Times New Roman" w:eastAsia="Times New Roman" w:hAnsi="Times New Roman" w:cs="Times New Roman"/>
-          <w:color w:val="222222"/>
-          <w:shd w:val="clear" w:color="auto" w:fill="FFFFFF"/>
-        </w:rPr>
-        <w:t xml:space="preserve">Lowder, E., Ray, B., Kivisto, A., </w:t>
+      <w:proofErr w:type="spellStart"/>
+      <w:r>
+        <w:rPr>
+          <w:rFonts w:ascii="Times New Roman" w:eastAsia="Times New Roman" w:hAnsi="Times New Roman" w:cs="Times New Roman"/>
+          <w:color w:val="222222"/>
+          <w:shd w:val="clear" w:color="auto" w:fill="FFFFFF"/>
+        </w:rPr>
+        <w:t>Lowder</w:t>
+      </w:r>
+      <w:proofErr w:type="spellEnd"/>
+      <w:r>
+        <w:rPr>
+          <w:rFonts w:ascii="Times New Roman" w:eastAsia="Times New Roman" w:hAnsi="Times New Roman" w:cs="Times New Roman"/>
+          <w:color w:val="222222"/>
+          <w:shd w:val="clear" w:color="auto" w:fill="FFFFFF"/>
+        </w:rPr>
+        <w:t xml:space="preserve">, E., Ray, B., </w:t>
+      </w:r>
+      <w:proofErr w:type="spellStart"/>
+      <w:r>
+        <w:rPr>
+          <w:rFonts w:ascii="Times New Roman" w:eastAsia="Times New Roman" w:hAnsi="Times New Roman" w:cs="Times New Roman"/>
+          <w:color w:val="222222"/>
+          <w:shd w:val="clear" w:color="auto" w:fill="FFFFFF"/>
+        </w:rPr>
+        <w:t>Kivisto</w:t>
+      </w:r>
+      <w:proofErr w:type="spellEnd"/>
+      <w:r>
+        <w:rPr>
+          <w:rFonts w:ascii="Times New Roman" w:eastAsia="Times New Roman" w:hAnsi="Times New Roman" w:cs="Times New Roman"/>
+          <w:color w:val="222222"/>
+          <w:shd w:val="clear" w:color="auto" w:fill="FFFFFF"/>
+        </w:rPr>
+        <w:t xml:space="preserve">, A., </w:t>
       </w:r>
       <w:r>
         <w:rPr>
@@ -5285,7 +6814,25 @@
           <w:color w:val="222222"/>
           <w:shd w:val="clear" w:color="auto" w:fill="FFFFFF"/>
         </w:rPr>
-        <w:t xml:space="preserve">, &amp; Gil, H (November, 2018). </w:t>
+        <w:t>, &amp; Gil, H (</w:t>
+      </w:r>
+      <w:proofErr w:type="gramStart"/>
+      <w:r>
+        <w:rPr>
+          <w:rFonts w:ascii="Times New Roman" w:eastAsia="Times New Roman" w:hAnsi="Times New Roman" w:cs="Times New Roman"/>
+          <w:color w:val="222222"/>
+          <w:shd w:val="clear" w:color="auto" w:fill="FFFFFF"/>
+        </w:rPr>
+        <w:t>November,</w:t>
+      </w:r>
+      <w:proofErr w:type="gramEnd"/>
+      <w:r>
+        <w:rPr>
+          <w:rFonts w:ascii="Times New Roman" w:eastAsia="Times New Roman" w:hAnsi="Times New Roman" w:cs="Times New Roman"/>
+          <w:color w:val="222222"/>
+          <w:shd w:val="clear" w:color="auto" w:fill="FFFFFF"/>
+        </w:rPr>
+        <w:t xml:space="preserve"> 2018). </w:t>
       </w:r>
       <w:r>
         <w:rPr>
@@ -5336,7 +6883,25 @@
           <w:color w:val="222222"/>
           <w:shd w:val="clear" w:color="auto" w:fill="FFFFFF"/>
         </w:rPr>
-        <w:t xml:space="preserve">Warman, D, &amp; Martin, J. (November, 2018). </w:t>
+        <w:t>Warman, D, &amp; Martin, J. (</w:t>
+      </w:r>
+      <w:proofErr w:type="gramStart"/>
+      <w:r>
+        <w:rPr>
+          <w:rFonts w:ascii="Times New Roman" w:eastAsia="Times New Roman" w:hAnsi="Times New Roman" w:cs="Times New Roman"/>
+          <w:color w:val="222222"/>
+          <w:shd w:val="clear" w:color="auto" w:fill="FFFFFF"/>
+        </w:rPr>
+        <w:t>November,</w:t>
+      </w:r>
+      <w:proofErr w:type="gramEnd"/>
+      <w:r>
+        <w:rPr>
+          <w:rFonts w:ascii="Times New Roman" w:eastAsia="Times New Roman" w:hAnsi="Times New Roman" w:cs="Times New Roman"/>
+          <w:color w:val="222222"/>
+          <w:shd w:val="clear" w:color="auto" w:fill="FFFFFF"/>
+        </w:rPr>
+        <w:t xml:space="preserve"> 2018). </w:t>
       </w:r>
       <w:r>
         <w:rPr>
@@ -5356,12 +6921,24 @@
           <w:color w:val="222222"/>
           <w:shd w:val="clear" w:color="auto" w:fill="FFFFFF"/>
         </w:rPr>
-        <w:t>Personal beliefs/experiences and stigma toward voice-hearers..</w:t>
-      </w:r>
-      <w:r>
-        <w:rPr>
-          <w:rFonts w:ascii="Times New Roman" w:hAnsi="Times New Roman" w:cs="Times New Roman"/>
+        <w:t>Personal beliefs/experiences and stigma toward voice-</w:t>
+      </w:r>
+      <w:proofErr w:type="gramStart"/>
+      <w:r>
+        <w:rPr>
+          <w:rFonts w:ascii="Times New Roman" w:eastAsia="Times New Roman" w:hAnsi="Times New Roman" w:cs="Times New Roman"/>
+          <w:bCs/>
           <w:i/>
+          <w:color w:val="222222"/>
+          <w:shd w:val="clear" w:color="auto" w:fill="FFFFFF"/>
+        </w:rPr>
+        <w:t>hearers..</w:t>
+      </w:r>
+      <w:proofErr w:type="gramEnd"/>
+      <w:r>
+        <w:rPr>
+          <w:rFonts w:ascii="Times New Roman" w:hAnsi="Times New Roman" w:cs="Times New Roman"/>
+          <w:i/>
         </w:rPr>
         <w:t xml:space="preserve"> </w:t>
       </w:r>
@@ -5403,14 +6980,26 @@
           <w:color w:val="auto"/>
         </w:rPr>
       </w:pPr>
-      <w:r>
-        <w:rPr>
-          <w:rFonts w:ascii="Times New Roman" w:eastAsia="Times New Roman" w:hAnsi="Times New Roman" w:cs="Times New Roman"/>
-          <w:bCs/>
-          <w:color w:val="222222"/>
-          <w:shd w:val="clear" w:color="auto" w:fill="FFFFFF"/>
-        </w:rPr>
-        <w:t xml:space="preserve">Rakhshan, P., </w:t>
+      <w:proofErr w:type="spellStart"/>
+      <w:r>
+        <w:rPr>
+          <w:rFonts w:ascii="Times New Roman" w:eastAsia="Times New Roman" w:hAnsi="Times New Roman" w:cs="Times New Roman"/>
+          <w:bCs/>
+          <w:color w:val="222222"/>
+          <w:shd w:val="clear" w:color="auto" w:fill="FFFFFF"/>
+        </w:rPr>
+        <w:lastRenderedPageBreak/>
+        <w:t>Rakhshan</w:t>
+      </w:r>
+      <w:proofErr w:type="spellEnd"/>
+      <w:r>
+        <w:rPr>
+          <w:rFonts w:ascii="Times New Roman" w:eastAsia="Times New Roman" w:hAnsi="Times New Roman" w:cs="Times New Roman"/>
+          <w:bCs/>
+          <w:color w:val="222222"/>
+          <w:shd w:val="clear" w:color="auto" w:fill="FFFFFF"/>
+        </w:rPr>
+        <w:t xml:space="preserve">, P., </w:t>
       </w:r>
       <w:r>
         <w:rPr>
@@ -5429,7 +7018,67 @@
           <w:color w:val="222222"/>
           <w:shd w:val="clear" w:color="auto" w:fill="FFFFFF"/>
         </w:rPr>
-        <w:t xml:space="preserve"> Thompson, E., Andorko, N., Millman, Z. B., Sun, S, and Schiffman, J. (July, 2018). </w:t>
+        <w:t xml:space="preserve"> Thompson, E., </w:t>
+      </w:r>
+      <w:proofErr w:type="spellStart"/>
+      <w:r>
+        <w:rPr>
+          <w:rFonts w:ascii="Times New Roman" w:eastAsia="Times New Roman" w:hAnsi="Times New Roman" w:cs="Times New Roman"/>
+          <w:bCs/>
+          <w:color w:val="222222"/>
+          <w:shd w:val="clear" w:color="auto" w:fill="FFFFFF"/>
+        </w:rPr>
+        <w:t>Andorko</w:t>
+      </w:r>
+      <w:proofErr w:type="spellEnd"/>
+      <w:r>
+        <w:rPr>
+          <w:rFonts w:ascii="Times New Roman" w:eastAsia="Times New Roman" w:hAnsi="Times New Roman" w:cs="Times New Roman"/>
+          <w:bCs/>
+          <w:color w:val="222222"/>
+          <w:shd w:val="clear" w:color="auto" w:fill="FFFFFF"/>
+        </w:rPr>
+        <w:t xml:space="preserve">, N., </w:t>
+      </w:r>
+      <w:proofErr w:type="spellStart"/>
+      <w:r>
+        <w:rPr>
+          <w:rFonts w:ascii="Times New Roman" w:eastAsia="Times New Roman" w:hAnsi="Times New Roman" w:cs="Times New Roman"/>
+          <w:bCs/>
+          <w:color w:val="222222"/>
+          <w:shd w:val="clear" w:color="auto" w:fill="FFFFFF"/>
+        </w:rPr>
+        <w:t>Millman</w:t>
+      </w:r>
+      <w:proofErr w:type="spellEnd"/>
+      <w:r>
+        <w:rPr>
+          <w:rFonts w:ascii="Times New Roman" w:eastAsia="Times New Roman" w:hAnsi="Times New Roman" w:cs="Times New Roman"/>
+          <w:bCs/>
+          <w:color w:val="222222"/>
+          <w:shd w:val="clear" w:color="auto" w:fill="FFFFFF"/>
+        </w:rPr>
+        <w:t>, Z. B., Sun, S, and Schiffman, J. (</w:t>
+      </w:r>
+      <w:proofErr w:type="gramStart"/>
+      <w:r>
+        <w:rPr>
+          <w:rFonts w:ascii="Times New Roman" w:eastAsia="Times New Roman" w:hAnsi="Times New Roman" w:cs="Times New Roman"/>
+          <w:bCs/>
+          <w:color w:val="222222"/>
+          <w:shd w:val="clear" w:color="auto" w:fill="FFFFFF"/>
+        </w:rPr>
+        <w:t>July,</w:t>
+      </w:r>
+      <w:proofErr w:type="gramEnd"/>
+      <w:r>
+        <w:rPr>
+          <w:rFonts w:ascii="Times New Roman" w:eastAsia="Times New Roman" w:hAnsi="Times New Roman" w:cs="Times New Roman"/>
+          <w:bCs/>
+          <w:color w:val="222222"/>
+          <w:shd w:val="clear" w:color="auto" w:fill="FFFFFF"/>
+        </w:rPr>
+        <w:t xml:space="preserve"> 2018). </w:t>
       </w:r>
       <w:r>
         <w:rPr>
@@ -5501,7 +7150,6 @@
           <w:color w:val="222222"/>
           <w:shd w:val="clear" w:color="auto" w:fill="FFFFFF"/>
         </w:rPr>
-        <w:lastRenderedPageBreak/>
         <w:t xml:space="preserve">Phalen, P. </w:t>
       </w:r>
       <w:r>
@@ -5511,7 +7159,27 @@
           <w:color w:val="222222"/>
           <w:shd w:val="clear" w:color="auto" w:fill="FFFFFF"/>
         </w:rPr>
-        <w:t xml:space="preserve">(January, 2018). </w:t>
+        <w:t>(</w:t>
+      </w:r>
+      <w:proofErr w:type="gramStart"/>
+      <w:r>
+        <w:rPr>
+          <w:rFonts w:ascii="Times New Roman" w:eastAsia="Times New Roman" w:hAnsi="Times New Roman" w:cs="Times New Roman"/>
+          <w:bCs/>
+          <w:color w:val="222222"/>
+          <w:shd w:val="clear" w:color="auto" w:fill="FFFFFF"/>
+        </w:rPr>
+        <w:t>January,</w:t>
+      </w:r>
+      <w:proofErr w:type="gramEnd"/>
+      <w:r>
+        <w:rPr>
+          <w:rFonts w:ascii="Times New Roman" w:eastAsia="Times New Roman" w:hAnsi="Times New Roman" w:cs="Times New Roman"/>
+          <w:bCs/>
+          <w:color w:val="222222"/>
+          <w:shd w:val="clear" w:color="auto" w:fill="FFFFFF"/>
+        </w:rPr>
+        <w:t xml:space="preserve"> 2018). </w:t>
       </w:r>
       <w:r>
         <w:rPr>
@@ -5534,7 +7202,21 @@
         <w:rPr>
           <w:rFonts w:ascii="Times New Roman" w:hAnsi="Times New Roman" w:cs="Times New Roman"/>
         </w:rPr>
-        <w:t>Poster presentation at the StanCon 2018 conference. Pacific Grove, California.</w:t>
+        <w:t xml:space="preserve">Poster presentation at the </w:t>
+      </w:r>
+      <w:proofErr w:type="spellStart"/>
+      <w:r>
+        <w:rPr>
+          <w:rFonts w:ascii="Times New Roman" w:hAnsi="Times New Roman" w:cs="Times New Roman"/>
+        </w:rPr>
+        <w:t>StanCon</w:t>
+      </w:r>
+      <w:proofErr w:type="spellEnd"/>
+      <w:r>
+        <w:rPr>
+          <w:rFonts w:ascii="Times New Roman" w:hAnsi="Times New Roman" w:cs="Times New Roman"/>
+        </w:rPr>
+        <w:t xml:space="preserve"> 2018 conference. Pacific Grove, California.</w:t>
       </w:r>
     </w:p>
     <w:p>
@@ -5574,7 +7256,25 @@
           <w:color w:val="222222"/>
           <w:shd w:val="clear" w:color="auto" w:fill="FFFFFF"/>
         </w:rPr>
-        <w:t xml:space="preserve">Warman, D, &amp; Martin, J. (November, 2017). </w:t>
+        <w:t>Warman, D, &amp; Martin, J. (</w:t>
+      </w:r>
+      <w:proofErr w:type="gramStart"/>
+      <w:r>
+        <w:rPr>
+          <w:rFonts w:ascii="Times New Roman" w:eastAsia="Times New Roman" w:hAnsi="Times New Roman" w:cs="Times New Roman"/>
+          <w:color w:val="222222"/>
+          <w:shd w:val="clear" w:color="auto" w:fill="FFFFFF"/>
+        </w:rPr>
+        <w:t>November,</w:t>
+      </w:r>
+      <w:proofErr w:type="gramEnd"/>
+      <w:r>
+        <w:rPr>
+          <w:rFonts w:ascii="Times New Roman" w:eastAsia="Times New Roman" w:hAnsi="Times New Roman" w:cs="Times New Roman"/>
+          <w:color w:val="222222"/>
+          <w:shd w:val="clear" w:color="auto" w:fill="FFFFFF"/>
+        </w:rPr>
+        <w:t xml:space="preserve"> 2017). </w:t>
       </w:r>
       <w:r>
         <w:rPr>
@@ -5643,7 +7343,25 @@
           <w:color w:val="222222"/>
           <w:shd w:val="clear" w:color="auto" w:fill="FFFFFF"/>
         </w:rPr>
-        <w:t xml:space="preserve">&amp; Warman, D. (November, 2016). </w:t>
+        <w:t>&amp; Warman, D. (</w:t>
+      </w:r>
+      <w:proofErr w:type="gramStart"/>
+      <w:r>
+        <w:rPr>
+          <w:rFonts w:ascii="Times New Roman" w:eastAsia="Times New Roman" w:hAnsi="Times New Roman" w:cs="Times New Roman"/>
+          <w:color w:val="222222"/>
+          <w:shd w:val="clear" w:color="auto" w:fill="FFFFFF"/>
+        </w:rPr>
+        <w:t>November,</w:t>
+      </w:r>
+      <w:proofErr w:type="gramEnd"/>
+      <w:r>
+        <w:rPr>
+          <w:rFonts w:ascii="Times New Roman" w:eastAsia="Times New Roman" w:hAnsi="Times New Roman" w:cs="Times New Roman"/>
+          <w:color w:val="222222"/>
+          <w:shd w:val="clear" w:color="auto" w:fill="FFFFFF"/>
+        </w:rPr>
+        <w:t xml:space="preserve"> 2016). </w:t>
       </w:r>
       <w:r>
         <w:rPr>
@@ -5697,7 +7415,25 @@
           <w:color w:val="222222"/>
           <w:shd w:val="clear" w:color="auto" w:fill="FFFFFF"/>
         </w:rPr>
-        <w:t xml:space="preserve">&amp; Warman, D. (November, 2016). </w:t>
+        <w:t>&amp; Warman, D. (</w:t>
+      </w:r>
+      <w:proofErr w:type="gramStart"/>
+      <w:r>
+        <w:rPr>
+          <w:rFonts w:ascii="Times New Roman" w:eastAsia="Times New Roman" w:hAnsi="Times New Roman" w:cs="Times New Roman"/>
+          <w:color w:val="222222"/>
+          <w:shd w:val="clear" w:color="auto" w:fill="FFFFFF"/>
+        </w:rPr>
+        <w:t>November,</w:t>
+      </w:r>
+      <w:proofErr w:type="gramEnd"/>
+      <w:r>
+        <w:rPr>
+          <w:rFonts w:ascii="Times New Roman" w:eastAsia="Times New Roman" w:hAnsi="Times New Roman" w:cs="Times New Roman"/>
+          <w:color w:val="222222"/>
+          <w:shd w:val="clear" w:color="auto" w:fill="FFFFFF"/>
+        </w:rPr>
+        <w:t xml:space="preserve"> 2016). </w:t>
       </w:r>
       <w:r>
         <w:rPr>
@@ -5743,13 +7479,23 @@
           <w:rFonts w:ascii="Times New Roman" w:hAnsi="Times New Roman"/>
         </w:rPr>
       </w:pPr>
-      <w:r>
-        <w:rPr>
-          <w:rFonts w:ascii="Times New Roman" w:eastAsia="Times New Roman" w:hAnsi="Times New Roman" w:cs="Times New Roman"/>
-          <w:color w:val="222222"/>
-          <w:shd w:val="clear" w:color="auto" w:fill="FFFFFF"/>
-        </w:rPr>
-        <w:t xml:space="preserve">Viswanadhan, K., </w:t>
+      <w:proofErr w:type="spellStart"/>
+      <w:r>
+        <w:rPr>
+          <w:rFonts w:ascii="Times New Roman" w:eastAsia="Times New Roman" w:hAnsi="Times New Roman" w:cs="Times New Roman"/>
+          <w:color w:val="222222"/>
+          <w:shd w:val="clear" w:color="auto" w:fill="FFFFFF"/>
+        </w:rPr>
+        <w:t>Viswanadhan</w:t>
+      </w:r>
+      <w:proofErr w:type="spellEnd"/>
+      <w:r>
+        <w:rPr>
+          <w:rFonts w:ascii="Times New Roman" w:eastAsia="Times New Roman" w:hAnsi="Times New Roman" w:cs="Times New Roman"/>
+          <w:color w:val="222222"/>
+          <w:shd w:val="clear" w:color="auto" w:fill="FFFFFF"/>
+        </w:rPr>
+        <w:t xml:space="preserve">, K., </w:t>
       </w:r>
       <w:r>
         <w:rPr>
@@ -5766,7 +7512,25 @@
           <w:color w:val="222222"/>
           <w:shd w:val="clear" w:color="auto" w:fill="FFFFFF"/>
         </w:rPr>
-        <w:t xml:space="preserve">&amp; Warman, D. (November, 2016). </w:t>
+        <w:t>&amp; Warman, D. (</w:t>
+      </w:r>
+      <w:proofErr w:type="gramStart"/>
+      <w:r>
+        <w:rPr>
+          <w:rFonts w:ascii="Times New Roman" w:eastAsia="Times New Roman" w:hAnsi="Times New Roman" w:cs="Times New Roman"/>
+          <w:color w:val="222222"/>
+          <w:shd w:val="clear" w:color="auto" w:fill="FFFFFF"/>
+        </w:rPr>
+        <w:t>November,</w:t>
+      </w:r>
+      <w:proofErr w:type="gramEnd"/>
+      <w:r>
+        <w:rPr>
+          <w:rFonts w:ascii="Times New Roman" w:eastAsia="Times New Roman" w:hAnsi="Times New Roman" w:cs="Times New Roman"/>
+          <w:color w:val="222222"/>
+          <w:shd w:val="clear" w:color="auto" w:fill="FFFFFF"/>
+        </w:rPr>
+        <w:t xml:space="preserve"> 2016). </w:t>
       </w:r>
       <w:r>
         <w:rPr>
@@ -5805,13 +7569,23 @@
           <w:rFonts w:ascii="Times New Roman" w:hAnsi="Times New Roman"/>
         </w:rPr>
       </w:pPr>
-      <w:r>
-        <w:rPr>
-          <w:rFonts w:ascii="Times New Roman" w:eastAsia="Times New Roman" w:hAnsi="Times New Roman" w:cs="Times New Roman"/>
-          <w:color w:val="222222"/>
-          <w:shd w:val="clear" w:color="auto" w:fill="FFFFFF"/>
-        </w:rPr>
-        <w:t xml:space="preserve">Viswanadhan, K., </w:t>
+      <w:proofErr w:type="spellStart"/>
+      <w:r>
+        <w:rPr>
+          <w:rFonts w:ascii="Times New Roman" w:eastAsia="Times New Roman" w:hAnsi="Times New Roman" w:cs="Times New Roman"/>
+          <w:color w:val="222222"/>
+          <w:shd w:val="clear" w:color="auto" w:fill="FFFFFF"/>
+        </w:rPr>
+        <w:t>Viswanadhan</w:t>
+      </w:r>
+      <w:proofErr w:type="spellEnd"/>
+      <w:r>
+        <w:rPr>
+          <w:rFonts w:ascii="Times New Roman" w:eastAsia="Times New Roman" w:hAnsi="Times New Roman" w:cs="Times New Roman"/>
+          <w:color w:val="222222"/>
+          <w:shd w:val="clear" w:color="auto" w:fill="FFFFFF"/>
+        </w:rPr>
+        <w:t xml:space="preserve">, K., </w:t>
       </w:r>
       <w:r>
         <w:rPr>
@@ -5828,7 +7602,25 @@
           <w:color w:val="222222"/>
           <w:shd w:val="clear" w:color="auto" w:fill="FFFFFF"/>
         </w:rPr>
-        <w:t xml:space="preserve">&amp; Warman, D. (November, 2016). </w:t>
+        <w:t>&amp; Warman, D. (</w:t>
+      </w:r>
+      <w:proofErr w:type="gramStart"/>
+      <w:r>
+        <w:rPr>
+          <w:rFonts w:ascii="Times New Roman" w:eastAsia="Times New Roman" w:hAnsi="Times New Roman" w:cs="Times New Roman"/>
+          <w:color w:val="222222"/>
+          <w:shd w:val="clear" w:color="auto" w:fill="FFFFFF"/>
+        </w:rPr>
+        <w:t>November,</w:t>
+      </w:r>
+      <w:proofErr w:type="gramEnd"/>
+      <w:r>
+        <w:rPr>
+          <w:rFonts w:ascii="Times New Roman" w:eastAsia="Times New Roman" w:hAnsi="Times New Roman" w:cs="Times New Roman"/>
+          <w:color w:val="222222"/>
+          <w:shd w:val="clear" w:color="auto" w:fill="FFFFFF"/>
+        </w:rPr>
+        <w:t xml:space="preserve"> 2016). </w:t>
       </w:r>
       <w:r>
         <w:rPr>
@@ -5873,13 +7665,23 @@
           <w:highlight w:val="white"/>
         </w:rPr>
       </w:pPr>
-      <w:r>
-        <w:rPr>
-          <w:rFonts w:ascii="Times New Roman" w:eastAsia="Times New Roman" w:hAnsi="Times New Roman" w:cs="Times New Roman"/>
-          <w:color w:val="222222"/>
-          <w:shd w:val="clear" w:color="auto" w:fill="FFFFFF"/>
-        </w:rPr>
-        <w:t xml:space="preserve">Viswanadhan, K., </w:t>
+      <w:proofErr w:type="spellStart"/>
+      <w:r>
+        <w:rPr>
+          <w:rFonts w:ascii="Times New Roman" w:eastAsia="Times New Roman" w:hAnsi="Times New Roman" w:cs="Times New Roman"/>
+          <w:color w:val="222222"/>
+          <w:shd w:val="clear" w:color="auto" w:fill="FFFFFF"/>
+        </w:rPr>
+        <w:t>Viswanadhan</w:t>
+      </w:r>
+      <w:proofErr w:type="spellEnd"/>
+      <w:r>
+        <w:rPr>
+          <w:rFonts w:ascii="Times New Roman" w:eastAsia="Times New Roman" w:hAnsi="Times New Roman" w:cs="Times New Roman"/>
+          <w:color w:val="222222"/>
+          <w:shd w:val="clear" w:color="auto" w:fill="FFFFFF"/>
+        </w:rPr>
+        <w:t xml:space="preserve">, K., </w:t>
       </w:r>
       <w:r>
         <w:rPr>
@@ -5896,7 +7698,25 @@
           <w:color w:val="222222"/>
           <w:shd w:val="clear" w:color="auto" w:fill="FFFFFF"/>
         </w:rPr>
-        <w:t xml:space="preserve">, &amp; Warman, D. M. (November, 2015). </w:t>
+        <w:t>, &amp; Warman, D. M. (</w:t>
+      </w:r>
+      <w:proofErr w:type="gramStart"/>
+      <w:r>
+        <w:rPr>
+          <w:rFonts w:ascii="Times New Roman" w:eastAsia="Times New Roman" w:hAnsi="Times New Roman" w:cs="Times New Roman"/>
+          <w:color w:val="222222"/>
+          <w:shd w:val="clear" w:color="auto" w:fill="FFFFFF"/>
+        </w:rPr>
+        <w:t>November,</w:t>
+      </w:r>
+      <w:proofErr w:type="gramEnd"/>
+      <w:r>
+        <w:rPr>
+          <w:rFonts w:ascii="Times New Roman" w:eastAsia="Times New Roman" w:hAnsi="Times New Roman" w:cs="Times New Roman"/>
+          <w:color w:val="222222"/>
+          <w:shd w:val="clear" w:color="auto" w:fill="FFFFFF"/>
+        </w:rPr>
+        <w:t xml:space="preserve"> 2015). </w:t>
       </w:r>
       <w:r>
         <w:rPr>
@@ -5951,7 +7771,25 @@
           <w:color w:val="222222"/>
           <w:shd w:val="clear" w:color="auto" w:fill="FFFFFF"/>
         </w:rPr>
-        <w:t xml:space="preserve">, &amp; Warman, D. M. (November, 2015). </w:t>
+        <w:t>, &amp; Warman, D. M. (</w:t>
+      </w:r>
+      <w:proofErr w:type="gramStart"/>
+      <w:r>
+        <w:rPr>
+          <w:rFonts w:ascii="Times New Roman" w:eastAsia="Times New Roman" w:hAnsi="Times New Roman" w:cs="Times New Roman"/>
+          <w:color w:val="222222"/>
+          <w:shd w:val="clear" w:color="auto" w:fill="FFFFFF"/>
+        </w:rPr>
+        <w:t>November,</w:t>
+      </w:r>
+      <w:proofErr w:type="gramEnd"/>
+      <w:r>
+        <w:rPr>
+          <w:rFonts w:ascii="Times New Roman" w:eastAsia="Times New Roman" w:hAnsi="Times New Roman" w:cs="Times New Roman"/>
+          <w:color w:val="222222"/>
+          <w:shd w:val="clear" w:color="auto" w:fill="FFFFFF"/>
+        </w:rPr>
+        <w:t xml:space="preserve"> 2015). </w:t>
       </w:r>
       <w:r>
         <w:rPr>
@@ -6009,7 +7847,25 @@
           <w:color w:val="222222"/>
           <w:shd w:val="clear" w:color="auto" w:fill="FFFFFF"/>
         </w:rPr>
-        <w:t xml:space="preserve">, &amp; Warman, D. M. (November, 2015). </w:t>
+        <w:t>, &amp; Warman, D. M. (</w:t>
+      </w:r>
+      <w:proofErr w:type="gramStart"/>
+      <w:r>
+        <w:rPr>
+          <w:rFonts w:ascii="Times New Roman" w:eastAsia="Times New Roman" w:hAnsi="Times New Roman" w:cs="Times New Roman"/>
+          <w:color w:val="222222"/>
+          <w:shd w:val="clear" w:color="auto" w:fill="FFFFFF"/>
+        </w:rPr>
+        <w:t>November,</w:t>
+      </w:r>
+      <w:proofErr w:type="gramEnd"/>
+      <w:r>
+        <w:rPr>
+          <w:rFonts w:ascii="Times New Roman" w:eastAsia="Times New Roman" w:hAnsi="Times New Roman" w:cs="Times New Roman"/>
+          <w:color w:val="222222"/>
+          <w:shd w:val="clear" w:color="auto" w:fill="FFFFFF"/>
+        </w:rPr>
+        <w:t xml:space="preserve"> 2015). </w:t>
       </w:r>
       <w:r>
         <w:rPr>
@@ -6061,7 +7917,25 @@
           <w:color w:val="222222"/>
           <w:shd w:val="clear" w:color="auto" w:fill="FFFFFF"/>
         </w:rPr>
-        <w:t>, &amp; Niculescu, A. B. (August, 2015).</w:t>
+        <w:t>, &amp; Niculescu, A. B. (</w:t>
+      </w:r>
+      <w:proofErr w:type="gramStart"/>
+      <w:r>
+        <w:rPr>
+          <w:rFonts w:ascii="Times New Roman" w:eastAsia="Times New Roman" w:hAnsi="Times New Roman" w:cs="Times New Roman"/>
+          <w:color w:val="222222"/>
+          <w:shd w:val="clear" w:color="auto" w:fill="FFFFFF"/>
+        </w:rPr>
+        <w:t>August,</w:t>
+      </w:r>
+      <w:proofErr w:type="gramEnd"/>
+      <w:r>
+        <w:rPr>
+          <w:rFonts w:ascii="Times New Roman" w:eastAsia="Times New Roman" w:hAnsi="Times New Roman" w:cs="Times New Roman"/>
+          <w:color w:val="222222"/>
+          <w:shd w:val="clear" w:color="auto" w:fill="FFFFFF"/>
+        </w:rPr>
+        <w:t xml:space="preserve"> 2015).</w:t>
       </w:r>
       <w:r>
         <w:rPr>
@@ -6108,13 +7982,23 @@
           <w:color w:val="auto"/>
         </w:rPr>
       </w:pPr>
-      <w:r>
-        <w:rPr>
-          <w:rFonts w:ascii="Times New Roman" w:eastAsia="Times New Roman" w:hAnsi="Times New Roman" w:cs="Times New Roman"/>
-          <w:color w:val="222222"/>
-          <w:shd w:val="clear" w:color="auto" w:fill="FFFFFF"/>
-        </w:rPr>
-        <w:t xml:space="preserve">Viswanadhan, K., </w:t>
+      <w:proofErr w:type="spellStart"/>
+      <w:r>
+        <w:rPr>
+          <w:rFonts w:ascii="Times New Roman" w:eastAsia="Times New Roman" w:hAnsi="Times New Roman" w:cs="Times New Roman"/>
+          <w:color w:val="222222"/>
+          <w:shd w:val="clear" w:color="auto" w:fill="FFFFFF"/>
+        </w:rPr>
+        <w:t>Viswanadhan</w:t>
+      </w:r>
+      <w:proofErr w:type="spellEnd"/>
+      <w:r>
+        <w:rPr>
+          <w:rFonts w:ascii="Times New Roman" w:eastAsia="Times New Roman" w:hAnsi="Times New Roman" w:cs="Times New Roman"/>
+          <w:color w:val="222222"/>
+          <w:shd w:val="clear" w:color="auto" w:fill="FFFFFF"/>
+        </w:rPr>
+        <w:t xml:space="preserve">, K., </w:t>
       </w:r>
       <w:r>
         <w:rPr>
@@ -6131,7 +8015,25 @@
           <w:color w:val="222222"/>
           <w:shd w:val="clear" w:color="auto" w:fill="FFFFFF"/>
         </w:rPr>
-        <w:t>, &amp; Warman, D. W. (August, 2015).</w:t>
+        <w:t>, &amp; Warman, D. W. (</w:t>
+      </w:r>
+      <w:proofErr w:type="gramStart"/>
+      <w:r>
+        <w:rPr>
+          <w:rFonts w:ascii="Times New Roman" w:eastAsia="Times New Roman" w:hAnsi="Times New Roman" w:cs="Times New Roman"/>
+          <w:color w:val="222222"/>
+          <w:shd w:val="clear" w:color="auto" w:fill="FFFFFF"/>
+        </w:rPr>
+        <w:t>August,</w:t>
+      </w:r>
+      <w:proofErr w:type="gramEnd"/>
+      <w:r>
+        <w:rPr>
+          <w:rFonts w:ascii="Times New Roman" w:eastAsia="Times New Roman" w:hAnsi="Times New Roman" w:cs="Times New Roman"/>
+          <w:color w:val="222222"/>
+          <w:shd w:val="clear" w:color="auto" w:fill="FFFFFF"/>
+        </w:rPr>
+        <w:t xml:space="preserve"> 2015).</w:t>
       </w:r>
       <w:r>
         <w:rPr>
@@ -6193,7 +8095,25 @@
           <w:color w:val="222222"/>
           <w:shd w:val="clear" w:color="auto" w:fill="FFFFFF"/>
         </w:rPr>
-        <w:t>, Lysaker, P. H., &amp; Warman, D. W. (November, 2014).</w:t>
+        <w:t>, Lysaker, P. H., &amp; Warman, D. W. (</w:t>
+      </w:r>
+      <w:proofErr w:type="gramStart"/>
+      <w:r>
+        <w:rPr>
+          <w:rFonts w:ascii="Times New Roman" w:eastAsia="Times New Roman" w:hAnsi="Times New Roman" w:cs="Times New Roman"/>
+          <w:color w:val="222222"/>
+          <w:shd w:val="clear" w:color="auto" w:fill="FFFFFF"/>
+        </w:rPr>
+        <w:t>November,</w:t>
+      </w:r>
+      <w:proofErr w:type="gramEnd"/>
+      <w:r>
+        <w:rPr>
+          <w:rFonts w:ascii="Times New Roman" w:eastAsia="Times New Roman" w:hAnsi="Times New Roman" w:cs="Times New Roman"/>
+          <w:color w:val="222222"/>
+          <w:shd w:val="clear" w:color="auto" w:fill="FFFFFF"/>
+        </w:rPr>
+        <w:t xml:space="preserve"> 2014).</w:t>
       </w:r>
       <w:r>
         <w:rPr>
@@ -6254,7 +8174,39 @@
           <w:rFonts w:ascii="Times New Roman" w:eastAsia="Times New Roman" w:hAnsi="Times New Roman" w:cs="Times New Roman"/>
           <w:color w:val="222222"/>
         </w:rPr>
-        <w:t>, Viswanadhan, K., Lysaker, P. H., &amp; Warman, D. W. (November, 2014). </w:t>
+        <w:t xml:space="preserve">, </w:t>
+      </w:r>
+      <w:proofErr w:type="spellStart"/>
+      <w:r>
+        <w:rPr>
+          <w:rFonts w:ascii="Times New Roman" w:eastAsia="Times New Roman" w:hAnsi="Times New Roman" w:cs="Times New Roman"/>
+          <w:color w:val="222222"/>
+        </w:rPr>
+        <w:t>Viswanadhan</w:t>
+      </w:r>
+      <w:proofErr w:type="spellEnd"/>
+      <w:r>
+        <w:rPr>
+          <w:rFonts w:ascii="Times New Roman" w:eastAsia="Times New Roman" w:hAnsi="Times New Roman" w:cs="Times New Roman"/>
+          <w:color w:val="222222"/>
+        </w:rPr>
+        <w:t>, K., Lysaker, P. H., &amp; Warman, D. W. (</w:t>
+      </w:r>
+      <w:proofErr w:type="gramStart"/>
+      <w:r>
+        <w:rPr>
+          <w:rFonts w:ascii="Times New Roman" w:eastAsia="Times New Roman" w:hAnsi="Times New Roman" w:cs="Times New Roman"/>
+          <w:color w:val="222222"/>
+        </w:rPr>
+        <w:t>November,</w:t>
+      </w:r>
+      <w:proofErr w:type="gramEnd"/>
+      <w:r>
+        <w:rPr>
+          <w:rFonts w:ascii="Times New Roman" w:eastAsia="Times New Roman" w:hAnsi="Times New Roman" w:cs="Times New Roman"/>
+          <w:color w:val="222222"/>
+        </w:rPr>
+        <w:t xml:space="preserve"> 2014). </w:t>
       </w:r>
       <w:r>
         <w:rPr>
@@ -6304,6 +8256,7 @@
           <w:bCs/>
           <w:u w:val="single"/>
         </w:rPr>
+        <w:lastRenderedPageBreak/>
         <w:t>CLINICAL POSITIONS</w:t>
       </w:r>
       <w:r>
@@ -6459,7 +8412,6 @@
         <w:rPr>
           <w:rFonts w:ascii="Times New Roman" w:eastAsia="Times New Roman" w:hAnsi="Times New Roman" w:cs="Times New Roman"/>
         </w:rPr>
-        <w:lastRenderedPageBreak/>
         <w:t>2017-2018</w:t>
       </w:r>
       <w:r>
@@ -6546,13 +8498,23 @@
         </w:rPr>
         <w:tab/>
       </w:r>
-      <w:r>
-        <w:rPr>
-          <w:rFonts w:ascii="Times New Roman" w:eastAsia="Times New Roman" w:hAnsi="Times New Roman" w:cs="Times New Roman"/>
-          <w:bCs/>
-          <w:u w:val="single"/>
-        </w:rPr>
-        <w:t>Roudebush VA Medical Center</w:t>
+      <w:proofErr w:type="spellStart"/>
+      <w:r>
+        <w:rPr>
+          <w:rFonts w:ascii="Times New Roman" w:eastAsia="Times New Roman" w:hAnsi="Times New Roman" w:cs="Times New Roman"/>
+          <w:bCs/>
+          <w:u w:val="single"/>
+        </w:rPr>
+        <w:t>Roudebush</w:t>
+      </w:r>
+      <w:proofErr w:type="spellEnd"/>
+      <w:r>
+        <w:rPr>
+          <w:rFonts w:ascii="Times New Roman" w:eastAsia="Times New Roman" w:hAnsi="Times New Roman" w:cs="Times New Roman"/>
+          <w:bCs/>
+          <w:u w:val="single"/>
+        </w:rPr>
+        <w:t xml:space="preserve"> VA Medical Center</w:t>
       </w:r>
       <w:r>
         <w:rPr>
@@ -6948,18 +8910,41 @@
         </w:rPr>
         <w:tab/>
       </w:r>
-      <w:r>
-        <w:rPr>
-          <w:rFonts w:ascii="Times New Roman" w:eastAsia="Times New Roman" w:hAnsi="Times New Roman" w:cs="Times New Roman"/>
-          <w:u w:val="single"/>
-        </w:rPr>
-        <w:t>Roudebush VA Medical Center, Indiana University School of Medicine</w:t>
-      </w:r>
-      <w:r>
-        <w:rPr>
-          <w:rFonts w:ascii="Times New Roman" w:eastAsia="Times New Roman" w:hAnsi="Times New Roman" w:cs="Times New Roman"/>
-        </w:rPr>
-        <w:t>, Dr. Alexander Niculescu, Laboratory of Neurophenomics, Indianapolis, Indiana</w:t>
+      <w:proofErr w:type="spellStart"/>
+      <w:r>
+        <w:rPr>
+          <w:rFonts w:ascii="Times New Roman" w:eastAsia="Times New Roman" w:hAnsi="Times New Roman" w:cs="Times New Roman"/>
+          <w:u w:val="single"/>
+        </w:rPr>
+        <w:t>Roudebush</w:t>
+      </w:r>
+      <w:proofErr w:type="spellEnd"/>
+      <w:r>
+        <w:rPr>
+          <w:rFonts w:ascii="Times New Roman" w:eastAsia="Times New Roman" w:hAnsi="Times New Roman" w:cs="Times New Roman"/>
+          <w:u w:val="single"/>
+        </w:rPr>
+        <w:t xml:space="preserve"> VA Medical Center, Indiana University School of Medicine</w:t>
+      </w:r>
+      <w:r>
+        <w:rPr>
+          <w:rFonts w:ascii="Times New Roman" w:eastAsia="Times New Roman" w:hAnsi="Times New Roman" w:cs="Times New Roman"/>
+        </w:rPr>
+        <w:t xml:space="preserve">, Dr. Alexander Niculescu, Laboratory of </w:t>
+      </w:r>
+      <w:proofErr w:type="spellStart"/>
+      <w:r>
+        <w:rPr>
+          <w:rFonts w:ascii="Times New Roman" w:eastAsia="Times New Roman" w:hAnsi="Times New Roman" w:cs="Times New Roman"/>
+        </w:rPr>
+        <w:t>Neurophenomics</w:t>
+      </w:r>
+      <w:proofErr w:type="spellEnd"/>
+      <w:r>
+        <w:rPr>
+          <w:rFonts w:ascii="Times New Roman" w:eastAsia="Times New Roman" w:hAnsi="Times New Roman" w:cs="Times New Roman"/>
+        </w:rPr>
+        <w:t>, Indianapolis, Indiana</w:t>
       </w:r>
     </w:p>
     <w:p>
@@ -7032,7 +9017,25 @@
           <w:bCs/>
           <w:u w:val="single"/>
         </w:rPr>
-        <w:t xml:space="preserve"> Roudebush VA Medical Center</w:t>
+        <w:t xml:space="preserve"> </w:t>
+      </w:r>
+      <w:proofErr w:type="spellStart"/>
+      <w:r>
+        <w:rPr>
+          <w:rFonts w:ascii="Times New Roman" w:eastAsia="Times New Roman" w:hAnsi="Times New Roman" w:cs="Times New Roman"/>
+          <w:bCs/>
+          <w:u w:val="single"/>
+        </w:rPr>
+        <w:t>Roudebush</w:t>
+      </w:r>
+      <w:proofErr w:type="spellEnd"/>
+      <w:r>
+        <w:rPr>
+          <w:rFonts w:ascii="Times New Roman" w:eastAsia="Times New Roman" w:hAnsi="Times New Roman" w:cs="Times New Roman"/>
+          <w:bCs/>
+          <w:u w:val="single"/>
+        </w:rPr>
+        <w:t xml:space="preserve"> VA Medical Center</w:t>
       </w:r>
       <w:r>
         <w:rPr>
@@ -7934,6 +9937,15 @@
     </w:p>
     <w:p>
       <w:pPr>
+        <w:spacing w:line="240" w:lineRule="auto"/>
+        <w:ind w:left="1800" w:hanging="1800"/>
+        <w:rPr>
+          <w:rFonts w:ascii="Times New Roman" w:eastAsia="Times New Roman" w:hAnsi="Times New Roman" w:cs="Times New Roman"/>
+        </w:rPr>
+      </w:pPr>
+    </w:p>
+    <w:p>
+      <w:pPr>
         <w:tabs>
           <w:tab w:val="left" w:pos="2160"/>
         </w:tabs>
@@ -7949,7 +9961,6 @@
           <w:bCs/>
           <w:u w:val="single"/>
         </w:rPr>
-        <w:lastRenderedPageBreak/>
         <w:t>AD HOC REVIEWER</w:t>
       </w:r>
       <w:r>
@@ -8232,7 +10243,25 @@
                 <w:i/>
                 <w:iCs/>
               </w:rPr>
-              <w:t>Cognitive Behaviour Therapy</w:t>
+              <w:t xml:space="preserve">Cognitive </w:t>
+            </w:r>
+            <w:proofErr w:type="spellStart"/>
+            <w:r>
+              <w:rPr>
+                <w:rFonts w:ascii="Times New Roman" w:eastAsia="Times New Roman" w:hAnsi="Times New Roman" w:cs="Times New Roman"/>
+                <w:i/>
+                <w:iCs/>
+              </w:rPr>
+              <w:t>Behaviour</w:t>
+            </w:r>
+            <w:proofErr w:type="spellEnd"/>
+            <w:r>
+              <w:rPr>
+                <w:rFonts w:ascii="Times New Roman" w:eastAsia="Times New Roman" w:hAnsi="Times New Roman" w:cs="Times New Roman"/>
+                <w:i/>
+                <w:iCs/>
+              </w:rPr>
+              <w:t xml:space="preserve"> Therapy</w:t>
             </w:r>
           </w:p>
           <w:p>
@@ -8263,14 +10292,34 @@
                 <w:iCs/>
               </w:rPr>
             </w:pPr>
+            <w:proofErr w:type="spellStart"/>
             <w:r>
               <w:rPr>
                 <w:rFonts w:ascii="Times New Roman" w:eastAsia="Times New Roman" w:hAnsi="Times New Roman" w:cs="Times New Roman"/>
                 <w:i/>
                 <w:iCs/>
               </w:rPr>
-              <w:t>Psychiatria Danubina</w:t>
+              <w:t>Psychiatria</w:t>
             </w:r>
+            <w:proofErr w:type="spellEnd"/>
+            <w:r>
+              <w:rPr>
+                <w:rFonts w:ascii="Times New Roman" w:eastAsia="Times New Roman" w:hAnsi="Times New Roman" w:cs="Times New Roman"/>
+                <w:i/>
+                <w:iCs/>
+              </w:rPr>
+              <w:t xml:space="preserve"> </w:t>
+            </w:r>
+            <w:proofErr w:type="spellStart"/>
+            <w:r>
+              <w:rPr>
+                <w:rFonts w:ascii="Times New Roman" w:eastAsia="Times New Roman" w:hAnsi="Times New Roman" w:cs="Times New Roman"/>
+                <w:i/>
+                <w:iCs/>
+              </w:rPr>
+              <w:t>Danubina</w:t>
+            </w:r>
+            <w:proofErr w:type="spellEnd"/>
           </w:p>
           <w:p>
             <w:pPr>
@@ -8747,6 +10796,7 @@
       <w:r>
         <w:rPr>
           <w:rFonts w:ascii="Times New Roman" w:eastAsia="Times New Roman" w:hAnsi="Times New Roman" w:cs="Times New Roman"/>
+          <w:lang w:val="fr-FR"/>
         </w:rPr>
         <w:tab/>
       </w:r>
@@ -9122,7 +11172,7 @@
       <w:t xml:space="preserve"> </w:t>
     </w:r>
     <w:r>
-      <w:t>April</w:t>
+      <w:t>June</w:t>
     </w:r>
     <w:r>
       <w:t xml:space="preserve"> 20</w:t>

</xml_diff>

<commit_message>
update CV dates etc
</commit_message>
<xml_diff>
--- a/cv/phalen-website-cv.docx
+++ b/cv/phalen-website-cv.docx
@@ -328,8 +328,16 @@
           <w:rFonts w:ascii="Times New Roman" w:eastAsia="Times New Roman" w:hAnsi="Times New Roman" w:cs="Times New Roman"/>
         </w:rPr>
         <w:tab/>
-        <w:t>Thesis advisor: Dr. Mark Hinchliff</w:t>
-      </w:r>
+        <w:t xml:space="preserve">Thesis advisor: Dr. Mark </w:t>
+      </w:r>
+      <w:proofErr w:type="spellStart"/>
+      <w:r>
+        <w:rPr>
+          <w:rFonts w:ascii="Times New Roman" w:eastAsia="Times New Roman" w:hAnsi="Times New Roman" w:cs="Times New Roman"/>
+        </w:rPr>
+        <w:t>Hinchliff</w:t>
+      </w:r>
+      <w:proofErr w:type="spellEnd"/>
     </w:p>
     <w:p>
       <w:pPr>
@@ -924,12 +932,21 @@
         </w:rPr>
         <w:tab/>
       </w:r>
-      <w:r>
-        <w:rPr>
-          <w:rFonts w:ascii="Times New Roman" w:eastAsia="Times New Roman" w:hAnsi="Times New Roman" w:cs="Times New Roman"/>
-          <w:b/>
-        </w:rPr>
-        <w:t>Javascript/HTML/CSS</w:t>
+      <w:proofErr w:type="spellStart"/>
+      <w:r>
+        <w:rPr>
+          <w:rFonts w:ascii="Times New Roman" w:eastAsia="Times New Roman" w:hAnsi="Times New Roman" w:cs="Times New Roman"/>
+          <w:b/>
+        </w:rPr>
+        <w:t>Javascript</w:t>
+      </w:r>
+      <w:proofErr w:type="spellEnd"/>
+      <w:r>
+        <w:rPr>
+          <w:rFonts w:ascii="Times New Roman" w:eastAsia="Times New Roman" w:hAnsi="Times New Roman" w:cs="Times New Roman"/>
+          <w:b/>
+        </w:rPr>
+        <w:t>/HTML/CSS</w:t>
       </w:r>
     </w:p>
     <w:p>
@@ -1347,11 +1364,47 @@
           <w:rFonts w:ascii="Times New Roman" w:hAnsi="Times New Roman" w:cs="Times New Roman"/>
         </w:rPr>
       </w:pPr>
-      <w:r>
-        <w:rPr>
-          <w:rFonts w:ascii="Times New Roman" w:hAnsi="Times New Roman" w:cs="Times New Roman"/>
-        </w:rPr>
-        <w:t xml:space="preserve">Muralidharan, A., Peeples, A.D., Hack, S.M., Fortuna, K.L., Klingaman, E.A., Stahl, N.F., </w:t>
+      <w:proofErr w:type="spellStart"/>
+      <w:r>
+        <w:rPr>
+          <w:rFonts w:ascii="Times New Roman" w:hAnsi="Times New Roman" w:cs="Times New Roman"/>
+        </w:rPr>
+        <w:t>Muralidharan</w:t>
+      </w:r>
+      <w:proofErr w:type="spellEnd"/>
+      <w:r>
+        <w:rPr>
+          <w:rFonts w:ascii="Times New Roman" w:hAnsi="Times New Roman" w:cs="Times New Roman"/>
+        </w:rPr>
+        <w:t xml:space="preserve">, A., </w:t>
+      </w:r>
+      <w:proofErr w:type="spellStart"/>
+      <w:r>
+        <w:rPr>
+          <w:rFonts w:ascii="Times New Roman" w:hAnsi="Times New Roman" w:cs="Times New Roman"/>
+        </w:rPr>
+        <w:t>Peeples</w:t>
+      </w:r>
+      <w:proofErr w:type="spellEnd"/>
+      <w:r>
+        <w:rPr>
+          <w:rFonts w:ascii="Times New Roman" w:hAnsi="Times New Roman" w:cs="Times New Roman"/>
+        </w:rPr>
+        <w:t xml:space="preserve">, A.D., Hack, S.M., Fortuna, K.L., </w:t>
+      </w:r>
+      <w:proofErr w:type="spellStart"/>
+      <w:r>
+        <w:rPr>
+          <w:rFonts w:ascii="Times New Roman" w:hAnsi="Times New Roman" w:cs="Times New Roman"/>
+        </w:rPr>
+        <w:t>Klingaman</w:t>
+      </w:r>
+      <w:proofErr w:type="spellEnd"/>
+      <w:r>
+        <w:rPr>
+          <w:rFonts w:ascii="Times New Roman" w:hAnsi="Times New Roman" w:cs="Times New Roman"/>
+        </w:rPr>
+        <w:t xml:space="preserve">, E.A., Stahl, N.F., </w:t>
       </w:r>
       <w:r>
         <w:rPr>
@@ -1361,11 +1414,43 @@
         </w:rPr>
         <w:t xml:space="preserve">Phalen, P., </w:t>
       </w:r>
-      <w:r>
-        <w:rPr>
-          <w:rFonts w:ascii="Times New Roman" w:hAnsi="Times New Roman" w:cs="Times New Roman"/>
-        </w:rPr>
-        <w:t xml:space="preserve">Lucksted, A., Goldberg, R.W. (in press) Peer and Non-Peer Co-Facilitation of a Health and Wellness Intervention for Adults with Serious Mental Illness. </w:t>
+      <w:proofErr w:type="spellStart"/>
+      <w:r>
+        <w:rPr>
+          <w:rFonts w:ascii="Times New Roman" w:hAnsi="Times New Roman" w:cs="Times New Roman"/>
+        </w:rPr>
+        <w:t>Lucksted</w:t>
+      </w:r>
+      <w:proofErr w:type="spellEnd"/>
+      <w:r>
+        <w:rPr>
+          <w:rFonts w:ascii="Times New Roman" w:hAnsi="Times New Roman" w:cs="Times New Roman"/>
+        </w:rPr>
+        <w:t xml:space="preserve">, A., </w:t>
+      </w:r>
+      <w:r>
+        <w:rPr>
+          <w:rFonts w:ascii="Times New Roman" w:hAnsi="Times New Roman" w:cs="Times New Roman"/>
+        </w:rPr>
+        <w:t xml:space="preserve">&amp; </w:t>
+      </w:r>
+      <w:r>
+        <w:rPr>
+          <w:rFonts w:ascii="Times New Roman" w:hAnsi="Times New Roman" w:cs="Times New Roman"/>
+        </w:rPr>
+        <w:t>Goldberg, R.W. (in press)</w:t>
+      </w:r>
+      <w:r>
+        <w:rPr>
+          <w:rFonts w:ascii="Times New Roman" w:hAnsi="Times New Roman" w:cs="Times New Roman"/>
+        </w:rPr>
+        <w:t>.</w:t>
+      </w:r>
+      <w:r>
+        <w:rPr>
+          <w:rFonts w:ascii="Times New Roman" w:hAnsi="Times New Roman" w:cs="Times New Roman"/>
+        </w:rPr>
+        <w:t xml:space="preserve"> Peer and Non-Peer Co-Facilitation of a Health and Wellness Intervention for Adults with Serious Mental Illness. </w:t>
       </w:r>
       <w:r>
         <w:rPr>
@@ -1394,11 +1479,19 @@
           <w:rFonts w:ascii="Times New Roman" w:hAnsi="Times New Roman" w:cs="Times New Roman"/>
         </w:rPr>
       </w:pPr>
-      <w:r>
-        <w:rPr>
-          <w:rFonts w:ascii="Times New Roman" w:hAnsi="Times New Roman" w:cs="Times New Roman"/>
-        </w:rPr>
-        <w:t>Kivisto,</w:t>
+      <w:proofErr w:type="spellStart"/>
+      <w:r>
+        <w:rPr>
+          <w:rFonts w:ascii="Times New Roman" w:hAnsi="Times New Roman" w:cs="Times New Roman"/>
+        </w:rPr>
+        <w:t>Kivisto</w:t>
+      </w:r>
+      <w:proofErr w:type="spellEnd"/>
+      <w:r>
+        <w:rPr>
+          <w:rFonts w:ascii="Times New Roman" w:hAnsi="Times New Roman" w:cs="Times New Roman"/>
+        </w:rPr>
+        <w:t>,</w:t>
       </w:r>
       <w:r>
         <w:rPr>
@@ -1406,11 +1499,19 @@
         </w:rPr>
         <w:t xml:space="preserve"> A. J., </w:t>
       </w:r>
-      <w:r>
-        <w:rPr>
-          <w:rFonts w:ascii="Times New Roman" w:hAnsi="Times New Roman" w:cs="Times New Roman"/>
-        </w:rPr>
-        <w:t xml:space="preserve">Kivisto, </w:t>
+      <w:proofErr w:type="spellStart"/>
+      <w:r>
+        <w:rPr>
+          <w:rFonts w:ascii="Times New Roman" w:hAnsi="Times New Roman" w:cs="Times New Roman"/>
+        </w:rPr>
+        <w:t>Kivisto</w:t>
+      </w:r>
+      <w:proofErr w:type="spellEnd"/>
+      <w:r>
+        <w:rPr>
+          <w:rFonts w:ascii="Times New Roman" w:hAnsi="Times New Roman" w:cs="Times New Roman"/>
+        </w:rPr>
+        <w:t xml:space="preserve">, </w:t>
       </w:r>
       <w:r>
         <w:rPr>
@@ -1418,11 +1519,19 @@
         </w:rPr>
         <w:t xml:space="preserve">K. L., </w:t>
       </w:r>
-      <w:r>
-        <w:rPr>
-          <w:rFonts w:ascii="Times New Roman" w:hAnsi="Times New Roman" w:cs="Times New Roman"/>
-        </w:rPr>
-        <w:t xml:space="preserve">Gurnell, </w:t>
+      <w:proofErr w:type="spellStart"/>
+      <w:r>
+        <w:rPr>
+          <w:rFonts w:ascii="Times New Roman" w:hAnsi="Times New Roman" w:cs="Times New Roman"/>
+        </w:rPr>
+        <w:t>Gurnell</w:t>
+      </w:r>
+      <w:proofErr w:type="spellEnd"/>
+      <w:r>
+        <w:rPr>
+          <w:rFonts w:ascii="Times New Roman" w:hAnsi="Times New Roman" w:cs="Times New Roman"/>
+        </w:rPr>
+        <w:t xml:space="preserve">, </w:t>
       </w:r>
       <w:r>
         <w:rPr>
@@ -1449,6 +1558,12 @@
           <w:rFonts w:ascii="Times New Roman" w:hAnsi="Times New Roman" w:cs="Times New Roman"/>
         </w:rPr>
         <w:t xml:space="preserve">, </w:t>
+      </w:r>
+      <w:r>
+        <w:rPr>
+          <w:rFonts w:ascii="Times New Roman" w:hAnsi="Times New Roman" w:cs="Times New Roman"/>
+        </w:rPr>
+        <w:t xml:space="preserve">&amp; </w:t>
       </w:r>
       <w:r>
         <w:rPr>
@@ -1534,19 +1649,65 @@
         <w:rPr>
           <w:rFonts w:ascii="Times New Roman" w:hAnsi="Times New Roman" w:cs="Times New Roman"/>
         </w:rPr>
-        <w:t xml:space="preserve">, Jahn, D., Wastler, H., Bennett, M., </w:t>
-      </w:r>
-      <w:r>
-        <w:rPr>
-          <w:rFonts w:ascii="Times New Roman" w:hAnsi="Times New Roman" w:cs="Times New Roman"/>
-        </w:rPr>
-        <w:t>Ghahramanlou-Holloway</w:t>
-      </w:r>
-      <w:r>
-        <w:rPr>
-          <w:rFonts w:ascii="Times New Roman" w:hAnsi="Times New Roman" w:cs="Times New Roman"/>
-        </w:rPr>
-        <w:t xml:space="preserve">, M., Schwartz, B. (in press). </w:t>
+        <w:t xml:space="preserve">, Jahn, D., </w:t>
+      </w:r>
+      <w:proofErr w:type="spellStart"/>
+      <w:r>
+        <w:rPr>
+          <w:rFonts w:ascii="Times New Roman" w:hAnsi="Times New Roman" w:cs="Times New Roman"/>
+        </w:rPr>
+        <w:t>Wastler</w:t>
+      </w:r>
+      <w:proofErr w:type="spellEnd"/>
+      <w:r>
+        <w:rPr>
+          <w:rFonts w:ascii="Times New Roman" w:hAnsi="Times New Roman" w:cs="Times New Roman"/>
+        </w:rPr>
+        <w:t xml:space="preserve">, H., Bennett, M., </w:t>
+      </w:r>
+      <w:proofErr w:type="spellStart"/>
+      <w:r>
+        <w:rPr>
+          <w:rFonts w:ascii="Times New Roman" w:hAnsi="Times New Roman" w:cs="Times New Roman"/>
+        </w:rPr>
+        <w:t>Ghahramanlou</w:t>
+      </w:r>
+      <w:proofErr w:type="spellEnd"/>
+      <w:r>
+        <w:rPr>
+          <w:rFonts w:ascii="Times New Roman" w:hAnsi="Times New Roman" w:cs="Times New Roman"/>
+        </w:rPr>
+        <w:t>-Holloway</w:t>
+      </w:r>
+      <w:r>
+        <w:rPr>
+          <w:rFonts w:ascii="Times New Roman" w:hAnsi="Times New Roman" w:cs="Times New Roman"/>
+        </w:rPr>
+        <w:t xml:space="preserve">, M., </w:t>
+      </w:r>
+      <w:r>
+        <w:rPr>
+          <w:rFonts w:ascii="Times New Roman" w:hAnsi="Times New Roman" w:cs="Times New Roman"/>
+        </w:rPr>
+        <w:t xml:space="preserve">&amp; </w:t>
+      </w:r>
+      <w:r>
+        <w:rPr>
+          <w:rFonts w:ascii="Times New Roman" w:hAnsi="Times New Roman" w:cs="Times New Roman"/>
+        </w:rPr>
+        <w:t>Schwartz, B. (</w:t>
+      </w:r>
+      <w:r>
+        <w:rPr>
+          <w:rFonts w:ascii="Times New Roman" w:hAnsi="Times New Roman" w:cs="Times New Roman"/>
+        </w:rPr>
+        <w:t>2020</w:t>
+      </w:r>
+      <w:r>
+        <w:rPr>
+          <w:rFonts w:ascii="Times New Roman" w:hAnsi="Times New Roman" w:cs="Times New Roman"/>
+        </w:rPr>
+        <w:t xml:space="preserve">). </w:t>
       </w:r>
       <w:r>
         <w:rPr>
@@ -1572,6 +1733,32 @@
         <w:rPr>
           <w:rFonts w:ascii="Times New Roman" w:hAnsi="Times New Roman" w:cs="Times New Roman"/>
         </w:rPr>
+        <w:t xml:space="preserve">, </w:t>
+      </w:r>
+      <w:r>
+        <w:rPr>
+          <w:rFonts w:ascii="Times New Roman" w:hAnsi="Times New Roman" w:cs="Times New Roman"/>
+          <w:i/>
+          <w:iCs/>
+        </w:rPr>
+        <w:t>286</w:t>
+      </w:r>
+      <w:r>
+        <w:rPr>
+          <w:rFonts w:ascii="Times New Roman" w:hAnsi="Times New Roman" w:cs="Times New Roman"/>
+        </w:rPr>
+        <w:t xml:space="preserve">, </w:t>
+      </w:r>
+      <w:r>
+        <w:rPr>
+          <w:rFonts w:ascii="Times New Roman" w:hAnsi="Times New Roman" w:cs="Times New Roman"/>
+        </w:rPr>
+        <w:t>112833</w:t>
+      </w:r>
+      <w:r>
+        <w:rPr>
+          <w:rFonts w:ascii="Times New Roman" w:hAnsi="Times New Roman" w:cs="Times New Roman"/>
+        </w:rPr>
         <w:t xml:space="preserve">. </w:t>
       </w:r>
       <w:r>
@@ -1611,7 +1798,47 @@
         <w:rPr>
           <w:rFonts w:ascii="Times New Roman" w:hAnsi="Times New Roman" w:cs="Times New Roman"/>
         </w:rPr>
-        <w:t xml:space="preserve">, Bridgeford, E., Gant, L., Kivisto, A., Ray, B., &amp; Fitzgerald, S. (in press). Baltimore Ceasefire 365: Estimated impact of a recurring community-led ceasefire on gun violence. </w:t>
+        <w:t xml:space="preserve">, </w:t>
+      </w:r>
+      <w:proofErr w:type="spellStart"/>
+      <w:r>
+        <w:rPr>
+          <w:rFonts w:ascii="Times New Roman" w:hAnsi="Times New Roman" w:cs="Times New Roman"/>
+        </w:rPr>
+        <w:t>Bridgeford</w:t>
+      </w:r>
+      <w:proofErr w:type="spellEnd"/>
+      <w:r>
+        <w:rPr>
+          <w:rFonts w:ascii="Times New Roman" w:hAnsi="Times New Roman" w:cs="Times New Roman"/>
+        </w:rPr>
+        <w:t xml:space="preserve">, E., Gant, L., </w:t>
+      </w:r>
+      <w:proofErr w:type="spellStart"/>
+      <w:r>
+        <w:rPr>
+          <w:rFonts w:ascii="Times New Roman" w:hAnsi="Times New Roman" w:cs="Times New Roman"/>
+        </w:rPr>
+        <w:t>Kivisto</w:t>
+      </w:r>
+      <w:proofErr w:type="spellEnd"/>
+      <w:r>
+        <w:rPr>
+          <w:rFonts w:ascii="Times New Roman" w:hAnsi="Times New Roman" w:cs="Times New Roman"/>
+        </w:rPr>
+        <w:t>, A., Ray, B., &amp; Fitzgerald, S. (</w:t>
+      </w:r>
+      <w:r>
+        <w:rPr>
+          <w:rFonts w:ascii="Times New Roman" w:hAnsi="Times New Roman" w:cs="Times New Roman"/>
+        </w:rPr>
+        <w:t>2020</w:t>
+      </w:r>
+      <w:r>
+        <w:rPr>
+          <w:rFonts w:ascii="Times New Roman" w:hAnsi="Times New Roman" w:cs="Times New Roman"/>
+        </w:rPr>
+        <w:t xml:space="preserve">). Baltimore Ceasefire 365: Estimated impact of a recurring community-led ceasefire on gun violence. </w:t>
       </w:r>
       <w:r>
         <w:rPr>
@@ -1619,7 +1846,35 @@
           <w:i/>
           <w:iCs/>
         </w:rPr>
-        <w:t>American Journal of Public Health.</w:t>
+        <w:t>American Journal of Public Health</w:t>
+      </w:r>
+      <w:r>
+        <w:rPr>
+          <w:rFonts w:ascii="Times New Roman" w:hAnsi="Times New Roman" w:cs="Times New Roman"/>
+        </w:rPr>
+        <w:t xml:space="preserve">, </w:t>
+      </w:r>
+      <w:r>
+        <w:rPr>
+          <w:rFonts w:ascii="Times New Roman" w:hAnsi="Times New Roman" w:cs="Times New Roman"/>
+          <w:i/>
+          <w:iCs/>
+        </w:rPr>
+        <w:t>110</w:t>
+      </w:r>
+      <w:r>
+        <w:rPr>
+          <w:rFonts w:ascii="Times New Roman" w:hAnsi="Times New Roman" w:cs="Times New Roman"/>
+        </w:rPr>
+        <w:t>(4), 554-559</w:t>
+      </w:r>
+      <w:r>
+        <w:rPr>
+          <w:rFonts w:ascii="Times New Roman" w:hAnsi="Times New Roman" w:cs="Times New Roman"/>
+          <w:i/>
+          <w:iCs/>
+        </w:rPr>
+        <w:t>.</w:t>
       </w:r>
       <w:r>
         <w:rPr>
@@ -1707,11 +1962,33 @@
           <w:rFonts w:ascii="Times New Roman" w:hAnsi="Times New Roman" w:cs="Times New Roman"/>
         </w:rPr>
       </w:pPr>
-      <w:r>
-        <w:rPr>
-          <w:rFonts w:ascii="Times New Roman" w:hAnsi="Times New Roman" w:cs="Times New Roman"/>
-        </w:rPr>
-        <w:t>Wastler, H., Lucksted, A.,</w:t>
+      <w:proofErr w:type="spellStart"/>
+      <w:r>
+        <w:rPr>
+          <w:rFonts w:ascii="Times New Roman" w:hAnsi="Times New Roman" w:cs="Times New Roman"/>
+        </w:rPr>
+        <w:t>Wastler</w:t>
+      </w:r>
+      <w:proofErr w:type="spellEnd"/>
+      <w:r>
+        <w:rPr>
+          <w:rFonts w:ascii="Times New Roman" w:hAnsi="Times New Roman" w:cs="Times New Roman"/>
+        </w:rPr>
+        <w:t xml:space="preserve">, H., </w:t>
+      </w:r>
+      <w:proofErr w:type="spellStart"/>
+      <w:r>
+        <w:rPr>
+          <w:rFonts w:ascii="Times New Roman" w:hAnsi="Times New Roman" w:cs="Times New Roman"/>
+        </w:rPr>
+        <w:t>Lucksted</w:t>
+      </w:r>
+      <w:proofErr w:type="spellEnd"/>
+      <w:r>
+        <w:rPr>
+          <w:rFonts w:ascii="Times New Roman" w:hAnsi="Times New Roman" w:cs="Times New Roman"/>
+        </w:rPr>
+        <w:t>, A.,</w:t>
       </w:r>
       <w:r>
         <w:rPr>
@@ -1725,7 +2002,33 @@
         <w:rPr>
           <w:rFonts w:ascii="Times New Roman" w:hAnsi="Times New Roman" w:cs="Times New Roman"/>
         </w:rPr>
-        <w:t>, &amp; Drapalski, A. (in press). Internalized Stigma, Sense of Belonging, and Suicidal Ideation among Veterans with Serious Mental illness. </w:t>
+        <w:t xml:space="preserve">, &amp; </w:t>
+      </w:r>
+      <w:proofErr w:type="spellStart"/>
+      <w:r>
+        <w:rPr>
+          <w:rFonts w:ascii="Times New Roman" w:hAnsi="Times New Roman" w:cs="Times New Roman"/>
+        </w:rPr>
+        <w:t>Drapalski</w:t>
+      </w:r>
+      <w:proofErr w:type="spellEnd"/>
+      <w:r>
+        <w:rPr>
+          <w:rFonts w:ascii="Times New Roman" w:hAnsi="Times New Roman" w:cs="Times New Roman"/>
+        </w:rPr>
+        <w:t>, A. (</w:t>
+      </w:r>
+      <w:r>
+        <w:rPr>
+          <w:rFonts w:ascii="Times New Roman" w:hAnsi="Times New Roman" w:cs="Times New Roman"/>
+        </w:rPr>
+        <w:t>2020</w:t>
+      </w:r>
+      <w:r>
+        <w:rPr>
+          <w:rFonts w:ascii="Times New Roman" w:hAnsi="Times New Roman" w:cs="Times New Roman"/>
+        </w:rPr>
+        <w:t>). Internalized Stigma, Sense of Belonging, and Suicidal Ideation among Veterans with Serious Mental illness. </w:t>
       </w:r>
       <w:r>
         <w:rPr>
@@ -1737,6 +2040,28 @@
       <w:r>
         <w:rPr>
           <w:rFonts w:ascii="Times New Roman" w:hAnsi="Times New Roman" w:cs="Times New Roman"/>
+          <w:i/>
+        </w:rPr>
+        <w:t xml:space="preserve">, </w:t>
+      </w:r>
+      <w:r>
+        <w:rPr>
+          <w:rFonts w:ascii="Times New Roman" w:hAnsi="Times New Roman" w:cs="Times New Roman"/>
+          <w:i/>
+        </w:rPr>
+        <w:t>43</w:t>
+      </w:r>
+      <w:r>
+        <w:rPr>
+          <w:rFonts w:ascii="Times New Roman" w:hAnsi="Times New Roman" w:cs="Times New Roman"/>
+          <w:iCs/>
+        </w:rPr>
+        <w:t>(2), 91–96</w:t>
+      </w:r>
+      <w:r>
+        <w:rPr>
+          <w:rFonts w:ascii="Times New Roman" w:hAnsi="Times New Roman" w:cs="Times New Roman"/>
+          <w:iCs/>
         </w:rPr>
         <w:t>.</w:t>
       </w:r>
@@ -1776,7 +2101,49 @@
         <w:rPr>
           <w:rFonts w:ascii="Times New Roman" w:hAnsi="Times New Roman" w:cs="Times New Roman"/>
         </w:rPr>
-        <w:t xml:space="preserve">Fischer, M. W., Dimaggio, G., Hochheiser, J., Vohs, J., </w:t>
+        <w:t xml:space="preserve">Fischer, M. W., </w:t>
+      </w:r>
+      <w:proofErr w:type="spellStart"/>
+      <w:r>
+        <w:rPr>
+          <w:rFonts w:ascii="Times New Roman" w:hAnsi="Times New Roman" w:cs="Times New Roman"/>
+        </w:rPr>
+        <w:t>Dimaggio</w:t>
+      </w:r>
+      <w:proofErr w:type="spellEnd"/>
+      <w:r>
+        <w:rPr>
+          <w:rFonts w:ascii="Times New Roman" w:hAnsi="Times New Roman" w:cs="Times New Roman"/>
+        </w:rPr>
+        <w:t xml:space="preserve">, G., </w:t>
+      </w:r>
+      <w:proofErr w:type="spellStart"/>
+      <w:r>
+        <w:rPr>
+          <w:rFonts w:ascii="Times New Roman" w:hAnsi="Times New Roman" w:cs="Times New Roman"/>
+        </w:rPr>
+        <w:t>Hochheiser</w:t>
+      </w:r>
+      <w:proofErr w:type="spellEnd"/>
+      <w:r>
+        <w:rPr>
+          <w:rFonts w:ascii="Times New Roman" w:hAnsi="Times New Roman" w:cs="Times New Roman"/>
+        </w:rPr>
+        <w:t xml:space="preserve">, J., </w:t>
+      </w:r>
+      <w:proofErr w:type="spellStart"/>
+      <w:r>
+        <w:rPr>
+          <w:rFonts w:ascii="Times New Roman" w:hAnsi="Times New Roman" w:cs="Times New Roman"/>
+        </w:rPr>
+        <w:t>Vohs</w:t>
+      </w:r>
+      <w:proofErr w:type="spellEnd"/>
+      <w:r>
+        <w:rPr>
+          <w:rFonts w:ascii="Times New Roman" w:hAnsi="Times New Roman" w:cs="Times New Roman"/>
+        </w:rPr>
+        <w:t xml:space="preserve">, J., </w:t>
       </w:r>
       <w:r>
         <w:rPr>
@@ -1790,7 +2157,19 @@
         <w:rPr>
           <w:rFonts w:ascii="Times New Roman" w:hAnsi="Times New Roman" w:cs="Times New Roman"/>
         </w:rPr>
-        <w:t xml:space="preserve">, Lysaker, P. (in press). Metacognitive capacity is related to self-reported social functioning and may moderate the effects of symptoms on interpersonal behavior. </w:t>
+        <w:t>, Lysaker, P. (</w:t>
+      </w:r>
+      <w:r>
+        <w:rPr>
+          <w:rFonts w:ascii="Times New Roman" w:hAnsi="Times New Roman" w:cs="Times New Roman"/>
+        </w:rPr>
+        <w:t>2020</w:t>
+      </w:r>
+      <w:r>
+        <w:rPr>
+          <w:rFonts w:ascii="Times New Roman" w:hAnsi="Times New Roman" w:cs="Times New Roman"/>
+        </w:rPr>
+        <w:t xml:space="preserve">). Metacognitive capacity is related to self-reported social functioning and may moderate the effects of symptoms on interpersonal behavior. </w:t>
       </w:r>
       <w:r>
         <w:rPr>
@@ -1798,30 +2177,58 @@
           <w:i/>
           <w:iCs/>
         </w:rPr>
-        <w:t>Journal of Nervous and Mental Disease.</w:t>
-      </w:r>
-      <w:r>
-        <w:rPr>
-          <w:rFonts w:ascii="Times New Roman" w:hAnsi="Times New Roman" w:cs="Times New Roman"/>
-        </w:rPr>
-        <w:t xml:space="preserve"> https://doi.org/</w:t>
-      </w:r>
-      <w:r>
-        <w:rPr>
-          <w:rFonts w:ascii="Times New Roman" w:hAnsi="Times New Roman" w:cs="Times New Roman"/>
-        </w:rPr>
-        <w:t>10.1097/NMD.0000000000001117</w:t>
-      </w:r>
-    </w:p>
-    <w:p>
-      <w:pPr>
-        <w:spacing w:line="240" w:lineRule="auto"/>
-        <w:outlineLvl w:val="0"/>
+        <w:t>Journal of Nervous and Mental Disease</w:t>
+      </w:r>
+      <w:r>
+        <w:rPr>
+          <w:rFonts w:ascii="Times New Roman" w:hAnsi="Times New Roman" w:cs="Times New Roman"/>
+        </w:rPr>
+        <w:t xml:space="preserve">, </w:t>
+      </w:r>
+      <w:r>
         <w:rPr>
           <w:rFonts w:ascii="Times New Roman" w:hAnsi="Times New Roman" w:cs="Times New Roman"/>
           <w:i/>
           <w:iCs/>
         </w:rPr>
+        <w:t>208</w:t>
+      </w:r>
+      <w:r>
+        <w:rPr>
+          <w:rFonts w:ascii="Times New Roman" w:hAnsi="Times New Roman" w:cs="Times New Roman"/>
+        </w:rPr>
+        <w:t>(2), 138-142</w:t>
+      </w:r>
+      <w:r>
+        <w:rPr>
+          <w:rFonts w:ascii="Times New Roman" w:hAnsi="Times New Roman" w:cs="Times New Roman"/>
+          <w:i/>
+          <w:iCs/>
+        </w:rPr>
+        <w:t>.</w:t>
+      </w:r>
+      <w:r>
+        <w:rPr>
+          <w:rFonts w:ascii="Times New Roman" w:hAnsi="Times New Roman" w:cs="Times New Roman"/>
+        </w:rPr>
+        <w:t xml:space="preserve"> https://doi.org/</w:t>
+      </w:r>
+      <w:r>
+        <w:rPr>
+          <w:rFonts w:ascii="Times New Roman" w:hAnsi="Times New Roman" w:cs="Times New Roman"/>
+        </w:rPr>
+        <w:t>10.1097/NMD.0000000000001117</w:t>
+      </w:r>
+    </w:p>
+    <w:p>
+      <w:pPr>
+        <w:spacing w:line="240" w:lineRule="auto"/>
+        <w:outlineLvl w:val="0"/>
+        <w:rPr>
+          <w:rFonts w:ascii="Times New Roman" w:hAnsi="Times New Roman" w:cs="Times New Roman"/>
+          <w:i/>
+          <w:iCs/>
+        </w:rPr>
       </w:pPr>
     </w:p>
     <w:p>
@@ -1833,11 +2240,47 @@
           <w:rFonts w:ascii="Times New Roman" w:hAnsi="Times New Roman" w:cs="Times New Roman"/>
         </w:rPr>
       </w:pPr>
-      <w:r>
-        <w:rPr>
-          <w:rFonts w:ascii="Times New Roman" w:hAnsi="Times New Roman" w:cs="Times New Roman"/>
-        </w:rPr>
-        <w:t xml:space="preserve">Millman, Z.B., Rakhshan, P.J., DeVylder, J.E., Edmondson Smith, M., </w:t>
+      <w:proofErr w:type="spellStart"/>
+      <w:r>
+        <w:rPr>
+          <w:rFonts w:ascii="Times New Roman" w:hAnsi="Times New Roman" w:cs="Times New Roman"/>
+        </w:rPr>
+        <w:t>Millman</w:t>
+      </w:r>
+      <w:proofErr w:type="spellEnd"/>
+      <w:r>
+        <w:rPr>
+          <w:rFonts w:ascii="Times New Roman" w:hAnsi="Times New Roman" w:cs="Times New Roman"/>
+        </w:rPr>
+        <w:t xml:space="preserve">, Z.B., </w:t>
+      </w:r>
+      <w:proofErr w:type="spellStart"/>
+      <w:r>
+        <w:rPr>
+          <w:rFonts w:ascii="Times New Roman" w:hAnsi="Times New Roman" w:cs="Times New Roman"/>
+        </w:rPr>
+        <w:t>Rakhshan</w:t>
+      </w:r>
+      <w:proofErr w:type="spellEnd"/>
+      <w:r>
+        <w:rPr>
+          <w:rFonts w:ascii="Times New Roman" w:hAnsi="Times New Roman" w:cs="Times New Roman"/>
+        </w:rPr>
+        <w:t xml:space="preserve">, P.J., </w:t>
+      </w:r>
+      <w:proofErr w:type="spellStart"/>
+      <w:r>
+        <w:rPr>
+          <w:rFonts w:ascii="Times New Roman" w:hAnsi="Times New Roman" w:cs="Times New Roman"/>
+        </w:rPr>
+        <w:t>DeVylder</w:t>
+      </w:r>
+      <w:proofErr w:type="spellEnd"/>
+      <w:r>
+        <w:rPr>
+          <w:rFonts w:ascii="Times New Roman" w:hAnsi="Times New Roman" w:cs="Times New Roman"/>
+        </w:rPr>
+        <w:t xml:space="preserve">, J.E., Edmondson Smith, M., </w:t>
       </w:r>
       <w:r>
         <w:rPr>
@@ -1936,11 +2379,61 @@
         </w:rPr>
         <w:t xml:space="preserve"> Phalen, P., </w:t>
       </w:r>
-      <w:r>
-        <w:rPr>
-          <w:rFonts w:ascii="Times New Roman" w:hAnsi="Times New Roman" w:cs="Times New Roman"/>
-        </w:rPr>
-        <w:t>Rakhshan Rouhakhtar, P., Millman, Z., Bussell, K., Thompson, E., Demro, C., Roemer, C., Reeves, G., and Schiffman, J. (</w:t>
+      <w:proofErr w:type="spellStart"/>
+      <w:r>
+        <w:rPr>
+          <w:rFonts w:ascii="Times New Roman" w:hAnsi="Times New Roman" w:cs="Times New Roman"/>
+        </w:rPr>
+        <w:t>Rakhshan</w:t>
+      </w:r>
+      <w:proofErr w:type="spellEnd"/>
+      <w:r>
+        <w:rPr>
+          <w:rFonts w:ascii="Times New Roman" w:hAnsi="Times New Roman" w:cs="Times New Roman"/>
+        </w:rPr>
+        <w:t xml:space="preserve"> </w:t>
+      </w:r>
+      <w:proofErr w:type="spellStart"/>
+      <w:r>
+        <w:rPr>
+          <w:rFonts w:ascii="Times New Roman" w:hAnsi="Times New Roman" w:cs="Times New Roman"/>
+        </w:rPr>
+        <w:t>Rouhakhtar</w:t>
+      </w:r>
+      <w:proofErr w:type="spellEnd"/>
+      <w:r>
+        <w:rPr>
+          <w:rFonts w:ascii="Times New Roman" w:hAnsi="Times New Roman" w:cs="Times New Roman"/>
+        </w:rPr>
+        <w:t xml:space="preserve">, P., </w:t>
+      </w:r>
+      <w:proofErr w:type="spellStart"/>
+      <w:r>
+        <w:rPr>
+          <w:rFonts w:ascii="Times New Roman" w:hAnsi="Times New Roman" w:cs="Times New Roman"/>
+        </w:rPr>
+        <w:t>Millman</w:t>
+      </w:r>
+      <w:proofErr w:type="spellEnd"/>
+      <w:r>
+        <w:rPr>
+          <w:rFonts w:ascii="Times New Roman" w:hAnsi="Times New Roman" w:cs="Times New Roman"/>
+        </w:rPr>
+        <w:t xml:space="preserve">, Z., Bussell, K., Thompson, E., </w:t>
+      </w:r>
+      <w:proofErr w:type="spellStart"/>
+      <w:r>
+        <w:rPr>
+          <w:rFonts w:ascii="Times New Roman" w:hAnsi="Times New Roman" w:cs="Times New Roman"/>
+        </w:rPr>
+        <w:t>Demro</w:t>
+      </w:r>
+      <w:proofErr w:type="spellEnd"/>
+      <w:r>
+        <w:rPr>
+          <w:rFonts w:ascii="Times New Roman" w:hAnsi="Times New Roman" w:cs="Times New Roman"/>
+        </w:rPr>
+        <w:t>, C., Roemer, C., Reeves, G., and Schiffman, J. (</w:t>
       </w:r>
       <w:r>
         <w:rPr>
@@ -2019,11 +2512,19 @@
           <w:iCs/>
         </w:rPr>
       </w:pPr>
-      <w:r>
-        <w:rPr>
-          <w:rFonts w:ascii="Times New Roman" w:hAnsi="Times New Roman" w:cs="Times New Roman"/>
-        </w:rPr>
-        <w:t>Kivisto, A., Magee, L.,</w:t>
+      <w:proofErr w:type="spellStart"/>
+      <w:r>
+        <w:rPr>
+          <w:rFonts w:ascii="Times New Roman" w:hAnsi="Times New Roman" w:cs="Times New Roman"/>
+        </w:rPr>
+        <w:t>Kivisto</w:t>
+      </w:r>
+      <w:proofErr w:type="spellEnd"/>
+      <w:r>
+        <w:rPr>
+          <w:rFonts w:ascii="Times New Roman" w:hAnsi="Times New Roman" w:cs="Times New Roman"/>
+        </w:rPr>
+        <w:t>, A., Magee, L.,</w:t>
       </w:r>
       <w:r>
         <w:rPr>
@@ -2133,7 +2634,6 @@
           <w:bCs/>
           <w:color w:val="auto"/>
         </w:rPr>
-        <w:lastRenderedPageBreak/>
         <w:t>Phalen, P.,</w:t>
       </w:r>
       <w:r>
@@ -2141,7 +2641,55 @@
           <w:rFonts w:ascii="Times New Roman" w:hAnsi="Times New Roman" w:cs="Times New Roman"/>
           <w:color w:val="auto"/>
         </w:rPr>
-        <w:t xml:space="preserve"> Muralidharan, A., Travaglini, L., Bennett, M., Stahl, N., Brown, C., Hack, S., Klingaman, B., &amp; Goldberg, R. (2019). Predictors of Attendance in Health and Wellness Treatment Groups for People with Serious Mental Illness. </w:t>
+        <w:t xml:space="preserve"> </w:t>
+      </w:r>
+      <w:proofErr w:type="spellStart"/>
+      <w:r>
+        <w:rPr>
+          <w:rFonts w:ascii="Times New Roman" w:hAnsi="Times New Roman" w:cs="Times New Roman"/>
+          <w:color w:val="auto"/>
+        </w:rPr>
+        <w:t>Muralidharan</w:t>
+      </w:r>
+      <w:proofErr w:type="spellEnd"/>
+      <w:r>
+        <w:rPr>
+          <w:rFonts w:ascii="Times New Roman" w:hAnsi="Times New Roman" w:cs="Times New Roman"/>
+          <w:color w:val="auto"/>
+        </w:rPr>
+        <w:t xml:space="preserve">, A., </w:t>
+      </w:r>
+      <w:proofErr w:type="spellStart"/>
+      <w:r>
+        <w:rPr>
+          <w:rFonts w:ascii="Times New Roman" w:hAnsi="Times New Roman" w:cs="Times New Roman"/>
+          <w:color w:val="auto"/>
+        </w:rPr>
+        <w:t>Travaglini</w:t>
+      </w:r>
+      <w:proofErr w:type="spellEnd"/>
+      <w:r>
+        <w:rPr>
+          <w:rFonts w:ascii="Times New Roman" w:hAnsi="Times New Roman" w:cs="Times New Roman"/>
+          <w:color w:val="auto"/>
+        </w:rPr>
+        <w:t xml:space="preserve">, L., Bennett, M., Stahl, N., Brown, C., Hack, S., </w:t>
+      </w:r>
+      <w:proofErr w:type="spellStart"/>
+      <w:r>
+        <w:rPr>
+          <w:rFonts w:ascii="Times New Roman" w:hAnsi="Times New Roman" w:cs="Times New Roman"/>
+          <w:color w:val="auto"/>
+        </w:rPr>
+        <w:t>Klingaman</w:t>
+      </w:r>
+      <w:proofErr w:type="spellEnd"/>
+      <w:r>
+        <w:rPr>
+          <w:rFonts w:ascii="Times New Roman" w:hAnsi="Times New Roman" w:cs="Times New Roman"/>
+          <w:color w:val="auto"/>
+        </w:rPr>
+        <w:t xml:space="preserve">, B., &amp; Goldberg, R. (2019). Predictors of Attendance in Health and Wellness Treatment Groups for People with Serious Mental Illness. </w:t>
       </w:r>
       <w:r>
         <w:rPr>
@@ -2197,12 +2745,85 @@
         <w:ind w:left="720" w:hanging="720"/>
         <w:outlineLvl w:val="0"/>
       </w:pPr>
-      <w:r>
-        <w:rPr>
-          <w:rFonts w:ascii="Times New Roman" w:hAnsi="Times New Roman" w:cs="Times New Roman"/>
-          <w:bCs/>
-        </w:rPr>
-        <w:t xml:space="preserve">Rakhshan Rouhakhtar, P., Pitts, S., Millman, Z., Andorko, N., Redman, S., Wilson, C., Demro, C., </w:t>
+      <w:proofErr w:type="spellStart"/>
+      <w:r>
+        <w:rPr>
+          <w:rFonts w:ascii="Times New Roman" w:hAnsi="Times New Roman" w:cs="Times New Roman"/>
+          <w:bCs/>
+        </w:rPr>
+        <w:t>Rakhshan</w:t>
+      </w:r>
+      <w:proofErr w:type="spellEnd"/>
+      <w:r>
+        <w:rPr>
+          <w:rFonts w:ascii="Times New Roman" w:hAnsi="Times New Roman" w:cs="Times New Roman"/>
+          <w:bCs/>
+        </w:rPr>
+        <w:t xml:space="preserve"> </w:t>
+      </w:r>
+      <w:proofErr w:type="spellStart"/>
+      <w:r>
+        <w:rPr>
+          <w:rFonts w:ascii="Times New Roman" w:hAnsi="Times New Roman" w:cs="Times New Roman"/>
+          <w:bCs/>
+        </w:rPr>
+        <w:t>Rouhakhtar</w:t>
+      </w:r>
+      <w:proofErr w:type="spellEnd"/>
+      <w:r>
+        <w:rPr>
+          <w:rFonts w:ascii="Times New Roman" w:hAnsi="Times New Roman" w:cs="Times New Roman"/>
+          <w:bCs/>
+        </w:rPr>
+        <w:t xml:space="preserve">, P., Pitts, S., </w:t>
+      </w:r>
+      <w:proofErr w:type="spellStart"/>
+      <w:r>
+        <w:rPr>
+          <w:rFonts w:ascii="Times New Roman" w:hAnsi="Times New Roman" w:cs="Times New Roman"/>
+          <w:bCs/>
+        </w:rPr>
+        <w:t>Millman</w:t>
+      </w:r>
+      <w:proofErr w:type="spellEnd"/>
+      <w:r>
+        <w:rPr>
+          <w:rFonts w:ascii="Times New Roman" w:hAnsi="Times New Roman" w:cs="Times New Roman"/>
+          <w:bCs/>
+        </w:rPr>
+        <w:t xml:space="preserve">, Z., </w:t>
+      </w:r>
+      <w:proofErr w:type="spellStart"/>
+      <w:r>
+        <w:rPr>
+          <w:rFonts w:ascii="Times New Roman" w:hAnsi="Times New Roman" w:cs="Times New Roman"/>
+          <w:bCs/>
+        </w:rPr>
+        <w:t>Andorko</w:t>
+      </w:r>
+      <w:proofErr w:type="spellEnd"/>
+      <w:r>
+        <w:rPr>
+          <w:rFonts w:ascii="Times New Roman" w:hAnsi="Times New Roman" w:cs="Times New Roman"/>
+          <w:bCs/>
+        </w:rPr>
+        <w:t xml:space="preserve">, N., Redman, S., Wilson, C., </w:t>
+      </w:r>
+      <w:proofErr w:type="spellStart"/>
+      <w:r>
+        <w:rPr>
+          <w:rFonts w:ascii="Times New Roman" w:hAnsi="Times New Roman" w:cs="Times New Roman"/>
+          <w:bCs/>
+        </w:rPr>
+        <w:t>Demro</w:t>
+      </w:r>
+      <w:proofErr w:type="spellEnd"/>
+      <w:r>
+        <w:rPr>
+          <w:rFonts w:ascii="Times New Roman" w:hAnsi="Times New Roman" w:cs="Times New Roman"/>
+          <w:bCs/>
+        </w:rPr>
+        <w:t xml:space="preserve">, C., </w:t>
       </w:r>
       <w:r>
         <w:rPr>
@@ -2271,7 +2892,39 @@
           <w:rFonts w:ascii="Times New Roman" w:hAnsi="Times New Roman" w:cs="Times New Roman"/>
           <w:bCs/>
         </w:rPr>
-        <w:t xml:space="preserve">., Warman, D., Martin, J., Lucksted, A., Drapalski, A., Jones, N., and Lysaker, P. (2019). Public understanding of different kinds of voice-hearing experiences: Causal beliefs, perceptions of mental illness, and stigma. </w:t>
+        <w:t xml:space="preserve">., Warman, D., Martin, J., </w:t>
+      </w:r>
+      <w:proofErr w:type="spellStart"/>
+      <w:r>
+        <w:rPr>
+          <w:rFonts w:ascii="Times New Roman" w:hAnsi="Times New Roman" w:cs="Times New Roman"/>
+          <w:bCs/>
+        </w:rPr>
+        <w:t>Lucksted</w:t>
+      </w:r>
+      <w:proofErr w:type="spellEnd"/>
+      <w:r>
+        <w:rPr>
+          <w:rFonts w:ascii="Times New Roman" w:hAnsi="Times New Roman" w:cs="Times New Roman"/>
+          <w:bCs/>
+        </w:rPr>
+        <w:t xml:space="preserve">, A., </w:t>
+      </w:r>
+      <w:proofErr w:type="spellStart"/>
+      <w:r>
+        <w:rPr>
+          <w:rFonts w:ascii="Times New Roman" w:hAnsi="Times New Roman" w:cs="Times New Roman"/>
+          <w:bCs/>
+        </w:rPr>
+        <w:t>Drapalski</w:t>
+      </w:r>
+      <w:proofErr w:type="spellEnd"/>
+      <w:r>
+        <w:rPr>
+          <w:rFonts w:ascii="Times New Roman" w:hAnsi="Times New Roman" w:cs="Times New Roman"/>
+          <w:bCs/>
+        </w:rPr>
+        <w:t xml:space="preserve">, A., Jones, N., and Lysaker, P. (2019). Public understanding of different kinds of voice-hearing experiences: Causal beliefs, perceptions of mental illness, and stigma. </w:t>
       </w:r>
       <w:r>
         <w:rPr>
@@ -2341,7 +2994,23 @@
           <w:rFonts w:ascii="Times New Roman" w:hAnsi="Times New Roman" w:cs="Times New Roman"/>
           <w:bCs/>
         </w:rPr>
-        <w:t xml:space="preserve">Niculescu, A., Le-Niculescu, H., Levey, D., Roseberry, K., Rogers, J., Kosary, K., Prabha, S., Jones, T., Judd, S., McCormick, M., Wessel, A., Williams, A., </w:t>
+        <w:t xml:space="preserve">Niculescu, A., Le-Niculescu, H., Levey, D., Roseberry, K., Rogers, J., </w:t>
+      </w:r>
+      <w:proofErr w:type="spellStart"/>
+      <w:r>
+        <w:rPr>
+          <w:rFonts w:ascii="Times New Roman" w:hAnsi="Times New Roman" w:cs="Times New Roman"/>
+          <w:bCs/>
+        </w:rPr>
+        <w:t>Kosary</w:t>
+      </w:r>
+      <w:proofErr w:type="spellEnd"/>
+      <w:r>
+        <w:rPr>
+          <w:rFonts w:ascii="Times New Roman" w:hAnsi="Times New Roman" w:cs="Times New Roman"/>
+          <w:bCs/>
+        </w:rPr>
+        <w:t xml:space="preserve">, K., Prabha, S., Jones, T., Judd, S., McCormick, M., Wessel, A., Williams, A., </w:t>
       </w:r>
       <w:r>
         <w:rPr>
@@ -2356,7 +3025,23 @@
           <w:rFonts w:ascii="Times New Roman" w:hAnsi="Times New Roman" w:cs="Times New Roman"/>
           <w:bCs/>
         </w:rPr>
-        <w:t xml:space="preserve">., Mamdani, F., Sequeira, A., and Kurian, S.. (2019). Towards Precision Medicine for Stress Disorders: Diagnostic Biomarkers and Targeted Drugs. </w:t>
+        <w:t xml:space="preserve">., Mamdani, F., </w:t>
+      </w:r>
+      <w:proofErr w:type="spellStart"/>
+      <w:r>
+        <w:rPr>
+          <w:rFonts w:ascii="Times New Roman" w:hAnsi="Times New Roman" w:cs="Times New Roman"/>
+          <w:bCs/>
+        </w:rPr>
+        <w:t>Sequeira</w:t>
+      </w:r>
+      <w:proofErr w:type="spellEnd"/>
+      <w:r>
+        <w:rPr>
+          <w:rFonts w:ascii="Times New Roman" w:hAnsi="Times New Roman" w:cs="Times New Roman"/>
+          <w:bCs/>
+        </w:rPr>
+        <w:t xml:space="preserve">, A., and Kurian, S.. (2019). Towards Precision Medicine for Stress Disorders: Diagnostic Biomarkers and Targeted Drugs. </w:t>
       </w:r>
       <w:r>
         <w:rPr>
@@ -2405,7 +3090,71 @@
           <w:rFonts w:ascii="Times New Roman" w:hAnsi="Times New Roman" w:cs="Times New Roman"/>
           <w:bCs/>
         </w:rPr>
-        <w:t xml:space="preserve">., Rakhshan Rouhakhtar, P., Millman, Z. B., Thompson, E., DeVylder, J., Mittal, V., Carter, E., Reeves, G., &amp; Schiffman, J. (2018). Validity of a Two-Item Screen for Early Psychosis. </w:t>
+        <w:t xml:space="preserve">., </w:t>
+      </w:r>
+      <w:proofErr w:type="spellStart"/>
+      <w:r>
+        <w:rPr>
+          <w:rFonts w:ascii="Times New Roman" w:hAnsi="Times New Roman" w:cs="Times New Roman"/>
+          <w:bCs/>
+        </w:rPr>
+        <w:t>Rakhshan</w:t>
+      </w:r>
+      <w:proofErr w:type="spellEnd"/>
+      <w:r>
+        <w:rPr>
+          <w:rFonts w:ascii="Times New Roman" w:hAnsi="Times New Roman" w:cs="Times New Roman"/>
+          <w:bCs/>
+        </w:rPr>
+        <w:t xml:space="preserve"> </w:t>
+      </w:r>
+      <w:proofErr w:type="spellStart"/>
+      <w:r>
+        <w:rPr>
+          <w:rFonts w:ascii="Times New Roman" w:hAnsi="Times New Roman" w:cs="Times New Roman"/>
+          <w:bCs/>
+        </w:rPr>
+        <w:t>Rouhakhtar</w:t>
+      </w:r>
+      <w:proofErr w:type="spellEnd"/>
+      <w:r>
+        <w:rPr>
+          <w:rFonts w:ascii="Times New Roman" w:hAnsi="Times New Roman" w:cs="Times New Roman"/>
+          <w:bCs/>
+        </w:rPr>
+        <w:t xml:space="preserve">, P., </w:t>
+      </w:r>
+      <w:proofErr w:type="spellStart"/>
+      <w:r>
+        <w:rPr>
+          <w:rFonts w:ascii="Times New Roman" w:hAnsi="Times New Roman" w:cs="Times New Roman"/>
+          <w:bCs/>
+        </w:rPr>
+        <w:t>Millman</w:t>
+      </w:r>
+      <w:proofErr w:type="spellEnd"/>
+      <w:r>
+        <w:rPr>
+          <w:rFonts w:ascii="Times New Roman" w:hAnsi="Times New Roman" w:cs="Times New Roman"/>
+          <w:bCs/>
+        </w:rPr>
+        <w:t xml:space="preserve">, Z. B., Thompson, E., </w:t>
+      </w:r>
+      <w:proofErr w:type="spellStart"/>
+      <w:r>
+        <w:rPr>
+          <w:rFonts w:ascii="Times New Roman" w:hAnsi="Times New Roman" w:cs="Times New Roman"/>
+          <w:bCs/>
+        </w:rPr>
+        <w:t>DeVylder</w:t>
+      </w:r>
+      <w:proofErr w:type="spellEnd"/>
+      <w:r>
+        <w:rPr>
+          <w:rFonts w:ascii="Times New Roman" w:hAnsi="Times New Roman" w:cs="Times New Roman"/>
+          <w:bCs/>
+        </w:rPr>
+        <w:t xml:space="preserve">, J., Mittal, V., Carter, E., Reeves, G., &amp; Schiffman, J. (2018). Validity of a Two-Item Screen for Early Psychosis. </w:t>
       </w:r>
       <w:r>
         <w:rPr>
@@ -2458,12 +3207,37 @@
         </w:rPr>
         <w:t xml:space="preserve">, </w:t>
       </w:r>
-      <w:r>
-        <w:rPr>
-          <w:rFonts w:ascii="Times New Roman" w:hAnsi="Times New Roman" w:cs="Times New Roman"/>
-          <w:bCs/>
-        </w:rPr>
-        <w:t>Lowder, E., Kivisto, A.,</w:t>
+      <w:proofErr w:type="spellStart"/>
+      <w:r>
+        <w:rPr>
+          <w:rFonts w:ascii="Times New Roman" w:hAnsi="Times New Roman" w:cs="Times New Roman"/>
+          <w:bCs/>
+        </w:rPr>
+        <w:t>Lowder</w:t>
+      </w:r>
+      <w:proofErr w:type="spellEnd"/>
+      <w:r>
+        <w:rPr>
+          <w:rFonts w:ascii="Times New Roman" w:hAnsi="Times New Roman" w:cs="Times New Roman"/>
+          <w:bCs/>
+        </w:rPr>
+        <w:t xml:space="preserve">, E., </w:t>
+      </w:r>
+      <w:proofErr w:type="spellStart"/>
+      <w:r>
+        <w:rPr>
+          <w:rFonts w:ascii="Times New Roman" w:hAnsi="Times New Roman" w:cs="Times New Roman"/>
+          <w:bCs/>
+        </w:rPr>
+        <w:t>Kivisto</w:t>
+      </w:r>
+      <w:proofErr w:type="spellEnd"/>
+      <w:r>
+        <w:rPr>
+          <w:rFonts w:ascii="Times New Roman" w:hAnsi="Times New Roman" w:cs="Times New Roman"/>
+          <w:bCs/>
+        </w:rPr>
+        <w:t>, A.,</w:t>
       </w:r>
       <w:r>
         <w:rPr>
@@ -2664,7 +3438,23 @@
           <w:rFonts w:ascii="Times New Roman" w:hAnsi="Times New Roman" w:cs="Times New Roman"/>
           <w:bCs/>
         </w:rPr>
-        <w:t xml:space="preserve">Camacho, D., Vera, E., Scardamalia, K., &amp; </w:t>
+        <w:t xml:space="preserve">Camacho, D., Vera, E., </w:t>
+      </w:r>
+      <w:proofErr w:type="spellStart"/>
+      <w:r>
+        <w:rPr>
+          <w:rFonts w:ascii="Times New Roman" w:hAnsi="Times New Roman" w:cs="Times New Roman"/>
+          <w:bCs/>
+        </w:rPr>
+        <w:t>Scardamalia</w:t>
+      </w:r>
+      <w:proofErr w:type="spellEnd"/>
+      <w:r>
+        <w:rPr>
+          <w:rFonts w:ascii="Times New Roman" w:hAnsi="Times New Roman" w:cs="Times New Roman"/>
+          <w:bCs/>
+        </w:rPr>
+        <w:t xml:space="preserve">, K., &amp; </w:t>
       </w:r>
       <w:r>
         <w:rPr>
@@ -2735,12 +3525,21 @@
           <w:bCs/>
         </w:rPr>
       </w:pPr>
-      <w:r>
-        <w:rPr>
-          <w:rFonts w:ascii="Times New Roman" w:hAnsi="Times New Roman" w:cs="Times New Roman"/>
-          <w:bCs/>
-        </w:rPr>
-        <w:t xml:space="preserve">Kivisto, A. &amp; </w:t>
+      <w:proofErr w:type="spellStart"/>
+      <w:r>
+        <w:rPr>
+          <w:rFonts w:ascii="Times New Roman" w:hAnsi="Times New Roman" w:cs="Times New Roman"/>
+          <w:bCs/>
+        </w:rPr>
+        <w:t>Kivisto</w:t>
+      </w:r>
+      <w:proofErr w:type="spellEnd"/>
+      <w:r>
+        <w:rPr>
+          <w:rFonts w:ascii="Times New Roman" w:hAnsi="Times New Roman" w:cs="Times New Roman"/>
+          <w:bCs/>
+        </w:rPr>
+        <w:t xml:space="preserve">, A. &amp; </w:t>
       </w:r>
       <w:r>
         <w:rPr>
@@ -2810,12 +3609,21 @@
           <w:rFonts w:ascii="Times New Roman" w:hAnsi="Times New Roman" w:cs="Times New Roman"/>
         </w:rPr>
       </w:pPr>
-      <w:r>
-        <w:rPr>
-          <w:rFonts w:ascii="Times New Roman" w:hAnsi="Times New Roman" w:cs="Times New Roman"/>
-          <w:bCs/>
-        </w:rPr>
-        <w:t xml:space="preserve">Rasdale, A., Warman, D., &amp; </w:t>
+      <w:proofErr w:type="spellStart"/>
+      <w:r>
+        <w:rPr>
+          <w:rFonts w:ascii="Times New Roman" w:hAnsi="Times New Roman" w:cs="Times New Roman"/>
+          <w:bCs/>
+        </w:rPr>
+        <w:t>Rasdale</w:t>
+      </w:r>
+      <w:proofErr w:type="spellEnd"/>
+      <w:r>
+        <w:rPr>
+          <w:rFonts w:ascii="Times New Roman" w:hAnsi="Times New Roman" w:cs="Times New Roman"/>
+          <w:bCs/>
+        </w:rPr>
+        <w:t xml:space="preserve">, A., Warman, D., &amp; </w:t>
       </w:r>
       <w:r>
         <w:rPr>
@@ -2950,12 +3758,21 @@
           <w:color w:val="222222"/>
         </w:rPr>
       </w:pPr>
-      <w:r>
-        <w:rPr>
-          <w:rFonts w:ascii="Times New Roman" w:eastAsia="Times New Roman" w:hAnsi="Times New Roman" w:cs="Times New Roman"/>
-          <w:color w:val="222222"/>
-        </w:rPr>
-        <w:t xml:space="preserve">Kivisto, A., J., Ray, B., &amp; </w:t>
+      <w:proofErr w:type="spellStart"/>
+      <w:r>
+        <w:rPr>
+          <w:rFonts w:ascii="Times New Roman" w:eastAsia="Times New Roman" w:hAnsi="Times New Roman" w:cs="Times New Roman"/>
+          <w:color w:val="222222"/>
+        </w:rPr>
+        <w:t>Kivisto</w:t>
+      </w:r>
+      <w:proofErr w:type="spellEnd"/>
+      <w:r>
+        <w:rPr>
+          <w:rFonts w:ascii="Times New Roman" w:eastAsia="Times New Roman" w:hAnsi="Times New Roman" w:cs="Times New Roman"/>
+          <w:color w:val="222222"/>
+        </w:rPr>
+        <w:t xml:space="preserve">, A., J., Ray, B., &amp; </w:t>
       </w:r>
       <w:r>
         <w:rPr>
@@ -3154,7 +3971,49 @@
         <w:rPr>
           <w:rFonts w:ascii="Times New Roman" w:hAnsi="Times New Roman" w:cs="Times New Roman"/>
         </w:rPr>
-        <w:t xml:space="preserve">, Dainton, H. D., Roseberry, K., Niculescu, E., Niezer, J., Williams, A., Graham, D. L., Jones, T., Venugopal, V., Ballew, A., Yard, M., Gelbart, T., Kurian, S. M., Shekhar, A., Schork, N. J., Sandusky, G. E., &amp; Salomon, D. R. (2017). </w:t>
+        <w:t xml:space="preserve">, Dainton, H. D., Roseberry, K., Niculescu, E., </w:t>
+      </w:r>
+      <w:proofErr w:type="spellStart"/>
+      <w:r>
+        <w:rPr>
+          <w:rFonts w:ascii="Times New Roman" w:hAnsi="Times New Roman" w:cs="Times New Roman"/>
+        </w:rPr>
+        <w:t>Niezer</w:t>
+      </w:r>
+      <w:proofErr w:type="spellEnd"/>
+      <w:r>
+        <w:rPr>
+          <w:rFonts w:ascii="Times New Roman" w:hAnsi="Times New Roman" w:cs="Times New Roman"/>
+        </w:rPr>
+        <w:t xml:space="preserve">, J., Williams, A., Graham, D. L., Jones, T., Venugopal, V., Ballew, A., Yard, M., </w:t>
+      </w:r>
+      <w:proofErr w:type="spellStart"/>
+      <w:r>
+        <w:rPr>
+          <w:rFonts w:ascii="Times New Roman" w:hAnsi="Times New Roman" w:cs="Times New Roman"/>
+        </w:rPr>
+        <w:t>Gelbart</w:t>
+      </w:r>
+      <w:proofErr w:type="spellEnd"/>
+      <w:r>
+        <w:rPr>
+          <w:rFonts w:ascii="Times New Roman" w:hAnsi="Times New Roman" w:cs="Times New Roman"/>
+        </w:rPr>
+        <w:t xml:space="preserve">, T., Kurian, S. M., Shekhar, A., </w:t>
+      </w:r>
+      <w:proofErr w:type="spellStart"/>
+      <w:r>
+        <w:rPr>
+          <w:rFonts w:ascii="Times New Roman" w:hAnsi="Times New Roman" w:cs="Times New Roman"/>
+        </w:rPr>
+        <w:t>Schork</w:t>
+      </w:r>
+      <w:proofErr w:type="spellEnd"/>
+      <w:r>
+        <w:rPr>
+          <w:rFonts w:ascii="Times New Roman" w:hAnsi="Times New Roman" w:cs="Times New Roman"/>
+        </w:rPr>
+        <w:t xml:space="preserve">, N. J., Sandusky, G. E., &amp; Salomon, D. R. (2017). </w:t>
       </w:r>
       <w:r>
         <w:rPr>
@@ -3349,11 +4208,33 @@
         </w:rPr>
         <w:t xml:space="preserve">Phalen, P. L., </w:t>
       </w:r>
-      <w:r>
-        <w:rPr>
-          <w:rFonts w:ascii="Times New Roman" w:hAnsi="Times New Roman" w:cs="Times New Roman"/>
-        </w:rPr>
-        <w:t>Dimaggio, G., Popolo, R., &amp; Lysaker, P. (2017). Aspects of Theory of Mind that attenuate the relationship between persecutory delusions and social functioning in schizophrenia spectrum disorders.</w:t>
+      <w:proofErr w:type="spellStart"/>
+      <w:r>
+        <w:rPr>
+          <w:rFonts w:ascii="Times New Roman" w:hAnsi="Times New Roman" w:cs="Times New Roman"/>
+        </w:rPr>
+        <w:t>Dimaggio</w:t>
+      </w:r>
+      <w:proofErr w:type="spellEnd"/>
+      <w:r>
+        <w:rPr>
+          <w:rFonts w:ascii="Times New Roman" w:hAnsi="Times New Roman" w:cs="Times New Roman"/>
+        </w:rPr>
+        <w:t xml:space="preserve">, G., </w:t>
+      </w:r>
+      <w:proofErr w:type="spellStart"/>
+      <w:r>
+        <w:rPr>
+          <w:rFonts w:ascii="Times New Roman" w:hAnsi="Times New Roman" w:cs="Times New Roman"/>
+        </w:rPr>
+        <w:t>Popolo</w:t>
+      </w:r>
+      <w:proofErr w:type="spellEnd"/>
+      <w:r>
+        <w:rPr>
+          <w:rFonts w:ascii="Times New Roman" w:hAnsi="Times New Roman" w:cs="Times New Roman"/>
+        </w:rPr>
+        <w:t>, R., &amp; Lysaker, P. (2017). Aspects of Theory of Mind that attenuate the relationship between persecutory delusions and social functioning in schizophrenia spectrum disorders.</w:t>
       </w:r>
       <w:r>
         <w:rPr>
@@ -3446,7 +4327,49 @@
         <w:rPr>
           <w:b w:val="0"/>
         </w:rPr>
-        <w:t xml:space="preserve">, Ladd, T. B., Weber, H., Belanger, E., Graham, D. L., Khan, F. N., Vanipenta, N. P., Stage, E., Ballew, A., Yard, M., Gelbart, T., Shekhar, A., Schork, N. J., Kurian, S. M., Sandusky, G. E., Salomon, D. R., &amp; Niculescu, A. B. (2016). Towards understanding and predicting suicidality in women: Biomarkers and clinical risk assessment. </w:t>
+        <w:t xml:space="preserve">, Ladd, T. B., Weber, H., Belanger, E., Graham, D. L., Khan, F. N., </w:t>
+      </w:r>
+      <w:proofErr w:type="spellStart"/>
+      <w:r>
+        <w:rPr>
+          <w:b w:val="0"/>
+        </w:rPr>
+        <w:t>Vanipenta</w:t>
+      </w:r>
+      <w:proofErr w:type="spellEnd"/>
+      <w:r>
+        <w:rPr>
+          <w:b w:val="0"/>
+        </w:rPr>
+        <w:t xml:space="preserve">, N. P., Stage, E., Ballew, A., Yard, M., </w:t>
+      </w:r>
+      <w:proofErr w:type="spellStart"/>
+      <w:r>
+        <w:rPr>
+          <w:b w:val="0"/>
+        </w:rPr>
+        <w:t>Gelbart</w:t>
+      </w:r>
+      <w:proofErr w:type="spellEnd"/>
+      <w:r>
+        <w:rPr>
+          <w:b w:val="0"/>
+        </w:rPr>
+        <w:t xml:space="preserve">, T., Shekhar, A., </w:t>
+      </w:r>
+      <w:proofErr w:type="spellStart"/>
+      <w:r>
+        <w:rPr>
+          <w:b w:val="0"/>
+        </w:rPr>
+        <w:t>Schork</w:t>
+      </w:r>
+      <w:proofErr w:type="spellEnd"/>
+      <w:r>
+        <w:rPr>
+          <w:b w:val="0"/>
+        </w:rPr>
+        <w:t xml:space="preserve">, N. J., Kurian, S. M., Sandusky, G. E., Salomon, D. R., &amp; Niculescu, A. B. (2016). Towards understanding and predicting suicidality in women: Biomarkers and clinical risk assessment. </w:t>
       </w:r>
       <w:r>
         <w:rPr>
@@ -3496,11 +4419,19 @@
       <w:r>
         <w:t xml:space="preserve">Phalen, P. L., </w:t>
       </w:r>
+      <w:proofErr w:type="spellStart"/>
       <w:r>
         <w:rPr>
           <w:b w:val="0"/>
         </w:rPr>
-        <w:t>Viswanadhan, K., Lysaker, P. H., &amp; Warman, D. M. (2015).</w:t>
+        <w:t>Viswanadhan</w:t>
+      </w:r>
+      <w:proofErr w:type="spellEnd"/>
+      <w:r>
+        <w:rPr>
+          <w:b w:val="0"/>
+        </w:rPr>
+        <w:t>, K., Lysaker, P. H., &amp; Warman, D. M. (2015).</w:t>
       </w:r>
       <w:r>
         <w:rPr>
@@ -3594,7 +4525,63 @@
         <w:rPr>
           <w:b w:val="0"/>
         </w:rPr>
-        <w:t xml:space="preserve">, Le-Niculescu, H., Dainton, H. D., Jain, N., Belanger, E., James, A., George, S., Weber, H., Graham, D. L., Schweitzer, R., Ladd, T. B., Learman, R., Niculescu, E. M., Vanipenta, N. P., Khan, F. N., Mullen, J., Shankar, G., Cook, S., Humbert, C., Ballew, A., Yard, M., Gelbart, T., Shekhar, A., Schork, N. J., Kurian, S. M., Sandusky, G. E., &amp; Salomon, D. R. (2015). Predicting suicidality using a combined genomic and clinical risk assessment approach. </w:t>
+        <w:t xml:space="preserve">, Le-Niculescu, H., Dainton, H. D., Jain, N., Belanger, E., James, A., George, S., Weber, H., Graham, D. L., Schweitzer, R., Ladd, T. B., </w:t>
+      </w:r>
+      <w:proofErr w:type="spellStart"/>
+      <w:r>
+        <w:rPr>
+          <w:b w:val="0"/>
+        </w:rPr>
+        <w:t>Learman</w:t>
+      </w:r>
+      <w:proofErr w:type="spellEnd"/>
+      <w:r>
+        <w:rPr>
+          <w:b w:val="0"/>
+        </w:rPr>
+        <w:t xml:space="preserve">, R., Niculescu, E. M., </w:t>
+      </w:r>
+      <w:proofErr w:type="spellStart"/>
+      <w:r>
+        <w:rPr>
+          <w:b w:val="0"/>
+        </w:rPr>
+        <w:t>Vanipenta</w:t>
+      </w:r>
+      <w:proofErr w:type="spellEnd"/>
+      <w:r>
+        <w:rPr>
+          <w:b w:val="0"/>
+        </w:rPr>
+        <w:t xml:space="preserve">, N. P., Khan, F. N., Mullen, J., Shankar, G., Cook, S., Humbert, C., Ballew, A., Yard, M., </w:t>
+      </w:r>
+      <w:proofErr w:type="spellStart"/>
+      <w:r>
+        <w:rPr>
+          <w:b w:val="0"/>
+        </w:rPr>
+        <w:t>Gelbart</w:t>
+      </w:r>
+      <w:proofErr w:type="spellEnd"/>
+      <w:r>
+        <w:rPr>
+          <w:b w:val="0"/>
+        </w:rPr>
+        <w:t xml:space="preserve">, T., Shekhar, A., </w:t>
+      </w:r>
+      <w:proofErr w:type="spellStart"/>
+      <w:r>
+        <w:rPr>
+          <w:b w:val="0"/>
+        </w:rPr>
+        <w:t>Schork</w:t>
+      </w:r>
+      <w:proofErr w:type="spellEnd"/>
+      <w:r>
+        <w:rPr>
+          <w:b w:val="0"/>
+        </w:rPr>
+        <w:t xml:space="preserve">, N. J., Kurian, S. M., Sandusky, G. E., &amp; Salomon, D. R. (2015). Predicting suicidality using a combined genomic and clinical risk assessment approach. </w:t>
       </w:r>
       <w:r>
         <w:rPr>
@@ -3837,7 +4824,21 @@
         <w:rPr>
           <w:rFonts w:ascii="Times" w:eastAsia="Times New Roman" w:hAnsi="Times" w:cs="Times New Roman"/>
         </w:rPr>
-        <w:t>(September, 2013), Psychiatrists</w:t>
+        <w:t>(</w:t>
+      </w:r>
+      <w:proofErr w:type="gramStart"/>
+      <w:r>
+        <w:rPr>
+          <w:rFonts w:ascii="Times" w:eastAsia="Times New Roman" w:hAnsi="Times" w:cs="Times New Roman"/>
+        </w:rPr>
+        <w:t>September,</w:t>
+      </w:r>
+      <w:proofErr w:type="gramEnd"/>
+      <w:r>
+        <w:rPr>
+          <w:rFonts w:ascii="Times" w:eastAsia="Times New Roman" w:hAnsi="Times" w:cs="Times New Roman"/>
+        </w:rPr>
+        <w:t xml:space="preserve"> 2013), Psychiatrists</w:t>
       </w:r>
       <w:r>
         <w:rPr>
@@ -3845,12 +4846,21 @@
         </w:rPr>
         <w:t xml:space="preserve"> and African Traditional Healers Ally on Mental Health. </w:t>
       </w:r>
+      <w:proofErr w:type="spellStart"/>
       <w:r>
         <w:rPr>
           <w:rFonts w:ascii="Times New Roman" w:eastAsia="Times New Roman" w:hAnsi="Times New Roman" w:cs="Times New Roman"/>
           <w:i/>
         </w:rPr>
-        <w:t>Humanosphere.</w:t>
+        <w:t>Humanosphere</w:t>
+      </w:r>
+      <w:proofErr w:type="spellEnd"/>
+      <w:r>
+        <w:rPr>
+          <w:rFonts w:ascii="Times New Roman" w:eastAsia="Times New Roman" w:hAnsi="Times New Roman" w:cs="Times New Roman"/>
+          <w:i/>
+        </w:rPr>
+        <w:t>.</w:t>
       </w:r>
       <w:r>
         <w:rPr>
@@ -3938,6 +4948,7 @@
         </w:rPr>
         <w:t xml:space="preserve">. </w:t>
       </w:r>
+      <w:proofErr w:type="spellStart"/>
       <w:r>
         <w:rPr>
           <w:rFonts w:ascii="Times New Roman" w:eastAsia="Times New Roman" w:hAnsi="Times New Roman" w:cs="Times New Roman"/>
@@ -3947,7 +4958,19 @@
           <w:sz w:val="22"/>
           <w:szCs w:val="22"/>
         </w:rPr>
-        <w:t>Humanosphere.</w:t>
+        <w:t>Humanosphere</w:t>
+      </w:r>
+      <w:proofErr w:type="spellEnd"/>
+      <w:r>
+        <w:rPr>
+          <w:rFonts w:ascii="Times New Roman" w:eastAsia="Times New Roman" w:hAnsi="Times New Roman" w:cs="Times New Roman"/>
+          <w:b w:val="0"/>
+          <w:i/>
+          <w:color w:val="auto"/>
+          <w:sz w:val="22"/>
+          <w:szCs w:val="22"/>
+        </w:rPr>
+        <w:t>.</w:t>
       </w:r>
       <w:r>
         <w:rPr>
@@ -4135,7 +5158,25 @@
           <w:color w:val="222222"/>
           <w:shd w:val="clear" w:color="auto" w:fill="FFFFFF"/>
         </w:rPr>
-        <w:t xml:space="preserve">(February, 2020). </w:t>
+        <w:t>(</w:t>
+      </w:r>
+      <w:proofErr w:type="gramStart"/>
+      <w:r>
+        <w:rPr>
+          <w:rFonts w:ascii="Times New Roman" w:eastAsia="Times New Roman" w:hAnsi="Times New Roman" w:cs="Times New Roman"/>
+          <w:color w:val="222222"/>
+          <w:shd w:val="clear" w:color="auto" w:fill="FFFFFF"/>
+        </w:rPr>
+        <w:t>February,</w:t>
+      </w:r>
+      <w:proofErr w:type="gramEnd"/>
+      <w:r>
+        <w:rPr>
+          <w:rFonts w:ascii="Times New Roman" w:eastAsia="Times New Roman" w:hAnsi="Times New Roman" w:cs="Times New Roman"/>
+          <w:color w:val="222222"/>
+          <w:shd w:val="clear" w:color="auto" w:fill="FFFFFF"/>
+        </w:rPr>
+        <w:t xml:space="preserve"> 2020). </w:t>
       </w:r>
       <w:r>
         <w:rPr>
@@ -4258,7 +5299,25 @@
           <w:color w:val="222222"/>
           <w:shd w:val="clear" w:color="auto" w:fill="FFFFFF"/>
         </w:rPr>
-        <w:t xml:space="preserve">(November, 2015). Tracking the Mind: Planet of the Apps. </w:t>
+        <w:t>(</w:t>
+      </w:r>
+      <w:proofErr w:type="gramStart"/>
+      <w:r>
+        <w:rPr>
+          <w:rFonts w:ascii="Times New Roman" w:eastAsia="Times New Roman" w:hAnsi="Times New Roman" w:cs="Times New Roman"/>
+          <w:color w:val="222222"/>
+          <w:shd w:val="clear" w:color="auto" w:fill="FFFFFF"/>
+        </w:rPr>
+        <w:t>November,</w:t>
+      </w:r>
+      <w:proofErr w:type="gramEnd"/>
+      <w:r>
+        <w:rPr>
+          <w:rFonts w:ascii="Times New Roman" w:eastAsia="Times New Roman" w:hAnsi="Times New Roman" w:cs="Times New Roman"/>
+          <w:color w:val="222222"/>
+          <w:shd w:val="clear" w:color="auto" w:fill="FFFFFF"/>
+        </w:rPr>
+        <w:t xml:space="preserve"> 2015). Tracking the Mind: Planet of the Apps. </w:t>
       </w:r>
       <w:r>
         <w:rPr>
@@ -4312,7 +5371,25 @@
           <w:color w:val="222222"/>
           <w:shd w:val="clear" w:color="auto" w:fill="FFFFFF"/>
         </w:rPr>
-        <w:t xml:space="preserve">(September, 2015). Mental Health Disparities After ‘Obamacare’: Methods for analyzing nationally representative datasets with complex survey designs. </w:t>
+        <w:t>(</w:t>
+      </w:r>
+      <w:proofErr w:type="gramStart"/>
+      <w:r>
+        <w:rPr>
+          <w:rFonts w:ascii="Times New Roman" w:eastAsia="Times New Roman" w:hAnsi="Times New Roman" w:cs="Times New Roman"/>
+          <w:color w:val="222222"/>
+          <w:shd w:val="clear" w:color="auto" w:fill="FFFFFF"/>
+        </w:rPr>
+        <w:t>September,</w:t>
+      </w:r>
+      <w:proofErr w:type="gramEnd"/>
+      <w:r>
+        <w:rPr>
+          <w:rFonts w:ascii="Times New Roman" w:eastAsia="Times New Roman" w:hAnsi="Times New Roman" w:cs="Times New Roman"/>
+          <w:color w:val="222222"/>
+          <w:shd w:val="clear" w:color="auto" w:fill="FFFFFF"/>
+        </w:rPr>
+        <w:t xml:space="preserve"> 2015). Mental Health Disparities After ‘Obamacare’: Methods for analyzing nationally representative datasets with complex survey designs. </w:t>
       </w:r>
       <w:r>
         <w:rPr>
@@ -4361,7 +5438,25 @@
           <w:color w:val="222222"/>
           <w:shd w:val="clear" w:color="auto" w:fill="FFFFFF"/>
         </w:rPr>
-        <w:t xml:space="preserve">(January, 2015). Quantitative Psych Assessments: smartphone apps. </w:t>
+        <w:t>(</w:t>
+      </w:r>
+      <w:proofErr w:type="gramStart"/>
+      <w:r>
+        <w:rPr>
+          <w:rFonts w:ascii="Times New Roman" w:eastAsia="Times New Roman" w:hAnsi="Times New Roman" w:cs="Times New Roman"/>
+          <w:color w:val="222222"/>
+          <w:shd w:val="clear" w:color="auto" w:fill="FFFFFF"/>
+        </w:rPr>
+        <w:t>January,</w:t>
+      </w:r>
+      <w:proofErr w:type="gramEnd"/>
+      <w:r>
+        <w:rPr>
+          <w:rFonts w:ascii="Times New Roman" w:eastAsia="Times New Roman" w:hAnsi="Times New Roman" w:cs="Times New Roman"/>
+          <w:color w:val="222222"/>
+          <w:shd w:val="clear" w:color="auto" w:fill="FFFFFF"/>
+        </w:rPr>
+        <w:t xml:space="preserve"> 2015). Quantitative Psych Assessments: smartphone apps. </w:t>
       </w:r>
       <w:r>
         <w:rPr>
@@ -4503,7 +5598,61 @@
           <w:bCs/>
           <w:color w:val="222222"/>
         </w:rPr>
-        <w:t xml:space="preserve">Schiffman, J., Rakhshan Rouhakhtar, P., Millman, Z., Thompson, E., &amp; </w:t>
+        <w:t xml:space="preserve">Schiffman, J., </w:t>
+      </w:r>
+      <w:proofErr w:type="spellStart"/>
+      <w:r>
+        <w:rPr>
+          <w:rFonts w:ascii="Times New Roman" w:eastAsia="Times New Roman" w:hAnsi="Times New Roman" w:cs="Times New Roman"/>
+          <w:bCs/>
+          <w:color w:val="222222"/>
+        </w:rPr>
+        <w:t>Rakhshan</w:t>
+      </w:r>
+      <w:proofErr w:type="spellEnd"/>
+      <w:r>
+        <w:rPr>
+          <w:rFonts w:ascii="Times New Roman" w:eastAsia="Times New Roman" w:hAnsi="Times New Roman" w:cs="Times New Roman"/>
+          <w:bCs/>
+          <w:color w:val="222222"/>
+        </w:rPr>
+        <w:t xml:space="preserve"> </w:t>
+      </w:r>
+      <w:proofErr w:type="spellStart"/>
+      <w:r>
+        <w:rPr>
+          <w:rFonts w:ascii="Times New Roman" w:eastAsia="Times New Roman" w:hAnsi="Times New Roman" w:cs="Times New Roman"/>
+          <w:bCs/>
+          <w:color w:val="222222"/>
+        </w:rPr>
+        <w:t>Rouhakhtar</w:t>
+      </w:r>
+      <w:proofErr w:type="spellEnd"/>
+      <w:r>
+        <w:rPr>
+          <w:rFonts w:ascii="Times New Roman" w:eastAsia="Times New Roman" w:hAnsi="Times New Roman" w:cs="Times New Roman"/>
+          <w:bCs/>
+          <w:color w:val="222222"/>
+        </w:rPr>
+        <w:t xml:space="preserve">, P., </w:t>
+      </w:r>
+      <w:proofErr w:type="spellStart"/>
+      <w:r>
+        <w:rPr>
+          <w:rFonts w:ascii="Times New Roman" w:eastAsia="Times New Roman" w:hAnsi="Times New Roman" w:cs="Times New Roman"/>
+          <w:bCs/>
+          <w:color w:val="222222"/>
+        </w:rPr>
+        <w:t>Millman</w:t>
+      </w:r>
+      <w:proofErr w:type="spellEnd"/>
+      <w:r>
+        <w:rPr>
+          <w:rFonts w:ascii="Times New Roman" w:eastAsia="Times New Roman" w:hAnsi="Times New Roman" w:cs="Times New Roman"/>
+          <w:bCs/>
+          <w:color w:val="222222"/>
+        </w:rPr>
+        <w:t xml:space="preserve">, Z., Thompson, E., &amp; </w:t>
       </w:r>
       <w:r>
         <w:rPr>
@@ -4529,7 +5678,25 @@
           <w:bCs/>
           <w:color w:val="222222"/>
         </w:rPr>
-        <w:t xml:space="preserve">(April, 2020). </w:t>
+        <w:t>(</w:t>
+      </w:r>
+      <w:proofErr w:type="gramStart"/>
+      <w:r>
+        <w:rPr>
+          <w:rFonts w:ascii="Times New Roman" w:eastAsia="Times New Roman" w:hAnsi="Times New Roman" w:cs="Times New Roman"/>
+          <w:bCs/>
+          <w:color w:val="222222"/>
+        </w:rPr>
+        <w:t>April,</w:t>
+      </w:r>
+      <w:proofErr w:type="gramEnd"/>
+      <w:r>
+        <w:rPr>
+          <w:rFonts w:ascii="Times New Roman" w:eastAsia="Times New Roman" w:hAnsi="Times New Roman" w:cs="Times New Roman"/>
+          <w:bCs/>
+          <w:color w:val="222222"/>
+        </w:rPr>
+        <w:t xml:space="preserve"> 2020). </w:t>
       </w:r>
       <w:r>
         <w:rPr>
@@ -4627,7 +5794,97 @@
           <w:bCs/>
           <w:color w:val="222222"/>
         </w:rPr>
-        <w:t xml:space="preserve">Petti, E., Rakhshan Rouhakhtar, P., Klaunig, M., Bridgwater, M., Roemer, C., Andorko, N. D., DeLuca, J. S., </w:t>
+        <w:t xml:space="preserve">Petti, E., </w:t>
+      </w:r>
+      <w:proofErr w:type="spellStart"/>
+      <w:r>
+        <w:rPr>
+          <w:rFonts w:ascii="Times New Roman" w:eastAsia="Times New Roman" w:hAnsi="Times New Roman" w:cs="Times New Roman"/>
+          <w:bCs/>
+          <w:color w:val="222222"/>
+        </w:rPr>
+        <w:t>Rakhshan</w:t>
+      </w:r>
+      <w:proofErr w:type="spellEnd"/>
+      <w:r>
+        <w:rPr>
+          <w:rFonts w:ascii="Times New Roman" w:eastAsia="Times New Roman" w:hAnsi="Times New Roman" w:cs="Times New Roman"/>
+          <w:bCs/>
+          <w:color w:val="222222"/>
+        </w:rPr>
+        <w:t xml:space="preserve"> </w:t>
+      </w:r>
+      <w:proofErr w:type="spellStart"/>
+      <w:r>
+        <w:rPr>
+          <w:rFonts w:ascii="Times New Roman" w:eastAsia="Times New Roman" w:hAnsi="Times New Roman" w:cs="Times New Roman"/>
+          <w:bCs/>
+          <w:color w:val="222222"/>
+        </w:rPr>
+        <w:t>Rouhakhtar</w:t>
+      </w:r>
+      <w:proofErr w:type="spellEnd"/>
+      <w:r>
+        <w:rPr>
+          <w:rFonts w:ascii="Times New Roman" w:eastAsia="Times New Roman" w:hAnsi="Times New Roman" w:cs="Times New Roman"/>
+          <w:bCs/>
+          <w:color w:val="222222"/>
+        </w:rPr>
+        <w:t xml:space="preserve">, P., </w:t>
+      </w:r>
+      <w:proofErr w:type="spellStart"/>
+      <w:r>
+        <w:rPr>
+          <w:rFonts w:ascii="Times New Roman" w:eastAsia="Times New Roman" w:hAnsi="Times New Roman" w:cs="Times New Roman"/>
+          <w:bCs/>
+          <w:color w:val="222222"/>
+        </w:rPr>
+        <w:t>Klaunig</w:t>
+      </w:r>
+      <w:proofErr w:type="spellEnd"/>
+      <w:r>
+        <w:rPr>
+          <w:rFonts w:ascii="Times New Roman" w:eastAsia="Times New Roman" w:hAnsi="Times New Roman" w:cs="Times New Roman"/>
+          <w:bCs/>
+          <w:color w:val="222222"/>
+        </w:rPr>
+        <w:t xml:space="preserve">, M., </w:t>
+      </w:r>
+      <w:proofErr w:type="spellStart"/>
+      <w:r>
+        <w:rPr>
+          <w:rFonts w:ascii="Times New Roman" w:eastAsia="Times New Roman" w:hAnsi="Times New Roman" w:cs="Times New Roman"/>
+          <w:bCs/>
+          <w:color w:val="222222"/>
+        </w:rPr>
+        <w:t>Bridgwater</w:t>
+      </w:r>
+      <w:proofErr w:type="spellEnd"/>
+      <w:r>
+        <w:rPr>
+          <w:rFonts w:ascii="Times New Roman" w:eastAsia="Times New Roman" w:hAnsi="Times New Roman" w:cs="Times New Roman"/>
+          <w:bCs/>
+          <w:color w:val="222222"/>
+        </w:rPr>
+        <w:t xml:space="preserve">, M., Roemer, C., </w:t>
+      </w:r>
+      <w:proofErr w:type="spellStart"/>
+      <w:r>
+        <w:rPr>
+          <w:rFonts w:ascii="Times New Roman" w:eastAsia="Times New Roman" w:hAnsi="Times New Roman" w:cs="Times New Roman"/>
+          <w:bCs/>
+          <w:color w:val="222222"/>
+        </w:rPr>
+        <w:t>Andorko</w:t>
+      </w:r>
+      <w:proofErr w:type="spellEnd"/>
+      <w:r>
+        <w:rPr>
+          <w:rFonts w:ascii="Times New Roman" w:eastAsia="Times New Roman" w:hAnsi="Times New Roman" w:cs="Times New Roman"/>
+          <w:bCs/>
+          <w:color w:val="222222"/>
+        </w:rPr>
+        <w:t xml:space="preserve">, N. D., DeLuca, J. S., </w:t>
       </w:r>
       <w:r>
         <w:rPr>
@@ -4659,7 +5916,25 @@
           <w:bCs/>
           <w:color w:val="222222"/>
         </w:rPr>
-        <w:t xml:space="preserve">(April, 2020). </w:t>
+        <w:t>(</w:t>
+      </w:r>
+      <w:proofErr w:type="gramStart"/>
+      <w:r>
+        <w:rPr>
+          <w:rFonts w:ascii="Times New Roman" w:eastAsia="Times New Roman" w:hAnsi="Times New Roman" w:cs="Times New Roman"/>
+          <w:bCs/>
+          <w:color w:val="222222"/>
+        </w:rPr>
+        <w:t>April,</w:t>
+      </w:r>
+      <w:proofErr w:type="gramEnd"/>
+      <w:r>
+        <w:rPr>
+          <w:rFonts w:ascii="Times New Roman" w:eastAsia="Times New Roman" w:hAnsi="Times New Roman" w:cs="Times New Roman"/>
+          <w:bCs/>
+          <w:color w:val="222222"/>
+        </w:rPr>
+        <w:t xml:space="preserve"> 2020). </w:t>
       </w:r>
       <w:r>
         <w:rPr>
@@ -4791,7 +6066,79 @@
           <w:bCs/>
           <w:color w:val="222222"/>
         </w:rPr>
-        <w:t xml:space="preserve">Schiffman, J., Bridgwater, M., Thompson, E., Rakhshan Rouhakhtar, P., Millman, Z., </w:t>
+        <w:t xml:space="preserve">Schiffman, J., </w:t>
+      </w:r>
+      <w:proofErr w:type="spellStart"/>
+      <w:r>
+        <w:rPr>
+          <w:rFonts w:ascii="Times New Roman" w:eastAsia="Times New Roman" w:hAnsi="Times New Roman" w:cs="Times New Roman"/>
+          <w:bCs/>
+          <w:color w:val="222222"/>
+        </w:rPr>
+        <w:t>Bridgwater</w:t>
+      </w:r>
+      <w:proofErr w:type="spellEnd"/>
+      <w:r>
+        <w:rPr>
+          <w:rFonts w:ascii="Times New Roman" w:eastAsia="Times New Roman" w:hAnsi="Times New Roman" w:cs="Times New Roman"/>
+          <w:bCs/>
+          <w:color w:val="222222"/>
+        </w:rPr>
+        <w:t xml:space="preserve">, M., Thompson, E., </w:t>
+      </w:r>
+      <w:proofErr w:type="spellStart"/>
+      <w:r>
+        <w:rPr>
+          <w:rFonts w:ascii="Times New Roman" w:eastAsia="Times New Roman" w:hAnsi="Times New Roman" w:cs="Times New Roman"/>
+          <w:bCs/>
+          <w:color w:val="222222"/>
+        </w:rPr>
+        <w:t>Rakhshan</w:t>
+      </w:r>
+      <w:proofErr w:type="spellEnd"/>
+      <w:r>
+        <w:rPr>
+          <w:rFonts w:ascii="Times New Roman" w:eastAsia="Times New Roman" w:hAnsi="Times New Roman" w:cs="Times New Roman"/>
+          <w:bCs/>
+          <w:color w:val="222222"/>
+        </w:rPr>
+        <w:t xml:space="preserve"> </w:t>
+      </w:r>
+      <w:proofErr w:type="spellStart"/>
+      <w:r>
+        <w:rPr>
+          <w:rFonts w:ascii="Times New Roman" w:eastAsia="Times New Roman" w:hAnsi="Times New Roman" w:cs="Times New Roman"/>
+          <w:bCs/>
+          <w:color w:val="222222"/>
+        </w:rPr>
+        <w:t>Rouhakhtar</w:t>
+      </w:r>
+      <w:proofErr w:type="spellEnd"/>
+      <w:r>
+        <w:rPr>
+          <w:rFonts w:ascii="Times New Roman" w:eastAsia="Times New Roman" w:hAnsi="Times New Roman" w:cs="Times New Roman"/>
+          <w:bCs/>
+          <w:color w:val="222222"/>
+        </w:rPr>
+        <w:t xml:space="preserve">, P., </w:t>
+      </w:r>
+      <w:proofErr w:type="spellStart"/>
+      <w:r>
+        <w:rPr>
+          <w:rFonts w:ascii="Times New Roman" w:eastAsia="Times New Roman" w:hAnsi="Times New Roman" w:cs="Times New Roman"/>
+          <w:bCs/>
+          <w:color w:val="222222"/>
+        </w:rPr>
+        <w:t>Millman</w:t>
+      </w:r>
+      <w:proofErr w:type="spellEnd"/>
+      <w:r>
+        <w:rPr>
+          <w:rFonts w:ascii="Times New Roman" w:eastAsia="Times New Roman" w:hAnsi="Times New Roman" w:cs="Times New Roman"/>
+          <w:bCs/>
+          <w:color w:val="222222"/>
+        </w:rPr>
+        <w:t xml:space="preserve">, Z., </w:t>
       </w:r>
       <w:r>
         <w:rPr>
@@ -4807,15 +6154,51 @@
           <w:bCs/>
           <w:color w:val="222222"/>
         </w:rPr>
-        <w:t>, Klaunig, M., Kline, E., &amp; DeLuca, J. (October</w:t>
-      </w:r>
-      <w:r>
-        <w:rPr>
-          <w:rFonts w:ascii="Times New Roman" w:eastAsia="Times New Roman" w:hAnsi="Times New Roman" w:cs="Times New Roman"/>
-          <w:bCs/>
-          <w:color w:val="222222"/>
-        </w:rPr>
-        <w:t>, 2019</w:t>
+        <w:t xml:space="preserve">, </w:t>
+      </w:r>
+      <w:proofErr w:type="spellStart"/>
+      <w:r>
+        <w:rPr>
+          <w:rFonts w:ascii="Times New Roman" w:eastAsia="Times New Roman" w:hAnsi="Times New Roman" w:cs="Times New Roman"/>
+          <w:bCs/>
+          <w:color w:val="222222"/>
+        </w:rPr>
+        <w:t>Klaunig</w:t>
+      </w:r>
+      <w:proofErr w:type="spellEnd"/>
+      <w:r>
+        <w:rPr>
+          <w:rFonts w:ascii="Times New Roman" w:eastAsia="Times New Roman" w:hAnsi="Times New Roman" w:cs="Times New Roman"/>
+          <w:bCs/>
+          <w:color w:val="222222"/>
+        </w:rPr>
+        <w:t>, M., Kline, E., &amp; DeLuca, J. (</w:t>
+      </w:r>
+      <w:proofErr w:type="gramStart"/>
+      <w:r>
+        <w:rPr>
+          <w:rFonts w:ascii="Times New Roman" w:eastAsia="Times New Roman" w:hAnsi="Times New Roman" w:cs="Times New Roman"/>
+          <w:bCs/>
+          <w:color w:val="222222"/>
+        </w:rPr>
+        <w:t>October</w:t>
+      </w:r>
+      <w:r>
+        <w:rPr>
+          <w:rFonts w:ascii="Times New Roman" w:eastAsia="Times New Roman" w:hAnsi="Times New Roman" w:cs="Times New Roman"/>
+          <w:bCs/>
+          <w:color w:val="222222"/>
+        </w:rPr>
+        <w:t>,</w:t>
+      </w:r>
+      <w:proofErr w:type="gramEnd"/>
+      <w:r>
+        <w:rPr>
+          <w:rFonts w:ascii="Times New Roman" w:eastAsia="Times New Roman" w:hAnsi="Times New Roman" w:cs="Times New Roman"/>
+          <w:bCs/>
+          <w:color w:val="222222"/>
+        </w:rPr>
+        <w:t xml:space="preserve"> 2019</w:t>
       </w:r>
       <w:r>
         <w:rPr>
@@ -4911,7 +6294,43 @@
           <w:bCs/>
           <w:color w:val="222222"/>
         </w:rPr>
-        <w:t xml:space="preserve"> Nurnberger, J., Shekhar, A., Kurian, S. (October, 2019). </w:t>
+        <w:t xml:space="preserve"> </w:t>
+      </w:r>
+      <w:proofErr w:type="spellStart"/>
+      <w:r>
+        <w:rPr>
+          <w:rFonts w:ascii="Times New Roman" w:eastAsia="Times New Roman" w:hAnsi="Times New Roman" w:cs="Times New Roman"/>
+          <w:bCs/>
+          <w:color w:val="222222"/>
+        </w:rPr>
+        <w:t>Nurnberger</w:t>
+      </w:r>
+      <w:proofErr w:type="spellEnd"/>
+      <w:r>
+        <w:rPr>
+          <w:rFonts w:ascii="Times New Roman" w:eastAsia="Times New Roman" w:hAnsi="Times New Roman" w:cs="Times New Roman"/>
+          <w:bCs/>
+          <w:color w:val="222222"/>
+        </w:rPr>
+        <w:t>, J., Shekhar, A., Kurian, S. (</w:t>
+      </w:r>
+      <w:proofErr w:type="gramStart"/>
+      <w:r>
+        <w:rPr>
+          <w:rFonts w:ascii="Times New Roman" w:eastAsia="Times New Roman" w:hAnsi="Times New Roman" w:cs="Times New Roman"/>
+          <w:bCs/>
+          <w:color w:val="222222"/>
+        </w:rPr>
+        <w:t>October,</w:t>
+      </w:r>
+      <w:proofErr w:type="gramEnd"/>
+      <w:r>
+        <w:rPr>
+          <w:rFonts w:ascii="Times New Roman" w:eastAsia="Times New Roman" w:hAnsi="Times New Roman" w:cs="Times New Roman"/>
+          <w:bCs/>
+          <w:color w:val="222222"/>
+        </w:rPr>
+        <w:t xml:space="preserve"> 2019). </w:t>
       </w:r>
       <w:r>
         <w:rPr>
@@ -4953,7 +6372,25 @@
           <w:bCs/>
           <w:color w:val="222222"/>
         </w:rPr>
-        <w:t xml:space="preserve"> at the XXVIIth </w:t>
+        <w:t xml:space="preserve"> at the </w:t>
+      </w:r>
+      <w:proofErr w:type="spellStart"/>
+      <w:r>
+        <w:rPr>
+          <w:rFonts w:ascii="Times New Roman" w:eastAsia="Times New Roman" w:hAnsi="Times New Roman" w:cs="Times New Roman"/>
+          <w:bCs/>
+          <w:color w:val="222222"/>
+        </w:rPr>
+        <w:t>XXVIIth</w:t>
+      </w:r>
+      <w:proofErr w:type="spellEnd"/>
+      <w:r>
+        <w:rPr>
+          <w:rFonts w:ascii="Times New Roman" w:eastAsia="Times New Roman" w:hAnsi="Times New Roman" w:cs="Times New Roman"/>
+          <w:bCs/>
+          <w:color w:val="222222"/>
+        </w:rPr>
+        <w:t xml:space="preserve"> </w:t>
       </w:r>
       <w:r>
         <w:rPr>
@@ -5088,8 +6525,36 @@
           <w:bCs/>
           <w:color w:val="222222"/>
         </w:rPr>
-        <w:t xml:space="preserve"> Rakhshan Rouhakhtar</w:t>
-      </w:r>
+        <w:t xml:space="preserve"> </w:t>
+      </w:r>
+      <w:proofErr w:type="spellStart"/>
+      <w:r>
+        <w:rPr>
+          <w:rFonts w:ascii="Times New Roman" w:eastAsia="Times New Roman" w:hAnsi="Times New Roman" w:cs="Times New Roman"/>
+          <w:bCs/>
+          <w:color w:val="222222"/>
+        </w:rPr>
+        <w:t>Rakhshan</w:t>
+      </w:r>
+      <w:proofErr w:type="spellEnd"/>
+      <w:r>
+        <w:rPr>
+          <w:rFonts w:ascii="Times New Roman" w:eastAsia="Times New Roman" w:hAnsi="Times New Roman" w:cs="Times New Roman"/>
+          <w:bCs/>
+          <w:color w:val="222222"/>
+        </w:rPr>
+        <w:t xml:space="preserve"> </w:t>
+      </w:r>
+      <w:proofErr w:type="spellStart"/>
+      <w:r>
+        <w:rPr>
+          <w:rFonts w:ascii="Times New Roman" w:eastAsia="Times New Roman" w:hAnsi="Times New Roman" w:cs="Times New Roman"/>
+          <w:bCs/>
+          <w:color w:val="222222"/>
+        </w:rPr>
+        <w:t>Rouhakhtar</w:t>
+      </w:r>
+      <w:proofErr w:type="spellEnd"/>
       <w:r>
         <w:rPr>
           <w:rFonts w:ascii="Times New Roman" w:eastAsia="Times New Roman" w:hAnsi="Times New Roman" w:cs="Times New Roman"/>
@@ -5104,8 +6569,18 @@
           <w:bCs/>
           <w:color w:val="222222"/>
         </w:rPr>
-        <w:t xml:space="preserve"> Andorko</w:t>
-      </w:r>
+        <w:t xml:space="preserve"> </w:t>
+      </w:r>
+      <w:proofErr w:type="spellStart"/>
+      <w:r>
+        <w:rPr>
+          <w:rFonts w:ascii="Times New Roman" w:eastAsia="Times New Roman" w:hAnsi="Times New Roman" w:cs="Times New Roman"/>
+          <w:bCs/>
+          <w:color w:val="222222"/>
+        </w:rPr>
+        <w:t>Andorko</w:t>
+      </w:r>
+      <w:proofErr w:type="spellEnd"/>
       <w:r>
         <w:rPr>
           <w:rFonts w:ascii="Times New Roman" w:eastAsia="Times New Roman" w:hAnsi="Times New Roman" w:cs="Times New Roman"/>
@@ -5136,8 +6611,18 @@
           <w:bCs/>
           <w:color w:val="222222"/>
         </w:rPr>
-        <w:t xml:space="preserve"> Millman</w:t>
-      </w:r>
+        <w:t xml:space="preserve"> </w:t>
+      </w:r>
+      <w:proofErr w:type="spellStart"/>
+      <w:r>
+        <w:rPr>
+          <w:rFonts w:ascii="Times New Roman" w:eastAsia="Times New Roman" w:hAnsi="Times New Roman" w:cs="Times New Roman"/>
+          <w:bCs/>
+          <w:color w:val="222222"/>
+        </w:rPr>
+        <w:t>Millman</w:t>
+      </w:r>
+      <w:proofErr w:type="spellEnd"/>
       <w:r>
         <w:rPr>
           <w:rFonts w:ascii="Times New Roman" w:eastAsia="Times New Roman" w:hAnsi="Times New Roman" w:cs="Times New Roman"/>
@@ -5294,7 +6779,29 @@
           <w:iCs/>
           <w:color w:val="222222"/>
         </w:rPr>
-        <w:t>n Adolescents At Clinical High Risk For Psychosis</w:t>
+        <w:t xml:space="preserve">n Adolescents </w:t>
+      </w:r>
+      <w:proofErr w:type="gramStart"/>
+      <w:r>
+        <w:rPr>
+          <w:rFonts w:ascii="Times New Roman" w:eastAsia="Times New Roman" w:hAnsi="Times New Roman" w:cs="Times New Roman"/>
+          <w:bCs/>
+          <w:i/>
+          <w:iCs/>
+          <w:color w:val="222222"/>
+        </w:rPr>
+        <w:t>At</w:t>
+      </w:r>
+      <w:proofErr w:type="gramEnd"/>
+      <w:r>
+        <w:rPr>
+          <w:rFonts w:ascii="Times New Roman" w:eastAsia="Times New Roman" w:hAnsi="Times New Roman" w:cs="Times New Roman"/>
+          <w:bCs/>
+          <w:i/>
+          <w:iCs/>
+          <w:color w:val="222222"/>
+        </w:rPr>
+        <w:t xml:space="preserve"> Clinical High Risk For Psychosis</w:t>
       </w:r>
       <w:r>
         <w:rPr>
@@ -5379,7 +6886,27 @@
           <w:highlight w:val="white"/>
           <w:shd w:val="clear" w:color="auto" w:fill="FFFFFF"/>
         </w:rPr>
-        <w:t xml:space="preserve">(July, 2019). </w:t>
+        <w:t>(</w:t>
+      </w:r>
+      <w:proofErr w:type="gramStart"/>
+      <w:r>
+        <w:rPr>
+          <w:rFonts w:ascii="Times New Roman" w:eastAsia="Times New Roman" w:hAnsi="Times New Roman" w:cs="Times New Roman"/>
+          <w:color w:val="222222"/>
+          <w:highlight w:val="white"/>
+          <w:shd w:val="clear" w:color="auto" w:fill="FFFFFF"/>
+        </w:rPr>
+        <w:t>July,</w:t>
+      </w:r>
+      <w:proofErr w:type="gramEnd"/>
+      <w:r>
+        <w:rPr>
+          <w:rFonts w:ascii="Times New Roman" w:eastAsia="Times New Roman" w:hAnsi="Times New Roman" w:cs="Times New Roman"/>
+          <w:color w:val="222222"/>
+          <w:highlight w:val="white"/>
+          <w:shd w:val="clear" w:color="auto" w:fill="FFFFFF"/>
+        </w:rPr>
+        <w:t xml:space="preserve"> 2019). </w:t>
       </w:r>
       <w:r>
         <w:rPr>
@@ -5413,17 +6940,37 @@
           <w:highlight w:val="white"/>
           <w:shd w:val="clear" w:color="auto" w:fill="FFFFFF"/>
         </w:rPr>
-        <w:t>presented at Beckfest 2019 (International Cognitive Behavioral Therapy for Psychosis). Philadelphia, PA.</w:t>
-      </w:r>
-    </w:p>
-    <w:p>
-      <w:pPr>
-        <w:spacing w:line="240" w:lineRule="auto"/>
-        <w:rPr>
-          <w:rFonts w:ascii="Times New Roman" w:eastAsia="Times New Roman" w:hAnsi="Times New Roman" w:cs="Times New Roman"/>
-          <w:b/>
+        <w:t xml:space="preserve">presented at </w:t>
+      </w:r>
+      <w:proofErr w:type="spellStart"/>
+      <w:r>
+        <w:rPr>
+          <w:rFonts w:ascii="Times New Roman" w:eastAsia="Times New Roman" w:hAnsi="Times New Roman" w:cs="Times New Roman"/>
           <w:color w:val="222222"/>
           <w:highlight w:val="white"/>
+          <w:shd w:val="clear" w:color="auto" w:fill="FFFFFF"/>
+        </w:rPr>
+        <w:t>Beckfest</w:t>
+      </w:r>
+      <w:proofErr w:type="spellEnd"/>
+      <w:r>
+        <w:rPr>
+          <w:rFonts w:ascii="Times New Roman" w:eastAsia="Times New Roman" w:hAnsi="Times New Roman" w:cs="Times New Roman"/>
+          <w:color w:val="222222"/>
+          <w:highlight w:val="white"/>
+          <w:shd w:val="clear" w:color="auto" w:fill="FFFFFF"/>
+        </w:rPr>
+        <w:t xml:space="preserve"> 2019 (International Cognitive Behavioral Therapy for Psychosis). Philadelphia, PA.</w:t>
+      </w:r>
+    </w:p>
+    <w:p>
+      <w:pPr>
+        <w:spacing w:line="240" w:lineRule="auto"/>
+        <w:rPr>
+          <w:rFonts w:ascii="Times New Roman" w:eastAsia="Times New Roman" w:hAnsi="Times New Roman" w:cs="Times New Roman"/>
+          <w:b/>
+          <w:color w:val="222222"/>
+          <w:highlight w:val="white"/>
         </w:rPr>
       </w:pPr>
     </w:p>
@@ -5432,13 +6979,41 @@
         <w:spacing w:line="240" w:lineRule="auto"/>
         <w:ind w:left="720" w:hanging="720"/>
       </w:pPr>
-      <w:r>
-        <w:rPr>
-          <w:rFonts w:ascii="Times New Roman" w:eastAsia="Times New Roman" w:hAnsi="Times New Roman" w:cs="Times New Roman"/>
-          <w:color w:val="222222"/>
-          <w:shd w:val="clear" w:color="auto" w:fill="FFFFFF"/>
-        </w:rPr>
-        <w:t xml:space="preserve">Lowder, E., Ray, B., Kivisto, A., </w:t>
+      <w:proofErr w:type="spellStart"/>
+      <w:r>
+        <w:rPr>
+          <w:rFonts w:ascii="Times New Roman" w:eastAsia="Times New Roman" w:hAnsi="Times New Roman" w:cs="Times New Roman"/>
+          <w:color w:val="222222"/>
+          <w:shd w:val="clear" w:color="auto" w:fill="FFFFFF"/>
+        </w:rPr>
+        <w:t>Lowder</w:t>
+      </w:r>
+      <w:proofErr w:type="spellEnd"/>
+      <w:r>
+        <w:rPr>
+          <w:rFonts w:ascii="Times New Roman" w:eastAsia="Times New Roman" w:hAnsi="Times New Roman" w:cs="Times New Roman"/>
+          <w:color w:val="222222"/>
+          <w:shd w:val="clear" w:color="auto" w:fill="FFFFFF"/>
+        </w:rPr>
+        <w:t xml:space="preserve">, E., Ray, B., </w:t>
+      </w:r>
+      <w:proofErr w:type="spellStart"/>
+      <w:r>
+        <w:rPr>
+          <w:rFonts w:ascii="Times New Roman" w:eastAsia="Times New Roman" w:hAnsi="Times New Roman" w:cs="Times New Roman"/>
+          <w:color w:val="222222"/>
+          <w:shd w:val="clear" w:color="auto" w:fill="FFFFFF"/>
+        </w:rPr>
+        <w:t>Kivisto</w:t>
+      </w:r>
+      <w:proofErr w:type="spellEnd"/>
+      <w:r>
+        <w:rPr>
+          <w:rFonts w:ascii="Times New Roman" w:eastAsia="Times New Roman" w:hAnsi="Times New Roman" w:cs="Times New Roman"/>
+          <w:color w:val="222222"/>
+          <w:shd w:val="clear" w:color="auto" w:fill="FFFFFF"/>
+        </w:rPr>
+        <w:t xml:space="preserve">, A., </w:t>
       </w:r>
       <w:r>
         <w:rPr>
@@ -5455,7 +7030,25 @@
           <w:color w:val="222222"/>
           <w:shd w:val="clear" w:color="auto" w:fill="FFFFFF"/>
         </w:rPr>
-        <w:t xml:space="preserve">, &amp; Gil, H (November, 2018). </w:t>
+        <w:t>, &amp; Gil, H (</w:t>
+      </w:r>
+      <w:proofErr w:type="gramStart"/>
+      <w:r>
+        <w:rPr>
+          <w:rFonts w:ascii="Times New Roman" w:eastAsia="Times New Roman" w:hAnsi="Times New Roman" w:cs="Times New Roman"/>
+          <w:color w:val="222222"/>
+          <w:shd w:val="clear" w:color="auto" w:fill="FFFFFF"/>
+        </w:rPr>
+        <w:t>November,</w:t>
+      </w:r>
+      <w:proofErr w:type="gramEnd"/>
+      <w:r>
+        <w:rPr>
+          <w:rFonts w:ascii="Times New Roman" w:eastAsia="Times New Roman" w:hAnsi="Times New Roman" w:cs="Times New Roman"/>
+          <w:color w:val="222222"/>
+          <w:shd w:val="clear" w:color="auto" w:fill="FFFFFF"/>
+        </w:rPr>
+        <w:t xml:space="preserve"> 2018). </w:t>
       </w:r>
       <w:r>
         <w:rPr>
@@ -5506,7 +7099,25 @@
           <w:color w:val="222222"/>
           <w:shd w:val="clear" w:color="auto" w:fill="FFFFFF"/>
         </w:rPr>
-        <w:t xml:space="preserve">Warman, D, &amp; Martin, J. (November, 2018). </w:t>
+        <w:t>Warman, D, &amp; Martin, J. (</w:t>
+      </w:r>
+      <w:proofErr w:type="gramStart"/>
+      <w:r>
+        <w:rPr>
+          <w:rFonts w:ascii="Times New Roman" w:eastAsia="Times New Roman" w:hAnsi="Times New Roman" w:cs="Times New Roman"/>
+          <w:color w:val="222222"/>
+          <w:shd w:val="clear" w:color="auto" w:fill="FFFFFF"/>
+        </w:rPr>
+        <w:t>November,</w:t>
+      </w:r>
+      <w:proofErr w:type="gramEnd"/>
+      <w:r>
+        <w:rPr>
+          <w:rFonts w:ascii="Times New Roman" w:eastAsia="Times New Roman" w:hAnsi="Times New Roman" w:cs="Times New Roman"/>
+          <w:color w:val="222222"/>
+          <w:shd w:val="clear" w:color="auto" w:fill="FFFFFF"/>
+        </w:rPr>
+        <w:t xml:space="preserve"> 2018). </w:t>
       </w:r>
       <w:r>
         <w:rPr>
@@ -5526,12 +7137,24 @@
           <w:color w:val="222222"/>
           <w:shd w:val="clear" w:color="auto" w:fill="FFFFFF"/>
         </w:rPr>
-        <w:t>Personal beliefs/experiences and stigma toward voice-hearers..</w:t>
-      </w:r>
-      <w:r>
-        <w:rPr>
-          <w:rFonts w:ascii="Times New Roman" w:hAnsi="Times New Roman" w:cs="Times New Roman"/>
+        <w:t>Personal beliefs/experiences and stigma toward voice-</w:t>
+      </w:r>
+      <w:proofErr w:type="gramStart"/>
+      <w:r>
+        <w:rPr>
+          <w:rFonts w:ascii="Times New Roman" w:eastAsia="Times New Roman" w:hAnsi="Times New Roman" w:cs="Times New Roman"/>
+          <w:bCs/>
           <w:i/>
+          <w:color w:val="222222"/>
+          <w:shd w:val="clear" w:color="auto" w:fill="FFFFFF"/>
+        </w:rPr>
+        <w:t>hearers..</w:t>
+      </w:r>
+      <w:proofErr w:type="gramEnd"/>
+      <w:r>
+        <w:rPr>
+          <w:rFonts w:ascii="Times New Roman" w:hAnsi="Times New Roman" w:cs="Times New Roman"/>
+          <w:i/>
         </w:rPr>
         <w:t xml:space="preserve"> </w:t>
       </w:r>
@@ -5573,14 +7196,25 @@
           <w:color w:val="auto"/>
         </w:rPr>
       </w:pPr>
-      <w:r>
-        <w:rPr>
-          <w:rFonts w:ascii="Times New Roman" w:eastAsia="Times New Roman" w:hAnsi="Times New Roman" w:cs="Times New Roman"/>
-          <w:bCs/>
-          <w:color w:val="222222"/>
-          <w:shd w:val="clear" w:color="auto" w:fill="FFFFFF"/>
-        </w:rPr>
-        <w:t xml:space="preserve">Rakhshan, P., </w:t>
+      <w:proofErr w:type="spellStart"/>
+      <w:r>
+        <w:rPr>
+          <w:rFonts w:ascii="Times New Roman" w:eastAsia="Times New Roman" w:hAnsi="Times New Roman" w:cs="Times New Roman"/>
+          <w:bCs/>
+          <w:color w:val="222222"/>
+          <w:shd w:val="clear" w:color="auto" w:fill="FFFFFF"/>
+        </w:rPr>
+        <w:t>Rakhshan</w:t>
+      </w:r>
+      <w:proofErr w:type="spellEnd"/>
+      <w:r>
+        <w:rPr>
+          <w:rFonts w:ascii="Times New Roman" w:eastAsia="Times New Roman" w:hAnsi="Times New Roman" w:cs="Times New Roman"/>
+          <w:bCs/>
+          <w:color w:val="222222"/>
+          <w:shd w:val="clear" w:color="auto" w:fill="FFFFFF"/>
+        </w:rPr>
+        <w:t xml:space="preserve">, P., </w:t>
       </w:r>
       <w:r>
         <w:rPr>
@@ -5599,7 +7233,67 @@
           <w:color w:val="222222"/>
           <w:shd w:val="clear" w:color="auto" w:fill="FFFFFF"/>
         </w:rPr>
-        <w:t xml:space="preserve"> Thompson, E., Andorko, N., Millman, Z. B., Sun, S, and Schiffman, J. (July, 2018). </w:t>
+        <w:t xml:space="preserve"> Thompson, E., </w:t>
+      </w:r>
+      <w:proofErr w:type="spellStart"/>
+      <w:r>
+        <w:rPr>
+          <w:rFonts w:ascii="Times New Roman" w:eastAsia="Times New Roman" w:hAnsi="Times New Roman" w:cs="Times New Roman"/>
+          <w:bCs/>
+          <w:color w:val="222222"/>
+          <w:shd w:val="clear" w:color="auto" w:fill="FFFFFF"/>
+        </w:rPr>
+        <w:t>Andorko</w:t>
+      </w:r>
+      <w:proofErr w:type="spellEnd"/>
+      <w:r>
+        <w:rPr>
+          <w:rFonts w:ascii="Times New Roman" w:eastAsia="Times New Roman" w:hAnsi="Times New Roman" w:cs="Times New Roman"/>
+          <w:bCs/>
+          <w:color w:val="222222"/>
+          <w:shd w:val="clear" w:color="auto" w:fill="FFFFFF"/>
+        </w:rPr>
+        <w:t xml:space="preserve">, N., </w:t>
+      </w:r>
+      <w:proofErr w:type="spellStart"/>
+      <w:r>
+        <w:rPr>
+          <w:rFonts w:ascii="Times New Roman" w:eastAsia="Times New Roman" w:hAnsi="Times New Roman" w:cs="Times New Roman"/>
+          <w:bCs/>
+          <w:color w:val="222222"/>
+          <w:shd w:val="clear" w:color="auto" w:fill="FFFFFF"/>
+        </w:rPr>
+        <w:t>Millman</w:t>
+      </w:r>
+      <w:proofErr w:type="spellEnd"/>
+      <w:r>
+        <w:rPr>
+          <w:rFonts w:ascii="Times New Roman" w:eastAsia="Times New Roman" w:hAnsi="Times New Roman" w:cs="Times New Roman"/>
+          <w:bCs/>
+          <w:color w:val="222222"/>
+          <w:shd w:val="clear" w:color="auto" w:fill="FFFFFF"/>
+        </w:rPr>
+        <w:t>, Z. B., Sun, S, and Schiffman, J. (</w:t>
+      </w:r>
+      <w:proofErr w:type="gramStart"/>
+      <w:r>
+        <w:rPr>
+          <w:rFonts w:ascii="Times New Roman" w:eastAsia="Times New Roman" w:hAnsi="Times New Roman" w:cs="Times New Roman"/>
+          <w:bCs/>
+          <w:color w:val="222222"/>
+          <w:shd w:val="clear" w:color="auto" w:fill="FFFFFF"/>
+        </w:rPr>
+        <w:t>July,</w:t>
+      </w:r>
+      <w:proofErr w:type="gramEnd"/>
+      <w:r>
+        <w:rPr>
+          <w:rFonts w:ascii="Times New Roman" w:eastAsia="Times New Roman" w:hAnsi="Times New Roman" w:cs="Times New Roman"/>
+          <w:bCs/>
+          <w:color w:val="222222"/>
+          <w:shd w:val="clear" w:color="auto" w:fill="FFFFFF"/>
+        </w:rPr>
+        <w:t xml:space="preserve"> 2018). </w:t>
       </w:r>
       <w:r>
         <w:rPr>
@@ -5680,7 +7374,27 @@
           <w:color w:val="222222"/>
           <w:shd w:val="clear" w:color="auto" w:fill="FFFFFF"/>
         </w:rPr>
-        <w:t xml:space="preserve">(January, 2018). </w:t>
+        <w:t>(</w:t>
+      </w:r>
+      <w:proofErr w:type="gramStart"/>
+      <w:r>
+        <w:rPr>
+          <w:rFonts w:ascii="Times New Roman" w:eastAsia="Times New Roman" w:hAnsi="Times New Roman" w:cs="Times New Roman"/>
+          <w:bCs/>
+          <w:color w:val="222222"/>
+          <w:shd w:val="clear" w:color="auto" w:fill="FFFFFF"/>
+        </w:rPr>
+        <w:t>January,</w:t>
+      </w:r>
+      <w:proofErr w:type="gramEnd"/>
+      <w:r>
+        <w:rPr>
+          <w:rFonts w:ascii="Times New Roman" w:eastAsia="Times New Roman" w:hAnsi="Times New Roman" w:cs="Times New Roman"/>
+          <w:bCs/>
+          <w:color w:val="222222"/>
+          <w:shd w:val="clear" w:color="auto" w:fill="FFFFFF"/>
+        </w:rPr>
+        <w:t xml:space="preserve"> 2018). </w:t>
       </w:r>
       <w:r>
         <w:rPr>
@@ -5703,7 +7417,21 @@
         <w:rPr>
           <w:rFonts w:ascii="Times New Roman" w:hAnsi="Times New Roman" w:cs="Times New Roman"/>
         </w:rPr>
-        <w:t>Poster presentation at the StanCon 2018 conference. Pacific Grove, California.</w:t>
+        <w:t xml:space="preserve">Poster presentation at the </w:t>
+      </w:r>
+      <w:proofErr w:type="spellStart"/>
+      <w:r>
+        <w:rPr>
+          <w:rFonts w:ascii="Times New Roman" w:hAnsi="Times New Roman" w:cs="Times New Roman"/>
+        </w:rPr>
+        <w:t>StanCon</w:t>
+      </w:r>
+      <w:proofErr w:type="spellEnd"/>
+      <w:r>
+        <w:rPr>
+          <w:rFonts w:ascii="Times New Roman" w:hAnsi="Times New Roman" w:cs="Times New Roman"/>
+        </w:rPr>
+        <w:t xml:space="preserve"> 2018 conference. Pacific Grove, California.</w:t>
       </w:r>
     </w:p>
     <w:p>
@@ -5743,7 +7471,25 @@
           <w:color w:val="222222"/>
           <w:shd w:val="clear" w:color="auto" w:fill="FFFFFF"/>
         </w:rPr>
-        <w:t xml:space="preserve">Warman, D, &amp; Martin, J. (November, 2017). </w:t>
+        <w:t>Warman, D, &amp; Martin, J. (</w:t>
+      </w:r>
+      <w:proofErr w:type="gramStart"/>
+      <w:r>
+        <w:rPr>
+          <w:rFonts w:ascii="Times New Roman" w:eastAsia="Times New Roman" w:hAnsi="Times New Roman" w:cs="Times New Roman"/>
+          <w:color w:val="222222"/>
+          <w:shd w:val="clear" w:color="auto" w:fill="FFFFFF"/>
+        </w:rPr>
+        <w:t>November,</w:t>
+      </w:r>
+      <w:proofErr w:type="gramEnd"/>
+      <w:r>
+        <w:rPr>
+          <w:rFonts w:ascii="Times New Roman" w:eastAsia="Times New Roman" w:hAnsi="Times New Roman" w:cs="Times New Roman"/>
+          <w:color w:val="222222"/>
+          <w:shd w:val="clear" w:color="auto" w:fill="FFFFFF"/>
+        </w:rPr>
+        <w:t xml:space="preserve"> 2017). </w:t>
       </w:r>
       <w:r>
         <w:rPr>
@@ -5812,7 +7558,25 @@
           <w:color w:val="222222"/>
           <w:shd w:val="clear" w:color="auto" w:fill="FFFFFF"/>
         </w:rPr>
-        <w:t xml:space="preserve">&amp; Warman, D. (November, 2016). </w:t>
+        <w:t>&amp; Warman, D. (</w:t>
+      </w:r>
+      <w:proofErr w:type="gramStart"/>
+      <w:r>
+        <w:rPr>
+          <w:rFonts w:ascii="Times New Roman" w:eastAsia="Times New Roman" w:hAnsi="Times New Roman" w:cs="Times New Roman"/>
+          <w:color w:val="222222"/>
+          <w:shd w:val="clear" w:color="auto" w:fill="FFFFFF"/>
+        </w:rPr>
+        <w:t>November,</w:t>
+      </w:r>
+      <w:proofErr w:type="gramEnd"/>
+      <w:r>
+        <w:rPr>
+          <w:rFonts w:ascii="Times New Roman" w:eastAsia="Times New Roman" w:hAnsi="Times New Roman" w:cs="Times New Roman"/>
+          <w:color w:val="222222"/>
+          <w:shd w:val="clear" w:color="auto" w:fill="FFFFFF"/>
+        </w:rPr>
+        <w:t xml:space="preserve"> 2016). </w:t>
       </w:r>
       <w:r>
         <w:rPr>
@@ -5866,7 +7630,25 @@
           <w:color w:val="222222"/>
           <w:shd w:val="clear" w:color="auto" w:fill="FFFFFF"/>
         </w:rPr>
-        <w:t xml:space="preserve">&amp; Warman, D. (November, 2016). </w:t>
+        <w:t>&amp; Warman, D. (</w:t>
+      </w:r>
+      <w:proofErr w:type="gramStart"/>
+      <w:r>
+        <w:rPr>
+          <w:rFonts w:ascii="Times New Roman" w:eastAsia="Times New Roman" w:hAnsi="Times New Roman" w:cs="Times New Roman"/>
+          <w:color w:val="222222"/>
+          <w:shd w:val="clear" w:color="auto" w:fill="FFFFFF"/>
+        </w:rPr>
+        <w:t>November,</w:t>
+      </w:r>
+      <w:proofErr w:type="gramEnd"/>
+      <w:r>
+        <w:rPr>
+          <w:rFonts w:ascii="Times New Roman" w:eastAsia="Times New Roman" w:hAnsi="Times New Roman" w:cs="Times New Roman"/>
+          <w:color w:val="222222"/>
+          <w:shd w:val="clear" w:color="auto" w:fill="FFFFFF"/>
+        </w:rPr>
+        <w:t xml:space="preserve"> 2016). </w:t>
       </w:r>
       <w:r>
         <w:rPr>
@@ -5912,13 +7694,23 @@
           <w:rFonts w:ascii="Times New Roman" w:hAnsi="Times New Roman"/>
         </w:rPr>
       </w:pPr>
-      <w:r>
-        <w:rPr>
-          <w:rFonts w:ascii="Times New Roman" w:eastAsia="Times New Roman" w:hAnsi="Times New Roman" w:cs="Times New Roman"/>
-          <w:color w:val="222222"/>
-          <w:shd w:val="clear" w:color="auto" w:fill="FFFFFF"/>
-        </w:rPr>
-        <w:t xml:space="preserve">Viswanadhan, K., </w:t>
+      <w:proofErr w:type="spellStart"/>
+      <w:r>
+        <w:rPr>
+          <w:rFonts w:ascii="Times New Roman" w:eastAsia="Times New Roman" w:hAnsi="Times New Roman" w:cs="Times New Roman"/>
+          <w:color w:val="222222"/>
+          <w:shd w:val="clear" w:color="auto" w:fill="FFFFFF"/>
+        </w:rPr>
+        <w:t>Viswanadhan</w:t>
+      </w:r>
+      <w:proofErr w:type="spellEnd"/>
+      <w:r>
+        <w:rPr>
+          <w:rFonts w:ascii="Times New Roman" w:eastAsia="Times New Roman" w:hAnsi="Times New Roman" w:cs="Times New Roman"/>
+          <w:color w:val="222222"/>
+          <w:shd w:val="clear" w:color="auto" w:fill="FFFFFF"/>
+        </w:rPr>
+        <w:t xml:space="preserve">, K., </w:t>
       </w:r>
       <w:r>
         <w:rPr>
@@ -5935,7 +7727,25 @@
           <w:color w:val="222222"/>
           <w:shd w:val="clear" w:color="auto" w:fill="FFFFFF"/>
         </w:rPr>
-        <w:t xml:space="preserve">&amp; Warman, D. (November, 2016). </w:t>
+        <w:t>&amp; Warman, D. (</w:t>
+      </w:r>
+      <w:proofErr w:type="gramStart"/>
+      <w:r>
+        <w:rPr>
+          <w:rFonts w:ascii="Times New Roman" w:eastAsia="Times New Roman" w:hAnsi="Times New Roman" w:cs="Times New Roman"/>
+          <w:color w:val="222222"/>
+          <w:shd w:val="clear" w:color="auto" w:fill="FFFFFF"/>
+        </w:rPr>
+        <w:t>November,</w:t>
+      </w:r>
+      <w:proofErr w:type="gramEnd"/>
+      <w:r>
+        <w:rPr>
+          <w:rFonts w:ascii="Times New Roman" w:eastAsia="Times New Roman" w:hAnsi="Times New Roman" w:cs="Times New Roman"/>
+          <w:color w:val="222222"/>
+          <w:shd w:val="clear" w:color="auto" w:fill="FFFFFF"/>
+        </w:rPr>
+        <w:t xml:space="preserve"> 2016). </w:t>
       </w:r>
       <w:r>
         <w:rPr>
@@ -5974,13 +7784,23 @@
           <w:rFonts w:ascii="Times New Roman" w:hAnsi="Times New Roman"/>
         </w:rPr>
       </w:pPr>
-      <w:r>
-        <w:rPr>
-          <w:rFonts w:ascii="Times New Roman" w:eastAsia="Times New Roman" w:hAnsi="Times New Roman" w:cs="Times New Roman"/>
-          <w:color w:val="222222"/>
-          <w:shd w:val="clear" w:color="auto" w:fill="FFFFFF"/>
-        </w:rPr>
-        <w:t xml:space="preserve">Viswanadhan, K., </w:t>
+      <w:proofErr w:type="spellStart"/>
+      <w:r>
+        <w:rPr>
+          <w:rFonts w:ascii="Times New Roman" w:eastAsia="Times New Roman" w:hAnsi="Times New Roman" w:cs="Times New Roman"/>
+          <w:color w:val="222222"/>
+          <w:shd w:val="clear" w:color="auto" w:fill="FFFFFF"/>
+        </w:rPr>
+        <w:t>Viswanadhan</w:t>
+      </w:r>
+      <w:proofErr w:type="spellEnd"/>
+      <w:r>
+        <w:rPr>
+          <w:rFonts w:ascii="Times New Roman" w:eastAsia="Times New Roman" w:hAnsi="Times New Roman" w:cs="Times New Roman"/>
+          <w:color w:val="222222"/>
+          <w:shd w:val="clear" w:color="auto" w:fill="FFFFFF"/>
+        </w:rPr>
+        <w:t xml:space="preserve">, K., </w:t>
       </w:r>
       <w:r>
         <w:rPr>
@@ -5997,7 +7817,25 @@
           <w:color w:val="222222"/>
           <w:shd w:val="clear" w:color="auto" w:fill="FFFFFF"/>
         </w:rPr>
-        <w:t xml:space="preserve">&amp; Warman, D. (November, 2016). </w:t>
+        <w:t>&amp; Warman, D. (</w:t>
+      </w:r>
+      <w:proofErr w:type="gramStart"/>
+      <w:r>
+        <w:rPr>
+          <w:rFonts w:ascii="Times New Roman" w:eastAsia="Times New Roman" w:hAnsi="Times New Roman" w:cs="Times New Roman"/>
+          <w:color w:val="222222"/>
+          <w:shd w:val="clear" w:color="auto" w:fill="FFFFFF"/>
+        </w:rPr>
+        <w:t>November,</w:t>
+      </w:r>
+      <w:proofErr w:type="gramEnd"/>
+      <w:r>
+        <w:rPr>
+          <w:rFonts w:ascii="Times New Roman" w:eastAsia="Times New Roman" w:hAnsi="Times New Roman" w:cs="Times New Roman"/>
+          <w:color w:val="222222"/>
+          <w:shd w:val="clear" w:color="auto" w:fill="FFFFFF"/>
+        </w:rPr>
+        <w:t xml:space="preserve"> 2016). </w:t>
       </w:r>
       <w:r>
         <w:rPr>
@@ -6042,13 +7880,23 @@
           <w:highlight w:val="white"/>
         </w:rPr>
       </w:pPr>
-      <w:r>
-        <w:rPr>
-          <w:rFonts w:ascii="Times New Roman" w:eastAsia="Times New Roman" w:hAnsi="Times New Roman" w:cs="Times New Roman"/>
-          <w:color w:val="222222"/>
-          <w:shd w:val="clear" w:color="auto" w:fill="FFFFFF"/>
-        </w:rPr>
-        <w:t xml:space="preserve">Viswanadhan, K., </w:t>
+      <w:proofErr w:type="spellStart"/>
+      <w:r>
+        <w:rPr>
+          <w:rFonts w:ascii="Times New Roman" w:eastAsia="Times New Roman" w:hAnsi="Times New Roman" w:cs="Times New Roman"/>
+          <w:color w:val="222222"/>
+          <w:shd w:val="clear" w:color="auto" w:fill="FFFFFF"/>
+        </w:rPr>
+        <w:t>Viswanadhan</w:t>
+      </w:r>
+      <w:proofErr w:type="spellEnd"/>
+      <w:r>
+        <w:rPr>
+          <w:rFonts w:ascii="Times New Roman" w:eastAsia="Times New Roman" w:hAnsi="Times New Roman" w:cs="Times New Roman"/>
+          <w:color w:val="222222"/>
+          <w:shd w:val="clear" w:color="auto" w:fill="FFFFFF"/>
+        </w:rPr>
+        <w:t xml:space="preserve">, K., </w:t>
       </w:r>
       <w:r>
         <w:rPr>
@@ -6065,7 +7913,25 @@
           <w:color w:val="222222"/>
           <w:shd w:val="clear" w:color="auto" w:fill="FFFFFF"/>
         </w:rPr>
-        <w:t xml:space="preserve">, &amp; Warman, D. M. (November, 2015). </w:t>
+        <w:t>, &amp; Warman, D. M. (</w:t>
+      </w:r>
+      <w:proofErr w:type="gramStart"/>
+      <w:r>
+        <w:rPr>
+          <w:rFonts w:ascii="Times New Roman" w:eastAsia="Times New Roman" w:hAnsi="Times New Roman" w:cs="Times New Roman"/>
+          <w:color w:val="222222"/>
+          <w:shd w:val="clear" w:color="auto" w:fill="FFFFFF"/>
+        </w:rPr>
+        <w:t>November,</w:t>
+      </w:r>
+      <w:proofErr w:type="gramEnd"/>
+      <w:r>
+        <w:rPr>
+          <w:rFonts w:ascii="Times New Roman" w:eastAsia="Times New Roman" w:hAnsi="Times New Roman" w:cs="Times New Roman"/>
+          <w:color w:val="222222"/>
+          <w:shd w:val="clear" w:color="auto" w:fill="FFFFFF"/>
+        </w:rPr>
+        <w:t xml:space="preserve"> 2015). </w:t>
       </w:r>
       <w:r>
         <w:rPr>
@@ -6120,7 +7986,25 @@
           <w:color w:val="222222"/>
           <w:shd w:val="clear" w:color="auto" w:fill="FFFFFF"/>
         </w:rPr>
-        <w:t xml:space="preserve">, &amp; Warman, D. M. (November, 2015). </w:t>
+        <w:t>, &amp; Warman, D. M. (</w:t>
+      </w:r>
+      <w:proofErr w:type="gramStart"/>
+      <w:r>
+        <w:rPr>
+          <w:rFonts w:ascii="Times New Roman" w:eastAsia="Times New Roman" w:hAnsi="Times New Roman" w:cs="Times New Roman"/>
+          <w:color w:val="222222"/>
+          <w:shd w:val="clear" w:color="auto" w:fill="FFFFFF"/>
+        </w:rPr>
+        <w:t>November,</w:t>
+      </w:r>
+      <w:proofErr w:type="gramEnd"/>
+      <w:r>
+        <w:rPr>
+          <w:rFonts w:ascii="Times New Roman" w:eastAsia="Times New Roman" w:hAnsi="Times New Roman" w:cs="Times New Roman"/>
+          <w:color w:val="222222"/>
+          <w:shd w:val="clear" w:color="auto" w:fill="FFFFFF"/>
+        </w:rPr>
+        <w:t xml:space="preserve"> 2015). </w:t>
       </w:r>
       <w:r>
         <w:rPr>
@@ -6178,7 +8062,25 @@
           <w:color w:val="222222"/>
           <w:shd w:val="clear" w:color="auto" w:fill="FFFFFF"/>
         </w:rPr>
-        <w:t xml:space="preserve">, &amp; Warman, D. M. (November, 2015). </w:t>
+        <w:t>, &amp; Warman, D. M. (</w:t>
+      </w:r>
+      <w:proofErr w:type="gramStart"/>
+      <w:r>
+        <w:rPr>
+          <w:rFonts w:ascii="Times New Roman" w:eastAsia="Times New Roman" w:hAnsi="Times New Roman" w:cs="Times New Roman"/>
+          <w:color w:val="222222"/>
+          <w:shd w:val="clear" w:color="auto" w:fill="FFFFFF"/>
+        </w:rPr>
+        <w:t>November,</w:t>
+      </w:r>
+      <w:proofErr w:type="gramEnd"/>
+      <w:r>
+        <w:rPr>
+          <w:rFonts w:ascii="Times New Roman" w:eastAsia="Times New Roman" w:hAnsi="Times New Roman" w:cs="Times New Roman"/>
+          <w:color w:val="222222"/>
+          <w:shd w:val="clear" w:color="auto" w:fill="FFFFFF"/>
+        </w:rPr>
+        <w:t xml:space="preserve"> 2015). </w:t>
       </w:r>
       <w:r>
         <w:rPr>
@@ -6230,7 +8132,25 @@
           <w:color w:val="222222"/>
           <w:shd w:val="clear" w:color="auto" w:fill="FFFFFF"/>
         </w:rPr>
-        <w:t>, &amp; Niculescu, A. B. (August, 2015).</w:t>
+        <w:t>, &amp; Niculescu, A. B. (</w:t>
+      </w:r>
+      <w:proofErr w:type="gramStart"/>
+      <w:r>
+        <w:rPr>
+          <w:rFonts w:ascii="Times New Roman" w:eastAsia="Times New Roman" w:hAnsi="Times New Roman" w:cs="Times New Roman"/>
+          <w:color w:val="222222"/>
+          <w:shd w:val="clear" w:color="auto" w:fill="FFFFFF"/>
+        </w:rPr>
+        <w:t>August,</w:t>
+      </w:r>
+      <w:proofErr w:type="gramEnd"/>
+      <w:r>
+        <w:rPr>
+          <w:rFonts w:ascii="Times New Roman" w:eastAsia="Times New Roman" w:hAnsi="Times New Roman" w:cs="Times New Roman"/>
+          <w:color w:val="222222"/>
+          <w:shd w:val="clear" w:color="auto" w:fill="FFFFFF"/>
+        </w:rPr>
+        <w:t xml:space="preserve"> 2015).</w:t>
       </w:r>
       <w:r>
         <w:rPr>
@@ -6277,13 +8197,23 @@
           <w:color w:val="auto"/>
         </w:rPr>
       </w:pPr>
-      <w:r>
-        <w:rPr>
-          <w:rFonts w:ascii="Times New Roman" w:eastAsia="Times New Roman" w:hAnsi="Times New Roman" w:cs="Times New Roman"/>
-          <w:color w:val="222222"/>
-          <w:shd w:val="clear" w:color="auto" w:fill="FFFFFF"/>
-        </w:rPr>
-        <w:t xml:space="preserve">Viswanadhan, K., </w:t>
+      <w:proofErr w:type="spellStart"/>
+      <w:r>
+        <w:rPr>
+          <w:rFonts w:ascii="Times New Roman" w:eastAsia="Times New Roman" w:hAnsi="Times New Roman" w:cs="Times New Roman"/>
+          <w:color w:val="222222"/>
+          <w:shd w:val="clear" w:color="auto" w:fill="FFFFFF"/>
+        </w:rPr>
+        <w:t>Viswanadhan</w:t>
+      </w:r>
+      <w:proofErr w:type="spellEnd"/>
+      <w:r>
+        <w:rPr>
+          <w:rFonts w:ascii="Times New Roman" w:eastAsia="Times New Roman" w:hAnsi="Times New Roman" w:cs="Times New Roman"/>
+          <w:color w:val="222222"/>
+          <w:shd w:val="clear" w:color="auto" w:fill="FFFFFF"/>
+        </w:rPr>
+        <w:t xml:space="preserve">, K., </w:t>
       </w:r>
       <w:r>
         <w:rPr>
@@ -6300,7 +8230,25 @@
           <w:color w:val="222222"/>
           <w:shd w:val="clear" w:color="auto" w:fill="FFFFFF"/>
         </w:rPr>
-        <w:t>, &amp; Warman, D. W. (August, 2015).</w:t>
+        <w:t>, &amp; Warman, D. W. (</w:t>
+      </w:r>
+      <w:proofErr w:type="gramStart"/>
+      <w:r>
+        <w:rPr>
+          <w:rFonts w:ascii="Times New Roman" w:eastAsia="Times New Roman" w:hAnsi="Times New Roman" w:cs="Times New Roman"/>
+          <w:color w:val="222222"/>
+          <w:shd w:val="clear" w:color="auto" w:fill="FFFFFF"/>
+        </w:rPr>
+        <w:t>August,</w:t>
+      </w:r>
+      <w:proofErr w:type="gramEnd"/>
+      <w:r>
+        <w:rPr>
+          <w:rFonts w:ascii="Times New Roman" w:eastAsia="Times New Roman" w:hAnsi="Times New Roman" w:cs="Times New Roman"/>
+          <w:color w:val="222222"/>
+          <w:shd w:val="clear" w:color="auto" w:fill="FFFFFF"/>
+        </w:rPr>
+        <w:t xml:space="preserve"> 2015).</w:t>
       </w:r>
       <w:r>
         <w:rPr>
@@ -6362,7 +8310,25 @@
           <w:color w:val="222222"/>
           <w:shd w:val="clear" w:color="auto" w:fill="FFFFFF"/>
         </w:rPr>
-        <w:t>, Lysaker, P. H., &amp; Warman, D. W. (November, 2014).</w:t>
+        <w:t>, Lysaker, P. H., &amp; Warman, D. W. (</w:t>
+      </w:r>
+      <w:proofErr w:type="gramStart"/>
+      <w:r>
+        <w:rPr>
+          <w:rFonts w:ascii="Times New Roman" w:eastAsia="Times New Roman" w:hAnsi="Times New Roman" w:cs="Times New Roman"/>
+          <w:color w:val="222222"/>
+          <w:shd w:val="clear" w:color="auto" w:fill="FFFFFF"/>
+        </w:rPr>
+        <w:t>November,</w:t>
+      </w:r>
+      <w:proofErr w:type="gramEnd"/>
+      <w:r>
+        <w:rPr>
+          <w:rFonts w:ascii="Times New Roman" w:eastAsia="Times New Roman" w:hAnsi="Times New Roman" w:cs="Times New Roman"/>
+          <w:color w:val="222222"/>
+          <w:shd w:val="clear" w:color="auto" w:fill="FFFFFF"/>
+        </w:rPr>
+        <w:t xml:space="preserve"> 2014).</w:t>
       </w:r>
       <w:r>
         <w:rPr>
@@ -6424,7 +8390,39 @@
           <w:rFonts w:ascii="Times New Roman" w:eastAsia="Times New Roman" w:hAnsi="Times New Roman" w:cs="Times New Roman"/>
           <w:color w:val="222222"/>
         </w:rPr>
-        <w:t>, Viswanadhan, K., Lysaker, P. H., &amp; Warman, D. W. (November, 2014). </w:t>
+        <w:t xml:space="preserve">, </w:t>
+      </w:r>
+      <w:proofErr w:type="spellStart"/>
+      <w:r>
+        <w:rPr>
+          <w:rFonts w:ascii="Times New Roman" w:eastAsia="Times New Roman" w:hAnsi="Times New Roman" w:cs="Times New Roman"/>
+          <w:color w:val="222222"/>
+        </w:rPr>
+        <w:t>Viswanadhan</w:t>
+      </w:r>
+      <w:proofErr w:type="spellEnd"/>
+      <w:r>
+        <w:rPr>
+          <w:rFonts w:ascii="Times New Roman" w:eastAsia="Times New Roman" w:hAnsi="Times New Roman" w:cs="Times New Roman"/>
+          <w:color w:val="222222"/>
+        </w:rPr>
+        <w:t>, K., Lysaker, P. H., &amp; Warman, D. W. (</w:t>
+      </w:r>
+      <w:proofErr w:type="gramStart"/>
+      <w:r>
+        <w:rPr>
+          <w:rFonts w:ascii="Times New Roman" w:eastAsia="Times New Roman" w:hAnsi="Times New Roman" w:cs="Times New Roman"/>
+          <w:color w:val="222222"/>
+        </w:rPr>
+        <w:t>November,</w:t>
+      </w:r>
+      <w:proofErr w:type="gramEnd"/>
+      <w:r>
+        <w:rPr>
+          <w:rFonts w:ascii="Times New Roman" w:eastAsia="Times New Roman" w:hAnsi="Times New Roman" w:cs="Times New Roman"/>
+          <w:color w:val="222222"/>
+        </w:rPr>
+        <w:t xml:space="preserve"> 2014). </w:t>
       </w:r>
       <w:r>
         <w:rPr>
@@ -6715,13 +8713,23 @@
         </w:rPr>
         <w:tab/>
       </w:r>
-      <w:r>
-        <w:rPr>
-          <w:rFonts w:ascii="Times New Roman" w:eastAsia="Times New Roman" w:hAnsi="Times New Roman" w:cs="Times New Roman"/>
-          <w:bCs/>
-          <w:u w:val="single"/>
-        </w:rPr>
-        <w:t>Roudebush VA Medical Center</w:t>
+      <w:proofErr w:type="spellStart"/>
+      <w:r>
+        <w:rPr>
+          <w:rFonts w:ascii="Times New Roman" w:eastAsia="Times New Roman" w:hAnsi="Times New Roman" w:cs="Times New Roman"/>
+          <w:bCs/>
+          <w:u w:val="single"/>
+        </w:rPr>
+        <w:t>Roudebush</w:t>
+      </w:r>
+      <w:proofErr w:type="spellEnd"/>
+      <w:r>
+        <w:rPr>
+          <w:rFonts w:ascii="Times New Roman" w:eastAsia="Times New Roman" w:hAnsi="Times New Roman" w:cs="Times New Roman"/>
+          <w:bCs/>
+          <w:u w:val="single"/>
+        </w:rPr>
+        <w:t xml:space="preserve"> VA Medical Center</w:t>
       </w:r>
       <w:r>
         <w:rPr>
@@ -7117,18 +9125,41 @@
         </w:rPr>
         <w:tab/>
       </w:r>
-      <w:r>
-        <w:rPr>
-          <w:rFonts w:ascii="Times New Roman" w:eastAsia="Times New Roman" w:hAnsi="Times New Roman" w:cs="Times New Roman"/>
-          <w:u w:val="single"/>
-        </w:rPr>
-        <w:t>Roudebush VA Medical Center, Indiana University School of Medicine</w:t>
-      </w:r>
-      <w:r>
-        <w:rPr>
-          <w:rFonts w:ascii="Times New Roman" w:eastAsia="Times New Roman" w:hAnsi="Times New Roman" w:cs="Times New Roman"/>
-        </w:rPr>
-        <w:t>, Dr. Alexander Niculescu, Laboratory of Neurophenomics, Indianapolis, Indiana</w:t>
+      <w:proofErr w:type="spellStart"/>
+      <w:r>
+        <w:rPr>
+          <w:rFonts w:ascii="Times New Roman" w:eastAsia="Times New Roman" w:hAnsi="Times New Roman" w:cs="Times New Roman"/>
+          <w:u w:val="single"/>
+        </w:rPr>
+        <w:t>Roudebush</w:t>
+      </w:r>
+      <w:proofErr w:type="spellEnd"/>
+      <w:r>
+        <w:rPr>
+          <w:rFonts w:ascii="Times New Roman" w:eastAsia="Times New Roman" w:hAnsi="Times New Roman" w:cs="Times New Roman"/>
+          <w:u w:val="single"/>
+        </w:rPr>
+        <w:t xml:space="preserve"> VA Medical Center, Indiana University School of Medicine</w:t>
+      </w:r>
+      <w:r>
+        <w:rPr>
+          <w:rFonts w:ascii="Times New Roman" w:eastAsia="Times New Roman" w:hAnsi="Times New Roman" w:cs="Times New Roman"/>
+        </w:rPr>
+        <w:t xml:space="preserve">, Dr. Alexander Niculescu, Laboratory of </w:t>
+      </w:r>
+      <w:proofErr w:type="spellStart"/>
+      <w:r>
+        <w:rPr>
+          <w:rFonts w:ascii="Times New Roman" w:eastAsia="Times New Roman" w:hAnsi="Times New Roman" w:cs="Times New Roman"/>
+        </w:rPr>
+        <w:t>Neurophenomics</w:t>
+      </w:r>
+      <w:proofErr w:type="spellEnd"/>
+      <w:r>
+        <w:rPr>
+          <w:rFonts w:ascii="Times New Roman" w:eastAsia="Times New Roman" w:hAnsi="Times New Roman" w:cs="Times New Roman"/>
+        </w:rPr>
+        <w:t>, Indianapolis, Indiana</w:t>
       </w:r>
     </w:p>
     <w:p>
@@ -7201,7 +9232,25 @@
           <w:bCs/>
           <w:u w:val="single"/>
         </w:rPr>
-        <w:t xml:space="preserve"> Roudebush VA Medical Center</w:t>
+        <w:t xml:space="preserve"> </w:t>
+      </w:r>
+      <w:proofErr w:type="spellStart"/>
+      <w:r>
+        <w:rPr>
+          <w:rFonts w:ascii="Times New Roman" w:eastAsia="Times New Roman" w:hAnsi="Times New Roman" w:cs="Times New Roman"/>
+          <w:bCs/>
+          <w:u w:val="single"/>
+        </w:rPr>
+        <w:t>Roudebush</w:t>
+      </w:r>
+      <w:proofErr w:type="spellEnd"/>
+      <w:r>
+        <w:rPr>
+          <w:rFonts w:ascii="Times New Roman" w:eastAsia="Times New Roman" w:hAnsi="Times New Roman" w:cs="Times New Roman"/>
+          <w:bCs/>
+          <w:u w:val="single"/>
+        </w:rPr>
+        <w:t xml:space="preserve"> VA Medical Center</w:t>
       </w:r>
       <w:r>
         <w:rPr>
@@ -8410,7 +10459,25 @@
                 <w:i/>
                 <w:iCs/>
               </w:rPr>
-              <w:t>Cognitive Behaviour Therapy</w:t>
+              <w:t xml:space="preserve">Cognitive </w:t>
+            </w:r>
+            <w:proofErr w:type="spellStart"/>
+            <w:r>
+              <w:rPr>
+                <w:rFonts w:ascii="Times New Roman" w:eastAsia="Times New Roman" w:hAnsi="Times New Roman" w:cs="Times New Roman"/>
+                <w:i/>
+                <w:iCs/>
+              </w:rPr>
+              <w:t>Behaviour</w:t>
+            </w:r>
+            <w:proofErr w:type="spellEnd"/>
+            <w:r>
+              <w:rPr>
+                <w:rFonts w:ascii="Times New Roman" w:eastAsia="Times New Roman" w:hAnsi="Times New Roman" w:cs="Times New Roman"/>
+                <w:i/>
+                <w:iCs/>
+              </w:rPr>
+              <w:t xml:space="preserve"> Therapy</w:t>
             </w:r>
           </w:p>
           <w:p>
@@ -8441,14 +10508,34 @@
                 <w:iCs/>
               </w:rPr>
             </w:pPr>
+            <w:proofErr w:type="spellStart"/>
             <w:r>
               <w:rPr>
                 <w:rFonts w:ascii="Times New Roman" w:eastAsia="Times New Roman" w:hAnsi="Times New Roman" w:cs="Times New Roman"/>
                 <w:i/>
                 <w:iCs/>
               </w:rPr>
-              <w:t>Psychiatria Danubina</w:t>
+              <w:t>Psychiatria</w:t>
             </w:r>
+            <w:proofErr w:type="spellEnd"/>
+            <w:r>
+              <w:rPr>
+                <w:rFonts w:ascii="Times New Roman" w:eastAsia="Times New Roman" w:hAnsi="Times New Roman" w:cs="Times New Roman"/>
+                <w:i/>
+                <w:iCs/>
+              </w:rPr>
+              <w:t xml:space="preserve"> </w:t>
+            </w:r>
+            <w:proofErr w:type="spellStart"/>
+            <w:r>
+              <w:rPr>
+                <w:rFonts w:ascii="Times New Roman" w:eastAsia="Times New Roman" w:hAnsi="Times New Roman" w:cs="Times New Roman"/>
+                <w:i/>
+                <w:iCs/>
+              </w:rPr>
+              <w:t>Danubina</w:t>
+            </w:r>
+            <w:proofErr w:type="spellEnd"/>
           </w:p>
           <w:p>
             <w:pPr>
@@ -8980,12 +11067,8 @@
       </w:r>
     </w:p>
     <w:sectPr>
-      <w:headerReference w:type="even" r:id="rId24"/>
-      <w:headerReference w:type="default" r:id="rId25"/>
-      <w:footerReference w:type="even" r:id="rId26"/>
-      <w:footerReference w:type="default" r:id="rId27"/>
-      <w:headerReference w:type="first" r:id="rId28"/>
-      <w:footerReference w:type="first" r:id="rId29"/>
+      <w:headerReference w:type="default" r:id="rId24"/>
+      <w:footerReference w:type="default" r:id="rId25"/>
       <w:pgSz w:w="12240" w:h="15840"/>
       <w:pgMar w:top="1117" w:right="1080" w:bottom="1080" w:left="1080" w:header="576" w:footer="576" w:gutter="0"/>
       <w:cols w:space="720"/>
@@ -9022,16 +11105,6 @@
 </file>
 
 <file path=word/footer1.xml><?xml version="1.0" encoding="utf-8"?>
-<w:ftr xmlns:wpc="http://schemas.microsoft.com/office/word/2010/wordprocessingCanvas" xmlns:cx="http://schemas.microsoft.com/office/drawing/2014/chartex" xmlns:cx1="http://schemas.microsoft.com/office/drawing/2015/9/8/chartex" xmlns:cx2="http://schemas.microsoft.com/office/drawing/2015/10/21/chartex" xmlns:cx3="http://schemas.microsoft.com/office/drawing/2016/5/9/chartex" xmlns:cx4="http://schemas.microsoft.com/office/drawing/2016/5/10/chartex" xmlns:cx5="http://schemas.microsoft.com/office/drawing/2016/5/11/chartex" xmlns:cx6="http://schemas.microsoft.com/office/drawing/2016/5/12/chartex" xmlns:cx7="http://schemas.microsoft.com/office/drawing/2016/5/13/chartex" xmlns:cx8="http://schemas.microsoft.com/office/drawing/2016/5/14/chartex" xmlns:mc="http://schemas.openxmlformats.org/markup-compatibility/2006" xmlns:aink="http://schemas.microsoft.com/office/drawing/2016/ink" xmlns:am3d="http://schemas.microsoft.com/office/drawing/2017/model3d" xmlns:o="urn:schemas-microsoft-com:office:office" xmlns:r="http://schemas.openxmlformats.org/officeDocument/2006/relationships" xmlns:m="http://schemas.openxmlformats.org/officeDocument/2006/math" xmlns:v="urn:schemas-microsoft-com:vml" xmlns:wp14="http://schemas.microsoft.com/office/word/2010/wordprocessingDrawing" xmlns:wp="http://schemas.openxmlformats.org/drawingml/2006/wordprocessingDrawing" xmlns:w10="urn:schemas-microsoft-com:office:word" xmlns:w="http://schemas.openxmlformats.org/wordprocessingml/2006/main" xmlns:w14="http://schemas.microsoft.com/office/word/2010/wordml" xmlns:w15="http://schemas.microsoft.com/office/word/2012/wordml" xmlns:w16cex="http://schemas.microsoft.com/office/word/2018/wordml/cex" xmlns:w16cid="http://schemas.microsoft.com/office/word/2016/wordml/cid" xmlns:w16="http://schemas.microsoft.com/office/word/2018/wordml" xmlns:w16se="http://schemas.microsoft.com/office/word/2015/wordml/symex" xmlns:wpg="http://schemas.microsoft.com/office/word/2010/wordprocessingGroup" xmlns:wpi="http://schemas.microsoft.com/office/word/2010/wordprocessingInk" xmlns:wne="http://schemas.microsoft.com/office/word/2006/wordml" xmlns:wps="http://schemas.microsoft.com/office/word/2010/wordprocessingShape" mc:Ignorable="w14 w15 w16se w16cid w16 w16cex wp14">
-  <w:p>
-    <w:pPr>
-      <w:pStyle w:val="Footer"/>
-    </w:pPr>
-  </w:p>
-</w:ftr>
-</file>
-
-<file path=word/footer2.xml><?xml version="1.0" encoding="utf-8"?>
 <w:ftr xmlns:wpc="http://schemas.microsoft.com/office/word/2010/wordprocessingCanvas" xmlns:cx="http://schemas.microsoft.com/office/drawing/2014/chartex" xmlns:cx1="http://schemas.microsoft.com/office/drawing/2015/9/8/chartex" xmlns:cx2="http://schemas.microsoft.com/office/drawing/2015/10/21/chartex" xmlns:cx3="http://schemas.microsoft.com/office/drawing/2016/5/9/chartex" xmlns:cx4="http://schemas.microsoft.com/office/drawing/2016/5/10/chartex" xmlns:cx5="http://schemas.microsoft.com/office/drawing/2016/5/11/chartex" xmlns:cx6="http://schemas.microsoft.com/office/drawing/2016/5/12/chartex" xmlns:cx7="http://schemas.microsoft.com/office/drawing/2016/5/13/chartex" xmlns:cx8="http://schemas.microsoft.com/office/drawing/2016/5/14/chartex" xmlns:mc="http://schemas.openxmlformats.org/markup-compatibility/2006" xmlns:aink="http://schemas.microsoft.com/office/drawing/2016/ink" xmlns:am3d="http://schemas.microsoft.com/office/drawing/2017/model3d" xmlns:o="urn:schemas-microsoft-com:office:office" xmlns:r="http://schemas.openxmlformats.org/officeDocument/2006/relationships" xmlns:m="http://schemas.openxmlformats.org/officeDocument/2006/math" xmlns:v="urn:schemas-microsoft-com:vml" xmlns:wp14="http://schemas.microsoft.com/office/word/2010/wordprocessingDrawing" xmlns:wp="http://schemas.openxmlformats.org/drawingml/2006/wordprocessingDrawing" xmlns:w10="urn:schemas-microsoft-com:office:word" xmlns:w="http://schemas.openxmlformats.org/wordprocessingml/2006/main" xmlns:w14="http://schemas.microsoft.com/office/word/2010/wordml" xmlns:w15="http://schemas.microsoft.com/office/word/2012/wordml" xmlns:w16cex="http://schemas.microsoft.com/office/word/2018/wordml/cex" xmlns:w16cid="http://schemas.microsoft.com/office/word/2016/wordml/cid" xmlns:w16="http://schemas.microsoft.com/office/word/2018/wordml" xmlns:w16se="http://schemas.microsoft.com/office/word/2015/wordml/symex" xmlns:wpg="http://schemas.microsoft.com/office/word/2010/wordprocessingGroup" xmlns:wpi="http://schemas.microsoft.com/office/word/2010/wordprocessingInk" xmlns:wne="http://schemas.microsoft.com/office/word/2006/wordml" xmlns:wps="http://schemas.microsoft.com/office/word/2010/wordprocessingShape" mc:Ignorable="w14 w15 w16se w16cid w16 w16cex wp14">
   <w:p>
     <w:pPr>
@@ -9276,16 +11349,6 @@
 </w:ftr>
 </file>
 
-<file path=word/footer3.xml><?xml version="1.0" encoding="utf-8"?>
-<w:ftr xmlns:wpc="http://schemas.microsoft.com/office/word/2010/wordprocessingCanvas" xmlns:cx="http://schemas.microsoft.com/office/drawing/2014/chartex" xmlns:cx1="http://schemas.microsoft.com/office/drawing/2015/9/8/chartex" xmlns:cx2="http://schemas.microsoft.com/office/drawing/2015/10/21/chartex" xmlns:cx3="http://schemas.microsoft.com/office/drawing/2016/5/9/chartex" xmlns:cx4="http://schemas.microsoft.com/office/drawing/2016/5/10/chartex" xmlns:cx5="http://schemas.microsoft.com/office/drawing/2016/5/11/chartex" xmlns:cx6="http://schemas.microsoft.com/office/drawing/2016/5/12/chartex" xmlns:cx7="http://schemas.microsoft.com/office/drawing/2016/5/13/chartex" xmlns:cx8="http://schemas.microsoft.com/office/drawing/2016/5/14/chartex" xmlns:mc="http://schemas.openxmlformats.org/markup-compatibility/2006" xmlns:aink="http://schemas.microsoft.com/office/drawing/2016/ink" xmlns:am3d="http://schemas.microsoft.com/office/drawing/2017/model3d" xmlns:o="urn:schemas-microsoft-com:office:office" xmlns:r="http://schemas.openxmlformats.org/officeDocument/2006/relationships" xmlns:m="http://schemas.openxmlformats.org/officeDocument/2006/math" xmlns:v="urn:schemas-microsoft-com:vml" xmlns:wp14="http://schemas.microsoft.com/office/word/2010/wordprocessingDrawing" xmlns:wp="http://schemas.openxmlformats.org/drawingml/2006/wordprocessingDrawing" xmlns:w10="urn:schemas-microsoft-com:office:word" xmlns:w="http://schemas.openxmlformats.org/wordprocessingml/2006/main" xmlns:w14="http://schemas.microsoft.com/office/word/2010/wordml" xmlns:w15="http://schemas.microsoft.com/office/word/2012/wordml" xmlns:w16cex="http://schemas.microsoft.com/office/word/2018/wordml/cex" xmlns:w16cid="http://schemas.microsoft.com/office/word/2016/wordml/cid" xmlns:w16="http://schemas.microsoft.com/office/word/2018/wordml" xmlns:w16se="http://schemas.microsoft.com/office/word/2015/wordml/symex" xmlns:wpg="http://schemas.microsoft.com/office/word/2010/wordprocessingGroup" xmlns:wpi="http://schemas.microsoft.com/office/word/2010/wordprocessingInk" xmlns:wne="http://schemas.microsoft.com/office/word/2006/wordml" xmlns:wps="http://schemas.microsoft.com/office/word/2010/wordprocessingShape" mc:Ignorable="w14 w15 w16se w16cid w16 w16cex wp14">
-  <w:p>
-    <w:pPr>
-      <w:pStyle w:val="Footer"/>
-    </w:pPr>
-  </w:p>
-</w:ftr>
-</file>
-
 <file path=word/footnotes.xml><?xml version="1.0" encoding="utf-8"?>
 <w:footnotes xmlns:wpc="http://schemas.microsoft.com/office/word/2010/wordprocessingCanvas" xmlns:cx="http://schemas.microsoft.com/office/drawing/2014/chartex" xmlns:cx1="http://schemas.microsoft.com/office/drawing/2015/9/8/chartex" xmlns:cx2="http://schemas.microsoft.com/office/drawing/2015/10/21/chartex" xmlns:cx3="http://schemas.microsoft.com/office/drawing/2016/5/9/chartex" xmlns:cx4="http://schemas.microsoft.com/office/drawing/2016/5/10/chartex" xmlns:cx5="http://schemas.microsoft.com/office/drawing/2016/5/11/chartex" xmlns:cx6="http://schemas.microsoft.com/office/drawing/2016/5/12/chartex" xmlns:cx7="http://schemas.microsoft.com/office/drawing/2016/5/13/chartex" xmlns:cx8="http://schemas.microsoft.com/office/drawing/2016/5/14/chartex" xmlns:mc="http://schemas.openxmlformats.org/markup-compatibility/2006" xmlns:aink="http://schemas.microsoft.com/office/drawing/2016/ink" xmlns:am3d="http://schemas.microsoft.com/office/drawing/2017/model3d" xmlns:o="urn:schemas-microsoft-com:office:office" xmlns:r="http://schemas.openxmlformats.org/officeDocument/2006/relationships" xmlns:m="http://schemas.openxmlformats.org/officeDocument/2006/math" xmlns:v="urn:schemas-microsoft-com:vml" xmlns:wp14="http://schemas.microsoft.com/office/word/2010/wordprocessingDrawing" xmlns:wp="http://schemas.openxmlformats.org/drawingml/2006/wordprocessingDrawing" xmlns:w10="urn:schemas-microsoft-com:office:word" xmlns:w="http://schemas.openxmlformats.org/wordprocessingml/2006/main" xmlns:w14="http://schemas.microsoft.com/office/word/2010/wordml" xmlns:w15="http://schemas.microsoft.com/office/word/2012/wordml" xmlns:w16cex="http://schemas.microsoft.com/office/word/2018/wordml/cex" xmlns:w16cid="http://schemas.microsoft.com/office/word/2016/wordml/cid" xmlns:w16="http://schemas.microsoft.com/office/word/2018/wordml" xmlns:w16se="http://schemas.microsoft.com/office/word/2015/wordml/symex" xmlns:wpg="http://schemas.microsoft.com/office/word/2010/wordprocessingGroup" xmlns:wpi="http://schemas.microsoft.com/office/word/2010/wordprocessingInk" xmlns:wne="http://schemas.microsoft.com/office/word/2006/wordml" xmlns:wps="http://schemas.microsoft.com/office/word/2010/wordprocessingShape" mc:Ignorable="w14 w15 w16se w16cid w16 w16cex wp14">
   <w:footnote w:type="separator" w:id="-1">
@@ -9312,16 +11375,6 @@
 </file>
 
 <file path=word/header1.xml><?xml version="1.0" encoding="utf-8"?>
-<w:hdr xmlns:wpc="http://schemas.microsoft.com/office/word/2010/wordprocessingCanvas" xmlns:cx="http://schemas.microsoft.com/office/drawing/2014/chartex" xmlns:cx1="http://schemas.microsoft.com/office/drawing/2015/9/8/chartex" xmlns:cx2="http://schemas.microsoft.com/office/drawing/2015/10/21/chartex" xmlns:cx3="http://schemas.microsoft.com/office/drawing/2016/5/9/chartex" xmlns:cx4="http://schemas.microsoft.com/office/drawing/2016/5/10/chartex" xmlns:cx5="http://schemas.microsoft.com/office/drawing/2016/5/11/chartex" xmlns:cx6="http://schemas.microsoft.com/office/drawing/2016/5/12/chartex" xmlns:cx7="http://schemas.microsoft.com/office/drawing/2016/5/13/chartex" xmlns:cx8="http://schemas.microsoft.com/office/drawing/2016/5/14/chartex" xmlns:mc="http://schemas.openxmlformats.org/markup-compatibility/2006" xmlns:aink="http://schemas.microsoft.com/office/drawing/2016/ink" xmlns:am3d="http://schemas.microsoft.com/office/drawing/2017/model3d" xmlns:o="urn:schemas-microsoft-com:office:office" xmlns:r="http://schemas.openxmlformats.org/officeDocument/2006/relationships" xmlns:m="http://schemas.openxmlformats.org/officeDocument/2006/math" xmlns:v="urn:schemas-microsoft-com:vml" xmlns:wp14="http://schemas.microsoft.com/office/word/2010/wordprocessingDrawing" xmlns:wp="http://schemas.openxmlformats.org/drawingml/2006/wordprocessingDrawing" xmlns:w10="urn:schemas-microsoft-com:office:word" xmlns:w="http://schemas.openxmlformats.org/wordprocessingml/2006/main" xmlns:w14="http://schemas.microsoft.com/office/word/2010/wordml" xmlns:w15="http://schemas.microsoft.com/office/word/2012/wordml" xmlns:w16cex="http://schemas.microsoft.com/office/word/2018/wordml/cex" xmlns:w16cid="http://schemas.microsoft.com/office/word/2016/wordml/cid" xmlns:w16="http://schemas.microsoft.com/office/word/2018/wordml" xmlns:w16se="http://schemas.microsoft.com/office/word/2015/wordml/symex" xmlns:wpg="http://schemas.microsoft.com/office/word/2010/wordprocessingGroup" xmlns:wpi="http://schemas.microsoft.com/office/word/2010/wordprocessingInk" xmlns:wne="http://schemas.microsoft.com/office/word/2006/wordml" xmlns:wps="http://schemas.microsoft.com/office/word/2010/wordprocessingShape" mc:Ignorable="w14 w15 w16se w16cid w16 w16cex wp14">
-  <w:p>
-    <w:pPr>
-      <w:pStyle w:val="Header"/>
-    </w:pPr>
-  </w:p>
-</w:hdr>
-</file>
-
-<file path=word/header2.xml><?xml version="1.0" encoding="utf-8"?>
 <w:hdr xmlns:wpc="http://schemas.microsoft.com/office/word/2010/wordprocessingCanvas" xmlns:cx="http://schemas.microsoft.com/office/drawing/2014/chartex" xmlns:cx1="http://schemas.microsoft.com/office/drawing/2015/9/8/chartex" xmlns:cx2="http://schemas.microsoft.com/office/drawing/2015/10/21/chartex" xmlns:cx3="http://schemas.microsoft.com/office/drawing/2016/5/9/chartex" xmlns:cx4="http://schemas.microsoft.com/office/drawing/2016/5/10/chartex" xmlns:cx5="http://schemas.microsoft.com/office/drawing/2016/5/11/chartex" xmlns:cx6="http://schemas.microsoft.com/office/drawing/2016/5/12/chartex" xmlns:cx7="http://schemas.microsoft.com/office/drawing/2016/5/13/chartex" xmlns:cx8="http://schemas.microsoft.com/office/drawing/2016/5/14/chartex" xmlns:mc="http://schemas.openxmlformats.org/markup-compatibility/2006" xmlns:aink="http://schemas.microsoft.com/office/drawing/2016/ink" xmlns:am3d="http://schemas.microsoft.com/office/drawing/2017/model3d" xmlns:o="urn:schemas-microsoft-com:office:office" xmlns:r="http://schemas.openxmlformats.org/officeDocument/2006/relationships" xmlns:m="http://schemas.openxmlformats.org/officeDocument/2006/math" xmlns:v="urn:schemas-microsoft-com:vml" xmlns:wp14="http://schemas.microsoft.com/office/word/2010/wordprocessingDrawing" xmlns:wp="http://schemas.openxmlformats.org/drawingml/2006/wordprocessingDrawing" xmlns:w10="urn:schemas-microsoft-com:office:word" xmlns:w="http://schemas.openxmlformats.org/wordprocessingml/2006/main" xmlns:w14="http://schemas.microsoft.com/office/word/2010/wordml" xmlns:w15="http://schemas.microsoft.com/office/word/2012/wordml" xmlns:w16cex="http://schemas.microsoft.com/office/word/2018/wordml/cex" xmlns:w16cid="http://schemas.microsoft.com/office/word/2016/wordml/cid" xmlns:w16="http://schemas.microsoft.com/office/word/2018/wordml" xmlns:w16se="http://schemas.microsoft.com/office/word/2015/wordml/symex" xmlns:wpg="http://schemas.microsoft.com/office/word/2010/wordprocessingGroup" xmlns:wpi="http://schemas.microsoft.com/office/word/2010/wordprocessingInk" xmlns:wne="http://schemas.microsoft.com/office/word/2006/wordml" xmlns:wps="http://schemas.microsoft.com/office/word/2010/wordprocessingShape" mc:Ignorable="w14 w15 w16se w16cid w16 w16cex wp14">
   <w:p>
     <w:pPr>
@@ -9343,16 +11396,6 @@
     <w:r>
       <w:t>20</w:t>
     </w:r>
-  </w:p>
-</w:hdr>
-</file>
-
-<file path=word/header3.xml><?xml version="1.0" encoding="utf-8"?>
-<w:hdr xmlns:wpc="http://schemas.microsoft.com/office/word/2010/wordprocessingCanvas" xmlns:cx="http://schemas.microsoft.com/office/drawing/2014/chartex" xmlns:cx1="http://schemas.microsoft.com/office/drawing/2015/9/8/chartex" xmlns:cx2="http://schemas.microsoft.com/office/drawing/2015/10/21/chartex" xmlns:cx3="http://schemas.microsoft.com/office/drawing/2016/5/9/chartex" xmlns:cx4="http://schemas.microsoft.com/office/drawing/2016/5/10/chartex" xmlns:cx5="http://schemas.microsoft.com/office/drawing/2016/5/11/chartex" xmlns:cx6="http://schemas.microsoft.com/office/drawing/2016/5/12/chartex" xmlns:cx7="http://schemas.microsoft.com/office/drawing/2016/5/13/chartex" xmlns:cx8="http://schemas.microsoft.com/office/drawing/2016/5/14/chartex" xmlns:mc="http://schemas.openxmlformats.org/markup-compatibility/2006" xmlns:aink="http://schemas.microsoft.com/office/drawing/2016/ink" xmlns:am3d="http://schemas.microsoft.com/office/drawing/2017/model3d" xmlns:o="urn:schemas-microsoft-com:office:office" xmlns:r="http://schemas.openxmlformats.org/officeDocument/2006/relationships" xmlns:m="http://schemas.openxmlformats.org/officeDocument/2006/math" xmlns:v="urn:schemas-microsoft-com:vml" xmlns:wp14="http://schemas.microsoft.com/office/word/2010/wordprocessingDrawing" xmlns:wp="http://schemas.openxmlformats.org/drawingml/2006/wordprocessingDrawing" xmlns:w10="urn:schemas-microsoft-com:office:word" xmlns:w="http://schemas.openxmlformats.org/wordprocessingml/2006/main" xmlns:w14="http://schemas.microsoft.com/office/word/2010/wordml" xmlns:w15="http://schemas.microsoft.com/office/word/2012/wordml" xmlns:w16cex="http://schemas.microsoft.com/office/word/2018/wordml/cex" xmlns:w16cid="http://schemas.microsoft.com/office/word/2016/wordml/cid" xmlns:w16="http://schemas.microsoft.com/office/word/2018/wordml" xmlns:w16se="http://schemas.microsoft.com/office/word/2015/wordml/symex" xmlns:wpg="http://schemas.microsoft.com/office/word/2010/wordprocessingGroup" xmlns:wpi="http://schemas.microsoft.com/office/word/2010/wordprocessingInk" xmlns:wne="http://schemas.microsoft.com/office/word/2006/wordml" xmlns:wps="http://schemas.microsoft.com/office/word/2010/wordprocessingShape" mc:Ignorable="w14 w15 w16se w16cid w16 w16cex wp14">
-  <w:p>
-    <w:pPr>
-      <w:pStyle w:val="Header"/>
-    </w:pPr>
   </w:p>
 </w:hdr>
 </file>

</xml_diff>

<commit_message>
new publication resume etc
</commit_message>
<xml_diff>
--- a/cv/phalen-website-cv.docx
+++ b/cv/phalen-website-cv.docx
@@ -1199,9 +1199,8 @@
         <w:pStyle w:val="DataField11pt-Single"/>
         <w:ind w:left="720"/>
         <w:rPr>
-          <w:rStyle w:val="Strong"/>
-          <w:rFonts w:ascii="Times New Roman" w:hAnsi="Times New Roman" w:cs="Times New Roman"/>
-          <w:b w:val="0"/>
+          <w:rFonts w:ascii="Times New Roman" w:hAnsi="Times New Roman" w:cs="Times New Roman"/>
+          <w:bCs/>
         </w:rPr>
       </w:pPr>
       <w:r>
@@ -1257,16 +1256,6 @@
     </w:p>
     <w:p>
       <w:pPr>
-        <w:pStyle w:val="DataField11pt-Single"/>
-        <w:ind w:left="720"/>
-        <w:rPr>
-          <w:rFonts w:ascii="Times New Roman" w:hAnsi="Times New Roman" w:cs="Times New Roman"/>
-          <w:bCs/>
-        </w:rPr>
-      </w:pPr>
-    </w:p>
-    <w:p>
-      <w:pPr>
         <w:rPr>
           <w:rFonts w:ascii="Times New Roman" w:hAnsi="Times New Roman" w:cs="Times New Roman"/>
           <w:b/>
@@ -1344,6 +1333,94 @@
           <w:u w:val="single"/>
         </w:rPr>
         <w:tab/>
+      </w:r>
+    </w:p>
+    <w:p>
+      <w:pPr>
+        <w:spacing w:line="240" w:lineRule="auto"/>
+        <w:outlineLvl w:val="0"/>
+        <w:rPr>
+          <w:rFonts w:ascii="Times New Roman" w:hAnsi="Times New Roman" w:cs="Times New Roman"/>
+        </w:rPr>
+      </w:pPr>
+    </w:p>
+    <w:p>
+      <w:pPr>
+        <w:spacing w:line="240" w:lineRule="auto"/>
+        <w:ind w:left="720" w:hanging="720"/>
+        <w:rPr>
+          <w:rFonts w:ascii="Times New Roman" w:eastAsia="Times New Roman" w:hAnsi="Times New Roman" w:cs="Times New Roman"/>
+          <w:color w:val="auto"/>
+        </w:rPr>
+      </w:pPr>
+      <w:r>
+        <w:rPr>
+          <w:rFonts w:ascii="Times New Roman" w:eastAsia="Times New Roman" w:hAnsi="Times New Roman" w:cs="Times New Roman"/>
+          <w:color w:val="auto"/>
+        </w:rPr>
+        <w:t xml:space="preserve">Jones, N., Atterbury, K., Byrne, L., </w:t>
+      </w:r>
+      <w:proofErr w:type="spellStart"/>
+      <w:r>
+        <w:rPr>
+          <w:rFonts w:ascii="Times New Roman" w:eastAsia="Times New Roman" w:hAnsi="Times New Roman" w:cs="Times New Roman"/>
+          <w:color w:val="auto"/>
+        </w:rPr>
+        <w:t>Carras</w:t>
+      </w:r>
+      <w:proofErr w:type="spellEnd"/>
+      <w:r>
+        <w:rPr>
+          <w:rFonts w:ascii="Times New Roman" w:eastAsia="Times New Roman" w:hAnsi="Times New Roman" w:cs="Times New Roman"/>
+          <w:color w:val="auto"/>
+        </w:rPr>
+        <w:t xml:space="preserve">, M., Hansen, M., &amp; </w:t>
+      </w:r>
+      <w:r>
+        <w:rPr>
+          <w:rFonts w:ascii="Times New Roman" w:eastAsia="Times New Roman" w:hAnsi="Times New Roman" w:cs="Times New Roman"/>
+          <w:b/>
+          <w:bCs/>
+          <w:color w:val="auto"/>
+        </w:rPr>
+        <w:t>Phalen, P.</w:t>
+      </w:r>
+      <w:r>
+        <w:rPr>
+          <w:rFonts w:ascii="Times New Roman" w:eastAsia="Times New Roman" w:hAnsi="Times New Roman" w:cs="Times New Roman"/>
+          <w:color w:val="auto"/>
+        </w:rPr>
+        <w:t xml:space="preserve"> (in press). </w:t>
+      </w:r>
+      <w:r>
+        <w:rPr>
+          <w:rFonts w:ascii="Times New Roman" w:eastAsia="Times New Roman" w:hAnsi="Times New Roman" w:cs="Times New Roman"/>
+          <w:color w:val="auto"/>
+        </w:rPr>
+        <w:t>Lived Experience, Research Leadership, and the Transformation of Mental Health Services: Building a Pipeline</w:t>
+      </w:r>
+      <w:r>
+        <w:rPr>
+          <w:rFonts w:ascii="Times New Roman" w:eastAsia="Times New Roman" w:hAnsi="Times New Roman" w:cs="Times New Roman"/>
+          <w:color w:val="auto"/>
+        </w:rPr>
+        <w:t xml:space="preserve">. </w:t>
+      </w:r>
+      <w:r>
+        <w:rPr>
+          <w:rFonts w:ascii="Times New Roman" w:eastAsia="Times New Roman" w:hAnsi="Times New Roman" w:cs="Times New Roman"/>
+          <w:i/>
+          <w:iCs/>
+          <w:color w:val="auto"/>
+        </w:rPr>
+        <w:t>Psychiatric Services</w:t>
+      </w:r>
+      <w:r>
+        <w:rPr>
+          <w:rFonts w:ascii="Times New Roman" w:eastAsia="Times New Roman" w:hAnsi="Times New Roman" w:cs="Times New Roman"/>
+          <w:color w:val="auto"/>
+        </w:rPr>
+        <w:t>.</w:t>
       </w:r>
     </w:p>
     <w:p>
@@ -1369,64 +1446,80 @@
         <w:rPr>
           <w:rFonts w:ascii="Times New Roman" w:hAnsi="Times New Roman" w:cs="Times New Roman"/>
         </w:rPr>
-        <w:t>Muralidharan</w:t>
+        <w:t>Kivisto</w:t>
       </w:r>
       <w:proofErr w:type="spellEnd"/>
       <w:r>
         <w:rPr>
           <w:rFonts w:ascii="Times New Roman" w:hAnsi="Times New Roman" w:cs="Times New Roman"/>
         </w:rPr>
-        <w:t xml:space="preserve">, A., </w:t>
+        <w:t>,</w:t>
+      </w:r>
+      <w:r>
+        <w:rPr>
+          <w:rFonts w:ascii="Times New Roman" w:hAnsi="Times New Roman" w:cs="Times New Roman"/>
+        </w:rPr>
+        <w:t xml:space="preserve"> A. J., </w:t>
       </w:r>
       <w:proofErr w:type="spellStart"/>
       <w:r>
         <w:rPr>
           <w:rFonts w:ascii="Times New Roman" w:hAnsi="Times New Roman" w:cs="Times New Roman"/>
         </w:rPr>
-        <w:t>Peeples</w:t>
+        <w:t>Kivisto</w:t>
       </w:r>
       <w:proofErr w:type="spellEnd"/>
       <w:r>
         <w:rPr>
           <w:rFonts w:ascii="Times New Roman" w:hAnsi="Times New Roman" w:cs="Times New Roman"/>
         </w:rPr>
-        <w:t xml:space="preserve">, A.D., Hack, S.M., Fortuna, K.L., </w:t>
+        <w:t xml:space="preserve">, </w:t>
+      </w:r>
+      <w:r>
+        <w:rPr>
+          <w:rFonts w:ascii="Times New Roman" w:hAnsi="Times New Roman" w:cs="Times New Roman"/>
+        </w:rPr>
+        <w:t xml:space="preserve">K. L., </w:t>
       </w:r>
       <w:proofErr w:type="spellStart"/>
       <w:r>
         <w:rPr>
           <w:rFonts w:ascii="Times New Roman" w:hAnsi="Times New Roman" w:cs="Times New Roman"/>
         </w:rPr>
-        <w:t>Klingaman</w:t>
+        <w:t>Gurnell</w:t>
       </w:r>
       <w:proofErr w:type="spellEnd"/>
       <w:r>
         <w:rPr>
           <w:rFonts w:ascii="Times New Roman" w:hAnsi="Times New Roman" w:cs="Times New Roman"/>
         </w:rPr>
-        <w:t xml:space="preserve">, E.A., Stahl, N.F., </w:t>
-      </w:r>
-      <w:r>
-        <w:rPr>
-          <w:rFonts w:ascii="Times New Roman" w:hAnsi="Times New Roman" w:cs="Times New Roman"/>
-          <w:b/>
-          <w:bCs/>
-        </w:rPr>
-        <w:t xml:space="preserve">Phalen, P., </w:t>
-      </w:r>
-      <w:proofErr w:type="spellStart"/>
-      <w:r>
-        <w:rPr>
-          <w:rFonts w:ascii="Times New Roman" w:hAnsi="Times New Roman" w:cs="Times New Roman"/>
-        </w:rPr>
-        <w:t>Lucksted</w:t>
-      </w:r>
-      <w:proofErr w:type="spellEnd"/>
-      <w:r>
-        <w:rPr>
-          <w:rFonts w:ascii="Times New Roman" w:hAnsi="Times New Roman" w:cs="Times New Roman"/>
-        </w:rPr>
-        <w:t xml:space="preserve">, A., </w:t>
+        <w:t xml:space="preserve">, </w:t>
+      </w:r>
+      <w:r>
+        <w:rPr>
+          <w:rFonts w:ascii="Times New Roman" w:hAnsi="Times New Roman" w:cs="Times New Roman"/>
+        </w:rPr>
+        <w:t>E.,</w:t>
+      </w:r>
+      <w:r>
+        <w:rPr>
+          <w:rFonts w:ascii="Times New Roman" w:hAnsi="Times New Roman" w:cs="Times New Roman"/>
+        </w:rPr>
+        <w:t xml:space="preserve"> </w:t>
+      </w:r>
+      <w:r>
+        <w:rPr>
+          <w:rFonts w:ascii="Times New Roman" w:hAnsi="Times New Roman" w:cs="Times New Roman"/>
+          <w:b/>
+          <w:bCs/>
+        </w:rPr>
+        <w:t>Phalen, P.</w:t>
+      </w:r>
+      <w:r>
+        <w:rPr>
+          <w:rFonts w:ascii="Times New Roman" w:hAnsi="Times New Roman" w:cs="Times New Roman"/>
+        </w:rPr>
+        <w:t xml:space="preserve">, </w:t>
       </w:r>
       <w:r>
         <w:rPr>
@@ -1438,7 +1531,19 @@
         <w:rPr>
           <w:rFonts w:ascii="Times New Roman" w:hAnsi="Times New Roman" w:cs="Times New Roman"/>
         </w:rPr>
-        <w:t>Goldberg, R.W. (in press)</w:t>
+        <w:t>Ray,</w:t>
+      </w:r>
+      <w:r>
+        <w:rPr>
+          <w:rFonts w:ascii="Times New Roman" w:hAnsi="Times New Roman" w:cs="Times New Roman"/>
+        </w:rPr>
+        <w:t xml:space="preserve"> B. (in press).</w:t>
+      </w:r>
+      <w:r>
+        <w:rPr>
+          <w:rFonts w:ascii="Times New Roman" w:hAnsi="Times New Roman" w:cs="Times New Roman"/>
+        </w:rPr>
+        <w:t xml:space="preserve"> Adolescent suicide, household firearm ownership, and the effects of child access prevention laws</w:t>
       </w:r>
       <w:r>
         <w:rPr>
@@ -1447,10 +1552,7 @@
         <w:t>.</w:t>
       </w:r>
       <w:r>
-        <w:rPr>
-          <w:rFonts w:ascii="Times New Roman" w:hAnsi="Times New Roman" w:cs="Times New Roman"/>
-        </w:rPr>
-        <w:t xml:space="preserve"> Peer and Non-Peer Co-Facilitation of a Health and Wellness Intervention for Adults with Serious Mental Illness. </w:t>
+        <w:t xml:space="preserve"> </w:t>
       </w:r>
       <w:r>
         <w:rPr>
@@ -1458,7 +1560,19 @@
           <w:i/>
           <w:iCs/>
         </w:rPr>
-        <w:t>Psychiatric Quarterly.</w:t>
+        <w:t>Journal of the American Academy of Child and Adolescent Psychiatry</w:t>
+      </w:r>
+      <w:r>
+        <w:rPr>
+          <w:rFonts w:ascii="Times New Roman" w:hAnsi="Times New Roman" w:cs="Times New Roman"/>
+        </w:rPr>
+        <w:t>.</w:t>
+      </w:r>
+      <w:r>
+        <w:rPr>
+          <w:rFonts w:ascii="Times New Roman" w:hAnsi="Times New Roman" w:cs="Times New Roman"/>
+        </w:rPr>
+        <w:tab/>
       </w:r>
     </w:p>
     <w:p>
@@ -1484,80 +1598,64 @@
         <w:rPr>
           <w:rFonts w:ascii="Times New Roman" w:hAnsi="Times New Roman" w:cs="Times New Roman"/>
         </w:rPr>
-        <w:t>Kivisto</w:t>
+        <w:t>Muralidharan</w:t>
       </w:r>
       <w:proofErr w:type="spellEnd"/>
       <w:r>
         <w:rPr>
           <w:rFonts w:ascii="Times New Roman" w:hAnsi="Times New Roman" w:cs="Times New Roman"/>
         </w:rPr>
-        <w:t>,</w:t>
-      </w:r>
-      <w:r>
-        <w:rPr>
-          <w:rFonts w:ascii="Times New Roman" w:hAnsi="Times New Roman" w:cs="Times New Roman"/>
-        </w:rPr>
-        <w:t xml:space="preserve"> A. J., </w:t>
+        <w:t xml:space="preserve">, A., </w:t>
       </w:r>
       <w:proofErr w:type="spellStart"/>
       <w:r>
         <w:rPr>
           <w:rFonts w:ascii="Times New Roman" w:hAnsi="Times New Roman" w:cs="Times New Roman"/>
         </w:rPr>
-        <w:t>Kivisto</w:t>
+        <w:t>Peeples</w:t>
       </w:r>
       <w:proofErr w:type="spellEnd"/>
       <w:r>
         <w:rPr>
           <w:rFonts w:ascii="Times New Roman" w:hAnsi="Times New Roman" w:cs="Times New Roman"/>
         </w:rPr>
-        <w:t xml:space="preserve">, </w:t>
-      </w:r>
-      <w:r>
-        <w:rPr>
-          <w:rFonts w:ascii="Times New Roman" w:hAnsi="Times New Roman" w:cs="Times New Roman"/>
-        </w:rPr>
-        <w:t xml:space="preserve">K. L., </w:t>
+        <w:t xml:space="preserve">, A.D., Hack, S.M., Fortuna, K.L., </w:t>
       </w:r>
       <w:proofErr w:type="spellStart"/>
       <w:r>
         <w:rPr>
           <w:rFonts w:ascii="Times New Roman" w:hAnsi="Times New Roman" w:cs="Times New Roman"/>
         </w:rPr>
-        <w:t>Gurnell</w:t>
+        <w:t>Klingaman</w:t>
       </w:r>
       <w:proofErr w:type="spellEnd"/>
       <w:r>
         <w:rPr>
           <w:rFonts w:ascii="Times New Roman" w:hAnsi="Times New Roman" w:cs="Times New Roman"/>
         </w:rPr>
-        <w:t xml:space="preserve">, </w:t>
-      </w:r>
-      <w:r>
-        <w:rPr>
-          <w:rFonts w:ascii="Times New Roman" w:hAnsi="Times New Roman" w:cs="Times New Roman"/>
-        </w:rPr>
-        <w:t>E.,</w:t>
-      </w:r>
-      <w:r>
-        <w:rPr>
-          <w:rFonts w:ascii="Times New Roman" w:hAnsi="Times New Roman" w:cs="Times New Roman"/>
-        </w:rPr>
-        <w:t xml:space="preserve"> </w:t>
-      </w:r>
-      <w:r>
-        <w:rPr>
-          <w:rFonts w:ascii="Times New Roman" w:hAnsi="Times New Roman" w:cs="Times New Roman"/>
-          <w:b/>
-          <w:bCs/>
-        </w:rPr>
-        <w:t>Phalen, P.</w:t>
-      </w:r>
-      <w:r>
-        <w:rPr>
-          <w:rFonts w:ascii="Times New Roman" w:hAnsi="Times New Roman" w:cs="Times New Roman"/>
-        </w:rPr>
-        <w:t xml:space="preserve">, </w:t>
+        <w:t xml:space="preserve">, E.A., Stahl, N.F., </w:t>
+      </w:r>
+      <w:r>
+        <w:rPr>
+          <w:rFonts w:ascii="Times New Roman" w:hAnsi="Times New Roman" w:cs="Times New Roman"/>
+          <w:b/>
+          <w:bCs/>
+        </w:rPr>
+        <w:t xml:space="preserve">Phalen, P., </w:t>
+      </w:r>
+      <w:proofErr w:type="spellStart"/>
+      <w:r>
+        <w:rPr>
+          <w:rFonts w:ascii="Times New Roman" w:hAnsi="Times New Roman" w:cs="Times New Roman"/>
+        </w:rPr>
+        <w:t>Lucksted</w:t>
+      </w:r>
+      <w:proofErr w:type="spellEnd"/>
+      <w:r>
+        <w:rPr>
+          <w:rFonts w:ascii="Times New Roman" w:hAnsi="Times New Roman" w:cs="Times New Roman"/>
+        </w:rPr>
+        <w:t xml:space="preserve">, A., </w:t>
       </w:r>
       <w:r>
         <w:rPr>
@@ -1569,19 +1667,7 @@
         <w:rPr>
           <w:rFonts w:ascii="Times New Roman" w:hAnsi="Times New Roman" w:cs="Times New Roman"/>
         </w:rPr>
-        <w:t>Ray,</w:t>
-      </w:r>
-      <w:r>
-        <w:rPr>
-          <w:rFonts w:ascii="Times New Roman" w:hAnsi="Times New Roman" w:cs="Times New Roman"/>
-        </w:rPr>
-        <w:t xml:space="preserve"> B. (in press).</w:t>
-      </w:r>
-      <w:r>
-        <w:rPr>
-          <w:rFonts w:ascii="Times New Roman" w:hAnsi="Times New Roman" w:cs="Times New Roman"/>
-        </w:rPr>
-        <w:t xml:space="preserve"> Adolescent suicide, household firearm ownership, and the effects of child access prevention laws</w:t>
+        <w:t>Goldberg, R.W. (in press)</w:t>
       </w:r>
       <w:r>
         <w:rPr>
@@ -1590,7 +1676,10 @@
         <w:t>.</w:t>
       </w:r>
       <w:r>
-        <w:t xml:space="preserve"> </w:t>
+        <w:rPr>
+          <w:rFonts w:ascii="Times New Roman" w:hAnsi="Times New Roman" w:cs="Times New Roman"/>
+        </w:rPr>
+        <w:t xml:space="preserve"> Peer and Non-Peer Co-Facilitation of a Health and Wellness Intervention for Adults with Serious Mental Illness. </w:t>
       </w:r>
       <w:r>
         <w:rPr>
@@ -1598,19 +1687,7 @@
           <w:i/>
           <w:iCs/>
         </w:rPr>
-        <w:t>Journal of the American Academy of Child and Adolescent Psychiatry</w:t>
-      </w:r>
-      <w:r>
-        <w:rPr>
-          <w:rFonts w:ascii="Times New Roman" w:hAnsi="Times New Roman" w:cs="Times New Roman"/>
-        </w:rPr>
-        <w:t>.</w:t>
-      </w:r>
-      <w:r>
-        <w:rPr>
-          <w:rFonts w:ascii="Times New Roman" w:hAnsi="Times New Roman" w:cs="Times New Roman"/>
-        </w:rPr>
-        <w:tab/>
+        <w:t>Psychiatric Quarterly.</w:t>
       </w:r>
     </w:p>
     <w:p>
@@ -2498,7 +2575,7 @@
         <w:outlineLvl w:val="0"/>
         <w:rPr>
           <w:rFonts w:ascii="Times New Roman" w:hAnsi="Times New Roman" w:cs="Times New Roman"/>
-          <w:i/>
+          <w:iCs/>
         </w:rPr>
       </w:pPr>
     </w:p>
@@ -2517,6 +2594,7 @@
         <w:rPr>
           <w:rFonts w:ascii="Times New Roman" w:hAnsi="Times New Roman" w:cs="Times New Roman"/>
         </w:rPr>
+        <w:lastRenderedPageBreak/>
         <w:t>Kivisto</w:t>
       </w:r>
       <w:proofErr w:type="spellEnd"/>
@@ -3742,139 +3820,139 @@
     <w:p>
       <w:pPr>
         <w:spacing w:line="240" w:lineRule="auto"/>
+        <w:ind w:left="720" w:hanging="720"/>
+        <w:rPr>
+          <w:rFonts w:ascii="Times New Roman" w:hAnsi="Times New Roman" w:cs="Times New Roman"/>
+        </w:rPr>
+      </w:pPr>
+    </w:p>
+    <w:p>
+      <w:pPr>
+        <w:shd w:val="clear" w:color="auto" w:fill="FFFFFF"/>
+        <w:spacing w:line="240" w:lineRule="auto"/>
+        <w:ind w:left="720" w:hanging="720"/>
+        <w:rPr>
+          <w:rFonts w:ascii="Times New Roman" w:eastAsia="Times New Roman" w:hAnsi="Times New Roman" w:cs="Times New Roman"/>
+          <w:color w:val="222222"/>
+        </w:rPr>
+      </w:pPr>
+      <w:proofErr w:type="spellStart"/>
+      <w:r>
+        <w:rPr>
+          <w:rFonts w:ascii="Times New Roman" w:eastAsia="Times New Roman" w:hAnsi="Times New Roman" w:cs="Times New Roman"/>
+          <w:color w:val="222222"/>
+        </w:rPr>
+        <w:lastRenderedPageBreak/>
+        <w:t>Kivisto</w:t>
+      </w:r>
+      <w:proofErr w:type="spellEnd"/>
+      <w:r>
+        <w:rPr>
+          <w:rFonts w:ascii="Times New Roman" w:eastAsia="Times New Roman" w:hAnsi="Times New Roman" w:cs="Times New Roman"/>
+          <w:color w:val="222222"/>
+        </w:rPr>
+        <w:t xml:space="preserve">, A., J., Ray, B., &amp; </w:t>
+      </w:r>
+      <w:r>
+        <w:rPr>
+          <w:rFonts w:ascii="Times New Roman" w:eastAsia="Times New Roman" w:hAnsi="Times New Roman" w:cs="Times New Roman"/>
+          <w:b/>
+          <w:color w:val="222222"/>
+        </w:rPr>
+        <w:t>Phalen, P.L</w:t>
+      </w:r>
+      <w:r>
+        <w:rPr>
+          <w:rFonts w:ascii="Times New Roman" w:eastAsia="Times New Roman" w:hAnsi="Times New Roman" w:cs="Times New Roman"/>
+          <w:color w:val="222222"/>
+        </w:rPr>
+        <w:t xml:space="preserve">. (2017). Firearm Legislation and Fatal Police Shootings in the United States. </w:t>
+      </w:r>
+      <w:r>
+        <w:rPr>
+          <w:rFonts w:ascii="Times New Roman" w:eastAsia="Times New Roman" w:hAnsi="Times New Roman" w:cs="Times New Roman"/>
+          <w:i/>
+          <w:color w:val="222222"/>
+        </w:rPr>
+        <w:t>American Journal of Public Health</w:t>
+      </w:r>
+      <w:r>
+        <w:rPr>
+          <w:rFonts w:ascii="Times New Roman" w:eastAsia="Times New Roman" w:hAnsi="Times New Roman" w:cs="Times New Roman"/>
+          <w:i/>
+          <w:color w:val="222222"/>
+        </w:rPr>
+        <w:t>, 107</w:t>
+      </w:r>
+      <w:r>
+        <w:rPr>
+          <w:rFonts w:ascii="Times New Roman" w:eastAsia="Times New Roman" w:hAnsi="Times New Roman" w:cs="Times New Roman"/>
+          <w:iCs/>
+          <w:color w:val="222222"/>
+        </w:rPr>
+        <w:t>(7), 1068-</w:t>
+      </w:r>
+      <w:r>
+        <w:rPr>
+          <w:rFonts w:ascii="Times New Roman" w:eastAsia="Times New Roman" w:hAnsi="Times New Roman" w:cs="Times New Roman"/>
+          <w:iCs/>
+          <w:color w:val="222222"/>
+        </w:rPr>
+        <w:t>10</w:t>
+      </w:r>
+      <w:r>
+        <w:rPr>
+          <w:rFonts w:ascii="Times New Roman" w:eastAsia="Times New Roman" w:hAnsi="Times New Roman" w:cs="Times New Roman"/>
+          <w:iCs/>
+          <w:color w:val="222222"/>
+        </w:rPr>
+        <w:t>75</w:t>
+      </w:r>
+      <w:r>
+        <w:rPr>
+          <w:rFonts w:ascii="Times New Roman" w:eastAsia="Times New Roman" w:hAnsi="Times New Roman" w:cs="Times New Roman"/>
+          <w:color w:val="222222"/>
+        </w:rPr>
+        <w:t xml:space="preserve">. </w:t>
+      </w:r>
+      <w:r>
+        <w:rPr>
+          <w:rFonts w:ascii="Times New Roman" w:hAnsi="Times New Roman" w:cs="Times New Roman"/>
+          <w:bCs/>
+        </w:rPr>
+        <w:t>https://doi.org/</w:t>
+      </w:r>
+      <w:r>
+        <w:rPr>
+          <w:rFonts w:ascii="Times New Roman" w:eastAsia="Times New Roman" w:hAnsi="Times New Roman" w:cs="Times New Roman"/>
+          <w:color w:val="222222"/>
+        </w:rPr>
+        <w:t>10.2105/AJPH.2017.303770</w:t>
+      </w:r>
+    </w:p>
+    <w:p>
+      <w:pPr>
+        <w:spacing w:line="240" w:lineRule="auto"/>
+        <w:ind w:left="720" w:hanging="720"/>
+        <w:rPr>
+          <w:rFonts w:ascii="Times New Roman" w:hAnsi="Times New Roman" w:cs="Times New Roman"/>
+        </w:rPr>
+      </w:pPr>
+    </w:p>
+    <w:p>
+      <w:pPr>
+        <w:spacing w:line="240" w:lineRule="auto"/>
+        <w:ind w:left="720" w:hanging="720"/>
         <w:rPr>
           <w:rFonts w:ascii="Times New Roman" w:eastAsia="Times New Roman" w:hAnsi="Times New Roman" w:cs="Times New Roman"/>
           <w:color w:val="auto"/>
         </w:rPr>
       </w:pPr>
-    </w:p>
-    <w:p>
-      <w:pPr>
-        <w:shd w:val="clear" w:color="auto" w:fill="FFFFFF"/>
-        <w:spacing w:line="240" w:lineRule="auto"/>
-        <w:ind w:left="720" w:hanging="720"/>
-        <w:rPr>
-          <w:rFonts w:ascii="Times New Roman" w:eastAsia="Times New Roman" w:hAnsi="Times New Roman" w:cs="Times New Roman"/>
-          <w:color w:val="222222"/>
-        </w:rPr>
-      </w:pPr>
-      <w:proofErr w:type="spellStart"/>
-      <w:r>
-        <w:rPr>
-          <w:rFonts w:ascii="Times New Roman" w:eastAsia="Times New Roman" w:hAnsi="Times New Roman" w:cs="Times New Roman"/>
-          <w:color w:val="222222"/>
-        </w:rPr>
-        <w:t>Kivisto</w:t>
-      </w:r>
-      <w:proofErr w:type="spellEnd"/>
-      <w:r>
-        <w:rPr>
-          <w:rFonts w:ascii="Times New Roman" w:eastAsia="Times New Roman" w:hAnsi="Times New Roman" w:cs="Times New Roman"/>
-          <w:color w:val="222222"/>
-        </w:rPr>
-        <w:t xml:space="preserve">, A., J., Ray, B., &amp; </w:t>
-      </w:r>
-      <w:r>
-        <w:rPr>
-          <w:rFonts w:ascii="Times New Roman" w:eastAsia="Times New Roman" w:hAnsi="Times New Roman" w:cs="Times New Roman"/>
-          <w:b/>
-          <w:color w:val="222222"/>
-        </w:rPr>
-        <w:t>Phalen, P.L</w:t>
-      </w:r>
-      <w:r>
-        <w:rPr>
-          <w:rFonts w:ascii="Times New Roman" w:eastAsia="Times New Roman" w:hAnsi="Times New Roman" w:cs="Times New Roman"/>
-          <w:color w:val="222222"/>
-        </w:rPr>
-        <w:t xml:space="preserve">. (2017). Firearm Legislation and Fatal Police Shootings in the United States. </w:t>
-      </w:r>
-      <w:r>
-        <w:rPr>
-          <w:rFonts w:ascii="Times New Roman" w:eastAsia="Times New Roman" w:hAnsi="Times New Roman" w:cs="Times New Roman"/>
-          <w:i/>
-          <w:color w:val="222222"/>
-        </w:rPr>
-        <w:t>American Journal of Public Health</w:t>
-      </w:r>
-      <w:r>
-        <w:rPr>
-          <w:rFonts w:ascii="Times New Roman" w:eastAsia="Times New Roman" w:hAnsi="Times New Roman" w:cs="Times New Roman"/>
-          <w:i/>
-          <w:color w:val="222222"/>
-        </w:rPr>
-        <w:t>, 107</w:t>
-      </w:r>
-      <w:r>
-        <w:rPr>
-          <w:rFonts w:ascii="Times New Roman" w:eastAsia="Times New Roman" w:hAnsi="Times New Roman" w:cs="Times New Roman"/>
-          <w:iCs/>
-          <w:color w:val="222222"/>
-        </w:rPr>
-        <w:t>(7), 1068-</w:t>
-      </w:r>
-      <w:r>
-        <w:rPr>
-          <w:rFonts w:ascii="Times New Roman" w:eastAsia="Times New Roman" w:hAnsi="Times New Roman" w:cs="Times New Roman"/>
-          <w:iCs/>
-          <w:color w:val="222222"/>
-        </w:rPr>
-        <w:t>10</w:t>
-      </w:r>
-      <w:r>
-        <w:rPr>
-          <w:rFonts w:ascii="Times New Roman" w:eastAsia="Times New Roman" w:hAnsi="Times New Roman" w:cs="Times New Roman"/>
-          <w:iCs/>
-          <w:color w:val="222222"/>
-        </w:rPr>
-        <w:t>75</w:t>
-      </w:r>
-      <w:r>
-        <w:rPr>
-          <w:rFonts w:ascii="Times New Roman" w:eastAsia="Times New Roman" w:hAnsi="Times New Roman" w:cs="Times New Roman"/>
-          <w:color w:val="222222"/>
-        </w:rPr>
-        <w:t xml:space="preserve">. </w:t>
-      </w:r>
-      <w:r>
-        <w:rPr>
-          <w:rFonts w:ascii="Times New Roman" w:hAnsi="Times New Roman" w:cs="Times New Roman"/>
-          <w:bCs/>
-        </w:rPr>
-        <w:t>https://doi.org/</w:t>
-      </w:r>
-      <w:r>
-        <w:rPr>
-          <w:rFonts w:ascii="Times New Roman" w:eastAsia="Times New Roman" w:hAnsi="Times New Roman" w:cs="Times New Roman"/>
-          <w:color w:val="222222"/>
-        </w:rPr>
-        <w:t>10.2105/AJPH.2017.303770</w:t>
-      </w:r>
-    </w:p>
-    <w:p>
-      <w:pPr>
-        <w:spacing w:line="240" w:lineRule="auto"/>
-        <w:ind w:left="720" w:hanging="720"/>
-        <w:rPr>
-          <w:rFonts w:ascii="Times New Roman" w:hAnsi="Times New Roman" w:cs="Times New Roman"/>
-        </w:rPr>
-      </w:pPr>
-    </w:p>
-    <w:p>
-      <w:pPr>
-        <w:spacing w:line="240" w:lineRule="auto"/>
-        <w:ind w:left="720" w:hanging="720"/>
-        <w:rPr>
-          <w:rFonts w:ascii="Times New Roman" w:eastAsia="Times New Roman" w:hAnsi="Times New Roman" w:cs="Times New Roman"/>
-          <w:color w:val="auto"/>
-        </w:rPr>
-      </w:pPr>
-      <w:r>
-        <w:rPr>
-          <w:rFonts w:ascii="Times New Roman" w:eastAsia="Times New Roman" w:hAnsi="Times New Roman" w:cs="Times New Roman"/>
-          <w:shd w:val="clear" w:color="auto" w:fill="FFFFFF"/>
-        </w:rPr>
-        <w:lastRenderedPageBreak/>
+      <w:r>
+        <w:rPr>
+          <w:rFonts w:ascii="Times New Roman" w:eastAsia="Times New Roman" w:hAnsi="Times New Roman" w:cs="Times New Roman"/>
+          <w:shd w:val="clear" w:color="auto" w:fill="FFFFFF"/>
+        </w:rPr>
         <w:t xml:space="preserve">White, D. A., McGuire, A.B., Luther, L., Anderson, A. I., </w:t>
       </w:r>
       <w:r>
@@ -4683,14 +4761,6 @@
         </w:rPr>
         <w:t>https://doi.org/10.1016/j.jocrd.2015.01.003</w:t>
       </w:r>
-    </w:p>
-    <w:p>
-      <w:pPr>
-        <w:spacing w:line="240" w:lineRule="auto"/>
-        <w:rPr>
-          <w:rFonts w:ascii="Times New Roman" w:hAnsi="Times New Roman" w:cs="Times New Roman"/>
-        </w:rPr>
-      </w:pPr>
     </w:p>
     <w:p>
       <w:pPr>
@@ -4886,11 +4956,8 @@
     </w:p>
     <w:p>
       <w:pPr>
-        <w:rPr>
-          <w:rFonts w:ascii="Times New Roman" w:hAnsi="Times New Roman"/>
-          <w:b/>
-          <w:u w:val="single"/>
-        </w:rPr>
+        <w:spacing w:line="240" w:lineRule="auto"/>
+        <w:ind w:left="720" w:hanging="720"/>
       </w:pPr>
     </w:p>
     <w:p>
@@ -4916,6 +4983,7 @@
           <w:sz w:val="22"/>
           <w:szCs w:val="22"/>
         </w:rPr>
+        <w:lastRenderedPageBreak/>
         <w:t xml:space="preserve">Phalen, P. L. </w:t>
       </w:r>
       <w:r>
@@ -5007,7 +5075,6 @@
       </w:r>
     </w:p>
     <w:p/>
-    <w:p/>
     <w:p>
       <w:pPr>
         <w:rPr>
@@ -5022,7 +5089,6 @@
           <w:b/>
           <w:u w:val="single"/>
         </w:rPr>
-        <w:lastRenderedPageBreak/>
         <w:t>INVITED TALKS</w:t>
       </w:r>
       <w:r>
@@ -5488,265 +5554,333 @@
       </w:pPr>
     </w:p>
     <w:p>
+      <w:r>
+        <w:rPr>
+          <w:rFonts w:ascii="Times New Roman" w:hAnsi="Times New Roman"/>
+          <w:b/>
+          <w:u w:val="single"/>
+        </w:rPr>
+        <w:t>PROFESSIONAL PRESENTATIONS</w:t>
+      </w:r>
+      <w:r>
+        <w:rPr>
+          <w:rFonts w:ascii="Times New Roman" w:hAnsi="Times New Roman"/>
+          <w:b/>
+          <w:u w:val="single"/>
+        </w:rPr>
+        <w:tab/>
+      </w:r>
+      <w:r>
+        <w:rPr>
+          <w:rFonts w:ascii="Times New Roman" w:hAnsi="Times New Roman"/>
+          <w:b/>
+          <w:u w:val="single"/>
+        </w:rPr>
+        <w:tab/>
+      </w:r>
+      <w:r>
+        <w:rPr>
+          <w:rFonts w:ascii="Times New Roman" w:hAnsi="Times New Roman"/>
+          <w:b/>
+          <w:u w:val="single"/>
+        </w:rPr>
+        <w:tab/>
+      </w:r>
+      <w:r>
+        <w:rPr>
+          <w:rFonts w:ascii="Times New Roman" w:hAnsi="Times New Roman"/>
+          <w:b/>
+          <w:u w:val="single"/>
+        </w:rPr>
+        <w:tab/>
+      </w:r>
+      <w:r>
+        <w:rPr>
+          <w:rFonts w:ascii="Times New Roman" w:hAnsi="Times New Roman"/>
+          <w:b/>
+          <w:u w:val="single"/>
+        </w:rPr>
+        <w:tab/>
+      </w:r>
+      <w:r>
+        <w:rPr>
+          <w:rFonts w:ascii="Times New Roman" w:hAnsi="Times New Roman"/>
+          <w:b/>
+          <w:u w:val="single"/>
+        </w:rPr>
+        <w:tab/>
+      </w:r>
+      <w:r>
+        <w:rPr>
+          <w:rFonts w:ascii="Times New Roman" w:hAnsi="Times New Roman"/>
+          <w:b/>
+          <w:u w:val="single"/>
+        </w:rPr>
+        <w:tab/>
+      </w:r>
+      <w:r>
+        <w:rPr>
+          <w:rFonts w:ascii="Times New Roman" w:hAnsi="Times New Roman"/>
+          <w:b/>
+          <w:u w:val="single"/>
+        </w:rPr>
+        <w:tab/>
+      </w:r>
+    </w:p>
+    <w:p>
+      <w:pPr>
+        <w:spacing w:line="240" w:lineRule="auto"/>
+        <w:rPr>
+          <w:rFonts w:ascii="Times New Roman" w:eastAsia="Times New Roman" w:hAnsi="Times New Roman" w:cs="Times New Roman"/>
+          <w:bCs/>
+          <w:color w:val="222222"/>
+        </w:rPr>
+      </w:pPr>
+    </w:p>
+    <w:p>
       <w:pPr>
         <w:spacing w:line="240" w:lineRule="auto"/>
         <w:ind w:left="720" w:hanging="720"/>
         <w:rPr>
           <w:rFonts w:ascii="Times New Roman" w:eastAsia="Times New Roman" w:hAnsi="Times New Roman" w:cs="Times New Roman"/>
-          <w:color w:val="222222"/>
-          <w:highlight w:val="white"/>
-        </w:rPr>
-      </w:pPr>
-    </w:p>
-    <w:p>
-      <w:r>
-        <w:rPr>
-          <w:rFonts w:ascii="Times New Roman" w:hAnsi="Times New Roman"/>
-          <w:b/>
-          <w:u w:val="single"/>
-        </w:rPr>
-        <w:t>PROFESSIONAL PRESENTATIONS</w:t>
-      </w:r>
-      <w:r>
-        <w:rPr>
-          <w:rFonts w:ascii="Times New Roman" w:hAnsi="Times New Roman"/>
-          <w:b/>
-          <w:u w:val="single"/>
-        </w:rPr>
-        <w:tab/>
-      </w:r>
-      <w:r>
-        <w:rPr>
-          <w:rFonts w:ascii="Times New Roman" w:hAnsi="Times New Roman"/>
-          <w:b/>
-          <w:u w:val="single"/>
-        </w:rPr>
-        <w:tab/>
-      </w:r>
-      <w:r>
-        <w:rPr>
-          <w:rFonts w:ascii="Times New Roman" w:hAnsi="Times New Roman"/>
-          <w:b/>
-          <w:u w:val="single"/>
-        </w:rPr>
-        <w:tab/>
-      </w:r>
-      <w:r>
-        <w:rPr>
-          <w:rFonts w:ascii="Times New Roman" w:hAnsi="Times New Roman"/>
-          <w:b/>
-          <w:u w:val="single"/>
-        </w:rPr>
-        <w:tab/>
-      </w:r>
-      <w:r>
-        <w:rPr>
-          <w:rFonts w:ascii="Times New Roman" w:hAnsi="Times New Roman"/>
-          <w:b/>
-          <w:u w:val="single"/>
-        </w:rPr>
-        <w:tab/>
-      </w:r>
-      <w:r>
-        <w:rPr>
-          <w:rFonts w:ascii="Times New Roman" w:hAnsi="Times New Roman"/>
-          <w:b/>
-          <w:u w:val="single"/>
-        </w:rPr>
-        <w:tab/>
-      </w:r>
-      <w:r>
-        <w:rPr>
-          <w:rFonts w:ascii="Times New Roman" w:hAnsi="Times New Roman"/>
-          <w:b/>
-          <w:u w:val="single"/>
-        </w:rPr>
-        <w:tab/>
-      </w:r>
-      <w:r>
-        <w:rPr>
-          <w:rFonts w:ascii="Times New Roman" w:hAnsi="Times New Roman"/>
-          <w:b/>
-          <w:u w:val="single"/>
-        </w:rPr>
-        <w:tab/>
-      </w:r>
-    </w:p>
-    <w:p>
-      <w:pPr>
-        <w:spacing w:line="240" w:lineRule="auto"/>
-        <w:rPr>
-          <w:rFonts w:ascii="Times New Roman" w:eastAsia="Times New Roman" w:hAnsi="Times New Roman" w:cs="Times New Roman"/>
-          <w:bCs/>
-          <w:color w:val="222222"/>
-        </w:rPr>
-      </w:pPr>
-    </w:p>
-    <w:p>
-      <w:pPr>
-        <w:spacing w:line="240" w:lineRule="auto"/>
-        <w:ind w:left="720" w:hanging="720"/>
-        <w:rPr>
-          <w:rFonts w:ascii="Times New Roman" w:eastAsia="Times New Roman" w:hAnsi="Times New Roman" w:cs="Times New Roman"/>
-          <w:bCs/>
-          <w:color w:val="222222"/>
-        </w:rPr>
-      </w:pPr>
-      <w:r>
-        <w:rPr>
-          <w:rFonts w:ascii="Times New Roman" w:eastAsia="Times New Roman" w:hAnsi="Times New Roman" w:cs="Times New Roman"/>
-          <w:bCs/>
-          <w:color w:val="222222"/>
-        </w:rPr>
-        <w:t xml:space="preserve">Schiffman, J., </w:t>
-      </w:r>
-      <w:proofErr w:type="spellStart"/>
-      <w:r>
-        <w:rPr>
-          <w:rFonts w:ascii="Times New Roman" w:eastAsia="Times New Roman" w:hAnsi="Times New Roman" w:cs="Times New Roman"/>
-          <w:bCs/>
-          <w:color w:val="222222"/>
-        </w:rPr>
-        <w:t>Rakhshan</w:t>
-      </w:r>
-      <w:proofErr w:type="spellEnd"/>
-      <w:r>
-        <w:rPr>
-          <w:rFonts w:ascii="Times New Roman" w:eastAsia="Times New Roman" w:hAnsi="Times New Roman" w:cs="Times New Roman"/>
-          <w:bCs/>
-          <w:color w:val="222222"/>
-        </w:rPr>
-        <w:t xml:space="preserve"> </w:t>
-      </w:r>
-      <w:proofErr w:type="spellStart"/>
-      <w:r>
-        <w:rPr>
-          <w:rFonts w:ascii="Times New Roman" w:eastAsia="Times New Roman" w:hAnsi="Times New Roman" w:cs="Times New Roman"/>
-          <w:bCs/>
-          <w:color w:val="222222"/>
-        </w:rPr>
-        <w:t>Rouhakhtar</w:t>
-      </w:r>
-      <w:proofErr w:type="spellEnd"/>
-      <w:r>
-        <w:rPr>
-          <w:rFonts w:ascii="Times New Roman" w:eastAsia="Times New Roman" w:hAnsi="Times New Roman" w:cs="Times New Roman"/>
-          <w:bCs/>
-          <w:color w:val="222222"/>
-        </w:rPr>
-        <w:t xml:space="preserve">, P., </w:t>
-      </w:r>
-      <w:proofErr w:type="spellStart"/>
-      <w:r>
-        <w:rPr>
-          <w:rFonts w:ascii="Times New Roman" w:eastAsia="Times New Roman" w:hAnsi="Times New Roman" w:cs="Times New Roman"/>
-          <w:bCs/>
-          <w:color w:val="222222"/>
-        </w:rPr>
-        <w:t>Millman</w:t>
-      </w:r>
-      <w:proofErr w:type="spellEnd"/>
-      <w:r>
-        <w:rPr>
-          <w:rFonts w:ascii="Times New Roman" w:eastAsia="Times New Roman" w:hAnsi="Times New Roman" w:cs="Times New Roman"/>
-          <w:bCs/>
-          <w:color w:val="222222"/>
-        </w:rPr>
-        <w:t xml:space="preserve">, Z., Thompson, E., &amp; </w:t>
-      </w:r>
-      <w:r>
-        <w:rPr>
-          <w:rFonts w:ascii="Times New Roman" w:eastAsia="Times New Roman" w:hAnsi="Times New Roman" w:cs="Times New Roman"/>
-          <w:b/>
-          <w:color w:val="222222"/>
-        </w:rPr>
-        <w:t>Phalen, P</w:t>
-      </w:r>
-      <w:r>
-        <w:rPr>
-          <w:rFonts w:ascii="Times New Roman" w:eastAsia="Times New Roman" w:hAnsi="Times New Roman" w:cs="Times New Roman"/>
-          <w:b/>
+          <w:bCs/>
+          <w:color w:val="222222"/>
+        </w:rPr>
+      </w:pPr>
+      <w:r>
+        <w:rPr>
+          <w:rFonts w:ascii="Times New Roman" w:eastAsia="Times New Roman" w:hAnsi="Times New Roman" w:cs="Times New Roman"/>
+          <w:bCs/>
+          <w:color w:val="222222"/>
+        </w:rPr>
+        <w:t xml:space="preserve">Didion, L., Grossman, J., &amp; </w:t>
+      </w:r>
+      <w:r>
+        <w:rPr>
+          <w:rFonts w:ascii="Times New Roman" w:eastAsia="Times New Roman" w:hAnsi="Times New Roman" w:cs="Times New Roman"/>
+          <w:b/>
+          <w:color w:val="222222"/>
+        </w:rPr>
+        <w:t>Phalen, P.</w:t>
+      </w:r>
+      <w:r>
+        <w:rPr>
+          <w:rFonts w:ascii="Times New Roman" w:eastAsia="Times New Roman" w:hAnsi="Times New Roman" w:cs="Times New Roman"/>
+          <w:bCs/>
+          <w:color w:val="222222"/>
+        </w:rPr>
+        <w:t xml:space="preserve"> (</w:t>
+      </w:r>
+      <w:proofErr w:type="gramStart"/>
+      <w:r>
+        <w:rPr>
+          <w:rFonts w:ascii="Times New Roman" w:eastAsia="Times New Roman" w:hAnsi="Times New Roman" w:cs="Times New Roman"/>
+          <w:bCs/>
+          <w:color w:val="222222"/>
+        </w:rPr>
+        <w:t>September,</w:t>
+      </w:r>
+      <w:proofErr w:type="gramEnd"/>
+      <w:r>
+        <w:rPr>
+          <w:rFonts w:ascii="Times New Roman" w:eastAsia="Times New Roman" w:hAnsi="Times New Roman" w:cs="Times New Roman"/>
+          <w:bCs/>
+          <w:color w:val="222222"/>
+        </w:rPr>
+        <w:t xml:space="preserve"> 2020). </w:t>
+      </w:r>
+      <w:r>
+        <w:rPr>
+          <w:rFonts w:ascii="Times New Roman" w:eastAsia="Times New Roman" w:hAnsi="Times New Roman" w:cs="Times New Roman"/>
+          <w:bCs/>
           <w:i/>
           <w:iCs/>
           <w:color w:val="222222"/>
         </w:rPr>
+        <w:t>Dialectical Behavior Therapy Implementation and Initial Outcomes at Baltimore and DC VA Medical Centers</w:t>
+      </w:r>
+      <w:r>
+        <w:rPr>
+          <w:rFonts w:ascii="Times New Roman" w:eastAsia="Times New Roman" w:hAnsi="Times New Roman" w:cs="Times New Roman"/>
+          <w:bCs/>
+          <w:color w:val="222222"/>
+        </w:rPr>
+        <w:t>.</w:t>
+      </w:r>
+      <w:r>
+        <w:rPr>
+          <w:rFonts w:ascii="Times New Roman" w:eastAsia="Times New Roman" w:hAnsi="Times New Roman" w:cs="Times New Roman"/>
+          <w:bCs/>
+          <w:color w:val="222222"/>
+        </w:rPr>
+        <w:t xml:space="preserve"> </w:t>
+      </w:r>
+      <w:r>
+        <w:rPr>
+          <w:rFonts w:ascii="Times New Roman" w:eastAsia="Times New Roman" w:hAnsi="Times New Roman" w:cs="Times New Roman"/>
+          <w:bCs/>
+          <w:color w:val="222222"/>
+        </w:rPr>
+        <w:t xml:space="preserve">Seminar </w:t>
+      </w:r>
+      <w:r>
+        <w:rPr>
+          <w:rFonts w:ascii="Times New Roman" w:eastAsia="Times New Roman" w:hAnsi="Times New Roman" w:cs="Times New Roman"/>
+          <w:bCs/>
+          <w:color w:val="222222"/>
+        </w:rPr>
+        <w:t>for the</w:t>
+      </w:r>
+      <w:r>
+        <w:rPr>
+          <w:rFonts w:ascii="Times New Roman" w:eastAsia="Times New Roman" w:hAnsi="Times New Roman" w:cs="Times New Roman"/>
+          <w:bCs/>
+          <w:color w:val="222222"/>
+        </w:rPr>
+        <w:t xml:space="preserve"> National Mental Health Recovery &amp; Wellness Webinar Series</w:t>
+      </w:r>
+      <w:r>
+        <w:rPr>
+          <w:rFonts w:ascii="Times New Roman" w:eastAsia="Times New Roman" w:hAnsi="Times New Roman" w:cs="Times New Roman"/>
+          <w:bCs/>
+          <w:color w:val="222222"/>
+        </w:rPr>
+        <w:t>, Department of Veterans Affairs</w:t>
+      </w:r>
+      <w:r>
+        <w:rPr>
+          <w:rFonts w:ascii="Times New Roman" w:eastAsia="Times New Roman" w:hAnsi="Times New Roman" w:cs="Times New Roman"/>
+          <w:bCs/>
+          <w:color w:val="222222"/>
+        </w:rPr>
         <w:t xml:space="preserve">. </w:t>
       </w:r>
-      <w:r>
-        <w:rPr>
-          <w:rFonts w:ascii="Times New Roman" w:eastAsia="Times New Roman" w:hAnsi="Times New Roman" w:cs="Times New Roman"/>
-          <w:bCs/>
-          <w:color w:val="222222"/>
-        </w:rPr>
-        <w:t>(</w:t>
-      </w:r>
-      <w:proofErr w:type="gramStart"/>
-      <w:r>
-        <w:rPr>
-          <w:rFonts w:ascii="Times New Roman" w:eastAsia="Times New Roman" w:hAnsi="Times New Roman" w:cs="Times New Roman"/>
-          <w:bCs/>
-          <w:color w:val="222222"/>
-        </w:rPr>
-        <w:t>April,</w:t>
-      </w:r>
-      <w:proofErr w:type="gramEnd"/>
-      <w:r>
-        <w:rPr>
-          <w:rFonts w:ascii="Times New Roman" w:eastAsia="Times New Roman" w:hAnsi="Times New Roman" w:cs="Times New Roman"/>
-          <w:bCs/>
-          <w:color w:val="222222"/>
-        </w:rPr>
-        <w:t xml:space="preserve"> 2020). </w:t>
-      </w:r>
-      <w:r>
-        <w:rPr>
-          <w:rFonts w:ascii="Times New Roman" w:eastAsia="Times New Roman" w:hAnsi="Times New Roman" w:cs="Times New Roman"/>
-          <w:bCs/>
+    </w:p>
+    <w:p>
+      <w:pPr>
+        <w:spacing w:line="240" w:lineRule="auto"/>
+        <w:rPr>
+          <w:rFonts w:ascii="Times New Roman" w:eastAsia="Times New Roman" w:hAnsi="Times New Roman" w:cs="Times New Roman"/>
+          <w:bCs/>
+          <w:color w:val="222222"/>
+        </w:rPr>
+      </w:pPr>
+    </w:p>
+    <w:p>
+      <w:pPr>
+        <w:spacing w:line="240" w:lineRule="auto"/>
+        <w:ind w:left="720" w:hanging="720"/>
+        <w:rPr>
+          <w:rFonts w:ascii="Times New Roman" w:eastAsia="Times New Roman" w:hAnsi="Times New Roman" w:cs="Times New Roman"/>
+          <w:bCs/>
+          <w:color w:val="222222"/>
+        </w:rPr>
+      </w:pPr>
+      <w:r>
+        <w:rPr>
+          <w:rFonts w:ascii="Times New Roman" w:eastAsia="Times New Roman" w:hAnsi="Times New Roman" w:cs="Times New Roman"/>
+          <w:bCs/>
+          <w:color w:val="222222"/>
+        </w:rPr>
+        <w:t xml:space="preserve">Schiffman, J., </w:t>
+      </w:r>
+      <w:proofErr w:type="spellStart"/>
+      <w:r>
+        <w:rPr>
+          <w:rFonts w:ascii="Times New Roman" w:eastAsia="Times New Roman" w:hAnsi="Times New Roman" w:cs="Times New Roman"/>
+          <w:bCs/>
+          <w:color w:val="222222"/>
+        </w:rPr>
+        <w:t>Rakhshan</w:t>
+      </w:r>
+      <w:proofErr w:type="spellEnd"/>
+      <w:r>
+        <w:rPr>
+          <w:rFonts w:ascii="Times New Roman" w:eastAsia="Times New Roman" w:hAnsi="Times New Roman" w:cs="Times New Roman"/>
+          <w:bCs/>
+          <w:color w:val="222222"/>
+        </w:rPr>
+        <w:t xml:space="preserve"> </w:t>
+      </w:r>
+      <w:proofErr w:type="spellStart"/>
+      <w:r>
+        <w:rPr>
+          <w:rFonts w:ascii="Times New Roman" w:eastAsia="Times New Roman" w:hAnsi="Times New Roman" w:cs="Times New Roman"/>
+          <w:bCs/>
+          <w:color w:val="222222"/>
+        </w:rPr>
+        <w:t>Rouhakhtar</w:t>
+      </w:r>
+      <w:proofErr w:type="spellEnd"/>
+      <w:r>
+        <w:rPr>
+          <w:rFonts w:ascii="Times New Roman" w:eastAsia="Times New Roman" w:hAnsi="Times New Roman" w:cs="Times New Roman"/>
+          <w:bCs/>
+          <w:color w:val="222222"/>
+        </w:rPr>
+        <w:t xml:space="preserve">, P., </w:t>
+      </w:r>
+      <w:proofErr w:type="spellStart"/>
+      <w:r>
+        <w:rPr>
+          <w:rFonts w:ascii="Times New Roman" w:eastAsia="Times New Roman" w:hAnsi="Times New Roman" w:cs="Times New Roman"/>
+          <w:bCs/>
+          <w:color w:val="222222"/>
+        </w:rPr>
+        <w:t>Millman</w:t>
+      </w:r>
+      <w:proofErr w:type="spellEnd"/>
+      <w:r>
+        <w:rPr>
+          <w:rFonts w:ascii="Times New Roman" w:eastAsia="Times New Roman" w:hAnsi="Times New Roman" w:cs="Times New Roman"/>
+          <w:bCs/>
+          <w:color w:val="222222"/>
+        </w:rPr>
+        <w:t xml:space="preserve">, Z., Thompson, E., &amp; </w:t>
+      </w:r>
+      <w:r>
+        <w:rPr>
+          <w:rFonts w:ascii="Times New Roman" w:eastAsia="Times New Roman" w:hAnsi="Times New Roman" w:cs="Times New Roman"/>
+          <w:b/>
+          <w:color w:val="222222"/>
+        </w:rPr>
+        <w:t>Phalen, P</w:t>
+      </w:r>
+      <w:r>
+        <w:rPr>
+          <w:rFonts w:ascii="Times New Roman" w:eastAsia="Times New Roman" w:hAnsi="Times New Roman" w:cs="Times New Roman"/>
+          <w:b/>
           <w:i/>
           <w:iCs/>
           <w:color w:val="222222"/>
         </w:rPr>
-        <w:t>The Role of Contextual Factors and Assessment Strategies in the Accurate Screening of Psychosis-Risk Symptoms</w:t>
-      </w:r>
-      <w:r>
-        <w:rPr>
-          <w:rFonts w:ascii="Times New Roman" w:eastAsia="Times New Roman" w:hAnsi="Times New Roman" w:cs="Times New Roman"/>
-          <w:bCs/>
-          <w:color w:val="222222"/>
-        </w:rPr>
-        <w:t>. Oral Session at the 2020 Congress of the Schizophrenia International Research Society (SIRS). Firenze, Italy. C</w:t>
-      </w:r>
-      <w:r>
-        <w:rPr>
-          <w:rFonts w:ascii="Times New Roman" w:eastAsia="Times New Roman" w:hAnsi="Times New Roman" w:cs="Times New Roman"/>
-          <w:bCs/>
-          <w:color w:val="222222"/>
-        </w:rPr>
-        <w:t>onference c</w:t>
-      </w:r>
-      <w:r>
-        <w:rPr>
-          <w:rFonts w:ascii="Times New Roman" w:eastAsia="Times New Roman" w:hAnsi="Times New Roman" w:cs="Times New Roman"/>
-          <w:bCs/>
-          <w:color w:val="222222"/>
-        </w:rPr>
-        <w:t>anceled due to COVID-19</w:t>
-      </w:r>
-      <w:r>
-        <w:rPr>
-          <w:rFonts w:ascii="Times New Roman" w:eastAsia="Times New Roman" w:hAnsi="Times New Roman" w:cs="Times New Roman"/>
-          <w:bCs/>
-          <w:color w:val="222222"/>
-        </w:rPr>
-        <w:t>, but</w:t>
-      </w:r>
-      <w:r>
-        <w:rPr>
-          <w:rFonts w:ascii="Times New Roman" w:eastAsia="Times New Roman" w:hAnsi="Times New Roman" w:cs="Times New Roman"/>
-          <w:bCs/>
-          <w:color w:val="222222"/>
-        </w:rPr>
-        <w:t xml:space="preserve"> abstract published in </w:t>
+        <w:t xml:space="preserve">. </w:t>
+      </w:r>
+      <w:r>
+        <w:rPr>
+          <w:rFonts w:ascii="Times New Roman" w:eastAsia="Times New Roman" w:hAnsi="Times New Roman" w:cs="Times New Roman"/>
+          <w:bCs/>
+          <w:color w:val="222222"/>
+        </w:rPr>
+        <w:t>(</w:t>
+      </w:r>
+      <w:proofErr w:type="gramStart"/>
+      <w:r>
+        <w:rPr>
+          <w:rFonts w:ascii="Times New Roman" w:eastAsia="Times New Roman" w:hAnsi="Times New Roman" w:cs="Times New Roman"/>
+          <w:bCs/>
+          <w:color w:val="222222"/>
+        </w:rPr>
+        <w:t>April,</w:t>
+      </w:r>
+      <w:proofErr w:type="gramEnd"/>
+      <w:r>
+        <w:rPr>
+          <w:rFonts w:ascii="Times New Roman" w:eastAsia="Times New Roman" w:hAnsi="Times New Roman" w:cs="Times New Roman"/>
+          <w:bCs/>
+          <w:color w:val="222222"/>
+        </w:rPr>
+        <w:t xml:space="preserve"> 2020). </w:t>
       </w:r>
       <w:r>
         <w:rPr>
@@ -5756,185 +5890,47 @@
           <w:iCs/>
           <w:color w:val="222222"/>
         </w:rPr>
-        <w:t>Schizophrenia Bulletin</w:t>
-      </w:r>
-      <w:r>
-        <w:rPr>
-          <w:rFonts w:ascii="Times New Roman" w:eastAsia="Times New Roman" w:hAnsi="Times New Roman" w:cs="Times New Roman"/>
-          <w:bCs/>
-          <w:color w:val="222222"/>
-        </w:rPr>
-        <w:t xml:space="preserve"> at https://doi.org/10.1093/schbul/sbaa028.058</w:t>
-      </w:r>
-    </w:p>
-    <w:p>
-      <w:pPr>
-        <w:spacing w:line="240" w:lineRule="auto"/>
-        <w:ind w:left="720" w:hanging="720"/>
-        <w:rPr>
-          <w:rFonts w:ascii="Times New Roman" w:eastAsia="Times New Roman" w:hAnsi="Times New Roman" w:cs="Times New Roman"/>
-          <w:bCs/>
-          <w:color w:val="222222"/>
-        </w:rPr>
-      </w:pPr>
-    </w:p>
-    <w:p>
-      <w:pPr>
-        <w:spacing w:line="240" w:lineRule="auto"/>
-        <w:ind w:left="720" w:hanging="720"/>
-        <w:rPr>
-          <w:rFonts w:ascii="Times New Roman" w:eastAsia="Times New Roman" w:hAnsi="Times New Roman" w:cs="Times New Roman"/>
-          <w:bCs/>
-          <w:color w:val="222222"/>
-        </w:rPr>
-      </w:pPr>
-      <w:r>
-        <w:rPr>
-          <w:rFonts w:ascii="Times New Roman" w:eastAsia="Times New Roman" w:hAnsi="Times New Roman" w:cs="Times New Roman"/>
-          <w:bCs/>
-          <w:color w:val="222222"/>
-        </w:rPr>
-        <w:t xml:space="preserve">Petti, E., </w:t>
-      </w:r>
-      <w:proofErr w:type="spellStart"/>
-      <w:r>
-        <w:rPr>
-          <w:rFonts w:ascii="Times New Roman" w:eastAsia="Times New Roman" w:hAnsi="Times New Roman" w:cs="Times New Roman"/>
-          <w:bCs/>
-          <w:color w:val="222222"/>
-        </w:rPr>
-        <w:t>Rakhshan</w:t>
-      </w:r>
-      <w:proofErr w:type="spellEnd"/>
-      <w:r>
-        <w:rPr>
-          <w:rFonts w:ascii="Times New Roman" w:eastAsia="Times New Roman" w:hAnsi="Times New Roman" w:cs="Times New Roman"/>
-          <w:bCs/>
-          <w:color w:val="222222"/>
-        </w:rPr>
-        <w:t xml:space="preserve"> </w:t>
-      </w:r>
-      <w:proofErr w:type="spellStart"/>
-      <w:r>
-        <w:rPr>
-          <w:rFonts w:ascii="Times New Roman" w:eastAsia="Times New Roman" w:hAnsi="Times New Roman" w:cs="Times New Roman"/>
-          <w:bCs/>
-          <w:color w:val="222222"/>
-        </w:rPr>
-        <w:t>Rouhakhtar</w:t>
-      </w:r>
-      <w:proofErr w:type="spellEnd"/>
-      <w:r>
-        <w:rPr>
-          <w:rFonts w:ascii="Times New Roman" w:eastAsia="Times New Roman" w:hAnsi="Times New Roman" w:cs="Times New Roman"/>
-          <w:bCs/>
-          <w:color w:val="222222"/>
-        </w:rPr>
-        <w:t xml:space="preserve">, P., </w:t>
-      </w:r>
-      <w:proofErr w:type="spellStart"/>
-      <w:r>
-        <w:rPr>
-          <w:rFonts w:ascii="Times New Roman" w:eastAsia="Times New Roman" w:hAnsi="Times New Roman" w:cs="Times New Roman"/>
-          <w:bCs/>
-          <w:color w:val="222222"/>
-        </w:rPr>
-        <w:t>Klaunig</w:t>
-      </w:r>
-      <w:proofErr w:type="spellEnd"/>
-      <w:r>
-        <w:rPr>
-          <w:rFonts w:ascii="Times New Roman" w:eastAsia="Times New Roman" w:hAnsi="Times New Roman" w:cs="Times New Roman"/>
-          <w:bCs/>
-          <w:color w:val="222222"/>
-        </w:rPr>
-        <w:t xml:space="preserve">, M., </w:t>
-      </w:r>
-      <w:proofErr w:type="spellStart"/>
-      <w:r>
-        <w:rPr>
-          <w:rFonts w:ascii="Times New Roman" w:eastAsia="Times New Roman" w:hAnsi="Times New Roman" w:cs="Times New Roman"/>
-          <w:bCs/>
-          <w:color w:val="222222"/>
-        </w:rPr>
-        <w:t>Bridgwater</w:t>
-      </w:r>
-      <w:proofErr w:type="spellEnd"/>
-      <w:r>
-        <w:rPr>
-          <w:rFonts w:ascii="Times New Roman" w:eastAsia="Times New Roman" w:hAnsi="Times New Roman" w:cs="Times New Roman"/>
-          <w:bCs/>
-          <w:color w:val="222222"/>
-        </w:rPr>
-        <w:t xml:space="preserve">, M., Roemer, C., </w:t>
-      </w:r>
-      <w:proofErr w:type="spellStart"/>
-      <w:r>
-        <w:rPr>
-          <w:rFonts w:ascii="Times New Roman" w:eastAsia="Times New Roman" w:hAnsi="Times New Roman" w:cs="Times New Roman"/>
-          <w:bCs/>
-          <w:color w:val="222222"/>
-        </w:rPr>
-        <w:t>Andorko</w:t>
-      </w:r>
-      <w:proofErr w:type="spellEnd"/>
-      <w:r>
-        <w:rPr>
-          <w:rFonts w:ascii="Times New Roman" w:eastAsia="Times New Roman" w:hAnsi="Times New Roman" w:cs="Times New Roman"/>
-          <w:bCs/>
-          <w:color w:val="222222"/>
-        </w:rPr>
-        <w:t xml:space="preserve">, N. D., DeLuca, J. S., </w:t>
-      </w:r>
-      <w:r>
-        <w:rPr>
-          <w:rFonts w:ascii="Times New Roman" w:eastAsia="Times New Roman" w:hAnsi="Times New Roman" w:cs="Times New Roman"/>
-          <w:b/>
-          <w:color w:val="222222"/>
-        </w:rPr>
-        <w:t>Phalen, P.,</w:t>
-      </w:r>
-      <w:r>
-        <w:rPr>
-          <w:rFonts w:ascii="Times New Roman" w:eastAsia="Times New Roman" w:hAnsi="Times New Roman" w:cs="Times New Roman"/>
-          <w:bCs/>
-          <w:color w:val="222222"/>
-        </w:rPr>
-        <w:t xml:space="preserve"> Smith, M., Pitts, S., &amp; Schiffman, J.</w:t>
-      </w:r>
-      <w:r>
-        <w:rPr>
-          <w:rFonts w:ascii="Times New Roman" w:eastAsia="Times New Roman" w:hAnsi="Times New Roman" w:cs="Times New Roman"/>
-          <w:bCs/>
-          <w:color w:val="222222"/>
-        </w:rPr>
-        <w:t xml:space="preserve"> </w:t>
-      </w:r>
-      <w:r>
-        <w:rPr>
-          <w:rFonts w:ascii="Times New Roman" w:eastAsia="Times New Roman" w:hAnsi="Times New Roman" w:cs="Times New Roman"/>
-          <w:bCs/>
-          <w:color w:val="222222"/>
-        </w:rPr>
-        <w:t>(</w:t>
-      </w:r>
-      <w:proofErr w:type="gramStart"/>
-      <w:r>
-        <w:rPr>
-          <w:rFonts w:ascii="Times New Roman" w:eastAsia="Times New Roman" w:hAnsi="Times New Roman" w:cs="Times New Roman"/>
-          <w:bCs/>
-          <w:color w:val="222222"/>
-        </w:rPr>
-        <w:t>April,</w:t>
-      </w:r>
-      <w:proofErr w:type="gramEnd"/>
-      <w:r>
-        <w:rPr>
-          <w:rFonts w:ascii="Times New Roman" w:eastAsia="Times New Roman" w:hAnsi="Times New Roman" w:cs="Times New Roman"/>
-          <w:bCs/>
-          <w:color w:val="222222"/>
-        </w:rPr>
-        <w:t xml:space="preserve"> 2020). </w:t>
+        <w:t>The Role of Contextual Factors and Assessment Strategies in the Accurate Screening of Psychosis-Risk Symptoms</w:t>
+      </w:r>
+      <w:r>
+        <w:rPr>
+          <w:rFonts w:ascii="Times New Roman" w:eastAsia="Times New Roman" w:hAnsi="Times New Roman" w:cs="Times New Roman"/>
+          <w:bCs/>
+          <w:color w:val="222222"/>
+        </w:rPr>
+        <w:t>. Oral Session at the 2020 Congress of the Schizophrenia International Research Society (SIRS). Firenze, Italy. C</w:t>
+      </w:r>
+      <w:r>
+        <w:rPr>
+          <w:rFonts w:ascii="Times New Roman" w:eastAsia="Times New Roman" w:hAnsi="Times New Roman" w:cs="Times New Roman"/>
+          <w:bCs/>
+          <w:color w:val="222222"/>
+        </w:rPr>
+        <w:t>onference c</w:t>
+      </w:r>
+      <w:r>
+        <w:rPr>
+          <w:rFonts w:ascii="Times New Roman" w:eastAsia="Times New Roman" w:hAnsi="Times New Roman" w:cs="Times New Roman"/>
+          <w:bCs/>
+          <w:color w:val="222222"/>
+        </w:rPr>
+        <w:t>anceled due to COVID-19</w:t>
+      </w:r>
+      <w:r>
+        <w:rPr>
+          <w:rFonts w:ascii="Times New Roman" w:eastAsia="Times New Roman" w:hAnsi="Times New Roman" w:cs="Times New Roman"/>
+          <w:bCs/>
+          <w:color w:val="222222"/>
+        </w:rPr>
+        <w:t>, but</w:t>
+      </w:r>
+      <w:r>
+        <w:rPr>
+          <w:rFonts w:ascii="Times New Roman" w:eastAsia="Times New Roman" w:hAnsi="Times New Roman" w:cs="Times New Roman"/>
+          <w:bCs/>
+          <w:color w:val="222222"/>
+        </w:rPr>
+        <w:t xml:space="preserve"> abstract published in </w:t>
       </w:r>
       <w:r>
         <w:rPr>
@@ -5944,7 +5940,185 @@
           <w:iCs/>
           <w:color w:val="222222"/>
         </w:rPr>
-        <w:t>Mental Health Treatment-Seeking in Individuals with High Levels of Psychosis-like Experiences: Impact of Trauma and Race</w:t>
+        <w:t>Schizophrenia Bulletin</w:t>
+      </w:r>
+      <w:r>
+        <w:rPr>
+          <w:rFonts w:ascii="Times New Roman" w:eastAsia="Times New Roman" w:hAnsi="Times New Roman" w:cs="Times New Roman"/>
+          <w:bCs/>
+          <w:color w:val="222222"/>
+        </w:rPr>
+        <w:t xml:space="preserve"> at https://doi.org/10.1093/schbul/sbaa028.058</w:t>
+      </w:r>
+    </w:p>
+    <w:p>
+      <w:pPr>
+        <w:spacing w:line="240" w:lineRule="auto"/>
+        <w:ind w:left="720" w:hanging="720"/>
+        <w:rPr>
+          <w:rFonts w:ascii="Times New Roman" w:eastAsia="Times New Roman" w:hAnsi="Times New Roman" w:cs="Times New Roman"/>
+          <w:bCs/>
+          <w:color w:val="222222"/>
+        </w:rPr>
+      </w:pPr>
+    </w:p>
+    <w:p>
+      <w:pPr>
+        <w:spacing w:line="240" w:lineRule="auto"/>
+        <w:ind w:left="720" w:hanging="720"/>
+        <w:rPr>
+          <w:rFonts w:ascii="Times New Roman" w:eastAsia="Times New Roman" w:hAnsi="Times New Roman" w:cs="Times New Roman"/>
+          <w:bCs/>
+          <w:color w:val="222222"/>
+        </w:rPr>
+      </w:pPr>
+      <w:r>
+        <w:rPr>
+          <w:rFonts w:ascii="Times New Roman" w:eastAsia="Times New Roman" w:hAnsi="Times New Roman" w:cs="Times New Roman"/>
+          <w:bCs/>
+          <w:color w:val="222222"/>
+        </w:rPr>
+        <w:t xml:space="preserve">Petti, E., </w:t>
+      </w:r>
+      <w:proofErr w:type="spellStart"/>
+      <w:r>
+        <w:rPr>
+          <w:rFonts w:ascii="Times New Roman" w:eastAsia="Times New Roman" w:hAnsi="Times New Roman" w:cs="Times New Roman"/>
+          <w:bCs/>
+          <w:color w:val="222222"/>
+        </w:rPr>
+        <w:t>Rakhshan</w:t>
+      </w:r>
+      <w:proofErr w:type="spellEnd"/>
+      <w:r>
+        <w:rPr>
+          <w:rFonts w:ascii="Times New Roman" w:eastAsia="Times New Roman" w:hAnsi="Times New Roman" w:cs="Times New Roman"/>
+          <w:bCs/>
+          <w:color w:val="222222"/>
+        </w:rPr>
+        <w:t xml:space="preserve"> </w:t>
+      </w:r>
+      <w:proofErr w:type="spellStart"/>
+      <w:r>
+        <w:rPr>
+          <w:rFonts w:ascii="Times New Roman" w:eastAsia="Times New Roman" w:hAnsi="Times New Roman" w:cs="Times New Roman"/>
+          <w:bCs/>
+          <w:color w:val="222222"/>
+        </w:rPr>
+        <w:t>Rouhakhtar</w:t>
+      </w:r>
+      <w:proofErr w:type="spellEnd"/>
+      <w:r>
+        <w:rPr>
+          <w:rFonts w:ascii="Times New Roman" w:eastAsia="Times New Roman" w:hAnsi="Times New Roman" w:cs="Times New Roman"/>
+          <w:bCs/>
+          <w:color w:val="222222"/>
+        </w:rPr>
+        <w:t xml:space="preserve">, P., </w:t>
+      </w:r>
+      <w:proofErr w:type="spellStart"/>
+      <w:r>
+        <w:rPr>
+          <w:rFonts w:ascii="Times New Roman" w:eastAsia="Times New Roman" w:hAnsi="Times New Roman" w:cs="Times New Roman"/>
+          <w:bCs/>
+          <w:color w:val="222222"/>
+        </w:rPr>
+        <w:t>Klaunig</w:t>
+      </w:r>
+      <w:proofErr w:type="spellEnd"/>
+      <w:r>
+        <w:rPr>
+          <w:rFonts w:ascii="Times New Roman" w:eastAsia="Times New Roman" w:hAnsi="Times New Roman" w:cs="Times New Roman"/>
+          <w:bCs/>
+          <w:color w:val="222222"/>
+        </w:rPr>
+        <w:t xml:space="preserve">, M., </w:t>
+      </w:r>
+      <w:proofErr w:type="spellStart"/>
+      <w:r>
+        <w:rPr>
+          <w:rFonts w:ascii="Times New Roman" w:eastAsia="Times New Roman" w:hAnsi="Times New Roman" w:cs="Times New Roman"/>
+          <w:bCs/>
+          <w:color w:val="222222"/>
+        </w:rPr>
+        <w:t>Bridgwater</w:t>
+      </w:r>
+      <w:proofErr w:type="spellEnd"/>
+      <w:r>
+        <w:rPr>
+          <w:rFonts w:ascii="Times New Roman" w:eastAsia="Times New Roman" w:hAnsi="Times New Roman" w:cs="Times New Roman"/>
+          <w:bCs/>
+          <w:color w:val="222222"/>
+        </w:rPr>
+        <w:t xml:space="preserve">, M., Roemer, C., </w:t>
+      </w:r>
+      <w:proofErr w:type="spellStart"/>
+      <w:r>
+        <w:rPr>
+          <w:rFonts w:ascii="Times New Roman" w:eastAsia="Times New Roman" w:hAnsi="Times New Roman" w:cs="Times New Roman"/>
+          <w:bCs/>
+          <w:color w:val="222222"/>
+        </w:rPr>
+        <w:t>Andorko</w:t>
+      </w:r>
+      <w:proofErr w:type="spellEnd"/>
+      <w:r>
+        <w:rPr>
+          <w:rFonts w:ascii="Times New Roman" w:eastAsia="Times New Roman" w:hAnsi="Times New Roman" w:cs="Times New Roman"/>
+          <w:bCs/>
+          <w:color w:val="222222"/>
+        </w:rPr>
+        <w:t xml:space="preserve">, N. D., DeLuca, J. S., </w:t>
+      </w:r>
+      <w:r>
+        <w:rPr>
+          <w:rFonts w:ascii="Times New Roman" w:eastAsia="Times New Roman" w:hAnsi="Times New Roman" w:cs="Times New Roman"/>
+          <w:b/>
+          <w:color w:val="222222"/>
+        </w:rPr>
+        <w:t>Phalen, P.,</w:t>
+      </w:r>
+      <w:r>
+        <w:rPr>
+          <w:rFonts w:ascii="Times New Roman" w:eastAsia="Times New Roman" w:hAnsi="Times New Roman" w:cs="Times New Roman"/>
+          <w:bCs/>
+          <w:color w:val="222222"/>
+        </w:rPr>
+        <w:t xml:space="preserve"> Smith, M., Pitts, S., &amp; Schiffman, J.</w:t>
+      </w:r>
+      <w:r>
+        <w:rPr>
+          <w:rFonts w:ascii="Times New Roman" w:eastAsia="Times New Roman" w:hAnsi="Times New Roman" w:cs="Times New Roman"/>
+          <w:bCs/>
+          <w:color w:val="222222"/>
+        </w:rPr>
+        <w:t xml:space="preserve"> </w:t>
+      </w:r>
+      <w:r>
+        <w:rPr>
+          <w:rFonts w:ascii="Times New Roman" w:eastAsia="Times New Roman" w:hAnsi="Times New Roman" w:cs="Times New Roman"/>
+          <w:bCs/>
+          <w:color w:val="222222"/>
+        </w:rPr>
+        <w:t>(</w:t>
+      </w:r>
+      <w:proofErr w:type="gramStart"/>
+      <w:r>
+        <w:rPr>
+          <w:rFonts w:ascii="Times New Roman" w:eastAsia="Times New Roman" w:hAnsi="Times New Roman" w:cs="Times New Roman"/>
+          <w:bCs/>
+          <w:color w:val="222222"/>
+        </w:rPr>
+        <w:t>April,</w:t>
+      </w:r>
+      <w:proofErr w:type="gramEnd"/>
+      <w:r>
+        <w:rPr>
+          <w:rFonts w:ascii="Times New Roman" w:eastAsia="Times New Roman" w:hAnsi="Times New Roman" w:cs="Times New Roman"/>
+          <w:bCs/>
+          <w:color w:val="222222"/>
+        </w:rPr>
+        <w:t xml:space="preserve"> 2020). </w:t>
       </w:r>
       <w:r>
         <w:rPr>
@@ -5954,63 +6128,7 @@
           <w:iCs/>
           <w:color w:val="222222"/>
         </w:rPr>
-        <w:t>.</w:t>
-      </w:r>
-      <w:r>
-        <w:rPr>
-          <w:rFonts w:ascii="Times New Roman" w:eastAsia="Times New Roman" w:hAnsi="Times New Roman" w:cs="Times New Roman"/>
-          <w:bCs/>
-          <w:color w:val="222222"/>
-        </w:rPr>
-        <w:t xml:space="preserve"> Poster presentation</w:t>
-      </w:r>
-      <w:r>
-        <w:rPr>
-          <w:rFonts w:ascii="Times New Roman" w:eastAsia="Times New Roman" w:hAnsi="Times New Roman" w:cs="Times New Roman"/>
-          <w:bCs/>
-          <w:color w:val="222222"/>
-        </w:rPr>
-        <w:t xml:space="preserve"> at the 2020 Congress of the Schizophrenia International Research Society (SIRS). Firenze, Italy. </w:t>
-      </w:r>
-      <w:r>
-        <w:rPr>
-          <w:rFonts w:ascii="Times New Roman" w:eastAsia="Times New Roman" w:hAnsi="Times New Roman" w:cs="Times New Roman"/>
-          <w:bCs/>
-          <w:color w:val="222222"/>
-        </w:rPr>
-        <w:t>C</w:t>
-      </w:r>
-      <w:r>
-        <w:rPr>
-          <w:rFonts w:ascii="Times New Roman" w:eastAsia="Times New Roman" w:hAnsi="Times New Roman" w:cs="Times New Roman"/>
-          <w:bCs/>
-          <w:color w:val="222222"/>
-        </w:rPr>
-        <w:t>onference c</w:t>
-      </w:r>
-      <w:r>
-        <w:rPr>
-          <w:rFonts w:ascii="Times New Roman" w:eastAsia="Times New Roman" w:hAnsi="Times New Roman" w:cs="Times New Roman"/>
-          <w:bCs/>
-          <w:color w:val="222222"/>
-        </w:rPr>
-        <w:t>anceled due to COVID-19</w:t>
-      </w:r>
-      <w:r>
-        <w:rPr>
-          <w:rFonts w:ascii="Times New Roman" w:eastAsia="Times New Roman" w:hAnsi="Times New Roman" w:cs="Times New Roman"/>
-          <w:bCs/>
-          <w:color w:val="222222"/>
-        </w:rPr>
-        <w:t>, but</w:t>
-      </w:r>
-      <w:r>
-        <w:rPr>
-          <w:rFonts w:ascii="Times New Roman" w:eastAsia="Times New Roman" w:hAnsi="Times New Roman" w:cs="Times New Roman"/>
-          <w:bCs/>
-          <w:color w:val="222222"/>
-        </w:rPr>
-        <w:t xml:space="preserve"> abstract published in </w:t>
+        <w:t>Mental Health Treatment-Seeking in Individuals with High Levels of Psychosis-like Experiences: Impact of Trauma and Race</w:t>
       </w:r>
       <w:r>
         <w:rPr>
@@ -6020,193 +6138,63 @@
           <w:iCs/>
           <w:color w:val="222222"/>
         </w:rPr>
-        <w:t>Schizophrenia Bulletin</w:t>
-      </w:r>
-      <w:r>
-        <w:rPr>
-          <w:rFonts w:ascii="Times New Roman" w:eastAsia="Times New Roman" w:hAnsi="Times New Roman" w:cs="Times New Roman"/>
-          <w:bCs/>
-          <w:color w:val="222222"/>
-        </w:rPr>
-        <w:t xml:space="preserve"> at </w:t>
-      </w:r>
-      <w:r>
-        <w:rPr>
-          <w:rFonts w:ascii="Times New Roman" w:eastAsia="Times New Roman" w:hAnsi="Times New Roman" w:cs="Times New Roman"/>
-          <w:bCs/>
-          <w:color w:val="222222"/>
-        </w:rPr>
-        <w:t>https://doi.org/10.1093/schbul/sbaa030.553</w:t>
-      </w:r>
-    </w:p>
-    <w:p>
-      <w:pPr>
-        <w:spacing w:line="240" w:lineRule="auto"/>
-        <w:ind w:left="720" w:hanging="720"/>
-        <w:rPr>
-          <w:rFonts w:ascii="Times New Roman" w:eastAsia="Times New Roman" w:hAnsi="Times New Roman" w:cs="Times New Roman"/>
-          <w:bCs/>
-          <w:color w:val="222222"/>
-        </w:rPr>
-      </w:pPr>
-    </w:p>
-    <w:p>
-      <w:pPr>
-        <w:spacing w:line="240" w:lineRule="auto"/>
-        <w:ind w:left="720" w:hanging="720"/>
-        <w:rPr>
-          <w:rFonts w:ascii="Times New Roman" w:eastAsia="Times New Roman" w:hAnsi="Times New Roman" w:cs="Times New Roman"/>
-          <w:bCs/>
-          <w:color w:val="222222"/>
-        </w:rPr>
-      </w:pPr>
-      <w:r>
-        <w:rPr>
-          <w:rFonts w:ascii="Times New Roman" w:eastAsia="Times New Roman" w:hAnsi="Times New Roman" w:cs="Times New Roman"/>
-          <w:bCs/>
-          <w:color w:val="222222"/>
-        </w:rPr>
-        <w:t xml:space="preserve">Schiffman, J., </w:t>
-      </w:r>
-      <w:proofErr w:type="spellStart"/>
-      <w:r>
-        <w:rPr>
-          <w:rFonts w:ascii="Times New Roman" w:eastAsia="Times New Roman" w:hAnsi="Times New Roman" w:cs="Times New Roman"/>
-          <w:bCs/>
-          <w:color w:val="222222"/>
-        </w:rPr>
-        <w:t>Bridgwater</w:t>
-      </w:r>
-      <w:proofErr w:type="spellEnd"/>
-      <w:r>
-        <w:rPr>
-          <w:rFonts w:ascii="Times New Roman" w:eastAsia="Times New Roman" w:hAnsi="Times New Roman" w:cs="Times New Roman"/>
-          <w:bCs/>
-          <w:color w:val="222222"/>
-        </w:rPr>
-        <w:t xml:space="preserve">, M., Thompson, E., </w:t>
-      </w:r>
-      <w:proofErr w:type="spellStart"/>
-      <w:r>
-        <w:rPr>
-          <w:rFonts w:ascii="Times New Roman" w:eastAsia="Times New Roman" w:hAnsi="Times New Roman" w:cs="Times New Roman"/>
-          <w:bCs/>
-          <w:color w:val="222222"/>
-        </w:rPr>
-        <w:t>Rakhshan</w:t>
-      </w:r>
-      <w:proofErr w:type="spellEnd"/>
-      <w:r>
-        <w:rPr>
-          <w:rFonts w:ascii="Times New Roman" w:eastAsia="Times New Roman" w:hAnsi="Times New Roman" w:cs="Times New Roman"/>
-          <w:bCs/>
-          <w:color w:val="222222"/>
-        </w:rPr>
-        <w:t xml:space="preserve"> </w:t>
-      </w:r>
-      <w:proofErr w:type="spellStart"/>
-      <w:r>
-        <w:rPr>
-          <w:rFonts w:ascii="Times New Roman" w:eastAsia="Times New Roman" w:hAnsi="Times New Roman" w:cs="Times New Roman"/>
-          <w:bCs/>
-          <w:color w:val="222222"/>
-        </w:rPr>
-        <w:t>Rouhakhtar</w:t>
-      </w:r>
-      <w:proofErr w:type="spellEnd"/>
-      <w:r>
-        <w:rPr>
-          <w:rFonts w:ascii="Times New Roman" w:eastAsia="Times New Roman" w:hAnsi="Times New Roman" w:cs="Times New Roman"/>
-          <w:bCs/>
-          <w:color w:val="222222"/>
-        </w:rPr>
-        <w:t xml:space="preserve">, P., </w:t>
-      </w:r>
-      <w:proofErr w:type="spellStart"/>
-      <w:r>
-        <w:rPr>
-          <w:rFonts w:ascii="Times New Roman" w:eastAsia="Times New Roman" w:hAnsi="Times New Roman" w:cs="Times New Roman"/>
-          <w:bCs/>
-          <w:color w:val="222222"/>
-        </w:rPr>
-        <w:t>Millman</w:t>
-      </w:r>
-      <w:proofErr w:type="spellEnd"/>
-      <w:r>
-        <w:rPr>
-          <w:rFonts w:ascii="Times New Roman" w:eastAsia="Times New Roman" w:hAnsi="Times New Roman" w:cs="Times New Roman"/>
-          <w:bCs/>
-          <w:color w:val="222222"/>
-        </w:rPr>
-        <w:t xml:space="preserve">, Z., </w:t>
-      </w:r>
-      <w:r>
-        <w:rPr>
-          <w:rFonts w:ascii="Times New Roman" w:eastAsia="Times New Roman" w:hAnsi="Times New Roman" w:cs="Times New Roman"/>
-          <w:b/>
-          <w:color w:val="222222"/>
-        </w:rPr>
-        <w:t>Phalen, P.</w:t>
-      </w:r>
-      <w:r>
-        <w:rPr>
-          <w:rFonts w:ascii="Times New Roman" w:eastAsia="Times New Roman" w:hAnsi="Times New Roman" w:cs="Times New Roman"/>
-          <w:bCs/>
-          <w:color w:val="222222"/>
-        </w:rPr>
-        <w:t xml:space="preserve">, </w:t>
-      </w:r>
-      <w:proofErr w:type="spellStart"/>
-      <w:r>
-        <w:rPr>
-          <w:rFonts w:ascii="Times New Roman" w:eastAsia="Times New Roman" w:hAnsi="Times New Roman" w:cs="Times New Roman"/>
-          <w:bCs/>
-          <w:color w:val="222222"/>
-        </w:rPr>
-        <w:t>Klaunig</w:t>
-      </w:r>
-      <w:proofErr w:type="spellEnd"/>
-      <w:r>
-        <w:rPr>
-          <w:rFonts w:ascii="Times New Roman" w:eastAsia="Times New Roman" w:hAnsi="Times New Roman" w:cs="Times New Roman"/>
-          <w:bCs/>
-          <w:color w:val="222222"/>
-        </w:rPr>
-        <w:t>, M., Kline, E., &amp; DeLuca, J. (</w:t>
-      </w:r>
-      <w:proofErr w:type="gramStart"/>
-      <w:r>
-        <w:rPr>
-          <w:rFonts w:ascii="Times New Roman" w:eastAsia="Times New Roman" w:hAnsi="Times New Roman" w:cs="Times New Roman"/>
-          <w:bCs/>
-          <w:color w:val="222222"/>
-        </w:rPr>
-        <w:t>October</w:t>
-      </w:r>
-      <w:r>
-        <w:rPr>
-          <w:rFonts w:ascii="Times New Roman" w:eastAsia="Times New Roman" w:hAnsi="Times New Roman" w:cs="Times New Roman"/>
-          <w:bCs/>
-          <w:color w:val="222222"/>
-        </w:rPr>
-        <w:t>,</w:t>
-      </w:r>
-      <w:proofErr w:type="gramEnd"/>
-      <w:r>
-        <w:rPr>
-          <w:rFonts w:ascii="Times New Roman" w:eastAsia="Times New Roman" w:hAnsi="Times New Roman" w:cs="Times New Roman"/>
-          <w:bCs/>
-          <w:color w:val="222222"/>
-        </w:rPr>
-        <w:t xml:space="preserve"> 2019</w:t>
-      </w:r>
-      <w:r>
-        <w:rPr>
-          <w:rFonts w:ascii="Times New Roman" w:eastAsia="Times New Roman" w:hAnsi="Times New Roman" w:cs="Times New Roman"/>
-          <w:bCs/>
-          <w:color w:val="222222"/>
-        </w:rPr>
-        <w:t xml:space="preserve">). </w:t>
+        <w:t>.</w:t>
+      </w:r>
+      <w:r>
+        <w:rPr>
+          <w:rFonts w:ascii="Times New Roman" w:eastAsia="Times New Roman" w:hAnsi="Times New Roman" w:cs="Times New Roman"/>
+          <w:bCs/>
+          <w:color w:val="222222"/>
+        </w:rPr>
+        <w:t xml:space="preserve"> Poster presentation</w:t>
+      </w:r>
+      <w:r>
+        <w:rPr>
+          <w:rFonts w:ascii="Times New Roman" w:eastAsia="Times New Roman" w:hAnsi="Times New Roman" w:cs="Times New Roman"/>
+          <w:bCs/>
+          <w:color w:val="222222"/>
+        </w:rPr>
+        <w:t xml:space="preserve"> at the 2020 Congress of the Schizophrenia International Research Society (SIRS). Firenze, Italy. </w:t>
+      </w:r>
+      <w:r>
+        <w:rPr>
+          <w:rFonts w:ascii="Times New Roman" w:eastAsia="Times New Roman" w:hAnsi="Times New Roman" w:cs="Times New Roman"/>
+          <w:bCs/>
+          <w:color w:val="222222"/>
+        </w:rPr>
+        <w:t>C</w:t>
+      </w:r>
+      <w:r>
+        <w:rPr>
+          <w:rFonts w:ascii="Times New Roman" w:eastAsia="Times New Roman" w:hAnsi="Times New Roman" w:cs="Times New Roman"/>
+          <w:bCs/>
+          <w:color w:val="222222"/>
+        </w:rPr>
+        <w:t>onference c</w:t>
+      </w:r>
+      <w:r>
+        <w:rPr>
+          <w:rFonts w:ascii="Times New Roman" w:eastAsia="Times New Roman" w:hAnsi="Times New Roman" w:cs="Times New Roman"/>
+          <w:bCs/>
+          <w:color w:val="222222"/>
+        </w:rPr>
+        <w:t>anceled due to COVID-19</w:t>
+      </w:r>
+      <w:r>
+        <w:rPr>
+          <w:rFonts w:ascii="Times New Roman" w:eastAsia="Times New Roman" w:hAnsi="Times New Roman" w:cs="Times New Roman"/>
+          <w:bCs/>
+          <w:color w:val="222222"/>
+        </w:rPr>
+        <w:t>, but</w:t>
+      </w:r>
+      <w:r>
+        <w:rPr>
+          <w:rFonts w:ascii="Times New Roman" w:eastAsia="Times New Roman" w:hAnsi="Times New Roman" w:cs="Times New Roman"/>
+          <w:bCs/>
+          <w:color w:val="222222"/>
+        </w:rPr>
+        <w:t xml:space="preserve"> abstract published in </w:t>
       </w:r>
       <w:r>
         <w:rPr>
@@ -6216,31 +6204,23 @@
           <w:iCs/>
           <w:color w:val="222222"/>
         </w:rPr>
-        <w:t>Youth at Clinical High Risk and Schools</w:t>
-      </w:r>
-      <w:r>
-        <w:rPr>
-          <w:rFonts w:ascii="Times New Roman" w:eastAsia="Times New Roman" w:hAnsi="Times New Roman" w:cs="Times New Roman"/>
-          <w:bCs/>
-          <w:color w:val="222222"/>
-        </w:rPr>
-        <w:t>. Presentation at The Second National Conference on Advancing Early Psychosis Care, American Psychiatric Association</w:t>
-      </w:r>
-      <w:r>
-        <w:rPr>
-          <w:rFonts w:ascii="Times New Roman" w:eastAsia="Times New Roman" w:hAnsi="Times New Roman" w:cs="Times New Roman"/>
-          <w:bCs/>
-          <w:color w:val="222222"/>
-        </w:rPr>
-        <w:t>.</w:t>
-      </w:r>
-      <w:r>
-        <w:rPr>
-          <w:rFonts w:ascii="Times New Roman" w:eastAsia="Times New Roman" w:hAnsi="Times New Roman" w:cs="Times New Roman"/>
-          <w:bCs/>
-          <w:color w:val="222222"/>
-        </w:rPr>
-        <w:t xml:space="preserve"> New York, NY. </w:t>
+        <w:t>Schizophrenia Bulletin</w:t>
+      </w:r>
+      <w:r>
+        <w:rPr>
+          <w:rFonts w:ascii="Times New Roman" w:eastAsia="Times New Roman" w:hAnsi="Times New Roman" w:cs="Times New Roman"/>
+          <w:bCs/>
+          <w:color w:val="222222"/>
+        </w:rPr>
+        <w:t xml:space="preserve"> at </w:t>
+      </w:r>
+      <w:r>
+        <w:rPr>
+          <w:rFonts w:ascii="Times New Roman" w:eastAsia="Times New Roman" w:hAnsi="Times New Roman" w:cs="Times New Roman"/>
+          <w:bCs/>
+          <w:color w:val="222222"/>
+        </w:rPr>
+        <w:t>https://doi.org/10.1093/schbul/sbaa030.553</w:t>
       </w:r>
     </w:p>
     <w:p>
@@ -6270,7 +6250,79 @@
           <w:bCs/>
           <w:color w:val="222222"/>
         </w:rPr>
-        <w:t xml:space="preserve">Niculescu, A., Le-Niculescu, H., Roseberry, K., Levey, D., </w:t>
+        <w:t xml:space="preserve">Schiffman, J., </w:t>
+      </w:r>
+      <w:proofErr w:type="spellStart"/>
+      <w:r>
+        <w:rPr>
+          <w:rFonts w:ascii="Times New Roman" w:eastAsia="Times New Roman" w:hAnsi="Times New Roman" w:cs="Times New Roman"/>
+          <w:bCs/>
+          <w:color w:val="222222"/>
+        </w:rPr>
+        <w:t>Bridgwater</w:t>
+      </w:r>
+      <w:proofErr w:type="spellEnd"/>
+      <w:r>
+        <w:rPr>
+          <w:rFonts w:ascii="Times New Roman" w:eastAsia="Times New Roman" w:hAnsi="Times New Roman" w:cs="Times New Roman"/>
+          <w:bCs/>
+          <w:color w:val="222222"/>
+        </w:rPr>
+        <w:t xml:space="preserve">, M., Thompson, E., </w:t>
+      </w:r>
+      <w:proofErr w:type="spellStart"/>
+      <w:r>
+        <w:rPr>
+          <w:rFonts w:ascii="Times New Roman" w:eastAsia="Times New Roman" w:hAnsi="Times New Roman" w:cs="Times New Roman"/>
+          <w:bCs/>
+          <w:color w:val="222222"/>
+        </w:rPr>
+        <w:t>Rakhshan</w:t>
+      </w:r>
+      <w:proofErr w:type="spellEnd"/>
+      <w:r>
+        <w:rPr>
+          <w:rFonts w:ascii="Times New Roman" w:eastAsia="Times New Roman" w:hAnsi="Times New Roman" w:cs="Times New Roman"/>
+          <w:bCs/>
+          <w:color w:val="222222"/>
+        </w:rPr>
+        <w:t xml:space="preserve"> </w:t>
+      </w:r>
+      <w:proofErr w:type="spellStart"/>
+      <w:r>
+        <w:rPr>
+          <w:rFonts w:ascii="Times New Roman" w:eastAsia="Times New Roman" w:hAnsi="Times New Roman" w:cs="Times New Roman"/>
+          <w:bCs/>
+          <w:color w:val="222222"/>
+        </w:rPr>
+        <w:t>Rouhakhtar</w:t>
+      </w:r>
+      <w:proofErr w:type="spellEnd"/>
+      <w:r>
+        <w:rPr>
+          <w:rFonts w:ascii="Times New Roman" w:eastAsia="Times New Roman" w:hAnsi="Times New Roman" w:cs="Times New Roman"/>
+          <w:bCs/>
+          <w:color w:val="222222"/>
+        </w:rPr>
+        <w:t xml:space="preserve">, P., </w:t>
+      </w:r>
+      <w:proofErr w:type="spellStart"/>
+      <w:r>
+        <w:rPr>
+          <w:rFonts w:ascii="Times New Roman" w:eastAsia="Times New Roman" w:hAnsi="Times New Roman" w:cs="Times New Roman"/>
+          <w:bCs/>
+          <w:color w:val="222222"/>
+        </w:rPr>
+        <w:t>Millman</w:t>
+      </w:r>
+      <w:proofErr w:type="spellEnd"/>
+      <w:r>
+        <w:rPr>
+          <w:rFonts w:ascii="Times New Roman" w:eastAsia="Times New Roman" w:hAnsi="Times New Roman" w:cs="Times New Roman"/>
+          <w:bCs/>
+          <w:color w:val="222222"/>
+        </w:rPr>
+        <w:t xml:space="preserve">, Z., </w:t>
       </w:r>
       <w:r>
         <w:rPr>
@@ -6286,43 +6338,43 @@
           <w:bCs/>
           <w:color w:val="222222"/>
         </w:rPr>
+        <w:t xml:space="preserve">, </w:t>
+      </w:r>
+      <w:proofErr w:type="spellStart"/>
+      <w:r>
+        <w:rPr>
+          <w:rFonts w:ascii="Times New Roman" w:eastAsia="Times New Roman" w:hAnsi="Times New Roman" w:cs="Times New Roman"/>
+          <w:bCs/>
+          <w:color w:val="222222"/>
+        </w:rPr>
+        <w:t>Klaunig</w:t>
+      </w:r>
+      <w:proofErr w:type="spellEnd"/>
+      <w:r>
+        <w:rPr>
+          <w:rFonts w:ascii="Times New Roman" w:eastAsia="Times New Roman" w:hAnsi="Times New Roman" w:cs="Times New Roman"/>
+          <w:bCs/>
+          <w:color w:val="222222"/>
+        </w:rPr>
+        <w:t>, M., Kline, E., &amp; DeLuca, J. (</w:t>
+      </w:r>
+      <w:proofErr w:type="gramStart"/>
+      <w:r>
+        <w:rPr>
+          <w:rFonts w:ascii="Times New Roman" w:eastAsia="Times New Roman" w:hAnsi="Times New Roman" w:cs="Times New Roman"/>
+          <w:bCs/>
+          <w:color w:val="222222"/>
+        </w:rPr>
+        <w:t>October</w:t>
+      </w:r>
+      <w:r>
+        <w:rPr>
+          <w:rFonts w:ascii="Times New Roman" w:eastAsia="Times New Roman" w:hAnsi="Times New Roman" w:cs="Times New Roman"/>
+          <w:bCs/>
+          <w:color w:val="222222"/>
+        </w:rPr>
         <w:t>,</w:t>
       </w:r>
-      <w:r>
-        <w:rPr>
-          <w:rFonts w:ascii="Times New Roman" w:eastAsia="Times New Roman" w:hAnsi="Times New Roman" w:cs="Times New Roman"/>
-          <w:bCs/>
-          <w:color w:val="222222"/>
-        </w:rPr>
-        <w:t xml:space="preserve"> </w:t>
-      </w:r>
-      <w:proofErr w:type="spellStart"/>
-      <w:r>
-        <w:rPr>
-          <w:rFonts w:ascii="Times New Roman" w:eastAsia="Times New Roman" w:hAnsi="Times New Roman" w:cs="Times New Roman"/>
-          <w:bCs/>
-          <w:color w:val="222222"/>
-        </w:rPr>
-        <w:t>Nurnberger</w:t>
-      </w:r>
-      <w:proofErr w:type="spellEnd"/>
-      <w:r>
-        <w:rPr>
-          <w:rFonts w:ascii="Times New Roman" w:eastAsia="Times New Roman" w:hAnsi="Times New Roman" w:cs="Times New Roman"/>
-          <w:bCs/>
-          <w:color w:val="222222"/>
-        </w:rPr>
-        <w:t>, J., Shekhar, A., Kurian, S. (</w:t>
-      </w:r>
-      <w:proofErr w:type="gramStart"/>
-      <w:r>
-        <w:rPr>
-          <w:rFonts w:ascii="Times New Roman" w:eastAsia="Times New Roman" w:hAnsi="Times New Roman" w:cs="Times New Roman"/>
-          <w:bCs/>
-          <w:color w:val="222222"/>
-        </w:rPr>
-        <w:t>October,</w:t>
-      </w:r>
       <w:proofErr w:type="gramEnd"/>
       <w:r>
         <w:rPr>
@@ -6330,7 +6382,15 @@
           <w:bCs/>
           <w:color w:val="222222"/>
         </w:rPr>
-        <w:t xml:space="preserve"> 2019). </w:t>
+        <w:t xml:space="preserve"> 2019</w:t>
+      </w:r>
+      <w:r>
+        <w:rPr>
+          <w:rFonts w:ascii="Times New Roman" w:eastAsia="Times New Roman" w:hAnsi="Times New Roman" w:cs="Times New Roman"/>
+          <w:bCs/>
+          <w:color w:val="222222"/>
+        </w:rPr>
+        <w:t xml:space="preserve">). </w:t>
       </w:r>
       <w:r>
         <w:rPr>
@@ -6340,39 +6400,85 @@
           <w:iCs/>
           <w:color w:val="222222"/>
         </w:rPr>
-        <w:t>Towards Precision Medicine for Mood Disorders: Objective assessment and targeted therapeutics for depression and mania</w:t>
-      </w:r>
-      <w:r>
-        <w:rPr>
-          <w:rFonts w:ascii="Times New Roman" w:eastAsia="Times New Roman" w:hAnsi="Times New Roman" w:cs="Times New Roman"/>
-          <w:bCs/>
-          <w:color w:val="222222"/>
-        </w:rPr>
-        <w:t xml:space="preserve">. </w:t>
-      </w:r>
-      <w:r>
-        <w:rPr>
-          <w:rFonts w:ascii="Times New Roman" w:eastAsia="Times New Roman" w:hAnsi="Times New Roman" w:cs="Times New Roman"/>
-          <w:bCs/>
-          <w:color w:val="222222"/>
-        </w:rPr>
-        <w:t>Poster present</w:t>
-      </w:r>
-      <w:r>
-        <w:rPr>
-          <w:rFonts w:ascii="Times New Roman" w:eastAsia="Times New Roman" w:hAnsi="Times New Roman" w:cs="Times New Roman"/>
-          <w:bCs/>
-          <w:color w:val="222222"/>
-        </w:rPr>
-        <w:t>ation</w:t>
-      </w:r>
-      <w:r>
-        <w:rPr>
-          <w:rFonts w:ascii="Times New Roman" w:eastAsia="Times New Roman" w:hAnsi="Times New Roman" w:cs="Times New Roman"/>
-          <w:bCs/>
-          <w:color w:val="222222"/>
-        </w:rPr>
-        <w:t xml:space="preserve"> at the </w:t>
+        <w:t>Youth at Clinical High Risk and Schools</w:t>
+      </w:r>
+      <w:r>
+        <w:rPr>
+          <w:rFonts w:ascii="Times New Roman" w:eastAsia="Times New Roman" w:hAnsi="Times New Roman" w:cs="Times New Roman"/>
+          <w:bCs/>
+          <w:color w:val="222222"/>
+        </w:rPr>
+        <w:t>. Presentation at The Second National Conference on Advancing Early Psychosis Care, American Psychiatric Association</w:t>
+      </w:r>
+      <w:r>
+        <w:rPr>
+          <w:rFonts w:ascii="Times New Roman" w:eastAsia="Times New Roman" w:hAnsi="Times New Roman" w:cs="Times New Roman"/>
+          <w:bCs/>
+          <w:color w:val="222222"/>
+        </w:rPr>
+        <w:t>.</w:t>
+      </w:r>
+      <w:r>
+        <w:rPr>
+          <w:rFonts w:ascii="Times New Roman" w:eastAsia="Times New Roman" w:hAnsi="Times New Roman" w:cs="Times New Roman"/>
+          <w:bCs/>
+          <w:color w:val="222222"/>
+        </w:rPr>
+        <w:t xml:space="preserve"> New York, NY. </w:t>
+      </w:r>
+    </w:p>
+    <w:p>
+      <w:pPr>
+        <w:spacing w:line="240" w:lineRule="auto"/>
+        <w:ind w:left="720" w:hanging="720"/>
+        <w:rPr>
+          <w:rFonts w:ascii="Times New Roman" w:eastAsia="Times New Roman" w:hAnsi="Times New Roman" w:cs="Times New Roman"/>
+          <w:bCs/>
+          <w:color w:val="222222"/>
+        </w:rPr>
+      </w:pPr>
+    </w:p>
+    <w:p>
+      <w:pPr>
+        <w:spacing w:line="240" w:lineRule="auto"/>
+        <w:ind w:left="720" w:hanging="720"/>
+        <w:rPr>
+          <w:rFonts w:ascii="Times New Roman" w:eastAsia="Times New Roman" w:hAnsi="Times New Roman" w:cs="Times New Roman"/>
+          <w:bCs/>
+          <w:color w:val="222222"/>
+        </w:rPr>
+      </w:pPr>
+      <w:r>
+        <w:rPr>
+          <w:rFonts w:ascii="Times New Roman" w:eastAsia="Times New Roman" w:hAnsi="Times New Roman" w:cs="Times New Roman"/>
+          <w:bCs/>
+          <w:color w:val="222222"/>
+        </w:rPr>
+        <w:t xml:space="preserve">Niculescu, A., Le-Niculescu, H., Roseberry, K., Levey, D., </w:t>
+      </w:r>
+      <w:r>
+        <w:rPr>
+          <w:rFonts w:ascii="Times New Roman" w:eastAsia="Times New Roman" w:hAnsi="Times New Roman" w:cs="Times New Roman"/>
+          <w:b/>
+          <w:color w:val="222222"/>
+        </w:rPr>
+        <w:t>Phalen, P.</w:t>
+      </w:r>
+      <w:r>
+        <w:rPr>
+          <w:rFonts w:ascii="Times New Roman" w:eastAsia="Times New Roman" w:hAnsi="Times New Roman" w:cs="Times New Roman"/>
+          <w:bCs/>
+          <w:color w:val="222222"/>
+        </w:rPr>
+        <w:t>,</w:t>
+      </w:r>
+      <w:r>
+        <w:rPr>
+          <w:rFonts w:ascii="Times New Roman" w:eastAsia="Times New Roman" w:hAnsi="Times New Roman" w:cs="Times New Roman"/>
+          <w:bCs/>
+          <w:color w:val="222222"/>
+        </w:rPr>
+        <w:t xml:space="preserve"> </w:t>
       </w:r>
       <w:proofErr w:type="spellStart"/>
       <w:r>
@@ -6381,7 +6487,7 @@
           <w:bCs/>
           <w:color w:val="222222"/>
         </w:rPr>
-        <w:t>XXVIIth</w:t>
+        <w:t>Nurnberger</w:t>
       </w:r>
       <w:proofErr w:type="spellEnd"/>
       <w:r>
@@ -6390,366 +6496,25 @@
           <w:bCs/>
           <w:color w:val="222222"/>
         </w:rPr>
-        <w:t xml:space="preserve"> </w:t>
-      </w:r>
-      <w:r>
-        <w:rPr>
-          <w:rFonts w:ascii="Times New Roman" w:eastAsia="Times New Roman" w:hAnsi="Times New Roman" w:cs="Times New Roman"/>
-          <w:bCs/>
-          <w:color w:val="222222"/>
-        </w:rPr>
-        <w:t>World Congress of Psychiatric Genetics (WCPG)</w:t>
-      </w:r>
-      <w:r>
-        <w:rPr>
-          <w:rFonts w:ascii="Times New Roman" w:eastAsia="Times New Roman" w:hAnsi="Times New Roman" w:cs="Times New Roman"/>
-          <w:bCs/>
-          <w:color w:val="222222"/>
-        </w:rPr>
-        <w:t>.</w:t>
-      </w:r>
-      <w:r>
-        <w:rPr>
-          <w:rFonts w:ascii="Times New Roman" w:eastAsia="Times New Roman" w:hAnsi="Times New Roman" w:cs="Times New Roman"/>
-          <w:bCs/>
-          <w:color w:val="222222"/>
-        </w:rPr>
-        <w:t xml:space="preserve"> Los Angeles, California</w:t>
-      </w:r>
-      <w:r>
-        <w:rPr>
-          <w:rFonts w:ascii="Times New Roman" w:eastAsia="Times New Roman" w:hAnsi="Times New Roman" w:cs="Times New Roman"/>
-          <w:bCs/>
-          <w:color w:val="222222"/>
-        </w:rPr>
-        <w:t>.</w:t>
-      </w:r>
-    </w:p>
-    <w:p>
-      <w:pPr>
-        <w:spacing w:line="240" w:lineRule="auto"/>
-        <w:ind w:left="720" w:hanging="720"/>
-        <w:rPr>
-          <w:rFonts w:ascii="Times New Roman" w:eastAsia="Times New Roman" w:hAnsi="Times New Roman" w:cs="Times New Roman"/>
-          <w:bCs/>
-          <w:color w:val="222222"/>
-        </w:rPr>
-      </w:pPr>
-    </w:p>
-    <w:p>
-      <w:pPr>
-        <w:spacing w:line="240" w:lineRule="auto"/>
-        <w:ind w:left="720" w:hanging="720"/>
-        <w:rPr>
-          <w:rFonts w:ascii="Times New Roman" w:eastAsia="Times New Roman" w:hAnsi="Times New Roman" w:cs="Times New Roman"/>
-          <w:bCs/>
-          <w:color w:val="222222"/>
-          <w:highlight w:val="white"/>
-        </w:rPr>
-      </w:pPr>
-      <w:r>
-        <w:rPr>
-          <w:rFonts w:ascii="Times New Roman" w:eastAsia="Times New Roman" w:hAnsi="Times New Roman" w:cs="Times New Roman"/>
-          <w:bCs/>
-          <w:color w:val="222222"/>
-        </w:rPr>
-        <w:t>Jay</w:t>
-      </w:r>
-      <w:r>
-        <w:rPr>
-          <w:rFonts w:ascii="Times New Roman" w:eastAsia="Times New Roman" w:hAnsi="Times New Roman" w:cs="Times New Roman"/>
-          <w:bCs/>
-          <w:color w:val="222222"/>
-        </w:rPr>
-        <w:t>, S.,</w:t>
-      </w:r>
-      <w:r>
-        <w:rPr>
-          <w:rFonts w:ascii="Times New Roman" w:eastAsia="Times New Roman" w:hAnsi="Times New Roman" w:cs="Times New Roman"/>
-          <w:bCs/>
-          <w:color w:val="222222"/>
-        </w:rPr>
-        <w:t xml:space="preserve"> Thompson</w:t>
-      </w:r>
-      <w:r>
-        <w:rPr>
-          <w:rFonts w:ascii="Times New Roman" w:eastAsia="Times New Roman" w:hAnsi="Times New Roman" w:cs="Times New Roman"/>
-          <w:bCs/>
-          <w:color w:val="222222"/>
-        </w:rPr>
-        <w:t>, E.,</w:t>
-      </w:r>
-      <w:r>
-        <w:rPr>
-          <w:rFonts w:ascii="Times New Roman" w:eastAsia="Times New Roman" w:hAnsi="Times New Roman" w:cs="Times New Roman"/>
-          <w:bCs/>
-          <w:color w:val="222222"/>
-        </w:rPr>
-        <w:t xml:space="preserve"> </w:t>
-      </w:r>
-      <w:r>
-        <w:rPr>
-          <w:rFonts w:ascii="Times New Roman" w:eastAsia="Times New Roman" w:hAnsi="Times New Roman" w:cs="Times New Roman"/>
-          <w:b/>
-          <w:color w:val="222222"/>
-        </w:rPr>
-        <w:t>Phalen, P</w:t>
-      </w:r>
-      <w:r>
-        <w:rPr>
-          <w:rFonts w:ascii="Times New Roman" w:eastAsia="Times New Roman" w:hAnsi="Times New Roman" w:cs="Times New Roman"/>
-          <w:bCs/>
-          <w:color w:val="222222"/>
-        </w:rPr>
-        <w:t>.,</w:t>
-      </w:r>
-      <w:r>
-        <w:rPr>
-          <w:rFonts w:ascii="Times New Roman" w:eastAsia="Times New Roman" w:hAnsi="Times New Roman" w:cs="Times New Roman"/>
-          <w:bCs/>
-          <w:color w:val="222222"/>
-        </w:rPr>
-        <w:t xml:space="preserve"> Shan</w:t>
-      </w:r>
-      <w:r>
-        <w:rPr>
-          <w:rFonts w:ascii="Times New Roman" w:eastAsia="Times New Roman" w:hAnsi="Times New Roman" w:cs="Times New Roman"/>
-          <w:bCs/>
-          <w:color w:val="222222"/>
-        </w:rPr>
-        <w:t>, L.,</w:t>
-      </w:r>
-      <w:r>
-        <w:rPr>
-          <w:rFonts w:ascii="Times New Roman" w:eastAsia="Times New Roman" w:hAnsi="Times New Roman" w:cs="Times New Roman"/>
-          <w:bCs/>
-          <w:color w:val="222222"/>
-        </w:rPr>
-        <w:t xml:space="preserve"> </w:t>
-      </w:r>
-      <w:proofErr w:type="spellStart"/>
-      <w:r>
-        <w:rPr>
-          <w:rFonts w:ascii="Times New Roman" w:eastAsia="Times New Roman" w:hAnsi="Times New Roman" w:cs="Times New Roman"/>
-          <w:bCs/>
-          <w:color w:val="222222"/>
-        </w:rPr>
-        <w:t>Rakhshan</w:t>
-      </w:r>
-      <w:proofErr w:type="spellEnd"/>
-      <w:r>
-        <w:rPr>
-          <w:rFonts w:ascii="Times New Roman" w:eastAsia="Times New Roman" w:hAnsi="Times New Roman" w:cs="Times New Roman"/>
-          <w:bCs/>
-          <w:color w:val="222222"/>
-        </w:rPr>
-        <w:t xml:space="preserve"> </w:t>
-      </w:r>
-      <w:proofErr w:type="spellStart"/>
-      <w:r>
-        <w:rPr>
-          <w:rFonts w:ascii="Times New Roman" w:eastAsia="Times New Roman" w:hAnsi="Times New Roman" w:cs="Times New Roman"/>
-          <w:bCs/>
-          <w:color w:val="222222"/>
-        </w:rPr>
-        <w:t>Rouhakhtar</w:t>
-      </w:r>
-      <w:proofErr w:type="spellEnd"/>
-      <w:r>
-        <w:rPr>
-          <w:rFonts w:ascii="Times New Roman" w:eastAsia="Times New Roman" w:hAnsi="Times New Roman" w:cs="Times New Roman"/>
-          <w:bCs/>
-          <w:color w:val="222222"/>
-        </w:rPr>
-        <w:t>, P.,</w:t>
-      </w:r>
-      <w:r>
-        <w:rPr>
-          <w:rFonts w:ascii="Times New Roman" w:eastAsia="Times New Roman" w:hAnsi="Times New Roman" w:cs="Times New Roman"/>
-          <w:bCs/>
-          <w:color w:val="222222"/>
-        </w:rPr>
-        <w:t xml:space="preserve"> </w:t>
-      </w:r>
-      <w:proofErr w:type="spellStart"/>
-      <w:r>
-        <w:rPr>
-          <w:rFonts w:ascii="Times New Roman" w:eastAsia="Times New Roman" w:hAnsi="Times New Roman" w:cs="Times New Roman"/>
-          <w:bCs/>
-          <w:color w:val="222222"/>
-        </w:rPr>
-        <w:t>Andorko</w:t>
-      </w:r>
-      <w:proofErr w:type="spellEnd"/>
-      <w:r>
-        <w:rPr>
-          <w:rFonts w:ascii="Times New Roman" w:eastAsia="Times New Roman" w:hAnsi="Times New Roman" w:cs="Times New Roman"/>
-          <w:bCs/>
-          <w:color w:val="222222"/>
-        </w:rPr>
-        <w:t>, N.,</w:t>
-      </w:r>
-      <w:r>
-        <w:rPr>
-          <w:rFonts w:ascii="Times New Roman" w:eastAsia="Times New Roman" w:hAnsi="Times New Roman" w:cs="Times New Roman"/>
-          <w:bCs/>
-          <w:color w:val="222222"/>
-        </w:rPr>
-        <w:t xml:space="preserve"> Fitzgerald</w:t>
-      </w:r>
-      <w:r>
-        <w:rPr>
-          <w:rFonts w:ascii="Times New Roman" w:eastAsia="Times New Roman" w:hAnsi="Times New Roman" w:cs="Times New Roman"/>
-          <w:bCs/>
-          <w:color w:val="222222"/>
-        </w:rPr>
-        <w:t>, J.,</w:t>
-      </w:r>
-      <w:r>
-        <w:rPr>
-          <w:rFonts w:ascii="Times New Roman" w:eastAsia="Times New Roman" w:hAnsi="Times New Roman" w:cs="Times New Roman"/>
-          <w:bCs/>
-          <w:color w:val="222222"/>
-        </w:rPr>
-        <w:t xml:space="preserve"> </w:t>
-      </w:r>
-      <w:proofErr w:type="spellStart"/>
-      <w:r>
-        <w:rPr>
-          <w:rFonts w:ascii="Times New Roman" w:eastAsia="Times New Roman" w:hAnsi="Times New Roman" w:cs="Times New Roman"/>
-          <w:bCs/>
-          <w:color w:val="222222"/>
-        </w:rPr>
-        <w:t>Millman</w:t>
-      </w:r>
-      <w:proofErr w:type="spellEnd"/>
-      <w:r>
-        <w:rPr>
-          <w:rFonts w:ascii="Times New Roman" w:eastAsia="Times New Roman" w:hAnsi="Times New Roman" w:cs="Times New Roman"/>
-          <w:bCs/>
-          <w:color w:val="222222"/>
-        </w:rPr>
-        <w:t>, Z.,</w:t>
-      </w:r>
-      <w:r>
-        <w:rPr>
-          <w:rFonts w:ascii="Times New Roman" w:eastAsia="Times New Roman" w:hAnsi="Times New Roman" w:cs="Times New Roman"/>
-          <w:bCs/>
-          <w:color w:val="222222"/>
-        </w:rPr>
-        <w:t xml:space="preserve"> Redman</w:t>
-      </w:r>
-      <w:r>
-        <w:rPr>
-          <w:rFonts w:ascii="Times New Roman" w:eastAsia="Times New Roman" w:hAnsi="Times New Roman" w:cs="Times New Roman"/>
-          <w:bCs/>
-          <w:color w:val="222222"/>
-        </w:rPr>
-        <w:t>, S.,</w:t>
-      </w:r>
-      <w:r>
-        <w:rPr>
-          <w:rFonts w:ascii="Times New Roman" w:eastAsia="Times New Roman" w:hAnsi="Times New Roman" w:cs="Times New Roman"/>
-          <w:bCs/>
-          <w:color w:val="222222"/>
-        </w:rPr>
-        <w:t xml:space="preserve"> Roemer</w:t>
-      </w:r>
-      <w:r>
-        <w:rPr>
-          <w:rFonts w:ascii="Times New Roman" w:eastAsia="Times New Roman" w:hAnsi="Times New Roman" w:cs="Times New Roman"/>
-          <w:bCs/>
-          <w:color w:val="222222"/>
-        </w:rPr>
-        <w:t>, C.,</w:t>
-      </w:r>
-      <w:r>
-        <w:rPr>
-          <w:rFonts w:ascii="Times New Roman" w:eastAsia="Times New Roman" w:hAnsi="Times New Roman" w:cs="Times New Roman"/>
-          <w:bCs/>
-          <w:color w:val="222222"/>
-        </w:rPr>
-        <w:t xml:space="preserve"> DeLuca</w:t>
-      </w:r>
-      <w:r>
-        <w:rPr>
-          <w:rFonts w:ascii="Times New Roman" w:eastAsia="Times New Roman" w:hAnsi="Times New Roman" w:cs="Times New Roman"/>
-          <w:bCs/>
-          <w:color w:val="222222"/>
-        </w:rPr>
-        <w:t>, J.,</w:t>
-      </w:r>
-      <w:r>
-        <w:rPr>
-          <w:rFonts w:ascii="Times New Roman" w:eastAsia="Times New Roman" w:hAnsi="Times New Roman" w:cs="Times New Roman"/>
-          <w:bCs/>
-          <w:color w:val="222222"/>
-        </w:rPr>
-        <w:t xml:space="preserve"> Petti</w:t>
-      </w:r>
-      <w:r>
-        <w:rPr>
-          <w:rFonts w:ascii="Times New Roman" w:eastAsia="Times New Roman" w:hAnsi="Times New Roman" w:cs="Times New Roman"/>
-          <w:bCs/>
-          <w:color w:val="222222"/>
-        </w:rPr>
-        <w:t>, E.,</w:t>
-      </w:r>
-      <w:r>
-        <w:rPr>
-          <w:rFonts w:ascii="Times New Roman" w:eastAsia="Times New Roman" w:hAnsi="Times New Roman" w:cs="Times New Roman"/>
-          <w:bCs/>
-          <w:color w:val="222222"/>
-        </w:rPr>
-        <w:t xml:space="preserve"> Bridgewater</w:t>
-      </w:r>
-      <w:r>
-        <w:rPr>
-          <w:rFonts w:ascii="Times New Roman" w:eastAsia="Times New Roman" w:hAnsi="Times New Roman" w:cs="Times New Roman"/>
-          <w:bCs/>
-          <w:color w:val="222222"/>
-        </w:rPr>
-        <w:t>, M.,</w:t>
-      </w:r>
-      <w:r>
-        <w:rPr>
-          <w:rFonts w:ascii="Times New Roman" w:eastAsia="Times New Roman" w:hAnsi="Times New Roman" w:cs="Times New Roman"/>
-          <w:bCs/>
-          <w:color w:val="222222"/>
-        </w:rPr>
-        <w:t xml:space="preserve"> Schiffman</w:t>
-      </w:r>
-      <w:r>
-        <w:rPr>
-          <w:rFonts w:ascii="Times New Roman" w:eastAsia="Times New Roman" w:hAnsi="Times New Roman" w:cs="Times New Roman"/>
-          <w:bCs/>
-          <w:color w:val="222222"/>
-        </w:rPr>
-        <w:t>, J</w:t>
-      </w:r>
-      <w:r>
-        <w:rPr>
-          <w:rFonts w:ascii="Times New Roman" w:eastAsia="Times New Roman" w:hAnsi="Times New Roman" w:cs="Times New Roman"/>
-          <w:bCs/>
-          <w:color w:val="222222"/>
-        </w:rPr>
-        <w:t xml:space="preserve"> (September, 2019</w:t>
-      </w:r>
-      <w:r>
-        <w:rPr>
-          <w:rFonts w:ascii="Times New Roman" w:eastAsia="Times New Roman" w:hAnsi="Times New Roman" w:cs="Times New Roman"/>
-          <w:bCs/>
-          <w:color w:val="222222"/>
-        </w:rPr>
-        <w:t>)</w:t>
-      </w:r>
-      <w:r>
-        <w:rPr>
-          <w:rFonts w:ascii="Times New Roman" w:eastAsia="Times New Roman" w:hAnsi="Times New Roman" w:cs="Times New Roman"/>
-          <w:bCs/>
-          <w:color w:val="222222"/>
-        </w:rPr>
-        <w:t xml:space="preserve">. </w:t>
+        <w:t>, J., Shekhar, A., Kurian, S. (</w:t>
+      </w:r>
+      <w:proofErr w:type="gramStart"/>
+      <w:r>
+        <w:rPr>
+          <w:rFonts w:ascii="Times New Roman" w:eastAsia="Times New Roman" w:hAnsi="Times New Roman" w:cs="Times New Roman"/>
+          <w:bCs/>
+          <w:color w:val="222222"/>
+        </w:rPr>
+        <w:t>October,</w:t>
+      </w:r>
+      <w:proofErr w:type="gramEnd"/>
+      <w:r>
+        <w:rPr>
+          <w:rFonts w:ascii="Times New Roman" w:eastAsia="Times New Roman" w:hAnsi="Times New Roman" w:cs="Times New Roman"/>
+          <w:bCs/>
+          <w:color w:val="222222"/>
+        </w:rPr>
+        <w:t xml:space="preserve"> 2019). </w:t>
       </w:r>
       <w:r>
         <w:rPr>
@@ -6759,7 +6524,416 @@
           <w:iCs/>
           <w:color w:val="222222"/>
         </w:rPr>
-        <w:t xml:space="preserve">The Relation Between Positive Symptoms and Suicidal Ideation and Behaviors </w:t>
+        <w:t>Towards Precision Medicine for Mood Disorders: Objective assessment and targeted therapeutics for depression and mania</w:t>
+      </w:r>
+      <w:r>
+        <w:rPr>
+          <w:rFonts w:ascii="Times New Roman" w:eastAsia="Times New Roman" w:hAnsi="Times New Roman" w:cs="Times New Roman"/>
+          <w:bCs/>
+          <w:color w:val="222222"/>
+        </w:rPr>
+        <w:t xml:space="preserve">. </w:t>
+      </w:r>
+      <w:r>
+        <w:rPr>
+          <w:rFonts w:ascii="Times New Roman" w:eastAsia="Times New Roman" w:hAnsi="Times New Roman" w:cs="Times New Roman"/>
+          <w:bCs/>
+          <w:color w:val="222222"/>
+        </w:rPr>
+        <w:t>Poster present</w:t>
+      </w:r>
+      <w:r>
+        <w:rPr>
+          <w:rFonts w:ascii="Times New Roman" w:eastAsia="Times New Roman" w:hAnsi="Times New Roman" w:cs="Times New Roman"/>
+          <w:bCs/>
+          <w:color w:val="222222"/>
+        </w:rPr>
+        <w:t>ation</w:t>
+      </w:r>
+      <w:r>
+        <w:rPr>
+          <w:rFonts w:ascii="Times New Roman" w:eastAsia="Times New Roman" w:hAnsi="Times New Roman" w:cs="Times New Roman"/>
+          <w:bCs/>
+          <w:color w:val="222222"/>
+        </w:rPr>
+        <w:t xml:space="preserve"> at the </w:t>
+      </w:r>
+      <w:proofErr w:type="spellStart"/>
+      <w:r>
+        <w:rPr>
+          <w:rFonts w:ascii="Times New Roman" w:eastAsia="Times New Roman" w:hAnsi="Times New Roman" w:cs="Times New Roman"/>
+          <w:bCs/>
+          <w:color w:val="222222"/>
+        </w:rPr>
+        <w:t>XXVIIth</w:t>
+      </w:r>
+      <w:proofErr w:type="spellEnd"/>
+      <w:r>
+        <w:rPr>
+          <w:rFonts w:ascii="Times New Roman" w:eastAsia="Times New Roman" w:hAnsi="Times New Roman" w:cs="Times New Roman"/>
+          <w:bCs/>
+          <w:color w:val="222222"/>
+        </w:rPr>
+        <w:t xml:space="preserve"> </w:t>
+      </w:r>
+      <w:r>
+        <w:rPr>
+          <w:rFonts w:ascii="Times New Roman" w:eastAsia="Times New Roman" w:hAnsi="Times New Roman" w:cs="Times New Roman"/>
+          <w:bCs/>
+          <w:color w:val="222222"/>
+        </w:rPr>
+        <w:t>World Congress of Psychiatric Genetics (WCPG)</w:t>
+      </w:r>
+      <w:r>
+        <w:rPr>
+          <w:rFonts w:ascii="Times New Roman" w:eastAsia="Times New Roman" w:hAnsi="Times New Roman" w:cs="Times New Roman"/>
+          <w:bCs/>
+          <w:color w:val="222222"/>
+        </w:rPr>
+        <w:t>.</w:t>
+      </w:r>
+      <w:r>
+        <w:rPr>
+          <w:rFonts w:ascii="Times New Roman" w:eastAsia="Times New Roman" w:hAnsi="Times New Roman" w:cs="Times New Roman"/>
+          <w:bCs/>
+          <w:color w:val="222222"/>
+        </w:rPr>
+        <w:t xml:space="preserve"> Los Angeles, California</w:t>
+      </w:r>
+      <w:r>
+        <w:rPr>
+          <w:rFonts w:ascii="Times New Roman" w:eastAsia="Times New Roman" w:hAnsi="Times New Roman" w:cs="Times New Roman"/>
+          <w:bCs/>
+          <w:color w:val="222222"/>
+        </w:rPr>
+        <w:t>.</w:t>
+      </w:r>
+    </w:p>
+    <w:p>
+      <w:pPr>
+        <w:spacing w:line="240" w:lineRule="auto"/>
+        <w:ind w:left="720" w:hanging="720"/>
+        <w:rPr>
+          <w:rFonts w:ascii="Times New Roman" w:eastAsia="Times New Roman" w:hAnsi="Times New Roman" w:cs="Times New Roman"/>
+          <w:bCs/>
+          <w:color w:val="222222"/>
+        </w:rPr>
+      </w:pPr>
+    </w:p>
+    <w:p>
+      <w:pPr>
+        <w:spacing w:line="240" w:lineRule="auto"/>
+        <w:ind w:left="720" w:hanging="720"/>
+        <w:rPr>
+          <w:rFonts w:ascii="Times New Roman" w:eastAsia="Times New Roman" w:hAnsi="Times New Roman" w:cs="Times New Roman"/>
+          <w:bCs/>
+          <w:color w:val="222222"/>
+          <w:highlight w:val="white"/>
+        </w:rPr>
+      </w:pPr>
+      <w:r>
+        <w:rPr>
+          <w:rFonts w:ascii="Times New Roman" w:eastAsia="Times New Roman" w:hAnsi="Times New Roman" w:cs="Times New Roman"/>
+          <w:bCs/>
+          <w:color w:val="222222"/>
+        </w:rPr>
+        <w:t>Jay</w:t>
+      </w:r>
+      <w:r>
+        <w:rPr>
+          <w:rFonts w:ascii="Times New Roman" w:eastAsia="Times New Roman" w:hAnsi="Times New Roman" w:cs="Times New Roman"/>
+          <w:bCs/>
+          <w:color w:val="222222"/>
+        </w:rPr>
+        <w:t>, S.,</w:t>
+      </w:r>
+      <w:r>
+        <w:rPr>
+          <w:rFonts w:ascii="Times New Roman" w:eastAsia="Times New Roman" w:hAnsi="Times New Roman" w:cs="Times New Roman"/>
+          <w:bCs/>
+          <w:color w:val="222222"/>
+        </w:rPr>
+        <w:t xml:space="preserve"> Thompson</w:t>
+      </w:r>
+      <w:r>
+        <w:rPr>
+          <w:rFonts w:ascii="Times New Roman" w:eastAsia="Times New Roman" w:hAnsi="Times New Roman" w:cs="Times New Roman"/>
+          <w:bCs/>
+          <w:color w:val="222222"/>
+        </w:rPr>
+        <w:t>, E.,</w:t>
+      </w:r>
+      <w:r>
+        <w:rPr>
+          <w:rFonts w:ascii="Times New Roman" w:eastAsia="Times New Roman" w:hAnsi="Times New Roman" w:cs="Times New Roman"/>
+          <w:bCs/>
+          <w:color w:val="222222"/>
+        </w:rPr>
+        <w:t xml:space="preserve"> </w:t>
+      </w:r>
+      <w:r>
+        <w:rPr>
+          <w:rFonts w:ascii="Times New Roman" w:eastAsia="Times New Roman" w:hAnsi="Times New Roman" w:cs="Times New Roman"/>
+          <w:b/>
+          <w:color w:val="222222"/>
+        </w:rPr>
+        <w:t>Phalen, P</w:t>
+      </w:r>
+      <w:r>
+        <w:rPr>
+          <w:rFonts w:ascii="Times New Roman" w:eastAsia="Times New Roman" w:hAnsi="Times New Roman" w:cs="Times New Roman"/>
+          <w:bCs/>
+          <w:color w:val="222222"/>
+        </w:rPr>
+        <w:t>.,</w:t>
+      </w:r>
+      <w:r>
+        <w:rPr>
+          <w:rFonts w:ascii="Times New Roman" w:eastAsia="Times New Roman" w:hAnsi="Times New Roman" w:cs="Times New Roman"/>
+          <w:bCs/>
+          <w:color w:val="222222"/>
+        </w:rPr>
+        <w:t xml:space="preserve"> Shan</w:t>
+      </w:r>
+      <w:r>
+        <w:rPr>
+          <w:rFonts w:ascii="Times New Roman" w:eastAsia="Times New Roman" w:hAnsi="Times New Roman" w:cs="Times New Roman"/>
+          <w:bCs/>
+          <w:color w:val="222222"/>
+        </w:rPr>
+        <w:t>, L.,</w:t>
+      </w:r>
+      <w:r>
+        <w:rPr>
+          <w:rFonts w:ascii="Times New Roman" w:eastAsia="Times New Roman" w:hAnsi="Times New Roman" w:cs="Times New Roman"/>
+          <w:bCs/>
+          <w:color w:val="222222"/>
+        </w:rPr>
+        <w:t xml:space="preserve"> </w:t>
+      </w:r>
+      <w:proofErr w:type="spellStart"/>
+      <w:r>
+        <w:rPr>
+          <w:rFonts w:ascii="Times New Roman" w:eastAsia="Times New Roman" w:hAnsi="Times New Roman" w:cs="Times New Roman"/>
+          <w:bCs/>
+          <w:color w:val="222222"/>
+        </w:rPr>
+        <w:t>Rakhshan</w:t>
+      </w:r>
+      <w:proofErr w:type="spellEnd"/>
+      <w:r>
+        <w:rPr>
+          <w:rFonts w:ascii="Times New Roman" w:eastAsia="Times New Roman" w:hAnsi="Times New Roman" w:cs="Times New Roman"/>
+          <w:bCs/>
+          <w:color w:val="222222"/>
+        </w:rPr>
+        <w:t xml:space="preserve"> </w:t>
+      </w:r>
+      <w:proofErr w:type="spellStart"/>
+      <w:r>
+        <w:rPr>
+          <w:rFonts w:ascii="Times New Roman" w:eastAsia="Times New Roman" w:hAnsi="Times New Roman" w:cs="Times New Roman"/>
+          <w:bCs/>
+          <w:color w:val="222222"/>
+        </w:rPr>
+        <w:t>Rouhakhtar</w:t>
+      </w:r>
+      <w:proofErr w:type="spellEnd"/>
+      <w:r>
+        <w:rPr>
+          <w:rFonts w:ascii="Times New Roman" w:eastAsia="Times New Roman" w:hAnsi="Times New Roman" w:cs="Times New Roman"/>
+          <w:bCs/>
+          <w:color w:val="222222"/>
+        </w:rPr>
+        <w:t>, P.,</w:t>
+      </w:r>
+      <w:r>
+        <w:rPr>
+          <w:rFonts w:ascii="Times New Roman" w:eastAsia="Times New Roman" w:hAnsi="Times New Roman" w:cs="Times New Roman"/>
+          <w:bCs/>
+          <w:color w:val="222222"/>
+        </w:rPr>
+        <w:t xml:space="preserve"> </w:t>
+      </w:r>
+      <w:proofErr w:type="spellStart"/>
+      <w:r>
+        <w:rPr>
+          <w:rFonts w:ascii="Times New Roman" w:eastAsia="Times New Roman" w:hAnsi="Times New Roman" w:cs="Times New Roman"/>
+          <w:bCs/>
+          <w:color w:val="222222"/>
+        </w:rPr>
+        <w:t>Andorko</w:t>
+      </w:r>
+      <w:proofErr w:type="spellEnd"/>
+      <w:r>
+        <w:rPr>
+          <w:rFonts w:ascii="Times New Roman" w:eastAsia="Times New Roman" w:hAnsi="Times New Roman" w:cs="Times New Roman"/>
+          <w:bCs/>
+          <w:color w:val="222222"/>
+        </w:rPr>
+        <w:t>, N.,</w:t>
+      </w:r>
+      <w:r>
+        <w:rPr>
+          <w:rFonts w:ascii="Times New Roman" w:eastAsia="Times New Roman" w:hAnsi="Times New Roman" w:cs="Times New Roman"/>
+          <w:bCs/>
+          <w:color w:val="222222"/>
+        </w:rPr>
+        <w:t xml:space="preserve"> Fitzgerald</w:t>
+      </w:r>
+      <w:r>
+        <w:rPr>
+          <w:rFonts w:ascii="Times New Roman" w:eastAsia="Times New Roman" w:hAnsi="Times New Roman" w:cs="Times New Roman"/>
+          <w:bCs/>
+          <w:color w:val="222222"/>
+        </w:rPr>
+        <w:t>, J.,</w:t>
+      </w:r>
+      <w:r>
+        <w:rPr>
+          <w:rFonts w:ascii="Times New Roman" w:eastAsia="Times New Roman" w:hAnsi="Times New Roman" w:cs="Times New Roman"/>
+          <w:bCs/>
+          <w:color w:val="222222"/>
+        </w:rPr>
+        <w:t xml:space="preserve"> </w:t>
+      </w:r>
+      <w:proofErr w:type="spellStart"/>
+      <w:r>
+        <w:rPr>
+          <w:rFonts w:ascii="Times New Roman" w:eastAsia="Times New Roman" w:hAnsi="Times New Roman" w:cs="Times New Roman"/>
+          <w:bCs/>
+          <w:color w:val="222222"/>
+        </w:rPr>
+        <w:t>Millman</w:t>
+      </w:r>
+      <w:proofErr w:type="spellEnd"/>
+      <w:r>
+        <w:rPr>
+          <w:rFonts w:ascii="Times New Roman" w:eastAsia="Times New Roman" w:hAnsi="Times New Roman" w:cs="Times New Roman"/>
+          <w:bCs/>
+          <w:color w:val="222222"/>
+        </w:rPr>
+        <w:t>, Z.,</w:t>
+      </w:r>
+      <w:r>
+        <w:rPr>
+          <w:rFonts w:ascii="Times New Roman" w:eastAsia="Times New Roman" w:hAnsi="Times New Roman" w:cs="Times New Roman"/>
+          <w:bCs/>
+          <w:color w:val="222222"/>
+        </w:rPr>
+        <w:t xml:space="preserve"> Redman</w:t>
+      </w:r>
+      <w:r>
+        <w:rPr>
+          <w:rFonts w:ascii="Times New Roman" w:eastAsia="Times New Roman" w:hAnsi="Times New Roman" w:cs="Times New Roman"/>
+          <w:bCs/>
+          <w:color w:val="222222"/>
+        </w:rPr>
+        <w:t>, S.,</w:t>
+      </w:r>
+      <w:r>
+        <w:rPr>
+          <w:rFonts w:ascii="Times New Roman" w:eastAsia="Times New Roman" w:hAnsi="Times New Roman" w:cs="Times New Roman"/>
+          <w:bCs/>
+          <w:color w:val="222222"/>
+        </w:rPr>
+        <w:t xml:space="preserve"> Roemer</w:t>
+      </w:r>
+      <w:r>
+        <w:rPr>
+          <w:rFonts w:ascii="Times New Roman" w:eastAsia="Times New Roman" w:hAnsi="Times New Roman" w:cs="Times New Roman"/>
+          <w:bCs/>
+          <w:color w:val="222222"/>
+        </w:rPr>
+        <w:t>, C.,</w:t>
+      </w:r>
+      <w:r>
+        <w:rPr>
+          <w:rFonts w:ascii="Times New Roman" w:eastAsia="Times New Roman" w:hAnsi="Times New Roman" w:cs="Times New Roman"/>
+          <w:bCs/>
+          <w:color w:val="222222"/>
+        </w:rPr>
+        <w:t xml:space="preserve"> DeLuca</w:t>
+      </w:r>
+      <w:r>
+        <w:rPr>
+          <w:rFonts w:ascii="Times New Roman" w:eastAsia="Times New Roman" w:hAnsi="Times New Roman" w:cs="Times New Roman"/>
+          <w:bCs/>
+          <w:color w:val="222222"/>
+        </w:rPr>
+        <w:t>, J.,</w:t>
+      </w:r>
+      <w:r>
+        <w:rPr>
+          <w:rFonts w:ascii="Times New Roman" w:eastAsia="Times New Roman" w:hAnsi="Times New Roman" w:cs="Times New Roman"/>
+          <w:bCs/>
+          <w:color w:val="222222"/>
+        </w:rPr>
+        <w:t xml:space="preserve"> Petti</w:t>
+      </w:r>
+      <w:r>
+        <w:rPr>
+          <w:rFonts w:ascii="Times New Roman" w:eastAsia="Times New Roman" w:hAnsi="Times New Roman" w:cs="Times New Roman"/>
+          <w:bCs/>
+          <w:color w:val="222222"/>
+        </w:rPr>
+        <w:t>, E.,</w:t>
+      </w:r>
+      <w:r>
+        <w:rPr>
+          <w:rFonts w:ascii="Times New Roman" w:eastAsia="Times New Roman" w:hAnsi="Times New Roman" w:cs="Times New Roman"/>
+          <w:bCs/>
+          <w:color w:val="222222"/>
+        </w:rPr>
+        <w:t xml:space="preserve"> Bridgewater</w:t>
+      </w:r>
+      <w:r>
+        <w:rPr>
+          <w:rFonts w:ascii="Times New Roman" w:eastAsia="Times New Roman" w:hAnsi="Times New Roman" w:cs="Times New Roman"/>
+          <w:bCs/>
+          <w:color w:val="222222"/>
+        </w:rPr>
+        <w:t>, M.,</w:t>
+      </w:r>
+      <w:r>
+        <w:rPr>
+          <w:rFonts w:ascii="Times New Roman" w:eastAsia="Times New Roman" w:hAnsi="Times New Roman" w:cs="Times New Roman"/>
+          <w:bCs/>
+          <w:color w:val="222222"/>
+        </w:rPr>
+        <w:t xml:space="preserve"> Schiffman</w:t>
+      </w:r>
+      <w:r>
+        <w:rPr>
+          <w:rFonts w:ascii="Times New Roman" w:eastAsia="Times New Roman" w:hAnsi="Times New Roman" w:cs="Times New Roman"/>
+          <w:bCs/>
+          <w:color w:val="222222"/>
+        </w:rPr>
+        <w:t>, J</w:t>
+      </w:r>
+      <w:r>
+        <w:rPr>
+          <w:rFonts w:ascii="Times New Roman" w:eastAsia="Times New Roman" w:hAnsi="Times New Roman" w:cs="Times New Roman"/>
+          <w:bCs/>
+          <w:color w:val="222222"/>
+        </w:rPr>
+        <w:t xml:space="preserve"> (September, 2019</w:t>
+      </w:r>
+      <w:r>
+        <w:rPr>
+          <w:rFonts w:ascii="Times New Roman" w:eastAsia="Times New Roman" w:hAnsi="Times New Roman" w:cs="Times New Roman"/>
+          <w:bCs/>
+          <w:color w:val="222222"/>
+        </w:rPr>
+        <w:t>)</w:t>
+      </w:r>
+      <w:r>
+        <w:rPr>
+          <w:rFonts w:ascii="Times New Roman" w:eastAsia="Times New Roman" w:hAnsi="Times New Roman" w:cs="Times New Roman"/>
+          <w:bCs/>
+          <w:color w:val="222222"/>
+        </w:rPr>
+        <w:t xml:space="preserve">. </w:t>
       </w:r>
       <w:r>
         <w:rPr>
@@ -6769,7 +6943,7 @@
           <w:iCs/>
           <w:color w:val="222222"/>
         </w:rPr>
-        <w:t>i</w:t>
+        <w:t xml:space="preserve">The Relation Between Positive Symptoms and Suicidal Ideation and Behaviors </w:t>
       </w:r>
       <w:r>
         <w:rPr>
@@ -6779,9 +6953,8 @@
           <w:iCs/>
           <w:color w:val="222222"/>
         </w:rPr>
-        <w:t xml:space="preserve">n Adolescents </w:t>
-      </w:r>
-      <w:proofErr w:type="gramStart"/>
+        <w:t>i</w:t>
+      </w:r>
       <w:r>
         <w:rPr>
           <w:rFonts w:ascii="Times New Roman" w:eastAsia="Times New Roman" w:hAnsi="Times New Roman" w:cs="Times New Roman"/>
@@ -6790,9 +6963,9 @@
           <w:iCs/>
           <w:color w:val="222222"/>
         </w:rPr>
-        <w:t>At</w:t>
-      </w:r>
-      <w:proofErr w:type="gramEnd"/>
+        <w:t xml:space="preserve">n Adolescents </w:t>
+      </w:r>
+      <w:proofErr w:type="gramStart"/>
       <w:r>
         <w:rPr>
           <w:rFonts w:ascii="Times New Roman" w:eastAsia="Times New Roman" w:hAnsi="Times New Roman" w:cs="Times New Roman"/>
@@ -6801,6 +6974,17 @@
           <w:iCs/>
           <w:color w:val="222222"/>
         </w:rPr>
+        <w:t>At</w:t>
+      </w:r>
+      <w:proofErr w:type="gramEnd"/>
+      <w:r>
+        <w:rPr>
+          <w:rFonts w:ascii="Times New Roman" w:eastAsia="Times New Roman" w:hAnsi="Times New Roman" w:cs="Times New Roman"/>
+          <w:bCs/>
+          <w:i/>
+          <w:iCs/>
+          <w:color w:val="222222"/>
+        </w:rPr>
         <w:t xml:space="preserve"> Clinical High Risk For Psychosis</w:t>
       </w:r>
       <w:r>
@@ -6855,28 +7039,18 @@
     <w:p>
       <w:pPr>
         <w:spacing w:line="240" w:lineRule="auto"/>
-        <w:rPr>
-          <w:rFonts w:ascii="Times New Roman" w:eastAsia="Times New Roman" w:hAnsi="Times New Roman" w:cs="Times New Roman"/>
-          <w:b/>
+        <w:ind w:left="720" w:hanging="720"/>
+      </w:pPr>
+      <w:r>
+        <w:rPr>
+          <w:rFonts w:ascii="Times New Roman" w:eastAsia="Times New Roman" w:hAnsi="Times New Roman" w:cs="Times New Roman"/>
+          <w:b/>
+          <w:bCs/>
           <w:color w:val="222222"/>
           <w:highlight w:val="white"/>
-        </w:rPr>
-      </w:pPr>
-    </w:p>
-    <w:p>
-      <w:pPr>
-        <w:spacing w:line="240" w:lineRule="auto"/>
-        <w:ind w:left="720" w:hanging="720"/>
-      </w:pPr>
-      <w:r>
-        <w:rPr>
-          <w:rFonts w:ascii="Times New Roman" w:eastAsia="Times New Roman" w:hAnsi="Times New Roman" w:cs="Times New Roman"/>
-          <w:b/>
-          <w:bCs/>
-          <w:color w:val="222222"/>
-          <w:highlight w:val="white"/>
-          <w:shd w:val="clear" w:color="auto" w:fill="FFFFFF"/>
-        </w:rPr>
+          <w:shd w:val="clear" w:color="auto" w:fill="FFFFFF"/>
+        </w:rPr>
+        <w:lastRenderedPageBreak/>
         <w:t xml:space="preserve">Phalen, P. </w:t>
       </w:r>
       <w:r>
@@ -8382,7 +8556,6 @@
           <w:b/>
           <w:color w:val="222222"/>
         </w:rPr>
-        <w:lastRenderedPageBreak/>
         <w:t>Phalen, P. L.</w:t>
       </w:r>
       <w:r>
@@ -8439,12 +8612,6 @@
         </w:rPr>
         <w:t>Poster presentation at the Indiana Psychological Association Conference, Indianapolis, IN.</w:t>
       </w:r>
-    </w:p>
-    <w:p>
-      <w:pPr>
-        <w:shd w:val="clear" w:color="auto" w:fill="FFFFFF"/>
-        <w:spacing w:line="240" w:lineRule="auto"/>
-      </w:pPr>
     </w:p>
     <w:p>
       <w:pPr>
@@ -9984,7 +10151,6 @@
         <w:rPr>
           <w:rFonts w:ascii="Times New Roman" w:eastAsia="Times New Roman" w:hAnsi="Times New Roman" w:cs="Times New Roman"/>
         </w:rPr>
-        <w:lastRenderedPageBreak/>
         <w:t>2014-2015</w:t>
       </w:r>
       <w:r>
@@ -10427,20 +10593,7 @@
               </w:rPr>
               <w:t>American Journal of Preventive Medicine</w:t>
             </w:r>
-            <w:r>
-              <w:rPr>
-                <w:rFonts w:ascii="Times New Roman" w:eastAsia="Times New Roman" w:hAnsi="Times New Roman" w:cs="Times New Roman"/>
-                <w:i/>
-                <w:iCs/>
-              </w:rPr>
-              <w:t xml:space="preserve"> </w:t>
-            </w:r>
           </w:p>
-        </w:tc>
-        <w:tc>
-          <w:tcPr>
-            <w:tcW w:w="5035" w:type="dxa"/>
-          </w:tcPr>
           <w:p>
             <w:pPr>
               <w:tabs>
@@ -10478,6 +10631,53 @@
                 <w:iCs/>
               </w:rPr>
               <w:t xml:space="preserve"> Therapy</w:t>
+            </w:r>
+          </w:p>
+          <w:p>
+            <w:pPr>
+              <w:tabs>
+                <w:tab w:val="left" w:pos="1800"/>
+              </w:tabs>
+              <w:spacing w:line="240" w:lineRule="auto"/>
+              <w:rPr>
+                <w:rFonts w:ascii="Times New Roman" w:eastAsia="Times New Roman" w:hAnsi="Times New Roman" w:cs="Times New Roman"/>
+                <w:i/>
+                <w:iCs/>
+              </w:rPr>
+            </w:pPr>
+          </w:p>
+        </w:tc>
+        <w:tc>
+          <w:tcPr>
+            <w:tcW w:w="5035" w:type="dxa"/>
+          </w:tcPr>
+          <w:p>
+            <w:pPr>
+              <w:tabs>
+                <w:tab w:val="left" w:pos="1800"/>
+              </w:tabs>
+              <w:spacing w:line="240" w:lineRule="auto"/>
+              <w:rPr>
+                <w:rFonts w:ascii="Times New Roman" w:eastAsia="Times New Roman" w:hAnsi="Times New Roman" w:cs="Times New Roman"/>
+                <w:i/>
+                <w:iCs/>
+              </w:rPr>
+            </w:pPr>
+            <w:r>
+              <w:rPr>
+                <w:rFonts w:ascii="Times New Roman" w:eastAsia="Times New Roman" w:hAnsi="Times New Roman" w:cs="Times New Roman"/>
+                <w:i/>
+                <w:iCs/>
+              </w:rPr>
+              <w:t>Injury Prevention</w:t>
+            </w:r>
+            <w:r>
+              <w:rPr>
+                <w:rFonts w:ascii="Times New Roman" w:eastAsia="Times New Roman" w:hAnsi="Times New Roman" w:cs="Times New Roman"/>
+                <w:i/>
+                <w:iCs/>
+              </w:rPr>
+              <w:t xml:space="preserve"> </w:t>
             </w:r>
           </w:p>
           <w:p>
@@ -10579,22 +10779,22 @@
               <w:t>Psychiatry Research</w:t>
             </w:r>
           </w:p>
+          <w:p>
+            <w:pPr>
+              <w:tabs>
+                <w:tab w:val="left" w:pos="1800"/>
+              </w:tabs>
+              <w:spacing w:line="240" w:lineRule="auto"/>
+              <w:rPr>
+                <w:rFonts w:ascii="Times New Roman" w:eastAsia="Times New Roman" w:hAnsi="Times New Roman" w:cs="Times New Roman"/>
+                <w:i/>
+                <w:iCs/>
+              </w:rPr>
+            </w:pPr>
+          </w:p>
         </w:tc>
       </w:tr>
     </w:tbl>
-    <w:p>
-      <w:pPr>
-        <w:tabs>
-          <w:tab w:val="left" w:pos="1800"/>
-        </w:tabs>
-        <w:spacing w:line="240" w:lineRule="auto"/>
-        <w:rPr>
-          <w:rFonts w:ascii="Times New Roman" w:eastAsia="Times New Roman" w:hAnsi="Times New Roman" w:cs="Times New Roman"/>
-          <w:i/>
-          <w:iCs/>
-        </w:rPr>
-      </w:pPr>
-    </w:p>
     <w:p>
       <w:pPr>
         <w:tabs>

</xml_diff>

<commit_message>
fix url for twitter shares -- must be direct
</commit_message>
<xml_diff>
--- a/cv/phalen-website-cv.docx
+++ b/cv/phalen-website-cv.docx
@@ -328,16 +328,8 @@
           <w:rFonts w:ascii="Times New Roman" w:eastAsia="Times New Roman" w:hAnsi="Times New Roman" w:cs="Times New Roman"/>
         </w:rPr>
         <w:tab/>
-        <w:t xml:space="preserve">Thesis advisor: Dr. Mark </w:t>
-      </w:r>
-      <w:proofErr w:type="spellStart"/>
-      <w:r>
-        <w:rPr>
-          <w:rFonts w:ascii="Times New Roman" w:eastAsia="Times New Roman" w:hAnsi="Times New Roman" w:cs="Times New Roman"/>
-        </w:rPr>
-        <w:t>Hinchliff</w:t>
-      </w:r>
-      <w:proofErr w:type="spellEnd"/>
+        <w:t>Thesis advisor: Dr. Mark Hinchliff</w:t>
+      </w:r>
     </w:p>
     <w:p>
       <w:pPr>
@@ -932,21 +924,12 @@
         </w:rPr>
         <w:tab/>
       </w:r>
-      <w:proofErr w:type="spellStart"/>
-      <w:r>
-        <w:rPr>
-          <w:rFonts w:ascii="Times New Roman" w:eastAsia="Times New Roman" w:hAnsi="Times New Roman" w:cs="Times New Roman"/>
-          <w:b/>
-        </w:rPr>
-        <w:t>Javascript</w:t>
-      </w:r>
-      <w:proofErr w:type="spellEnd"/>
-      <w:r>
-        <w:rPr>
-          <w:rFonts w:ascii="Times New Roman" w:eastAsia="Times New Roman" w:hAnsi="Times New Roman" w:cs="Times New Roman"/>
-          <w:b/>
-        </w:rPr>
-        <w:t>/HTML/CSS</w:t>
+      <w:r>
+        <w:rPr>
+          <w:rFonts w:ascii="Times New Roman" w:eastAsia="Times New Roman" w:hAnsi="Times New Roman" w:cs="Times New Roman"/>
+          <w:b/>
+        </w:rPr>
+        <w:t>Javascript/HTML/CSS</w:t>
       </w:r>
     </w:p>
     <w:p>
@@ -1358,23 +1341,7 @@
           <w:rFonts w:ascii="Times New Roman" w:eastAsia="Times New Roman" w:hAnsi="Times New Roman" w:cs="Times New Roman"/>
           <w:color w:val="auto"/>
         </w:rPr>
-        <w:t xml:space="preserve">Jones, N., Atterbury, K., Byrne, L., </w:t>
-      </w:r>
-      <w:proofErr w:type="spellStart"/>
-      <w:r>
-        <w:rPr>
-          <w:rFonts w:ascii="Times New Roman" w:eastAsia="Times New Roman" w:hAnsi="Times New Roman" w:cs="Times New Roman"/>
-          <w:color w:val="auto"/>
-        </w:rPr>
-        <w:t>Carras</w:t>
-      </w:r>
-      <w:proofErr w:type="spellEnd"/>
-      <w:r>
-        <w:rPr>
-          <w:rFonts w:ascii="Times New Roman" w:eastAsia="Times New Roman" w:hAnsi="Times New Roman" w:cs="Times New Roman"/>
-          <w:color w:val="auto"/>
-        </w:rPr>
-        <w:t xml:space="preserve">, M., Hansen, M., &amp; </w:t>
+        <w:t xml:space="preserve">Jones, N., Atterbury, K., Byrne, L., Carras, M., Hansen, M., &amp; </w:t>
       </w:r>
       <w:r>
         <w:rPr>
@@ -1434,14 +1401,12 @@
           <w:rFonts w:ascii="Times New Roman" w:hAnsi="Times New Roman" w:cs="Times New Roman"/>
         </w:rPr>
       </w:pPr>
-      <w:proofErr w:type="spellStart"/>
       <w:r>
         <w:rPr>
           <w:rFonts w:ascii="Times New Roman" w:hAnsi="Times New Roman" w:cs="Times New Roman"/>
         </w:rPr>
         <w:t>Kivisto</w:t>
       </w:r>
-      <w:proofErr w:type="spellEnd"/>
       <w:r>
         <w:rPr>
           <w:rFonts w:ascii="Times New Roman" w:hAnsi="Times New Roman" w:cs="Times New Roman"/>
@@ -1454,19 +1419,11 @@
         </w:rPr>
         <w:t xml:space="preserve"> A. J., </w:t>
       </w:r>
-      <w:proofErr w:type="spellStart"/>
-      <w:r>
-        <w:rPr>
-          <w:rFonts w:ascii="Times New Roman" w:hAnsi="Times New Roman" w:cs="Times New Roman"/>
-        </w:rPr>
-        <w:t>Kivisto</w:t>
-      </w:r>
-      <w:proofErr w:type="spellEnd"/>
-      <w:r>
-        <w:rPr>
-          <w:rFonts w:ascii="Times New Roman" w:hAnsi="Times New Roman" w:cs="Times New Roman"/>
-        </w:rPr>
-        <w:t xml:space="preserve">, </w:t>
+      <w:r>
+        <w:rPr>
+          <w:rFonts w:ascii="Times New Roman" w:hAnsi="Times New Roman" w:cs="Times New Roman"/>
+        </w:rPr>
+        <w:t xml:space="preserve">Kivisto, </w:t>
       </w:r>
       <w:r>
         <w:rPr>
@@ -1474,19 +1431,11 @@
         </w:rPr>
         <w:t xml:space="preserve">K. L., </w:t>
       </w:r>
-      <w:proofErr w:type="spellStart"/>
-      <w:r>
-        <w:rPr>
-          <w:rFonts w:ascii="Times New Roman" w:hAnsi="Times New Roman" w:cs="Times New Roman"/>
-        </w:rPr>
-        <w:t>Gurnell</w:t>
-      </w:r>
-      <w:proofErr w:type="spellEnd"/>
-      <w:r>
-        <w:rPr>
-          <w:rFonts w:ascii="Times New Roman" w:hAnsi="Times New Roman" w:cs="Times New Roman"/>
-        </w:rPr>
-        <w:t xml:space="preserve">, </w:t>
+      <w:r>
+        <w:rPr>
+          <w:rFonts w:ascii="Times New Roman" w:hAnsi="Times New Roman" w:cs="Times New Roman"/>
+        </w:rPr>
+        <w:t xml:space="preserve">Gurnell, </w:t>
       </w:r>
       <w:r>
         <w:rPr>
@@ -1592,47 +1541,11 @@
           <w:rFonts w:ascii="Times New Roman" w:hAnsi="Times New Roman" w:cs="Times New Roman"/>
         </w:rPr>
       </w:pPr>
-      <w:proofErr w:type="spellStart"/>
-      <w:r>
-        <w:rPr>
-          <w:rFonts w:ascii="Times New Roman" w:hAnsi="Times New Roman" w:cs="Times New Roman"/>
-        </w:rPr>
-        <w:t>Muralidharan</w:t>
-      </w:r>
-      <w:proofErr w:type="spellEnd"/>
-      <w:r>
-        <w:rPr>
-          <w:rFonts w:ascii="Times New Roman" w:hAnsi="Times New Roman" w:cs="Times New Roman"/>
-        </w:rPr>
-        <w:t xml:space="preserve">, A., </w:t>
-      </w:r>
-      <w:proofErr w:type="spellStart"/>
-      <w:r>
-        <w:rPr>
-          <w:rFonts w:ascii="Times New Roman" w:hAnsi="Times New Roman" w:cs="Times New Roman"/>
-        </w:rPr>
-        <w:t>Peeples</w:t>
-      </w:r>
-      <w:proofErr w:type="spellEnd"/>
-      <w:r>
-        <w:rPr>
-          <w:rFonts w:ascii="Times New Roman" w:hAnsi="Times New Roman" w:cs="Times New Roman"/>
-        </w:rPr>
-        <w:t xml:space="preserve">, A.D., Hack, S.M., Fortuna, K.L., </w:t>
-      </w:r>
-      <w:proofErr w:type="spellStart"/>
-      <w:r>
-        <w:rPr>
-          <w:rFonts w:ascii="Times New Roman" w:hAnsi="Times New Roman" w:cs="Times New Roman"/>
-        </w:rPr>
-        <w:t>Klingaman</w:t>
-      </w:r>
-      <w:proofErr w:type="spellEnd"/>
-      <w:r>
-        <w:rPr>
-          <w:rFonts w:ascii="Times New Roman" w:hAnsi="Times New Roman" w:cs="Times New Roman"/>
-        </w:rPr>
-        <w:t xml:space="preserve">, E.A., Stahl, N.F., </w:t>
+      <w:r>
+        <w:rPr>
+          <w:rFonts w:ascii="Times New Roman" w:hAnsi="Times New Roman" w:cs="Times New Roman"/>
+        </w:rPr>
+        <w:t xml:space="preserve">Muralidharan, A., Peeples, A.D., Hack, S.M., Fortuna, K.L., Klingaman, E.A., Stahl, N.F., </w:t>
       </w:r>
       <w:r>
         <w:rPr>
@@ -1642,19 +1555,11 @@
         </w:rPr>
         <w:t xml:space="preserve">Phalen, P., </w:t>
       </w:r>
-      <w:proofErr w:type="spellStart"/>
-      <w:r>
-        <w:rPr>
-          <w:rFonts w:ascii="Times New Roman" w:hAnsi="Times New Roman" w:cs="Times New Roman"/>
-        </w:rPr>
-        <w:t>Lucksted</w:t>
-      </w:r>
-      <w:proofErr w:type="spellEnd"/>
-      <w:r>
-        <w:rPr>
-          <w:rFonts w:ascii="Times New Roman" w:hAnsi="Times New Roman" w:cs="Times New Roman"/>
-        </w:rPr>
-        <w:t xml:space="preserve">, A., </w:t>
+      <w:r>
+        <w:rPr>
+          <w:rFonts w:ascii="Times New Roman" w:hAnsi="Times New Roman" w:cs="Times New Roman"/>
+        </w:rPr>
+        <w:t xml:space="preserve">Lucksted, A., </w:t>
       </w:r>
       <w:r>
         <w:rPr>
@@ -1745,35 +1650,13 @@
         <w:rPr>
           <w:rFonts w:ascii="Times New Roman" w:hAnsi="Times New Roman" w:cs="Times New Roman"/>
         </w:rPr>
-        <w:t xml:space="preserve">, Jahn, D., </w:t>
-      </w:r>
-      <w:proofErr w:type="spellStart"/>
-      <w:r>
-        <w:rPr>
-          <w:rFonts w:ascii="Times New Roman" w:hAnsi="Times New Roman" w:cs="Times New Roman"/>
-        </w:rPr>
-        <w:t>Wastler</w:t>
-      </w:r>
-      <w:proofErr w:type="spellEnd"/>
-      <w:r>
-        <w:rPr>
-          <w:rFonts w:ascii="Times New Roman" w:hAnsi="Times New Roman" w:cs="Times New Roman"/>
-        </w:rPr>
-        <w:t xml:space="preserve">, H., Bennett, M., </w:t>
-      </w:r>
-      <w:proofErr w:type="spellStart"/>
-      <w:r>
-        <w:rPr>
-          <w:rFonts w:ascii="Times New Roman" w:hAnsi="Times New Roman" w:cs="Times New Roman"/>
-        </w:rPr>
-        <w:t>Ghahramanlou</w:t>
-      </w:r>
-      <w:proofErr w:type="spellEnd"/>
-      <w:r>
-        <w:rPr>
-          <w:rFonts w:ascii="Times New Roman" w:hAnsi="Times New Roman" w:cs="Times New Roman"/>
-        </w:rPr>
-        <w:t>-Holloway</w:t>
+        <w:t xml:space="preserve">, Jahn, D., Wastler, H., Bennett, M., </w:t>
+      </w:r>
+      <w:r>
+        <w:rPr>
+          <w:rFonts w:ascii="Times New Roman" w:hAnsi="Times New Roman" w:cs="Times New Roman"/>
+        </w:rPr>
+        <w:t>Ghahramanlou-Holloway</w:t>
       </w:r>
       <w:r>
         <w:rPr>
@@ -1894,35 +1777,7 @@
         <w:rPr>
           <w:rFonts w:ascii="Times New Roman" w:hAnsi="Times New Roman" w:cs="Times New Roman"/>
         </w:rPr>
-        <w:t xml:space="preserve">, </w:t>
-      </w:r>
-      <w:proofErr w:type="spellStart"/>
-      <w:r>
-        <w:rPr>
-          <w:rFonts w:ascii="Times New Roman" w:hAnsi="Times New Roman" w:cs="Times New Roman"/>
-        </w:rPr>
-        <w:t>Bridgeford</w:t>
-      </w:r>
-      <w:proofErr w:type="spellEnd"/>
-      <w:r>
-        <w:rPr>
-          <w:rFonts w:ascii="Times New Roman" w:hAnsi="Times New Roman" w:cs="Times New Roman"/>
-        </w:rPr>
-        <w:t xml:space="preserve">, E., Gant, L., </w:t>
-      </w:r>
-      <w:proofErr w:type="spellStart"/>
-      <w:r>
-        <w:rPr>
-          <w:rFonts w:ascii="Times New Roman" w:hAnsi="Times New Roman" w:cs="Times New Roman"/>
-        </w:rPr>
-        <w:t>Kivisto</w:t>
-      </w:r>
-      <w:proofErr w:type="spellEnd"/>
-      <w:r>
-        <w:rPr>
-          <w:rFonts w:ascii="Times New Roman" w:hAnsi="Times New Roman" w:cs="Times New Roman"/>
-        </w:rPr>
-        <w:t>, A., Ray, B., &amp; Fitzgerald, S. (</w:t>
+        <w:t>, Bridgeford, E., Gant, L., Kivisto, A., Ray, B., &amp; Fitzgerald, S. (</w:t>
       </w:r>
       <w:r>
         <w:rPr>
@@ -2058,33 +1913,11 @@
           <w:rFonts w:ascii="Times New Roman" w:hAnsi="Times New Roman" w:cs="Times New Roman"/>
         </w:rPr>
       </w:pPr>
-      <w:proofErr w:type="spellStart"/>
-      <w:r>
-        <w:rPr>
-          <w:rFonts w:ascii="Times New Roman" w:hAnsi="Times New Roman" w:cs="Times New Roman"/>
-        </w:rPr>
-        <w:t>Wastler</w:t>
-      </w:r>
-      <w:proofErr w:type="spellEnd"/>
-      <w:r>
-        <w:rPr>
-          <w:rFonts w:ascii="Times New Roman" w:hAnsi="Times New Roman" w:cs="Times New Roman"/>
-        </w:rPr>
-        <w:t xml:space="preserve">, H., </w:t>
-      </w:r>
-      <w:proofErr w:type="spellStart"/>
-      <w:r>
-        <w:rPr>
-          <w:rFonts w:ascii="Times New Roman" w:hAnsi="Times New Roman" w:cs="Times New Roman"/>
-        </w:rPr>
-        <w:t>Lucksted</w:t>
-      </w:r>
-      <w:proofErr w:type="spellEnd"/>
-      <w:r>
-        <w:rPr>
-          <w:rFonts w:ascii="Times New Roman" w:hAnsi="Times New Roman" w:cs="Times New Roman"/>
-        </w:rPr>
-        <w:t>, A.,</w:t>
+      <w:r>
+        <w:rPr>
+          <w:rFonts w:ascii="Times New Roman" w:hAnsi="Times New Roman" w:cs="Times New Roman"/>
+        </w:rPr>
+        <w:t>Wastler, H., Lucksted, A.,</w:t>
       </w:r>
       <w:r>
         <w:rPr>
@@ -2098,21 +1931,7 @@
         <w:rPr>
           <w:rFonts w:ascii="Times New Roman" w:hAnsi="Times New Roman" w:cs="Times New Roman"/>
         </w:rPr>
-        <w:t xml:space="preserve">, &amp; </w:t>
-      </w:r>
-      <w:proofErr w:type="spellStart"/>
-      <w:r>
-        <w:rPr>
-          <w:rFonts w:ascii="Times New Roman" w:hAnsi="Times New Roman" w:cs="Times New Roman"/>
-        </w:rPr>
-        <w:t>Drapalski</w:t>
-      </w:r>
-      <w:proofErr w:type="spellEnd"/>
-      <w:r>
-        <w:rPr>
-          <w:rFonts w:ascii="Times New Roman" w:hAnsi="Times New Roman" w:cs="Times New Roman"/>
-        </w:rPr>
-        <w:t>, A. (</w:t>
+        <w:t>, &amp; Drapalski, A. (</w:t>
       </w:r>
       <w:r>
         <w:rPr>
@@ -2197,49 +2016,7 @@
         <w:rPr>
           <w:rFonts w:ascii="Times New Roman" w:hAnsi="Times New Roman" w:cs="Times New Roman"/>
         </w:rPr>
-        <w:t xml:space="preserve">Fischer, M. W., </w:t>
-      </w:r>
-      <w:proofErr w:type="spellStart"/>
-      <w:r>
-        <w:rPr>
-          <w:rFonts w:ascii="Times New Roman" w:hAnsi="Times New Roman" w:cs="Times New Roman"/>
-        </w:rPr>
-        <w:t>Dimaggio</w:t>
-      </w:r>
-      <w:proofErr w:type="spellEnd"/>
-      <w:r>
-        <w:rPr>
-          <w:rFonts w:ascii="Times New Roman" w:hAnsi="Times New Roman" w:cs="Times New Roman"/>
-        </w:rPr>
-        <w:t xml:space="preserve">, G., </w:t>
-      </w:r>
-      <w:proofErr w:type="spellStart"/>
-      <w:r>
-        <w:rPr>
-          <w:rFonts w:ascii="Times New Roman" w:hAnsi="Times New Roman" w:cs="Times New Roman"/>
-        </w:rPr>
-        <w:t>Hochheiser</w:t>
-      </w:r>
-      <w:proofErr w:type="spellEnd"/>
-      <w:r>
-        <w:rPr>
-          <w:rFonts w:ascii="Times New Roman" w:hAnsi="Times New Roman" w:cs="Times New Roman"/>
-        </w:rPr>
-        <w:t xml:space="preserve">, J., </w:t>
-      </w:r>
-      <w:proofErr w:type="spellStart"/>
-      <w:r>
-        <w:rPr>
-          <w:rFonts w:ascii="Times New Roman" w:hAnsi="Times New Roman" w:cs="Times New Roman"/>
-        </w:rPr>
-        <w:t>Vohs</w:t>
-      </w:r>
-      <w:proofErr w:type="spellEnd"/>
-      <w:r>
-        <w:rPr>
-          <w:rFonts w:ascii="Times New Roman" w:hAnsi="Times New Roman" w:cs="Times New Roman"/>
-        </w:rPr>
-        <w:t xml:space="preserve">, J., </w:t>
+        <w:t xml:space="preserve">Fischer, M. W., Dimaggio, G., Hochheiser, J., Vohs, J., </w:t>
       </w:r>
       <w:r>
         <w:rPr>
@@ -2336,47 +2113,11 @@
           <w:rFonts w:ascii="Times New Roman" w:hAnsi="Times New Roman" w:cs="Times New Roman"/>
         </w:rPr>
       </w:pPr>
-      <w:proofErr w:type="spellStart"/>
-      <w:r>
-        <w:rPr>
-          <w:rFonts w:ascii="Times New Roman" w:hAnsi="Times New Roman" w:cs="Times New Roman"/>
-        </w:rPr>
-        <w:t>Millman</w:t>
-      </w:r>
-      <w:proofErr w:type="spellEnd"/>
-      <w:r>
-        <w:rPr>
-          <w:rFonts w:ascii="Times New Roman" w:hAnsi="Times New Roman" w:cs="Times New Roman"/>
-        </w:rPr>
-        <w:t xml:space="preserve">, Z.B., </w:t>
-      </w:r>
-      <w:proofErr w:type="spellStart"/>
-      <w:r>
-        <w:rPr>
-          <w:rFonts w:ascii="Times New Roman" w:hAnsi="Times New Roman" w:cs="Times New Roman"/>
-        </w:rPr>
-        <w:t>Rakhshan</w:t>
-      </w:r>
-      <w:proofErr w:type="spellEnd"/>
-      <w:r>
-        <w:rPr>
-          <w:rFonts w:ascii="Times New Roman" w:hAnsi="Times New Roman" w:cs="Times New Roman"/>
-        </w:rPr>
-        <w:t xml:space="preserve">, P.J., </w:t>
-      </w:r>
-      <w:proofErr w:type="spellStart"/>
-      <w:r>
-        <w:rPr>
-          <w:rFonts w:ascii="Times New Roman" w:hAnsi="Times New Roman" w:cs="Times New Roman"/>
-        </w:rPr>
-        <w:t>DeVylder</w:t>
-      </w:r>
-      <w:proofErr w:type="spellEnd"/>
-      <w:r>
-        <w:rPr>
-          <w:rFonts w:ascii="Times New Roman" w:hAnsi="Times New Roman" w:cs="Times New Roman"/>
-        </w:rPr>
-        <w:t xml:space="preserve">, J.E., Edmondson Smith, M., </w:t>
+      <w:r>
+        <w:rPr>
+          <w:rFonts w:ascii="Times New Roman" w:hAnsi="Times New Roman" w:cs="Times New Roman"/>
+        </w:rPr>
+        <w:t xml:space="preserve">Millman, Z.B., Rakhshan, P.J., DeVylder, J.E., Edmondson Smith, M., </w:t>
       </w:r>
       <w:r>
         <w:rPr>
@@ -2475,61 +2216,11 @@
         </w:rPr>
         <w:t xml:space="preserve"> Phalen, P., </w:t>
       </w:r>
-      <w:proofErr w:type="spellStart"/>
-      <w:r>
-        <w:rPr>
-          <w:rFonts w:ascii="Times New Roman" w:hAnsi="Times New Roman" w:cs="Times New Roman"/>
-        </w:rPr>
-        <w:t>Rakhshan</w:t>
-      </w:r>
-      <w:proofErr w:type="spellEnd"/>
-      <w:r>
-        <w:rPr>
-          <w:rFonts w:ascii="Times New Roman" w:hAnsi="Times New Roman" w:cs="Times New Roman"/>
-        </w:rPr>
-        <w:t xml:space="preserve"> </w:t>
-      </w:r>
-      <w:proofErr w:type="spellStart"/>
-      <w:r>
-        <w:rPr>
-          <w:rFonts w:ascii="Times New Roman" w:hAnsi="Times New Roman" w:cs="Times New Roman"/>
-        </w:rPr>
-        <w:t>Rouhakhtar</w:t>
-      </w:r>
-      <w:proofErr w:type="spellEnd"/>
-      <w:r>
-        <w:rPr>
-          <w:rFonts w:ascii="Times New Roman" w:hAnsi="Times New Roman" w:cs="Times New Roman"/>
-        </w:rPr>
-        <w:t xml:space="preserve">, P., </w:t>
-      </w:r>
-      <w:proofErr w:type="spellStart"/>
-      <w:r>
-        <w:rPr>
-          <w:rFonts w:ascii="Times New Roman" w:hAnsi="Times New Roman" w:cs="Times New Roman"/>
-        </w:rPr>
-        <w:t>Millman</w:t>
-      </w:r>
-      <w:proofErr w:type="spellEnd"/>
-      <w:r>
-        <w:rPr>
-          <w:rFonts w:ascii="Times New Roman" w:hAnsi="Times New Roman" w:cs="Times New Roman"/>
-        </w:rPr>
-        <w:t xml:space="preserve">, Z., Bussell, K., Thompson, E., </w:t>
-      </w:r>
-      <w:proofErr w:type="spellStart"/>
-      <w:r>
-        <w:rPr>
-          <w:rFonts w:ascii="Times New Roman" w:hAnsi="Times New Roman" w:cs="Times New Roman"/>
-        </w:rPr>
-        <w:t>Demro</w:t>
-      </w:r>
-      <w:proofErr w:type="spellEnd"/>
-      <w:r>
-        <w:rPr>
-          <w:rFonts w:ascii="Times New Roman" w:hAnsi="Times New Roman" w:cs="Times New Roman"/>
-        </w:rPr>
-        <w:t>, C., Roemer, C., Reeves, G., and Schiffman, J. (</w:t>
+      <w:r>
+        <w:rPr>
+          <w:rFonts w:ascii="Times New Roman" w:hAnsi="Times New Roman" w:cs="Times New Roman"/>
+        </w:rPr>
+        <w:t>Rakhshan Rouhakhtar, P., Millman, Z., Bussell, K., Thompson, E., Demro, C., Roemer, C., Reeves, G., and Schiffman, J. (</w:t>
       </w:r>
       <w:r>
         <w:rPr>
@@ -2608,20 +2299,12 @@
           <w:iCs/>
         </w:rPr>
       </w:pPr>
-      <w:proofErr w:type="spellStart"/>
       <w:r>
         <w:rPr>
           <w:rFonts w:ascii="Times New Roman" w:hAnsi="Times New Roman" w:cs="Times New Roman"/>
         </w:rPr>
         <w:lastRenderedPageBreak/>
-        <w:t>Kivisto</w:t>
-      </w:r>
-      <w:proofErr w:type="spellEnd"/>
-      <w:r>
-        <w:rPr>
-          <w:rFonts w:ascii="Times New Roman" w:hAnsi="Times New Roman" w:cs="Times New Roman"/>
-        </w:rPr>
-        <w:t>, A., Magee, L.,</w:t>
+        <w:t>Kivisto, A., Magee, L.,</w:t>
       </w:r>
       <w:r>
         <w:rPr>
@@ -2738,55 +2421,7 @@
           <w:rFonts w:ascii="Times New Roman" w:hAnsi="Times New Roman" w:cs="Times New Roman"/>
           <w:color w:val="auto"/>
         </w:rPr>
-        <w:t xml:space="preserve"> </w:t>
-      </w:r>
-      <w:proofErr w:type="spellStart"/>
-      <w:r>
-        <w:rPr>
-          <w:rFonts w:ascii="Times New Roman" w:hAnsi="Times New Roman" w:cs="Times New Roman"/>
-          <w:color w:val="auto"/>
-        </w:rPr>
-        <w:t>Muralidharan</w:t>
-      </w:r>
-      <w:proofErr w:type="spellEnd"/>
-      <w:r>
-        <w:rPr>
-          <w:rFonts w:ascii="Times New Roman" w:hAnsi="Times New Roman" w:cs="Times New Roman"/>
-          <w:color w:val="auto"/>
-        </w:rPr>
-        <w:t xml:space="preserve">, A., </w:t>
-      </w:r>
-      <w:proofErr w:type="spellStart"/>
-      <w:r>
-        <w:rPr>
-          <w:rFonts w:ascii="Times New Roman" w:hAnsi="Times New Roman" w:cs="Times New Roman"/>
-          <w:color w:val="auto"/>
-        </w:rPr>
-        <w:t>Travaglini</w:t>
-      </w:r>
-      <w:proofErr w:type="spellEnd"/>
-      <w:r>
-        <w:rPr>
-          <w:rFonts w:ascii="Times New Roman" w:hAnsi="Times New Roman" w:cs="Times New Roman"/>
-          <w:color w:val="auto"/>
-        </w:rPr>
-        <w:t xml:space="preserve">, L., Bennett, M., Stahl, N., Brown, C., Hack, S., </w:t>
-      </w:r>
-      <w:proofErr w:type="spellStart"/>
-      <w:r>
-        <w:rPr>
-          <w:rFonts w:ascii="Times New Roman" w:hAnsi="Times New Roman" w:cs="Times New Roman"/>
-          <w:color w:val="auto"/>
-        </w:rPr>
-        <w:t>Klingaman</w:t>
-      </w:r>
-      <w:proofErr w:type="spellEnd"/>
-      <w:r>
-        <w:rPr>
-          <w:rFonts w:ascii="Times New Roman" w:hAnsi="Times New Roman" w:cs="Times New Roman"/>
-          <w:color w:val="auto"/>
-        </w:rPr>
-        <w:t xml:space="preserve">, B., &amp; Goldberg, R. (2019). Predictors of Attendance in Health and Wellness Treatment Groups for People with Serious Mental Illness. </w:t>
+        <w:t xml:space="preserve"> Muralidharan, A., Travaglini, L., Bennett, M., Stahl, N., Brown, C., Hack, S., Klingaman, B., &amp; Goldberg, R. (2019). Predictors of Attendance in Health and Wellness Treatment Groups for People with Serious Mental Illness. </w:t>
       </w:r>
       <w:r>
         <w:rPr>
@@ -2842,85 +2477,12 @@
         <w:ind w:left="720" w:hanging="720"/>
         <w:outlineLvl w:val="0"/>
       </w:pPr>
-      <w:proofErr w:type="spellStart"/>
-      <w:r>
-        <w:rPr>
-          <w:rFonts w:ascii="Times New Roman" w:hAnsi="Times New Roman" w:cs="Times New Roman"/>
-          <w:bCs/>
-        </w:rPr>
-        <w:t>Rakhshan</w:t>
-      </w:r>
-      <w:proofErr w:type="spellEnd"/>
-      <w:r>
-        <w:rPr>
-          <w:rFonts w:ascii="Times New Roman" w:hAnsi="Times New Roman" w:cs="Times New Roman"/>
-          <w:bCs/>
-        </w:rPr>
-        <w:t xml:space="preserve"> </w:t>
-      </w:r>
-      <w:proofErr w:type="spellStart"/>
-      <w:r>
-        <w:rPr>
-          <w:rFonts w:ascii="Times New Roman" w:hAnsi="Times New Roman" w:cs="Times New Roman"/>
-          <w:bCs/>
-        </w:rPr>
-        <w:t>Rouhakhtar</w:t>
-      </w:r>
-      <w:proofErr w:type="spellEnd"/>
-      <w:r>
-        <w:rPr>
-          <w:rFonts w:ascii="Times New Roman" w:hAnsi="Times New Roman" w:cs="Times New Roman"/>
-          <w:bCs/>
-        </w:rPr>
-        <w:t xml:space="preserve">, P., Pitts, S., </w:t>
-      </w:r>
-      <w:proofErr w:type="spellStart"/>
-      <w:r>
-        <w:rPr>
-          <w:rFonts w:ascii="Times New Roman" w:hAnsi="Times New Roman" w:cs="Times New Roman"/>
-          <w:bCs/>
-        </w:rPr>
-        <w:t>Millman</w:t>
-      </w:r>
-      <w:proofErr w:type="spellEnd"/>
-      <w:r>
-        <w:rPr>
-          <w:rFonts w:ascii="Times New Roman" w:hAnsi="Times New Roman" w:cs="Times New Roman"/>
-          <w:bCs/>
-        </w:rPr>
-        <w:t xml:space="preserve">, Z., </w:t>
-      </w:r>
-      <w:proofErr w:type="spellStart"/>
-      <w:r>
-        <w:rPr>
-          <w:rFonts w:ascii="Times New Roman" w:hAnsi="Times New Roman" w:cs="Times New Roman"/>
-          <w:bCs/>
-        </w:rPr>
-        <w:t>Andorko</w:t>
-      </w:r>
-      <w:proofErr w:type="spellEnd"/>
-      <w:r>
-        <w:rPr>
-          <w:rFonts w:ascii="Times New Roman" w:hAnsi="Times New Roman" w:cs="Times New Roman"/>
-          <w:bCs/>
-        </w:rPr>
-        <w:t xml:space="preserve">, N., Redman, S., Wilson, C., </w:t>
-      </w:r>
-      <w:proofErr w:type="spellStart"/>
-      <w:r>
-        <w:rPr>
-          <w:rFonts w:ascii="Times New Roman" w:hAnsi="Times New Roman" w:cs="Times New Roman"/>
-          <w:bCs/>
-        </w:rPr>
-        <w:t>Demro</w:t>
-      </w:r>
-      <w:proofErr w:type="spellEnd"/>
-      <w:r>
-        <w:rPr>
-          <w:rFonts w:ascii="Times New Roman" w:hAnsi="Times New Roman" w:cs="Times New Roman"/>
-          <w:bCs/>
-        </w:rPr>
-        <w:t xml:space="preserve">, C., </w:t>
+      <w:r>
+        <w:rPr>
+          <w:rFonts w:ascii="Times New Roman" w:hAnsi="Times New Roman" w:cs="Times New Roman"/>
+          <w:bCs/>
+        </w:rPr>
+        <w:t xml:space="preserve">Rakhshan Rouhakhtar, P., Pitts, S., Millman, Z., Andorko, N., Redman, S., Wilson, C., Demro, C., </w:t>
       </w:r>
       <w:r>
         <w:rPr>
@@ -2989,39 +2551,7 @@
           <w:rFonts w:ascii="Times New Roman" w:hAnsi="Times New Roman" w:cs="Times New Roman"/>
           <w:bCs/>
         </w:rPr>
-        <w:t xml:space="preserve">., Warman, D., Martin, J., </w:t>
-      </w:r>
-      <w:proofErr w:type="spellStart"/>
-      <w:r>
-        <w:rPr>
-          <w:rFonts w:ascii="Times New Roman" w:hAnsi="Times New Roman" w:cs="Times New Roman"/>
-          <w:bCs/>
-        </w:rPr>
-        <w:t>Lucksted</w:t>
-      </w:r>
-      <w:proofErr w:type="spellEnd"/>
-      <w:r>
-        <w:rPr>
-          <w:rFonts w:ascii="Times New Roman" w:hAnsi="Times New Roman" w:cs="Times New Roman"/>
-          <w:bCs/>
-        </w:rPr>
-        <w:t xml:space="preserve">, A., </w:t>
-      </w:r>
-      <w:proofErr w:type="spellStart"/>
-      <w:r>
-        <w:rPr>
-          <w:rFonts w:ascii="Times New Roman" w:hAnsi="Times New Roman" w:cs="Times New Roman"/>
-          <w:bCs/>
-        </w:rPr>
-        <w:t>Drapalski</w:t>
-      </w:r>
-      <w:proofErr w:type="spellEnd"/>
-      <w:r>
-        <w:rPr>
-          <w:rFonts w:ascii="Times New Roman" w:hAnsi="Times New Roman" w:cs="Times New Roman"/>
-          <w:bCs/>
-        </w:rPr>
-        <w:t xml:space="preserve">, A., Jones, N., and Lysaker, P. (2019). Public understanding of different kinds of voice-hearing experiences: Causal beliefs, perceptions of mental illness, and stigma. </w:t>
+        <w:t xml:space="preserve">., Warman, D., Martin, J., Lucksted, A., Drapalski, A., Jones, N., and Lysaker, P. (2019). Public understanding of different kinds of voice-hearing experiences: Causal beliefs, perceptions of mental illness, and stigma. </w:t>
       </w:r>
       <w:r>
         <w:rPr>
@@ -3091,23 +2621,7 @@
           <w:rFonts w:ascii="Times New Roman" w:hAnsi="Times New Roman" w:cs="Times New Roman"/>
           <w:bCs/>
         </w:rPr>
-        <w:t xml:space="preserve">Niculescu, A., Le-Niculescu, H., Levey, D., Roseberry, K., Rogers, J., </w:t>
-      </w:r>
-      <w:proofErr w:type="spellStart"/>
-      <w:r>
-        <w:rPr>
-          <w:rFonts w:ascii="Times New Roman" w:hAnsi="Times New Roman" w:cs="Times New Roman"/>
-          <w:bCs/>
-        </w:rPr>
-        <w:t>Kosary</w:t>
-      </w:r>
-      <w:proofErr w:type="spellEnd"/>
-      <w:r>
-        <w:rPr>
-          <w:rFonts w:ascii="Times New Roman" w:hAnsi="Times New Roman" w:cs="Times New Roman"/>
-          <w:bCs/>
-        </w:rPr>
-        <w:t xml:space="preserve">, K., Prabha, S., Jones, T., Judd, S., McCormick, M., Wessel, A., Williams, A., </w:t>
+        <w:t xml:space="preserve">Niculescu, A., Le-Niculescu, H., Levey, D., Roseberry, K., Rogers, J., Kosary, K., Prabha, S., Jones, T., Judd, S., McCormick, M., Wessel, A., Williams, A., </w:t>
       </w:r>
       <w:r>
         <w:rPr>
@@ -3122,23 +2636,7 @@
           <w:rFonts w:ascii="Times New Roman" w:hAnsi="Times New Roman" w:cs="Times New Roman"/>
           <w:bCs/>
         </w:rPr>
-        <w:t xml:space="preserve">., Mamdani, F., </w:t>
-      </w:r>
-      <w:proofErr w:type="spellStart"/>
-      <w:r>
-        <w:rPr>
-          <w:rFonts w:ascii="Times New Roman" w:hAnsi="Times New Roman" w:cs="Times New Roman"/>
-          <w:bCs/>
-        </w:rPr>
-        <w:t>Sequeira</w:t>
-      </w:r>
-      <w:proofErr w:type="spellEnd"/>
-      <w:r>
-        <w:rPr>
-          <w:rFonts w:ascii="Times New Roman" w:hAnsi="Times New Roman" w:cs="Times New Roman"/>
-          <w:bCs/>
-        </w:rPr>
-        <w:t xml:space="preserve">, A., and Kurian, S.. (2019). Towards Precision Medicine for Stress Disorders: Diagnostic Biomarkers and Targeted Drugs. </w:t>
+        <w:t xml:space="preserve">., Mamdani, F., Sequeira, A., and Kurian, S.. (2019). Towards Precision Medicine for Stress Disorders: Diagnostic Biomarkers and Targeted Drugs. </w:t>
       </w:r>
       <w:r>
         <w:rPr>
@@ -3187,71 +2685,7 @@
           <w:rFonts w:ascii="Times New Roman" w:hAnsi="Times New Roman" w:cs="Times New Roman"/>
           <w:bCs/>
         </w:rPr>
-        <w:t xml:space="preserve">., </w:t>
-      </w:r>
-      <w:proofErr w:type="spellStart"/>
-      <w:r>
-        <w:rPr>
-          <w:rFonts w:ascii="Times New Roman" w:hAnsi="Times New Roman" w:cs="Times New Roman"/>
-          <w:bCs/>
-        </w:rPr>
-        <w:t>Rakhshan</w:t>
-      </w:r>
-      <w:proofErr w:type="spellEnd"/>
-      <w:r>
-        <w:rPr>
-          <w:rFonts w:ascii="Times New Roman" w:hAnsi="Times New Roman" w:cs="Times New Roman"/>
-          <w:bCs/>
-        </w:rPr>
-        <w:t xml:space="preserve"> </w:t>
-      </w:r>
-      <w:proofErr w:type="spellStart"/>
-      <w:r>
-        <w:rPr>
-          <w:rFonts w:ascii="Times New Roman" w:hAnsi="Times New Roman" w:cs="Times New Roman"/>
-          <w:bCs/>
-        </w:rPr>
-        <w:t>Rouhakhtar</w:t>
-      </w:r>
-      <w:proofErr w:type="spellEnd"/>
-      <w:r>
-        <w:rPr>
-          <w:rFonts w:ascii="Times New Roman" w:hAnsi="Times New Roman" w:cs="Times New Roman"/>
-          <w:bCs/>
-        </w:rPr>
-        <w:t xml:space="preserve">, P., </w:t>
-      </w:r>
-      <w:proofErr w:type="spellStart"/>
-      <w:r>
-        <w:rPr>
-          <w:rFonts w:ascii="Times New Roman" w:hAnsi="Times New Roman" w:cs="Times New Roman"/>
-          <w:bCs/>
-        </w:rPr>
-        <w:t>Millman</w:t>
-      </w:r>
-      <w:proofErr w:type="spellEnd"/>
-      <w:r>
-        <w:rPr>
-          <w:rFonts w:ascii="Times New Roman" w:hAnsi="Times New Roman" w:cs="Times New Roman"/>
-          <w:bCs/>
-        </w:rPr>
-        <w:t xml:space="preserve">, Z. B., Thompson, E., </w:t>
-      </w:r>
-      <w:proofErr w:type="spellStart"/>
-      <w:r>
-        <w:rPr>
-          <w:rFonts w:ascii="Times New Roman" w:hAnsi="Times New Roman" w:cs="Times New Roman"/>
-          <w:bCs/>
-        </w:rPr>
-        <w:t>DeVylder</w:t>
-      </w:r>
-      <w:proofErr w:type="spellEnd"/>
-      <w:r>
-        <w:rPr>
-          <w:rFonts w:ascii="Times New Roman" w:hAnsi="Times New Roman" w:cs="Times New Roman"/>
-          <w:bCs/>
-        </w:rPr>
-        <w:t xml:space="preserve">, J., Mittal, V., Carter, E., Reeves, G., &amp; Schiffman, J. (2018). Validity of a Two-Item Screen for Early Psychosis. </w:t>
+        <w:t xml:space="preserve">., Rakhshan Rouhakhtar, P., Millman, Z. B., Thompson, E., DeVylder, J., Mittal, V., Carter, E., Reeves, G., &amp; Schiffman, J. (2018). Validity of a Two-Item Screen for Early Psychosis. </w:t>
       </w:r>
       <w:r>
         <w:rPr>
@@ -3304,37 +2738,12 @@
         </w:rPr>
         <w:t xml:space="preserve">, </w:t>
       </w:r>
-      <w:proofErr w:type="spellStart"/>
-      <w:r>
-        <w:rPr>
-          <w:rFonts w:ascii="Times New Roman" w:hAnsi="Times New Roman" w:cs="Times New Roman"/>
-          <w:bCs/>
-        </w:rPr>
-        <w:t>Lowder</w:t>
-      </w:r>
-      <w:proofErr w:type="spellEnd"/>
-      <w:r>
-        <w:rPr>
-          <w:rFonts w:ascii="Times New Roman" w:hAnsi="Times New Roman" w:cs="Times New Roman"/>
-          <w:bCs/>
-        </w:rPr>
-        <w:t xml:space="preserve">, E., </w:t>
-      </w:r>
-      <w:proofErr w:type="spellStart"/>
-      <w:r>
-        <w:rPr>
-          <w:rFonts w:ascii="Times New Roman" w:hAnsi="Times New Roman" w:cs="Times New Roman"/>
-          <w:bCs/>
-        </w:rPr>
-        <w:t>Kivisto</w:t>
-      </w:r>
-      <w:proofErr w:type="spellEnd"/>
-      <w:r>
-        <w:rPr>
-          <w:rFonts w:ascii="Times New Roman" w:hAnsi="Times New Roman" w:cs="Times New Roman"/>
-          <w:bCs/>
-        </w:rPr>
-        <w:t>, A.,</w:t>
+      <w:r>
+        <w:rPr>
+          <w:rFonts w:ascii="Times New Roman" w:hAnsi="Times New Roman" w:cs="Times New Roman"/>
+          <w:bCs/>
+        </w:rPr>
+        <w:t>Lowder, E., Kivisto, A.,</w:t>
       </w:r>
       <w:r>
         <w:rPr>
@@ -3535,23 +2944,7 @@
           <w:rFonts w:ascii="Times New Roman" w:hAnsi="Times New Roman" w:cs="Times New Roman"/>
           <w:bCs/>
         </w:rPr>
-        <w:t xml:space="preserve">Camacho, D., Vera, E., </w:t>
-      </w:r>
-      <w:proofErr w:type="spellStart"/>
-      <w:r>
-        <w:rPr>
-          <w:rFonts w:ascii="Times New Roman" w:hAnsi="Times New Roman" w:cs="Times New Roman"/>
-          <w:bCs/>
-        </w:rPr>
-        <w:t>Scardamalia</w:t>
-      </w:r>
-      <w:proofErr w:type="spellEnd"/>
-      <w:r>
-        <w:rPr>
-          <w:rFonts w:ascii="Times New Roman" w:hAnsi="Times New Roman" w:cs="Times New Roman"/>
-          <w:bCs/>
-        </w:rPr>
-        <w:t xml:space="preserve">, K., &amp; </w:t>
+        <w:t xml:space="preserve">Camacho, D., Vera, E., Scardamalia, K., &amp; </w:t>
       </w:r>
       <w:r>
         <w:rPr>
@@ -3622,21 +3015,12 @@
           <w:bCs/>
         </w:rPr>
       </w:pPr>
-      <w:proofErr w:type="spellStart"/>
-      <w:r>
-        <w:rPr>
-          <w:rFonts w:ascii="Times New Roman" w:hAnsi="Times New Roman" w:cs="Times New Roman"/>
-          <w:bCs/>
-        </w:rPr>
-        <w:t>Kivisto</w:t>
-      </w:r>
-      <w:proofErr w:type="spellEnd"/>
-      <w:r>
-        <w:rPr>
-          <w:rFonts w:ascii="Times New Roman" w:hAnsi="Times New Roman" w:cs="Times New Roman"/>
-          <w:bCs/>
-        </w:rPr>
-        <w:t xml:space="preserve">, A. &amp; </w:t>
+      <w:r>
+        <w:rPr>
+          <w:rFonts w:ascii="Times New Roman" w:hAnsi="Times New Roman" w:cs="Times New Roman"/>
+          <w:bCs/>
+        </w:rPr>
+        <w:t xml:space="preserve">Kivisto, A. &amp; </w:t>
       </w:r>
       <w:r>
         <w:rPr>
@@ -3706,21 +3090,12 @@
           <w:rFonts w:ascii="Times New Roman" w:hAnsi="Times New Roman" w:cs="Times New Roman"/>
         </w:rPr>
       </w:pPr>
-      <w:proofErr w:type="spellStart"/>
-      <w:r>
-        <w:rPr>
-          <w:rFonts w:ascii="Times New Roman" w:hAnsi="Times New Roman" w:cs="Times New Roman"/>
-          <w:bCs/>
-        </w:rPr>
-        <w:t>Rasdale</w:t>
-      </w:r>
-      <w:proofErr w:type="spellEnd"/>
-      <w:r>
-        <w:rPr>
-          <w:rFonts w:ascii="Times New Roman" w:hAnsi="Times New Roman" w:cs="Times New Roman"/>
-          <w:bCs/>
-        </w:rPr>
-        <w:t xml:space="preserve">, A., Warman, D., &amp; </w:t>
+      <w:r>
+        <w:rPr>
+          <w:rFonts w:ascii="Times New Roman" w:hAnsi="Times New Roman" w:cs="Times New Roman"/>
+          <w:bCs/>
+        </w:rPr>
+        <w:t xml:space="preserve">Rasdale, A., Warman, D., &amp; </w:t>
       </w:r>
       <w:r>
         <w:rPr>
@@ -3855,22 +3230,13 @@
           <w:color w:val="222222"/>
         </w:rPr>
       </w:pPr>
-      <w:proofErr w:type="spellStart"/>
       <w:r>
         <w:rPr>
           <w:rFonts w:ascii="Times New Roman" w:eastAsia="Times New Roman" w:hAnsi="Times New Roman" w:cs="Times New Roman"/>
           <w:color w:val="222222"/>
         </w:rPr>
         <w:lastRenderedPageBreak/>
-        <w:t>Kivisto</w:t>
-      </w:r>
-      <w:proofErr w:type="spellEnd"/>
-      <w:r>
-        <w:rPr>
-          <w:rFonts w:ascii="Times New Roman" w:eastAsia="Times New Roman" w:hAnsi="Times New Roman" w:cs="Times New Roman"/>
-          <w:color w:val="222222"/>
-        </w:rPr>
-        <w:t xml:space="preserve">, A., J., Ray, B., &amp; </w:t>
+        <w:t xml:space="preserve">Kivisto, A., J., Ray, B., &amp; </w:t>
       </w:r>
       <w:r>
         <w:rPr>
@@ -4068,49 +3434,7 @@
         <w:rPr>
           <w:rFonts w:ascii="Times New Roman" w:hAnsi="Times New Roman" w:cs="Times New Roman"/>
         </w:rPr>
-        <w:t xml:space="preserve">, Dainton, H. D., Roseberry, K., Niculescu, E., </w:t>
-      </w:r>
-      <w:proofErr w:type="spellStart"/>
-      <w:r>
-        <w:rPr>
-          <w:rFonts w:ascii="Times New Roman" w:hAnsi="Times New Roman" w:cs="Times New Roman"/>
-        </w:rPr>
-        <w:t>Niezer</w:t>
-      </w:r>
-      <w:proofErr w:type="spellEnd"/>
-      <w:r>
-        <w:rPr>
-          <w:rFonts w:ascii="Times New Roman" w:hAnsi="Times New Roman" w:cs="Times New Roman"/>
-        </w:rPr>
-        <w:t xml:space="preserve">, J., Williams, A., Graham, D. L., Jones, T., Venugopal, V., Ballew, A., Yard, M., </w:t>
-      </w:r>
-      <w:proofErr w:type="spellStart"/>
-      <w:r>
-        <w:rPr>
-          <w:rFonts w:ascii="Times New Roman" w:hAnsi="Times New Roman" w:cs="Times New Roman"/>
-        </w:rPr>
-        <w:t>Gelbart</w:t>
-      </w:r>
-      <w:proofErr w:type="spellEnd"/>
-      <w:r>
-        <w:rPr>
-          <w:rFonts w:ascii="Times New Roman" w:hAnsi="Times New Roman" w:cs="Times New Roman"/>
-        </w:rPr>
-        <w:t xml:space="preserve">, T., Kurian, S. M., Shekhar, A., </w:t>
-      </w:r>
-      <w:proofErr w:type="spellStart"/>
-      <w:r>
-        <w:rPr>
-          <w:rFonts w:ascii="Times New Roman" w:hAnsi="Times New Roman" w:cs="Times New Roman"/>
-        </w:rPr>
-        <w:t>Schork</w:t>
-      </w:r>
-      <w:proofErr w:type="spellEnd"/>
-      <w:r>
-        <w:rPr>
-          <w:rFonts w:ascii="Times New Roman" w:hAnsi="Times New Roman" w:cs="Times New Roman"/>
-        </w:rPr>
-        <w:t xml:space="preserve">, N. J., Sandusky, G. E., &amp; Salomon, D. R. (2017). </w:t>
+        <w:t xml:space="preserve">, Dainton, H. D., Roseberry, K., Niculescu, E., Niezer, J., Williams, A., Graham, D. L., Jones, T., Venugopal, V., Ballew, A., Yard, M., Gelbart, T., Kurian, S. M., Shekhar, A., Schork, N. J., Sandusky, G. E., &amp; Salomon, D. R. (2017). </w:t>
       </w:r>
       <w:r>
         <w:rPr>
@@ -4305,33 +3629,11 @@
         </w:rPr>
         <w:t xml:space="preserve">Phalen, P. L., </w:t>
       </w:r>
-      <w:proofErr w:type="spellStart"/>
-      <w:r>
-        <w:rPr>
-          <w:rFonts w:ascii="Times New Roman" w:hAnsi="Times New Roman" w:cs="Times New Roman"/>
-        </w:rPr>
-        <w:t>Dimaggio</w:t>
-      </w:r>
-      <w:proofErr w:type="spellEnd"/>
-      <w:r>
-        <w:rPr>
-          <w:rFonts w:ascii="Times New Roman" w:hAnsi="Times New Roman" w:cs="Times New Roman"/>
-        </w:rPr>
-        <w:t xml:space="preserve">, G., </w:t>
-      </w:r>
-      <w:proofErr w:type="spellStart"/>
-      <w:r>
-        <w:rPr>
-          <w:rFonts w:ascii="Times New Roman" w:hAnsi="Times New Roman" w:cs="Times New Roman"/>
-        </w:rPr>
-        <w:t>Popolo</w:t>
-      </w:r>
-      <w:proofErr w:type="spellEnd"/>
-      <w:r>
-        <w:rPr>
-          <w:rFonts w:ascii="Times New Roman" w:hAnsi="Times New Roman" w:cs="Times New Roman"/>
-        </w:rPr>
-        <w:t>, R., &amp; Lysaker, P. (2017). Aspects of Theory of Mind that attenuate the relationship between persecutory delusions and social functioning in schizophrenia spectrum disorders.</w:t>
+      <w:r>
+        <w:rPr>
+          <w:rFonts w:ascii="Times New Roman" w:hAnsi="Times New Roman" w:cs="Times New Roman"/>
+        </w:rPr>
+        <w:t>Dimaggio, G., Popolo, R., &amp; Lysaker, P. (2017). Aspects of Theory of Mind that attenuate the relationship between persecutory delusions and social functioning in schizophrenia spectrum disorders.</w:t>
       </w:r>
       <w:r>
         <w:rPr>
@@ -4424,49 +3726,7 @@
         <w:rPr>
           <w:b w:val="0"/>
         </w:rPr>
-        <w:t xml:space="preserve">, Ladd, T. B., Weber, H., Belanger, E., Graham, D. L., Khan, F. N., </w:t>
-      </w:r>
-      <w:proofErr w:type="spellStart"/>
-      <w:r>
-        <w:rPr>
-          <w:b w:val="0"/>
-        </w:rPr>
-        <w:t>Vanipenta</w:t>
-      </w:r>
-      <w:proofErr w:type="spellEnd"/>
-      <w:r>
-        <w:rPr>
-          <w:b w:val="0"/>
-        </w:rPr>
-        <w:t xml:space="preserve">, N. P., Stage, E., Ballew, A., Yard, M., </w:t>
-      </w:r>
-      <w:proofErr w:type="spellStart"/>
-      <w:r>
-        <w:rPr>
-          <w:b w:val="0"/>
-        </w:rPr>
-        <w:t>Gelbart</w:t>
-      </w:r>
-      <w:proofErr w:type="spellEnd"/>
-      <w:r>
-        <w:rPr>
-          <w:b w:val="0"/>
-        </w:rPr>
-        <w:t xml:space="preserve">, T., Shekhar, A., </w:t>
-      </w:r>
-      <w:proofErr w:type="spellStart"/>
-      <w:r>
-        <w:rPr>
-          <w:b w:val="0"/>
-        </w:rPr>
-        <w:t>Schork</w:t>
-      </w:r>
-      <w:proofErr w:type="spellEnd"/>
-      <w:r>
-        <w:rPr>
-          <w:b w:val="0"/>
-        </w:rPr>
-        <w:t xml:space="preserve">, N. J., Kurian, S. M., Sandusky, G. E., Salomon, D. R., &amp; Niculescu, A. B. (2016). Towards understanding and predicting suicidality in women: Biomarkers and clinical risk assessment. </w:t>
+        <w:t xml:space="preserve">, Ladd, T. B., Weber, H., Belanger, E., Graham, D. L., Khan, F. N., Vanipenta, N. P., Stage, E., Ballew, A., Yard, M., Gelbart, T., Shekhar, A., Schork, N. J., Kurian, S. M., Sandusky, G. E., Salomon, D. R., &amp; Niculescu, A. B. (2016). Towards understanding and predicting suicidality in women: Biomarkers and clinical risk assessment. </w:t>
       </w:r>
       <w:r>
         <w:rPr>
@@ -4516,19 +3776,11 @@
       <w:r>
         <w:t xml:space="preserve">Phalen, P. L., </w:t>
       </w:r>
-      <w:proofErr w:type="spellStart"/>
       <w:r>
         <w:rPr>
           <w:b w:val="0"/>
         </w:rPr>
-        <w:t>Viswanadhan</w:t>
-      </w:r>
-      <w:proofErr w:type="spellEnd"/>
-      <w:r>
-        <w:rPr>
-          <w:b w:val="0"/>
-        </w:rPr>
-        <w:t>, K., Lysaker, P. H., &amp; Warman, D. M. (2015).</w:t>
+        <w:t>Viswanadhan, K., Lysaker, P. H., &amp; Warman, D. M. (2015).</w:t>
       </w:r>
       <w:r>
         <w:rPr>
@@ -4622,63 +3874,7 @@
         <w:rPr>
           <w:b w:val="0"/>
         </w:rPr>
-        <w:t xml:space="preserve">, Le-Niculescu, H., Dainton, H. D., Jain, N., Belanger, E., James, A., George, S., Weber, H., Graham, D. L., Schweitzer, R., Ladd, T. B., </w:t>
-      </w:r>
-      <w:proofErr w:type="spellStart"/>
-      <w:r>
-        <w:rPr>
-          <w:b w:val="0"/>
-        </w:rPr>
-        <w:t>Learman</w:t>
-      </w:r>
-      <w:proofErr w:type="spellEnd"/>
-      <w:r>
-        <w:rPr>
-          <w:b w:val="0"/>
-        </w:rPr>
-        <w:t xml:space="preserve">, R., Niculescu, E. M., </w:t>
-      </w:r>
-      <w:proofErr w:type="spellStart"/>
-      <w:r>
-        <w:rPr>
-          <w:b w:val="0"/>
-        </w:rPr>
-        <w:t>Vanipenta</w:t>
-      </w:r>
-      <w:proofErr w:type="spellEnd"/>
-      <w:r>
-        <w:rPr>
-          <w:b w:val="0"/>
-        </w:rPr>
-        <w:t xml:space="preserve">, N. P., Khan, F. N., Mullen, J., Shankar, G., Cook, S., Humbert, C., Ballew, A., Yard, M., </w:t>
-      </w:r>
-      <w:proofErr w:type="spellStart"/>
-      <w:r>
-        <w:rPr>
-          <w:b w:val="0"/>
-        </w:rPr>
-        <w:t>Gelbart</w:t>
-      </w:r>
-      <w:proofErr w:type="spellEnd"/>
-      <w:r>
-        <w:rPr>
-          <w:b w:val="0"/>
-        </w:rPr>
-        <w:t xml:space="preserve">, T., Shekhar, A., </w:t>
-      </w:r>
-      <w:proofErr w:type="spellStart"/>
-      <w:r>
-        <w:rPr>
-          <w:b w:val="0"/>
-        </w:rPr>
-        <w:t>Schork</w:t>
-      </w:r>
-      <w:proofErr w:type="spellEnd"/>
-      <w:r>
-        <w:rPr>
-          <w:b w:val="0"/>
-        </w:rPr>
-        <w:t xml:space="preserve">, N. J., Kurian, S. M., Sandusky, G. E., &amp; Salomon, D. R. (2015). Predicting suicidality using a combined genomic and clinical risk assessment approach. </w:t>
+        <w:t xml:space="preserve">, Le-Niculescu, H., Dainton, H. D., Jain, N., Belanger, E., James, A., George, S., Weber, H., Graham, D. L., Schweitzer, R., Ladd, T. B., Learman, R., Niculescu, E. M., Vanipenta, N. P., Khan, F. N., Mullen, J., Shankar, G., Cook, S., Humbert, C., Ballew, A., Yard, M., Gelbart, T., Shekhar, A., Schork, N. J., Kurian, S. M., Sandusky, G. E., &amp; Salomon, D. R. (2015). Predicting suicidality using a combined genomic and clinical risk assessment approach. </w:t>
       </w:r>
       <w:r>
         <w:rPr>
@@ -4913,21 +4109,7 @@
         <w:rPr>
           <w:rFonts w:ascii="Times" w:eastAsia="Times New Roman" w:hAnsi="Times" w:cs="Times New Roman"/>
         </w:rPr>
-        <w:t>(</w:t>
-      </w:r>
-      <w:proofErr w:type="gramStart"/>
-      <w:r>
-        <w:rPr>
-          <w:rFonts w:ascii="Times" w:eastAsia="Times New Roman" w:hAnsi="Times" w:cs="Times New Roman"/>
-        </w:rPr>
-        <w:t>September,</w:t>
-      </w:r>
-      <w:proofErr w:type="gramEnd"/>
-      <w:r>
-        <w:rPr>
-          <w:rFonts w:ascii="Times" w:eastAsia="Times New Roman" w:hAnsi="Times" w:cs="Times New Roman"/>
-        </w:rPr>
-        <w:t xml:space="preserve"> 2013), Psychiatrists</w:t>
+        <w:t>(September, 2013), Psychiatrists</w:t>
       </w:r>
       <w:r>
         <w:rPr>
@@ -4935,21 +4117,12 @@
         </w:rPr>
         <w:t xml:space="preserve"> and African Traditional Healers Ally on Mental Health. </w:t>
       </w:r>
-      <w:proofErr w:type="spellStart"/>
       <w:r>
         <w:rPr>
           <w:rFonts w:ascii="Times New Roman" w:eastAsia="Times New Roman" w:hAnsi="Times New Roman" w:cs="Times New Roman"/>
           <w:i/>
         </w:rPr>
-        <w:t>Humanosphere</w:t>
-      </w:r>
-      <w:proofErr w:type="spellEnd"/>
-      <w:r>
-        <w:rPr>
-          <w:rFonts w:ascii="Times New Roman" w:eastAsia="Times New Roman" w:hAnsi="Times New Roman" w:cs="Times New Roman"/>
-          <w:i/>
-        </w:rPr>
-        <w:t>.</w:t>
+        <w:t>Humanosphere.</w:t>
       </w:r>
       <w:r>
         <w:rPr>
@@ -5035,7 +4208,6 @@
         </w:rPr>
         <w:t xml:space="preserve">. </w:t>
       </w:r>
-      <w:proofErr w:type="spellStart"/>
       <w:r>
         <w:rPr>
           <w:rFonts w:ascii="Times New Roman" w:eastAsia="Times New Roman" w:hAnsi="Times New Roman" w:cs="Times New Roman"/>
@@ -5045,19 +4217,7 @@
           <w:sz w:val="22"/>
           <w:szCs w:val="22"/>
         </w:rPr>
-        <w:t>Humanosphere</w:t>
-      </w:r>
-      <w:proofErr w:type="spellEnd"/>
-      <w:r>
-        <w:rPr>
-          <w:rFonts w:ascii="Times New Roman" w:eastAsia="Times New Roman" w:hAnsi="Times New Roman" w:cs="Times New Roman"/>
-          <w:b w:val="0"/>
-          <w:i/>
-          <w:color w:val="auto"/>
-          <w:sz w:val="22"/>
-          <w:szCs w:val="22"/>
-        </w:rPr>
-        <w:t>.</w:t>
+        <w:t>Humanosphere.</w:t>
       </w:r>
       <w:r>
         <w:rPr>
@@ -5243,25 +4403,7 @@
           <w:color w:val="222222"/>
           <w:shd w:val="clear" w:color="auto" w:fill="FFFFFF"/>
         </w:rPr>
-        <w:t>(</w:t>
-      </w:r>
-      <w:proofErr w:type="gramStart"/>
-      <w:r>
-        <w:rPr>
-          <w:rFonts w:ascii="Times New Roman" w:eastAsia="Times New Roman" w:hAnsi="Times New Roman" w:cs="Times New Roman"/>
-          <w:color w:val="222222"/>
-          <w:shd w:val="clear" w:color="auto" w:fill="FFFFFF"/>
-        </w:rPr>
-        <w:t>February,</w:t>
-      </w:r>
-      <w:proofErr w:type="gramEnd"/>
-      <w:r>
-        <w:rPr>
-          <w:rFonts w:ascii="Times New Roman" w:eastAsia="Times New Roman" w:hAnsi="Times New Roman" w:cs="Times New Roman"/>
-          <w:color w:val="222222"/>
-          <w:shd w:val="clear" w:color="auto" w:fill="FFFFFF"/>
-        </w:rPr>
-        <w:t xml:space="preserve"> 2020). </w:t>
+        <w:t xml:space="preserve">(February, 2020). </w:t>
       </w:r>
       <w:r>
         <w:rPr>
@@ -5384,25 +4526,61 @@
           <w:color w:val="222222"/>
           <w:shd w:val="clear" w:color="auto" w:fill="FFFFFF"/>
         </w:rPr>
-        <w:t>(</w:t>
-      </w:r>
-      <w:proofErr w:type="gramStart"/>
-      <w:r>
-        <w:rPr>
-          <w:rFonts w:ascii="Times New Roman" w:eastAsia="Times New Roman" w:hAnsi="Times New Roman" w:cs="Times New Roman"/>
+        <w:t xml:space="preserve">(November, 2015). Tracking the Mind: Planet of the Apps. </w:t>
+      </w:r>
+      <w:r>
+        <w:rPr>
+          <w:rFonts w:ascii="Times New Roman" w:eastAsia="Times New Roman" w:hAnsi="Times New Roman" w:cs="Times New Roman"/>
+          <w:i/>
           <w:color w:val="222222"/>
           <w:shd w:val="clear" w:color="auto" w:fill="FFFFFF"/>
         </w:rPr>
-        <w:t>November,</w:t>
-      </w:r>
-      <w:proofErr w:type="gramEnd"/>
+        <w:t>Translational Neuroscience Topics (TNT).</w:t>
+      </w:r>
       <w:r>
         <w:rPr>
           <w:rFonts w:ascii="Times New Roman" w:eastAsia="Times New Roman" w:hAnsi="Times New Roman" w:cs="Times New Roman"/>
           <w:color w:val="222222"/>
           <w:shd w:val="clear" w:color="auto" w:fill="FFFFFF"/>
         </w:rPr>
-        <w:t xml:space="preserve"> 2015). Tracking the Mind: Planet of the Apps. </w:t>
+        <w:t xml:space="preserve"> Lecture conducted from Indiana University School of Medicine.</w:t>
+      </w:r>
+    </w:p>
+    <w:p>
+      <w:pPr>
+        <w:rPr>
+          <w:rFonts w:ascii="Times New Roman" w:hAnsi="Times New Roman"/>
+          <w:b/>
+          <w:u w:val="single"/>
+        </w:rPr>
+      </w:pPr>
+    </w:p>
+    <w:p>
+      <w:pPr>
+        <w:spacing w:line="240" w:lineRule="auto"/>
+        <w:ind w:left="720" w:hanging="720"/>
+        <w:rPr>
+          <w:rFonts w:ascii="Times New Roman" w:eastAsia="Times New Roman" w:hAnsi="Times New Roman" w:cs="Times New Roman"/>
+          <w:color w:val="222222"/>
+          <w:highlight w:val="white"/>
+        </w:rPr>
+      </w:pPr>
+      <w:r>
+        <w:rPr>
+          <w:rFonts w:ascii="Times New Roman" w:eastAsia="Times New Roman" w:hAnsi="Times New Roman" w:cs="Times New Roman"/>
+          <w:b/>
+          <w:color w:val="222222"/>
+          <w:shd w:val="clear" w:color="auto" w:fill="FFFFFF"/>
+        </w:rPr>
+        <w:t xml:space="preserve">Phalen, P. L. </w:t>
+      </w:r>
+      <w:r>
+        <w:rPr>
+          <w:rFonts w:ascii="Times New Roman" w:eastAsia="Times New Roman" w:hAnsi="Times New Roman" w:cs="Times New Roman"/>
+          <w:color w:val="222222"/>
+          <w:shd w:val="clear" w:color="auto" w:fill="FFFFFF"/>
+        </w:rPr>
+        <w:t xml:space="preserve">(September, 2015). Mental Health Disparities After ‘Obamacare’: Methods for analyzing nationally representative datasets with complex survey designs. </w:t>
       </w:r>
       <w:r>
         <w:rPr>
@@ -5411,6 +4589,55 @@
           <w:color w:val="222222"/>
           <w:shd w:val="clear" w:color="auto" w:fill="FFFFFF"/>
         </w:rPr>
+        <w:t>ACT Collaborator Meeting.</w:t>
+      </w:r>
+      <w:r>
+        <w:rPr>
+          <w:rFonts w:ascii="Times New Roman" w:eastAsia="Times New Roman" w:hAnsi="Times New Roman" w:cs="Times New Roman"/>
+          <w:color w:val="222222"/>
+          <w:shd w:val="clear" w:color="auto" w:fill="FFFFFF"/>
+        </w:rPr>
+        <w:t xml:space="preserve"> Lecture conducted from Indiana University-Purdue University of Indianapolis.</w:t>
+      </w:r>
+    </w:p>
+    <w:p>
+      <w:pPr>
+        <w:rPr>
+          <w:rFonts w:ascii="Times New Roman" w:hAnsi="Times New Roman"/>
+          <w:b/>
+          <w:u w:val="single"/>
+        </w:rPr>
+      </w:pPr>
+    </w:p>
+    <w:p>
+      <w:pPr>
+        <w:spacing w:line="240" w:lineRule="auto"/>
+        <w:ind w:left="720" w:hanging="720"/>
+      </w:pPr>
+      <w:r>
+        <w:rPr>
+          <w:rFonts w:ascii="Times New Roman" w:eastAsia="Times New Roman" w:hAnsi="Times New Roman" w:cs="Times New Roman"/>
+          <w:b/>
+          <w:color w:val="222222"/>
+          <w:shd w:val="clear" w:color="auto" w:fill="FFFFFF"/>
+        </w:rPr>
+        <w:t xml:space="preserve">Phalen, P. L. </w:t>
+      </w:r>
+      <w:r>
+        <w:rPr>
+          <w:rFonts w:ascii="Times New Roman" w:eastAsia="Times New Roman" w:hAnsi="Times New Roman" w:cs="Times New Roman"/>
+          <w:color w:val="222222"/>
+          <w:shd w:val="clear" w:color="auto" w:fill="FFFFFF"/>
+        </w:rPr>
+        <w:t xml:space="preserve">(January, 2015). Quantitative Psych Assessments: smartphone apps. </w:t>
+      </w:r>
+      <w:r>
+        <w:rPr>
+          <w:rFonts w:ascii="Times New Roman" w:eastAsia="Times New Roman" w:hAnsi="Times New Roman" w:cs="Times New Roman"/>
+          <w:i/>
+          <w:color w:val="222222"/>
+          <w:shd w:val="clear" w:color="auto" w:fill="FFFFFF"/>
+        </w:rPr>
         <w:t>Translational Neuroscience Topics (TNT).</w:t>
       </w:r>
       <w:r>
@@ -5424,11 +4651,97 @@
     </w:p>
     <w:p>
       <w:pPr>
+        <w:spacing w:line="240" w:lineRule="auto"/>
+        <w:ind w:left="720" w:hanging="720"/>
+        <w:rPr>
+          <w:rFonts w:ascii="Times New Roman" w:eastAsia="Times New Roman" w:hAnsi="Times New Roman" w:cs="Times New Roman"/>
+          <w:color w:val="222222"/>
+          <w:highlight w:val="white"/>
+        </w:rPr>
+      </w:pPr>
+    </w:p>
+    <w:p>
+      <w:r>
         <w:rPr>
           <w:rFonts w:ascii="Times New Roman" w:hAnsi="Times New Roman"/>
           <w:b/>
           <w:u w:val="single"/>
         </w:rPr>
+        <w:t>PROFESSIONAL PRESENTATIONS</w:t>
+      </w:r>
+      <w:r>
+        <w:rPr>
+          <w:rFonts w:ascii="Times New Roman" w:hAnsi="Times New Roman"/>
+          <w:b/>
+          <w:u w:val="single"/>
+        </w:rPr>
+        <w:tab/>
+      </w:r>
+      <w:r>
+        <w:rPr>
+          <w:rFonts w:ascii="Times New Roman" w:hAnsi="Times New Roman"/>
+          <w:b/>
+          <w:u w:val="single"/>
+        </w:rPr>
+        <w:tab/>
+      </w:r>
+      <w:r>
+        <w:rPr>
+          <w:rFonts w:ascii="Times New Roman" w:hAnsi="Times New Roman"/>
+          <w:b/>
+          <w:u w:val="single"/>
+        </w:rPr>
+        <w:tab/>
+      </w:r>
+      <w:r>
+        <w:rPr>
+          <w:rFonts w:ascii="Times New Roman" w:hAnsi="Times New Roman"/>
+          <w:b/>
+          <w:u w:val="single"/>
+        </w:rPr>
+        <w:tab/>
+      </w:r>
+      <w:r>
+        <w:rPr>
+          <w:rFonts w:ascii="Times New Roman" w:hAnsi="Times New Roman"/>
+          <w:b/>
+          <w:u w:val="single"/>
+        </w:rPr>
+        <w:tab/>
+      </w:r>
+      <w:r>
+        <w:rPr>
+          <w:rFonts w:ascii="Times New Roman" w:hAnsi="Times New Roman"/>
+          <w:b/>
+          <w:u w:val="single"/>
+        </w:rPr>
+        <w:tab/>
+      </w:r>
+      <w:r>
+        <w:rPr>
+          <w:rFonts w:ascii="Times New Roman" w:hAnsi="Times New Roman"/>
+          <w:b/>
+          <w:u w:val="single"/>
+        </w:rPr>
+        <w:tab/>
+      </w:r>
+      <w:r>
+        <w:rPr>
+          <w:rFonts w:ascii="Times New Roman" w:hAnsi="Times New Roman"/>
+          <w:b/>
+          <w:u w:val="single"/>
+        </w:rPr>
+        <w:tab/>
+      </w:r>
+    </w:p>
+    <w:p>
+      <w:pPr>
+        <w:spacing w:line="240" w:lineRule="auto"/>
+        <w:rPr>
+          <w:rFonts w:ascii="Times New Roman" w:eastAsia="Times New Roman" w:hAnsi="Times New Roman" w:cs="Times New Roman"/>
+          <w:bCs/>
+          <w:color w:val="222222"/>
+        </w:rPr>
       </w:pPr>
     </w:p>
     <w:p>
@@ -5437,231 +4750,6 @@
         <w:ind w:left="720" w:hanging="720"/>
         <w:rPr>
           <w:rFonts w:ascii="Times New Roman" w:eastAsia="Times New Roman" w:hAnsi="Times New Roman" w:cs="Times New Roman"/>
-          <w:color w:val="222222"/>
-          <w:highlight w:val="white"/>
-        </w:rPr>
-      </w:pPr>
-      <w:r>
-        <w:rPr>
-          <w:rFonts w:ascii="Times New Roman" w:eastAsia="Times New Roman" w:hAnsi="Times New Roman" w:cs="Times New Roman"/>
-          <w:b/>
-          <w:color w:val="222222"/>
-          <w:shd w:val="clear" w:color="auto" w:fill="FFFFFF"/>
-        </w:rPr>
-        <w:t xml:space="preserve">Phalen, P. L. </w:t>
-      </w:r>
-      <w:r>
-        <w:rPr>
-          <w:rFonts w:ascii="Times New Roman" w:eastAsia="Times New Roman" w:hAnsi="Times New Roman" w:cs="Times New Roman"/>
-          <w:color w:val="222222"/>
-          <w:shd w:val="clear" w:color="auto" w:fill="FFFFFF"/>
-        </w:rPr>
-        <w:t>(</w:t>
-      </w:r>
-      <w:proofErr w:type="gramStart"/>
-      <w:r>
-        <w:rPr>
-          <w:rFonts w:ascii="Times New Roman" w:eastAsia="Times New Roman" w:hAnsi="Times New Roman" w:cs="Times New Roman"/>
-          <w:color w:val="222222"/>
-          <w:shd w:val="clear" w:color="auto" w:fill="FFFFFF"/>
-        </w:rPr>
-        <w:t>September,</w:t>
-      </w:r>
-      <w:proofErr w:type="gramEnd"/>
-      <w:r>
-        <w:rPr>
-          <w:rFonts w:ascii="Times New Roman" w:eastAsia="Times New Roman" w:hAnsi="Times New Roman" w:cs="Times New Roman"/>
-          <w:color w:val="222222"/>
-          <w:shd w:val="clear" w:color="auto" w:fill="FFFFFF"/>
-        </w:rPr>
-        <w:t xml:space="preserve"> 2015). Mental Health Disparities After ‘Obamacare’: Methods for analyzing nationally representative datasets with complex survey designs. </w:t>
-      </w:r>
-      <w:r>
-        <w:rPr>
-          <w:rFonts w:ascii="Times New Roman" w:eastAsia="Times New Roman" w:hAnsi="Times New Roman" w:cs="Times New Roman"/>
-          <w:i/>
-          <w:color w:val="222222"/>
-          <w:shd w:val="clear" w:color="auto" w:fill="FFFFFF"/>
-        </w:rPr>
-        <w:t>ACT Collaborator Meeting.</w:t>
-      </w:r>
-      <w:r>
-        <w:rPr>
-          <w:rFonts w:ascii="Times New Roman" w:eastAsia="Times New Roman" w:hAnsi="Times New Roman" w:cs="Times New Roman"/>
-          <w:color w:val="222222"/>
-          <w:shd w:val="clear" w:color="auto" w:fill="FFFFFF"/>
-        </w:rPr>
-        <w:t xml:space="preserve"> Lecture conducted from Indiana University-Purdue University of Indianapolis.</w:t>
-      </w:r>
-    </w:p>
-    <w:p>
-      <w:pPr>
-        <w:rPr>
-          <w:rFonts w:ascii="Times New Roman" w:hAnsi="Times New Roman"/>
-          <w:b/>
-          <w:u w:val="single"/>
-        </w:rPr>
-      </w:pPr>
-    </w:p>
-    <w:p>
-      <w:pPr>
-        <w:spacing w:line="240" w:lineRule="auto"/>
-        <w:ind w:left="720" w:hanging="720"/>
-      </w:pPr>
-      <w:r>
-        <w:rPr>
-          <w:rFonts w:ascii="Times New Roman" w:eastAsia="Times New Roman" w:hAnsi="Times New Roman" w:cs="Times New Roman"/>
-          <w:b/>
-          <w:color w:val="222222"/>
-          <w:shd w:val="clear" w:color="auto" w:fill="FFFFFF"/>
-        </w:rPr>
-        <w:t xml:space="preserve">Phalen, P. L. </w:t>
-      </w:r>
-      <w:r>
-        <w:rPr>
-          <w:rFonts w:ascii="Times New Roman" w:eastAsia="Times New Roman" w:hAnsi="Times New Roman" w:cs="Times New Roman"/>
-          <w:color w:val="222222"/>
-          <w:shd w:val="clear" w:color="auto" w:fill="FFFFFF"/>
-        </w:rPr>
-        <w:t>(</w:t>
-      </w:r>
-      <w:proofErr w:type="gramStart"/>
-      <w:r>
-        <w:rPr>
-          <w:rFonts w:ascii="Times New Roman" w:eastAsia="Times New Roman" w:hAnsi="Times New Roman" w:cs="Times New Roman"/>
-          <w:color w:val="222222"/>
-          <w:shd w:val="clear" w:color="auto" w:fill="FFFFFF"/>
-        </w:rPr>
-        <w:t>January,</w:t>
-      </w:r>
-      <w:proofErr w:type="gramEnd"/>
-      <w:r>
-        <w:rPr>
-          <w:rFonts w:ascii="Times New Roman" w:eastAsia="Times New Roman" w:hAnsi="Times New Roman" w:cs="Times New Roman"/>
-          <w:color w:val="222222"/>
-          <w:shd w:val="clear" w:color="auto" w:fill="FFFFFF"/>
-        </w:rPr>
-        <w:t xml:space="preserve"> 2015). Quantitative Psych Assessments: smartphone apps. </w:t>
-      </w:r>
-      <w:r>
-        <w:rPr>
-          <w:rFonts w:ascii="Times New Roman" w:eastAsia="Times New Roman" w:hAnsi="Times New Roman" w:cs="Times New Roman"/>
-          <w:i/>
-          <w:color w:val="222222"/>
-          <w:shd w:val="clear" w:color="auto" w:fill="FFFFFF"/>
-        </w:rPr>
-        <w:t>Translational Neuroscience Topics (TNT).</w:t>
-      </w:r>
-      <w:r>
-        <w:rPr>
-          <w:rFonts w:ascii="Times New Roman" w:eastAsia="Times New Roman" w:hAnsi="Times New Roman" w:cs="Times New Roman"/>
-          <w:color w:val="222222"/>
-          <w:shd w:val="clear" w:color="auto" w:fill="FFFFFF"/>
-        </w:rPr>
-        <w:t xml:space="preserve"> Lecture conducted from Indiana University School of Medicine.</w:t>
-      </w:r>
-    </w:p>
-    <w:p>
-      <w:pPr>
-        <w:spacing w:line="240" w:lineRule="auto"/>
-        <w:ind w:left="720" w:hanging="720"/>
-        <w:rPr>
-          <w:rFonts w:ascii="Times New Roman" w:eastAsia="Times New Roman" w:hAnsi="Times New Roman" w:cs="Times New Roman"/>
-          <w:color w:val="222222"/>
-          <w:highlight w:val="white"/>
-        </w:rPr>
-      </w:pPr>
-    </w:p>
-    <w:p>
-      <w:r>
-        <w:rPr>
-          <w:rFonts w:ascii="Times New Roman" w:hAnsi="Times New Roman"/>
-          <w:b/>
-          <w:u w:val="single"/>
-        </w:rPr>
-        <w:t>PROFESSIONAL PRESENTATIONS</w:t>
-      </w:r>
-      <w:r>
-        <w:rPr>
-          <w:rFonts w:ascii="Times New Roman" w:hAnsi="Times New Roman"/>
-          <w:b/>
-          <w:u w:val="single"/>
-        </w:rPr>
-        <w:tab/>
-      </w:r>
-      <w:r>
-        <w:rPr>
-          <w:rFonts w:ascii="Times New Roman" w:hAnsi="Times New Roman"/>
-          <w:b/>
-          <w:u w:val="single"/>
-        </w:rPr>
-        <w:tab/>
-      </w:r>
-      <w:r>
-        <w:rPr>
-          <w:rFonts w:ascii="Times New Roman" w:hAnsi="Times New Roman"/>
-          <w:b/>
-          <w:u w:val="single"/>
-        </w:rPr>
-        <w:tab/>
-      </w:r>
-      <w:r>
-        <w:rPr>
-          <w:rFonts w:ascii="Times New Roman" w:hAnsi="Times New Roman"/>
-          <w:b/>
-          <w:u w:val="single"/>
-        </w:rPr>
-        <w:tab/>
-      </w:r>
-      <w:r>
-        <w:rPr>
-          <w:rFonts w:ascii="Times New Roman" w:hAnsi="Times New Roman"/>
-          <w:b/>
-          <w:u w:val="single"/>
-        </w:rPr>
-        <w:tab/>
-      </w:r>
-      <w:r>
-        <w:rPr>
-          <w:rFonts w:ascii="Times New Roman" w:hAnsi="Times New Roman"/>
-          <w:b/>
-          <w:u w:val="single"/>
-        </w:rPr>
-        <w:tab/>
-      </w:r>
-      <w:r>
-        <w:rPr>
-          <w:rFonts w:ascii="Times New Roman" w:hAnsi="Times New Roman"/>
-          <w:b/>
-          <w:u w:val="single"/>
-        </w:rPr>
-        <w:tab/>
-      </w:r>
-      <w:r>
-        <w:rPr>
-          <w:rFonts w:ascii="Times New Roman" w:hAnsi="Times New Roman"/>
-          <w:b/>
-          <w:u w:val="single"/>
-        </w:rPr>
-        <w:tab/>
-      </w:r>
-    </w:p>
-    <w:p>
-      <w:pPr>
-        <w:spacing w:line="240" w:lineRule="auto"/>
-        <w:rPr>
-          <w:rFonts w:ascii="Times New Roman" w:eastAsia="Times New Roman" w:hAnsi="Times New Roman" w:cs="Times New Roman"/>
-          <w:bCs/>
-          <w:color w:val="222222"/>
-        </w:rPr>
-      </w:pPr>
-    </w:p>
-    <w:p>
-      <w:pPr>
-        <w:spacing w:line="240" w:lineRule="auto"/>
-        <w:ind w:left="720" w:hanging="720"/>
-        <w:rPr>
-          <w:rFonts w:ascii="Times New Roman" w:eastAsia="Times New Roman" w:hAnsi="Times New Roman" w:cs="Times New Roman"/>
           <w:bCs/>
           <w:color w:val="222222"/>
         </w:rPr>
@@ -5688,25 +4776,7 @@
           <w:bCs/>
           <w:color w:val="222222"/>
         </w:rPr>
-        <w:t xml:space="preserve"> (</w:t>
-      </w:r>
-      <w:proofErr w:type="gramStart"/>
-      <w:r>
-        <w:rPr>
-          <w:rFonts w:ascii="Times New Roman" w:eastAsia="Times New Roman" w:hAnsi="Times New Roman" w:cs="Times New Roman"/>
-          <w:bCs/>
-          <w:color w:val="222222"/>
-        </w:rPr>
-        <w:t>September,</w:t>
-      </w:r>
-      <w:proofErr w:type="gramEnd"/>
-      <w:r>
-        <w:rPr>
-          <w:rFonts w:ascii="Times New Roman" w:eastAsia="Times New Roman" w:hAnsi="Times New Roman" w:cs="Times New Roman"/>
-          <w:bCs/>
-          <w:color w:val="222222"/>
-        </w:rPr>
-        <w:t xml:space="preserve"> 2020). </w:t>
+        <w:t xml:space="preserve"> (September, 2020). </w:t>
       </w:r>
       <w:r>
         <w:rPr>
@@ -5801,61 +4871,7 @@
           <w:bCs/>
           <w:color w:val="222222"/>
         </w:rPr>
-        <w:t xml:space="preserve">Schiffman, J., </w:t>
-      </w:r>
-      <w:proofErr w:type="spellStart"/>
-      <w:r>
-        <w:rPr>
-          <w:rFonts w:ascii="Times New Roman" w:eastAsia="Times New Roman" w:hAnsi="Times New Roman" w:cs="Times New Roman"/>
-          <w:bCs/>
-          <w:color w:val="222222"/>
-        </w:rPr>
-        <w:t>Rakhshan</w:t>
-      </w:r>
-      <w:proofErr w:type="spellEnd"/>
-      <w:r>
-        <w:rPr>
-          <w:rFonts w:ascii="Times New Roman" w:eastAsia="Times New Roman" w:hAnsi="Times New Roman" w:cs="Times New Roman"/>
-          <w:bCs/>
-          <w:color w:val="222222"/>
-        </w:rPr>
-        <w:t xml:space="preserve"> </w:t>
-      </w:r>
-      <w:proofErr w:type="spellStart"/>
-      <w:r>
-        <w:rPr>
-          <w:rFonts w:ascii="Times New Roman" w:eastAsia="Times New Roman" w:hAnsi="Times New Roman" w:cs="Times New Roman"/>
-          <w:bCs/>
-          <w:color w:val="222222"/>
-        </w:rPr>
-        <w:t>Rouhakhtar</w:t>
-      </w:r>
-      <w:proofErr w:type="spellEnd"/>
-      <w:r>
-        <w:rPr>
-          <w:rFonts w:ascii="Times New Roman" w:eastAsia="Times New Roman" w:hAnsi="Times New Roman" w:cs="Times New Roman"/>
-          <w:bCs/>
-          <w:color w:val="222222"/>
-        </w:rPr>
-        <w:t xml:space="preserve">, P., </w:t>
-      </w:r>
-      <w:proofErr w:type="spellStart"/>
-      <w:r>
-        <w:rPr>
-          <w:rFonts w:ascii="Times New Roman" w:eastAsia="Times New Roman" w:hAnsi="Times New Roman" w:cs="Times New Roman"/>
-          <w:bCs/>
-          <w:color w:val="222222"/>
-        </w:rPr>
-        <w:t>Millman</w:t>
-      </w:r>
-      <w:proofErr w:type="spellEnd"/>
-      <w:r>
-        <w:rPr>
-          <w:rFonts w:ascii="Times New Roman" w:eastAsia="Times New Roman" w:hAnsi="Times New Roman" w:cs="Times New Roman"/>
-          <w:bCs/>
-          <w:color w:val="222222"/>
-        </w:rPr>
-        <w:t xml:space="preserve">, Z., Thompson, E., &amp; </w:t>
+        <w:t xml:space="preserve">Schiffman, J., Rakhshan Rouhakhtar, P., Millman, Z., Thompson, E., &amp; </w:t>
       </w:r>
       <w:r>
         <w:rPr>
@@ -5881,25 +4897,7 @@
           <w:bCs/>
           <w:color w:val="222222"/>
         </w:rPr>
-        <w:t>(</w:t>
-      </w:r>
-      <w:proofErr w:type="gramStart"/>
-      <w:r>
-        <w:rPr>
-          <w:rFonts w:ascii="Times New Roman" w:eastAsia="Times New Roman" w:hAnsi="Times New Roman" w:cs="Times New Roman"/>
-          <w:bCs/>
-          <w:color w:val="222222"/>
-        </w:rPr>
-        <w:t>April,</w:t>
-      </w:r>
-      <w:proofErr w:type="gramEnd"/>
-      <w:r>
-        <w:rPr>
-          <w:rFonts w:ascii="Times New Roman" w:eastAsia="Times New Roman" w:hAnsi="Times New Roman" w:cs="Times New Roman"/>
-          <w:bCs/>
-          <w:color w:val="222222"/>
-        </w:rPr>
-        <w:t xml:space="preserve"> 2020). </w:t>
+        <w:t xml:space="preserve">(April, 2020). </w:t>
       </w:r>
       <w:r>
         <w:rPr>
@@ -5997,18 +4995,24 @@
           <w:bCs/>
           <w:color w:val="222222"/>
         </w:rPr>
-        <w:t xml:space="preserve">Petti, E., </w:t>
-      </w:r>
-      <w:proofErr w:type="spellStart"/>
-      <w:r>
-        <w:rPr>
-          <w:rFonts w:ascii="Times New Roman" w:eastAsia="Times New Roman" w:hAnsi="Times New Roman" w:cs="Times New Roman"/>
-          <w:bCs/>
-          <w:color w:val="222222"/>
-        </w:rPr>
-        <w:t>Rakhshan</w:t>
-      </w:r>
-      <w:proofErr w:type="spellEnd"/>
+        <w:t xml:space="preserve">Petti, E., Rakhshan Rouhakhtar, P., Klaunig, M., Bridgwater, M., Roemer, C., Andorko, N. D., DeLuca, J. S., </w:t>
+      </w:r>
+      <w:r>
+        <w:rPr>
+          <w:rFonts w:ascii="Times New Roman" w:eastAsia="Times New Roman" w:hAnsi="Times New Roman" w:cs="Times New Roman"/>
+          <w:b/>
+          <w:color w:val="222222"/>
+        </w:rPr>
+        <w:t>Phalen, P.,</w:t>
+      </w:r>
+      <w:r>
+        <w:rPr>
+          <w:rFonts w:ascii="Times New Roman" w:eastAsia="Times New Roman" w:hAnsi="Times New Roman" w:cs="Times New Roman"/>
+          <w:bCs/>
+          <w:color w:val="222222"/>
+        </w:rPr>
+        <w:t xml:space="preserve"> Smith, M., Pitts, S., &amp; Schiffman, J.</w:t>
+      </w:r>
       <w:r>
         <w:rPr>
           <w:rFonts w:ascii="Times New Roman" w:eastAsia="Times New Roman" w:hAnsi="Times New Roman" w:cs="Times New Roman"/>
@@ -6017,127 +5021,13 @@
         </w:rPr>
         <w:t xml:space="preserve"> </w:t>
       </w:r>
-      <w:proofErr w:type="spellStart"/>
-      <w:r>
-        <w:rPr>
-          <w:rFonts w:ascii="Times New Roman" w:eastAsia="Times New Roman" w:hAnsi="Times New Roman" w:cs="Times New Roman"/>
-          <w:bCs/>
-          <w:color w:val="222222"/>
-        </w:rPr>
-        <w:t>Rouhakhtar</w:t>
-      </w:r>
-      <w:proofErr w:type="spellEnd"/>
-      <w:r>
-        <w:rPr>
-          <w:rFonts w:ascii="Times New Roman" w:eastAsia="Times New Roman" w:hAnsi="Times New Roman" w:cs="Times New Roman"/>
-          <w:bCs/>
-          <w:color w:val="222222"/>
-        </w:rPr>
-        <w:t xml:space="preserve">, P., </w:t>
-      </w:r>
-      <w:proofErr w:type="spellStart"/>
-      <w:r>
-        <w:rPr>
-          <w:rFonts w:ascii="Times New Roman" w:eastAsia="Times New Roman" w:hAnsi="Times New Roman" w:cs="Times New Roman"/>
-          <w:bCs/>
-          <w:color w:val="222222"/>
-        </w:rPr>
-        <w:t>Klaunig</w:t>
-      </w:r>
-      <w:proofErr w:type="spellEnd"/>
-      <w:r>
-        <w:rPr>
-          <w:rFonts w:ascii="Times New Roman" w:eastAsia="Times New Roman" w:hAnsi="Times New Roman" w:cs="Times New Roman"/>
-          <w:bCs/>
-          <w:color w:val="222222"/>
-        </w:rPr>
-        <w:t xml:space="preserve">, M., </w:t>
-      </w:r>
-      <w:proofErr w:type="spellStart"/>
-      <w:r>
-        <w:rPr>
-          <w:rFonts w:ascii="Times New Roman" w:eastAsia="Times New Roman" w:hAnsi="Times New Roman" w:cs="Times New Roman"/>
-          <w:bCs/>
-          <w:color w:val="222222"/>
-        </w:rPr>
-        <w:t>Bridgwater</w:t>
-      </w:r>
-      <w:proofErr w:type="spellEnd"/>
-      <w:r>
-        <w:rPr>
-          <w:rFonts w:ascii="Times New Roman" w:eastAsia="Times New Roman" w:hAnsi="Times New Roman" w:cs="Times New Roman"/>
-          <w:bCs/>
-          <w:color w:val="222222"/>
-        </w:rPr>
-        <w:t xml:space="preserve">, M., Roemer, C., </w:t>
-      </w:r>
-      <w:proofErr w:type="spellStart"/>
-      <w:r>
-        <w:rPr>
-          <w:rFonts w:ascii="Times New Roman" w:eastAsia="Times New Roman" w:hAnsi="Times New Roman" w:cs="Times New Roman"/>
-          <w:bCs/>
-          <w:color w:val="222222"/>
-        </w:rPr>
-        <w:t>Andorko</w:t>
-      </w:r>
-      <w:proofErr w:type="spellEnd"/>
-      <w:r>
-        <w:rPr>
-          <w:rFonts w:ascii="Times New Roman" w:eastAsia="Times New Roman" w:hAnsi="Times New Roman" w:cs="Times New Roman"/>
-          <w:bCs/>
-          <w:color w:val="222222"/>
-        </w:rPr>
-        <w:t xml:space="preserve">, N. D., DeLuca, J. S., </w:t>
-      </w:r>
-      <w:r>
-        <w:rPr>
-          <w:rFonts w:ascii="Times New Roman" w:eastAsia="Times New Roman" w:hAnsi="Times New Roman" w:cs="Times New Roman"/>
-          <w:b/>
-          <w:color w:val="222222"/>
-        </w:rPr>
-        <w:t>Phalen, P.,</w:t>
-      </w:r>
-      <w:r>
-        <w:rPr>
-          <w:rFonts w:ascii="Times New Roman" w:eastAsia="Times New Roman" w:hAnsi="Times New Roman" w:cs="Times New Roman"/>
-          <w:bCs/>
-          <w:color w:val="222222"/>
-        </w:rPr>
-        <w:t xml:space="preserve"> Smith, M., Pitts, S., &amp; Schiffman, J.</w:t>
-      </w:r>
-      <w:r>
-        <w:rPr>
-          <w:rFonts w:ascii="Times New Roman" w:eastAsia="Times New Roman" w:hAnsi="Times New Roman" w:cs="Times New Roman"/>
-          <w:bCs/>
-          <w:color w:val="222222"/>
-        </w:rPr>
-        <w:t xml:space="preserve"> </w:t>
-      </w:r>
-      <w:r>
-        <w:rPr>
-          <w:rFonts w:ascii="Times New Roman" w:eastAsia="Times New Roman" w:hAnsi="Times New Roman" w:cs="Times New Roman"/>
-          <w:bCs/>
-          <w:color w:val="222222"/>
-        </w:rPr>
-        <w:t>(</w:t>
-      </w:r>
-      <w:proofErr w:type="gramStart"/>
-      <w:r>
-        <w:rPr>
-          <w:rFonts w:ascii="Times New Roman" w:eastAsia="Times New Roman" w:hAnsi="Times New Roman" w:cs="Times New Roman"/>
-          <w:bCs/>
-          <w:color w:val="222222"/>
-        </w:rPr>
-        <w:t>April,</w:t>
-      </w:r>
-      <w:proofErr w:type="gramEnd"/>
-      <w:r>
-        <w:rPr>
-          <w:rFonts w:ascii="Times New Roman" w:eastAsia="Times New Roman" w:hAnsi="Times New Roman" w:cs="Times New Roman"/>
-          <w:bCs/>
-          <w:color w:val="222222"/>
-        </w:rPr>
-        <w:t xml:space="preserve"> 2020). </w:t>
+      <w:r>
+        <w:rPr>
+          <w:rFonts w:ascii="Times New Roman" w:eastAsia="Times New Roman" w:hAnsi="Times New Roman" w:cs="Times New Roman"/>
+          <w:bCs/>
+          <w:color w:val="222222"/>
+        </w:rPr>
+        <w:t xml:space="preserve">(April, 2020). </w:t>
       </w:r>
       <w:r>
         <w:rPr>
@@ -6269,79 +5159,7 @@
           <w:bCs/>
           <w:color w:val="222222"/>
         </w:rPr>
-        <w:t xml:space="preserve">Schiffman, J., </w:t>
-      </w:r>
-      <w:proofErr w:type="spellStart"/>
-      <w:r>
-        <w:rPr>
-          <w:rFonts w:ascii="Times New Roman" w:eastAsia="Times New Roman" w:hAnsi="Times New Roman" w:cs="Times New Roman"/>
-          <w:bCs/>
-          <w:color w:val="222222"/>
-        </w:rPr>
-        <w:t>Bridgwater</w:t>
-      </w:r>
-      <w:proofErr w:type="spellEnd"/>
-      <w:r>
-        <w:rPr>
-          <w:rFonts w:ascii="Times New Roman" w:eastAsia="Times New Roman" w:hAnsi="Times New Roman" w:cs="Times New Roman"/>
-          <w:bCs/>
-          <w:color w:val="222222"/>
-        </w:rPr>
-        <w:t xml:space="preserve">, M., Thompson, E., </w:t>
-      </w:r>
-      <w:proofErr w:type="spellStart"/>
-      <w:r>
-        <w:rPr>
-          <w:rFonts w:ascii="Times New Roman" w:eastAsia="Times New Roman" w:hAnsi="Times New Roman" w:cs="Times New Roman"/>
-          <w:bCs/>
-          <w:color w:val="222222"/>
-        </w:rPr>
-        <w:t>Rakhshan</w:t>
-      </w:r>
-      <w:proofErr w:type="spellEnd"/>
-      <w:r>
-        <w:rPr>
-          <w:rFonts w:ascii="Times New Roman" w:eastAsia="Times New Roman" w:hAnsi="Times New Roman" w:cs="Times New Roman"/>
-          <w:bCs/>
-          <w:color w:val="222222"/>
-        </w:rPr>
-        <w:t xml:space="preserve"> </w:t>
-      </w:r>
-      <w:proofErr w:type="spellStart"/>
-      <w:r>
-        <w:rPr>
-          <w:rFonts w:ascii="Times New Roman" w:eastAsia="Times New Roman" w:hAnsi="Times New Roman" w:cs="Times New Roman"/>
-          <w:bCs/>
-          <w:color w:val="222222"/>
-        </w:rPr>
-        <w:t>Rouhakhtar</w:t>
-      </w:r>
-      <w:proofErr w:type="spellEnd"/>
-      <w:r>
-        <w:rPr>
-          <w:rFonts w:ascii="Times New Roman" w:eastAsia="Times New Roman" w:hAnsi="Times New Roman" w:cs="Times New Roman"/>
-          <w:bCs/>
-          <w:color w:val="222222"/>
-        </w:rPr>
-        <w:t xml:space="preserve">, P., </w:t>
-      </w:r>
-      <w:proofErr w:type="spellStart"/>
-      <w:r>
-        <w:rPr>
-          <w:rFonts w:ascii="Times New Roman" w:eastAsia="Times New Roman" w:hAnsi="Times New Roman" w:cs="Times New Roman"/>
-          <w:bCs/>
-          <w:color w:val="222222"/>
-        </w:rPr>
-        <w:t>Millman</w:t>
-      </w:r>
-      <w:proofErr w:type="spellEnd"/>
-      <w:r>
-        <w:rPr>
-          <w:rFonts w:ascii="Times New Roman" w:eastAsia="Times New Roman" w:hAnsi="Times New Roman" w:cs="Times New Roman"/>
-          <w:bCs/>
-          <w:color w:val="222222"/>
-        </w:rPr>
-        <w:t xml:space="preserve">, Z., </w:t>
+        <w:t xml:space="preserve">Schiffman, J., Bridgwater, M., Thompson, E., Rakhshan Rouhakhtar, P., Millman, Z., </w:t>
       </w:r>
       <w:r>
         <w:rPr>
@@ -6357,51 +5175,15 @@
           <w:bCs/>
           <w:color w:val="222222"/>
         </w:rPr>
-        <w:t xml:space="preserve">, </w:t>
-      </w:r>
-      <w:proofErr w:type="spellStart"/>
-      <w:r>
-        <w:rPr>
-          <w:rFonts w:ascii="Times New Roman" w:eastAsia="Times New Roman" w:hAnsi="Times New Roman" w:cs="Times New Roman"/>
-          <w:bCs/>
-          <w:color w:val="222222"/>
-        </w:rPr>
-        <w:t>Klaunig</w:t>
-      </w:r>
-      <w:proofErr w:type="spellEnd"/>
-      <w:r>
-        <w:rPr>
-          <w:rFonts w:ascii="Times New Roman" w:eastAsia="Times New Roman" w:hAnsi="Times New Roman" w:cs="Times New Roman"/>
-          <w:bCs/>
-          <w:color w:val="222222"/>
-        </w:rPr>
-        <w:t>, M., Kline, E., &amp; DeLuca, J. (</w:t>
-      </w:r>
-      <w:proofErr w:type="gramStart"/>
-      <w:r>
-        <w:rPr>
-          <w:rFonts w:ascii="Times New Roman" w:eastAsia="Times New Roman" w:hAnsi="Times New Roman" w:cs="Times New Roman"/>
-          <w:bCs/>
-          <w:color w:val="222222"/>
-        </w:rPr>
-        <w:t>October</w:t>
-      </w:r>
-      <w:r>
-        <w:rPr>
-          <w:rFonts w:ascii="Times New Roman" w:eastAsia="Times New Roman" w:hAnsi="Times New Roman" w:cs="Times New Roman"/>
-          <w:bCs/>
-          <w:color w:val="222222"/>
-        </w:rPr>
-        <w:t>,</w:t>
-      </w:r>
-      <w:proofErr w:type="gramEnd"/>
-      <w:r>
-        <w:rPr>
-          <w:rFonts w:ascii="Times New Roman" w:eastAsia="Times New Roman" w:hAnsi="Times New Roman" w:cs="Times New Roman"/>
-          <w:bCs/>
-          <w:color w:val="222222"/>
-        </w:rPr>
-        <w:t xml:space="preserve"> 2019</w:t>
+        <w:t>, Klaunig, M., Kline, E., &amp; DeLuca, J. (October</w:t>
+      </w:r>
+      <w:r>
+        <w:rPr>
+          <w:rFonts w:ascii="Times New Roman" w:eastAsia="Times New Roman" w:hAnsi="Times New Roman" w:cs="Times New Roman"/>
+          <w:bCs/>
+          <w:color w:val="222222"/>
+        </w:rPr>
+        <w:t>, 2019</w:t>
       </w:r>
       <w:r>
         <w:rPr>
@@ -6497,43 +5279,7 @@
           <w:bCs/>
           <w:color w:val="222222"/>
         </w:rPr>
-        <w:t xml:space="preserve"> </w:t>
-      </w:r>
-      <w:proofErr w:type="spellStart"/>
-      <w:r>
-        <w:rPr>
-          <w:rFonts w:ascii="Times New Roman" w:eastAsia="Times New Roman" w:hAnsi="Times New Roman" w:cs="Times New Roman"/>
-          <w:bCs/>
-          <w:color w:val="222222"/>
-        </w:rPr>
-        <w:t>Nurnberger</w:t>
-      </w:r>
-      <w:proofErr w:type="spellEnd"/>
-      <w:r>
-        <w:rPr>
-          <w:rFonts w:ascii="Times New Roman" w:eastAsia="Times New Roman" w:hAnsi="Times New Roman" w:cs="Times New Roman"/>
-          <w:bCs/>
-          <w:color w:val="222222"/>
-        </w:rPr>
-        <w:t>, J., Shekhar, A., Kurian, S. (</w:t>
-      </w:r>
-      <w:proofErr w:type="gramStart"/>
-      <w:r>
-        <w:rPr>
-          <w:rFonts w:ascii="Times New Roman" w:eastAsia="Times New Roman" w:hAnsi="Times New Roman" w:cs="Times New Roman"/>
-          <w:bCs/>
-          <w:color w:val="222222"/>
-        </w:rPr>
-        <w:t>October,</w:t>
-      </w:r>
-      <w:proofErr w:type="gramEnd"/>
-      <w:r>
-        <w:rPr>
-          <w:rFonts w:ascii="Times New Roman" w:eastAsia="Times New Roman" w:hAnsi="Times New Roman" w:cs="Times New Roman"/>
-          <w:bCs/>
-          <w:color w:val="222222"/>
-        </w:rPr>
-        <w:t xml:space="preserve"> 2019). </w:t>
+        <w:t xml:space="preserve"> Nurnberger, J., Shekhar, A., Kurian, S. (October, 2019). </w:t>
       </w:r>
       <w:r>
         <w:rPr>
@@ -6575,18 +5321,95 @@
           <w:bCs/>
           <w:color w:val="222222"/>
         </w:rPr>
-        <w:t xml:space="preserve"> at the </w:t>
-      </w:r>
-      <w:proofErr w:type="spellStart"/>
-      <w:r>
-        <w:rPr>
-          <w:rFonts w:ascii="Times New Roman" w:eastAsia="Times New Roman" w:hAnsi="Times New Roman" w:cs="Times New Roman"/>
-          <w:bCs/>
-          <w:color w:val="222222"/>
-        </w:rPr>
-        <w:t>XXVIIth</w:t>
-      </w:r>
-      <w:proofErr w:type="spellEnd"/>
+        <w:t xml:space="preserve"> at the XXVIIth </w:t>
+      </w:r>
+      <w:r>
+        <w:rPr>
+          <w:rFonts w:ascii="Times New Roman" w:eastAsia="Times New Roman" w:hAnsi="Times New Roman" w:cs="Times New Roman"/>
+          <w:bCs/>
+          <w:color w:val="222222"/>
+        </w:rPr>
+        <w:t>World Congress of Psychiatric Genetics (WCPG)</w:t>
+      </w:r>
+      <w:r>
+        <w:rPr>
+          <w:rFonts w:ascii="Times New Roman" w:eastAsia="Times New Roman" w:hAnsi="Times New Roman" w:cs="Times New Roman"/>
+          <w:bCs/>
+          <w:color w:val="222222"/>
+        </w:rPr>
+        <w:t>.</w:t>
+      </w:r>
+      <w:r>
+        <w:rPr>
+          <w:rFonts w:ascii="Times New Roman" w:eastAsia="Times New Roman" w:hAnsi="Times New Roman" w:cs="Times New Roman"/>
+          <w:bCs/>
+          <w:color w:val="222222"/>
+        </w:rPr>
+        <w:t xml:space="preserve"> Los Angeles, California</w:t>
+      </w:r>
+      <w:r>
+        <w:rPr>
+          <w:rFonts w:ascii="Times New Roman" w:eastAsia="Times New Roman" w:hAnsi="Times New Roman" w:cs="Times New Roman"/>
+          <w:bCs/>
+          <w:color w:val="222222"/>
+        </w:rPr>
+        <w:t>.</w:t>
+      </w:r>
+    </w:p>
+    <w:p>
+      <w:pPr>
+        <w:spacing w:line="240" w:lineRule="auto"/>
+        <w:ind w:left="720" w:hanging="720"/>
+        <w:rPr>
+          <w:rFonts w:ascii="Times New Roman" w:eastAsia="Times New Roman" w:hAnsi="Times New Roman" w:cs="Times New Roman"/>
+          <w:bCs/>
+          <w:color w:val="222222"/>
+        </w:rPr>
+      </w:pPr>
+    </w:p>
+    <w:p>
+      <w:pPr>
+        <w:spacing w:line="240" w:lineRule="auto"/>
+        <w:ind w:left="720" w:hanging="720"/>
+        <w:rPr>
+          <w:rFonts w:ascii="Times New Roman" w:eastAsia="Times New Roman" w:hAnsi="Times New Roman" w:cs="Times New Roman"/>
+          <w:bCs/>
+          <w:color w:val="222222"/>
+          <w:highlight w:val="white"/>
+        </w:rPr>
+      </w:pPr>
+      <w:r>
+        <w:rPr>
+          <w:rFonts w:ascii="Times New Roman" w:eastAsia="Times New Roman" w:hAnsi="Times New Roman" w:cs="Times New Roman"/>
+          <w:bCs/>
+          <w:color w:val="222222"/>
+        </w:rPr>
+        <w:t>Jay</w:t>
+      </w:r>
+      <w:r>
+        <w:rPr>
+          <w:rFonts w:ascii="Times New Roman" w:eastAsia="Times New Roman" w:hAnsi="Times New Roman" w:cs="Times New Roman"/>
+          <w:bCs/>
+          <w:color w:val="222222"/>
+        </w:rPr>
+        <w:t>, S.,</w:t>
+      </w:r>
+      <w:r>
+        <w:rPr>
+          <w:rFonts w:ascii="Times New Roman" w:eastAsia="Times New Roman" w:hAnsi="Times New Roman" w:cs="Times New Roman"/>
+          <w:bCs/>
+          <w:color w:val="222222"/>
+        </w:rPr>
+        <w:t xml:space="preserve"> Thompson</w:t>
+      </w:r>
+      <w:r>
+        <w:rPr>
+          <w:rFonts w:ascii="Times New Roman" w:eastAsia="Times New Roman" w:hAnsi="Times New Roman" w:cs="Times New Roman"/>
+          <w:bCs/>
+          <w:color w:val="222222"/>
+        </w:rPr>
+        <w:t>, E.,</w:t>
+      </w:r>
       <w:r>
         <w:rPr>
           <w:rFonts w:ascii="Times New Roman" w:eastAsia="Times New Roman" w:hAnsi="Times New Roman" w:cs="Times New Roman"/>
@@ -6598,101 +5421,6 @@
       <w:r>
         <w:rPr>
           <w:rFonts w:ascii="Times New Roman" w:eastAsia="Times New Roman" w:hAnsi="Times New Roman" w:cs="Times New Roman"/>
-          <w:bCs/>
-          <w:color w:val="222222"/>
-        </w:rPr>
-        <w:t>World Congress of Psychiatric Genetics (WCPG)</w:t>
-      </w:r>
-      <w:r>
-        <w:rPr>
-          <w:rFonts w:ascii="Times New Roman" w:eastAsia="Times New Roman" w:hAnsi="Times New Roman" w:cs="Times New Roman"/>
-          <w:bCs/>
-          <w:color w:val="222222"/>
-        </w:rPr>
-        <w:t>.</w:t>
-      </w:r>
-      <w:r>
-        <w:rPr>
-          <w:rFonts w:ascii="Times New Roman" w:eastAsia="Times New Roman" w:hAnsi="Times New Roman" w:cs="Times New Roman"/>
-          <w:bCs/>
-          <w:color w:val="222222"/>
-        </w:rPr>
-        <w:t xml:space="preserve"> Los Angeles, California</w:t>
-      </w:r>
-      <w:r>
-        <w:rPr>
-          <w:rFonts w:ascii="Times New Roman" w:eastAsia="Times New Roman" w:hAnsi="Times New Roman" w:cs="Times New Roman"/>
-          <w:bCs/>
-          <w:color w:val="222222"/>
-        </w:rPr>
-        <w:t>.</w:t>
-      </w:r>
-    </w:p>
-    <w:p>
-      <w:pPr>
-        <w:spacing w:line="240" w:lineRule="auto"/>
-        <w:ind w:left="720" w:hanging="720"/>
-        <w:rPr>
-          <w:rFonts w:ascii="Times New Roman" w:eastAsia="Times New Roman" w:hAnsi="Times New Roman" w:cs="Times New Roman"/>
-          <w:bCs/>
-          <w:color w:val="222222"/>
-        </w:rPr>
-      </w:pPr>
-    </w:p>
-    <w:p>
-      <w:pPr>
-        <w:spacing w:line="240" w:lineRule="auto"/>
-        <w:ind w:left="720" w:hanging="720"/>
-        <w:rPr>
-          <w:rFonts w:ascii="Times New Roman" w:eastAsia="Times New Roman" w:hAnsi="Times New Roman" w:cs="Times New Roman"/>
-          <w:bCs/>
-          <w:color w:val="222222"/>
-          <w:highlight w:val="white"/>
-        </w:rPr>
-      </w:pPr>
-      <w:r>
-        <w:rPr>
-          <w:rFonts w:ascii="Times New Roman" w:eastAsia="Times New Roman" w:hAnsi="Times New Roman" w:cs="Times New Roman"/>
-          <w:bCs/>
-          <w:color w:val="222222"/>
-        </w:rPr>
-        <w:t>Jay</w:t>
-      </w:r>
-      <w:r>
-        <w:rPr>
-          <w:rFonts w:ascii="Times New Roman" w:eastAsia="Times New Roman" w:hAnsi="Times New Roman" w:cs="Times New Roman"/>
-          <w:bCs/>
-          <w:color w:val="222222"/>
-        </w:rPr>
-        <w:t>, S.,</w:t>
-      </w:r>
-      <w:r>
-        <w:rPr>
-          <w:rFonts w:ascii="Times New Roman" w:eastAsia="Times New Roman" w:hAnsi="Times New Roman" w:cs="Times New Roman"/>
-          <w:bCs/>
-          <w:color w:val="222222"/>
-        </w:rPr>
-        <w:t xml:space="preserve"> Thompson</w:t>
-      </w:r>
-      <w:r>
-        <w:rPr>
-          <w:rFonts w:ascii="Times New Roman" w:eastAsia="Times New Roman" w:hAnsi="Times New Roman" w:cs="Times New Roman"/>
-          <w:bCs/>
-          <w:color w:val="222222"/>
-        </w:rPr>
-        <w:t>, E.,</w:t>
-      </w:r>
-      <w:r>
-        <w:rPr>
-          <w:rFonts w:ascii="Times New Roman" w:eastAsia="Times New Roman" w:hAnsi="Times New Roman" w:cs="Times New Roman"/>
-          <w:bCs/>
-          <w:color w:val="222222"/>
-        </w:rPr>
-        <w:t xml:space="preserve"> </w:t>
-      </w:r>
-      <w:r>
-        <w:rPr>
-          <w:rFonts w:ascii="Times New Roman" w:eastAsia="Times New Roman" w:hAnsi="Times New Roman" w:cs="Times New Roman"/>
           <w:b/>
           <w:color w:val="222222"/>
         </w:rPr>
@@ -6728,36 +5456,8 @@
           <w:bCs/>
           <w:color w:val="222222"/>
         </w:rPr>
-        <w:t xml:space="preserve"> </w:t>
-      </w:r>
-      <w:proofErr w:type="spellStart"/>
-      <w:r>
-        <w:rPr>
-          <w:rFonts w:ascii="Times New Roman" w:eastAsia="Times New Roman" w:hAnsi="Times New Roman" w:cs="Times New Roman"/>
-          <w:bCs/>
-          <w:color w:val="222222"/>
-        </w:rPr>
-        <w:t>Rakhshan</w:t>
-      </w:r>
-      <w:proofErr w:type="spellEnd"/>
-      <w:r>
-        <w:rPr>
-          <w:rFonts w:ascii="Times New Roman" w:eastAsia="Times New Roman" w:hAnsi="Times New Roman" w:cs="Times New Roman"/>
-          <w:bCs/>
-          <w:color w:val="222222"/>
-        </w:rPr>
-        <w:t xml:space="preserve"> </w:t>
-      </w:r>
-      <w:proofErr w:type="spellStart"/>
-      <w:r>
-        <w:rPr>
-          <w:rFonts w:ascii="Times New Roman" w:eastAsia="Times New Roman" w:hAnsi="Times New Roman" w:cs="Times New Roman"/>
-          <w:bCs/>
-          <w:color w:val="222222"/>
-        </w:rPr>
-        <w:t>Rouhakhtar</w:t>
-      </w:r>
-      <w:proofErr w:type="spellEnd"/>
+        <w:t xml:space="preserve"> Rakhshan Rouhakhtar</w:t>
+      </w:r>
       <w:r>
         <w:rPr>
           <w:rFonts w:ascii="Times New Roman" w:eastAsia="Times New Roman" w:hAnsi="Times New Roman" w:cs="Times New Roman"/>
@@ -6772,18 +5472,8 @@
           <w:bCs/>
           <w:color w:val="222222"/>
         </w:rPr>
-        <w:t xml:space="preserve"> </w:t>
-      </w:r>
-      <w:proofErr w:type="spellStart"/>
-      <w:r>
-        <w:rPr>
-          <w:rFonts w:ascii="Times New Roman" w:eastAsia="Times New Roman" w:hAnsi="Times New Roman" w:cs="Times New Roman"/>
-          <w:bCs/>
-          <w:color w:val="222222"/>
-        </w:rPr>
-        <w:t>Andorko</w:t>
-      </w:r>
-      <w:proofErr w:type="spellEnd"/>
+        <w:t xml:space="preserve"> Andorko</w:t>
+      </w:r>
       <w:r>
         <w:rPr>
           <w:rFonts w:ascii="Times New Roman" w:eastAsia="Times New Roman" w:hAnsi="Times New Roman" w:cs="Times New Roman"/>
@@ -6814,18 +5504,8 @@
           <w:bCs/>
           <w:color w:val="222222"/>
         </w:rPr>
-        <w:t xml:space="preserve"> </w:t>
-      </w:r>
-      <w:proofErr w:type="spellStart"/>
-      <w:r>
-        <w:rPr>
-          <w:rFonts w:ascii="Times New Roman" w:eastAsia="Times New Roman" w:hAnsi="Times New Roman" w:cs="Times New Roman"/>
-          <w:bCs/>
-          <w:color w:val="222222"/>
-        </w:rPr>
-        <w:t>Millman</w:t>
-      </w:r>
-      <w:proofErr w:type="spellEnd"/>
+        <w:t xml:space="preserve"> Millman</w:t>
+      </w:r>
       <w:r>
         <w:rPr>
           <w:rFonts w:ascii="Times New Roman" w:eastAsia="Times New Roman" w:hAnsi="Times New Roman" w:cs="Times New Roman"/>
@@ -6982,29 +5662,7 @@
           <w:iCs/>
           <w:color w:val="222222"/>
         </w:rPr>
-        <w:t xml:space="preserve">n Adolescents </w:t>
-      </w:r>
-      <w:proofErr w:type="gramStart"/>
-      <w:r>
-        <w:rPr>
-          <w:rFonts w:ascii="Times New Roman" w:eastAsia="Times New Roman" w:hAnsi="Times New Roman" w:cs="Times New Roman"/>
-          <w:bCs/>
-          <w:i/>
-          <w:iCs/>
-          <w:color w:val="222222"/>
-        </w:rPr>
-        <w:t>At</w:t>
-      </w:r>
-      <w:proofErr w:type="gramEnd"/>
-      <w:r>
-        <w:rPr>
-          <w:rFonts w:ascii="Times New Roman" w:eastAsia="Times New Roman" w:hAnsi="Times New Roman" w:cs="Times New Roman"/>
-          <w:bCs/>
-          <w:i/>
-          <w:iCs/>
-          <w:color w:val="222222"/>
-        </w:rPr>
-        <w:t xml:space="preserve"> Clinical High Risk For Psychosis</w:t>
+        <w:t>n Adolescents At Clinical High Risk For Psychosis</w:t>
       </w:r>
       <w:r>
         <w:rPr>
@@ -7079,27 +5737,7 @@
           <w:highlight w:val="white"/>
           <w:shd w:val="clear" w:color="auto" w:fill="FFFFFF"/>
         </w:rPr>
-        <w:t>(</w:t>
-      </w:r>
-      <w:proofErr w:type="gramStart"/>
-      <w:r>
-        <w:rPr>
-          <w:rFonts w:ascii="Times New Roman" w:eastAsia="Times New Roman" w:hAnsi="Times New Roman" w:cs="Times New Roman"/>
-          <w:color w:val="222222"/>
-          <w:highlight w:val="white"/>
-          <w:shd w:val="clear" w:color="auto" w:fill="FFFFFF"/>
-        </w:rPr>
-        <w:t>July,</w:t>
-      </w:r>
-      <w:proofErr w:type="gramEnd"/>
-      <w:r>
-        <w:rPr>
-          <w:rFonts w:ascii="Times New Roman" w:eastAsia="Times New Roman" w:hAnsi="Times New Roman" w:cs="Times New Roman"/>
-          <w:color w:val="222222"/>
-          <w:highlight w:val="white"/>
-          <w:shd w:val="clear" w:color="auto" w:fill="FFFFFF"/>
-        </w:rPr>
-        <w:t xml:space="preserve"> 2019). </w:t>
+        <w:t xml:space="preserve">(July, 2019). </w:t>
       </w:r>
       <w:r>
         <w:rPr>
@@ -7133,27 +5771,145 @@
           <w:highlight w:val="white"/>
           <w:shd w:val="clear" w:color="auto" w:fill="FFFFFF"/>
         </w:rPr>
-        <w:t xml:space="preserve">presented at </w:t>
-      </w:r>
-      <w:proofErr w:type="spellStart"/>
-      <w:r>
-        <w:rPr>
-          <w:rFonts w:ascii="Times New Roman" w:eastAsia="Times New Roman" w:hAnsi="Times New Roman" w:cs="Times New Roman"/>
+        <w:t>presented at Beckfest 2019 (International Cognitive Behavioral Therapy for Psychosis). Philadelphia, PA.</w:t>
+      </w:r>
+    </w:p>
+    <w:p>
+      <w:pPr>
+        <w:spacing w:line="240" w:lineRule="auto"/>
+        <w:rPr>
+          <w:rFonts w:ascii="Times New Roman" w:eastAsia="Times New Roman" w:hAnsi="Times New Roman" w:cs="Times New Roman"/>
+          <w:b/>
           <w:color w:val="222222"/>
           <w:highlight w:val="white"/>
+        </w:rPr>
+      </w:pPr>
+    </w:p>
+    <w:p>
+      <w:pPr>
+        <w:spacing w:line="240" w:lineRule="auto"/>
+        <w:ind w:left="720" w:hanging="720"/>
+      </w:pPr>
+      <w:r>
+        <w:rPr>
+          <w:rFonts w:ascii="Times New Roman" w:eastAsia="Times New Roman" w:hAnsi="Times New Roman" w:cs="Times New Roman"/>
+          <w:color w:val="222222"/>
           <w:shd w:val="clear" w:color="auto" w:fill="FFFFFF"/>
         </w:rPr>
-        <w:t>Beckfest</w:t>
-      </w:r>
-      <w:proofErr w:type="spellEnd"/>
-      <w:r>
-        <w:rPr>
-          <w:rFonts w:ascii="Times New Roman" w:eastAsia="Times New Roman" w:hAnsi="Times New Roman" w:cs="Times New Roman"/>
+        <w:t xml:space="preserve">Lowder, E., Ray, B., Kivisto, A., </w:t>
+      </w:r>
+      <w:r>
+        <w:rPr>
+          <w:rFonts w:ascii="Times New Roman" w:eastAsia="Times New Roman" w:hAnsi="Times New Roman" w:cs="Times New Roman"/>
+          <w:b/>
+          <w:color w:val="222222"/>
+          <w:shd w:val="clear" w:color="auto" w:fill="FFFFFF"/>
+        </w:rPr>
+        <w:t>Phalen, P.</w:t>
+      </w:r>
+      <w:r>
+        <w:rPr>
+          <w:rFonts w:ascii="Times New Roman" w:eastAsia="Times New Roman" w:hAnsi="Times New Roman" w:cs="Times New Roman"/>
+          <w:color w:val="222222"/>
+          <w:shd w:val="clear" w:color="auto" w:fill="FFFFFF"/>
+        </w:rPr>
+        <w:t xml:space="preserve">, &amp; Gil, H (November, 2018). </w:t>
+      </w:r>
+      <w:r>
+        <w:rPr>
+          <w:rFonts w:ascii="Times New Roman" w:eastAsia="Times New Roman" w:hAnsi="Times New Roman" w:cs="Times New Roman"/>
+          <w:i/>
+          <w:color w:val="222222"/>
+          <w:shd w:val="clear" w:color="auto" w:fill="FFFFFF"/>
+        </w:rPr>
+        <w:t>Mortality following naloxone encounters with emergency medical services.</w:t>
+      </w:r>
+      <w:r>
+        <w:rPr>
+          <w:rFonts w:ascii="Times New Roman" w:eastAsia="Times New Roman" w:hAnsi="Times New Roman" w:cs="Times New Roman"/>
+          <w:color w:val="222222"/>
+          <w:shd w:val="clear" w:color="auto" w:fill="FFFFFF"/>
+        </w:rPr>
+        <w:t xml:space="preserve"> Abstract presented at the American Public Health Association’s 2018 Annual Meeting &amp; Expo. San Diego, CA.</w:t>
+      </w:r>
+    </w:p>
+    <w:p>
+      <w:pPr>
+        <w:spacing w:line="240" w:lineRule="auto"/>
+        <w:rPr>
+          <w:rFonts w:ascii="Times New Roman" w:eastAsia="Times New Roman" w:hAnsi="Times New Roman" w:cs="Times New Roman"/>
+          <w:b/>
           <w:color w:val="222222"/>
           <w:highlight w:val="white"/>
+        </w:rPr>
+      </w:pPr>
+    </w:p>
+    <w:p>
+      <w:pPr>
+        <w:spacing w:line="240" w:lineRule="auto"/>
+        <w:ind w:left="720" w:hanging="720"/>
+      </w:pPr>
+      <w:r>
+        <w:rPr>
+          <w:rFonts w:ascii="Times New Roman" w:eastAsia="Times New Roman" w:hAnsi="Times New Roman" w:cs="Times New Roman"/>
+          <w:b/>
+          <w:color w:val="222222"/>
           <w:shd w:val="clear" w:color="auto" w:fill="FFFFFF"/>
         </w:rPr>
-        <w:t xml:space="preserve"> 2019 (International Cognitive Behavioral Therapy for Psychosis). Philadelphia, PA.</w:t>
+        <w:t xml:space="preserve">Phalen, P. </w:t>
+      </w:r>
+      <w:r>
+        <w:rPr>
+          <w:rFonts w:ascii="Times New Roman" w:eastAsia="Times New Roman" w:hAnsi="Times New Roman" w:cs="Times New Roman"/>
+          <w:color w:val="222222"/>
+          <w:shd w:val="clear" w:color="auto" w:fill="FFFFFF"/>
+        </w:rPr>
+        <w:t xml:space="preserve">Warman, D, &amp; Martin, J. (November, 2018). </w:t>
+      </w:r>
+      <w:r>
+        <w:rPr>
+          <w:rFonts w:ascii="Times New Roman" w:eastAsia="Times New Roman" w:hAnsi="Times New Roman" w:cs="Times New Roman"/>
+          <w:b/>
+          <w:bCs/>
+          <w:color w:val="222222"/>
+          <w:shd w:val="clear" w:color="auto" w:fill="FFFFFF"/>
+        </w:rPr>
+        <w:t> </w:t>
+      </w:r>
+      <w:r>
+        <w:rPr>
+          <w:rFonts w:ascii="Times New Roman" w:eastAsia="Times New Roman" w:hAnsi="Times New Roman" w:cs="Times New Roman"/>
+          <w:bCs/>
+          <w:i/>
+          <w:color w:val="222222"/>
+          <w:shd w:val="clear" w:color="auto" w:fill="FFFFFF"/>
+        </w:rPr>
+        <w:t>Personal beliefs/experiences and stigma toward voice-hearers..</w:t>
+      </w:r>
+      <w:r>
+        <w:rPr>
+          <w:rFonts w:ascii="Times New Roman" w:hAnsi="Times New Roman" w:cs="Times New Roman"/>
+          <w:i/>
+        </w:rPr>
+        <w:t xml:space="preserve"> </w:t>
+      </w:r>
+      <w:r>
+        <w:rPr>
+          <w:rFonts w:ascii="Times New Roman" w:hAnsi="Times New Roman" w:cs="Times New Roman"/>
+        </w:rPr>
+        <w:t>Poster present</w:t>
+      </w:r>
+      <w:r>
+        <w:rPr>
+          <w:rFonts w:ascii="Times New Roman" w:hAnsi="Times New Roman" w:cs="Times New Roman"/>
+        </w:rPr>
+        <w:t>ation</w:t>
+      </w:r>
+      <w:r>
+        <w:rPr>
+          <w:rFonts w:ascii="Times New Roman" w:hAnsi="Times New Roman" w:cs="Times New Roman"/>
+        </w:rPr>
+        <w:t xml:space="preserve"> at the 2018 ABCT Conference. Washington, DC.</w:t>
       </w:r>
     </w:p>
     <w:p>
@@ -7169,440 +5925,135 @@
     </w:p>
     <w:p>
       <w:pPr>
-        <w:spacing w:line="240" w:lineRule="auto"/>
         <w:ind w:left="720" w:hanging="720"/>
-      </w:pPr>
-      <w:proofErr w:type="spellStart"/>
-      <w:r>
-        <w:rPr>
-          <w:rFonts w:ascii="Times New Roman" w:eastAsia="Times New Roman" w:hAnsi="Times New Roman" w:cs="Times New Roman"/>
+        <w:rPr>
+          <w:rFonts w:ascii="Times New Roman" w:eastAsia="Times New Roman" w:hAnsi="Times New Roman" w:cs="Times New Roman"/>
+          <w:color w:val="auto"/>
+        </w:rPr>
+      </w:pPr>
+      <w:r>
+        <w:rPr>
+          <w:rFonts w:ascii="Times New Roman" w:eastAsia="Times New Roman" w:hAnsi="Times New Roman" w:cs="Times New Roman"/>
+          <w:bCs/>
           <w:color w:val="222222"/>
           <w:shd w:val="clear" w:color="auto" w:fill="FFFFFF"/>
         </w:rPr>
-        <w:t>Lowder</w:t>
-      </w:r>
-      <w:proofErr w:type="spellEnd"/>
-      <w:r>
-        <w:rPr>
-          <w:rFonts w:ascii="Times New Roman" w:eastAsia="Times New Roman" w:hAnsi="Times New Roman" w:cs="Times New Roman"/>
+        <w:t xml:space="preserve">Rakhshan, P., </w:t>
+      </w:r>
+      <w:r>
+        <w:rPr>
+          <w:rFonts w:ascii="Times New Roman" w:eastAsia="Times New Roman" w:hAnsi="Times New Roman" w:cs="Times New Roman"/>
+          <w:b/>
+          <w:bCs/>
           <w:color w:val="222222"/>
           <w:shd w:val="clear" w:color="auto" w:fill="FFFFFF"/>
         </w:rPr>
-        <w:t xml:space="preserve">, E., Ray, B., </w:t>
-      </w:r>
-      <w:proofErr w:type="spellStart"/>
-      <w:r>
-        <w:rPr>
-          <w:rFonts w:ascii="Times New Roman" w:eastAsia="Times New Roman" w:hAnsi="Times New Roman" w:cs="Times New Roman"/>
+        <w:t>Phalen, P.,</w:t>
+      </w:r>
+      <w:r>
+        <w:rPr>
+          <w:rFonts w:ascii="Times New Roman" w:eastAsia="Times New Roman" w:hAnsi="Times New Roman" w:cs="Times New Roman"/>
+          <w:bCs/>
           <w:color w:val="222222"/>
           <w:shd w:val="clear" w:color="auto" w:fill="FFFFFF"/>
         </w:rPr>
-        <w:t>Kivisto</w:t>
-      </w:r>
-      <w:proofErr w:type="spellEnd"/>
-      <w:r>
-        <w:rPr>
-          <w:rFonts w:ascii="Times New Roman" w:eastAsia="Times New Roman" w:hAnsi="Times New Roman" w:cs="Times New Roman"/>
+        <w:t xml:space="preserve"> Thompson, E., Andorko, N., Millman, Z. B., Sun, S, and Schiffman, J. (July, 2018). </w:t>
+      </w:r>
+      <w:r>
+        <w:rPr>
+          <w:rFonts w:ascii="Times New Roman" w:eastAsia="Times New Roman" w:hAnsi="Times New Roman" w:cs="Times New Roman"/>
+          <w:bCs/>
+          <w:i/>
           <w:color w:val="222222"/>
           <w:shd w:val="clear" w:color="auto" w:fill="FFFFFF"/>
         </w:rPr>
-        <w:t xml:space="preserve">, A., </w:t>
-      </w:r>
-      <w:r>
-        <w:rPr>
-          <w:rFonts w:ascii="Times New Roman" w:eastAsia="Times New Roman" w:hAnsi="Times New Roman" w:cs="Times New Roman"/>
-          <w:b/>
+        <w:t xml:space="preserve">Factor Analysis of the Prime Screen: Introducing the Prime-8. </w:t>
+      </w:r>
+      <w:r>
+        <w:rPr>
+          <w:rFonts w:ascii="Times New Roman" w:eastAsia="Times New Roman" w:hAnsi="Times New Roman" w:cs="Times New Roman"/>
+          <w:bCs/>
           <w:color w:val="222222"/>
           <w:shd w:val="clear" w:color="auto" w:fill="FFFFFF"/>
         </w:rPr>
-        <w:t>Phalen, P.</w:t>
-      </w:r>
-      <w:r>
-        <w:rPr>
-          <w:rFonts w:ascii="Times New Roman" w:eastAsia="Times New Roman" w:hAnsi="Times New Roman" w:cs="Times New Roman"/>
+        <w:t>Paper present</w:t>
+      </w:r>
+      <w:r>
+        <w:rPr>
+          <w:rFonts w:ascii="Times New Roman" w:eastAsia="Times New Roman" w:hAnsi="Times New Roman" w:cs="Times New Roman"/>
+          <w:bCs/>
           <w:color w:val="222222"/>
           <w:shd w:val="clear" w:color="auto" w:fill="FFFFFF"/>
         </w:rPr>
-        <w:t>, &amp; Gil, H (</w:t>
-      </w:r>
-      <w:proofErr w:type="gramStart"/>
-      <w:r>
-        <w:rPr>
-          <w:rFonts w:ascii="Times New Roman" w:eastAsia="Times New Roman" w:hAnsi="Times New Roman" w:cs="Times New Roman"/>
+        <w:t>ation</w:t>
+      </w:r>
+      <w:r>
+        <w:rPr>
+          <w:rFonts w:ascii="Times New Roman" w:eastAsia="Times New Roman" w:hAnsi="Times New Roman" w:cs="Times New Roman"/>
+          <w:bCs/>
           <w:color w:val="222222"/>
           <w:shd w:val="clear" w:color="auto" w:fill="FFFFFF"/>
         </w:rPr>
-        <w:t>November,</w:t>
-      </w:r>
-      <w:proofErr w:type="gramEnd"/>
+        <w:t xml:space="preserve"> at the </w:t>
+      </w:r>
       <w:r>
         <w:rPr>
           <w:rFonts w:ascii="Times New Roman" w:eastAsia="Times New Roman" w:hAnsi="Times New Roman" w:cs="Times New Roman"/>
           <w:color w:val="222222"/>
           <w:shd w:val="clear" w:color="auto" w:fill="FFFFFF"/>
         </w:rPr>
-        <w:t xml:space="preserve"> 2018). </w:t>
-      </w:r>
-      <w:r>
-        <w:rPr>
-          <w:rFonts w:ascii="Times New Roman" w:eastAsia="Times New Roman" w:hAnsi="Times New Roman" w:cs="Times New Roman"/>
+        <w:t>2018 APA Division 45 (Psychological Study of Culture, Ethnicity, and Race) Research Conference.</w:t>
+      </w:r>
+    </w:p>
+    <w:p>
+      <w:pPr>
+        <w:ind w:left="720" w:hanging="720"/>
+        <w:rPr>
+          <w:rFonts w:ascii="Times New Roman" w:eastAsia="Times New Roman" w:hAnsi="Times New Roman" w:cs="Times New Roman"/>
+          <w:color w:val="auto"/>
+        </w:rPr>
+      </w:pPr>
+    </w:p>
+    <w:p>
+      <w:pPr>
+        <w:ind w:left="720" w:hanging="720"/>
+        <w:rPr>
+          <w:rFonts w:ascii="Times New Roman" w:hAnsi="Times New Roman" w:cs="Times New Roman"/>
+        </w:rPr>
+      </w:pPr>
+      <w:r>
+        <w:rPr>
+          <w:rFonts w:ascii="Times New Roman" w:eastAsia="Times New Roman" w:hAnsi="Times New Roman" w:cs="Times New Roman"/>
+          <w:b/>
+          <w:bCs/>
+          <w:color w:val="222222"/>
+          <w:shd w:val="clear" w:color="auto" w:fill="FFFFFF"/>
+        </w:rPr>
+        <w:t xml:space="preserve">Phalen, P. </w:t>
+      </w:r>
+      <w:r>
+        <w:rPr>
+          <w:rFonts w:ascii="Times New Roman" w:eastAsia="Times New Roman" w:hAnsi="Times New Roman" w:cs="Times New Roman"/>
+          <w:bCs/>
+          <w:color w:val="222222"/>
+          <w:shd w:val="clear" w:color="auto" w:fill="FFFFFF"/>
+        </w:rPr>
+        <w:t xml:space="preserve">(January, 2018). </w:t>
+      </w:r>
+      <w:r>
+        <w:rPr>
+          <w:rFonts w:ascii="Times New Roman" w:eastAsia="Times New Roman" w:hAnsi="Times New Roman" w:cs="Times New Roman"/>
+          <w:bCs/>
           <w:i/>
           <w:color w:val="222222"/>
           <w:shd w:val="clear" w:color="auto" w:fill="FFFFFF"/>
         </w:rPr>
-        <w:t>Mortality following naloxone encounters with emergency medical services.</w:t>
-      </w:r>
-      <w:r>
-        <w:rPr>
-          <w:rFonts w:ascii="Times New Roman" w:eastAsia="Times New Roman" w:hAnsi="Times New Roman" w:cs="Times New Roman"/>
-          <w:color w:val="222222"/>
-          <w:shd w:val="clear" w:color="auto" w:fill="FFFFFF"/>
-        </w:rPr>
-        <w:t xml:space="preserve"> Abstract presented at the American Public Health Association’s 2018 Annual Meeting &amp; Expo. San Diego, CA.</w:t>
-      </w:r>
-    </w:p>
-    <w:p>
-      <w:pPr>
-        <w:spacing w:line="240" w:lineRule="auto"/>
-        <w:rPr>
-          <w:rFonts w:ascii="Times New Roman" w:eastAsia="Times New Roman" w:hAnsi="Times New Roman" w:cs="Times New Roman"/>
-          <w:b/>
-          <w:color w:val="222222"/>
-          <w:highlight w:val="white"/>
-        </w:rPr>
-      </w:pPr>
-    </w:p>
-    <w:p>
-      <w:pPr>
-        <w:spacing w:line="240" w:lineRule="auto"/>
-        <w:ind w:left="720" w:hanging="720"/>
-      </w:pPr>
-      <w:r>
-        <w:rPr>
-          <w:rFonts w:ascii="Times New Roman" w:eastAsia="Times New Roman" w:hAnsi="Times New Roman" w:cs="Times New Roman"/>
-          <w:b/>
-          <w:color w:val="222222"/>
-          <w:shd w:val="clear" w:color="auto" w:fill="FFFFFF"/>
-        </w:rPr>
-        <w:t xml:space="preserve">Phalen, P. </w:t>
-      </w:r>
-      <w:r>
-        <w:rPr>
-          <w:rFonts w:ascii="Times New Roman" w:eastAsia="Times New Roman" w:hAnsi="Times New Roman" w:cs="Times New Roman"/>
-          <w:color w:val="222222"/>
-          <w:shd w:val="clear" w:color="auto" w:fill="FFFFFF"/>
-        </w:rPr>
-        <w:t>Warman, D, &amp; Martin, J. (</w:t>
-      </w:r>
-      <w:proofErr w:type="gramStart"/>
-      <w:r>
-        <w:rPr>
-          <w:rFonts w:ascii="Times New Roman" w:eastAsia="Times New Roman" w:hAnsi="Times New Roman" w:cs="Times New Roman"/>
-          <w:color w:val="222222"/>
-          <w:shd w:val="clear" w:color="auto" w:fill="FFFFFF"/>
-        </w:rPr>
-        <w:t>November,</w:t>
-      </w:r>
-      <w:proofErr w:type="gramEnd"/>
-      <w:r>
-        <w:rPr>
-          <w:rFonts w:ascii="Times New Roman" w:eastAsia="Times New Roman" w:hAnsi="Times New Roman" w:cs="Times New Roman"/>
-          <w:color w:val="222222"/>
-          <w:shd w:val="clear" w:color="auto" w:fill="FFFFFF"/>
-        </w:rPr>
-        <w:t xml:space="preserve"> 2018). </w:t>
-      </w:r>
-      <w:r>
-        <w:rPr>
-          <w:rFonts w:ascii="Times New Roman" w:eastAsia="Times New Roman" w:hAnsi="Times New Roman" w:cs="Times New Roman"/>
-          <w:b/>
-          <w:bCs/>
-          <w:color w:val="222222"/>
-          <w:shd w:val="clear" w:color="auto" w:fill="FFFFFF"/>
-        </w:rPr>
-        <w:t> </w:t>
-      </w:r>
-      <w:r>
-        <w:rPr>
-          <w:rFonts w:ascii="Times New Roman" w:eastAsia="Times New Roman" w:hAnsi="Times New Roman" w:cs="Times New Roman"/>
-          <w:bCs/>
+        <w:t xml:space="preserve">Modeling </w:t>
+      </w:r>
+      <w:r>
+        <w:rPr>
+          <w:rFonts w:ascii="Times New Roman" w:hAnsi="Times New Roman" w:cs="Times New Roman"/>
           <w:i/>
-          <w:color w:val="222222"/>
-          <w:shd w:val="clear" w:color="auto" w:fill="FFFFFF"/>
-        </w:rPr>
-        <w:t>Personal beliefs/experiences and stigma toward voice-</w:t>
-      </w:r>
-      <w:proofErr w:type="gramStart"/>
-      <w:r>
-        <w:rPr>
-          <w:rFonts w:ascii="Times New Roman" w:eastAsia="Times New Roman" w:hAnsi="Times New Roman" w:cs="Times New Roman"/>
-          <w:bCs/>
-          <w:i/>
-          <w:color w:val="222222"/>
-          <w:shd w:val="clear" w:color="auto" w:fill="FFFFFF"/>
-        </w:rPr>
-        <w:t>hearers..</w:t>
-      </w:r>
-      <w:proofErr w:type="gramEnd"/>
-      <w:r>
-        <w:rPr>
-          <w:rFonts w:ascii="Times New Roman" w:hAnsi="Times New Roman" w:cs="Times New Roman"/>
-          <w:i/>
-        </w:rPr>
-        <w:t xml:space="preserve"> </w:t>
-      </w:r>
-      <w:r>
-        <w:rPr>
-          <w:rFonts w:ascii="Times New Roman" w:hAnsi="Times New Roman" w:cs="Times New Roman"/>
-        </w:rPr>
-        <w:t>Poster present</w:t>
-      </w:r>
-      <w:r>
-        <w:rPr>
-          <w:rFonts w:ascii="Times New Roman" w:hAnsi="Times New Roman" w:cs="Times New Roman"/>
-        </w:rPr>
-        <w:t>ation</w:t>
-      </w:r>
-      <w:r>
-        <w:rPr>
-          <w:rFonts w:ascii="Times New Roman" w:hAnsi="Times New Roman" w:cs="Times New Roman"/>
-        </w:rPr>
-        <w:t xml:space="preserve"> at the 2018 ABCT Conference. Washington, DC.</w:t>
-      </w:r>
-    </w:p>
-    <w:p>
-      <w:pPr>
-        <w:spacing w:line="240" w:lineRule="auto"/>
-        <w:rPr>
-          <w:rFonts w:ascii="Times New Roman" w:eastAsia="Times New Roman" w:hAnsi="Times New Roman" w:cs="Times New Roman"/>
-          <w:b/>
-          <w:color w:val="222222"/>
-          <w:highlight w:val="white"/>
-        </w:rPr>
-      </w:pPr>
-    </w:p>
-    <w:p>
-      <w:pPr>
-        <w:ind w:left="720" w:hanging="720"/>
-        <w:rPr>
-          <w:rFonts w:ascii="Times New Roman" w:eastAsia="Times New Roman" w:hAnsi="Times New Roman" w:cs="Times New Roman"/>
-          <w:color w:val="auto"/>
-        </w:rPr>
-      </w:pPr>
-      <w:proofErr w:type="spellStart"/>
-      <w:r>
-        <w:rPr>
-          <w:rFonts w:ascii="Times New Roman" w:eastAsia="Times New Roman" w:hAnsi="Times New Roman" w:cs="Times New Roman"/>
-          <w:bCs/>
-          <w:color w:val="222222"/>
-          <w:shd w:val="clear" w:color="auto" w:fill="FFFFFF"/>
-        </w:rPr>
-        <w:t>Rakhshan</w:t>
-      </w:r>
-      <w:proofErr w:type="spellEnd"/>
-      <w:r>
-        <w:rPr>
-          <w:rFonts w:ascii="Times New Roman" w:eastAsia="Times New Roman" w:hAnsi="Times New Roman" w:cs="Times New Roman"/>
-          <w:bCs/>
-          <w:color w:val="222222"/>
-          <w:shd w:val="clear" w:color="auto" w:fill="FFFFFF"/>
-        </w:rPr>
-        <w:t xml:space="preserve">, P., </w:t>
-      </w:r>
-      <w:r>
-        <w:rPr>
-          <w:rFonts w:ascii="Times New Roman" w:eastAsia="Times New Roman" w:hAnsi="Times New Roman" w:cs="Times New Roman"/>
-          <w:b/>
-          <w:bCs/>
-          <w:color w:val="222222"/>
-          <w:shd w:val="clear" w:color="auto" w:fill="FFFFFF"/>
-        </w:rPr>
-        <w:t>Phalen, P.,</w:t>
-      </w:r>
-      <w:r>
-        <w:rPr>
-          <w:rFonts w:ascii="Times New Roman" w:eastAsia="Times New Roman" w:hAnsi="Times New Roman" w:cs="Times New Roman"/>
-          <w:bCs/>
-          <w:color w:val="222222"/>
-          <w:shd w:val="clear" w:color="auto" w:fill="FFFFFF"/>
-        </w:rPr>
-        <w:t xml:space="preserve"> Thompson, E., </w:t>
-      </w:r>
-      <w:proofErr w:type="spellStart"/>
-      <w:r>
-        <w:rPr>
-          <w:rFonts w:ascii="Times New Roman" w:eastAsia="Times New Roman" w:hAnsi="Times New Roman" w:cs="Times New Roman"/>
-          <w:bCs/>
-          <w:color w:val="222222"/>
-          <w:shd w:val="clear" w:color="auto" w:fill="FFFFFF"/>
-        </w:rPr>
-        <w:t>Andorko</w:t>
-      </w:r>
-      <w:proofErr w:type="spellEnd"/>
-      <w:r>
-        <w:rPr>
-          <w:rFonts w:ascii="Times New Roman" w:eastAsia="Times New Roman" w:hAnsi="Times New Roman" w:cs="Times New Roman"/>
-          <w:bCs/>
-          <w:color w:val="222222"/>
-          <w:shd w:val="clear" w:color="auto" w:fill="FFFFFF"/>
-        </w:rPr>
-        <w:t xml:space="preserve">, N., </w:t>
-      </w:r>
-      <w:proofErr w:type="spellStart"/>
-      <w:r>
-        <w:rPr>
-          <w:rFonts w:ascii="Times New Roman" w:eastAsia="Times New Roman" w:hAnsi="Times New Roman" w:cs="Times New Roman"/>
-          <w:bCs/>
-          <w:color w:val="222222"/>
-          <w:shd w:val="clear" w:color="auto" w:fill="FFFFFF"/>
-        </w:rPr>
-        <w:t>Millman</w:t>
-      </w:r>
-      <w:proofErr w:type="spellEnd"/>
-      <w:r>
-        <w:rPr>
-          <w:rFonts w:ascii="Times New Roman" w:eastAsia="Times New Roman" w:hAnsi="Times New Roman" w:cs="Times New Roman"/>
-          <w:bCs/>
-          <w:color w:val="222222"/>
-          <w:shd w:val="clear" w:color="auto" w:fill="FFFFFF"/>
-        </w:rPr>
-        <w:t>, Z. B., Sun, S, and Schiffman, J. (</w:t>
-      </w:r>
-      <w:proofErr w:type="gramStart"/>
-      <w:r>
-        <w:rPr>
-          <w:rFonts w:ascii="Times New Roman" w:eastAsia="Times New Roman" w:hAnsi="Times New Roman" w:cs="Times New Roman"/>
-          <w:bCs/>
-          <w:color w:val="222222"/>
-          <w:shd w:val="clear" w:color="auto" w:fill="FFFFFF"/>
-        </w:rPr>
-        <w:t>July,</w:t>
-      </w:r>
-      <w:proofErr w:type="gramEnd"/>
-      <w:r>
-        <w:rPr>
-          <w:rFonts w:ascii="Times New Roman" w:eastAsia="Times New Roman" w:hAnsi="Times New Roman" w:cs="Times New Roman"/>
-          <w:bCs/>
-          <w:color w:val="222222"/>
-          <w:shd w:val="clear" w:color="auto" w:fill="FFFFFF"/>
-        </w:rPr>
-        <w:t xml:space="preserve"> 2018). </w:t>
-      </w:r>
-      <w:r>
-        <w:rPr>
-          <w:rFonts w:ascii="Times New Roman" w:eastAsia="Times New Roman" w:hAnsi="Times New Roman" w:cs="Times New Roman"/>
-          <w:bCs/>
-          <w:i/>
-          <w:color w:val="222222"/>
-          <w:shd w:val="clear" w:color="auto" w:fill="FFFFFF"/>
-        </w:rPr>
-        <w:t xml:space="preserve">Factor Analysis of the Prime Screen: Introducing the Prime-8. </w:t>
-      </w:r>
-      <w:r>
-        <w:rPr>
-          <w:rFonts w:ascii="Times New Roman" w:eastAsia="Times New Roman" w:hAnsi="Times New Roman" w:cs="Times New Roman"/>
-          <w:bCs/>
-          <w:color w:val="222222"/>
-          <w:shd w:val="clear" w:color="auto" w:fill="FFFFFF"/>
-        </w:rPr>
-        <w:t>Paper present</w:t>
-      </w:r>
-      <w:r>
-        <w:rPr>
-          <w:rFonts w:ascii="Times New Roman" w:eastAsia="Times New Roman" w:hAnsi="Times New Roman" w:cs="Times New Roman"/>
-          <w:bCs/>
-          <w:color w:val="222222"/>
-          <w:shd w:val="clear" w:color="auto" w:fill="FFFFFF"/>
-        </w:rPr>
-        <w:t>ation</w:t>
-      </w:r>
-      <w:r>
-        <w:rPr>
-          <w:rFonts w:ascii="Times New Roman" w:eastAsia="Times New Roman" w:hAnsi="Times New Roman" w:cs="Times New Roman"/>
-          <w:bCs/>
-          <w:color w:val="222222"/>
-          <w:shd w:val="clear" w:color="auto" w:fill="FFFFFF"/>
-        </w:rPr>
-        <w:t xml:space="preserve"> at the </w:t>
-      </w:r>
-      <w:r>
-        <w:rPr>
-          <w:rFonts w:ascii="Times New Roman" w:eastAsia="Times New Roman" w:hAnsi="Times New Roman" w:cs="Times New Roman"/>
-          <w:color w:val="222222"/>
-          <w:shd w:val="clear" w:color="auto" w:fill="FFFFFF"/>
-        </w:rPr>
-        <w:t>2018 APA Division 45 (Psychological Study of Culture, Ethnicity, and Race) Research Conference.</w:t>
-      </w:r>
-    </w:p>
-    <w:p>
-      <w:pPr>
-        <w:ind w:left="720" w:hanging="720"/>
-        <w:rPr>
-          <w:rFonts w:ascii="Times New Roman" w:eastAsia="Times New Roman" w:hAnsi="Times New Roman" w:cs="Times New Roman"/>
-          <w:color w:val="auto"/>
-        </w:rPr>
-      </w:pPr>
-    </w:p>
-    <w:p>
-      <w:pPr>
-        <w:ind w:left="720" w:hanging="720"/>
-        <w:rPr>
-          <w:rFonts w:ascii="Times New Roman" w:hAnsi="Times New Roman" w:cs="Times New Roman"/>
-        </w:rPr>
-      </w:pPr>
-      <w:r>
-        <w:rPr>
-          <w:rFonts w:ascii="Times New Roman" w:eastAsia="Times New Roman" w:hAnsi="Times New Roman" w:cs="Times New Roman"/>
-          <w:b/>
-          <w:bCs/>
-          <w:color w:val="222222"/>
-          <w:shd w:val="clear" w:color="auto" w:fill="FFFFFF"/>
-        </w:rPr>
-        <w:t xml:space="preserve">Phalen, P. </w:t>
-      </w:r>
-      <w:r>
-        <w:rPr>
-          <w:rFonts w:ascii="Times New Roman" w:eastAsia="Times New Roman" w:hAnsi="Times New Roman" w:cs="Times New Roman"/>
-          <w:bCs/>
-          <w:color w:val="222222"/>
-          <w:shd w:val="clear" w:color="auto" w:fill="FFFFFF"/>
-        </w:rPr>
-        <w:t>(</w:t>
-      </w:r>
-      <w:proofErr w:type="gramStart"/>
-      <w:r>
-        <w:rPr>
-          <w:rFonts w:ascii="Times New Roman" w:eastAsia="Times New Roman" w:hAnsi="Times New Roman" w:cs="Times New Roman"/>
-          <w:bCs/>
-          <w:color w:val="222222"/>
-          <w:shd w:val="clear" w:color="auto" w:fill="FFFFFF"/>
-        </w:rPr>
-        <w:t>January,</w:t>
-      </w:r>
-      <w:proofErr w:type="gramEnd"/>
-      <w:r>
-        <w:rPr>
-          <w:rFonts w:ascii="Times New Roman" w:eastAsia="Times New Roman" w:hAnsi="Times New Roman" w:cs="Times New Roman"/>
-          <w:bCs/>
-          <w:color w:val="222222"/>
-          <w:shd w:val="clear" w:color="auto" w:fill="FFFFFF"/>
-        </w:rPr>
-        <w:t xml:space="preserve"> 2018). </w:t>
-      </w:r>
-      <w:r>
-        <w:rPr>
-          <w:rFonts w:ascii="Times New Roman" w:eastAsia="Times New Roman" w:hAnsi="Times New Roman" w:cs="Times New Roman"/>
-          <w:bCs/>
-          <w:i/>
-          <w:color w:val="222222"/>
-          <w:shd w:val="clear" w:color="auto" w:fill="FFFFFF"/>
-        </w:rPr>
-        <w:t xml:space="preserve">Modeling </w:t>
-      </w:r>
-      <w:r>
-        <w:rPr>
-          <w:rFonts w:ascii="Times New Roman" w:hAnsi="Times New Roman" w:cs="Times New Roman"/>
-          <w:i/>
         </w:rPr>
         <w:t xml:space="preserve">the fentanyl crisis in Indianapolis using multilevel Bayesian regression. </w:t>
       </w:r>
@@ -7610,21 +6061,7 @@
         <w:rPr>
           <w:rFonts w:ascii="Times New Roman" w:hAnsi="Times New Roman" w:cs="Times New Roman"/>
         </w:rPr>
-        <w:t xml:space="preserve">Poster presentation at the </w:t>
-      </w:r>
-      <w:proofErr w:type="spellStart"/>
-      <w:r>
-        <w:rPr>
-          <w:rFonts w:ascii="Times New Roman" w:hAnsi="Times New Roman" w:cs="Times New Roman"/>
-        </w:rPr>
-        <w:t>StanCon</w:t>
-      </w:r>
-      <w:proofErr w:type="spellEnd"/>
-      <w:r>
-        <w:rPr>
-          <w:rFonts w:ascii="Times New Roman" w:hAnsi="Times New Roman" w:cs="Times New Roman"/>
-        </w:rPr>
-        <w:t xml:space="preserve"> 2018 conference. Pacific Grove, California.</w:t>
+        <w:t>Poster presentation at the StanCon 2018 conference. Pacific Grove, California.</w:t>
       </w:r>
     </w:p>
     <w:p>
@@ -7664,112 +6101,76 @@
           <w:color w:val="222222"/>
           <w:shd w:val="clear" w:color="auto" w:fill="FFFFFF"/>
         </w:rPr>
-        <w:t>Warman, D, &amp; Martin, J. (</w:t>
-      </w:r>
-      <w:proofErr w:type="gramStart"/>
-      <w:r>
-        <w:rPr>
-          <w:rFonts w:ascii="Times New Roman" w:eastAsia="Times New Roman" w:hAnsi="Times New Roman" w:cs="Times New Roman"/>
+        <w:t xml:space="preserve">Warman, D, &amp; Martin, J. (November, 2017). </w:t>
+      </w:r>
+      <w:r>
+        <w:rPr>
+          <w:rFonts w:ascii="Times New Roman" w:eastAsia="Times New Roman" w:hAnsi="Times New Roman" w:cs="Times New Roman"/>
+          <w:b/>
+          <w:bCs/>
           <w:color w:val="222222"/>
           <w:shd w:val="clear" w:color="auto" w:fill="FFFFFF"/>
         </w:rPr>
-        <w:t>November,</w:t>
-      </w:r>
-      <w:proofErr w:type="gramEnd"/>
-      <w:r>
-        <w:rPr>
-          <w:rFonts w:ascii="Times New Roman" w:eastAsia="Times New Roman" w:hAnsi="Times New Roman" w:cs="Times New Roman"/>
+        <w:t> </w:t>
+      </w:r>
+      <w:r>
+        <w:rPr>
+          <w:rFonts w:ascii="Times New Roman" w:eastAsia="Times New Roman" w:hAnsi="Times New Roman" w:cs="Times New Roman"/>
+          <w:bCs/>
+          <w:i/>
           <w:color w:val="222222"/>
           <w:shd w:val="clear" w:color="auto" w:fill="FFFFFF"/>
         </w:rPr>
-        <w:t xml:space="preserve"> 2017). </w:t>
-      </w:r>
-      <w:r>
-        <w:rPr>
-          <w:rFonts w:ascii="Times New Roman" w:eastAsia="Times New Roman" w:hAnsi="Times New Roman" w:cs="Times New Roman"/>
-          <w:b/>
-          <w:bCs/>
+        <w:t>What aspects of religiousness are associated with psychosis-proneness?</w:t>
+      </w:r>
+      <w:r>
+        <w:rPr>
+          <w:rFonts w:ascii="Times New Roman" w:hAnsi="Times New Roman" w:cs="Times New Roman"/>
+          <w:i/>
+        </w:rPr>
+        <w:t xml:space="preserve"> </w:t>
+      </w:r>
+      <w:r>
+        <w:rPr>
+          <w:rFonts w:ascii="Times New Roman" w:hAnsi="Times New Roman" w:cs="Times New Roman"/>
+        </w:rPr>
+        <w:t>Poster presentation at the 2017 ABCT Conference. San Diego, California.</w:t>
+      </w:r>
+    </w:p>
+    <w:p>
+      <w:pPr>
+        <w:spacing w:line="240" w:lineRule="auto"/>
+        <w:rPr>
+          <w:rFonts w:ascii="Times New Roman" w:eastAsia="Times New Roman" w:hAnsi="Times New Roman" w:cs="Times New Roman"/>
+          <w:b/>
+          <w:color w:val="222222"/>
+          <w:highlight w:val="white"/>
+        </w:rPr>
+      </w:pPr>
+    </w:p>
+    <w:p>
+      <w:pPr>
+        <w:ind w:left="720" w:hanging="720"/>
+        <w:rPr>
+          <w:rFonts w:ascii="Times New Roman" w:hAnsi="Times New Roman"/>
+        </w:rPr>
+      </w:pPr>
+      <w:r>
+        <w:rPr>
+          <w:rFonts w:ascii="Times New Roman" w:eastAsia="Times New Roman" w:hAnsi="Times New Roman" w:cs="Times New Roman"/>
+          <w:b/>
           <w:color w:val="222222"/>
           <w:shd w:val="clear" w:color="auto" w:fill="FFFFFF"/>
         </w:rPr>
-        <w:t> </w:t>
-      </w:r>
-      <w:r>
-        <w:rPr>
-          <w:rFonts w:ascii="Times New Roman" w:eastAsia="Times New Roman" w:hAnsi="Times New Roman" w:cs="Times New Roman"/>
-          <w:bCs/>
-          <w:i/>
+        <w:t xml:space="preserve">Phalen, P. </w:t>
+      </w:r>
+      <w:r>
+        <w:rPr>
+          <w:rFonts w:ascii="Times New Roman" w:eastAsia="Times New Roman" w:hAnsi="Times New Roman" w:cs="Times New Roman"/>
           <w:color w:val="222222"/>
           <w:shd w:val="clear" w:color="auto" w:fill="FFFFFF"/>
         </w:rPr>
-        <w:t>What aspects of religiousness are associated with psychosis-proneness?</w:t>
-      </w:r>
-      <w:r>
-        <w:rPr>
-          <w:rFonts w:ascii="Times New Roman" w:hAnsi="Times New Roman" w:cs="Times New Roman"/>
-          <w:i/>
-        </w:rPr>
-        <w:t xml:space="preserve"> </w:t>
-      </w:r>
-      <w:r>
-        <w:rPr>
-          <w:rFonts w:ascii="Times New Roman" w:hAnsi="Times New Roman" w:cs="Times New Roman"/>
-        </w:rPr>
-        <w:t>Poster presentation at the 2017 ABCT Conference. San Diego, California.</w:t>
-      </w:r>
-    </w:p>
-    <w:p>
-      <w:pPr>
-        <w:spacing w:line="240" w:lineRule="auto"/>
-        <w:rPr>
-          <w:rFonts w:ascii="Times New Roman" w:eastAsia="Times New Roman" w:hAnsi="Times New Roman" w:cs="Times New Roman"/>
-          <w:b/>
-          <w:color w:val="222222"/>
-          <w:highlight w:val="white"/>
-        </w:rPr>
-      </w:pPr>
-    </w:p>
-    <w:p>
-      <w:pPr>
-        <w:ind w:left="720" w:hanging="720"/>
-        <w:rPr>
-          <w:rFonts w:ascii="Times New Roman" w:hAnsi="Times New Roman"/>
-        </w:rPr>
-      </w:pPr>
-      <w:r>
-        <w:rPr>
-          <w:rFonts w:ascii="Times New Roman" w:eastAsia="Times New Roman" w:hAnsi="Times New Roman" w:cs="Times New Roman"/>
-          <w:b/>
-          <w:color w:val="222222"/>
-          <w:shd w:val="clear" w:color="auto" w:fill="FFFFFF"/>
-        </w:rPr>
-        <w:t xml:space="preserve">Phalen, P. </w:t>
-      </w:r>
-      <w:r>
-        <w:rPr>
-          <w:rFonts w:ascii="Times New Roman" w:eastAsia="Times New Roman" w:hAnsi="Times New Roman" w:cs="Times New Roman"/>
-          <w:color w:val="222222"/>
-          <w:shd w:val="clear" w:color="auto" w:fill="FFFFFF"/>
-        </w:rPr>
-        <w:t>&amp; Warman, D. (</w:t>
-      </w:r>
-      <w:proofErr w:type="gramStart"/>
-      <w:r>
-        <w:rPr>
-          <w:rFonts w:ascii="Times New Roman" w:eastAsia="Times New Roman" w:hAnsi="Times New Roman" w:cs="Times New Roman"/>
-          <w:color w:val="222222"/>
-          <w:shd w:val="clear" w:color="auto" w:fill="FFFFFF"/>
-        </w:rPr>
-        <w:t>November,</w:t>
-      </w:r>
-      <w:proofErr w:type="gramEnd"/>
-      <w:r>
-        <w:rPr>
-          <w:rFonts w:ascii="Times New Roman" w:eastAsia="Times New Roman" w:hAnsi="Times New Roman" w:cs="Times New Roman"/>
-          <w:color w:val="222222"/>
-          <w:shd w:val="clear" w:color="auto" w:fill="FFFFFF"/>
-        </w:rPr>
-        <w:t xml:space="preserve"> 2016). </w:t>
+        <w:t xml:space="preserve">&amp; Warman, D. (November, 2016). </w:t>
       </w:r>
       <w:r>
         <w:rPr>
@@ -7823,25 +6224,7 @@
           <w:color w:val="222222"/>
           <w:shd w:val="clear" w:color="auto" w:fill="FFFFFF"/>
         </w:rPr>
-        <w:t>&amp; Warman, D. (</w:t>
-      </w:r>
-      <w:proofErr w:type="gramStart"/>
-      <w:r>
-        <w:rPr>
-          <w:rFonts w:ascii="Times New Roman" w:eastAsia="Times New Roman" w:hAnsi="Times New Roman" w:cs="Times New Roman"/>
-          <w:color w:val="222222"/>
-          <w:shd w:val="clear" w:color="auto" w:fill="FFFFFF"/>
-        </w:rPr>
-        <w:t>November,</w:t>
-      </w:r>
-      <w:proofErr w:type="gramEnd"/>
-      <w:r>
-        <w:rPr>
-          <w:rFonts w:ascii="Times New Roman" w:eastAsia="Times New Roman" w:hAnsi="Times New Roman" w:cs="Times New Roman"/>
-          <w:color w:val="222222"/>
-          <w:shd w:val="clear" w:color="auto" w:fill="FFFFFF"/>
-        </w:rPr>
-        <w:t xml:space="preserve"> 2016). </w:t>
+        <w:t xml:space="preserve">&amp; Warman, D. (November, 2016). </w:t>
       </w:r>
       <w:r>
         <w:rPr>
@@ -7887,58 +6270,30 @@
           <w:rFonts w:ascii="Times New Roman" w:hAnsi="Times New Roman"/>
         </w:rPr>
       </w:pPr>
-      <w:proofErr w:type="spellStart"/>
       <w:r>
         <w:rPr>
           <w:rFonts w:ascii="Times New Roman" w:eastAsia="Times New Roman" w:hAnsi="Times New Roman" w:cs="Times New Roman"/>
           <w:color w:val="222222"/>
           <w:shd w:val="clear" w:color="auto" w:fill="FFFFFF"/>
         </w:rPr>
-        <w:t>Viswanadhan</w:t>
-      </w:r>
-      <w:proofErr w:type="spellEnd"/>
-      <w:r>
-        <w:rPr>
-          <w:rFonts w:ascii="Times New Roman" w:eastAsia="Times New Roman" w:hAnsi="Times New Roman" w:cs="Times New Roman"/>
+        <w:t xml:space="preserve">Viswanadhan, K., </w:t>
+      </w:r>
+      <w:r>
+        <w:rPr>
+          <w:rFonts w:ascii="Times New Roman" w:eastAsia="Times New Roman" w:hAnsi="Times New Roman" w:cs="Times New Roman"/>
+          <w:b/>
           <w:color w:val="222222"/>
           <w:shd w:val="clear" w:color="auto" w:fill="FFFFFF"/>
         </w:rPr>
-        <w:t xml:space="preserve">, K., </w:t>
-      </w:r>
-      <w:r>
-        <w:rPr>
-          <w:rFonts w:ascii="Times New Roman" w:eastAsia="Times New Roman" w:hAnsi="Times New Roman" w:cs="Times New Roman"/>
-          <w:b/>
+        <w:t xml:space="preserve">Phalen, P. </w:t>
+      </w:r>
+      <w:r>
+        <w:rPr>
+          <w:rFonts w:ascii="Times New Roman" w:eastAsia="Times New Roman" w:hAnsi="Times New Roman" w:cs="Times New Roman"/>
           <w:color w:val="222222"/>
           <w:shd w:val="clear" w:color="auto" w:fill="FFFFFF"/>
         </w:rPr>
-        <w:t xml:space="preserve">Phalen, P. </w:t>
-      </w:r>
-      <w:r>
-        <w:rPr>
-          <w:rFonts w:ascii="Times New Roman" w:eastAsia="Times New Roman" w:hAnsi="Times New Roman" w:cs="Times New Roman"/>
-          <w:color w:val="222222"/>
-          <w:shd w:val="clear" w:color="auto" w:fill="FFFFFF"/>
-        </w:rPr>
-        <w:t>&amp; Warman, D. (</w:t>
-      </w:r>
-      <w:proofErr w:type="gramStart"/>
-      <w:r>
-        <w:rPr>
-          <w:rFonts w:ascii="Times New Roman" w:eastAsia="Times New Roman" w:hAnsi="Times New Roman" w:cs="Times New Roman"/>
-          <w:color w:val="222222"/>
-          <w:shd w:val="clear" w:color="auto" w:fill="FFFFFF"/>
-        </w:rPr>
-        <w:t>November,</w:t>
-      </w:r>
-      <w:proofErr w:type="gramEnd"/>
-      <w:r>
-        <w:rPr>
-          <w:rFonts w:ascii="Times New Roman" w:eastAsia="Times New Roman" w:hAnsi="Times New Roman" w:cs="Times New Roman"/>
-          <w:color w:val="222222"/>
-          <w:shd w:val="clear" w:color="auto" w:fill="FFFFFF"/>
-        </w:rPr>
-        <w:t xml:space="preserve"> 2016). </w:t>
+        <w:t xml:space="preserve">&amp; Warman, D. (November, 2016). </w:t>
       </w:r>
       <w:r>
         <w:rPr>
@@ -7977,58 +6332,30 @@
           <w:rFonts w:ascii="Times New Roman" w:hAnsi="Times New Roman"/>
         </w:rPr>
       </w:pPr>
-      <w:proofErr w:type="spellStart"/>
       <w:r>
         <w:rPr>
           <w:rFonts w:ascii="Times New Roman" w:eastAsia="Times New Roman" w:hAnsi="Times New Roman" w:cs="Times New Roman"/>
           <w:color w:val="222222"/>
           <w:shd w:val="clear" w:color="auto" w:fill="FFFFFF"/>
         </w:rPr>
-        <w:t>Viswanadhan</w:t>
-      </w:r>
-      <w:proofErr w:type="spellEnd"/>
-      <w:r>
-        <w:rPr>
-          <w:rFonts w:ascii="Times New Roman" w:eastAsia="Times New Roman" w:hAnsi="Times New Roman" w:cs="Times New Roman"/>
+        <w:t xml:space="preserve">Viswanadhan, K., </w:t>
+      </w:r>
+      <w:r>
+        <w:rPr>
+          <w:rFonts w:ascii="Times New Roman" w:eastAsia="Times New Roman" w:hAnsi="Times New Roman" w:cs="Times New Roman"/>
+          <w:b/>
           <w:color w:val="222222"/>
           <w:shd w:val="clear" w:color="auto" w:fill="FFFFFF"/>
         </w:rPr>
-        <w:t xml:space="preserve">, K., </w:t>
-      </w:r>
-      <w:r>
-        <w:rPr>
-          <w:rFonts w:ascii="Times New Roman" w:eastAsia="Times New Roman" w:hAnsi="Times New Roman" w:cs="Times New Roman"/>
-          <w:b/>
+        <w:t xml:space="preserve">Phalen, P. </w:t>
+      </w:r>
+      <w:r>
+        <w:rPr>
+          <w:rFonts w:ascii="Times New Roman" w:eastAsia="Times New Roman" w:hAnsi="Times New Roman" w:cs="Times New Roman"/>
           <w:color w:val="222222"/>
           <w:shd w:val="clear" w:color="auto" w:fill="FFFFFF"/>
         </w:rPr>
-        <w:t xml:space="preserve">Phalen, P. </w:t>
-      </w:r>
-      <w:r>
-        <w:rPr>
-          <w:rFonts w:ascii="Times New Roman" w:eastAsia="Times New Roman" w:hAnsi="Times New Roman" w:cs="Times New Roman"/>
-          <w:color w:val="222222"/>
-          <w:shd w:val="clear" w:color="auto" w:fill="FFFFFF"/>
-        </w:rPr>
-        <w:t>&amp; Warman, D. (</w:t>
-      </w:r>
-      <w:proofErr w:type="gramStart"/>
-      <w:r>
-        <w:rPr>
-          <w:rFonts w:ascii="Times New Roman" w:eastAsia="Times New Roman" w:hAnsi="Times New Roman" w:cs="Times New Roman"/>
-          <w:color w:val="222222"/>
-          <w:shd w:val="clear" w:color="auto" w:fill="FFFFFF"/>
-        </w:rPr>
-        <w:t>November,</w:t>
-      </w:r>
-      <w:proofErr w:type="gramEnd"/>
-      <w:r>
-        <w:rPr>
-          <w:rFonts w:ascii="Times New Roman" w:eastAsia="Times New Roman" w:hAnsi="Times New Roman" w:cs="Times New Roman"/>
-          <w:color w:val="222222"/>
-          <w:shd w:val="clear" w:color="auto" w:fill="FFFFFF"/>
-        </w:rPr>
-        <w:t xml:space="preserve"> 2016). </w:t>
+        <w:t xml:space="preserve">&amp; Warman, D. (November, 2016). </w:t>
       </w:r>
       <w:r>
         <w:rPr>
@@ -8073,31 +6400,76 @@
           <w:highlight w:val="white"/>
         </w:rPr>
       </w:pPr>
-      <w:proofErr w:type="spellStart"/>
       <w:r>
         <w:rPr>
           <w:rFonts w:ascii="Times New Roman" w:eastAsia="Times New Roman" w:hAnsi="Times New Roman" w:cs="Times New Roman"/>
           <w:color w:val="222222"/>
           <w:shd w:val="clear" w:color="auto" w:fill="FFFFFF"/>
         </w:rPr>
-        <w:t>Viswanadhan</w:t>
-      </w:r>
-      <w:proofErr w:type="spellEnd"/>
-      <w:r>
-        <w:rPr>
-          <w:rFonts w:ascii="Times New Roman" w:eastAsia="Times New Roman" w:hAnsi="Times New Roman" w:cs="Times New Roman"/>
+        <w:t xml:space="preserve">Viswanadhan, K., </w:t>
+      </w:r>
+      <w:r>
+        <w:rPr>
+          <w:rFonts w:ascii="Times New Roman" w:eastAsia="Times New Roman" w:hAnsi="Times New Roman" w:cs="Times New Roman"/>
+          <w:b/>
           <w:color w:val="222222"/>
           <w:shd w:val="clear" w:color="auto" w:fill="FFFFFF"/>
         </w:rPr>
-        <w:t xml:space="preserve">, K., </w:t>
-      </w:r>
-      <w:r>
-        <w:rPr>
-          <w:rFonts w:ascii="Times New Roman" w:eastAsia="Times New Roman" w:hAnsi="Times New Roman" w:cs="Times New Roman"/>
-          <w:b/>
+        <w:t>Phalen, P. L.</w:t>
+      </w:r>
+      <w:r>
+        <w:rPr>
+          <w:rFonts w:ascii="Times New Roman" w:eastAsia="Times New Roman" w:hAnsi="Times New Roman" w:cs="Times New Roman"/>
           <w:color w:val="222222"/>
           <w:shd w:val="clear" w:color="auto" w:fill="FFFFFF"/>
         </w:rPr>
+        <w:t xml:space="preserve">, &amp; Warman, D. M. (November, 2015). </w:t>
+      </w:r>
+      <w:r>
+        <w:rPr>
+          <w:rFonts w:ascii="Times New Roman" w:eastAsia="Times New Roman" w:hAnsi="Times New Roman" w:cs="Times New Roman"/>
+          <w:i/>
+          <w:color w:val="222222"/>
+          <w:shd w:val="clear" w:color="auto" w:fill="FFFFFF"/>
+        </w:rPr>
+        <w:t>Cognitive insight and probabilistic Reasoning.</w:t>
+      </w:r>
+      <w:r>
+        <w:rPr>
+          <w:rFonts w:ascii="Times New Roman" w:eastAsia="Times New Roman" w:hAnsi="Times New Roman" w:cs="Times New Roman"/>
+          <w:color w:val="222222"/>
+          <w:shd w:val="clear" w:color="auto" w:fill="FFFFFF"/>
+        </w:rPr>
+        <w:t xml:space="preserve"> Poster presentation at the 2015 ABCT Conference. Chicago, Illinois.</w:t>
+      </w:r>
+    </w:p>
+    <w:p>
+      <w:pPr>
+        <w:rPr>
+          <w:rFonts w:ascii="Times New Roman" w:eastAsia="Times New Roman" w:hAnsi="Times New Roman" w:cs="Times New Roman"/>
+          <w:b/>
+          <w:color w:val="222222"/>
+          <w:highlight w:val="white"/>
+        </w:rPr>
+      </w:pPr>
+    </w:p>
+    <w:p>
+      <w:pPr>
+        <w:ind w:left="720" w:hanging="720"/>
+        <w:rPr>
+          <w:rFonts w:ascii="Times New Roman" w:eastAsia="Times New Roman" w:hAnsi="Times New Roman" w:cs="Times New Roman"/>
+          <w:b/>
+          <w:color w:val="222222"/>
+          <w:highlight w:val="white"/>
+        </w:rPr>
+      </w:pPr>
+      <w:r>
+        <w:rPr>
+          <w:rFonts w:ascii="Times New Roman" w:eastAsia="Times New Roman" w:hAnsi="Times New Roman" w:cs="Times New Roman"/>
+          <w:b/>
+          <w:color w:val="222222"/>
+          <w:shd w:val="clear" w:color="auto" w:fill="FFFFFF"/>
+        </w:rPr>
         <w:t>Phalen, P. L.</w:t>
       </w:r>
       <w:r>
@@ -8106,25 +6478,65 @@
           <w:color w:val="222222"/>
           <w:shd w:val="clear" w:color="auto" w:fill="FFFFFF"/>
         </w:rPr>
-        <w:t>, &amp; Warman, D. M. (</w:t>
-      </w:r>
-      <w:proofErr w:type="gramStart"/>
-      <w:r>
-        <w:rPr>
-          <w:rFonts w:ascii="Times New Roman" w:eastAsia="Times New Roman" w:hAnsi="Times New Roman" w:cs="Times New Roman"/>
+        <w:t xml:space="preserve">, &amp; Warman, D. M. (November, 2015). </w:t>
+      </w:r>
+      <w:r>
+        <w:rPr>
+          <w:rFonts w:ascii="Times New Roman" w:eastAsia="Times New Roman" w:hAnsi="Times New Roman" w:cs="Times New Roman"/>
+          <w:i/>
           <w:color w:val="222222"/>
           <w:shd w:val="clear" w:color="auto" w:fill="FFFFFF"/>
         </w:rPr>
-        <w:t>November,</w:t>
-      </w:r>
-      <w:proofErr w:type="gramEnd"/>
+        <w:t>Relationship between Obsessive Compulsive beliefs and psychosis proneness in a non-clinical sample.</w:t>
+      </w:r>
       <w:r>
         <w:rPr>
           <w:rFonts w:ascii="Times New Roman" w:eastAsia="Times New Roman" w:hAnsi="Times New Roman" w:cs="Times New Roman"/>
           <w:color w:val="222222"/>
           <w:shd w:val="clear" w:color="auto" w:fill="FFFFFF"/>
         </w:rPr>
-        <w:t xml:space="preserve"> 2015). </w:t>
+        <w:t xml:space="preserve"> Poster presentation at the 2015 ABCT Conference. Chicago, Illinois.</w:t>
+      </w:r>
+    </w:p>
+    <w:p>
+      <w:pPr>
+        <w:spacing w:line="240" w:lineRule="auto"/>
+        <w:ind w:left="720" w:hanging="720"/>
+        <w:rPr>
+          <w:rFonts w:ascii="Times New Roman" w:eastAsia="Times New Roman" w:hAnsi="Times New Roman" w:cs="Times New Roman"/>
+          <w:b/>
+          <w:color w:val="222222"/>
+          <w:highlight w:val="white"/>
+        </w:rPr>
+      </w:pPr>
+    </w:p>
+    <w:p>
+      <w:pPr>
+        <w:spacing w:line="240" w:lineRule="auto"/>
+        <w:ind w:left="720" w:hanging="720"/>
+        <w:rPr>
+          <w:rFonts w:ascii="Times New Roman" w:eastAsia="Times New Roman" w:hAnsi="Times New Roman" w:cs="Times New Roman"/>
+          <w:b/>
+          <w:color w:val="222222"/>
+          <w:highlight w:val="white"/>
+        </w:rPr>
+      </w:pPr>
+      <w:r>
+        <w:rPr>
+          <w:rFonts w:ascii="Times New Roman" w:eastAsia="Times New Roman" w:hAnsi="Times New Roman" w:cs="Times New Roman"/>
+          <w:b/>
+          <w:color w:val="222222"/>
+          <w:shd w:val="clear" w:color="auto" w:fill="FFFFFF"/>
+        </w:rPr>
+        <w:t>Phalen, P. L.</w:t>
+      </w:r>
+      <w:r>
+        <w:rPr>
+          <w:rFonts w:ascii="Times New Roman" w:eastAsia="Times New Roman" w:hAnsi="Times New Roman" w:cs="Times New Roman"/>
+          <w:color w:val="222222"/>
+          <w:shd w:val="clear" w:color="auto" w:fill="FFFFFF"/>
+        </w:rPr>
+        <w:t xml:space="preserve">, &amp; Warman, D. M. (November, 2015). </w:t>
       </w:r>
       <w:r>
         <w:rPr>
@@ -8133,7 +6545,7 @@
           <w:color w:val="222222"/>
           <w:shd w:val="clear" w:color="auto" w:fill="FFFFFF"/>
         </w:rPr>
-        <w:t>Cognitive insight and probabilistic Reasoning.</w:t>
+        <w:t>Obsessive Compulsive beliefs and their relationship with attitudes toward people with violent thoughts.</w:t>
       </w:r>
       <w:r>
         <w:rPr>
@@ -8146,6 +6558,8 @@
     </w:p>
     <w:p>
       <w:pPr>
+        <w:spacing w:line="240" w:lineRule="auto"/>
+        <w:ind w:left="720" w:hanging="720"/>
         <w:rPr>
           <w:rFonts w:ascii="Times New Roman" w:eastAsia="Times New Roman" w:hAnsi="Times New Roman" w:cs="Times New Roman"/>
           <w:b/>
@@ -8156,21 +6570,86 @@
     </w:p>
     <w:p>
       <w:pPr>
+        <w:spacing w:line="240" w:lineRule="auto"/>
         <w:ind w:left="720" w:hanging="720"/>
-        <w:rPr>
-          <w:rFonts w:ascii="Times New Roman" w:eastAsia="Times New Roman" w:hAnsi="Times New Roman" w:cs="Times New Roman"/>
-          <w:b/>
+      </w:pPr>
+      <w:r>
+        <w:rPr>
+          <w:rFonts w:ascii="Times New Roman" w:eastAsia="Times New Roman" w:hAnsi="Times New Roman" w:cs="Times New Roman"/>
+          <w:b/>
+          <w:color w:val="222222"/>
+          <w:shd w:val="clear" w:color="auto" w:fill="FFFFFF"/>
+        </w:rPr>
+        <w:t>Phalen, P. L.</w:t>
+      </w:r>
+      <w:r>
+        <w:rPr>
+          <w:rFonts w:ascii="Times New Roman" w:eastAsia="Times New Roman" w:hAnsi="Times New Roman" w:cs="Times New Roman"/>
+          <w:color w:val="222222"/>
+          <w:shd w:val="clear" w:color="auto" w:fill="FFFFFF"/>
+        </w:rPr>
+        <w:t>, &amp; Niculescu, A. B. (August, 2015).</w:t>
+      </w:r>
+      <w:r>
+        <w:rPr>
+          <w:rFonts w:ascii="Times New Roman" w:eastAsia="Times New Roman" w:hAnsi="Times New Roman" w:cs="Times New Roman"/>
+          <w:color w:val="222222"/>
+        </w:rPr>
+        <w:t> </w:t>
+      </w:r>
+      <w:r>
+        <w:rPr>
+          <w:rFonts w:ascii="Times New Roman" w:eastAsia="Times New Roman" w:hAnsi="Times New Roman" w:cs="Times New Roman"/>
+          <w:i/>
+          <w:color w:val="222222"/>
+          <w:shd w:val="clear" w:color="auto" w:fill="FFFFFF"/>
+        </w:rPr>
+        <w:t>The effects of childhood trauma on adult psychosis are modulated by temperament.</w:t>
+      </w:r>
+      <w:r>
+        <w:rPr>
+          <w:rFonts w:ascii="Times New Roman" w:eastAsia="Times New Roman" w:hAnsi="Times New Roman" w:cs="Times New Roman"/>
+          <w:color w:val="222222"/>
+          <w:shd w:val="clear" w:color="auto" w:fill="FFFFFF"/>
+        </w:rPr>
+        <w:t> Poster presentation at the American Psychological Association Conference, Toronto, Canada.</w:t>
+      </w:r>
+    </w:p>
+    <w:p>
+      <w:pPr>
+        <w:spacing w:line="240" w:lineRule="auto"/>
+        <w:ind w:left="720" w:hanging="720"/>
+        <w:rPr>
+          <w:rFonts w:ascii="Times New Roman" w:eastAsia="Times New Roman" w:hAnsi="Times New Roman" w:cs="Times New Roman"/>
           <w:color w:val="222222"/>
           <w:highlight w:val="white"/>
         </w:rPr>
       </w:pPr>
-      <w:r>
-        <w:rPr>
-          <w:rFonts w:ascii="Times New Roman" w:eastAsia="Times New Roman" w:hAnsi="Times New Roman" w:cs="Times New Roman"/>
-          <w:b/>
+    </w:p>
+    <w:p>
+      <w:pPr>
+        <w:spacing w:line="240" w:lineRule="auto"/>
+        <w:ind w:left="720" w:hanging="720"/>
+        <w:rPr>
+          <w:rFonts w:ascii="Times New Roman" w:eastAsia="Times New Roman" w:hAnsi="Times New Roman" w:cs="Times New Roman"/>
+          <w:color w:val="auto"/>
+        </w:rPr>
+      </w:pPr>
+      <w:r>
+        <w:rPr>
+          <w:rFonts w:ascii="Times New Roman" w:eastAsia="Times New Roman" w:hAnsi="Times New Roman" w:cs="Times New Roman"/>
           <w:color w:val="222222"/>
           <w:shd w:val="clear" w:color="auto" w:fill="FFFFFF"/>
         </w:rPr>
+        <w:t xml:space="preserve">Viswanadhan, K., </w:t>
+      </w:r>
+      <w:r>
+        <w:rPr>
+          <w:rFonts w:ascii="Times New Roman" w:eastAsia="Times New Roman" w:hAnsi="Times New Roman" w:cs="Times New Roman"/>
+          <w:b/>
+          <w:color w:val="222222"/>
+          <w:shd w:val="clear" w:color="auto" w:fill="FFFFFF"/>
+        </w:rPr>
         <w:t>Phalen, P. L.</w:t>
       </w:r>
       <w:r>
@@ -8179,25 +6658,76 @@
           <w:color w:val="222222"/>
           <w:shd w:val="clear" w:color="auto" w:fill="FFFFFF"/>
         </w:rPr>
-        <w:t>, &amp; Warman, D. M. (</w:t>
-      </w:r>
-      <w:proofErr w:type="gramStart"/>
-      <w:r>
-        <w:rPr>
-          <w:rFonts w:ascii="Times New Roman" w:eastAsia="Times New Roman" w:hAnsi="Times New Roman" w:cs="Times New Roman"/>
+        <w:t>, &amp; Warman, D. W. (August, 2015).</w:t>
+      </w:r>
+      <w:r>
+        <w:rPr>
+          <w:rFonts w:ascii="Times New Roman" w:eastAsia="Times New Roman" w:hAnsi="Times New Roman" w:cs="Times New Roman"/>
+          <w:color w:val="222222"/>
+        </w:rPr>
+        <w:t> </w:t>
+      </w:r>
+      <w:r>
+        <w:rPr>
+          <w:rFonts w:ascii="Times New Roman" w:eastAsia="Times New Roman" w:hAnsi="Times New Roman" w:cs="Times New Roman"/>
+          <w:i/>
           <w:color w:val="222222"/>
           <w:shd w:val="clear" w:color="auto" w:fill="FFFFFF"/>
         </w:rPr>
-        <w:t>November,</w:t>
-      </w:r>
-      <w:proofErr w:type="gramEnd"/>
+        <w:t>Thought-action fusion and psychosis proneness.</w:t>
+      </w:r>
       <w:r>
         <w:rPr>
           <w:rFonts w:ascii="Times New Roman" w:eastAsia="Times New Roman" w:hAnsi="Times New Roman" w:cs="Times New Roman"/>
           <w:color w:val="222222"/>
           <w:shd w:val="clear" w:color="auto" w:fill="FFFFFF"/>
         </w:rPr>
-        <w:t xml:space="preserve"> 2015). </w:t>
+        <w:t> Poster presentation at the American Psychological Association Conference, Toronto, Canada.</w:t>
+      </w:r>
+    </w:p>
+    <w:p>
+      <w:pPr>
+        <w:spacing w:line="240" w:lineRule="auto"/>
+        <w:rPr>
+          <w:rFonts w:ascii="Times New Roman" w:eastAsia="Times New Roman" w:hAnsi="Times New Roman" w:cs="Times New Roman"/>
+          <w:b/>
+          <w:color w:val="222222"/>
+          <w:highlight w:val="white"/>
+        </w:rPr>
+      </w:pPr>
+    </w:p>
+    <w:p>
+      <w:pPr>
+        <w:spacing w:line="240" w:lineRule="auto"/>
+        <w:ind w:left="720" w:hanging="720"/>
+        <w:rPr>
+          <w:rFonts w:ascii="Times New Roman" w:eastAsia="Times New Roman" w:hAnsi="Times New Roman" w:cs="Times New Roman"/>
+          <w:color w:val="auto"/>
+        </w:rPr>
+      </w:pPr>
+      <w:r>
+        <w:rPr>
+          <w:rFonts w:ascii="Times New Roman" w:eastAsia="Times New Roman" w:hAnsi="Times New Roman" w:cs="Times New Roman"/>
+          <w:b/>
+          <w:color w:val="222222"/>
+          <w:shd w:val="clear" w:color="auto" w:fill="FFFFFF"/>
+        </w:rPr>
+        <w:t>Phalen, P. L.</w:t>
+      </w:r>
+      <w:r>
+        <w:rPr>
+          <w:rFonts w:ascii="Times New Roman" w:eastAsia="Times New Roman" w:hAnsi="Times New Roman" w:cs="Times New Roman"/>
+          <w:color w:val="222222"/>
+          <w:shd w:val="clear" w:color="auto" w:fill="FFFFFF"/>
+        </w:rPr>
+        <w:t>, Lysaker, P. H., &amp; Warman, D. W. (November, 2014).</w:t>
+      </w:r>
+      <w:r>
+        <w:rPr>
+          <w:rFonts w:ascii="Times New Roman" w:eastAsia="Times New Roman" w:hAnsi="Times New Roman" w:cs="Times New Roman"/>
+          <w:color w:val="222222"/>
+        </w:rPr>
+        <w:t> </w:t>
       </w:r>
       <w:r>
         <w:rPr>
@@ -8206,7 +6736,7 @@
           <w:color w:val="222222"/>
           <w:shd w:val="clear" w:color="auto" w:fill="FFFFFF"/>
         </w:rPr>
-        <w:t>Relationship between Obsessive Compulsive beliefs and psychosis proneness in a non-clinical sample.</w:t>
+        <w:t>Evaluation of the Peters et al. Delusions Inventory as an assessment of current psychosis severity.</w:t>
       </w:r>
       <w:r>
         <w:rPr>
@@ -8214,38 +6744,35 @@
           <w:color w:val="222222"/>
           <w:shd w:val="clear" w:color="auto" w:fill="FFFFFF"/>
         </w:rPr>
-        <w:t xml:space="preserve"> Poster presentation at the 2015 ABCT Conference. Chicago, Illinois.</w:t>
-      </w:r>
-    </w:p>
-    <w:p>
-      <w:pPr>
+        <w:t> Poster presentation at the Indiana Psychological Association Conference, Indianapolis, IN.</w:t>
+      </w:r>
+    </w:p>
+    <w:p>
+      <w:pPr>
+        <w:shd w:val="clear" w:color="auto" w:fill="FFFFFF"/>
         <w:spacing w:line="240" w:lineRule="auto"/>
         <w:ind w:left="720" w:hanging="720"/>
         <w:rPr>
           <w:rFonts w:ascii="Times New Roman" w:eastAsia="Times New Roman" w:hAnsi="Times New Roman" w:cs="Times New Roman"/>
-          <w:b/>
-          <w:color w:val="222222"/>
-          <w:highlight w:val="white"/>
-        </w:rPr>
-      </w:pPr>
-    </w:p>
-    <w:p>
-      <w:pPr>
+          <w:color w:val="222222"/>
+        </w:rPr>
+      </w:pPr>
+    </w:p>
+    <w:p>
+      <w:pPr>
+        <w:shd w:val="clear" w:color="auto" w:fill="FFFFFF"/>
         <w:spacing w:line="240" w:lineRule="auto"/>
         <w:ind w:left="720" w:hanging="720"/>
         <w:rPr>
           <w:rFonts w:ascii="Times New Roman" w:eastAsia="Times New Roman" w:hAnsi="Times New Roman" w:cs="Times New Roman"/>
-          <w:b/>
-          <w:color w:val="222222"/>
-          <w:highlight w:val="white"/>
-        </w:rPr>
-      </w:pPr>
-      <w:r>
-        <w:rPr>
-          <w:rFonts w:ascii="Times New Roman" w:eastAsia="Times New Roman" w:hAnsi="Times New Roman" w:cs="Times New Roman"/>
-          <w:b/>
-          <w:color w:val="222222"/>
-          <w:shd w:val="clear" w:color="auto" w:fill="FFFFFF"/>
+          <w:color w:val="222222"/>
+        </w:rPr>
+      </w:pPr>
+      <w:r>
+        <w:rPr>
+          <w:rFonts w:ascii="Times New Roman" w:eastAsia="Times New Roman" w:hAnsi="Times New Roman" w:cs="Times New Roman"/>
+          <w:b/>
+          <w:color w:val="222222"/>
         </w:rPr>
         <w:t>Phalen, P. L.</w:t>
       </w:r>
@@ -8253,368 +6780,8 @@
         <w:rPr>
           <w:rFonts w:ascii="Times New Roman" w:eastAsia="Times New Roman" w:hAnsi="Times New Roman" w:cs="Times New Roman"/>
           <w:color w:val="222222"/>
-          <w:shd w:val="clear" w:color="auto" w:fill="FFFFFF"/>
-        </w:rPr>
-        <w:t>, &amp; Warman, D. M. (</w:t>
-      </w:r>
-      <w:proofErr w:type="gramStart"/>
-      <w:r>
-        <w:rPr>
-          <w:rFonts w:ascii="Times New Roman" w:eastAsia="Times New Roman" w:hAnsi="Times New Roman" w:cs="Times New Roman"/>
-          <w:color w:val="222222"/>
-          <w:shd w:val="clear" w:color="auto" w:fill="FFFFFF"/>
-        </w:rPr>
-        <w:t>November,</w:t>
-      </w:r>
-      <w:proofErr w:type="gramEnd"/>
-      <w:r>
-        <w:rPr>
-          <w:rFonts w:ascii="Times New Roman" w:eastAsia="Times New Roman" w:hAnsi="Times New Roman" w:cs="Times New Roman"/>
-          <w:color w:val="222222"/>
-          <w:shd w:val="clear" w:color="auto" w:fill="FFFFFF"/>
-        </w:rPr>
-        <w:t xml:space="preserve"> 2015). </w:t>
-      </w:r>
-      <w:r>
-        <w:rPr>
-          <w:rFonts w:ascii="Times New Roman" w:eastAsia="Times New Roman" w:hAnsi="Times New Roman" w:cs="Times New Roman"/>
-          <w:i/>
-          <w:color w:val="222222"/>
-          <w:shd w:val="clear" w:color="auto" w:fill="FFFFFF"/>
-        </w:rPr>
-        <w:t>Obsessive Compulsive beliefs and their relationship with attitudes toward people with violent thoughts.</w:t>
-      </w:r>
-      <w:r>
-        <w:rPr>
-          <w:rFonts w:ascii="Times New Roman" w:eastAsia="Times New Roman" w:hAnsi="Times New Roman" w:cs="Times New Roman"/>
-          <w:color w:val="222222"/>
-          <w:shd w:val="clear" w:color="auto" w:fill="FFFFFF"/>
-        </w:rPr>
-        <w:t xml:space="preserve"> Poster presentation at the 2015 ABCT Conference. Chicago, Illinois.</w:t>
-      </w:r>
-    </w:p>
-    <w:p>
-      <w:pPr>
-        <w:spacing w:line="240" w:lineRule="auto"/>
-        <w:ind w:left="720" w:hanging="720"/>
-        <w:rPr>
-          <w:rFonts w:ascii="Times New Roman" w:eastAsia="Times New Roman" w:hAnsi="Times New Roman" w:cs="Times New Roman"/>
-          <w:b/>
-          <w:color w:val="222222"/>
-          <w:highlight w:val="white"/>
-        </w:rPr>
-      </w:pPr>
-    </w:p>
-    <w:p>
-      <w:pPr>
-        <w:spacing w:line="240" w:lineRule="auto"/>
-        <w:ind w:left="720" w:hanging="720"/>
-      </w:pPr>
-      <w:r>
-        <w:rPr>
-          <w:rFonts w:ascii="Times New Roman" w:eastAsia="Times New Roman" w:hAnsi="Times New Roman" w:cs="Times New Roman"/>
-          <w:b/>
-          <w:color w:val="222222"/>
-          <w:shd w:val="clear" w:color="auto" w:fill="FFFFFF"/>
-        </w:rPr>
-        <w:t>Phalen, P. L.</w:t>
-      </w:r>
-      <w:r>
-        <w:rPr>
-          <w:rFonts w:ascii="Times New Roman" w:eastAsia="Times New Roman" w:hAnsi="Times New Roman" w:cs="Times New Roman"/>
-          <w:color w:val="222222"/>
-          <w:shd w:val="clear" w:color="auto" w:fill="FFFFFF"/>
-        </w:rPr>
-        <w:t>, &amp; Niculescu, A. B. (</w:t>
-      </w:r>
-      <w:proofErr w:type="gramStart"/>
-      <w:r>
-        <w:rPr>
-          <w:rFonts w:ascii="Times New Roman" w:eastAsia="Times New Roman" w:hAnsi="Times New Roman" w:cs="Times New Roman"/>
-          <w:color w:val="222222"/>
-          <w:shd w:val="clear" w:color="auto" w:fill="FFFFFF"/>
-        </w:rPr>
-        <w:t>August,</w:t>
-      </w:r>
-      <w:proofErr w:type="gramEnd"/>
-      <w:r>
-        <w:rPr>
-          <w:rFonts w:ascii="Times New Roman" w:eastAsia="Times New Roman" w:hAnsi="Times New Roman" w:cs="Times New Roman"/>
-          <w:color w:val="222222"/>
-          <w:shd w:val="clear" w:color="auto" w:fill="FFFFFF"/>
-        </w:rPr>
-        <w:t xml:space="preserve"> 2015).</w:t>
-      </w:r>
-      <w:r>
-        <w:rPr>
-          <w:rFonts w:ascii="Times New Roman" w:eastAsia="Times New Roman" w:hAnsi="Times New Roman" w:cs="Times New Roman"/>
-          <w:color w:val="222222"/>
-        </w:rPr>
-        <w:t> </w:t>
-      </w:r>
-      <w:r>
-        <w:rPr>
-          <w:rFonts w:ascii="Times New Roman" w:eastAsia="Times New Roman" w:hAnsi="Times New Roman" w:cs="Times New Roman"/>
-          <w:i/>
-          <w:color w:val="222222"/>
-          <w:shd w:val="clear" w:color="auto" w:fill="FFFFFF"/>
-        </w:rPr>
-        <w:t>The effects of childhood trauma on adult psychosis are modulated by temperament.</w:t>
-      </w:r>
-      <w:r>
-        <w:rPr>
-          <w:rFonts w:ascii="Times New Roman" w:eastAsia="Times New Roman" w:hAnsi="Times New Roman" w:cs="Times New Roman"/>
-          <w:color w:val="222222"/>
-          <w:shd w:val="clear" w:color="auto" w:fill="FFFFFF"/>
-        </w:rPr>
-        <w:t> Poster presentation at the American Psychological Association Conference, Toronto, Canada.</w:t>
-      </w:r>
-    </w:p>
-    <w:p>
-      <w:pPr>
-        <w:spacing w:line="240" w:lineRule="auto"/>
-        <w:ind w:left="720" w:hanging="720"/>
-        <w:rPr>
-          <w:rFonts w:ascii="Times New Roman" w:eastAsia="Times New Roman" w:hAnsi="Times New Roman" w:cs="Times New Roman"/>
-          <w:color w:val="222222"/>
-          <w:highlight w:val="white"/>
-        </w:rPr>
-      </w:pPr>
-    </w:p>
-    <w:p>
-      <w:pPr>
-        <w:spacing w:line="240" w:lineRule="auto"/>
-        <w:ind w:left="720" w:hanging="720"/>
-        <w:rPr>
-          <w:rFonts w:ascii="Times New Roman" w:eastAsia="Times New Roman" w:hAnsi="Times New Roman" w:cs="Times New Roman"/>
-          <w:color w:val="auto"/>
-        </w:rPr>
-      </w:pPr>
-      <w:proofErr w:type="spellStart"/>
-      <w:r>
-        <w:rPr>
-          <w:rFonts w:ascii="Times New Roman" w:eastAsia="Times New Roman" w:hAnsi="Times New Roman" w:cs="Times New Roman"/>
-          <w:color w:val="222222"/>
-          <w:shd w:val="clear" w:color="auto" w:fill="FFFFFF"/>
-        </w:rPr>
-        <w:t>Viswanadhan</w:t>
-      </w:r>
-      <w:proofErr w:type="spellEnd"/>
-      <w:r>
-        <w:rPr>
-          <w:rFonts w:ascii="Times New Roman" w:eastAsia="Times New Roman" w:hAnsi="Times New Roman" w:cs="Times New Roman"/>
-          <w:color w:val="222222"/>
-          <w:shd w:val="clear" w:color="auto" w:fill="FFFFFF"/>
-        </w:rPr>
-        <w:t xml:space="preserve">, K., </w:t>
-      </w:r>
-      <w:r>
-        <w:rPr>
-          <w:rFonts w:ascii="Times New Roman" w:eastAsia="Times New Roman" w:hAnsi="Times New Roman" w:cs="Times New Roman"/>
-          <w:b/>
-          <w:color w:val="222222"/>
-          <w:shd w:val="clear" w:color="auto" w:fill="FFFFFF"/>
-        </w:rPr>
-        <w:t>Phalen, P. L.</w:t>
-      </w:r>
-      <w:r>
-        <w:rPr>
-          <w:rFonts w:ascii="Times New Roman" w:eastAsia="Times New Roman" w:hAnsi="Times New Roman" w:cs="Times New Roman"/>
-          <w:color w:val="222222"/>
-          <w:shd w:val="clear" w:color="auto" w:fill="FFFFFF"/>
-        </w:rPr>
-        <w:t>, &amp; Warman, D. W. (</w:t>
-      </w:r>
-      <w:proofErr w:type="gramStart"/>
-      <w:r>
-        <w:rPr>
-          <w:rFonts w:ascii="Times New Roman" w:eastAsia="Times New Roman" w:hAnsi="Times New Roman" w:cs="Times New Roman"/>
-          <w:color w:val="222222"/>
-          <w:shd w:val="clear" w:color="auto" w:fill="FFFFFF"/>
-        </w:rPr>
-        <w:t>August,</w:t>
-      </w:r>
-      <w:proofErr w:type="gramEnd"/>
-      <w:r>
-        <w:rPr>
-          <w:rFonts w:ascii="Times New Roman" w:eastAsia="Times New Roman" w:hAnsi="Times New Roman" w:cs="Times New Roman"/>
-          <w:color w:val="222222"/>
-          <w:shd w:val="clear" w:color="auto" w:fill="FFFFFF"/>
-        </w:rPr>
-        <w:t xml:space="preserve"> 2015).</w:t>
-      </w:r>
-      <w:r>
-        <w:rPr>
-          <w:rFonts w:ascii="Times New Roman" w:eastAsia="Times New Roman" w:hAnsi="Times New Roman" w:cs="Times New Roman"/>
-          <w:color w:val="222222"/>
-        </w:rPr>
-        <w:t> </w:t>
-      </w:r>
-      <w:r>
-        <w:rPr>
-          <w:rFonts w:ascii="Times New Roman" w:eastAsia="Times New Roman" w:hAnsi="Times New Roman" w:cs="Times New Roman"/>
-          <w:i/>
-          <w:color w:val="222222"/>
-          <w:shd w:val="clear" w:color="auto" w:fill="FFFFFF"/>
-        </w:rPr>
-        <w:t>Thought-action fusion and psychosis proneness.</w:t>
-      </w:r>
-      <w:r>
-        <w:rPr>
-          <w:rFonts w:ascii="Times New Roman" w:eastAsia="Times New Roman" w:hAnsi="Times New Roman" w:cs="Times New Roman"/>
-          <w:color w:val="222222"/>
-          <w:shd w:val="clear" w:color="auto" w:fill="FFFFFF"/>
-        </w:rPr>
-        <w:t> Poster presentation at the American Psychological Association Conference, Toronto, Canada.</w:t>
-      </w:r>
-    </w:p>
-    <w:p>
-      <w:pPr>
-        <w:spacing w:line="240" w:lineRule="auto"/>
-        <w:rPr>
-          <w:rFonts w:ascii="Times New Roman" w:eastAsia="Times New Roman" w:hAnsi="Times New Roman" w:cs="Times New Roman"/>
-          <w:b/>
-          <w:color w:val="222222"/>
-          <w:highlight w:val="white"/>
-        </w:rPr>
-      </w:pPr>
-    </w:p>
-    <w:p>
-      <w:pPr>
-        <w:spacing w:line="240" w:lineRule="auto"/>
-        <w:ind w:left="720" w:hanging="720"/>
-        <w:rPr>
-          <w:rFonts w:ascii="Times New Roman" w:eastAsia="Times New Roman" w:hAnsi="Times New Roman" w:cs="Times New Roman"/>
-          <w:color w:val="auto"/>
-        </w:rPr>
-      </w:pPr>
-      <w:r>
-        <w:rPr>
-          <w:rFonts w:ascii="Times New Roman" w:eastAsia="Times New Roman" w:hAnsi="Times New Roman" w:cs="Times New Roman"/>
-          <w:b/>
-          <w:color w:val="222222"/>
-          <w:shd w:val="clear" w:color="auto" w:fill="FFFFFF"/>
-        </w:rPr>
-        <w:t>Phalen, P. L.</w:t>
-      </w:r>
-      <w:r>
-        <w:rPr>
-          <w:rFonts w:ascii="Times New Roman" w:eastAsia="Times New Roman" w:hAnsi="Times New Roman" w:cs="Times New Roman"/>
-          <w:color w:val="222222"/>
-          <w:shd w:val="clear" w:color="auto" w:fill="FFFFFF"/>
-        </w:rPr>
-        <w:t>, Lysaker, P. H., &amp; Warman, D. W. (</w:t>
-      </w:r>
-      <w:proofErr w:type="gramStart"/>
-      <w:r>
-        <w:rPr>
-          <w:rFonts w:ascii="Times New Roman" w:eastAsia="Times New Roman" w:hAnsi="Times New Roman" w:cs="Times New Roman"/>
-          <w:color w:val="222222"/>
-          <w:shd w:val="clear" w:color="auto" w:fill="FFFFFF"/>
-        </w:rPr>
-        <w:t>November,</w:t>
-      </w:r>
-      <w:proofErr w:type="gramEnd"/>
-      <w:r>
-        <w:rPr>
-          <w:rFonts w:ascii="Times New Roman" w:eastAsia="Times New Roman" w:hAnsi="Times New Roman" w:cs="Times New Roman"/>
-          <w:color w:val="222222"/>
-          <w:shd w:val="clear" w:color="auto" w:fill="FFFFFF"/>
-        </w:rPr>
-        <w:t xml:space="preserve"> 2014).</w:t>
-      </w:r>
-      <w:r>
-        <w:rPr>
-          <w:rFonts w:ascii="Times New Roman" w:eastAsia="Times New Roman" w:hAnsi="Times New Roman" w:cs="Times New Roman"/>
-          <w:color w:val="222222"/>
-        </w:rPr>
-        <w:t> </w:t>
-      </w:r>
-      <w:r>
-        <w:rPr>
-          <w:rFonts w:ascii="Times New Roman" w:eastAsia="Times New Roman" w:hAnsi="Times New Roman" w:cs="Times New Roman"/>
-          <w:i/>
-          <w:color w:val="222222"/>
-          <w:shd w:val="clear" w:color="auto" w:fill="FFFFFF"/>
-        </w:rPr>
-        <w:t>Evaluation of the Peters et al. Delusions Inventory as an assessment of current psychosis severity.</w:t>
-      </w:r>
-      <w:r>
-        <w:rPr>
-          <w:rFonts w:ascii="Times New Roman" w:eastAsia="Times New Roman" w:hAnsi="Times New Roman" w:cs="Times New Roman"/>
-          <w:color w:val="222222"/>
-          <w:shd w:val="clear" w:color="auto" w:fill="FFFFFF"/>
-        </w:rPr>
-        <w:t> Poster presentation at the Indiana Psychological Association Conference, Indianapolis, IN.</w:t>
-      </w:r>
-    </w:p>
-    <w:p>
-      <w:pPr>
-        <w:shd w:val="clear" w:color="auto" w:fill="FFFFFF"/>
-        <w:spacing w:line="240" w:lineRule="auto"/>
-        <w:ind w:left="720" w:hanging="720"/>
-        <w:rPr>
-          <w:rFonts w:ascii="Times New Roman" w:eastAsia="Times New Roman" w:hAnsi="Times New Roman" w:cs="Times New Roman"/>
-          <w:color w:val="222222"/>
-        </w:rPr>
-      </w:pPr>
-    </w:p>
-    <w:p>
-      <w:pPr>
-        <w:shd w:val="clear" w:color="auto" w:fill="FFFFFF"/>
-        <w:spacing w:line="240" w:lineRule="auto"/>
-        <w:ind w:left="720" w:hanging="720"/>
-        <w:rPr>
-          <w:rFonts w:ascii="Times New Roman" w:eastAsia="Times New Roman" w:hAnsi="Times New Roman" w:cs="Times New Roman"/>
-          <w:color w:val="222222"/>
-        </w:rPr>
-      </w:pPr>
-      <w:r>
-        <w:rPr>
-          <w:rFonts w:ascii="Times New Roman" w:eastAsia="Times New Roman" w:hAnsi="Times New Roman" w:cs="Times New Roman"/>
-          <w:b/>
-          <w:color w:val="222222"/>
-        </w:rPr>
-        <w:t>Phalen, P. L.</w:t>
-      </w:r>
-      <w:r>
-        <w:rPr>
-          <w:rFonts w:ascii="Times New Roman" w:eastAsia="Times New Roman" w:hAnsi="Times New Roman" w:cs="Times New Roman"/>
-          <w:color w:val="222222"/>
-        </w:rPr>
-        <w:t xml:space="preserve">, </w:t>
-      </w:r>
-      <w:proofErr w:type="spellStart"/>
-      <w:r>
-        <w:rPr>
-          <w:rFonts w:ascii="Times New Roman" w:eastAsia="Times New Roman" w:hAnsi="Times New Roman" w:cs="Times New Roman"/>
-          <w:color w:val="222222"/>
-        </w:rPr>
-        <w:t>Viswanadhan</w:t>
-      </w:r>
-      <w:proofErr w:type="spellEnd"/>
-      <w:r>
-        <w:rPr>
-          <w:rFonts w:ascii="Times New Roman" w:eastAsia="Times New Roman" w:hAnsi="Times New Roman" w:cs="Times New Roman"/>
-          <w:color w:val="222222"/>
-        </w:rPr>
-        <w:t>, K., Lysaker, P. H., &amp; Warman, D. W. (</w:t>
-      </w:r>
-      <w:proofErr w:type="gramStart"/>
-      <w:r>
-        <w:rPr>
-          <w:rFonts w:ascii="Times New Roman" w:eastAsia="Times New Roman" w:hAnsi="Times New Roman" w:cs="Times New Roman"/>
-          <w:color w:val="222222"/>
-        </w:rPr>
-        <w:t>November,</w:t>
-      </w:r>
-      <w:proofErr w:type="gramEnd"/>
-      <w:r>
-        <w:rPr>
-          <w:rFonts w:ascii="Times New Roman" w:eastAsia="Times New Roman" w:hAnsi="Times New Roman" w:cs="Times New Roman"/>
-          <w:color w:val="222222"/>
-        </w:rPr>
-        <w:t xml:space="preserve"> 2014). </w:t>
+        </w:rPr>
+        <w:t>, Viswanadhan, K., Lysaker, P. H., &amp; Warman, D. W. (November, 2014). </w:t>
       </w:r>
       <w:r>
         <w:rPr>
@@ -8899,23 +7066,13 @@
         </w:rPr>
         <w:tab/>
       </w:r>
-      <w:proofErr w:type="spellStart"/>
-      <w:r>
-        <w:rPr>
-          <w:rFonts w:ascii="Times New Roman" w:eastAsia="Times New Roman" w:hAnsi="Times New Roman" w:cs="Times New Roman"/>
-          <w:bCs/>
-          <w:u w:val="single"/>
-        </w:rPr>
-        <w:t>Roudebush</w:t>
-      </w:r>
-      <w:proofErr w:type="spellEnd"/>
-      <w:r>
-        <w:rPr>
-          <w:rFonts w:ascii="Times New Roman" w:eastAsia="Times New Roman" w:hAnsi="Times New Roman" w:cs="Times New Roman"/>
-          <w:bCs/>
-          <w:u w:val="single"/>
-        </w:rPr>
-        <w:t xml:space="preserve"> VA Medical Center</w:t>
+      <w:r>
+        <w:rPr>
+          <w:rFonts w:ascii="Times New Roman" w:eastAsia="Times New Roman" w:hAnsi="Times New Roman" w:cs="Times New Roman"/>
+          <w:bCs/>
+          <w:u w:val="single"/>
+        </w:rPr>
+        <w:t>Roudebush VA Medical Center</w:t>
       </w:r>
       <w:r>
         <w:rPr>
@@ -9049,7 +7206,13 @@
         <w:rPr>
           <w:rFonts w:ascii="Times New Roman" w:eastAsia="Times New Roman" w:hAnsi="Times New Roman" w:cs="Times New Roman"/>
         </w:rPr>
-        <w:t>2007-2010</w:t>
+        <w:t>2007-</w:t>
+      </w:r>
+      <w:r>
+        <w:rPr>
+          <w:rFonts w:ascii="Times New Roman" w:eastAsia="Times New Roman" w:hAnsi="Times New Roman" w:cs="Times New Roman"/>
+        </w:rPr>
+        <w:t>2008</w:t>
       </w:r>
       <w:r>
         <w:rPr>
@@ -9311,41 +7474,18 @@
         </w:rPr>
         <w:tab/>
       </w:r>
-      <w:proofErr w:type="spellStart"/>
-      <w:r>
-        <w:rPr>
-          <w:rFonts w:ascii="Times New Roman" w:eastAsia="Times New Roman" w:hAnsi="Times New Roman" w:cs="Times New Roman"/>
-          <w:u w:val="single"/>
-        </w:rPr>
-        <w:t>Roudebush</w:t>
-      </w:r>
-      <w:proofErr w:type="spellEnd"/>
-      <w:r>
-        <w:rPr>
-          <w:rFonts w:ascii="Times New Roman" w:eastAsia="Times New Roman" w:hAnsi="Times New Roman" w:cs="Times New Roman"/>
-          <w:u w:val="single"/>
-        </w:rPr>
-        <w:t xml:space="preserve"> VA Medical Center, Indiana University School of Medicine</w:t>
-      </w:r>
-      <w:r>
-        <w:rPr>
-          <w:rFonts w:ascii="Times New Roman" w:eastAsia="Times New Roman" w:hAnsi="Times New Roman" w:cs="Times New Roman"/>
-        </w:rPr>
-        <w:t xml:space="preserve">, Dr. Alexander Niculescu, Laboratory of </w:t>
-      </w:r>
-      <w:proofErr w:type="spellStart"/>
-      <w:r>
-        <w:rPr>
-          <w:rFonts w:ascii="Times New Roman" w:eastAsia="Times New Roman" w:hAnsi="Times New Roman" w:cs="Times New Roman"/>
-        </w:rPr>
-        <w:t>Neurophenomics</w:t>
-      </w:r>
-      <w:proofErr w:type="spellEnd"/>
-      <w:r>
-        <w:rPr>
-          <w:rFonts w:ascii="Times New Roman" w:eastAsia="Times New Roman" w:hAnsi="Times New Roman" w:cs="Times New Roman"/>
-        </w:rPr>
-        <w:t>, Indianapolis, Indiana</w:t>
+      <w:r>
+        <w:rPr>
+          <w:rFonts w:ascii="Times New Roman" w:eastAsia="Times New Roman" w:hAnsi="Times New Roman" w:cs="Times New Roman"/>
+          <w:u w:val="single"/>
+        </w:rPr>
+        <w:t>Roudebush VA Medical Center, Indiana University School of Medicine</w:t>
+      </w:r>
+      <w:r>
+        <w:rPr>
+          <w:rFonts w:ascii="Times New Roman" w:eastAsia="Times New Roman" w:hAnsi="Times New Roman" w:cs="Times New Roman"/>
+        </w:rPr>
+        <w:t>, Dr. Alexander Niculescu, Laboratory of Neurophenomics, Indianapolis, Indiana</w:t>
       </w:r>
     </w:p>
     <w:p>
@@ -9418,25 +7558,7 @@
           <w:bCs/>
           <w:u w:val="single"/>
         </w:rPr>
-        <w:t xml:space="preserve"> </w:t>
-      </w:r>
-      <w:proofErr w:type="spellStart"/>
-      <w:r>
-        <w:rPr>
-          <w:rFonts w:ascii="Times New Roman" w:eastAsia="Times New Roman" w:hAnsi="Times New Roman" w:cs="Times New Roman"/>
-          <w:bCs/>
-          <w:u w:val="single"/>
-        </w:rPr>
-        <w:t>Roudebush</w:t>
-      </w:r>
-      <w:proofErr w:type="spellEnd"/>
-      <w:r>
-        <w:rPr>
-          <w:rFonts w:ascii="Times New Roman" w:eastAsia="Times New Roman" w:hAnsi="Times New Roman" w:cs="Times New Roman"/>
-          <w:bCs/>
-          <w:u w:val="single"/>
-        </w:rPr>
-        <w:t xml:space="preserve"> VA Medical Center</w:t>
+        <w:t xml:space="preserve"> Roudebush VA Medical Center</w:t>
       </w:r>
       <w:r>
         <w:rPr>
@@ -10631,25 +8753,7 @@
                 <w:i/>
                 <w:iCs/>
               </w:rPr>
-              <w:t xml:space="preserve">Cognitive </w:t>
-            </w:r>
-            <w:proofErr w:type="spellStart"/>
-            <w:r>
-              <w:rPr>
-                <w:rFonts w:ascii="Times New Roman" w:eastAsia="Times New Roman" w:hAnsi="Times New Roman" w:cs="Times New Roman"/>
-                <w:i/>
-                <w:iCs/>
-              </w:rPr>
-              <w:t>Behaviour</w:t>
-            </w:r>
-            <w:proofErr w:type="spellEnd"/>
-            <w:r>
-              <w:rPr>
-                <w:rFonts w:ascii="Times New Roman" w:eastAsia="Times New Roman" w:hAnsi="Times New Roman" w:cs="Times New Roman"/>
-                <w:i/>
-                <w:iCs/>
-              </w:rPr>
-              <w:t xml:space="preserve"> Therapy</w:t>
+              <w:t>Cognitive Behaviour Therapy</w:t>
             </w:r>
           </w:p>
           <w:p>
@@ -10727,34 +8831,14 @@
                 <w:iCs/>
               </w:rPr>
             </w:pPr>
-            <w:proofErr w:type="spellStart"/>
             <w:r>
               <w:rPr>
                 <w:rFonts w:ascii="Times New Roman" w:eastAsia="Times New Roman" w:hAnsi="Times New Roman" w:cs="Times New Roman"/>
                 <w:i/>
                 <w:iCs/>
               </w:rPr>
-              <w:t>Psychiatria</w:t>
+              <w:t>Psychiatria Danubina</w:t>
             </w:r>
-            <w:proofErr w:type="spellEnd"/>
-            <w:r>
-              <w:rPr>
-                <w:rFonts w:ascii="Times New Roman" w:eastAsia="Times New Roman" w:hAnsi="Times New Roman" w:cs="Times New Roman"/>
-                <w:i/>
-                <w:iCs/>
-              </w:rPr>
-              <w:t xml:space="preserve"> </w:t>
-            </w:r>
-            <w:proofErr w:type="spellStart"/>
-            <w:r>
-              <w:rPr>
-                <w:rFonts w:ascii="Times New Roman" w:eastAsia="Times New Roman" w:hAnsi="Times New Roman" w:cs="Times New Roman"/>
-                <w:i/>
-                <w:iCs/>
-              </w:rPr>
-              <w:t>Danubina</w:t>
-            </w:r>
-            <w:proofErr w:type="spellEnd"/>
           </w:p>
           <w:p>
             <w:pPr>
@@ -11286,8 +9370,12 @@
       </w:r>
     </w:p>
     <w:sectPr>
-      <w:headerReference w:type="default" r:id="rId24"/>
-      <w:footerReference w:type="default" r:id="rId25"/>
+      <w:headerReference w:type="even" r:id="rId24"/>
+      <w:headerReference w:type="default" r:id="rId25"/>
+      <w:footerReference w:type="even" r:id="rId26"/>
+      <w:footerReference w:type="default" r:id="rId27"/>
+      <w:headerReference w:type="first" r:id="rId28"/>
+      <w:footerReference w:type="first" r:id="rId29"/>
       <w:pgSz w:w="12240" w:h="15840"/>
       <w:pgMar w:top="1117" w:right="1080" w:bottom="1080" w:left="1080" w:header="576" w:footer="576" w:gutter="0"/>
       <w:cols w:space="720"/>
@@ -11324,6 +9412,16 @@
 </file>
 
 <file path=word/footer1.xml><?xml version="1.0" encoding="utf-8"?>
+<w:ftr xmlns:wpc="http://schemas.microsoft.com/office/word/2010/wordprocessingCanvas" xmlns:cx="http://schemas.microsoft.com/office/drawing/2014/chartex" xmlns:cx1="http://schemas.microsoft.com/office/drawing/2015/9/8/chartex" xmlns:cx2="http://schemas.microsoft.com/office/drawing/2015/10/21/chartex" xmlns:cx3="http://schemas.microsoft.com/office/drawing/2016/5/9/chartex" xmlns:cx4="http://schemas.microsoft.com/office/drawing/2016/5/10/chartex" xmlns:cx5="http://schemas.microsoft.com/office/drawing/2016/5/11/chartex" xmlns:cx6="http://schemas.microsoft.com/office/drawing/2016/5/12/chartex" xmlns:cx7="http://schemas.microsoft.com/office/drawing/2016/5/13/chartex" xmlns:cx8="http://schemas.microsoft.com/office/drawing/2016/5/14/chartex" xmlns:mc="http://schemas.openxmlformats.org/markup-compatibility/2006" xmlns:aink="http://schemas.microsoft.com/office/drawing/2016/ink" xmlns:am3d="http://schemas.microsoft.com/office/drawing/2017/model3d" xmlns:o="urn:schemas-microsoft-com:office:office" xmlns:r="http://schemas.openxmlformats.org/officeDocument/2006/relationships" xmlns:m="http://schemas.openxmlformats.org/officeDocument/2006/math" xmlns:v="urn:schemas-microsoft-com:vml" xmlns:wp14="http://schemas.microsoft.com/office/word/2010/wordprocessingDrawing" xmlns:wp="http://schemas.openxmlformats.org/drawingml/2006/wordprocessingDrawing" xmlns:w10="urn:schemas-microsoft-com:office:word" xmlns:w="http://schemas.openxmlformats.org/wordprocessingml/2006/main" xmlns:w14="http://schemas.microsoft.com/office/word/2010/wordml" xmlns:w15="http://schemas.microsoft.com/office/word/2012/wordml" xmlns:w16cex="http://schemas.microsoft.com/office/word/2018/wordml/cex" xmlns:w16cid="http://schemas.microsoft.com/office/word/2016/wordml/cid" xmlns:w16="http://schemas.microsoft.com/office/word/2018/wordml" xmlns:w16se="http://schemas.microsoft.com/office/word/2015/wordml/symex" xmlns:wpg="http://schemas.microsoft.com/office/word/2010/wordprocessingGroup" xmlns:wpi="http://schemas.microsoft.com/office/word/2010/wordprocessingInk" xmlns:wne="http://schemas.microsoft.com/office/word/2006/wordml" xmlns:wps="http://schemas.microsoft.com/office/word/2010/wordprocessingShape" mc:Ignorable="w14 w15 w16se w16cid w16 w16cex wp14">
+  <w:p>
+    <w:pPr>
+      <w:pStyle w:val="Footer"/>
+    </w:pPr>
+  </w:p>
+</w:ftr>
+</file>
+
+<file path=word/footer2.xml><?xml version="1.0" encoding="utf-8"?>
 <w:ftr xmlns:wpc="http://schemas.microsoft.com/office/word/2010/wordprocessingCanvas" xmlns:cx="http://schemas.microsoft.com/office/drawing/2014/chartex" xmlns:cx1="http://schemas.microsoft.com/office/drawing/2015/9/8/chartex" xmlns:cx2="http://schemas.microsoft.com/office/drawing/2015/10/21/chartex" xmlns:cx3="http://schemas.microsoft.com/office/drawing/2016/5/9/chartex" xmlns:cx4="http://schemas.microsoft.com/office/drawing/2016/5/10/chartex" xmlns:cx5="http://schemas.microsoft.com/office/drawing/2016/5/11/chartex" xmlns:cx6="http://schemas.microsoft.com/office/drawing/2016/5/12/chartex" xmlns:cx7="http://schemas.microsoft.com/office/drawing/2016/5/13/chartex" xmlns:cx8="http://schemas.microsoft.com/office/drawing/2016/5/14/chartex" xmlns:mc="http://schemas.openxmlformats.org/markup-compatibility/2006" xmlns:aink="http://schemas.microsoft.com/office/drawing/2016/ink" xmlns:am3d="http://schemas.microsoft.com/office/drawing/2017/model3d" xmlns:o="urn:schemas-microsoft-com:office:office" xmlns:r="http://schemas.openxmlformats.org/officeDocument/2006/relationships" xmlns:m="http://schemas.openxmlformats.org/officeDocument/2006/math" xmlns:v="urn:schemas-microsoft-com:vml" xmlns:wp14="http://schemas.microsoft.com/office/word/2010/wordprocessingDrawing" xmlns:wp="http://schemas.openxmlformats.org/drawingml/2006/wordprocessingDrawing" xmlns:w10="urn:schemas-microsoft-com:office:word" xmlns:w="http://schemas.openxmlformats.org/wordprocessingml/2006/main" xmlns:w14="http://schemas.microsoft.com/office/word/2010/wordml" xmlns:w15="http://schemas.microsoft.com/office/word/2012/wordml" xmlns:w16cex="http://schemas.microsoft.com/office/word/2018/wordml/cex" xmlns:w16cid="http://schemas.microsoft.com/office/word/2016/wordml/cid" xmlns:w16="http://schemas.microsoft.com/office/word/2018/wordml" xmlns:w16se="http://schemas.microsoft.com/office/word/2015/wordml/symex" xmlns:wpg="http://schemas.microsoft.com/office/word/2010/wordprocessingGroup" xmlns:wpi="http://schemas.microsoft.com/office/word/2010/wordprocessingInk" xmlns:wne="http://schemas.microsoft.com/office/word/2006/wordml" xmlns:wps="http://schemas.microsoft.com/office/word/2010/wordprocessingShape" mc:Ignorable="w14 w15 w16se w16cid w16 w16cex wp14">
   <w:p>
     <w:pPr>
@@ -11568,6 +9666,16 @@
 </w:ftr>
 </file>
 
+<file path=word/footer3.xml><?xml version="1.0" encoding="utf-8"?>
+<w:ftr xmlns:wpc="http://schemas.microsoft.com/office/word/2010/wordprocessingCanvas" xmlns:cx="http://schemas.microsoft.com/office/drawing/2014/chartex" xmlns:cx1="http://schemas.microsoft.com/office/drawing/2015/9/8/chartex" xmlns:cx2="http://schemas.microsoft.com/office/drawing/2015/10/21/chartex" xmlns:cx3="http://schemas.microsoft.com/office/drawing/2016/5/9/chartex" xmlns:cx4="http://schemas.microsoft.com/office/drawing/2016/5/10/chartex" xmlns:cx5="http://schemas.microsoft.com/office/drawing/2016/5/11/chartex" xmlns:cx6="http://schemas.microsoft.com/office/drawing/2016/5/12/chartex" xmlns:cx7="http://schemas.microsoft.com/office/drawing/2016/5/13/chartex" xmlns:cx8="http://schemas.microsoft.com/office/drawing/2016/5/14/chartex" xmlns:mc="http://schemas.openxmlformats.org/markup-compatibility/2006" xmlns:aink="http://schemas.microsoft.com/office/drawing/2016/ink" xmlns:am3d="http://schemas.microsoft.com/office/drawing/2017/model3d" xmlns:o="urn:schemas-microsoft-com:office:office" xmlns:r="http://schemas.openxmlformats.org/officeDocument/2006/relationships" xmlns:m="http://schemas.openxmlformats.org/officeDocument/2006/math" xmlns:v="urn:schemas-microsoft-com:vml" xmlns:wp14="http://schemas.microsoft.com/office/word/2010/wordprocessingDrawing" xmlns:wp="http://schemas.openxmlformats.org/drawingml/2006/wordprocessingDrawing" xmlns:w10="urn:schemas-microsoft-com:office:word" xmlns:w="http://schemas.openxmlformats.org/wordprocessingml/2006/main" xmlns:w14="http://schemas.microsoft.com/office/word/2010/wordml" xmlns:w15="http://schemas.microsoft.com/office/word/2012/wordml" xmlns:w16cex="http://schemas.microsoft.com/office/word/2018/wordml/cex" xmlns:w16cid="http://schemas.microsoft.com/office/word/2016/wordml/cid" xmlns:w16="http://schemas.microsoft.com/office/word/2018/wordml" xmlns:w16se="http://schemas.microsoft.com/office/word/2015/wordml/symex" xmlns:wpg="http://schemas.microsoft.com/office/word/2010/wordprocessingGroup" xmlns:wpi="http://schemas.microsoft.com/office/word/2010/wordprocessingInk" xmlns:wne="http://schemas.microsoft.com/office/word/2006/wordml" xmlns:wps="http://schemas.microsoft.com/office/word/2010/wordprocessingShape" mc:Ignorable="w14 w15 w16se w16cid w16 w16cex wp14">
+  <w:p>
+    <w:pPr>
+      <w:pStyle w:val="Footer"/>
+    </w:pPr>
+  </w:p>
+</w:ftr>
+</file>
+
 <file path=word/footnotes.xml><?xml version="1.0" encoding="utf-8"?>
 <w:footnotes xmlns:wpc="http://schemas.microsoft.com/office/word/2010/wordprocessingCanvas" xmlns:cx="http://schemas.microsoft.com/office/drawing/2014/chartex" xmlns:cx1="http://schemas.microsoft.com/office/drawing/2015/9/8/chartex" xmlns:cx2="http://schemas.microsoft.com/office/drawing/2015/10/21/chartex" xmlns:cx3="http://schemas.microsoft.com/office/drawing/2016/5/9/chartex" xmlns:cx4="http://schemas.microsoft.com/office/drawing/2016/5/10/chartex" xmlns:cx5="http://schemas.microsoft.com/office/drawing/2016/5/11/chartex" xmlns:cx6="http://schemas.microsoft.com/office/drawing/2016/5/12/chartex" xmlns:cx7="http://schemas.microsoft.com/office/drawing/2016/5/13/chartex" xmlns:cx8="http://schemas.microsoft.com/office/drawing/2016/5/14/chartex" xmlns:mc="http://schemas.openxmlformats.org/markup-compatibility/2006" xmlns:aink="http://schemas.microsoft.com/office/drawing/2016/ink" xmlns:am3d="http://schemas.microsoft.com/office/drawing/2017/model3d" xmlns:o="urn:schemas-microsoft-com:office:office" xmlns:r="http://schemas.openxmlformats.org/officeDocument/2006/relationships" xmlns:m="http://schemas.openxmlformats.org/officeDocument/2006/math" xmlns:v="urn:schemas-microsoft-com:vml" xmlns:wp14="http://schemas.microsoft.com/office/word/2010/wordprocessingDrawing" xmlns:wp="http://schemas.openxmlformats.org/drawingml/2006/wordprocessingDrawing" xmlns:w10="urn:schemas-microsoft-com:office:word" xmlns:w="http://schemas.openxmlformats.org/wordprocessingml/2006/main" xmlns:w14="http://schemas.microsoft.com/office/word/2010/wordml" xmlns:w15="http://schemas.microsoft.com/office/word/2012/wordml" xmlns:w16cex="http://schemas.microsoft.com/office/word/2018/wordml/cex" xmlns:w16cid="http://schemas.microsoft.com/office/word/2016/wordml/cid" xmlns:w16="http://schemas.microsoft.com/office/word/2018/wordml" xmlns:w16se="http://schemas.microsoft.com/office/word/2015/wordml/symex" xmlns:wpg="http://schemas.microsoft.com/office/word/2010/wordprocessingGroup" xmlns:wpi="http://schemas.microsoft.com/office/word/2010/wordprocessingInk" xmlns:wne="http://schemas.microsoft.com/office/word/2006/wordml" xmlns:wps="http://schemas.microsoft.com/office/word/2010/wordprocessingShape" mc:Ignorable="w14 w15 w16se w16cid w16 w16cex wp14">
   <w:footnote w:type="separator" w:id="-1">
@@ -11594,6 +9702,16 @@
 </file>
 
 <file path=word/header1.xml><?xml version="1.0" encoding="utf-8"?>
+<w:hdr xmlns:wpc="http://schemas.microsoft.com/office/word/2010/wordprocessingCanvas" xmlns:cx="http://schemas.microsoft.com/office/drawing/2014/chartex" xmlns:cx1="http://schemas.microsoft.com/office/drawing/2015/9/8/chartex" xmlns:cx2="http://schemas.microsoft.com/office/drawing/2015/10/21/chartex" xmlns:cx3="http://schemas.microsoft.com/office/drawing/2016/5/9/chartex" xmlns:cx4="http://schemas.microsoft.com/office/drawing/2016/5/10/chartex" xmlns:cx5="http://schemas.microsoft.com/office/drawing/2016/5/11/chartex" xmlns:cx6="http://schemas.microsoft.com/office/drawing/2016/5/12/chartex" xmlns:cx7="http://schemas.microsoft.com/office/drawing/2016/5/13/chartex" xmlns:cx8="http://schemas.microsoft.com/office/drawing/2016/5/14/chartex" xmlns:mc="http://schemas.openxmlformats.org/markup-compatibility/2006" xmlns:aink="http://schemas.microsoft.com/office/drawing/2016/ink" xmlns:am3d="http://schemas.microsoft.com/office/drawing/2017/model3d" xmlns:o="urn:schemas-microsoft-com:office:office" xmlns:r="http://schemas.openxmlformats.org/officeDocument/2006/relationships" xmlns:m="http://schemas.openxmlformats.org/officeDocument/2006/math" xmlns:v="urn:schemas-microsoft-com:vml" xmlns:wp14="http://schemas.microsoft.com/office/word/2010/wordprocessingDrawing" xmlns:wp="http://schemas.openxmlformats.org/drawingml/2006/wordprocessingDrawing" xmlns:w10="urn:schemas-microsoft-com:office:word" xmlns:w="http://schemas.openxmlformats.org/wordprocessingml/2006/main" xmlns:w14="http://schemas.microsoft.com/office/word/2010/wordml" xmlns:w15="http://schemas.microsoft.com/office/word/2012/wordml" xmlns:w16cex="http://schemas.microsoft.com/office/word/2018/wordml/cex" xmlns:w16cid="http://schemas.microsoft.com/office/word/2016/wordml/cid" xmlns:w16="http://schemas.microsoft.com/office/word/2018/wordml" xmlns:w16se="http://schemas.microsoft.com/office/word/2015/wordml/symex" xmlns:wpg="http://schemas.microsoft.com/office/word/2010/wordprocessingGroup" xmlns:wpi="http://schemas.microsoft.com/office/word/2010/wordprocessingInk" xmlns:wne="http://schemas.microsoft.com/office/word/2006/wordml" xmlns:wps="http://schemas.microsoft.com/office/word/2010/wordprocessingShape" mc:Ignorable="w14 w15 w16se w16cid w16 w16cex wp14">
+  <w:p>
+    <w:pPr>
+      <w:pStyle w:val="Header"/>
+    </w:pPr>
+  </w:p>
+</w:hdr>
+</file>
+
+<file path=word/header2.xml><?xml version="1.0" encoding="utf-8"?>
 <w:hdr xmlns:wpc="http://schemas.microsoft.com/office/word/2010/wordprocessingCanvas" xmlns:cx="http://schemas.microsoft.com/office/drawing/2014/chartex" xmlns:cx1="http://schemas.microsoft.com/office/drawing/2015/9/8/chartex" xmlns:cx2="http://schemas.microsoft.com/office/drawing/2015/10/21/chartex" xmlns:cx3="http://schemas.microsoft.com/office/drawing/2016/5/9/chartex" xmlns:cx4="http://schemas.microsoft.com/office/drawing/2016/5/10/chartex" xmlns:cx5="http://schemas.microsoft.com/office/drawing/2016/5/11/chartex" xmlns:cx6="http://schemas.microsoft.com/office/drawing/2016/5/12/chartex" xmlns:cx7="http://schemas.microsoft.com/office/drawing/2016/5/13/chartex" xmlns:cx8="http://schemas.microsoft.com/office/drawing/2016/5/14/chartex" xmlns:mc="http://schemas.openxmlformats.org/markup-compatibility/2006" xmlns:aink="http://schemas.microsoft.com/office/drawing/2016/ink" xmlns:am3d="http://schemas.microsoft.com/office/drawing/2017/model3d" xmlns:o="urn:schemas-microsoft-com:office:office" xmlns:r="http://schemas.openxmlformats.org/officeDocument/2006/relationships" xmlns:m="http://schemas.openxmlformats.org/officeDocument/2006/math" xmlns:v="urn:schemas-microsoft-com:vml" xmlns:wp14="http://schemas.microsoft.com/office/word/2010/wordprocessingDrawing" xmlns:wp="http://schemas.openxmlformats.org/drawingml/2006/wordprocessingDrawing" xmlns:w10="urn:schemas-microsoft-com:office:word" xmlns:w="http://schemas.openxmlformats.org/wordprocessingml/2006/main" xmlns:w14="http://schemas.microsoft.com/office/word/2010/wordml" xmlns:w15="http://schemas.microsoft.com/office/word/2012/wordml" xmlns:w16cex="http://schemas.microsoft.com/office/word/2018/wordml/cex" xmlns:w16cid="http://schemas.microsoft.com/office/word/2016/wordml/cid" xmlns:w16="http://schemas.microsoft.com/office/word/2018/wordml" xmlns:w16se="http://schemas.microsoft.com/office/word/2015/wordml/symex" xmlns:wpg="http://schemas.microsoft.com/office/word/2010/wordprocessingGroup" xmlns:wpi="http://schemas.microsoft.com/office/word/2010/wordprocessingInk" xmlns:wne="http://schemas.microsoft.com/office/word/2006/wordml" xmlns:wps="http://schemas.microsoft.com/office/word/2010/wordprocessingShape" mc:Ignorable="w14 w15 w16se w16cid w16 w16cex wp14">
   <w:p>
     <w:pPr>
@@ -11604,10 +9722,7 @@
       <w:t>Updated</w:t>
     </w:r>
     <w:r>
-      <w:t xml:space="preserve"> </w:t>
-    </w:r>
-    <w:r>
-      <w:t>July</w:t>
+      <w:t xml:space="preserve"> September</w:t>
     </w:r>
     <w:r>
       <w:t xml:space="preserve"> 20</w:t>
@@ -11615,6 +9730,16 @@
     <w:r>
       <w:t>20</w:t>
     </w:r>
+  </w:p>
+</w:hdr>
+</file>
+
+<file path=word/header3.xml><?xml version="1.0" encoding="utf-8"?>
+<w:hdr xmlns:wpc="http://schemas.microsoft.com/office/word/2010/wordprocessingCanvas" xmlns:cx="http://schemas.microsoft.com/office/drawing/2014/chartex" xmlns:cx1="http://schemas.microsoft.com/office/drawing/2015/9/8/chartex" xmlns:cx2="http://schemas.microsoft.com/office/drawing/2015/10/21/chartex" xmlns:cx3="http://schemas.microsoft.com/office/drawing/2016/5/9/chartex" xmlns:cx4="http://schemas.microsoft.com/office/drawing/2016/5/10/chartex" xmlns:cx5="http://schemas.microsoft.com/office/drawing/2016/5/11/chartex" xmlns:cx6="http://schemas.microsoft.com/office/drawing/2016/5/12/chartex" xmlns:cx7="http://schemas.microsoft.com/office/drawing/2016/5/13/chartex" xmlns:cx8="http://schemas.microsoft.com/office/drawing/2016/5/14/chartex" xmlns:mc="http://schemas.openxmlformats.org/markup-compatibility/2006" xmlns:aink="http://schemas.microsoft.com/office/drawing/2016/ink" xmlns:am3d="http://schemas.microsoft.com/office/drawing/2017/model3d" xmlns:o="urn:schemas-microsoft-com:office:office" xmlns:r="http://schemas.openxmlformats.org/officeDocument/2006/relationships" xmlns:m="http://schemas.openxmlformats.org/officeDocument/2006/math" xmlns:v="urn:schemas-microsoft-com:vml" xmlns:wp14="http://schemas.microsoft.com/office/word/2010/wordprocessingDrawing" xmlns:wp="http://schemas.openxmlformats.org/drawingml/2006/wordprocessingDrawing" xmlns:w10="urn:schemas-microsoft-com:office:word" xmlns:w="http://schemas.openxmlformats.org/wordprocessingml/2006/main" xmlns:w14="http://schemas.microsoft.com/office/word/2010/wordml" xmlns:w15="http://schemas.microsoft.com/office/word/2012/wordml" xmlns:w16cex="http://schemas.microsoft.com/office/word/2018/wordml/cex" xmlns:w16cid="http://schemas.microsoft.com/office/word/2016/wordml/cid" xmlns:w16="http://schemas.microsoft.com/office/word/2018/wordml" xmlns:w16se="http://schemas.microsoft.com/office/word/2015/wordml/symex" xmlns:wpg="http://schemas.microsoft.com/office/word/2010/wordprocessingGroup" xmlns:wpi="http://schemas.microsoft.com/office/word/2010/wordprocessingInk" xmlns:wne="http://schemas.microsoft.com/office/word/2006/wordml" xmlns:wps="http://schemas.microsoft.com/office/word/2010/wordprocessingShape" mc:Ignorable="w14 w15 w16se w16cid w16 w16cex wp14">
+  <w:p>
+    <w:pPr>
+      <w:pStyle w:val="Header"/>
+    </w:pPr>
   </w:p>
 </w:hdr>
 </file>

</xml_diff>

<commit_message>
direct address for pub
</commit_message>
<xml_diff>
--- a/cv/phalen-website-cv.docx
+++ b/cv/phalen-website-cv.docx
@@ -1362,10 +1362,9 @@
       </w:r>
       <w:r>
         <w:rPr>
-          <w:rFonts w:ascii="Times New Roman" w:eastAsia="Times New Roman" w:hAnsi="Times New Roman" w:cs="Times New Roman"/>
-          <w:color w:val="auto"/>
-        </w:rPr>
-        <w:t>doi:</w:t>
+          <w:rFonts w:ascii="Times New Roman" w:hAnsi="Times New Roman" w:cs="Times New Roman"/>
+        </w:rPr>
+        <w:t>https://doi.org/</w:t>
       </w:r>
       <w:r>
         <w:rPr>

</xml_diff>

<commit_message>
new pub upload lived experience
</commit_message>
<xml_diff>
--- a/cv/phalen-website-cv.docx
+++ b/cv/phalen-website-cv.docx
@@ -328,8 +328,16 @@
           <w:rFonts w:ascii="Times New Roman" w:eastAsia="Times New Roman" w:hAnsi="Times New Roman" w:cs="Times New Roman"/>
         </w:rPr>
         <w:tab/>
-        <w:t>Thesis advisor: Dr. Mark Hinchliff</w:t>
-      </w:r>
+        <w:t xml:space="preserve">Thesis advisor: Dr. Mark </w:t>
+      </w:r>
+      <w:proofErr w:type="spellStart"/>
+      <w:r>
+        <w:rPr>
+          <w:rFonts w:ascii="Times New Roman" w:eastAsia="Times New Roman" w:hAnsi="Times New Roman" w:cs="Times New Roman"/>
+        </w:rPr>
+        <w:t>Hinchliff</w:t>
+      </w:r>
+      <w:proofErr w:type="spellEnd"/>
     </w:p>
     <w:p>
       <w:pPr>
@@ -924,12 +932,21 @@
         </w:rPr>
         <w:tab/>
       </w:r>
-      <w:r>
-        <w:rPr>
-          <w:rFonts w:ascii="Times New Roman" w:eastAsia="Times New Roman" w:hAnsi="Times New Roman" w:cs="Times New Roman"/>
-          <w:b/>
-        </w:rPr>
-        <w:t>Javascript/HTML/CSS</w:t>
+      <w:proofErr w:type="spellStart"/>
+      <w:r>
+        <w:rPr>
+          <w:rFonts w:ascii="Times New Roman" w:eastAsia="Times New Roman" w:hAnsi="Times New Roman" w:cs="Times New Roman"/>
+          <w:b/>
+        </w:rPr>
+        <w:t>Javascript</w:t>
+      </w:r>
+      <w:proofErr w:type="spellEnd"/>
+      <w:r>
+        <w:rPr>
+          <w:rFonts w:ascii="Times New Roman" w:eastAsia="Times New Roman" w:hAnsi="Times New Roman" w:cs="Times New Roman"/>
+          <w:b/>
+        </w:rPr>
+        <w:t>/HTML/CSS</w:t>
       </w:r>
     </w:p>
     <w:p>
@@ -1310,11 +1327,47 @@
         </w:rPr>
         <w:t xml:space="preserve">, Millman, Z., </w:t>
       </w:r>
-      <w:r>
-        <w:rPr>
-          <w:rFonts w:ascii="Times New Roman" w:hAnsi="Times New Roman" w:cs="Times New Roman"/>
-        </w:rPr>
-        <w:t xml:space="preserve">Rakhshan Rouhakhtar, P., Andorko, N., </w:t>
+      <w:proofErr w:type="spellStart"/>
+      <w:r>
+        <w:rPr>
+          <w:rFonts w:ascii="Times New Roman" w:hAnsi="Times New Roman" w:cs="Times New Roman"/>
+        </w:rPr>
+        <w:t>Rakhshan</w:t>
+      </w:r>
+      <w:proofErr w:type="spellEnd"/>
+      <w:r>
+        <w:rPr>
+          <w:rFonts w:ascii="Times New Roman" w:hAnsi="Times New Roman" w:cs="Times New Roman"/>
+        </w:rPr>
+        <w:t xml:space="preserve"> </w:t>
+      </w:r>
+      <w:proofErr w:type="spellStart"/>
+      <w:r>
+        <w:rPr>
+          <w:rFonts w:ascii="Times New Roman" w:hAnsi="Times New Roman" w:cs="Times New Roman"/>
+        </w:rPr>
+        <w:t>Rouhakhtar</w:t>
+      </w:r>
+      <w:proofErr w:type="spellEnd"/>
+      <w:r>
+        <w:rPr>
+          <w:rFonts w:ascii="Times New Roman" w:hAnsi="Times New Roman" w:cs="Times New Roman"/>
+        </w:rPr>
+        <w:t xml:space="preserve">, P., </w:t>
+      </w:r>
+      <w:proofErr w:type="spellStart"/>
+      <w:r>
+        <w:rPr>
+          <w:rFonts w:ascii="Times New Roman" w:hAnsi="Times New Roman" w:cs="Times New Roman"/>
+        </w:rPr>
+        <w:t>Andorko</w:t>
+      </w:r>
+      <w:proofErr w:type="spellEnd"/>
+      <w:r>
+        <w:rPr>
+          <w:rFonts w:ascii="Times New Roman" w:hAnsi="Times New Roman" w:cs="Times New Roman"/>
+        </w:rPr>
+        <w:t xml:space="preserve">, N., </w:t>
       </w:r>
       <w:r>
         <w:rPr>
@@ -1519,13 +1572,29 @@
           <w:rFonts w:ascii="Times New Roman" w:eastAsia="Times New Roman" w:hAnsi="Times New Roman" w:cs="Times New Roman"/>
           <w:color w:val="auto"/>
         </w:rPr>
-        <w:t xml:space="preserve"> Bhairo,</w:t>
-      </w:r>
+        <w:t xml:space="preserve"> </w:t>
+      </w:r>
+      <w:proofErr w:type="spellStart"/>
       <w:r>
         <w:rPr>
           <w:rFonts w:ascii="Times New Roman" w:eastAsia="Times New Roman" w:hAnsi="Times New Roman" w:cs="Times New Roman"/>
           <w:color w:val="auto"/>
         </w:rPr>
+        <w:t>Bhairo</w:t>
+      </w:r>
+      <w:proofErr w:type="spellEnd"/>
+      <w:r>
+        <w:rPr>
+          <w:rFonts w:ascii="Times New Roman" w:eastAsia="Times New Roman" w:hAnsi="Times New Roman" w:cs="Times New Roman"/>
+          <w:color w:val="auto"/>
+        </w:rPr>
+        <w:t>,</w:t>
+      </w:r>
+      <w:r>
+        <w:rPr>
+          <w:rFonts w:ascii="Times New Roman" w:eastAsia="Times New Roman" w:hAnsi="Times New Roman" w:cs="Times New Roman"/>
+          <w:color w:val="auto"/>
+        </w:rPr>
         <w:t xml:space="preserve"> S.,</w:t>
       </w:r>
       <w:r>
@@ -1533,7 +1602,23 @@
           <w:rFonts w:ascii="Times New Roman" w:eastAsia="Times New Roman" w:hAnsi="Times New Roman" w:cs="Times New Roman"/>
           <w:color w:val="auto"/>
         </w:rPr>
-        <w:t xml:space="preserve"> Voegtline,</w:t>
+        <w:t xml:space="preserve"> </w:t>
+      </w:r>
+      <w:proofErr w:type="spellStart"/>
+      <w:r>
+        <w:rPr>
+          <w:rFonts w:ascii="Times New Roman" w:eastAsia="Times New Roman" w:hAnsi="Times New Roman" w:cs="Times New Roman"/>
+          <w:color w:val="auto"/>
+        </w:rPr>
+        <w:t>Voegtline</w:t>
+      </w:r>
+      <w:proofErr w:type="spellEnd"/>
+      <w:r>
+        <w:rPr>
+          <w:rFonts w:ascii="Times New Roman" w:eastAsia="Times New Roman" w:hAnsi="Times New Roman" w:cs="Times New Roman"/>
+          <w:color w:val="auto"/>
+        </w:rPr>
+        <w:t>,</w:t>
       </w:r>
       <w:r>
         <w:rPr>
@@ -1639,7 +1724,23 @@
           <w:rFonts w:ascii="Times New Roman" w:eastAsia="Times New Roman" w:hAnsi="Times New Roman" w:cs="Times New Roman"/>
           <w:color w:val="auto"/>
         </w:rPr>
-        <w:t xml:space="preserve">Jones, N., Atterbury, K., Byrne, L., Carras, M., Hansen, M., &amp; </w:t>
+        <w:t xml:space="preserve">Jones, N., Atterbury, K., Byrne, L., </w:t>
+      </w:r>
+      <w:proofErr w:type="spellStart"/>
+      <w:r>
+        <w:rPr>
+          <w:rFonts w:ascii="Times New Roman" w:eastAsia="Times New Roman" w:hAnsi="Times New Roman" w:cs="Times New Roman"/>
+          <w:color w:val="auto"/>
+        </w:rPr>
+        <w:t>Carras</w:t>
+      </w:r>
+      <w:proofErr w:type="spellEnd"/>
+      <w:r>
+        <w:rPr>
+          <w:rFonts w:ascii="Times New Roman" w:eastAsia="Times New Roman" w:hAnsi="Times New Roman" w:cs="Times New Roman"/>
+          <w:color w:val="auto"/>
+        </w:rPr>
+        <w:t xml:space="preserve">, M., Hansen, M., &amp; </w:t>
       </w:r>
       <w:r>
         <w:rPr>
@@ -1680,6 +1781,20 @@
         </w:rPr>
         <w:t>.</w:t>
       </w:r>
+      <w:r>
+        <w:rPr>
+          <w:rFonts w:ascii="Times New Roman" w:eastAsia="Times New Roman" w:hAnsi="Times New Roman" w:cs="Times New Roman"/>
+          <w:color w:val="auto"/>
+        </w:rPr>
+        <w:t xml:space="preserve"> </w:t>
+      </w:r>
+      <w:r>
+        <w:rPr>
+          <w:rFonts w:ascii="Times New Roman" w:eastAsia="Times New Roman" w:hAnsi="Times New Roman" w:cs="Times New Roman"/>
+          <w:color w:val="auto"/>
+        </w:rPr>
+        <w:t>https://doi.org/10.1176/appi.ps.202000468</w:t>
+      </w:r>
     </w:p>
     <w:p>
       <w:pPr>
@@ -1699,12 +1814,14 @@
           <w:rFonts w:ascii="Times New Roman" w:hAnsi="Times New Roman" w:cs="Times New Roman"/>
         </w:rPr>
       </w:pPr>
+      <w:proofErr w:type="spellStart"/>
       <w:r>
         <w:rPr>
           <w:rFonts w:ascii="Times New Roman" w:hAnsi="Times New Roman" w:cs="Times New Roman"/>
         </w:rPr>
         <w:t>Kivisto</w:t>
       </w:r>
+      <w:proofErr w:type="spellEnd"/>
       <w:r>
         <w:rPr>
           <w:rFonts w:ascii="Times New Roman" w:hAnsi="Times New Roman" w:cs="Times New Roman"/>
@@ -1717,11 +1834,19 @@
         </w:rPr>
         <w:t xml:space="preserve"> A. J., </w:t>
       </w:r>
-      <w:r>
-        <w:rPr>
-          <w:rFonts w:ascii="Times New Roman" w:hAnsi="Times New Roman" w:cs="Times New Roman"/>
-        </w:rPr>
-        <w:t xml:space="preserve">Kivisto, </w:t>
+      <w:proofErr w:type="spellStart"/>
+      <w:r>
+        <w:rPr>
+          <w:rFonts w:ascii="Times New Roman" w:hAnsi="Times New Roman" w:cs="Times New Roman"/>
+        </w:rPr>
+        <w:t>Kivisto</w:t>
+      </w:r>
+      <w:proofErr w:type="spellEnd"/>
+      <w:r>
+        <w:rPr>
+          <w:rFonts w:ascii="Times New Roman" w:hAnsi="Times New Roman" w:cs="Times New Roman"/>
+        </w:rPr>
+        <w:t xml:space="preserve">, </w:t>
       </w:r>
       <w:r>
         <w:rPr>
@@ -1729,11 +1854,19 @@
         </w:rPr>
         <w:t xml:space="preserve">K. L., </w:t>
       </w:r>
-      <w:r>
-        <w:rPr>
-          <w:rFonts w:ascii="Times New Roman" w:hAnsi="Times New Roman" w:cs="Times New Roman"/>
-        </w:rPr>
-        <w:t xml:space="preserve">Gurnell, </w:t>
+      <w:proofErr w:type="spellStart"/>
+      <w:r>
+        <w:rPr>
+          <w:rFonts w:ascii="Times New Roman" w:hAnsi="Times New Roman" w:cs="Times New Roman"/>
+        </w:rPr>
+        <w:t>Gurnell</w:t>
+      </w:r>
+      <w:proofErr w:type="spellEnd"/>
+      <w:r>
+        <w:rPr>
+          <w:rFonts w:ascii="Times New Roman" w:hAnsi="Times New Roman" w:cs="Times New Roman"/>
+        </w:rPr>
+        <w:t xml:space="preserve">, </w:t>
       </w:r>
       <w:r>
         <w:rPr>
@@ -1839,11 +1972,47 @@
           <w:rFonts w:ascii="Times New Roman" w:hAnsi="Times New Roman" w:cs="Times New Roman"/>
         </w:rPr>
       </w:pPr>
-      <w:r>
-        <w:rPr>
-          <w:rFonts w:ascii="Times New Roman" w:hAnsi="Times New Roman" w:cs="Times New Roman"/>
-        </w:rPr>
-        <w:t xml:space="preserve">Muralidharan, A., Peeples, A.D., Hack, S.M., Fortuna, K.L., Klingaman, E.A., Stahl, N.F., </w:t>
+      <w:proofErr w:type="spellStart"/>
+      <w:r>
+        <w:rPr>
+          <w:rFonts w:ascii="Times New Roman" w:hAnsi="Times New Roman" w:cs="Times New Roman"/>
+        </w:rPr>
+        <w:t>Muralidharan</w:t>
+      </w:r>
+      <w:proofErr w:type="spellEnd"/>
+      <w:r>
+        <w:rPr>
+          <w:rFonts w:ascii="Times New Roman" w:hAnsi="Times New Roman" w:cs="Times New Roman"/>
+        </w:rPr>
+        <w:t xml:space="preserve">, A., </w:t>
+      </w:r>
+      <w:proofErr w:type="spellStart"/>
+      <w:r>
+        <w:rPr>
+          <w:rFonts w:ascii="Times New Roman" w:hAnsi="Times New Roman" w:cs="Times New Roman"/>
+        </w:rPr>
+        <w:t>Peeples</w:t>
+      </w:r>
+      <w:proofErr w:type="spellEnd"/>
+      <w:r>
+        <w:rPr>
+          <w:rFonts w:ascii="Times New Roman" w:hAnsi="Times New Roman" w:cs="Times New Roman"/>
+        </w:rPr>
+        <w:t xml:space="preserve">, A.D., Hack, S.M., Fortuna, K.L., </w:t>
+      </w:r>
+      <w:proofErr w:type="spellStart"/>
+      <w:r>
+        <w:rPr>
+          <w:rFonts w:ascii="Times New Roman" w:hAnsi="Times New Roman" w:cs="Times New Roman"/>
+        </w:rPr>
+        <w:t>Klingaman</w:t>
+      </w:r>
+      <w:proofErr w:type="spellEnd"/>
+      <w:r>
+        <w:rPr>
+          <w:rFonts w:ascii="Times New Roman" w:hAnsi="Times New Roman" w:cs="Times New Roman"/>
+        </w:rPr>
+        <w:t xml:space="preserve">, E.A., Stahl, N.F., </w:t>
       </w:r>
       <w:r>
         <w:rPr>
@@ -1853,11 +2022,19 @@
         </w:rPr>
         <w:t xml:space="preserve">Phalen, P., </w:t>
       </w:r>
-      <w:r>
-        <w:rPr>
-          <w:rFonts w:ascii="Times New Roman" w:hAnsi="Times New Roman" w:cs="Times New Roman"/>
-        </w:rPr>
-        <w:t xml:space="preserve">Lucksted, A., </w:t>
+      <w:proofErr w:type="spellStart"/>
+      <w:r>
+        <w:rPr>
+          <w:rFonts w:ascii="Times New Roman" w:hAnsi="Times New Roman" w:cs="Times New Roman"/>
+        </w:rPr>
+        <w:t>Lucksted</w:t>
+      </w:r>
+      <w:proofErr w:type="spellEnd"/>
+      <w:r>
+        <w:rPr>
+          <w:rFonts w:ascii="Times New Roman" w:hAnsi="Times New Roman" w:cs="Times New Roman"/>
+        </w:rPr>
+        <w:t xml:space="preserve">, A., </w:t>
       </w:r>
       <w:r>
         <w:rPr>
@@ -1960,13 +2137,35 @@
         <w:rPr>
           <w:rFonts w:ascii="Times New Roman" w:hAnsi="Times New Roman" w:cs="Times New Roman"/>
         </w:rPr>
-        <w:t xml:space="preserve">, Jahn, D., Wastler, H., Bennett, M., </w:t>
-      </w:r>
-      <w:r>
-        <w:rPr>
-          <w:rFonts w:ascii="Times New Roman" w:hAnsi="Times New Roman" w:cs="Times New Roman"/>
-        </w:rPr>
-        <w:t>Ghahramanlou-Holloway</w:t>
+        <w:t xml:space="preserve">, Jahn, D., </w:t>
+      </w:r>
+      <w:proofErr w:type="spellStart"/>
+      <w:r>
+        <w:rPr>
+          <w:rFonts w:ascii="Times New Roman" w:hAnsi="Times New Roman" w:cs="Times New Roman"/>
+        </w:rPr>
+        <w:t>Wastler</w:t>
+      </w:r>
+      <w:proofErr w:type="spellEnd"/>
+      <w:r>
+        <w:rPr>
+          <w:rFonts w:ascii="Times New Roman" w:hAnsi="Times New Roman" w:cs="Times New Roman"/>
+        </w:rPr>
+        <w:t xml:space="preserve">, H., Bennett, M., </w:t>
+      </w:r>
+      <w:proofErr w:type="spellStart"/>
+      <w:r>
+        <w:rPr>
+          <w:rFonts w:ascii="Times New Roman" w:hAnsi="Times New Roman" w:cs="Times New Roman"/>
+        </w:rPr>
+        <w:t>Ghahramanlou</w:t>
+      </w:r>
+      <w:proofErr w:type="spellEnd"/>
+      <w:r>
+        <w:rPr>
+          <w:rFonts w:ascii="Times New Roman" w:hAnsi="Times New Roman" w:cs="Times New Roman"/>
+        </w:rPr>
+        <w:t>-Holloway</w:t>
       </w:r>
       <w:r>
         <w:rPr>
@@ -2087,7 +2286,35 @@
         <w:rPr>
           <w:rFonts w:ascii="Times New Roman" w:hAnsi="Times New Roman" w:cs="Times New Roman"/>
         </w:rPr>
-        <w:t>, Bridgeford, E., Gant, L., Kivisto, A., Ray, B., &amp; Fitzgerald, S. (</w:t>
+        <w:t xml:space="preserve">, </w:t>
+      </w:r>
+      <w:proofErr w:type="spellStart"/>
+      <w:r>
+        <w:rPr>
+          <w:rFonts w:ascii="Times New Roman" w:hAnsi="Times New Roman" w:cs="Times New Roman"/>
+        </w:rPr>
+        <w:t>Bridgeford</w:t>
+      </w:r>
+      <w:proofErr w:type="spellEnd"/>
+      <w:r>
+        <w:rPr>
+          <w:rFonts w:ascii="Times New Roman" w:hAnsi="Times New Roman" w:cs="Times New Roman"/>
+        </w:rPr>
+        <w:t xml:space="preserve">, E., Gant, L., </w:t>
+      </w:r>
+      <w:proofErr w:type="spellStart"/>
+      <w:r>
+        <w:rPr>
+          <w:rFonts w:ascii="Times New Roman" w:hAnsi="Times New Roman" w:cs="Times New Roman"/>
+        </w:rPr>
+        <w:t>Kivisto</w:t>
+      </w:r>
+      <w:proofErr w:type="spellEnd"/>
+      <w:r>
+        <w:rPr>
+          <w:rFonts w:ascii="Times New Roman" w:hAnsi="Times New Roman" w:cs="Times New Roman"/>
+        </w:rPr>
+        <w:t>, A., Ray, B., &amp; Fitzgerald, S. (</w:t>
       </w:r>
       <w:r>
         <w:rPr>
@@ -2223,11 +2450,33 @@
           <w:rFonts w:ascii="Times New Roman" w:hAnsi="Times New Roman" w:cs="Times New Roman"/>
         </w:rPr>
       </w:pPr>
-      <w:r>
-        <w:rPr>
-          <w:rFonts w:ascii="Times New Roman" w:hAnsi="Times New Roman" w:cs="Times New Roman"/>
-        </w:rPr>
-        <w:t>Wastler, H., Lucksted, A.,</w:t>
+      <w:proofErr w:type="spellStart"/>
+      <w:r>
+        <w:rPr>
+          <w:rFonts w:ascii="Times New Roman" w:hAnsi="Times New Roman" w:cs="Times New Roman"/>
+        </w:rPr>
+        <w:t>Wastler</w:t>
+      </w:r>
+      <w:proofErr w:type="spellEnd"/>
+      <w:r>
+        <w:rPr>
+          <w:rFonts w:ascii="Times New Roman" w:hAnsi="Times New Roman" w:cs="Times New Roman"/>
+        </w:rPr>
+        <w:t xml:space="preserve">, H., </w:t>
+      </w:r>
+      <w:proofErr w:type="spellStart"/>
+      <w:r>
+        <w:rPr>
+          <w:rFonts w:ascii="Times New Roman" w:hAnsi="Times New Roman" w:cs="Times New Roman"/>
+        </w:rPr>
+        <w:t>Lucksted</w:t>
+      </w:r>
+      <w:proofErr w:type="spellEnd"/>
+      <w:r>
+        <w:rPr>
+          <w:rFonts w:ascii="Times New Roman" w:hAnsi="Times New Roman" w:cs="Times New Roman"/>
+        </w:rPr>
+        <w:t>, A.,</w:t>
       </w:r>
       <w:r>
         <w:rPr>
@@ -2241,7 +2490,21 @@
         <w:rPr>
           <w:rFonts w:ascii="Times New Roman" w:hAnsi="Times New Roman" w:cs="Times New Roman"/>
         </w:rPr>
-        <w:t>, &amp; Drapalski, A. (</w:t>
+        <w:t xml:space="preserve">, &amp; </w:t>
+      </w:r>
+      <w:proofErr w:type="spellStart"/>
+      <w:r>
+        <w:rPr>
+          <w:rFonts w:ascii="Times New Roman" w:hAnsi="Times New Roman" w:cs="Times New Roman"/>
+        </w:rPr>
+        <w:t>Drapalski</w:t>
+      </w:r>
+      <w:proofErr w:type="spellEnd"/>
+      <w:r>
+        <w:rPr>
+          <w:rFonts w:ascii="Times New Roman" w:hAnsi="Times New Roman" w:cs="Times New Roman"/>
+        </w:rPr>
+        <w:t>, A. (</w:t>
       </w:r>
       <w:r>
         <w:rPr>
@@ -2326,7 +2589,49 @@
         <w:rPr>
           <w:rFonts w:ascii="Times New Roman" w:hAnsi="Times New Roman" w:cs="Times New Roman"/>
         </w:rPr>
-        <w:t xml:space="preserve">Fischer, M. W., Dimaggio, G., Hochheiser, J., Vohs, J., </w:t>
+        <w:t xml:space="preserve">Fischer, M. W., </w:t>
+      </w:r>
+      <w:proofErr w:type="spellStart"/>
+      <w:r>
+        <w:rPr>
+          <w:rFonts w:ascii="Times New Roman" w:hAnsi="Times New Roman" w:cs="Times New Roman"/>
+        </w:rPr>
+        <w:t>Dimaggio</w:t>
+      </w:r>
+      <w:proofErr w:type="spellEnd"/>
+      <w:r>
+        <w:rPr>
+          <w:rFonts w:ascii="Times New Roman" w:hAnsi="Times New Roman" w:cs="Times New Roman"/>
+        </w:rPr>
+        <w:t xml:space="preserve">, G., </w:t>
+      </w:r>
+      <w:proofErr w:type="spellStart"/>
+      <w:r>
+        <w:rPr>
+          <w:rFonts w:ascii="Times New Roman" w:hAnsi="Times New Roman" w:cs="Times New Roman"/>
+        </w:rPr>
+        <w:t>Hochheiser</w:t>
+      </w:r>
+      <w:proofErr w:type="spellEnd"/>
+      <w:r>
+        <w:rPr>
+          <w:rFonts w:ascii="Times New Roman" w:hAnsi="Times New Roman" w:cs="Times New Roman"/>
+        </w:rPr>
+        <w:t xml:space="preserve">, J., </w:t>
+      </w:r>
+      <w:proofErr w:type="spellStart"/>
+      <w:r>
+        <w:rPr>
+          <w:rFonts w:ascii="Times New Roman" w:hAnsi="Times New Roman" w:cs="Times New Roman"/>
+        </w:rPr>
+        <w:t>Vohs</w:t>
+      </w:r>
+      <w:proofErr w:type="spellEnd"/>
+      <w:r>
+        <w:rPr>
+          <w:rFonts w:ascii="Times New Roman" w:hAnsi="Times New Roman" w:cs="Times New Roman"/>
+        </w:rPr>
+        <w:t xml:space="preserve">, J., </w:t>
       </w:r>
       <w:r>
         <w:rPr>
@@ -2427,7 +2732,35 @@
         <w:rPr>
           <w:rFonts w:ascii="Times New Roman" w:hAnsi="Times New Roman" w:cs="Times New Roman"/>
         </w:rPr>
-        <w:t xml:space="preserve">Millman, Z.B., Rakhshan, P.J., DeVylder, J.E., Edmondson Smith, M., </w:t>
+        <w:t xml:space="preserve">Millman, Z.B., </w:t>
+      </w:r>
+      <w:proofErr w:type="spellStart"/>
+      <w:r>
+        <w:rPr>
+          <w:rFonts w:ascii="Times New Roman" w:hAnsi="Times New Roman" w:cs="Times New Roman"/>
+        </w:rPr>
+        <w:t>Rakhshan</w:t>
+      </w:r>
+      <w:proofErr w:type="spellEnd"/>
+      <w:r>
+        <w:rPr>
+          <w:rFonts w:ascii="Times New Roman" w:hAnsi="Times New Roman" w:cs="Times New Roman"/>
+        </w:rPr>
+        <w:t xml:space="preserve">, P.J., </w:t>
+      </w:r>
+      <w:proofErr w:type="spellStart"/>
+      <w:r>
+        <w:rPr>
+          <w:rFonts w:ascii="Times New Roman" w:hAnsi="Times New Roman" w:cs="Times New Roman"/>
+        </w:rPr>
+        <w:t>DeVylder</w:t>
+      </w:r>
+      <w:proofErr w:type="spellEnd"/>
+      <w:r>
+        <w:rPr>
+          <w:rFonts w:ascii="Times New Roman" w:hAnsi="Times New Roman" w:cs="Times New Roman"/>
+        </w:rPr>
+        <w:t xml:space="preserve">, J.E., Edmondson Smith, M., </w:t>
       </w:r>
       <w:r>
         <w:rPr>
@@ -2516,7 +2849,6 @@
         <w:rPr>
           <w:rFonts w:ascii="Times New Roman" w:hAnsi="Times New Roman" w:cs="Times New Roman"/>
         </w:rPr>
-        <w:lastRenderedPageBreak/>
         <w:t>Tsuji, T.,</w:t>
       </w:r>
       <w:r>
@@ -2527,11 +2859,47 @@
         </w:rPr>
         <w:t xml:space="preserve"> Phalen, P., </w:t>
       </w:r>
-      <w:r>
-        <w:rPr>
-          <w:rFonts w:ascii="Times New Roman" w:hAnsi="Times New Roman" w:cs="Times New Roman"/>
-        </w:rPr>
-        <w:t>Rakhshan Rouhakhtar, P., Millman, Z., Bussell, K., Thompson, E., Demro, C., Roemer, C., Reeves, G., and Schiffman, J. (</w:t>
+      <w:proofErr w:type="spellStart"/>
+      <w:r>
+        <w:rPr>
+          <w:rFonts w:ascii="Times New Roman" w:hAnsi="Times New Roman" w:cs="Times New Roman"/>
+        </w:rPr>
+        <w:t>Rakhshan</w:t>
+      </w:r>
+      <w:proofErr w:type="spellEnd"/>
+      <w:r>
+        <w:rPr>
+          <w:rFonts w:ascii="Times New Roman" w:hAnsi="Times New Roman" w:cs="Times New Roman"/>
+        </w:rPr>
+        <w:t xml:space="preserve"> </w:t>
+      </w:r>
+      <w:proofErr w:type="spellStart"/>
+      <w:r>
+        <w:rPr>
+          <w:rFonts w:ascii="Times New Roman" w:hAnsi="Times New Roman" w:cs="Times New Roman"/>
+        </w:rPr>
+        <w:t>Rouhakhtar</w:t>
+      </w:r>
+      <w:proofErr w:type="spellEnd"/>
+      <w:r>
+        <w:rPr>
+          <w:rFonts w:ascii="Times New Roman" w:hAnsi="Times New Roman" w:cs="Times New Roman"/>
+        </w:rPr>
+        <w:t xml:space="preserve">, P., Millman, Z., Bussell, K., Thompson, E., </w:t>
+      </w:r>
+      <w:proofErr w:type="spellStart"/>
+      <w:r>
+        <w:rPr>
+          <w:rFonts w:ascii="Times New Roman" w:hAnsi="Times New Roman" w:cs="Times New Roman"/>
+        </w:rPr>
+        <w:t>Demro</w:t>
+      </w:r>
+      <w:proofErr w:type="spellEnd"/>
+      <w:r>
+        <w:rPr>
+          <w:rFonts w:ascii="Times New Roman" w:hAnsi="Times New Roman" w:cs="Times New Roman"/>
+        </w:rPr>
+        <w:t>, C., Roemer, C., Reeves, G., and Schiffman, J. (</w:t>
       </w:r>
       <w:r>
         <w:rPr>
@@ -2610,11 +2978,19 @@
           <w:iCs/>
         </w:rPr>
       </w:pPr>
-      <w:r>
-        <w:rPr>
-          <w:rFonts w:ascii="Times New Roman" w:hAnsi="Times New Roman" w:cs="Times New Roman"/>
-        </w:rPr>
-        <w:t>Kivisto, A., Magee, L.,</w:t>
+      <w:proofErr w:type="spellStart"/>
+      <w:r>
+        <w:rPr>
+          <w:rFonts w:ascii="Times New Roman" w:hAnsi="Times New Roman" w:cs="Times New Roman"/>
+        </w:rPr>
+        <w:t>Kivisto</w:t>
+      </w:r>
+      <w:proofErr w:type="spellEnd"/>
+      <w:r>
+        <w:rPr>
+          <w:rFonts w:ascii="Times New Roman" w:hAnsi="Times New Roman" w:cs="Times New Roman"/>
+        </w:rPr>
+        <w:t>, A., Magee, L.,</w:t>
       </w:r>
       <w:r>
         <w:rPr>
@@ -2731,7 +3107,55 @@
           <w:rFonts w:ascii="Times New Roman" w:hAnsi="Times New Roman" w:cs="Times New Roman"/>
           <w:color w:val="auto"/>
         </w:rPr>
-        <w:t xml:space="preserve"> Muralidharan, A., Travaglini, L., Bennett, M., Stahl, N., Brown, C., Hack, S., Klingaman, B., &amp; Goldberg, R. (2019). Predictors of Attendance in Health and Wellness Treatment Groups for People with Serious Mental Illness. </w:t>
+        <w:t xml:space="preserve"> </w:t>
+      </w:r>
+      <w:proofErr w:type="spellStart"/>
+      <w:r>
+        <w:rPr>
+          <w:rFonts w:ascii="Times New Roman" w:hAnsi="Times New Roman" w:cs="Times New Roman"/>
+          <w:color w:val="auto"/>
+        </w:rPr>
+        <w:t>Muralidharan</w:t>
+      </w:r>
+      <w:proofErr w:type="spellEnd"/>
+      <w:r>
+        <w:rPr>
+          <w:rFonts w:ascii="Times New Roman" w:hAnsi="Times New Roman" w:cs="Times New Roman"/>
+          <w:color w:val="auto"/>
+        </w:rPr>
+        <w:t xml:space="preserve">, A., </w:t>
+      </w:r>
+      <w:proofErr w:type="spellStart"/>
+      <w:r>
+        <w:rPr>
+          <w:rFonts w:ascii="Times New Roman" w:hAnsi="Times New Roman" w:cs="Times New Roman"/>
+          <w:color w:val="auto"/>
+        </w:rPr>
+        <w:t>Travaglini</w:t>
+      </w:r>
+      <w:proofErr w:type="spellEnd"/>
+      <w:r>
+        <w:rPr>
+          <w:rFonts w:ascii="Times New Roman" w:hAnsi="Times New Roman" w:cs="Times New Roman"/>
+          <w:color w:val="auto"/>
+        </w:rPr>
+        <w:t xml:space="preserve">, L., Bennett, M., Stahl, N., Brown, C., Hack, S., </w:t>
+      </w:r>
+      <w:proofErr w:type="spellStart"/>
+      <w:r>
+        <w:rPr>
+          <w:rFonts w:ascii="Times New Roman" w:hAnsi="Times New Roman" w:cs="Times New Roman"/>
+          <w:color w:val="auto"/>
+        </w:rPr>
+        <w:t>Klingaman</w:t>
+      </w:r>
+      <w:proofErr w:type="spellEnd"/>
+      <w:r>
+        <w:rPr>
+          <w:rFonts w:ascii="Times New Roman" w:hAnsi="Times New Roman" w:cs="Times New Roman"/>
+          <w:color w:val="auto"/>
+        </w:rPr>
+        <w:t xml:space="preserve">, B., &amp; Goldberg, R. (2019). Predictors of Attendance in Health and Wellness Treatment Groups for People with Serious Mental Illness. </w:t>
       </w:r>
       <w:r>
         <w:rPr>
@@ -2787,12 +3211,69 @@
         <w:ind w:left="720" w:hanging="720"/>
         <w:outlineLvl w:val="0"/>
       </w:pPr>
-      <w:r>
-        <w:rPr>
-          <w:rFonts w:ascii="Times New Roman" w:hAnsi="Times New Roman" w:cs="Times New Roman"/>
-          <w:bCs/>
-        </w:rPr>
-        <w:t xml:space="preserve">Rakhshan Rouhakhtar, P., Pitts, S., Millman, Z., Andorko, N., Redman, S., Wilson, C., Demro, C., </w:t>
+      <w:proofErr w:type="spellStart"/>
+      <w:r>
+        <w:rPr>
+          <w:rFonts w:ascii="Times New Roman" w:hAnsi="Times New Roman" w:cs="Times New Roman"/>
+          <w:bCs/>
+        </w:rPr>
+        <w:t>Rakhshan</w:t>
+      </w:r>
+      <w:proofErr w:type="spellEnd"/>
+      <w:r>
+        <w:rPr>
+          <w:rFonts w:ascii="Times New Roman" w:hAnsi="Times New Roman" w:cs="Times New Roman"/>
+          <w:bCs/>
+        </w:rPr>
+        <w:t xml:space="preserve"> </w:t>
+      </w:r>
+      <w:proofErr w:type="spellStart"/>
+      <w:r>
+        <w:rPr>
+          <w:rFonts w:ascii="Times New Roman" w:hAnsi="Times New Roman" w:cs="Times New Roman"/>
+          <w:bCs/>
+        </w:rPr>
+        <w:t>Rouhakhtar</w:t>
+      </w:r>
+      <w:proofErr w:type="spellEnd"/>
+      <w:r>
+        <w:rPr>
+          <w:rFonts w:ascii="Times New Roman" w:hAnsi="Times New Roman" w:cs="Times New Roman"/>
+          <w:bCs/>
+        </w:rPr>
+        <w:t xml:space="preserve">, P., Pitts, S., Millman, Z., </w:t>
+      </w:r>
+      <w:proofErr w:type="spellStart"/>
+      <w:r>
+        <w:rPr>
+          <w:rFonts w:ascii="Times New Roman" w:hAnsi="Times New Roman" w:cs="Times New Roman"/>
+          <w:bCs/>
+        </w:rPr>
+        <w:t>Andorko</w:t>
+      </w:r>
+      <w:proofErr w:type="spellEnd"/>
+      <w:r>
+        <w:rPr>
+          <w:rFonts w:ascii="Times New Roman" w:hAnsi="Times New Roman" w:cs="Times New Roman"/>
+          <w:bCs/>
+        </w:rPr>
+        <w:t xml:space="preserve">, N., Redman, S., Wilson, C., </w:t>
+      </w:r>
+      <w:proofErr w:type="spellStart"/>
+      <w:r>
+        <w:rPr>
+          <w:rFonts w:ascii="Times New Roman" w:hAnsi="Times New Roman" w:cs="Times New Roman"/>
+          <w:bCs/>
+        </w:rPr>
+        <w:t>Demro</w:t>
+      </w:r>
+      <w:proofErr w:type="spellEnd"/>
+      <w:r>
+        <w:rPr>
+          <w:rFonts w:ascii="Times New Roman" w:hAnsi="Times New Roman" w:cs="Times New Roman"/>
+          <w:bCs/>
+        </w:rPr>
+        <w:t xml:space="preserve">, C., </w:t>
       </w:r>
       <w:r>
         <w:rPr>
@@ -2861,7 +3342,39 @@
           <w:rFonts w:ascii="Times New Roman" w:hAnsi="Times New Roman" w:cs="Times New Roman"/>
           <w:bCs/>
         </w:rPr>
-        <w:t xml:space="preserve">., Warman, D., Martin, J., Lucksted, A., Drapalski, A., Jones, N., and Lysaker, P. (2019). Public understanding of different kinds of voice-hearing experiences: Causal beliefs, perceptions of mental illness, and stigma. </w:t>
+        <w:t xml:space="preserve">., Warman, D., Martin, J., </w:t>
+      </w:r>
+      <w:proofErr w:type="spellStart"/>
+      <w:r>
+        <w:rPr>
+          <w:rFonts w:ascii="Times New Roman" w:hAnsi="Times New Roman" w:cs="Times New Roman"/>
+          <w:bCs/>
+        </w:rPr>
+        <w:t>Lucksted</w:t>
+      </w:r>
+      <w:proofErr w:type="spellEnd"/>
+      <w:r>
+        <w:rPr>
+          <w:rFonts w:ascii="Times New Roman" w:hAnsi="Times New Roman" w:cs="Times New Roman"/>
+          <w:bCs/>
+        </w:rPr>
+        <w:t xml:space="preserve">, A., </w:t>
+      </w:r>
+      <w:proofErr w:type="spellStart"/>
+      <w:r>
+        <w:rPr>
+          <w:rFonts w:ascii="Times New Roman" w:hAnsi="Times New Roman" w:cs="Times New Roman"/>
+          <w:bCs/>
+        </w:rPr>
+        <w:t>Drapalski</w:t>
+      </w:r>
+      <w:proofErr w:type="spellEnd"/>
+      <w:r>
+        <w:rPr>
+          <w:rFonts w:ascii="Times New Roman" w:hAnsi="Times New Roman" w:cs="Times New Roman"/>
+          <w:bCs/>
+        </w:rPr>
+        <w:t xml:space="preserve">, A., Jones, N., and Lysaker, P. (2019). Public understanding of different kinds of voice-hearing experiences: Causal beliefs, perceptions of mental illness, and stigma. </w:t>
       </w:r>
       <w:r>
         <w:rPr>
@@ -2931,7 +3444,23 @@
           <w:rFonts w:ascii="Times New Roman" w:hAnsi="Times New Roman" w:cs="Times New Roman"/>
           <w:bCs/>
         </w:rPr>
-        <w:t xml:space="preserve">Niculescu, A., Le-Niculescu, H., Levey, D., Roseberry, K., Rogers, J., Kosary, K., Prabha, S., Jones, T., Judd, S., McCormick, M., Wessel, A., Williams, A., </w:t>
+        <w:t xml:space="preserve">Niculescu, A., Le-Niculescu, H., Levey, D., Roseberry, K., Rogers, J., </w:t>
+      </w:r>
+      <w:proofErr w:type="spellStart"/>
+      <w:r>
+        <w:rPr>
+          <w:rFonts w:ascii="Times New Roman" w:hAnsi="Times New Roman" w:cs="Times New Roman"/>
+          <w:bCs/>
+        </w:rPr>
+        <w:t>Kosary</w:t>
+      </w:r>
+      <w:proofErr w:type="spellEnd"/>
+      <w:r>
+        <w:rPr>
+          <w:rFonts w:ascii="Times New Roman" w:hAnsi="Times New Roman" w:cs="Times New Roman"/>
+          <w:bCs/>
+        </w:rPr>
+        <w:t xml:space="preserve">, K., Prabha, S., Jones, T., Judd, S., McCormick, M., Wessel, A., Williams, A., </w:t>
       </w:r>
       <w:r>
         <w:rPr>
@@ -2946,7 +3475,39 @@
           <w:rFonts w:ascii="Times New Roman" w:hAnsi="Times New Roman" w:cs="Times New Roman"/>
           <w:bCs/>
         </w:rPr>
-        <w:t xml:space="preserve">., Mamdani, F., Sequeira, A., and Kurian, S.. (2019). Towards Precision Medicine for Stress Disorders: Diagnostic Biomarkers and Targeted Drugs. </w:t>
+        <w:t xml:space="preserve">., Mamdani, F., </w:t>
+      </w:r>
+      <w:proofErr w:type="spellStart"/>
+      <w:r>
+        <w:rPr>
+          <w:rFonts w:ascii="Times New Roman" w:hAnsi="Times New Roman" w:cs="Times New Roman"/>
+          <w:bCs/>
+        </w:rPr>
+        <w:t>Sequeira</w:t>
+      </w:r>
+      <w:proofErr w:type="spellEnd"/>
+      <w:r>
+        <w:rPr>
+          <w:rFonts w:ascii="Times New Roman" w:hAnsi="Times New Roman" w:cs="Times New Roman"/>
+          <w:bCs/>
+        </w:rPr>
+        <w:t xml:space="preserve">, A., and Kurian, </w:t>
+      </w:r>
+      <w:proofErr w:type="gramStart"/>
+      <w:r>
+        <w:rPr>
+          <w:rFonts w:ascii="Times New Roman" w:hAnsi="Times New Roman" w:cs="Times New Roman"/>
+          <w:bCs/>
+        </w:rPr>
+        <w:t>S..</w:t>
+      </w:r>
+      <w:proofErr w:type="gramEnd"/>
+      <w:r>
+        <w:rPr>
+          <w:rFonts w:ascii="Times New Roman" w:hAnsi="Times New Roman" w:cs="Times New Roman"/>
+          <w:bCs/>
+        </w:rPr>
+        <w:t xml:space="preserve"> (2019). Towards Precision Medicine for Stress Disorders: Diagnostic Biomarkers and Targeted Drugs. </w:t>
       </w:r>
       <w:r>
         <w:rPr>
@@ -2995,7 +3556,55 @@
           <w:rFonts w:ascii="Times New Roman" w:hAnsi="Times New Roman" w:cs="Times New Roman"/>
           <w:bCs/>
         </w:rPr>
-        <w:t xml:space="preserve">., Rakhshan Rouhakhtar, P., Millman, Z. B., Thompson, E., DeVylder, J., Mittal, V., Carter, E., Reeves, G., &amp; Schiffman, J. (2018). Validity of a Two-Item Screen for Early Psychosis. </w:t>
+        <w:t xml:space="preserve">., </w:t>
+      </w:r>
+      <w:proofErr w:type="spellStart"/>
+      <w:r>
+        <w:rPr>
+          <w:rFonts w:ascii="Times New Roman" w:hAnsi="Times New Roman" w:cs="Times New Roman"/>
+          <w:bCs/>
+        </w:rPr>
+        <w:t>Rakhshan</w:t>
+      </w:r>
+      <w:proofErr w:type="spellEnd"/>
+      <w:r>
+        <w:rPr>
+          <w:rFonts w:ascii="Times New Roman" w:hAnsi="Times New Roman" w:cs="Times New Roman"/>
+          <w:bCs/>
+        </w:rPr>
+        <w:t xml:space="preserve"> </w:t>
+      </w:r>
+      <w:proofErr w:type="spellStart"/>
+      <w:r>
+        <w:rPr>
+          <w:rFonts w:ascii="Times New Roman" w:hAnsi="Times New Roman" w:cs="Times New Roman"/>
+          <w:bCs/>
+        </w:rPr>
+        <w:t>Rouhakhtar</w:t>
+      </w:r>
+      <w:proofErr w:type="spellEnd"/>
+      <w:r>
+        <w:rPr>
+          <w:rFonts w:ascii="Times New Roman" w:hAnsi="Times New Roman" w:cs="Times New Roman"/>
+          <w:bCs/>
+        </w:rPr>
+        <w:t xml:space="preserve">, P., Millman, Z. B., Thompson, E., </w:t>
+      </w:r>
+      <w:proofErr w:type="spellStart"/>
+      <w:r>
+        <w:rPr>
+          <w:rFonts w:ascii="Times New Roman" w:hAnsi="Times New Roman" w:cs="Times New Roman"/>
+          <w:bCs/>
+        </w:rPr>
+        <w:t>DeVylder</w:t>
+      </w:r>
+      <w:proofErr w:type="spellEnd"/>
+      <w:r>
+        <w:rPr>
+          <w:rFonts w:ascii="Times New Roman" w:hAnsi="Times New Roman" w:cs="Times New Roman"/>
+          <w:bCs/>
+        </w:rPr>
+        <w:t xml:space="preserve">, J., Mittal, V., Carter, E., Reeves, G., &amp; Schiffman, J. (2018). Validity of a Two-Item Screen for Early Psychosis. </w:t>
       </w:r>
       <w:r>
         <w:rPr>
@@ -3048,12 +3657,37 @@
         </w:rPr>
         <w:t xml:space="preserve">, </w:t>
       </w:r>
-      <w:r>
-        <w:rPr>
-          <w:rFonts w:ascii="Times New Roman" w:hAnsi="Times New Roman" w:cs="Times New Roman"/>
-          <w:bCs/>
-        </w:rPr>
-        <w:t>Lowder, E., Kivisto, A.,</w:t>
+      <w:proofErr w:type="spellStart"/>
+      <w:r>
+        <w:rPr>
+          <w:rFonts w:ascii="Times New Roman" w:hAnsi="Times New Roman" w:cs="Times New Roman"/>
+          <w:bCs/>
+        </w:rPr>
+        <w:t>Lowder</w:t>
+      </w:r>
+      <w:proofErr w:type="spellEnd"/>
+      <w:r>
+        <w:rPr>
+          <w:rFonts w:ascii="Times New Roman" w:hAnsi="Times New Roman" w:cs="Times New Roman"/>
+          <w:bCs/>
+        </w:rPr>
+        <w:t xml:space="preserve">, E., </w:t>
+      </w:r>
+      <w:proofErr w:type="spellStart"/>
+      <w:r>
+        <w:rPr>
+          <w:rFonts w:ascii="Times New Roman" w:hAnsi="Times New Roman" w:cs="Times New Roman"/>
+          <w:bCs/>
+        </w:rPr>
+        <w:t>Kivisto</w:t>
+      </w:r>
+      <w:proofErr w:type="spellEnd"/>
+      <w:r>
+        <w:rPr>
+          <w:rFonts w:ascii="Times New Roman" w:hAnsi="Times New Roman" w:cs="Times New Roman"/>
+          <w:bCs/>
+        </w:rPr>
+        <w:t>, A.,</w:t>
       </w:r>
       <w:r>
         <w:rPr>
@@ -3254,7 +3888,23 @@
           <w:rFonts w:ascii="Times New Roman" w:hAnsi="Times New Roman" w:cs="Times New Roman"/>
           <w:bCs/>
         </w:rPr>
-        <w:t xml:space="preserve">Camacho, D., Vera, E., Scardamalia, K., &amp; </w:t>
+        <w:t xml:space="preserve">Camacho, D., Vera, E., </w:t>
+      </w:r>
+      <w:proofErr w:type="spellStart"/>
+      <w:r>
+        <w:rPr>
+          <w:rFonts w:ascii="Times New Roman" w:hAnsi="Times New Roman" w:cs="Times New Roman"/>
+          <w:bCs/>
+        </w:rPr>
+        <w:t>Scardamalia</w:t>
+      </w:r>
+      <w:proofErr w:type="spellEnd"/>
+      <w:r>
+        <w:rPr>
+          <w:rFonts w:ascii="Times New Roman" w:hAnsi="Times New Roman" w:cs="Times New Roman"/>
+          <w:bCs/>
+        </w:rPr>
+        <w:t xml:space="preserve">, K., &amp; </w:t>
       </w:r>
       <w:r>
         <w:rPr>
@@ -3325,12 +3975,21 @@
           <w:bCs/>
         </w:rPr>
       </w:pPr>
-      <w:r>
-        <w:rPr>
-          <w:rFonts w:ascii="Times New Roman" w:hAnsi="Times New Roman" w:cs="Times New Roman"/>
-          <w:bCs/>
-        </w:rPr>
-        <w:t xml:space="preserve">Kivisto, A. &amp; </w:t>
+      <w:proofErr w:type="spellStart"/>
+      <w:r>
+        <w:rPr>
+          <w:rFonts w:ascii="Times New Roman" w:hAnsi="Times New Roman" w:cs="Times New Roman"/>
+          <w:bCs/>
+        </w:rPr>
+        <w:t>Kivisto</w:t>
+      </w:r>
+      <w:proofErr w:type="spellEnd"/>
+      <w:r>
+        <w:rPr>
+          <w:rFonts w:ascii="Times New Roman" w:hAnsi="Times New Roman" w:cs="Times New Roman"/>
+          <w:bCs/>
+        </w:rPr>
+        <w:t xml:space="preserve">, A. &amp; </w:t>
       </w:r>
       <w:r>
         <w:rPr>
@@ -3400,12 +4059,21 @@
           <w:rFonts w:ascii="Times New Roman" w:hAnsi="Times New Roman" w:cs="Times New Roman"/>
         </w:rPr>
       </w:pPr>
-      <w:r>
-        <w:rPr>
-          <w:rFonts w:ascii="Times New Roman" w:hAnsi="Times New Roman" w:cs="Times New Roman"/>
-          <w:bCs/>
-        </w:rPr>
-        <w:t xml:space="preserve">Rasdale, A., Warman, D., &amp; </w:t>
+      <w:proofErr w:type="spellStart"/>
+      <w:r>
+        <w:rPr>
+          <w:rFonts w:ascii="Times New Roman" w:hAnsi="Times New Roman" w:cs="Times New Roman"/>
+          <w:bCs/>
+        </w:rPr>
+        <w:t>Rasdale</w:t>
+      </w:r>
+      <w:proofErr w:type="spellEnd"/>
+      <w:r>
+        <w:rPr>
+          <w:rFonts w:ascii="Times New Roman" w:hAnsi="Times New Roman" w:cs="Times New Roman"/>
+          <w:bCs/>
+        </w:rPr>
+        <w:t xml:space="preserve">, A., Warman, D., &amp; </w:t>
       </w:r>
       <w:r>
         <w:rPr>
@@ -3496,7 +4164,6 @@
           <w:rFonts w:ascii="Times New Roman" w:hAnsi="Times New Roman" w:cs="Times New Roman"/>
           <w:b/>
         </w:rPr>
-        <w:lastRenderedPageBreak/>
         <w:t xml:space="preserve">Phalen, P. L., </w:t>
       </w:r>
       <w:r>
@@ -3551,12 +4218,21 @@
           <w:color w:val="222222"/>
         </w:rPr>
       </w:pPr>
-      <w:r>
-        <w:rPr>
-          <w:rFonts w:ascii="Times New Roman" w:eastAsia="Times New Roman" w:hAnsi="Times New Roman" w:cs="Times New Roman"/>
-          <w:color w:val="222222"/>
-        </w:rPr>
-        <w:t xml:space="preserve">Kivisto, A., J., Ray, B., &amp; </w:t>
+      <w:proofErr w:type="spellStart"/>
+      <w:r>
+        <w:rPr>
+          <w:rFonts w:ascii="Times New Roman" w:eastAsia="Times New Roman" w:hAnsi="Times New Roman" w:cs="Times New Roman"/>
+          <w:color w:val="222222"/>
+        </w:rPr>
+        <w:t>Kivisto</w:t>
+      </w:r>
+      <w:proofErr w:type="spellEnd"/>
+      <w:r>
+        <w:rPr>
+          <w:rFonts w:ascii="Times New Roman" w:eastAsia="Times New Roman" w:hAnsi="Times New Roman" w:cs="Times New Roman"/>
+          <w:color w:val="222222"/>
+        </w:rPr>
+        <w:t xml:space="preserve">, A., J., Ray, B., &amp; </w:t>
       </w:r>
       <w:r>
         <w:rPr>
@@ -3754,7 +4430,49 @@
         <w:rPr>
           <w:rFonts w:ascii="Times New Roman" w:hAnsi="Times New Roman" w:cs="Times New Roman"/>
         </w:rPr>
-        <w:t xml:space="preserve">, Dainton, H. D., Roseberry, K., Niculescu, E., Niezer, J., Williams, A., Graham, D. L., Jones, T., Venugopal, V., Ballew, A., Yard, M., Gelbart, T., Kurian, S. M., Shekhar, A., Schork, N. J., Sandusky, G. E., &amp; Salomon, D. R. (2017). </w:t>
+        <w:t xml:space="preserve">, Dainton, H. D., Roseberry, K., Niculescu, E., </w:t>
+      </w:r>
+      <w:proofErr w:type="spellStart"/>
+      <w:r>
+        <w:rPr>
+          <w:rFonts w:ascii="Times New Roman" w:hAnsi="Times New Roman" w:cs="Times New Roman"/>
+        </w:rPr>
+        <w:t>Niezer</w:t>
+      </w:r>
+      <w:proofErr w:type="spellEnd"/>
+      <w:r>
+        <w:rPr>
+          <w:rFonts w:ascii="Times New Roman" w:hAnsi="Times New Roman" w:cs="Times New Roman"/>
+        </w:rPr>
+        <w:t xml:space="preserve">, J., Williams, A., Graham, D. L., Jones, T., Venugopal, V., Ballew, A., Yard, M., </w:t>
+      </w:r>
+      <w:proofErr w:type="spellStart"/>
+      <w:r>
+        <w:rPr>
+          <w:rFonts w:ascii="Times New Roman" w:hAnsi="Times New Roman" w:cs="Times New Roman"/>
+        </w:rPr>
+        <w:t>Gelbart</w:t>
+      </w:r>
+      <w:proofErr w:type="spellEnd"/>
+      <w:r>
+        <w:rPr>
+          <w:rFonts w:ascii="Times New Roman" w:hAnsi="Times New Roman" w:cs="Times New Roman"/>
+        </w:rPr>
+        <w:t xml:space="preserve">, T., Kurian, S. M., Shekhar, A., </w:t>
+      </w:r>
+      <w:proofErr w:type="spellStart"/>
+      <w:r>
+        <w:rPr>
+          <w:rFonts w:ascii="Times New Roman" w:hAnsi="Times New Roman" w:cs="Times New Roman"/>
+        </w:rPr>
+        <w:t>Schork</w:t>
+      </w:r>
+      <w:proofErr w:type="spellEnd"/>
+      <w:r>
+        <w:rPr>
+          <w:rFonts w:ascii="Times New Roman" w:hAnsi="Times New Roman" w:cs="Times New Roman"/>
+        </w:rPr>
+        <w:t xml:space="preserve">, N. J., Sandusky, G. E., &amp; Salomon, D. R. (2017). </w:t>
       </w:r>
       <w:r>
         <w:rPr>
@@ -3949,11 +4667,33 @@
         </w:rPr>
         <w:t xml:space="preserve">Phalen, P. L., </w:t>
       </w:r>
-      <w:r>
-        <w:rPr>
-          <w:rFonts w:ascii="Times New Roman" w:hAnsi="Times New Roman" w:cs="Times New Roman"/>
-        </w:rPr>
-        <w:t>Dimaggio, G., Popolo, R., &amp; Lysaker, P. (2017). Aspects of Theory of Mind that attenuate the relationship between persecutory delusions and social functioning in schizophrenia spectrum disorders.</w:t>
+      <w:proofErr w:type="spellStart"/>
+      <w:r>
+        <w:rPr>
+          <w:rFonts w:ascii="Times New Roman" w:hAnsi="Times New Roman" w:cs="Times New Roman"/>
+        </w:rPr>
+        <w:t>Dimaggio</w:t>
+      </w:r>
+      <w:proofErr w:type="spellEnd"/>
+      <w:r>
+        <w:rPr>
+          <w:rFonts w:ascii="Times New Roman" w:hAnsi="Times New Roman" w:cs="Times New Roman"/>
+        </w:rPr>
+        <w:t xml:space="preserve">, G., </w:t>
+      </w:r>
+      <w:proofErr w:type="spellStart"/>
+      <w:r>
+        <w:rPr>
+          <w:rFonts w:ascii="Times New Roman" w:hAnsi="Times New Roman" w:cs="Times New Roman"/>
+        </w:rPr>
+        <w:t>Popolo</w:t>
+      </w:r>
+      <w:proofErr w:type="spellEnd"/>
+      <w:r>
+        <w:rPr>
+          <w:rFonts w:ascii="Times New Roman" w:hAnsi="Times New Roman" w:cs="Times New Roman"/>
+        </w:rPr>
+        <w:t>, R., &amp; Lysaker, P. (2017). Aspects of Theory of Mind that attenuate the relationship between persecutory delusions and social functioning in schizophrenia spectrum disorders.</w:t>
       </w:r>
       <w:r>
         <w:rPr>
@@ -4046,7 +4786,49 @@
         <w:rPr>
           <w:b w:val="0"/>
         </w:rPr>
-        <w:t xml:space="preserve">, Ladd, T. B., Weber, H., Belanger, E., Graham, D. L., Khan, F. N., Vanipenta, N. P., Stage, E., Ballew, A., Yard, M., Gelbart, T., Shekhar, A., Schork, N. J., Kurian, S. M., Sandusky, G. E., Salomon, D. R., &amp; Niculescu, A. B. (2016). Towards understanding and predicting suicidality in women: Biomarkers and clinical risk assessment. </w:t>
+        <w:t xml:space="preserve">, Ladd, T. B., Weber, H., Belanger, E., Graham, D. L., Khan, F. N., </w:t>
+      </w:r>
+      <w:proofErr w:type="spellStart"/>
+      <w:r>
+        <w:rPr>
+          <w:b w:val="0"/>
+        </w:rPr>
+        <w:t>Vanipenta</w:t>
+      </w:r>
+      <w:proofErr w:type="spellEnd"/>
+      <w:r>
+        <w:rPr>
+          <w:b w:val="0"/>
+        </w:rPr>
+        <w:t xml:space="preserve">, N. P., Stage, E., Ballew, A., Yard, M., </w:t>
+      </w:r>
+      <w:proofErr w:type="spellStart"/>
+      <w:r>
+        <w:rPr>
+          <w:b w:val="0"/>
+        </w:rPr>
+        <w:t>Gelbart</w:t>
+      </w:r>
+      <w:proofErr w:type="spellEnd"/>
+      <w:r>
+        <w:rPr>
+          <w:b w:val="0"/>
+        </w:rPr>
+        <w:t xml:space="preserve">, T., Shekhar, A., </w:t>
+      </w:r>
+      <w:proofErr w:type="spellStart"/>
+      <w:r>
+        <w:rPr>
+          <w:b w:val="0"/>
+        </w:rPr>
+        <w:t>Schork</w:t>
+      </w:r>
+      <w:proofErr w:type="spellEnd"/>
+      <w:r>
+        <w:rPr>
+          <w:b w:val="0"/>
+        </w:rPr>
+        <w:t xml:space="preserve">, N. J., Kurian, S. M., Sandusky, G. E., Salomon, D. R., &amp; Niculescu, A. B. (2016). Towards understanding and predicting suicidality in women: Biomarkers and clinical risk assessment. </w:t>
       </w:r>
       <w:r>
         <w:rPr>
@@ -4096,11 +4878,19 @@
       <w:r>
         <w:t xml:space="preserve">Phalen, P. L., </w:t>
       </w:r>
+      <w:proofErr w:type="spellStart"/>
       <w:r>
         <w:rPr>
           <w:b w:val="0"/>
         </w:rPr>
-        <w:t>Viswanadhan, K., Lysaker, P. H., &amp; Warman, D. M. (2015).</w:t>
+        <w:t>Viswanadhan</w:t>
+      </w:r>
+      <w:proofErr w:type="spellEnd"/>
+      <w:r>
+        <w:rPr>
+          <w:b w:val="0"/>
+        </w:rPr>
+        <w:t>, K., Lysaker, P. H., &amp; Warman, D. M. (2015).</w:t>
       </w:r>
       <w:r>
         <w:rPr>
@@ -4194,7 +4984,63 @@
         <w:rPr>
           <w:b w:val="0"/>
         </w:rPr>
-        <w:t xml:space="preserve">, Le-Niculescu, H., Dainton, H. D., Jain, N., Belanger, E., James, A., George, S., Weber, H., Graham, D. L., Schweitzer, R., Ladd, T. B., Learman, R., Niculescu, E. M., Vanipenta, N. P., Khan, F. N., Mullen, J., Shankar, G., Cook, S., Humbert, C., Ballew, A., Yard, M., Gelbart, T., Shekhar, A., Schork, N. J., Kurian, S. M., Sandusky, G. E., &amp; Salomon, D. R. (2015). Predicting suicidality using a combined genomic and clinical risk assessment approach. </w:t>
+        <w:t xml:space="preserve">, Le-Niculescu, H., Dainton, H. D., Jain, N., Belanger, E., James, A., George, S., Weber, H., Graham, D. L., Schweitzer, R., Ladd, T. B., </w:t>
+      </w:r>
+      <w:proofErr w:type="spellStart"/>
+      <w:r>
+        <w:rPr>
+          <w:b w:val="0"/>
+        </w:rPr>
+        <w:t>Learman</w:t>
+      </w:r>
+      <w:proofErr w:type="spellEnd"/>
+      <w:r>
+        <w:rPr>
+          <w:b w:val="0"/>
+        </w:rPr>
+        <w:t xml:space="preserve">, R., Niculescu, E. M., </w:t>
+      </w:r>
+      <w:proofErr w:type="spellStart"/>
+      <w:r>
+        <w:rPr>
+          <w:b w:val="0"/>
+        </w:rPr>
+        <w:t>Vanipenta</w:t>
+      </w:r>
+      <w:proofErr w:type="spellEnd"/>
+      <w:r>
+        <w:rPr>
+          <w:b w:val="0"/>
+        </w:rPr>
+        <w:t xml:space="preserve">, N. P., Khan, F. N., Mullen, J., Shankar, G., Cook, S., Humbert, C., Ballew, A., Yard, M., </w:t>
+      </w:r>
+      <w:proofErr w:type="spellStart"/>
+      <w:r>
+        <w:rPr>
+          <w:b w:val="0"/>
+        </w:rPr>
+        <w:t>Gelbart</w:t>
+      </w:r>
+      <w:proofErr w:type="spellEnd"/>
+      <w:r>
+        <w:rPr>
+          <w:b w:val="0"/>
+        </w:rPr>
+        <w:t xml:space="preserve">, T., Shekhar, A., </w:t>
+      </w:r>
+      <w:proofErr w:type="spellStart"/>
+      <w:r>
+        <w:rPr>
+          <w:b w:val="0"/>
+        </w:rPr>
+        <w:t>Schork</w:t>
+      </w:r>
+      <w:proofErr w:type="spellEnd"/>
+      <w:r>
+        <w:rPr>
+          <w:b w:val="0"/>
+        </w:rPr>
+        <w:t xml:space="preserve">, N. J., Kurian, S. M., Sandusky, G. E., &amp; Salomon, D. R. (2015). Predicting suicidality using a combined genomic and clinical risk assessment approach. </w:t>
       </w:r>
       <w:r>
         <w:rPr>
@@ -4351,7 +5197,6 @@
           <w:b/>
           <w:u w:val="single"/>
         </w:rPr>
-        <w:lastRenderedPageBreak/>
         <w:t>OTHER PUBLICATIONS</w:t>
       </w:r>
       <w:r>
@@ -4465,7 +5310,21 @@
         <w:rPr>
           <w:rFonts w:ascii="Times" w:eastAsia="Times New Roman" w:hAnsi="Times" w:cs="Times New Roman"/>
         </w:rPr>
-        <w:t>(September, 2013), Psychiatrists</w:t>
+        <w:t>(</w:t>
+      </w:r>
+      <w:proofErr w:type="gramStart"/>
+      <w:r>
+        <w:rPr>
+          <w:rFonts w:ascii="Times" w:eastAsia="Times New Roman" w:hAnsi="Times" w:cs="Times New Roman"/>
+        </w:rPr>
+        <w:t>September,</w:t>
+      </w:r>
+      <w:proofErr w:type="gramEnd"/>
+      <w:r>
+        <w:rPr>
+          <w:rFonts w:ascii="Times" w:eastAsia="Times New Roman" w:hAnsi="Times" w:cs="Times New Roman"/>
+        </w:rPr>
+        <w:t xml:space="preserve"> 2013), Psychiatrists</w:t>
       </w:r>
       <w:r>
         <w:rPr>
@@ -4473,12 +5332,21 @@
         </w:rPr>
         <w:t xml:space="preserve"> and African Traditional Healers Ally on Mental Health. </w:t>
       </w:r>
+      <w:proofErr w:type="spellStart"/>
       <w:r>
         <w:rPr>
           <w:rFonts w:ascii="Times New Roman" w:eastAsia="Times New Roman" w:hAnsi="Times New Roman" w:cs="Times New Roman"/>
           <w:i/>
         </w:rPr>
-        <w:t>Humanosphere.</w:t>
+        <w:t>Humanosphere</w:t>
+      </w:r>
+      <w:proofErr w:type="spellEnd"/>
+      <w:r>
+        <w:rPr>
+          <w:rFonts w:ascii="Times New Roman" w:eastAsia="Times New Roman" w:hAnsi="Times New Roman" w:cs="Times New Roman"/>
+          <w:i/>
+        </w:rPr>
+        <w:t>.</w:t>
       </w:r>
       <w:r>
         <w:rPr>
@@ -4569,6 +5437,7 @@
         </w:rPr>
         <w:t xml:space="preserve">. </w:t>
       </w:r>
+      <w:proofErr w:type="spellStart"/>
       <w:r>
         <w:rPr>
           <w:rFonts w:ascii="Times New Roman" w:eastAsia="Times New Roman" w:hAnsi="Times New Roman" w:cs="Times New Roman"/>
@@ -4578,7 +5447,19 @@
           <w:sz w:val="22"/>
           <w:szCs w:val="22"/>
         </w:rPr>
-        <w:t>Humanosphere.</w:t>
+        <w:t>Humanosphere</w:t>
+      </w:r>
+      <w:proofErr w:type="spellEnd"/>
+      <w:r>
+        <w:rPr>
+          <w:rFonts w:ascii="Times New Roman" w:eastAsia="Times New Roman" w:hAnsi="Times New Roman" w:cs="Times New Roman"/>
+          <w:b w:val="0"/>
+          <w:i/>
+          <w:color w:val="auto"/>
+          <w:sz w:val="22"/>
+          <w:szCs w:val="22"/>
+        </w:rPr>
+        <w:t>.</w:t>
       </w:r>
       <w:r>
         <w:rPr>
@@ -4774,7 +5655,25 @@
           <w:color w:val="222222"/>
           <w:shd w:val="clear" w:color="auto" w:fill="FFFFFF"/>
         </w:rPr>
-        <w:t xml:space="preserve">(February, 2020). </w:t>
+        <w:t>(</w:t>
+      </w:r>
+      <w:proofErr w:type="gramStart"/>
+      <w:r>
+        <w:rPr>
+          <w:rFonts w:ascii="Times New Roman" w:eastAsia="Times New Roman" w:hAnsi="Times New Roman" w:cs="Times New Roman"/>
+          <w:color w:val="222222"/>
+          <w:shd w:val="clear" w:color="auto" w:fill="FFFFFF"/>
+        </w:rPr>
+        <w:t>February,</w:t>
+      </w:r>
+      <w:proofErr w:type="gramEnd"/>
+      <w:r>
+        <w:rPr>
+          <w:rFonts w:ascii="Times New Roman" w:eastAsia="Times New Roman" w:hAnsi="Times New Roman" w:cs="Times New Roman"/>
+          <w:color w:val="222222"/>
+          <w:shd w:val="clear" w:color="auto" w:fill="FFFFFF"/>
+        </w:rPr>
+        <w:t xml:space="preserve"> 2020). </w:t>
       </w:r>
       <w:r>
         <w:rPr>
@@ -4897,7 +5796,25 @@
           <w:color w:val="222222"/>
           <w:shd w:val="clear" w:color="auto" w:fill="FFFFFF"/>
         </w:rPr>
-        <w:t xml:space="preserve">(November, 2015). Tracking the Mind: Planet of the Apps. </w:t>
+        <w:t>(</w:t>
+      </w:r>
+      <w:proofErr w:type="gramStart"/>
+      <w:r>
+        <w:rPr>
+          <w:rFonts w:ascii="Times New Roman" w:eastAsia="Times New Roman" w:hAnsi="Times New Roman" w:cs="Times New Roman"/>
+          <w:color w:val="222222"/>
+          <w:shd w:val="clear" w:color="auto" w:fill="FFFFFF"/>
+        </w:rPr>
+        <w:t>November,</w:t>
+      </w:r>
+      <w:proofErr w:type="gramEnd"/>
+      <w:r>
+        <w:rPr>
+          <w:rFonts w:ascii="Times New Roman" w:eastAsia="Times New Roman" w:hAnsi="Times New Roman" w:cs="Times New Roman"/>
+          <w:color w:val="222222"/>
+          <w:shd w:val="clear" w:color="auto" w:fill="FFFFFF"/>
+        </w:rPr>
+        <w:t xml:space="preserve"> 2015). Tracking the Mind: Planet of the Apps. </w:t>
       </w:r>
       <w:r>
         <w:rPr>
@@ -4951,7 +5868,25 @@
           <w:color w:val="222222"/>
           <w:shd w:val="clear" w:color="auto" w:fill="FFFFFF"/>
         </w:rPr>
-        <w:t xml:space="preserve">(September, 2015). Mental Health Disparities After ‘Obamacare’: Methods for analyzing nationally representative datasets with complex survey designs. </w:t>
+        <w:t>(</w:t>
+      </w:r>
+      <w:proofErr w:type="gramStart"/>
+      <w:r>
+        <w:rPr>
+          <w:rFonts w:ascii="Times New Roman" w:eastAsia="Times New Roman" w:hAnsi="Times New Roman" w:cs="Times New Roman"/>
+          <w:color w:val="222222"/>
+          <w:shd w:val="clear" w:color="auto" w:fill="FFFFFF"/>
+        </w:rPr>
+        <w:t>September,</w:t>
+      </w:r>
+      <w:proofErr w:type="gramEnd"/>
+      <w:r>
+        <w:rPr>
+          <w:rFonts w:ascii="Times New Roman" w:eastAsia="Times New Roman" w:hAnsi="Times New Roman" w:cs="Times New Roman"/>
+          <w:color w:val="222222"/>
+          <w:shd w:val="clear" w:color="auto" w:fill="FFFFFF"/>
+        </w:rPr>
+        <w:t xml:space="preserve"> 2015). Mental Health Disparities After ‘Obamacare’: Methods for analyzing nationally representative datasets with complex survey designs. </w:t>
       </w:r>
       <w:r>
         <w:rPr>
@@ -5000,7 +5935,25 @@
           <w:color w:val="222222"/>
           <w:shd w:val="clear" w:color="auto" w:fill="FFFFFF"/>
         </w:rPr>
-        <w:t xml:space="preserve">(January, 2015). Quantitative Psych Assessments: smartphone apps. </w:t>
+        <w:t>(</w:t>
+      </w:r>
+      <w:proofErr w:type="gramStart"/>
+      <w:r>
+        <w:rPr>
+          <w:rFonts w:ascii="Times New Roman" w:eastAsia="Times New Roman" w:hAnsi="Times New Roman" w:cs="Times New Roman"/>
+          <w:color w:val="222222"/>
+          <w:shd w:val="clear" w:color="auto" w:fill="FFFFFF"/>
+        </w:rPr>
+        <w:t>January,</w:t>
+      </w:r>
+      <w:proofErr w:type="gramEnd"/>
+      <w:r>
+        <w:rPr>
+          <w:rFonts w:ascii="Times New Roman" w:eastAsia="Times New Roman" w:hAnsi="Times New Roman" w:cs="Times New Roman"/>
+          <w:color w:val="222222"/>
+          <w:shd w:val="clear" w:color="auto" w:fill="FFFFFF"/>
+        </w:rPr>
+        <w:t xml:space="preserve"> 2015). Quantitative Psych Assessments: smartphone apps. </w:t>
       </w:r>
       <w:r>
         <w:rPr>
@@ -5174,7 +6127,25 @@
           <w:bCs/>
           <w:color w:val="222222"/>
         </w:rPr>
-        <w:t xml:space="preserve"> Bridgeford,</w:t>
+        <w:t xml:space="preserve"> </w:t>
+      </w:r>
+      <w:proofErr w:type="spellStart"/>
+      <w:r>
+        <w:rPr>
+          <w:rFonts w:ascii="Times New Roman" w:eastAsia="Times New Roman" w:hAnsi="Times New Roman" w:cs="Times New Roman"/>
+          <w:bCs/>
+          <w:color w:val="222222"/>
+        </w:rPr>
+        <w:t>Bridgeford</w:t>
+      </w:r>
+      <w:proofErr w:type="spellEnd"/>
+      <w:r>
+        <w:rPr>
+          <w:rFonts w:ascii="Times New Roman" w:eastAsia="Times New Roman" w:hAnsi="Times New Roman" w:cs="Times New Roman"/>
+          <w:bCs/>
+          <w:color w:val="222222"/>
+        </w:rPr>
+        <w:t>,</w:t>
       </w:r>
       <w:r>
         <w:rPr>
@@ -5206,7 +6177,25 @@
           <w:bCs/>
           <w:color w:val="222222"/>
         </w:rPr>
-        <w:t xml:space="preserve"> Kivisto, </w:t>
+        <w:t xml:space="preserve"> </w:t>
+      </w:r>
+      <w:proofErr w:type="spellStart"/>
+      <w:r>
+        <w:rPr>
+          <w:rFonts w:ascii="Times New Roman" w:eastAsia="Times New Roman" w:hAnsi="Times New Roman" w:cs="Times New Roman"/>
+          <w:bCs/>
+          <w:color w:val="222222"/>
+        </w:rPr>
+        <w:t>Kivisto</w:t>
+      </w:r>
+      <w:proofErr w:type="spellEnd"/>
+      <w:r>
+        <w:rPr>
+          <w:rFonts w:ascii="Times New Roman" w:eastAsia="Times New Roman" w:hAnsi="Times New Roman" w:cs="Times New Roman"/>
+          <w:bCs/>
+          <w:color w:val="222222"/>
+        </w:rPr>
+        <w:t xml:space="preserve">, </w:t>
       </w:r>
       <w:r>
         <w:rPr>
@@ -5254,7 +6243,25 @@
           <w:bCs/>
           <w:color w:val="222222"/>
         </w:rPr>
-        <w:t xml:space="preserve">. (October, 2020). </w:t>
+        <w:t>. (</w:t>
+      </w:r>
+      <w:proofErr w:type="gramStart"/>
+      <w:r>
+        <w:rPr>
+          <w:rFonts w:ascii="Times New Roman" w:eastAsia="Times New Roman" w:hAnsi="Times New Roman" w:cs="Times New Roman"/>
+          <w:bCs/>
+          <w:color w:val="222222"/>
+        </w:rPr>
+        <w:t>October,</w:t>
+      </w:r>
+      <w:proofErr w:type="gramEnd"/>
+      <w:r>
+        <w:rPr>
+          <w:rFonts w:ascii="Times New Roman" w:eastAsia="Times New Roman" w:hAnsi="Times New Roman" w:cs="Times New Roman"/>
+          <w:bCs/>
+          <w:color w:val="222222"/>
+        </w:rPr>
+        <w:t xml:space="preserve"> 2020). </w:t>
       </w:r>
       <w:r>
         <w:rPr>
@@ -5315,7 +6322,25 @@
           <w:bCs/>
           <w:color w:val="222222"/>
         </w:rPr>
-        <w:t xml:space="preserve"> (September, 2020). </w:t>
+        <w:t xml:space="preserve"> (</w:t>
+      </w:r>
+      <w:proofErr w:type="gramStart"/>
+      <w:r>
+        <w:rPr>
+          <w:rFonts w:ascii="Times New Roman" w:eastAsia="Times New Roman" w:hAnsi="Times New Roman" w:cs="Times New Roman"/>
+          <w:bCs/>
+          <w:color w:val="222222"/>
+        </w:rPr>
+        <w:t>September,</w:t>
+      </w:r>
+      <w:proofErr w:type="gramEnd"/>
+      <w:r>
+        <w:rPr>
+          <w:rFonts w:ascii="Times New Roman" w:eastAsia="Times New Roman" w:hAnsi="Times New Roman" w:cs="Times New Roman"/>
+          <w:bCs/>
+          <w:color w:val="222222"/>
+        </w:rPr>
+        <w:t xml:space="preserve"> 2020). </w:t>
       </w:r>
       <w:r>
         <w:rPr>
@@ -5410,7 +6435,43 @@
           <w:bCs/>
           <w:color w:val="222222"/>
         </w:rPr>
-        <w:t xml:space="preserve">Schiffman, J., Rakhshan Rouhakhtar, P., Millman, Z., Thompson, E., &amp; </w:t>
+        <w:t xml:space="preserve">Schiffman, J., </w:t>
+      </w:r>
+      <w:proofErr w:type="spellStart"/>
+      <w:r>
+        <w:rPr>
+          <w:rFonts w:ascii="Times New Roman" w:eastAsia="Times New Roman" w:hAnsi="Times New Roman" w:cs="Times New Roman"/>
+          <w:bCs/>
+          <w:color w:val="222222"/>
+        </w:rPr>
+        <w:t>Rakhshan</w:t>
+      </w:r>
+      <w:proofErr w:type="spellEnd"/>
+      <w:r>
+        <w:rPr>
+          <w:rFonts w:ascii="Times New Roman" w:eastAsia="Times New Roman" w:hAnsi="Times New Roman" w:cs="Times New Roman"/>
+          <w:bCs/>
+          <w:color w:val="222222"/>
+        </w:rPr>
+        <w:t xml:space="preserve"> </w:t>
+      </w:r>
+      <w:proofErr w:type="spellStart"/>
+      <w:r>
+        <w:rPr>
+          <w:rFonts w:ascii="Times New Roman" w:eastAsia="Times New Roman" w:hAnsi="Times New Roman" w:cs="Times New Roman"/>
+          <w:bCs/>
+          <w:color w:val="222222"/>
+        </w:rPr>
+        <w:t>Rouhakhtar</w:t>
+      </w:r>
+      <w:proofErr w:type="spellEnd"/>
+      <w:r>
+        <w:rPr>
+          <w:rFonts w:ascii="Times New Roman" w:eastAsia="Times New Roman" w:hAnsi="Times New Roman" w:cs="Times New Roman"/>
+          <w:bCs/>
+          <w:color w:val="222222"/>
+        </w:rPr>
+        <w:t xml:space="preserve">, P., Millman, Z., Thompson, E., &amp; </w:t>
       </w:r>
       <w:r>
         <w:rPr>
@@ -5436,7 +6497,25 @@
           <w:bCs/>
           <w:color w:val="222222"/>
         </w:rPr>
-        <w:t xml:space="preserve">(April, 2020). </w:t>
+        <w:t>(</w:t>
+      </w:r>
+      <w:proofErr w:type="gramStart"/>
+      <w:r>
+        <w:rPr>
+          <w:rFonts w:ascii="Times New Roman" w:eastAsia="Times New Roman" w:hAnsi="Times New Roman" w:cs="Times New Roman"/>
+          <w:bCs/>
+          <w:color w:val="222222"/>
+        </w:rPr>
+        <w:t>April,</w:t>
+      </w:r>
+      <w:proofErr w:type="gramEnd"/>
+      <w:r>
+        <w:rPr>
+          <w:rFonts w:ascii="Times New Roman" w:eastAsia="Times New Roman" w:hAnsi="Times New Roman" w:cs="Times New Roman"/>
+          <w:bCs/>
+          <w:color w:val="222222"/>
+        </w:rPr>
+        <w:t xml:space="preserve"> 2020). </w:t>
       </w:r>
       <w:r>
         <w:rPr>
@@ -5534,7 +6613,97 @@
           <w:bCs/>
           <w:color w:val="222222"/>
         </w:rPr>
-        <w:t xml:space="preserve">Petti, E., Rakhshan Rouhakhtar, P., Klaunig, M., Bridgwater, M., Roemer, C., Andorko, N. D., DeLuca, J. S., </w:t>
+        <w:t xml:space="preserve">Petti, E., </w:t>
+      </w:r>
+      <w:proofErr w:type="spellStart"/>
+      <w:r>
+        <w:rPr>
+          <w:rFonts w:ascii="Times New Roman" w:eastAsia="Times New Roman" w:hAnsi="Times New Roman" w:cs="Times New Roman"/>
+          <w:bCs/>
+          <w:color w:val="222222"/>
+        </w:rPr>
+        <w:t>Rakhshan</w:t>
+      </w:r>
+      <w:proofErr w:type="spellEnd"/>
+      <w:r>
+        <w:rPr>
+          <w:rFonts w:ascii="Times New Roman" w:eastAsia="Times New Roman" w:hAnsi="Times New Roman" w:cs="Times New Roman"/>
+          <w:bCs/>
+          <w:color w:val="222222"/>
+        </w:rPr>
+        <w:t xml:space="preserve"> </w:t>
+      </w:r>
+      <w:proofErr w:type="spellStart"/>
+      <w:r>
+        <w:rPr>
+          <w:rFonts w:ascii="Times New Roman" w:eastAsia="Times New Roman" w:hAnsi="Times New Roman" w:cs="Times New Roman"/>
+          <w:bCs/>
+          <w:color w:val="222222"/>
+        </w:rPr>
+        <w:t>Rouhakhtar</w:t>
+      </w:r>
+      <w:proofErr w:type="spellEnd"/>
+      <w:r>
+        <w:rPr>
+          <w:rFonts w:ascii="Times New Roman" w:eastAsia="Times New Roman" w:hAnsi="Times New Roman" w:cs="Times New Roman"/>
+          <w:bCs/>
+          <w:color w:val="222222"/>
+        </w:rPr>
+        <w:t xml:space="preserve">, P., </w:t>
+      </w:r>
+      <w:proofErr w:type="spellStart"/>
+      <w:r>
+        <w:rPr>
+          <w:rFonts w:ascii="Times New Roman" w:eastAsia="Times New Roman" w:hAnsi="Times New Roman" w:cs="Times New Roman"/>
+          <w:bCs/>
+          <w:color w:val="222222"/>
+        </w:rPr>
+        <w:t>Klaunig</w:t>
+      </w:r>
+      <w:proofErr w:type="spellEnd"/>
+      <w:r>
+        <w:rPr>
+          <w:rFonts w:ascii="Times New Roman" w:eastAsia="Times New Roman" w:hAnsi="Times New Roman" w:cs="Times New Roman"/>
+          <w:bCs/>
+          <w:color w:val="222222"/>
+        </w:rPr>
+        <w:t xml:space="preserve">, M., </w:t>
+      </w:r>
+      <w:proofErr w:type="spellStart"/>
+      <w:r>
+        <w:rPr>
+          <w:rFonts w:ascii="Times New Roman" w:eastAsia="Times New Roman" w:hAnsi="Times New Roman" w:cs="Times New Roman"/>
+          <w:bCs/>
+          <w:color w:val="222222"/>
+        </w:rPr>
+        <w:t>Bridgwater</w:t>
+      </w:r>
+      <w:proofErr w:type="spellEnd"/>
+      <w:r>
+        <w:rPr>
+          <w:rFonts w:ascii="Times New Roman" w:eastAsia="Times New Roman" w:hAnsi="Times New Roman" w:cs="Times New Roman"/>
+          <w:bCs/>
+          <w:color w:val="222222"/>
+        </w:rPr>
+        <w:t xml:space="preserve">, M., Roemer, C., </w:t>
+      </w:r>
+      <w:proofErr w:type="spellStart"/>
+      <w:r>
+        <w:rPr>
+          <w:rFonts w:ascii="Times New Roman" w:eastAsia="Times New Roman" w:hAnsi="Times New Roman" w:cs="Times New Roman"/>
+          <w:bCs/>
+          <w:color w:val="222222"/>
+        </w:rPr>
+        <w:t>Andorko</w:t>
+      </w:r>
+      <w:proofErr w:type="spellEnd"/>
+      <w:r>
+        <w:rPr>
+          <w:rFonts w:ascii="Times New Roman" w:eastAsia="Times New Roman" w:hAnsi="Times New Roman" w:cs="Times New Roman"/>
+          <w:bCs/>
+          <w:color w:val="222222"/>
+        </w:rPr>
+        <w:t xml:space="preserve">, N. D., DeLuca, J. S., </w:t>
       </w:r>
       <w:r>
         <w:rPr>
@@ -5566,7 +6735,25 @@
           <w:bCs/>
           <w:color w:val="222222"/>
         </w:rPr>
-        <w:t xml:space="preserve">(April, 2020). </w:t>
+        <w:t>(</w:t>
+      </w:r>
+      <w:proofErr w:type="gramStart"/>
+      <w:r>
+        <w:rPr>
+          <w:rFonts w:ascii="Times New Roman" w:eastAsia="Times New Roman" w:hAnsi="Times New Roman" w:cs="Times New Roman"/>
+          <w:bCs/>
+          <w:color w:val="222222"/>
+        </w:rPr>
+        <w:t>April,</w:t>
+      </w:r>
+      <w:proofErr w:type="gramEnd"/>
+      <w:r>
+        <w:rPr>
+          <w:rFonts w:ascii="Times New Roman" w:eastAsia="Times New Roman" w:hAnsi="Times New Roman" w:cs="Times New Roman"/>
+          <w:bCs/>
+          <w:color w:val="222222"/>
+        </w:rPr>
+        <w:t xml:space="preserve"> 2020). </w:t>
       </w:r>
       <w:r>
         <w:rPr>
@@ -5698,7 +6885,62 @@
           <w:bCs/>
           <w:color w:val="222222"/>
         </w:rPr>
-        <w:t xml:space="preserve">Schiffman, J., Bridgwater, M., Thompson, E., Rakhshan Rouhakhtar, P., Millman, Z., </w:t>
+        <w:lastRenderedPageBreak/>
+        <w:t xml:space="preserve">Schiffman, J., </w:t>
+      </w:r>
+      <w:proofErr w:type="spellStart"/>
+      <w:r>
+        <w:rPr>
+          <w:rFonts w:ascii="Times New Roman" w:eastAsia="Times New Roman" w:hAnsi="Times New Roman" w:cs="Times New Roman"/>
+          <w:bCs/>
+          <w:color w:val="222222"/>
+        </w:rPr>
+        <w:t>Bridgwater</w:t>
+      </w:r>
+      <w:proofErr w:type="spellEnd"/>
+      <w:r>
+        <w:rPr>
+          <w:rFonts w:ascii="Times New Roman" w:eastAsia="Times New Roman" w:hAnsi="Times New Roman" w:cs="Times New Roman"/>
+          <w:bCs/>
+          <w:color w:val="222222"/>
+        </w:rPr>
+        <w:t xml:space="preserve">, M., Thompson, E., </w:t>
+      </w:r>
+      <w:proofErr w:type="spellStart"/>
+      <w:r>
+        <w:rPr>
+          <w:rFonts w:ascii="Times New Roman" w:eastAsia="Times New Roman" w:hAnsi="Times New Roman" w:cs="Times New Roman"/>
+          <w:bCs/>
+          <w:color w:val="222222"/>
+        </w:rPr>
+        <w:t>Rakhshan</w:t>
+      </w:r>
+      <w:proofErr w:type="spellEnd"/>
+      <w:r>
+        <w:rPr>
+          <w:rFonts w:ascii="Times New Roman" w:eastAsia="Times New Roman" w:hAnsi="Times New Roman" w:cs="Times New Roman"/>
+          <w:bCs/>
+          <w:color w:val="222222"/>
+        </w:rPr>
+        <w:t xml:space="preserve"> </w:t>
+      </w:r>
+      <w:proofErr w:type="spellStart"/>
+      <w:r>
+        <w:rPr>
+          <w:rFonts w:ascii="Times New Roman" w:eastAsia="Times New Roman" w:hAnsi="Times New Roman" w:cs="Times New Roman"/>
+          <w:bCs/>
+          <w:color w:val="222222"/>
+        </w:rPr>
+        <w:t>Rouhakhtar</w:t>
+      </w:r>
+      <w:proofErr w:type="spellEnd"/>
+      <w:r>
+        <w:rPr>
+          <w:rFonts w:ascii="Times New Roman" w:eastAsia="Times New Roman" w:hAnsi="Times New Roman" w:cs="Times New Roman"/>
+          <w:bCs/>
+          <w:color w:val="222222"/>
+        </w:rPr>
+        <w:t xml:space="preserve">, P., Millman, Z., </w:t>
       </w:r>
       <w:r>
         <w:rPr>
@@ -5714,15 +6956,51 @@
           <w:bCs/>
           <w:color w:val="222222"/>
         </w:rPr>
-        <w:t>, Klaunig, M., Kline, E., &amp; DeLuca, J. (October</w:t>
-      </w:r>
-      <w:r>
-        <w:rPr>
-          <w:rFonts w:ascii="Times New Roman" w:eastAsia="Times New Roman" w:hAnsi="Times New Roman" w:cs="Times New Roman"/>
-          <w:bCs/>
-          <w:color w:val="222222"/>
-        </w:rPr>
-        <w:t>, 2019</w:t>
+        <w:t xml:space="preserve">, </w:t>
+      </w:r>
+      <w:proofErr w:type="spellStart"/>
+      <w:r>
+        <w:rPr>
+          <w:rFonts w:ascii="Times New Roman" w:eastAsia="Times New Roman" w:hAnsi="Times New Roman" w:cs="Times New Roman"/>
+          <w:bCs/>
+          <w:color w:val="222222"/>
+        </w:rPr>
+        <w:t>Klaunig</w:t>
+      </w:r>
+      <w:proofErr w:type="spellEnd"/>
+      <w:r>
+        <w:rPr>
+          <w:rFonts w:ascii="Times New Roman" w:eastAsia="Times New Roman" w:hAnsi="Times New Roman" w:cs="Times New Roman"/>
+          <w:bCs/>
+          <w:color w:val="222222"/>
+        </w:rPr>
+        <w:t>, M., Kline, E., &amp; DeLuca, J. (</w:t>
+      </w:r>
+      <w:proofErr w:type="gramStart"/>
+      <w:r>
+        <w:rPr>
+          <w:rFonts w:ascii="Times New Roman" w:eastAsia="Times New Roman" w:hAnsi="Times New Roman" w:cs="Times New Roman"/>
+          <w:bCs/>
+          <w:color w:val="222222"/>
+        </w:rPr>
+        <w:t>October</w:t>
+      </w:r>
+      <w:r>
+        <w:rPr>
+          <w:rFonts w:ascii="Times New Roman" w:eastAsia="Times New Roman" w:hAnsi="Times New Roman" w:cs="Times New Roman"/>
+          <w:bCs/>
+          <w:color w:val="222222"/>
+        </w:rPr>
+        <w:t>,</w:t>
+      </w:r>
+      <w:proofErr w:type="gramEnd"/>
+      <w:r>
+        <w:rPr>
+          <w:rFonts w:ascii="Times New Roman" w:eastAsia="Times New Roman" w:hAnsi="Times New Roman" w:cs="Times New Roman"/>
+          <w:bCs/>
+          <w:color w:val="222222"/>
+        </w:rPr>
+        <w:t xml:space="preserve"> 2019</w:t>
       </w:r>
       <w:r>
         <w:rPr>
@@ -5748,16 +7026,7 @@
           <w:bCs/>
           <w:color w:val="222222"/>
         </w:rPr>
-        <w:t xml:space="preserve">. Presentation at The </w:t>
-      </w:r>
-      <w:r>
-        <w:rPr>
-          <w:rFonts w:ascii="Times New Roman" w:eastAsia="Times New Roman" w:hAnsi="Times New Roman" w:cs="Times New Roman"/>
-          <w:bCs/>
-          <w:color w:val="222222"/>
-        </w:rPr>
-        <w:lastRenderedPageBreak/>
-        <w:t>Second National Conference on Advancing Early Psychosis Care, American Psychiatric Association</w:t>
+        <w:t>. Presentation at The Second National Conference on Advancing Early Psychosis Care, American Psychiatric Association</w:t>
       </w:r>
       <w:r>
         <w:rPr>
@@ -5827,7 +7096,43 @@
           <w:bCs/>
           <w:color w:val="222222"/>
         </w:rPr>
-        <w:t xml:space="preserve"> Nurnberger, J., Shekhar, A., Kurian, S. (October, 2019). </w:t>
+        <w:t xml:space="preserve"> </w:t>
+      </w:r>
+      <w:proofErr w:type="spellStart"/>
+      <w:r>
+        <w:rPr>
+          <w:rFonts w:ascii="Times New Roman" w:eastAsia="Times New Roman" w:hAnsi="Times New Roman" w:cs="Times New Roman"/>
+          <w:bCs/>
+          <w:color w:val="222222"/>
+        </w:rPr>
+        <w:t>Nurnberger</w:t>
+      </w:r>
+      <w:proofErr w:type="spellEnd"/>
+      <w:r>
+        <w:rPr>
+          <w:rFonts w:ascii="Times New Roman" w:eastAsia="Times New Roman" w:hAnsi="Times New Roman" w:cs="Times New Roman"/>
+          <w:bCs/>
+          <w:color w:val="222222"/>
+        </w:rPr>
+        <w:t>, J., Shekhar, A., Kurian, S. (</w:t>
+      </w:r>
+      <w:proofErr w:type="gramStart"/>
+      <w:r>
+        <w:rPr>
+          <w:rFonts w:ascii="Times New Roman" w:eastAsia="Times New Roman" w:hAnsi="Times New Roman" w:cs="Times New Roman"/>
+          <w:bCs/>
+          <w:color w:val="222222"/>
+        </w:rPr>
+        <w:t>October,</w:t>
+      </w:r>
+      <w:proofErr w:type="gramEnd"/>
+      <w:r>
+        <w:rPr>
+          <w:rFonts w:ascii="Times New Roman" w:eastAsia="Times New Roman" w:hAnsi="Times New Roman" w:cs="Times New Roman"/>
+          <w:bCs/>
+          <w:color w:val="222222"/>
+        </w:rPr>
+        <w:t xml:space="preserve"> 2019). </w:t>
       </w:r>
       <w:r>
         <w:rPr>
@@ -5869,7 +7174,25 @@
           <w:bCs/>
           <w:color w:val="222222"/>
         </w:rPr>
-        <w:t xml:space="preserve"> at the XXVIIth </w:t>
+        <w:t xml:space="preserve"> at the </w:t>
+      </w:r>
+      <w:proofErr w:type="spellStart"/>
+      <w:r>
+        <w:rPr>
+          <w:rFonts w:ascii="Times New Roman" w:eastAsia="Times New Roman" w:hAnsi="Times New Roman" w:cs="Times New Roman"/>
+          <w:bCs/>
+          <w:color w:val="222222"/>
+        </w:rPr>
+        <w:t>XXVIIth</w:t>
+      </w:r>
+      <w:proofErr w:type="spellEnd"/>
+      <w:r>
+        <w:rPr>
+          <w:rFonts w:ascii="Times New Roman" w:eastAsia="Times New Roman" w:hAnsi="Times New Roman" w:cs="Times New Roman"/>
+          <w:bCs/>
+          <w:color w:val="222222"/>
+        </w:rPr>
+        <w:t xml:space="preserve"> </w:t>
       </w:r>
       <w:r>
         <w:rPr>
@@ -6003,8 +7326,36 @@
           <w:bCs/>
           <w:color w:val="222222"/>
         </w:rPr>
-        <w:t xml:space="preserve"> Rakhshan Rouhakhtar</w:t>
-      </w:r>
+        <w:t xml:space="preserve"> </w:t>
+      </w:r>
+      <w:proofErr w:type="spellStart"/>
+      <w:r>
+        <w:rPr>
+          <w:rFonts w:ascii="Times New Roman" w:eastAsia="Times New Roman" w:hAnsi="Times New Roman" w:cs="Times New Roman"/>
+          <w:bCs/>
+          <w:color w:val="222222"/>
+        </w:rPr>
+        <w:t>Rakhshan</w:t>
+      </w:r>
+      <w:proofErr w:type="spellEnd"/>
+      <w:r>
+        <w:rPr>
+          <w:rFonts w:ascii="Times New Roman" w:eastAsia="Times New Roman" w:hAnsi="Times New Roman" w:cs="Times New Roman"/>
+          <w:bCs/>
+          <w:color w:val="222222"/>
+        </w:rPr>
+        <w:t xml:space="preserve"> </w:t>
+      </w:r>
+      <w:proofErr w:type="spellStart"/>
+      <w:r>
+        <w:rPr>
+          <w:rFonts w:ascii="Times New Roman" w:eastAsia="Times New Roman" w:hAnsi="Times New Roman" w:cs="Times New Roman"/>
+          <w:bCs/>
+          <w:color w:val="222222"/>
+        </w:rPr>
+        <w:t>Rouhakhtar</w:t>
+      </w:r>
+      <w:proofErr w:type="spellEnd"/>
       <w:r>
         <w:rPr>
           <w:rFonts w:ascii="Times New Roman" w:eastAsia="Times New Roman" w:hAnsi="Times New Roman" w:cs="Times New Roman"/>
@@ -6019,8 +7370,18 @@
           <w:bCs/>
           <w:color w:val="222222"/>
         </w:rPr>
-        <w:t xml:space="preserve"> Andorko</w:t>
-      </w:r>
+        <w:t xml:space="preserve"> </w:t>
+      </w:r>
+      <w:proofErr w:type="spellStart"/>
+      <w:r>
+        <w:rPr>
+          <w:rFonts w:ascii="Times New Roman" w:eastAsia="Times New Roman" w:hAnsi="Times New Roman" w:cs="Times New Roman"/>
+          <w:bCs/>
+          <w:color w:val="222222"/>
+        </w:rPr>
+        <w:t>Andorko</w:t>
+      </w:r>
+      <w:proofErr w:type="spellEnd"/>
       <w:r>
         <w:rPr>
           <w:rFonts w:ascii="Times New Roman" w:eastAsia="Times New Roman" w:hAnsi="Times New Roman" w:cs="Times New Roman"/>
@@ -6163,7 +7524,25 @@
           <w:bCs/>
           <w:color w:val="222222"/>
         </w:rPr>
-        <w:t xml:space="preserve"> (September, 2019</w:t>
+        <w:t xml:space="preserve"> (</w:t>
+      </w:r>
+      <w:proofErr w:type="gramStart"/>
+      <w:r>
+        <w:rPr>
+          <w:rFonts w:ascii="Times New Roman" w:eastAsia="Times New Roman" w:hAnsi="Times New Roman" w:cs="Times New Roman"/>
+          <w:bCs/>
+          <w:color w:val="222222"/>
+        </w:rPr>
+        <w:t>September,</w:t>
+      </w:r>
+      <w:proofErr w:type="gramEnd"/>
+      <w:r>
+        <w:rPr>
+          <w:rFonts w:ascii="Times New Roman" w:eastAsia="Times New Roman" w:hAnsi="Times New Roman" w:cs="Times New Roman"/>
+          <w:bCs/>
+          <w:color w:val="222222"/>
+        </w:rPr>
+        <w:t xml:space="preserve"> 2019</w:t>
       </w:r>
       <w:r>
         <w:rPr>
@@ -6209,7 +7588,29 @@
           <w:iCs/>
           <w:color w:val="222222"/>
         </w:rPr>
-        <w:t>n Adolescents At Clinical High Risk For Psychosis</w:t>
+        <w:t xml:space="preserve">n Adolescents </w:t>
+      </w:r>
+      <w:proofErr w:type="gramStart"/>
+      <w:r>
+        <w:rPr>
+          <w:rFonts w:ascii="Times New Roman" w:eastAsia="Times New Roman" w:hAnsi="Times New Roman" w:cs="Times New Roman"/>
+          <w:bCs/>
+          <w:i/>
+          <w:iCs/>
+          <w:color w:val="222222"/>
+        </w:rPr>
+        <w:t>At</w:t>
+      </w:r>
+      <w:proofErr w:type="gramEnd"/>
+      <w:r>
+        <w:rPr>
+          <w:rFonts w:ascii="Times New Roman" w:eastAsia="Times New Roman" w:hAnsi="Times New Roman" w:cs="Times New Roman"/>
+          <w:bCs/>
+          <w:i/>
+          <w:iCs/>
+          <w:color w:val="222222"/>
+        </w:rPr>
+        <w:t xml:space="preserve"> Clinical High Risk For Psychosis</w:t>
       </w:r>
       <w:r>
         <w:rPr>
@@ -6295,7 +7696,27 @@
           <w:highlight w:val="white"/>
           <w:shd w:val="clear" w:color="auto" w:fill="FFFFFF"/>
         </w:rPr>
-        <w:t xml:space="preserve">(July, 2019). </w:t>
+        <w:t>(</w:t>
+      </w:r>
+      <w:proofErr w:type="gramStart"/>
+      <w:r>
+        <w:rPr>
+          <w:rFonts w:ascii="Times New Roman" w:eastAsia="Times New Roman" w:hAnsi="Times New Roman" w:cs="Times New Roman"/>
+          <w:color w:val="222222"/>
+          <w:highlight w:val="white"/>
+          <w:shd w:val="clear" w:color="auto" w:fill="FFFFFF"/>
+        </w:rPr>
+        <w:t>July,</w:t>
+      </w:r>
+      <w:proofErr w:type="gramEnd"/>
+      <w:r>
+        <w:rPr>
+          <w:rFonts w:ascii="Times New Roman" w:eastAsia="Times New Roman" w:hAnsi="Times New Roman" w:cs="Times New Roman"/>
+          <w:color w:val="222222"/>
+          <w:highlight w:val="white"/>
+          <w:shd w:val="clear" w:color="auto" w:fill="FFFFFF"/>
+        </w:rPr>
+        <w:t xml:space="preserve"> 2019). </w:t>
       </w:r>
       <w:r>
         <w:rPr>
@@ -6329,17 +7750,37 @@
           <w:highlight w:val="white"/>
           <w:shd w:val="clear" w:color="auto" w:fill="FFFFFF"/>
         </w:rPr>
-        <w:t>presented at Beckfest 2019 (International Cognitive Behavioral Therapy for Psychosis). Philadelphia, PA.</w:t>
-      </w:r>
-    </w:p>
-    <w:p>
-      <w:pPr>
-        <w:spacing w:line="240" w:lineRule="auto"/>
-        <w:rPr>
-          <w:rFonts w:ascii="Times New Roman" w:eastAsia="Times New Roman" w:hAnsi="Times New Roman" w:cs="Times New Roman"/>
-          <w:b/>
+        <w:t xml:space="preserve">presented at </w:t>
+      </w:r>
+      <w:proofErr w:type="spellStart"/>
+      <w:r>
+        <w:rPr>
+          <w:rFonts w:ascii="Times New Roman" w:eastAsia="Times New Roman" w:hAnsi="Times New Roman" w:cs="Times New Roman"/>
           <w:color w:val="222222"/>
           <w:highlight w:val="white"/>
+          <w:shd w:val="clear" w:color="auto" w:fill="FFFFFF"/>
+        </w:rPr>
+        <w:t>Beckfest</w:t>
+      </w:r>
+      <w:proofErr w:type="spellEnd"/>
+      <w:r>
+        <w:rPr>
+          <w:rFonts w:ascii="Times New Roman" w:eastAsia="Times New Roman" w:hAnsi="Times New Roman" w:cs="Times New Roman"/>
+          <w:color w:val="222222"/>
+          <w:highlight w:val="white"/>
+          <w:shd w:val="clear" w:color="auto" w:fill="FFFFFF"/>
+        </w:rPr>
+        <w:t xml:space="preserve"> 2019 (International Cognitive Behavioral Therapy for Psychosis). Philadelphia, PA.</w:t>
+      </w:r>
+    </w:p>
+    <w:p>
+      <w:pPr>
+        <w:spacing w:line="240" w:lineRule="auto"/>
+        <w:rPr>
+          <w:rFonts w:ascii="Times New Roman" w:eastAsia="Times New Roman" w:hAnsi="Times New Roman" w:cs="Times New Roman"/>
+          <w:b/>
+          <w:color w:val="222222"/>
+          <w:highlight w:val="white"/>
         </w:rPr>
       </w:pPr>
     </w:p>
@@ -6348,13 +7789,41 @@
         <w:spacing w:line="240" w:lineRule="auto"/>
         <w:ind w:left="720" w:hanging="720"/>
       </w:pPr>
-      <w:r>
-        <w:rPr>
-          <w:rFonts w:ascii="Times New Roman" w:eastAsia="Times New Roman" w:hAnsi="Times New Roman" w:cs="Times New Roman"/>
-          <w:color w:val="222222"/>
-          <w:shd w:val="clear" w:color="auto" w:fill="FFFFFF"/>
-        </w:rPr>
-        <w:t xml:space="preserve">Lowder, E., Ray, B., Kivisto, A., </w:t>
+      <w:proofErr w:type="spellStart"/>
+      <w:r>
+        <w:rPr>
+          <w:rFonts w:ascii="Times New Roman" w:eastAsia="Times New Roman" w:hAnsi="Times New Roman" w:cs="Times New Roman"/>
+          <w:color w:val="222222"/>
+          <w:shd w:val="clear" w:color="auto" w:fill="FFFFFF"/>
+        </w:rPr>
+        <w:t>Lowder</w:t>
+      </w:r>
+      <w:proofErr w:type="spellEnd"/>
+      <w:r>
+        <w:rPr>
+          <w:rFonts w:ascii="Times New Roman" w:eastAsia="Times New Roman" w:hAnsi="Times New Roman" w:cs="Times New Roman"/>
+          <w:color w:val="222222"/>
+          <w:shd w:val="clear" w:color="auto" w:fill="FFFFFF"/>
+        </w:rPr>
+        <w:t xml:space="preserve">, E., Ray, B., </w:t>
+      </w:r>
+      <w:proofErr w:type="spellStart"/>
+      <w:r>
+        <w:rPr>
+          <w:rFonts w:ascii="Times New Roman" w:eastAsia="Times New Roman" w:hAnsi="Times New Roman" w:cs="Times New Roman"/>
+          <w:color w:val="222222"/>
+          <w:shd w:val="clear" w:color="auto" w:fill="FFFFFF"/>
+        </w:rPr>
+        <w:t>Kivisto</w:t>
+      </w:r>
+      <w:proofErr w:type="spellEnd"/>
+      <w:r>
+        <w:rPr>
+          <w:rFonts w:ascii="Times New Roman" w:eastAsia="Times New Roman" w:hAnsi="Times New Roman" w:cs="Times New Roman"/>
+          <w:color w:val="222222"/>
+          <w:shd w:val="clear" w:color="auto" w:fill="FFFFFF"/>
+        </w:rPr>
+        <w:t xml:space="preserve">, A., </w:t>
       </w:r>
       <w:r>
         <w:rPr>
@@ -6371,7 +7840,25 @@
           <w:color w:val="222222"/>
           <w:shd w:val="clear" w:color="auto" w:fill="FFFFFF"/>
         </w:rPr>
-        <w:t xml:space="preserve">, &amp; Gil, H (November, 2018). </w:t>
+        <w:t>, &amp; Gil, H (</w:t>
+      </w:r>
+      <w:proofErr w:type="gramStart"/>
+      <w:r>
+        <w:rPr>
+          <w:rFonts w:ascii="Times New Roman" w:eastAsia="Times New Roman" w:hAnsi="Times New Roman" w:cs="Times New Roman"/>
+          <w:color w:val="222222"/>
+          <w:shd w:val="clear" w:color="auto" w:fill="FFFFFF"/>
+        </w:rPr>
+        <w:t>November,</w:t>
+      </w:r>
+      <w:proofErr w:type="gramEnd"/>
+      <w:r>
+        <w:rPr>
+          <w:rFonts w:ascii="Times New Roman" w:eastAsia="Times New Roman" w:hAnsi="Times New Roman" w:cs="Times New Roman"/>
+          <w:color w:val="222222"/>
+          <w:shd w:val="clear" w:color="auto" w:fill="FFFFFF"/>
+        </w:rPr>
+        <w:t xml:space="preserve"> 2018). </w:t>
       </w:r>
       <w:r>
         <w:rPr>
@@ -6422,7 +7909,25 @@
           <w:color w:val="222222"/>
           <w:shd w:val="clear" w:color="auto" w:fill="FFFFFF"/>
         </w:rPr>
-        <w:t xml:space="preserve">Warman, D, &amp; Martin, J. (November, 2018). </w:t>
+        <w:t>Warman, D, &amp; Martin, J. (</w:t>
+      </w:r>
+      <w:proofErr w:type="gramStart"/>
+      <w:r>
+        <w:rPr>
+          <w:rFonts w:ascii="Times New Roman" w:eastAsia="Times New Roman" w:hAnsi="Times New Roman" w:cs="Times New Roman"/>
+          <w:color w:val="222222"/>
+          <w:shd w:val="clear" w:color="auto" w:fill="FFFFFF"/>
+        </w:rPr>
+        <w:t>November,</w:t>
+      </w:r>
+      <w:proofErr w:type="gramEnd"/>
+      <w:r>
+        <w:rPr>
+          <w:rFonts w:ascii="Times New Roman" w:eastAsia="Times New Roman" w:hAnsi="Times New Roman" w:cs="Times New Roman"/>
+          <w:color w:val="222222"/>
+          <w:shd w:val="clear" w:color="auto" w:fill="FFFFFF"/>
+        </w:rPr>
+        <w:t xml:space="preserve"> 2018). </w:t>
       </w:r>
       <w:r>
         <w:rPr>
@@ -6442,12 +7947,24 @@
           <w:color w:val="222222"/>
           <w:shd w:val="clear" w:color="auto" w:fill="FFFFFF"/>
         </w:rPr>
-        <w:t>Personal beliefs/experiences and stigma toward voice-hearers..</w:t>
-      </w:r>
-      <w:r>
-        <w:rPr>
-          <w:rFonts w:ascii="Times New Roman" w:hAnsi="Times New Roman" w:cs="Times New Roman"/>
+        <w:t>Personal beliefs/experiences and stigma toward voice-</w:t>
+      </w:r>
+      <w:proofErr w:type="gramStart"/>
+      <w:r>
+        <w:rPr>
+          <w:rFonts w:ascii="Times New Roman" w:eastAsia="Times New Roman" w:hAnsi="Times New Roman" w:cs="Times New Roman"/>
+          <w:bCs/>
           <w:i/>
+          <w:color w:val="222222"/>
+          <w:shd w:val="clear" w:color="auto" w:fill="FFFFFF"/>
+        </w:rPr>
+        <w:t>hearers..</w:t>
+      </w:r>
+      <w:proofErr w:type="gramEnd"/>
+      <w:r>
+        <w:rPr>
+          <w:rFonts w:ascii="Times New Roman" w:hAnsi="Times New Roman" w:cs="Times New Roman"/>
+          <w:i/>
         </w:rPr>
         <w:t xml:space="preserve"> </w:t>
       </w:r>
@@ -6489,14 +8006,25 @@
           <w:color w:val="auto"/>
         </w:rPr>
       </w:pPr>
-      <w:r>
-        <w:rPr>
-          <w:rFonts w:ascii="Times New Roman" w:eastAsia="Times New Roman" w:hAnsi="Times New Roman" w:cs="Times New Roman"/>
-          <w:bCs/>
-          <w:color w:val="222222"/>
-          <w:shd w:val="clear" w:color="auto" w:fill="FFFFFF"/>
-        </w:rPr>
-        <w:t xml:space="preserve">Rakhshan, P., </w:t>
+      <w:proofErr w:type="spellStart"/>
+      <w:r>
+        <w:rPr>
+          <w:rFonts w:ascii="Times New Roman" w:eastAsia="Times New Roman" w:hAnsi="Times New Roman" w:cs="Times New Roman"/>
+          <w:bCs/>
+          <w:color w:val="222222"/>
+          <w:shd w:val="clear" w:color="auto" w:fill="FFFFFF"/>
+        </w:rPr>
+        <w:t>Rakhshan</w:t>
+      </w:r>
+      <w:proofErr w:type="spellEnd"/>
+      <w:r>
+        <w:rPr>
+          <w:rFonts w:ascii="Times New Roman" w:eastAsia="Times New Roman" w:hAnsi="Times New Roman" w:cs="Times New Roman"/>
+          <w:bCs/>
+          <w:color w:val="222222"/>
+          <w:shd w:val="clear" w:color="auto" w:fill="FFFFFF"/>
+        </w:rPr>
+        <w:t xml:space="preserve">, P., </w:t>
       </w:r>
       <w:r>
         <w:rPr>
@@ -6515,7 +8043,47 @@
           <w:color w:val="222222"/>
           <w:shd w:val="clear" w:color="auto" w:fill="FFFFFF"/>
         </w:rPr>
-        <w:t xml:space="preserve"> Thompson, E., Andorko, N., Millman, Z. B., Sun, S, and Schiffman, J. (July, 2018). </w:t>
+        <w:t xml:space="preserve"> Thompson, E., </w:t>
+      </w:r>
+      <w:proofErr w:type="spellStart"/>
+      <w:r>
+        <w:rPr>
+          <w:rFonts w:ascii="Times New Roman" w:eastAsia="Times New Roman" w:hAnsi="Times New Roman" w:cs="Times New Roman"/>
+          <w:bCs/>
+          <w:color w:val="222222"/>
+          <w:shd w:val="clear" w:color="auto" w:fill="FFFFFF"/>
+        </w:rPr>
+        <w:t>Andorko</w:t>
+      </w:r>
+      <w:proofErr w:type="spellEnd"/>
+      <w:r>
+        <w:rPr>
+          <w:rFonts w:ascii="Times New Roman" w:eastAsia="Times New Roman" w:hAnsi="Times New Roman" w:cs="Times New Roman"/>
+          <w:bCs/>
+          <w:color w:val="222222"/>
+          <w:shd w:val="clear" w:color="auto" w:fill="FFFFFF"/>
+        </w:rPr>
+        <w:t>, N., Millman, Z. B., Sun, S, and Schiffman, J. (</w:t>
+      </w:r>
+      <w:proofErr w:type="gramStart"/>
+      <w:r>
+        <w:rPr>
+          <w:rFonts w:ascii="Times New Roman" w:eastAsia="Times New Roman" w:hAnsi="Times New Roman" w:cs="Times New Roman"/>
+          <w:bCs/>
+          <w:color w:val="222222"/>
+          <w:shd w:val="clear" w:color="auto" w:fill="FFFFFF"/>
+        </w:rPr>
+        <w:t>July,</w:t>
+      </w:r>
+      <w:proofErr w:type="gramEnd"/>
+      <w:r>
+        <w:rPr>
+          <w:rFonts w:ascii="Times New Roman" w:eastAsia="Times New Roman" w:hAnsi="Times New Roman" w:cs="Times New Roman"/>
+          <w:bCs/>
+          <w:color w:val="222222"/>
+          <w:shd w:val="clear" w:color="auto" w:fill="FFFFFF"/>
+        </w:rPr>
+        <w:t xml:space="preserve"> 2018). </w:t>
       </w:r>
       <w:r>
         <w:rPr>
@@ -6596,7 +8164,27 @@
           <w:color w:val="222222"/>
           <w:shd w:val="clear" w:color="auto" w:fill="FFFFFF"/>
         </w:rPr>
-        <w:t xml:space="preserve">(January, 2018). </w:t>
+        <w:t>(</w:t>
+      </w:r>
+      <w:proofErr w:type="gramStart"/>
+      <w:r>
+        <w:rPr>
+          <w:rFonts w:ascii="Times New Roman" w:eastAsia="Times New Roman" w:hAnsi="Times New Roman" w:cs="Times New Roman"/>
+          <w:bCs/>
+          <w:color w:val="222222"/>
+          <w:shd w:val="clear" w:color="auto" w:fill="FFFFFF"/>
+        </w:rPr>
+        <w:t>January,</w:t>
+      </w:r>
+      <w:proofErr w:type="gramEnd"/>
+      <w:r>
+        <w:rPr>
+          <w:rFonts w:ascii="Times New Roman" w:eastAsia="Times New Roman" w:hAnsi="Times New Roman" w:cs="Times New Roman"/>
+          <w:bCs/>
+          <w:color w:val="222222"/>
+          <w:shd w:val="clear" w:color="auto" w:fill="FFFFFF"/>
+        </w:rPr>
+        <w:t xml:space="preserve"> 2018). </w:t>
       </w:r>
       <w:r>
         <w:rPr>
@@ -6619,7 +8207,21 @@
         <w:rPr>
           <w:rFonts w:ascii="Times New Roman" w:hAnsi="Times New Roman" w:cs="Times New Roman"/>
         </w:rPr>
-        <w:t>Poster presentation at the StanCon 2018 conference. Pacific Grove, California.</w:t>
+        <w:t xml:space="preserve">Poster presentation at the </w:t>
+      </w:r>
+      <w:proofErr w:type="spellStart"/>
+      <w:r>
+        <w:rPr>
+          <w:rFonts w:ascii="Times New Roman" w:hAnsi="Times New Roman" w:cs="Times New Roman"/>
+        </w:rPr>
+        <w:t>StanCon</w:t>
+      </w:r>
+      <w:proofErr w:type="spellEnd"/>
+      <w:r>
+        <w:rPr>
+          <w:rFonts w:ascii="Times New Roman" w:hAnsi="Times New Roman" w:cs="Times New Roman"/>
+        </w:rPr>
+        <w:t xml:space="preserve"> 2018 conference. Pacific Grove, California.</w:t>
       </w:r>
     </w:p>
     <w:p>
@@ -6659,7 +8261,25 @@
           <w:color w:val="222222"/>
           <w:shd w:val="clear" w:color="auto" w:fill="FFFFFF"/>
         </w:rPr>
-        <w:t xml:space="preserve">Warman, D, &amp; Martin, J. (November, 2017). </w:t>
+        <w:t>Warman, D, &amp; Martin, J. (</w:t>
+      </w:r>
+      <w:proofErr w:type="gramStart"/>
+      <w:r>
+        <w:rPr>
+          <w:rFonts w:ascii="Times New Roman" w:eastAsia="Times New Roman" w:hAnsi="Times New Roman" w:cs="Times New Roman"/>
+          <w:color w:val="222222"/>
+          <w:shd w:val="clear" w:color="auto" w:fill="FFFFFF"/>
+        </w:rPr>
+        <w:t>November,</w:t>
+      </w:r>
+      <w:proofErr w:type="gramEnd"/>
+      <w:r>
+        <w:rPr>
+          <w:rFonts w:ascii="Times New Roman" w:eastAsia="Times New Roman" w:hAnsi="Times New Roman" w:cs="Times New Roman"/>
+          <w:color w:val="222222"/>
+          <w:shd w:val="clear" w:color="auto" w:fill="FFFFFF"/>
+        </w:rPr>
+        <w:t xml:space="preserve"> 2017). </w:t>
       </w:r>
       <w:r>
         <w:rPr>
@@ -6728,7 +8348,25 @@
           <w:color w:val="222222"/>
           <w:shd w:val="clear" w:color="auto" w:fill="FFFFFF"/>
         </w:rPr>
-        <w:t xml:space="preserve">&amp; Warman, D. (November, 2016). </w:t>
+        <w:t>&amp; Warman, D. (</w:t>
+      </w:r>
+      <w:proofErr w:type="gramStart"/>
+      <w:r>
+        <w:rPr>
+          <w:rFonts w:ascii="Times New Roman" w:eastAsia="Times New Roman" w:hAnsi="Times New Roman" w:cs="Times New Roman"/>
+          <w:color w:val="222222"/>
+          <w:shd w:val="clear" w:color="auto" w:fill="FFFFFF"/>
+        </w:rPr>
+        <w:t>November,</w:t>
+      </w:r>
+      <w:proofErr w:type="gramEnd"/>
+      <w:r>
+        <w:rPr>
+          <w:rFonts w:ascii="Times New Roman" w:eastAsia="Times New Roman" w:hAnsi="Times New Roman" w:cs="Times New Roman"/>
+          <w:color w:val="222222"/>
+          <w:shd w:val="clear" w:color="auto" w:fill="FFFFFF"/>
+        </w:rPr>
+        <w:t xml:space="preserve"> 2016). </w:t>
       </w:r>
       <w:r>
         <w:rPr>
@@ -6782,7 +8420,25 @@
           <w:color w:val="222222"/>
           <w:shd w:val="clear" w:color="auto" w:fill="FFFFFF"/>
         </w:rPr>
-        <w:t xml:space="preserve">&amp; Warman, D. (November, 2016). </w:t>
+        <w:t>&amp; Warman, D. (</w:t>
+      </w:r>
+      <w:proofErr w:type="gramStart"/>
+      <w:r>
+        <w:rPr>
+          <w:rFonts w:ascii="Times New Roman" w:eastAsia="Times New Roman" w:hAnsi="Times New Roman" w:cs="Times New Roman"/>
+          <w:color w:val="222222"/>
+          <w:shd w:val="clear" w:color="auto" w:fill="FFFFFF"/>
+        </w:rPr>
+        <w:t>November,</w:t>
+      </w:r>
+      <w:proofErr w:type="gramEnd"/>
+      <w:r>
+        <w:rPr>
+          <w:rFonts w:ascii="Times New Roman" w:eastAsia="Times New Roman" w:hAnsi="Times New Roman" w:cs="Times New Roman"/>
+          <w:color w:val="222222"/>
+          <w:shd w:val="clear" w:color="auto" w:fill="FFFFFF"/>
+        </w:rPr>
+        <w:t xml:space="preserve"> 2016). </w:t>
       </w:r>
       <w:r>
         <w:rPr>
@@ -6828,13 +8484,23 @@
           <w:rFonts w:ascii="Times New Roman" w:hAnsi="Times New Roman"/>
         </w:rPr>
       </w:pPr>
-      <w:r>
-        <w:rPr>
-          <w:rFonts w:ascii="Times New Roman" w:eastAsia="Times New Roman" w:hAnsi="Times New Roman" w:cs="Times New Roman"/>
-          <w:color w:val="222222"/>
-          <w:shd w:val="clear" w:color="auto" w:fill="FFFFFF"/>
-        </w:rPr>
-        <w:t xml:space="preserve">Viswanadhan, K., </w:t>
+      <w:proofErr w:type="spellStart"/>
+      <w:r>
+        <w:rPr>
+          <w:rFonts w:ascii="Times New Roman" w:eastAsia="Times New Roman" w:hAnsi="Times New Roman" w:cs="Times New Roman"/>
+          <w:color w:val="222222"/>
+          <w:shd w:val="clear" w:color="auto" w:fill="FFFFFF"/>
+        </w:rPr>
+        <w:t>Viswanadhan</w:t>
+      </w:r>
+      <w:proofErr w:type="spellEnd"/>
+      <w:r>
+        <w:rPr>
+          <w:rFonts w:ascii="Times New Roman" w:eastAsia="Times New Roman" w:hAnsi="Times New Roman" w:cs="Times New Roman"/>
+          <w:color w:val="222222"/>
+          <w:shd w:val="clear" w:color="auto" w:fill="FFFFFF"/>
+        </w:rPr>
+        <w:t xml:space="preserve">, K., </w:t>
       </w:r>
       <w:r>
         <w:rPr>
@@ -6851,7 +8517,25 @@
           <w:color w:val="222222"/>
           <w:shd w:val="clear" w:color="auto" w:fill="FFFFFF"/>
         </w:rPr>
-        <w:t xml:space="preserve">&amp; Warman, D. (November, 2016). </w:t>
+        <w:t>&amp; Warman, D. (</w:t>
+      </w:r>
+      <w:proofErr w:type="gramStart"/>
+      <w:r>
+        <w:rPr>
+          <w:rFonts w:ascii="Times New Roman" w:eastAsia="Times New Roman" w:hAnsi="Times New Roman" w:cs="Times New Roman"/>
+          <w:color w:val="222222"/>
+          <w:shd w:val="clear" w:color="auto" w:fill="FFFFFF"/>
+        </w:rPr>
+        <w:t>November,</w:t>
+      </w:r>
+      <w:proofErr w:type="gramEnd"/>
+      <w:r>
+        <w:rPr>
+          <w:rFonts w:ascii="Times New Roman" w:eastAsia="Times New Roman" w:hAnsi="Times New Roman" w:cs="Times New Roman"/>
+          <w:color w:val="222222"/>
+          <w:shd w:val="clear" w:color="auto" w:fill="FFFFFF"/>
+        </w:rPr>
+        <w:t xml:space="preserve"> 2016). </w:t>
       </w:r>
       <w:r>
         <w:rPr>
@@ -6890,13 +8574,23 @@
           <w:rFonts w:ascii="Times New Roman" w:hAnsi="Times New Roman"/>
         </w:rPr>
       </w:pPr>
-      <w:r>
-        <w:rPr>
-          <w:rFonts w:ascii="Times New Roman" w:eastAsia="Times New Roman" w:hAnsi="Times New Roman" w:cs="Times New Roman"/>
-          <w:color w:val="222222"/>
-          <w:shd w:val="clear" w:color="auto" w:fill="FFFFFF"/>
-        </w:rPr>
-        <w:t xml:space="preserve">Viswanadhan, K., </w:t>
+      <w:proofErr w:type="spellStart"/>
+      <w:r>
+        <w:rPr>
+          <w:rFonts w:ascii="Times New Roman" w:eastAsia="Times New Roman" w:hAnsi="Times New Roman" w:cs="Times New Roman"/>
+          <w:color w:val="222222"/>
+          <w:shd w:val="clear" w:color="auto" w:fill="FFFFFF"/>
+        </w:rPr>
+        <w:t>Viswanadhan</w:t>
+      </w:r>
+      <w:proofErr w:type="spellEnd"/>
+      <w:r>
+        <w:rPr>
+          <w:rFonts w:ascii="Times New Roman" w:eastAsia="Times New Roman" w:hAnsi="Times New Roman" w:cs="Times New Roman"/>
+          <w:color w:val="222222"/>
+          <w:shd w:val="clear" w:color="auto" w:fill="FFFFFF"/>
+        </w:rPr>
+        <w:t xml:space="preserve">, K., </w:t>
       </w:r>
       <w:r>
         <w:rPr>
@@ -6913,7 +8607,25 @@
           <w:color w:val="222222"/>
           <w:shd w:val="clear" w:color="auto" w:fill="FFFFFF"/>
         </w:rPr>
-        <w:t xml:space="preserve">&amp; Warman, D. (November, 2016). </w:t>
+        <w:t>&amp; Warman, D. (</w:t>
+      </w:r>
+      <w:proofErr w:type="gramStart"/>
+      <w:r>
+        <w:rPr>
+          <w:rFonts w:ascii="Times New Roman" w:eastAsia="Times New Roman" w:hAnsi="Times New Roman" w:cs="Times New Roman"/>
+          <w:color w:val="222222"/>
+          <w:shd w:val="clear" w:color="auto" w:fill="FFFFFF"/>
+        </w:rPr>
+        <w:t>November,</w:t>
+      </w:r>
+      <w:proofErr w:type="gramEnd"/>
+      <w:r>
+        <w:rPr>
+          <w:rFonts w:ascii="Times New Roman" w:eastAsia="Times New Roman" w:hAnsi="Times New Roman" w:cs="Times New Roman"/>
+          <w:color w:val="222222"/>
+          <w:shd w:val="clear" w:color="auto" w:fill="FFFFFF"/>
+        </w:rPr>
+        <w:t xml:space="preserve"> 2016). </w:t>
       </w:r>
       <w:r>
         <w:rPr>
@@ -6958,13 +8670,24 @@
           <w:highlight w:val="white"/>
         </w:rPr>
       </w:pPr>
-      <w:r>
-        <w:rPr>
-          <w:rFonts w:ascii="Times New Roman" w:eastAsia="Times New Roman" w:hAnsi="Times New Roman" w:cs="Times New Roman"/>
-          <w:color w:val="222222"/>
-          <w:shd w:val="clear" w:color="auto" w:fill="FFFFFF"/>
-        </w:rPr>
-        <w:t xml:space="preserve">Viswanadhan, K., </w:t>
+      <w:proofErr w:type="spellStart"/>
+      <w:r>
+        <w:rPr>
+          <w:rFonts w:ascii="Times New Roman" w:eastAsia="Times New Roman" w:hAnsi="Times New Roman" w:cs="Times New Roman"/>
+          <w:color w:val="222222"/>
+          <w:shd w:val="clear" w:color="auto" w:fill="FFFFFF"/>
+        </w:rPr>
+        <w:lastRenderedPageBreak/>
+        <w:t>Viswanadhan</w:t>
+      </w:r>
+      <w:proofErr w:type="spellEnd"/>
+      <w:r>
+        <w:rPr>
+          <w:rFonts w:ascii="Times New Roman" w:eastAsia="Times New Roman" w:hAnsi="Times New Roman" w:cs="Times New Roman"/>
+          <w:color w:val="222222"/>
+          <w:shd w:val="clear" w:color="auto" w:fill="FFFFFF"/>
+        </w:rPr>
+        <w:t xml:space="preserve">, K., </w:t>
       </w:r>
       <w:r>
         <w:rPr>
@@ -6981,7 +8704,25 @@
           <w:color w:val="222222"/>
           <w:shd w:val="clear" w:color="auto" w:fill="FFFFFF"/>
         </w:rPr>
-        <w:t xml:space="preserve">, &amp; Warman, D. M. (November, 2015). </w:t>
+        <w:t>, &amp; Warman, D. M. (</w:t>
+      </w:r>
+      <w:proofErr w:type="gramStart"/>
+      <w:r>
+        <w:rPr>
+          <w:rFonts w:ascii="Times New Roman" w:eastAsia="Times New Roman" w:hAnsi="Times New Roman" w:cs="Times New Roman"/>
+          <w:color w:val="222222"/>
+          <w:shd w:val="clear" w:color="auto" w:fill="FFFFFF"/>
+        </w:rPr>
+        <w:t>November,</w:t>
+      </w:r>
+      <w:proofErr w:type="gramEnd"/>
+      <w:r>
+        <w:rPr>
+          <w:rFonts w:ascii="Times New Roman" w:eastAsia="Times New Roman" w:hAnsi="Times New Roman" w:cs="Times New Roman"/>
+          <w:color w:val="222222"/>
+          <w:shd w:val="clear" w:color="auto" w:fill="FFFFFF"/>
+        </w:rPr>
+        <w:t xml:space="preserve"> 2015). </w:t>
       </w:r>
       <w:r>
         <w:rPr>
@@ -7028,7 +8769,6 @@
           <w:color w:val="222222"/>
           <w:shd w:val="clear" w:color="auto" w:fill="FFFFFF"/>
         </w:rPr>
-        <w:lastRenderedPageBreak/>
         <w:t>Phalen, P. L.</w:t>
       </w:r>
       <w:r>
@@ -7037,7 +8777,25 @@
           <w:color w:val="222222"/>
           <w:shd w:val="clear" w:color="auto" w:fill="FFFFFF"/>
         </w:rPr>
-        <w:t xml:space="preserve">, &amp; Warman, D. M. (November, 2015). </w:t>
+        <w:t>, &amp; Warman, D. M. (</w:t>
+      </w:r>
+      <w:proofErr w:type="gramStart"/>
+      <w:r>
+        <w:rPr>
+          <w:rFonts w:ascii="Times New Roman" w:eastAsia="Times New Roman" w:hAnsi="Times New Roman" w:cs="Times New Roman"/>
+          <w:color w:val="222222"/>
+          <w:shd w:val="clear" w:color="auto" w:fill="FFFFFF"/>
+        </w:rPr>
+        <w:t>November,</w:t>
+      </w:r>
+      <w:proofErr w:type="gramEnd"/>
+      <w:r>
+        <w:rPr>
+          <w:rFonts w:ascii="Times New Roman" w:eastAsia="Times New Roman" w:hAnsi="Times New Roman" w:cs="Times New Roman"/>
+          <w:color w:val="222222"/>
+          <w:shd w:val="clear" w:color="auto" w:fill="FFFFFF"/>
+        </w:rPr>
+        <w:t xml:space="preserve"> 2015). </w:t>
       </w:r>
       <w:r>
         <w:rPr>
@@ -7095,7 +8853,25 @@
           <w:color w:val="222222"/>
           <w:shd w:val="clear" w:color="auto" w:fill="FFFFFF"/>
         </w:rPr>
-        <w:t xml:space="preserve">, &amp; Warman, D. M. (November, 2015). </w:t>
+        <w:t>, &amp; Warman, D. M. (</w:t>
+      </w:r>
+      <w:proofErr w:type="gramStart"/>
+      <w:r>
+        <w:rPr>
+          <w:rFonts w:ascii="Times New Roman" w:eastAsia="Times New Roman" w:hAnsi="Times New Roman" w:cs="Times New Roman"/>
+          <w:color w:val="222222"/>
+          <w:shd w:val="clear" w:color="auto" w:fill="FFFFFF"/>
+        </w:rPr>
+        <w:t>November,</w:t>
+      </w:r>
+      <w:proofErr w:type="gramEnd"/>
+      <w:r>
+        <w:rPr>
+          <w:rFonts w:ascii="Times New Roman" w:eastAsia="Times New Roman" w:hAnsi="Times New Roman" w:cs="Times New Roman"/>
+          <w:color w:val="222222"/>
+          <w:shd w:val="clear" w:color="auto" w:fill="FFFFFF"/>
+        </w:rPr>
+        <w:t xml:space="preserve"> 2015). </w:t>
       </w:r>
       <w:r>
         <w:rPr>
@@ -7147,7 +8923,25 @@
           <w:color w:val="222222"/>
           <w:shd w:val="clear" w:color="auto" w:fill="FFFFFF"/>
         </w:rPr>
-        <w:t>, &amp; Niculescu, A. B. (August, 2015).</w:t>
+        <w:t>, &amp; Niculescu, A. B. (</w:t>
+      </w:r>
+      <w:proofErr w:type="gramStart"/>
+      <w:r>
+        <w:rPr>
+          <w:rFonts w:ascii="Times New Roman" w:eastAsia="Times New Roman" w:hAnsi="Times New Roman" w:cs="Times New Roman"/>
+          <w:color w:val="222222"/>
+          <w:shd w:val="clear" w:color="auto" w:fill="FFFFFF"/>
+        </w:rPr>
+        <w:t>August,</w:t>
+      </w:r>
+      <w:proofErr w:type="gramEnd"/>
+      <w:r>
+        <w:rPr>
+          <w:rFonts w:ascii="Times New Roman" w:eastAsia="Times New Roman" w:hAnsi="Times New Roman" w:cs="Times New Roman"/>
+          <w:color w:val="222222"/>
+          <w:shd w:val="clear" w:color="auto" w:fill="FFFFFF"/>
+        </w:rPr>
+        <w:t xml:space="preserve"> 2015).</w:t>
       </w:r>
       <w:r>
         <w:rPr>
@@ -7194,13 +8988,23 @@
           <w:color w:val="auto"/>
         </w:rPr>
       </w:pPr>
-      <w:r>
-        <w:rPr>
-          <w:rFonts w:ascii="Times New Roman" w:eastAsia="Times New Roman" w:hAnsi="Times New Roman" w:cs="Times New Roman"/>
-          <w:color w:val="222222"/>
-          <w:shd w:val="clear" w:color="auto" w:fill="FFFFFF"/>
-        </w:rPr>
-        <w:t xml:space="preserve">Viswanadhan, K., </w:t>
+      <w:proofErr w:type="spellStart"/>
+      <w:r>
+        <w:rPr>
+          <w:rFonts w:ascii="Times New Roman" w:eastAsia="Times New Roman" w:hAnsi="Times New Roman" w:cs="Times New Roman"/>
+          <w:color w:val="222222"/>
+          <w:shd w:val="clear" w:color="auto" w:fill="FFFFFF"/>
+        </w:rPr>
+        <w:t>Viswanadhan</w:t>
+      </w:r>
+      <w:proofErr w:type="spellEnd"/>
+      <w:r>
+        <w:rPr>
+          <w:rFonts w:ascii="Times New Roman" w:eastAsia="Times New Roman" w:hAnsi="Times New Roman" w:cs="Times New Roman"/>
+          <w:color w:val="222222"/>
+          <w:shd w:val="clear" w:color="auto" w:fill="FFFFFF"/>
+        </w:rPr>
+        <w:t xml:space="preserve">, K., </w:t>
       </w:r>
       <w:r>
         <w:rPr>
@@ -7217,7 +9021,25 @@
           <w:color w:val="222222"/>
           <w:shd w:val="clear" w:color="auto" w:fill="FFFFFF"/>
         </w:rPr>
-        <w:t>, &amp; Warman, D. W. (August, 2015).</w:t>
+        <w:t>, &amp; Warman, D. W. (</w:t>
+      </w:r>
+      <w:proofErr w:type="gramStart"/>
+      <w:r>
+        <w:rPr>
+          <w:rFonts w:ascii="Times New Roman" w:eastAsia="Times New Roman" w:hAnsi="Times New Roman" w:cs="Times New Roman"/>
+          <w:color w:val="222222"/>
+          <w:shd w:val="clear" w:color="auto" w:fill="FFFFFF"/>
+        </w:rPr>
+        <w:t>August,</w:t>
+      </w:r>
+      <w:proofErr w:type="gramEnd"/>
+      <w:r>
+        <w:rPr>
+          <w:rFonts w:ascii="Times New Roman" w:eastAsia="Times New Roman" w:hAnsi="Times New Roman" w:cs="Times New Roman"/>
+          <w:color w:val="222222"/>
+          <w:shd w:val="clear" w:color="auto" w:fill="FFFFFF"/>
+        </w:rPr>
+        <w:t xml:space="preserve"> 2015).</w:t>
       </w:r>
       <w:r>
         <w:rPr>
@@ -7279,7 +9101,25 @@
           <w:color w:val="222222"/>
           <w:shd w:val="clear" w:color="auto" w:fill="FFFFFF"/>
         </w:rPr>
-        <w:t>, Lysaker, P. H., &amp; Warman, D. W. (November, 2014).</w:t>
+        <w:t>, Lysaker, P. H., &amp; Warman, D. W. (</w:t>
+      </w:r>
+      <w:proofErr w:type="gramStart"/>
+      <w:r>
+        <w:rPr>
+          <w:rFonts w:ascii="Times New Roman" w:eastAsia="Times New Roman" w:hAnsi="Times New Roman" w:cs="Times New Roman"/>
+          <w:color w:val="222222"/>
+          <w:shd w:val="clear" w:color="auto" w:fill="FFFFFF"/>
+        </w:rPr>
+        <w:t>November,</w:t>
+      </w:r>
+      <w:proofErr w:type="gramEnd"/>
+      <w:r>
+        <w:rPr>
+          <w:rFonts w:ascii="Times New Roman" w:eastAsia="Times New Roman" w:hAnsi="Times New Roman" w:cs="Times New Roman"/>
+          <w:color w:val="222222"/>
+          <w:shd w:val="clear" w:color="auto" w:fill="FFFFFF"/>
+        </w:rPr>
+        <w:t xml:space="preserve"> 2014).</w:t>
       </w:r>
       <w:r>
         <w:rPr>
@@ -7340,7 +9180,39 @@
           <w:rFonts w:ascii="Times New Roman" w:eastAsia="Times New Roman" w:hAnsi="Times New Roman" w:cs="Times New Roman"/>
           <w:color w:val="222222"/>
         </w:rPr>
-        <w:t>, Viswanadhan, K., Lysaker, P. H., &amp; Warman, D. W. (November, 2014). </w:t>
+        <w:t xml:space="preserve">, </w:t>
+      </w:r>
+      <w:proofErr w:type="spellStart"/>
+      <w:r>
+        <w:rPr>
+          <w:rFonts w:ascii="Times New Roman" w:eastAsia="Times New Roman" w:hAnsi="Times New Roman" w:cs="Times New Roman"/>
+          <w:color w:val="222222"/>
+        </w:rPr>
+        <w:t>Viswanadhan</w:t>
+      </w:r>
+      <w:proofErr w:type="spellEnd"/>
+      <w:r>
+        <w:rPr>
+          <w:rFonts w:ascii="Times New Roman" w:eastAsia="Times New Roman" w:hAnsi="Times New Roman" w:cs="Times New Roman"/>
+          <w:color w:val="222222"/>
+        </w:rPr>
+        <w:t>, K., Lysaker, P. H., &amp; Warman, D. W. (</w:t>
+      </w:r>
+      <w:proofErr w:type="gramStart"/>
+      <w:r>
+        <w:rPr>
+          <w:rFonts w:ascii="Times New Roman" w:eastAsia="Times New Roman" w:hAnsi="Times New Roman" w:cs="Times New Roman"/>
+          <w:color w:val="222222"/>
+        </w:rPr>
+        <w:t>November,</w:t>
+      </w:r>
+      <w:proofErr w:type="gramEnd"/>
+      <w:r>
+        <w:rPr>
+          <w:rFonts w:ascii="Times New Roman" w:eastAsia="Times New Roman" w:hAnsi="Times New Roman" w:cs="Times New Roman"/>
+          <w:color w:val="222222"/>
+        </w:rPr>
+        <w:t xml:space="preserve"> 2014). </w:t>
       </w:r>
       <w:r>
         <w:rPr>
@@ -7631,13 +9503,23 @@
         </w:rPr>
         <w:tab/>
       </w:r>
-      <w:r>
-        <w:rPr>
-          <w:rFonts w:ascii="Times New Roman" w:eastAsia="Times New Roman" w:hAnsi="Times New Roman" w:cs="Times New Roman"/>
-          <w:bCs/>
-          <w:u w:val="single"/>
-        </w:rPr>
-        <w:t>Roudebush VA Medical Center</w:t>
+      <w:proofErr w:type="spellStart"/>
+      <w:r>
+        <w:rPr>
+          <w:rFonts w:ascii="Times New Roman" w:eastAsia="Times New Roman" w:hAnsi="Times New Roman" w:cs="Times New Roman"/>
+          <w:bCs/>
+          <w:u w:val="single"/>
+        </w:rPr>
+        <w:t>Roudebush</w:t>
+      </w:r>
+      <w:proofErr w:type="spellEnd"/>
+      <w:r>
+        <w:rPr>
+          <w:rFonts w:ascii="Times New Roman" w:eastAsia="Times New Roman" w:hAnsi="Times New Roman" w:cs="Times New Roman"/>
+          <w:bCs/>
+          <w:u w:val="single"/>
+        </w:rPr>
+        <w:t xml:space="preserve"> VA Medical Center</w:t>
       </w:r>
       <w:r>
         <w:rPr>
@@ -8039,18 +9921,41 @@
         </w:rPr>
         <w:tab/>
       </w:r>
-      <w:r>
-        <w:rPr>
-          <w:rFonts w:ascii="Times New Roman" w:eastAsia="Times New Roman" w:hAnsi="Times New Roman" w:cs="Times New Roman"/>
-          <w:u w:val="single"/>
-        </w:rPr>
-        <w:t>Roudebush VA Medical Center, Indiana University School of Medicine</w:t>
-      </w:r>
-      <w:r>
-        <w:rPr>
-          <w:rFonts w:ascii="Times New Roman" w:eastAsia="Times New Roman" w:hAnsi="Times New Roman" w:cs="Times New Roman"/>
-        </w:rPr>
-        <w:t>, Dr. Alexander Niculescu, Laboratory of Neurophenomics, Indianapolis, Indiana</w:t>
+      <w:proofErr w:type="spellStart"/>
+      <w:r>
+        <w:rPr>
+          <w:rFonts w:ascii="Times New Roman" w:eastAsia="Times New Roman" w:hAnsi="Times New Roman" w:cs="Times New Roman"/>
+          <w:u w:val="single"/>
+        </w:rPr>
+        <w:t>Roudebush</w:t>
+      </w:r>
+      <w:proofErr w:type="spellEnd"/>
+      <w:r>
+        <w:rPr>
+          <w:rFonts w:ascii="Times New Roman" w:eastAsia="Times New Roman" w:hAnsi="Times New Roman" w:cs="Times New Roman"/>
+          <w:u w:val="single"/>
+        </w:rPr>
+        <w:t xml:space="preserve"> VA Medical Center, Indiana University School of Medicine</w:t>
+      </w:r>
+      <w:r>
+        <w:rPr>
+          <w:rFonts w:ascii="Times New Roman" w:eastAsia="Times New Roman" w:hAnsi="Times New Roman" w:cs="Times New Roman"/>
+        </w:rPr>
+        <w:t xml:space="preserve">, Dr. Alexander Niculescu, Laboratory of </w:t>
+      </w:r>
+      <w:proofErr w:type="spellStart"/>
+      <w:r>
+        <w:rPr>
+          <w:rFonts w:ascii="Times New Roman" w:eastAsia="Times New Roman" w:hAnsi="Times New Roman" w:cs="Times New Roman"/>
+        </w:rPr>
+        <w:t>Neurophenomics</w:t>
+      </w:r>
+      <w:proofErr w:type="spellEnd"/>
+      <w:r>
+        <w:rPr>
+          <w:rFonts w:ascii="Times New Roman" w:eastAsia="Times New Roman" w:hAnsi="Times New Roman" w:cs="Times New Roman"/>
+        </w:rPr>
+        <w:t>, Indianapolis, Indiana</w:t>
       </w:r>
     </w:p>
     <w:p>
@@ -8123,7 +10028,25 @@
           <w:bCs/>
           <w:u w:val="single"/>
         </w:rPr>
-        <w:t xml:space="preserve"> Roudebush VA Medical Center</w:t>
+        <w:t xml:space="preserve"> </w:t>
+      </w:r>
+      <w:proofErr w:type="spellStart"/>
+      <w:r>
+        <w:rPr>
+          <w:rFonts w:ascii="Times New Roman" w:eastAsia="Times New Roman" w:hAnsi="Times New Roman" w:cs="Times New Roman"/>
+          <w:bCs/>
+          <w:u w:val="single"/>
+        </w:rPr>
+        <w:t>Roudebush</w:t>
+      </w:r>
+      <w:proofErr w:type="spellEnd"/>
+      <w:r>
+        <w:rPr>
+          <w:rFonts w:ascii="Times New Roman" w:eastAsia="Times New Roman" w:hAnsi="Times New Roman" w:cs="Times New Roman"/>
+          <w:bCs/>
+          <w:u w:val="single"/>
+        </w:rPr>
+        <w:t xml:space="preserve"> VA Medical Center</w:t>
       </w:r>
       <w:r>
         <w:rPr>
@@ -8180,48 +10103,6 @@
         </w:rPr>
         <w:t>Dr. Marsha Linehan, Seattle, WA</w:t>
       </w:r>
-    </w:p>
-    <w:p>
-      <w:pPr>
-        <w:tabs>
-          <w:tab w:val="left" w:pos="2160"/>
-        </w:tabs>
-        <w:spacing w:line="240" w:lineRule="auto"/>
-        <w:rPr>
-          <w:rFonts w:ascii="Times New Roman" w:eastAsia="Times New Roman" w:hAnsi="Times New Roman" w:cs="Times New Roman"/>
-          <w:b/>
-          <w:bCs/>
-          <w:u w:val="single"/>
-        </w:rPr>
-      </w:pPr>
-    </w:p>
-    <w:p>
-      <w:pPr>
-        <w:tabs>
-          <w:tab w:val="left" w:pos="2160"/>
-        </w:tabs>
-        <w:spacing w:line="240" w:lineRule="auto"/>
-        <w:rPr>
-          <w:rFonts w:ascii="Times New Roman" w:eastAsia="Times New Roman" w:hAnsi="Times New Roman" w:cs="Times New Roman"/>
-          <w:b/>
-          <w:bCs/>
-          <w:u w:val="single"/>
-        </w:rPr>
-      </w:pPr>
-    </w:p>
-    <w:p>
-      <w:pPr>
-        <w:tabs>
-          <w:tab w:val="left" w:pos="2160"/>
-        </w:tabs>
-        <w:spacing w:line="240" w:lineRule="auto"/>
-        <w:rPr>
-          <w:rFonts w:ascii="Times New Roman" w:eastAsia="Times New Roman" w:hAnsi="Times New Roman" w:cs="Times New Roman"/>
-          <w:b/>
-          <w:bCs/>
-          <w:u w:val="single"/>
-        </w:rPr>
-      </w:pPr>
     </w:p>
     <w:p>
       <w:pPr>
@@ -9366,7 +11247,25 @@
                 <w:i/>
                 <w:iCs/>
               </w:rPr>
-              <w:t>Cognitive Behaviour Therapy</w:t>
+              <w:t xml:space="preserve">Cognitive </w:t>
+            </w:r>
+            <w:proofErr w:type="spellStart"/>
+            <w:r>
+              <w:rPr>
+                <w:rFonts w:ascii="Times New Roman" w:eastAsia="Times New Roman" w:hAnsi="Times New Roman" w:cs="Times New Roman"/>
+                <w:i/>
+                <w:iCs/>
+              </w:rPr>
+              <w:t>Behaviour</w:t>
+            </w:r>
+            <w:proofErr w:type="spellEnd"/>
+            <w:r>
+              <w:rPr>
+                <w:rFonts w:ascii="Times New Roman" w:eastAsia="Times New Roman" w:hAnsi="Times New Roman" w:cs="Times New Roman"/>
+                <w:i/>
+                <w:iCs/>
+              </w:rPr>
+              <w:t xml:space="preserve"> Therapy</w:t>
             </w:r>
           </w:p>
           <w:p>
@@ -9444,14 +11343,34 @@
                 <w:iCs/>
               </w:rPr>
             </w:pPr>
+            <w:proofErr w:type="spellStart"/>
             <w:r>
               <w:rPr>
                 <w:rFonts w:ascii="Times New Roman" w:eastAsia="Times New Roman" w:hAnsi="Times New Roman" w:cs="Times New Roman"/>
                 <w:i/>
                 <w:iCs/>
               </w:rPr>
-              <w:t>Psychiatria Danubina</w:t>
+              <w:t>Psychiatria</w:t>
             </w:r>
+            <w:proofErr w:type="spellEnd"/>
+            <w:r>
+              <w:rPr>
+                <w:rFonts w:ascii="Times New Roman" w:eastAsia="Times New Roman" w:hAnsi="Times New Roman" w:cs="Times New Roman"/>
+                <w:i/>
+                <w:iCs/>
+              </w:rPr>
+              <w:t xml:space="preserve"> </w:t>
+            </w:r>
+            <w:proofErr w:type="spellStart"/>
+            <w:r>
+              <w:rPr>
+                <w:rFonts w:ascii="Times New Roman" w:eastAsia="Times New Roman" w:hAnsi="Times New Roman" w:cs="Times New Roman"/>
+                <w:i/>
+                <w:iCs/>
+              </w:rPr>
+              <w:t>Danubina</w:t>
+            </w:r>
+            <w:proofErr w:type="spellEnd"/>
           </w:p>
           <w:p>
             <w:pPr>
@@ -9737,13 +11656,13 @@
     <w:p>
       <w:pPr>
         <w:tabs>
-          <w:tab w:val="left" w:pos="1350"/>
+          <w:tab w:val="left" w:pos="2070"/>
         </w:tabs>
         <w:spacing w:line="240" w:lineRule="auto"/>
         <w:rPr>
-          <w:rFonts w:ascii="Times New Roman" w:eastAsia="Times New Roman" w:hAnsi="Times New Roman" w:cs="Times New Roman"/>
-          <w:b/>
-          <w:bCs/>
+          <w:rFonts w:ascii="Times New Roman" w:hAnsi="Times New Roman"/>
+          <w:b/>
+          <w:u w:val="single"/>
         </w:rPr>
       </w:pPr>
     </w:p>
@@ -9936,7 +11855,6 @@
       <w:r>
         <w:rPr>
           <w:rFonts w:ascii="Times New Roman" w:eastAsia="Times New Roman" w:hAnsi="Times New Roman" w:cs="Times New Roman"/>
-          <w:lang w:val="fr-FR"/>
         </w:rPr>
         <w:tab/>
       </w:r>

</xml_diff>

<commit_message>
edit resume for date
</commit_message>
<xml_diff>
--- a/cv/phalen-website-cv.docx
+++ b/cv/phalen-website-cv.docx
@@ -328,8 +328,16 @@
           <w:rFonts w:ascii="Times New Roman" w:eastAsia="Times New Roman" w:hAnsi="Times New Roman" w:cs="Times New Roman"/>
         </w:rPr>
         <w:tab/>
-        <w:t>Thesis advisor: Dr. Mark Hinchliff</w:t>
-      </w:r>
+        <w:t xml:space="preserve">Thesis advisor: Dr. Mark </w:t>
+      </w:r>
+      <w:proofErr w:type="spellStart"/>
+      <w:r>
+        <w:rPr>
+          <w:rFonts w:ascii="Times New Roman" w:eastAsia="Times New Roman" w:hAnsi="Times New Roman" w:cs="Times New Roman"/>
+        </w:rPr>
+        <w:t>Hinchliff</w:t>
+      </w:r>
+      <w:proofErr w:type="spellEnd"/>
     </w:p>
     <w:p>
       <w:pPr>
@@ -924,12 +932,21 @@
         </w:rPr>
         <w:tab/>
       </w:r>
-      <w:r>
-        <w:rPr>
-          <w:rFonts w:ascii="Times New Roman" w:eastAsia="Times New Roman" w:hAnsi="Times New Roman" w:cs="Times New Roman"/>
-          <w:b/>
-        </w:rPr>
-        <w:t>Javascript/HTML/CSS</w:t>
+      <w:proofErr w:type="spellStart"/>
+      <w:r>
+        <w:rPr>
+          <w:rFonts w:ascii="Times New Roman" w:eastAsia="Times New Roman" w:hAnsi="Times New Roman" w:cs="Times New Roman"/>
+          <w:b/>
+        </w:rPr>
+        <w:t>Javascript</w:t>
+      </w:r>
+      <w:proofErr w:type="spellEnd"/>
+      <w:r>
+        <w:rPr>
+          <w:rFonts w:ascii="Times New Roman" w:eastAsia="Times New Roman" w:hAnsi="Times New Roman" w:cs="Times New Roman"/>
+          <w:b/>
+        </w:rPr>
+        <w:t>/HTML/CSS</w:t>
       </w:r>
     </w:p>
     <w:p>
@@ -1561,13 +1578,29 @@
           <w:rFonts w:ascii="Times New Roman" w:eastAsia="Times New Roman" w:hAnsi="Times New Roman" w:cs="Times New Roman"/>
           <w:color w:val="auto"/>
         </w:rPr>
-        <w:t xml:space="preserve"> Bhairo,</w:t>
-      </w:r>
+        <w:t xml:space="preserve"> </w:t>
+      </w:r>
+      <w:proofErr w:type="spellStart"/>
       <w:r>
         <w:rPr>
           <w:rFonts w:ascii="Times New Roman" w:eastAsia="Times New Roman" w:hAnsi="Times New Roman" w:cs="Times New Roman"/>
           <w:color w:val="auto"/>
         </w:rPr>
+        <w:t>Bhairo</w:t>
+      </w:r>
+      <w:proofErr w:type="spellEnd"/>
+      <w:r>
+        <w:rPr>
+          <w:rFonts w:ascii="Times New Roman" w:eastAsia="Times New Roman" w:hAnsi="Times New Roman" w:cs="Times New Roman"/>
+          <w:color w:val="auto"/>
+        </w:rPr>
+        <w:t>,</w:t>
+      </w:r>
+      <w:r>
+        <w:rPr>
+          <w:rFonts w:ascii="Times New Roman" w:eastAsia="Times New Roman" w:hAnsi="Times New Roman" w:cs="Times New Roman"/>
+          <w:color w:val="auto"/>
+        </w:rPr>
         <w:t xml:space="preserve"> S.,</w:t>
       </w:r>
       <w:r>
@@ -1575,7 +1608,23 @@
           <w:rFonts w:ascii="Times New Roman" w:eastAsia="Times New Roman" w:hAnsi="Times New Roman" w:cs="Times New Roman"/>
           <w:color w:val="auto"/>
         </w:rPr>
-        <w:t xml:space="preserve"> Voegtline,</w:t>
+        <w:t xml:space="preserve"> </w:t>
+      </w:r>
+      <w:proofErr w:type="spellStart"/>
+      <w:r>
+        <w:rPr>
+          <w:rFonts w:ascii="Times New Roman" w:eastAsia="Times New Roman" w:hAnsi="Times New Roman" w:cs="Times New Roman"/>
+          <w:color w:val="auto"/>
+        </w:rPr>
+        <w:t>Voegtline</w:t>
+      </w:r>
+      <w:proofErr w:type="spellEnd"/>
+      <w:r>
+        <w:rPr>
+          <w:rFonts w:ascii="Times New Roman" w:eastAsia="Times New Roman" w:hAnsi="Times New Roman" w:cs="Times New Roman"/>
+          <w:color w:val="auto"/>
+        </w:rPr>
+        <w:t>,</w:t>
       </w:r>
       <w:r>
         <w:rPr>
@@ -1697,7 +1746,23 @@
           <w:rFonts w:ascii="Times New Roman" w:eastAsia="Times New Roman" w:hAnsi="Times New Roman" w:cs="Times New Roman"/>
           <w:color w:val="auto"/>
         </w:rPr>
-        <w:t xml:space="preserve">Jones, N., Atterbury, K., Byrne, L., Carras, M., Hansen, M., &amp; </w:t>
+        <w:t xml:space="preserve">Jones, N., Atterbury, K., Byrne, L., </w:t>
+      </w:r>
+      <w:proofErr w:type="spellStart"/>
+      <w:r>
+        <w:rPr>
+          <w:rFonts w:ascii="Times New Roman" w:eastAsia="Times New Roman" w:hAnsi="Times New Roman" w:cs="Times New Roman"/>
+          <w:color w:val="auto"/>
+        </w:rPr>
+        <w:t>Carras</w:t>
+      </w:r>
+      <w:proofErr w:type="spellEnd"/>
+      <w:r>
+        <w:rPr>
+          <w:rFonts w:ascii="Times New Roman" w:eastAsia="Times New Roman" w:hAnsi="Times New Roman" w:cs="Times New Roman"/>
+          <w:color w:val="auto"/>
+        </w:rPr>
+        <w:t xml:space="preserve">, M., Hansen, M., &amp; </w:t>
       </w:r>
       <w:r>
         <w:rPr>
@@ -1785,12 +1850,14 @@
           <w:rFonts w:ascii="Times New Roman" w:hAnsi="Times New Roman" w:cs="Times New Roman"/>
         </w:rPr>
       </w:pPr>
+      <w:proofErr w:type="spellStart"/>
       <w:r>
         <w:rPr>
           <w:rFonts w:ascii="Times New Roman" w:hAnsi="Times New Roman" w:cs="Times New Roman"/>
         </w:rPr>
         <w:t>Kivisto</w:t>
       </w:r>
+      <w:proofErr w:type="spellEnd"/>
       <w:r>
         <w:rPr>
           <w:rFonts w:ascii="Times New Roman" w:hAnsi="Times New Roman" w:cs="Times New Roman"/>
@@ -1803,11 +1870,19 @@
         </w:rPr>
         <w:t xml:space="preserve"> A. J., </w:t>
       </w:r>
-      <w:r>
-        <w:rPr>
-          <w:rFonts w:ascii="Times New Roman" w:hAnsi="Times New Roman" w:cs="Times New Roman"/>
-        </w:rPr>
-        <w:t xml:space="preserve">Kivisto, </w:t>
+      <w:proofErr w:type="spellStart"/>
+      <w:r>
+        <w:rPr>
+          <w:rFonts w:ascii="Times New Roman" w:hAnsi="Times New Roman" w:cs="Times New Roman"/>
+        </w:rPr>
+        <w:t>Kivisto</w:t>
+      </w:r>
+      <w:proofErr w:type="spellEnd"/>
+      <w:r>
+        <w:rPr>
+          <w:rFonts w:ascii="Times New Roman" w:hAnsi="Times New Roman" w:cs="Times New Roman"/>
+        </w:rPr>
+        <w:t xml:space="preserve">, </w:t>
       </w:r>
       <w:r>
         <w:rPr>
@@ -1815,11 +1890,19 @@
         </w:rPr>
         <w:t xml:space="preserve">K. L., </w:t>
       </w:r>
-      <w:r>
-        <w:rPr>
-          <w:rFonts w:ascii="Times New Roman" w:hAnsi="Times New Roman" w:cs="Times New Roman"/>
-        </w:rPr>
-        <w:t xml:space="preserve">Gurnell, </w:t>
+      <w:proofErr w:type="spellStart"/>
+      <w:r>
+        <w:rPr>
+          <w:rFonts w:ascii="Times New Roman" w:hAnsi="Times New Roman" w:cs="Times New Roman"/>
+        </w:rPr>
+        <w:t>Gurnell</w:t>
+      </w:r>
+      <w:proofErr w:type="spellEnd"/>
+      <w:r>
+        <w:rPr>
+          <w:rFonts w:ascii="Times New Roman" w:hAnsi="Times New Roman" w:cs="Times New Roman"/>
+        </w:rPr>
+        <w:t xml:space="preserve">, </w:t>
       </w:r>
       <w:r>
         <w:rPr>
@@ -1945,11 +2028,47 @@
         </w:rPr>
         <w:t xml:space="preserve">, Millman, Z., </w:t>
       </w:r>
-      <w:r>
-        <w:rPr>
-          <w:rFonts w:ascii="Times New Roman" w:hAnsi="Times New Roman" w:cs="Times New Roman"/>
-        </w:rPr>
-        <w:t>Rakhshan Rouhakhtar, P., Andorko, N., Reeves, G., &amp; Schiffman, J.</w:t>
+      <w:proofErr w:type="spellStart"/>
+      <w:r>
+        <w:rPr>
+          <w:rFonts w:ascii="Times New Roman" w:hAnsi="Times New Roman" w:cs="Times New Roman"/>
+        </w:rPr>
+        <w:t>Rakhshan</w:t>
+      </w:r>
+      <w:proofErr w:type="spellEnd"/>
+      <w:r>
+        <w:rPr>
+          <w:rFonts w:ascii="Times New Roman" w:hAnsi="Times New Roman" w:cs="Times New Roman"/>
+        </w:rPr>
+        <w:t xml:space="preserve"> </w:t>
+      </w:r>
+      <w:proofErr w:type="spellStart"/>
+      <w:r>
+        <w:rPr>
+          <w:rFonts w:ascii="Times New Roman" w:hAnsi="Times New Roman" w:cs="Times New Roman"/>
+        </w:rPr>
+        <w:t>Rouhakhtar</w:t>
+      </w:r>
+      <w:proofErr w:type="spellEnd"/>
+      <w:r>
+        <w:rPr>
+          <w:rFonts w:ascii="Times New Roman" w:hAnsi="Times New Roman" w:cs="Times New Roman"/>
+        </w:rPr>
+        <w:t xml:space="preserve">, P., </w:t>
+      </w:r>
+      <w:proofErr w:type="spellStart"/>
+      <w:r>
+        <w:rPr>
+          <w:rFonts w:ascii="Times New Roman" w:hAnsi="Times New Roman" w:cs="Times New Roman"/>
+        </w:rPr>
+        <w:t>Andorko</w:t>
+      </w:r>
+      <w:proofErr w:type="spellEnd"/>
+      <w:r>
+        <w:rPr>
+          <w:rFonts w:ascii="Times New Roman" w:hAnsi="Times New Roman" w:cs="Times New Roman"/>
+        </w:rPr>
+        <w:t>, N., Reeves, G., &amp; Schiffman, J.</w:t>
       </w:r>
       <w:r>
         <w:rPr>
@@ -2020,11 +2139,47 @@
           <w:rFonts w:ascii="Times New Roman" w:hAnsi="Times New Roman" w:cs="Times New Roman"/>
         </w:rPr>
       </w:pPr>
-      <w:r>
-        <w:rPr>
-          <w:rFonts w:ascii="Times New Roman" w:hAnsi="Times New Roman" w:cs="Times New Roman"/>
-        </w:rPr>
-        <w:t xml:space="preserve">Muralidharan, A., Peeples, A.D., Hack, S.M., Fortuna, K.L., Klingaman, E.A., Stahl, N.F., </w:t>
+      <w:proofErr w:type="spellStart"/>
+      <w:r>
+        <w:rPr>
+          <w:rFonts w:ascii="Times New Roman" w:hAnsi="Times New Roman" w:cs="Times New Roman"/>
+        </w:rPr>
+        <w:t>Muralidharan</w:t>
+      </w:r>
+      <w:proofErr w:type="spellEnd"/>
+      <w:r>
+        <w:rPr>
+          <w:rFonts w:ascii="Times New Roman" w:hAnsi="Times New Roman" w:cs="Times New Roman"/>
+        </w:rPr>
+        <w:t xml:space="preserve">, A., </w:t>
+      </w:r>
+      <w:proofErr w:type="spellStart"/>
+      <w:r>
+        <w:rPr>
+          <w:rFonts w:ascii="Times New Roman" w:hAnsi="Times New Roman" w:cs="Times New Roman"/>
+        </w:rPr>
+        <w:t>Peeples</w:t>
+      </w:r>
+      <w:proofErr w:type="spellEnd"/>
+      <w:r>
+        <w:rPr>
+          <w:rFonts w:ascii="Times New Roman" w:hAnsi="Times New Roman" w:cs="Times New Roman"/>
+        </w:rPr>
+        <w:t xml:space="preserve">, A.D., Hack, S.M., Fortuna, K.L., </w:t>
+      </w:r>
+      <w:proofErr w:type="spellStart"/>
+      <w:r>
+        <w:rPr>
+          <w:rFonts w:ascii="Times New Roman" w:hAnsi="Times New Roman" w:cs="Times New Roman"/>
+        </w:rPr>
+        <w:t>Klingaman</w:t>
+      </w:r>
+      <w:proofErr w:type="spellEnd"/>
+      <w:r>
+        <w:rPr>
+          <w:rFonts w:ascii="Times New Roman" w:hAnsi="Times New Roman" w:cs="Times New Roman"/>
+        </w:rPr>
+        <w:t xml:space="preserve">, E.A., Stahl, N.F., </w:t>
       </w:r>
       <w:r>
         <w:rPr>
@@ -2034,11 +2189,19 @@
         </w:rPr>
         <w:t xml:space="preserve">Phalen, P., </w:t>
       </w:r>
-      <w:r>
-        <w:rPr>
-          <w:rFonts w:ascii="Times New Roman" w:hAnsi="Times New Roman" w:cs="Times New Roman"/>
-        </w:rPr>
-        <w:t xml:space="preserve">Lucksted, A., </w:t>
+      <w:proofErr w:type="spellStart"/>
+      <w:r>
+        <w:rPr>
+          <w:rFonts w:ascii="Times New Roman" w:hAnsi="Times New Roman" w:cs="Times New Roman"/>
+        </w:rPr>
+        <w:t>Lucksted</w:t>
+      </w:r>
+      <w:proofErr w:type="spellEnd"/>
+      <w:r>
+        <w:rPr>
+          <w:rFonts w:ascii="Times New Roman" w:hAnsi="Times New Roman" w:cs="Times New Roman"/>
+        </w:rPr>
+        <w:t xml:space="preserve">, A., </w:t>
       </w:r>
       <w:r>
         <w:rPr>
@@ -2141,13 +2304,35 @@
         <w:rPr>
           <w:rFonts w:ascii="Times New Roman" w:hAnsi="Times New Roman" w:cs="Times New Roman"/>
         </w:rPr>
-        <w:t xml:space="preserve">, Jahn, D., Wastler, H., Bennett, M., </w:t>
-      </w:r>
-      <w:r>
-        <w:rPr>
-          <w:rFonts w:ascii="Times New Roman" w:hAnsi="Times New Roman" w:cs="Times New Roman"/>
-        </w:rPr>
-        <w:t>Ghahramanlou-Holloway</w:t>
+        <w:t xml:space="preserve">, Jahn, D., </w:t>
+      </w:r>
+      <w:proofErr w:type="spellStart"/>
+      <w:r>
+        <w:rPr>
+          <w:rFonts w:ascii="Times New Roman" w:hAnsi="Times New Roman" w:cs="Times New Roman"/>
+        </w:rPr>
+        <w:t>Wastler</w:t>
+      </w:r>
+      <w:proofErr w:type="spellEnd"/>
+      <w:r>
+        <w:rPr>
+          <w:rFonts w:ascii="Times New Roman" w:hAnsi="Times New Roman" w:cs="Times New Roman"/>
+        </w:rPr>
+        <w:t xml:space="preserve">, H., Bennett, M., </w:t>
+      </w:r>
+      <w:proofErr w:type="spellStart"/>
+      <w:r>
+        <w:rPr>
+          <w:rFonts w:ascii="Times New Roman" w:hAnsi="Times New Roman" w:cs="Times New Roman"/>
+        </w:rPr>
+        <w:t>Ghahramanlou</w:t>
+      </w:r>
+      <w:proofErr w:type="spellEnd"/>
+      <w:r>
+        <w:rPr>
+          <w:rFonts w:ascii="Times New Roman" w:hAnsi="Times New Roman" w:cs="Times New Roman"/>
+        </w:rPr>
+        <w:t>-Holloway</w:t>
       </w:r>
       <w:r>
         <w:rPr>
@@ -2268,7 +2453,35 @@
         <w:rPr>
           <w:rFonts w:ascii="Times New Roman" w:hAnsi="Times New Roman" w:cs="Times New Roman"/>
         </w:rPr>
-        <w:t>, Bridgeford, E., Gant, L., Kivisto, A., Ray, B., &amp; Fitzgerald, S. (</w:t>
+        <w:t xml:space="preserve">, </w:t>
+      </w:r>
+      <w:proofErr w:type="spellStart"/>
+      <w:r>
+        <w:rPr>
+          <w:rFonts w:ascii="Times New Roman" w:hAnsi="Times New Roman" w:cs="Times New Roman"/>
+        </w:rPr>
+        <w:t>Bridgeford</w:t>
+      </w:r>
+      <w:proofErr w:type="spellEnd"/>
+      <w:r>
+        <w:rPr>
+          <w:rFonts w:ascii="Times New Roman" w:hAnsi="Times New Roman" w:cs="Times New Roman"/>
+        </w:rPr>
+        <w:t xml:space="preserve">, E., Gant, L., </w:t>
+      </w:r>
+      <w:proofErr w:type="spellStart"/>
+      <w:r>
+        <w:rPr>
+          <w:rFonts w:ascii="Times New Roman" w:hAnsi="Times New Roman" w:cs="Times New Roman"/>
+        </w:rPr>
+        <w:t>Kivisto</w:t>
+      </w:r>
+      <w:proofErr w:type="spellEnd"/>
+      <w:r>
+        <w:rPr>
+          <w:rFonts w:ascii="Times New Roman" w:hAnsi="Times New Roman" w:cs="Times New Roman"/>
+        </w:rPr>
+        <w:t>, A., Ray, B., &amp; Fitzgerald, S. (</w:t>
       </w:r>
       <w:r>
         <w:rPr>
@@ -2404,11 +2617,33 @@
           <w:rFonts w:ascii="Times New Roman" w:hAnsi="Times New Roman" w:cs="Times New Roman"/>
         </w:rPr>
       </w:pPr>
-      <w:r>
-        <w:rPr>
-          <w:rFonts w:ascii="Times New Roman" w:hAnsi="Times New Roman" w:cs="Times New Roman"/>
-        </w:rPr>
-        <w:t>Wastler, H., Lucksted, A.,</w:t>
+      <w:proofErr w:type="spellStart"/>
+      <w:r>
+        <w:rPr>
+          <w:rFonts w:ascii="Times New Roman" w:hAnsi="Times New Roman" w:cs="Times New Roman"/>
+        </w:rPr>
+        <w:t>Wastler</w:t>
+      </w:r>
+      <w:proofErr w:type="spellEnd"/>
+      <w:r>
+        <w:rPr>
+          <w:rFonts w:ascii="Times New Roman" w:hAnsi="Times New Roman" w:cs="Times New Roman"/>
+        </w:rPr>
+        <w:t xml:space="preserve">, H., </w:t>
+      </w:r>
+      <w:proofErr w:type="spellStart"/>
+      <w:r>
+        <w:rPr>
+          <w:rFonts w:ascii="Times New Roman" w:hAnsi="Times New Roman" w:cs="Times New Roman"/>
+        </w:rPr>
+        <w:t>Lucksted</w:t>
+      </w:r>
+      <w:proofErr w:type="spellEnd"/>
+      <w:r>
+        <w:rPr>
+          <w:rFonts w:ascii="Times New Roman" w:hAnsi="Times New Roman" w:cs="Times New Roman"/>
+        </w:rPr>
+        <w:t>, A.,</w:t>
       </w:r>
       <w:r>
         <w:rPr>
@@ -2422,7 +2657,21 @@
         <w:rPr>
           <w:rFonts w:ascii="Times New Roman" w:hAnsi="Times New Roman" w:cs="Times New Roman"/>
         </w:rPr>
-        <w:t>, &amp; Drapalski, A. (</w:t>
+        <w:t xml:space="preserve">, &amp; </w:t>
+      </w:r>
+      <w:proofErr w:type="spellStart"/>
+      <w:r>
+        <w:rPr>
+          <w:rFonts w:ascii="Times New Roman" w:hAnsi="Times New Roman" w:cs="Times New Roman"/>
+        </w:rPr>
+        <w:t>Drapalski</w:t>
+      </w:r>
+      <w:proofErr w:type="spellEnd"/>
+      <w:r>
+        <w:rPr>
+          <w:rFonts w:ascii="Times New Roman" w:hAnsi="Times New Roman" w:cs="Times New Roman"/>
+        </w:rPr>
+        <w:t>, A. (</w:t>
       </w:r>
       <w:r>
         <w:rPr>
@@ -2507,7 +2756,49 @@
         <w:rPr>
           <w:rFonts w:ascii="Times New Roman" w:hAnsi="Times New Roman" w:cs="Times New Roman"/>
         </w:rPr>
-        <w:t xml:space="preserve">Fischer, M. W., Dimaggio, G., Hochheiser, J., Vohs, J., </w:t>
+        <w:t xml:space="preserve">Fischer, M. W., </w:t>
+      </w:r>
+      <w:proofErr w:type="spellStart"/>
+      <w:r>
+        <w:rPr>
+          <w:rFonts w:ascii="Times New Roman" w:hAnsi="Times New Roman" w:cs="Times New Roman"/>
+        </w:rPr>
+        <w:t>Dimaggio</w:t>
+      </w:r>
+      <w:proofErr w:type="spellEnd"/>
+      <w:r>
+        <w:rPr>
+          <w:rFonts w:ascii="Times New Roman" w:hAnsi="Times New Roman" w:cs="Times New Roman"/>
+        </w:rPr>
+        <w:t xml:space="preserve">, G., </w:t>
+      </w:r>
+      <w:proofErr w:type="spellStart"/>
+      <w:r>
+        <w:rPr>
+          <w:rFonts w:ascii="Times New Roman" w:hAnsi="Times New Roman" w:cs="Times New Roman"/>
+        </w:rPr>
+        <w:t>Hochheiser</w:t>
+      </w:r>
+      <w:proofErr w:type="spellEnd"/>
+      <w:r>
+        <w:rPr>
+          <w:rFonts w:ascii="Times New Roman" w:hAnsi="Times New Roman" w:cs="Times New Roman"/>
+        </w:rPr>
+        <w:t xml:space="preserve">, J., </w:t>
+      </w:r>
+      <w:proofErr w:type="spellStart"/>
+      <w:r>
+        <w:rPr>
+          <w:rFonts w:ascii="Times New Roman" w:hAnsi="Times New Roman" w:cs="Times New Roman"/>
+        </w:rPr>
+        <w:t>Vohs</w:t>
+      </w:r>
+      <w:proofErr w:type="spellEnd"/>
+      <w:r>
+        <w:rPr>
+          <w:rFonts w:ascii="Times New Roman" w:hAnsi="Times New Roman" w:cs="Times New Roman"/>
+        </w:rPr>
+        <w:t xml:space="preserve">, J., </w:t>
       </w:r>
       <w:r>
         <w:rPr>
@@ -2609,7 +2900,35 @@
           <w:rFonts w:ascii="Times New Roman" w:hAnsi="Times New Roman" w:cs="Times New Roman"/>
         </w:rPr>
         <w:lastRenderedPageBreak/>
-        <w:t xml:space="preserve">Millman, Z.B., Rakhshan, P.J., DeVylder, J.E., Edmondson Smith, M., </w:t>
+        <w:t xml:space="preserve">Millman, Z.B., </w:t>
+      </w:r>
+      <w:proofErr w:type="spellStart"/>
+      <w:r>
+        <w:rPr>
+          <w:rFonts w:ascii="Times New Roman" w:hAnsi="Times New Roman" w:cs="Times New Roman"/>
+        </w:rPr>
+        <w:t>Rakhshan</w:t>
+      </w:r>
+      <w:proofErr w:type="spellEnd"/>
+      <w:r>
+        <w:rPr>
+          <w:rFonts w:ascii="Times New Roman" w:hAnsi="Times New Roman" w:cs="Times New Roman"/>
+        </w:rPr>
+        <w:t xml:space="preserve">, P.J., </w:t>
+      </w:r>
+      <w:proofErr w:type="spellStart"/>
+      <w:r>
+        <w:rPr>
+          <w:rFonts w:ascii="Times New Roman" w:hAnsi="Times New Roman" w:cs="Times New Roman"/>
+        </w:rPr>
+        <w:t>DeVylder</w:t>
+      </w:r>
+      <w:proofErr w:type="spellEnd"/>
+      <w:r>
+        <w:rPr>
+          <w:rFonts w:ascii="Times New Roman" w:hAnsi="Times New Roman" w:cs="Times New Roman"/>
+        </w:rPr>
+        <w:t xml:space="preserve">, J.E., Edmondson Smith, M., </w:t>
       </w:r>
       <w:r>
         <w:rPr>
@@ -2708,11 +3027,47 @@
         </w:rPr>
         <w:t xml:space="preserve"> Phalen, P., </w:t>
       </w:r>
-      <w:r>
-        <w:rPr>
-          <w:rFonts w:ascii="Times New Roman" w:hAnsi="Times New Roman" w:cs="Times New Roman"/>
-        </w:rPr>
-        <w:t>Rakhshan Rouhakhtar, P., Millman, Z., Bussell, K., Thompson, E., Demro, C., Roemer, C., Reeves, G., and Schiffman, J. (</w:t>
+      <w:proofErr w:type="spellStart"/>
+      <w:r>
+        <w:rPr>
+          <w:rFonts w:ascii="Times New Roman" w:hAnsi="Times New Roman" w:cs="Times New Roman"/>
+        </w:rPr>
+        <w:t>Rakhshan</w:t>
+      </w:r>
+      <w:proofErr w:type="spellEnd"/>
+      <w:r>
+        <w:rPr>
+          <w:rFonts w:ascii="Times New Roman" w:hAnsi="Times New Roman" w:cs="Times New Roman"/>
+        </w:rPr>
+        <w:t xml:space="preserve"> </w:t>
+      </w:r>
+      <w:proofErr w:type="spellStart"/>
+      <w:r>
+        <w:rPr>
+          <w:rFonts w:ascii="Times New Roman" w:hAnsi="Times New Roman" w:cs="Times New Roman"/>
+        </w:rPr>
+        <w:t>Rouhakhtar</w:t>
+      </w:r>
+      <w:proofErr w:type="spellEnd"/>
+      <w:r>
+        <w:rPr>
+          <w:rFonts w:ascii="Times New Roman" w:hAnsi="Times New Roman" w:cs="Times New Roman"/>
+        </w:rPr>
+        <w:t xml:space="preserve">, P., Millman, Z., Bussell, K., Thompson, E., </w:t>
+      </w:r>
+      <w:proofErr w:type="spellStart"/>
+      <w:r>
+        <w:rPr>
+          <w:rFonts w:ascii="Times New Roman" w:hAnsi="Times New Roman" w:cs="Times New Roman"/>
+        </w:rPr>
+        <w:t>Demro</w:t>
+      </w:r>
+      <w:proofErr w:type="spellEnd"/>
+      <w:r>
+        <w:rPr>
+          <w:rFonts w:ascii="Times New Roman" w:hAnsi="Times New Roman" w:cs="Times New Roman"/>
+        </w:rPr>
+        <w:t>, C., Roemer, C., Reeves, G., and Schiffman, J. (</w:t>
       </w:r>
       <w:r>
         <w:rPr>
@@ -2791,11 +3146,19 @@
           <w:iCs/>
         </w:rPr>
       </w:pPr>
-      <w:r>
-        <w:rPr>
-          <w:rFonts w:ascii="Times New Roman" w:hAnsi="Times New Roman" w:cs="Times New Roman"/>
-        </w:rPr>
-        <w:t>Kivisto, A., Magee, L.,</w:t>
+      <w:proofErr w:type="spellStart"/>
+      <w:r>
+        <w:rPr>
+          <w:rFonts w:ascii="Times New Roman" w:hAnsi="Times New Roman" w:cs="Times New Roman"/>
+        </w:rPr>
+        <w:t>Kivisto</w:t>
+      </w:r>
+      <w:proofErr w:type="spellEnd"/>
+      <w:r>
+        <w:rPr>
+          <w:rFonts w:ascii="Times New Roman" w:hAnsi="Times New Roman" w:cs="Times New Roman"/>
+        </w:rPr>
+        <w:t>, A., Magee, L.,</w:t>
       </w:r>
       <w:r>
         <w:rPr>
@@ -2912,7 +3275,55 @@
           <w:rFonts w:ascii="Times New Roman" w:hAnsi="Times New Roman" w:cs="Times New Roman"/>
           <w:color w:val="auto"/>
         </w:rPr>
-        <w:t xml:space="preserve"> Muralidharan, A., Travaglini, L., Bennett, M., Stahl, N., Brown, C., Hack, S., Klingaman, B., &amp; Goldberg, R. (2019). Predictors of Attendance in Health and Wellness Treatment Groups for People with Serious Mental Illness. </w:t>
+        <w:t xml:space="preserve"> </w:t>
+      </w:r>
+      <w:proofErr w:type="spellStart"/>
+      <w:r>
+        <w:rPr>
+          <w:rFonts w:ascii="Times New Roman" w:hAnsi="Times New Roman" w:cs="Times New Roman"/>
+          <w:color w:val="auto"/>
+        </w:rPr>
+        <w:t>Muralidharan</w:t>
+      </w:r>
+      <w:proofErr w:type="spellEnd"/>
+      <w:r>
+        <w:rPr>
+          <w:rFonts w:ascii="Times New Roman" w:hAnsi="Times New Roman" w:cs="Times New Roman"/>
+          <w:color w:val="auto"/>
+        </w:rPr>
+        <w:t xml:space="preserve">, A., </w:t>
+      </w:r>
+      <w:proofErr w:type="spellStart"/>
+      <w:r>
+        <w:rPr>
+          <w:rFonts w:ascii="Times New Roman" w:hAnsi="Times New Roman" w:cs="Times New Roman"/>
+          <w:color w:val="auto"/>
+        </w:rPr>
+        <w:t>Travaglini</w:t>
+      </w:r>
+      <w:proofErr w:type="spellEnd"/>
+      <w:r>
+        <w:rPr>
+          <w:rFonts w:ascii="Times New Roman" w:hAnsi="Times New Roman" w:cs="Times New Roman"/>
+          <w:color w:val="auto"/>
+        </w:rPr>
+        <w:t xml:space="preserve">, L., Bennett, M., Stahl, N., Brown, C., Hack, S., </w:t>
+      </w:r>
+      <w:proofErr w:type="spellStart"/>
+      <w:r>
+        <w:rPr>
+          <w:rFonts w:ascii="Times New Roman" w:hAnsi="Times New Roman" w:cs="Times New Roman"/>
+          <w:color w:val="auto"/>
+        </w:rPr>
+        <w:t>Klingaman</w:t>
+      </w:r>
+      <w:proofErr w:type="spellEnd"/>
+      <w:r>
+        <w:rPr>
+          <w:rFonts w:ascii="Times New Roman" w:hAnsi="Times New Roman" w:cs="Times New Roman"/>
+          <w:color w:val="auto"/>
+        </w:rPr>
+        <w:t xml:space="preserve">, B., &amp; Goldberg, R. (2019). Predictors of Attendance in Health and Wellness Treatment Groups for People with Serious Mental Illness. </w:t>
       </w:r>
       <w:r>
         <w:rPr>
@@ -2968,12 +3379,69 @@
         <w:ind w:left="720" w:hanging="720"/>
         <w:outlineLvl w:val="0"/>
       </w:pPr>
-      <w:r>
-        <w:rPr>
-          <w:rFonts w:ascii="Times New Roman" w:hAnsi="Times New Roman" w:cs="Times New Roman"/>
-          <w:bCs/>
-        </w:rPr>
-        <w:t xml:space="preserve">Rakhshan Rouhakhtar, P., Pitts, S., Millman, Z., Andorko, N., Redman, S., Wilson, C., Demro, C., </w:t>
+      <w:proofErr w:type="spellStart"/>
+      <w:r>
+        <w:rPr>
+          <w:rFonts w:ascii="Times New Roman" w:hAnsi="Times New Roman" w:cs="Times New Roman"/>
+          <w:bCs/>
+        </w:rPr>
+        <w:t>Rakhshan</w:t>
+      </w:r>
+      <w:proofErr w:type="spellEnd"/>
+      <w:r>
+        <w:rPr>
+          <w:rFonts w:ascii="Times New Roman" w:hAnsi="Times New Roman" w:cs="Times New Roman"/>
+          <w:bCs/>
+        </w:rPr>
+        <w:t xml:space="preserve"> </w:t>
+      </w:r>
+      <w:proofErr w:type="spellStart"/>
+      <w:r>
+        <w:rPr>
+          <w:rFonts w:ascii="Times New Roman" w:hAnsi="Times New Roman" w:cs="Times New Roman"/>
+          <w:bCs/>
+        </w:rPr>
+        <w:t>Rouhakhtar</w:t>
+      </w:r>
+      <w:proofErr w:type="spellEnd"/>
+      <w:r>
+        <w:rPr>
+          <w:rFonts w:ascii="Times New Roman" w:hAnsi="Times New Roman" w:cs="Times New Roman"/>
+          <w:bCs/>
+        </w:rPr>
+        <w:t xml:space="preserve">, P., Pitts, S., Millman, Z., </w:t>
+      </w:r>
+      <w:proofErr w:type="spellStart"/>
+      <w:r>
+        <w:rPr>
+          <w:rFonts w:ascii="Times New Roman" w:hAnsi="Times New Roman" w:cs="Times New Roman"/>
+          <w:bCs/>
+        </w:rPr>
+        <w:t>Andorko</w:t>
+      </w:r>
+      <w:proofErr w:type="spellEnd"/>
+      <w:r>
+        <w:rPr>
+          <w:rFonts w:ascii="Times New Roman" w:hAnsi="Times New Roman" w:cs="Times New Roman"/>
+          <w:bCs/>
+        </w:rPr>
+        <w:t xml:space="preserve">, N., Redman, S., Wilson, C., </w:t>
+      </w:r>
+      <w:proofErr w:type="spellStart"/>
+      <w:r>
+        <w:rPr>
+          <w:rFonts w:ascii="Times New Roman" w:hAnsi="Times New Roman" w:cs="Times New Roman"/>
+          <w:bCs/>
+        </w:rPr>
+        <w:t>Demro</w:t>
+      </w:r>
+      <w:proofErr w:type="spellEnd"/>
+      <w:r>
+        <w:rPr>
+          <w:rFonts w:ascii="Times New Roman" w:hAnsi="Times New Roman" w:cs="Times New Roman"/>
+          <w:bCs/>
+        </w:rPr>
+        <w:t xml:space="preserve">, C., </w:t>
       </w:r>
       <w:r>
         <w:rPr>
@@ -3042,7 +3510,39 @@
           <w:rFonts w:ascii="Times New Roman" w:hAnsi="Times New Roman" w:cs="Times New Roman"/>
           <w:bCs/>
         </w:rPr>
-        <w:t xml:space="preserve">., Warman, D., Martin, J., Lucksted, A., Drapalski, A., Jones, N., and Lysaker, P. (2019). Public understanding of different kinds of voice-hearing experiences: Causal beliefs, perceptions of mental illness, and stigma. </w:t>
+        <w:t xml:space="preserve">., Warman, D., Martin, J., </w:t>
+      </w:r>
+      <w:proofErr w:type="spellStart"/>
+      <w:r>
+        <w:rPr>
+          <w:rFonts w:ascii="Times New Roman" w:hAnsi="Times New Roman" w:cs="Times New Roman"/>
+          <w:bCs/>
+        </w:rPr>
+        <w:t>Lucksted</w:t>
+      </w:r>
+      <w:proofErr w:type="spellEnd"/>
+      <w:r>
+        <w:rPr>
+          <w:rFonts w:ascii="Times New Roman" w:hAnsi="Times New Roman" w:cs="Times New Roman"/>
+          <w:bCs/>
+        </w:rPr>
+        <w:t xml:space="preserve">, A., </w:t>
+      </w:r>
+      <w:proofErr w:type="spellStart"/>
+      <w:r>
+        <w:rPr>
+          <w:rFonts w:ascii="Times New Roman" w:hAnsi="Times New Roman" w:cs="Times New Roman"/>
+          <w:bCs/>
+        </w:rPr>
+        <w:t>Drapalski</w:t>
+      </w:r>
+      <w:proofErr w:type="spellEnd"/>
+      <w:r>
+        <w:rPr>
+          <w:rFonts w:ascii="Times New Roman" w:hAnsi="Times New Roman" w:cs="Times New Roman"/>
+          <w:bCs/>
+        </w:rPr>
+        <w:t xml:space="preserve">, A., Jones, N., and Lysaker, P. (2019). Public understanding of different kinds of voice-hearing experiences: Causal beliefs, perceptions of mental illness, and stigma. </w:t>
       </w:r>
       <w:r>
         <w:rPr>
@@ -3112,7 +3612,23 @@
           <w:rFonts w:ascii="Times New Roman" w:hAnsi="Times New Roman" w:cs="Times New Roman"/>
           <w:bCs/>
         </w:rPr>
-        <w:t xml:space="preserve">Niculescu, A., Le-Niculescu, H., Levey, D., Roseberry, K., Rogers, J., Kosary, K., Prabha, S., Jones, T., Judd, S., McCormick, M., Wessel, A., Williams, A., </w:t>
+        <w:t xml:space="preserve">Niculescu, A., Le-Niculescu, H., Levey, D., Roseberry, K., Rogers, J., </w:t>
+      </w:r>
+      <w:proofErr w:type="spellStart"/>
+      <w:r>
+        <w:rPr>
+          <w:rFonts w:ascii="Times New Roman" w:hAnsi="Times New Roman" w:cs="Times New Roman"/>
+          <w:bCs/>
+        </w:rPr>
+        <w:t>Kosary</w:t>
+      </w:r>
+      <w:proofErr w:type="spellEnd"/>
+      <w:r>
+        <w:rPr>
+          <w:rFonts w:ascii="Times New Roman" w:hAnsi="Times New Roman" w:cs="Times New Roman"/>
+          <w:bCs/>
+        </w:rPr>
+        <w:t xml:space="preserve">, K., Prabha, S., Jones, T., Judd, S., McCormick, M., Wessel, A., Williams, A., </w:t>
       </w:r>
       <w:r>
         <w:rPr>
@@ -3127,7 +3643,39 @@
           <w:rFonts w:ascii="Times New Roman" w:hAnsi="Times New Roman" w:cs="Times New Roman"/>
           <w:bCs/>
         </w:rPr>
-        <w:t xml:space="preserve">., Mamdani, F., Sequeira, A., and Kurian, S.. (2019). Towards Precision Medicine for Stress Disorders: Diagnostic Biomarkers and Targeted Drugs. </w:t>
+        <w:t xml:space="preserve">., Mamdani, F., </w:t>
+      </w:r>
+      <w:proofErr w:type="spellStart"/>
+      <w:r>
+        <w:rPr>
+          <w:rFonts w:ascii="Times New Roman" w:hAnsi="Times New Roman" w:cs="Times New Roman"/>
+          <w:bCs/>
+        </w:rPr>
+        <w:t>Sequeira</w:t>
+      </w:r>
+      <w:proofErr w:type="spellEnd"/>
+      <w:r>
+        <w:rPr>
+          <w:rFonts w:ascii="Times New Roman" w:hAnsi="Times New Roman" w:cs="Times New Roman"/>
+          <w:bCs/>
+        </w:rPr>
+        <w:t xml:space="preserve">, A., and Kurian, </w:t>
+      </w:r>
+      <w:proofErr w:type="gramStart"/>
+      <w:r>
+        <w:rPr>
+          <w:rFonts w:ascii="Times New Roman" w:hAnsi="Times New Roman" w:cs="Times New Roman"/>
+          <w:bCs/>
+        </w:rPr>
+        <w:t>S..</w:t>
+      </w:r>
+      <w:proofErr w:type="gramEnd"/>
+      <w:r>
+        <w:rPr>
+          <w:rFonts w:ascii="Times New Roman" w:hAnsi="Times New Roman" w:cs="Times New Roman"/>
+          <w:bCs/>
+        </w:rPr>
+        <w:t xml:space="preserve"> (2019). Towards Precision Medicine for Stress Disorders: Diagnostic Biomarkers and Targeted Drugs. </w:t>
       </w:r>
       <w:r>
         <w:rPr>
@@ -3176,7 +3724,55 @@
           <w:rFonts w:ascii="Times New Roman" w:hAnsi="Times New Roman" w:cs="Times New Roman"/>
           <w:bCs/>
         </w:rPr>
-        <w:t xml:space="preserve">., Rakhshan Rouhakhtar, P., Millman, Z. B., Thompson, E., DeVylder, J., Mittal, V., Carter, E., Reeves, G., &amp; Schiffman, J. (2018). Validity of a Two-Item Screen for Early Psychosis. </w:t>
+        <w:t xml:space="preserve">., </w:t>
+      </w:r>
+      <w:proofErr w:type="spellStart"/>
+      <w:r>
+        <w:rPr>
+          <w:rFonts w:ascii="Times New Roman" w:hAnsi="Times New Roman" w:cs="Times New Roman"/>
+          <w:bCs/>
+        </w:rPr>
+        <w:t>Rakhshan</w:t>
+      </w:r>
+      <w:proofErr w:type="spellEnd"/>
+      <w:r>
+        <w:rPr>
+          <w:rFonts w:ascii="Times New Roman" w:hAnsi="Times New Roman" w:cs="Times New Roman"/>
+          <w:bCs/>
+        </w:rPr>
+        <w:t xml:space="preserve"> </w:t>
+      </w:r>
+      <w:proofErr w:type="spellStart"/>
+      <w:r>
+        <w:rPr>
+          <w:rFonts w:ascii="Times New Roman" w:hAnsi="Times New Roman" w:cs="Times New Roman"/>
+          <w:bCs/>
+        </w:rPr>
+        <w:t>Rouhakhtar</w:t>
+      </w:r>
+      <w:proofErr w:type="spellEnd"/>
+      <w:r>
+        <w:rPr>
+          <w:rFonts w:ascii="Times New Roman" w:hAnsi="Times New Roman" w:cs="Times New Roman"/>
+          <w:bCs/>
+        </w:rPr>
+        <w:t xml:space="preserve">, P., Millman, Z. B., Thompson, E., </w:t>
+      </w:r>
+      <w:proofErr w:type="spellStart"/>
+      <w:r>
+        <w:rPr>
+          <w:rFonts w:ascii="Times New Roman" w:hAnsi="Times New Roman" w:cs="Times New Roman"/>
+          <w:bCs/>
+        </w:rPr>
+        <w:t>DeVylder</w:t>
+      </w:r>
+      <w:proofErr w:type="spellEnd"/>
+      <w:r>
+        <w:rPr>
+          <w:rFonts w:ascii="Times New Roman" w:hAnsi="Times New Roman" w:cs="Times New Roman"/>
+          <w:bCs/>
+        </w:rPr>
+        <w:t xml:space="preserve">, J., Mittal, V., Carter, E., Reeves, G., &amp; Schiffman, J. (2018). Validity of a Two-Item Screen for Early Psychosis. </w:t>
       </w:r>
       <w:r>
         <w:rPr>
@@ -3229,12 +3825,37 @@
         </w:rPr>
         <w:t xml:space="preserve">, </w:t>
       </w:r>
-      <w:r>
-        <w:rPr>
-          <w:rFonts w:ascii="Times New Roman" w:hAnsi="Times New Roman" w:cs="Times New Roman"/>
-          <w:bCs/>
-        </w:rPr>
-        <w:t>Lowder, E., Kivisto, A.,</w:t>
+      <w:proofErr w:type="spellStart"/>
+      <w:r>
+        <w:rPr>
+          <w:rFonts w:ascii="Times New Roman" w:hAnsi="Times New Roman" w:cs="Times New Roman"/>
+          <w:bCs/>
+        </w:rPr>
+        <w:t>Lowder</w:t>
+      </w:r>
+      <w:proofErr w:type="spellEnd"/>
+      <w:r>
+        <w:rPr>
+          <w:rFonts w:ascii="Times New Roman" w:hAnsi="Times New Roman" w:cs="Times New Roman"/>
+          <w:bCs/>
+        </w:rPr>
+        <w:t xml:space="preserve">, E., </w:t>
+      </w:r>
+      <w:proofErr w:type="spellStart"/>
+      <w:r>
+        <w:rPr>
+          <w:rFonts w:ascii="Times New Roman" w:hAnsi="Times New Roman" w:cs="Times New Roman"/>
+          <w:bCs/>
+        </w:rPr>
+        <w:t>Kivisto</w:t>
+      </w:r>
+      <w:proofErr w:type="spellEnd"/>
+      <w:r>
+        <w:rPr>
+          <w:rFonts w:ascii="Times New Roman" w:hAnsi="Times New Roman" w:cs="Times New Roman"/>
+          <w:bCs/>
+        </w:rPr>
+        <w:t>, A.,</w:t>
       </w:r>
       <w:r>
         <w:rPr>
@@ -3435,7 +4056,23 @@
           <w:rFonts w:ascii="Times New Roman" w:hAnsi="Times New Roman" w:cs="Times New Roman"/>
           <w:bCs/>
         </w:rPr>
-        <w:t xml:space="preserve">Camacho, D., Vera, E., Scardamalia, K., &amp; </w:t>
+        <w:t xml:space="preserve">Camacho, D., Vera, E., </w:t>
+      </w:r>
+      <w:proofErr w:type="spellStart"/>
+      <w:r>
+        <w:rPr>
+          <w:rFonts w:ascii="Times New Roman" w:hAnsi="Times New Roman" w:cs="Times New Roman"/>
+          <w:bCs/>
+        </w:rPr>
+        <w:t>Scardamalia</w:t>
+      </w:r>
+      <w:proofErr w:type="spellEnd"/>
+      <w:r>
+        <w:rPr>
+          <w:rFonts w:ascii="Times New Roman" w:hAnsi="Times New Roman" w:cs="Times New Roman"/>
+          <w:bCs/>
+        </w:rPr>
+        <w:t xml:space="preserve">, K., &amp; </w:t>
       </w:r>
       <w:r>
         <w:rPr>
@@ -3506,12 +4143,21 @@
           <w:bCs/>
         </w:rPr>
       </w:pPr>
-      <w:r>
-        <w:rPr>
-          <w:rFonts w:ascii="Times New Roman" w:hAnsi="Times New Roman" w:cs="Times New Roman"/>
-          <w:bCs/>
-        </w:rPr>
-        <w:t xml:space="preserve">Kivisto, A. &amp; </w:t>
+      <w:proofErr w:type="spellStart"/>
+      <w:r>
+        <w:rPr>
+          <w:rFonts w:ascii="Times New Roman" w:hAnsi="Times New Roman" w:cs="Times New Roman"/>
+          <w:bCs/>
+        </w:rPr>
+        <w:t>Kivisto</w:t>
+      </w:r>
+      <w:proofErr w:type="spellEnd"/>
+      <w:r>
+        <w:rPr>
+          <w:rFonts w:ascii="Times New Roman" w:hAnsi="Times New Roman" w:cs="Times New Roman"/>
+          <w:bCs/>
+        </w:rPr>
+        <w:t xml:space="preserve">, A. &amp; </w:t>
       </w:r>
       <w:r>
         <w:rPr>
@@ -3581,13 +4227,22 @@
           <w:rFonts w:ascii="Times New Roman" w:hAnsi="Times New Roman" w:cs="Times New Roman"/>
         </w:rPr>
       </w:pPr>
+      <w:proofErr w:type="spellStart"/>
       <w:r>
         <w:rPr>
           <w:rFonts w:ascii="Times New Roman" w:hAnsi="Times New Roman" w:cs="Times New Roman"/>
           <w:bCs/>
         </w:rPr>
         <w:lastRenderedPageBreak/>
-        <w:t xml:space="preserve">Rasdale, A., Warman, D., &amp; </w:t>
+        <w:t>Rasdale</w:t>
+      </w:r>
+      <w:proofErr w:type="spellEnd"/>
+      <w:r>
+        <w:rPr>
+          <w:rFonts w:ascii="Times New Roman" w:hAnsi="Times New Roman" w:cs="Times New Roman"/>
+          <w:bCs/>
+        </w:rPr>
+        <w:t xml:space="preserve">, A., Warman, D., &amp; </w:t>
       </w:r>
       <w:r>
         <w:rPr>
@@ -3721,12 +4376,21 @@
           <w:color w:val="222222"/>
         </w:rPr>
       </w:pPr>
-      <w:r>
-        <w:rPr>
-          <w:rFonts w:ascii="Times New Roman" w:eastAsia="Times New Roman" w:hAnsi="Times New Roman" w:cs="Times New Roman"/>
-          <w:color w:val="222222"/>
-        </w:rPr>
-        <w:t xml:space="preserve">Kivisto, A., J., Ray, B., &amp; </w:t>
+      <w:proofErr w:type="spellStart"/>
+      <w:r>
+        <w:rPr>
+          <w:rFonts w:ascii="Times New Roman" w:eastAsia="Times New Roman" w:hAnsi="Times New Roman" w:cs="Times New Roman"/>
+          <w:color w:val="222222"/>
+        </w:rPr>
+        <w:t>Kivisto</w:t>
+      </w:r>
+      <w:proofErr w:type="spellEnd"/>
+      <w:r>
+        <w:rPr>
+          <w:rFonts w:ascii="Times New Roman" w:eastAsia="Times New Roman" w:hAnsi="Times New Roman" w:cs="Times New Roman"/>
+          <w:color w:val="222222"/>
+        </w:rPr>
+        <w:t xml:space="preserve">, A., J., Ray, B., &amp; </w:t>
       </w:r>
       <w:r>
         <w:rPr>
@@ -3924,7 +4588,49 @@
         <w:rPr>
           <w:rFonts w:ascii="Times New Roman" w:hAnsi="Times New Roman" w:cs="Times New Roman"/>
         </w:rPr>
-        <w:t xml:space="preserve">, Dainton, H. D., Roseberry, K., Niculescu, E., Niezer, J., Williams, A., Graham, D. L., Jones, T., Venugopal, V., Ballew, A., Yard, M., Gelbart, T., Kurian, S. M., Shekhar, A., Schork, N. J., Sandusky, G. E., &amp; Salomon, D. R. (2017). </w:t>
+        <w:t xml:space="preserve">, Dainton, H. D., Roseberry, K., Niculescu, E., </w:t>
+      </w:r>
+      <w:proofErr w:type="spellStart"/>
+      <w:r>
+        <w:rPr>
+          <w:rFonts w:ascii="Times New Roman" w:hAnsi="Times New Roman" w:cs="Times New Roman"/>
+        </w:rPr>
+        <w:t>Niezer</w:t>
+      </w:r>
+      <w:proofErr w:type="spellEnd"/>
+      <w:r>
+        <w:rPr>
+          <w:rFonts w:ascii="Times New Roman" w:hAnsi="Times New Roman" w:cs="Times New Roman"/>
+        </w:rPr>
+        <w:t xml:space="preserve">, J., Williams, A., Graham, D. L., Jones, T., Venugopal, V., Ballew, A., Yard, M., </w:t>
+      </w:r>
+      <w:proofErr w:type="spellStart"/>
+      <w:r>
+        <w:rPr>
+          <w:rFonts w:ascii="Times New Roman" w:hAnsi="Times New Roman" w:cs="Times New Roman"/>
+        </w:rPr>
+        <w:t>Gelbart</w:t>
+      </w:r>
+      <w:proofErr w:type="spellEnd"/>
+      <w:r>
+        <w:rPr>
+          <w:rFonts w:ascii="Times New Roman" w:hAnsi="Times New Roman" w:cs="Times New Roman"/>
+        </w:rPr>
+        <w:t xml:space="preserve">, T., Kurian, S. M., Shekhar, A., </w:t>
+      </w:r>
+      <w:proofErr w:type="spellStart"/>
+      <w:r>
+        <w:rPr>
+          <w:rFonts w:ascii="Times New Roman" w:hAnsi="Times New Roman" w:cs="Times New Roman"/>
+        </w:rPr>
+        <w:t>Schork</w:t>
+      </w:r>
+      <w:proofErr w:type="spellEnd"/>
+      <w:r>
+        <w:rPr>
+          <w:rFonts w:ascii="Times New Roman" w:hAnsi="Times New Roman" w:cs="Times New Roman"/>
+        </w:rPr>
+        <w:t xml:space="preserve">, N. J., Sandusky, G. E., &amp; Salomon, D. R. (2017). </w:t>
       </w:r>
       <w:r>
         <w:rPr>
@@ -4119,11 +4825,33 @@
         </w:rPr>
         <w:t xml:space="preserve">Phalen, P. L., </w:t>
       </w:r>
-      <w:r>
-        <w:rPr>
-          <w:rFonts w:ascii="Times New Roman" w:hAnsi="Times New Roman" w:cs="Times New Roman"/>
-        </w:rPr>
-        <w:t>Dimaggio, G., Popolo, R., &amp; Lysaker, P. (2017). Aspects of Theory of Mind that attenuate the relationship between persecutory delusions and social functioning in schizophrenia spectrum disorders.</w:t>
+      <w:proofErr w:type="spellStart"/>
+      <w:r>
+        <w:rPr>
+          <w:rFonts w:ascii="Times New Roman" w:hAnsi="Times New Roman" w:cs="Times New Roman"/>
+        </w:rPr>
+        <w:t>Dimaggio</w:t>
+      </w:r>
+      <w:proofErr w:type="spellEnd"/>
+      <w:r>
+        <w:rPr>
+          <w:rFonts w:ascii="Times New Roman" w:hAnsi="Times New Roman" w:cs="Times New Roman"/>
+        </w:rPr>
+        <w:t xml:space="preserve">, G., </w:t>
+      </w:r>
+      <w:proofErr w:type="spellStart"/>
+      <w:r>
+        <w:rPr>
+          <w:rFonts w:ascii="Times New Roman" w:hAnsi="Times New Roman" w:cs="Times New Roman"/>
+        </w:rPr>
+        <w:t>Popolo</w:t>
+      </w:r>
+      <w:proofErr w:type="spellEnd"/>
+      <w:r>
+        <w:rPr>
+          <w:rFonts w:ascii="Times New Roman" w:hAnsi="Times New Roman" w:cs="Times New Roman"/>
+        </w:rPr>
+        <w:t>, R., &amp; Lysaker, P. (2017). Aspects of Theory of Mind that attenuate the relationship between persecutory delusions and social functioning in schizophrenia spectrum disorders.</w:t>
       </w:r>
       <w:r>
         <w:rPr>
@@ -4216,7 +4944,49 @@
         <w:rPr>
           <w:b w:val="0"/>
         </w:rPr>
-        <w:t xml:space="preserve">, Ladd, T. B., Weber, H., Belanger, E., Graham, D. L., Khan, F. N., Vanipenta, N. P., Stage, E., Ballew, A., Yard, M., Gelbart, T., Shekhar, A., Schork, N. J., Kurian, S. M., Sandusky, G. E., Salomon, D. R., &amp; Niculescu, A. B. (2016). Towards understanding and predicting suicidality in women: Biomarkers and clinical risk assessment. </w:t>
+        <w:t xml:space="preserve">, Ladd, T. B., Weber, H., Belanger, E., Graham, D. L., Khan, F. N., </w:t>
+      </w:r>
+      <w:proofErr w:type="spellStart"/>
+      <w:r>
+        <w:rPr>
+          <w:b w:val="0"/>
+        </w:rPr>
+        <w:t>Vanipenta</w:t>
+      </w:r>
+      <w:proofErr w:type="spellEnd"/>
+      <w:r>
+        <w:rPr>
+          <w:b w:val="0"/>
+        </w:rPr>
+        <w:t xml:space="preserve">, N. P., Stage, E., Ballew, A., Yard, M., </w:t>
+      </w:r>
+      <w:proofErr w:type="spellStart"/>
+      <w:r>
+        <w:rPr>
+          <w:b w:val="0"/>
+        </w:rPr>
+        <w:t>Gelbart</w:t>
+      </w:r>
+      <w:proofErr w:type="spellEnd"/>
+      <w:r>
+        <w:rPr>
+          <w:b w:val="0"/>
+        </w:rPr>
+        <w:t xml:space="preserve">, T., Shekhar, A., </w:t>
+      </w:r>
+      <w:proofErr w:type="spellStart"/>
+      <w:r>
+        <w:rPr>
+          <w:b w:val="0"/>
+        </w:rPr>
+        <w:t>Schork</w:t>
+      </w:r>
+      <w:proofErr w:type="spellEnd"/>
+      <w:r>
+        <w:rPr>
+          <w:b w:val="0"/>
+        </w:rPr>
+        <w:t xml:space="preserve">, N. J., Kurian, S. M., Sandusky, G. E., Salomon, D. R., &amp; Niculescu, A. B. (2016). Towards understanding and predicting suicidality in women: Biomarkers and clinical risk assessment. </w:t>
       </w:r>
       <w:r>
         <w:rPr>
@@ -4266,11 +5036,19 @@
       <w:r>
         <w:t xml:space="preserve">Phalen, P. L., </w:t>
       </w:r>
+      <w:proofErr w:type="spellStart"/>
       <w:r>
         <w:rPr>
           <w:b w:val="0"/>
         </w:rPr>
-        <w:t>Viswanadhan, K., Lysaker, P. H., &amp; Warman, D. M. (2015).</w:t>
+        <w:t>Viswanadhan</w:t>
+      </w:r>
+      <w:proofErr w:type="spellEnd"/>
+      <w:r>
+        <w:rPr>
+          <w:b w:val="0"/>
+        </w:rPr>
+        <w:t>, K., Lysaker, P. H., &amp; Warman, D. M. (2015).</w:t>
       </w:r>
       <w:r>
         <w:rPr>
@@ -4364,7 +5142,63 @@
         <w:rPr>
           <w:b w:val="0"/>
         </w:rPr>
-        <w:t xml:space="preserve">, Le-Niculescu, H., Dainton, H. D., Jain, N., Belanger, E., James, A., George, S., Weber, H., Graham, D. L., Schweitzer, R., Ladd, T. B., Learman, R., Niculescu, E. M., Vanipenta, N. P., Khan, F. N., Mullen, J., Shankar, G., Cook, S., Humbert, C., Ballew, A., Yard, M., Gelbart, T., Shekhar, A., Schork, N. J., Kurian, S. M., Sandusky, G. E., &amp; Salomon, D. R. (2015). Predicting suicidality using a combined genomic and clinical risk assessment approach. </w:t>
+        <w:t xml:space="preserve">, Le-Niculescu, H., Dainton, H. D., Jain, N., Belanger, E., James, A., George, S., Weber, H., Graham, D. L., Schweitzer, R., Ladd, T. B., </w:t>
+      </w:r>
+      <w:proofErr w:type="spellStart"/>
+      <w:r>
+        <w:rPr>
+          <w:b w:val="0"/>
+        </w:rPr>
+        <w:t>Learman</w:t>
+      </w:r>
+      <w:proofErr w:type="spellEnd"/>
+      <w:r>
+        <w:rPr>
+          <w:b w:val="0"/>
+        </w:rPr>
+        <w:t xml:space="preserve">, R., Niculescu, E. M., </w:t>
+      </w:r>
+      <w:proofErr w:type="spellStart"/>
+      <w:r>
+        <w:rPr>
+          <w:b w:val="0"/>
+        </w:rPr>
+        <w:t>Vanipenta</w:t>
+      </w:r>
+      <w:proofErr w:type="spellEnd"/>
+      <w:r>
+        <w:rPr>
+          <w:b w:val="0"/>
+        </w:rPr>
+        <w:t xml:space="preserve">, N. P., Khan, F. N., Mullen, J., Shankar, G., Cook, S., Humbert, C., Ballew, A., Yard, M., </w:t>
+      </w:r>
+      <w:proofErr w:type="spellStart"/>
+      <w:r>
+        <w:rPr>
+          <w:b w:val="0"/>
+        </w:rPr>
+        <w:t>Gelbart</w:t>
+      </w:r>
+      <w:proofErr w:type="spellEnd"/>
+      <w:r>
+        <w:rPr>
+          <w:b w:val="0"/>
+        </w:rPr>
+        <w:t xml:space="preserve">, T., Shekhar, A., </w:t>
+      </w:r>
+      <w:proofErr w:type="spellStart"/>
+      <w:r>
+        <w:rPr>
+          <w:b w:val="0"/>
+        </w:rPr>
+        <w:t>Schork</w:t>
+      </w:r>
+      <w:proofErr w:type="spellEnd"/>
+      <w:r>
+        <w:rPr>
+          <w:b w:val="0"/>
+        </w:rPr>
+        <w:t xml:space="preserve">, N. J., Kurian, S. M., Sandusky, G. E., &amp; Salomon, D. R. (2015). Predicting suicidality using a combined genomic and clinical risk assessment approach. </w:t>
       </w:r>
       <w:r>
         <w:rPr>
@@ -4610,7 +5444,21 @@
         <w:rPr>
           <w:rFonts w:ascii="Times" w:eastAsia="Times New Roman" w:hAnsi="Times" w:cs="Times New Roman"/>
         </w:rPr>
-        <w:t>(September, 2013), Psychiatrists</w:t>
+        <w:t>(</w:t>
+      </w:r>
+      <w:proofErr w:type="gramStart"/>
+      <w:r>
+        <w:rPr>
+          <w:rFonts w:ascii="Times" w:eastAsia="Times New Roman" w:hAnsi="Times" w:cs="Times New Roman"/>
+        </w:rPr>
+        <w:t>September,</w:t>
+      </w:r>
+      <w:proofErr w:type="gramEnd"/>
+      <w:r>
+        <w:rPr>
+          <w:rFonts w:ascii="Times" w:eastAsia="Times New Roman" w:hAnsi="Times" w:cs="Times New Roman"/>
+        </w:rPr>
+        <w:t xml:space="preserve"> 2013), Psychiatrists</w:t>
       </w:r>
       <w:r>
         <w:rPr>
@@ -4618,12 +5466,21 @@
         </w:rPr>
         <w:t xml:space="preserve"> and African Traditional Healers Ally on Mental Health. </w:t>
       </w:r>
+      <w:proofErr w:type="spellStart"/>
       <w:r>
         <w:rPr>
           <w:rFonts w:ascii="Times New Roman" w:eastAsia="Times New Roman" w:hAnsi="Times New Roman" w:cs="Times New Roman"/>
           <w:i/>
         </w:rPr>
-        <w:t>Humanosphere.</w:t>
+        <w:t>Humanosphere</w:t>
+      </w:r>
+      <w:proofErr w:type="spellEnd"/>
+      <w:r>
+        <w:rPr>
+          <w:rFonts w:ascii="Times New Roman" w:eastAsia="Times New Roman" w:hAnsi="Times New Roman" w:cs="Times New Roman"/>
+          <w:i/>
+        </w:rPr>
+        <w:t>.</w:t>
       </w:r>
       <w:r>
         <w:rPr>
@@ -4714,6 +5571,7 @@
         </w:rPr>
         <w:t xml:space="preserve">. </w:t>
       </w:r>
+      <w:proofErr w:type="spellStart"/>
       <w:r>
         <w:rPr>
           <w:rFonts w:ascii="Times New Roman" w:eastAsia="Times New Roman" w:hAnsi="Times New Roman" w:cs="Times New Roman"/>
@@ -4723,7 +5581,19 @@
           <w:sz w:val="22"/>
           <w:szCs w:val="22"/>
         </w:rPr>
-        <w:t>Humanosphere.</w:t>
+        <w:t>Humanosphere</w:t>
+      </w:r>
+      <w:proofErr w:type="spellEnd"/>
+      <w:r>
+        <w:rPr>
+          <w:rFonts w:ascii="Times New Roman" w:eastAsia="Times New Roman" w:hAnsi="Times New Roman" w:cs="Times New Roman"/>
+          <w:b w:val="0"/>
+          <w:i/>
+          <w:color w:val="auto"/>
+          <w:sz w:val="22"/>
+          <w:szCs w:val="22"/>
+        </w:rPr>
+        <w:t>.</w:t>
       </w:r>
       <w:r>
         <w:rPr>
@@ -4919,7 +5789,25 @@
           <w:color w:val="222222"/>
           <w:shd w:val="clear" w:color="auto" w:fill="FFFFFF"/>
         </w:rPr>
-        <w:t xml:space="preserve">(February, 2020). </w:t>
+        <w:t>(</w:t>
+      </w:r>
+      <w:proofErr w:type="gramStart"/>
+      <w:r>
+        <w:rPr>
+          <w:rFonts w:ascii="Times New Roman" w:eastAsia="Times New Roman" w:hAnsi="Times New Roman" w:cs="Times New Roman"/>
+          <w:color w:val="222222"/>
+          <w:shd w:val="clear" w:color="auto" w:fill="FFFFFF"/>
+        </w:rPr>
+        <w:t>February,</w:t>
+      </w:r>
+      <w:proofErr w:type="gramEnd"/>
+      <w:r>
+        <w:rPr>
+          <w:rFonts w:ascii="Times New Roman" w:eastAsia="Times New Roman" w:hAnsi="Times New Roman" w:cs="Times New Roman"/>
+          <w:color w:val="222222"/>
+          <w:shd w:val="clear" w:color="auto" w:fill="FFFFFF"/>
+        </w:rPr>
+        <w:t xml:space="preserve"> 2020). </w:t>
       </w:r>
       <w:r>
         <w:rPr>
@@ -5042,7 +5930,25 @@
           <w:color w:val="222222"/>
           <w:shd w:val="clear" w:color="auto" w:fill="FFFFFF"/>
         </w:rPr>
-        <w:t xml:space="preserve">(November, 2015). Tracking the Mind: Planet of the Apps. </w:t>
+        <w:t>(</w:t>
+      </w:r>
+      <w:proofErr w:type="gramStart"/>
+      <w:r>
+        <w:rPr>
+          <w:rFonts w:ascii="Times New Roman" w:eastAsia="Times New Roman" w:hAnsi="Times New Roman" w:cs="Times New Roman"/>
+          <w:color w:val="222222"/>
+          <w:shd w:val="clear" w:color="auto" w:fill="FFFFFF"/>
+        </w:rPr>
+        <w:t>November,</w:t>
+      </w:r>
+      <w:proofErr w:type="gramEnd"/>
+      <w:r>
+        <w:rPr>
+          <w:rFonts w:ascii="Times New Roman" w:eastAsia="Times New Roman" w:hAnsi="Times New Roman" w:cs="Times New Roman"/>
+          <w:color w:val="222222"/>
+          <w:shd w:val="clear" w:color="auto" w:fill="FFFFFF"/>
+        </w:rPr>
+        <w:t xml:space="preserve"> 2015). Tracking the Mind: Planet of the Apps. </w:t>
       </w:r>
       <w:r>
         <w:rPr>
@@ -5096,7 +6002,25 @@
           <w:color w:val="222222"/>
           <w:shd w:val="clear" w:color="auto" w:fill="FFFFFF"/>
         </w:rPr>
-        <w:t xml:space="preserve">(September, 2015). Mental Health Disparities After ‘Obamacare’: Methods for analyzing nationally representative datasets with complex survey designs. </w:t>
+        <w:t>(</w:t>
+      </w:r>
+      <w:proofErr w:type="gramStart"/>
+      <w:r>
+        <w:rPr>
+          <w:rFonts w:ascii="Times New Roman" w:eastAsia="Times New Roman" w:hAnsi="Times New Roman" w:cs="Times New Roman"/>
+          <w:color w:val="222222"/>
+          <w:shd w:val="clear" w:color="auto" w:fill="FFFFFF"/>
+        </w:rPr>
+        <w:t>September,</w:t>
+      </w:r>
+      <w:proofErr w:type="gramEnd"/>
+      <w:r>
+        <w:rPr>
+          <w:rFonts w:ascii="Times New Roman" w:eastAsia="Times New Roman" w:hAnsi="Times New Roman" w:cs="Times New Roman"/>
+          <w:color w:val="222222"/>
+          <w:shd w:val="clear" w:color="auto" w:fill="FFFFFF"/>
+        </w:rPr>
+        <w:t xml:space="preserve"> 2015). Mental Health Disparities After ‘Obamacare’: Methods for analyzing nationally representative datasets with complex survey designs. </w:t>
       </w:r>
       <w:r>
         <w:rPr>
@@ -5145,7 +6069,25 @@
           <w:color w:val="222222"/>
           <w:shd w:val="clear" w:color="auto" w:fill="FFFFFF"/>
         </w:rPr>
-        <w:t xml:space="preserve">(January, 2015). Quantitative Psych Assessments: smartphone apps. </w:t>
+        <w:t>(</w:t>
+      </w:r>
+      <w:proofErr w:type="gramStart"/>
+      <w:r>
+        <w:rPr>
+          <w:rFonts w:ascii="Times New Roman" w:eastAsia="Times New Roman" w:hAnsi="Times New Roman" w:cs="Times New Roman"/>
+          <w:color w:val="222222"/>
+          <w:shd w:val="clear" w:color="auto" w:fill="FFFFFF"/>
+        </w:rPr>
+        <w:t>January,</w:t>
+      </w:r>
+      <w:proofErr w:type="gramEnd"/>
+      <w:r>
+        <w:rPr>
+          <w:rFonts w:ascii="Times New Roman" w:eastAsia="Times New Roman" w:hAnsi="Times New Roman" w:cs="Times New Roman"/>
+          <w:color w:val="222222"/>
+          <w:shd w:val="clear" w:color="auto" w:fill="FFFFFF"/>
+        </w:rPr>
+        <w:t xml:space="preserve"> 2015). Quantitative Psych Assessments: smartphone apps. </w:t>
       </w:r>
       <w:r>
         <w:rPr>
@@ -5319,7 +6261,25 @@
           <w:bCs/>
           <w:color w:val="222222"/>
         </w:rPr>
-        <w:t xml:space="preserve"> Bridgeford,</w:t>
+        <w:t xml:space="preserve"> </w:t>
+      </w:r>
+      <w:proofErr w:type="spellStart"/>
+      <w:r>
+        <w:rPr>
+          <w:rFonts w:ascii="Times New Roman" w:eastAsia="Times New Roman" w:hAnsi="Times New Roman" w:cs="Times New Roman"/>
+          <w:bCs/>
+          <w:color w:val="222222"/>
+        </w:rPr>
+        <w:t>Bridgeford</w:t>
+      </w:r>
+      <w:proofErr w:type="spellEnd"/>
+      <w:r>
+        <w:rPr>
+          <w:rFonts w:ascii="Times New Roman" w:eastAsia="Times New Roman" w:hAnsi="Times New Roman" w:cs="Times New Roman"/>
+          <w:bCs/>
+          <w:color w:val="222222"/>
+        </w:rPr>
+        <w:t>,</w:t>
       </w:r>
       <w:r>
         <w:rPr>
@@ -5351,7 +6311,25 @@
           <w:bCs/>
           <w:color w:val="222222"/>
         </w:rPr>
-        <w:t xml:space="preserve"> Kivisto, </w:t>
+        <w:t xml:space="preserve"> </w:t>
+      </w:r>
+      <w:proofErr w:type="spellStart"/>
+      <w:r>
+        <w:rPr>
+          <w:rFonts w:ascii="Times New Roman" w:eastAsia="Times New Roman" w:hAnsi="Times New Roman" w:cs="Times New Roman"/>
+          <w:bCs/>
+          <w:color w:val="222222"/>
+        </w:rPr>
+        <w:t>Kivisto</w:t>
+      </w:r>
+      <w:proofErr w:type="spellEnd"/>
+      <w:r>
+        <w:rPr>
+          <w:rFonts w:ascii="Times New Roman" w:eastAsia="Times New Roman" w:hAnsi="Times New Roman" w:cs="Times New Roman"/>
+          <w:bCs/>
+          <w:color w:val="222222"/>
+        </w:rPr>
+        <w:t xml:space="preserve">, </w:t>
       </w:r>
       <w:r>
         <w:rPr>
@@ -5399,7 +6377,25 @@
           <w:bCs/>
           <w:color w:val="222222"/>
         </w:rPr>
-        <w:t xml:space="preserve">. (October, 2020). </w:t>
+        <w:t>. (</w:t>
+      </w:r>
+      <w:proofErr w:type="gramStart"/>
+      <w:r>
+        <w:rPr>
+          <w:rFonts w:ascii="Times New Roman" w:eastAsia="Times New Roman" w:hAnsi="Times New Roman" w:cs="Times New Roman"/>
+          <w:bCs/>
+          <w:color w:val="222222"/>
+        </w:rPr>
+        <w:t>October,</w:t>
+      </w:r>
+      <w:proofErr w:type="gramEnd"/>
+      <w:r>
+        <w:rPr>
+          <w:rFonts w:ascii="Times New Roman" w:eastAsia="Times New Roman" w:hAnsi="Times New Roman" w:cs="Times New Roman"/>
+          <w:bCs/>
+          <w:color w:val="222222"/>
+        </w:rPr>
+        <w:t xml:space="preserve"> 2020). </w:t>
       </w:r>
       <w:r>
         <w:rPr>
@@ -5460,7 +6456,25 @@
           <w:bCs/>
           <w:color w:val="222222"/>
         </w:rPr>
-        <w:t xml:space="preserve"> (September, 2020). </w:t>
+        <w:t xml:space="preserve"> (</w:t>
+      </w:r>
+      <w:proofErr w:type="gramStart"/>
+      <w:r>
+        <w:rPr>
+          <w:rFonts w:ascii="Times New Roman" w:eastAsia="Times New Roman" w:hAnsi="Times New Roman" w:cs="Times New Roman"/>
+          <w:bCs/>
+          <w:color w:val="222222"/>
+        </w:rPr>
+        <w:t>September,</w:t>
+      </w:r>
+      <w:proofErr w:type="gramEnd"/>
+      <w:r>
+        <w:rPr>
+          <w:rFonts w:ascii="Times New Roman" w:eastAsia="Times New Roman" w:hAnsi="Times New Roman" w:cs="Times New Roman"/>
+          <w:bCs/>
+          <w:color w:val="222222"/>
+        </w:rPr>
+        <w:t xml:space="preserve"> 2020). </w:t>
       </w:r>
       <w:r>
         <w:rPr>
@@ -5555,7 +6569,43 @@
           <w:bCs/>
           <w:color w:val="222222"/>
         </w:rPr>
-        <w:t xml:space="preserve">Schiffman, J., Rakhshan Rouhakhtar, P., Millman, Z., Thompson, E., &amp; </w:t>
+        <w:t xml:space="preserve">Schiffman, J., </w:t>
+      </w:r>
+      <w:proofErr w:type="spellStart"/>
+      <w:r>
+        <w:rPr>
+          <w:rFonts w:ascii="Times New Roman" w:eastAsia="Times New Roman" w:hAnsi="Times New Roman" w:cs="Times New Roman"/>
+          <w:bCs/>
+          <w:color w:val="222222"/>
+        </w:rPr>
+        <w:t>Rakhshan</w:t>
+      </w:r>
+      <w:proofErr w:type="spellEnd"/>
+      <w:r>
+        <w:rPr>
+          <w:rFonts w:ascii="Times New Roman" w:eastAsia="Times New Roman" w:hAnsi="Times New Roman" w:cs="Times New Roman"/>
+          <w:bCs/>
+          <w:color w:val="222222"/>
+        </w:rPr>
+        <w:t xml:space="preserve"> </w:t>
+      </w:r>
+      <w:proofErr w:type="spellStart"/>
+      <w:r>
+        <w:rPr>
+          <w:rFonts w:ascii="Times New Roman" w:eastAsia="Times New Roman" w:hAnsi="Times New Roman" w:cs="Times New Roman"/>
+          <w:bCs/>
+          <w:color w:val="222222"/>
+        </w:rPr>
+        <w:t>Rouhakhtar</w:t>
+      </w:r>
+      <w:proofErr w:type="spellEnd"/>
+      <w:r>
+        <w:rPr>
+          <w:rFonts w:ascii="Times New Roman" w:eastAsia="Times New Roman" w:hAnsi="Times New Roman" w:cs="Times New Roman"/>
+          <w:bCs/>
+          <w:color w:val="222222"/>
+        </w:rPr>
+        <w:t xml:space="preserve">, P., Millman, Z., Thompson, E., &amp; </w:t>
       </w:r>
       <w:r>
         <w:rPr>
@@ -5581,7 +6631,25 @@
           <w:bCs/>
           <w:color w:val="222222"/>
         </w:rPr>
-        <w:t xml:space="preserve">(April, 2020). </w:t>
+        <w:t>(</w:t>
+      </w:r>
+      <w:proofErr w:type="gramStart"/>
+      <w:r>
+        <w:rPr>
+          <w:rFonts w:ascii="Times New Roman" w:eastAsia="Times New Roman" w:hAnsi="Times New Roman" w:cs="Times New Roman"/>
+          <w:bCs/>
+          <w:color w:val="222222"/>
+        </w:rPr>
+        <w:t>April,</w:t>
+      </w:r>
+      <w:proofErr w:type="gramEnd"/>
+      <w:r>
+        <w:rPr>
+          <w:rFonts w:ascii="Times New Roman" w:eastAsia="Times New Roman" w:hAnsi="Times New Roman" w:cs="Times New Roman"/>
+          <w:bCs/>
+          <w:color w:val="222222"/>
+        </w:rPr>
+        <w:t xml:space="preserve"> 2020). </w:t>
       </w:r>
       <w:r>
         <w:rPr>
@@ -5679,7 +6747,97 @@
           <w:bCs/>
           <w:color w:val="222222"/>
         </w:rPr>
-        <w:t xml:space="preserve">Petti, E., Rakhshan Rouhakhtar, P., Klaunig, M., Bridgwater, M., Roemer, C., Andorko, N. D., DeLuca, J. S., </w:t>
+        <w:t xml:space="preserve">Petti, E., </w:t>
+      </w:r>
+      <w:proofErr w:type="spellStart"/>
+      <w:r>
+        <w:rPr>
+          <w:rFonts w:ascii="Times New Roman" w:eastAsia="Times New Roman" w:hAnsi="Times New Roman" w:cs="Times New Roman"/>
+          <w:bCs/>
+          <w:color w:val="222222"/>
+        </w:rPr>
+        <w:t>Rakhshan</w:t>
+      </w:r>
+      <w:proofErr w:type="spellEnd"/>
+      <w:r>
+        <w:rPr>
+          <w:rFonts w:ascii="Times New Roman" w:eastAsia="Times New Roman" w:hAnsi="Times New Roman" w:cs="Times New Roman"/>
+          <w:bCs/>
+          <w:color w:val="222222"/>
+        </w:rPr>
+        <w:t xml:space="preserve"> </w:t>
+      </w:r>
+      <w:proofErr w:type="spellStart"/>
+      <w:r>
+        <w:rPr>
+          <w:rFonts w:ascii="Times New Roman" w:eastAsia="Times New Roman" w:hAnsi="Times New Roman" w:cs="Times New Roman"/>
+          <w:bCs/>
+          <w:color w:val="222222"/>
+        </w:rPr>
+        <w:t>Rouhakhtar</w:t>
+      </w:r>
+      <w:proofErr w:type="spellEnd"/>
+      <w:r>
+        <w:rPr>
+          <w:rFonts w:ascii="Times New Roman" w:eastAsia="Times New Roman" w:hAnsi="Times New Roman" w:cs="Times New Roman"/>
+          <w:bCs/>
+          <w:color w:val="222222"/>
+        </w:rPr>
+        <w:t xml:space="preserve">, P., </w:t>
+      </w:r>
+      <w:proofErr w:type="spellStart"/>
+      <w:r>
+        <w:rPr>
+          <w:rFonts w:ascii="Times New Roman" w:eastAsia="Times New Roman" w:hAnsi="Times New Roman" w:cs="Times New Roman"/>
+          <w:bCs/>
+          <w:color w:val="222222"/>
+        </w:rPr>
+        <w:t>Klaunig</w:t>
+      </w:r>
+      <w:proofErr w:type="spellEnd"/>
+      <w:r>
+        <w:rPr>
+          <w:rFonts w:ascii="Times New Roman" w:eastAsia="Times New Roman" w:hAnsi="Times New Roman" w:cs="Times New Roman"/>
+          <w:bCs/>
+          <w:color w:val="222222"/>
+        </w:rPr>
+        <w:t xml:space="preserve">, M., </w:t>
+      </w:r>
+      <w:proofErr w:type="spellStart"/>
+      <w:r>
+        <w:rPr>
+          <w:rFonts w:ascii="Times New Roman" w:eastAsia="Times New Roman" w:hAnsi="Times New Roman" w:cs="Times New Roman"/>
+          <w:bCs/>
+          <w:color w:val="222222"/>
+        </w:rPr>
+        <w:t>Bridgwater</w:t>
+      </w:r>
+      <w:proofErr w:type="spellEnd"/>
+      <w:r>
+        <w:rPr>
+          <w:rFonts w:ascii="Times New Roman" w:eastAsia="Times New Roman" w:hAnsi="Times New Roman" w:cs="Times New Roman"/>
+          <w:bCs/>
+          <w:color w:val="222222"/>
+        </w:rPr>
+        <w:t xml:space="preserve">, M., Roemer, C., </w:t>
+      </w:r>
+      <w:proofErr w:type="spellStart"/>
+      <w:r>
+        <w:rPr>
+          <w:rFonts w:ascii="Times New Roman" w:eastAsia="Times New Roman" w:hAnsi="Times New Roman" w:cs="Times New Roman"/>
+          <w:bCs/>
+          <w:color w:val="222222"/>
+        </w:rPr>
+        <w:t>Andorko</w:t>
+      </w:r>
+      <w:proofErr w:type="spellEnd"/>
+      <w:r>
+        <w:rPr>
+          <w:rFonts w:ascii="Times New Roman" w:eastAsia="Times New Roman" w:hAnsi="Times New Roman" w:cs="Times New Roman"/>
+          <w:bCs/>
+          <w:color w:val="222222"/>
+        </w:rPr>
+        <w:t xml:space="preserve">, N. D., DeLuca, J. S., </w:t>
       </w:r>
       <w:r>
         <w:rPr>
@@ -5711,7 +6869,25 @@
           <w:bCs/>
           <w:color w:val="222222"/>
         </w:rPr>
-        <w:t xml:space="preserve">(April, 2020). </w:t>
+        <w:t>(</w:t>
+      </w:r>
+      <w:proofErr w:type="gramStart"/>
+      <w:r>
+        <w:rPr>
+          <w:rFonts w:ascii="Times New Roman" w:eastAsia="Times New Roman" w:hAnsi="Times New Roman" w:cs="Times New Roman"/>
+          <w:bCs/>
+          <w:color w:val="222222"/>
+        </w:rPr>
+        <w:t>April,</w:t>
+      </w:r>
+      <w:proofErr w:type="gramEnd"/>
+      <w:r>
+        <w:rPr>
+          <w:rFonts w:ascii="Times New Roman" w:eastAsia="Times New Roman" w:hAnsi="Times New Roman" w:cs="Times New Roman"/>
+          <w:bCs/>
+          <w:color w:val="222222"/>
+        </w:rPr>
+        <w:t xml:space="preserve"> 2020). </w:t>
       </w:r>
       <w:r>
         <w:rPr>
@@ -5844,7 +7020,61 @@
           <w:color w:val="222222"/>
         </w:rPr>
         <w:lastRenderedPageBreak/>
-        <w:t xml:space="preserve">Schiffman, J., Bridgwater, M., Thompson, E., Rakhshan Rouhakhtar, P., Millman, Z., </w:t>
+        <w:t xml:space="preserve">Schiffman, J., </w:t>
+      </w:r>
+      <w:proofErr w:type="spellStart"/>
+      <w:r>
+        <w:rPr>
+          <w:rFonts w:ascii="Times New Roman" w:eastAsia="Times New Roman" w:hAnsi="Times New Roman" w:cs="Times New Roman"/>
+          <w:bCs/>
+          <w:color w:val="222222"/>
+        </w:rPr>
+        <w:t>Bridgwater</w:t>
+      </w:r>
+      <w:proofErr w:type="spellEnd"/>
+      <w:r>
+        <w:rPr>
+          <w:rFonts w:ascii="Times New Roman" w:eastAsia="Times New Roman" w:hAnsi="Times New Roman" w:cs="Times New Roman"/>
+          <w:bCs/>
+          <w:color w:val="222222"/>
+        </w:rPr>
+        <w:t xml:space="preserve">, M., Thompson, E., </w:t>
+      </w:r>
+      <w:proofErr w:type="spellStart"/>
+      <w:r>
+        <w:rPr>
+          <w:rFonts w:ascii="Times New Roman" w:eastAsia="Times New Roman" w:hAnsi="Times New Roman" w:cs="Times New Roman"/>
+          <w:bCs/>
+          <w:color w:val="222222"/>
+        </w:rPr>
+        <w:t>Rakhshan</w:t>
+      </w:r>
+      <w:proofErr w:type="spellEnd"/>
+      <w:r>
+        <w:rPr>
+          <w:rFonts w:ascii="Times New Roman" w:eastAsia="Times New Roman" w:hAnsi="Times New Roman" w:cs="Times New Roman"/>
+          <w:bCs/>
+          <w:color w:val="222222"/>
+        </w:rPr>
+        <w:t xml:space="preserve"> </w:t>
+      </w:r>
+      <w:proofErr w:type="spellStart"/>
+      <w:r>
+        <w:rPr>
+          <w:rFonts w:ascii="Times New Roman" w:eastAsia="Times New Roman" w:hAnsi="Times New Roman" w:cs="Times New Roman"/>
+          <w:bCs/>
+          <w:color w:val="222222"/>
+        </w:rPr>
+        <w:t>Rouhakhtar</w:t>
+      </w:r>
+      <w:proofErr w:type="spellEnd"/>
+      <w:r>
+        <w:rPr>
+          <w:rFonts w:ascii="Times New Roman" w:eastAsia="Times New Roman" w:hAnsi="Times New Roman" w:cs="Times New Roman"/>
+          <w:bCs/>
+          <w:color w:val="222222"/>
+        </w:rPr>
+        <w:t xml:space="preserve">, P., Millman, Z., </w:t>
       </w:r>
       <w:r>
         <w:rPr>
@@ -5860,15 +7090,51 @@
           <w:bCs/>
           <w:color w:val="222222"/>
         </w:rPr>
-        <w:t>, Klaunig, M., Kline, E., &amp; DeLuca, J. (October</w:t>
-      </w:r>
-      <w:r>
-        <w:rPr>
-          <w:rFonts w:ascii="Times New Roman" w:eastAsia="Times New Roman" w:hAnsi="Times New Roman" w:cs="Times New Roman"/>
-          <w:bCs/>
-          <w:color w:val="222222"/>
-        </w:rPr>
-        <w:t>, 2019</w:t>
+        <w:t xml:space="preserve">, </w:t>
+      </w:r>
+      <w:proofErr w:type="spellStart"/>
+      <w:r>
+        <w:rPr>
+          <w:rFonts w:ascii="Times New Roman" w:eastAsia="Times New Roman" w:hAnsi="Times New Roman" w:cs="Times New Roman"/>
+          <w:bCs/>
+          <w:color w:val="222222"/>
+        </w:rPr>
+        <w:t>Klaunig</w:t>
+      </w:r>
+      <w:proofErr w:type="spellEnd"/>
+      <w:r>
+        <w:rPr>
+          <w:rFonts w:ascii="Times New Roman" w:eastAsia="Times New Roman" w:hAnsi="Times New Roman" w:cs="Times New Roman"/>
+          <w:bCs/>
+          <w:color w:val="222222"/>
+        </w:rPr>
+        <w:t>, M., Kline, E., &amp; DeLuca, J. (</w:t>
+      </w:r>
+      <w:proofErr w:type="gramStart"/>
+      <w:r>
+        <w:rPr>
+          <w:rFonts w:ascii="Times New Roman" w:eastAsia="Times New Roman" w:hAnsi="Times New Roman" w:cs="Times New Roman"/>
+          <w:bCs/>
+          <w:color w:val="222222"/>
+        </w:rPr>
+        <w:t>October</w:t>
+      </w:r>
+      <w:r>
+        <w:rPr>
+          <w:rFonts w:ascii="Times New Roman" w:eastAsia="Times New Roman" w:hAnsi="Times New Roman" w:cs="Times New Roman"/>
+          <w:bCs/>
+          <w:color w:val="222222"/>
+        </w:rPr>
+        <w:t>,</w:t>
+      </w:r>
+      <w:proofErr w:type="gramEnd"/>
+      <w:r>
+        <w:rPr>
+          <w:rFonts w:ascii="Times New Roman" w:eastAsia="Times New Roman" w:hAnsi="Times New Roman" w:cs="Times New Roman"/>
+          <w:bCs/>
+          <w:color w:val="222222"/>
+        </w:rPr>
+        <w:t xml:space="preserve"> 2019</w:t>
       </w:r>
       <w:r>
         <w:rPr>
@@ -5964,7 +7230,43 @@
           <w:bCs/>
           <w:color w:val="222222"/>
         </w:rPr>
-        <w:t xml:space="preserve"> Nurnberger, J., Shekhar, A., Kurian, S. (October, 2019). </w:t>
+        <w:t xml:space="preserve"> </w:t>
+      </w:r>
+      <w:proofErr w:type="spellStart"/>
+      <w:r>
+        <w:rPr>
+          <w:rFonts w:ascii="Times New Roman" w:eastAsia="Times New Roman" w:hAnsi="Times New Roman" w:cs="Times New Roman"/>
+          <w:bCs/>
+          <w:color w:val="222222"/>
+        </w:rPr>
+        <w:t>Nurnberger</w:t>
+      </w:r>
+      <w:proofErr w:type="spellEnd"/>
+      <w:r>
+        <w:rPr>
+          <w:rFonts w:ascii="Times New Roman" w:eastAsia="Times New Roman" w:hAnsi="Times New Roman" w:cs="Times New Roman"/>
+          <w:bCs/>
+          <w:color w:val="222222"/>
+        </w:rPr>
+        <w:t>, J., Shekhar, A., Kurian, S. (</w:t>
+      </w:r>
+      <w:proofErr w:type="gramStart"/>
+      <w:r>
+        <w:rPr>
+          <w:rFonts w:ascii="Times New Roman" w:eastAsia="Times New Roman" w:hAnsi="Times New Roman" w:cs="Times New Roman"/>
+          <w:bCs/>
+          <w:color w:val="222222"/>
+        </w:rPr>
+        <w:t>October,</w:t>
+      </w:r>
+      <w:proofErr w:type="gramEnd"/>
+      <w:r>
+        <w:rPr>
+          <w:rFonts w:ascii="Times New Roman" w:eastAsia="Times New Roman" w:hAnsi="Times New Roman" w:cs="Times New Roman"/>
+          <w:bCs/>
+          <w:color w:val="222222"/>
+        </w:rPr>
+        <w:t xml:space="preserve"> 2019). </w:t>
       </w:r>
       <w:r>
         <w:rPr>
@@ -6006,7 +7308,25 @@
           <w:bCs/>
           <w:color w:val="222222"/>
         </w:rPr>
-        <w:t xml:space="preserve"> at the XXVIIth </w:t>
+        <w:t xml:space="preserve"> at the </w:t>
+      </w:r>
+      <w:proofErr w:type="spellStart"/>
+      <w:r>
+        <w:rPr>
+          <w:rFonts w:ascii="Times New Roman" w:eastAsia="Times New Roman" w:hAnsi="Times New Roman" w:cs="Times New Roman"/>
+          <w:bCs/>
+          <w:color w:val="222222"/>
+        </w:rPr>
+        <w:t>XXVIIth</w:t>
+      </w:r>
+      <w:proofErr w:type="spellEnd"/>
+      <w:r>
+        <w:rPr>
+          <w:rFonts w:ascii="Times New Roman" w:eastAsia="Times New Roman" w:hAnsi="Times New Roman" w:cs="Times New Roman"/>
+          <w:bCs/>
+          <w:color w:val="222222"/>
+        </w:rPr>
+        <w:t xml:space="preserve"> </w:t>
       </w:r>
       <w:r>
         <w:rPr>
@@ -6140,8 +7460,36 @@
           <w:bCs/>
           <w:color w:val="222222"/>
         </w:rPr>
-        <w:t xml:space="preserve"> Rakhshan Rouhakhtar</w:t>
-      </w:r>
+        <w:t xml:space="preserve"> </w:t>
+      </w:r>
+      <w:proofErr w:type="spellStart"/>
+      <w:r>
+        <w:rPr>
+          <w:rFonts w:ascii="Times New Roman" w:eastAsia="Times New Roman" w:hAnsi="Times New Roman" w:cs="Times New Roman"/>
+          <w:bCs/>
+          <w:color w:val="222222"/>
+        </w:rPr>
+        <w:t>Rakhshan</w:t>
+      </w:r>
+      <w:proofErr w:type="spellEnd"/>
+      <w:r>
+        <w:rPr>
+          <w:rFonts w:ascii="Times New Roman" w:eastAsia="Times New Roman" w:hAnsi="Times New Roman" w:cs="Times New Roman"/>
+          <w:bCs/>
+          <w:color w:val="222222"/>
+        </w:rPr>
+        <w:t xml:space="preserve"> </w:t>
+      </w:r>
+      <w:proofErr w:type="spellStart"/>
+      <w:r>
+        <w:rPr>
+          <w:rFonts w:ascii="Times New Roman" w:eastAsia="Times New Roman" w:hAnsi="Times New Roman" w:cs="Times New Roman"/>
+          <w:bCs/>
+          <w:color w:val="222222"/>
+        </w:rPr>
+        <w:t>Rouhakhtar</w:t>
+      </w:r>
+      <w:proofErr w:type="spellEnd"/>
       <w:r>
         <w:rPr>
           <w:rFonts w:ascii="Times New Roman" w:eastAsia="Times New Roman" w:hAnsi="Times New Roman" w:cs="Times New Roman"/>
@@ -6156,8 +7504,18 @@
           <w:bCs/>
           <w:color w:val="222222"/>
         </w:rPr>
-        <w:t xml:space="preserve"> Andorko</w:t>
-      </w:r>
+        <w:t xml:space="preserve"> </w:t>
+      </w:r>
+      <w:proofErr w:type="spellStart"/>
+      <w:r>
+        <w:rPr>
+          <w:rFonts w:ascii="Times New Roman" w:eastAsia="Times New Roman" w:hAnsi="Times New Roman" w:cs="Times New Roman"/>
+          <w:bCs/>
+          <w:color w:val="222222"/>
+        </w:rPr>
+        <w:t>Andorko</w:t>
+      </w:r>
+      <w:proofErr w:type="spellEnd"/>
       <w:r>
         <w:rPr>
           <w:rFonts w:ascii="Times New Roman" w:eastAsia="Times New Roman" w:hAnsi="Times New Roman" w:cs="Times New Roman"/>
@@ -6300,7 +7658,25 @@
           <w:bCs/>
           <w:color w:val="222222"/>
         </w:rPr>
-        <w:t xml:space="preserve"> (September, 2019</w:t>
+        <w:t xml:space="preserve"> (</w:t>
+      </w:r>
+      <w:proofErr w:type="gramStart"/>
+      <w:r>
+        <w:rPr>
+          <w:rFonts w:ascii="Times New Roman" w:eastAsia="Times New Roman" w:hAnsi="Times New Roman" w:cs="Times New Roman"/>
+          <w:bCs/>
+          <w:color w:val="222222"/>
+        </w:rPr>
+        <w:t>September,</w:t>
+      </w:r>
+      <w:proofErr w:type="gramEnd"/>
+      <w:r>
+        <w:rPr>
+          <w:rFonts w:ascii="Times New Roman" w:eastAsia="Times New Roman" w:hAnsi="Times New Roman" w:cs="Times New Roman"/>
+          <w:bCs/>
+          <w:color w:val="222222"/>
+        </w:rPr>
+        <w:t xml:space="preserve"> 2019</w:t>
       </w:r>
       <w:r>
         <w:rPr>
@@ -6346,7 +7722,29 @@
           <w:iCs/>
           <w:color w:val="222222"/>
         </w:rPr>
-        <w:t>n Adolescents At Clinical High Risk For Psychosis</w:t>
+        <w:t xml:space="preserve">n Adolescents </w:t>
+      </w:r>
+      <w:proofErr w:type="gramStart"/>
+      <w:r>
+        <w:rPr>
+          <w:rFonts w:ascii="Times New Roman" w:eastAsia="Times New Roman" w:hAnsi="Times New Roman" w:cs="Times New Roman"/>
+          <w:bCs/>
+          <w:i/>
+          <w:iCs/>
+          <w:color w:val="222222"/>
+        </w:rPr>
+        <w:t>At</w:t>
+      </w:r>
+      <w:proofErr w:type="gramEnd"/>
+      <w:r>
+        <w:rPr>
+          <w:rFonts w:ascii="Times New Roman" w:eastAsia="Times New Roman" w:hAnsi="Times New Roman" w:cs="Times New Roman"/>
+          <w:bCs/>
+          <w:i/>
+          <w:iCs/>
+          <w:color w:val="222222"/>
+        </w:rPr>
+        <w:t xml:space="preserve"> Clinical High Risk For Psychosis</w:t>
       </w:r>
       <w:r>
         <w:rPr>
@@ -6432,7 +7830,27 @@
           <w:highlight w:val="white"/>
           <w:shd w:val="clear" w:color="auto" w:fill="FFFFFF"/>
         </w:rPr>
-        <w:t xml:space="preserve">(July, 2019). </w:t>
+        <w:t>(</w:t>
+      </w:r>
+      <w:proofErr w:type="gramStart"/>
+      <w:r>
+        <w:rPr>
+          <w:rFonts w:ascii="Times New Roman" w:eastAsia="Times New Roman" w:hAnsi="Times New Roman" w:cs="Times New Roman"/>
+          <w:color w:val="222222"/>
+          <w:highlight w:val="white"/>
+          <w:shd w:val="clear" w:color="auto" w:fill="FFFFFF"/>
+        </w:rPr>
+        <w:t>July,</w:t>
+      </w:r>
+      <w:proofErr w:type="gramEnd"/>
+      <w:r>
+        <w:rPr>
+          <w:rFonts w:ascii="Times New Roman" w:eastAsia="Times New Roman" w:hAnsi="Times New Roman" w:cs="Times New Roman"/>
+          <w:color w:val="222222"/>
+          <w:highlight w:val="white"/>
+          <w:shd w:val="clear" w:color="auto" w:fill="FFFFFF"/>
+        </w:rPr>
+        <w:t xml:space="preserve"> 2019). </w:t>
       </w:r>
       <w:r>
         <w:rPr>
@@ -6466,17 +7884,37 @@
           <w:highlight w:val="white"/>
           <w:shd w:val="clear" w:color="auto" w:fill="FFFFFF"/>
         </w:rPr>
-        <w:t>presented at Beckfest 2019 (International Cognitive Behavioral Therapy for Psychosis). Philadelphia, PA.</w:t>
-      </w:r>
-    </w:p>
-    <w:p>
-      <w:pPr>
-        <w:spacing w:line="240" w:lineRule="auto"/>
-        <w:rPr>
-          <w:rFonts w:ascii="Times New Roman" w:eastAsia="Times New Roman" w:hAnsi="Times New Roman" w:cs="Times New Roman"/>
-          <w:b/>
+        <w:t xml:space="preserve">presented at </w:t>
+      </w:r>
+      <w:proofErr w:type="spellStart"/>
+      <w:r>
+        <w:rPr>
+          <w:rFonts w:ascii="Times New Roman" w:eastAsia="Times New Roman" w:hAnsi="Times New Roman" w:cs="Times New Roman"/>
           <w:color w:val="222222"/>
           <w:highlight w:val="white"/>
+          <w:shd w:val="clear" w:color="auto" w:fill="FFFFFF"/>
+        </w:rPr>
+        <w:t>Beckfest</w:t>
+      </w:r>
+      <w:proofErr w:type="spellEnd"/>
+      <w:r>
+        <w:rPr>
+          <w:rFonts w:ascii="Times New Roman" w:eastAsia="Times New Roman" w:hAnsi="Times New Roman" w:cs="Times New Roman"/>
+          <w:color w:val="222222"/>
+          <w:highlight w:val="white"/>
+          <w:shd w:val="clear" w:color="auto" w:fill="FFFFFF"/>
+        </w:rPr>
+        <w:t xml:space="preserve"> 2019 (International Cognitive Behavioral Therapy for Psychosis). Philadelphia, PA.</w:t>
+      </w:r>
+    </w:p>
+    <w:p>
+      <w:pPr>
+        <w:spacing w:line="240" w:lineRule="auto"/>
+        <w:rPr>
+          <w:rFonts w:ascii="Times New Roman" w:eastAsia="Times New Roman" w:hAnsi="Times New Roman" w:cs="Times New Roman"/>
+          <w:b/>
+          <w:color w:val="222222"/>
+          <w:highlight w:val="white"/>
         </w:rPr>
       </w:pPr>
     </w:p>
@@ -6485,21 +7923,49 @@
         <w:spacing w:line="240" w:lineRule="auto"/>
         <w:ind w:left="720" w:hanging="720"/>
       </w:pPr>
+      <w:proofErr w:type="spellStart"/>
       <w:r>
         <w:rPr>
           <w:rFonts w:ascii="Times New Roman" w:eastAsia="Times New Roman" w:hAnsi="Times New Roman" w:cs="Times New Roman"/>
           <w:color w:val="222222"/>
           <w:shd w:val="clear" w:color="auto" w:fill="FFFFFF"/>
         </w:rPr>
-        <w:t xml:space="preserve">Lowder, E., Ray, B., Kivisto, A., </w:t>
-      </w:r>
-      <w:r>
-        <w:rPr>
-          <w:rFonts w:ascii="Times New Roman" w:eastAsia="Times New Roman" w:hAnsi="Times New Roman" w:cs="Times New Roman"/>
-          <w:b/>
+        <w:t>Lowder</w:t>
+      </w:r>
+      <w:proofErr w:type="spellEnd"/>
+      <w:r>
+        <w:rPr>
+          <w:rFonts w:ascii="Times New Roman" w:eastAsia="Times New Roman" w:hAnsi="Times New Roman" w:cs="Times New Roman"/>
           <w:color w:val="222222"/>
           <w:shd w:val="clear" w:color="auto" w:fill="FFFFFF"/>
         </w:rPr>
+        <w:t xml:space="preserve">, E., Ray, B., </w:t>
+      </w:r>
+      <w:proofErr w:type="spellStart"/>
+      <w:r>
+        <w:rPr>
+          <w:rFonts w:ascii="Times New Roman" w:eastAsia="Times New Roman" w:hAnsi="Times New Roman" w:cs="Times New Roman"/>
+          <w:color w:val="222222"/>
+          <w:shd w:val="clear" w:color="auto" w:fill="FFFFFF"/>
+        </w:rPr>
+        <w:t>Kivisto</w:t>
+      </w:r>
+      <w:proofErr w:type="spellEnd"/>
+      <w:r>
+        <w:rPr>
+          <w:rFonts w:ascii="Times New Roman" w:eastAsia="Times New Roman" w:hAnsi="Times New Roman" w:cs="Times New Roman"/>
+          <w:color w:val="222222"/>
+          <w:shd w:val="clear" w:color="auto" w:fill="FFFFFF"/>
+        </w:rPr>
+        <w:t xml:space="preserve">, A., </w:t>
+      </w:r>
+      <w:r>
+        <w:rPr>
+          <w:rFonts w:ascii="Times New Roman" w:eastAsia="Times New Roman" w:hAnsi="Times New Roman" w:cs="Times New Roman"/>
+          <w:b/>
+          <w:color w:val="222222"/>
+          <w:shd w:val="clear" w:color="auto" w:fill="FFFFFF"/>
+        </w:rPr>
         <w:t>Phalen, P.</w:t>
       </w:r>
       <w:r>
@@ -6508,7 +7974,25 @@
           <w:color w:val="222222"/>
           <w:shd w:val="clear" w:color="auto" w:fill="FFFFFF"/>
         </w:rPr>
-        <w:t xml:space="preserve">, &amp; Gil, H (November, 2018). </w:t>
+        <w:t>, &amp; Gil, H (</w:t>
+      </w:r>
+      <w:proofErr w:type="gramStart"/>
+      <w:r>
+        <w:rPr>
+          <w:rFonts w:ascii="Times New Roman" w:eastAsia="Times New Roman" w:hAnsi="Times New Roman" w:cs="Times New Roman"/>
+          <w:color w:val="222222"/>
+          <w:shd w:val="clear" w:color="auto" w:fill="FFFFFF"/>
+        </w:rPr>
+        <w:t>November,</w:t>
+      </w:r>
+      <w:proofErr w:type="gramEnd"/>
+      <w:r>
+        <w:rPr>
+          <w:rFonts w:ascii="Times New Roman" w:eastAsia="Times New Roman" w:hAnsi="Times New Roman" w:cs="Times New Roman"/>
+          <w:color w:val="222222"/>
+          <w:shd w:val="clear" w:color="auto" w:fill="FFFFFF"/>
+        </w:rPr>
+        <w:t xml:space="preserve"> 2018). </w:t>
       </w:r>
       <w:r>
         <w:rPr>
@@ -6559,16 +8043,34 @@
           <w:color w:val="222222"/>
           <w:shd w:val="clear" w:color="auto" w:fill="FFFFFF"/>
         </w:rPr>
-        <w:t xml:space="preserve">Warman, D, &amp; Martin, J. (November, 2018). </w:t>
-      </w:r>
-      <w:r>
-        <w:rPr>
-          <w:rFonts w:ascii="Times New Roman" w:eastAsia="Times New Roman" w:hAnsi="Times New Roman" w:cs="Times New Roman"/>
-          <w:b/>
-          <w:bCs/>
+        <w:t>Warman, D, &amp; Martin, J. (</w:t>
+      </w:r>
+      <w:proofErr w:type="gramStart"/>
+      <w:r>
+        <w:rPr>
+          <w:rFonts w:ascii="Times New Roman" w:eastAsia="Times New Roman" w:hAnsi="Times New Roman" w:cs="Times New Roman"/>
           <w:color w:val="222222"/>
           <w:shd w:val="clear" w:color="auto" w:fill="FFFFFF"/>
         </w:rPr>
+        <w:t>November,</w:t>
+      </w:r>
+      <w:proofErr w:type="gramEnd"/>
+      <w:r>
+        <w:rPr>
+          <w:rFonts w:ascii="Times New Roman" w:eastAsia="Times New Roman" w:hAnsi="Times New Roman" w:cs="Times New Roman"/>
+          <w:color w:val="222222"/>
+          <w:shd w:val="clear" w:color="auto" w:fill="FFFFFF"/>
+        </w:rPr>
+        <w:t xml:space="preserve"> 2018). </w:t>
+      </w:r>
+      <w:r>
+        <w:rPr>
+          <w:rFonts w:ascii="Times New Roman" w:eastAsia="Times New Roman" w:hAnsi="Times New Roman" w:cs="Times New Roman"/>
+          <w:b/>
+          <w:bCs/>
+          <w:color w:val="222222"/>
+          <w:shd w:val="clear" w:color="auto" w:fill="FFFFFF"/>
+        </w:rPr>
         <w:t> </w:t>
       </w:r>
       <w:r>
@@ -6579,12 +8081,24 @@
           <w:color w:val="222222"/>
           <w:shd w:val="clear" w:color="auto" w:fill="FFFFFF"/>
         </w:rPr>
-        <w:t>Personal beliefs/experiences and stigma toward voice-hearers..</w:t>
-      </w:r>
-      <w:r>
-        <w:rPr>
-          <w:rFonts w:ascii="Times New Roman" w:hAnsi="Times New Roman" w:cs="Times New Roman"/>
+        <w:t>Personal beliefs/experiences and stigma toward voice-</w:t>
+      </w:r>
+      <w:proofErr w:type="gramStart"/>
+      <w:r>
+        <w:rPr>
+          <w:rFonts w:ascii="Times New Roman" w:eastAsia="Times New Roman" w:hAnsi="Times New Roman" w:cs="Times New Roman"/>
+          <w:bCs/>
           <w:i/>
+          <w:color w:val="222222"/>
+          <w:shd w:val="clear" w:color="auto" w:fill="FFFFFF"/>
+        </w:rPr>
+        <w:t>hearers..</w:t>
+      </w:r>
+      <w:proofErr w:type="gramEnd"/>
+      <w:r>
+        <w:rPr>
+          <w:rFonts w:ascii="Times New Roman" w:hAnsi="Times New Roman" w:cs="Times New Roman"/>
+          <w:i/>
         </w:rPr>
         <w:t xml:space="preserve"> </w:t>
       </w:r>
@@ -6626,6 +8140,7 @@
           <w:color w:val="auto"/>
         </w:rPr>
       </w:pPr>
+      <w:proofErr w:type="spellStart"/>
       <w:r>
         <w:rPr>
           <w:rFonts w:ascii="Times New Roman" w:eastAsia="Times New Roman" w:hAnsi="Times New Roman" w:cs="Times New Roman"/>
@@ -6633,16 +8148,26 @@
           <w:color w:val="222222"/>
           <w:shd w:val="clear" w:color="auto" w:fill="FFFFFF"/>
         </w:rPr>
-        <w:t xml:space="preserve">Rakhshan, P., </w:t>
-      </w:r>
-      <w:r>
-        <w:rPr>
-          <w:rFonts w:ascii="Times New Roman" w:eastAsia="Times New Roman" w:hAnsi="Times New Roman" w:cs="Times New Roman"/>
-          <w:b/>
+        <w:t>Rakhshan</w:t>
+      </w:r>
+      <w:proofErr w:type="spellEnd"/>
+      <w:r>
+        <w:rPr>
+          <w:rFonts w:ascii="Times New Roman" w:eastAsia="Times New Roman" w:hAnsi="Times New Roman" w:cs="Times New Roman"/>
           <w:bCs/>
           <w:color w:val="222222"/>
           <w:shd w:val="clear" w:color="auto" w:fill="FFFFFF"/>
         </w:rPr>
+        <w:t xml:space="preserve">, P., </w:t>
+      </w:r>
+      <w:r>
+        <w:rPr>
+          <w:rFonts w:ascii="Times New Roman" w:eastAsia="Times New Roman" w:hAnsi="Times New Roman" w:cs="Times New Roman"/>
+          <w:b/>
+          <w:bCs/>
+          <w:color w:val="222222"/>
+          <w:shd w:val="clear" w:color="auto" w:fill="FFFFFF"/>
+        </w:rPr>
         <w:t>Phalen, P.,</w:t>
       </w:r>
       <w:r>
@@ -6652,7 +8177,47 @@
           <w:color w:val="222222"/>
           <w:shd w:val="clear" w:color="auto" w:fill="FFFFFF"/>
         </w:rPr>
-        <w:t xml:space="preserve"> Thompson, E., Andorko, N., Millman, Z. B., Sun, S, and Schiffman, J. (July, 2018). </w:t>
+        <w:t xml:space="preserve"> Thompson, E., </w:t>
+      </w:r>
+      <w:proofErr w:type="spellStart"/>
+      <w:r>
+        <w:rPr>
+          <w:rFonts w:ascii="Times New Roman" w:eastAsia="Times New Roman" w:hAnsi="Times New Roman" w:cs="Times New Roman"/>
+          <w:bCs/>
+          <w:color w:val="222222"/>
+          <w:shd w:val="clear" w:color="auto" w:fill="FFFFFF"/>
+        </w:rPr>
+        <w:t>Andorko</w:t>
+      </w:r>
+      <w:proofErr w:type="spellEnd"/>
+      <w:r>
+        <w:rPr>
+          <w:rFonts w:ascii="Times New Roman" w:eastAsia="Times New Roman" w:hAnsi="Times New Roman" w:cs="Times New Roman"/>
+          <w:bCs/>
+          <w:color w:val="222222"/>
+          <w:shd w:val="clear" w:color="auto" w:fill="FFFFFF"/>
+        </w:rPr>
+        <w:t>, N., Millman, Z. B., Sun, S, and Schiffman, J. (</w:t>
+      </w:r>
+      <w:proofErr w:type="gramStart"/>
+      <w:r>
+        <w:rPr>
+          <w:rFonts w:ascii="Times New Roman" w:eastAsia="Times New Roman" w:hAnsi="Times New Roman" w:cs="Times New Roman"/>
+          <w:bCs/>
+          <w:color w:val="222222"/>
+          <w:shd w:val="clear" w:color="auto" w:fill="FFFFFF"/>
+        </w:rPr>
+        <w:t>July,</w:t>
+      </w:r>
+      <w:proofErr w:type="gramEnd"/>
+      <w:r>
+        <w:rPr>
+          <w:rFonts w:ascii="Times New Roman" w:eastAsia="Times New Roman" w:hAnsi="Times New Roman" w:cs="Times New Roman"/>
+          <w:bCs/>
+          <w:color w:val="222222"/>
+          <w:shd w:val="clear" w:color="auto" w:fill="FFFFFF"/>
+        </w:rPr>
+        <w:t xml:space="preserve"> 2018). </w:t>
       </w:r>
       <w:r>
         <w:rPr>
@@ -6731,8 +8296,17 @@
           <w:rFonts w:ascii="Times New Roman" w:eastAsia="Times New Roman" w:hAnsi="Times New Roman" w:cs="Times New Roman"/>
           <w:color w:val="auto"/>
         </w:rPr>
-        <w:t>, Ray, B., Watson, D. (June,</w:t>
-      </w:r>
+        <w:t>, Ray, B., Watson, D. (</w:t>
+      </w:r>
+      <w:proofErr w:type="gramStart"/>
+      <w:r>
+        <w:rPr>
+          <w:rFonts w:ascii="Times New Roman" w:eastAsia="Times New Roman" w:hAnsi="Times New Roman" w:cs="Times New Roman"/>
+          <w:color w:val="auto"/>
+        </w:rPr>
+        <w:t>June,</w:t>
+      </w:r>
+      <w:proofErr w:type="gramEnd"/>
       <w:r>
         <w:rPr>
           <w:rFonts w:ascii="Times New Roman" w:eastAsia="Times New Roman" w:hAnsi="Times New Roman" w:cs="Times New Roman"/>
@@ -6795,7 +8369,39 @@
           <w:rFonts w:ascii="Times New Roman" w:eastAsia="Times New Roman" w:hAnsi="Times New Roman" w:cs="Times New Roman"/>
           <w:color w:val="auto"/>
         </w:rPr>
-        <w:t xml:space="preserve">, Rakhshan, P., Schiffman, J, &amp; Reeves, G. (June, 2018). </w:t>
+        <w:t xml:space="preserve">, </w:t>
+      </w:r>
+      <w:proofErr w:type="spellStart"/>
+      <w:r>
+        <w:rPr>
+          <w:rFonts w:ascii="Times New Roman" w:eastAsia="Times New Roman" w:hAnsi="Times New Roman" w:cs="Times New Roman"/>
+          <w:color w:val="auto"/>
+        </w:rPr>
+        <w:t>Rakhshan</w:t>
+      </w:r>
+      <w:proofErr w:type="spellEnd"/>
+      <w:r>
+        <w:rPr>
+          <w:rFonts w:ascii="Times New Roman" w:eastAsia="Times New Roman" w:hAnsi="Times New Roman" w:cs="Times New Roman"/>
+          <w:color w:val="auto"/>
+        </w:rPr>
+        <w:t>, P., Schiffman, J, &amp; Reeves, G. (</w:t>
+      </w:r>
+      <w:proofErr w:type="gramStart"/>
+      <w:r>
+        <w:rPr>
+          <w:rFonts w:ascii="Times New Roman" w:eastAsia="Times New Roman" w:hAnsi="Times New Roman" w:cs="Times New Roman"/>
+          <w:color w:val="auto"/>
+        </w:rPr>
+        <w:t>June,</w:t>
+      </w:r>
+      <w:proofErr w:type="gramEnd"/>
+      <w:r>
+        <w:rPr>
+          <w:rFonts w:ascii="Times New Roman" w:eastAsia="Times New Roman" w:hAnsi="Times New Roman" w:cs="Times New Roman"/>
+          <w:color w:val="auto"/>
+        </w:rPr>
+        <w:t xml:space="preserve"> 2018). </w:t>
       </w:r>
       <w:r>
         <w:rPr>
@@ -6847,7 +8453,27 @@
           <w:color w:val="222222"/>
           <w:shd w:val="clear" w:color="auto" w:fill="FFFFFF"/>
         </w:rPr>
-        <w:t xml:space="preserve">(January, 2018). </w:t>
+        <w:t>(</w:t>
+      </w:r>
+      <w:proofErr w:type="gramStart"/>
+      <w:r>
+        <w:rPr>
+          <w:rFonts w:ascii="Times New Roman" w:eastAsia="Times New Roman" w:hAnsi="Times New Roman" w:cs="Times New Roman"/>
+          <w:bCs/>
+          <w:color w:val="222222"/>
+          <w:shd w:val="clear" w:color="auto" w:fill="FFFFFF"/>
+        </w:rPr>
+        <w:t>January,</w:t>
+      </w:r>
+      <w:proofErr w:type="gramEnd"/>
+      <w:r>
+        <w:rPr>
+          <w:rFonts w:ascii="Times New Roman" w:eastAsia="Times New Roman" w:hAnsi="Times New Roman" w:cs="Times New Roman"/>
+          <w:bCs/>
+          <w:color w:val="222222"/>
+          <w:shd w:val="clear" w:color="auto" w:fill="FFFFFF"/>
+        </w:rPr>
+        <w:t xml:space="preserve"> 2018). </w:t>
       </w:r>
       <w:r>
         <w:rPr>
@@ -6870,7 +8496,21 @@
         <w:rPr>
           <w:rFonts w:ascii="Times New Roman" w:hAnsi="Times New Roman" w:cs="Times New Roman"/>
         </w:rPr>
-        <w:t>Poster presentation at the StanCon 2018 conference. Pacific Grove, California.</w:t>
+        <w:t xml:space="preserve">Poster presentation at the </w:t>
+      </w:r>
+      <w:proofErr w:type="spellStart"/>
+      <w:r>
+        <w:rPr>
+          <w:rFonts w:ascii="Times New Roman" w:hAnsi="Times New Roman" w:cs="Times New Roman"/>
+        </w:rPr>
+        <w:t>StanCon</w:t>
+      </w:r>
+      <w:proofErr w:type="spellEnd"/>
+      <w:r>
+        <w:rPr>
+          <w:rFonts w:ascii="Times New Roman" w:hAnsi="Times New Roman" w:cs="Times New Roman"/>
+        </w:rPr>
+        <w:t xml:space="preserve"> 2018 conference. Pacific Grove, California.</w:t>
       </w:r>
     </w:p>
     <w:p>
@@ -6910,16 +8550,34 @@
           <w:color w:val="222222"/>
           <w:shd w:val="clear" w:color="auto" w:fill="FFFFFF"/>
         </w:rPr>
-        <w:t xml:space="preserve">Warman, D, &amp; Martin, J. (November, 2017). </w:t>
-      </w:r>
-      <w:r>
-        <w:rPr>
-          <w:rFonts w:ascii="Times New Roman" w:eastAsia="Times New Roman" w:hAnsi="Times New Roman" w:cs="Times New Roman"/>
-          <w:b/>
-          <w:bCs/>
+        <w:t>Warman, D, &amp; Martin, J. (</w:t>
+      </w:r>
+      <w:proofErr w:type="gramStart"/>
+      <w:r>
+        <w:rPr>
+          <w:rFonts w:ascii="Times New Roman" w:eastAsia="Times New Roman" w:hAnsi="Times New Roman" w:cs="Times New Roman"/>
           <w:color w:val="222222"/>
           <w:shd w:val="clear" w:color="auto" w:fill="FFFFFF"/>
         </w:rPr>
+        <w:t>November,</w:t>
+      </w:r>
+      <w:proofErr w:type="gramEnd"/>
+      <w:r>
+        <w:rPr>
+          <w:rFonts w:ascii="Times New Roman" w:eastAsia="Times New Roman" w:hAnsi="Times New Roman" w:cs="Times New Roman"/>
+          <w:color w:val="222222"/>
+          <w:shd w:val="clear" w:color="auto" w:fill="FFFFFF"/>
+        </w:rPr>
+        <w:t xml:space="preserve"> 2017). </w:t>
+      </w:r>
+      <w:r>
+        <w:rPr>
+          <w:rFonts w:ascii="Times New Roman" w:eastAsia="Times New Roman" w:hAnsi="Times New Roman" w:cs="Times New Roman"/>
+          <w:b/>
+          <w:bCs/>
+          <w:color w:val="222222"/>
+          <w:shd w:val="clear" w:color="auto" w:fill="FFFFFF"/>
+        </w:rPr>
         <w:t> </w:t>
       </w:r>
       <w:r>
@@ -6979,7 +8637,25 @@
           <w:color w:val="222222"/>
           <w:shd w:val="clear" w:color="auto" w:fill="FFFFFF"/>
         </w:rPr>
-        <w:t xml:space="preserve">&amp; Warman, D. (November, 2016). </w:t>
+        <w:t>&amp; Warman, D. (</w:t>
+      </w:r>
+      <w:proofErr w:type="gramStart"/>
+      <w:r>
+        <w:rPr>
+          <w:rFonts w:ascii="Times New Roman" w:eastAsia="Times New Roman" w:hAnsi="Times New Roman" w:cs="Times New Roman"/>
+          <w:color w:val="222222"/>
+          <w:shd w:val="clear" w:color="auto" w:fill="FFFFFF"/>
+        </w:rPr>
+        <w:t>November,</w:t>
+      </w:r>
+      <w:proofErr w:type="gramEnd"/>
+      <w:r>
+        <w:rPr>
+          <w:rFonts w:ascii="Times New Roman" w:eastAsia="Times New Roman" w:hAnsi="Times New Roman" w:cs="Times New Roman"/>
+          <w:color w:val="222222"/>
+          <w:shd w:val="clear" w:color="auto" w:fill="FFFFFF"/>
+        </w:rPr>
+        <w:t xml:space="preserve"> 2016). </w:t>
       </w:r>
       <w:r>
         <w:rPr>
@@ -7033,7 +8709,25 @@
           <w:color w:val="222222"/>
           <w:shd w:val="clear" w:color="auto" w:fill="FFFFFF"/>
         </w:rPr>
-        <w:t xml:space="preserve">&amp; Warman, D. (November, 2016). </w:t>
+        <w:t>&amp; Warman, D. (</w:t>
+      </w:r>
+      <w:proofErr w:type="gramStart"/>
+      <w:r>
+        <w:rPr>
+          <w:rFonts w:ascii="Times New Roman" w:eastAsia="Times New Roman" w:hAnsi="Times New Roman" w:cs="Times New Roman"/>
+          <w:color w:val="222222"/>
+          <w:shd w:val="clear" w:color="auto" w:fill="FFFFFF"/>
+        </w:rPr>
+        <w:t>November,</w:t>
+      </w:r>
+      <w:proofErr w:type="gramEnd"/>
+      <w:r>
+        <w:rPr>
+          <w:rFonts w:ascii="Times New Roman" w:eastAsia="Times New Roman" w:hAnsi="Times New Roman" w:cs="Times New Roman"/>
+          <w:color w:val="222222"/>
+          <w:shd w:val="clear" w:color="auto" w:fill="FFFFFF"/>
+        </w:rPr>
+        <w:t xml:space="preserve"> 2016). </w:t>
       </w:r>
       <w:r>
         <w:rPr>
@@ -7079,6 +8773,7 @@
           <w:rFonts w:ascii="Times New Roman" w:hAnsi="Times New Roman"/>
         </w:rPr>
       </w:pPr>
+      <w:proofErr w:type="spellStart"/>
       <w:r>
         <w:rPr>
           <w:rFonts w:ascii="Times New Roman" w:eastAsia="Times New Roman" w:hAnsi="Times New Roman" w:cs="Times New Roman"/>
@@ -7086,15 +8781,24 @@
           <w:shd w:val="clear" w:color="auto" w:fill="FFFFFF"/>
         </w:rPr>
         <w:lastRenderedPageBreak/>
-        <w:t xml:space="preserve">Viswanadhan, K., </w:t>
-      </w:r>
-      <w:r>
-        <w:rPr>
-          <w:rFonts w:ascii="Times New Roman" w:eastAsia="Times New Roman" w:hAnsi="Times New Roman" w:cs="Times New Roman"/>
-          <w:b/>
+        <w:t>Viswanadhan</w:t>
+      </w:r>
+      <w:proofErr w:type="spellEnd"/>
+      <w:r>
+        <w:rPr>
+          <w:rFonts w:ascii="Times New Roman" w:eastAsia="Times New Roman" w:hAnsi="Times New Roman" w:cs="Times New Roman"/>
           <w:color w:val="222222"/>
           <w:shd w:val="clear" w:color="auto" w:fill="FFFFFF"/>
         </w:rPr>
+        <w:t xml:space="preserve">, K., </w:t>
+      </w:r>
+      <w:r>
+        <w:rPr>
+          <w:rFonts w:ascii="Times New Roman" w:eastAsia="Times New Roman" w:hAnsi="Times New Roman" w:cs="Times New Roman"/>
+          <w:b/>
+          <w:color w:val="222222"/>
+          <w:shd w:val="clear" w:color="auto" w:fill="FFFFFF"/>
+        </w:rPr>
         <w:t xml:space="preserve">Phalen, P. </w:t>
       </w:r>
       <w:r>
@@ -7103,7 +8807,25 @@
           <w:color w:val="222222"/>
           <w:shd w:val="clear" w:color="auto" w:fill="FFFFFF"/>
         </w:rPr>
-        <w:t xml:space="preserve">&amp; Warman, D. (November, 2016). </w:t>
+        <w:t>&amp; Warman, D. (</w:t>
+      </w:r>
+      <w:proofErr w:type="gramStart"/>
+      <w:r>
+        <w:rPr>
+          <w:rFonts w:ascii="Times New Roman" w:eastAsia="Times New Roman" w:hAnsi="Times New Roman" w:cs="Times New Roman"/>
+          <w:color w:val="222222"/>
+          <w:shd w:val="clear" w:color="auto" w:fill="FFFFFF"/>
+        </w:rPr>
+        <w:t>November,</w:t>
+      </w:r>
+      <w:proofErr w:type="gramEnd"/>
+      <w:r>
+        <w:rPr>
+          <w:rFonts w:ascii="Times New Roman" w:eastAsia="Times New Roman" w:hAnsi="Times New Roman" w:cs="Times New Roman"/>
+          <w:color w:val="222222"/>
+          <w:shd w:val="clear" w:color="auto" w:fill="FFFFFF"/>
+        </w:rPr>
+        <w:t xml:space="preserve"> 2016). </w:t>
       </w:r>
       <w:r>
         <w:rPr>
@@ -7142,21 +8864,31 @@
           <w:rFonts w:ascii="Times New Roman" w:hAnsi="Times New Roman"/>
         </w:rPr>
       </w:pPr>
+      <w:proofErr w:type="spellStart"/>
       <w:r>
         <w:rPr>
           <w:rFonts w:ascii="Times New Roman" w:eastAsia="Times New Roman" w:hAnsi="Times New Roman" w:cs="Times New Roman"/>
           <w:color w:val="222222"/>
           <w:shd w:val="clear" w:color="auto" w:fill="FFFFFF"/>
         </w:rPr>
-        <w:t xml:space="preserve">Viswanadhan, K., </w:t>
-      </w:r>
-      <w:r>
-        <w:rPr>
-          <w:rFonts w:ascii="Times New Roman" w:eastAsia="Times New Roman" w:hAnsi="Times New Roman" w:cs="Times New Roman"/>
-          <w:b/>
+        <w:t>Viswanadhan</w:t>
+      </w:r>
+      <w:proofErr w:type="spellEnd"/>
+      <w:r>
+        <w:rPr>
+          <w:rFonts w:ascii="Times New Roman" w:eastAsia="Times New Roman" w:hAnsi="Times New Roman" w:cs="Times New Roman"/>
           <w:color w:val="222222"/>
           <w:shd w:val="clear" w:color="auto" w:fill="FFFFFF"/>
         </w:rPr>
+        <w:t xml:space="preserve">, K., </w:t>
+      </w:r>
+      <w:r>
+        <w:rPr>
+          <w:rFonts w:ascii="Times New Roman" w:eastAsia="Times New Roman" w:hAnsi="Times New Roman" w:cs="Times New Roman"/>
+          <w:b/>
+          <w:color w:val="222222"/>
+          <w:shd w:val="clear" w:color="auto" w:fill="FFFFFF"/>
+        </w:rPr>
         <w:t xml:space="preserve">Phalen, P. </w:t>
       </w:r>
       <w:r>
@@ -7165,7 +8897,25 @@
           <w:color w:val="222222"/>
           <w:shd w:val="clear" w:color="auto" w:fill="FFFFFF"/>
         </w:rPr>
-        <w:t xml:space="preserve">&amp; Warman, D. (November, 2016). </w:t>
+        <w:t>&amp; Warman, D. (</w:t>
+      </w:r>
+      <w:proofErr w:type="gramStart"/>
+      <w:r>
+        <w:rPr>
+          <w:rFonts w:ascii="Times New Roman" w:eastAsia="Times New Roman" w:hAnsi="Times New Roman" w:cs="Times New Roman"/>
+          <w:color w:val="222222"/>
+          <w:shd w:val="clear" w:color="auto" w:fill="FFFFFF"/>
+        </w:rPr>
+        <w:t>November,</w:t>
+      </w:r>
+      <w:proofErr w:type="gramEnd"/>
+      <w:r>
+        <w:rPr>
+          <w:rFonts w:ascii="Times New Roman" w:eastAsia="Times New Roman" w:hAnsi="Times New Roman" w:cs="Times New Roman"/>
+          <w:color w:val="222222"/>
+          <w:shd w:val="clear" w:color="auto" w:fill="FFFFFF"/>
+        </w:rPr>
+        <w:t xml:space="preserve"> 2016). </w:t>
       </w:r>
       <w:r>
         <w:rPr>
@@ -7210,21 +8960,31 @@
           <w:highlight w:val="white"/>
         </w:rPr>
       </w:pPr>
+      <w:proofErr w:type="spellStart"/>
       <w:r>
         <w:rPr>
           <w:rFonts w:ascii="Times New Roman" w:eastAsia="Times New Roman" w:hAnsi="Times New Roman" w:cs="Times New Roman"/>
           <w:color w:val="222222"/>
           <w:shd w:val="clear" w:color="auto" w:fill="FFFFFF"/>
         </w:rPr>
-        <w:t xml:space="preserve">Viswanadhan, K., </w:t>
-      </w:r>
-      <w:r>
-        <w:rPr>
-          <w:rFonts w:ascii="Times New Roman" w:eastAsia="Times New Roman" w:hAnsi="Times New Roman" w:cs="Times New Roman"/>
-          <w:b/>
+        <w:t>Viswanadhan</w:t>
+      </w:r>
+      <w:proofErr w:type="spellEnd"/>
+      <w:r>
+        <w:rPr>
+          <w:rFonts w:ascii="Times New Roman" w:eastAsia="Times New Roman" w:hAnsi="Times New Roman" w:cs="Times New Roman"/>
           <w:color w:val="222222"/>
           <w:shd w:val="clear" w:color="auto" w:fill="FFFFFF"/>
         </w:rPr>
+        <w:t xml:space="preserve">, K., </w:t>
+      </w:r>
+      <w:r>
+        <w:rPr>
+          <w:rFonts w:ascii="Times New Roman" w:eastAsia="Times New Roman" w:hAnsi="Times New Roman" w:cs="Times New Roman"/>
+          <w:b/>
+          <w:color w:val="222222"/>
+          <w:shd w:val="clear" w:color="auto" w:fill="FFFFFF"/>
+        </w:rPr>
         <w:t>Phalen, P. L.</w:t>
       </w:r>
       <w:r>
@@ -7233,7 +8993,25 @@
           <w:color w:val="222222"/>
           <w:shd w:val="clear" w:color="auto" w:fill="FFFFFF"/>
         </w:rPr>
-        <w:t xml:space="preserve">, &amp; Warman, D. M. (November, 2015). </w:t>
+        <w:t>, &amp; Warman, D. M. (</w:t>
+      </w:r>
+      <w:proofErr w:type="gramStart"/>
+      <w:r>
+        <w:rPr>
+          <w:rFonts w:ascii="Times New Roman" w:eastAsia="Times New Roman" w:hAnsi="Times New Roman" w:cs="Times New Roman"/>
+          <w:color w:val="222222"/>
+          <w:shd w:val="clear" w:color="auto" w:fill="FFFFFF"/>
+        </w:rPr>
+        <w:t>November,</w:t>
+      </w:r>
+      <w:proofErr w:type="gramEnd"/>
+      <w:r>
+        <w:rPr>
+          <w:rFonts w:ascii="Times New Roman" w:eastAsia="Times New Roman" w:hAnsi="Times New Roman" w:cs="Times New Roman"/>
+          <w:color w:val="222222"/>
+          <w:shd w:val="clear" w:color="auto" w:fill="FFFFFF"/>
+        </w:rPr>
+        <w:t xml:space="preserve"> 2015). </w:t>
       </w:r>
       <w:r>
         <w:rPr>
@@ -7288,7 +9066,25 @@
           <w:color w:val="222222"/>
           <w:shd w:val="clear" w:color="auto" w:fill="FFFFFF"/>
         </w:rPr>
-        <w:t xml:space="preserve">, &amp; Warman, D. M. (November, 2015). </w:t>
+        <w:t>, &amp; Warman, D. M. (</w:t>
+      </w:r>
+      <w:proofErr w:type="gramStart"/>
+      <w:r>
+        <w:rPr>
+          <w:rFonts w:ascii="Times New Roman" w:eastAsia="Times New Roman" w:hAnsi="Times New Roman" w:cs="Times New Roman"/>
+          <w:color w:val="222222"/>
+          <w:shd w:val="clear" w:color="auto" w:fill="FFFFFF"/>
+        </w:rPr>
+        <w:t>November,</w:t>
+      </w:r>
+      <w:proofErr w:type="gramEnd"/>
+      <w:r>
+        <w:rPr>
+          <w:rFonts w:ascii="Times New Roman" w:eastAsia="Times New Roman" w:hAnsi="Times New Roman" w:cs="Times New Roman"/>
+          <w:color w:val="222222"/>
+          <w:shd w:val="clear" w:color="auto" w:fill="FFFFFF"/>
+        </w:rPr>
+        <w:t xml:space="preserve"> 2015). </w:t>
       </w:r>
       <w:r>
         <w:rPr>
@@ -7346,7 +9142,25 @@
           <w:color w:val="222222"/>
           <w:shd w:val="clear" w:color="auto" w:fill="FFFFFF"/>
         </w:rPr>
-        <w:t xml:space="preserve">, &amp; Warman, D. M. (November, 2015). </w:t>
+        <w:t>, &amp; Warman, D. M. (</w:t>
+      </w:r>
+      <w:proofErr w:type="gramStart"/>
+      <w:r>
+        <w:rPr>
+          <w:rFonts w:ascii="Times New Roman" w:eastAsia="Times New Roman" w:hAnsi="Times New Roman" w:cs="Times New Roman"/>
+          <w:color w:val="222222"/>
+          <w:shd w:val="clear" w:color="auto" w:fill="FFFFFF"/>
+        </w:rPr>
+        <w:t>November,</w:t>
+      </w:r>
+      <w:proofErr w:type="gramEnd"/>
+      <w:r>
+        <w:rPr>
+          <w:rFonts w:ascii="Times New Roman" w:eastAsia="Times New Roman" w:hAnsi="Times New Roman" w:cs="Times New Roman"/>
+          <w:color w:val="222222"/>
+          <w:shd w:val="clear" w:color="auto" w:fill="FFFFFF"/>
+        </w:rPr>
+        <w:t xml:space="preserve"> 2015). </w:t>
       </w:r>
       <w:r>
         <w:rPr>
@@ -7398,7 +9212,25 @@
           <w:color w:val="222222"/>
           <w:shd w:val="clear" w:color="auto" w:fill="FFFFFF"/>
         </w:rPr>
-        <w:t>, &amp; Niculescu, A. B. (August, 2015).</w:t>
+        <w:t>, &amp; Niculescu, A. B. (</w:t>
+      </w:r>
+      <w:proofErr w:type="gramStart"/>
+      <w:r>
+        <w:rPr>
+          <w:rFonts w:ascii="Times New Roman" w:eastAsia="Times New Roman" w:hAnsi="Times New Roman" w:cs="Times New Roman"/>
+          <w:color w:val="222222"/>
+          <w:shd w:val="clear" w:color="auto" w:fill="FFFFFF"/>
+        </w:rPr>
+        <w:t>August,</w:t>
+      </w:r>
+      <w:proofErr w:type="gramEnd"/>
+      <w:r>
+        <w:rPr>
+          <w:rFonts w:ascii="Times New Roman" w:eastAsia="Times New Roman" w:hAnsi="Times New Roman" w:cs="Times New Roman"/>
+          <w:color w:val="222222"/>
+          <w:shd w:val="clear" w:color="auto" w:fill="FFFFFF"/>
+        </w:rPr>
+        <w:t xml:space="preserve"> 2015).</w:t>
       </w:r>
       <w:r>
         <w:rPr>
@@ -7445,21 +9277,31 @@
           <w:color w:val="auto"/>
         </w:rPr>
       </w:pPr>
+      <w:proofErr w:type="spellStart"/>
       <w:r>
         <w:rPr>
           <w:rFonts w:ascii="Times New Roman" w:eastAsia="Times New Roman" w:hAnsi="Times New Roman" w:cs="Times New Roman"/>
           <w:color w:val="222222"/>
           <w:shd w:val="clear" w:color="auto" w:fill="FFFFFF"/>
         </w:rPr>
-        <w:t xml:space="preserve">Viswanadhan, K., </w:t>
-      </w:r>
-      <w:r>
-        <w:rPr>
-          <w:rFonts w:ascii="Times New Roman" w:eastAsia="Times New Roman" w:hAnsi="Times New Roman" w:cs="Times New Roman"/>
-          <w:b/>
+        <w:t>Viswanadhan</w:t>
+      </w:r>
+      <w:proofErr w:type="spellEnd"/>
+      <w:r>
+        <w:rPr>
+          <w:rFonts w:ascii="Times New Roman" w:eastAsia="Times New Roman" w:hAnsi="Times New Roman" w:cs="Times New Roman"/>
           <w:color w:val="222222"/>
           <w:shd w:val="clear" w:color="auto" w:fill="FFFFFF"/>
         </w:rPr>
+        <w:t xml:space="preserve">, K., </w:t>
+      </w:r>
+      <w:r>
+        <w:rPr>
+          <w:rFonts w:ascii="Times New Roman" w:eastAsia="Times New Roman" w:hAnsi="Times New Roman" w:cs="Times New Roman"/>
+          <w:b/>
+          <w:color w:val="222222"/>
+          <w:shd w:val="clear" w:color="auto" w:fill="FFFFFF"/>
+        </w:rPr>
         <w:t>Phalen, P. L.</w:t>
       </w:r>
       <w:r>
@@ -7468,7 +9310,25 @@
           <w:color w:val="222222"/>
           <w:shd w:val="clear" w:color="auto" w:fill="FFFFFF"/>
         </w:rPr>
-        <w:t>, &amp; Warman, D. W. (August, 2015).</w:t>
+        <w:t>, &amp; Warman, D. W. (</w:t>
+      </w:r>
+      <w:proofErr w:type="gramStart"/>
+      <w:r>
+        <w:rPr>
+          <w:rFonts w:ascii="Times New Roman" w:eastAsia="Times New Roman" w:hAnsi="Times New Roman" w:cs="Times New Roman"/>
+          <w:color w:val="222222"/>
+          <w:shd w:val="clear" w:color="auto" w:fill="FFFFFF"/>
+        </w:rPr>
+        <w:t>August,</w:t>
+      </w:r>
+      <w:proofErr w:type="gramEnd"/>
+      <w:r>
+        <w:rPr>
+          <w:rFonts w:ascii="Times New Roman" w:eastAsia="Times New Roman" w:hAnsi="Times New Roman" w:cs="Times New Roman"/>
+          <w:color w:val="222222"/>
+          <w:shd w:val="clear" w:color="auto" w:fill="FFFFFF"/>
+        </w:rPr>
+        <w:t xml:space="preserve"> 2015).</w:t>
       </w:r>
       <w:r>
         <w:rPr>
@@ -7530,7 +9390,25 @@
           <w:color w:val="222222"/>
           <w:shd w:val="clear" w:color="auto" w:fill="FFFFFF"/>
         </w:rPr>
-        <w:t>, Lysaker, P. H., &amp; Warman, D. W. (November, 2014).</w:t>
+        <w:t>, Lysaker, P. H., &amp; Warman, D. W. (</w:t>
+      </w:r>
+      <w:proofErr w:type="gramStart"/>
+      <w:r>
+        <w:rPr>
+          <w:rFonts w:ascii="Times New Roman" w:eastAsia="Times New Roman" w:hAnsi="Times New Roman" w:cs="Times New Roman"/>
+          <w:color w:val="222222"/>
+          <w:shd w:val="clear" w:color="auto" w:fill="FFFFFF"/>
+        </w:rPr>
+        <w:t>November,</w:t>
+      </w:r>
+      <w:proofErr w:type="gramEnd"/>
+      <w:r>
+        <w:rPr>
+          <w:rFonts w:ascii="Times New Roman" w:eastAsia="Times New Roman" w:hAnsi="Times New Roman" w:cs="Times New Roman"/>
+          <w:color w:val="222222"/>
+          <w:shd w:val="clear" w:color="auto" w:fill="FFFFFF"/>
+        </w:rPr>
+        <w:t xml:space="preserve"> 2014).</w:t>
       </w:r>
       <w:r>
         <w:rPr>
@@ -7591,7 +9469,39 @@
           <w:rFonts w:ascii="Times New Roman" w:eastAsia="Times New Roman" w:hAnsi="Times New Roman" w:cs="Times New Roman"/>
           <w:color w:val="222222"/>
         </w:rPr>
-        <w:t>, Viswanadhan, K., Lysaker, P. H., &amp; Warman, D. W. (November, 2014). </w:t>
+        <w:t xml:space="preserve">, </w:t>
+      </w:r>
+      <w:proofErr w:type="spellStart"/>
+      <w:r>
+        <w:rPr>
+          <w:rFonts w:ascii="Times New Roman" w:eastAsia="Times New Roman" w:hAnsi="Times New Roman" w:cs="Times New Roman"/>
+          <w:color w:val="222222"/>
+        </w:rPr>
+        <w:t>Viswanadhan</w:t>
+      </w:r>
+      <w:proofErr w:type="spellEnd"/>
+      <w:r>
+        <w:rPr>
+          <w:rFonts w:ascii="Times New Roman" w:eastAsia="Times New Roman" w:hAnsi="Times New Roman" w:cs="Times New Roman"/>
+          <w:color w:val="222222"/>
+        </w:rPr>
+        <w:t>, K., Lysaker, P. H., &amp; Warman, D. W. (</w:t>
+      </w:r>
+      <w:proofErr w:type="gramStart"/>
+      <w:r>
+        <w:rPr>
+          <w:rFonts w:ascii="Times New Roman" w:eastAsia="Times New Roman" w:hAnsi="Times New Roman" w:cs="Times New Roman"/>
+          <w:color w:val="222222"/>
+        </w:rPr>
+        <w:t>November,</w:t>
+      </w:r>
+      <w:proofErr w:type="gramEnd"/>
+      <w:r>
+        <w:rPr>
+          <w:rFonts w:ascii="Times New Roman" w:eastAsia="Times New Roman" w:hAnsi="Times New Roman" w:cs="Times New Roman"/>
+          <w:color w:val="222222"/>
+        </w:rPr>
+        <w:t xml:space="preserve"> 2014). </w:t>
       </w:r>
       <w:r>
         <w:rPr>
@@ -7937,12 +9847,21 @@
         </w:rPr>
         <w:t xml:space="preserve">Extern, </w:t>
       </w:r>
-      <w:r>
-        <w:rPr>
-          <w:rFonts w:ascii="Times New Roman" w:eastAsia="Times New Roman" w:hAnsi="Times New Roman" w:cs="Times New Roman"/>
-          <w:bCs/>
-        </w:rPr>
-        <w:t>Roudebush VA Medical Center, clinic dir. Paul Lysaker, Indianapolis, Indiana</w:t>
+      <w:proofErr w:type="spellStart"/>
+      <w:r>
+        <w:rPr>
+          <w:rFonts w:ascii="Times New Roman" w:eastAsia="Times New Roman" w:hAnsi="Times New Roman" w:cs="Times New Roman"/>
+          <w:bCs/>
+        </w:rPr>
+        <w:t>Roudebush</w:t>
+      </w:r>
+      <w:proofErr w:type="spellEnd"/>
+      <w:r>
+        <w:rPr>
+          <w:rFonts w:ascii="Times New Roman" w:eastAsia="Times New Roman" w:hAnsi="Times New Roman" w:cs="Times New Roman"/>
+          <w:bCs/>
+        </w:rPr>
+        <w:t xml:space="preserve"> VA Medical Center, clinic dir. Paul Lysaker, Indianapolis, Indiana</w:t>
       </w:r>
     </w:p>
     <w:p>
@@ -8419,11 +10338,33 @@
         </w:rPr>
         <w:t xml:space="preserve">Research Assistant, </w:t>
       </w:r>
-      <w:r>
-        <w:rPr>
-          <w:rFonts w:ascii="Times New Roman" w:eastAsia="Times New Roman" w:hAnsi="Times New Roman" w:cs="Times New Roman"/>
-        </w:rPr>
-        <w:t>Roudebush VA Medical Center, Indiana University School of Medicine, Dr. Alexander Niculescu, Laboratory of Neurophenomics, Indianapolis, Indiana</w:t>
+      <w:proofErr w:type="spellStart"/>
+      <w:r>
+        <w:rPr>
+          <w:rFonts w:ascii="Times New Roman" w:eastAsia="Times New Roman" w:hAnsi="Times New Roman" w:cs="Times New Roman"/>
+        </w:rPr>
+        <w:t>Roudebush</w:t>
+      </w:r>
+      <w:proofErr w:type="spellEnd"/>
+      <w:r>
+        <w:rPr>
+          <w:rFonts w:ascii="Times New Roman" w:eastAsia="Times New Roman" w:hAnsi="Times New Roman" w:cs="Times New Roman"/>
+        </w:rPr>
+        <w:t xml:space="preserve"> VA Medical Center, Indiana University School of Medicine, Dr. Alexander Niculescu, Laboratory of </w:t>
+      </w:r>
+      <w:proofErr w:type="spellStart"/>
+      <w:r>
+        <w:rPr>
+          <w:rFonts w:ascii="Times New Roman" w:eastAsia="Times New Roman" w:hAnsi="Times New Roman" w:cs="Times New Roman"/>
+        </w:rPr>
+        <w:t>Neurophenomics</w:t>
+      </w:r>
+      <w:proofErr w:type="spellEnd"/>
+      <w:r>
+        <w:rPr>
+          <w:rFonts w:ascii="Times New Roman" w:eastAsia="Times New Roman" w:hAnsi="Times New Roman" w:cs="Times New Roman"/>
+        </w:rPr>
+        <w:t>, Indianapolis, Indiana</w:t>
       </w:r>
     </w:p>
     <w:p>
@@ -8499,7 +10440,23 @@
           <w:rFonts w:ascii="Times New Roman" w:eastAsia="Times New Roman" w:hAnsi="Times New Roman" w:cs="Times New Roman"/>
           <w:bCs/>
         </w:rPr>
-        <w:t xml:space="preserve"> Roudebush VA Medical Center</w:t>
+        <w:t xml:space="preserve"> </w:t>
+      </w:r>
+      <w:proofErr w:type="spellStart"/>
+      <w:r>
+        <w:rPr>
+          <w:rFonts w:ascii="Times New Roman" w:eastAsia="Times New Roman" w:hAnsi="Times New Roman" w:cs="Times New Roman"/>
+          <w:bCs/>
+        </w:rPr>
+        <w:t>Roudebush</w:t>
+      </w:r>
+      <w:proofErr w:type="spellEnd"/>
+      <w:r>
+        <w:rPr>
+          <w:rFonts w:ascii="Times New Roman" w:eastAsia="Times New Roman" w:hAnsi="Times New Roman" w:cs="Times New Roman"/>
+          <w:bCs/>
+        </w:rPr>
+        <w:t xml:space="preserve"> VA Medical Center</w:t>
       </w:r>
       <w:r>
         <w:rPr>
@@ -9711,7 +11668,25 @@
                 <w:i/>
                 <w:iCs/>
               </w:rPr>
-              <w:t>Cognitive Behaviour Therapy</w:t>
+              <w:t xml:space="preserve">Cognitive </w:t>
+            </w:r>
+            <w:proofErr w:type="spellStart"/>
+            <w:r>
+              <w:rPr>
+                <w:rFonts w:ascii="Times New Roman" w:eastAsia="Times New Roman" w:hAnsi="Times New Roman" w:cs="Times New Roman"/>
+                <w:i/>
+                <w:iCs/>
+              </w:rPr>
+              <w:t>Behaviour</w:t>
+            </w:r>
+            <w:proofErr w:type="spellEnd"/>
+            <w:r>
+              <w:rPr>
+                <w:rFonts w:ascii="Times New Roman" w:eastAsia="Times New Roman" w:hAnsi="Times New Roman" w:cs="Times New Roman"/>
+                <w:i/>
+                <w:iCs/>
+              </w:rPr>
+              <w:t xml:space="preserve"> Therapy</w:t>
             </w:r>
           </w:p>
         </w:tc>
@@ -9776,14 +11751,34 @@
                 <w:iCs/>
               </w:rPr>
             </w:pPr>
+            <w:proofErr w:type="spellStart"/>
             <w:r>
               <w:rPr>
                 <w:rFonts w:ascii="Times New Roman" w:eastAsia="Times New Roman" w:hAnsi="Times New Roman" w:cs="Times New Roman"/>
                 <w:i/>
                 <w:iCs/>
               </w:rPr>
-              <w:t>Psychiatria Danubina</w:t>
+              <w:t>Psychiatria</w:t>
             </w:r>
+            <w:proofErr w:type="spellEnd"/>
+            <w:r>
+              <w:rPr>
+                <w:rFonts w:ascii="Times New Roman" w:eastAsia="Times New Roman" w:hAnsi="Times New Roman" w:cs="Times New Roman"/>
+                <w:i/>
+                <w:iCs/>
+              </w:rPr>
+              <w:t xml:space="preserve"> </w:t>
+            </w:r>
+            <w:proofErr w:type="spellStart"/>
+            <w:r>
+              <w:rPr>
+                <w:rFonts w:ascii="Times New Roman" w:eastAsia="Times New Roman" w:hAnsi="Times New Roman" w:cs="Times New Roman"/>
+                <w:i/>
+                <w:iCs/>
+              </w:rPr>
+              <w:t>Danubina</w:t>
+            </w:r>
+            <w:proofErr w:type="spellEnd"/>
           </w:p>
           <w:p>
             <w:pPr>
@@ -10557,8 +12552,12 @@
       </w:r>
     </w:p>
     <w:sectPr>
-      <w:headerReference w:type="default" r:id="rId25"/>
-      <w:footerReference w:type="default" r:id="rId26"/>
+      <w:headerReference w:type="even" r:id="rId25"/>
+      <w:headerReference w:type="default" r:id="rId26"/>
+      <w:footerReference w:type="even" r:id="rId27"/>
+      <w:footerReference w:type="default" r:id="rId28"/>
+      <w:headerReference w:type="first" r:id="rId29"/>
+      <w:footerReference w:type="first" r:id="rId30"/>
       <w:pgSz w:w="12240" w:h="15840"/>
       <w:pgMar w:top="1117" w:right="1080" w:bottom="1080" w:left="1080" w:header="576" w:footer="576" w:gutter="0"/>
       <w:cols w:space="720"/>
@@ -10595,6 +12594,16 @@
 </file>
 
 <file path=word/footer1.xml><?xml version="1.0" encoding="utf-8"?>
+<w:ftr xmlns:wpc="http://schemas.microsoft.com/office/word/2010/wordprocessingCanvas" xmlns:cx="http://schemas.microsoft.com/office/drawing/2014/chartex" xmlns:cx1="http://schemas.microsoft.com/office/drawing/2015/9/8/chartex" xmlns:cx2="http://schemas.microsoft.com/office/drawing/2015/10/21/chartex" xmlns:cx3="http://schemas.microsoft.com/office/drawing/2016/5/9/chartex" xmlns:cx4="http://schemas.microsoft.com/office/drawing/2016/5/10/chartex" xmlns:cx5="http://schemas.microsoft.com/office/drawing/2016/5/11/chartex" xmlns:cx6="http://schemas.microsoft.com/office/drawing/2016/5/12/chartex" xmlns:cx7="http://schemas.microsoft.com/office/drawing/2016/5/13/chartex" xmlns:cx8="http://schemas.microsoft.com/office/drawing/2016/5/14/chartex" xmlns:mc="http://schemas.openxmlformats.org/markup-compatibility/2006" xmlns:aink="http://schemas.microsoft.com/office/drawing/2016/ink" xmlns:am3d="http://schemas.microsoft.com/office/drawing/2017/model3d" xmlns:o="urn:schemas-microsoft-com:office:office" xmlns:r="http://schemas.openxmlformats.org/officeDocument/2006/relationships" xmlns:m="http://schemas.openxmlformats.org/officeDocument/2006/math" xmlns:v="urn:schemas-microsoft-com:vml" xmlns:wp14="http://schemas.microsoft.com/office/word/2010/wordprocessingDrawing" xmlns:wp="http://schemas.openxmlformats.org/drawingml/2006/wordprocessingDrawing" xmlns:w10="urn:schemas-microsoft-com:office:word" xmlns:w="http://schemas.openxmlformats.org/wordprocessingml/2006/main" xmlns:w14="http://schemas.microsoft.com/office/word/2010/wordml" xmlns:w15="http://schemas.microsoft.com/office/word/2012/wordml" xmlns:w16cex="http://schemas.microsoft.com/office/word/2018/wordml/cex" xmlns:w16cid="http://schemas.microsoft.com/office/word/2016/wordml/cid" xmlns:w16="http://schemas.microsoft.com/office/word/2018/wordml" xmlns:w16sdtdh="http://schemas.microsoft.com/office/word/2020/wordml/sdtdatahash" xmlns:w16se="http://schemas.microsoft.com/office/word/2015/wordml/symex" xmlns:wpg="http://schemas.microsoft.com/office/word/2010/wordprocessingGroup" xmlns:wpi="http://schemas.microsoft.com/office/word/2010/wordprocessingInk" xmlns:wne="http://schemas.microsoft.com/office/word/2006/wordml" xmlns:wps="http://schemas.microsoft.com/office/word/2010/wordprocessingShape" mc:Ignorable="w14 w15 w16se w16cid w16 w16cex w16sdtdh wp14">
+  <w:p>
+    <w:pPr>
+      <w:pStyle w:val="Footer"/>
+    </w:pPr>
+  </w:p>
+</w:ftr>
+</file>
+
+<file path=word/footer2.xml><?xml version="1.0" encoding="utf-8"?>
 <w:ftr xmlns:wpc="http://schemas.microsoft.com/office/word/2010/wordprocessingCanvas" xmlns:cx="http://schemas.microsoft.com/office/drawing/2014/chartex" xmlns:cx1="http://schemas.microsoft.com/office/drawing/2015/9/8/chartex" xmlns:cx2="http://schemas.microsoft.com/office/drawing/2015/10/21/chartex" xmlns:cx3="http://schemas.microsoft.com/office/drawing/2016/5/9/chartex" xmlns:cx4="http://schemas.microsoft.com/office/drawing/2016/5/10/chartex" xmlns:cx5="http://schemas.microsoft.com/office/drawing/2016/5/11/chartex" xmlns:cx6="http://schemas.microsoft.com/office/drawing/2016/5/12/chartex" xmlns:cx7="http://schemas.microsoft.com/office/drawing/2016/5/13/chartex" xmlns:cx8="http://schemas.microsoft.com/office/drawing/2016/5/14/chartex" xmlns:mc="http://schemas.openxmlformats.org/markup-compatibility/2006" xmlns:aink="http://schemas.microsoft.com/office/drawing/2016/ink" xmlns:am3d="http://schemas.microsoft.com/office/drawing/2017/model3d" xmlns:o="urn:schemas-microsoft-com:office:office" xmlns:r="http://schemas.openxmlformats.org/officeDocument/2006/relationships" xmlns:m="http://schemas.openxmlformats.org/officeDocument/2006/math" xmlns:v="urn:schemas-microsoft-com:vml" xmlns:wp14="http://schemas.microsoft.com/office/word/2010/wordprocessingDrawing" xmlns:wp="http://schemas.openxmlformats.org/drawingml/2006/wordprocessingDrawing" xmlns:w10="urn:schemas-microsoft-com:office:word" xmlns:w="http://schemas.openxmlformats.org/wordprocessingml/2006/main" xmlns:w14="http://schemas.microsoft.com/office/word/2010/wordml" xmlns:w15="http://schemas.microsoft.com/office/word/2012/wordml" xmlns:w16cex="http://schemas.microsoft.com/office/word/2018/wordml/cex" xmlns:w16cid="http://schemas.microsoft.com/office/word/2016/wordml/cid" xmlns:w16="http://schemas.microsoft.com/office/word/2018/wordml" xmlns:w16sdtdh="http://schemas.microsoft.com/office/word/2020/wordml/sdtdatahash" xmlns:w16se="http://schemas.microsoft.com/office/word/2015/wordml/symex" xmlns:wpg="http://schemas.microsoft.com/office/word/2010/wordprocessingGroup" xmlns:wpi="http://schemas.microsoft.com/office/word/2010/wordprocessingInk" xmlns:wne="http://schemas.microsoft.com/office/word/2006/wordml" xmlns:wps="http://schemas.microsoft.com/office/word/2010/wordprocessingShape" mc:Ignorable="w14 w15 w16se w16cid w16 w16cex w16sdtdh wp14">
   <w:p>
     <w:pPr>
@@ -10839,6 +12848,16 @@
 </w:ftr>
 </file>
 
+<file path=word/footer3.xml><?xml version="1.0" encoding="utf-8"?>
+<w:ftr xmlns:wpc="http://schemas.microsoft.com/office/word/2010/wordprocessingCanvas" xmlns:cx="http://schemas.microsoft.com/office/drawing/2014/chartex" xmlns:cx1="http://schemas.microsoft.com/office/drawing/2015/9/8/chartex" xmlns:cx2="http://schemas.microsoft.com/office/drawing/2015/10/21/chartex" xmlns:cx3="http://schemas.microsoft.com/office/drawing/2016/5/9/chartex" xmlns:cx4="http://schemas.microsoft.com/office/drawing/2016/5/10/chartex" xmlns:cx5="http://schemas.microsoft.com/office/drawing/2016/5/11/chartex" xmlns:cx6="http://schemas.microsoft.com/office/drawing/2016/5/12/chartex" xmlns:cx7="http://schemas.microsoft.com/office/drawing/2016/5/13/chartex" xmlns:cx8="http://schemas.microsoft.com/office/drawing/2016/5/14/chartex" xmlns:mc="http://schemas.openxmlformats.org/markup-compatibility/2006" xmlns:aink="http://schemas.microsoft.com/office/drawing/2016/ink" xmlns:am3d="http://schemas.microsoft.com/office/drawing/2017/model3d" xmlns:o="urn:schemas-microsoft-com:office:office" xmlns:r="http://schemas.openxmlformats.org/officeDocument/2006/relationships" xmlns:m="http://schemas.openxmlformats.org/officeDocument/2006/math" xmlns:v="urn:schemas-microsoft-com:vml" xmlns:wp14="http://schemas.microsoft.com/office/word/2010/wordprocessingDrawing" xmlns:wp="http://schemas.openxmlformats.org/drawingml/2006/wordprocessingDrawing" xmlns:w10="urn:schemas-microsoft-com:office:word" xmlns:w="http://schemas.openxmlformats.org/wordprocessingml/2006/main" xmlns:w14="http://schemas.microsoft.com/office/word/2010/wordml" xmlns:w15="http://schemas.microsoft.com/office/word/2012/wordml" xmlns:w16cex="http://schemas.microsoft.com/office/word/2018/wordml/cex" xmlns:w16cid="http://schemas.microsoft.com/office/word/2016/wordml/cid" xmlns:w16="http://schemas.microsoft.com/office/word/2018/wordml" xmlns:w16sdtdh="http://schemas.microsoft.com/office/word/2020/wordml/sdtdatahash" xmlns:w16se="http://schemas.microsoft.com/office/word/2015/wordml/symex" xmlns:wpg="http://schemas.microsoft.com/office/word/2010/wordprocessingGroup" xmlns:wpi="http://schemas.microsoft.com/office/word/2010/wordprocessingInk" xmlns:wne="http://schemas.microsoft.com/office/word/2006/wordml" xmlns:wps="http://schemas.microsoft.com/office/word/2010/wordprocessingShape" mc:Ignorable="w14 w15 w16se w16cid w16 w16cex w16sdtdh wp14">
+  <w:p>
+    <w:pPr>
+      <w:pStyle w:val="Footer"/>
+    </w:pPr>
+  </w:p>
+</w:ftr>
+</file>
+
 <file path=word/footnotes.xml><?xml version="1.0" encoding="utf-8"?>
 <w:footnotes xmlns:wpc="http://schemas.microsoft.com/office/word/2010/wordprocessingCanvas" xmlns:cx="http://schemas.microsoft.com/office/drawing/2014/chartex" xmlns:cx1="http://schemas.microsoft.com/office/drawing/2015/9/8/chartex" xmlns:cx2="http://schemas.microsoft.com/office/drawing/2015/10/21/chartex" xmlns:cx3="http://schemas.microsoft.com/office/drawing/2016/5/9/chartex" xmlns:cx4="http://schemas.microsoft.com/office/drawing/2016/5/10/chartex" xmlns:cx5="http://schemas.microsoft.com/office/drawing/2016/5/11/chartex" xmlns:cx6="http://schemas.microsoft.com/office/drawing/2016/5/12/chartex" xmlns:cx7="http://schemas.microsoft.com/office/drawing/2016/5/13/chartex" xmlns:cx8="http://schemas.microsoft.com/office/drawing/2016/5/14/chartex" xmlns:mc="http://schemas.openxmlformats.org/markup-compatibility/2006" xmlns:aink="http://schemas.microsoft.com/office/drawing/2016/ink" xmlns:am3d="http://schemas.microsoft.com/office/drawing/2017/model3d" xmlns:o="urn:schemas-microsoft-com:office:office" xmlns:r="http://schemas.openxmlformats.org/officeDocument/2006/relationships" xmlns:m="http://schemas.openxmlformats.org/officeDocument/2006/math" xmlns:v="urn:schemas-microsoft-com:vml" xmlns:wp14="http://schemas.microsoft.com/office/word/2010/wordprocessingDrawing" xmlns:wp="http://schemas.openxmlformats.org/drawingml/2006/wordprocessingDrawing" xmlns:w10="urn:schemas-microsoft-com:office:word" xmlns:w="http://schemas.openxmlformats.org/wordprocessingml/2006/main" xmlns:w14="http://schemas.microsoft.com/office/word/2010/wordml" xmlns:w15="http://schemas.microsoft.com/office/word/2012/wordml" xmlns:w16cex="http://schemas.microsoft.com/office/word/2018/wordml/cex" xmlns:w16cid="http://schemas.microsoft.com/office/word/2016/wordml/cid" xmlns:w16="http://schemas.microsoft.com/office/word/2018/wordml" xmlns:w16sdtdh="http://schemas.microsoft.com/office/word/2020/wordml/sdtdatahash" xmlns:w16se="http://schemas.microsoft.com/office/word/2015/wordml/symex" xmlns:wpg="http://schemas.microsoft.com/office/word/2010/wordprocessingGroup" xmlns:wpi="http://schemas.microsoft.com/office/word/2010/wordprocessingInk" xmlns:wne="http://schemas.microsoft.com/office/word/2006/wordml" xmlns:wps="http://schemas.microsoft.com/office/word/2010/wordprocessingShape" mc:Ignorable="w14 w15 w16se w16cid w16 w16cex w16sdtdh wp14">
   <w:footnote w:type="separator" w:id="-1">
@@ -10865,6 +12884,16 @@
 </file>
 
 <file path=word/header1.xml><?xml version="1.0" encoding="utf-8"?>
+<w:hdr xmlns:wpc="http://schemas.microsoft.com/office/word/2010/wordprocessingCanvas" xmlns:cx="http://schemas.microsoft.com/office/drawing/2014/chartex" xmlns:cx1="http://schemas.microsoft.com/office/drawing/2015/9/8/chartex" xmlns:cx2="http://schemas.microsoft.com/office/drawing/2015/10/21/chartex" xmlns:cx3="http://schemas.microsoft.com/office/drawing/2016/5/9/chartex" xmlns:cx4="http://schemas.microsoft.com/office/drawing/2016/5/10/chartex" xmlns:cx5="http://schemas.microsoft.com/office/drawing/2016/5/11/chartex" xmlns:cx6="http://schemas.microsoft.com/office/drawing/2016/5/12/chartex" xmlns:cx7="http://schemas.microsoft.com/office/drawing/2016/5/13/chartex" xmlns:cx8="http://schemas.microsoft.com/office/drawing/2016/5/14/chartex" xmlns:mc="http://schemas.openxmlformats.org/markup-compatibility/2006" xmlns:aink="http://schemas.microsoft.com/office/drawing/2016/ink" xmlns:am3d="http://schemas.microsoft.com/office/drawing/2017/model3d" xmlns:o="urn:schemas-microsoft-com:office:office" xmlns:r="http://schemas.openxmlformats.org/officeDocument/2006/relationships" xmlns:m="http://schemas.openxmlformats.org/officeDocument/2006/math" xmlns:v="urn:schemas-microsoft-com:vml" xmlns:wp14="http://schemas.microsoft.com/office/word/2010/wordprocessingDrawing" xmlns:wp="http://schemas.openxmlformats.org/drawingml/2006/wordprocessingDrawing" xmlns:w10="urn:schemas-microsoft-com:office:word" xmlns:w="http://schemas.openxmlformats.org/wordprocessingml/2006/main" xmlns:w14="http://schemas.microsoft.com/office/word/2010/wordml" xmlns:w15="http://schemas.microsoft.com/office/word/2012/wordml" xmlns:w16cex="http://schemas.microsoft.com/office/word/2018/wordml/cex" xmlns:w16cid="http://schemas.microsoft.com/office/word/2016/wordml/cid" xmlns:w16="http://schemas.microsoft.com/office/word/2018/wordml" xmlns:w16sdtdh="http://schemas.microsoft.com/office/word/2020/wordml/sdtdatahash" xmlns:w16se="http://schemas.microsoft.com/office/word/2015/wordml/symex" xmlns:wpg="http://schemas.microsoft.com/office/word/2010/wordprocessingGroup" xmlns:wpi="http://schemas.microsoft.com/office/word/2010/wordprocessingInk" xmlns:wne="http://schemas.microsoft.com/office/word/2006/wordml" xmlns:wps="http://schemas.microsoft.com/office/word/2010/wordprocessingShape" mc:Ignorable="w14 w15 w16se w16cid w16 w16cex w16sdtdh wp14">
+  <w:p>
+    <w:pPr>
+      <w:pStyle w:val="Header"/>
+    </w:pPr>
+  </w:p>
+</w:hdr>
+</file>
+
+<file path=word/header2.xml><?xml version="1.0" encoding="utf-8"?>
 <w:hdr xmlns:wpc="http://schemas.microsoft.com/office/word/2010/wordprocessingCanvas" xmlns:cx="http://schemas.microsoft.com/office/drawing/2014/chartex" xmlns:cx1="http://schemas.microsoft.com/office/drawing/2015/9/8/chartex" xmlns:cx2="http://schemas.microsoft.com/office/drawing/2015/10/21/chartex" xmlns:cx3="http://schemas.microsoft.com/office/drawing/2016/5/9/chartex" xmlns:cx4="http://schemas.microsoft.com/office/drawing/2016/5/10/chartex" xmlns:cx5="http://schemas.microsoft.com/office/drawing/2016/5/11/chartex" xmlns:cx6="http://schemas.microsoft.com/office/drawing/2016/5/12/chartex" xmlns:cx7="http://schemas.microsoft.com/office/drawing/2016/5/13/chartex" xmlns:cx8="http://schemas.microsoft.com/office/drawing/2016/5/14/chartex" xmlns:mc="http://schemas.openxmlformats.org/markup-compatibility/2006" xmlns:aink="http://schemas.microsoft.com/office/drawing/2016/ink" xmlns:am3d="http://schemas.microsoft.com/office/drawing/2017/model3d" xmlns:o="urn:schemas-microsoft-com:office:office" xmlns:r="http://schemas.openxmlformats.org/officeDocument/2006/relationships" xmlns:m="http://schemas.openxmlformats.org/officeDocument/2006/math" xmlns:v="urn:schemas-microsoft-com:vml" xmlns:wp14="http://schemas.microsoft.com/office/word/2010/wordprocessingDrawing" xmlns:wp="http://schemas.openxmlformats.org/drawingml/2006/wordprocessingDrawing" xmlns:w10="urn:schemas-microsoft-com:office:word" xmlns:w="http://schemas.openxmlformats.org/wordprocessingml/2006/main" xmlns:w14="http://schemas.microsoft.com/office/word/2010/wordml" xmlns:w15="http://schemas.microsoft.com/office/word/2012/wordml" xmlns:w16cex="http://schemas.microsoft.com/office/word/2018/wordml/cex" xmlns:w16cid="http://schemas.microsoft.com/office/word/2016/wordml/cid" xmlns:w16="http://schemas.microsoft.com/office/word/2018/wordml" xmlns:w16sdtdh="http://schemas.microsoft.com/office/word/2020/wordml/sdtdatahash" xmlns:w16se="http://schemas.microsoft.com/office/word/2015/wordml/symex" xmlns:wpg="http://schemas.microsoft.com/office/word/2010/wordprocessingGroup" xmlns:wpi="http://schemas.microsoft.com/office/word/2010/wordprocessingInk" xmlns:wne="http://schemas.microsoft.com/office/word/2006/wordml" xmlns:wps="http://schemas.microsoft.com/office/word/2010/wordprocessingShape" mc:Ignorable="w14 w15 w16se w16cid w16 w16cex w16sdtdh wp14">
   <w:p>
     <w:pPr>
@@ -10878,7 +12907,7 @@
       <w:t xml:space="preserve"> </w:t>
     </w:r>
     <w:r>
-      <w:t>May</w:t>
+      <w:t>October</w:t>
     </w:r>
     <w:r>
       <w:t xml:space="preserve"> 20</w:t>
@@ -10889,6 +12918,16 @@
     <w:r>
       <w:t>1</w:t>
     </w:r>
+  </w:p>
+</w:hdr>
+</file>
+
+<file path=word/header3.xml><?xml version="1.0" encoding="utf-8"?>
+<w:hdr xmlns:wpc="http://schemas.microsoft.com/office/word/2010/wordprocessingCanvas" xmlns:cx="http://schemas.microsoft.com/office/drawing/2014/chartex" xmlns:cx1="http://schemas.microsoft.com/office/drawing/2015/9/8/chartex" xmlns:cx2="http://schemas.microsoft.com/office/drawing/2015/10/21/chartex" xmlns:cx3="http://schemas.microsoft.com/office/drawing/2016/5/9/chartex" xmlns:cx4="http://schemas.microsoft.com/office/drawing/2016/5/10/chartex" xmlns:cx5="http://schemas.microsoft.com/office/drawing/2016/5/11/chartex" xmlns:cx6="http://schemas.microsoft.com/office/drawing/2016/5/12/chartex" xmlns:cx7="http://schemas.microsoft.com/office/drawing/2016/5/13/chartex" xmlns:cx8="http://schemas.microsoft.com/office/drawing/2016/5/14/chartex" xmlns:mc="http://schemas.openxmlformats.org/markup-compatibility/2006" xmlns:aink="http://schemas.microsoft.com/office/drawing/2016/ink" xmlns:am3d="http://schemas.microsoft.com/office/drawing/2017/model3d" xmlns:o="urn:schemas-microsoft-com:office:office" xmlns:r="http://schemas.openxmlformats.org/officeDocument/2006/relationships" xmlns:m="http://schemas.openxmlformats.org/officeDocument/2006/math" xmlns:v="urn:schemas-microsoft-com:vml" xmlns:wp14="http://schemas.microsoft.com/office/word/2010/wordprocessingDrawing" xmlns:wp="http://schemas.openxmlformats.org/drawingml/2006/wordprocessingDrawing" xmlns:w10="urn:schemas-microsoft-com:office:word" xmlns:w="http://schemas.openxmlformats.org/wordprocessingml/2006/main" xmlns:w14="http://schemas.microsoft.com/office/word/2010/wordml" xmlns:w15="http://schemas.microsoft.com/office/word/2012/wordml" xmlns:w16cex="http://schemas.microsoft.com/office/word/2018/wordml/cex" xmlns:w16cid="http://schemas.microsoft.com/office/word/2016/wordml/cid" xmlns:w16="http://schemas.microsoft.com/office/word/2018/wordml" xmlns:w16sdtdh="http://schemas.microsoft.com/office/word/2020/wordml/sdtdatahash" xmlns:w16se="http://schemas.microsoft.com/office/word/2015/wordml/symex" xmlns:wpg="http://schemas.microsoft.com/office/word/2010/wordprocessingGroup" xmlns:wpi="http://schemas.microsoft.com/office/word/2010/wordprocessingInk" xmlns:wne="http://schemas.microsoft.com/office/word/2006/wordml" xmlns:wps="http://schemas.microsoft.com/office/word/2010/wordprocessingShape" mc:Ignorable="w14 w15 w16se w16cid w16 w16cex w16sdtdh wp14">
+  <w:p>
+    <w:pPr>
+      <w:pStyle w:val="Header"/>
+    </w:pPr>
   </w:p>
 </w:hdr>
 </file>

</xml_diff>

<commit_message>
underline CV job positions
</commit_message>
<xml_diff>
--- a/cv/phalen-website-cv.docx
+++ b/cv/phalen-website-cv.docx
@@ -9678,8 +9678,15 @@
       <w:r>
         <w:rPr>
           <w:rFonts w:ascii="Times New Roman" w:eastAsia="Times New Roman" w:hAnsi="Times New Roman" w:cs="Times New Roman"/>
-        </w:rPr>
-        <w:t xml:space="preserve">Staff Psychologist, </w:t>
+          <w:u w:val="single"/>
+        </w:rPr>
+        <w:t>Staff Psychologist</w:t>
+      </w:r>
+      <w:r>
+        <w:rPr>
+          <w:rFonts w:ascii="Times New Roman" w:eastAsia="Times New Roman" w:hAnsi="Times New Roman" w:cs="Times New Roman"/>
+        </w:rPr>
+        <w:t xml:space="preserve">, </w:t>
       </w:r>
       <w:r>
         <w:rPr>
@@ -9721,12 +9728,14 @@
       <w:r>
         <w:rPr>
           <w:rFonts w:ascii="Times New Roman" w:eastAsia="Times New Roman" w:hAnsi="Times New Roman" w:cs="Times New Roman"/>
+          <w:u w:val="single"/>
         </w:rPr>
         <w:t>Postdoctoral Fellow</w:t>
       </w:r>
       <w:r>
         <w:rPr>
           <w:rFonts w:ascii="Times New Roman" w:eastAsia="Times New Roman" w:hAnsi="Times New Roman" w:cs="Times New Roman"/>
+          <w:u w:val="single"/>
         </w:rPr>
         <w:t>ship</w:t>
       </w:r>
@@ -9768,8 +9777,15 @@
       <w:r>
         <w:rPr>
           <w:rFonts w:ascii="Times New Roman" w:eastAsia="Times New Roman" w:hAnsi="Times New Roman" w:cs="Times New Roman"/>
-        </w:rPr>
-        <w:t xml:space="preserve">Clinical Psychology Predoctoral Internship, </w:t>
+          <w:u w:val="single"/>
+        </w:rPr>
+        <w:t>Clinical Psychology Predoctoral Internship</w:t>
+      </w:r>
+      <w:r>
+        <w:rPr>
+          <w:rFonts w:ascii="Times New Roman" w:eastAsia="Times New Roman" w:hAnsi="Times New Roman" w:cs="Times New Roman"/>
+        </w:rPr>
+        <w:t xml:space="preserve">, </w:t>
       </w:r>
       <w:r>
         <w:rPr>
@@ -9806,8 +9822,16 @@
         <w:rPr>
           <w:rFonts w:ascii="Times New Roman" w:eastAsia="Times New Roman" w:hAnsi="Times New Roman" w:cs="Times New Roman"/>
           <w:bCs/>
-        </w:rPr>
-        <w:t xml:space="preserve">Extern, </w:t>
+          <w:u w:val="single"/>
+        </w:rPr>
+        <w:t>Extern</w:t>
+      </w:r>
+      <w:r>
+        <w:rPr>
+          <w:rFonts w:ascii="Times New Roman" w:eastAsia="Times New Roman" w:hAnsi="Times New Roman" w:cs="Times New Roman"/>
+          <w:bCs/>
+        </w:rPr>
+        <w:t xml:space="preserve">, </w:t>
       </w:r>
       <w:r>
         <w:rPr>
@@ -9844,8 +9868,16 @@
         <w:rPr>
           <w:rFonts w:ascii="Times New Roman" w:eastAsia="Times New Roman" w:hAnsi="Times New Roman" w:cs="Times New Roman"/>
           <w:bCs/>
-        </w:rPr>
-        <w:t xml:space="preserve">Extern, </w:t>
+          <w:u w:val="single"/>
+        </w:rPr>
+        <w:t>Extern</w:t>
+      </w:r>
+      <w:r>
+        <w:rPr>
+          <w:rFonts w:ascii="Times New Roman" w:eastAsia="Times New Roman" w:hAnsi="Times New Roman" w:cs="Times New Roman"/>
+          <w:bCs/>
+        </w:rPr>
+        <w:t xml:space="preserve">, </w:t>
       </w:r>
       <w:proofErr w:type="spellStart"/>
       <w:r>
@@ -9891,8 +9923,16 @@
         <w:rPr>
           <w:rFonts w:ascii="Times New Roman" w:eastAsia="Times New Roman" w:hAnsi="Times New Roman" w:cs="Times New Roman"/>
           <w:bCs/>
-        </w:rPr>
-        <w:t xml:space="preserve">Extern, </w:t>
+          <w:u w:val="single"/>
+        </w:rPr>
+        <w:t>Extern</w:t>
+      </w:r>
+      <w:r>
+        <w:rPr>
+          <w:rFonts w:ascii="Times New Roman" w:eastAsia="Times New Roman" w:hAnsi="Times New Roman" w:cs="Times New Roman"/>
+          <w:bCs/>
+        </w:rPr>
+        <w:t xml:space="preserve">, </w:t>
       </w:r>
       <w:r>
         <w:rPr>
@@ -9925,8 +9965,15 @@
       <w:r>
         <w:rPr>
           <w:rFonts w:ascii="Times New Roman" w:eastAsia="Times New Roman" w:hAnsi="Times New Roman" w:cs="Times New Roman"/>
-        </w:rPr>
-        <w:t xml:space="preserve">Clinical Case Manager, </w:t>
+          <w:u w:val="single"/>
+        </w:rPr>
+        <w:t>Clinical Case Manager</w:t>
+      </w:r>
+      <w:r>
+        <w:rPr>
+          <w:rFonts w:ascii="Times New Roman" w:eastAsia="Times New Roman" w:hAnsi="Times New Roman" w:cs="Times New Roman"/>
+        </w:rPr>
+        <w:t xml:space="preserve">, </w:t>
       </w:r>
       <w:r>
         <w:rPr>
@@ -9959,8 +10006,15 @@
       <w:r>
         <w:rPr>
           <w:rFonts w:ascii="Times New Roman" w:eastAsia="Times New Roman" w:hAnsi="Times New Roman" w:cs="Times New Roman"/>
-        </w:rPr>
-        <w:t xml:space="preserve">Counselor, </w:t>
+          <w:u w:val="single"/>
+        </w:rPr>
+        <w:t>Counselor</w:t>
+      </w:r>
+      <w:r>
+        <w:rPr>
+          <w:rFonts w:ascii="Times New Roman" w:eastAsia="Times New Roman" w:hAnsi="Times New Roman" w:cs="Times New Roman"/>
+        </w:rPr>
+        <w:t xml:space="preserve">, </w:t>
       </w:r>
       <w:r>
         <w:rPr>
@@ -10000,8 +10054,15 @@
       <w:r>
         <w:rPr>
           <w:rFonts w:ascii="Times New Roman" w:eastAsia="Times New Roman" w:hAnsi="Times New Roman" w:cs="Times New Roman"/>
-        </w:rPr>
-        <w:t xml:space="preserve">Counselor, </w:t>
+          <w:u w:val="single"/>
+        </w:rPr>
+        <w:t>Counselor</w:t>
+      </w:r>
+      <w:r>
+        <w:rPr>
+          <w:rFonts w:ascii="Times New Roman" w:eastAsia="Times New Roman" w:hAnsi="Times New Roman" w:cs="Times New Roman"/>
+        </w:rPr>
+        <w:t xml:space="preserve">, </w:t>
       </w:r>
       <w:r>
         <w:rPr>
@@ -10176,8 +10237,15 @@
       <w:r>
         <w:rPr>
           <w:rFonts w:ascii="Times New Roman" w:eastAsia="Times New Roman" w:hAnsi="Times New Roman" w:cs="Times New Roman"/>
-        </w:rPr>
-        <w:t xml:space="preserve">Adjunct Assistant Professor, </w:t>
+          <w:u w:val="single"/>
+        </w:rPr>
+        <w:t>Adjunct Assistant Professor</w:t>
+      </w:r>
+      <w:r>
+        <w:rPr>
+          <w:rFonts w:ascii="Times New Roman" w:eastAsia="Times New Roman" w:hAnsi="Times New Roman" w:cs="Times New Roman"/>
+        </w:rPr>
+        <w:t xml:space="preserve">, </w:t>
       </w:r>
       <w:r>
         <w:rPr>
@@ -10222,12 +10290,14 @@
       <w:r>
         <w:rPr>
           <w:rFonts w:ascii="Times New Roman" w:eastAsia="Times New Roman" w:hAnsi="Times New Roman" w:cs="Times New Roman"/>
+          <w:u w:val="single"/>
         </w:rPr>
         <w:t>Postdoctoral fellow</w:t>
       </w:r>
       <w:r>
         <w:rPr>
           <w:rFonts w:ascii="Times New Roman" w:eastAsia="Times New Roman" w:hAnsi="Times New Roman" w:cs="Times New Roman"/>
+          <w:u w:val="single"/>
         </w:rPr>
         <w:t>ship</w:t>
       </w:r>
@@ -10270,26 +10340,36 @@
       <w:r>
         <w:rPr>
           <w:rFonts w:ascii="Times New Roman" w:eastAsia="Times New Roman" w:hAnsi="Times New Roman" w:cs="Times New Roman"/>
+          <w:u w:val="single"/>
         </w:rPr>
         <w:t>Clinical Psychology Predoctoral Intern</w:t>
       </w:r>
       <w:r>
         <w:rPr>
           <w:rFonts w:ascii="Times New Roman" w:eastAsia="Times New Roman" w:hAnsi="Times New Roman" w:cs="Times New Roman"/>
+          <w:u w:val="single"/>
         </w:rPr>
         <w:t>ship</w:t>
       </w:r>
       <w:r>
         <w:rPr>
           <w:rFonts w:ascii="Times New Roman" w:eastAsia="Times New Roman" w:hAnsi="Times New Roman" w:cs="Times New Roman"/>
+          <w:u w:val="single"/>
         </w:rPr>
         <w:t xml:space="preserve">, </w:t>
       </w:r>
       <w:r>
         <w:rPr>
           <w:rFonts w:ascii="Times New Roman" w:eastAsia="Times New Roman" w:hAnsi="Times New Roman" w:cs="Times New Roman"/>
-        </w:rPr>
-        <w:t xml:space="preserve">Research Rotation, </w:t>
+          <w:u w:val="single"/>
+        </w:rPr>
+        <w:t>Research Rotation</w:t>
+      </w:r>
+      <w:r>
+        <w:rPr>
+          <w:rFonts w:ascii="Times New Roman" w:eastAsia="Times New Roman" w:hAnsi="Times New Roman" w:cs="Times New Roman"/>
+        </w:rPr>
+        <w:t xml:space="preserve">, </w:t>
       </w:r>
       <w:r>
         <w:rPr>
@@ -10335,8 +10415,15 @@
       <w:r>
         <w:rPr>
           <w:rFonts w:ascii="Times New Roman" w:eastAsia="Times New Roman" w:hAnsi="Times New Roman" w:cs="Times New Roman"/>
-        </w:rPr>
-        <w:t xml:space="preserve">Research Assistant, </w:t>
+          <w:u w:val="single"/>
+        </w:rPr>
+        <w:t>Research Assistant</w:t>
+      </w:r>
+      <w:r>
+        <w:rPr>
+          <w:rFonts w:ascii="Times New Roman" w:eastAsia="Times New Roman" w:hAnsi="Times New Roman" w:cs="Times New Roman"/>
+        </w:rPr>
+        <w:t xml:space="preserve">, </w:t>
       </w:r>
       <w:proofErr w:type="spellStart"/>
       <w:r>
@@ -10390,8 +10477,21 @@
       <w:r>
         <w:rPr>
           <w:rFonts w:ascii="Times New Roman" w:eastAsia="Times New Roman" w:hAnsi="Times New Roman" w:cs="Times New Roman"/>
-        </w:rPr>
-        <w:t xml:space="preserve">Research Assistant, </w:t>
+          <w:u w:val="single"/>
+        </w:rPr>
+        <w:t>Research Assistant</w:t>
+      </w:r>
+      <w:r>
+        <w:rPr>
+          <w:rFonts w:ascii="Times New Roman" w:eastAsia="Times New Roman" w:hAnsi="Times New Roman" w:cs="Times New Roman"/>
+        </w:rPr>
+        <w:t>,</w:t>
+      </w:r>
+      <w:r>
+        <w:rPr>
+          <w:rFonts w:ascii="Times New Roman" w:eastAsia="Times New Roman" w:hAnsi="Times New Roman" w:cs="Times New Roman"/>
+        </w:rPr>
+        <w:t xml:space="preserve"> </w:t>
       </w:r>
       <w:r>
         <w:rPr>
@@ -10426,8 +10526,15 @@
       <w:r>
         <w:rPr>
           <w:rFonts w:ascii="Times New Roman" w:eastAsia="Times New Roman" w:hAnsi="Times New Roman" w:cs="Times New Roman"/>
-        </w:rPr>
-        <w:t xml:space="preserve">Research Assistant, </w:t>
+          <w:u w:val="single"/>
+        </w:rPr>
+        <w:t>Research Assistant</w:t>
+      </w:r>
+      <w:r>
+        <w:rPr>
+          <w:rFonts w:ascii="Times New Roman" w:eastAsia="Times New Roman" w:hAnsi="Times New Roman" w:cs="Times New Roman"/>
+        </w:rPr>
+        <w:t xml:space="preserve">, </w:t>
       </w:r>
       <w:r>
         <w:rPr>
@@ -10495,8 +10602,15 @@
       <w:r>
         <w:rPr>
           <w:rFonts w:ascii="Times New Roman" w:eastAsia="Times New Roman" w:hAnsi="Times New Roman" w:cs="Times New Roman"/>
-        </w:rPr>
-        <w:t xml:space="preserve">Research Assistant, </w:t>
+          <w:u w:val="single"/>
+        </w:rPr>
+        <w:t>Research Assistant</w:t>
+      </w:r>
+      <w:r>
+        <w:rPr>
+          <w:rFonts w:ascii="Times New Roman" w:eastAsia="Times New Roman" w:hAnsi="Times New Roman" w:cs="Times New Roman"/>
+        </w:rPr>
+        <w:t xml:space="preserve">, </w:t>
       </w:r>
       <w:r>
         <w:rPr>
@@ -12552,12 +12666,8 @@
       </w:r>
     </w:p>
     <w:sectPr>
-      <w:headerReference w:type="even" r:id="rId25"/>
-      <w:headerReference w:type="default" r:id="rId26"/>
-      <w:footerReference w:type="even" r:id="rId27"/>
-      <w:footerReference w:type="default" r:id="rId28"/>
-      <w:headerReference w:type="first" r:id="rId29"/>
-      <w:footerReference w:type="first" r:id="rId30"/>
+      <w:headerReference w:type="default" r:id="rId25"/>
+      <w:footerReference w:type="default" r:id="rId26"/>
       <w:pgSz w:w="12240" w:h="15840"/>
       <w:pgMar w:top="1117" w:right="1080" w:bottom="1080" w:left="1080" w:header="576" w:footer="576" w:gutter="0"/>
       <w:cols w:space="720"/>
@@ -12594,16 +12704,6 @@
 </file>
 
 <file path=word/footer1.xml><?xml version="1.0" encoding="utf-8"?>
-<w:ftr xmlns:wpc="http://schemas.microsoft.com/office/word/2010/wordprocessingCanvas" xmlns:cx="http://schemas.microsoft.com/office/drawing/2014/chartex" xmlns:cx1="http://schemas.microsoft.com/office/drawing/2015/9/8/chartex" xmlns:cx2="http://schemas.microsoft.com/office/drawing/2015/10/21/chartex" xmlns:cx3="http://schemas.microsoft.com/office/drawing/2016/5/9/chartex" xmlns:cx4="http://schemas.microsoft.com/office/drawing/2016/5/10/chartex" xmlns:cx5="http://schemas.microsoft.com/office/drawing/2016/5/11/chartex" xmlns:cx6="http://schemas.microsoft.com/office/drawing/2016/5/12/chartex" xmlns:cx7="http://schemas.microsoft.com/office/drawing/2016/5/13/chartex" xmlns:cx8="http://schemas.microsoft.com/office/drawing/2016/5/14/chartex" xmlns:mc="http://schemas.openxmlformats.org/markup-compatibility/2006" xmlns:aink="http://schemas.microsoft.com/office/drawing/2016/ink" xmlns:am3d="http://schemas.microsoft.com/office/drawing/2017/model3d" xmlns:o="urn:schemas-microsoft-com:office:office" xmlns:r="http://schemas.openxmlformats.org/officeDocument/2006/relationships" xmlns:m="http://schemas.openxmlformats.org/officeDocument/2006/math" xmlns:v="urn:schemas-microsoft-com:vml" xmlns:wp14="http://schemas.microsoft.com/office/word/2010/wordprocessingDrawing" xmlns:wp="http://schemas.openxmlformats.org/drawingml/2006/wordprocessingDrawing" xmlns:w10="urn:schemas-microsoft-com:office:word" xmlns:w="http://schemas.openxmlformats.org/wordprocessingml/2006/main" xmlns:w14="http://schemas.microsoft.com/office/word/2010/wordml" xmlns:w15="http://schemas.microsoft.com/office/word/2012/wordml" xmlns:w16cex="http://schemas.microsoft.com/office/word/2018/wordml/cex" xmlns:w16cid="http://schemas.microsoft.com/office/word/2016/wordml/cid" xmlns:w16="http://schemas.microsoft.com/office/word/2018/wordml" xmlns:w16sdtdh="http://schemas.microsoft.com/office/word/2020/wordml/sdtdatahash" xmlns:w16se="http://schemas.microsoft.com/office/word/2015/wordml/symex" xmlns:wpg="http://schemas.microsoft.com/office/word/2010/wordprocessingGroup" xmlns:wpi="http://schemas.microsoft.com/office/word/2010/wordprocessingInk" xmlns:wne="http://schemas.microsoft.com/office/word/2006/wordml" xmlns:wps="http://schemas.microsoft.com/office/word/2010/wordprocessingShape" mc:Ignorable="w14 w15 w16se w16cid w16 w16cex w16sdtdh wp14">
-  <w:p>
-    <w:pPr>
-      <w:pStyle w:val="Footer"/>
-    </w:pPr>
-  </w:p>
-</w:ftr>
-</file>
-
-<file path=word/footer2.xml><?xml version="1.0" encoding="utf-8"?>
 <w:ftr xmlns:wpc="http://schemas.microsoft.com/office/word/2010/wordprocessingCanvas" xmlns:cx="http://schemas.microsoft.com/office/drawing/2014/chartex" xmlns:cx1="http://schemas.microsoft.com/office/drawing/2015/9/8/chartex" xmlns:cx2="http://schemas.microsoft.com/office/drawing/2015/10/21/chartex" xmlns:cx3="http://schemas.microsoft.com/office/drawing/2016/5/9/chartex" xmlns:cx4="http://schemas.microsoft.com/office/drawing/2016/5/10/chartex" xmlns:cx5="http://schemas.microsoft.com/office/drawing/2016/5/11/chartex" xmlns:cx6="http://schemas.microsoft.com/office/drawing/2016/5/12/chartex" xmlns:cx7="http://schemas.microsoft.com/office/drawing/2016/5/13/chartex" xmlns:cx8="http://schemas.microsoft.com/office/drawing/2016/5/14/chartex" xmlns:mc="http://schemas.openxmlformats.org/markup-compatibility/2006" xmlns:aink="http://schemas.microsoft.com/office/drawing/2016/ink" xmlns:am3d="http://schemas.microsoft.com/office/drawing/2017/model3d" xmlns:o="urn:schemas-microsoft-com:office:office" xmlns:r="http://schemas.openxmlformats.org/officeDocument/2006/relationships" xmlns:m="http://schemas.openxmlformats.org/officeDocument/2006/math" xmlns:v="urn:schemas-microsoft-com:vml" xmlns:wp14="http://schemas.microsoft.com/office/word/2010/wordprocessingDrawing" xmlns:wp="http://schemas.openxmlformats.org/drawingml/2006/wordprocessingDrawing" xmlns:w10="urn:schemas-microsoft-com:office:word" xmlns:w="http://schemas.openxmlformats.org/wordprocessingml/2006/main" xmlns:w14="http://schemas.microsoft.com/office/word/2010/wordml" xmlns:w15="http://schemas.microsoft.com/office/word/2012/wordml" xmlns:w16cex="http://schemas.microsoft.com/office/word/2018/wordml/cex" xmlns:w16cid="http://schemas.microsoft.com/office/word/2016/wordml/cid" xmlns:w16="http://schemas.microsoft.com/office/word/2018/wordml" xmlns:w16sdtdh="http://schemas.microsoft.com/office/word/2020/wordml/sdtdatahash" xmlns:w16se="http://schemas.microsoft.com/office/word/2015/wordml/symex" xmlns:wpg="http://schemas.microsoft.com/office/word/2010/wordprocessingGroup" xmlns:wpi="http://schemas.microsoft.com/office/word/2010/wordprocessingInk" xmlns:wne="http://schemas.microsoft.com/office/word/2006/wordml" xmlns:wps="http://schemas.microsoft.com/office/word/2010/wordprocessingShape" mc:Ignorable="w14 w15 w16se w16cid w16 w16cex w16sdtdh wp14">
   <w:p>
     <w:pPr>
@@ -12848,16 +12948,6 @@
 </w:ftr>
 </file>
 
-<file path=word/footer3.xml><?xml version="1.0" encoding="utf-8"?>
-<w:ftr xmlns:wpc="http://schemas.microsoft.com/office/word/2010/wordprocessingCanvas" xmlns:cx="http://schemas.microsoft.com/office/drawing/2014/chartex" xmlns:cx1="http://schemas.microsoft.com/office/drawing/2015/9/8/chartex" xmlns:cx2="http://schemas.microsoft.com/office/drawing/2015/10/21/chartex" xmlns:cx3="http://schemas.microsoft.com/office/drawing/2016/5/9/chartex" xmlns:cx4="http://schemas.microsoft.com/office/drawing/2016/5/10/chartex" xmlns:cx5="http://schemas.microsoft.com/office/drawing/2016/5/11/chartex" xmlns:cx6="http://schemas.microsoft.com/office/drawing/2016/5/12/chartex" xmlns:cx7="http://schemas.microsoft.com/office/drawing/2016/5/13/chartex" xmlns:cx8="http://schemas.microsoft.com/office/drawing/2016/5/14/chartex" xmlns:mc="http://schemas.openxmlformats.org/markup-compatibility/2006" xmlns:aink="http://schemas.microsoft.com/office/drawing/2016/ink" xmlns:am3d="http://schemas.microsoft.com/office/drawing/2017/model3d" xmlns:o="urn:schemas-microsoft-com:office:office" xmlns:r="http://schemas.openxmlformats.org/officeDocument/2006/relationships" xmlns:m="http://schemas.openxmlformats.org/officeDocument/2006/math" xmlns:v="urn:schemas-microsoft-com:vml" xmlns:wp14="http://schemas.microsoft.com/office/word/2010/wordprocessingDrawing" xmlns:wp="http://schemas.openxmlformats.org/drawingml/2006/wordprocessingDrawing" xmlns:w10="urn:schemas-microsoft-com:office:word" xmlns:w="http://schemas.openxmlformats.org/wordprocessingml/2006/main" xmlns:w14="http://schemas.microsoft.com/office/word/2010/wordml" xmlns:w15="http://schemas.microsoft.com/office/word/2012/wordml" xmlns:w16cex="http://schemas.microsoft.com/office/word/2018/wordml/cex" xmlns:w16cid="http://schemas.microsoft.com/office/word/2016/wordml/cid" xmlns:w16="http://schemas.microsoft.com/office/word/2018/wordml" xmlns:w16sdtdh="http://schemas.microsoft.com/office/word/2020/wordml/sdtdatahash" xmlns:w16se="http://schemas.microsoft.com/office/word/2015/wordml/symex" xmlns:wpg="http://schemas.microsoft.com/office/word/2010/wordprocessingGroup" xmlns:wpi="http://schemas.microsoft.com/office/word/2010/wordprocessingInk" xmlns:wne="http://schemas.microsoft.com/office/word/2006/wordml" xmlns:wps="http://schemas.microsoft.com/office/word/2010/wordprocessingShape" mc:Ignorable="w14 w15 w16se w16cid w16 w16cex w16sdtdh wp14">
-  <w:p>
-    <w:pPr>
-      <w:pStyle w:val="Footer"/>
-    </w:pPr>
-  </w:p>
-</w:ftr>
-</file>
-
 <file path=word/footnotes.xml><?xml version="1.0" encoding="utf-8"?>
 <w:footnotes xmlns:wpc="http://schemas.microsoft.com/office/word/2010/wordprocessingCanvas" xmlns:cx="http://schemas.microsoft.com/office/drawing/2014/chartex" xmlns:cx1="http://schemas.microsoft.com/office/drawing/2015/9/8/chartex" xmlns:cx2="http://schemas.microsoft.com/office/drawing/2015/10/21/chartex" xmlns:cx3="http://schemas.microsoft.com/office/drawing/2016/5/9/chartex" xmlns:cx4="http://schemas.microsoft.com/office/drawing/2016/5/10/chartex" xmlns:cx5="http://schemas.microsoft.com/office/drawing/2016/5/11/chartex" xmlns:cx6="http://schemas.microsoft.com/office/drawing/2016/5/12/chartex" xmlns:cx7="http://schemas.microsoft.com/office/drawing/2016/5/13/chartex" xmlns:cx8="http://schemas.microsoft.com/office/drawing/2016/5/14/chartex" xmlns:mc="http://schemas.openxmlformats.org/markup-compatibility/2006" xmlns:aink="http://schemas.microsoft.com/office/drawing/2016/ink" xmlns:am3d="http://schemas.microsoft.com/office/drawing/2017/model3d" xmlns:o="urn:schemas-microsoft-com:office:office" xmlns:r="http://schemas.openxmlformats.org/officeDocument/2006/relationships" xmlns:m="http://schemas.openxmlformats.org/officeDocument/2006/math" xmlns:v="urn:schemas-microsoft-com:vml" xmlns:wp14="http://schemas.microsoft.com/office/word/2010/wordprocessingDrawing" xmlns:wp="http://schemas.openxmlformats.org/drawingml/2006/wordprocessingDrawing" xmlns:w10="urn:schemas-microsoft-com:office:word" xmlns:w="http://schemas.openxmlformats.org/wordprocessingml/2006/main" xmlns:w14="http://schemas.microsoft.com/office/word/2010/wordml" xmlns:w15="http://schemas.microsoft.com/office/word/2012/wordml" xmlns:w16cex="http://schemas.microsoft.com/office/word/2018/wordml/cex" xmlns:w16cid="http://schemas.microsoft.com/office/word/2016/wordml/cid" xmlns:w16="http://schemas.microsoft.com/office/word/2018/wordml" xmlns:w16sdtdh="http://schemas.microsoft.com/office/word/2020/wordml/sdtdatahash" xmlns:w16se="http://schemas.microsoft.com/office/word/2015/wordml/symex" xmlns:wpg="http://schemas.microsoft.com/office/word/2010/wordprocessingGroup" xmlns:wpi="http://schemas.microsoft.com/office/word/2010/wordprocessingInk" xmlns:wne="http://schemas.microsoft.com/office/word/2006/wordml" xmlns:wps="http://schemas.microsoft.com/office/word/2010/wordprocessingShape" mc:Ignorable="w14 w15 w16se w16cid w16 w16cex w16sdtdh wp14">
   <w:footnote w:type="separator" w:id="-1">
@@ -12884,16 +12974,6 @@
 </file>
 
 <file path=word/header1.xml><?xml version="1.0" encoding="utf-8"?>
-<w:hdr xmlns:wpc="http://schemas.microsoft.com/office/word/2010/wordprocessingCanvas" xmlns:cx="http://schemas.microsoft.com/office/drawing/2014/chartex" xmlns:cx1="http://schemas.microsoft.com/office/drawing/2015/9/8/chartex" xmlns:cx2="http://schemas.microsoft.com/office/drawing/2015/10/21/chartex" xmlns:cx3="http://schemas.microsoft.com/office/drawing/2016/5/9/chartex" xmlns:cx4="http://schemas.microsoft.com/office/drawing/2016/5/10/chartex" xmlns:cx5="http://schemas.microsoft.com/office/drawing/2016/5/11/chartex" xmlns:cx6="http://schemas.microsoft.com/office/drawing/2016/5/12/chartex" xmlns:cx7="http://schemas.microsoft.com/office/drawing/2016/5/13/chartex" xmlns:cx8="http://schemas.microsoft.com/office/drawing/2016/5/14/chartex" xmlns:mc="http://schemas.openxmlformats.org/markup-compatibility/2006" xmlns:aink="http://schemas.microsoft.com/office/drawing/2016/ink" xmlns:am3d="http://schemas.microsoft.com/office/drawing/2017/model3d" xmlns:o="urn:schemas-microsoft-com:office:office" xmlns:r="http://schemas.openxmlformats.org/officeDocument/2006/relationships" xmlns:m="http://schemas.openxmlformats.org/officeDocument/2006/math" xmlns:v="urn:schemas-microsoft-com:vml" xmlns:wp14="http://schemas.microsoft.com/office/word/2010/wordprocessingDrawing" xmlns:wp="http://schemas.openxmlformats.org/drawingml/2006/wordprocessingDrawing" xmlns:w10="urn:schemas-microsoft-com:office:word" xmlns:w="http://schemas.openxmlformats.org/wordprocessingml/2006/main" xmlns:w14="http://schemas.microsoft.com/office/word/2010/wordml" xmlns:w15="http://schemas.microsoft.com/office/word/2012/wordml" xmlns:w16cex="http://schemas.microsoft.com/office/word/2018/wordml/cex" xmlns:w16cid="http://schemas.microsoft.com/office/word/2016/wordml/cid" xmlns:w16="http://schemas.microsoft.com/office/word/2018/wordml" xmlns:w16sdtdh="http://schemas.microsoft.com/office/word/2020/wordml/sdtdatahash" xmlns:w16se="http://schemas.microsoft.com/office/word/2015/wordml/symex" xmlns:wpg="http://schemas.microsoft.com/office/word/2010/wordprocessingGroup" xmlns:wpi="http://schemas.microsoft.com/office/word/2010/wordprocessingInk" xmlns:wne="http://schemas.microsoft.com/office/word/2006/wordml" xmlns:wps="http://schemas.microsoft.com/office/word/2010/wordprocessingShape" mc:Ignorable="w14 w15 w16se w16cid w16 w16cex w16sdtdh wp14">
-  <w:p>
-    <w:pPr>
-      <w:pStyle w:val="Header"/>
-    </w:pPr>
-  </w:p>
-</w:hdr>
-</file>
-
-<file path=word/header2.xml><?xml version="1.0" encoding="utf-8"?>
 <w:hdr xmlns:wpc="http://schemas.microsoft.com/office/word/2010/wordprocessingCanvas" xmlns:cx="http://schemas.microsoft.com/office/drawing/2014/chartex" xmlns:cx1="http://schemas.microsoft.com/office/drawing/2015/9/8/chartex" xmlns:cx2="http://schemas.microsoft.com/office/drawing/2015/10/21/chartex" xmlns:cx3="http://schemas.microsoft.com/office/drawing/2016/5/9/chartex" xmlns:cx4="http://schemas.microsoft.com/office/drawing/2016/5/10/chartex" xmlns:cx5="http://schemas.microsoft.com/office/drawing/2016/5/11/chartex" xmlns:cx6="http://schemas.microsoft.com/office/drawing/2016/5/12/chartex" xmlns:cx7="http://schemas.microsoft.com/office/drawing/2016/5/13/chartex" xmlns:cx8="http://schemas.microsoft.com/office/drawing/2016/5/14/chartex" xmlns:mc="http://schemas.openxmlformats.org/markup-compatibility/2006" xmlns:aink="http://schemas.microsoft.com/office/drawing/2016/ink" xmlns:am3d="http://schemas.microsoft.com/office/drawing/2017/model3d" xmlns:o="urn:schemas-microsoft-com:office:office" xmlns:r="http://schemas.openxmlformats.org/officeDocument/2006/relationships" xmlns:m="http://schemas.openxmlformats.org/officeDocument/2006/math" xmlns:v="urn:schemas-microsoft-com:vml" xmlns:wp14="http://schemas.microsoft.com/office/word/2010/wordprocessingDrawing" xmlns:wp="http://schemas.openxmlformats.org/drawingml/2006/wordprocessingDrawing" xmlns:w10="urn:schemas-microsoft-com:office:word" xmlns:w="http://schemas.openxmlformats.org/wordprocessingml/2006/main" xmlns:w14="http://schemas.microsoft.com/office/word/2010/wordml" xmlns:w15="http://schemas.microsoft.com/office/word/2012/wordml" xmlns:w16cex="http://schemas.microsoft.com/office/word/2018/wordml/cex" xmlns:w16cid="http://schemas.microsoft.com/office/word/2016/wordml/cid" xmlns:w16="http://schemas.microsoft.com/office/word/2018/wordml" xmlns:w16sdtdh="http://schemas.microsoft.com/office/word/2020/wordml/sdtdatahash" xmlns:w16se="http://schemas.microsoft.com/office/word/2015/wordml/symex" xmlns:wpg="http://schemas.microsoft.com/office/word/2010/wordprocessingGroup" xmlns:wpi="http://schemas.microsoft.com/office/word/2010/wordprocessingInk" xmlns:wne="http://schemas.microsoft.com/office/word/2006/wordml" xmlns:wps="http://schemas.microsoft.com/office/word/2010/wordprocessingShape" mc:Ignorable="w14 w15 w16se w16cid w16 w16cex w16sdtdh wp14">
   <w:p>
     <w:pPr>
@@ -12904,10 +12984,7 @@
       <w:t>Updated</w:t>
     </w:r>
     <w:r>
-      <w:t xml:space="preserve"> </w:t>
-    </w:r>
-    <w:r>
-      <w:t>October</w:t>
+      <w:t xml:space="preserve"> October</w:t>
     </w:r>
     <w:r>
       <w:t xml:space="preserve"> 20</w:t>
@@ -12918,16 +12995,6 @@
     <w:r>
       <w:t>1</w:t>
     </w:r>
-  </w:p>
-</w:hdr>
-</file>
-
-<file path=word/header3.xml><?xml version="1.0" encoding="utf-8"?>
-<w:hdr xmlns:wpc="http://schemas.microsoft.com/office/word/2010/wordprocessingCanvas" xmlns:cx="http://schemas.microsoft.com/office/drawing/2014/chartex" xmlns:cx1="http://schemas.microsoft.com/office/drawing/2015/9/8/chartex" xmlns:cx2="http://schemas.microsoft.com/office/drawing/2015/10/21/chartex" xmlns:cx3="http://schemas.microsoft.com/office/drawing/2016/5/9/chartex" xmlns:cx4="http://schemas.microsoft.com/office/drawing/2016/5/10/chartex" xmlns:cx5="http://schemas.microsoft.com/office/drawing/2016/5/11/chartex" xmlns:cx6="http://schemas.microsoft.com/office/drawing/2016/5/12/chartex" xmlns:cx7="http://schemas.microsoft.com/office/drawing/2016/5/13/chartex" xmlns:cx8="http://schemas.microsoft.com/office/drawing/2016/5/14/chartex" xmlns:mc="http://schemas.openxmlformats.org/markup-compatibility/2006" xmlns:aink="http://schemas.microsoft.com/office/drawing/2016/ink" xmlns:am3d="http://schemas.microsoft.com/office/drawing/2017/model3d" xmlns:o="urn:schemas-microsoft-com:office:office" xmlns:r="http://schemas.openxmlformats.org/officeDocument/2006/relationships" xmlns:m="http://schemas.openxmlformats.org/officeDocument/2006/math" xmlns:v="urn:schemas-microsoft-com:vml" xmlns:wp14="http://schemas.microsoft.com/office/word/2010/wordprocessingDrawing" xmlns:wp="http://schemas.openxmlformats.org/drawingml/2006/wordprocessingDrawing" xmlns:w10="urn:schemas-microsoft-com:office:word" xmlns:w="http://schemas.openxmlformats.org/wordprocessingml/2006/main" xmlns:w14="http://schemas.microsoft.com/office/word/2010/wordml" xmlns:w15="http://schemas.microsoft.com/office/word/2012/wordml" xmlns:w16cex="http://schemas.microsoft.com/office/word/2018/wordml/cex" xmlns:w16cid="http://schemas.microsoft.com/office/word/2016/wordml/cid" xmlns:w16="http://schemas.microsoft.com/office/word/2018/wordml" xmlns:w16sdtdh="http://schemas.microsoft.com/office/word/2020/wordml/sdtdatahash" xmlns:w16se="http://schemas.microsoft.com/office/word/2015/wordml/symex" xmlns:wpg="http://schemas.microsoft.com/office/word/2010/wordprocessingGroup" xmlns:wpi="http://schemas.microsoft.com/office/word/2010/wordprocessingInk" xmlns:wne="http://schemas.microsoft.com/office/word/2006/wordml" xmlns:wps="http://schemas.microsoft.com/office/word/2010/wordprocessingShape" mc:Ignorable="w14 w15 w16se w16cid w16 w16cex w16sdtdh wp14">
-  <w:p>
-    <w:pPr>
-      <w:pStyle w:val="Header"/>
-    </w:pPr>
   </w:p>
 </w:hdr>
 </file>

</xml_diff>

<commit_message>
update for new publication on DBT
</commit_message>
<xml_diff>
--- a/cv/phalen-website-cv.docx
+++ b/cv/phalen-website-cv.docx
@@ -1,6 +1,6 @@
 
 <file path=word/document.xml><?xml version="1.0" encoding="utf-8"?>
-<w:document xmlns:wpc="http://schemas.microsoft.com/office/word/2010/wordprocessingCanvas" xmlns:cx="http://schemas.microsoft.com/office/drawing/2014/chartex" xmlns:cx1="http://schemas.microsoft.com/office/drawing/2015/9/8/chartex" xmlns:cx2="http://schemas.microsoft.com/office/drawing/2015/10/21/chartex" xmlns:cx3="http://schemas.microsoft.com/office/drawing/2016/5/9/chartex" xmlns:cx4="http://schemas.microsoft.com/office/drawing/2016/5/10/chartex" xmlns:cx5="http://schemas.microsoft.com/office/drawing/2016/5/11/chartex" xmlns:cx6="http://schemas.microsoft.com/office/drawing/2016/5/12/chartex" xmlns:cx7="http://schemas.microsoft.com/office/drawing/2016/5/13/chartex" xmlns:cx8="http://schemas.microsoft.com/office/drawing/2016/5/14/chartex" xmlns:mc="http://schemas.openxmlformats.org/markup-compatibility/2006" xmlns:aink="http://schemas.microsoft.com/office/drawing/2016/ink" xmlns:am3d="http://schemas.microsoft.com/office/drawing/2017/model3d" xmlns:o="urn:schemas-microsoft-com:office:office" xmlns:r="http://schemas.openxmlformats.org/officeDocument/2006/relationships" xmlns:m="http://schemas.openxmlformats.org/officeDocument/2006/math" xmlns:v="urn:schemas-microsoft-com:vml" xmlns:wp14="http://schemas.microsoft.com/office/word/2010/wordprocessingDrawing" xmlns:wp="http://schemas.openxmlformats.org/drawingml/2006/wordprocessingDrawing" xmlns:w10="urn:schemas-microsoft-com:office:word" xmlns:w="http://schemas.openxmlformats.org/wordprocessingml/2006/main" xmlns:w14="http://schemas.microsoft.com/office/word/2010/wordml" xmlns:w15="http://schemas.microsoft.com/office/word/2012/wordml" xmlns:w16cex="http://schemas.microsoft.com/office/word/2018/wordml/cex" xmlns:w16cid="http://schemas.microsoft.com/office/word/2016/wordml/cid" xmlns:w16="http://schemas.microsoft.com/office/word/2018/wordml" xmlns:w16sdtdh="http://schemas.microsoft.com/office/word/2020/wordml/sdtdatahash" xmlns:w16se="http://schemas.microsoft.com/office/word/2015/wordml/symex" xmlns:wpg="http://schemas.microsoft.com/office/word/2010/wordprocessingGroup" xmlns:wpi="http://schemas.microsoft.com/office/word/2010/wordprocessingInk" xmlns:wne="http://schemas.microsoft.com/office/word/2006/wordml" xmlns:wps="http://schemas.microsoft.com/office/word/2010/wordprocessingShape" mc:Ignorable="w14 w15 w16se w16cid w16 w16cex w16sdtdh wp14">
+<w:document xmlns:wpc="http://schemas.microsoft.com/office/word/2010/wordprocessingCanvas" xmlns:cx="http://schemas.microsoft.com/office/drawing/2014/chartex" xmlns:cx1="http://schemas.microsoft.com/office/drawing/2015/9/8/chartex" xmlns:cx2="http://schemas.microsoft.com/office/drawing/2015/10/21/chartex" xmlns:cx3="http://schemas.microsoft.com/office/drawing/2016/5/9/chartex" xmlns:cx4="http://schemas.microsoft.com/office/drawing/2016/5/10/chartex" xmlns:cx5="http://schemas.microsoft.com/office/drawing/2016/5/11/chartex" xmlns:cx6="http://schemas.microsoft.com/office/drawing/2016/5/12/chartex" xmlns:cx7="http://schemas.microsoft.com/office/drawing/2016/5/13/chartex" xmlns:cx8="http://schemas.microsoft.com/office/drawing/2016/5/14/chartex" xmlns:mc="http://schemas.openxmlformats.org/markup-compatibility/2006" xmlns:aink="http://schemas.microsoft.com/office/drawing/2016/ink" xmlns:am3d="http://schemas.microsoft.com/office/drawing/2017/model3d" xmlns:o="urn:schemas-microsoft-com:office:office" xmlns:oel="http://schemas.microsoft.com/office/2019/extlst" xmlns:r="http://schemas.openxmlformats.org/officeDocument/2006/relationships" xmlns:m="http://schemas.openxmlformats.org/officeDocument/2006/math" xmlns:v="urn:schemas-microsoft-com:vml" xmlns:wp14="http://schemas.microsoft.com/office/word/2010/wordprocessingDrawing" xmlns:wp="http://schemas.openxmlformats.org/drawingml/2006/wordprocessingDrawing" xmlns:w10="urn:schemas-microsoft-com:office:word" xmlns:w="http://schemas.openxmlformats.org/wordprocessingml/2006/main" xmlns:w14="http://schemas.microsoft.com/office/word/2010/wordml" xmlns:w15="http://schemas.microsoft.com/office/word/2012/wordml" xmlns:w16cex="http://schemas.microsoft.com/office/word/2018/wordml/cex" xmlns:w16cid="http://schemas.microsoft.com/office/word/2016/wordml/cid" xmlns:w16="http://schemas.microsoft.com/office/word/2018/wordml" xmlns:w16sdtdh="http://schemas.microsoft.com/office/word/2020/wordml/sdtdatahash" xmlns:w16se="http://schemas.microsoft.com/office/word/2015/wordml/symex" xmlns:wpg="http://schemas.microsoft.com/office/word/2010/wordprocessingGroup" xmlns:wpi="http://schemas.microsoft.com/office/word/2010/wordprocessingInk" xmlns:wne="http://schemas.microsoft.com/office/word/2006/wordml" xmlns:wps="http://schemas.microsoft.com/office/word/2010/wordprocessingShape" mc:Ignorable="w14 w15 w16se w16cid w16 w16cex w16sdtdh wp14">
   <w:body>
     <w:p>
       <w:pPr>
@@ -328,8 +328,16 @@
           <w:rFonts w:ascii="Times New Roman" w:eastAsia="Times New Roman" w:hAnsi="Times New Roman" w:cs="Times New Roman"/>
         </w:rPr>
         <w:tab/>
-        <w:t>Thesis advisor: Dr. Mark Hinchliff</w:t>
-      </w:r>
+        <w:t xml:space="preserve">Thesis advisor: Dr. Mark </w:t>
+      </w:r>
+      <w:proofErr w:type="spellStart"/>
+      <w:r>
+        <w:rPr>
+          <w:rFonts w:ascii="Times New Roman" w:eastAsia="Times New Roman" w:hAnsi="Times New Roman" w:cs="Times New Roman"/>
+        </w:rPr>
+        <w:t>Hinchliff</w:t>
+      </w:r>
+      <w:proofErr w:type="spellEnd"/>
     </w:p>
     <w:p>
       <w:pPr>
@@ -924,12 +932,21 @@
         </w:rPr>
         <w:tab/>
       </w:r>
-      <w:r>
-        <w:rPr>
-          <w:rFonts w:ascii="Times New Roman" w:eastAsia="Times New Roman" w:hAnsi="Times New Roman" w:cs="Times New Roman"/>
-          <w:b/>
-        </w:rPr>
-        <w:t>Javascript/HTML/CSS</w:t>
+      <w:proofErr w:type="spellStart"/>
+      <w:r>
+        <w:rPr>
+          <w:rFonts w:ascii="Times New Roman" w:eastAsia="Times New Roman" w:hAnsi="Times New Roman" w:cs="Times New Roman"/>
+          <w:b/>
+        </w:rPr>
+        <w:t>Javascript</w:t>
+      </w:r>
+      <w:proofErr w:type="spellEnd"/>
+      <w:r>
+        <w:rPr>
+          <w:rFonts w:ascii="Times New Roman" w:eastAsia="Times New Roman" w:hAnsi="Times New Roman" w:cs="Times New Roman"/>
+          <w:b/>
+        </w:rPr>
+        <w:t>/HTML/CSS</w:t>
       </w:r>
     </w:p>
     <w:p>
@@ -1458,121 +1475,106 @@
           <w:bCs/>
           <w:color w:val="auto"/>
         </w:rPr>
-        <w:t>Phalen,</w:t>
-      </w:r>
-      <w:r>
-        <w:rPr>
-          <w:rFonts w:ascii="Times New Roman" w:eastAsia="Times New Roman" w:hAnsi="Times New Roman" w:cs="Times New Roman"/>
-          <w:b/>
-          <w:bCs/>
-          <w:color w:val="auto"/>
-        </w:rPr>
-        <w:t xml:space="preserve"> P.,</w:t>
-      </w:r>
-      <w:r>
-        <w:rPr>
-          <w:rFonts w:ascii="Times New Roman" w:eastAsia="Times New Roman" w:hAnsi="Times New Roman" w:cs="Times New Roman"/>
-          <w:color w:val="auto"/>
-        </w:rPr>
-        <w:t xml:space="preserve"> Miller, </w:t>
-      </w:r>
-      <w:r>
-        <w:rPr>
-          <w:rFonts w:ascii="Times New Roman" w:eastAsia="Times New Roman" w:hAnsi="Times New Roman" w:cs="Times New Roman"/>
-          <w:color w:val="auto"/>
-        </w:rPr>
-        <w:t xml:space="preserve">R., </w:t>
-      </w:r>
-      <w:r>
-        <w:rPr>
-          <w:rFonts w:ascii="Times New Roman" w:eastAsia="Times New Roman" w:hAnsi="Times New Roman" w:cs="Times New Roman"/>
-          <w:color w:val="auto"/>
-        </w:rPr>
-        <w:t xml:space="preserve">Frampton, </w:t>
-      </w:r>
-      <w:r>
-        <w:rPr>
-          <w:rFonts w:ascii="Times New Roman" w:eastAsia="Times New Roman" w:hAnsi="Times New Roman" w:cs="Times New Roman"/>
-          <w:color w:val="auto"/>
-        </w:rPr>
-        <w:t xml:space="preserve">B., </w:t>
-      </w:r>
-      <w:r>
-        <w:rPr>
-          <w:rFonts w:ascii="Times New Roman" w:eastAsia="Times New Roman" w:hAnsi="Times New Roman" w:cs="Times New Roman"/>
-          <w:color w:val="auto"/>
-        </w:rPr>
-        <w:t xml:space="preserve">Jones, </w:t>
-      </w:r>
-      <w:r>
-        <w:rPr>
-          <w:rFonts w:ascii="Times New Roman" w:eastAsia="Times New Roman" w:hAnsi="Times New Roman" w:cs="Times New Roman"/>
-          <w:color w:val="auto"/>
-        </w:rPr>
-        <w:t xml:space="preserve">N., </w:t>
-      </w:r>
-      <w:r>
-        <w:rPr>
-          <w:rFonts w:ascii="Times New Roman" w:eastAsia="Times New Roman" w:hAnsi="Times New Roman" w:cs="Times New Roman"/>
-          <w:color w:val="auto"/>
-        </w:rPr>
-        <w:t xml:space="preserve">Machin, </w:t>
-      </w:r>
-      <w:r>
-        <w:rPr>
-          <w:rFonts w:ascii="Times New Roman" w:eastAsia="Times New Roman" w:hAnsi="Times New Roman" w:cs="Times New Roman"/>
-          <w:color w:val="auto"/>
-        </w:rPr>
-        <w:t xml:space="preserve">K., </w:t>
-      </w:r>
-      <w:r>
-        <w:rPr>
-          <w:rFonts w:ascii="Times New Roman" w:eastAsia="Times New Roman" w:hAnsi="Times New Roman" w:cs="Times New Roman"/>
-          <w:color w:val="auto"/>
-        </w:rPr>
-        <w:t xml:space="preserve">Rose, </w:t>
-      </w:r>
-      <w:r>
-        <w:rPr>
-          <w:rFonts w:ascii="Times New Roman" w:eastAsia="Times New Roman" w:hAnsi="Times New Roman" w:cs="Times New Roman"/>
-          <w:color w:val="auto"/>
-        </w:rPr>
-        <w:t xml:space="preserve">D., </w:t>
-      </w:r>
-      <w:r>
-        <w:rPr>
-          <w:rFonts w:ascii="Times New Roman" w:eastAsia="Times New Roman" w:hAnsi="Times New Roman" w:cs="Times New Roman"/>
-          <w:color w:val="auto"/>
-        </w:rPr>
-        <w:t xml:space="preserve">Stewart, </w:t>
-      </w:r>
-      <w:r>
-        <w:rPr>
-          <w:rFonts w:ascii="Times New Roman" w:eastAsia="Times New Roman" w:hAnsi="Times New Roman" w:cs="Times New Roman"/>
-          <w:color w:val="auto"/>
-        </w:rPr>
-        <w:t xml:space="preserve">H., </w:t>
-      </w:r>
-      <w:r>
-        <w:rPr>
-          <w:rFonts w:ascii="Times New Roman" w:eastAsia="Times New Roman" w:hAnsi="Times New Roman" w:cs="Times New Roman"/>
-          <w:color w:val="auto"/>
-        </w:rPr>
-        <w:t>and Carras</w:t>
-      </w:r>
-      <w:r>
-        <w:rPr>
-          <w:rFonts w:ascii="Times New Roman" w:eastAsia="Times New Roman" w:hAnsi="Times New Roman" w:cs="Times New Roman"/>
-          <w:color w:val="auto"/>
-        </w:rPr>
-        <w:t xml:space="preserve"> M. C. (in press). </w:t>
-      </w:r>
-      <w:r>
-        <w:rPr>
-          <w:rFonts w:ascii="Times New Roman" w:eastAsia="Times New Roman" w:hAnsi="Times New Roman" w:cs="Times New Roman"/>
-          <w:color w:val="auto"/>
-        </w:rPr>
-        <w:t>Peer support for discharge from inpatient mental health care.</w:t>
+        <w:t xml:space="preserve">Phalen, </w:t>
+      </w:r>
+      <w:r>
+        <w:rPr>
+          <w:rFonts w:ascii="Times New Roman" w:eastAsia="Times New Roman" w:hAnsi="Times New Roman" w:cs="Times New Roman"/>
+          <w:b/>
+          <w:bCs/>
+          <w:color w:val="auto"/>
+        </w:rPr>
+        <w:t>P.</w:t>
+      </w:r>
+      <w:r>
+        <w:rPr>
+          <w:rFonts w:ascii="Times New Roman" w:eastAsia="Times New Roman" w:hAnsi="Times New Roman" w:cs="Times New Roman"/>
+          <w:color w:val="auto"/>
+        </w:rPr>
+        <w:t xml:space="preserve">, </w:t>
+      </w:r>
+      <w:r>
+        <w:rPr>
+          <w:rFonts w:ascii="Times New Roman" w:eastAsia="Times New Roman" w:hAnsi="Times New Roman" w:cs="Times New Roman"/>
+          <w:color w:val="auto"/>
+        </w:rPr>
+        <w:t xml:space="preserve">Grossmann, </w:t>
+      </w:r>
+      <w:r>
+        <w:rPr>
+          <w:rFonts w:ascii="Times New Roman" w:eastAsia="Times New Roman" w:hAnsi="Times New Roman" w:cs="Times New Roman"/>
+          <w:color w:val="auto"/>
+        </w:rPr>
+        <w:t xml:space="preserve">J., </w:t>
+      </w:r>
+      <w:proofErr w:type="spellStart"/>
+      <w:r>
+        <w:rPr>
+          <w:rFonts w:ascii="Times New Roman" w:eastAsia="Times New Roman" w:hAnsi="Times New Roman" w:cs="Times New Roman"/>
+          <w:color w:val="auto"/>
+        </w:rPr>
+        <w:t>Bruder</w:t>
+      </w:r>
+      <w:proofErr w:type="spellEnd"/>
+      <w:r>
+        <w:rPr>
+          <w:rFonts w:ascii="Times New Roman" w:eastAsia="Times New Roman" w:hAnsi="Times New Roman" w:cs="Times New Roman"/>
+          <w:color w:val="auto"/>
+        </w:rPr>
+        <w:t xml:space="preserve">, </w:t>
+      </w:r>
+      <w:r>
+        <w:rPr>
+          <w:rFonts w:ascii="Times New Roman" w:eastAsia="Times New Roman" w:hAnsi="Times New Roman" w:cs="Times New Roman"/>
+          <w:color w:val="auto"/>
+        </w:rPr>
+        <w:t xml:space="preserve">T., </w:t>
+      </w:r>
+      <w:proofErr w:type="spellStart"/>
+      <w:r>
+        <w:rPr>
+          <w:rFonts w:ascii="Times New Roman" w:eastAsia="Times New Roman" w:hAnsi="Times New Roman" w:cs="Times New Roman"/>
+          <w:color w:val="auto"/>
+        </w:rPr>
+        <w:t>Jeong</w:t>
+      </w:r>
+      <w:proofErr w:type="spellEnd"/>
+      <w:r>
+        <w:rPr>
+          <w:rFonts w:ascii="Times New Roman" w:eastAsia="Times New Roman" w:hAnsi="Times New Roman" w:cs="Times New Roman"/>
+          <w:color w:val="auto"/>
+        </w:rPr>
+        <w:t>,</w:t>
+      </w:r>
+      <w:r>
+        <w:rPr>
+          <w:rFonts w:ascii="Times New Roman" w:eastAsia="Times New Roman" w:hAnsi="Times New Roman" w:cs="Times New Roman"/>
+          <w:color w:val="auto"/>
+        </w:rPr>
+        <w:t xml:space="preserve"> J., </w:t>
+      </w:r>
+      <w:proofErr w:type="spellStart"/>
+      <w:r>
+        <w:rPr>
+          <w:rFonts w:ascii="Times New Roman" w:eastAsia="Times New Roman" w:hAnsi="Times New Roman" w:cs="Times New Roman"/>
+          <w:color w:val="auto"/>
+        </w:rPr>
+        <w:t>Calmes</w:t>
+      </w:r>
+      <w:proofErr w:type="spellEnd"/>
+      <w:r>
+        <w:rPr>
+          <w:rFonts w:ascii="Times New Roman" w:eastAsia="Times New Roman" w:hAnsi="Times New Roman" w:cs="Times New Roman"/>
+          <w:color w:val="auto"/>
+        </w:rPr>
+        <w:t>,</w:t>
+      </w:r>
+      <w:r>
+        <w:rPr>
+          <w:rFonts w:ascii="Times New Roman" w:eastAsia="Times New Roman" w:hAnsi="Times New Roman" w:cs="Times New Roman"/>
+          <w:color w:val="auto"/>
+        </w:rPr>
+        <w:t xml:space="preserve"> C.,</w:t>
       </w:r>
       <w:r>
         <w:rPr>
@@ -1580,6 +1582,92 @@
           <w:color w:val="auto"/>
         </w:rPr>
         <w:t xml:space="preserve"> </w:t>
+      </w:r>
+      <w:proofErr w:type="spellStart"/>
+      <w:r>
+        <w:rPr>
+          <w:rFonts w:ascii="Times New Roman" w:eastAsia="Times New Roman" w:hAnsi="Times New Roman" w:cs="Times New Roman"/>
+          <w:color w:val="auto"/>
+        </w:rPr>
+        <w:t>Mcgrath</w:t>
+      </w:r>
+      <w:proofErr w:type="spellEnd"/>
+      <w:r>
+        <w:rPr>
+          <w:rFonts w:ascii="Times New Roman" w:eastAsia="Times New Roman" w:hAnsi="Times New Roman" w:cs="Times New Roman"/>
+          <w:color w:val="auto"/>
+        </w:rPr>
+        <w:t>,</w:t>
+      </w:r>
+      <w:r>
+        <w:rPr>
+          <w:rFonts w:ascii="Times New Roman" w:eastAsia="Times New Roman" w:hAnsi="Times New Roman" w:cs="Times New Roman"/>
+          <w:color w:val="auto"/>
+        </w:rPr>
+        <w:t xml:space="preserve"> K.,</w:t>
+      </w:r>
+      <w:r>
+        <w:rPr>
+          <w:rFonts w:ascii="Times New Roman" w:eastAsia="Times New Roman" w:hAnsi="Times New Roman" w:cs="Times New Roman"/>
+          <w:color w:val="auto"/>
+        </w:rPr>
+        <w:t xml:space="preserve"> Malouf,</w:t>
+      </w:r>
+      <w:r>
+        <w:rPr>
+          <w:rFonts w:ascii="Times New Roman" w:eastAsia="Times New Roman" w:hAnsi="Times New Roman" w:cs="Times New Roman"/>
+          <w:color w:val="auto"/>
+        </w:rPr>
+        <w:t xml:space="preserve"> E.,</w:t>
+      </w:r>
+      <w:r>
+        <w:rPr>
+          <w:rFonts w:ascii="Times New Roman" w:eastAsia="Times New Roman" w:hAnsi="Times New Roman" w:cs="Times New Roman"/>
+          <w:color w:val="auto"/>
+        </w:rPr>
+        <w:t xml:space="preserve"> James,</w:t>
+      </w:r>
+      <w:r>
+        <w:rPr>
+          <w:rFonts w:ascii="Times New Roman" w:eastAsia="Times New Roman" w:hAnsi="Times New Roman" w:cs="Times New Roman"/>
+          <w:color w:val="auto"/>
+        </w:rPr>
+        <w:t xml:space="preserve"> A.,</w:t>
+      </w:r>
+      <w:r>
+        <w:rPr>
+          <w:rFonts w:ascii="Times New Roman" w:eastAsia="Times New Roman" w:hAnsi="Times New Roman" w:cs="Times New Roman"/>
+          <w:color w:val="auto"/>
+        </w:rPr>
+        <w:t xml:space="preserve"> Romero, </w:t>
+      </w:r>
+      <w:r>
+        <w:rPr>
+          <w:rFonts w:ascii="Times New Roman" w:eastAsia="Times New Roman" w:hAnsi="Times New Roman" w:cs="Times New Roman"/>
+          <w:color w:val="auto"/>
+        </w:rPr>
+        <w:t xml:space="preserve">E., </w:t>
+      </w:r>
+      <w:r>
+        <w:rPr>
+          <w:rFonts w:ascii="Times New Roman" w:eastAsia="Times New Roman" w:hAnsi="Times New Roman" w:cs="Times New Roman"/>
+          <w:color w:val="auto"/>
+        </w:rPr>
+        <w:t>and Bennett</w:t>
+      </w:r>
+      <w:r>
+        <w:rPr>
+          <w:rFonts w:ascii="Times New Roman" w:eastAsia="Times New Roman" w:hAnsi="Times New Roman" w:cs="Times New Roman"/>
+          <w:color w:val="auto"/>
+        </w:rPr>
+        <w:t xml:space="preserve">, M. (in press). </w:t>
+      </w:r>
+      <w:r>
+        <w:rPr>
+          <w:rFonts w:ascii="Times New Roman" w:eastAsia="Times New Roman" w:hAnsi="Times New Roman" w:cs="Times New Roman"/>
+          <w:color w:val="auto"/>
+        </w:rPr>
+        <w:t xml:space="preserve">Description of a Dialectical Behavior Therapy Program in a Veterans Affairs Health Care System.  </w:t>
       </w:r>
       <w:r>
         <w:rPr>
@@ -1588,7 +1676,14 @@
           <w:iCs/>
           <w:color w:val="auto"/>
         </w:rPr>
-        <w:t>The Lancet Psychiatry.</w:t>
+        <w:t>Evaluation and Program Planning</w:t>
+      </w:r>
+      <w:r>
+        <w:rPr>
+          <w:rFonts w:ascii="Times New Roman" w:eastAsia="Times New Roman" w:hAnsi="Times New Roman" w:cs="Times New Roman"/>
+          <w:color w:val="auto"/>
+        </w:rPr>
+        <w:t>.</w:t>
       </w:r>
     </w:p>
     <w:p>
@@ -1612,83 +1707,6 @@
       <w:r>
         <w:rPr>
           <w:rFonts w:ascii="Times New Roman" w:eastAsia="Times New Roman" w:hAnsi="Times New Roman" w:cs="Times New Roman"/>
-          <w:color w:val="auto"/>
-        </w:rPr>
-        <w:t>Niculescu,</w:t>
-      </w:r>
-      <w:r>
-        <w:rPr>
-          <w:rFonts w:ascii="Times New Roman" w:eastAsia="Times New Roman" w:hAnsi="Times New Roman" w:cs="Times New Roman"/>
-          <w:color w:val="auto"/>
-        </w:rPr>
-        <w:t xml:space="preserve"> A.,</w:t>
-      </w:r>
-      <w:r>
-        <w:rPr>
-          <w:rFonts w:ascii="Times New Roman" w:eastAsia="Times New Roman" w:hAnsi="Times New Roman" w:cs="Times New Roman"/>
-          <w:color w:val="auto"/>
-        </w:rPr>
-        <w:t xml:space="preserve"> Le-Niculescu,</w:t>
-      </w:r>
-      <w:r>
-        <w:rPr>
-          <w:rFonts w:ascii="Times New Roman" w:eastAsia="Times New Roman" w:hAnsi="Times New Roman" w:cs="Times New Roman"/>
-          <w:color w:val="auto"/>
-        </w:rPr>
-        <w:t xml:space="preserve"> H.,</w:t>
-      </w:r>
-      <w:r>
-        <w:rPr>
-          <w:rFonts w:ascii="Times New Roman" w:eastAsia="Times New Roman" w:hAnsi="Times New Roman" w:cs="Times New Roman"/>
-          <w:color w:val="auto"/>
-        </w:rPr>
-        <w:t xml:space="preserve"> Roseberry,</w:t>
-      </w:r>
-      <w:r>
-        <w:rPr>
-          <w:rFonts w:ascii="Times New Roman" w:eastAsia="Times New Roman" w:hAnsi="Times New Roman" w:cs="Times New Roman"/>
-          <w:color w:val="auto"/>
-        </w:rPr>
-        <w:t xml:space="preserve"> R.,</w:t>
-      </w:r>
-      <w:r>
-        <w:rPr>
-          <w:rFonts w:ascii="Times New Roman" w:eastAsia="Times New Roman" w:hAnsi="Times New Roman" w:cs="Times New Roman"/>
-          <w:color w:val="auto"/>
-        </w:rPr>
-        <w:t xml:space="preserve"> Levey,</w:t>
-      </w:r>
-      <w:r>
-        <w:rPr>
-          <w:rFonts w:ascii="Times New Roman" w:eastAsia="Times New Roman" w:hAnsi="Times New Roman" w:cs="Times New Roman"/>
-          <w:color w:val="auto"/>
-        </w:rPr>
-        <w:t xml:space="preserve"> D.,</w:t>
-      </w:r>
-      <w:r>
-        <w:rPr>
-          <w:rFonts w:ascii="Times New Roman" w:eastAsia="Times New Roman" w:hAnsi="Times New Roman" w:cs="Times New Roman"/>
-          <w:color w:val="auto"/>
-        </w:rPr>
-        <w:t xml:space="preserve"> Gill,</w:t>
-      </w:r>
-      <w:r>
-        <w:rPr>
-          <w:rFonts w:ascii="Times New Roman" w:eastAsia="Times New Roman" w:hAnsi="Times New Roman" w:cs="Times New Roman"/>
-          <w:color w:val="auto"/>
-        </w:rPr>
-        <w:t xml:space="preserve"> S.,</w:t>
-      </w:r>
-      <w:r>
-        <w:rPr>
-          <w:rFonts w:ascii="Times New Roman" w:eastAsia="Times New Roman" w:hAnsi="Times New Roman" w:cs="Times New Roman"/>
-          <w:color w:val="auto"/>
-        </w:rPr>
-        <w:t xml:space="preserve"> </w:t>
-      </w:r>
-      <w:r>
-        <w:rPr>
-          <w:rFonts w:ascii="Times New Roman" w:eastAsia="Times New Roman" w:hAnsi="Times New Roman" w:cs="Times New Roman"/>
           <w:b/>
           <w:bCs/>
           <w:color w:val="auto"/>
@@ -1700,133 +1718,114 @@
           <w:rFonts w:ascii="Times New Roman" w:eastAsia="Times New Roman" w:hAnsi="Times New Roman" w:cs="Times New Roman"/>
           <w:color w:val="auto"/>
         </w:rPr>
-        <w:t xml:space="preserve"> </w:t>
-      </w:r>
-      <w:r>
-        <w:rPr>
-          <w:rFonts w:ascii="Times New Roman" w:eastAsia="Times New Roman" w:hAnsi="Times New Roman" w:cs="Times New Roman"/>
-          <w:color w:val="auto"/>
-        </w:rPr>
-        <w:t>Mullen,</w:t>
-      </w:r>
-      <w:r>
-        <w:rPr>
-          <w:rFonts w:ascii="Times New Roman" w:eastAsia="Times New Roman" w:hAnsi="Times New Roman" w:cs="Times New Roman"/>
-          <w:color w:val="auto"/>
-        </w:rPr>
-        <w:t xml:space="preserve"> J.,</w:t>
-      </w:r>
-      <w:r>
-        <w:rPr>
-          <w:rFonts w:ascii="Times New Roman" w:eastAsia="Times New Roman" w:hAnsi="Times New Roman" w:cs="Times New Roman"/>
-          <w:color w:val="auto"/>
-        </w:rPr>
-        <w:t xml:space="preserve"> Williams,</w:t>
-      </w:r>
-      <w:r>
-        <w:rPr>
-          <w:rFonts w:ascii="Times New Roman" w:eastAsia="Times New Roman" w:hAnsi="Times New Roman" w:cs="Times New Roman"/>
-          <w:color w:val="auto"/>
-        </w:rPr>
-        <w:t xml:space="preserve"> A.,</w:t>
-      </w:r>
-      <w:r>
-        <w:rPr>
-          <w:rFonts w:ascii="Times New Roman" w:eastAsia="Times New Roman" w:hAnsi="Times New Roman" w:cs="Times New Roman"/>
-          <w:color w:val="auto"/>
-        </w:rPr>
-        <w:t xml:space="preserve"> Bhairo,</w:t>
-      </w:r>
-      <w:r>
-        <w:rPr>
-          <w:rFonts w:ascii="Times New Roman" w:eastAsia="Times New Roman" w:hAnsi="Times New Roman" w:cs="Times New Roman"/>
-          <w:color w:val="auto"/>
-        </w:rPr>
-        <w:t xml:space="preserve"> S.,</w:t>
-      </w:r>
-      <w:r>
-        <w:rPr>
-          <w:rFonts w:ascii="Times New Roman" w:eastAsia="Times New Roman" w:hAnsi="Times New Roman" w:cs="Times New Roman"/>
-          <w:color w:val="auto"/>
-        </w:rPr>
-        <w:t xml:space="preserve"> Voegtline,</w:t>
-      </w:r>
-      <w:r>
-        <w:rPr>
-          <w:rFonts w:ascii="Times New Roman" w:eastAsia="Times New Roman" w:hAnsi="Times New Roman" w:cs="Times New Roman"/>
-          <w:color w:val="auto"/>
-        </w:rPr>
-        <w:t xml:space="preserve"> T.,</w:t>
-      </w:r>
-      <w:r>
-        <w:rPr>
-          <w:rFonts w:ascii="Times New Roman" w:eastAsia="Times New Roman" w:hAnsi="Times New Roman" w:cs="Times New Roman"/>
-          <w:color w:val="auto"/>
-        </w:rPr>
-        <w:t xml:space="preserve"> Davis,</w:t>
-      </w:r>
-      <w:r>
-        <w:rPr>
-          <w:rFonts w:ascii="Times New Roman" w:eastAsia="Times New Roman" w:hAnsi="Times New Roman" w:cs="Times New Roman"/>
-          <w:color w:val="auto"/>
-        </w:rPr>
-        <w:t xml:space="preserve"> H.,</w:t>
-      </w:r>
-      <w:r>
-        <w:rPr>
-          <w:rFonts w:ascii="Times New Roman" w:eastAsia="Times New Roman" w:hAnsi="Times New Roman" w:cs="Times New Roman"/>
-          <w:color w:val="auto"/>
-        </w:rPr>
-        <w:t xml:space="preserve"> Shekhar,</w:t>
-      </w:r>
-      <w:r>
-        <w:rPr>
-          <w:rFonts w:ascii="Times New Roman" w:eastAsia="Times New Roman" w:hAnsi="Times New Roman" w:cs="Times New Roman"/>
-          <w:color w:val="auto"/>
-        </w:rPr>
-        <w:t xml:space="preserve"> A.,</w:t>
-      </w:r>
-      <w:r>
-        <w:rPr>
-          <w:rFonts w:ascii="Times New Roman" w:eastAsia="Times New Roman" w:hAnsi="Times New Roman" w:cs="Times New Roman"/>
-          <w:color w:val="auto"/>
-        </w:rPr>
-        <w:t xml:space="preserve"> and Kurian</w:t>
-      </w:r>
-      <w:r>
-        <w:rPr>
-          <w:rFonts w:ascii="Times New Roman" w:eastAsia="Times New Roman" w:hAnsi="Times New Roman" w:cs="Times New Roman"/>
-          <w:color w:val="auto"/>
-        </w:rPr>
-        <w:t xml:space="preserve"> S. (</w:t>
-      </w:r>
-      <w:r>
-        <w:rPr>
-          <w:rFonts w:ascii="Times New Roman" w:eastAsia="Times New Roman" w:hAnsi="Times New Roman" w:cs="Times New Roman"/>
-          <w:color w:val="auto"/>
-        </w:rPr>
-        <w:t>2021</w:t>
-      </w:r>
-      <w:r>
-        <w:rPr>
-          <w:rFonts w:ascii="Times New Roman" w:eastAsia="Times New Roman" w:hAnsi="Times New Roman" w:cs="Times New Roman"/>
-          <w:color w:val="auto"/>
-        </w:rPr>
-        <w:t xml:space="preserve">). </w:t>
-      </w:r>
-      <w:r>
-        <w:rPr>
-          <w:rFonts w:ascii="Times New Roman" w:eastAsia="Times New Roman" w:hAnsi="Times New Roman" w:cs="Times New Roman"/>
-          <w:color w:val="auto"/>
-        </w:rPr>
-        <w:t>Precision Medicine for Mood Disorders: Objective Assessment, Risk Prediction, Pharmacogenomics, and Repurposed Drug</w:t>
-      </w:r>
-      <w:r>
-        <w:rPr>
-          <w:rFonts w:ascii="Times New Roman" w:eastAsia="Times New Roman" w:hAnsi="Times New Roman" w:cs="Times New Roman"/>
-          <w:color w:val="auto"/>
-        </w:rPr>
-        <w:t>s.</w:t>
+        <w:t xml:space="preserve"> Miller, </w:t>
+      </w:r>
+      <w:r>
+        <w:rPr>
+          <w:rFonts w:ascii="Times New Roman" w:eastAsia="Times New Roman" w:hAnsi="Times New Roman" w:cs="Times New Roman"/>
+          <w:color w:val="auto"/>
+        </w:rPr>
+        <w:t xml:space="preserve">R., </w:t>
+      </w:r>
+      <w:r>
+        <w:rPr>
+          <w:rFonts w:ascii="Times New Roman" w:eastAsia="Times New Roman" w:hAnsi="Times New Roman" w:cs="Times New Roman"/>
+          <w:color w:val="auto"/>
+        </w:rPr>
+        <w:t xml:space="preserve">Frampton, </w:t>
+      </w:r>
+      <w:r>
+        <w:rPr>
+          <w:rFonts w:ascii="Times New Roman" w:eastAsia="Times New Roman" w:hAnsi="Times New Roman" w:cs="Times New Roman"/>
+          <w:color w:val="auto"/>
+        </w:rPr>
+        <w:t xml:space="preserve">B., </w:t>
+      </w:r>
+      <w:r>
+        <w:rPr>
+          <w:rFonts w:ascii="Times New Roman" w:eastAsia="Times New Roman" w:hAnsi="Times New Roman" w:cs="Times New Roman"/>
+          <w:color w:val="auto"/>
+        </w:rPr>
+        <w:t xml:space="preserve">Jones, </w:t>
+      </w:r>
+      <w:r>
+        <w:rPr>
+          <w:rFonts w:ascii="Times New Roman" w:eastAsia="Times New Roman" w:hAnsi="Times New Roman" w:cs="Times New Roman"/>
+          <w:color w:val="auto"/>
+        </w:rPr>
+        <w:t xml:space="preserve">N., </w:t>
+      </w:r>
+      <w:r>
+        <w:rPr>
+          <w:rFonts w:ascii="Times New Roman" w:eastAsia="Times New Roman" w:hAnsi="Times New Roman" w:cs="Times New Roman"/>
+          <w:color w:val="auto"/>
+        </w:rPr>
+        <w:t xml:space="preserve">Machin, </w:t>
+      </w:r>
+      <w:r>
+        <w:rPr>
+          <w:rFonts w:ascii="Times New Roman" w:eastAsia="Times New Roman" w:hAnsi="Times New Roman" w:cs="Times New Roman"/>
+          <w:color w:val="auto"/>
+        </w:rPr>
+        <w:t xml:space="preserve">K., </w:t>
+      </w:r>
+      <w:r>
+        <w:rPr>
+          <w:rFonts w:ascii="Times New Roman" w:eastAsia="Times New Roman" w:hAnsi="Times New Roman" w:cs="Times New Roman"/>
+          <w:color w:val="auto"/>
+        </w:rPr>
+        <w:t xml:space="preserve">Rose, </w:t>
+      </w:r>
+      <w:r>
+        <w:rPr>
+          <w:rFonts w:ascii="Times New Roman" w:eastAsia="Times New Roman" w:hAnsi="Times New Roman" w:cs="Times New Roman"/>
+          <w:color w:val="auto"/>
+        </w:rPr>
+        <w:t xml:space="preserve">D., </w:t>
+      </w:r>
+      <w:r>
+        <w:rPr>
+          <w:rFonts w:ascii="Times New Roman" w:eastAsia="Times New Roman" w:hAnsi="Times New Roman" w:cs="Times New Roman"/>
+          <w:color w:val="auto"/>
+        </w:rPr>
+        <w:t xml:space="preserve">Stewart, </w:t>
+      </w:r>
+      <w:r>
+        <w:rPr>
+          <w:rFonts w:ascii="Times New Roman" w:eastAsia="Times New Roman" w:hAnsi="Times New Roman" w:cs="Times New Roman"/>
+          <w:color w:val="auto"/>
+        </w:rPr>
+        <w:t xml:space="preserve">H., </w:t>
+      </w:r>
+      <w:r>
+        <w:rPr>
+          <w:rFonts w:ascii="Times New Roman" w:eastAsia="Times New Roman" w:hAnsi="Times New Roman" w:cs="Times New Roman"/>
+          <w:color w:val="auto"/>
+        </w:rPr>
+        <w:t xml:space="preserve">and </w:t>
+      </w:r>
+      <w:proofErr w:type="spellStart"/>
+      <w:r>
+        <w:rPr>
+          <w:rFonts w:ascii="Times New Roman" w:eastAsia="Times New Roman" w:hAnsi="Times New Roman" w:cs="Times New Roman"/>
+          <w:color w:val="auto"/>
+        </w:rPr>
+        <w:t>Carras</w:t>
+      </w:r>
+      <w:proofErr w:type="spellEnd"/>
+      <w:r>
+        <w:rPr>
+          <w:rFonts w:ascii="Times New Roman" w:eastAsia="Times New Roman" w:hAnsi="Times New Roman" w:cs="Times New Roman"/>
+          <w:color w:val="auto"/>
+        </w:rPr>
+        <w:t xml:space="preserve"> M. C. (in press). </w:t>
+      </w:r>
+      <w:r>
+        <w:rPr>
+          <w:rFonts w:ascii="Times New Roman" w:eastAsia="Times New Roman" w:hAnsi="Times New Roman" w:cs="Times New Roman"/>
+          <w:color w:val="auto"/>
+        </w:rPr>
+        <w:t>Peer support for discharge from inpatient mental health care.</w:t>
       </w:r>
       <w:r>
         <w:rPr>
@@ -1842,7 +1841,284 @@
           <w:iCs/>
           <w:color w:val="auto"/>
         </w:rPr>
-        <w:t>Molecular Psychiatry.</w:t>
+        <w:t>The Lancet Psychiatry.</w:t>
+      </w:r>
+    </w:p>
+    <w:p>
+      <w:pPr>
+        <w:spacing w:line="240" w:lineRule="auto"/>
+        <w:rPr>
+          <w:rFonts w:ascii="Times New Roman" w:eastAsia="Times New Roman" w:hAnsi="Times New Roman" w:cs="Times New Roman"/>
+          <w:color w:val="auto"/>
+        </w:rPr>
+      </w:pPr>
+    </w:p>
+    <w:p>
+      <w:pPr>
+        <w:spacing w:line="240" w:lineRule="auto"/>
+        <w:ind w:left="720" w:hanging="720"/>
+        <w:rPr>
+          <w:rFonts w:ascii="Times New Roman" w:eastAsia="Times New Roman" w:hAnsi="Times New Roman" w:cs="Times New Roman"/>
+          <w:color w:val="auto"/>
+        </w:rPr>
+      </w:pPr>
+      <w:r>
+        <w:rPr>
+          <w:rFonts w:ascii="Times New Roman" w:eastAsia="Times New Roman" w:hAnsi="Times New Roman" w:cs="Times New Roman"/>
+          <w:color w:val="auto"/>
+        </w:rPr>
+        <w:t>Niculescu,</w:t>
+      </w:r>
+      <w:r>
+        <w:rPr>
+          <w:rFonts w:ascii="Times New Roman" w:eastAsia="Times New Roman" w:hAnsi="Times New Roman" w:cs="Times New Roman"/>
+          <w:color w:val="auto"/>
+        </w:rPr>
+        <w:t xml:space="preserve"> A.,</w:t>
+      </w:r>
+      <w:r>
+        <w:rPr>
+          <w:rFonts w:ascii="Times New Roman" w:eastAsia="Times New Roman" w:hAnsi="Times New Roman" w:cs="Times New Roman"/>
+          <w:color w:val="auto"/>
+        </w:rPr>
+        <w:t xml:space="preserve"> Le-Niculescu,</w:t>
+      </w:r>
+      <w:r>
+        <w:rPr>
+          <w:rFonts w:ascii="Times New Roman" w:eastAsia="Times New Roman" w:hAnsi="Times New Roman" w:cs="Times New Roman"/>
+          <w:color w:val="auto"/>
+        </w:rPr>
+        <w:t xml:space="preserve"> H.,</w:t>
+      </w:r>
+      <w:r>
+        <w:rPr>
+          <w:rFonts w:ascii="Times New Roman" w:eastAsia="Times New Roman" w:hAnsi="Times New Roman" w:cs="Times New Roman"/>
+          <w:color w:val="auto"/>
+        </w:rPr>
+        <w:t xml:space="preserve"> Roseberry,</w:t>
+      </w:r>
+      <w:r>
+        <w:rPr>
+          <w:rFonts w:ascii="Times New Roman" w:eastAsia="Times New Roman" w:hAnsi="Times New Roman" w:cs="Times New Roman"/>
+          <w:color w:val="auto"/>
+        </w:rPr>
+        <w:t xml:space="preserve"> R.,</w:t>
+      </w:r>
+      <w:r>
+        <w:rPr>
+          <w:rFonts w:ascii="Times New Roman" w:eastAsia="Times New Roman" w:hAnsi="Times New Roman" w:cs="Times New Roman"/>
+          <w:color w:val="auto"/>
+        </w:rPr>
+        <w:t xml:space="preserve"> Levey,</w:t>
+      </w:r>
+      <w:r>
+        <w:rPr>
+          <w:rFonts w:ascii="Times New Roman" w:eastAsia="Times New Roman" w:hAnsi="Times New Roman" w:cs="Times New Roman"/>
+          <w:color w:val="auto"/>
+        </w:rPr>
+        <w:t xml:space="preserve"> D.,</w:t>
+      </w:r>
+      <w:r>
+        <w:rPr>
+          <w:rFonts w:ascii="Times New Roman" w:eastAsia="Times New Roman" w:hAnsi="Times New Roman" w:cs="Times New Roman"/>
+          <w:color w:val="auto"/>
+        </w:rPr>
+        <w:t xml:space="preserve"> Gill,</w:t>
+      </w:r>
+      <w:r>
+        <w:rPr>
+          <w:rFonts w:ascii="Times New Roman" w:eastAsia="Times New Roman" w:hAnsi="Times New Roman" w:cs="Times New Roman"/>
+          <w:color w:val="auto"/>
+        </w:rPr>
+        <w:t xml:space="preserve"> S.,</w:t>
+      </w:r>
+      <w:r>
+        <w:rPr>
+          <w:rFonts w:ascii="Times New Roman" w:eastAsia="Times New Roman" w:hAnsi="Times New Roman" w:cs="Times New Roman"/>
+          <w:color w:val="auto"/>
+        </w:rPr>
+        <w:t xml:space="preserve"> </w:t>
+      </w:r>
+      <w:r>
+        <w:rPr>
+          <w:rFonts w:ascii="Times New Roman" w:eastAsia="Times New Roman" w:hAnsi="Times New Roman" w:cs="Times New Roman"/>
+          <w:b/>
+          <w:bCs/>
+          <w:color w:val="auto"/>
+        </w:rPr>
+        <w:t>Phalen, P.,</w:t>
+      </w:r>
+      <w:r>
+        <w:rPr>
+          <w:rFonts w:ascii="Times New Roman" w:eastAsia="Times New Roman" w:hAnsi="Times New Roman" w:cs="Times New Roman"/>
+          <w:color w:val="auto"/>
+        </w:rPr>
+        <w:t xml:space="preserve"> </w:t>
+      </w:r>
+      <w:r>
+        <w:rPr>
+          <w:rFonts w:ascii="Times New Roman" w:eastAsia="Times New Roman" w:hAnsi="Times New Roman" w:cs="Times New Roman"/>
+          <w:color w:val="auto"/>
+        </w:rPr>
+        <w:t>Mullen,</w:t>
+      </w:r>
+      <w:r>
+        <w:rPr>
+          <w:rFonts w:ascii="Times New Roman" w:eastAsia="Times New Roman" w:hAnsi="Times New Roman" w:cs="Times New Roman"/>
+          <w:color w:val="auto"/>
+        </w:rPr>
+        <w:t xml:space="preserve"> J.,</w:t>
+      </w:r>
+      <w:r>
+        <w:rPr>
+          <w:rFonts w:ascii="Times New Roman" w:eastAsia="Times New Roman" w:hAnsi="Times New Roman" w:cs="Times New Roman"/>
+          <w:color w:val="auto"/>
+        </w:rPr>
+        <w:t xml:space="preserve"> Williams,</w:t>
+      </w:r>
+      <w:r>
+        <w:rPr>
+          <w:rFonts w:ascii="Times New Roman" w:eastAsia="Times New Roman" w:hAnsi="Times New Roman" w:cs="Times New Roman"/>
+          <w:color w:val="auto"/>
+        </w:rPr>
+        <w:t xml:space="preserve"> A.,</w:t>
+      </w:r>
+      <w:r>
+        <w:rPr>
+          <w:rFonts w:ascii="Times New Roman" w:eastAsia="Times New Roman" w:hAnsi="Times New Roman" w:cs="Times New Roman"/>
+          <w:color w:val="auto"/>
+        </w:rPr>
+        <w:t xml:space="preserve"> </w:t>
+      </w:r>
+      <w:proofErr w:type="spellStart"/>
+      <w:r>
+        <w:rPr>
+          <w:rFonts w:ascii="Times New Roman" w:eastAsia="Times New Roman" w:hAnsi="Times New Roman" w:cs="Times New Roman"/>
+          <w:color w:val="auto"/>
+        </w:rPr>
+        <w:t>Bhairo</w:t>
+      </w:r>
+      <w:proofErr w:type="spellEnd"/>
+      <w:r>
+        <w:rPr>
+          <w:rFonts w:ascii="Times New Roman" w:eastAsia="Times New Roman" w:hAnsi="Times New Roman" w:cs="Times New Roman"/>
+          <w:color w:val="auto"/>
+        </w:rPr>
+        <w:t>,</w:t>
+      </w:r>
+      <w:r>
+        <w:rPr>
+          <w:rFonts w:ascii="Times New Roman" w:eastAsia="Times New Roman" w:hAnsi="Times New Roman" w:cs="Times New Roman"/>
+          <w:color w:val="auto"/>
+        </w:rPr>
+        <w:t xml:space="preserve"> S.,</w:t>
+      </w:r>
+      <w:r>
+        <w:rPr>
+          <w:rFonts w:ascii="Times New Roman" w:eastAsia="Times New Roman" w:hAnsi="Times New Roman" w:cs="Times New Roman"/>
+          <w:color w:val="auto"/>
+        </w:rPr>
+        <w:t xml:space="preserve"> </w:t>
+      </w:r>
+      <w:proofErr w:type="spellStart"/>
+      <w:r>
+        <w:rPr>
+          <w:rFonts w:ascii="Times New Roman" w:eastAsia="Times New Roman" w:hAnsi="Times New Roman" w:cs="Times New Roman"/>
+          <w:color w:val="auto"/>
+        </w:rPr>
+        <w:t>Voegtline</w:t>
+      </w:r>
+      <w:proofErr w:type="spellEnd"/>
+      <w:r>
+        <w:rPr>
+          <w:rFonts w:ascii="Times New Roman" w:eastAsia="Times New Roman" w:hAnsi="Times New Roman" w:cs="Times New Roman"/>
+          <w:color w:val="auto"/>
+        </w:rPr>
+        <w:t>,</w:t>
+      </w:r>
+      <w:r>
+        <w:rPr>
+          <w:rFonts w:ascii="Times New Roman" w:eastAsia="Times New Roman" w:hAnsi="Times New Roman" w:cs="Times New Roman"/>
+          <w:color w:val="auto"/>
+        </w:rPr>
+        <w:t xml:space="preserve"> T.,</w:t>
+      </w:r>
+      <w:r>
+        <w:rPr>
+          <w:rFonts w:ascii="Times New Roman" w:eastAsia="Times New Roman" w:hAnsi="Times New Roman" w:cs="Times New Roman"/>
+          <w:color w:val="auto"/>
+        </w:rPr>
+        <w:t xml:space="preserve"> Davis,</w:t>
+      </w:r>
+      <w:r>
+        <w:rPr>
+          <w:rFonts w:ascii="Times New Roman" w:eastAsia="Times New Roman" w:hAnsi="Times New Roman" w:cs="Times New Roman"/>
+          <w:color w:val="auto"/>
+        </w:rPr>
+        <w:t xml:space="preserve"> H.,</w:t>
+      </w:r>
+      <w:r>
+        <w:rPr>
+          <w:rFonts w:ascii="Times New Roman" w:eastAsia="Times New Roman" w:hAnsi="Times New Roman" w:cs="Times New Roman"/>
+          <w:color w:val="auto"/>
+        </w:rPr>
+        <w:t xml:space="preserve"> Shekhar,</w:t>
+      </w:r>
+      <w:r>
+        <w:rPr>
+          <w:rFonts w:ascii="Times New Roman" w:eastAsia="Times New Roman" w:hAnsi="Times New Roman" w:cs="Times New Roman"/>
+          <w:color w:val="auto"/>
+        </w:rPr>
+        <w:t xml:space="preserve"> A.,</w:t>
+      </w:r>
+      <w:r>
+        <w:rPr>
+          <w:rFonts w:ascii="Times New Roman" w:eastAsia="Times New Roman" w:hAnsi="Times New Roman" w:cs="Times New Roman"/>
+          <w:color w:val="auto"/>
+        </w:rPr>
+        <w:t xml:space="preserve"> and Kurian</w:t>
+      </w:r>
+      <w:r>
+        <w:rPr>
+          <w:rFonts w:ascii="Times New Roman" w:eastAsia="Times New Roman" w:hAnsi="Times New Roman" w:cs="Times New Roman"/>
+          <w:color w:val="auto"/>
+        </w:rPr>
+        <w:t xml:space="preserve"> S. (</w:t>
+      </w:r>
+      <w:r>
+        <w:rPr>
+          <w:rFonts w:ascii="Times New Roman" w:eastAsia="Times New Roman" w:hAnsi="Times New Roman" w:cs="Times New Roman"/>
+          <w:color w:val="auto"/>
+        </w:rPr>
+        <w:t>2021</w:t>
+      </w:r>
+      <w:r>
+        <w:rPr>
+          <w:rFonts w:ascii="Times New Roman" w:eastAsia="Times New Roman" w:hAnsi="Times New Roman" w:cs="Times New Roman"/>
+          <w:color w:val="auto"/>
+        </w:rPr>
+        <w:t xml:space="preserve">). </w:t>
+      </w:r>
+      <w:r>
+        <w:rPr>
+          <w:rFonts w:ascii="Times New Roman" w:eastAsia="Times New Roman" w:hAnsi="Times New Roman" w:cs="Times New Roman"/>
+          <w:color w:val="auto"/>
+        </w:rPr>
+        <w:t>Precision Medicine for Mood Disorders: Objective Assessment, Risk Prediction, Pharmacogenomics, and Repurposed Drug</w:t>
+      </w:r>
+      <w:r>
+        <w:rPr>
+          <w:rFonts w:ascii="Times New Roman" w:eastAsia="Times New Roman" w:hAnsi="Times New Roman" w:cs="Times New Roman"/>
+          <w:color w:val="auto"/>
+        </w:rPr>
+        <w:t>s.</w:t>
+      </w:r>
+      <w:r>
+        <w:rPr>
+          <w:rFonts w:ascii="Times New Roman" w:eastAsia="Times New Roman" w:hAnsi="Times New Roman" w:cs="Times New Roman"/>
+          <w:color w:val="auto"/>
+        </w:rPr>
+        <w:t xml:space="preserve"> </w:t>
       </w:r>
       <w:r>
         <w:rPr>
@@ -1851,43 +2127,68 @@
           <w:iCs/>
           <w:color w:val="auto"/>
         </w:rPr>
-        <w:t xml:space="preserve"> </w:t>
-      </w:r>
-      <w:r>
-        <w:rPr>
-          <w:rFonts w:ascii="Times New Roman" w:eastAsia="Times New Roman" w:hAnsi="Times New Roman" w:cs="Times New Roman"/>
-          <w:color w:val="auto"/>
-        </w:rPr>
-        <w:t>https://doi.org/10.1038/s41380-021-01061-w</w:t>
-      </w:r>
-    </w:p>
-    <w:p>
-      <w:pPr>
-        <w:spacing w:line="240" w:lineRule="auto"/>
-        <w:ind w:left="720" w:hanging="720"/>
-        <w:rPr>
-          <w:rFonts w:ascii="Times New Roman" w:eastAsia="Times New Roman" w:hAnsi="Times New Roman" w:cs="Times New Roman"/>
-          <w:color w:val="auto"/>
-        </w:rPr>
-      </w:pPr>
-    </w:p>
-    <w:p>
-      <w:pPr>
-        <w:spacing w:line="240" w:lineRule="auto"/>
-        <w:ind w:left="720" w:hanging="720"/>
+        <w:t>Molecular Psychiatry.</w:t>
+      </w:r>
+      <w:r>
         <w:rPr>
           <w:rFonts w:ascii="Times New Roman" w:eastAsia="Times New Roman" w:hAnsi="Times New Roman" w:cs="Times New Roman"/>
           <w:i/>
           <w:iCs/>
           <w:color w:val="auto"/>
         </w:rPr>
-      </w:pPr>
-      <w:r>
-        <w:rPr>
-          <w:rFonts w:ascii="Times New Roman" w:eastAsia="Times New Roman" w:hAnsi="Times New Roman" w:cs="Times New Roman"/>
-          <w:color w:val="auto"/>
-        </w:rPr>
-        <w:t xml:space="preserve">Jones, N., Atterbury, K., Byrne, L., Carras, M., Hansen, M., &amp; </w:t>
+        <w:t xml:space="preserve"> </w:t>
+      </w:r>
+      <w:r>
+        <w:rPr>
+          <w:rFonts w:ascii="Times New Roman" w:eastAsia="Times New Roman" w:hAnsi="Times New Roman" w:cs="Times New Roman"/>
+          <w:color w:val="auto"/>
+        </w:rPr>
+        <w:t>https://doi.org/10.1038/s41380-021-01061-w</w:t>
+      </w:r>
+    </w:p>
+    <w:p>
+      <w:pPr>
+        <w:spacing w:line="240" w:lineRule="auto"/>
+        <w:ind w:left="720" w:hanging="720"/>
+        <w:rPr>
+          <w:rFonts w:ascii="Times New Roman" w:eastAsia="Times New Roman" w:hAnsi="Times New Roman" w:cs="Times New Roman"/>
+          <w:color w:val="auto"/>
+        </w:rPr>
+      </w:pPr>
+    </w:p>
+    <w:p>
+      <w:pPr>
+        <w:spacing w:line="240" w:lineRule="auto"/>
+        <w:ind w:left="720" w:hanging="720"/>
+        <w:rPr>
+          <w:rFonts w:ascii="Times New Roman" w:eastAsia="Times New Roman" w:hAnsi="Times New Roman" w:cs="Times New Roman"/>
+          <w:i/>
+          <w:iCs/>
+          <w:color w:val="auto"/>
+        </w:rPr>
+      </w:pPr>
+      <w:r>
+        <w:rPr>
+          <w:rFonts w:ascii="Times New Roman" w:eastAsia="Times New Roman" w:hAnsi="Times New Roman" w:cs="Times New Roman"/>
+          <w:color w:val="auto"/>
+        </w:rPr>
+        <w:t xml:space="preserve">Jones, N., Atterbury, K., Byrne, L., </w:t>
+      </w:r>
+      <w:proofErr w:type="spellStart"/>
+      <w:r>
+        <w:rPr>
+          <w:rFonts w:ascii="Times New Roman" w:eastAsia="Times New Roman" w:hAnsi="Times New Roman" w:cs="Times New Roman"/>
+          <w:color w:val="auto"/>
+        </w:rPr>
+        <w:t>Carras</w:t>
+      </w:r>
+      <w:proofErr w:type="spellEnd"/>
+      <w:r>
+        <w:rPr>
+          <w:rFonts w:ascii="Times New Roman" w:eastAsia="Times New Roman" w:hAnsi="Times New Roman" w:cs="Times New Roman"/>
+          <w:color w:val="auto"/>
+        </w:rPr>
+        <w:t xml:space="preserve">, M., Hansen, M., &amp; </w:t>
       </w:r>
       <w:r>
         <w:rPr>
@@ -2014,12 +2315,14 @@
           <w:rFonts w:ascii="Times New Roman" w:hAnsi="Times New Roman" w:cs="Times New Roman"/>
         </w:rPr>
       </w:pPr>
+      <w:proofErr w:type="spellStart"/>
       <w:r>
         <w:rPr>
           <w:rFonts w:ascii="Times New Roman" w:hAnsi="Times New Roman" w:cs="Times New Roman"/>
         </w:rPr>
         <w:t>Kivisto</w:t>
       </w:r>
+      <w:proofErr w:type="spellEnd"/>
       <w:r>
         <w:rPr>
           <w:rFonts w:ascii="Times New Roman" w:hAnsi="Times New Roman" w:cs="Times New Roman"/>
@@ -2032,11 +2335,19 @@
         </w:rPr>
         <w:t xml:space="preserve"> A. J., </w:t>
       </w:r>
-      <w:r>
-        <w:rPr>
-          <w:rFonts w:ascii="Times New Roman" w:hAnsi="Times New Roman" w:cs="Times New Roman"/>
-        </w:rPr>
-        <w:t xml:space="preserve">Kivisto, </w:t>
+      <w:proofErr w:type="spellStart"/>
+      <w:r>
+        <w:rPr>
+          <w:rFonts w:ascii="Times New Roman" w:hAnsi="Times New Roman" w:cs="Times New Roman"/>
+        </w:rPr>
+        <w:t>Kivisto</w:t>
+      </w:r>
+      <w:proofErr w:type="spellEnd"/>
+      <w:r>
+        <w:rPr>
+          <w:rFonts w:ascii="Times New Roman" w:hAnsi="Times New Roman" w:cs="Times New Roman"/>
+        </w:rPr>
+        <w:t xml:space="preserve">, </w:t>
       </w:r>
       <w:r>
         <w:rPr>
@@ -2044,11 +2355,19 @@
         </w:rPr>
         <w:t xml:space="preserve">K. L., </w:t>
       </w:r>
-      <w:r>
-        <w:rPr>
-          <w:rFonts w:ascii="Times New Roman" w:hAnsi="Times New Roman" w:cs="Times New Roman"/>
-        </w:rPr>
-        <w:t xml:space="preserve">Gurnell, </w:t>
+      <w:proofErr w:type="spellStart"/>
+      <w:r>
+        <w:rPr>
+          <w:rFonts w:ascii="Times New Roman" w:hAnsi="Times New Roman" w:cs="Times New Roman"/>
+        </w:rPr>
+        <w:t>Gurnell</w:t>
+      </w:r>
+      <w:proofErr w:type="spellEnd"/>
+      <w:r>
+        <w:rPr>
+          <w:rFonts w:ascii="Times New Roman" w:hAnsi="Times New Roman" w:cs="Times New Roman"/>
+        </w:rPr>
+        <w:t xml:space="preserve">, </w:t>
       </w:r>
       <w:r>
         <w:rPr>
@@ -2186,11 +2505,47 @@
         </w:rPr>
         <w:t xml:space="preserve">, Millman, Z., </w:t>
       </w:r>
-      <w:r>
-        <w:rPr>
-          <w:rFonts w:ascii="Times New Roman" w:hAnsi="Times New Roman" w:cs="Times New Roman"/>
-        </w:rPr>
-        <w:t>Rakhshan Rouhakhtar, P., Andorko, N., Reeves, G., &amp; Schiffman, J.</w:t>
+      <w:proofErr w:type="spellStart"/>
+      <w:r>
+        <w:rPr>
+          <w:rFonts w:ascii="Times New Roman" w:hAnsi="Times New Roman" w:cs="Times New Roman"/>
+        </w:rPr>
+        <w:t>Rakhshan</w:t>
+      </w:r>
+      <w:proofErr w:type="spellEnd"/>
+      <w:r>
+        <w:rPr>
+          <w:rFonts w:ascii="Times New Roman" w:hAnsi="Times New Roman" w:cs="Times New Roman"/>
+        </w:rPr>
+        <w:t xml:space="preserve"> </w:t>
+      </w:r>
+      <w:proofErr w:type="spellStart"/>
+      <w:r>
+        <w:rPr>
+          <w:rFonts w:ascii="Times New Roman" w:hAnsi="Times New Roman" w:cs="Times New Roman"/>
+        </w:rPr>
+        <w:t>Rouhakhtar</w:t>
+      </w:r>
+      <w:proofErr w:type="spellEnd"/>
+      <w:r>
+        <w:rPr>
+          <w:rFonts w:ascii="Times New Roman" w:hAnsi="Times New Roman" w:cs="Times New Roman"/>
+        </w:rPr>
+        <w:t xml:space="preserve">, P., </w:t>
+      </w:r>
+      <w:proofErr w:type="spellStart"/>
+      <w:r>
+        <w:rPr>
+          <w:rFonts w:ascii="Times New Roman" w:hAnsi="Times New Roman" w:cs="Times New Roman"/>
+        </w:rPr>
+        <w:t>Andorko</w:t>
+      </w:r>
+      <w:proofErr w:type="spellEnd"/>
+      <w:r>
+        <w:rPr>
+          <w:rFonts w:ascii="Times New Roman" w:hAnsi="Times New Roman" w:cs="Times New Roman"/>
+        </w:rPr>
+        <w:t>, N., Reeves, G., &amp; Schiffman, J.</w:t>
       </w:r>
       <w:r>
         <w:rPr>
@@ -2261,11 +2616,47 @@
           <w:rFonts w:ascii="Times New Roman" w:hAnsi="Times New Roman" w:cs="Times New Roman"/>
         </w:rPr>
       </w:pPr>
-      <w:r>
-        <w:rPr>
-          <w:rFonts w:ascii="Times New Roman" w:hAnsi="Times New Roman" w:cs="Times New Roman"/>
-        </w:rPr>
-        <w:t xml:space="preserve">Muralidharan, A., Peeples, A.D., Hack, S.M., Fortuna, K.L., Klingaman, E.A., Stahl, N.F., </w:t>
+      <w:proofErr w:type="spellStart"/>
+      <w:r>
+        <w:rPr>
+          <w:rFonts w:ascii="Times New Roman" w:hAnsi="Times New Roman" w:cs="Times New Roman"/>
+        </w:rPr>
+        <w:t>Muralidharan</w:t>
+      </w:r>
+      <w:proofErr w:type="spellEnd"/>
+      <w:r>
+        <w:rPr>
+          <w:rFonts w:ascii="Times New Roman" w:hAnsi="Times New Roman" w:cs="Times New Roman"/>
+        </w:rPr>
+        <w:t xml:space="preserve">, A., </w:t>
+      </w:r>
+      <w:proofErr w:type="spellStart"/>
+      <w:r>
+        <w:rPr>
+          <w:rFonts w:ascii="Times New Roman" w:hAnsi="Times New Roman" w:cs="Times New Roman"/>
+        </w:rPr>
+        <w:t>Peeples</w:t>
+      </w:r>
+      <w:proofErr w:type="spellEnd"/>
+      <w:r>
+        <w:rPr>
+          <w:rFonts w:ascii="Times New Roman" w:hAnsi="Times New Roman" w:cs="Times New Roman"/>
+        </w:rPr>
+        <w:t xml:space="preserve">, A.D., Hack, S.M., Fortuna, K.L., </w:t>
+      </w:r>
+      <w:proofErr w:type="spellStart"/>
+      <w:r>
+        <w:rPr>
+          <w:rFonts w:ascii="Times New Roman" w:hAnsi="Times New Roman" w:cs="Times New Roman"/>
+        </w:rPr>
+        <w:t>Klingaman</w:t>
+      </w:r>
+      <w:proofErr w:type="spellEnd"/>
+      <w:r>
+        <w:rPr>
+          <w:rFonts w:ascii="Times New Roman" w:hAnsi="Times New Roman" w:cs="Times New Roman"/>
+        </w:rPr>
+        <w:t xml:space="preserve">, E.A., Stahl, N.F., </w:t>
       </w:r>
       <w:r>
         <w:rPr>
@@ -2275,11 +2666,19 @@
         </w:rPr>
         <w:t xml:space="preserve">Phalen, P., </w:t>
       </w:r>
-      <w:r>
-        <w:rPr>
-          <w:rFonts w:ascii="Times New Roman" w:hAnsi="Times New Roman" w:cs="Times New Roman"/>
-        </w:rPr>
-        <w:t xml:space="preserve">Lucksted, A., </w:t>
+      <w:proofErr w:type="spellStart"/>
+      <w:r>
+        <w:rPr>
+          <w:rFonts w:ascii="Times New Roman" w:hAnsi="Times New Roman" w:cs="Times New Roman"/>
+        </w:rPr>
+        <w:t>Lucksted</w:t>
+      </w:r>
+      <w:proofErr w:type="spellEnd"/>
+      <w:r>
+        <w:rPr>
+          <w:rFonts w:ascii="Times New Roman" w:hAnsi="Times New Roman" w:cs="Times New Roman"/>
+        </w:rPr>
+        <w:t xml:space="preserve">, A., </w:t>
       </w:r>
       <w:r>
         <w:rPr>
@@ -2382,13 +2781,35 @@
         <w:rPr>
           <w:rFonts w:ascii="Times New Roman" w:hAnsi="Times New Roman" w:cs="Times New Roman"/>
         </w:rPr>
-        <w:t xml:space="preserve">, Jahn, D., Wastler, H., Bennett, M., </w:t>
-      </w:r>
-      <w:r>
-        <w:rPr>
-          <w:rFonts w:ascii="Times New Roman" w:hAnsi="Times New Roman" w:cs="Times New Roman"/>
-        </w:rPr>
-        <w:t>Ghahramanlou-Holloway</w:t>
+        <w:t xml:space="preserve">, Jahn, D., </w:t>
+      </w:r>
+      <w:proofErr w:type="spellStart"/>
+      <w:r>
+        <w:rPr>
+          <w:rFonts w:ascii="Times New Roman" w:hAnsi="Times New Roman" w:cs="Times New Roman"/>
+        </w:rPr>
+        <w:t>Wastler</w:t>
+      </w:r>
+      <w:proofErr w:type="spellEnd"/>
+      <w:r>
+        <w:rPr>
+          <w:rFonts w:ascii="Times New Roman" w:hAnsi="Times New Roman" w:cs="Times New Roman"/>
+        </w:rPr>
+        <w:t xml:space="preserve">, H., Bennett, M., </w:t>
+      </w:r>
+      <w:proofErr w:type="spellStart"/>
+      <w:r>
+        <w:rPr>
+          <w:rFonts w:ascii="Times New Roman" w:hAnsi="Times New Roman" w:cs="Times New Roman"/>
+        </w:rPr>
+        <w:t>Ghahramanlou</w:t>
+      </w:r>
+      <w:proofErr w:type="spellEnd"/>
+      <w:r>
+        <w:rPr>
+          <w:rFonts w:ascii="Times New Roman" w:hAnsi="Times New Roman" w:cs="Times New Roman"/>
+        </w:rPr>
+        <w:t>-Holloway</w:t>
       </w:r>
       <w:r>
         <w:rPr>
@@ -2509,7 +2930,35 @@
         <w:rPr>
           <w:rFonts w:ascii="Times New Roman" w:hAnsi="Times New Roman" w:cs="Times New Roman"/>
         </w:rPr>
-        <w:t>, Bridgeford, E., Gant, L., Kivisto, A., Ray, B., &amp; Fitzgerald, S. (</w:t>
+        <w:t xml:space="preserve">, </w:t>
+      </w:r>
+      <w:proofErr w:type="spellStart"/>
+      <w:r>
+        <w:rPr>
+          <w:rFonts w:ascii="Times New Roman" w:hAnsi="Times New Roman" w:cs="Times New Roman"/>
+        </w:rPr>
+        <w:t>Bridgeford</w:t>
+      </w:r>
+      <w:proofErr w:type="spellEnd"/>
+      <w:r>
+        <w:rPr>
+          <w:rFonts w:ascii="Times New Roman" w:hAnsi="Times New Roman" w:cs="Times New Roman"/>
+        </w:rPr>
+        <w:t xml:space="preserve">, E., Gant, L., </w:t>
+      </w:r>
+      <w:proofErr w:type="spellStart"/>
+      <w:r>
+        <w:rPr>
+          <w:rFonts w:ascii="Times New Roman" w:hAnsi="Times New Roman" w:cs="Times New Roman"/>
+        </w:rPr>
+        <w:t>Kivisto</w:t>
+      </w:r>
+      <w:proofErr w:type="spellEnd"/>
+      <w:r>
+        <w:rPr>
+          <w:rFonts w:ascii="Times New Roman" w:hAnsi="Times New Roman" w:cs="Times New Roman"/>
+        </w:rPr>
+        <w:t>, A., Ray, B., &amp; Fitzgerald, S. (</w:t>
       </w:r>
       <w:r>
         <w:rPr>
@@ -2645,11 +3094,34 @@
           <w:rFonts w:ascii="Times New Roman" w:hAnsi="Times New Roman" w:cs="Times New Roman"/>
         </w:rPr>
       </w:pPr>
-      <w:r>
-        <w:rPr>
-          <w:rFonts w:ascii="Times New Roman" w:hAnsi="Times New Roman" w:cs="Times New Roman"/>
-        </w:rPr>
-        <w:t>Wastler, H., Lucksted, A.,</w:t>
+      <w:proofErr w:type="spellStart"/>
+      <w:r>
+        <w:rPr>
+          <w:rFonts w:ascii="Times New Roman" w:hAnsi="Times New Roman" w:cs="Times New Roman"/>
+        </w:rPr>
+        <w:lastRenderedPageBreak/>
+        <w:t>Wastler</w:t>
+      </w:r>
+      <w:proofErr w:type="spellEnd"/>
+      <w:r>
+        <w:rPr>
+          <w:rFonts w:ascii="Times New Roman" w:hAnsi="Times New Roman" w:cs="Times New Roman"/>
+        </w:rPr>
+        <w:t xml:space="preserve">, H., </w:t>
+      </w:r>
+      <w:proofErr w:type="spellStart"/>
+      <w:r>
+        <w:rPr>
+          <w:rFonts w:ascii="Times New Roman" w:hAnsi="Times New Roman" w:cs="Times New Roman"/>
+        </w:rPr>
+        <w:t>Lucksted</w:t>
+      </w:r>
+      <w:proofErr w:type="spellEnd"/>
+      <w:r>
+        <w:rPr>
+          <w:rFonts w:ascii="Times New Roman" w:hAnsi="Times New Roman" w:cs="Times New Roman"/>
+        </w:rPr>
+        <w:t>, A.,</w:t>
       </w:r>
       <w:r>
         <w:rPr>
@@ -2663,7 +3135,21 @@
         <w:rPr>
           <w:rFonts w:ascii="Times New Roman" w:hAnsi="Times New Roman" w:cs="Times New Roman"/>
         </w:rPr>
-        <w:t>, &amp; Drapalski, A. (</w:t>
+        <w:t xml:space="preserve">, &amp; </w:t>
+      </w:r>
+      <w:proofErr w:type="spellStart"/>
+      <w:r>
+        <w:rPr>
+          <w:rFonts w:ascii="Times New Roman" w:hAnsi="Times New Roman" w:cs="Times New Roman"/>
+        </w:rPr>
+        <w:t>Drapalski</w:t>
+      </w:r>
+      <w:proofErr w:type="spellEnd"/>
+      <w:r>
+        <w:rPr>
+          <w:rFonts w:ascii="Times New Roman" w:hAnsi="Times New Roman" w:cs="Times New Roman"/>
+        </w:rPr>
+        <w:t>, A. (</w:t>
       </w:r>
       <w:r>
         <w:rPr>
@@ -2748,7 +3234,49 @@
         <w:rPr>
           <w:rFonts w:ascii="Times New Roman" w:hAnsi="Times New Roman" w:cs="Times New Roman"/>
         </w:rPr>
-        <w:t xml:space="preserve">Fischer, M. W., Dimaggio, G., Hochheiser, J., Vohs, J., </w:t>
+        <w:t xml:space="preserve">Fischer, M. W., </w:t>
+      </w:r>
+      <w:proofErr w:type="spellStart"/>
+      <w:r>
+        <w:rPr>
+          <w:rFonts w:ascii="Times New Roman" w:hAnsi="Times New Roman" w:cs="Times New Roman"/>
+        </w:rPr>
+        <w:t>Dimaggio</w:t>
+      </w:r>
+      <w:proofErr w:type="spellEnd"/>
+      <w:r>
+        <w:rPr>
+          <w:rFonts w:ascii="Times New Roman" w:hAnsi="Times New Roman" w:cs="Times New Roman"/>
+        </w:rPr>
+        <w:t xml:space="preserve">, G., </w:t>
+      </w:r>
+      <w:proofErr w:type="spellStart"/>
+      <w:r>
+        <w:rPr>
+          <w:rFonts w:ascii="Times New Roman" w:hAnsi="Times New Roman" w:cs="Times New Roman"/>
+        </w:rPr>
+        <w:t>Hochheiser</w:t>
+      </w:r>
+      <w:proofErr w:type="spellEnd"/>
+      <w:r>
+        <w:rPr>
+          <w:rFonts w:ascii="Times New Roman" w:hAnsi="Times New Roman" w:cs="Times New Roman"/>
+        </w:rPr>
+        <w:t xml:space="preserve">, J., </w:t>
+      </w:r>
+      <w:proofErr w:type="spellStart"/>
+      <w:r>
+        <w:rPr>
+          <w:rFonts w:ascii="Times New Roman" w:hAnsi="Times New Roman" w:cs="Times New Roman"/>
+        </w:rPr>
+        <w:t>Vohs</w:t>
+      </w:r>
+      <w:proofErr w:type="spellEnd"/>
+      <w:r>
+        <w:rPr>
+          <w:rFonts w:ascii="Times New Roman" w:hAnsi="Times New Roman" w:cs="Times New Roman"/>
+        </w:rPr>
+        <w:t xml:space="preserve">, J., </w:t>
       </w:r>
       <w:r>
         <w:rPr>
@@ -2774,14 +3302,7 @@
         <w:rPr>
           <w:rFonts w:ascii="Times New Roman" w:hAnsi="Times New Roman" w:cs="Times New Roman"/>
         </w:rPr>
-        <w:t xml:space="preserve">). Metacognitive capacity is related to self-reported social functioning and may moderate the effects of symptoms on interpersonal </w:t>
-      </w:r>
-      <w:r>
-        <w:rPr>
-          <w:rFonts w:ascii="Times New Roman" w:hAnsi="Times New Roman" w:cs="Times New Roman"/>
-        </w:rPr>
-        <w:lastRenderedPageBreak/>
-        <w:t xml:space="preserve">behavior. </w:t>
+        <w:t xml:space="preserve">). Metacognitive capacity is related to self-reported social functioning and may moderate the effects of symptoms on interpersonal behavior. </w:t>
       </w:r>
       <w:r>
         <w:rPr>
@@ -2856,7 +3377,35 @@
         <w:rPr>
           <w:rFonts w:ascii="Times New Roman" w:hAnsi="Times New Roman" w:cs="Times New Roman"/>
         </w:rPr>
-        <w:t xml:space="preserve">Millman, Z.B., Rakhshan, P.J., DeVylder, J.E., Edmondson Smith, M., </w:t>
+        <w:t xml:space="preserve">Millman, Z.B., </w:t>
+      </w:r>
+      <w:proofErr w:type="spellStart"/>
+      <w:r>
+        <w:rPr>
+          <w:rFonts w:ascii="Times New Roman" w:hAnsi="Times New Roman" w:cs="Times New Roman"/>
+        </w:rPr>
+        <w:t>Rakhshan</w:t>
+      </w:r>
+      <w:proofErr w:type="spellEnd"/>
+      <w:r>
+        <w:rPr>
+          <w:rFonts w:ascii="Times New Roman" w:hAnsi="Times New Roman" w:cs="Times New Roman"/>
+        </w:rPr>
+        <w:t xml:space="preserve">, P.J., </w:t>
+      </w:r>
+      <w:proofErr w:type="spellStart"/>
+      <w:r>
+        <w:rPr>
+          <w:rFonts w:ascii="Times New Roman" w:hAnsi="Times New Roman" w:cs="Times New Roman"/>
+        </w:rPr>
+        <w:t>DeVylder</w:t>
+      </w:r>
+      <w:proofErr w:type="spellEnd"/>
+      <w:r>
+        <w:rPr>
+          <w:rFonts w:ascii="Times New Roman" w:hAnsi="Times New Roman" w:cs="Times New Roman"/>
+        </w:rPr>
+        <w:t xml:space="preserve">, J.E., Edmondson Smith, M., </w:t>
       </w:r>
       <w:r>
         <w:rPr>
@@ -2955,11 +3504,47 @@
         </w:rPr>
         <w:t xml:space="preserve"> Phalen, P., </w:t>
       </w:r>
-      <w:r>
-        <w:rPr>
-          <w:rFonts w:ascii="Times New Roman" w:hAnsi="Times New Roman" w:cs="Times New Roman"/>
-        </w:rPr>
-        <w:t>Rakhshan Rouhakhtar, P., Millman, Z., Bussell, K., Thompson, E., Demro, C., Roemer, C., Reeves, G., and Schiffman, J. (</w:t>
+      <w:proofErr w:type="spellStart"/>
+      <w:r>
+        <w:rPr>
+          <w:rFonts w:ascii="Times New Roman" w:hAnsi="Times New Roman" w:cs="Times New Roman"/>
+        </w:rPr>
+        <w:t>Rakhshan</w:t>
+      </w:r>
+      <w:proofErr w:type="spellEnd"/>
+      <w:r>
+        <w:rPr>
+          <w:rFonts w:ascii="Times New Roman" w:hAnsi="Times New Roman" w:cs="Times New Roman"/>
+        </w:rPr>
+        <w:t xml:space="preserve"> </w:t>
+      </w:r>
+      <w:proofErr w:type="spellStart"/>
+      <w:r>
+        <w:rPr>
+          <w:rFonts w:ascii="Times New Roman" w:hAnsi="Times New Roman" w:cs="Times New Roman"/>
+        </w:rPr>
+        <w:t>Rouhakhtar</w:t>
+      </w:r>
+      <w:proofErr w:type="spellEnd"/>
+      <w:r>
+        <w:rPr>
+          <w:rFonts w:ascii="Times New Roman" w:hAnsi="Times New Roman" w:cs="Times New Roman"/>
+        </w:rPr>
+        <w:t xml:space="preserve">, P., Millman, Z., Bussell, K., Thompson, E., </w:t>
+      </w:r>
+      <w:proofErr w:type="spellStart"/>
+      <w:r>
+        <w:rPr>
+          <w:rFonts w:ascii="Times New Roman" w:hAnsi="Times New Roman" w:cs="Times New Roman"/>
+        </w:rPr>
+        <w:t>Demro</w:t>
+      </w:r>
+      <w:proofErr w:type="spellEnd"/>
+      <w:r>
+        <w:rPr>
+          <w:rFonts w:ascii="Times New Roman" w:hAnsi="Times New Roman" w:cs="Times New Roman"/>
+        </w:rPr>
+        <w:t>, C., Roemer, C., Reeves, G., and Schiffman, J. (</w:t>
       </w:r>
       <w:r>
         <w:rPr>
@@ -3038,11 +3623,19 @@
           <w:iCs/>
         </w:rPr>
       </w:pPr>
-      <w:r>
-        <w:rPr>
-          <w:rFonts w:ascii="Times New Roman" w:hAnsi="Times New Roman" w:cs="Times New Roman"/>
-        </w:rPr>
-        <w:t>Kivisto, A., Magee, L.,</w:t>
+      <w:proofErr w:type="spellStart"/>
+      <w:r>
+        <w:rPr>
+          <w:rFonts w:ascii="Times New Roman" w:hAnsi="Times New Roman" w:cs="Times New Roman"/>
+        </w:rPr>
+        <w:t>Kivisto</w:t>
+      </w:r>
+      <w:proofErr w:type="spellEnd"/>
+      <w:r>
+        <w:rPr>
+          <w:rFonts w:ascii="Times New Roman" w:hAnsi="Times New Roman" w:cs="Times New Roman"/>
+        </w:rPr>
+        <w:t>, A., Magee, L.,</w:t>
       </w:r>
       <w:r>
         <w:rPr>
@@ -3159,7 +3752,55 @@
           <w:rFonts w:ascii="Times New Roman" w:hAnsi="Times New Roman" w:cs="Times New Roman"/>
           <w:color w:val="auto"/>
         </w:rPr>
-        <w:t xml:space="preserve"> Muralidharan, A., Travaglini, L., Bennett, M., Stahl, N., Brown, C., Hack, S., Klingaman, B., &amp; Goldberg, R. (2019). Predictors of Attendance in Health and Wellness Treatment Groups for People with Serious Mental Illness. </w:t>
+        <w:t xml:space="preserve"> </w:t>
+      </w:r>
+      <w:proofErr w:type="spellStart"/>
+      <w:r>
+        <w:rPr>
+          <w:rFonts w:ascii="Times New Roman" w:hAnsi="Times New Roman" w:cs="Times New Roman"/>
+          <w:color w:val="auto"/>
+        </w:rPr>
+        <w:t>Muralidharan</w:t>
+      </w:r>
+      <w:proofErr w:type="spellEnd"/>
+      <w:r>
+        <w:rPr>
+          <w:rFonts w:ascii="Times New Roman" w:hAnsi="Times New Roman" w:cs="Times New Roman"/>
+          <w:color w:val="auto"/>
+        </w:rPr>
+        <w:t xml:space="preserve">, A., </w:t>
+      </w:r>
+      <w:proofErr w:type="spellStart"/>
+      <w:r>
+        <w:rPr>
+          <w:rFonts w:ascii="Times New Roman" w:hAnsi="Times New Roman" w:cs="Times New Roman"/>
+          <w:color w:val="auto"/>
+        </w:rPr>
+        <w:t>Travaglini</w:t>
+      </w:r>
+      <w:proofErr w:type="spellEnd"/>
+      <w:r>
+        <w:rPr>
+          <w:rFonts w:ascii="Times New Roman" w:hAnsi="Times New Roman" w:cs="Times New Roman"/>
+          <w:color w:val="auto"/>
+        </w:rPr>
+        <w:t xml:space="preserve">, L., Bennett, M., Stahl, N., Brown, C., Hack, S., </w:t>
+      </w:r>
+      <w:proofErr w:type="spellStart"/>
+      <w:r>
+        <w:rPr>
+          <w:rFonts w:ascii="Times New Roman" w:hAnsi="Times New Roman" w:cs="Times New Roman"/>
+          <w:color w:val="auto"/>
+        </w:rPr>
+        <w:t>Klingaman</w:t>
+      </w:r>
+      <w:proofErr w:type="spellEnd"/>
+      <w:r>
+        <w:rPr>
+          <w:rFonts w:ascii="Times New Roman" w:hAnsi="Times New Roman" w:cs="Times New Roman"/>
+          <w:color w:val="auto"/>
+        </w:rPr>
+        <w:t xml:space="preserve">, B., &amp; Goldberg, R. (2019). Predictors of Attendance in Health and Wellness Treatment Groups for People with Serious Mental Illness. </w:t>
       </w:r>
       <w:r>
         <w:rPr>
@@ -3215,12 +3856,69 @@
         <w:ind w:left="720" w:hanging="720"/>
         <w:outlineLvl w:val="0"/>
       </w:pPr>
-      <w:r>
-        <w:rPr>
-          <w:rFonts w:ascii="Times New Roman" w:hAnsi="Times New Roman" w:cs="Times New Roman"/>
-          <w:bCs/>
-        </w:rPr>
-        <w:t xml:space="preserve">Rakhshan Rouhakhtar, P., Pitts, S., Millman, Z., Andorko, N., Redman, S., Wilson, C., Demro, C., </w:t>
+      <w:proofErr w:type="spellStart"/>
+      <w:r>
+        <w:rPr>
+          <w:rFonts w:ascii="Times New Roman" w:hAnsi="Times New Roman" w:cs="Times New Roman"/>
+          <w:bCs/>
+        </w:rPr>
+        <w:t>Rakhshan</w:t>
+      </w:r>
+      <w:proofErr w:type="spellEnd"/>
+      <w:r>
+        <w:rPr>
+          <w:rFonts w:ascii="Times New Roman" w:hAnsi="Times New Roman" w:cs="Times New Roman"/>
+          <w:bCs/>
+        </w:rPr>
+        <w:t xml:space="preserve"> </w:t>
+      </w:r>
+      <w:proofErr w:type="spellStart"/>
+      <w:r>
+        <w:rPr>
+          <w:rFonts w:ascii="Times New Roman" w:hAnsi="Times New Roman" w:cs="Times New Roman"/>
+          <w:bCs/>
+        </w:rPr>
+        <w:t>Rouhakhtar</w:t>
+      </w:r>
+      <w:proofErr w:type="spellEnd"/>
+      <w:r>
+        <w:rPr>
+          <w:rFonts w:ascii="Times New Roman" w:hAnsi="Times New Roman" w:cs="Times New Roman"/>
+          <w:bCs/>
+        </w:rPr>
+        <w:t xml:space="preserve">, P., Pitts, S., Millman, Z., </w:t>
+      </w:r>
+      <w:proofErr w:type="spellStart"/>
+      <w:r>
+        <w:rPr>
+          <w:rFonts w:ascii="Times New Roman" w:hAnsi="Times New Roman" w:cs="Times New Roman"/>
+          <w:bCs/>
+        </w:rPr>
+        <w:t>Andorko</w:t>
+      </w:r>
+      <w:proofErr w:type="spellEnd"/>
+      <w:r>
+        <w:rPr>
+          <w:rFonts w:ascii="Times New Roman" w:hAnsi="Times New Roman" w:cs="Times New Roman"/>
+          <w:bCs/>
+        </w:rPr>
+        <w:t xml:space="preserve">, N., Redman, S., Wilson, C., </w:t>
+      </w:r>
+      <w:proofErr w:type="spellStart"/>
+      <w:r>
+        <w:rPr>
+          <w:rFonts w:ascii="Times New Roman" w:hAnsi="Times New Roman" w:cs="Times New Roman"/>
+          <w:bCs/>
+        </w:rPr>
+        <w:t>Demro</w:t>
+      </w:r>
+      <w:proofErr w:type="spellEnd"/>
+      <w:r>
+        <w:rPr>
+          <w:rFonts w:ascii="Times New Roman" w:hAnsi="Times New Roman" w:cs="Times New Roman"/>
+          <w:bCs/>
+        </w:rPr>
+        <w:t xml:space="preserve">, C., </w:t>
       </w:r>
       <w:r>
         <w:rPr>
@@ -3289,7 +3987,39 @@
           <w:rFonts w:ascii="Times New Roman" w:hAnsi="Times New Roman" w:cs="Times New Roman"/>
           <w:bCs/>
         </w:rPr>
-        <w:t xml:space="preserve">., Warman, D., Martin, J., Lucksted, A., Drapalski, A., Jones, N., and Lysaker, P. (2019). Public understanding of different kinds of voice-hearing experiences: Causal beliefs, perceptions of mental illness, and stigma. </w:t>
+        <w:t xml:space="preserve">., Warman, D., Martin, J., </w:t>
+      </w:r>
+      <w:proofErr w:type="spellStart"/>
+      <w:r>
+        <w:rPr>
+          <w:rFonts w:ascii="Times New Roman" w:hAnsi="Times New Roman" w:cs="Times New Roman"/>
+          <w:bCs/>
+        </w:rPr>
+        <w:t>Lucksted</w:t>
+      </w:r>
+      <w:proofErr w:type="spellEnd"/>
+      <w:r>
+        <w:rPr>
+          <w:rFonts w:ascii="Times New Roman" w:hAnsi="Times New Roman" w:cs="Times New Roman"/>
+          <w:bCs/>
+        </w:rPr>
+        <w:t xml:space="preserve">, A., </w:t>
+      </w:r>
+      <w:proofErr w:type="spellStart"/>
+      <w:r>
+        <w:rPr>
+          <w:rFonts w:ascii="Times New Roman" w:hAnsi="Times New Roman" w:cs="Times New Roman"/>
+          <w:bCs/>
+        </w:rPr>
+        <w:t>Drapalski</w:t>
+      </w:r>
+      <w:proofErr w:type="spellEnd"/>
+      <w:r>
+        <w:rPr>
+          <w:rFonts w:ascii="Times New Roman" w:hAnsi="Times New Roman" w:cs="Times New Roman"/>
+          <w:bCs/>
+        </w:rPr>
+        <w:t xml:space="preserve">, A., Jones, N., and Lysaker, P. (2019). Public understanding of different kinds of voice-hearing experiences: Causal beliefs, perceptions of mental illness, and stigma. </w:t>
       </w:r>
       <w:r>
         <w:rPr>
@@ -3359,7 +4089,23 @@
           <w:rFonts w:ascii="Times New Roman" w:hAnsi="Times New Roman" w:cs="Times New Roman"/>
           <w:bCs/>
         </w:rPr>
-        <w:t xml:space="preserve">Niculescu, A., Le-Niculescu, H., Levey, D., Roseberry, K., Rogers, J., Kosary, K., Prabha, S., Jones, T., Judd, S., McCormick, M., Wessel, A., Williams, A., </w:t>
+        <w:t xml:space="preserve">Niculescu, A., Le-Niculescu, H., Levey, D., Roseberry, K., Rogers, J., </w:t>
+      </w:r>
+      <w:proofErr w:type="spellStart"/>
+      <w:r>
+        <w:rPr>
+          <w:rFonts w:ascii="Times New Roman" w:hAnsi="Times New Roman" w:cs="Times New Roman"/>
+          <w:bCs/>
+        </w:rPr>
+        <w:t>Kosary</w:t>
+      </w:r>
+      <w:proofErr w:type="spellEnd"/>
+      <w:r>
+        <w:rPr>
+          <w:rFonts w:ascii="Times New Roman" w:hAnsi="Times New Roman" w:cs="Times New Roman"/>
+          <w:bCs/>
+        </w:rPr>
+        <w:t xml:space="preserve">, K., Prabha, S., Jones, T., Judd, S., McCormick, M., Wessel, A., Williams, A., </w:t>
       </w:r>
       <w:r>
         <w:rPr>
@@ -3374,7 +4120,39 @@
           <w:rFonts w:ascii="Times New Roman" w:hAnsi="Times New Roman" w:cs="Times New Roman"/>
           <w:bCs/>
         </w:rPr>
-        <w:t xml:space="preserve">., Mamdani, F., Sequeira, A., and Kurian, S.. (2019). Towards Precision Medicine for Stress Disorders: Diagnostic Biomarkers and Targeted Drugs. </w:t>
+        <w:t xml:space="preserve">., Mamdani, F., </w:t>
+      </w:r>
+      <w:proofErr w:type="spellStart"/>
+      <w:r>
+        <w:rPr>
+          <w:rFonts w:ascii="Times New Roman" w:hAnsi="Times New Roman" w:cs="Times New Roman"/>
+          <w:bCs/>
+        </w:rPr>
+        <w:t>Sequeira</w:t>
+      </w:r>
+      <w:proofErr w:type="spellEnd"/>
+      <w:r>
+        <w:rPr>
+          <w:rFonts w:ascii="Times New Roman" w:hAnsi="Times New Roman" w:cs="Times New Roman"/>
+          <w:bCs/>
+        </w:rPr>
+        <w:t xml:space="preserve">, A., and Kurian, </w:t>
+      </w:r>
+      <w:proofErr w:type="gramStart"/>
+      <w:r>
+        <w:rPr>
+          <w:rFonts w:ascii="Times New Roman" w:hAnsi="Times New Roman" w:cs="Times New Roman"/>
+          <w:bCs/>
+        </w:rPr>
+        <w:t>S..</w:t>
+      </w:r>
+      <w:proofErr w:type="gramEnd"/>
+      <w:r>
+        <w:rPr>
+          <w:rFonts w:ascii="Times New Roman" w:hAnsi="Times New Roman" w:cs="Times New Roman"/>
+          <w:bCs/>
+        </w:rPr>
+        <w:t xml:space="preserve"> (2019). Towards Precision Medicine for Stress Disorders: Diagnostic Biomarkers and Targeted Drugs. </w:t>
       </w:r>
       <w:r>
         <w:rPr>
@@ -3423,7 +4201,55 @@
           <w:rFonts w:ascii="Times New Roman" w:hAnsi="Times New Roman" w:cs="Times New Roman"/>
           <w:bCs/>
         </w:rPr>
-        <w:t xml:space="preserve">., Rakhshan Rouhakhtar, P., Millman, Z. B., Thompson, E., DeVylder, J., Mittal, V., Carter, E., Reeves, G., &amp; Schiffman, J. (2018). Validity of a Two-Item Screen for Early Psychosis. </w:t>
+        <w:t xml:space="preserve">., </w:t>
+      </w:r>
+      <w:proofErr w:type="spellStart"/>
+      <w:r>
+        <w:rPr>
+          <w:rFonts w:ascii="Times New Roman" w:hAnsi="Times New Roman" w:cs="Times New Roman"/>
+          <w:bCs/>
+        </w:rPr>
+        <w:t>Rakhshan</w:t>
+      </w:r>
+      <w:proofErr w:type="spellEnd"/>
+      <w:r>
+        <w:rPr>
+          <w:rFonts w:ascii="Times New Roman" w:hAnsi="Times New Roman" w:cs="Times New Roman"/>
+          <w:bCs/>
+        </w:rPr>
+        <w:t xml:space="preserve"> </w:t>
+      </w:r>
+      <w:proofErr w:type="spellStart"/>
+      <w:r>
+        <w:rPr>
+          <w:rFonts w:ascii="Times New Roman" w:hAnsi="Times New Roman" w:cs="Times New Roman"/>
+          <w:bCs/>
+        </w:rPr>
+        <w:t>Rouhakhtar</w:t>
+      </w:r>
+      <w:proofErr w:type="spellEnd"/>
+      <w:r>
+        <w:rPr>
+          <w:rFonts w:ascii="Times New Roman" w:hAnsi="Times New Roman" w:cs="Times New Roman"/>
+          <w:bCs/>
+        </w:rPr>
+        <w:t xml:space="preserve">, P., Millman, Z. B., Thompson, E., </w:t>
+      </w:r>
+      <w:proofErr w:type="spellStart"/>
+      <w:r>
+        <w:rPr>
+          <w:rFonts w:ascii="Times New Roman" w:hAnsi="Times New Roman" w:cs="Times New Roman"/>
+          <w:bCs/>
+        </w:rPr>
+        <w:t>DeVylder</w:t>
+      </w:r>
+      <w:proofErr w:type="spellEnd"/>
+      <w:r>
+        <w:rPr>
+          <w:rFonts w:ascii="Times New Roman" w:hAnsi="Times New Roman" w:cs="Times New Roman"/>
+          <w:bCs/>
+        </w:rPr>
+        <w:t xml:space="preserve">, J., Mittal, V., Carter, E., Reeves, G., &amp; Schiffman, J. (2018). Validity of a Two-Item Screen for Early Psychosis. </w:t>
       </w:r>
       <w:r>
         <w:rPr>
@@ -3476,12 +4302,37 @@
         </w:rPr>
         <w:t xml:space="preserve">, </w:t>
       </w:r>
-      <w:r>
-        <w:rPr>
-          <w:rFonts w:ascii="Times New Roman" w:hAnsi="Times New Roman" w:cs="Times New Roman"/>
-          <w:bCs/>
-        </w:rPr>
-        <w:t>Lowder, E., Kivisto, A.,</w:t>
+      <w:proofErr w:type="spellStart"/>
+      <w:r>
+        <w:rPr>
+          <w:rFonts w:ascii="Times New Roman" w:hAnsi="Times New Roman" w:cs="Times New Roman"/>
+          <w:bCs/>
+        </w:rPr>
+        <w:t>Lowder</w:t>
+      </w:r>
+      <w:proofErr w:type="spellEnd"/>
+      <w:r>
+        <w:rPr>
+          <w:rFonts w:ascii="Times New Roman" w:hAnsi="Times New Roman" w:cs="Times New Roman"/>
+          <w:bCs/>
+        </w:rPr>
+        <w:t xml:space="preserve">, E., </w:t>
+      </w:r>
+      <w:proofErr w:type="spellStart"/>
+      <w:r>
+        <w:rPr>
+          <w:rFonts w:ascii="Times New Roman" w:hAnsi="Times New Roman" w:cs="Times New Roman"/>
+          <w:bCs/>
+        </w:rPr>
+        <w:t>Kivisto</w:t>
+      </w:r>
+      <w:proofErr w:type="spellEnd"/>
+      <w:r>
+        <w:rPr>
+          <w:rFonts w:ascii="Times New Roman" w:hAnsi="Times New Roman" w:cs="Times New Roman"/>
+          <w:bCs/>
+        </w:rPr>
+        <w:t>, A.,</w:t>
       </w:r>
       <w:r>
         <w:rPr>
@@ -3644,6 +4495,7 @@
           <w:rFonts w:ascii="Times New Roman" w:hAnsi="Times New Roman" w:cs="Times New Roman"/>
           <w:bCs/>
         </w:rPr>
+        <w:lastRenderedPageBreak/>
         <w:t xml:space="preserve">R scripts for this paper posted publicly at </w:t>
       </w:r>
       <w:hyperlink r:id="rId21">
@@ -3682,7 +4534,23 @@
           <w:rFonts w:ascii="Times New Roman" w:hAnsi="Times New Roman" w:cs="Times New Roman"/>
           <w:bCs/>
         </w:rPr>
-        <w:t xml:space="preserve">Camacho, D., Vera, E., Scardamalia, K., &amp; </w:t>
+        <w:t xml:space="preserve">Camacho, D., Vera, E., </w:t>
+      </w:r>
+      <w:proofErr w:type="spellStart"/>
+      <w:r>
+        <w:rPr>
+          <w:rFonts w:ascii="Times New Roman" w:hAnsi="Times New Roman" w:cs="Times New Roman"/>
+          <w:bCs/>
+        </w:rPr>
+        <w:t>Scardamalia</w:t>
+      </w:r>
+      <w:proofErr w:type="spellEnd"/>
+      <w:r>
+        <w:rPr>
+          <w:rFonts w:ascii="Times New Roman" w:hAnsi="Times New Roman" w:cs="Times New Roman"/>
+          <w:bCs/>
+        </w:rPr>
+        <w:t xml:space="preserve">, K., &amp; </w:t>
       </w:r>
       <w:r>
         <w:rPr>
@@ -3753,13 +4621,21 @@
           <w:bCs/>
         </w:rPr>
       </w:pPr>
-      <w:r>
-        <w:rPr>
-          <w:rFonts w:ascii="Times New Roman" w:hAnsi="Times New Roman" w:cs="Times New Roman"/>
-          <w:bCs/>
-        </w:rPr>
-        <w:lastRenderedPageBreak/>
-        <w:t xml:space="preserve">Kivisto, A. &amp; </w:t>
+      <w:proofErr w:type="spellStart"/>
+      <w:r>
+        <w:rPr>
+          <w:rFonts w:ascii="Times New Roman" w:hAnsi="Times New Roman" w:cs="Times New Roman"/>
+          <w:bCs/>
+        </w:rPr>
+        <w:t>Kivisto</w:t>
+      </w:r>
+      <w:proofErr w:type="spellEnd"/>
+      <w:r>
+        <w:rPr>
+          <w:rFonts w:ascii="Times New Roman" w:hAnsi="Times New Roman" w:cs="Times New Roman"/>
+          <w:bCs/>
+        </w:rPr>
+        <w:t xml:space="preserve">, A. &amp; </w:t>
       </w:r>
       <w:r>
         <w:rPr>
@@ -3829,12 +4705,21 @@
           <w:rFonts w:ascii="Times New Roman" w:hAnsi="Times New Roman" w:cs="Times New Roman"/>
         </w:rPr>
       </w:pPr>
-      <w:r>
-        <w:rPr>
-          <w:rFonts w:ascii="Times New Roman" w:hAnsi="Times New Roman" w:cs="Times New Roman"/>
-          <w:bCs/>
-        </w:rPr>
-        <w:t xml:space="preserve">Rasdale, A., Warman, D., &amp; </w:t>
+      <w:proofErr w:type="spellStart"/>
+      <w:r>
+        <w:rPr>
+          <w:rFonts w:ascii="Times New Roman" w:hAnsi="Times New Roman" w:cs="Times New Roman"/>
+          <w:bCs/>
+        </w:rPr>
+        <w:t>Rasdale</w:t>
+      </w:r>
+      <w:proofErr w:type="spellEnd"/>
+      <w:r>
+        <w:rPr>
+          <w:rFonts w:ascii="Times New Roman" w:hAnsi="Times New Roman" w:cs="Times New Roman"/>
+          <w:bCs/>
+        </w:rPr>
+        <w:t xml:space="preserve">, A., Warman, D., &amp; </w:t>
       </w:r>
       <w:r>
         <w:rPr>
@@ -3968,12 +4853,21 @@
           <w:color w:val="222222"/>
         </w:rPr>
       </w:pPr>
-      <w:r>
-        <w:rPr>
-          <w:rFonts w:ascii="Times New Roman" w:eastAsia="Times New Roman" w:hAnsi="Times New Roman" w:cs="Times New Roman"/>
-          <w:color w:val="222222"/>
-        </w:rPr>
-        <w:t xml:space="preserve">Kivisto, A., J., Ray, B., &amp; </w:t>
+      <w:proofErr w:type="spellStart"/>
+      <w:r>
+        <w:rPr>
+          <w:rFonts w:ascii="Times New Roman" w:eastAsia="Times New Roman" w:hAnsi="Times New Roman" w:cs="Times New Roman"/>
+          <w:color w:val="222222"/>
+        </w:rPr>
+        <w:t>Kivisto</w:t>
+      </w:r>
+      <w:proofErr w:type="spellEnd"/>
+      <w:r>
+        <w:rPr>
+          <w:rFonts w:ascii="Times New Roman" w:eastAsia="Times New Roman" w:hAnsi="Times New Roman" w:cs="Times New Roman"/>
+          <w:color w:val="222222"/>
+        </w:rPr>
+        <w:t xml:space="preserve">, A., J., Ray, B., &amp; </w:t>
       </w:r>
       <w:r>
         <w:rPr>
@@ -4171,7 +5065,49 @@
         <w:rPr>
           <w:rFonts w:ascii="Times New Roman" w:hAnsi="Times New Roman" w:cs="Times New Roman"/>
         </w:rPr>
-        <w:t xml:space="preserve">, Dainton, H. D., Roseberry, K., Niculescu, E., Niezer, J., Williams, A., Graham, D. L., Jones, T., Venugopal, V., Ballew, A., Yard, M., Gelbart, T., Kurian, S. M., Shekhar, A., Schork, N. J., Sandusky, G. E., &amp; Salomon, D. R. (2017). </w:t>
+        <w:t xml:space="preserve">, Dainton, H. D., Roseberry, K., Niculescu, E., </w:t>
+      </w:r>
+      <w:proofErr w:type="spellStart"/>
+      <w:r>
+        <w:rPr>
+          <w:rFonts w:ascii="Times New Roman" w:hAnsi="Times New Roman" w:cs="Times New Roman"/>
+        </w:rPr>
+        <w:t>Niezer</w:t>
+      </w:r>
+      <w:proofErr w:type="spellEnd"/>
+      <w:r>
+        <w:rPr>
+          <w:rFonts w:ascii="Times New Roman" w:hAnsi="Times New Roman" w:cs="Times New Roman"/>
+        </w:rPr>
+        <w:t xml:space="preserve">, J., Williams, A., Graham, D. L., Jones, T., Venugopal, V., Ballew, A., Yard, M., </w:t>
+      </w:r>
+      <w:proofErr w:type="spellStart"/>
+      <w:r>
+        <w:rPr>
+          <w:rFonts w:ascii="Times New Roman" w:hAnsi="Times New Roman" w:cs="Times New Roman"/>
+        </w:rPr>
+        <w:t>Gelbart</w:t>
+      </w:r>
+      <w:proofErr w:type="spellEnd"/>
+      <w:r>
+        <w:rPr>
+          <w:rFonts w:ascii="Times New Roman" w:hAnsi="Times New Roman" w:cs="Times New Roman"/>
+        </w:rPr>
+        <w:t xml:space="preserve">, T., Kurian, S. M., Shekhar, A., </w:t>
+      </w:r>
+      <w:proofErr w:type="spellStart"/>
+      <w:r>
+        <w:rPr>
+          <w:rFonts w:ascii="Times New Roman" w:hAnsi="Times New Roman" w:cs="Times New Roman"/>
+        </w:rPr>
+        <w:t>Schork</w:t>
+      </w:r>
+      <w:proofErr w:type="spellEnd"/>
+      <w:r>
+        <w:rPr>
+          <w:rFonts w:ascii="Times New Roman" w:hAnsi="Times New Roman" w:cs="Times New Roman"/>
+        </w:rPr>
+        <w:t xml:space="preserve">, N. J., Sandusky, G. E., &amp; Salomon, D. R. (2017). </w:t>
       </w:r>
       <w:r>
         <w:rPr>
@@ -4366,11 +5302,33 @@
         </w:rPr>
         <w:t xml:space="preserve">Phalen, P. L., </w:t>
       </w:r>
-      <w:r>
-        <w:rPr>
-          <w:rFonts w:ascii="Times New Roman" w:hAnsi="Times New Roman" w:cs="Times New Roman"/>
-        </w:rPr>
-        <w:t>Dimaggio, G., Popolo, R., &amp; Lysaker, P. (2017). Aspects of Theory of Mind that attenuate the relationship between persecutory delusions and social functioning in schizophrenia spectrum disorders.</w:t>
+      <w:proofErr w:type="spellStart"/>
+      <w:r>
+        <w:rPr>
+          <w:rFonts w:ascii="Times New Roman" w:hAnsi="Times New Roman" w:cs="Times New Roman"/>
+        </w:rPr>
+        <w:t>Dimaggio</w:t>
+      </w:r>
+      <w:proofErr w:type="spellEnd"/>
+      <w:r>
+        <w:rPr>
+          <w:rFonts w:ascii="Times New Roman" w:hAnsi="Times New Roman" w:cs="Times New Roman"/>
+        </w:rPr>
+        <w:t xml:space="preserve">, G., </w:t>
+      </w:r>
+      <w:proofErr w:type="spellStart"/>
+      <w:r>
+        <w:rPr>
+          <w:rFonts w:ascii="Times New Roman" w:hAnsi="Times New Roman" w:cs="Times New Roman"/>
+        </w:rPr>
+        <w:t>Popolo</w:t>
+      </w:r>
+      <w:proofErr w:type="spellEnd"/>
+      <w:r>
+        <w:rPr>
+          <w:rFonts w:ascii="Times New Roman" w:hAnsi="Times New Roman" w:cs="Times New Roman"/>
+        </w:rPr>
+        <w:t>, R., &amp; Lysaker, P. (2017). Aspects of Theory of Mind that attenuate the relationship between persecutory delusions and social functioning in schizophrenia spectrum disorders.</w:t>
       </w:r>
       <w:r>
         <w:rPr>
@@ -4463,7 +5421,49 @@
         <w:rPr>
           <w:b w:val="0"/>
         </w:rPr>
-        <w:t xml:space="preserve">, Ladd, T. B., Weber, H., Belanger, E., Graham, D. L., Khan, F. N., Vanipenta, N. P., Stage, E., Ballew, A., Yard, M., Gelbart, T., Shekhar, A., Schork, N. J., Kurian, S. M., Sandusky, G. E., Salomon, D. R., &amp; Niculescu, A. B. (2016). Towards understanding and predicting suicidality in women: Biomarkers and clinical risk assessment. </w:t>
+        <w:t xml:space="preserve">, Ladd, T. B., Weber, H., Belanger, E., Graham, D. L., Khan, F. N., </w:t>
+      </w:r>
+      <w:proofErr w:type="spellStart"/>
+      <w:r>
+        <w:rPr>
+          <w:b w:val="0"/>
+        </w:rPr>
+        <w:t>Vanipenta</w:t>
+      </w:r>
+      <w:proofErr w:type="spellEnd"/>
+      <w:r>
+        <w:rPr>
+          <w:b w:val="0"/>
+        </w:rPr>
+        <w:t xml:space="preserve">, N. P., Stage, E., Ballew, A., Yard, M., </w:t>
+      </w:r>
+      <w:proofErr w:type="spellStart"/>
+      <w:r>
+        <w:rPr>
+          <w:b w:val="0"/>
+        </w:rPr>
+        <w:t>Gelbart</w:t>
+      </w:r>
+      <w:proofErr w:type="spellEnd"/>
+      <w:r>
+        <w:rPr>
+          <w:b w:val="0"/>
+        </w:rPr>
+        <w:t xml:space="preserve">, T., Shekhar, A., </w:t>
+      </w:r>
+      <w:proofErr w:type="spellStart"/>
+      <w:r>
+        <w:rPr>
+          <w:b w:val="0"/>
+        </w:rPr>
+        <w:t>Schork</w:t>
+      </w:r>
+      <w:proofErr w:type="spellEnd"/>
+      <w:r>
+        <w:rPr>
+          <w:b w:val="0"/>
+        </w:rPr>
+        <w:t xml:space="preserve">, N. J., Kurian, S. M., Sandusky, G. E., Salomon, D. R., &amp; Niculescu, A. B. (2016). Towards understanding and predicting suicidality in women: Biomarkers and clinical risk assessment. </w:t>
       </w:r>
       <w:r>
         <w:rPr>
@@ -4513,11 +5513,19 @@
       <w:r>
         <w:t xml:space="preserve">Phalen, P. L., </w:t>
       </w:r>
+      <w:proofErr w:type="spellStart"/>
       <w:r>
         <w:rPr>
           <w:b w:val="0"/>
         </w:rPr>
-        <w:t>Viswanadhan, K., Lysaker, P. H., &amp; Warman, D. M. (2015).</w:t>
+        <w:t>Viswanadhan</w:t>
+      </w:r>
+      <w:proofErr w:type="spellEnd"/>
+      <w:r>
+        <w:rPr>
+          <w:b w:val="0"/>
+        </w:rPr>
+        <w:t>, K., Lysaker, P. H., &amp; Warman, D. M. (2015).</w:t>
       </w:r>
       <w:r>
         <w:rPr>
@@ -4611,7 +5619,64 @@
         <w:rPr>
           <w:b w:val="0"/>
         </w:rPr>
-        <w:t xml:space="preserve">, Le-Niculescu, H., Dainton, H. D., Jain, N., Belanger, E., James, A., George, S., Weber, H., Graham, D. L., Schweitzer, R., Ladd, T. B., Learman, R., Niculescu, E. M., Vanipenta, N. P., Khan, F. N., Mullen, J., Shankar, G., Cook, S., Humbert, C., Ballew, A., Yard, M., Gelbart, T., Shekhar, A., Schork, N. J., Kurian, S. M., Sandusky, G. E., &amp; Salomon, D. R. (2015). Predicting suicidality using a combined genomic and clinical risk assessment approach. </w:t>
+        <w:t xml:space="preserve">, Le-Niculescu, H., Dainton, H. D., Jain, N., Belanger, E., James, A., George, S., Weber, H., Graham, D. L., Schweitzer, R., Ladd, T. B., </w:t>
+      </w:r>
+      <w:proofErr w:type="spellStart"/>
+      <w:r>
+        <w:rPr>
+          <w:b w:val="0"/>
+        </w:rPr>
+        <w:t>Learman</w:t>
+      </w:r>
+      <w:proofErr w:type="spellEnd"/>
+      <w:r>
+        <w:rPr>
+          <w:b w:val="0"/>
+        </w:rPr>
+        <w:t xml:space="preserve">, R., Niculescu, E. M., </w:t>
+      </w:r>
+      <w:proofErr w:type="spellStart"/>
+      <w:r>
+        <w:rPr>
+          <w:b w:val="0"/>
+        </w:rPr>
+        <w:lastRenderedPageBreak/>
+        <w:t>Vanipenta</w:t>
+      </w:r>
+      <w:proofErr w:type="spellEnd"/>
+      <w:r>
+        <w:rPr>
+          <w:b w:val="0"/>
+        </w:rPr>
+        <w:t xml:space="preserve">, N. P., Khan, F. N., Mullen, J., Shankar, G., Cook, S., Humbert, C., Ballew, A., Yard, M., </w:t>
+      </w:r>
+      <w:proofErr w:type="spellStart"/>
+      <w:r>
+        <w:rPr>
+          <w:b w:val="0"/>
+        </w:rPr>
+        <w:t>Gelbart</w:t>
+      </w:r>
+      <w:proofErr w:type="spellEnd"/>
+      <w:r>
+        <w:rPr>
+          <w:b w:val="0"/>
+        </w:rPr>
+        <w:t xml:space="preserve">, T., Shekhar, A., </w:t>
+      </w:r>
+      <w:proofErr w:type="spellStart"/>
+      <w:r>
+        <w:rPr>
+          <w:b w:val="0"/>
+        </w:rPr>
+        <w:t>Schork</w:t>
+      </w:r>
+      <w:proofErr w:type="spellEnd"/>
+      <w:r>
+        <w:rPr>
+          <w:b w:val="0"/>
+        </w:rPr>
+        <w:t xml:space="preserve">, N. J., Kurian, S. M., Sandusky, G. E., &amp; Salomon, D. R. (2015). Predicting suicidality using a combined genomic and clinical risk assessment approach. </w:t>
       </w:r>
       <w:r>
         <w:rPr>
@@ -4663,7 +5728,6 @@
           <w:color w:val="222222"/>
           <w:shd w:val="clear" w:color="auto" w:fill="FFFFFF"/>
         </w:rPr>
-        <w:lastRenderedPageBreak/>
         <w:t xml:space="preserve">Warman, D. M., </w:t>
       </w:r>
       <w:r>
@@ -4858,7 +5922,21 @@
         <w:rPr>
           <w:rFonts w:ascii="Times" w:eastAsia="Times New Roman" w:hAnsi="Times" w:cs="Times New Roman"/>
         </w:rPr>
-        <w:t>(September, 2013), Psychiatrists</w:t>
+        <w:t>(</w:t>
+      </w:r>
+      <w:proofErr w:type="gramStart"/>
+      <w:r>
+        <w:rPr>
+          <w:rFonts w:ascii="Times" w:eastAsia="Times New Roman" w:hAnsi="Times" w:cs="Times New Roman"/>
+        </w:rPr>
+        <w:t>September,</w:t>
+      </w:r>
+      <w:proofErr w:type="gramEnd"/>
+      <w:r>
+        <w:rPr>
+          <w:rFonts w:ascii="Times" w:eastAsia="Times New Roman" w:hAnsi="Times" w:cs="Times New Roman"/>
+        </w:rPr>
+        <w:t xml:space="preserve"> 2013), Psychiatrists</w:t>
       </w:r>
       <w:r>
         <w:rPr>
@@ -4866,12 +5944,21 @@
         </w:rPr>
         <w:t xml:space="preserve"> and African Traditional Healers Ally on Mental Health. </w:t>
       </w:r>
+      <w:proofErr w:type="spellStart"/>
       <w:r>
         <w:rPr>
           <w:rFonts w:ascii="Times New Roman" w:eastAsia="Times New Roman" w:hAnsi="Times New Roman" w:cs="Times New Roman"/>
           <w:i/>
         </w:rPr>
-        <w:t>Humanosphere.</w:t>
+        <w:t>Humanosphere</w:t>
+      </w:r>
+      <w:proofErr w:type="spellEnd"/>
+      <w:r>
+        <w:rPr>
+          <w:rFonts w:ascii="Times New Roman" w:eastAsia="Times New Roman" w:hAnsi="Times New Roman" w:cs="Times New Roman"/>
+          <w:i/>
+        </w:rPr>
+        <w:t>.</w:t>
       </w:r>
       <w:r>
         <w:rPr>
@@ -4962,6 +6049,7 @@
         </w:rPr>
         <w:t xml:space="preserve">. </w:t>
       </w:r>
+      <w:proofErr w:type="spellStart"/>
       <w:r>
         <w:rPr>
           <w:rFonts w:ascii="Times New Roman" w:eastAsia="Times New Roman" w:hAnsi="Times New Roman" w:cs="Times New Roman"/>
@@ -4971,17 +6059,19 @@
           <w:sz w:val="22"/>
           <w:szCs w:val="22"/>
         </w:rPr>
-        <w:t>Humanosphere.</w:t>
-      </w:r>
+        <w:t>Humanosphere</w:t>
+      </w:r>
+      <w:proofErr w:type="spellEnd"/>
       <w:r>
         <w:rPr>
           <w:rFonts w:ascii="Times New Roman" w:eastAsia="Times New Roman" w:hAnsi="Times New Roman" w:cs="Times New Roman"/>
           <w:b w:val="0"/>
+          <w:i/>
           <w:color w:val="auto"/>
           <w:sz w:val="22"/>
           <w:szCs w:val="22"/>
         </w:rPr>
-        <w:t xml:space="preserve"> &lt;</w:t>
+        <w:t>.</w:t>
       </w:r>
       <w:r>
         <w:rPr>
@@ -4991,6 +6081,16 @@
           <w:sz w:val="22"/>
           <w:szCs w:val="22"/>
         </w:rPr>
+        <w:t xml:space="preserve"> &lt;</w:t>
+      </w:r>
+      <w:r>
+        <w:rPr>
+          <w:rFonts w:ascii="Times New Roman" w:eastAsia="Times New Roman" w:hAnsi="Times New Roman" w:cs="Times New Roman"/>
+          <w:b w:val="0"/>
+          <w:color w:val="auto"/>
+          <w:sz w:val="22"/>
+          <w:szCs w:val="22"/>
+        </w:rPr>
         <w:t>http://www.humanosphere.org/2013/10/guinea-hospital-shows-west-how-to-treat-mental-illness-without-chains/</w:t>
       </w:r>
       <w:r>
@@ -5167,7 +6267,25 @@
           <w:color w:val="222222"/>
           <w:shd w:val="clear" w:color="auto" w:fill="FFFFFF"/>
         </w:rPr>
-        <w:t xml:space="preserve">(February, 2020). </w:t>
+        <w:t>(</w:t>
+      </w:r>
+      <w:proofErr w:type="gramStart"/>
+      <w:r>
+        <w:rPr>
+          <w:rFonts w:ascii="Times New Roman" w:eastAsia="Times New Roman" w:hAnsi="Times New Roman" w:cs="Times New Roman"/>
+          <w:color w:val="222222"/>
+          <w:shd w:val="clear" w:color="auto" w:fill="FFFFFF"/>
+        </w:rPr>
+        <w:t>February,</w:t>
+      </w:r>
+      <w:proofErr w:type="gramEnd"/>
+      <w:r>
+        <w:rPr>
+          <w:rFonts w:ascii="Times New Roman" w:eastAsia="Times New Roman" w:hAnsi="Times New Roman" w:cs="Times New Roman"/>
+          <w:color w:val="222222"/>
+          <w:shd w:val="clear" w:color="auto" w:fill="FFFFFF"/>
+        </w:rPr>
+        <w:t xml:space="preserve"> 2020). </w:t>
       </w:r>
       <w:r>
         <w:rPr>
@@ -5290,7 +6408,25 @@
           <w:color w:val="222222"/>
           <w:shd w:val="clear" w:color="auto" w:fill="FFFFFF"/>
         </w:rPr>
-        <w:t xml:space="preserve">(November, 2015). Tracking the Mind: Planet of the Apps. </w:t>
+        <w:t>(</w:t>
+      </w:r>
+      <w:proofErr w:type="gramStart"/>
+      <w:r>
+        <w:rPr>
+          <w:rFonts w:ascii="Times New Roman" w:eastAsia="Times New Roman" w:hAnsi="Times New Roman" w:cs="Times New Roman"/>
+          <w:color w:val="222222"/>
+          <w:shd w:val="clear" w:color="auto" w:fill="FFFFFF"/>
+        </w:rPr>
+        <w:t>November,</w:t>
+      </w:r>
+      <w:proofErr w:type="gramEnd"/>
+      <w:r>
+        <w:rPr>
+          <w:rFonts w:ascii="Times New Roman" w:eastAsia="Times New Roman" w:hAnsi="Times New Roman" w:cs="Times New Roman"/>
+          <w:color w:val="222222"/>
+          <w:shd w:val="clear" w:color="auto" w:fill="FFFFFF"/>
+        </w:rPr>
+        <w:t xml:space="preserve"> 2015). Tracking the Mind: Planet of the Apps. </w:t>
       </w:r>
       <w:r>
         <w:rPr>
@@ -5344,7 +6480,25 @@
           <w:color w:val="222222"/>
           <w:shd w:val="clear" w:color="auto" w:fill="FFFFFF"/>
         </w:rPr>
-        <w:t xml:space="preserve">(September, 2015). Mental Health Disparities After ‘Obamacare’: Methods for analyzing nationally representative datasets with complex survey designs. </w:t>
+        <w:t>(</w:t>
+      </w:r>
+      <w:proofErr w:type="gramStart"/>
+      <w:r>
+        <w:rPr>
+          <w:rFonts w:ascii="Times New Roman" w:eastAsia="Times New Roman" w:hAnsi="Times New Roman" w:cs="Times New Roman"/>
+          <w:color w:val="222222"/>
+          <w:shd w:val="clear" w:color="auto" w:fill="FFFFFF"/>
+        </w:rPr>
+        <w:t>September,</w:t>
+      </w:r>
+      <w:proofErr w:type="gramEnd"/>
+      <w:r>
+        <w:rPr>
+          <w:rFonts w:ascii="Times New Roman" w:eastAsia="Times New Roman" w:hAnsi="Times New Roman" w:cs="Times New Roman"/>
+          <w:color w:val="222222"/>
+          <w:shd w:val="clear" w:color="auto" w:fill="FFFFFF"/>
+        </w:rPr>
+        <w:t xml:space="preserve"> 2015). Mental Health Disparities After ‘Obamacare’: Methods for analyzing nationally representative datasets with complex survey designs. </w:t>
       </w:r>
       <w:r>
         <w:rPr>
@@ -5393,7 +6547,25 @@
           <w:color w:val="222222"/>
           <w:shd w:val="clear" w:color="auto" w:fill="FFFFFF"/>
         </w:rPr>
-        <w:t xml:space="preserve">(January, 2015). Quantitative Psych Assessments: smartphone apps. </w:t>
+        <w:t>(</w:t>
+      </w:r>
+      <w:proofErr w:type="gramStart"/>
+      <w:r>
+        <w:rPr>
+          <w:rFonts w:ascii="Times New Roman" w:eastAsia="Times New Roman" w:hAnsi="Times New Roman" w:cs="Times New Roman"/>
+          <w:color w:val="222222"/>
+          <w:shd w:val="clear" w:color="auto" w:fill="FFFFFF"/>
+        </w:rPr>
+        <w:t>January,</w:t>
+      </w:r>
+      <w:proofErr w:type="gramEnd"/>
+      <w:r>
+        <w:rPr>
+          <w:rFonts w:ascii="Times New Roman" w:eastAsia="Times New Roman" w:hAnsi="Times New Roman" w:cs="Times New Roman"/>
+          <w:color w:val="222222"/>
+          <w:shd w:val="clear" w:color="auto" w:fill="FFFFFF"/>
+        </w:rPr>
+        <w:t xml:space="preserve"> 2015). Quantitative Psych Assessments: smartphone apps. </w:t>
       </w:r>
       <w:r>
         <w:rPr>
@@ -5529,13 +6701,23 @@
           <w:color w:val="222222"/>
         </w:rPr>
       </w:pPr>
-      <w:r>
-        <w:rPr>
-          <w:rFonts w:ascii="Times New Roman" w:eastAsia="Times New Roman" w:hAnsi="Times New Roman" w:cs="Times New Roman"/>
-          <w:bCs/>
-          <w:color w:val="222222"/>
-        </w:rPr>
-        <w:t xml:space="preserve">Rinehimer, K., Wolcott, M., </w:t>
+      <w:proofErr w:type="spellStart"/>
+      <w:r>
+        <w:rPr>
+          <w:rFonts w:ascii="Times New Roman" w:eastAsia="Times New Roman" w:hAnsi="Times New Roman" w:cs="Times New Roman"/>
+          <w:bCs/>
+          <w:color w:val="222222"/>
+        </w:rPr>
+        <w:t>Rinehimer</w:t>
+      </w:r>
+      <w:proofErr w:type="spellEnd"/>
+      <w:r>
+        <w:rPr>
+          <w:rFonts w:ascii="Times New Roman" w:eastAsia="Times New Roman" w:hAnsi="Times New Roman" w:cs="Times New Roman"/>
+          <w:bCs/>
+          <w:color w:val="222222"/>
+        </w:rPr>
+        <w:t xml:space="preserve">, K., Wolcott, M., </w:t>
       </w:r>
       <w:r>
         <w:rPr>
@@ -5553,21 +6735,67 @@
         </w:rPr>
         <w:t xml:space="preserve"> </w:t>
       </w:r>
-      <w:r>
-        <w:rPr>
-          <w:rFonts w:ascii="Times New Roman" w:eastAsia="Times New Roman" w:hAnsi="Times New Roman" w:cs="Times New Roman"/>
-          <w:bCs/>
-          <w:color w:val="222222"/>
-        </w:rPr>
-        <w:t>Rakhshan Rouhakhtar, P.</w:t>
-      </w:r>
-      <w:r>
-        <w:rPr>
-          <w:rFonts w:ascii="Times New Roman" w:eastAsia="Times New Roman" w:hAnsi="Times New Roman" w:cs="Times New Roman"/>
-          <w:bCs/>
-          <w:color w:val="222222"/>
-        </w:rPr>
-        <w:t xml:space="preserve"> (October, 2021). </w:t>
+      <w:proofErr w:type="spellStart"/>
+      <w:r>
+        <w:rPr>
+          <w:rFonts w:ascii="Times New Roman" w:eastAsia="Times New Roman" w:hAnsi="Times New Roman" w:cs="Times New Roman"/>
+          <w:bCs/>
+          <w:color w:val="222222"/>
+        </w:rPr>
+        <w:t>Rakhshan</w:t>
+      </w:r>
+      <w:proofErr w:type="spellEnd"/>
+      <w:r>
+        <w:rPr>
+          <w:rFonts w:ascii="Times New Roman" w:eastAsia="Times New Roman" w:hAnsi="Times New Roman" w:cs="Times New Roman"/>
+          <w:bCs/>
+          <w:color w:val="222222"/>
+        </w:rPr>
+        <w:t xml:space="preserve"> </w:t>
+      </w:r>
+      <w:proofErr w:type="spellStart"/>
+      <w:r>
+        <w:rPr>
+          <w:rFonts w:ascii="Times New Roman" w:eastAsia="Times New Roman" w:hAnsi="Times New Roman" w:cs="Times New Roman"/>
+          <w:bCs/>
+          <w:color w:val="222222"/>
+        </w:rPr>
+        <w:t>Rouhakhtar</w:t>
+      </w:r>
+      <w:proofErr w:type="spellEnd"/>
+      <w:r>
+        <w:rPr>
+          <w:rFonts w:ascii="Times New Roman" w:eastAsia="Times New Roman" w:hAnsi="Times New Roman" w:cs="Times New Roman"/>
+          <w:bCs/>
+          <w:color w:val="222222"/>
+        </w:rPr>
+        <w:t>, P.</w:t>
+      </w:r>
+      <w:r>
+        <w:rPr>
+          <w:rFonts w:ascii="Times New Roman" w:eastAsia="Times New Roman" w:hAnsi="Times New Roman" w:cs="Times New Roman"/>
+          <w:bCs/>
+          <w:color w:val="222222"/>
+        </w:rPr>
+        <w:t xml:space="preserve"> (</w:t>
+      </w:r>
+      <w:proofErr w:type="gramStart"/>
+      <w:r>
+        <w:rPr>
+          <w:rFonts w:ascii="Times New Roman" w:eastAsia="Times New Roman" w:hAnsi="Times New Roman" w:cs="Times New Roman"/>
+          <w:bCs/>
+          <w:color w:val="222222"/>
+        </w:rPr>
+        <w:t>October,</w:t>
+      </w:r>
+      <w:proofErr w:type="gramEnd"/>
+      <w:r>
+        <w:rPr>
+          <w:rFonts w:ascii="Times New Roman" w:eastAsia="Times New Roman" w:hAnsi="Times New Roman" w:cs="Times New Roman"/>
+          <w:bCs/>
+          <w:color w:val="222222"/>
+        </w:rPr>
+        <w:t xml:space="preserve"> 2021). </w:t>
       </w:r>
       <w:r>
         <w:rPr>
@@ -5647,7 +6875,25 @@
           <w:bCs/>
           <w:color w:val="222222"/>
         </w:rPr>
-        <w:t xml:space="preserve"> Bridgeford,</w:t>
+        <w:t xml:space="preserve"> </w:t>
+      </w:r>
+      <w:proofErr w:type="spellStart"/>
+      <w:r>
+        <w:rPr>
+          <w:rFonts w:ascii="Times New Roman" w:eastAsia="Times New Roman" w:hAnsi="Times New Roman" w:cs="Times New Roman"/>
+          <w:bCs/>
+          <w:color w:val="222222"/>
+        </w:rPr>
+        <w:t>Bridgeford</w:t>
+      </w:r>
+      <w:proofErr w:type="spellEnd"/>
+      <w:r>
+        <w:rPr>
+          <w:rFonts w:ascii="Times New Roman" w:eastAsia="Times New Roman" w:hAnsi="Times New Roman" w:cs="Times New Roman"/>
+          <w:bCs/>
+          <w:color w:val="222222"/>
+        </w:rPr>
+        <w:t>,</w:t>
       </w:r>
       <w:r>
         <w:rPr>
@@ -5679,7 +6925,25 @@
           <w:bCs/>
           <w:color w:val="222222"/>
         </w:rPr>
-        <w:t xml:space="preserve"> Kivisto, </w:t>
+        <w:t xml:space="preserve"> </w:t>
+      </w:r>
+      <w:proofErr w:type="spellStart"/>
+      <w:r>
+        <w:rPr>
+          <w:rFonts w:ascii="Times New Roman" w:eastAsia="Times New Roman" w:hAnsi="Times New Roman" w:cs="Times New Roman"/>
+          <w:bCs/>
+          <w:color w:val="222222"/>
+        </w:rPr>
+        <w:t>Kivisto</w:t>
+      </w:r>
+      <w:proofErr w:type="spellEnd"/>
+      <w:r>
+        <w:rPr>
+          <w:rFonts w:ascii="Times New Roman" w:eastAsia="Times New Roman" w:hAnsi="Times New Roman" w:cs="Times New Roman"/>
+          <w:bCs/>
+          <w:color w:val="222222"/>
+        </w:rPr>
+        <w:t xml:space="preserve">, </w:t>
       </w:r>
       <w:r>
         <w:rPr>
@@ -5727,7 +6991,25 @@
           <w:bCs/>
           <w:color w:val="222222"/>
         </w:rPr>
-        <w:t xml:space="preserve">. (October, 2020). </w:t>
+        <w:t>. (</w:t>
+      </w:r>
+      <w:proofErr w:type="gramStart"/>
+      <w:r>
+        <w:rPr>
+          <w:rFonts w:ascii="Times New Roman" w:eastAsia="Times New Roman" w:hAnsi="Times New Roman" w:cs="Times New Roman"/>
+          <w:bCs/>
+          <w:color w:val="222222"/>
+        </w:rPr>
+        <w:t>October,</w:t>
+      </w:r>
+      <w:proofErr w:type="gramEnd"/>
+      <w:r>
+        <w:rPr>
+          <w:rFonts w:ascii="Times New Roman" w:eastAsia="Times New Roman" w:hAnsi="Times New Roman" w:cs="Times New Roman"/>
+          <w:bCs/>
+          <w:color w:val="222222"/>
+        </w:rPr>
+        <w:t xml:space="preserve"> 2020). </w:t>
       </w:r>
       <w:r>
         <w:rPr>
@@ -5790,7 +7072,25 @@
           <w:bCs/>
           <w:color w:val="222222"/>
         </w:rPr>
-        <w:t xml:space="preserve"> (September, 2020). </w:t>
+        <w:t xml:space="preserve"> (</w:t>
+      </w:r>
+      <w:proofErr w:type="gramStart"/>
+      <w:r>
+        <w:rPr>
+          <w:rFonts w:ascii="Times New Roman" w:eastAsia="Times New Roman" w:hAnsi="Times New Roman" w:cs="Times New Roman"/>
+          <w:bCs/>
+          <w:color w:val="222222"/>
+        </w:rPr>
+        <w:t>September,</w:t>
+      </w:r>
+      <w:proofErr w:type="gramEnd"/>
+      <w:r>
+        <w:rPr>
+          <w:rFonts w:ascii="Times New Roman" w:eastAsia="Times New Roman" w:hAnsi="Times New Roman" w:cs="Times New Roman"/>
+          <w:bCs/>
+          <w:color w:val="222222"/>
+        </w:rPr>
+        <w:t xml:space="preserve"> 2020). </w:t>
       </w:r>
       <w:r>
         <w:rPr>
@@ -5885,7 +7185,43 @@
           <w:bCs/>
           <w:color w:val="222222"/>
         </w:rPr>
-        <w:t xml:space="preserve">Schiffman, J., Rakhshan Rouhakhtar, P., Millman, Z., Thompson, E., &amp; </w:t>
+        <w:t xml:space="preserve">Schiffman, J., </w:t>
+      </w:r>
+      <w:proofErr w:type="spellStart"/>
+      <w:r>
+        <w:rPr>
+          <w:rFonts w:ascii="Times New Roman" w:eastAsia="Times New Roman" w:hAnsi="Times New Roman" w:cs="Times New Roman"/>
+          <w:bCs/>
+          <w:color w:val="222222"/>
+        </w:rPr>
+        <w:t>Rakhshan</w:t>
+      </w:r>
+      <w:proofErr w:type="spellEnd"/>
+      <w:r>
+        <w:rPr>
+          <w:rFonts w:ascii="Times New Roman" w:eastAsia="Times New Roman" w:hAnsi="Times New Roman" w:cs="Times New Roman"/>
+          <w:bCs/>
+          <w:color w:val="222222"/>
+        </w:rPr>
+        <w:t xml:space="preserve"> </w:t>
+      </w:r>
+      <w:proofErr w:type="spellStart"/>
+      <w:r>
+        <w:rPr>
+          <w:rFonts w:ascii="Times New Roman" w:eastAsia="Times New Roman" w:hAnsi="Times New Roman" w:cs="Times New Roman"/>
+          <w:bCs/>
+          <w:color w:val="222222"/>
+        </w:rPr>
+        <w:t>Rouhakhtar</w:t>
+      </w:r>
+      <w:proofErr w:type="spellEnd"/>
+      <w:r>
+        <w:rPr>
+          <w:rFonts w:ascii="Times New Roman" w:eastAsia="Times New Roman" w:hAnsi="Times New Roman" w:cs="Times New Roman"/>
+          <w:bCs/>
+          <w:color w:val="222222"/>
+        </w:rPr>
+        <w:t xml:space="preserve">, P., Millman, Z., Thompson, E., &amp; </w:t>
       </w:r>
       <w:r>
         <w:rPr>
@@ -5911,7 +7247,25 @@
           <w:bCs/>
           <w:color w:val="222222"/>
         </w:rPr>
-        <w:t xml:space="preserve">(April, 2020). </w:t>
+        <w:t>(</w:t>
+      </w:r>
+      <w:proofErr w:type="gramStart"/>
+      <w:r>
+        <w:rPr>
+          <w:rFonts w:ascii="Times New Roman" w:eastAsia="Times New Roman" w:hAnsi="Times New Roman" w:cs="Times New Roman"/>
+          <w:bCs/>
+          <w:color w:val="222222"/>
+        </w:rPr>
+        <w:t>April,</w:t>
+      </w:r>
+      <w:proofErr w:type="gramEnd"/>
+      <w:r>
+        <w:rPr>
+          <w:rFonts w:ascii="Times New Roman" w:eastAsia="Times New Roman" w:hAnsi="Times New Roman" w:cs="Times New Roman"/>
+          <w:bCs/>
+          <w:color w:val="222222"/>
+        </w:rPr>
+        <w:t xml:space="preserve"> 2020). </w:t>
       </w:r>
       <w:r>
         <w:rPr>
@@ -5929,7 +7283,16 @@
           <w:bCs/>
           <w:color w:val="222222"/>
         </w:rPr>
-        <w:t>. Oral Session at the 2020 Congress of the Schizophrenia International Research Society (SIRS). Firenze, Italy. C</w:t>
+        <w:t xml:space="preserve">. </w:t>
+      </w:r>
+      <w:r>
+        <w:rPr>
+          <w:rFonts w:ascii="Times New Roman" w:eastAsia="Times New Roman" w:hAnsi="Times New Roman" w:cs="Times New Roman"/>
+          <w:bCs/>
+          <w:color w:val="222222"/>
+        </w:rPr>
+        <w:lastRenderedPageBreak/>
+        <w:t>Oral Session at the 2020 Congress of the Schizophrenia International Research Society (SIRS). Firenze, Italy. C</w:t>
       </w:r>
       <w:r>
         <w:rPr>
@@ -6009,8 +7372,97 @@
           <w:bCs/>
           <w:color w:val="222222"/>
         </w:rPr>
-        <w:lastRenderedPageBreak/>
-        <w:t xml:space="preserve">Petti, E., Rakhshan Rouhakhtar, P., Klaunig, M., Bridgwater, M., Roemer, C., Andorko, N. D., DeLuca, J. S., </w:t>
+        <w:t xml:space="preserve">Petti, E., </w:t>
+      </w:r>
+      <w:proofErr w:type="spellStart"/>
+      <w:r>
+        <w:rPr>
+          <w:rFonts w:ascii="Times New Roman" w:eastAsia="Times New Roman" w:hAnsi="Times New Roman" w:cs="Times New Roman"/>
+          <w:bCs/>
+          <w:color w:val="222222"/>
+        </w:rPr>
+        <w:t>Rakhshan</w:t>
+      </w:r>
+      <w:proofErr w:type="spellEnd"/>
+      <w:r>
+        <w:rPr>
+          <w:rFonts w:ascii="Times New Roman" w:eastAsia="Times New Roman" w:hAnsi="Times New Roman" w:cs="Times New Roman"/>
+          <w:bCs/>
+          <w:color w:val="222222"/>
+        </w:rPr>
+        <w:t xml:space="preserve"> </w:t>
+      </w:r>
+      <w:proofErr w:type="spellStart"/>
+      <w:r>
+        <w:rPr>
+          <w:rFonts w:ascii="Times New Roman" w:eastAsia="Times New Roman" w:hAnsi="Times New Roman" w:cs="Times New Roman"/>
+          <w:bCs/>
+          <w:color w:val="222222"/>
+        </w:rPr>
+        <w:t>Rouhakhtar</w:t>
+      </w:r>
+      <w:proofErr w:type="spellEnd"/>
+      <w:r>
+        <w:rPr>
+          <w:rFonts w:ascii="Times New Roman" w:eastAsia="Times New Roman" w:hAnsi="Times New Roman" w:cs="Times New Roman"/>
+          <w:bCs/>
+          <w:color w:val="222222"/>
+        </w:rPr>
+        <w:t xml:space="preserve">, P., </w:t>
+      </w:r>
+      <w:proofErr w:type="spellStart"/>
+      <w:r>
+        <w:rPr>
+          <w:rFonts w:ascii="Times New Roman" w:eastAsia="Times New Roman" w:hAnsi="Times New Roman" w:cs="Times New Roman"/>
+          <w:bCs/>
+          <w:color w:val="222222"/>
+        </w:rPr>
+        <w:t>Klaunig</w:t>
+      </w:r>
+      <w:proofErr w:type="spellEnd"/>
+      <w:r>
+        <w:rPr>
+          <w:rFonts w:ascii="Times New Roman" w:eastAsia="Times New Roman" w:hAnsi="Times New Roman" w:cs="Times New Roman"/>
+          <w:bCs/>
+          <w:color w:val="222222"/>
+        </w:rPr>
+        <w:t xml:space="preserve">, M., </w:t>
+      </w:r>
+      <w:proofErr w:type="spellStart"/>
+      <w:r>
+        <w:rPr>
+          <w:rFonts w:ascii="Times New Roman" w:eastAsia="Times New Roman" w:hAnsi="Times New Roman" w:cs="Times New Roman"/>
+          <w:bCs/>
+          <w:color w:val="222222"/>
+        </w:rPr>
+        <w:t>Bridgwater</w:t>
+      </w:r>
+      <w:proofErr w:type="spellEnd"/>
+      <w:r>
+        <w:rPr>
+          <w:rFonts w:ascii="Times New Roman" w:eastAsia="Times New Roman" w:hAnsi="Times New Roman" w:cs="Times New Roman"/>
+          <w:bCs/>
+          <w:color w:val="222222"/>
+        </w:rPr>
+        <w:t xml:space="preserve">, M., Roemer, C., </w:t>
+      </w:r>
+      <w:proofErr w:type="spellStart"/>
+      <w:r>
+        <w:rPr>
+          <w:rFonts w:ascii="Times New Roman" w:eastAsia="Times New Roman" w:hAnsi="Times New Roman" w:cs="Times New Roman"/>
+          <w:bCs/>
+          <w:color w:val="222222"/>
+        </w:rPr>
+        <w:t>Andorko</w:t>
+      </w:r>
+      <w:proofErr w:type="spellEnd"/>
+      <w:r>
+        <w:rPr>
+          <w:rFonts w:ascii="Times New Roman" w:eastAsia="Times New Roman" w:hAnsi="Times New Roman" w:cs="Times New Roman"/>
+          <w:bCs/>
+          <w:color w:val="222222"/>
+        </w:rPr>
+        <w:t xml:space="preserve">, N. D., DeLuca, J. S., </w:t>
       </w:r>
       <w:r>
         <w:rPr>
@@ -6042,7 +7494,25 @@
           <w:bCs/>
           <w:color w:val="222222"/>
         </w:rPr>
-        <w:t xml:space="preserve">(April, 2020). </w:t>
+        <w:t>(</w:t>
+      </w:r>
+      <w:proofErr w:type="gramStart"/>
+      <w:r>
+        <w:rPr>
+          <w:rFonts w:ascii="Times New Roman" w:eastAsia="Times New Roman" w:hAnsi="Times New Roman" w:cs="Times New Roman"/>
+          <w:bCs/>
+          <w:color w:val="222222"/>
+        </w:rPr>
+        <w:t>April,</w:t>
+      </w:r>
+      <w:proofErr w:type="gramEnd"/>
+      <w:r>
+        <w:rPr>
+          <w:rFonts w:ascii="Times New Roman" w:eastAsia="Times New Roman" w:hAnsi="Times New Roman" w:cs="Times New Roman"/>
+          <w:bCs/>
+          <w:color w:val="222222"/>
+        </w:rPr>
+        <w:t xml:space="preserve"> 2020). </w:t>
       </w:r>
       <w:r>
         <w:rPr>
@@ -6174,7 +7644,61 @@
           <w:bCs/>
           <w:color w:val="222222"/>
         </w:rPr>
-        <w:t xml:space="preserve">Schiffman, J., Bridgwater, M., Thompson, E., Rakhshan Rouhakhtar, P., Millman, Z., </w:t>
+        <w:t xml:space="preserve">Schiffman, J., </w:t>
+      </w:r>
+      <w:proofErr w:type="spellStart"/>
+      <w:r>
+        <w:rPr>
+          <w:rFonts w:ascii="Times New Roman" w:eastAsia="Times New Roman" w:hAnsi="Times New Roman" w:cs="Times New Roman"/>
+          <w:bCs/>
+          <w:color w:val="222222"/>
+        </w:rPr>
+        <w:t>Bridgwater</w:t>
+      </w:r>
+      <w:proofErr w:type="spellEnd"/>
+      <w:r>
+        <w:rPr>
+          <w:rFonts w:ascii="Times New Roman" w:eastAsia="Times New Roman" w:hAnsi="Times New Roman" w:cs="Times New Roman"/>
+          <w:bCs/>
+          <w:color w:val="222222"/>
+        </w:rPr>
+        <w:t xml:space="preserve">, M., Thompson, E., </w:t>
+      </w:r>
+      <w:proofErr w:type="spellStart"/>
+      <w:r>
+        <w:rPr>
+          <w:rFonts w:ascii="Times New Roman" w:eastAsia="Times New Roman" w:hAnsi="Times New Roman" w:cs="Times New Roman"/>
+          <w:bCs/>
+          <w:color w:val="222222"/>
+        </w:rPr>
+        <w:t>Rakhshan</w:t>
+      </w:r>
+      <w:proofErr w:type="spellEnd"/>
+      <w:r>
+        <w:rPr>
+          <w:rFonts w:ascii="Times New Roman" w:eastAsia="Times New Roman" w:hAnsi="Times New Roman" w:cs="Times New Roman"/>
+          <w:bCs/>
+          <w:color w:val="222222"/>
+        </w:rPr>
+        <w:t xml:space="preserve"> </w:t>
+      </w:r>
+      <w:proofErr w:type="spellStart"/>
+      <w:r>
+        <w:rPr>
+          <w:rFonts w:ascii="Times New Roman" w:eastAsia="Times New Roman" w:hAnsi="Times New Roman" w:cs="Times New Roman"/>
+          <w:bCs/>
+          <w:color w:val="222222"/>
+        </w:rPr>
+        <w:t>Rouhakhtar</w:t>
+      </w:r>
+      <w:proofErr w:type="spellEnd"/>
+      <w:r>
+        <w:rPr>
+          <w:rFonts w:ascii="Times New Roman" w:eastAsia="Times New Roman" w:hAnsi="Times New Roman" w:cs="Times New Roman"/>
+          <w:bCs/>
+          <w:color w:val="222222"/>
+        </w:rPr>
+        <w:t xml:space="preserve">, P., Millman, Z., </w:t>
       </w:r>
       <w:r>
         <w:rPr>
@@ -6190,15 +7714,51 @@
           <w:bCs/>
           <w:color w:val="222222"/>
         </w:rPr>
-        <w:t>, Klaunig, M., Kline, E., &amp; DeLuca, J. (October</w:t>
-      </w:r>
-      <w:r>
-        <w:rPr>
-          <w:rFonts w:ascii="Times New Roman" w:eastAsia="Times New Roman" w:hAnsi="Times New Roman" w:cs="Times New Roman"/>
-          <w:bCs/>
-          <w:color w:val="222222"/>
-        </w:rPr>
-        <w:t>, 2019</w:t>
+        <w:t xml:space="preserve">, </w:t>
+      </w:r>
+      <w:proofErr w:type="spellStart"/>
+      <w:r>
+        <w:rPr>
+          <w:rFonts w:ascii="Times New Roman" w:eastAsia="Times New Roman" w:hAnsi="Times New Roman" w:cs="Times New Roman"/>
+          <w:bCs/>
+          <w:color w:val="222222"/>
+        </w:rPr>
+        <w:t>Klaunig</w:t>
+      </w:r>
+      <w:proofErr w:type="spellEnd"/>
+      <w:r>
+        <w:rPr>
+          <w:rFonts w:ascii="Times New Roman" w:eastAsia="Times New Roman" w:hAnsi="Times New Roman" w:cs="Times New Roman"/>
+          <w:bCs/>
+          <w:color w:val="222222"/>
+        </w:rPr>
+        <w:t>, M., Kline, E., &amp; DeLuca, J. (</w:t>
+      </w:r>
+      <w:proofErr w:type="gramStart"/>
+      <w:r>
+        <w:rPr>
+          <w:rFonts w:ascii="Times New Roman" w:eastAsia="Times New Roman" w:hAnsi="Times New Roman" w:cs="Times New Roman"/>
+          <w:bCs/>
+          <w:color w:val="222222"/>
+        </w:rPr>
+        <w:t>October</w:t>
+      </w:r>
+      <w:r>
+        <w:rPr>
+          <w:rFonts w:ascii="Times New Roman" w:eastAsia="Times New Roman" w:hAnsi="Times New Roman" w:cs="Times New Roman"/>
+          <w:bCs/>
+          <w:color w:val="222222"/>
+        </w:rPr>
+        <w:t>,</w:t>
+      </w:r>
+      <w:proofErr w:type="gramEnd"/>
+      <w:r>
+        <w:rPr>
+          <w:rFonts w:ascii="Times New Roman" w:eastAsia="Times New Roman" w:hAnsi="Times New Roman" w:cs="Times New Roman"/>
+          <w:bCs/>
+          <w:color w:val="222222"/>
+        </w:rPr>
+        <w:t xml:space="preserve"> 2019</w:t>
       </w:r>
       <w:r>
         <w:rPr>
@@ -6294,7 +7854,43 @@
           <w:bCs/>
           <w:color w:val="222222"/>
         </w:rPr>
-        <w:t xml:space="preserve"> Nurnberger, J., Shekhar, A., Kurian, S. (October, 2019). </w:t>
+        <w:t xml:space="preserve"> </w:t>
+      </w:r>
+      <w:proofErr w:type="spellStart"/>
+      <w:r>
+        <w:rPr>
+          <w:rFonts w:ascii="Times New Roman" w:eastAsia="Times New Roman" w:hAnsi="Times New Roman" w:cs="Times New Roman"/>
+          <w:bCs/>
+          <w:color w:val="222222"/>
+        </w:rPr>
+        <w:t>Nurnberger</w:t>
+      </w:r>
+      <w:proofErr w:type="spellEnd"/>
+      <w:r>
+        <w:rPr>
+          <w:rFonts w:ascii="Times New Roman" w:eastAsia="Times New Roman" w:hAnsi="Times New Roman" w:cs="Times New Roman"/>
+          <w:bCs/>
+          <w:color w:val="222222"/>
+        </w:rPr>
+        <w:t>, J., Shekhar, A., Kurian, S. (</w:t>
+      </w:r>
+      <w:proofErr w:type="gramStart"/>
+      <w:r>
+        <w:rPr>
+          <w:rFonts w:ascii="Times New Roman" w:eastAsia="Times New Roman" w:hAnsi="Times New Roman" w:cs="Times New Roman"/>
+          <w:bCs/>
+          <w:color w:val="222222"/>
+        </w:rPr>
+        <w:t>October,</w:t>
+      </w:r>
+      <w:proofErr w:type="gramEnd"/>
+      <w:r>
+        <w:rPr>
+          <w:rFonts w:ascii="Times New Roman" w:eastAsia="Times New Roman" w:hAnsi="Times New Roman" w:cs="Times New Roman"/>
+          <w:bCs/>
+          <w:color w:val="222222"/>
+        </w:rPr>
+        <w:t xml:space="preserve"> 2019). </w:t>
       </w:r>
       <w:r>
         <w:rPr>
@@ -6336,7 +7932,25 @@
           <w:bCs/>
           <w:color w:val="222222"/>
         </w:rPr>
-        <w:t xml:space="preserve"> at the XXVIIth </w:t>
+        <w:t xml:space="preserve"> at the </w:t>
+      </w:r>
+      <w:proofErr w:type="spellStart"/>
+      <w:r>
+        <w:rPr>
+          <w:rFonts w:ascii="Times New Roman" w:eastAsia="Times New Roman" w:hAnsi="Times New Roman" w:cs="Times New Roman"/>
+          <w:bCs/>
+          <w:color w:val="222222"/>
+        </w:rPr>
+        <w:t>XXVIIth</w:t>
+      </w:r>
+      <w:proofErr w:type="spellEnd"/>
+      <w:r>
+        <w:rPr>
+          <w:rFonts w:ascii="Times New Roman" w:eastAsia="Times New Roman" w:hAnsi="Times New Roman" w:cs="Times New Roman"/>
+          <w:bCs/>
+          <w:color w:val="222222"/>
+        </w:rPr>
+        <w:t xml:space="preserve"> </w:t>
       </w:r>
       <w:r>
         <w:rPr>
@@ -6470,8 +8084,36 @@
           <w:bCs/>
           <w:color w:val="222222"/>
         </w:rPr>
-        <w:t xml:space="preserve"> Rakhshan Rouhakhtar</w:t>
-      </w:r>
+        <w:t xml:space="preserve"> </w:t>
+      </w:r>
+      <w:proofErr w:type="spellStart"/>
+      <w:r>
+        <w:rPr>
+          <w:rFonts w:ascii="Times New Roman" w:eastAsia="Times New Roman" w:hAnsi="Times New Roman" w:cs="Times New Roman"/>
+          <w:bCs/>
+          <w:color w:val="222222"/>
+        </w:rPr>
+        <w:t>Rakhshan</w:t>
+      </w:r>
+      <w:proofErr w:type="spellEnd"/>
+      <w:r>
+        <w:rPr>
+          <w:rFonts w:ascii="Times New Roman" w:eastAsia="Times New Roman" w:hAnsi="Times New Roman" w:cs="Times New Roman"/>
+          <w:bCs/>
+          <w:color w:val="222222"/>
+        </w:rPr>
+        <w:t xml:space="preserve"> </w:t>
+      </w:r>
+      <w:proofErr w:type="spellStart"/>
+      <w:r>
+        <w:rPr>
+          <w:rFonts w:ascii="Times New Roman" w:eastAsia="Times New Roman" w:hAnsi="Times New Roman" w:cs="Times New Roman"/>
+          <w:bCs/>
+          <w:color w:val="222222"/>
+        </w:rPr>
+        <w:t>Rouhakhtar</w:t>
+      </w:r>
+      <w:proofErr w:type="spellEnd"/>
       <w:r>
         <w:rPr>
           <w:rFonts w:ascii="Times New Roman" w:eastAsia="Times New Roman" w:hAnsi="Times New Roman" w:cs="Times New Roman"/>
@@ -6486,8 +8128,18 @@
           <w:bCs/>
           <w:color w:val="222222"/>
         </w:rPr>
-        <w:t xml:space="preserve"> Andorko</w:t>
-      </w:r>
+        <w:t xml:space="preserve"> </w:t>
+      </w:r>
+      <w:proofErr w:type="spellStart"/>
+      <w:r>
+        <w:rPr>
+          <w:rFonts w:ascii="Times New Roman" w:eastAsia="Times New Roman" w:hAnsi="Times New Roman" w:cs="Times New Roman"/>
+          <w:bCs/>
+          <w:color w:val="222222"/>
+        </w:rPr>
+        <w:t>Andorko</w:t>
+      </w:r>
+      <w:proofErr w:type="spellEnd"/>
       <w:r>
         <w:rPr>
           <w:rFonts w:ascii="Times New Roman" w:eastAsia="Times New Roman" w:hAnsi="Times New Roman" w:cs="Times New Roman"/>
@@ -6630,7 +8282,25 @@
           <w:bCs/>
           <w:color w:val="222222"/>
         </w:rPr>
-        <w:t xml:space="preserve"> (September, 2019</w:t>
+        <w:t xml:space="preserve"> (</w:t>
+      </w:r>
+      <w:proofErr w:type="gramStart"/>
+      <w:r>
+        <w:rPr>
+          <w:rFonts w:ascii="Times New Roman" w:eastAsia="Times New Roman" w:hAnsi="Times New Roman" w:cs="Times New Roman"/>
+          <w:bCs/>
+          <w:color w:val="222222"/>
+        </w:rPr>
+        <w:t>September,</w:t>
+      </w:r>
+      <w:proofErr w:type="gramEnd"/>
+      <w:r>
+        <w:rPr>
+          <w:rFonts w:ascii="Times New Roman" w:eastAsia="Times New Roman" w:hAnsi="Times New Roman" w:cs="Times New Roman"/>
+          <w:bCs/>
+          <w:color w:val="222222"/>
+        </w:rPr>
+        <w:t xml:space="preserve"> 2019</w:t>
       </w:r>
       <w:r>
         <w:rPr>
@@ -6676,7 +8346,29 @@
           <w:iCs/>
           <w:color w:val="222222"/>
         </w:rPr>
-        <w:t>n Adolescents At Clinical High Risk For Psychosis</w:t>
+        <w:t xml:space="preserve">n Adolescents </w:t>
+      </w:r>
+      <w:proofErr w:type="gramStart"/>
+      <w:r>
+        <w:rPr>
+          <w:rFonts w:ascii="Times New Roman" w:eastAsia="Times New Roman" w:hAnsi="Times New Roman" w:cs="Times New Roman"/>
+          <w:bCs/>
+          <w:i/>
+          <w:iCs/>
+          <w:color w:val="222222"/>
+        </w:rPr>
+        <w:t>At</w:t>
+      </w:r>
+      <w:proofErr w:type="gramEnd"/>
+      <w:r>
+        <w:rPr>
+          <w:rFonts w:ascii="Times New Roman" w:eastAsia="Times New Roman" w:hAnsi="Times New Roman" w:cs="Times New Roman"/>
+          <w:bCs/>
+          <w:i/>
+          <w:iCs/>
+          <w:color w:val="222222"/>
+        </w:rPr>
+        <w:t xml:space="preserve"> Clinical High Risk For Psychosis</w:t>
       </w:r>
       <w:r>
         <w:rPr>
@@ -6762,7 +8454,27 @@
           <w:highlight w:val="white"/>
           <w:shd w:val="clear" w:color="auto" w:fill="FFFFFF"/>
         </w:rPr>
-        <w:t xml:space="preserve">(July, 2019). </w:t>
+        <w:t>(</w:t>
+      </w:r>
+      <w:proofErr w:type="gramStart"/>
+      <w:r>
+        <w:rPr>
+          <w:rFonts w:ascii="Times New Roman" w:eastAsia="Times New Roman" w:hAnsi="Times New Roman" w:cs="Times New Roman"/>
+          <w:color w:val="222222"/>
+          <w:highlight w:val="white"/>
+          <w:shd w:val="clear" w:color="auto" w:fill="FFFFFF"/>
+        </w:rPr>
+        <w:t>July,</w:t>
+      </w:r>
+      <w:proofErr w:type="gramEnd"/>
+      <w:r>
+        <w:rPr>
+          <w:rFonts w:ascii="Times New Roman" w:eastAsia="Times New Roman" w:hAnsi="Times New Roman" w:cs="Times New Roman"/>
+          <w:color w:val="222222"/>
+          <w:highlight w:val="white"/>
+          <w:shd w:val="clear" w:color="auto" w:fill="FFFFFF"/>
+        </w:rPr>
+        <w:t xml:space="preserve"> 2019). </w:t>
       </w:r>
       <w:r>
         <w:rPr>
@@ -6796,17 +8508,37 @@
           <w:highlight w:val="white"/>
           <w:shd w:val="clear" w:color="auto" w:fill="FFFFFF"/>
         </w:rPr>
-        <w:t>presented at Beckfest 2019 (International Cognitive Behavioral Therapy for Psychosis). Philadelphia, PA.</w:t>
-      </w:r>
-    </w:p>
-    <w:p>
-      <w:pPr>
-        <w:spacing w:line="240" w:lineRule="auto"/>
-        <w:rPr>
-          <w:rFonts w:ascii="Times New Roman" w:eastAsia="Times New Roman" w:hAnsi="Times New Roman" w:cs="Times New Roman"/>
-          <w:b/>
+        <w:t xml:space="preserve">presented at </w:t>
+      </w:r>
+      <w:proofErr w:type="spellStart"/>
+      <w:r>
+        <w:rPr>
+          <w:rFonts w:ascii="Times New Roman" w:eastAsia="Times New Roman" w:hAnsi="Times New Roman" w:cs="Times New Roman"/>
           <w:color w:val="222222"/>
           <w:highlight w:val="white"/>
+          <w:shd w:val="clear" w:color="auto" w:fill="FFFFFF"/>
+        </w:rPr>
+        <w:t>Beckfest</w:t>
+      </w:r>
+      <w:proofErr w:type="spellEnd"/>
+      <w:r>
+        <w:rPr>
+          <w:rFonts w:ascii="Times New Roman" w:eastAsia="Times New Roman" w:hAnsi="Times New Roman" w:cs="Times New Roman"/>
+          <w:color w:val="222222"/>
+          <w:highlight w:val="white"/>
+          <w:shd w:val="clear" w:color="auto" w:fill="FFFFFF"/>
+        </w:rPr>
+        <w:t xml:space="preserve"> 2019 (International Cognitive Behavioral Therapy for Psychosis). Philadelphia, PA.</w:t>
+      </w:r>
+    </w:p>
+    <w:p>
+      <w:pPr>
+        <w:spacing w:line="240" w:lineRule="auto"/>
+        <w:rPr>
+          <w:rFonts w:ascii="Times New Roman" w:eastAsia="Times New Roman" w:hAnsi="Times New Roman" w:cs="Times New Roman"/>
+          <w:b/>
+          <w:color w:val="222222"/>
+          <w:highlight w:val="white"/>
         </w:rPr>
       </w:pPr>
     </w:p>
@@ -6815,21 +8547,49 @@
         <w:spacing w:line="240" w:lineRule="auto"/>
         <w:ind w:left="720" w:hanging="720"/>
       </w:pPr>
+      <w:proofErr w:type="spellStart"/>
       <w:r>
         <w:rPr>
           <w:rFonts w:ascii="Times New Roman" w:eastAsia="Times New Roman" w:hAnsi="Times New Roman" w:cs="Times New Roman"/>
           <w:color w:val="222222"/>
           <w:shd w:val="clear" w:color="auto" w:fill="FFFFFF"/>
         </w:rPr>
-        <w:t xml:space="preserve">Lowder, E., Ray, B., Kivisto, A., </w:t>
-      </w:r>
-      <w:r>
-        <w:rPr>
-          <w:rFonts w:ascii="Times New Roman" w:eastAsia="Times New Roman" w:hAnsi="Times New Roman" w:cs="Times New Roman"/>
-          <w:b/>
+        <w:t>Lowder</w:t>
+      </w:r>
+      <w:proofErr w:type="spellEnd"/>
+      <w:r>
+        <w:rPr>
+          <w:rFonts w:ascii="Times New Roman" w:eastAsia="Times New Roman" w:hAnsi="Times New Roman" w:cs="Times New Roman"/>
           <w:color w:val="222222"/>
           <w:shd w:val="clear" w:color="auto" w:fill="FFFFFF"/>
         </w:rPr>
+        <w:t xml:space="preserve">, E., Ray, B., </w:t>
+      </w:r>
+      <w:proofErr w:type="spellStart"/>
+      <w:r>
+        <w:rPr>
+          <w:rFonts w:ascii="Times New Roman" w:eastAsia="Times New Roman" w:hAnsi="Times New Roman" w:cs="Times New Roman"/>
+          <w:color w:val="222222"/>
+          <w:shd w:val="clear" w:color="auto" w:fill="FFFFFF"/>
+        </w:rPr>
+        <w:t>Kivisto</w:t>
+      </w:r>
+      <w:proofErr w:type="spellEnd"/>
+      <w:r>
+        <w:rPr>
+          <w:rFonts w:ascii="Times New Roman" w:eastAsia="Times New Roman" w:hAnsi="Times New Roman" w:cs="Times New Roman"/>
+          <w:color w:val="222222"/>
+          <w:shd w:val="clear" w:color="auto" w:fill="FFFFFF"/>
+        </w:rPr>
+        <w:t xml:space="preserve">, A., </w:t>
+      </w:r>
+      <w:r>
+        <w:rPr>
+          <w:rFonts w:ascii="Times New Roman" w:eastAsia="Times New Roman" w:hAnsi="Times New Roman" w:cs="Times New Roman"/>
+          <w:b/>
+          <w:color w:val="222222"/>
+          <w:shd w:val="clear" w:color="auto" w:fill="FFFFFF"/>
+        </w:rPr>
         <w:t>Phalen, P.</w:t>
       </w:r>
       <w:r>
@@ -6838,7 +8598,25 @@
           <w:color w:val="222222"/>
           <w:shd w:val="clear" w:color="auto" w:fill="FFFFFF"/>
         </w:rPr>
-        <w:t xml:space="preserve">, &amp; Gil, H (November, 2018). </w:t>
+        <w:t>, &amp; Gil, H (</w:t>
+      </w:r>
+      <w:proofErr w:type="gramStart"/>
+      <w:r>
+        <w:rPr>
+          <w:rFonts w:ascii="Times New Roman" w:eastAsia="Times New Roman" w:hAnsi="Times New Roman" w:cs="Times New Roman"/>
+          <w:color w:val="222222"/>
+          <w:shd w:val="clear" w:color="auto" w:fill="FFFFFF"/>
+        </w:rPr>
+        <w:t>November,</w:t>
+      </w:r>
+      <w:proofErr w:type="gramEnd"/>
+      <w:r>
+        <w:rPr>
+          <w:rFonts w:ascii="Times New Roman" w:eastAsia="Times New Roman" w:hAnsi="Times New Roman" w:cs="Times New Roman"/>
+          <w:color w:val="222222"/>
+          <w:shd w:val="clear" w:color="auto" w:fill="FFFFFF"/>
+        </w:rPr>
+        <w:t xml:space="preserve"> 2018). </w:t>
       </w:r>
       <w:r>
         <w:rPr>
@@ -6889,16 +8667,34 @@
           <w:color w:val="222222"/>
           <w:shd w:val="clear" w:color="auto" w:fill="FFFFFF"/>
         </w:rPr>
-        <w:t xml:space="preserve">Warman, D, &amp; Martin, J. (November, 2018). </w:t>
-      </w:r>
-      <w:r>
-        <w:rPr>
-          <w:rFonts w:ascii="Times New Roman" w:eastAsia="Times New Roman" w:hAnsi="Times New Roman" w:cs="Times New Roman"/>
-          <w:b/>
-          <w:bCs/>
+        <w:t>Warman, D, &amp; Martin, J. (</w:t>
+      </w:r>
+      <w:proofErr w:type="gramStart"/>
+      <w:r>
+        <w:rPr>
+          <w:rFonts w:ascii="Times New Roman" w:eastAsia="Times New Roman" w:hAnsi="Times New Roman" w:cs="Times New Roman"/>
           <w:color w:val="222222"/>
           <w:shd w:val="clear" w:color="auto" w:fill="FFFFFF"/>
         </w:rPr>
+        <w:t>November,</w:t>
+      </w:r>
+      <w:proofErr w:type="gramEnd"/>
+      <w:r>
+        <w:rPr>
+          <w:rFonts w:ascii="Times New Roman" w:eastAsia="Times New Roman" w:hAnsi="Times New Roman" w:cs="Times New Roman"/>
+          <w:color w:val="222222"/>
+          <w:shd w:val="clear" w:color="auto" w:fill="FFFFFF"/>
+        </w:rPr>
+        <w:t xml:space="preserve"> 2018). </w:t>
+      </w:r>
+      <w:r>
+        <w:rPr>
+          <w:rFonts w:ascii="Times New Roman" w:eastAsia="Times New Roman" w:hAnsi="Times New Roman" w:cs="Times New Roman"/>
+          <w:b/>
+          <w:bCs/>
+          <w:color w:val="222222"/>
+          <w:shd w:val="clear" w:color="auto" w:fill="FFFFFF"/>
+        </w:rPr>
         <w:t> </w:t>
       </w:r>
       <w:r>
@@ -6909,12 +8705,24 @@
           <w:color w:val="222222"/>
           <w:shd w:val="clear" w:color="auto" w:fill="FFFFFF"/>
         </w:rPr>
-        <w:t>Personal beliefs/experiences and stigma toward voice-hearers..</w:t>
-      </w:r>
-      <w:r>
-        <w:rPr>
-          <w:rFonts w:ascii="Times New Roman" w:hAnsi="Times New Roman" w:cs="Times New Roman"/>
+        <w:t>Personal beliefs/experiences and stigma toward voice-</w:t>
+      </w:r>
+      <w:proofErr w:type="gramStart"/>
+      <w:r>
+        <w:rPr>
+          <w:rFonts w:ascii="Times New Roman" w:eastAsia="Times New Roman" w:hAnsi="Times New Roman" w:cs="Times New Roman"/>
+          <w:bCs/>
           <w:i/>
+          <w:color w:val="222222"/>
+          <w:shd w:val="clear" w:color="auto" w:fill="FFFFFF"/>
+        </w:rPr>
+        <w:t>hearers..</w:t>
+      </w:r>
+      <w:proofErr w:type="gramEnd"/>
+      <w:r>
+        <w:rPr>
+          <w:rFonts w:ascii="Times New Roman" w:hAnsi="Times New Roman" w:cs="Times New Roman"/>
+          <w:i/>
         </w:rPr>
         <w:t xml:space="preserve"> </w:t>
       </w:r>
@@ -6956,6 +8764,7 @@
           <w:color w:val="auto"/>
         </w:rPr>
       </w:pPr>
+      <w:proofErr w:type="spellStart"/>
       <w:r>
         <w:rPr>
           <w:rFonts w:ascii="Times New Roman" w:eastAsia="Times New Roman" w:hAnsi="Times New Roman" w:cs="Times New Roman"/>
@@ -6963,16 +8772,26 @@
           <w:color w:val="222222"/>
           <w:shd w:val="clear" w:color="auto" w:fill="FFFFFF"/>
         </w:rPr>
-        <w:t xml:space="preserve">Rakhshan, P., </w:t>
-      </w:r>
-      <w:r>
-        <w:rPr>
-          <w:rFonts w:ascii="Times New Roman" w:eastAsia="Times New Roman" w:hAnsi="Times New Roman" w:cs="Times New Roman"/>
-          <w:b/>
+        <w:t>Rakhshan</w:t>
+      </w:r>
+      <w:proofErr w:type="spellEnd"/>
+      <w:r>
+        <w:rPr>
+          <w:rFonts w:ascii="Times New Roman" w:eastAsia="Times New Roman" w:hAnsi="Times New Roman" w:cs="Times New Roman"/>
           <w:bCs/>
           <w:color w:val="222222"/>
           <w:shd w:val="clear" w:color="auto" w:fill="FFFFFF"/>
         </w:rPr>
+        <w:t xml:space="preserve">, P., </w:t>
+      </w:r>
+      <w:r>
+        <w:rPr>
+          <w:rFonts w:ascii="Times New Roman" w:eastAsia="Times New Roman" w:hAnsi="Times New Roman" w:cs="Times New Roman"/>
+          <w:b/>
+          <w:bCs/>
+          <w:color w:val="222222"/>
+          <w:shd w:val="clear" w:color="auto" w:fill="FFFFFF"/>
+        </w:rPr>
         <w:t>Phalen, P.,</w:t>
       </w:r>
       <w:r>
@@ -6982,7 +8801,47 @@
           <w:color w:val="222222"/>
           <w:shd w:val="clear" w:color="auto" w:fill="FFFFFF"/>
         </w:rPr>
-        <w:t xml:space="preserve"> Thompson, E., Andorko, N., Millman, Z. B., Sun, S, and Schiffman, J. (July, 2018). </w:t>
+        <w:t xml:space="preserve"> Thompson, E., </w:t>
+      </w:r>
+      <w:proofErr w:type="spellStart"/>
+      <w:r>
+        <w:rPr>
+          <w:rFonts w:ascii="Times New Roman" w:eastAsia="Times New Roman" w:hAnsi="Times New Roman" w:cs="Times New Roman"/>
+          <w:bCs/>
+          <w:color w:val="222222"/>
+          <w:shd w:val="clear" w:color="auto" w:fill="FFFFFF"/>
+        </w:rPr>
+        <w:t>Andorko</w:t>
+      </w:r>
+      <w:proofErr w:type="spellEnd"/>
+      <w:r>
+        <w:rPr>
+          <w:rFonts w:ascii="Times New Roman" w:eastAsia="Times New Roman" w:hAnsi="Times New Roman" w:cs="Times New Roman"/>
+          <w:bCs/>
+          <w:color w:val="222222"/>
+          <w:shd w:val="clear" w:color="auto" w:fill="FFFFFF"/>
+        </w:rPr>
+        <w:t>, N., Millman, Z. B., Sun, S, and Schiffman, J. (</w:t>
+      </w:r>
+      <w:proofErr w:type="gramStart"/>
+      <w:r>
+        <w:rPr>
+          <w:rFonts w:ascii="Times New Roman" w:eastAsia="Times New Roman" w:hAnsi="Times New Roman" w:cs="Times New Roman"/>
+          <w:bCs/>
+          <w:color w:val="222222"/>
+          <w:shd w:val="clear" w:color="auto" w:fill="FFFFFF"/>
+        </w:rPr>
+        <w:t>July,</w:t>
+      </w:r>
+      <w:proofErr w:type="gramEnd"/>
+      <w:r>
+        <w:rPr>
+          <w:rFonts w:ascii="Times New Roman" w:eastAsia="Times New Roman" w:hAnsi="Times New Roman" w:cs="Times New Roman"/>
+          <w:bCs/>
+          <w:color w:val="222222"/>
+          <w:shd w:val="clear" w:color="auto" w:fill="FFFFFF"/>
+        </w:rPr>
+        <w:t xml:space="preserve"> 2018). </w:t>
       </w:r>
       <w:r>
         <w:rPr>
@@ -7061,8 +8920,17 @@
           <w:rFonts w:ascii="Times New Roman" w:eastAsia="Times New Roman" w:hAnsi="Times New Roman" w:cs="Times New Roman"/>
           <w:color w:val="auto"/>
         </w:rPr>
-        <w:t>, Ray, B., Watson, D. (June,</w:t>
-      </w:r>
+        <w:t>, Ray, B., Watson, D. (</w:t>
+      </w:r>
+      <w:proofErr w:type="gramStart"/>
+      <w:r>
+        <w:rPr>
+          <w:rFonts w:ascii="Times New Roman" w:eastAsia="Times New Roman" w:hAnsi="Times New Roman" w:cs="Times New Roman"/>
+          <w:color w:val="auto"/>
+        </w:rPr>
+        <w:t>June,</w:t>
+      </w:r>
+      <w:proofErr w:type="gramEnd"/>
       <w:r>
         <w:rPr>
           <w:rFonts w:ascii="Times New Roman" w:eastAsia="Times New Roman" w:hAnsi="Times New Roman" w:cs="Times New Roman"/>
@@ -7125,7 +8993,39 @@
           <w:rFonts w:ascii="Times New Roman" w:eastAsia="Times New Roman" w:hAnsi="Times New Roman" w:cs="Times New Roman"/>
           <w:color w:val="auto"/>
         </w:rPr>
-        <w:t xml:space="preserve">, Rakhshan, P., Schiffman, J, &amp; Reeves, G. (June, 2018). </w:t>
+        <w:t xml:space="preserve">, </w:t>
+      </w:r>
+      <w:proofErr w:type="spellStart"/>
+      <w:r>
+        <w:rPr>
+          <w:rFonts w:ascii="Times New Roman" w:eastAsia="Times New Roman" w:hAnsi="Times New Roman" w:cs="Times New Roman"/>
+          <w:color w:val="auto"/>
+        </w:rPr>
+        <w:t>Rakhshan</w:t>
+      </w:r>
+      <w:proofErr w:type="spellEnd"/>
+      <w:r>
+        <w:rPr>
+          <w:rFonts w:ascii="Times New Roman" w:eastAsia="Times New Roman" w:hAnsi="Times New Roman" w:cs="Times New Roman"/>
+          <w:color w:val="auto"/>
+        </w:rPr>
+        <w:t>, P., Schiffman, J, &amp; Reeves, G. (</w:t>
+      </w:r>
+      <w:proofErr w:type="gramStart"/>
+      <w:r>
+        <w:rPr>
+          <w:rFonts w:ascii="Times New Roman" w:eastAsia="Times New Roman" w:hAnsi="Times New Roman" w:cs="Times New Roman"/>
+          <w:color w:val="auto"/>
+        </w:rPr>
+        <w:t>June,</w:t>
+      </w:r>
+      <w:proofErr w:type="gramEnd"/>
+      <w:r>
+        <w:rPr>
+          <w:rFonts w:ascii="Times New Roman" w:eastAsia="Times New Roman" w:hAnsi="Times New Roman" w:cs="Times New Roman"/>
+          <w:color w:val="auto"/>
+        </w:rPr>
+        <w:t xml:space="preserve"> 2018). </w:t>
       </w:r>
       <w:r>
         <w:rPr>
@@ -7177,7 +9077,27 @@
           <w:color w:val="222222"/>
           <w:shd w:val="clear" w:color="auto" w:fill="FFFFFF"/>
         </w:rPr>
-        <w:t xml:space="preserve">(January, 2018). </w:t>
+        <w:t>(</w:t>
+      </w:r>
+      <w:proofErr w:type="gramStart"/>
+      <w:r>
+        <w:rPr>
+          <w:rFonts w:ascii="Times New Roman" w:eastAsia="Times New Roman" w:hAnsi="Times New Roman" w:cs="Times New Roman"/>
+          <w:bCs/>
+          <w:color w:val="222222"/>
+          <w:shd w:val="clear" w:color="auto" w:fill="FFFFFF"/>
+        </w:rPr>
+        <w:t>January,</w:t>
+      </w:r>
+      <w:proofErr w:type="gramEnd"/>
+      <w:r>
+        <w:rPr>
+          <w:rFonts w:ascii="Times New Roman" w:eastAsia="Times New Roman" w:hAnsi="Times New Roman" w:cs="Times New Roman"/>
+          <w:bCs/>
+          <w:color w:val="222222"/>
+          <w:shd w:val="clear" w:color="auto" w:fill="FFFFFF"/>
+        </w:rPr>
+        <w:t xml:space="preserve"> 2018). </w:t>
       </w:r>
       <w:r>
         <w:rPr>
@@ -7200,7 +9120,21 @@
         <w:rPr>
           <w:rFonts w:ascii="Times New Roman" w:hAnsi="Times New Roman" w:cs="Times New Roman"/>
         </w:rPr>
-        <w:t>Poster presentation at the StanCon 2018 conference. Pacific Grove, California.</w:t>
+        <w:t xml:space="preserve">Poster presentation at the </w:t>
+      </w:r>
+      <w:proofErr w:type="spellStart"/>
+      <w:r>
+        <w:rPr>
+          <w:rFonts w:ascii="Times New Roman" w:hAnsi="Times New Roman" w:cs="Times New Roman"/>
+        </w:rPr>
+        <w:t>StanCon</w:t>
+      </w:r>
+      <w:proofErr w:type="spellEnd"/>
+      <w:r>
+        <w:rPr>
+          <w:rFonts w:ascii="Times New Roman" w:hAnsi="Times New Roman" w:cs="Times New Roman"/>
+        </w:rPr>
+        <w:t xml:space="preserve"> 2018 conference. Pacific Grove, California.</w:t>
       </w:r>
     </w:p>
     <w:p>
@@ -7232,75 +9166,6 @@
           <w:color w:val="222222"/>
           <w:shd w:val="clear" w:color="auto" w:fill="FFFFFF"/>
         </w:rPr>
-        <w:t xml:space="preserve">Phalen, P. </w:t>
-      </w:r>
-      <w:r>
-        <w:rPr>
-          <w:rFonts w:ascii="Times New Roman" w:eastAsia="Times New Roman" w:hAnsi="Times New Roman" w:cs="Times New Roman"/>
-          <w:color w:val="222222"/>
-          <w:shd w:val="clear" w:color="auto" w:fill="FFFFFF"/>
-        </w:rPr>
-        <w:t xml:space="preserve">Warman, D, &amp; Martin, J. (November, 2017). </w:t>
-      </w:r>
-      <w:r>
-        <w:rPr>
-          <w:rFonts w:ascii="Times New Roman" w:eastAsia="Times New Roman" w:hAnsi="Times New Roman" w:cs="Times New Roman"/>
-          <w:b/>
-          <w:bCs/>
-          <w:color w:val="222222"/>
-          <w:shd w:val="clear" w:color="auto" w:fill="FFFFFF"/>
-        </w:rPr>
-        <w:t> </w:t>
-      </w:r>
-      <w:r>
-        <w:rPr>
-          <w:rFonts w:ascii="Times New Roman" w:eastAsia="Times New Roman" w:hAnsi="Times New Roman" w:cs="Times New Roman"/>
-          <w:bCs/>
-          <w:i/>
-          <w:color w:val="222222"/>
-          <w:shd w:val="clear" w:color="auto" w:fill="FFFFFF"/>
-        </w:rPr>
-        <w:t>What aspects of religiousness are associated with psychosis-proneness?</w:t>
-      </w:r>
-      <w:r>
-        <w:rPr>
-          <w:rFonts w:ascii="Times New Roman" w:hAnsi="Times New Roman" w:cs="Times New Roman"/>
-          <w:i/>
-        </w:rPr>
-        <w:t xml:space="preserve"> </w:t>
-      </w:r>
-      <w:r>
-        <w:rPr>
-          <w:rFonts w:ascii="Times New Roman" w:hAnsi="Times New Roman" w:cs="Times New Roman"/>
-        </w:rPr>
-        <w:t>Poster presentation at the 2017 ABCT Conference. San Diego, California.</w:t>
-      </w:r>
-    </w:p>
-    <w:p>
-      <w:pPr>
-        <w:spacing w:line="240" w:lineRule="auto"/>
-        <w:rPr>
-          <w:rFonts w:ascii="Times New Roman" w:eastAsia="Times New Roman" w:hAnsi="Times New Roman" w:cs="Times New Roman"/>
-          <w:b/>
-          <w:color w:val="222222"/>
-          <w:highlight w:val="white"/>
-        </w:rPr>
-      </w:pPr>
-    </w:p>
-    <w:p>
-      <w:pPr>
-        <w:ind w:left="720" w:hanging="720"/>
-        <w:rPr>
-          <w:rFonts w:ascii="Times New Roman" w:hAnsi="Times New Roman"/>
-        </w:rPr>
-      </w:pPr>
-      <w:r>
-        <w:rPr>
-          <w:rFonts w:ascii="Times New Roman" w:eastAsia="Times New Roman" w:hAnsi="Times New Roman" w:cs="Times New Roman"/>
-          <w:b/>
-          <w:color w:val="222222"/>
-          <w:shd w:val="clear" w:color="auto" w:fill="FFFFFF"/>
-        </w:rPr>
         <w:lastRenderedPageBreak/>
         <w:t xml:space="preserve">Phalen, P. </w:t>
       </w:r>
@@ -7310,7 +9175,112 @@
           <w:color w:val="222222"/>
           <w:shd w:val="clear" w:color="auto" w:fill="FFFFFF"/>
         </w:rPr>
-        <w:t xml:space="preserve">&amp; Warman, D. (November, 2016). </w:t>
+        <w:t>Warman, D, &amp; Martin, J. (</w:t>
+      </w:r>
+      <w:proofErr w:type="gramStart"/>
+      <w:r>
+        <w:rPr>
+          <w:rFonts w:ascii="Times New Roman" w:eastAsia="Times New Roman" w:hAnsi="Times New Roman" w:cs="Times New Roman"/>
+          <w:color w:val="222222"/>
+          <w:shd w:val="clear" w:color="auto" w:fill="FFFFFF"/>
+        </w:rPr>
+        <w:t>November,</w:t>
+      </w:r>
+      <w:proofErr w:type="gramEnd"/>
+      <w:r>
+        <w:rPr>
+          <w:rFonts w:ascii="Times New Roman" w:eastAsia="Times New Roman" w:hAnsi="Times New Roman" w:cs="Times New Roman"/>
+          <w:color w:val="222222"/>
+          <w:shd w:val="clear" w:color="auto" w:fill="FFFFFF"/>
+        </w:rPr>
+        <w:t xml:space="preserve"> 2017). </w:t>
+      </w:r>
+      <w:r>
+        <w:rPr>
+          <w:rFonts w:ascii="Times New Roman" w:eastAsia="Times New Roman" w:hAnsi="Times New Roman" w:cs="Times New Roman"/>
+          <w:b/>
+          <w:bCs/>
+          <w:color w:val="222222"/>
+          <w:shd w:val="clear" w:color="auto" w:fill="FFFFFF"/>
+        </w:rPr>
+        <w:t> </w:t>
+      </w:r>
+      <w:r>
+        <w:rPr>
+          <w:rFonts w:ascii="Times New Roman" w:eastAsia="Times New Roman" w:hAnsi="Times New Roman" w:cs="Times New Roman"/>
+          <w:bCs/>
+          <w:i/>
+          <w:color w:val="222222"/>
+          <w:shd w:val="clear" w:color="auto" w:fill="FFFFFF"/>
+        </w:rPr>
+        <w:t>What aspects of religiousness are associated with psychosis-proneness?</w:t>
+      </w:r>
+      <w:r>
+        <w:rPr>
+          <w:rFonts w:ascii="Times New Roman" w:hAnsi="Times New Roman" w:cs="Times New Roman"/>
+          <w:i/>
+        </w:rPr>
+        <w:t xml:space="preserve"> </w:t>
+      </w:r>
+      <w:r>
+        <w:rPr>
+          <w:rFonts w:ascii="Times New Roman" w:hAnsi="Times New Roman" w:cs="Times New Roman"/>
+        </w:rPr>
+        <w:t>Poster presentation at the 2017 ABCT Conference. San Diego, California.</w:t>
+      </w:r>
+    </w:p>
+    <w:p>
+      <w:pPr>
+        <w:spacing w:line="240" w:lineRule="auto"/>
+        <w:rPr>
+          <w:rFonts w:ascii="Times New Roman" w:eastAsia="Times New Roman" w:hAnsi="Times New Roman" w:cs="Times New Roman"/>
+          <w:b/>
+          <w:color w:val="222222"/>
+          <w:highlight w:val="white"/>
+        </w:rPr>
+      </w:pPr>
+    </w:p>
+    <w:p>
+      <w:pPr>
+        <w:ind w:left="720" w:hanging="720"/>
+        <w:rPr>
+          <w:rFonts w:ascii="Times New Roman" w:hAnsi="Times New Roman"/>
+        </w:rPr>
+      </w:pPr>
+      <w:r>
+        <w:rPr>
+          <w:rFonts w:ascii="Times New Roman" w:eastAsia="Times New Roman" w:hAnsi="Times New Roman" w:cs="Times New Roman"/>
+          <w:b/>
+          <w:color w:val="222222"/>
+          <w:shd w:val="clear" w:color="auto" w:fill="FFFFFF"/>
+        </w:rPr>
+        <w:t xml:space="preserve">Phalen, P. </w:t>
+      </w:r>
+      <w:r>
+        <w:rPr>
+          <w:rFonts w:ascii="Times New Roman" w:eastAsia="Times New Roman" w:hAnsi="Times New Roman" w:cs="Times New Roman"/>
+          <w:color w:val="222222"/>
+          <w:shd w:val="clear" w:color="auto" w:fill="FFFFFF"/>
+        </w:rPr>
+        <w:t>&amp; Warman, D. (</w:t>
+      </w:r>
+      <w:proofErr w:type="gramStart"/>
+      <w:r>
+        <w:rPr>
+          <w:rFonts w:ascii="Times New Roman" w:eastAsia="Times New Roman" w:hAnsi="Times New Roman" w:cs="Times New Roman"/>
+          <w:color w:val="222222"/>
+          <w:shd w:val="clear" w:color="auto" w:fill="FFFFFF"/>
+        </w:rPr>
+        <w:t>November,</w:t>
+      </w:r>
+      <w:proofErr w:type="gramEnd"/>
+      <w:r>
+        <w:rPr>
+          <w:rFonts w:ascii="Times New Roman" w:eastAsia="Times New Roman" w:hAnsi="Times New Roman" w:cs="Times New Roman"/>
+          <w:color w:val="222222"/>
+          <w:shd w:val="clear" w:color="auto" w:fill="FFFFFF"/>
+        </w:rPr>
+        <w:t xml:space="preserve"> 2016). </w:t>
       </w:r>
       <w:r>
         <w:rPr>
@@ -7364,7 +9334,25 @@
           <w:color w:val="222222"/>
           <w:shd w:val="clear" w:color="auto" w:fill="FFFFFF"/>
         </w:rPr>
-        <w:t xml:space="preserve">&amp; Warman, D. (November, 2016). </w:t>
+        <w:t>&amp; Warman, D. (</w:t>
+      </w:r>
+      <w:proofErr w:type="gramStart"/>
+      <w:r>
+        <w:rPr>
+          <w:rFonts w:ascii="Times New Roman" w:eastAsia="Times New Roman" w:hAnsi="Times New Roman" w:cs="Times New Roman"/>
+          <w:color w:val="222222"/>
+          <w:shd w:val="clear" w:color="auto" w:fill="FFFFFF"/>
+        </w:rPr>
+        <w:t>November,</w:t>
+      </w:r>
+      <w:proofErr w:type="gramEnd"/>
+      <w:r>
+        <w:rPr>
+          <w:rFonts w:ascii="Times New Roman" w:eastAsia="Times New Roman" w:hAnsi="Times New Roman" w:cs="Times New Roman"/>
+          <w:color w:val="222222"/>
+          <w:shd w:val="clear" w:color="auto" w:fill="FFFFFF"/>
+        </w:rPr>
+        <w:t xml:space="preserve"> 2016). </w:t>
       </w:r>
       <w:r>
         <w:rPr>
@@ -7410,21 +9398,31 @@
           <w:rFonts w:ascii="Times New Roman" w:hAnsi="Times New Roman"/>
         </w:rPr>
       </w:pPr>
+      <w:proofErr w:type="spellStart"/>
       <w:r>
         <w:rPr>
           <w:rFonts w:ascii="Times New Roman" w:eastAsia="Times New Roman" w:hAnsi="Times New Roman" w:cs="Times New Roman"/>
           <w:color w:val="222222"/>
           <w:shd w:val="clear" w:color="auto" w:fill="FFFFFF"/>
         </w:rPr>
-        <w:t xml:space="preserve">Viswanadhan, K., </w:t>
-      </w:r>
-      <w:r>
-        <w:rPr>
-          <w:rFonts w:ascii="Times New Roman" w:eastAsia="Times New Roman" w:hAnsi="Times New Roman" w:cs="Times New Roman"/>
-          <w:b/>
+        <w:t>Viswanadhan</w:t>
+      </w:r>
+      <w:proofErr w:type="spellEnd"/>
+      <w:r>
+        <w:rPr>
+          <w:rFonts w:ascii="Times New Roman" w:eastAsia="Times New Roman" w:hAnsi="Times New Roman" w:cs="Times New Roman"/>
           <w:color w:val="222222"/>
           <w:shd w:val="clear" w:color="auto" w:fill="FFFFFF"/>
         </w:rPr>
+        <w:t xml:space="preserve">, K., </w:t>
+      </w:r>
+      <w:r>
+        <w:rPr>
+          <w:rFonts w:ascii="Times New Roman" w:eastAsia="Times New Roman" w:hAnsi="Times New Roman" w:cs="Times New Roman"/>
+          <w:b/>
+          <w:color w:val="222222"/>
+          <w:shd w:val="clear" w:color="auto" w:fill="FFFFFF"/>
+        </w:rPr>
         <w:t xml:space="preserve">Phalen, P. </w:t>
       </w:r>
       <w:r>
@@ -7433,7 +9431,25 @@
           <w:color w:val="222222"/>
           <w:shd w:val="clear" w:color="auto" w:fill="FFFFFF"/>
         </w:rPr>
-        <w:t xml:space="preserve">&amp; Warman, D. (November, 2016). </w:t>
+        <w:t>&amp; Warman, D. (</w:t>
+      </w:r>
+      <w:proofErr w:type="gramStart"/>
+      <w:r>
+        <w:rPr>
+          <w:rFonts w:ascii="Times New Roman" w:eastAsia="Times New Roman" w:hAnsi="Times New Roman" w:cs="Times New Roman"/>
+          <w:color w:val="222222"/>
+          <w:shd w:val="clear" w:color="auto" w:fill="FFFFFF"/>
+        </w:rPr>
+        <w:t>November,</w:t>
+      </w:r>
+      <w:proofErr w:type="gramEnd"/>
+      <w:r>
+        <w:rPr>
+          <w:rFonts w:ascii="Times New Roman" w:eastAsia="Times New Roman" w:hAnsi="Times New Roman" w:cs="Times New Roman"/>
+          <w:color w:val="222222"/>
+          <w:shd w:val="clear" w:color="auto" w:fill="FFFFFF"/>
+        </w:rPr>
+        <w:t xml:space="preserve"> 2016). </w:t>
       </w:r>
       <w:r>
         <w:rPr>
@@ -7472,21 +9488,31 @@
           <w:rFonts w:ascii="Times New Roman" w:hAnsi="Times New Roman"/>
         </w:rPr>
       </w:pPr>
+      <w:proofErr w:type="spellStart"/>
       <w:r>
         <w:rPr>
           <w:rFonts w:ascii="Times New Roman" w:eastAsia="Times New Roman" w:hAnsi="Times New Roman" w:cs="Times New Roman"/>
           <w:color w:val="222222"/>
           <w:shd w:val="clear" w:color="auto" w:fill="FFFFFF"/>
         </w:rPr>
-        <w:t xml:space="preserve">Viswanadhan, K., </w:t>
-      </w:r>
-      <w:r>
-        <w:rPr>
-          <w:rFonts w:ascii="Times New Roman" w:eastAsia="Times New Roman" w:hAnsi="Times New Roman" w:cs="Times New Roman"/>
-          <w:b/>
+        <w:t>Viswanadhan</w:t>
+      </w:r>
+      <w:proofErr w:type="spellEnd"/>
+      <w:r>
+        <w:rPr>
+          <w:rFonts w:ascii="Times New Roman" w:eastAsia="Times New Roman" w:hAnsi="Times New Roman" w:cs="Times New Roman"/>
           <w:color w:val="222222"/>
           <w:shd w:val="clear" w:color="auto" w:fill="FFFFFF"/>
         </w:rPr>
+        <w:t xml:space="preserve">, K., </w:t>
+      </w:r>
+      <w:r>
+        <w:rPr>
+          <w:rFonts w:ascii="Times New Roman" w:eastAsia="Times New Roman" w:hAnsi="Times New Roman" w:cs="Times New Roman"/>
+          <w:b/>
+          <w:color w:val="222222"/>
+          <w:shd w:val="clear" w:color="auto" w:fill="FFFFFF"/>
+        </w:rPr>
         <w:t xml:space="preserve">Phalen, P. </w:t>
       </w:r>
       <w:r>
@@ -7495,7 +9521,25 @@
           <w:color w:val="222222"/>
           <w:shd w:val="clear" w:color="auto" w:fill="FFFFFF"/>
         </w:rPr>
-        <w:t xml:space="preserve">&amp; Warman, D. (November, 2016). </w:t>
+        <w:t>&amp; Warman, D. (</w:t>
+      </w:r>
+      <w:proofErr w:type="gramStart"/>
+      <w:r>
+        <w:rPr>
+          <w:rFonts w:ascii="Times New Roman" w:eastAsia="Times New Roman" w:hAnsi="Times New Roman" w:cs="Times New Roman"/>
+          <w:color w:val="222222"/>
+          <w:shd w:val="clear" w:color="auto" w:fill="FFFFFF"/>
+        </w:rPr>
+        <w:t>November,</w:t>
+      </w:r>
+      <w:proofErr w:type="gramEnd"/>
+      <w:r>
+        <w:rPr>
+          <w:rFonts w:ascii="Times New Roman" w:eastAsia="Times New Roman" w:hAnsi="Times New Roman" w:cs="Times New Roman"/>
+          <w:color w:val="222222"/>
+          <w:shd w:val="clear" w:color="auto" w:fill="FFFFFF"/>
+        </w:rPr>
+        <w:t xml:space="preserve"> 2016). </w:t>
       </w:r>
       <w:r>
         <w:rPr>
@@ -7540,21 +9584,31 @@
           <w:highlight w:val="white"/>
         </w:rPr>
       </w:pPr>
+      <w:proofErr w:type="spellStart"/>
       <w:r>
         <w:rPr>
           <w:rFonts w:ascii="Times New Roman" w:eastAsia="Times New Roman" w:hAnsi="Times New Roman" w:cs="Times New Roman"/>
           <w:color w:val="222222"/>
           <w:shd w:val="clear" w:color="auto" w:fill="FFFFFF"/>
         </w:rPr>
-        <w:t xml:space="preserve">Viswanadhan, K., </w:t>
-      </w:r>
-      <w:r>
-        <w:rPr>
-          <w:rFonts w:ascii="Times New Roman" w:eastAsia="Times New Roman" w:hAnsi="Times New Roman" w:cs="Times New Roman"/>
-          <w:b/>
+        <w:t>Viswanadhan</w:t>
+      </w:r>
+      <w:proofErr w:type="spellEnd"/>
+      <w:r>
+        <w:rPr>
+          <w:rFonts w:ascii="Times New Roman" w:eastAsia="Times New Roman" w:hAnsi="Times New Roman" w:cs="Times New Roman"/>
           <w:color w:val="222222"/>
           <w:shd w:val="clear" w:color="auto" w:fill="FFFFFF"/>
         </w:rPr>
+        <w:t xml:space="preserve">, K., </w:t>
+      </w:r>
+      <w:r>
+        <w:rPr>
+          <w:rFonts w:ascii="Times New Roman" w:eastAsia="Times New Roman" w:hAnsi="Times New Roman" w:cs="Times New Roman"/>
+          <w:b/>
+          <w:color w:val="222222"/>
+          <w:shd w:val="clear" w:color="auto" w:fill="FFFFFF"/>
+        </w:rPr>
         <w:t>Phalen, P. L.</w:t>
       </w:r>
       <w:r>
@@ -7563,7 +9617,25 @@
           <w:color w:val="222222"/>
           <w:shd w:val="clear" w:color="auto" w:fill="FFFFFF"/>
         </w:rPr>
-        <w:t xml:space="preserve">, &amp; Warman, D. M. (November, 2015). </w:t>
+        <w:t>, &amp; Warman, D. M. (</w:t>
+      </w:r>
+      <w:proofErr w:type="gramStart"/>
+      <w:r>
+        <w:rPr>
+          <w:rFonts w:ascii="Times New Roman" w:eastAsia="Times New Roman" w:hAnsi="Times New Roman" w:cs="Times New Roman"/>
+          <w:color w:val="222222"/>
+          <w:shd w:val="clear" w:color="auto" w:fill="FFFFFF"/>
+        </w:rPr>
+        <w:t>November,</w:t>
+      </w:r>
+      <w:proofErr w:type="gramEnd"/>
+      <w:r>
+        <w:rPr>
+          <w:rFonts w:ascii="Times New Roman" w:eastAsia="Times New Roman" w:hAnsi="Times New Roman" w:cs="Times New Roman"/>
+          <w:color w:val="222222"/>
+          <w:shd w:val="clear" w:color="auto" w:fill="FFFFFF"/>
+        </w:rPr>
+        <w:t xml:space="preserve"> 2015). </w:t>
       </w:r>
       <w:r>
         <w:rPr>
@@ -7618,7 +9690,25 @@
           <w:color w:val="222222"/>
           <w:shd w:val="clear" w:color="auto" w:fill="FFFFFF"/>
         </w:rPr>
-        <w:t xml:space="preserve">, &amp; Warman, D. M. (November, 2015). </w:t>
+        <w:t>, &amp; Warman, D. M. (</w:t>
+      </w:r>
+      <w:proofErr w:type="gramStart"/>
+      <w:r>
+        <w:rPr>
+          <w:rFonts w:ascii="Times New Roman" w:eastAsia="Times New Roman" w:hAnsi="Times New Roman" w:cs="Times New Roman"/>
+          <w:color w:val="222222"/>
+          <w:shd w:val="clear" w:color="auto" w:fill="FFFFFF"/>
+        </w:rPr>
+        <w:t>November,</w:t>
+      </w:r>
+      <w:proofErr w:type="gramEnd"/>
+      <w:r>
+        <w:rPr>
+          <w:rFonts w:ascii="Times New Roman" w:eastAsia="Times New Roman" w:hAnsi="Times New Roman" w:cs="Times New Roman"/>
+          <w:color w:val="222222"/>
+          <w:shd w:val="clear" w:color="auto" w:fill="FFFFFF"/>
+        </w:rPr>
+        <w:t xml:space="preserve"> 2015). </w:t>
       </w:r>
       <w:r>
         <w:rPr>
@@ -7676,7 +9766,25 @@
           <w:color w:val="222222"/>
           <w:shd w:val="clear" w:color="auto" w:fill="FFFFFF"/>
         </w:rPr>
-        <w:t xml:space="preserve">, &amp; Warman, D. M. (November, 2015). </w:t>
+        <w:t>, &amp; Warman, D. M. (</w:t>
+      </w:r>
+      <w:proofErr w:type="gramStart"/>
+      <w:r>
+        <w:rPr>
+          <w:rFonts w:ascii="Times New Roman" w:eastAsia="Times New Roman" w:hAnsi="Times New Roman" w:cs="Times New Roman"/>
+          <w:color w:val="222222"/>
+          <w:shd w:val="clear" w:color="auto" w:fill="FFFFFF"/>
+        </w:rPr>
+        <w:t>November,</w:t>
+      </w:r>
+      <w:proofErr w:type="gramEnd"/>
+      <w:r>
+        <w:rPr>
+          <w:rFonts w:ascii="Times New Roman" w:eastAsia="Times New Roman" w:hAnsi="Times New Roman" w:cs="Times New Roman"/>
+          <w:color w:val="222222"/>
+          <w:shd w:val="clear" w:color="auto" w:fill="FFFFFF"/>
+        </w:rPr>
+        <w:t xml:space="preserve"> 2015). </w:t>
       </w:r>
       <w:r>
         <w:rPr>
@@ -7728,7 +9836,25 @@
           <w:color w:val="222222"/>
           <w:shd w:val="clear" w:color="auto" w:fill="FFFFFF"/>
         </w:rPr>
-        <w:t>, &amp; Niculescu, A. B. (August, 2015).</w:t>
+        <w:t>, &amp; Niculescu, A. B. (</w:t>
+      </w:r>
+      <w:proofErr w:type="gramStart"/>
+      <w:r>
+        <w:rPr>
+          <w:rFonts w:ascii="Times New Roman" w:eastAsia="Times New Roman" w:hAnsi="Times New Roman" w:cs="Times New Roman"/>
+          <w:color w:val="222222"/>
+          <w:shd w:val="clear" w:color="auto" w:fill="FFFFFF"/>
+        </w:rPr>
+        <w:t>August,</w:t>
+      </w:r>
+      <w:proofErr w:type="gramEnd"/>
+      <w:r>
+        <w:rPr>
+          <w:rFonts w:ascii="Times New Roman" w:eastAsia="Times New Roman" w:hAnsi="Times New Roman" w:cs="Times New Roman"/>
+          <w:color w:val="222222"/>
+          <w:shd w:val="clear" w:color="auto" w:fill="FFFFFF"/>
+        </w:rPr>
+        <w:t xml:space="preserve"> 2015).</w:t>
       </w:r>
       <w:r>
         <w:rPr>
@@ -7775,21 +9901,31 @@
           <w:color w:val="auto"/>
         </w:rPr>
       </w:pPr>
+      <w:proofErr w:type="spellStart"/>
       <w:r>
         <w:rPr>
           <w:rFonts w:ascii="Times New Roman" w:eastAsia="Times New Roman" w:hAnsi="Times New Roman" w:cs="Times New Roman"/>
           <w:color w:val="222222"/>
           <w:shd w:val="clear" w:color="auto" w:fill="FFFFFF"/>
         </w:rPr>
-        <w:t xml:space="preserve">Viswanadhan, K., </w:t>
-      </w:r>
-      <w:r>
-        <w:rPr>
-          <w:rFonts w:ascii="Times New Roman" w:eastAsia="Times New Roman" w:hAnsi="Times New Roman" w:cs="Times New Roman"/>
-          <w:b/>
+        <w:t>Viswanadhan</w:t>
+      </w:r>
+      <w:proofErr w:type="spellEnd"/>
+      <w:r>
+        <w:rPr>
+          <w:rFonts w:ascii="Times New Roman" w:eastAsia="Times New Roman" w:hAnsi="Times New Roman" w:cs="Times New Roman"/>
           <w:color w:val="222222"/>
           <w:shd w:val="clear" w:color="auto" w:fill="FFFFFF"/>
         </w:rPr>
+        <w:t xml:space="preserve">, K., </w:t>
+      </w:r>
+      <w:r>
+        <w:rPr>
+          <w:rFonts w:ascii="Times New Roman" w:eastAsia="Times New Roman" w:hAnsi="Times New Roman" w:cs="Times New Roman"/>
+          <w:b/>
+          <w:color w:val="222222"/>
+          <w:shd w:val="clear" w:color="auto" w:fill="FFFFFF"/>
+        </w:rPr>
         <w:t>Phalen, P. L.</w:t>
       </w:r>
       <w:r>
@@ -7798,7 +9934,25 @@
           <w:color w:val="222222"/>
           <w:shd w:val="clear" w:color="auto" w:fill="FFFFFF"/>
         </w:rPr>
-        <w:t>, &amp; Warman, D. W. (August, 2015).</w:t>
+        <w:t>, &amp; Warman, D. W. (</w:t>
+      </w:r>
+      <w:proofErr w:type="gramStart"/>
+      <w:r>
+        <w:rPr>
+          <w:rFonts w:ascii="Times New Roman" w:eastAsia="Times New Roman" w:hAnsi="Times New Roman" w:cs="Times New Roman"/>
+          <w:color w:val="222222"/>
+          <w:shd w:val="clear" w:color="auto" w:fill="FFFFFF"/>
+        </w:rPr>
+        <w:t>August,</w:t>
+      </w:r>
+      <w:proofErr w:type="gramEnd"/>
+      <w:r>
+        <w:rPr>
+          <w:rFonts w:ascii="Times New Roman" w:eastAsia="Times New Roman" w:hAnsi="Times New Roman" w:cs="Times New Roman"/>
+          <w:color w:val="222222"/>
+          <w:shd w:val="clear" w:color="auto" w:fill="FFFFFF"/>
+        </w:rPr>
+        <w:t xml:space="preserve"> 2015).</w:t>
       </w:r>
       <w:r>
         <w:rPr>
@@ -7860,7 +10014,25 @@
           <w:color w:val="222222"/>
           <w:shd w:val="clear" w:color="auto" w:fill="FFFFFF"/>
         </w:rPr>
-        <w:t>, Lysaker, P. H., &amp; Warman, D. W. (November, 2014).</w:t>
+        <w:t>, Lysaker, P. H., &amp; Warman, D. W. (</w:t>
+      </w:r>
+      <w:proofErr w:type="gramStart"/>
+      <w:r>
+        <w:rPr>
+          <w:rFonts w:ascii="Times New Roman" w:eastAsia="Times New Roman" w:hAnsi="Times New Roman" w:cs="Times New Roman"/>
+          <w:color w:val="222222"/>
+          <w:shd w:val="clear" w:color="auto" w:fill="FFFFFF"/>
+        </w:rPr>
+        <w:t>November,</w:t>
+      </w:r>
+      <w:proofErr w:type="gramEnd"/>
+      <w:r>
+        <w:rPr>
+          <w:rFonts w:ascii="Times New Roman" w:eastAsia="Times New Roman" w:hAnsi="Times New Roman" w:cs="Times New Roman"/>
+          <w:color w:val="222222"/>
+          <w:shd w:val="clear" w:color="auto" w:fill="FFFFFF"/>
+        </w:rPr>
+        <w:t xml:space="preserve"> 2014).</w:t>
       </w:r>
       <w:r>
         <w:rPr>
@@ -7921,7 +10093,39 @@
           <w:rFonts w:ascii="Times New Roman" w:eastAsia="Times New Roman" w:hAnsi="Times New Roman" w:cs="Times New Roman"/>
           <w:color w:val="222222"/>
         </w:rPr>
-        <w:t>, Viswanadhan, K., Lysaker, P. H., &amp; Warman, D. W. (November, 2014). </w:t>
+        <w:t xml:space="preserve">, </w:t>
+      </w:r>
+      <w:proofErr w:type="spellStart"/>
+      <w:r>
+        <w:rPr>
+          <w:rFonts w:ascii="Times New Roman" w:eastAsia="Times New Roman" w:hAnsi="Times New Roman" w:cs="Times New Roman"/>
+          <w:color w:val="222222"/>
+        </w:rPr>
+        <w:t>Viswanadhan</w:t>
+      </w:r>
+      <w:proofErr w:type="spellEnd"/>
+      <w:r>
+        <w:rPr>
+          <w:rFonts w:ascii="Times New Roman" w:eastAsia="Times New Roman" w:hAnsi="Times New Roman" w:cs="Times New Roman"/>
+          <w:color w:val="222222"/>
+        </w:rPr>
+        <w:t>, K., Lysaker, P. H., &amp; Warman, D. W. (</w:t>
+      </w:r>
+      <w:proofErr w:type="gramStart"/>
+      <w:r>
+        <w:rPr>
+          <w:rFonts w:ascii="Times New Roman" w:eastAsia="Times New Roman" w:hAnsi="Times New Roman" w:cs="Times New Roman"/>
+          <w:color w:val="222222"/>
+        </w:rPr>
+        <w:t>November,</w:t>
+      </w:r>
+      <w:proofErr w:type="gramEnd"/>
+      <w:r>
+        <w:rPr>
+          <w:rFonts w:ascii="Times New Roman" w:eastAsia="Times New Roman" w:hAnsi="Times New Roman" w:cs="Times New Roman"/>
+          <w:color w:val="222222"/>
+        </w:rPr>
+        <w:t xml:space="preserve"> 2014). </w:t>
       </w:r>
       <w:r>
         <w:rPr>
@@ -8299,12 +10503,21 @@
         </w:rPr>
         <w:t xml:space="preserve">, </w:t>
       </w:r>
-      <w:r>
-        <w:rPr>
-          <w:rFonts w:ascii="Times New Roman" w:eastAsia="Times New Roman" w:hAnsi="Times New Roman" w:cs="Times New Roman"/>
-          <w:bCs/>
-        </w:rPr>
-        <w:t>Roudebush VA Medical Center, clinic dir. Paul Lysaker, Indianapolis, Indiana</w:t>
+      <w:proofErr w:type="spellStart"/>
+      <w:r>
+        <w:rPr>
+          <w:rFonts w:ascii="Times New Roman" w:eastAsia="Times New Roman" w:hAnsi="Times New Roman" w:cs="Times New Roman"/>
+          <w:bCs/>
+        </w:rPr>
+        <w:t>Roudebush</w:t>
+      </w:r>
+      <w:proofErr w:type="spellEnd"/>
+      <w:r>
+        <w:rPr>
+          <w:rFonts w:ascii="Times New Roman" w:eastAsia="Times New Roman" w:hAnsi="Times New Roman" w:cs="Times New Roman"/>
+          <w:bCs/>
+        </w:rPr>
+        <w:t xml:space="preserve"> VA Medical Center, clinic dir. Paul Lysaker, Indianapolis, Indiana</w:t>
       </w:r>
     </w:p>
     <w:p>
@@ -8321,6 +10534,7 @@
           <w:rFonts w:ascii="Times New Roman" w:eastAsia="Times New Roman" w:hAnsi="Times New Roman" w:cs="Times New Roman"/>
           <w:bCs/>
         </w:rPr>
+        <w:lastRenderedPageBreak/>
         <w:t>2014-2015</w:t>
       </w:r>
       <w:r>
@@ -8448,7 +10662,6 @@
         <w:rPr>
           <w:rFonts w:ascii="Times New Roman" w:eastAsia="Times New Roman" w:hAnsi="Times New Roman" w:cs="Times New Roman"/>
         </w:rPr>
-        <w:lastRenderedPageBreak/>
         <w:t>2007-</w:t>
       </w:r>
       <w:r>
@@ -8942,11 +11155,33 @@
         </w:rPr>
         <w:t xml:space="preserve">, </w:t>
       </w:r>
-      <w:r>
-        <w:rPr>
-          <w:rFonts w:ascii="Times New Roman" w:eastAsia="Times New Roman" w:hAnsi="Times New Roman" w:cs="Times New Roman"/>
-        </w:rPr>
-        <w:t>Roudebush VA Medical Center, Indiana University School of Medicine, Dr. Alexander Niculescu, Laboratory of Neurophenomics, Indianapolis, Indiana</w:t>
+      <w:proofErr w:type="spellStart"/>
+      <w:r>
+        <w:rPr>
+          <w:rFonts w:ascii="Times New Roman" w:eastAsia="Times New Roman" w:hAnsi="Times New Roman" w:cs="Times New Roman"/>
+        </w:rPr>
+        <w:t>Roudebush</w:t>
+      </w:r>
+      <w:proofErr w:type="spellEnd"/>
+      <w:r>
+        <w:rPr>
+          <w:rFonts w:ascii="Times New Roman" w:eastAsia="Times New Roman" w:hAnsi="Times New Roman" w:cs="Times New Roman"/>
+        </w:rPr>
+        <w:t xml:space="preserve"> VA Medical Center, Indiana University School of Medicine, Dr. Alexander Niculescu, Laboratory of </w:t>
+      </w:r>
+      <w:proofErr w:type="spellStart"/>
+      <w:r>
+        <w:rPr>
+          <w:rFonts w:ascii="Times New Roman" w:eastAsia="Times New Roman" w:hAnsi="Times New Roman" w:cs="Times New Roman"/>
+        </w:rPr>
+        <w:t>Neurophenomics</w:t>
+      </w:r>
+      <w:proofErr w:type="spellEnd"/>
+      <w:r>
+        <w:rPr>
+          <w:rFonts w:ascii="Times New Roman" w:eastAsia="Times New Roman" w:hAnsi="Times New Roman" w:cs="Times New Roman"/>
+        </w:rPr>
+        <w:t>, Indianapolis, Indiana</w:t>
       </w:r>
     </w:p>
     <w:p>
@@ -9042,7 +11277,23 @@
           <w:rFonts w:ascii="Times New Roman" w:eastAsia="Times New Roman" w:hAnsi="Times New Roman" w:cs="Times New Roman"/>
           <w:bCs/>
         </w:rPr>
-        <w:t xml:space="preserve"> Roudebush VA Medical Center</w:t>
+        <w:t xml:space="preserve"> </w:t>
+      </w:r>
+      <w:proofErr w:type="spellStart"/>
+      <w:r>
+        <w:rPr>
+          <w:rFonts w:ascii="Times New Roman" w:eastAsia="Times New Roman" w:hAnsi="Times New Roman" w:cs="Times New Roman"/>
+          <w:bCs/>
+        </w:rPr>
+        <w:t>Roudebush</w:t>
+      </w:r>
+      <w:proofErr w:type="spellEnd"/>
+      <w:r>
+        <w:rPr>
+          <w:rFonts w:ascii="Times New Roman" w:eastAsia="Times New Roman" w:hAnsi="Times New Roman" w:cs="Times New Roman"/>
+          <w:bCs/>
+        </w:rPr>
+        <w:t xml:space="preserve"> VA Medical Center</w:t>
       </w:r>
       <w:r>
         <w:rPr>
@@ -10265,7 +12516,25 @@
                 <w:i/>
                 <w:iCs/>
               </w:rPr>
-              <w:t>Cognitive Behaviour Therapy</w:t>
+              <w:t xml:space="preserve">Cognitive </w:t>
+            </w:r>
+            <w:proofErr w:type="spellStart"/>
+            <w:r>
+              <w:rPr>
+                <w:rFonts w:ascii="Times New Roman" w:eastAsia="Times New Roman" w:hAnsi="Times New Roman" w:cs="Times New Roman"/>
+                <w:i/>
+                <w:iCs/>
+              </w:rPr>
+              <w:t>Behaviour</w:t>
+            </w:r>
+            <w:proofErr w:type="spellEnd"/>
+            <w:r>
+              <w:rPr>
+                <w:rFonts w:ascii="Times New Roman" w:eastAsia="Times New Roman" w:hAnsi="Times New Roman" w:cs="Times New Roman"/>
+                <w:i/>
+                <w:iCs/>
+              </w:rPr>
+              <w:t xml:space="preserve"> Therapy</w:t>
             </w:r>
           </w:p>
         </w:tc>
@@ -10330,14 +12599,34 @@
                 <w:iCs/>
               </w:rPr>
             </w:pPr>
+            <w:proofErr w:type="spellStart"/>
             <w:r>
               <w:rPr>
                 <w:rFonts w:ascii="Times New Roman" w:eastAsia="Times New Roman" w:hAnsi="Times New Roman" w:cs="Times New Roman"/>
                 <w:i/>
                 <w:iCs/>
               </w:rPr>
-              <w:t>Psychiatria Danubina</w:t>
+              <w:t>Psychiatria</w:t>
             </w:r>
+            <w:proofErr w:type="spellEnd"/>
+            <w:r>
+              <w:rPr>
+                <w:rFonts w:ascii="Times New Roman" w:eastAsia="Times New Roman" w:hAnsi="Times New Roman" w:cs="Times New Roman"/>
+                <w:i/>
+                <w:iCs/>
+              </w:rPr>
+              <w:t xml:space="preserve"> </w:t>
+            </w:r>
+            <w:proofErr w:type="spellStart"/>
+            <w:r>
+              <w:rPr>
+                <w:rFonts w:ascii="Times New Roman" w:eastAsia="Times New Roman" w:hAnsi="Times New Roman" w:cs="Times New Roman"/>
+                <w:i/>
+                <w:iCs/>
+              </w:rPr>
+              <w:t>Danubina</w:t>
+            </w:r>
+            <w:proofErr w:type="spellEnd"/>
           </w:p>
           <w:p>
             <w:pPr>
@@ -11098,7 +13387,7 @@
 </file>
 
 <file path=word/endnotes.xml><?xml version="1.0" encoding="utf-8"?>
-<w:endnotes xmlns:wpc="http://schemas.microsoft.com/office/word/2010/wordprocessingCanvas" xmlns:cx="http://schemas.microsoft.com/office/drawing/2014/chartex" xmlns:cx1="http://schemas.microsoft.com/office/drawing/2015/9/8/chartex" xmlns:cx2="http://schemas.microsoft.com/office/drawing/2015/10/21/chartex" xmlns:cx3="http://schemas.microsoft.com/office/drawing/2016/5/9/chartex" xmlns:cx4="http://schemas.microsoft.com/office/drawing/2016/5/10/chartex" xmlns:cx5="http://schemas.microsoft.com/office/drawing/2016/5/11/chartex" xmlns:cx6="http://schemas.microsoft.com/office/drawing/2016/5/12/chartex" xmlns:cx7="http://schemas.microsoft.com/office/drawing/2016/5/13/chartex" xmlns:cx8="http://schemas.microsoft.com/office/drawing/2016/5/14/chartex" xmlns:mc="http://schemas.openxmlformats.org/markup-compatibility/2006" xmlns:aink="http://schemas.microsoft.com/office/drawing/2016/ink" xmlns:am3d="http://schemas.microsoft.com/office/drawing/2017/model3d" xmlns:o="urn:schemas-microsoft-com:office:office" xmlns:r="http://schemas.openxmlformats.org/officeDocument/2006/relationships" xmlns:m="http://schemas.openxmlformats.org/officeDocument/2006/math" xmlns:v="urn:schemas-microsoft-com:vml" xmlns:wp14="http://schemas.microsoft.com/office/word/2010/wordprocessingDrawing" xmlns:wp="http://schemas.openxmlformats.org/drawingml/2006/wordprocessingDrawing" xmlns:w10="urn:schemas-microsoft-com:office:word" xmlns:w="http://schemas.openxmlformats.org/wordprocessingml/2006/main" xmlns:w14="http://schemas.microsoft.com/office/word/2010/wordml" xmlns:w15="http://schemas.microsoft.com/office/word/2012/wordml" xmlns:w16cex="http://schemas.microsoft.com/office/word/2018/wordml/cex" xmlns:w16cid="http://schemas.microsoft.com/office/word/2016/wordml/cid" xmlns:w16="http://schemas.microsoft.com/office/word/2018/wordml" xmlns:w16sdtdh="http://schemas.microsoft.com/office/word/2020/wordml/sdtdatahash" xmlns:w16se="http://schemas.microsoft.com/office/word/2015/wordml/symex" xmlns:wpg="http://schemas.microsoft.com/office/word/2010/wordprocessingGroup" xmlns:wpi="http://schemas.microsoft.com/office/word/2010/wordprocessingInk" xmlns:wne="http://schemas.microsoft.com/office/word/2006/wordml" xmlns:wps="http://schemas.microsoft.com/office/word/2010/wordprocessingShape" mc:Ignorable="w14 w15 w16se w16cid w16 w16cex w16sdtdh wp14">
+<w:endnotes xmlns:wpc="http://schemas.microsoft.com/office/word/2010/wordprocessingCanvas" xmlns:cx="http://schemas.microsoft.com/office/drawing/2014/chartex" xmlns:cx1="http://schemas.microsoft.com/office/drawing/2015/9/8/chartex" xmlns:cx2="http://schemas.microsoft.com/office/drawing/2015/10/21/chartex" xmlns:cx3="http://schemas.microsoft.com/office/drawing/2016/5/9/chartex" xmlns:cx4="http://schemas.microsoft.com/office/drawing/2016/5/10/chartex" xmlns:cx5="http://schemas.microsoft.com/office/drawing/2016/5/11/chartex" xmlns:cx6="http://schemas.microsoft.com/office/drawing/2016/5/12/chartex" xmlns:cx7="http://schemas.microsoft.com/office/drawing/2016/5/13/chartex" xmlns:cx8="http://schemas.microsoft.com/office/drawing/2016/5/14/chartex" xmlns:mc="http://schemas.openxmlformats.org/markup-compatibility/2006" xmlns:aink="http://schemas.microsoft.com/office/drawing/2016/ink" xmlns:am3d="http://schemas.microsoft.com/office/drawing/2017/model3d" xmlns:o="urn:schemas-microsoft-com:office:office" xmlns:oel="http://schemas.microsoft.com/office/2019/extlst" xmlns:r="http://schemas.openxmlformats.org/officeDocument/2006/relationships" xmlns:m="http://schemas.openxmlformats.org/officeDocument/2006/math" xmlns:v="urn:schemas-microsoft-com:vml" xmlns:wp14="http://schemas.microsoft.com/office/word/2010/wordprocessingDrawing" xmlns:wp="http://schemas.openxmlformats.org/drawingml/2006/wordprocessingDrawing" xmlns:w10="urn:schemas-microsoft-com:office:word" xmlns:w="http://schemas.openxmlformats.org/wordprocessingml/2006/main" xmlns:w14="http://schemas.microsoft.com/office/word/2010/wordml" xmlns:w15="http://schemas.microsoft.com/office/word/2012/wordml" xmlns:w16cex="http://schemas.microsoft.com/office/word/2018/wordml/cex" xmlns:w16cid="http://schemas.microsoft.com/office/word/2016/wordml/cid" xmlns:w16="http://schemas.microsoft.com/office/word/2018/wordml" xmlns:w16sdtdh="http://schemas.microsoft.com/office/word/2020/wordml/sdtdatahash" xmlns:w16se="http://schemas.microsoft.com/office/word/2015/wordml/symex" xmlns:wpg="http://schemas.microsoft.com/office/word/2010/wordprocessingGroup" xmlns:wpi="http://schemas.microsoft.com/office/word/2010/wordprocessingInk" xmlns:wne="http://schemas.microsoft.com/office/word/2006/wordml" xmlns:wps="http://schemas.microsoft.com/office/word/2010/wordprocessingShape" mc:Ignorable="w14 w15 w16se w16cid w16 w16cex w16sdtdh wp14">
   <w:endnote w:type="separator" w:id="-1">
     <w:p>
       <w:pPr>
@@ -11123,7 +13412,7 @@
 </file>
 
 <file path=word/footer1.xml><?xml version="1.0" encoding="utf-8"?>
-<w:ftr xmlns:wpc="http://schemas.microsoft.com/office/word/2010/wordprocessingCanvas" xmlns:cx="http://schemas.microsoft.com/office/drawing/2014/chartex" xmlns:cx1="http://schemas.microsoft.com/office/drawing/2015/9/8/chartex" xmlns:cx2="http://schemas.microsoft.com/office/drawing/2015/10/21/chartex" xmlns:cx3="http://schemas.microsoft.com/office/drawing/2016/5/9/chartex" xmlns:cx4="http://schemas.microsoft.com/office/drawing/2016/5/10/chartex" xmlns:cx5="http://schemas.microsoft.com/office/drawing/2016/5/11/chartex" xmlns:cx6="http://schemas.microsoft.com/office/drawing/2016/5/12/chartex" xmlns:cx7="http://schemas.microsoft.com/office/drawing/2016/5/13/chartex" xmlns:cx8="http://schemas.microsoft.com/office/drawing/2016/5/14/chartex" xmlns:mc="http://schemas.openxmlformats.org/markup-compatibility/2006" xmlns:aink="http://schemas.microsoft.com/office/drawing/2016/ink" xmlns:am3d="http://schemas.microsoft.com/office/drawing/2017/model3d" xmlns:o="urn:schemas-microsoft-com:office:office" xmlns:r="http://schemas.openxmlformats.org/officeDocument/2006/relationships" xmlns:m="http://schemas.openxmlformats.org/officeDocument/2006/math" xmlns:v="urn:schemas-microsoft-com:vml" xmlns:wp14="http://schemas.microsoft.com/office/word/2010/wordprocessingDrawing" xmlns:wp="http://schemas.openxmlformats.org/drawingml/2006/wordprocessingDrawing" xmlns:w10="urn:schemas-microsoft-com:office:word" xmlns:w="http://schemas.openxmlformats.org/wordprocessingml/2006/main" xmlns:w14="http://schemas.microsoft.com/office/word/2010/wordml" xmlns:w15="http://schemas.microsoft.com/office/word/2012/wordml" xmlns:w16cex="http://schemas.microsoft.com/office/word/2018/wordml/cex" xmlns:w16cid="http://schemas.microsoft.com/office/word/2016/wordml/cid" xmlns:w16="http://schemas.microsoft.com/office/word/2018/wordml" xmlns:w16sdtdh="http://schemas.microsoft.com/office/word/2020/wordml/sdtdatahash" xmlns:w16se="http://schemas.microsoft.com/office/word/2015/wordml/symex" xmlns:wpg="http://schemas.microsoft.com/office/word/2010/wordprocessingGroup" xmlns:wpi="http://schemas.microsoft.com/office/word/2010/wordprocessingInk" xmlns:wne="http://schemas.microsoft.com/office/word/2006/wordml" xmlns:wps="http://schemas.microsoft.com/office/word/2010/wordprocessingShape" mc:Ignorable="w14 w15 w16se w16cid w16 w16cex w16sdtdh wp14">
+<w:ftr xmlns:wpc="http://schemas.microsoft.com/office/word/2010/wordprocessingCanvas" xmlns:cx="http://schemas.microsoft.com/office/drawing/2014/chartex" xmlns:cx1="http://schemas.microsoft.com/office/drawing/2015/9/8/chartex" xmlns:cx2="http://schemas.microsoft.com/office/drawing/2015/10/21/chartex" xmlns:cx3="http://schemas.microsoft.com/office/drawing/2016/5/9/chartex" xmlns:cx4="http://schemas.microsoft.com/office/drawing/2016/5/10/chartex" xmlns:cx5="http://schemas.microsoft.com/office/drawing/2016/5/11/chartex" xmlns:cx6="http://schemas.microsoft.com/office/drawing/2016/5/12/chartex" xmlns:cx7="http://schemas.microsoft.com/office/drawing/2016/5/13/chartex" xmlns:cx8="http://schemas.microsoft.com/office/drawing/2016/5/14/chartex" xmlns:mc="http://schemas.openxmlformats.org/markup-compatibility/2006" xmlns:aink="http://schemas.microsoft.com/office/drawing/2016/ink" xmlns:am3d="http://schemas.microsoft.com/office/drawing/2017/model3d" xmlns:o="urn:schemas-microsoft-com:office:office" xmlns:oel="http://schemas.microsoft.com/office/2019/extlst" xmlns:r="http://schemas.openxmlformats.org/officeDocument/2006/relationships" xmlns:m="http://schemas.openxmlformats.org/officeDocument/2006/math" xmlns:v="urn:schemas-microsoft-com:vml" xmlns:wp14="http://schemas.microsoft.com/office/word/2010/wordprocessingDrawing" xmlns:wp="http://schemas.openxmlformats.org/drawingml/2006/wordprocessingDrawing" xmlns:w10="urn:schemas-microsoft-com:office:word" xmlns:w="http://schemas.openxmlformats.org/wordprocessingml/2006/main" xmlns:w14="http://schemas.microsoft.com/office/word/2010/wordml" xmlns:w15="http://schemas.microsoft.com/office/word/2012/wordml" xmlns:w16cex="http://schemas.microsoft.com/office/word/2018/wordml/cex" xmlns:w16cid="http://schemas.microsoft.com/office/word/2016/wordml/cid" xmlns:w16="http://schemas.microsoft.com/office/word/2018/wordml" xmlns:w16sdtdh="http://schemas.microsoft.com/office/word/2020/wordml/sdtdatahash" xmlns:w16se="http://schemas.microsoft.com/office/word/2015/wordml/symex" xmlns:wpg="http://schemas.microsoft.com/office/word/2010/wordprocessingGroup" xmlns:wpi="http://schemas.microsoft.com/office/word/2010/wordprocessingInk" xmlns:wne="http://schemas.microsoft.com/office/word/2006/wordml" xmlns:wps="http://schemas.microsoft.com/office/word/2010/wordprocessingShape" mc:Ignorable="w14 w15 w16se w16cid w16 w16cex w16sdtdh wp14">
   <w:p>
     <w:pPr>
       <w:pStyle w:val="Header"/>
@@ -11368,7 +13657,7 @@
 </file>
 
 <file path=word/footnotes.xml><?xml version="1.0" encoding="utf-8"?>
-<w:footnotes xmlns:wpc="http://schemas.microsoft.com/office/word/2010/wordprocessingCanvas" xmlns:cx="http://schemas.microsoft.com/office/drawing/2014/chartex" xmlns:cx1="http://schemas.microsoft.com/office/drawing/2015/9/8/chartex" xmlns:cx2="http://schemas.microsoft.com/office/drawing/2015/10/21/chartex" xmlns:cx3="http://schemas.microsoft.com/office/drawing/2016/5/9/chartex" xmlns:cx4="http://schemas.microsoft.com/office/drawing/2016/5/10/chartex" xmlns:cx5="http://schemas.microsoft.com/office/drawing/2016/5/11/chartex" xmlns:cx6="http://schemas.microsoft.com/office/drawing/2016/5/12/chartex" xmlns:cx7="http://schemas.microsoft.com/office/drawing/2016/5/13/chartex" xmlns:cx8="http://schemas.microsoft.com/office/drawing/2016/5/14/chartex" xmlns:mc="http://schemas.openxmlformats.org/markup-compatibility/2006" xmlns:aink="http://schemas.microsoft.com/office/drawing/2016/ink" xmlns:am3d="http://schemas.microsoft.com/office/drawing/2017/model3d" xmlns:o="urn:schemas-microsoft-com:office:office" xmlns:r="http://schemas.openxmlformats.org/officeDocument/2006/relationships" xmlns:m="http://schemas.openxmlformats.org/officeDocument/2006/math" xmlns:v="urn:schemas-microsoft-com:vml" xmlns:wp14="http://schemas.microsoft.com/office/word/2010/wordprocessingDrawing" xmlns:wp="http://schemas.openxmlformats.org/drawingml/2006/wordprocessingDrawing" xmlns:w10="urn:schemas-microsoft-com:office:word" xmlns:w="http://schemas.openxmlformats.org/wordprocessingml/2006/main" xmlns:w14="http://schemas.microsoft.com/office/word/2010/wordml" xmlns:w15="http://schemas.microsoft.com/office/word/2012/wordml" xmlns:w16cex="http://schemas.microsoft.com/office/word/2018/wordml/cex" xmlns:w16cid="http://schemas.microsoft.com/office/word/2016/wordml/cid" xmlns:w16="http://schemas.microsoft.com/office/word/2018/wordml" xmlns:w16sdtdh="http://schemas.microsoft.com/office/word/2020/wordml/sdtdatahash" xmlns:w16se="http://schemas.microsoft.com/office/word/2015/wordml/symex" xmlns:wpg="http://schemas.microsoft.com/office/word/2010/wordprocessingGroup" xmlns:wpi="http://schemas.microsoft.com/office/word/2010/wordprocessingInk" xmlns:wne="http://schemas.microsoft.com/office/word/2006/wordml" xmlns:wps="http://schemas.microsoft.com/office/word/2010/wordprocessingShape" mc:Ignorable="w14 w15 w16se w16cid w16 w16cex w16sdtdh wp14">
+<w:footnotes xmlns:wpc="http://schemas.microsoft.com/office/word/2010/wordprocessingCanvas" xmlns:cx="http://schemas.microsoft.com/office/drawing/2014/chartex" xmlns:cx1="http://schemas.microsoft.com/office/drawing/2015/9/8/chartex" xmlns:cx2="http://schemas.microsoft.com/office/drawing/2015/10/21/chartex" xmlns:cx3="http://schemas.microsoft.com/office/drawing/2016/5/9/chartex" xmlns:cx4="http://schemas.microsoft.com/office/drawing/2016/5/10/chartex" xmlns:cx5="http://schemas.microsoft.com/office/drawing/2016/5/11/chartex" xmlns:cx6="http://schemas.microsoft.com/office/drawing/2016/5/12/chartex" xmlns:cx7="http://schemas.microsoft.com/office/drawing/2016/5/13/chartex" xmlns:cx8="http://schemas.microsoft.com/office/drawing/2016/5/14/chartex" xmlns:mc="http://schemas.openxmlformats.org/markup-compatibility/2006" xmlns:aink="http://schemas.microsoft.com/office/drawing/2016/ink" xmlns:am3d="http://schemas.microsoft.com/office/drawing/2017/model3d" xmlns:o="urn:schemas-microsoft-com:office:office" xmlns:oel="http://schemas.microsoft.com/office/2019/extlst" xmlns:r="http://schemas.openxmlformats.org/officeDocument/2006/relationships" xmlns:m="http://schemas.openxmlformats.org/officeDocument/2006/math" xmlns:v="urn:schemas-microsoft-com:vml" xmlns:wp14="http://schemas.microsoft.com/office/word/2010/wordprocessingDrawing" xmlns:wp="http://schemas.openxmlformats.org/drawingml/2006/wordprocessingDrawing" xmlns:w10="urn:schemas-microsoft-com:office:word" xmlns:w="http://schemas.openxmlformats.org/wordprocessingml/2006/main" xmlns:w14="http://schemas.microsoft.com/office/word/2010/wordml" xmlns:w15="http://schemas.microsoft.com/office/word/2012/wordml" xmlns:w16cex="http://schemas.microsoft.com/office/word/2018/wordml/cex" xmlns:w16cid="http://schemas.microsoft.com/office/word/2016/wordml/cid" xmlns:w16="http://schemas.microsoft.com/office/word/2018/wordml" xmlns:w16sdtdh="http://schemas.microsoft.com/office/word/2020/wordml/sdtdatahash" xmlns:w16se="http://schemas.microsoft.com/office/word/2015/wordml/symex" xmlns:wpg="http://schemas.microsoft.com/office/word/2010/wordprocessingGroup" xmlns:wpi="http://schemas.microsoft.com/office/word/2010/wordprocessingInk" xmlns:wne="http://schemas.microsoft.com/office/word/2006/wordml" xmlns:wps="http://schemas.microsoft.com/office/word/2010/wordprocessingShape" mc:Ignorable="w14 w15 w16se w16cid w16 w16cex w16sdtdh wp14">
   <w:footnote w:type="separator" w:id="-1">
     <w:p>
       <w:pPr>
@@ -11393,7 +13682,7 @@
 </file>
 
 <file path=word/header1.xml><?xml version="1.0" encoding="utf-8"?>
-<w:hdr xmlns:wpc="http://schemas.microsoft.com/office/word/2010/wordprocessingCanvas" xmlns:cx="http://schemas.microsoft.com/office/drawing/2014/chartex" xmlns:cx1="http://schemas.microsoft.com/office/drawing/2015/9/8/chartex" xmlns:cx2="http://schemas.microsoft.com/office/drawing/2015/10/21/chartex" xmlns:cx3="http://schemas.microsoft.com/office/drawing/2016/5/9/chartex" xmlns:cx4="http://schemas.microsoft.com/office/drawing/2016/5/10/chartex" xmlns:cx5="http://schemas.microsoft.com/office/drawing/2016/5/11/chartex" xmlns:cx6="http://schemas.microsoft.com/office/drawing/2016/5/12/chartex" xmlns:cx7="http://schemas.microsoft.com/office/drawing/2016/5/13/chartex" xmlns:cx8="http://schemas.microsoft.com/office/drawing/2016/5/14/chartex" xmlns:mc="http://schemas.openxmlformats.org/markup-compatibility/2006" xmlns:aink="http://schemas.microsoft.com/office/drawing/2016/ink" xmlns:am3d="http://schemas.microsoft.com/office/drawing/2017/model3d" xmlns:o="urn:schemas-microsoft-com:office:office" xmlns:r="http://schemas.openxmlformats.org/officeDocument/2006/relationships" xmlns:m="http://schemas.openxmlformats.org/officeDocument/2006/math" xmlns:v="urn:schemas-microsoft-com:vml" xmlns:wp14="http://schemas.microsoft.com/office/word/2010/wordprocessingDrawing" xmlns:wp="http://schemas.openxmlformats.org/drawingml/2006/wordprocessingDrawing" xmlns:w10="urn:schemas-microsoft-com:office:word" xmlns:w="http://schemas.openxmlformats.org/wordprocessingml/2006/main" xmlns:w14="http://schemas.microsoft.com/office/word/2010/wordml" xmlns:w15="http://schemas.microsoft.com/office/word/2012/wordml" xmlns:w16cex="http://schemas.microsoft.com/office/word/2018/wordml/cex" xmlns:w16cid="http://schemas.microsoft.com/office/word/2016/wordml/cid" xmlns:w16="http://schemas.microsoft.com/office/word/2018/wordml" xmlns:w16sdtdh="http://schemas.microsoft.com/office/word/2020/wordml/sdtdatahash" xmlns:w16se="http://schemas.microsoft.com/office/word/2015/wordml/symex" xmlns:wpg="http://schemas.microsoft.com/office/word/2010/wordprocessingGroup" xmlns:wpi="http://schemas.microsoft.com/office/word/2010/wordprocessingInk" xmlns:wne="http://schemas.microsoft.com/office/word/2006/wordml" xmlns:wps="http://schemas.microsoft.com/office/word/2010/wordprocessingShape" mc:Ignorable="w14 w15 w16se w16cid w16 w16cex w16sdtdh wp14">
+<w:hdr xmlns:wpc="http://schemas.microsoft.com/office/word/2010/wordprocessingCanvas" xmlns:cx="http://schemas.microsoft.com/office/drawing/2014/chartex" xmlns:cx1="http://schemas.microsoft.com/office/drawing/2015/9/8/chartex" xmlns:cx2="http://schemas.microsoft.com/office/drawing/2015/10/21/chartex" xmlns:cx3="http://schemas.microsoft.com/office/drawing/2016/5/9/chartex" xmlns:cx4="http://schemas.microsoft.com/office/drawing/2016/5/10/chartex" xmlns:cx5="http://schemas.microsoft.com/office/drawing/2016/5/11/chartex" xmlns:cx6="http://schemas.microsoft.com/office/drawing/2016/5/12/chartex" xmlns:cx7="http://schemas.microsoft.com/office/drawing/2016/5/13/chartex" xmlns:cx8="http://schemas.microsoft.com/office/drawing/2016/5/14/chartex" xmlns:mc="http://schemas.openxmlformats.org/markup-compatibility/2006" xmlns:aink="http://schemas.microsoft.com/office/drawing/2016/ink" xmlns:am3d="http://schemas.microsoft.com/office/drawing/2017/model3d" xmlns:o="urn:schemas-microsoft-com:office:office" xmlns:oel="http://schemas.microsoft.com/office/2019/extlst" xmlns:r="http://schemas.openxmlformats.org/officeDocument/2006/relationships" xmlns:m="http://schemas.openxmlformats.org/officeDocument/2006/math" xmlns:v="urn:schemas-microsoft-com:vml" xmlns:wp14="http://schemas.microsoft.com/office/word/2010/wordprocessingDrawing" xmlns:wp="http://schemas.openxmlformats.org/drawingml/2006/wordprocessingDrawing" xmlns:w10="urn:schemas-microsoft-com:office:word" xmlns:w="http://schemas.openxmlformats.org/wordprocessingml/2006/main" xmlns:w14="http://schemas.microsoft.com/office/word/2010/wordml" xmlns:w15="http://schemas.microsoft.com/office/word/2012/wordml" xmlns:w16cex="http://schemas.microsoft.com/office/word/2018/wordml/cex" xmlns:w16cid="http://schemas.microsoft.com/office/word/2016/wordml/cid" xmlns:w16="http://schemas.microsoft.com/office/word/2018/wordml" xmlns:w16sdtdh="http://schemas.microsoft.com/office/word/2020/wordml/sdtdatahash" xmlns:w16se="http://schemas.microsoft.com/office/word/2015/wordml/symex" xmlns:wpg="http://schemas.microsoft.com/office/word/2010/wordprocessingGroup" xmlns:wpi="http://schemas.microsoft.com/office/word/2010/wordprocessingInk" xmlns:wne="http://schemas.microsoft.com/office/word/2006/wordml" xmlns:wps="http://schemas.microsoft.com/office/word/2010/wordprocessingShape" mc:Ignorable="w14 w15 w16se w16cid w16 w16cex w16sdtdh wp14">
   <w:p>
     <w:pPr>
       <w:pStyle w:val="Header"/>
@@ -11403,7 +13692,10 @@
       <w:t>Updated</w:t>
     </w:r>
     <w:r>
-      <w:t xml:space="preserve"> October</w:t>
+      <w:t xml:space="preserve"> </w:t>
+    </w:r>
+    <w:r>
+      <w:t>March</w:t>
     </w:r>
     <w:r>
       <w:t xml:space="preserve"> 20</w:t>
@@ -11412,14 +13704,14 @@
       <w:t>2</w:t>
     </w:r>
     <w:r>
-      <w:t>1</w:t>
+      <w:t>2</w:t>
     </w:r>
   </w:p>
 </w:hdr>
 </file>
 
 <file path=word/numbering.xml><?xml version="1.0" encoding="utf-8"?>
-<w:numbering xmlns:wpc="http://schemas.microsoft.com/office/word/2010/wordprocessingCanvas" xmlns:cx="http://schemas.microsoft.com/office/drawing/2014/chartex" xmlns:cx1="http://schemas.microsoft.com/office/drawing/2015/9/8/chartex" xmlns:cx2="http://schemas.microsoft.com/office/drawing/2015/10/21/chartex" xmlns:cx3="http://schemas.microsoft.com/office/drawing/2016/5/9/chartex" xmlns:cx4="http://schemas.microsoft.com/office/drawing/2016/5/10/chartex" xmlns:cx5="http://schemas.microsoft.com/office/drawing/2016/5/11/chartex" xmlns:cx6="http://schemas.microsoft.com/office/drawing/2016/5/12/chartex" xmlns:cx7="http://schemas.microsoft.com/office/drawing/2016/5/13/chartex" xmlns:cx8="http://schemas.microsoft.com/office/drawing/2016/5/14/chartex" xmlns:mc="http://schemas.openxmlformats.org/markup-compatibility/2006" xmlns:aink="http://schemas.microsoft.com/office/drawing/2016/ink" xmlns:am3d="http://schemas.microsoft.com/office/drawing/2017/model3d" xmlns:o="urn:schemas-microsoft-com:office:office" xmlns:r="http://schemas.openxmlformats.org/officeDocument/2006/relationships" xmlns:m="http://schemas.openxmlformats.org/officeDocument/2006/math" xmlns:v="urn:schemas-microsoft-com:vml" xmlns:wp14="http://schemas.microsoft.com/office/word/2010/wordprocessingDrawing" xmlns:wp="http://schemas.openxmlformats.org/drawingml/2006/wordprocessingDrawing" xmlns:w10="urn:schemas-microsoft-com:office:word" xmlns:w="http://schemas.openxmlformats.org/wordprocessingml/2006/main" xmlns:w14="http://schemas.microsoft.com/office/word/2010/wordml" xmlns:w15="http://schemas.microsoft.com/office/word/2012/wordml" xmlns:w16cex="http://schemas.microsoft.com/office/word/2018/wordml/cex" xmlns:w16cid="http://schemas.microsoft.com/office/word/2016/wordml/cid" xmlns:w16="http://schemas.microsoft.com/office/word/2018/wordml" xmlns:w16sdtdh="http://schemas.microsoft.com/office/word/2020/wordml/sdtdatahash" xmlns:w16se="http://schemas.microsoft.com/office/word/2015/wordml/symex" xmlns:wpg="http://schemas.microsoft.com/office/word/2010/wordprocessingGroup" xmlns:wpi="http://schemas.microsoft.com/office/word/2010/wordprocessingInk" xmlns:wne="http://schemas.microsoft.com/office/word/2006/wordml" xmlns:wps="http://schemas.microsoft.com/office/word/2010/wordprocessingShape" mc:Ignorable="w14 w15 w16se w16cid w16 w16cex w16sdtdh wp14">
+<w:numbering xmlns:wpc="http://schemas.microsoft.com/office/word/2010/wordprocessingCanvas" xmlns:cx="http://schemas.microsoft.com/office/drawing/2014/chartex" xmlns:cx1="http://schemas.microsoft.com/office/drawing/2015/9/8/chartex" xmlns:cx2="http://schemas.microsoft.com/office/drawing/2015/10/21/chartex" xmlns:cx3="http://schemas.microsoft.com/office/drawing/2016/5/9/chartex" xmlns:cx4="http://schemas.microsoft.com/office/drawing/2016/5/10/chartex" xmlns:cx5="http://schemas.microsoft.com/office/drawing/2016/5/11/chartex" xmlns:cx6="http://schemas.microsoft.com/office/drawing/2016/5/12/chartex" xmlns:cx7="http://schemas.microsoft.com/office/drawing/2016/5/13/chartex" xmlns:cx8="http://schemas.microsoft.com/office/drawing/2016/5/14/chartex" xmlns:mc="http://schemas.openxmlformats.org/markup-compatibility/2006" xmlns:aink="http://schemas.microsoft.com/office/drawing/2016/ink" xmlns:am3d="http://schemas.microsoft.com/office/drawing/2017/model3d" xmlns:o="urn:schemas-microsoft-com:office:office" xmlns:oel="http://schemas.microsoft.com/office/2019/extlst" xmlns:r="http://schemas.openxmlformats.org/officeDocument/2006/relationships" xmlns:m="http://schemas.openxmlformats.org/officeDocument/2006/math" xmlns:v="urn:schemas-microsoft-com:vml" xmlns:wp14="http://schemas.microsoft.com/office/word/2010/wordprocessingDrawing" xmlns:wp="http://schemas.openxmlformats.org/drawingml/2006/wordprocessingDrawing" xmlns:w10="urn:schemas-microsoft-com:office:word" xmlns:w="http://schemas.openxmlformats.org/wordprocessingml/2006/main" xmlns:w14="http://schemas.microsoft.com/office/word/2010/wordml" xmlns:w15="http://schemas.microsoft.com/office/word/2012/wordml" xmlns:w16cex="http://schemas.microsoft.com/office/word/2018/wordml/cex" xmlns:w16cid="http://schemas.microsoft.com/office/word/2016/wordml/cid" xmlns:w16="http://schemas.microsoft.com/office/word/2018/wordml" xmlns:w16sdtdh="http://schemas.microsoft.com/office/word/2020/wordml/sdtdatahash" xmlns:w16se="http://schemas.microsoft.com/office/word/2015/wordml/symex" xmlns:wpg="http://schemas.microsoft.com/office/word/2010/wordprocessingGroup" xmlns:wpi="http://schemas.microsoft.com/office/word/2010/wordprocessingInk" xmlns:wne="http://schemas.microsoft.com/office/word/2006/wordml" xmlns:wps="http://schemas.microsoft.com/office/word/2010/wordprocessingShape" mc:Ignorable="w14 w15 w16se w16cid w16 w16cex w16sdtdh wp14">
   <w:abstractNum w:abstractNumId="0" w15:restartNumberingAfterBreak="0">
     <w:nsid w:val="2D2C2727"/>
     <w:multiLevelType w:val="multilevel"/>
@@ -11628,10 +13920,10 @@
       </w:pPr>
     </w:lvl>
   </w:abstractNum>
-  <w:num w:numId="1">
+  <w:num w:numId="1" w16cid:durableId="1377044881">
     <w:abstractNumId w:val="0"/>
   </w:num>
-  <w:num w:numId="2">
+  <w:num w:numId="2" w16cid:durableId="1051004540">
     <w:abstractNumId w:val="1"/>
   </w:num>
 </w:numbering>

</xml_diff>

<commit_message>
further tweak to CV formatting
</commit_message>
<xml_diff>
--- a/cv/phalen-website-cv.docx
+++ b/cv/phalen-website-cv.docx
@@ -1475,30 +1475,14 @@
           <w:bCs/>
           <w:color w:val="auto"/>
         </w:rPr>
-        <w:t xml:space="preserve">Phalen, </w:t>
-      </w:r>
-      <w:r>
-        <w:rPr>
-          <w:rFonts w:ascii="Times New Roman" w:eastAsia="Times New Roman" w:hAnsi="Times New Roman" w:cs="Times New Roman"/>
-          <w:b/>
-          <w:bCs/>
-          <w:color w:val="auto"/>
-        </w:rPr>
-        <w:t>P.</w:t>
-      </w:r>
-      <w:r>
-        <w:rPr>
-          <w:rFonts w:ascii="Times New Roman" w:eastAsia="Times New Roman" w:hAnsi="Times New Roman" w:cs="Times New Roman"/>
-          <w:color w:val="auto"/>
-        </w:rPr>
-        <w:t xml:space="preserve">, </w:t>
-      </w:r>
-      <w:r>
-        <w:rPr>
-          <w:rFonts w:ascii="Times New Roman" w:eastAsia="Times New Roman" w:hAnsi="Times New Roman" w:cs="Times New Roman"/>
-          <w:color w:val="auto"/>
-        </w:rPr>
-        <w:t xml:space="preserve">Grossmann, </w:t>
+        <w:t>Phalen, P.</w:t>
+      </w:r>
+      <w:r>
+        <w:rPr>
+          <w:rFonts w:ascii="Times New Roman" w:eastAsia="Times New Roman" w:hAnsi="Times New Roman" w:cs="Times New Roman"/>
+          <w:color w:val="auto"/>
+        </w:rPr>
+        <w:t xml:space="preserve">, Grossmann, </w:t>
       </w:r>
       <w:r>
         <w:rPr>
@@ -2264,15 +2248,12 @@
         </w:rPr>
         <w:t xml:space="preserve"> </w:t>
       </w:r>
-      <w:hyperlink r:id="rId16" w:history="1">
-        <w:r>
-          <w:rPr>
-            <w:rStyle w:val="Hyperlink"/>
-            <w:rFonts w:ascii="Times New Roman" w:eastAsia="Times New Roman" w:hAnsi="Times New Roman" w:cs="Times New Roman"/>
-          </w:rPr>
-          <w:t>https://doi.org/10.1176/appi.ps.202000468</w:t>
-        </w:r>
-      </w:hyperlink>
+      <w:r>
+        <w:rPr>
+          <w:rFonts w:ascii="Times New Roman" w:eastAsia="Times New Roman" w:hAnsi="Times New Roman" w:cs="Times New Roman"/>
+        </w:rPr>
+        <w:t>https://doi.org/10.1176/appi.ps.202000468</w:t>
+      </w:r>
       <w:r>
         <w:rPr>
           <w:rFonts w:ascii="Times New Roman" w:eastAsia="Times New Roman" w:hAnsi="Times New Roman" w:cs="Times New Roman"/>
@@ -2460,15 +2441,12 @@
         </w:rPr>
         <w:t xml:space="preserve"> </w:t>
       </w:r>
-      <w:hyperlink r:id="rId17" w:history="1">
-        <w:r>
-          <w:rPr>
-            <w:rStyle w:val="Hyperlink"/>
-            <w:rFonts w:ascii="Times New Roman" w:hAnsi="Times New Roman" w:cs="Times New Roman"/>
-          </w:rPr>
-          <w:t>https://doi.org/10.1016/j.jaac.2020.08.442</w:t>
-        </w:r>
-      </w:hyperlink>
+      <w:r>
+        <w:rPr>
+          <w:rFonts w:ascii="Times New Roman" w:hAnsi="Times New Roman" w:cs="Times New Roman"/>
+        </w:rPr>
+        <w:t>https://doi.org/10.1016/j.jaac.2020.08.442</w:t>
+      </w:r>
     </w:p>
     <w:p>
       <w:pPr>
@@ -3066,7 +3044,7 @@
         </w:rPr>
         <w:t xml:space="preserve">blicly at </w:t>
       </w:r>
-      <w:hyperlink r:id="rId18" w:history="1">
+      <w:hyperlink r:id="rId16" w:history="1">
         <w:r>
           <w:rPr>
             <w:rStyle w:val="Hyperlink"/>
@@ -3818,7 +3796,7 @@
         </w:rPr>
         <w:t xml:space="preserve">. </w:t>
       </w:r>
-      <w:hyperlink r:id="rId19">
+      <w:hyperlink r:id="rId17">
         <w:r>
           <w:rPr>
             <w:rStyle w:val="InternetLink"/>
@@ -4162,7 +4140,7 @@
         </w:rPr>
         <w:t xml:space="preserve">Molecular Psychiatry. </w:t>
       </w:r>
-      <w:hyperlink r:id="rId20">
+      <w:hyperlink r:id="rId18">
         <w:r>
           <w:rPr>
             <w:rStyle w:val="ListLabel48"/>
@@ -4498,7 +4476,7 @@
         <w:lastRenderedPageBreak/>
         <w:t xml:space="preserve">R scripts for this paper posted publicly at </w:t>
       </w:r>
-      <w:hyperlink r:id="rId21">
+      <w:hyperlink r:id="rId19">
         <w:r>
           <w:rPr>
             <w:rStyle w:val="InternetLink"/>
@@ -5972,7 +5950,7 @@
         </w:rPr>
         <w:t>&lt;</w:t>
       </w:r>
-      <w:hyperlink r:id="rId22" w:history="1">
+      <w:hyperlink r:id="rId20" w:history="1">
         <w:r>
           <w:rPr>
             <w:rStyle w:val="Hyperlink"/>
@@ -13250,7 +13228,7 @@
         </w:rPr>
         <w:t xml:space="preserve"> &lt;</w:t>
       </w:r>
-      <w:hyperlink r:id="rId23" w:history="1">
+      <w:hyperlink r:id="rId21" w:history="1">
         <w:r>
           <w:rPr>
             <w:rStyle w:val="Hyperlink"/>
@@ -13338,7 +13316,7 @@
         </w:rPr>
         <w:tab/>
       </w:r>
-      <w:hyperlink r:id="rId24">
+      <w:hyperlink r:id="rId22">
         <w:r>
           <w:rPr>
             <w:rStyle w:val="InternetLink"/>
@@ -13370,7 +13348,7 @@
         </w:rPr>
         <w:tab/>
       </w:r>
-      <w:hyperlink r:id="rId25">
+      <w:hyperlink r:id="rId23">
         <w:r>
           <w:rPr>
             <w:rStyle w:val="InternetLink"/>
@@ -13389,8 +13367,8 @@
       </w:r>
     </w:p>
     <w:sectPr>
-      <w:headerReference w:type="default" r:id="rId26"/>
-      <w:footerReference w:type="default" r:id="rId27"/>
+      <w:headerReference w:type="default" r:id="rId24"/>
+      <w:footerReference w:type="default" r:id="rId25"/>
       <w:pgSz w:w="12240" w:h="15840"/>
       <w:pgMar w:top="1117" w:right="1080" w:bottom="1080" w:left="1080" w:header="576" w:footer="576" w:gutter="0"/>
       <w:cols w:space="720"/>

</xml_diff>

<commit_message>
update CV for grant
</commit_message>
<xml_diff>
--- a/cv/phalen-website-cv.docx
+++ b/cv/phalen-website-cv.docx
@@ -1169,7 +1169,7 @@
           <w:rFonts w:ascii="Times New Roman" w:hAnsi="Times New Roman" w:cs="Times New Roman"/>
           <w:b w:val="0"/>
         </w:rPr>
-        <w:t>667</w:t>
+        <w:t>721</w:t>
       </w:r>
       <w:r>
         <w:rPr>
@@ -1185,7 +1185,7 @@
           <w:rFonts w:ascii="Times New Roman" w:hAnsi="Times New Roman" w:cs="Times New Roman"/>
           <w:b w:val="0"/>
         </w:rPr>
-        <w:t>602</w:t>
+        <w:t>011.14</w:t>
       </w:r>
       <w:r>
         <w:rPr>
@@ -1217,7 +1217,7 @@
           <w:rFonts w:ascii="Times New Roman" w:hAnsi="Times New Roman" w:cs="Times New Roman"/>
           <w:b w:val="0"/>
         </w:rPr>
-        <w:t>7</w:t>
+        <w:t>8</w:t>
       </w:r>
       <w:r>
         <w:rPr>
@@ -1265,7 +1265,7 @@
           <w:rFonts w:ascii="Times New Roman" w:hAnsi="Times New Roman" w:cs="Times New Roman"/>
           <w:b w:val="0"/>
         </w:rPr>
-        <w:t>5</w:t>
+        <w:t>6</w:t>
       </w:r>
       <w:r>
         <w:rPr>

</xml_diff>

<commit_message>
update CV date too
</commit_message>
<xml_diff>
--- a/cv/phalen-website-cv.docx
+++ b/cv/phalen-website-cv.docx
@@ -11539,8 +11539,12 @@
       </w:r>
     </w:p>
     <w:sectPr>
-      <w:headerReference w:type="default" r:id="rId24"/>
-      <w:footerReference w:type="default" r:id="rId25"/>
+      <w:headerReference w:type="even" r:id="rId24"/>
+      <w:headerReference w:type="default" r:id="rId25"/>
+      <w:footerReference w:type="even" r:id="rId26"/>
+      <w:footerReference w:type="default" r:id="rId27"/>
+      <w:headerReference w:type="first" r:id="rId28"/>
+      <w:footerReference w:type="first" r:id="rId29"/>
       <w:pgSz w:w="12240" w:h="15840"/>
       <w:pgMar w:top="1117" w:right="1080" w:bottom="1080" w:left="1080" w:header="576" w:footer="576" w:gutter="0"/>
       <w:cols w:space="720"/>
@@ -11577,6 +11581,16 @@
 </file>
 
 <file path=word/footer1.xml><?xml version="1.0" encoding="utf-8"?>
+<w:ftr xmlns:wpc="http://schemas.microsoft.com/office/word/2010/wordprocessingCanvas" xmlns:cx="http://schemas.microsoft.com/office/drawing/2014/chartex" xmlns:cx1="http://schemas.microsoft.com/office/drawing/2015/9/8/chartex" xmlns:cx2="http://schemas.microsoft.com/office/drawing/2015/10/21/chartex" xmlns:cx3="http://schemas.microsoft.com/office/drawing/2016/5/9/chartex" xmlns:cx4="http://schemas.microsoft.com/office/drawing/2016/5/10/chartex" xmlns:cx5="http://schemas.microsoft.com/office/drawing/2016/5/11/chartex" xmlns:cx6="http://schemas.microsoft.com/office/drawing/2016/5/12/chartex" xmlns:cx7="http://schemas.microsoft.com/office/drawing/2016/5/13/chartex" xmlns:cx8="http://schemas.microsoft.com/office/drawing/2016/5/14/chartex" xmlns:mc="http://schemas.openxmlformats.org/markup-compatibility/2006" xmlns:aink="http://schemas.microsoft.com/office/drawing/2016/ink" xmlns:am3d="http://schemas.microsoft.com/office/drawing/2017/model3d" xmlns:o="urn:schemas-microsoft-com:office:office" xmlns:oel="http://schemas.microsoft.com/office/2019/extlst" xmlns:r="http://schemas.openxmlformats.org/officeDocument/2006/relationships" xmlns:m="http://schemas.openxmlformats.org/officeDocument/2006/math" xmlns:v="urn:schemas-microsoft-com:vml" xmlns:wp14="http://schemas.microsoft.com/office/word/2010/wordprocessingDrawing" xmlns:wp="http://schemas.openxmlformats.org/drawingml/2006/wordprocessingDrawing" xmlns:w10="urn:schemas-microsoft-com:office:word" xmlns:w="http://schemas.openxmlformats.org/wordprocessingml/2006/main" xmlns:w14="http://schemas.microsoft.com/office/word/2010/wordml" xmlns:w15="http://schemas.microsoft.com/office/word/2012/wordml" xmlns:w16cex="http://schemas.microsoft.com/office/word/2018/wordml/cex" xmlns:w16cid="http://schemas.microsoft.com/office/word/2016/wordml/cid" xmlns:w16="http://schemas.microsoft.com/office/word/2018/wordml" xmlns:w16sdtdh="http://schemas.microsoft.com/office/word/2020/wordml/sdtdatahash" xmlns:w16se="http://schemas.microsoft.com/office/word/2015/wordml/symex" xmlns:wpg="http://schemas.microsoft.com/office/word/2010/wordprocessingGroup" xmlns:wpi="http://schemas.microsoft.com/office/word/2010/wordprocessingInk" xmlns:wne="http://schemas.microsoft.com/office/word/2006/wordml" xmlns:wps="http://schemas.microsoft.com/office/word/2010/wordprocessingShape" mc:Ignorable="w14 w15 w16se w16cid w16 w16cex w16sdtdh wp14">
+  <w:p>
+    <w:pPr>
+      <w:pStyle w:val="Footer"/>
+    </w:pPr>
+  </w:p>
+</w:ftr>
+</file>
+
+<file path=word/footer2.xml><?xml version="1.0" encoding="utf-8"?>
 <w:ftr xmlns:wpc="http://schemas.microsoft.com/office/word/2010/wordprocessingCanvas" xmlns:cx="http://schemas.microsoft.com/office/drawing/2014/chartex" xmlns:cx1="http://schemas.microsoft.com/office/drawing/2015/9/8/chartex" xmlns:cx2="http://schemas.microsoft.com/office/drawing/2015/10/21/chartex" xmlns:cx3="http://schemas.microsoft.com/office/drawing/2016/5/9/chartex" xmlns:cx4="http://schemas.microsoft.com/office/drawing/2016/5/10/chartex" xmlns:cx5="http://schemas.microsoft.com/office/drawing/2016/5/11/chartex" xmlns:cx6="http://schemas.microsoft.com/office/drawing/2016/5/12/chartex" xmlns:cx7="http://schemas.microsoft.com/office/drawing/2016/5/13/chartex" xmlns:cx8="http://schemas.microsoft.com/office/drawing/2016/5/14/chartex" xmlns:mc="http://schemas.openxmlformats.org/markup-compatibility/2006" xmlns:aink="http://schemas.microsoft.com/office/drawing/2016/ink" xmlns:am3d="http://schemas.microsoft.com/office/drawing/2017/model3d" xmlns:o="urn:schemas-microsoft-com:office:office" xmlns:oel="http://schemas.microsoft.com/office/2019/extlst" xmlns:r="http://schemas.openxmlformats.org/officeDocument/2006/relationships" xmlns:m="http://schemas.openxmlformats.org/officeDocument/2006/math" xmlns:v="urn:schemas-microsoft-com:vml" xmlns:wp14="http://schemas.microsoft.com/office/word/2010/wordprocessingDrawing" xmlns:wp="http://schemas.openxmlformats.org/drawingml/2006/wordprocessingDrawing" xmlns:w10="urn:schemas-microsoft-com:office:word" xmlns:w="http://schemas.openxmlformats.org/wordprocessingml/2006/main" xmlns:w14="http://schemas.microsoft.com/office/word/2010/wordml" xmlns:w15="http://schemas.microsoft.com/office/word/2012/wordml" xmlns:w16cex="http://schemas.microsoft.com/office/word/2018/wordml/cex" xmlns:w16cid="http://schemas.microsoft.com/office/word/2016/wordml/cid" xmlns:w16="http://schemas.microsoft.com/office/word/2018/wordml" xmlns:w16sdtdh="http://schemas.microsoft.com/office/word/2020/wordml/sdtdatahash" xmlns:w16se="http://schemas.microsoft.com/office/word/2015/wordml/symex" xmlns:wpg="http://schemas.microsoft.com/office/word/2010/wordprocessingGroup" xmlns:wpi="http://schemas.microsoft.com/office/word/2010/wordprocessingInk" xmlns:wne="http://schemas.microsoft.com/office/word/2006/wordml" xmlns:wps="http://schemas.microsoft.com/office/word/2010/wordprocessingShape" mc:Ignorable="w14 w15 w16se w16cid w16 w16cex w16sdtdh wp14">
   <w:p>
     <w:pPr>
@@ -11821,6 +11835,16 @@
 </w:ftr>
 </file>
 
+<file path=word/footer3.xml><?xml version="1.0" encoding="utf-8"?>
+<w:ftr xmlns:wpc="http://schemas.microsoft.com/office/word/2010/wordprocessingCanvas" xmlns:cx="http://schemas.microsoft.com/office/drawing/2014/chartex" xmlns:cx1="http://schemas.microsoft.com/office/drawing/2015/9/8/chartex" xmlns:cx2="http://schemas.microsoft.com/office/drawing/2015/10/21/chartex" xmlns:cx3="http://schemas.microsoft.com/office/drawing/2016/5/9/chartex" xmlns:cx4="http://schemas.microsoft.com/office/drawing/2016/5/10/chartex" xmlns:cx5="http://schemas.microsoft.com/office/drawing/2016/5/11/chartex" xmlns:cx6="http://schemas.microsoft.com/office/drawing/2016/5/12/chartex" xmlns:cx7="http://schemas.microsoft.com/office/drawing/2016/5/13/chartex" xmlns:cx8="http://schemas.microsoft.com/office/drawing/2016/5/14/chartex" xmlns:mc="http://schemas.openxmlformats.org/markup-compatibility/2006" xmlns:aink="http://schemas.microsoft.com/office/drawing/2016/ink" xmlns:am3d="http://schemas.microsoft.com/office/drawing/2017/model3d" xmlns:o="urn:schemas-microsoft-com:office:office" xmlns:oel="http://schemas.microsoft.com/office/2019/extlst" xmlns:r="http://schemas.openxmlformats.org/officeDocument/2006/relationships" xmlns:m="http://schemas.openxmlformats.org/officeDocument/2006/math" xmlns:v="urn:schemas-microsoft-com:vml" xmlns:wp14="http://schemas.microsoft.com/office/word/2010/wordprocessingDrawing" xmlns:wp="http://schemas.openxmlformats.org/drawingml/2006/wordprocessingDrawing" xmlns:w10="urn:schemas-microsoft-com:office:word" xmlns:w="http://schemas.openxmlformats.org/wordprocessingml/2006/main" xmlns:w14="http://schemas.microsoft.com/office/word/2010/wordml" xmlns:w15="http://schemas.microsoft.com/office/word/2012/wordml" xmlns:w16cex="http://schemas.microsoft.com/office/word/2018/wordml/cex" xmlns:w16cid="http://schemas.microsoft.com/office/word/2016/wordml/cid" xmlns:w16="http://schemas.microsoft.com/office/word/2018/wordml" xmlns:w16sdtdh="http://schemas.microsoft.com/office/word/2020/wordml/sdtdatahash" xmlns:w16se="http://schemas.microsoft.com/office/word/2015/wordml/symex" xmlns:wpg="http://schemas.microsoft.com/office/word/2010/wordprocessingGroup" xmlns:wpi="http://schemas.microsoft.com/office/word/2010/wordprocessingInk" xmlns:wne="http://schemas.microsoft.com/office/word/2006/wordml" xmlns:wps="http://schemas.microsoft.com/office/word/2010/wordprocessingShape" mc:Ignorable="w14 w15 w16se w16cid w16 w16cex w16sdtdh wp14">
+  <w:p>
+    <w:pPr>
+      <w:pStyle w:val="Footer"/>
+    </w:pPr>
+  </w:p>
+</w:ftr>
+</file>
+
 <file path=word/footnotes.xml><?xml version="1.0" encoding="utf-8"?>
 <w:footnotes xmlns:wpc="http://schemas.microsoft.com/office/word/2010/wordprocessingCanvas" xmlns:cx="http://schemas.microsoft.com/office/drawing/2014/chartex" xmlns:cx1="http://schemas.microsoft.com/office/drawing/2015/9/8/chartex" xmlns:cx2="http://schemas.microsoft.com/office/drawing/2015/10/21/chartex" xmlns:cx3="http://schemas.microsoft.com/office/drawing/2016/5/9/chartex" xmlns:cx4="http://schemas.microsoft.com/office/drawing/2016/5/10/chartex" xmlns:cx5="http://schemas.microsoft.com/office/drawing/2016/5/11/chartex" xmlns:cx6="http://schemas.microsoft.com/office/drawing/2016/5/12/chartex" xmlns:cx7="http://schemas.microsoft.com/office/drawing/2016/5/13/chartex" xmlns:cx8="http://schemas.microsoft.com/office/drawing/2016/5/14/chartex" xmlns:mc="http://schemas.openxmlformats.org/markup-compatibility/2006" xmlns:aink="http://schemas.microsoft.com/office/drawing/2016/ink" xmlns:am3d="http://schemas.microsoft.com/office/drawing/2017/model3d" xmlns:o="urn:schemas-microsoft-com:office:office" xmlns:oel="http://schemas.microsoft.com/office/2019/extlst" xmlns:r="http://schemas.openxmlformats.org/officeDocument/2006/relationships" xmlns:m="http://schemas.openxmlformats.org/officeDocument/2006/math" xmlns:v="urn:schemas-microsoft-com:vml" xmlns:wp14="http://schemas.microsoft.com/office/word/2010/wordprocessingDrawing" xmlns:wp="http://schemas.openxmlformats.org/drawingml/2006/wordprocessingDrawing" xmlns:w10="urn:schemas-microsoft-com:office:word" xmlns:w="http://schemas.openxmlformats.org/wordprocessingml/2006/main" xmlns:w14="http://schemas.microsoft.com/office/word/2010/wordml" xmlns:w15="http://schemas.microsoft.com/office/word/2012/wordml" xmlns:w16cex="http://schemas.microsoft.com/office/word/2018/wordml/cex" xmlns:w16cid="http://schemas.microsoft.com/office/word/2016/wordml/cid" xmlns:w16="http://schemas.microsoft.com/office/word/2018/wordml" xmlns:w16sdtdh="http://schemas.microsoft.com/office/word/2020/wordml/sdtdatahash" xmlns:w16se="http://schemas.microsoft.com/office/word/2015/wordml/symex" xmlns:wpg="http://schemas.microsoft.com/office/word/2010/wordprocessingGroup" xmlns:wpi="http://schemas.microsoft.com/office/word/2010/wordprocessingInk" xmlns:wne="http://schemas.microsoft.com/office/word/2006/wordml" xmlns:wps="http://schemas.microsoft.com/office/word/2010/wordprocessingShape" mc:Ignorable="w14 w15 w16se w16cid w16 w16cex w16sdtdh wp14">
   <w:footnote w:type="separator" w:id="-1">
@@ -11847,6 +11871,16 @@
 </file>
 
 <file path=word/header1.xml><?xml version="1.0" encoding="utf-8"?>
+<w:hdr xmlns:wpc="http://schemas.microsoft.com/office/word/2010/wordprocessingCanvas" xmlns:cx="http://schemas.microsoft.com/office/drawing/2014/chartex" xmlns:cx1="http://schemas.microsoft.com/office/drawing/2015/9/8/chartex" xmlns:cx2="http://schemas.microsoft.com/office/drawing/2015/10/21/chartex" xmlns:cx3="http://schemas.microsoft.com/office/drawing/2016/5/9/chartex" xmlns:cx4="http://schemas.microsoft.com/office/drawing/2016/5/10/chartex" xmlns:cx5="http://schemas.microsoft.com/office/drawing/2016/5/11/chartex" xmlns:cx6="http://schemas.microsoft.com/office/drawing/2016/5/12/chartex" xmlns:cx7="http://schemas.microsoft.com/office/drawing/2016/5/13/chartex" xmlns:cx8="http://schemas.microsoft.com/office/drawing/2016/5/14/chartex" xmlns:mc="http://schemas.openxmlformats.org/markup-compatibility/2006" xmlns:aink="http://schemas.microsoft.com/office/drawing/2016/ink" xmlns:am3d="http://schemas.microsoft.com/office/drawing/2017/model3d" xmlns:o="urn:schemas-microsoft-com:office:office" xmlns:oel="http://schemas.microsoft.com/office/2019/extlst" xmlns:r="http://schemas.openxmlformats.org/officeDocument/2006/relationships" xmlns:m="http://schemas.openxmlformats.org/officeDocument/2006/math" xmlns:v="urn:schemas-microsoft-com:vml" xmlns:wp14="http://schemas.microsoft.com/office/word/2010/wordprocessingDrawing" xmlns:wp="http://schemas.openxmlformats.org/drawingml/2006/wordprocessingDrawing" xmlns:w10="urn:schemas-microsoft-com:office:word" xmlns:w="http://schemas.openxmlformats.org/wordprocessingml/2006/main" xmlns:w14="http://schemas.microsoft.com/office/word/2010/wordml" xmlns:w15="http://schemas.microsoft.com/office/word/2012/wordml" xmlns:w16cex="http://schemas.microsoft.com/office/word/2018/wordml/cex" xmlns:w16cid="http://schemas.microsoft.com/office/word/2016/wordml/cid" xmlns:w16="http://schemas.microsoft.com/office/word/2018/wordml" xmlns:w16sdtdh="http://schemas.microsoft.com/office/word/2020/wordml/sdtdatahash" xmlns:w16se="http://schemas.microsoft.com/office/word/2015/wordml/symex" xmlns:wpg="http://schemas.microsoft.com/office/word/2010/wordprocessingGroup" xmlns:wpi="http://schemas.microsoft.com/office/word/2010/wordprocessingInk" xmlns:wne="http://schemas.microsoft.com/office/word/2006/wordml" xmlns:wps="http://schemas.microsoft.com/office/word/2010/wordprocessingShape" mc:Ignorable="w14 w15 w16se w16cid w16 w16cex w16sdtdh wp14">
+  <w:p>
+    <w:pPr>
+      <w:pStyle w:val="Header"/>
+    </w:pPr>
+  </w:p>
+</w:hdr>
+</file>
+
+<file path=word/header2.xml><?xml version="1.0" encoding="utf-8"?>
 <w:hdr xmlns:wpc="http://schemas.microsoft.com/office/word/2010/wordprocessingCanvas" xmlns:cx="http://schemas.microsoft.com/office/drawing/2014/chartex" xmlns:cx1="http://schemas.microsoft.com/office/drawing/2015/9/8/chartex" xmlns:cx2="http://schemas.microsoft.com/office/drawing/2015/10/21/chartex" xmlns:cx3="http://schemas.microsoft.com/office/drawing/2016/5/9/chartex" xmlns:cx4="http://schemas.microsoft.com/office/drawing/2016/5/10/chartex" xmlns:cx5="http://schemas.microsoft.com/office/drawing/2016/5/11/chartex" xmlns:cx6="http://schemas.microsoft.com/office/drawing/2016/5/12/chartex" xmlns:cx7="http://schemas.microsoft.com/office/drawing/2016/5/13/chartex" xmlns:cx8="http://schemas.microsoft.com/office/drawing/2016/5/14/chartex" xmlns:mc="http://schemas.openxmlformats.org/markup-compatibility/2006" xmlns:aink="http://schemas.microsoft.com/office/drawing/2016/ink" xmlns:am3d="http://schemas.microsoft.com/office/drawing/2017/model3d" xmlns:o="urn:schemas-microsoft-com:office:office" xmlns:oel="http://schemas.microsoft.com/office/2019/extlst" xmlns:r="http://schemas.openxmlformats.org/officeDocument/2006/relationships" xmlns:m="http://schemas.openxmlformats.org/officeDocument/2006/math" xmlns:v="urn:schemas-microsoft-com:vml" xmlns:wp14="http://schemas.microsoft.com/office/word/2010/wordprocessingDrawing" xmlns:wp="http://schemas.openxmlformats.org/drawingml/2006/wordprocessingDrawing" xmlns:w10="urn:schemas-microsoft-com:office:word" xmlns:w="http://schemas.openxmlformats.org/wordprocessingml/2006/main" xmlns:w14="http://schemas.microsoft.com/office/word/2010/wordml" xmlns:w15="http://schemas.microsoft.com/office/word/2012/wordml" xmlns:w16cex="http://schemas.microsoft.com/office/word/2018/wordml/cex" xmlns:w16cid="http://schemas.microsoft.com/office/word/2016/wordml/cid" xmlns:w16="http://schemas.microsoft.com/office/word/2018/wordml" xmlns:w16sdtdh="http://schemas.microsoft.com/office/word/2020/wordml/sdtdatahash" xmlns:w16se="http://schemas.microsoft.com/office/word/2015/wordml/symex" xmlns:wpg="http://schemas.microsoft.com/office/word/2010/wordprocessingGroup" xmlns:wpi="http://schemas.microsoft.com/office/word/2010/wordprocessingInk" xmlns:wne="http://schemas.microsoft.com/office/word/2006/wordml" xmlns:wps="http://schemas.microsoft.com/office/word/2010/wordprocessingShape" mc:Ignorable="w14 w15 w16se w16cid w16 w16cex w16sdtdh wp14">
   <w:p>
     <w:pPr>
@@ -11860,7 +11894,7 @@
       <w:t xml:space="preserve"> </w:t>
     </w:r>
     <w:r>
-      <w:t>April</w:t>
+      <w:t>June</w:t>
     </w:r>
     <w:r>
       <w:t xml:space="preserve"> 20</w:t>
@@ -11871,6 +11905,16 @@
     <w:r>
       <w:t>2</w:t>
     </w:r>
+  </w:p>
+</w:hdr>
+</file>
+
+<file path=word/header3.xml><?xml version="1.0" encoding="utf-8"?>
+<w:hdr xmlns:wpc="http://schemas.microsoft.com/office/word/2010/wordprocessingCanvas" xmlns:cx="http://schemas.microsoft.com/office/drawing/2014/chartex" xmlns:cx1="http://schemas.microsoft.com/office/drawing/2015/9/8/chartex" xmlns:cx2="http://schemas.microsoft.com/office/drawing/2015/10/21/chartex" xmlns:cx3="http://schemas.microsoft.com/office/drawing/2016/5/9/chartex" xmlns:cx4="http://schemas.microsoft.com/office/drawing/2016/5/10/chartex" xmlns:cx5="http://schemas.microsoft.com/office/drawing/2016/5/11/chartex" xmlns:cx6="http://schemas.microsoft.com/office/drawing/2016/5/12/chartex" xmlns:cx7="http://schemas.microsoft.com/office/drawing/2016/5/13/chartex" xmlns:cx8="http://schemas.microsoft.com/office/drawing/2016/5/14/chartex" xmlns:mc="http://schemas.openxmlformats.org/markup-compatibility/2006" xmlns:aink="http://schemas.microsoft.com/office/drawing/2016/ink" xmlns:am3d="http://schemas.microsoft.com/office/drawing/2017/model3d" xmlns:o="urn:schemas-microsoft-com:office:office" xmlns:oel="http://schemas.microsoft.com/office/2019/extlst" xmlns:r="http://schemas.openxmlformats.org/officeDocument/2006/relationships" xmlns:m="http://schemas.openxmlformats.org/officeDocument/2006/math" xmlns:v="urn:schemas-microsoft-com:vml" xmlns:wp14="http://schemas.microsoft.com/office/word/2010/wordprocessingDrawing" xmlns:wp="http://schemas.openxmlformats.org/drawingml/2006/wordprocessingDrawing" xmlns:w10="urn:schemas-microsoft-com:office:word" xmlns:w="http://schemas.openxmlformats.org/wordprocessingml/2006/main" xmlns:w14="http://schemas.microsoft.com/office/word/2010/wordml" xmlns:w15="http://schemas.microsoft.com/office/word/2012/wordml" xmlns:w16cex="http://schemas.microsoft.com/office/word/2018/wordml/cex" xmlns:w16cid="http://schemas.microsoft.com/office/word/2016/wordml/cid" xmlns:w16="http://schemas.microsoft.com/office/word/2018/wordml" xmlns:w16sdtdh="http://schemas.microsoft.com/office/word/2020/wordml/sdtdatahash" xmlns:w16se="http://schemas.microsoft.com/office/word/2015/wordml/symex" xmlns:wpg="http://schemas.microsoft.com/office/word/2010/wordprocessingGroup" xmlns:wpi="http://schemas.microsoft.com/office/word/2010/wordprocessingInk" xmlns:wne="http://schemas.microsoft.com/office/word/2006/wordml" xmlns:wps="http://schemas.microsoft.com/office/word/2010/wordprocessingShape" mc:Ignorable="w14 w15 w16se w16cid w16 w16cex w16sdtdh wp14">
+  <w:p>
+    <w:pPr>
+      <w:pStyle w:val="Header"/>
+    </w:pPr>
   </w:p>
 </w:hdr>
 </file>

</xml_diff>

<commit_message>
update timestamp on CV
</commit_message>
<xml_diff>
--- a/cv/phalen-website-cv.docx
+++ b/cv/phalen-website-cv.docx
@@ -1678,16 +1678,7 @@
           <w:bCs/>
           <w:color w:val="auto"/>
         </w:rPr>
-        <w:t>Phalen,</w:t>
-      </w:r>
-      <w:r>
-        <w:rPr>
-          <w:rFonts w:ascii="Times New Roman" w:eastAsia="Times New Roman" w:hAnsi="Times New Roman" w:cs="Times New Roman"/>
-          <w:b/>
-          <w:bCs/>
-          <w:color w:val="auto"/>
-        </w:rPr>
-        <w:t xml:space="preserve"> P.</w:t>
+        <w:t>Phalen, P.</w:t>
       </w:r>
       <w:r>
         <w:rPr>
@@ -1928,16 +1919,7 @@
           <w:bCs/>
           <w:color w:val="auto"/>
         </w:rPr>
-        <w:t>Phale</w:t>
-      </w:r>
-      <w:r>
-        <w:rPr>
-          <w:rFonts w:ascii="Times New Roman" w:eastAsia="Times New Roman" w:hAnsi="Times New Roman" w:cs="Times New Roman"/>
-          <w:b/>
-          <w:bCs/>
-          <w:color w:val="auto"/>
-        </w:rPr>
-        <w:t>n, P.</w:t>
+        <w:t>Phalen, P.</w:t>
       </w:r>
       <w:r>
         <w:rPr>
@@ -13533,16 +13515,7 @@
       <w:t xml:space="preserve"> </w:t>
     </w:r>
     <w:r>
-      <w:t>January</w:t>
-    </w:r>
-    <w:r>
-      <w:t xml:space="preserve"> 20</w:t>
-    </w:r>
-    <w:r>
-      <w:t>2</w:t>
-    </w:r>
-    <w:r>
-      <w:t>3</w:t>
+      <w:t>December 2023</w:t>
     </w:r>
   </w:p>
 </w:hdr>
@@ -14381,6 +14354,7 @@
   <w:style w:type="character" w:default="1" w:styleId="DefaultParagraphFont">
     <w:name w:val="Default Paragraph Font"/>
     <w:uiPriority w:val="1"/>
+    <w:semiHidden/>
     <w:unhideWhenUsed/>
   </w:style>
   <w:style w:type="table" w:default="1" w:styleId="TableNormal">

</xml_diff>

<commit_message>
fix date on CV
</commit_message>
<xml_diff>
--- a/cv/phalen-website-cv.docx
+++ b/cv/phalen-website-cv.docx
@@ -210,8 +210,16 @@
           <w:rFonts w:ascii="Times New Roman" w:eastAsia="Times New Roman" w:hAnsi="Times New Roman" w:cs="Times New Roman"/>
         </w:rPr>
         <w:tab/>
-        <w:t>Master of Arts awarded in 2016</w:t>
-      </w:r>
+        <w:t xml:space="preserve">Master of Arts awarded in </w:t>
+      </w:r>
+      <w:proofErr w:type="gramStart"/>
+      <w:r>
+        <w:rPr>
+          <w:rFonts w:ascii="Times New Roman" w:eastAsia="Times New Roman" w:hAnsi="Times New Roman" w:cs="Times New Roman"/>
+        </w:rPr>
+        <w:t>2016</w:t>
+      </w:r>
+      <w:proofErr w:type="gramEnd"/>
     </w:p>
     <w:p>
       <w:pPr>
@@ -328,8 +336,16 @@
           <w:rFonts w:ascii="Times New Roman" w:eastAsia="Times New Roman" w:hAnsi="Times New Roman" w:cs="Times New Roman"/>
         </w:rPr>
         <w:tab/>
-        <w:t>Thesis advisor: Dr. Mark Hinchliff</w:t>
-      </w:r>
+        <w:t xml:space="preserve">Thesis advisor: Dr. Mark </w:t>
+      </w:r>
+      <w:proofErr w:type="spellStart"/>
+      <w:r>
+        <w:rPr>
+          <w:rFonts w:ascii="Times New Roman" w:eastAsia="Times New Roman" w:hAnsi="Times New Roman" w:cs="Times New Roman"/>
+        </w:rPr>
+        <w:t>Hinchliff</w:t>
+      </w:r>
+      <w:proofErr w:type="spellEnd"/>
     </w:p>
     <w:p>
       <w:pPr>
@@ -949,12 +965,21 @@
         </w:rPr>
         <w:tab/>
       </w:r>
-      <w:r>
-        <w:rPr>
-          <w:rFonts w:ascii="Times New Roman" w:eastAsia="Times New Roman" w:hAnsi="Times New Roman" w:cs="Times New Roman"/>
-          <w:b/>
-        </w:rPr>
-        <w:t>Javascript/HTML/CSS</w:t>
+      <w:proofErr w:type="spellStart"/>
+      <w:r>
+        <w:rPr>
+          <w:rFonts w:ascii="Times New Roman" w:eastAsia="Times New Roman" w:hAnsi="Times New Roman" w:cs="Times New Roman"/>
+          <w:b/>
+        </w:rPr>
+        <w:t>Javascript</w:t>
+      </w:r>
+      <w:proofErr w:type="spellEnd"/>
+      <w:r>
+        <w:rPr>
+          <w:rFonts w:ascii="Times New Roman" w:eastAsia="Times New Roman" w:hAnsi="Times New Roman" w:cs="Times New Roman"/>
+          <w:b/>
+        </w:rPr>
+        <w:t>/HTML/CSS</w:t>
       </w:r>
     </w:p>
     <w:p>
@@ -1667,7 +1692,39 @@
           <w:rFonts w:ascii="Times New Roman" w:eastAsia="Times New Roman" w:hAnsi="Times New Roman" w:cs="Times New Roman"/>
           <w:color w:val="auto"/>
         </w:rPr>
-        <w:t xml:space="preserve">, Duhart Clarke, S. E., Taylor, L., Swartz, J., &amp; Gastala, N. (2024). Fentanyl Exposure and Detection Strategies Utilized by Clinical Trial Participants Seeking Linkage to Opioid Use Disorder Treatment at a Syringe Service Program. </w:t>
+        <w:t xml:space="preserve">, </w:t>
+      </w:r>
+      <w:proofErr w:type="spellStart"/>
+      <w:r>
+        <w:rPr>
+          <w:rFonts w:ascii="Times New Roman" w:eastAsia="Times New Roman" w:hAnsi="Times New Roman" w:cs="Times New Roman"/>
+          <w:color w:val="auto"/>
+        </w:rPr>
+        <w:t>Duhart</w:t>
+      </w:r>
+      <w:proofErr w:type="spellEnd"/>
+      <w:r>
+        <w:rPr>
+          <w:rFonts w:ascii="Times New Roman" w:eastAsia="Times New Roman" w:hAnsi="Times New Roman" w:cs="Times New Roman"/>
+          <w:color w:val="auto"/>
+        </w:rPr>
+        <w:t xml:space="preserve"> Clarke, S. E., Taylor, L., Swartz, J., &amp; </w:t>
+      </w:r>
+      <w:proofErr w:type="spellStart"/>
+      <w:r>
+        <w:rPr>
+          <w:rFonts w:ascii="Times New Roman" w:eastAsia="Times New Roman" w:hAnsi="Times New Roman" w:cs="Times New Roman"/>
+          <w:color w:val="auto"/>
+        </w:rPr>
+        <w:t>Gastala</w:t>
+      </w:r>
+      <w:proofErr w:type="spellEnd"/>
+      <w:r>
+        <w:rPr>
+          <w:rFonts w:ascii="Times New Roman" w:eastAsia="Times New Roman" w:hAnsi="Times New Roman" w:cs="Times New Roman"/>
+          <w:color w:val="auto"/>
+        </w:rPr>
+        <w:t xml:space="preserve">, N. (2024). Fentanyl Exposure and Detection Strategies Utilized by Clinical Trial Participants Seeking Linkage to Opioid Use Disorder Treatment at a Syringe Service Program. </w:t>
       </w:r>
       <w:r>
         <w:rPr>
@@ -1771,12 +1828,21 @@
           <w:color w:val="auto"/>
         </w:rPr>
       </w:pPr>
-      <w:r>
-        <w:rPr>
-          <w:rFonts w:ascii="Times New Roman" w:eastAsia="Times New Roman" w:hAnsi="Times New Roman" w:cs="Times New Roman"/>
-          <w:color w:val="auto"/>
-        </w:rPr>
-        <w:t>Benrimoh,</w:t>
+      <w:proofErr w:type="spellStart"/>
+      <w:r>
+        <w:rPr>
+          <w:rFonts w:ascii="Times New Roman" w:eastAsia="Times New Roman" w:hAnsi="Times New Roman" w:cs="Times New Roman"/>
+          <w:color w:val="auto"/>
+        </w:rPr>
+        <w:t>Benrimoh</w:t>
+      </w:r>
+      <w:proofErr w:type="spellEnd"/>
+      <w:r>
+        <w:rPr>
+          <w:rFonts w:ascii="Times New Roman" w:eastAsia="Times New Roman" w:hAnsi="Times New Roman" w:cs="Times New Roman"/>
+          <w:color w:val="auto"/>
+        </w:rPr>
+        <w:t>,</w:t>
       </w:r>
       <w:r>
         <w:rPr>
@@ -1790,7 +1856,23 @@
           <w:rFonts w:ascii="Times New Roman" w:eastAsia="Times New Roman" w:hAnsi="Times New Roman" w:cs="Times New Roman"/>
           <w:color w:val="auto"/>
         </w:rPr>
-        <w:t xml:space="preserve"> Dlugunovych,</w:t>
+        <w:t xml:space="preserve"> </w:t>
+      </w:r>
+      <w:proofErr w:type="spellStart"/>
+      <w:r>
+        <w:rPr>
+          <w:rFonts w:ascii="Times New Roman" w:eastAsia="Times New Roman" w:hAnsi="Times New Roman" w:cs="Times New Roman"/>
+          <w:color w:val="auto"/>
+        </w:rPr>
+        <w:t>Dlugunovych</w:t>
+      </w:r>
+      <w:proofErr w:type="spellEnd"/>
+      <w:r>
+        <w:rPr>
+          <w:rFonts w:ascii="Times New Roman" w:eastAsia="Times New Roman" w:hAnsi="Times New Roman" w:cs="Times New Roman"/>
+          <w:color w:val="auto"/>
+        </w:rPr>
+        <w:t>,</w:t>
       </w:r>
       <w:r>
         <w:rPr>
@@ -1892,12 +1974,21 @@
         </w:rPr>
         <w:t xml:space="preserve">S., </w:t>
       </w:r>
-      <w:r>
-        <w:rPr>
-          <w:rFonts w:ascii="Times New Roman" w:eastAsia="Times New Roman" w:hAnsi="Times New Roman" w:cs="Times New Roman"/>
-          <w:color w:val="auto"/>
-        </w:rPr>
-        <w:t>Guloksuz,</w:t>
+      <w:proofErr w:type="spellStart"/>
+      <w:r>
+        <w:rPr>
+          <w:rFonts w:ascii="Times New Roman" w:eastAsia="Times New Roman" w:hAnsi="Times New Roman" w:cs="Times New Roman"/>
+          <w:color w:val="auto"/>
+        </w:rPr>
+        <w:t>Guloksuz</w:t>
+      </w:r>
+      <w:proofErr w:type="spellEnd"/>
+      <w:r>
+        <w:rPr>
+          <w:rFonts w:ascii="Times New Roman" w:eastAsia="Times New Roman" w:hAnsi="Times New Roman" w:cs="Times New Roman"/>
+          <w:color w:val="auto"/>
+        </w:rPr>
+        <w:t>,</w:t>
       </w:r>
       <w:r>
         <w:rPr>
@@ -2089,8 +2180,17 @@
           <w:rFonts w:ascii="Times New Roman" w:eastAsia="Times New Roman" w:hAnsi="Times New Roman" w:cs="Times New Roman"/>
           <w:color w:val="auto"/>
         </w:rPr>
-        <w:t>, Medcalf</w:t>
-      </w:r>
+        <w:t xml:space="preserve">, </w:t>
+      </w:r>
+      <w:proofErr w:type="spellStart"/>
+      <w:r>
+        <w:rPr>
+          <w:rFonts w:ascii="Times New Roman" w:eastAsia="Times New Roman" w:hAnsi="Times New Roman" w:cs="Times New Roman"/>
+          <w:color w:val="auto"/>
+        </w:rPr>
+        <w:t>Medcalf</w:t>
+      </w:r>
+      <w:proofErr w:type="spellEnd"/>
       <w:r>
         <w:rPr>
           <w:rFonts w:ascii="Times New Roman" w:eastAsia="Times New Roman" w:hAnsi="Times New Roman" w:cs="Times New Roman"/>
@@ -2241,7 +2341,39 @@
           <w:rFonts w:ascii="Times New Roman" w:eastAsia="Times New Roman" w:hAnsi="Times New Roman" w:cs="Times New Roman"/>
           <w:color w:val="auto"/>
         </w:rPr>
-        <w:t>, Kimhy, D., Jobes, D., &amp; Bennett., M. (</w:t>
+        <w:t xml:space="preserve">, </w:t>
+      </w:r>
+      <w:proofErr w:type="spellStart"/>
+      <w:r>
+        <w:rPr>
+          <w:rFonts w:ascii="Times New Roman" w:eastAsia="Times New Roman" w:hAnsi="Times New Roman" w:cs="Times New Roman"/>
+          <w:color w:val="auto"/>
+        </w:rPr>
+        <w:t>Kimhy</w:t>
+      </w:r>
+      <w:proofErr w:type="spellEnd"/>
+      <w:r>
+        <w:rPr>
+          <w:rFonts w:ascii="Times New Roman" w:eastAsia="Times New Roman" w:hAnsi="Times New Roman" w:cs="Times New Roman"/>
+          <w:color w:val="auto"/>
+        </w:rPr>
+        <w:t xml:space="preserve">, D., </w:t>
+      </w:r>
+      <w:proofErr w:type="spellStart"/>
+      <w:r>
+        <w:rPr>
+          <w:rFonts w:ascii="Times New Roman" w:eastAsia="Times New Roman" w:hAnsi="Times New Roman" w:cs="Times New Roman"/>
+          <w:color w:val="auto"/>
+        </w:rPr>
+        <w:t>Jobes</w:t>
+      </w:r>
+      <w:proofErr w:type="spellEnd"/>
+      <w:r>
+        <w:rPr>
+          <w:rFonts w:ascii="Times New Roman" w:eastAsia="Times New Roman" w:hAnsi="Times New Roman" w:cs="Times New Roman"/>
+          <w:color w:val="auto"/>
+        </w:rPr>
+        <w:t>, D., &amp; Bennett., M. (</w:t>
       </w:r>
       <w:r>
         <w:rPr>
@@ -2330,14 +2462,37 @@
           <w:rFonts w:ascii="Times New Roman" w:eastAsia="Times New Roman" w:hAnsi="Times New Roman" w:cs="Times New Roman"/>
           <w:color w:val="auto"/>
         </w:rPr>
-        <w:t xml:space="preserve"> and Kivisto, A. (</w:t>
-      </w:r>
-      <w:r>
-        <w:rPr>
-          <w:rFonts w:ascii="Times New Roman" w:eastAsia="Times New Roman" w:hAnsi="Times New Roman" w:cs="Times New Roman"/>
-          <w:color w:val="auto"/>
-        </w:rPr>
-        <w:t>2024</w:t>
+        <w:t xml:space="preserve"> and </w:t>
+      </w:r>
+      <w:proofErr w:type="spellStart"/>
+      <w:r>
+        <w:rPr>
+          <w:rFonts w:ascii="Times New Roman" w:eastAsia="Times New Roman" w:hAnsi="Times New Roman" w:cs="Times New Roman"/>
+          <w:color w:val="auto"/>
+        </w:rPr>
+        <w:t>Kivisto</w:t>
+      </w:r>
+      <w:proofErr w:type="spellEnd"/>
+      <w:r>
+        <w:rPr>
+          <w:rFonts w:ascii="Times New Roman" w:eastAsia="Times New Roman" w:hAnsi="Times New Roman" w:cs="Times New Roman"/>
+          <w:color w:val="auto"/>
+        </w:rPr>
+        <w:t>, A. (</w:t>
+      </w:r>
+      <w:r>
+        <w:rPr>
+          <w:rFonts w:ascii="Times New Roman" w:eastAsia="Times New Roman" w:hAnsi="Times New Roman" w:cs="Times New Roman"/>
+          <w:color w:val="auto"/>
+        </w:rPr>
+        <w:t>202</w:t>
+      </w:r>
+      <w:r>
+        <w:rPr>
+          <w:rFonts w:ascii="Times New Roman" w:eastAsia="Times New Roman" w:hAnsi="Times New Roman" w:cs="Times New Roman"/>
+          <w:color w:val="auto"/>
+        </w:rPr>
+        <w:t>3</w:t>
       </w:r>
       <w:r>
         <w:rPr>
@@ -2575,7 +2730,23 @@
           <w:rFonts w:ascii="Times New Roman" w:eastAsia="Times New Roman" w:hAnsi="Times New Roman" w:cs="Times New Roman"/>
           <w:color w:val="auto"/>
         </w:rPr>
-        <w:t xml:space="preserve"> Medcalf, S., Messmer, S., and McGuire, A. (</w:t>
+        <w:t xml:space="preserve"> </w:t>
+      </w:r>
+      <w:proofErr w:type="spellStart"/>
+      <w:r>
+        <w:rPr>
+          <w:rFonts w:ascii="Times New Roman" w:eastAsia="Times New Roman" w:hAnsi="Times New Roman" w:cs="Times New Roman"/>
+          <w:color w:val="auto"/>
+        </w:rPr>
+        <w:t>Medcalf</w:t>
+      </w:r>
+      <w:proofErr w:type="spellEnd"/>
+      <w:r>
+        <w:rPr>
+          <w:rFonts w:ascii="Times New Roman" w:eastAsia="Times New Roman" w:hAnsi="Times New Roman" w:cs="Times New Roman"/>
+          <w:color w:val="auto"/>
+        </w:rPr>
+        <w:t>, S., Messmer, S., and McGuire, A. (</w:t>
       </w:r>
       <w:r>
         <w:rPr>
@@ -2656,12 +2827,21 @@
         </w:rPr>
         <w:t xml:space="preserve">J., </w:t>
       </w:r>
-      <w:r>
-        <w:rPr>
-          <w:rFonts w:ascii="Times New Roman" w:eastAsia="Times New Roman" w:hAnsi="Times New Roman" w:cs="Times New Roman"/>
-          <w:color w:val="auto"/>
-        </w:rPr>
-        <w:t xml:space="preserve">Bruder, </w:t>
+      <w:proofErr w:type="spellStart"/>
+      <w:r>
+        <w:rPr>
+          <w:rFonts w:ascii="Times New Roman" w:eastAsia="Times New Roman" w:hAnsi="Times New Roman" w:cs="Times New Roman"/>
+          <w:color w:val="auto"/>
+        </w:rPr>
+        <w:t>Bruder</w:t>
+      </w:r>
+      <w:proofErr w:type="spellEnd"/>
+      <w:r>
+        <w:rPr>
+          <w:rFonts w:ascii="Times New Roman" w:eastAsia="Times New Roman" w:hAnsi="Times New Roman" w:cs="Times New Roman"/>
+          <w:color w:val="auto"/>
+        </w:rPr>
+        <w:t xml:space="preserve">, </w:t>
       </w:r>
       <w:r>
         <w:rPr>
@@ -2670,12 +2850,21 @@
         </w:rPr>
         <w:t xml:space="preserve">T., </w:t>
       </w:r>
-      <w:r>
-        <w:rPr>
-          <w:rFonts w:ascii="Times New Roman" w:eastAsia="Times New Roman" w:hAnsi="Times New Roman" w:cs="Times New Roman"/>
-          <w:color w:val="auto"/>
-        </w:rPr>
-        <w:t>Jeong,</w:t>
+      <w:proofErr w:type="spellStart"/>
+      <w:r>
+        <w:rPr>
+          <w:rFonts w:ascii="Times New Roman" w:eastAsia="Times New Roman" w:hAnsi="Times New Roman" w:cs="Times New Roman"/>
+          <w:color w:val="auto"/>
+        </w:rPr>
+        <w:t>Jeong</w:t>
+      </w:r>
+      <w:proofErr w:type="spellEnd"/>
+      <w:r>
+        <w:rPr>
+          <w:rFonts w:ascii="Times New Roman" w:eastAsia="Times New Roman" w:hAnsi="Times New Roman" w:cs="Times New Roman"/>
+          <w:color w:val="auto"/>
+        </w:rPr>
+        <w:t>,</w:t>
       </w:r>
       <w:r>
         <w:rPr>
@@ -2684,12 +2873,21 @@
         </w:rPr>
         <w:t xml:space="preserve"> J., </w:t>
       </w:r>
-      <w:r>
-        <w:rPr>
-          <w:rFonts w:ascii="Times New Roman" w:eastAsia="Times New Roman" w:hAnsi="Times New Roman" w:cs="Times New Roman"/>
-          <w:color w:val="auto"/>
-        </w:rPr>
-        <w:t>Calmes,</w:t>
+      <w:proofErr w:type="spellStart"/>
+      <w:r>
+        <w:rPr>
+          <w:rFonts w:ascii="Times New Roman" w:eastAsia="Times New Roman" w:hAnsi="Times New Roman" w:cs="Times New Roman"/>
+          <w:color w:val="auto"/>
+        </w:rPr>
+        <w:t>Calmes</w:t>
+      </w:r>
+      <w:proofErr w:type="spellEnd"/>
+      <w:r>
+        <w:rPr>
+          <w:rFonts w:ascii="Times New Roman" w:eastAsia="Times New Roman" w:hAnsi="Times New Roman" w:cs="Times New Roman"/>
+          <w:color w:val="auto"/>
+        </w:rPr>
+        <w:t>,</w:t>
       </w:r>
       <w:r>
         <w:rPr>
@@ -2703,7 +2901,23 @@
           <w:rFonts w:ascii="Times New Roman" w:eastAsia="Times New Roman" w:hAnsi="Times New Roman" w:cs="Times New Roman"/>
           <w:color w:val="auto"/>
         </w:rPr>
-        <w:t xml:space="preserve"> Mcgrath,</w:t>
+        <w:t xml:space="preserve"> </w:t>
+      </w:r>
+      <w:proofErr w:type="spellStart"/>
+      <w:r>
+        <w:rPr>
+          <w:rFonts w:ascii="Times New Roman" w:eastAsia="Times New Roman" w:hAnsi="Times New Roman" w:cs="Times New Roman"/>
+          <w:color w:val="auto"/>
+        </w:rPr>
+        <w:t>Mcgrath</w:t>
+      </w:r>
+      <w:proofErr w:type="spellEnd"/>
+      <w:r>
+        <w:rPr>
+          <w:rFonts w:ascii="Times New Roman" w:eastAsia="Times New Roman" w:hAnsi="Times New Roman" w:cs="Times New Roman"/>
+          <w:color w:val="auto"/>
+        </w:rPr>
+        <w:t>,</w:t>
       </w:r>
       <w:r>
         <w:rPr>
@@ -2936,8 +3150,17 @@
           <w:rFonts w:ascii="Times New Roman" w:eastAsia="Times New Roman" w:hAnsi="Times New Roman" w:cs="Times New Roman"/>
           <w:color w:val="auto"/>
         </w:rPr>
-        <w:t>and Carras</w:t>
-      </w:r>
+        <w:t xml:space="preserve">and </w:t>
+      </w:r>
+      <w:proofErr w:type="spellStart"/>
+      <w:r>
+        <w:rPr>
+          <w:rFonts w:ascii="Times New Roman" w:eastAsia="Times New Roman" w:hAnsi="Times New Roman" w:cs="Times New Roman"/>
+          <w:color w:val="auto"/>
+        </w:rPr>
+        <w:t>Carras</w:t>
+      </w:r>
+      <w:proofErr w:type="spellEnd"/>
       <w:r>
         <w:rPr>
           <w:rFonts w:ascii="Times New Roman" w:eastAsia="Times New Roman" w:hAnsi="Times New Roman" w:cs="Times New Roman"/>
@@ -3143,7 +3366,23 @@
           <w:rFonts w:ascii="Times New Roman" w:eastAsia="Times New Roman" w:hAnsi="Times New Roman" w:cs="Times New Roman"/>
           <w:color w:val="auto"/>
         </w:rPr>
-        <w:t xml:space="preserve"> Bhairo,</w:t>
+        <w:t xml:space="preserve"> </w:t>
+      </w:r>
+      <w:proofErr w:type="spellStart"/>
+      <w:r>
+        <w:rPr>
+          <w:rFonts w:ascii="Times New Roman" w:eastAsia="Times New Roman" w:hAnsi="Times New Roman" w:cs="Times New Roman"/>
+          <w:color w:val="auto"/>
+        </w:rPr>
+        <w:t>Bhairo</w:t>
+      </w:r>
+      <w:proofErr w:type="spellEnd"/>
+      <w:r>
+        <w:rPr>
+          <w:rFonts w:ascii="Times New Roman" w:eastAsia="Times New Roman" w:hAnsi="Times New Roman" w:cs="Times New Roman"/>
+          <w:color w:val="auto"/>
+        </w:rPr>
+        <w:t>,</w:t>
       </w:r>
       <w:r>
         <w:rPr>
@@ -3157,7 +3396,23 @@
           <w:rFonts w:ascii="Times New Roman" w:eastAsia="Times New Roman" w:hAnsi="Times New Roman" w:cs="Times New Roman"/>
           <w:color w:val="auto"/>
         </w:rPr>
-        <w:t xml:space="preserve"> Voegtline,</w:t>
+        <w:t xml:space="preserve"> </w:t>
+      </w:r>
+      <w:proofErr w:type="spellStart"/>
+      <w:r>
+        <w:rPr>
+          <w:rFonts w:ascii="Times New Roman" w:eastAsia="Times New Roman" w:hAnsi="Times New Roman" w:cs="Times New Roman"/>
+          <w:color w:val="auto"/>
+        </w:rPr>
+        <w:t>Voegtline</w:t>
+      </w:r>
+      <w:proofErr w:type="spellEnd"/>
+      <w:r>
+        <w:rPr>
+          <w:rFonts w:ascii="Times New Roman" w:eastAsia="Times New Roman" w:hAnsi="Times New Roman" w:cs="Times New Roman"/>
+          <w:color w:val="auto"/>
+        </w:rPr>
+        <w:t>,</w:t>
       </w:r>
       <w:r>
         <w:rPr>
@@ -3295,7 +3550,23 @@
           <w:rFonts w:ascii="Times New Roman" w:eastAsia="Times New Roman" w:hAnsi="Times New Roman" w:cs="Times New Roman"/>
           <w:color w:val="auto"/>
         </w:rPr>
-        <w:t xml:space="preserve">Jones, N., Atterbury, K., Byrne, L., Carras, M., Hansen, M., &amp; </w:t>
+        <w:t xml:space="preserve">Jones, N., Atterbury, K., Byrne, L., </w:t>
+      </w:r>
+      <w:proofErr w:type="spellStart"/>
+      <w:r>
+        <w:rPr>
+          <w:rFonts w:ascii="Times New Roman" w:eastAsia="Times New Roman" w:hAnsi="Times New Roman" w:cs="Times New Roman"/>
+          <w:color w:val="auto"/>
+        </w:rPr>
+        <w:t>Carras</w:t>
+      </w:r>
+      <w:proofErr w:type="spellEnd"/>
+      <w:r>
+        <w:rPr>
+          <w:rFonts w:ascii="Times New Roman" w:eastAsia="Times New Roman" w:hAnsi="Times New Roman" w:cs="Times New Roman"/>
+          <w:color w:val="auto"/>
+        </w:rPr>
+        <w:t xml:space="preserve">, M., Hansen, M., &amp; </w:t>
       </w:r>
       <w:r>
         <w:rPr>
@@ -3371,6 +3642,7 @@
         </w:rPr>
         <w:t xml:space="preserve"> </w:t>
       </w:r>
+      <w:proofErr w:type="gramStart"/>
       <w:r>
         <w:rPr>
           <w:rFonts w:ascii="Times New Roman" w:eastAsia="Times New Roman" w:hAnsi="Times New Roman" w:cs="Times New Roman"/>
@@ -3382,7 +3654,15 @@
           <w:rFonts w:ascii="Times New Roman" w:eastAsia="Times New Roman" w:hAnsi="Times New Roman" w:cs="Times New Roman"/>
           <w:color w:val="auto"/>
         </w:rPr>
-        <w:t xml:space="preserve">  (Article selected as </w:t>
+        <w:t xml:space="preserve">  (</w:t>
+      </w:r>
+      <w:proofErr w:type="gramEnd"/>
+      <w:r>
+        <w:rPr>
+          <w:rFonts w:ascii="Times New Roman" w:eastAsia="Times New Roman" w:hAnsi="Times New Roman" w:cs="Times New Roman"/>
+          <w:color w:val="auto"/>
+        </w:rPr>
+        <w:t xml:space="preserve">Article selected as </w:t>
       </w:r>
       <w:r>
         <w:rPr>
@@ -3419,12 +3699,14 @@
           <w:rFonts w:ascii="Times New Roman" w:hAnsi="Times New Roman" w:cs="Times New Roman"/>
         </w:rPr>
       </w:pPr>
+      <w:proofErr w:type="spellStart"/>
       <w:r>
         <w:rPr>
           <w:rFonts w:ascii="Times New Roman" w:hAnsi="Times New Roman" w:cs="Times New Roman"/>
         </w:rPr>
         <w:t>Kivisto</w:t>
       </w:r>
+      <w:proofErr w:type="spellEnd"/>
       <w:r>
         <w:rPr>
           <w:rFonts w:ascii="Times New Roman" w:hAnsi="Times New Roman" w:cs="Times New Roman"/>
@@ -3437,11 +3719,19 @@
         </w:rPr>
         <w:t xml:space="preserve"> A. J., </w:t>
       </w:r>
-      <w:r>
-        <w:rPr>
-          <w:rFonts w:ascii="Times New Roman" w:hAnsi="Times New Roman" w:cs="Times New Roman"/>
-        </w:rPr>
-        <w:t xml:space="preserve">Kivisto, </w:t>
+      <w:proofErr w:type="spellStart"/>
+      <w:r>
+        <w:rPr>
+          <w:rFonts w:ascii="Times New Roman" w:hAnsi="Times New Roman" w:cs="Times New Roman"/>
+        </w:rPr>
+        <w:t>Kivisto</w:t>
+      </w:r>
+      <w:proofErr w:type="spellEnd"/>
+      <w:r>
+        <w:rPr>
+          <w:rFonts w:ascii="Times New Roman" w:hAnsi="Times New Roman" w:cs="Times New Roman"/>
+        </w:rPr>
+        <w:t xml:space="preserve">, </w:t>
       </w:r>
       <w:r>
         <w:rPr>
@@ -3449,11 +3739,19 @@
         </w:rPr>
         <w:t xml:space="preserve">K. L., </w:t>
       </w:r>
-      <w:r>
-        <w:rPr>
-          <w:rFonts w:ascii="Times New Roman" w:hAnsi="Times New Roman" w:cs="Times New Roman"/>
-        </w:rPr>
-        <w:t xml:space="preserve">Gurnell, </w:t>
+      <w:proofErr w:type="spellStart"/>
+      <w:r>
+        <w:rPr>
+          <w:rFonts w:ascii="Times New Roman" w:hAnsi="Times New Roman" w:cs="Times New Roman"/>
+        </w:rPr>
+        <w:t>Gurnell</w:t>
+      </w:r>
+      <w:proofErr w:type="spellEnd"/>
+      <w:r>
+        <w:rPr>
+          <w:rFonts w:ascii="Times New Roman" w:hAnsi="Times New Roman" w:cs="Times New Roman"/>
+        </w:rPr>
+        <w:t xml:space="preserve">, </w:t>
       </w:r>
       <w:r>
         <w:rPr>
@@ -3588,11 +3886,47 @@
         </w:rPr>
         <w:t xml:space="preserve">, Millman, Z., </w:t>
       </w:r>
-      <w:r>
-        <w:rPr>
-          <w:rFonts w:ascii="Times New Roman" w:hAnsi="Times New Roman" w:cs="Times New Roman"/>
-        </w:rPr>
-        <w:t>Rakhshan Rouhakhtar, P., Andorko, N., Reeves, G., &amp; Schiffman, J.</w:t>
+      <w:proofErr w:type="spellStart"/>
+      <w:r>
+        <w:rPr>
+          <w:rFonts w:ascii="Times New Roman" w:hAnsi="Times New Roman" w:cs="Times New Roman"/>
+        </w:rPr>
+        <w:t>Rakhshan</w:t>
+      </w:r>
+      <w:proofErr w:type="spellEnd"/>
+      <w:r>
+        <w:rPr>
+          <w:rFonts w:ascii="Times New Roman" w:hAnsi="Times New Roman" w:cs="Times New Roman"/>
+        </w:rPr>
+        <w:t xml:space="preserve"> </w:t>
+      </w:r>
+      <w:proofErr w:type="spellStart"/>
+      <w:r>
+        <w:rPr>
+          <w:rFonts w:ascii="Times New Roman" w:hAnsi="Times New Roman" w:cs="Times New Roman"/>
+        </w:rPr>
+        <w:t>Rouhakhtar</w:t>
+      </w:r>
+      <w:proofErr w:type="spellEnd"/>
+      <w:r>
+        <w:rPr>
+          <w:rFonts w:ascii="Times New Roman" w:hAnsi="Times New Roman" w:cs="Times New Roman"/>
+        </w:rPr>
+        <w:t xml:space="preserve">, P., </w:t>
+      </w:r>
+      <w:proofErr w:type="spellStart"/>
+      <w:r>
+        <w:rPr>
+          <w:rFonts w:ascii="Times New Roman" w:hAnsi="Times New Roman" w:cs="Times New Roman"/>
+        </w:rPr>
+        <w:t>Andorko</w:t>
+      </w:r>
+      <w:proofErr w:type="spellEnd"/>
+      <w:r>
+        <w:rPr>
+          <w:rFonts w:ascii="Times New Roman" w:hAnsi="Times New Roman" w:cs="Times New Roman"/>
+        </w:rPr>
+        <w:t>, N., Reeves, G., &amp; Schiffman, J.</w:t>
       </w:r>
       <w:r>
         <w:rPr>
@@ -3663,11 +3997,47 @@
           <w:rFonts w:ascii="Times New Roman" w:hAnsi="Times New Roman" w:cs="Times New Roman"/>
         </w:rPr>
       </w:pPr>
-      <w:r>
-        <w:rPr>
-          <w:rFonts w:ascii="Times New Roman" w:hAnsi="Times New Roman" w:cs="Times New Roman"/>
-        </w:rPr>
-        <w:t xml:space="preserve">Muralidharan, A., Peeples, A.D., Hack, S.M., Fortuna, K.L., Klingaman, E.A., Stahl, N.F., </w:t>
+      <w:proofErr w:type="spellStart"/>
+      <w:r>
+        <w:rPr>
+          <w:rFonts w:ascii="Times New Roman" w:hAnsi="Times New Roman" w:cs="Times New Roman"/>
+        </w:rPr>
+        <w:t>Muralidharan</w:t>
+      </w:r>
+      <w:proofErr w:type="spellEnd"/>
+      <w:r>
+        <w:rPr>
+          <w:rFonts w:ascii="Times New Roman" w:hAnsi="Times New Roman" w:cs="Times New Roman"/>
+        </w:rPr>
+        <w:t xml:space="preserve">, A., </w:t>
+      </w:r>
+      <w:proofErr w:type="spellStart"/>
+      <w:r>
+        <w:rPr>
+          <w:rFonts w:ascii="Times New Roman" w:hAnsi="Times New Roman" w:cs="Times New Roman"/>
+        </w:rPr>
+        <w:t>Peeples</w:t>
+      </w:r>
+      <w:proofErr w:type="spellEnd"/>
+      <w:r>
+        <w:rPr>
+          <w:rFonts w:ascii="Times New Roman" w:hAnsi="Times New Roman" w:cs="Times New Roman"/>
+        </w:rPr>
+        <w:t xml:space="preserve">, A.D., Hack, S.M., Fortuna, K.L., </w:t>
+      </w:r>
+      <w:proofErr w:type="spellStart"/>
+      <w:r>
+        <w:rPr>
+          <w:rFonts w:ascii="Times New Roman" w:hAnsi="Times New Roman" w:cs="Times New Roman"/>
+        </w:rPr>
+        <w:t>Klingaman</w:t>
+      </w:r>
+      <w:proofErr w:type="spellEnd"/>
+      <w:r>
+        <w:rPr>
+          <w:rFonts w:ascii="Times New Roman" w:hAnsi="Times New Roman" w:cs="Times New Roman"/>
+        </w:rPr>
+        <w:t xml:space="preserve">, E.A., Stahl, N.F., </w:t>
       </w:r>
       <w:r>
         <w:rPr>
@@ -3677,11 +4047,19 @@
         </w:rPr>
         <w:t xml:space="preserve">Phalen, P., </w:t>
       </w:r>
-      <w:r>
-        <w:rPr>
-          <w:rFonts w:ascii="Times New Roman" w:hAnsi="Times New Roman" w:cs="Times New Roman"/>
-        </w:rPr>
-        <w:t xml:space="preserve">Lucksted, A., </w:t>
+      <w:proofErr w:type="spellStart"/>
+      <w:r>
+        <w:rPr>
+          <w:rFonts w:ascii="Times New Roman" w:hAnsi="Times New Roman" w:cs="Times New Roman"/>
+        </w:rPr>
+        <w:t>Lucksted</w:t>
+      </w:r>
+      <w:proofErr w:type="spellEnd"/>
+      <w:r>
+        <w:rPr>
+          <w:rFonts w:ascii="Times New Roman" w:hAnsi="Times New Roman" w:cs="Times New Roman"/>
+        </w:rPr>
+        <w:t xml:space="preserve">, A., </w:t>
       </w:r>
       <w:r>
         <w:rPr>
@@ -3784,13 +4162,35 @@
         <w:rPr>
           <w:rFonts w:ascii="Times New Roman" w:hAnsi="Times New Roman" w:cs="Times New Roman"/>
         </w:rPr>
-        <w:t xml:space="preserve">, Jahn, D., Wastler, H., Bennett, M., </w:t>
-      </w:r>
-      <w:r>
-        <w:rPr>
-          <w:rFonts w:ascii="Times New Roman" w:hAnsi="Times New Roman" w:cs="Times New Roman"/>
-        </w:rPr>
-        <w:t>Ghahramanlou-Holloway</w:t>
+        <w:t xml:space="preserve">, Jahn, D., </w:t>
+      </w:r>
+      <w:proofErr w:type="spellStart"/>
+      <w:r>
+        <w:rPr>
+          <w:rFonts w:ascii="Times New Roman" w:hAnsi="Times New Roman" w:cs="Times New Roman"/>
+        </w:rPr>
+        <w:t>Wastler</w:t>
+      </w:r>
+      <w:proofErr w:type="spellEnd"/>
+      <w:r>
+        <w:rPr>
+          <w:rFonts w:ascii="Times New Roman" w:hAnsi="Times New Roman" w:cs="Times New Roman"/>
+        </w:rPr>
+        <w:t xml:space="preserve">, H., Bennett, M., </w:t>
+      </w:r>
+      <w:proofErr w:type="spellStart"/>
+      <w:r>
+        <w:rPr>
+          <w:rFonts w:ascii="Times New Roman" w:hAnsi="Times New Roman" w:cs="Times New Roman"/>
+        </w:rPr>
+        <w:t>Ghahramanlou</w:t>
+      </w:r>
+      <w:proofErr w:type="spellEnd"/>
+      <w:r>
+        <w:rPr>
+          <w:rFonts w:ascii="Times New Roman" w:hAnsi="Times New Roman" w:cs="Times New Roman"/>
+        </w:rPr>
+        <w:t>-Holloway</w:t>
       </w:r>
       <w:r>
         <w:rPr>
@@ -3911,7 +4311,35 @@
         <w:rPr>
           <w:rFonts w:ascii="Times New Roman" w:hAnsi="Times New Roman" w:cs="Times New Roman"/>
         </w:rPr>
-        <w:t>, Bridgeford, E., Gant, L., Kivisto, A., Ray, B., &amp; Fitzgerald, S. (</w:t>
+        <w:t xml:space="preserve">, </w:t>
+      </w:r>
+      <w:proofErr w:type="spellStart"/>
+      <w:r>
+        <w:rPr>
+          <w:rFonts w:ascii="Times New Roman" w:hAnsi="Times New Roman" w:cs="Times New Roman"/>
+        </w:rPr>
+        <w:t>Bridgeford</w:t>
+      </w:r>
+      <w:proofErr w:type="spellEnd"/>
+      <w:r>
+        <w:rPr>
+          <w:rFonts w:ascii="Times New Roman" w:hAnsi="Times New Roman" w:cs="Times New Roman"/>
+        </w:rPr>
+        <w:t xml:space="preserve">, E., Gant, L., </w:t>
+      </w:r>
+      <w:proofErr w:type="spellStart"/>
+      <w:r>
+        <w:rPr>
+          <w:rFonts w:ascii="Times New Roman" w:hAnsi="Times New Roman" w:cs="Times New Roman"/>
+        </w:rPr>
+        <w:t>Kivisto</w:t>
+      </w:r>
+      <w:proofErr w:type="spellEnd"/>
+      <w:r>
+        <w:rPr>
+          <w:rFonts w:ascii="Times New Roman" w:hAnsi="Times New Roman" w:cs="Times New Roman"/>
+        </w:rPr>
+        <w:t>, A., Ray, B., &amp; Fitzgerald, S. (</w:t>
       </w:r>
       <w:r>
         <w:rPr>
@@ -4047,11 +4475,33 @@
           <w:rFonts w:ascii="Times New Roman" w:hAnsi="Times New Roman" w:cs="Times New Roman"/>
         </w:rPr>
       </w:pPr>
-      <w:r>
-        <w:rPr>
-          <w:rFonts w:ascii="Times New Roman" w:hAnsi="Times New Roman" w:cs="Times New Roman"/>
-        </w:rPr>
-        <w:t>Wastler, H., Lucksted, A.,</w:t>
+      <w:proofErr w:type="spellStart"/>
+      <w:r>
+        <w:rPr>
+          <w:rFonts w:ascii="Times New Roman" w:hAnsi="Times New Roman" w:cs="Times New Roman"/>
+        </w:rPr>
+        <w:t>Wastler</w:t>
+      </w:r>
+      <w:proofErr w:type="spellEnd"/>
+      <w:r>
+        <w:rPr>
+          <w:rFonts w:ascii="Times New Roman" w:hAnsi="Times New Roman" w:cs="Times New Roman"/>
+        </w:rPr>
+        <w:t xml:space="preserve">, H., </w:t>
+      </w:r>
+      <w:proofErr w:type="spellStart"/>
+      <w:r>
+        <w:rPr>
+          <w:rFonts w:ascii="Times New Roman" w:hAnsi="Times New Roman" w:cs="Times New Roman"/>
+        </w:rPr>
+        <w:t>Lucksted</w:t>
+      </w:r>
+      <w:proofErr w:type="spellEnd"/>
+      <w:r>
+        <w:rPr>
+          <w:rFonts w:ascii="Times New Roman" w:hAnsi="Times New Roman" w:cs="Times New Roman"/>
+        </w:rPr>
+        <w:t>, A.,</w:t>
       </w:r>
       <w:r>
         <w:rPr>
@@ -4065,7 +4515,21 @@
         <w:rPr>
           <w:rFonts w:ascii="Times New Roman" w:hAnsi="Times New Roman" w:cs="Times New Roman"/>
         </w:rPr>
-        <w:t>, &amp; Drapalski, A. (</w:t>
+        <w:t xml:space="preserve">, &amp; </w:t>
+      </w:r>
+      <w:proofErr w:type="spellStart"/>
+      <w:r>
+        <w:rPr>
+          <w:rFonts w:ascii="Times New Roman" w:hAnsi="Times New Roman" w:cs="Times New Roman"/>
+        </w:rPr>
+        <w:t>Drapalski</w:t>
+      </w:r>
+      <w:proofErr w:type="spellEnd"/>
+      <w:r>
+        <w:rPr>
+          <w:rFonts w:ascii="Times New Roman" w:hAnsi="Times New Roman" w:cs="Times New Roman"/>
+        </w:rPr>
+        <w:t>, A. (</w:t>
       </w:r>
       <w:r>
         <w:rPr>
@@ -4150,7 +4614,49 @@
         <w:rPr>
           <w:rFonts w:ascii="Times New Roman" w:hAnsi="Times New Roman" w:cs="Times New Roman"/>
         </w:rPr>
-        <w:t xml:space="preserve">Fischer, M. W., Dimaggio, G., Hochheiser, J., Vohs, J., </w:t>
+        <w:t xml:space="preserve">Fischer, M. W., </w:t>
+      </w:r>
+      <w:proofErr w:type="spellStart"/>
+      <w:r>
+        <w:rPr>
+          <w:rFonts w:ascii="Times New Roman" w:hAnsi="Times New Roman" w:cs="Times New Roman"/>
+        </w:rPr>
+        <w:t>Dimaggio</w:t>
+      </w:r>
+      <w:proofErr w:type="spellEnd"/>
+      <w:r>
+        <w:rPr>
+          <w:rFonts w:ascii="Times New Roman" w:hAnsi="Times New Roman" w:cs="Times New Roman"/>
+        </w:rPr>
+        <w:t xml:space="preserve">, G., </w:t>
+      </w:r>
+      <w:proofErr w:type="spellStart"/>
+      <w:r>
+        <w:rPr>
+          <w:rFonts w:ascii="Times New Roman" w:hAnsi="Times New Roman" w:cs="Times New Roman"/>
+        </w:rPr>
+        <w:t>Hochheiser</w:t>
+      </w:r>
+      <w:proofErr w:type="spellEnd"/>
+      <w:r>
+        <w:rPr>
+          <w:rFonts w:ascii="Times New Roman" w:hAnsi="Times New Roman" w:cs="Times New Roman"/>
+        </w:rPr>
+        <w:t xml:space="preserve">, J., </w:t>
+      </w:r>
+      <w:proofErr w:type="spellStart"/>
+      <w:r>
+        <w:rPr>
+          <w:rFonts w:ascii="Times New Roman" w:hAnsi="Times New Roman" w:cs="Times New Roman"/>
+        </w:rPr>
+        <w:t>Vohs</w:t>
+      </w:r>
+      <w:proofErr w:type="spellEnd"/>
+      <w:r>
+        <w:rPr>
+          <w:rFonts w:ascii="Times New Roman" w:hAnsi="Times New Roman" w:cs="Times New Roman"/>
+        </w:rPr>
+        <w:t xml:space="preserve">, J., </w:t>
       </w:r>
       <w:r>
         <w:rPr>
@@ -4251,7 +4757,35 @@
         <w:rPr>
           <w:rFonts w:ascii="Times New Roman" w:hAnsi="Times New Roman" w:cs="Times New Roman"/>
         </w:rPr>
-        <w:t xml:space="preserve">Millman, Z.B., Rakhshan, P.J., DeVylder, J.E., Edmondson Smith, M., </w:t>
+        <w:t xml:space="preserve">Millman, Z.B., </w:t>
+      </w:r>
+      <w:proofErr w:type="spellStart"/>
+      <w:r>
+        <w:rPr>
+          <w:rFonts w:ascii="Times New Roman" w:hAnsi="Times New Roman" w:cs="Times New Roman"/>
+        </w:rPr>
+        <w:t>Rakhshan</w:t>
+      </w:r>
+      <w:proofErr w:type="spellEnd"/>
+      <w:r>
+        <w:rPr>
+          <w:rFonts w:ascii="Times New Roman" w:hAnsi="Times New Roman" w:cs="Times New Roman"/>
+        </w:rPr>
+        <w:t xml:space="preserve">, P.J., </w:t>
+      </w:r>
+      <w:proofErr w:type="spellStart"/>
+      <w:r>
+        <w:rPr>
+          <w:rFonts w:ascii="Times New Roman" w:hAnsi="Times New Roman" w:cs="Times New Roman"/>
+        </w:rPr>
+        <w:t>DeVylder</w:t>
+      </w:r>
+      <w:proofErr w:type="spellEnd"/>
+      <w:r>
+        <w:rPr>
+          <w:rFonts w:ascii="Times New Roman" w:hAnsi="Times New Roman" w:cs="Times New Roman"/>
+        </w:rPr>
+        <w:t xml:space="preserve">, J.E., Edmondson Smith, M., </w:t>
       </w:r>
       <w:r>
         <w:rPr>
@@ -4350,11 +4884,47 @@
         </w:rPr>
         <w:t xml:space="preserve"> Phalen, P., </w:t>
       </w:r>
-      <w:r>
-        <w:rPr>
-          <w:rFonts w:ascii="Times New Roman" w:hAnsi="Times New Roman" w:cs="Times New Roman"/>
-        </w:rPr>
-        <w:t>Rakhshan Rouhakhtar, P., Millman, Z., Bussell, K., Thompson, E., Demro, C., Roemer, C., Reeves, G., and Schiffman, J. (</w:t>
+      <w:proofErr w:type="spellStart"/>
+      <w:r>
+        <w:rPr>
+          <w:rFonts w:ascii="Times New Roman" w:hAnsi="Times New Roman" w:cs="Times New Roman"/>
+        </w:rPr>
+        <w:t>Rakhshan</w:t>
+      </w:r>
+      <w:proofErr w:type="spellEnd"/>
+      <w:r>
+        <w:rPr>
+          <w:rFonts w:ascii="Times New Roman" w:hAnsi="Times New Roman" w:cs="Times New Roman"/>
+        </w:rPr>
+        <w:t xml:space="preserve"> </w:t>
+      </w:r>
+      <w:proofErr w:type="spellStart"/>
+      <w:r>
+        <w:rPr>
+          <w:rFonts w:ascii="Times New Roman" w:hAnsi="Times New Roman" w:cs="Times New Roman"/>
+        </w:rPr>
+        <w:t>Rouhakhtar</w:t>
+      </w:r>
+      <w:proofErr w:type="spellEnd"/>
+      <w:r>
+        <w:rPr>
+          <w:rFonts w:ascii="Times New Roman" w:hAnsi="Times New Roman" w:cs="Times New Roman"/>
+        </w:rPr>
+        <w:t xml:space="preserve">, P., Millman, Z., Bussell, K., Thompson, E., </w:t>
+      </w:r>
+      <w:proofErr w:type="spellStart"/>
+      <w:r>
+        <w:rPr>
+          <w:rFonts w:ascii="Times New Roman" w:hAnsi="Times New Roman" w:cs="Times New Roman"/>
+        </w:rPr>
+        <w:t>Demro</w:t>
+      </w:r>
+      <w:proofErr w:type="spellEnd"/>
+      <w:r>
+        <w:rPr>
+          <w:rFonts w:ascii="Times New Roman" w:hAnsi="Times New Roman" w:cs="Times New Roman"/>
+        </w:rPr>
+        <w:t>, C., Roemer, C., Reeves, G., and Schiffman, J. (</w:t>
       </w:r>
       <w:r>
         <w:rPr>
@@ -4433,12 +5003,20 @@
           <w:iCs/>
         </w:rPr>
       </w:pPr>
+      <w:proofErr w:type="spellStart"/>
       <w:r>
         <w:rPr>
           <w:rFonts w:ascii="Times New Roman" w:hAnsi="Times New Roman" w:cs="Times New Roman"/>
         </w:rPr>
         <w:lastRenderedPageBreak/>
-        <w:t>Kivisto, A., Magee, L.,</w:t>
+        <w:t>Kivisto</w:t>
+      </w:r>
+      <w:proofErr w:type="spellEnd"/>
+      <w:r>
+        <w:rPr>
+          <w:rFonts w:ascii="Times New Roman" w:hAnsi="Times New Roman" w:cs="Times New Roman"/>
+        </w:rPr>
+        <w:t>, A., Magee, L.,</w:t>
       </w:r>
       <w:r>
         <w:rPr>
@@ -4555,7 +5133,55 @@
           <w:rFonts w:ascii="Times New Roman" w:hAnsi="Times New Roman" w:cs="Times New Roman"/>
           <w:color w:val="auto"/>
         </w:rPr>
-        <w:t xml:space="preserve"> Muralidharan, A., Travaglini, L., Bennett, M., Stahl, N., Brown, C., Hack, S., Klingaman, B., &amp; Goldberg, R. (2019). Predictors of Attendance in Health and Wellness Treatment Groups for People with Serious Mental Illness. </w:t>
+        <w:t xml:space="preserve"> </w:t>
+      </w:r>
+      <w:proofErr w:type="spellStart"/>
+      <w:r>
+        <w:rPr>
+          <w:rFonts w:ascii="Times New Roman" w:hAnsi="Times New Roman" w:cs="Times New Roman"/>
+          <w:color w:val="auto"/>
+        </w:rPr>
+        <w:t>Muralidharan</w:t>
+      </w:r>
+      <w:proofErr w:type="spellEnd"/>
+      <w:r>
+        <w:rPr>
+          <w:rFonts w:ascii="Times New Roman" w:hAnsi="Times New Roman" w:cs="Times New Roman"/>
+          <w:color w:val="auto"/>
+        </w:rPr>
+        <w:t xml:space="preserve">, A., </w:t>
+      </w:r>
+      <w:proofErr w:type="spellStart"/>
+      <w:r>
+        <w:rPr>
+          <w:rFonts w:ascii="Times New Roman" w:hAnsi="Times New Roman" w:cs="Times New Roman"/>
+          <w:color w:val="auto"/>
+        </w:rPr>
+        <w:t>Travaglini</w:t>
+      </w:r>
+      <w:proofErr w:type="spellEnd"/>
+      <w:r>
+        <w:rPr>
+          <w:rFonts w:ascii="Times New Roman" w:hAnsi="Times New Roman" w:cs="Times New Roman"/>
+          <w:color w:val="auto"/>
+        </w:rPr>
+        <w:t xml:space="preserve">, L., Bennett, M., Stahl, N., Brown, C., Hack, S., </w:t>
+      </w:r>
+      <w:proofErr w:type="spellStart"/>
+      <w:r>
+        <w:rPr>
+          <w:rFonts w:ascii="Times New Roman" w:hAnsi="Times New Roman" w:cs="Times New Roman"/>
+          <w:color w:val="auto"/>
+        </w:rPr>
+        <w:t>Klingaman</w:t>
+      </w:r>
+      <w:proofErr w:type="spellEnd"/>
+      <w:r>
+        <w:rPr>
+          <w:rFonts w:ascii="Times New Roman" w:hAnsi="Times New Roman" w:cs="Times New Roman"/>
+          <w:color w:val="auto"/>
+        </w:rPr>
+        <w:t xml:space="preserve">, B., &amp; Goldberg, R. (2019). Predictors of Attendance in Health and Wellness Treatment Groups for People with Serious Mental Illness. </w:t>
       </w:r>
       <w:r>
         <w:rPr>
@@ -4611,12 +5237,69 @@
         <w:ind w:left="720" w:hanging="720"/>
         <w:outlineLvl w:val="0"/>
       </w:pPr>
-      <w:r>
-        <w:rPr>
-          <w:rFonts w:ascii="Times New Roman" w:hAnsi="Times New Roman" w:cs="Times New Roman"/>
-          <w:bCs/>
-        </w:rPr>
-        <w:t xml:space="preserve">Rakhshan Rouhakhtar, P., Pitts, S., Millman, Z., Andorko, N., Redman, S., Wilson, C., Demro, C., </w:t>
+      <w:proofErr w:type="spellStart"/>
+      <w:r>
+        <w:rPr>
+          <w:rFonts w:ascii="Times New Roman" w:hAnsi="Times New Roman" w:cs="Times New Roman"/>
+          <w:bCs/>
+        </w:rPr>
+        <w:t>Rakhshan</w:t>
+      </w:r>
+      <w:proofErr w:type="spellEnd"/>
+      <w:r>
+        <w:rPr>
+          <w:rFonts w:ascii="Times New Roman" w:hAnsi="Times New Roman" w:cs="Times New Roman"/>
+          <w:bCs/>
+        </w:rPr>
+        <w:t xml:space="preserve"> </w:t>
+      </w:r>
+      <w:proofErr w:type="spellStart"/>
+      <w:r>
+        <w:rPr>
+          <w:rFonts w:ascii="Times New Roman" w:hAnsi="Times New Roman" w:cs="Times New Roman"/>
+          <w:bCs/>
+        </w:rPr>
+        <w:t>Rouhakhtar</w:t>
+      </w:r>
+      <w:proofErr w:type="spellEnd"/>
+      <w:r>
+        <w:rPr>
+          <w:rFonts w:ascii="Times New Roman" w:hAnsi="Times New Roman" w:cs="Times New Roman"/>
+          <w:bCs/>
+        </w:rPr>
+        <w:t xml:space="preserve">, P., Pitts, S., Millman, Z., </w:t>
+      </w:r>
+      <w:proofErr w:type="spellStart"/>
+      <w:r>
+        <w:rPr>
+          <w:rFonts w:ascii="Times New Roman" w:hAnsi="Times New Roman" w:cs="Times New Roman"/>
+          <w:bCs/>
+        </w:rPr>
+        <w:t>Andorko</w:t>
+      </w:r>
+      <w:proofErr w:type="spellEnd"/>
+      <w:r>
+        <w:rPr>
+          <w:rFonts w:ascii="Times New Roman" w:hAnsi="Times New Roman" w:cs="Times New Roman"/>
+          <w:bCs/>
+        </w:rPr>
+        <w:t xml:space="preserve">, N., Redman, S., Wilson, C., </w:t>
+      </w:r>
+      <w:proofErr w:type="spellStart"/>
+      <w:r>
+        <w:rPr>
+          <w:rFonts w:ascii="Times New Roman" w:hAnsi="Times New Roman" w:cs="Times New Roman"/>
+          <w:bCs/>
+        </w:rPr>
+        <w:t>Demro</w:t>
+      </w:r>
+      <w:proofErr w:type="spellEnd"/>
+      <w:r>
+        <w:rPr>
+          <w:rFonts w:ascii="Times New Roman" w:hAnsi="Times New Roman" w:cs="Times New Roman"/>
+          <w:bCs/>
+        </w:rPr>
+        <w:t xml:space="preserve">, C., </w:t>
       </w:r>
       <w:r>
         <w:rPr>
@@ -4685,7 +5368,39 @@
           <w:rFonts w:ascii="Times New Roman" w:hAnsi="Times New Roman" w:cs="Times New Roman"/>
           <w:bCs/>
         </w:rPr>
-        <w:t xml:space="preserve">., Warman, D., Martin, J., Lucksted, A., Drapalski, A., Jones, N., and Lysaker, P. (2019). Public understanding of different kinds of voice-hearing experiences: Causal beliefs, perceptions of mental illness, and stigma. </w:t>
+        <w:t xml:space="preserve">., Warman, D., Martin, J., </w:t>
+      </w:r>
+      <w:proofErr w:type="spellStart"/>
+      <w:r>
+        <w:rPr>
+          <w:rFonts w:ascii="Times New Roman" w:hAnsi="Times New Roman" w:cs="Times New Roman"/>
+          <w:bCs/>
+        </w:rPr>
+        <w:t>Lucksted</w:t>
+      </w:r>
+      <w:proofErr w:type="spellEnd"/>
+      <w:r>
+        <w:rPr>
+          <w:rFonts w:ascii="Times New Roman" w:hAnsi="Times New Roman" w:cs="Times New Roman"/>
+          <w:bCs/>
+        </w:rPr>
+        <w:t xml:space="preserve">, A., </w:t>
+      </w:r>
+      <w:proofErr w:type="spellStart"/>
+      <w:r>
+        <w:rPr>
+          <w:rFonts w:ascii="Times New Roman" w:hAnsi="Times New Roman" w:cs="Times New Roman"/>
+          <w:bCs/>
+        </w:rPr>
+        <w:t>Drapalski</w:t>
+      </w:r>
+      <w:proofErr w:type="spellEnd"/>
+      <w:r>
+        <w:rPr>
+          <w:rFonts w:ascii="Times New Roman" w:hAnsi="Times New Roman" w:cs="Times New Roman"/>
+          <w:bCs/>
+        </w:rPr>
+        <w:t xml:space="preserve">, A., Jones, N., and Lysaker, P. (2019). Public understanding of different kinds of voice-hearing experiences: Causal beliefs, perceptions of mental illness, and stigma. </w:t>
       </w:r>
       <w:r>
         <w:rPr>
@@ -4755,7 +5470,23 @@
           <w:rFonts w:ascii="Times New Roman" w:hAnsi="Times New Roman" w:cs="Times New Roman"/>
           <w:bCs/>
         </w:rPr>
-        <w:t xml:space="preserve">Niculescu, A., Le-Niculescu, H., Levey, D., Roseberry, K., Rogers, J., Kosary, K., Prabha, S., Jones, T., Judd, S., McCormick, M., Wessel, A., Williams, A., </w:t>
+        <w:t xml:space="preserve">Niculescu, A., Le-Niculescu, H., Levey, D., Roseberry, K., Rogers, J., </w:t>
+      </w:r>
+      <w:proofErr w:type="spellStart"/>
+      <w:r>
+        <w:rPr>
+          <w:rFonts w:ascii="Times New Roman" w:hAnsi="Times New Roman" w:cs="Times New Roman"/>
+          <w:bCs/>
+        </w:rPr>
+        <w:t>Kosary</w:t>
+      </w:r>
+      <w:proofErr w:type="spellEnd"/>
+      <w:r>
+        <w:rPr>
+          <w:rFonts w:ascii="Times New Roman" w:hAnsi="Times New Roman" w:cs="Times New Roman"/>
+          <w:bCs/>
+        </w:rPr>
+        <w:t xml:space="preserve">, K., Prabha, S., Jones, T., Judd, S., McCormick, M., Wessel, A., Williams, A., </w:t>
       </w:r>
       <w:r>
         <w:rPr>
@@ -4770,7 +5501,39 @@
           <w:rFonts w:ascii="Times New Roman" w:hAnsi="Times New Roman" w:cs="Times New Roman"/>
           <w:bCs/>
         </w:rPr>
-        <w:t xml:space="preserve">., Mamdani, F., Sequeira, A., and Kurian, S.. (2019). Towards Precision Medicine for Stress Disorders: Diagnostic Biomarkers and Targeted Drugs. </w:t>
+        <w:t xml:space="preserve">., Mamdani, F., </w:t>
+      </w:r>
+      <w:proofErr w:type="spellStart"/>
+      <w:r>
+        <w:rPr>
+          <w:rFonts w:ascii="Times New Roman" w:hAnsi="Times New Roman" w:cs="Times New Roman"/>
+          <w:bCs/>
+        </w:rPr>
+        <w:t>Sequeira</w:t>
+      </w:r>
+      <w:proofErr w:type="spellEnd"/>
+      <w:r>
+        <w:rPr>
+          <w:rFonts w:ascii="Times New Roman" w:hAnsi="Times New Roman" w:cs="Times New Roman"/>
+          <w:bCs/>
+        </w:rPr>
+        <w:t xml:space="preserve">, A., and Kurian, </w:t>
+      </w:r>
+      <w:proofErr w:type="gramStart"/>
+      <w:r>
+        <w:rPr>
+          <w:rFonts w:ascii="Times New Roman" w:hAnsi="Times New Roman" w:cs="Times New Roman"/>
+          <w:bCs/>
+        </w:rPr>
+        <w:t>S..</w:t>
+      </w:r>
+      <w:proofErr w:type="gramEnd"/>
+      <w:r>
+        <w:rPr>
+          <w:rFonts w:ascii="Times New Roman" w:hAnsi="Times New Roman" w:cs="Times New Roman"/>
+          <w:bCs/>
+        </w:rPr>
+        <w:t xml:space="preserve"> (2019). Towards Precision Medicine for Stress Disorders: Diagnostic Biomarkers and Targeted Drugs. </w:t>
       </w:r>
       <w:r>
         <w:rPr>
@@ -4819,7 +5582,55 @@
           <w:rFonts w:ascii="Times New Roman" w:hAnsi="Times New Roman" w:cs="Times New Roman"/>
           <w:bCs/>
         </w:rPr>
-        <w:t xml:space="preserve">., Rakhshan Rouhakhtar, P., Millman, Z. B., Thompson, E., DeVylder, J., Mittal, V., Carter, E., Reeves, G., &amp; Schiffman, J. (2018). Validity of a Two-Item Screen for Early Psychosis. </w:t>
+        <w:t xml:space="preserve">., </w:t>
+      </w:r>
+      <w:proofErr w:type="spellStart"/>
+      <w:r>
+        <w:rPr>
+          <w:rFonts w:ascii="Times New Roman" w:hAnsi="Times New Roman" w:cs="Times New Roman"/>
+          <w:bCs/>
+        </w:rPr>
+        <w:t>Rakhshan</w:t>
+      </w:r>
+      <w:proofErr w:type="spellEnd"/>
+      <w:r>
+        <w:rPr>
+          <w:rFonts w:ascii="Times New Roman" w:hAnsi="Times New Roman" w:cs="Times New Roman"/>
+          <w:bCs/>
+        </w:rPr>
+        <w:t xml:space="preserve"> </w:t>
+      </w:r>
+      <w:proofErr w:type="spellStart"/>
+      <w:r>
+        <w:rPr>
+          <w:rFonts w:ascii="Times New Roman" w:hAnsi="Times New Roman" w:cs="Times New Roman"/>
+          <w:bCs/>
+        </w:rPr>
+        <w:t>Rouhakhtar</w:t>
+      </w:r>
+      <w:proofErr w:type="spellEnd"/>
+      <w:r>
+        <w:rPr>
+          <w:rFonts w:ascii="Times New Roman" w:hAnsi="Times New Roman" w:cs="Times New Roman"/>
+          <w:bCs/>
+        </w:rPr>
+        <w:t xml:space="preserve">, P., Millman, Z. B., Thompson, E., </w:t>
+      </w:r>
+      <w:proofErr w:type="spellStart"/>
+      <w:r>
+        <w:rPr>
+          <w:rFonts w:ascii="Times New Roman" w:hAnsi="Times New Roman" w:cs="Times New Roman"/>
+          <w:bCs/>
+        </w:rPr>
+        <w:t>DeVylder</w:t>
+      </w:r>
+      <w:proofErr w:type="spellEnd"/>
+      <w:r>
+        <w:rPr>
+          <w:rFonts w:ascii="Times New Roman" w:hAnsi="Times New Roman" w:cs="Times New Roman"/>
+          <w:bCs/>
+        </w:rPr>
+        <w:t xml:space="preserve">, J., Mittal, V., Carter, E., Reeves, G., &amp; Schiffman, J. (2018). Validity of a Two-Item Screen for Early Psychosis. </w:t>
       </w:r>
       <w:r>
         <w:rPr>
@@ -4872,12 +5683,37 @@
         </w:rPr>
         <w:t xml:space="preserve">, </w:t>
       </w:r>
-      <w:r>
-        <w:rPr>
-          <w:rFonts w:ascii="Times New Roman" w:hAnsi="Times New Roman" w:cs="Times New Roman"/>
-          <w:bCs/>
-        </w:rPr>
-        <w:t>Lowder, E., Kivisto, A.,</w:t>
+      <w:proofErr w:type="spellStart"/>
+      <w:r>
+        <w:rPr>
+          <w:rFonts w:ascii="Times New Roman" w:hAnsi="Times New Roman" w:cs="Times New Roman"/>
+          <w:bCs/>
+        </w:rPr>
+        <w:t>Lowder</w:t>
+      </w:r>
+      <w:proofErr w:type="spellEnd"/>
+      <w:r>
+        <w:rPr>
+          <w:rFonts w:ascii="Times New Roman" w:hAnsi="Times New Roman" w:cs="Times New Roman"/>
+          <w:bCs/>
+        </w:rPr>
+        <w:t xml:space="preserve">, E., </w:t>
+      </w:r>
+      <w:proofErr w:type="spellStart"/>
+      <w:r>
+        <w:rPr>
+          <w:rFonts w:ascii="Times New Roman" w:hAnsi="Times New Roman" w:cs="Times New Roman"/>
+          <w:bCs/>
+        </w:rPr>
+        <w:t>Kivisto</w:t>
+      </w:r>
+      <w:proofErr w:type="spellEnd"/>
+      <w:r>
+        <w:rPr>
+          <w:rFonts w:ascii="Times New Roman" w:hAnsi="Times New Roman" w:cs="Times New Roman"/>
+          <w:bCs/>
+        </w:rPr>
+        <w:t>, A.,</w:t>
       </w:r>
       <w:r>
         <w:rPr>
@@ -5078,7 +5914,23 @@
           <w:rFonts w:ascii="Times New Roman" w:hAnsi="Times New Roman" w:cs="Times New Roman"/>
           <w:bCs/>
         </w:rPr>
-        <w:t xml:space="preserve">Camacho, D., Vera, E., Scardamalia, K., &amp; </w:t>
+        <w:t xml:space="preserve">Camacho, D., Vera, E., </w:t>
+      </w:r>
+      <w:proofErr w:type="spellStart"/>
+      <w:r>
+        <w:rPr>
+          <w:rFonts w:ascii="Times New Roman" w:hAnsi="Times New Roman" w:cs="Times New Roman"/>
+          <w:bCs/>
+        </w:rPr>
+        <w:t>Scardamalia</w:t>
+      </w:r>
+      <w:proofErr w:type="spellEnd"/>
+      <w:r>
+        <w:rPr>
+          <w:rFonts w:ascii="Times New Roman" w:hAnsi="Times New Roman" w:cs="Times New Roman"/>
+          <w:bCs/>
+        </w:rPr>
+        <w:t xml:space="preserve">, K., &amp; </w:t>
       </w:r>
       <w:r>
         <w:rPr>
@@ -5149,12 +6001,21 @@
           <w:bCs/>
         </w:rPr>
       </w:pPr>
-      <w:r>
-        <w:rPr>
-          <w:rFonts w:ascii="Times New Roman" w:hAnsi="Times New Roman" w:cs="Times New Roman"/>
-          <w:bCs/>
-        </w:rPr>
-        <w:t xml:space="preserve">Kivisto, A. &amp; </w:t>
+      <w:proofErr w:type="spellStart"/>
+      <w:r>
+        <w:rPr>
+          <w:rFonts w:ascii="Times New Roman" w:hAnsi="Times New Roman" w:cs="Times New Roman"/>
+          <w:bCs/>
+        </w:rPr>
+        <w:t>Kivisto</w:t>
+      </w:r>
+      <w:proofErr w:type="spellEnd"/>
+      <w:r>
+        <w:rPr>
+          <w:rFonts w:ascii="Times New Roman" w:hAnsi="Times New Roman" w:cs="Times New Roman"/>
+          <w:bCs/>
+        </w:rPr>
+        <w:t xml:space="preserve">, A. &amp; </w:t>
       </w:r>
       <w:r>
         <w:rPr>
@@ -5224,12 +6085,21 @@
           <w:rFonts w:ascii="Times New Roman" w:hAnsi="Times New Roman" w:cs="Times New Roman"/>
         </w:rPr>
       </w:pPr>
-      <w:r>
-        <w:rPr>
-          <w:rFonts w:ascii="Times New Roman" w:hAnsi="Times New Roman" w:cs="Times New Roman"/>
-          <w:bCs/>
-        </w:rPr>
-        <w:t xml:space="preserve">Rasdale, A., Warman, D., &amp; </w:t>
+      <w:proofErr w:type="spellStart"/>
+      <w:r>
+        <w:rPr>
+          <w:rFonts w:ascii="Times New Roman" w:hAnsi="Times New Roman" w:cs="Times New Roman"/>
+          <w:bCs/>
+        </w:rPr>
+        <w:t>Rasdale</w:t>
+      </w:r>
+      <w:proofErr w:type="spellEnd"/>
+      <w:r>
+        <w:rPr>
+          <w:rFonts w:ascii="Times New Roman" w:hAnsi="Times New Roman" w:cs="Times New Roman"/>
+          <w:bCs/>
+        </w:rPr>
+        <w:t xml:space="preserve">, A., Warman, D., &amp; </w:t>
       </w:r>
       <w:r>
         <w:rPr>
@@ -5363,13 +6233,22 @@
           <w:color w:val="222222"/>
         </w:rPr>
       </w:pPr>
+      <w:proofErr w:type="spellStart"/>
       <w:r>
         <w:rPr>
           <w:rFonts w:ascii="Times New Roman" w:eastAsia="Times New Roman" w:hAnsi="Times New Roman" w:cs="Times New Roman"/>
           <w:color w:val="222222"/>
         </w:rPr>
         <w:lastRenderedPageBreak/>
-        <w:t xml:space="preserve">Kivisto, A., J., Ray, B., &amp; </w:t>
+        <w:t>Kivisto</w:t>
+      </w:r>
+      <w:proofErr w:type="spellEnd"/>
+      <w:r>
+        <w:rPr>
+          <w:rFonts w:ascii="Times New Roman" w:eastAsia="Times New Roman" w:hAnsi="Times New Roman" w:cs="Times New Roman"/>
+          <w:color w:val="222222"/>
+        </w:rPr>
+        <w:t xml:space="preserve">, A., J., Ray, B., &amp; </w:t>
       </w:r>
       <w:r>
         <w:rPr>
@@ -5567,7 +6446,49 @@
         <w:rPr>
           <w:rFonts w:ascii="Times New Roman" w:hAnsi="Times New Roman" w:cs="Times New Roman"/>
         </w:rPr>
-        <w:t xml:space="preserve">, Dainton, H. D., Roseberry, K., Niculescu, E., Niezer, J., Williams, A., Graham, D. L., Jones, T., Venugopal, V., Ballew, A., Yard, M., Gelbart, T., Kurian, S. M., Shekhar, A., Schork, N. J., Sandusky, G. E., &amp; Salomon, D. R. (2017). </w:t>
+        <w:t xml:space="preserve">, Dainton, H. D., Roseberry, K., Niculescu, E., </w:t>
+      </w:r>
+      <w:proofErr w:type="spellStart"/>
+      <w:r>
+        <w:rPr>
+          <w:rFonts w:ascii="Times New Roman" w:hAnsi="Times New Roman" w:cs="Times New Roman"/>
+        </w:rPr>
+        <w:t>Niezer</w:t>
+      </w:r>
+      <w:proofErr w:type="spellEnd"/>
+      <w:r>
+        <w:rPr>
+          <w:rFonts w:ascii="Times New Roman" w:hAnsi="Times New Roman" w:cs="Times New Roman"/>
+        </w:rPr>
+        <w:t xml:space="preserve">, J., Williams, A., Graham, D. L., Jones, T., Venugopal, V., Ballew, A., Yard, M., </w:t>
+      </w:r>
+      <w:proofErr w:type="spellStart"/>
+      <w:r>
+        <w:rPr>
+          <w:rFonts w:ascii="Times New Roman" w:hAnsi="Times New Roman" w:cs="Times New Roman"/>
+        </w:rPr>
+        <w:t>Gelbart</w:t>
+      </w:r>
+      <w:proofErr w:type="spellEnd"/>
+      <w:r>
+        <w:rPr>
+          <w:rFonts w:ascii="Times New Roman" w:hAnsi="Times New Roman" w:cs="Times New Roman"/>
+        </w:rPr>
+        <w:t xml:space="preserve">, T., Kurian, S. M., Shekhar, A., </w:t>
+      </w:r>
+      <w:proofErr w:type="spellStart"/>
+      <w:r>
+        <w:rPr>
+          <w:rFonts w:ascii="Times New Roman" w:hAnsi="Times New Roman" w:cs="Times New Roman"/>
+        </w:rPr>
+        <w:t>Schork</w:t>
+      </w:r>
+      <w:proofErr w:type="spellEnd"/>
+      <w:r>
+        <w:rPr>
+          <w:rFonts w:ascii="Times New Roman" w:hAnsi="Times New Roman" w:cs="Times New Roman"/>
+        </w:rPr>
+        <w:t xml:space="preserve">, N. J., Sandusky, G. E., &amp; Salomon, D. R. (2017). </w:t>
       </w:r>
       <w:r>
         <w:rPr>
@@ -5762,11 +6683,33 @@
         </w:rPr>
         <w:t xml:space="preserve">Phalen, P. L., </w:t>
       </w:r>
-      <w:r>
-        <w:rPr>
-          <w:rFonts w:ascii="Times New Roman" w:hAnsi="Times New Roman" w:cs="Times New Roman"/>
-        </w:rPr>
-        <w:t>Dimaggio, G., Popolo, R., &amp; Lysaker, P. (2017). Aspects of Theory of Mind that attenuate the relationship between persecutory delusions and social functioning in schizophrenia spectrum disorders.</w:t>
+      <w:proofErr w:type="spellStart"/>
+      <w:r>
+        <w:rPr>
+          <w:rFonts w:ascii="Times New Roman" w:hAnsi="Times New Roman" w:cs="Times New Roman"/>
+        </w:rPr>
+        <w:t>Dimaggio</w:t>
+      </w:r>
+      <w:proofErr w:type="spellEnd"/>
+      <w:r>
+        <w:rPr>
+          <w:rFonts w:ascii="Times New Roman" w:hAnsi="Times New Roman" w:cs="Times New Roman"/>
+        </w:rPr>
+        <w:t xml:space="preserve">, G., </w:t>
+      </w:r>
+      <w:proofErr w:type="spellStart"/>
+      <w:r>
+        <w:rPr>
+          <w:rFonts w:ascii="Times New Roman" w:hAnsi="Times New Roman" w:cs="Times New Roman"/>
+        </w:rPr>
+        <w:t>Popolo</w:t>
+      </w:r>
+      <w:proofErr w:type="spellEnd"/>
+      <w:r>
+        <w:rPr>
+          <w:rFonts w:ascii="Times New Roman" w:hAnsi="Times New Roman" w:cs="Times New Roman"/>
+        </w:rPr>
+        <w:t>, R., &amp; Lysaker, P. (2017). Aspects of Theory of Mind that attenuate the relationship between persecutory delusions and social functioning in schizophrenia spectrum disorders.</w:t>
       </w:r>
       <w:r>
         <w:rPr>
@@ -5859,7 +6802,49 @@
         <w:rPr>
           <w:b w:val="0"/>
         </w:rPr>
-        <w:t xml:space="preserve">, Ladd, T. B., Weber, H., Belanger, E., Graham, D. L., Khan, F. N., Vanipenta, N. P., Stage, E., Ballew, A., Yard, M., Gelbart, T., Shekhar, A., Schork, N. J., Kurian, S. M., Sandusky, G. E., Salomon, D. R., &amp; Niculescu, A. B. (2016). Towards understanding and predicting suicidality in women: Biomarkers and clinical risk assessment. </w:t>
+        <w:t xml:space="preserve">, Ladd, T. B., Weber, H., Belanger, E., Graham, D. L., Khan, F. N., </w:t>
+      </w:r>
+      <w:proofErr w:type="spellStart"/>
+      <w:r>
+        <w:rPr>
+          <w:b w:val="0"/>
+        </w:rPr>
+        <w:t>Vanipenta</w:t>
+      </w:r>
+      <w:proofErr w:type="spellEnd"/>
+      <w:r>
+        <w:rPr>
+          <w:b w:val="0"/>
+        </w:rPr>
+        <w:t xml:space="preserve">, N. P., Stage, E., Ballew, A., Yard, M., </w:t>
+      </w:r>
+      <w:proofErr w:type="spellStart"/>
+      <w:r>
+        <w:rPr>
+          <w:b w:val="0"/>
+        </w:rPr>
+        <w:t>Gelbart</w:t>
+      </w:r>
+      <w:proofErr w:type="spellEnd"/>
+      <w:r>
+        <w:rPr>
+          <w:b w:val="0"/>
+        </w:rPr>
+        <w:t xml:space="preserve">, T., Shekhar, A., </w:t>
+      </w:r>
+      <w:proofErr w:type="spellStart"/>
+      <w:r>
+        <w:rPr>
+          <w:b w:val="0"/>
+        </w:rPr>
+        <w:t>Schork</w:t>
+      </w:r>
+      <w:proofErr w:type="spellEnd"/>
+      <w:r>
+        <w:rPr>
+          <w:b w:val="0"/>
+        </w:rPr>
+        <w:t xml:space="preserve">, N. J., Kurian, S. M., Sandusky, G. E., Salomon, D. R., &amp; Niculescu, A. B. (2016). Towards understanding and predicting suicidality in women: Biomarkers and clinical risk assessment. </w:t>
       </w:r>
       <w:r>
         <w:rPr>
@@ -5909,11 +6894,19 @@
       <w:r>
         <w:t xml:space="preserve">Phalen, P. L., </w:t>
       </w:r>
+      <w:proofErr w:type="spellStart"/>
       <w:r>
         <w:rPr>
           <w:b w:val="0"/>
         </w:rPr>
-        <w:t>Viswanadhan, K., Lysaker, P. H., &amp; Warman, D. M. (2015).</w:t>
+        <w:t>Viswanadhan</w:t>
+      </w:r>
+      <w:proofErr w:type="spellEnd"/>
+      <w:r>
+        <w:rPr>
+          <w:b w:val="0"/>
+        </w:rPr>
+        <w:t>, K., Lysaker, P. H., &amp; Warman, D. M. (2015).</w:t>
       </w:r>
       <w:r>
         <w:rPr>
@@ -6007,7 +7000,63 @@
         <w:rPr>
           <w:b w:val="0"/>
         </w:rPr>
-        <w:t xml:space="preserve">, Le-Niculescu, H., Dainton, H. D., Jain, N., Belanger, E., James, A., George, S., Weber, H., Graham, D. L., Schweitzer, R., Ladd, T. B., Learman, R., Niculescu, E. M., Vanipenta, N. P., Khan, F. N., Mullen, J., Shankar, G., Cook, S., Humbert, C., Ballew, A., Yard, M., Gelbart, T., Shekhar, A., Schork, N. J., Kurian, S. M., Sandusky, G. E., &amp; Salomon, D. R. (2015). Predicting suicidality using a combined genomic and clinical risk assessment approach. </w:t>
+        <w:t xml:space="preserve">, Le-Niculescu, H., Dainton, H. D., Jain, N., Belanger, E., James, A., George, S., Weber, H., Graham, D. L., Schweitzer, R., Ladd, T. B., </w:t>
+      </w:r>
+      <w:proofErr w:type="spellStart"/>
+      <w:r>
+        <w:rPr>
+          <w:b w:val="0"/>
+        </w:rPr>
+        <w:t>Learman</w:t>
+      </w:r>
+      <w:proofErr w:type="spellEnd"/>
+      <w:r>
+        <w:rPr>
+          <w:b w:val="0"/>
+        </w:rPr>
+        <w:t xml:space="preserve">, R., Niculescu, E. M., </w:t>
+      </w:r>
+      <w:proofErr w:type="spellStart"/>
+      <w:r>
+        <w:rPr>
+          <w:b w:val="0"/>
+        </w:rPr>
+        <w:t>Vanipenta</w:t>
+      </w:r>
+      <w:proofErr w:type="spellEnd"/>
+      <w:r>
+        <w:rPr>
+          <w:b w:val="0"/>
+        </w:rPr>
+        <w:t xml:space="preserve">, N. P., Khan, F. N., Mullen, J., Shankar, G., Cook, S., Humbert, C., Ballew, A., Yard, M., </w:t>
+      </w:r>
+      <w:proofErr w:type="spellStart"/>
+      <w:r>
+        <w:rPr>
+          <w:b w:val="0"/>
+        </w:rPr>
+        <w:t>Gelbart</w:t>
+      </w:r>
+      <w:proofErr w:type="spellEnd"/>
+      <w:r>
+        <w:rPr>
+          <w:b w:val="0"/>
+        </w:rPr>
+        <w:t xml:space="preserve">, T., Shekhar, A., </w:t>
+      </w:r>
+      <w:proofErr w:type="spellStart"/>
+      <w:r>
+        <w:rPr>
+          <w:b w:val="0"/>
+        </w:rPr>
+        <w:t>Schork</w:t>
+      </w:r>
+      <w:proofErr w:type="spellEnd"/>
+      <w:r>
+        <w:rPr>
+          <w:b w:val="0"/>
+        </w:rPr>
+        <w:t xml:space="preserve">, N. J., Kurian, S. M., Sandusky, G. E., &amp; Salomon, D. R. (2015). Predicting suicidality using a combined genomic and clinical risk assessment approach. </w:t>
       </w:r>
       <w:r>
         <w:rPr>
@@ -6241,11 +7290,25 @@
         <w:rPr>
           <w:rFonts w:ascii="Times" w:eastAsia="Times New Roman" w:hAnsi="Times" w:cs="Times New Roman"/>
         </w:rPr>
-        <w:t>Wilson, D. B., Lowder, E. M.,</w:t>
-      </w:r>
+        <w:t xml:space="preserve">Wilson, D. B., </w:t>
+      </w:r>
+      <w:proofErr w:type="spellStart"/>
       <w:r>
         <w:rPr>
           <w:rFonts w:ascii="Times" w:eastAsia="Times New Roman" w:hAnsi="Times" w:cs="Times New Roman"/>
+        </w:rPr>
+        <w:t>Lowder</w:t>
+      </w:r>
+      <w:proofErr w:type="spellEnd"/>
+      <w:r>
+        <w:rPr>
+          <w:rFonts w:ascii="Times" w:eastAsia="Times New Roman" w:hAnsi="Times" w:cs="Times New Roman"/>
+        </w:rPr>
+        <w:t>, E. M.,</w:t>
+      </w:r>
+      <w:r>
+        <w:rPr>
+          <w:rFonts w:ascii="Times" w:eastAsia="Times New Roman" w:hAnsi="Times" w:cs="Times New Roman"/>
           <w:b/>
           <w:bCs/>
         </w:rPr>
@@ -6257,11 +7320,19 @@
         </w:rPr>
         <w:t>, &amp; Rodriguez, A. (</w:t>
       </w:r>
+      <w:proofErr w:type="gramStart"/>
       <w:r>
         <w:rPr>
           <w:rFonts w:ascii="Times" w:eastAsia="Times New Roman" w:hAnsi="Times" w:cs="Times New Roman"/>
         </w:rPr>
-        <w:t xml:space="preserve">July, </w:t>
+        <w:t>July,</w:t>
+      </w:r>
+      <w:proofErr w:type="gramEnd"/>
+      <w:r>
+        <w:rPr>
+          <w:rFonts w:ascii="Times" w:eastAsia="Times New Roman" w:hAnsi="Times" w:cs="Times New Roman"/>
+        </w:rPr>
+        <w:t xml:space="preserve"> </w:t>
       </w:r>
       <w:r>
         <w:rPr>
@@ -6334,7 +7405,21 @@
         <w:rPr>
           <w:rFonts w:ascii="Times" w:eastAsia="Times New Roman" w:hAnsi="Times" w:cs="Times New Roman"/>
         </w:rPr>
-        <w:t>(September, 2013), Psychiatrists</w:t>
+        <w:t>(</w:t>
+      </w:r>
+      <w:proofErr w:type="gramStart"/>
+      <w:r>
+        <w:rPr>
+          <w:rFonts w:ascii="Times" w:eastAsia="Times New Roman" w:hAnsi="Times" w:cs="Times New Roman"/>
+        </w:rPr>
+        <w:t>September,</w:t>
+      </w:r>
+      <w:proofErr w:type="gramEnd"/>
+      <w:r>
+        <w:rPr>
+          <w:rFonts w:ascii="Times" w:eastAsia="Times New Roman" w:hAnsi="Times" w:cs="Times New Roman"/>
+        </w:rPr>
+        <w:t xml:space="preserve"> 2013), Psychiatrists</w:t>
       </w:r>
       <w:r>
         <w:rPr>
@@ -6342,12 +7427,21 @@
         </w:rPr>
         <w:t xml:space="preserve"> and African Traditional Healers Ally on Mental Health. </w:t>
       </w:r>
+      <w:proofErr w:type="spellStart"/>
       <w:r>
         <w:rPr>
           <w:rFonts w:ascii="Times New Roman" w:eastAsia="Times New Roman" w:hAnsi="Times New Roman" w:cs="Times New Roman"/>
           <w:i/>
         </w:rPr>
-        <w:t>Humanosphere.</w:t>
+        <w:t>Humanosphere</w:t>
+      </w:r>
+      <w:proofErr w:type="spellEnd"/>
+      <w:r>
+        <w:rPr>
+          <w:rFonts w:ascii="Times New Roman" w:eastAsia="Times New Roman" w:hAnsi="Times New Roman" w:cs="Times New Roman"/>
+          <w:i/>
+        </w:rPr>
+        <w:t>.</w:t>
       </w:r>
       <w:r>
         <w:rPr>
@@ -6438,6 +7532,7 @@
         </w:rPr>
         <w:t xml:space="preserve">. </w:t>
       </w:r>
+      <w:proofErr w:type="spellStart"/>
       <w:r>
         <w:rPr>
           <w:rFonts w:ascii="Times New Roman" w:eastAsia="Times New Roman" w:hAnsi="Times New Roman" w:cs="Times New Roman"/>
@@ -6447,17 +7542,19 @@
           <w:sz w:val="22"/>
           <w:szCs w:val="22"/>
         </w:rPr>
-        <w:t>Humanosphere.</w:t>
-      </w:r>
+        <w:t>Humanosphere</w:t>
+      </w:r>
+      <w:proofErr w:type="spellEnd"/>
       <w:r>
         <w:rPr>
           <w:rFonts w:ascii="Times New Roman" w:eastAsia="Times New Roman" w:hAnsi="Times New Roman" w:cs="Times New Roman"/>
           <w:b w:val="0"/>
+          <w:i/>
           <w:color w:val="auto"/>
           <w:sz w:val="22"/>
           <w:szCs w:val="22"/>
         </w:rPr>
-        <w:t xml:space="preserve"> &lt;</w:t>
+        <w:t>.</w:t>
       </w:r>
       <w:r>
         <w:rPr>
@@ -6467,6 +7564,16 @@
           <w:sz w:val="22"/>
           <w:szCs w:val="22"/>
         </w:rPr>
+        <w:t xml:space="preserve"> &lt;</w:t>
+      </w:r>
+      <w:r>
+        <w:rPr>
+          <w:rFonts w:ascii="Times New Roman" w:eastAsia="Times New Roman" w:hAnsi="Times New Roman" w:cs="Times New Roman"/>
+          <w:b w:val="0"/>
+          <w:color w:val="auto"/>
+          <w:sz w:val="22"/>
+          <w:szCs w:val="22"/>
+        </w:rPr>
         <w:t>http://www.humanosphere.org/2013/10/guinea-hospital-shows-west-how-to-treat-mental-illness-without-chains/</w:t>
       </w:r>
       <w:r>
@@ -6643,7 +7750,25 @@
           <w:color w:val="222222"/>
           <w:highlight w:val="white"/>
         </w:rPr>
-        <w:t xml:space="preserve"> (November, 2023). Addressing suicidality in Coordinated Specialty Care: Data and practice. </w:t>
+        <w:t xml:space="preserve"> (</w:t>
+      </w:r>
+      <w:proofErr w:type="gramStart"/>
+      <w:r>
+        <w:rPr>
+          <w:rFonts w:ascii="Times New Roman" w:eastAsia="Times New Roman" w:hAnsi="Times New Roman" w:cs="Times New Roman"/>
+          <w:color w:val="222222"/>
+          <w:highlight w:val="white"/>
+        </w:rPr>
+        <w:t>November,</w:t>
+      </w:r>
+      <w:proofErr w:type="gramEnd"/>
+      <w:r>
+        <w:rPr>
+          <w:rFonts w:ascii="Times New Roman" w:eastAsia="Times New Roman" w:hAnsi="Times New Roman" w:cs="Times New Roman"/>
+          <w:color w:val="222222"/>
+          <w:highlight w:val="white"/>
+        </w:rPr>
+        <w:t xml:space="preserve"> 2023). Addressing suicidality in Coordinated Specialty Care: Data and practice. </w:t>
       </w:r>
       <w:r>
         <w:rPr>
@@ -6700,7 +7825,25 @@
           <w:color w:val="222222"/>
           <w:highlight w:val="white"/>
         </w:rPr>
-        <w:t xml:space="preserve">(November, 2023). Clinical strategies for assessing and reducing suicide risk. </w:t>
+        <w:t>(</w:t>
+      </w:r>
+      <w:proofErr w:type="gramStart"/>
+      <w:r>
+        <w:rPr>
+          <w:rFonts w:ascii="Times New Roman" w:eastAsia="Times New Roman" w:hAnsi="Times New Roman" w:cs="Times New Roman"/>
+          <w:color w:val="222222"/>
+          <w:highlight w:val="white"/>
+        </w:rPr>
+        <w:t>November,</w:t>
+      </w:r>
+      <w:proofErr w:type="gramEnd"/>
+      <w:r>
+        <w:rPr>
+          <w:rFonts w:ascii="Times New Roman" w:eastAsia="Times New Roman" w:hAnsi="Times New Roman" w:cs="Times New Roman"/>
+          <w:color w:val="222222"/>
+          <w:highlight w:val="white"/>
+        </w:rPr>
+        <w:t xml:space="preserve"> 2023). Clinical strategies for assessing and reducing suicide risk. </w:t>
       </w:r>
       <w:r>
         <w:rPr>
@@ -6774,7 +7917,25 @@
           <w:color w:val="222222"/>
           <w:shd w:val="clear" w:color="auto" w:fill="FFFFFF"/>
         </w:rPr>
-        <w:t xml:space="preserve">(February, 2020). </w:t>
+        <w:t>(</w:t>
+      </w:r>
+      <w:proofErr w:type="gramStart"/>
+      <w:r>
+        <w:rPr>
+          <w:rFonts w:ascii="Times New Roman" w:eastAsia="Times New Roman" w:hAnsi="Times New Roman" w:cs="Times New Roman"/>
+          <w:color w:val="222222"/>
+          <w:shd w:val="clear" w:color="auto" w:fill="FFFFFF"/>
+        </w:rPr>
+        <w:t>February,</w:t>
+      </w:r>
+      <w:proofErr w:type="gramEnd"/>
+      <w:r>
+        <w:rPr>
+          <w:rFonts w:ascii="Times New Roman" w:eastAsia="Times New Roman" w:hAnsi="Times New Roman" w:cs="Times New Roman"/>
+          <w:color w:val="222222"/>
+          <w:shd w:val="clear" w:color="auto" w:fill="FFFFFF"/>
+        </w:rPr>
+        <w:t xml:space="preserve"> 2020). </w:t>
       </w:r>
       <w:r>
         <w:rPr>
@@ -6897,7 +8058,25 @@
           <w:color w:val="222222"/>
           <w:shd w:val="clear" w:color="auto" w:fill="FFFFFF"/>
         </w:rPr>
-        <w:t xml:space="preserve">(November, 2015). Tracking the Mind: Planet of the Apps. </w:t>
+        <w:t>(</w:t>
+      </w:r>
+      <w:proofErr w:type="gramStart"/>
+      <w:r>
+        <w:rPr>
+          <w:rFonts w:ascii="Times New Roman" w:eastAsia="Times New Roman" w:hAnsi="Times New Roman" w:cs="Times New Roman"/>
+          <w:color w:val="222222"/>
+          <w:shd w:val="clear" w:color="auto" w:fill="FFFFFF"/>
+        </w:rPr>
+        <w:t>November,</w:t>
+      </w:r>
+      <w:proofErr w:type="gramEnd"/>
+      <w:r>
+        <w:rPr>
+          <w:rFonts w:ascii="Times New Roman" w:eastAsia="Times New Roman" w:hAnsi="Times New Roman" w:cs="Times New Roman"/>
+          <w:color w:val="222222"/>
+          <w:shd w:val="clear" w:color="auto" w:fill="FFFFFF"/>
+        </w:rPr>
+        <w:t xml:space="preserve"> 2015). Tracking the Mind: Planet of the Apps. </w:t>
       </w:r>
       <w:r>
         <w:rPr>
@@ -6951,7 +8130,25 @@
           <w:color w:val="222222"/>
           <w:shd w:val="clear" w:color="auto" w:fill="FFFFFF"/>
         </w:rPr>
-        <w:t xml:space="preserve">(September, 2015). Mental Health Disparities After ‘Obamacare’: Methods for analyzing nationally representative datasets with complex survey designs. </w:t>
+        <w:t>(</w:t>
+      </w:r>
+      <w:proofErr w:type="gramStart"/>
+      <w:r>
+        <w:rPr>
+          <w:rFonts w:ascii="Times New Roman" w:eastAsia="Times New Roman" w:hAnsi="Times New Roman" w:cs="Times New Roman"/>
+          <w:color w:val="222222"/>
+          <w:shd w:val="clear" w:color="auto" w:fill="FFFFFF"/>
+        </w:rPr>
+        <w:t>September,</w:t>
+      </w:r>
+      <w:proofErr w:type="gramEnd"/>
+      <w:r>
+        <w:rPr>
+          <w:rFonts w:ascii="Times New Roman" w:eastAsia="Times New Roman" w:hAnsi="Times New Roman" w:cs="Times New Roman"/>
+          <w:color w:val="222222"/>
+          <w:shd w:val="clear" w:color="auto" w:fill="FFFFFF"/>
+        </w:rPr>
+        <w:t xml:space="preserve"> 2015). Mental Health Disparities After ‘Obamacare’: Methods for analyzing nationally representative datasets with complex survey designs. </w:t>
       </w:r>
       <w:r>
         <w:rPr>
@@ -7000,7 +8197,25 @@
           <w:color w:val="222222"/>
           <w:shd w:val="clear" w:color="auto" w:fill="FFFFFF"/>
         </w:rPr>
-        <w:t xml:space="preserve">(January, 2015). Quantitative Psych Assessments: smartphone apps. </w:t>
+        <w:t>(</w:t>
+      </w:r>
+      <w:proofErr w:type="gramStart"/>
+      <w:r>
+        <w:rPr>
+          <w:rFonts w:ascii="Times New Roman" w:eastAsia="Times New Roman" w:hAnsi="Times New Roman" w:cs="Times New Roman"/>
+          <w:color w:val="222222"/>
+          <w:shd w:val="clear" w:color="auto" w:fill="FFFFFF"/>
+        </w:rPr>
+        <w:t>January,</w:t>
+      </w:r>
+      <w:proofErr w:type="gramEnd"/>
+      <w:r>
+        <w:rPr>
+          <w:rFonts w:ascii="Times New Roman" w:eastAsia="Times New Roman" w:hAnsi="Times New Roman" w:cs="Times New Roman"/>
+          <w:color w:val="222222"/>
+          <w:shd w:val="clear" w:color="auto" w:fill="FFFFFF"/>
+        </w:rPr>
+        <w:t xml:space="preserve"> 2015). Quantitative Psych Assessments: smartphone apps. </w:t>
       </w:r>
       <w:r>
         <w:rPr>
@@ -7161,7 +8376,97 @@
           <w:bCs/>
           <w:color w:val="222222"/>
         </w:rPr>
-        <w:t xml:space="preserve">.; Jones, N.; Davis, B.; Calkins, M.; Kohler, C.; Sarpal, D.; Chengappa, K.; Margolis, R.; Baker, K.; Marsteller, J.; Jumper, M.; Medoff, D.; Bennett, M. (October, 2023). </w:t>
+        <w:t xml:space="preserve">.; Jones, N.; Davis, B.; Calkins, M.; Kohler, C.; </w:t>
+      </w:r>
+      <w:proofErr w:type="spellStart"/>
+      <w:r>
+        <w:rPr>
+          <w:rFonts w:ascii="Times New Roman" w:eastAsia="Times New Roman" w:hAnsi="Times New Roman" w:cs="Times New Roman"/>
+          <w:bCs/>
+          <w:color w:val="222222"/>
+        </w:rPr>
+        <w:t>Sarpal</w:t>
+      </w:r>
+      <w:proofErr w:type="spellEnd"/>
+      <w:r>
+        <w:rPr>
+          <w:rFonts w:ascii="Times New Roman" w:eastAsia="Times New Roman" w:hAnsi="Times New Roman" w:cs="Times New Roman"/>
+          <w:bCs/>
+          <w:color w:val="222222"/>
+        </w:rPr>
+        <w:t xml:space="preserve">, D.; </w:t>
+      </w:r>
+      <w:proofErr w:type="spellStart"/>
+      <w:r>
+        <w:rPr>
+          <w:rFonts w:ascii="Times New Roman" w:eastAsia="Times New Roman" w:hAnsi="Times New Roman" w:cs="Times New Roman"/>
+          <w:bCs/>
+          <w:color w:val="222222"/>
+        </w:rPr>
+        <w:t>Chengappa</w:t>
+      </w:r>
+      <w:proofErr w:type="spellEnd"/>
+      <w:r>
+        <w:rPr>
+          <w:rFonts w:ascii="Times New Roman" w:eastAsia="Times New Roman" w:hAnsi="Times New Roman" w:cs="Times New Roman"/>
+          <w:bCs/>
+          <w:color w:val="222222"/>
+        </w:rPr>
+        <w:t xml:space="preserve">, K.; Margolis, R.; Baker, K.; </w:t>
+      </w:r>
+      <w:proofErr w:type="spellStart"/>
+      <w:r>
+        <w:rPr>
+          <w:rFonts w:ascii="Times New Roman" w:eastAsia="Times New Roman" w:hAnsi="Times New Roman" w:cs="Times New Roman"/>
+          <w:bCs/>
+          <w:color w:val="222222"/>
+        </w:rPr>
+        <w:t>Marsteller</w:t>
+      </w:r>
+      <w:proofErr w:type="spellEnd"/>
+      <w:r>
+        <w:rPr>
+          <w:rFonts w:ascii="Times New Roman" w:eastAsia="Times New Roman" w:hAnsi="Times New Roman" w:cs="Times New Roman"/>
+          <w:bCs/>
+          <w:color w:val="222222"/>
+        </w:rPr>
+        <w:t xml:space="preserve">, J.; Jumper, M.; </w:t>
+      </w:r>
+      <w:proofErr w:type="spellStart"/>
+      <w:r>
+        <w:rPr>
+          <w:rFonts w:ascii="Times New Roman" w:eastAsia="Times New Roman" w:hAnsi="Times New Roman" w:cs="Times New Roman"/>
+          <w:bCs/>
+          <w:color w:val="222222"/>
+        </w:rPr>
+        <w:t>Medoff</w:t>
+      </w:r>
+      <w:proofErr w:type="spellEnd"/>
+      <w:r>
+        <w:rPr>
+          <w:rFonts w:ascii="Times New Roman" w:eastAsia="Times New Roman" w:hAnsi="Times New Roman" w:cs="Times New Roman"/>
+          <w:bCs/>
+          <w:color w:val="222222"/>
+        </w:rPr>
+        <w:t>, D.; Bennett, M. (</w:t>
+      </w:r>
+      <w:proofErr w:type="gramStart"/>
+      <w:r>
+        <w:rPr>
+          <w:rFonts w:ascii="Times New Roman" w:eastAsia="Times New Roman" w:hAnsi="Times New Roman" w:cs="Times New Roman"/>
+          <w:bCs/>
+          <w:color w:val="222222"/>
+        </w:rPr>
+        <w:t>October,</w:t>
+      </w:r>
+      <w:proofErr w:type="gramEnd"/>
+      <w:r>
+        <w:rPr>
+          <w:rFonts w:ascii="Times New Roman" w:eastAsia="Times New Roman" w:hAnsi="Times New Roman" w:cs="Times New Roman"/>
+          <w:bCs/>
+          <w:color w:val="222222"/>
+        </w:rPr>
+        <w:t xml:space="preserve"> 2023). </w:t>
       </w:r>
       <w:r>
         <w:rPr>
@@ -7233,7 +8538,25 @@
           <w:bCs/>
           <w:color w:val="222222"/>
         </w:rPr>
-        <w:t xml:space="preserve"> &amp; Bennett, M. (November, 2023). </w:t>
+        <w:t xml:space="preserve"> &amp; Bennett, M. (</w:t>
+      </w:r>
+      <w:proofErr w:type="gramStart"/>
+      <w:r>
+        <w:rPr>
+          <w:rFonts w:ascii="Times New Roman" w:eastAsia="Times New Roman" w:hAnsi="Times New Roman" w:cs="Times New Roman"/>
+          <w:bCs/>
+          <w:color w:val="222222"/>
+        </w:rPr>
+        <w:t>November,</w:t>
+      </w:r>
+      <w:proofErr w:type="gramEnd"/>
+      <w:r>
+        <w:rPr>
+          <w:rFonts w:ascii="Times New Roman" w:eastAsia="Times New Roman" w:hAnsi="Times New Roman" w:cs="Times New Roman"/>
+          <w:bCs/>
+          <w:color w:val="222222"/>
+        </w:rPr>
+        <w:t xml:space="preserve"> 2023). </w:t>
       </w:r>
       <w:r>
         <w:rPr>
@@ -7393,7 +8716,16 @@
           <w:bCs/>
           <w:color w:val="222222"/>
         </w:rPr>
-        <w:t xml:space="preserve"> D. (June</w:t>
+        <w:t xml:space="preserve"> D. (</w:t>
+      </w:r>
+      <w:proofErr w:type="gramStart"/>
+      <w:r>
+        <w:rPr>
+          <w:rFonts w:ascii="Times New Roman" w:eastAsia="Times New Roman" w:hAnsi="Times New Roman" w:cs="Times New Roman"/>
+          <w:bCs/>
+          <w:color w:val="222222"/>
+        </w:rPr>
+        <w:t>June</w:t>
       </w:r>
       <w:r>
         <w:rPr>
@@ -7403,6 +8735,7 @@
         </w:rPr>
         <w:t>,</w:t>
       </w:r>
+      <w:proofErr w:type="gramEnd"/>
       <w:r>
         <w:rPr>
           <w:rFonts w:ascii="Times New Roman" w:eastAsia="Times New Roman" w:hAnsi="Times New Roman" w:cs="Times New Roman"/>
@@ -7547,7 +8880,43 @@
           <w:bCs/>
           <w:color w:val="222222"/>
         </w:rPr>
-        <w:t xml:space="preserve">, Medcalf, S., Messmer, S., &amp; McGuire, A. (May, 2023). </w:t>
+        <w:t xml:space="preserve">, </w:t>
+      </w:r>
+      <w:proofErr w:type="spellStart"/>
+      <w:r>
+        <w:rPr>
+          <w:rFonts w:ascii="Times New Roman" w:eastAsia="Times New Roman" w:hAnsi="Times New Roman" w:cs="Times New Roman"/>
+          <w:bCs/>
+          <w:color w:val="222222"/>
+        </w:rPr>
+        <w:t>Medcalf</w:t>
+      </w:r>
+      <w:proofErr w:type="spellEnd"/>
+      <w:r>
+        <w:rPr>
+          <w:rFonts w:ascii="Times New Roman" w:eastAsia="Times New Roman" w:hAnsi="Times New Roman" w:cs="Times New Roman"/>
+          <w:bCs/>
+          <w:color w:val="222222"/>
+        </w:rPr>
+        <w:t>, S., Messmer, S., &amp; McGuire, A. (</w:t>
+      </w:r>
+      <w:proofErr w:type="gramStart"/>
+      <w:r>
+        <w:rPr>
+          <w:rFonts w:ascii="Times New Roman" w:eastAsia="Times New Roman" w:hAnsi="Times New Roman" w:cs="Times New Roman"/>
+          <w:bCs/>
+          <w:color w:val="222222"/>
+        </w:rPr>
+        <w:t>May,</w:t>
+      </w:r>
+      <w:proofErr w:type="gramEnd"/>
+      <w:r>
+        <w:rPr>
+          <w:rFonts w:ascii="Times New Roman" w:eastAsia="Times New Roman" w:hAnsi="Times New Roman" w:cs="Times New Roman"/>
+          <w:bCs/>
+          <w:color w:val="222222"/>
+        </w:rPr>
+        <w:t xml:space="preserve"> 2023). </w:t>
       </w:r>
       <w:r>
         <w:rPr>
@@ -7594,7 +8963,43 @@
           <w:bCs/>
           <w:color w:val="222222"/>
         </w:rPr>
-        <w:t xml:space="preserve">Turner, E., Bastos, R., Kodaiarasi, K., Murthy, S., Noumair, M., </w:t>
+        <w:t xml:space="preserve">Turner, E., Bastos, R., </w:t>
+      </w:r>
+      <w:proofErr w:type="spellStart"/>
+      <w:r>
+        <w:rPr>
+          <w:rFonts w:ascii="Times New Roman" w:eastAsia="Times New Roman" w:hAnsi="Times New Roman" w:cs="Times New Roman"/>
+          <w:bCs/>
+          <w:color w:val="222222"/>
+        </w:rPr>
+        <w:t>Kodaiarasi</w:t>
+      </w:r>
+      <w:proofErr w:type="spellEnd"/>
+      <w:r>
+        <w:rPr>
+          <w:rFonts w:ascii="Times New Roman" w:eastAsia="Times New Roman" w:hAnsi="Times New Roman" w:cs="Times New Roman"/>
+          <w:bCs/>
+          <w:color w:val="222222"/>
+        </w:rPr>
+        <w:t xml:space="preserve">, K., Murthy, S., </w:t>
+      </w:r>
+      <w:proofErr w:type="spellStart"/>
+      <w:r>
+        <w:rPr>
+          <w:rFonts w:ascii="Times New Roman" w:eastAsia="Times New Roman" w:hAnsi="Times New Roman" w:cs="Times New Roman"/>
+          <w:bCs/>
+          <w:color w:val="222222"/>
+        </w:rPr>
+        <w:t>Noumair</w:t>
+      </w:r>
+      <w:proofErr w:type="spellEnd"/>
+      <w:r>
+        <w:rPr>
+          <w:rFonts w:ascii="Times New Roman" w:eastAsia="Times New Roman" w:hAnsi="Times New Roman" w:cs="Times New Roman"/>
+          <w:bCs/>
+          <w:color w:val="222222"/>
+        </w:rPr>
+        <w:t xml:space="preserve">, M., </w:t>
       </w:r>
       <w:r>
         <w:rPr>
@@ -7610,7 +9015,25 @@
           <w:bCs/>
           <w:color w:val="222222"/>
         </w:rPr>
-        <w:t xml:space="preserve"> (May, 2023). </w:t>
+        <w:t xml:space="preserve"> (</w:t>
+      </w:r>
+      <w:proofErr w:type="gramStart"/>
+      <w:r>
+        <w:rPr>
+          <w:rFonts w:ascii="Times New Roman" w:eastAsia="Times New Roman" w:hAnsi="Times New Roman" w:cs="Times New Roman"/>
+          <w:bCs/>
+          <w:color w:val="222222"/>
+        </w:rPr>
+        <w:t>May,</w:t>
+      </w:r>
+      <w:proofErr w:type="gramEnd"/>
+      <w:r>
+        <w:rPr>
+          <w:rFonts w:ascii="Times New Roman" w:eastAsia="Times New Roman" w:hAnsi="Times New Roman" w:cs="Times New Roman"/>
+          <w:bCs/>
+          <w:color w:val="222222"/>
+        </w:rPr>
+        <w:t xml:space="preserve"> 2023). </w:t>
       </w:r>
       <w:r>
         <w:rPr>
@@ -7695,7 +9118,25 @@
           <w:bCs/>
           <w:color w:val="222222"/>
         </w:rPr>
-        <w:t xml:space="preserve">. (April, 2023). </w:t>
+        <w:t>. (</w:t>
+      </w:r>
+      <w:proofErr w:type="gramStart"/>
+      <w:r>
+        <w:rPr>
+          <w:rFonts w:ascii="Times New Roman" w:eastAsia="Times New Roman" w:hAnsi="Times New Roman" w:cs="Times New Roman"/>
+          <w:bCs/>
+          <w:color w:val="222222"/>
+        </w:rPr>
+        <w:t>April,</w:t>
+      </w:r>
+      <w:proofErr w:type="gramEnd"/>
+      <w:r>
+        <w:rPr>
+          <w:rFonts w:ascii="Times New Roman" w:eastAsia="Times New Roman" w:hAnsi="Times New Roman" w:cs="Times New Roman"/>
+          <w:bCs/>
+          <w:color w:val="222222"/>
+        </w:rPr>
+        <w:t xml:space="preserve"> 2023). </w:t>
       </w:r>
       <w:r>
         <w:rPr>
@@ -7768,7 +9209,25 @@
           <w:bCs/>
           <w:color w:val="222222"/>
         </w:rPr>
-        <w:t xml:space="preserve">Fox, K., &amp; Funk, R. (April, 2023). </w:t>
+        <w:t>Fox, K., &amp; Funk, R. (</w:t>
+      </w:r>
+      <w:proofErr w:type="gramStart"/>
+      <w:r>
+        <w:rPr>
+          <w:rFonts w:ascii="Times New Roman" w:eastAsia="Times New Roman" w:hAnsi="Times New Roman" w:cs="Times New Roman"/>
+          <w:bCs/>
+          <w:color w:val="222222"/>
+        </w:rPr>
+        <w:t>April,</w:t>
+      </w:r>
+      <w:proofErr w:type="gramEnd"/>
+      <w:r>
+        <w:rPr>
+          <w:rFonts w:ascii="Times New Roman" w:eastAsia="Times New Roman" w:hAnsi="Times New Roman" w:cs="Times New Roman"/>
+          <w:bCs/>
+          <w:color w:val="222222"/>
+        </w:rPr>
+        <w:t xml:space="preserve"> 2023). </w:t>
       </w:r>
       <w:r>
         <w:rPr>
@@ -7810,13 +9269,23 @@
           <w:color w:val="222222"/>
         </w:rPr>
       </w:pPr>
-      <w:r>
-        <w:rPr>
-          <w:rFonts w:ascii="Times New Roman" w:eastAsia="Times New Roman" w:hAnsi="Times New Roman" w:cs="Times New Roman"/>
-          <w:bCs/>
-          <w:color w:val="222222"/>
-        </w:rPr>
-        <w:t xml:space="preserve">Rinehimer, K., Wolcott, M., </w:t>
+      <w:proofErr w:type="spellStart"/>
+      <w:r>
+        <w:rPr>
+          <w:rFonts w:ascii="Times New Roman" w:eastAsia="Times New Roman" w:hAnsi="Times New Roman" w:cs="Times New Roman"/>
+          <w:bCs/>
+          <w:color w:val="222222"/>
+        </w:rPr>
+        <w:t>Rinehimer</w:t>
+      </w:r>
+      <w:proofErr w:type="spellEnd"/>
+      <w:r>
+        <w:rPr>
+          <w:rFonts w:ascii="Times New Roman" w:eastAsia="Times New Roman" w:hAnsi="Times New Roman" w:cs="Times New Roman"/>
+          <w:bCs/>
+          <w:color w:val="222222"/>
+        </w:rPr>
+        <w:t xml:space="preserve">, K., Wolcott, M., </w:t>
       </w:r>
       <w:r>
         <w:rPr>
@@ -7834,21 +9303,67 @@
         </w:rPr>
         <w:t xml:space="preserve"> </w:t>
       </w:r>
-      <w:r>
-        <w:rPr>
-          <w:rFonts w:ascii="Times New Roman" w:eastAsia="Times New Roman" w:hAnsi="Times New Roman" w:cs="Times New Roman"/>
-          <w:bCs/>
-          <w:color w:val="222222"/>
-        </w:rPr>
-        <w:t>Rakhshan Rouhakhtar, P.</w:t>
-      </w:r>
-      <w:r>
-        <w:rPr>
-          <w:rFonts w:ascii="Times New Roman" w:eastAsia="Times New Roman" w:hAnsi="Times New Roman" w:cs="Times New Roman"/>
-          <w:bCs/>
-          <w:color w:val="222222"/>
-        </w:rPr>
-        <w:t xml:space="preserve"> (October, 2021). </w:t>
+      <w:proofErr w:type="spellStart"/>
+      <w:r>
+        <w:rPr>
+          <w:rFonts w:ascii="Times New Roman" w:eastAsia="Times New Roman" w:hAnsi="Times New Roman" w:cs="Times New Roman"/>
+          <w:bCs/>
+          <w:color w:val="222222"/>
+        </w:rPr>
+        <w:t>Rakhshan</w:t>
+      </w:r>
+      <w:proofErr w:type="spellEnd"/>
+      <w:r>
+        <w:rPr>
+          <w:rFonts w:ascii="Times New Roman" w:eastAsia="Times New Roman" w:hAnsi="Times New Roman" w:cs="Times New Roman"/>
+          <w:bCs/>
+          <w:color w:val="222222"/>
+        </w:rPr>
+        <w:t xml:space="preserve"> </w:t>
+      </w:r>
+      <w:proofErr w:type="spellStart"/>
+      <w:r>
+        <w:rPr>
+          <w:rFonts w:ascii="Times New Roman" w:eastAsia="Times New Roman" w:hAnsi="Times New Roman" w:cs="Times New Roman"/>
+          <w:bCs/>
+          <w:color w:val="222222"/>
+        </w:rPr>
+        <w:t>Rouhakhtar</w:t>
+      </w:r>
+      <w:proofErr w:type="spellEnd"/>
+      <w:r>
+        <w:rPr>
+          <w:rFonts w:ascii="Times New Roman" w:eastAsia="Times New Roman" w:hAnsi="Times New Roman" w:cs="Times New Roman"/>
+          <w:bCs/>
+          <w:color w:val="222222"/>
+        </w:rPr>
+        <w:t>, P.</w:t>
+      </w:r>
+      <w:r>
+        <w:rPr>
+          <w:rFonts w:ascii="Times New Roman" w:eastAsia="Times New Roman" w:hAnsi="Times New Roman" w:cs="Times New Roman"/>
+          <w:bCs/>
+          <w:color w:val="222222"/>
+        </w:rPr>
+        <w:t xml:space="preserve"> (</w:t>
+      </w:r>
+      <w:proofErr w:type="gramStart"/>
+      <w:r>
+        <w:rPr>
+          <w:rFonts w:ascii="Times New Roman" w:eastAsia="Times New Roman" w:hAnsi="Times New Roman" w:cs="Times New Roman"/>
+          <w:bCs/>
+          <w:color w:val="222222"/>
+        </w:rPr>
+        <w:t>October,</w:t>
+      </w:r>
+      <w:proofErr w:type="gramEnd"/>
+      <w:r>
+        <w:rPr>
+          <w:rFonts w:ascii="Times New Roman" w:eastAsia="Times New Roman" w:hAnsi="Times New Roman" w:cs="Times New Roman"/>
+          <w:bCs/>
+          <w:color w:val="222222"/>
+        </w:rPr>
+        <w:t xml:space="preserve"> 2021). </w:t>
       </w:r>
       <w:r>
         <w:rPr>
@@ -7928,7 +9443,25 @@
           <w:bCs/>
           <w:color w:val="222222"/>
         </w:rPr>
-        <w:t xml:space="preserve"> Bridgeford,</w:t>
+        <w:t xml:space="preserve"> </w:t>
+      </w:r>
+      <w:proofErr w:type="spellStart"/>
+      <w:r>
+        <w:rPr>
+          <w:rFonts w:ascii="Times New Roman" w:eastAsia="Times New Roman" w:hAnsi="Times New Roman" w:cs="Times New Roman"/>
+          <w:bCs/>
+          <w:color w:val="222222"/>
+        </w:rPr>
+        <w:t>Bridgeford</w:t>
+      </w:r>
+      <w:proofErr w:type="spellEnd"/>
+      <w:r>
+        <w:rPr>
+          <w:rFonts w:ascii="Times New Roman" w:eastAsia="Times New Roman" w:hAnsi="Times New Roman" w:cs="Times New Roman"/>
+          <w:bCs/>
+          <w:color w:val="222222"/>
+        </w:rPr>
+        <w:t>,</w:t>
       </w:r>
       <w:r>
         <w:rPr>
@@ -7960,7 +9493,25 @@
           <w:bCs/>
           <w:color w:val="222222"/>
         </w:rPr>
-        <w:t xml:space="preserve"> Kivisto, </w:t>
+        <w:t xml:space="preserve"> </w:t>
+      </w:r>
+      <w:proofErr w:type="spellStart"/>
+      <w:r>
+        <w:rPr>
+          <w:rFonts w:ascii="Times New Roman" w:eastAsia="Times New Roman" w:hAnsi="Times New Roman" w:cs="Times New Roman"/>
+          <w:bCs/>
+          <w:color w:val="222222"/>
+        </w:rPr>
+        <w:t>Kivisto</w:t>
+      </w:r>
+      <w:proofErr w:type="spellEnd"/>
+      <w:r>
+        <w:rPr>
+          <w:rFonts w:ascii="Times New Roman" w:eastAsia="Times New Roman" w:hAnsi="Times New Roman" w:cs="Times New Roman"/>
+          <w:bCs/>
+          <w:color w:val="222222"/>
+        </w:rPr>
+        <w:t xml:space="preserve">, </w:t>
       </w:r>
       <w:r>
         <w:rPr>
@@ -8008,7 +9559,25 @@
           <w:bCs/>
           <w:color w:val="222222"/>
         </w:rPr>
-        <w:t xml:space="preserve">. (October, 2020). </w:t>
+        <w:t>. (</w:t>
+      </w:r>
+      <w:proofErr w:type="gramStart"/>
+      <w:r>
+        <w:rPr>
+          <w:rFonts w:ascii="Times New Roman" w:eastAsia="Times New Roman" w:hAnsi="Times New Roman" w:cs="Times New Roman"/>
+          <w:bCs/>
+          <w:color w:val="222222"/>
+        </w:rPr>
+        <w:t>October,</w:t>
+      </w:r>
+      <w:proofErr w:type="gramEnd"/>
+      <w:r>
+        <w:rPr>
+          <w:rFonts w:ascii="Times New Roman" w:eastAsia="Times New Roman" w:hAnsi="Times New Roman" w:cs="Times New Roman"/>
+          <w:bCs/>
+          <w:color w:val="222222"/>
+        </w:rPr>
+        <w:t xml:space="preserve"> 2020). </w:t>
       </w:r>
       <w:r>
         <w:rPr>
@@ -8071,7 +9640,25 @@
           <w:bCs/>
           <w:color w:val="222222"/>
         </w:rPr>
-        <w:t xml:space="preserve"> (September, 2020). </w:t>
+        <w:t xml:space="preserve"> (</w:t>
+      </w:r>
+      <w:proofErr w:type="gramStart"/>
+      <w:r>
+        <w:rPr>
+          <w:rFonts w:ascii="Times New Roman" w:eastAsia="Times New Roman" w:hAnsi="Times New Roman" w:cs="Times New Roman"/>
+          <w:bCs/>
+          <w:color w:val="222222"/>
+        </w:rPr>
+        <w:t>September,</w:t>
+      </w:r>
+      <w:proofErr w:type="gramEnd"/>
+      <w:r>
+        <w:rPr>
+          <w:rFonts w:ascii="Times New Roman" w:eastAsia="Times New Roman" w:hAnsi="Times New Roman" w:cs="Times New Roman"/>
+          <w:bCs/>
+          <w:color w:val="222222"/>
+        </w:rPr>
+        <w:t xml:space="preserve"> 2020). </w:t>
       </w:r>
       <w:r>
         <w:rPr>
@@ -8166,7 +9753,43 @@
           <w:bCs/>
           <w:color w:val="222222"/>
         </w:rPr>
-        <w:t xml:space="preserve">Schiffman, J., Rakhshan Rouhakhtar, P., Millman, Z., Thompson, E., &amp; </w:t>
+        <w:t xml:space="preserve">Schiffman, J., </w:t>
+      </w:r>
+      <w:proofErr w:type="spellStart"/>
+      <w:r>
+        <w:rPr>
+          <w:rFonts w:ascii="Times New Roman" w:eastAsia="Times New Roman" w:hAnsi="Times New Roman" w:cs="Times New Roman"/>
+          <w:bCs/>
+          <w:color w:val="222222"/>
+        </w:rPr>
+        <w:t>Rakhshan</w:t>
+      </w:r>
+      <w:proofErr w:type="spellEnd"/>
+      <w:r>
+        <w:rPr>
+          <w:rFonts w:ascii="Times New Roman" w:eastAsia="Times New Roman" w:hAnsi="Times New Roman" w:cs="Times New Roman"/>
+          <w:bCs/>
+          <w:color w:val="222222"/>
+        </w:rPr>
+        <w:t xml:space="preserve"> </w:t>
+      </w:r>
+      <w:proofErr w:type="spellStart"/>
+      <w:r>
+        <w:rPr>
+          <w:rFonts w:ascii="Times New Roman" w:eastAsia="Times New Roman" w:hAnsi="Times New Roman" w:cs="Times New Roman"/>
+          <w:bCs/>
+          <w:color w:val="222222"/>
+        </w:rPr>
+        <w:t>Rouhakhtar</w:t>
+      </w:r>
+      <w:proofErr w:type="spellEnd"/>
+      <w:r>
+        <w:rPr>
+          <w:rFonts w:ascii="Times New Roman" w:eastAsia="Times New Roman" w:hAnsi="Times New Roman" w:cs="Times New Roman"/>
+          <w:bCs/>
+          <w:color w:val="222222"/>
+        </w:rPr>
+        <w:t xml:space="preserve">, P., Millman, Z., Thompson, E., &amp; </w:t>
       </w:r>
       <w:r>
         <w:rPr>
@@ -8192,7 +9815,25 @@
           <w:bCs/>
           <w:color w:val="222222"/>
         </w:rPr>
-        <w:t xml:space="preserve">(April, 2020). </w:t>
+        <w:t>(</w:t>
+      </w:r>
+      <w:proofErr w:type="gramStart"/>
+      <w:r>
+        <w:rPr>
+          <w:rFonts w:ascii="Times New Roman" w:eastAsia="Times New Roman" w:hAnsi="Times New Roman" w:cs="Times New Roman"/>
+          <w:bCs/>
+          <w:color w:val="222222"/>
+        </w:rPr>
+        <w:t>April,</w:t>
+      </w:r>
+      <w:proofErr w:type="gramEnd"/>
+      <w:r>
+        <w:rPr>
+          <w:rFonts w:ascii="Times New Roman" w:eastAsia="Times New Roman" w:hAnsi="Times New Roman" w:cs="Times New Roman"/>
+          <w:bCs/>
+          <w:color w:val="222222"/>
+        </w:rPr>
+        <w:t xml:space="preserve"> 2020). </w:t>
       </w:r>
       <w:r>
         <w:rPr>
@@ -8260,8 +9901,18 @@
           <w:bCs/>
           <w:color w:val="222222"/>
         </w:rPr>
-        <w:t xml:space="preserve"> at https://doi.org/10.1093/schbul/sbaa028.058</w:t>
-      </w:r>
+        <w:t xml:space="preserve"> at </w:t>
+      </w:r>
+      <w:proofErr w:type="gramStart"/>
+      <w:r>
+        <w:rPr>
+          <w:rFonts w:ascii="Times New Roman" w:eastAsia="Times New Roman" w:hAnsi="Times New Roman" w:cs="Times New Roman"/>
+          <w:bCs/>
+          <w:color w:val="222222"/>
+        </w:rPr>
+        <w:t>https://doi.org/10.1093/schbul/sbaa028.058</w:t>
+      </w:r>
+      <w:proofErr w:type="gramEnd"/>
     </w:p>
     <w:p>
       <w:pPr>
@@ -8290,7 +9941,97 @@
           <w:bCs/>
           <w:color w:val="222222"/>
         </w:rPr>
-        <w:t xml:space="preserve">Petti, E., Rakhshan Rouhakhtar, P., Klaunig, M., Bridgwater, M., Roemer, C., Andorko, N. D., DeLuca, J. S., </w:t>
+        <w:t xml:space="preserve">Petti, E., </w:t>
+      </w:r>
+      <w:proofErr w:type="spellStart"/>
+      <w:r>
+        <w:rPr>
+          <w:rFonts w:ascii="Times New Roman" w:eastAsia="Times New Roman" w:hAnsi="Times New Roman" w:cs="Times New Roman"/>
+          <w:bCs/>
+          <w:color w:val="222222"/>
+        </w:rPr>
+        <w:t>Rakhshan</w:t>
+      </w:r>
+      <w:proofErr w:type="spellEnd"/>
+      <w:r>
+        <w:rPr>
+          <w:rFonts w:ascii="Times New Roman" w:eastAsia="Times New Roman" w:hAnsi="Times New Roman" w:cs="Times New Roman"/>
+          <w:bCs/>
+          <w:color w:val="222222"/>
+        </w:rPr>
+        <w:t xml:space="preserve"> </w:t>
+      </w:r>
+      <w:proofErr w:type="spellStart"/>
+      <w:r>
+        <w:rPr>
+          <w:rFonts w:ascii="Times New Roman" w:eastAsia="Times New Roman" w:hAnsi="Times New Roman" w:cs="Times New Roman"/>
+          <w:bCs/>
+          <w:color w:val="222222"/>
+        </w:rPr>
+        <w:t>Rouhakhtar</w:t>
+      </w:r>
+      <w:proofErr w:type="spellEnd"/>
+      <w:r>
+        <w:rPr>
+          <w:rFonts w:ascii="Times New Roman" w:eastAsia="Times New Roman" w:hAnsi="Times New Roman" w:cs="Times New Roman"/>
+          <w:bCs/>
+          <w:color w:val="222222"/>
+        </w:rPr>
+        <w:t xml:space="preserve">, P., </w:t>
+      </w:r>
+      <w:proofErr w:type="spellStart"/>
+      <w:r>
+        <w:rPr>
+          <w:rFonts w:ascii="Times New Roman" w:eastAsia="Times New Roman" w:hAnsi="Times New Roman" w:cs="Times New Roman"/>
+          <w:bCs/>
+          <w:color w:val="222222"/>
+        </w:rPr>
+        <w:t>Klaunig</w:t>
+      </w:r>
+      <w:proofErr w:type="spellEnd"/>
+      <w:r>
+        <w:rPr>
+          <w:rFonts w:ascii="Times New Roman" w:eastAsia="Times New Roman" w:hAnsi="Times New Roman" w:cs="Times New Roman"/>
+          <w:bCs/>
+          <w:color w:val="222222"/>
+        </w:rPr>
+        <w:t xml:space="preserve">, M., </w:t>
+      </w:r>
+      <w:proofErr w:type="spellStart"/>
+      <w:r>
+        <w:rPr>
+          <w:rFonts w:ascii="Times New Roman" w:eastAsia="Times New Roman" w:hAnsi="Times New Roman" w:cs="Times New Roman"/>
+          <w:bCs/>
+          <w:color w:val="222222"/>
+        </w:rPr>
+        <w:t>Bridgwater</w:t>
+      </w:r>
+      <w:proofErr w:type="spellEnd"/>
+      <w:r>
+        <w:rPr>
+          <w:rFonts w:ascii="Times New Roman" w:eastAsia="Times New Roman" w:hAnsi="Times New Roman" w:cs="Times New Roman"/>
+          <w:bCs/>
+          <w:color w:val="222222"/>
+        </w:rPr>
+        <w:t xml:space="preserve">, M., Roemer, C., </w:t>
+      </w:r>
+      <w:proofErr w:type="spellStart"/>
+      <w:r>
+        <w:rPr>
+          <w:rFonts w:ascii="Times New Roman" w:eastAsia="Times New Roman" w:hAnsi="Times New Roman" w:cs="Times New Roman"/>
+          <w:bCs/>
+          <w:color w:val="222222"/>
+        </w:rPr>
+        <w:t>Andorko</w:t>
+      </w:r>
+      <w:proofErr w:type="spellEnd"/>
+      <w:r>
+        <w:rPr>
+          <w:rFonts w:ascii="Times New Roman" w:eastAsia="Times New Roman" w:hAnsi="Times New Roman" w:cs="Times New Roman"/>
+          <w:bCs/>
+          <w:color w:val="222222"/>
+        </w:rPr>
+        <w:t xml:space="preserve">, N. D., DeLuca, J. S., </w:t>
       </w:r>
       <w:r>
         <w:rPr>
@@ -8322,7 +10063,25 @@
           <w:bCs/>
           <w:color w:val="222222"/>
         </w:rPr>
-        <w:t xml:space="preserve">(April, 2020). </w:t>
+        <w:t>(</w:t>
+      </w:r>
+      <w:proofErr w:type="gramStart"/>
+      <w:r>
+        <w:rPr>
+          <w:rFonts w:ascii="Times New Roman" w:eastAsia="Times New Roman" w:hAnsi="Times New Roman" w:cs="Times New Roman"/>
+          <w:bCs/>
+          <w:color w:val="222222"/>
+        </w:rPr>
+        <w:t>April,</w:t>
+      </w:r>
+      <w:proofErr w:type="gramEnd"/>
+      <w:r>
+        <w:rPr>
+          <w:rFonts w:ascii="Times New Roman" w:eastAsia="Times New Roman" w:hAnsi="Times New Roman" w:cs="Times New Roman"/>
+          <w:bCs/>
+          <w:color w:val="222222"/>
+        </w:rPr>
+        <w:t xml:space="preserve"> 2020). </w:t>
       </w:r>
       <w:r>
         <w:rPr>
@@ -8418,6 +10177,7 @@
         </w:rPr>
         <w:t xml:space="preserve"> at </w:t>
       </w:r>
+      <w:proofErr w:type="gramStart"/>
       <w:r>
         <w:rPr>
           <w:rFonts w:ascii="Times New Roman" w:eastAsia="Times New Roman" w:hAnsi="Times New Roman" w:cs="Times New Roman"/>
@@ -8426,6 +10186,7 @@
         </w:rPr>
         <w:t>https://doi.org/10.1093/schbul/sbaa030.553</w:t>
       </w:r>
+      <w:proofErr w:type="gramEnd"/>
     </w:p>
     <w:p>
       <w:pPr>
@@ -8454,7 +10215,61 @@
           <w:bCs/>
           <w:color w:val="222222"/>
         </w:rPr>
-        <w:t xml:space="preserve">Schiffman, J., Bridgwater, M., Thompson, E., Rakhshan Rouhakhtar, P., Millman, Z., </w:t>
+        <w:t xml:space="preserve">Schiffman, J., </w:t>
+      </w:r>
+      <w:proofErr w:type="spellStart"/>
+      <w:r>
+        <w:rPr>
+          <w:rFonts w:ascii="Times New Roman" w:eastAsia="Times New Roman" w:hAnsi="Times New Roman" w:cs="Times New Roman"/>
+          <w:bCs/>
+          <w:color w:val="222222"/>
+        </w:rPr>
+        <w:t>Bridgwater</w:t>
+      </w:r>
+      <w:proofErr w:type="spellEnd"/>
+      <w:r>
+        <w:rPr>
+          <w:rFonts w:ascii="Times New Roman" w:eastAsia="Times New Roman" w:hAnsi="Times New Roman" w:cs="Times New Roman"/>
+          <w:bCs/>
+          <w:color w:val="222222"/>
+        </w:rPr>
+        <w:t xml:space="preserve">, M., Thompson, E., </w:t>
+      </w:r>
+      <w:proofErr w:type="spellStart"/>
+      <w:r>
+        <w:rPr>
+          <w:rFonts w:ascii="Times New Roman" w:eastAsia="Times New Roman" w:hAnsi="Times New Roman" w:cs="Times New Roman"/>
+          <w:bCs/>
+          <w:color w:val="222222"/>
+        </w:rPr>
+        <w:t>Rakhshan</w:t>
+      </w:r>
+      <w:proofErr w:type="spellEnd"/>
+      <w:r>
+        <w:rPr>
+          <w:rFonts w:ascii="Times New Roman" w:eastAsia="Times New Roman" w:hAnsi="Times New Roman" w:cs="Times New Roman"/>
+          <w:bCs/>
+          <w:color w:val="222222"/>
+        </w:rPr>
+        <w:t xml:space="preserve"> </w:t>
+      </w:r>
+      <w:proofErr w:type="spellStart"/>
+      <w:r>
+        <w:rPr>
+          <w:rFonts w:ascii="Times New Roman" w:eastAsia="Times New Roman" w:hAnsi="Times New Roman" w:cs="Times New Roman"/>
+          <w:bCs/>
+          <w:color w:val="222222"/>
+        </w:rPr>
+        <w:t>Rouhakhtar</w:t>
+      </w:r>
+      <w:proofErr w:type="spellEnd"/>
+      <w:r>
+        <w:rPr>
+          <w:rFonts w:ascii="Times New Roman" w:eastAsia="Times New Roman" w:hAnsi="Times New Roman" w:cs="Times New Roman"/>
+          <w:bCs/>
+          <w:color w:val="222222"/>
+        </w:rPr>
+        <w:t xml:space="preserve">, P., Millman, Z., </w:t>
       </w:r>
       <w:r>
         <w:rPr>
@@ -8470,15 +10285,51 @@
           <w:bCs/>
           <w:color w:val="222222"/>
         </w:rPr>
-        <w:t>, Klaunig, M., Kline, E., &amp; DeLuca, J. (October</w:t>
-      </w:r>
-      <w:r>
-        <w:rPr>
-          <w:rFonts w:ascii="Times New Roman" w:eastAsia="Times New Roman" w:hAnsi="Times New Roman" w:cs="Times New Roman"/>
-          <w:bCs/>
-          <w:color w:val="222222"/>
-        </w:rPr>
-        <w:t>, 2019</w:t>
+        <w:t xml:space="preserve">, </w:t>
+      </w:r>
+      <w:proofErr w:type="spellStart"/>
+      <w:r>
+        <w:rPr>
+          <w:rFonts w:ascii="Times New Roman" w:eastAsia="Times New Roman" w:hAnsi="Times New Roman" w:cs="Times New Roman"/>
+          <w:bCs/>
+          <w:color w:val="222222"/>
+        </w:rPr>
+        <w:t>Klaunig</w:t>
+      </w:r>
+      <w:proofErr w:type="spellEnd"/>
+      <w:r>
+        <w:rPr>
+          <w:rFonts w:ascii="Times New Roman" w:eastAsia="Times New Roman" w:hAnsi="Times New Roman" w:cs="Times New Roman"/>
+          <w:bCs/>
+          <w:color w:val="222222"/>
+        </w:rPr>
+        <w:t>, M., Kline, E., &amp; DeLuca, J. (</w:t>
+      </w:r>
+      <w:proofErr w:type="gramStart"/>
+      <w:r>
+        <w:rPr>
+          <w:rFonts w:ascii="Times New Roman" w:eastAsia="Times New Roman" w:hAnsi="Times New Roman" w:cs="Times New Roman"/>
+          <w:bCs/>
+          <w:color w:val="222222"/>
+        </w:rPr>
+        <w:t>October</w:t>
+      </w:r>
+      <w:r>
+        <w:rPr>
+          <w:rFonts w:ascii="Times New Roman" w:eastAsia="Times New Roman" w:hAnsi="Times New Roman" w:cs="Times New Roman"/>
+          <w:bCs/>
+          <w:color w:val="222222"/>
+        </w:rPr>
+        <w:t>,</w:t>
+      </w:r>
+      <w:proofErr w:type="gramEnd"/>
+      <w:r>
+        <w:rPr>
+          <w:rFonts w:ascii="Times New Roman" w:eastAsia="Times New Roman" w:hAnsi="Times New Roman" w:cs="Times New Roman"/>
+          <w:bCs/>
+          <w:color w:val="222222"/>
+        </w:rPr>
+        <w:t xml:space="preserve"> 2019</w:t>
       </w:r>
       <w:r>
         <w:rPr>
@@ -8574,7 +10425,43 @@
           <w:bCs/>
           <w:color w:val="222222"/>
         </w:rPr>
-        <w:t xml:space="preserve"> Nurnberger, J., Shekhar, A., Kurian, S. (October, 2019). </w:t>
+        <w:t xml:space="preserve"> </w:t>
+      </w:r>
+      <w:proofErr w:type="spellStart"/>
+      <w:r>
+        <w:rPr>
+          <w:rFonts w:ascii="Times New Roman" w:eastAsia="Times New Roman" w:hAnsi="Times New Roman" w:cs="Times New Roman"/>
+          <w:bCs/>
+          <w:color w:val="222222"/>
+        </w:rPr>
+        <w:t>Nurnberger</w:t>
+      </w:r>
+      <w:proofErr w:type="spellEnd"/>
+      <w:r>
+        <w:rPr>
+          <w:rFonts w:ascii="Times New Roman" w:eastAsia="Times New Roman" w:hAnsi="Times New Roman" w:cs="Times New Roman"/>
+          <w:bCs/>
+          <w:color w:val="222222"/>
+        </w:rPr>
+        <w:t>, J., Shekhar, A., Kurian, S. (</w:t>
+      </w:r>
+      <w:proofErr w:type="gramStart"/>
+      <w:r>
+        <w:rPr>
+          <w:rFonts w:ascii="Times New Roman" w:eastAsia="Times New Roman" w:hAnsi="Times New Roman" w:cs="Times New Roman"/>
+          <w:bCs/>
+          <w:color w:val="222222"/>
+        </w:rPr>
+        <w:t>October,</w:t>
+      </w:r>
+      <w:proofErr w:type="gramEnd"/>
+      <w:r>
+        <w:rPr>
+          <w:rFonts w:ascii="Times New Roman" w:eastAsia="Times New Roman" w:hAnsi="Times New Roman" w:cs="Times New Roman"/>
+          <w:bCs/>
+          <w:color w:val="222222"/>
+        </w:rPr>
+        <w:t xml:space="preserve"> 2019). </w:t>
       </w:r>
       <w:r>
         <w:rPr>
@@ -8616,7 +10503,25 @@
           <w:bCs/>
           <w:color w:val="222222"/>
         </w:rPr>
-        <w:t xml:space="preserve"> at the XXVIIth </w:t>
+        <w:t xml:space="preserve"> at the </w:t>
+      </w:r>
+      <w:proofErr w:type="spellStart"/>
+      <w:r>
+        <w:rPr>
+          <w:rFonts w:ascii="Times New Roman" w:eastAsia="Times New Roman" w:hAnsi="Times New Roman" w:cs="Times New Roman"/>
+          <w:bCs/>
+          <w:color w:val="222222"/>
+        </w:rPr>
+        <w:t>XXVIIth</w:t>
+      </w:r>
+      <w:proofErr w:type="spellEnd"/>
+      <w:r>
+        <w:rPr>
+          <w:rFonts w:ascii="Times New Roman" w:eastAsia="Times New Roman" w:hAnsi="Times New Roman" w:cs="Times New Roman"/>
+          <w:bCs/>
+          <w:color w:val="222222"/>
+        </w:rPr>
+        <w:t xml:space="preserve"> </w:t>
       </w:r>
       <w:r>
         <w:rPr>
@@ -8750,8 +10655,36 @@
           <w:bCs/>
           <w:color w:val="222222"/>
         </w:rPr>
-        <w:t xml:space="preserve"> Rakhshan Rouhakhtar</w:t>
-      </w:r>
+        <w:t xml:space="preserve"> </w:t>
+      </w:r>
+      <w:proofErr w:type="spellStart"/>
+      <w:r>
+        <w:rPr>
+          <w:rFonts w:ascii="Times New Roman" w:eastAsia="Times New Roman" w:hAnsi="Times New Roman" w:cs="Times New Roman"/>
+          <w:bCs/>
+          <w:color w:val="222222"/>
+        </w:rPr>
+        <w:t>Rakhshan</w:t>
+      </w:r>
+      <w:proofErr w:type="spellEnd"/>
+      <w:r>
+        <w:rPr>
+          <w:rFonts w:ascii="Times New Roman" w:eastAsia="Times New Roman" w:hAnsi="Times New Roman" w:cs="Times New Roman"/>
+          <w:bCs/>
+          <w:color w:val="222222"/>
+        </w:rPr>
+        <w:t xml:space="preserve"> </w:t>
+      </w:r>
+      <w:proofErr w:type="spellStart"/>
+      <w:r>
+        <w:rPr>
+          <w:rFonts w:ascii="Times New Roman" w:eastAsia="Times New Roman" w:hAnsi="Times New Roman" w:cs="Times New Roman"/>
+          <w:bCs/>
+          <w:color w:val="222222"/>
+        </w:rPr>
+        <w:t>Rouhakhtar</w:t>
+      </w:r>
+      <w:proofErr w:type="spellEnd"/>
       <w:r>
         <w:rPr>
           <w:rFonts w:ascii="Times New Roman" w:eastAsia="Times New Roman" w:hAnsi="Times New Roman" w:cs="Times New Roman"/>
@@ -8766,8 +10699,18 @@
           <w:bCs/>
           <w:color w:val="222222"/>
         </w:rPr>
-        <w:t xml:space="preserve"> Andorko</w:t>
-      </w:r>
+        <w:t xml:space="preserve"> </w:t>
+      </w:r>
+      <w:proofErr w:type="spellStart"/>
+      <w:r>
+        <w:rPr>
+          <w:rFonts w:ascii="Times New Roman" w:eastAsia="Times New Roman" w:hAnsi="Times New Roman" w:cs="Times New Roman"/>
+          <w:bCs/>
+          <w:color w:val="222222"/>
+        </w:rPr>
+        <w:t>Andorko</w:t>
+      </w:r>
+      <w:proofErr w:type="spellEnd"/>
       <w:r>
         <w:rPr>
           <w:rFonts w:ascii="Times New Roman" w:eastAsia="Times New Roman" w:hAnsi="Times New Roman" w:cs="Times New Roman"/>
@@ -8910,7 +10853,25 @@
           <w:bCs/>
           <w:color w:val="222222"/>
         </w:rPr>
-        <w:t xml:space="preserve"> (September, 2019</w:t>
+        <w:t xml:space="preserve"> (</w:t>
+      </w:r>
+      <w:proofErr w:type="gramStart"/>
+      <w:r>
+        <w:rPr>
+          <w:rFonts w:ascii="Times New Roman" w:eastAsia="Times New Roman" w:hAnsi="Times New Roman" w:cs="Times New Roman"/>
+          <w:bCs/>
+          <w:color w:val="222222"/>
+        </w:rPr>
+        <w:t>September,</w:t>
+      </w:r>
+      <w:proofErr w:type="gramEnd"/>
+      <w:r>
+        <w:rPr>
+          <w:rFonts w:ascii="Times New Roman" w:eastAsia="Times New Roman" w:hAnsi="Times New Roman" w:cs="Times New Roman"/>
+          <w:bCs/>
+          <w:color w:val="222222"/>
+        </w:rPr>
+        <w:t xml:space="preserve"> 2019</w:t>
       </w:r>
       <w:r>
         <w:rPr>
@@ -8956,7 +10917,29 @@
           <w:iCs/>
           <w:color w:val="222222"/>
         </w:rPr>
-        <w:t>n Adolescents At Clinical High Risk For Psychosis</w:t>
+        <w:t xml:space="preserve">n Adolescents </w:t>
+      </w:r>
+      <w:proofErr w:type="gramStart"/>
+      <w:r>
+        <w:rPr>
+          <w:rFonts w:ascii="Times New Roman" w:eastAsia="Times New Roman" w:hAnsi="Times New Roman" w:cs="Times New Roman"/>
+          <w:bCs/>
+          <w:i/>
+          <w:iCs/>
+          <w:color w:val="222222"/>
+        </w:rPr>
+        <w:t>At</w:t>
+      </w:r>
+      <w:proofErr w:type="gramEnd"/>
+      <w:r>
+        <w:rPr>
+          <w:rFonts w:ascii="Times New Roman" w:eastAsia="Times New Roman" w:hAnsi="Times New Roman" w:cs="Times New Roman"/>
+          <w:bCs/>
+          <w:i/>
+          <w:iCs/>
+          <w:color w:val="222222"/>
+        </w:rPr>
+        <w:t xml:space="preserve"> Clinical High Risk For Psychosis</w:t>
       </w:r>
       <w:r>
         <w:rPr>
@@ -9042,7 +11025,27 @@
           <w:highlight w:val="white"/>
           <w:shd w:val="clear" w:color="auto" w:fill="FFFFFF"/>
         </w:rPr>
-        <w:t xml:space="preserve">(July, 2019). </w:t>
+        <w:t>(</w:t>
+      </w:r>
+      <w:proofErr w:type="gramStart"/>
+      <w:r>
+        <w:rPr>
+          <w:rFonts w:ascii="Times New Roman" w:eastAsia="Times New Roman" w:hAnsi="Times New Roman" w:cs="Times New Roman"/>
+          <w:color w:val="222222"/>
+          <w:highlight w:val="white"/>
+          <w:shd w:val="clear" w:color="auto" w:fill="FFFFFF"/>
+        </w:rPr>
+        <w:t>July,</w:t>
+      </w:r>
+      <w:proofErr w:type="gramEnd"/>
+      <w:r>
+        <w:rPr>
+          <w:rFonts w:ascii="Times New Roman" w:eastAsia="Times New Roman" w:hAnsi="Times New Roman" w:cs="Times New Roman"/>
+          <w:color w:val="222222"/>
+          <w:highlight w:val="white"/>
+          <w:shd w:val="clear" w:color="auto" w:fill="FFFFFF"/>
+        </w:rPr>
+        <w:t xml:space="preserve"> 2019). </w:t>
       </w:r>
       <w:r>
         <w:rPr>
@@ -9076,17 +11079,37 @@
           <w:highlight w:val="white"/>
           <w:shd w:val="clear" w:color="auto" w:fill="FFFFFF"/>
         </w:rPr>
-        <w:t>presented at Beckfest 2019 (International Cognitive Behavioral Therapy for Psychosis). Philadelphia, PA.</w:t>
-      </w:r>
-    </w:p>
-    <w:p>
-      <w:pPr>
-        <w:spacing w:line="240" w:lineRule="auto"/>
-        <w:rPr>
-          <w:rFonts w:ascii="Times New Roman" w:eastAsia="Times New Roman" w:hAnsi="Times New Roman" w:cs="Times New Roman"/>
-          <w:b/>
+        <w:t xml:space="preserve">presented at </w:t>
+      </w:r>
+      <w:proofErr w:type="spellStart"/>
+      <w:r>
+        <w:rPr>
+          <w:rFonts w:ascii="Times New Roman" w:eastAsia="Times New Roman" w:hAnsi="Times New Roman" w:cs="Times New Roman"/>
           <w:color w:val="222222"/>
           <w:highlight w:val="white"/>
+          <w:shd w:val="clear" w:color="auto" w:fill="FFFFFF"/>
+        </w:rPr>
+        <w:t>Beckfest</w:t>
+      </w:r>
+      <w:proofErr w:type="spellEnd"/>
+      <w:r>
+        <w:rPr>
+          <w:rFonts w:ascii="Times New Roman" w:eastAsia="Times New Roman" w:hAnsi="Times New Roman" w:cs="Times New Roman"/>
+          <w:color w:val="222222"/>
+          <w:highlight w:val="white"/>
+          <w:shd w:val="clear" w:color="auto" w:fill="FFFFFF"/>
+        </w:rPr>
+        <w:t xml:space="preserve"> 2019 (International Cognitive Behavioral Therapy for Psychosis). Philadelphia, PA.</w:t>
+      </w:r>
+    </w:p>
+    <w:p>
+      <w:pPr>
+        <w:spacing w:line="240" w:lineRule="auto"/>
+        <w:rPr>
+          <w:rFonts w:ascii="Times New Roman" w:eastAsia="Times New Roman" w:hAnsi="Times New Roman" w:cs="Times New Roman"/>
+          <w:b/>
+          <w:color w:val="222222"/>
+          <w:highlight w:val="white"/>
         </w:rPr>
       </w:pPr>
     </w:p>
@@ -9095,6 +11118,7 @@
         <w:spacing w:line="240" w:lineRule="auto"/>
         <w:ind w:left="720" w:hanging="720"/>
       </w:pPr>
+      <w:proofErr w:type="spellStart"/>
       <w:r>
         <w:rPr>
           <w:rFonts w:ascii="Times New Roman" w:eastAsia="Times New Roman" w:hAnsi="Times New Roman" w:cs="Times New Roman"/>
@@ -9102,15 +11126,42 @@
           <w:shd w:val="clear" w:color="auto" w:fill="FFFFFF"/>
         </w:rPr>
         <w:lastRenderedPageBreak/>
-        <w:t xml:space="preserve">Lowder, E., Ray, B., Kivisto, A., </w:t>
-      </w:r>
-      <w:r>
-        <w:rPr>
-          <w:rFonts w:ascii="Times New Roman" w:eastAsia="Times New Roman" w:hAnsi="Times New Roman" w:cs="Times New Roman"/>
-          <w:b/>
+        <w:t>Lowder</w:t>
+      </w:r>
+      <w:proofErr w:type="spellEnd"/>
+      <w:r>
+        <w:rPr>
+          <w:rFonts w:ascii="Times New Roman" w:eastAsia="Times New Roman" w:hAnsi="Times New Roman" w:cs="Times New Roman"/>
           <w:color w:val="222222"/>
           <w:shd w:val="clear" w:color="auto" w:fill="FFFFFF"/>
         </w:rPr>
+        <w:t xml:space="preserve">, E., Ray, B., </w:t>
+      </w:r>
+      <w:proofErr w:type="spellStart"/>
+      <w:r>
+        <w:rPr>
+          <w:rFonts w:ascii="Times New Roman" w:eastAsia="Times New Roman" w:hAnsi="Times New Roman" w:cs="Times New Roman"/>
+          <w:color w:val="222222"/>
+          <w:shd w:val="clear" w:color="auto" w:fill="FFFFFF"/>
+        </w:rPr>
+        <w:t>Kivisto</w:t>
+      </w:r>
+      <w:proofErr w:type="spellEnd"/>
+      <w:r>
+        <w:rPr>
+          <w:rFonts w:ascii="Times New Roman" w:eastAsia="Times New Roman" w:hAnsi="Times New Roman" w:cs="Times New Roman"/>
+          <w:color w:val="222222"/>
+          <w:shd w:val="clear" w:color="auto" w:fill="FFFFFF"/>
+        </w:rPr>
+        <w:t xml:space="preserve">, A., </w:t>
+      </w:r>
+      <w:r>
+        <w:rPr>
+          <w:rFonts w:ascii="Times New Roman" w:eastAsia="Times New Roman" w:hAnsi="Times New Roman" w:cs="Times New Roman"/>
+          <w:b/>
+          <w:color w:val="222222"/>
+          <w:shd w:val="clear" w:color="auto" w:fill="FFFFFF"/>
+        </w:rPr>
         <w:t>Phalen, P.</w:t>
       </w:r>
       <w:r>
@@ -9119,7 +11170,25 @@
           <w:color w:val="222222"/>
           <w:shd w:val="clear" w:color="auto" w:fill="FFFFFF"/>
         </w:rPr>
-        <w:t xml:space="preserve">, &amp; Gil, H (November, 2018). </w:t>
+        <w:t>, &amp; Gil, H (</w:t>
+      </w:r>
+      <w:proofErr w:type="gramStart"/>
+      <w:r>
+        <w:rPr>
+          <w:rFonts w:ascii="Times New Roman" w:eastAsia="Times New Roman" w:hAnsi="Times New Roman" w:cs="Times New Roman"/>
+          <w:color w:val="222222"/>
+          <w:shd w:val="clear" w:color="auto" w:fill="FFFFFF"/>
+        </w:rPr>
+        <w:t>November,</w:t>
+      </w:r>
+      <w:proofErr w:type="gramEnd"/>
+      <w:r>
+        <w:rPr>
+          <w:rFonts w:ascii="Times New Roman" w:eastAsia="Times New Roman" w:hAnsi="Times New Roman" w:cs="Times New Roman"/>
+          <w:color w:val="222222"/>
+          <w:shd w:val="clear" w:color="auto" w:fill="FFFFFF"/>
+        </w:rPr>
+        <w:t xml:space="preserve"> 2018). </w:t>
       </w:r>
       <w:r>
         <w:rPr>
@@ -9170,16 +11239,34 @@
           <w:color w:val="222222"/>
           <w:shd w:val="clear" w:color="auto" w:fill="FFFFFF"/>
         </w:rPr>
-        <w:t xml:space="preserve">Warman, D, &amp; Martin, J. (November, 2018). </w:t>
-      </w:r>
-      <w:r>
-        <w:rPr>
-          <w:rFonts w:ascii="Times New Roman" w:eastAsia="Times New Roman" w:hAnsi="Times New Roman" w:cs="Times New Roman"/>
-          <w:b/>
-          <w:bCs/>
+        <w:t>Warman, D, &amp; Martin, J. (</w:t>
+      </w:r>
+      <w:proofErr w:type="gramStart"/>
+      <w:r>
+        <w:rPr>
+          <w:rFonts w:ascii="Times New Roman" w:eastAsia="Times New Roman" w:hAnsi="Times New Roman" w:cs="Times New Roman"/>
           <w:color w:val="222222"/>
           <w:shd w:val="clear" w:color="auto" w:fill="FFFFFF"/>
         </w:rPr>
+        <w:t>November,</w:t>
+      </w:r>
+      <w:proofErr w:type="gramEnd"/>
+      <w:r>
+        <w:rPr>
+          <w:rFonts w:ascii="Times New Roman" w:eastAsia="Times New Roman" w:hAnsi="Times New Roman" w:cs="Times New Roman"/>
+          <w:color w:val="222222"/>
+          <w:shd w:val="clear" w:color="auto" w:fill="FFFFFF"/>
+        </w:rPr>
+        <w:t xml:space="preserve"> 2018). </w:t>
+      </w:r>
+      <w:r>
+        <w:rPr>
+          <w:rFonts w:ascii="Times New Roman" w:eastAsia="Times New Roman" w:hAnsi="Times New Roman" w:cs="Times New Roman"/>
+          <w:b/>
+          <w:bCs/>
+          <w:color w:val="222222"/>
+          <w:shd w:val="clear" w:color="auto" w:fill="FFFFFF"/>
+        </w:rPr>
         <w:t> </w:t>
       </w:r>
       <w:r>
@@ -9190,12 +11277,24 @@
           <w:color w:val="222222"/>
           <w:shd w:val="clear" w:color="auto" w:fill="FFFFFF"/>
         </w:rPr>
-        <w:t>Personal beliefs/experiences and stigma toward voice-hearers..</w:t>
-      </w:r>
-      <w:r>
-        <w:rPr>
-          <w:rFonts w:ascii="Times New Roman" w:hAnsi="Times New Roman" w:cs="Times New Roman"/>
+        <w:t>Personal beliefs/experiences and stigma toward voice-</w:t>
+      </w:r>
+      <w:proofErr w:type="gramStart"/>
+      <w:r>
+        <w:rPr>
+          <w:rFonts w:ascii="Times New Roman" w:eastAsia="Times New Roman" w:hAnsi="Times New Roman" w:cs="Times New Roman"/>
+          <w:bCs/>
           <w:i/>
+          <w:color w:val="222222"/>
+          <w:shd w:val="clear" w:color="auto" w:fill="FFFFFF"/>
+        </w:rPr>
+        <w:t>hearers..</w:t>
+      </w:r>
+      <w:proofErr w:type="gramEnd"/>
+      <w:r>
+        <w:rPr>
+          <w:rFonts w:ascii="Times New Roman" w:hAnsi="Times New Roman" w:cs="Times New Roman"/>
+          <w:i/>
         </w:rPr>
         <w:t xml:space="preserve"> </w:t>
       </w:r>
@@ -9237,6 +11336,7 @@
           <w:color w:val="auto"/>
         </w:rPr>
       </w:pPr>
+      <w:proofErr w:type="spellStart"/>
       <w:r>
         <w:rPr>
           <w:rFonts w:ascii="Times New Roman" w:eastAsia="Times New Roman" w:hAnsi="Times New Roman" w:cs="Times New Roman"/>
@@ -9244,16 +11344,26 @@
           <w:color w:val="222222"/>
           <w:shd w:val="clear" w:color="auto" w:fill="FFFFFF"/>
         </w:rPr>
-        <w:t xml:space="preserve">Rakhshan, P., </w:t>
-      </w:r>
-      <w:r>
-        <w:rPr>
-          <w:rFonts w:ascii="Times New Roman" w:eastAsia="Times New Roman" w:hAnsi="Times New Roman" w:cs="Times New Roman"/>
-          <w:b/>
+        <w:t>Rakhshan</w:t>
+      </w:r>
+      <w:proofErr w:type="spellEnd"/>
+      <w:r>
+        <w:rPr>
+          <w:rFonts w:ascii="Times New Roman" w:eastAsia="Times New Roman" w:hAnsi="Times New Roman" w:cs="Times New Roman"/>
           <w:bCs/>
           <w:color w:val="222222"/>
           <w:shd w:val="clear" w:color="auto" w:fill="FFFFFF"/>
         </w:rPr>
+        <w:t xml:space="preserve">, P., </w:t>
+      </w:r>
+      <w:r>
+        <w:rPr>
+          <w:rFonts w:ascii="Times New Roman" w:eastAsia="Times New Roman" w:hAnsi="Times New Roman" w:cs="Times New Roman"/>
+          <w:b/>
+          <w:bCs/>
+          <w:color w:val="222222"/>
+          <w:shd w:val="clear" w:color="auto" w:fill="FFFFFF"/>
+        </w:rPr>
         <w:t>Phalen, P.,</w:t>
       </w:r>
       <w:r>
@@ -9263,7 +11373,47 @@
           <w:color w:val="222222"/>
           <w:shd w:val="clear" w:color="auto" w:fill="FFFFFF"/>
         </w:rPr>
-        <w:t xml:space="preserve"> Thompson, E., Andorko, N., Millman, Z. B., Sun, S, and Schiffman, J. (July, 2018). </w:t>
+        <w:t xml:space="preserve"> Thompson, E., </w:t>
+      </w:r>
+      <w:proofErr w:type="spellStart"/>
+      <w:r>
+        <w:rPr>
+          <w:rFonts w:ascii="Times New Roman" w:eastAsia="Times New Roman" w:hAnsi="Times New Roman" w:cs="Times New Roman"/>
+          <w:bCs/>
+          <w:color w:val="222222"/>
+          <w:shd w:val="clear" w:color="auto" w:fill="FFFFFF"/>
+        </w:rPr>
+        <w:t>Andorko</w:t>
+      </w:r>
+      <w:proofErr w:type="spellEnd"/>
+      <w:r>
+        <w:rPr>
+          <w:rFonts w:ascii="Times New Roman" w:eastAsia="Times New Roman" w:hAnsi="Times New Roman" w:cs="Times New Roman"/>
+          <w:bCs/>
+          <w:color w:val="222222"/>
+          <w:shd w:val="clear" w:color="auto" w:fill="FFFFFF"/>
+        </w:rPr>
+        <w:t>, N., Millman, Z. B., Sun, S, and Schiffman, J. (</w:t>
+      </w:r>
+      <w:proofErr w:type="gramStart"/>
+      <w:r>
+        <w:rPr>
+          <w:rFonts w:ascii="Times New Roman" w:eastAsia="Times New Roman" w:hAnsi="Times New Roman" w:cs="Times New Roman"/>
+          <w:bCs/>
+          <w:color w:val="222222"/>
+          <w:shd w:val="clear" w:color="auto" w:fill="FFFFFF"/>
+        </w:rPr>
+        <w:t>July,</w:t>
+      </w:r>
+      <w:proofErr w:type="gramEnd"/>
+      <w:r>
+        <w:rPr>
+          <w:rFonts w:ascii="Times New Roman" w:eastAsia="Times New Roman" w:hAnsi="Times New Roman" w:cs="Times New Roman"/>
+          <w:bCs/>
+          <w:color w:val="222222"/>
+          <w:shd w:val="clear" w:color="auto" w:fill="FFFFFF"/>
+        </w:rPr>
+        <w:t xml:space="preserve"> 2018). </w:t>
       </w:r>
       <w:r>
         <w:rPr>
@@ -9342,8 +11492,17 @@
           <w:rFonts w:ascii="Times New Roman" w:eastAsia="Times New Roman" w:hAnsi="Times New Roman" w:cs="Times New Roman"/>
           <w:color w:val="auto"/>
         </w:rPr>
-        <w:t>, Ray, B., Watson, D. (June,</w:t>
-      </w:r>
+        <w:t>, Ray, B., Watson, D. (</w:t>
+      </w:r>
+      <w:proofErr w:type="gramStart"/>
+      <w:r>
+        <w:rPr>
+          <w:rFonts w:ascii="Times New Roman" w:eastAsia="Times New Roman" w:hAnsi="Times New Roman" w:cs="Times New Roman"/>
+          <w:color w:val="auto"/>
+        </w:rPr>
+        <w:t>June,</w:t>
+      </w:r>
+      <w:proofErr w:type="gramEnd"/>
       <w:r>
         <w:rPr>
           <w:rFonts w:ascii="Times New Roman" w:eastAsia="Times New Roman" w:hAnsi="Times New Roman" w:cs="Times New Roman"/>
@@ -9406,7 +11565,39 @@
           <w:rFonts w:ascii="Times New Roman" w:eastAsia="Times New Roman" w:hAnsi="Times New Roman" w:cs="Times New Roman"/>
           <w:color w:val="auto"/>
         </w:rPr>
-        <w:t xml:space="preserve">, Rakhshan, P., Schiffman, J, &amp; Reeves, G. (June, 2018). </w:t>
+        <w:t xml:space="preserve">, </w:t>
+      </w:r>
+      <w:proofErr w:type="spellStart"/>
+      <w:r>
+        <w:rPr>
+          <w:rFonts w:ascii="Times New Roman" w:eastAsia="Times New Roman" w:hAnsi="Times New Roman" w:cs="Times New Roman"/>
+          <w:color w:val="auto"/>
+        </w:rPr>
+        <w:t>Rakhshan</w:t>
+      </w:r>
+      <w:proofErr w:type="spellEnd"/>
+      <w:r>
+        <w:rPr>
+          <w:rFonts w:ascii="Times New Roman" w:eastAsia="Times New Roman" w:hAnsi="Times New Roman" w:cs="Times New Roman"/>
+          <w:color w:val="auto"/>
+        </w:rPr>
+        <w:t>, P., Schiffman, J, &amp; Reeves, G. (</w:t>
+      </w:r>
+      <w:proofErr w:type="gramStart"/>
+      <w:r>
+        <w:rPr>
+          <w:rFonts w:ascii="Times New Roman" w:eastAsia="Times New Roman" w:hAnsi="Times New Roman" w:cs="Times New Roman"/>
+          <w:color w:val="auto"/>
+        </w:rPr>
+        <w:t>June,</w:t>
+      </w:r>
+      <w:proofErr w:type="gramEnd"/>
+      <w:r>
+        <w:rPr>
+          <w:rFonts w:ascii="Times New Roman" w:eastAsia="Times New Roman" w:hAnsi="Times New Roman" w:cs="Times New Roman"/>
+          <w:color w:val="auto"/>
+        </w:rPr>
+        <w:t xml:space="preserve"> 2018). </w:t>
       </w:r>
       <w:r>
         <w:rPr>
@@ -9458,7 +11649,27 @@
           <w:color w:val="222222"/>
           <w:shd w:val="clear" w:color="auto" w:fill="FFFFFF"/>
         </w:rPr>
-        <w:t xml:space="preserve">(January, 2018). </w:t>
+        <w:t>(</w:t>
+      </w:r>
+      <w:proofErr w:type="gramStart"/>
+      <w:r>
+        <w:rPr>
+          <w:rFonts w:ascii="Times New Roman" w:eastAsia="Times New Roman" w:hAnsi="Times New Roman" w:cs="Times New Roman"/>
+          <w:bCs/>
+          <w:color w:val="222222"/>
+          <w:shd w:val="clear" w:color="auto" w:fill="FFFFFF"/>
+        </w:rPr>
+        <w:t>January,</w:t>
+      </w:r>
+      <w:proofErr w:type="gramEnd"/>
+      <w:r>
+        <w:rPr>
+          <w:rFonts w:ascii="Times New Roman" w:eastAsia="Times New Roman" w:hAnsi="Times New Roman" w:cs="Times New Roman"/>
+          <w:bCs/>
+          <w:color w:val="222222"/>
+          <w:shd w:val="clear" w:color="auto" w:fill="FFFFFF"/>
+        </w:rPr>
+        <w:t xml:space="preserve"> 2018). </w:t>
       </w:r>
       <w:r>
         <w:rPr>
@@ -9481,7 +11692,21 @@
         <w:rPr>
           <w:rFonts w:ascii="Times New Roman" w:hAnsi="Times New Roman" w:cs="Times New Roman"/>
         </w:rPr>
-        <w:t>Poster presentation at the StanCon 2018 conference. Pacific Grove, California.</w:t>
+        <w:t xml:space="preserve">Poster presentation at the </w:t>
+      </w:r>
+      <w:proofErr w:type="spellStart"/>
+      <w:r>
+        <w:rPr>
+          <w:rFonts w:ascii="Times New Roman" w:hAnsi="Times New Roman" w:cs="Times New Roman"/>
+        </w:rPr>
+        <w:t>StanCon</w:t>
+      </w:r>
+      <w:proofErr w:type="spellEnd"/>
+      <w:r>
+        <w:rPr>
+          <w:rFonts w:ascii="Times New Roman" w:hAnsi="Times New Roman" w:cs="Times New Roman"/>
+        </w:rPr>
+        <w:t xml:space="preserve"> 2018 conference. Pacific Grove, California.</w:t>
       </w:r>
     </w:p>
     <w:p>
@@ -9521,16 +11746,34 @@
           <w:color w:val="222222"/>
           <w:shd w:val="clear" w:color="auto" w:fill="FFFFFF"/>
         </w:rPr>
-        <w:t xml:space="preserve">Warman, D, &amp; Martin, J. (November, 2017). </w:t>
-      </w:r>
-      <w:r>
-        <w:rPr>
-          <w:rFonts w:ascii="Times New Roman" w:eastAsia="Times New Roman" w:hAnsi="Times New Roman" w:cs="Times New Roman"/>
-          <w:b/>
-          <w:bCs/>
+        <w:t>Warman, D, &amp; Martin, J. (</w:t>
+      </w:r>
+      <w:proofErr w:type="gramStart"/>
+      <w:r>
+        <w:rPr>
+          <w:rFonts w:ascii="Times New Roman" w:eastAsia="Times New Roman" w:hAnsi="Times New Roman" w:cs="Times New Roman"/>
           <w:color w:val="222222"/>
           <w:shd w:val="clear" w:color="auto" w:fill="FFFFFF"/>
         </w:rPr>
+        <w:t>November,</w:t>
+      </w:r>
+      <w:proofErr w:type="gramEnd"/>
+      <w:r>
+        <w:rPr>
+          <w:rFonts w:ascii="Times New Roman" w:eastAsia="Times New Roman" w:hAnsi="Times New Roman" w:cs="Times New Roman"/>
+          <w:color w:val="222222"/>
+          <w:shd w:val="clear" w:color="auto" w:fill="FFFFFF"/>
+        </w:rPr>
+        <w:t xml:space="preserve"> 2017). </w:t>
+      </w:r>
+      <w:r>
+        <w:rPr>
+          <w:rFonts w:ascii="Times New Roman" w:eastAsia="Times New Roman" w:hAnsi="Times New Roman" w:cs="Times New Roman"/>
+          <w:b/>
+          <w:bCs/>
+          <w:color w:val="222222"/>
+          <w:shd w:val="clear" w:color="auto" w:fill="FFFFFF"/>
+        </w:rPr>
         <w:t> </w:t>
       </w:r>
       <w:r>
@@ -9590,7 +11833,25 @@
           <w:color w:val="222222"/>
           <w:shd w:val="clear" w:color="auto" w:fill="FFFFFF"/>
         </w:rPr>
-        <w:t xml:space="preserve">&amp; Warman, D. (November, 2016). </w:t>
+        <w:t>&amp; Warman, D. (</w:t>
+      </w:r>
+      <w:proofErr w:type="gramStart"/>
+      <w:r>
+        <w:rPr>
+          <w:rFonts w:ascii="Times New Roman" w:eastAsia="Times New Roman" w:hAnsi="Times New Roman" w:cs="Times New Roman"/>
+          <w:color w:val="222222"/>
+          <w:shd w:val="clear" w:color="auto" w:fill="FFFFFF"/>
+        </w:rPr>
+        <w:t>November,</w:t>
+      </w:r>
+      <w:proofErr w:type="gramEnd"/>
+      <w:r>
+        <w:rPr>
+          <w:rFonts w:ascii="Times New Roman" w:eastAsia="Times New Roman" w:hAnsi="Times New Roman" w:cs="Times New Roman"/>
+          <w:color w:val="222222"/>
+          <w:shd w:val="clear" w:color="auto" w:fill="FFFFFF"/>
+        </w:rPr>
+        <w:t xml:space="preserve"> 2016). </w:t>
       </w:r>
       <w:r>
         <w:rPr>
@@ -9644,7 +11905,25 @@
           <w:color w:val="222222"/>
           <w:shd w:val="clear" w:color="auto" w:fill="FFFFFF"/>
         </w:rPr>
-        <w:t xml:space="preserve">&amp; Warman, D. (November, 2016). </w:t>
+        <w:t>&amp; Warman, D. (</w:t>
+      </w:r>
+      <w:proofErr w:type="gramStart"/>
+      <w:r>
+        <w:rPr>
+          <w:rFonts w:ascii="Times New Roman" w:eastAsia="Times New Roman" w:hAnsi="Times New Roman" w:cs="Times New Roman"/>
+          <w:color w:val="222222"/>
+          <w:shd w:val="clear" w:color="auto" w:fill="FFFFFF"/>
+        </w:rPr>
+        <w:t>November,</w:t>
+      </w:r>
+      <w:proofErr w:type="gramEnd"/>
+      <w:r>
+        <w:rPr>
+          <w:rFonts w:ascii="Times New Roman" w:eastAsia="Times New Roman" w:hAnsi="Times New Roman" w:cs="Times New Roman"/>
+          <w:color w:val="222222"/>
+          <w:shd w:val="clear" w:color="auto" w:fill="FFFFFF"/>
+        </w:rPr>
+        <w:t xml:space="preserve"> 2016). </w:t>
       </w:r>
       <w:r>
         <w:rPr>
@@ -9690,21 +11969,31 @@
           <w:rFonts w:ascii="Times New Roman" w:hAnsi="Times New Roman"/>
         </w:rPr>
       </w:pPr>
+      <w:proofErr w:type="spellStart"/>
       <w:r>
         <w:rPr>
           <w:rFonts w:ascii="Times New Roman" w:eastAsia="Times New Roman" w:hAnsi="Times New Roman" w:cs="Times New Roman"/>
           <w:color w:val="222222"/>
           <w:shd w:val="clear" w:color="auto" w:fill="FFFFFF"/>
         </w:rPr>
-        <w:t xml:space="preserve">Viswanadhan, K., </w:t>
-      </w:r>
-      <w:r>
-        <w:rPr>
-          <w:rFonts w:ascii="Times New Roman" w:eastAsia="Times New Roman" w:hAnsi="Times New Roman" w:cs="Times New Roman"/>
-          <w:b/>
+        <w:t>Viswanadhan</w:t>
+      </w:r>
+      <w:proofErr w:type="spellEnd"/>
+      <w:r>
+        <w:rPr>
+          <w:rFonts w:ascii="Times New Roman" w:eastAsia="Times New Roman" w:hAnsi="Times New Roman" w:cs="Times New Roman"/>
           <w:color w:val="222222"/>
           <w:shd w:val="clear" w:color="auto" w:fill="FFFFFF"/>
         </w:rPr>
+        <w:t xml:space="preserve">, K., </w:t>
+      </w:r>
+      <w:r>
+        <w:rPr>
+          <w:rFonts w:ascii="Times New Roman" w:eastAsia="Times New Roman" w:hAnsi="Times New Roman" w:cs="Times New Roman"/>
+          <w:b/>
+          <w:color w:val="222222"/>
+          <w:shd w:val="clear" w:color="auto" w:fill="FFFFFF"/>
+        </w:rPr>
         <w:t xml:space="preserve">Phalen, P. </w:t>
       </w:r>
       <w:r>
@@ -9713,7 +12002,25 @@
           <w:color w:val="222222"/>
           <w:shd w:val="clear" w:color="auto" w:fill="FFFFFF"/>
         </w:rPr>
-        <w:t xml:space="preserve">&amp; Warman, D. (November, 2016). </w:t>
+        <w:t>&amp; Warman, D. (</w:t>
+      </w:r>
+      <w:proofErr w:type="gramStart"/>
+      <w:r>
+        <w:rPr>
+          <w:rFonts w:ascii="Times New Roman" w:eastAsia="Times New Roman" w:hAnsi="Times New Roman" w:cs="Times New Roman"/>
+          <w:color w:val="222222"/>
+          <w:shd w:val="clear" w:color="auto" w:fill="FFFFFF"/>
+        </w:rPr>
+        <w:t>November,</w:t>
+      </w:r>
+      <w:proofErr w:type="gramEnd"/>
+      <w:r>
+        <w:rPr>
+          <w:rFonts w:ascii="Times New Roman" w:eastAsia="Times New Roman" w:hAnsi="Times New Roman" w:cs="Times New Roman"/>
+          <w:color w:val="222222"/>
+          <w:shd w:val="clear" w:color="auto" w:fill="FFFFFF"/>
+        </w:rPr>
+        <w:t xml:space="preserve"> 2016). </w:t>
       </w:r>
       <w:r>
         <w:rPr>
@@ -9752,21 +12059,31 @@
           <w:rFonts w:ascii="Times New Roman" w:hAnsi="Times New Roman"/>
         </w:rPr>
       </w:pPr>
+      <w:proofErr w:type="spellStart"/>
       <w:r>
         <w:rPr>
           <w:rFonts w:ascii="Times New Roman" w:eastAsia="Times New Roman" w:hAnsi="Times New Roman" w:cs="Times New Roman"/>
           <w:color w:val="222222"/>
           <w:shd w:val="clear" w:color="auto" w:fill="FFFFFF"/>
         </w:rPr>
-        <w:t xml:space="preserve">Viswanadhan, K., </w:t>
-      </w:r>
-      <w:r>
-        <w:rPr>
-          <w:rFonts w:ascii="Times New Roman" w:eastAsia="Times New Roman" w:hAnsi="Times New Roman" w:cs="Times New Roman"/>
-          <w:b/>
+        <w:t>Viswanadhan</w:t>
+      </w:r>
+      <w:proofErr w:type="spellEnd"/>
+      <w:r>
+        <w:rPr>
+          <w:rFonts w:ascii="Times New Roman" w:eastAsia="Times New Roman" w:hAnsi="Times New Roman" w:cs="Times New Roman"/>
           <w:color w:val="222222"/>
           <w:shd w:val="clear" w:color="auto" w:fill="FFFFFF"/>
         </w:rPr>
+        <w:t xml:space="preserve">, K., </w:t>
+      </w:r>
+      <w:r>
+        <w:rPr>
+          <w:rFonts w:ascii="Times New Roman" w:eastAsia="Times New Roman" w:hAnsi="Times New Roman" w:cs="Times New Roman"/>
+          <w:b/>
+          <w:color w:val="222222"/>
+          <w:shd w:val="clear" w:color="auto" w:fill="FFFFFF"/>
+        </w:rPr>
         <w:t xml:space="preserve">Phalen, P. </w:t>
       </w:r>
       <w:r>
@@ -9775,7 +12092,25 @@
           <w:color w:val="222222"/>
           <w:shd w:val="clear" w:color="auto" w:fill="FFFFFF"/>
         </w:rPr>
-        <w:t xml:space="preserve">&amp; Warman, D. (November, 2016). </w:t>
+        <w:t>&amp; Warman, D. (</w:t>
+      </w:r>
+      <w:proofErr w:type="gramStart"/>
+      <w:r>
+        <w:rPr>
+          <w:rFonts w:ascii="Times New Roman" w:eastAsia="Times New Roman" w:hAnsi="Times New Roman" w:cs="Times New Roman"/>
+          <w:color w:val="222222"/>
+          <w:shd w:val="clear" w:color="auto" w:fill="FFFFFF"/>
+        </w:rPr>
+        <w:t>November,</w:t>
+      </w:r>
+      <w:proofErr w:type="gramEnd"/>
+      <w:r>
+        <w:rPr>
+          <w:rFonts w:ascii="Times New Roman" w:eastAsia="Times New Roman" w:hAnsi="Times New Roman" w:cs="Times New Roman"/>
+          <w:color w:val="222222"/>
+          <w:shd w:val="clear" w:color="auto" w:fill="FFFFFF"/>
+        </w:rPr>
+        <w:t xml:space="preserve"> 2016). </w:t>
       </w:r>
       <w:r>
         <w:rPr>
@@ -9820,21 +12155,31 @@
           <w:highlight w:val="white"/>
         </w:rPr>
       </w:pPr>
+      <w:proofErr w:type="spellStart"/>
       <w:r>
         <w:rPr>
           <w:rFonts w:ascii="Times New Roman" w:eastAsia="Times New Roman" w:hAnsi="Times New Roman" w:cs="Times New Roman"/>
           <w:color w:val="222222"/>
           <w:shd w:val="clear" w:color="auto" w:fill="FFFFFF"/>
         </w:rPr>
-        <w:t xml:space="preserve">Viswanadhan, K., </w:t>
-      </w:r>
-      <w:r>
-        <w:rPr>
-          <w:rFonts w:ascii="Times New Roman" w:eastAsia="Times New Roman" w:hAnsi="Times New Roman" w:cs="Times New Roman"/>
-          <w:b/>
+        <w:t>Viswanadhan</w:t>
+      </w:r>
+      <w:proofErr w:type="spellEnd"/>
+      <w:r>
+        <w:rPr>
+          <w:rFonts w:ascii="Times New Roman" w:eastAsia="Times New Roman" w:hAnsi="Times New Roman" w:cs="Times New Roman"/>
           <w:color w:val="222222"/>
           <w:shd w:val="clear" w:color="auto" w:fill="FFFFFF"/>
         </w:rPr>
+        <w:t xml:space="preserve">, K., </w:t>
+      </w:r>
+      <w:r>
+        <w:rPr>
+          <w:rFonts w:ascii="Times New Roman" w:eastAsia="Times New Roman" w:hAnsi="Times New Roman" w:cs="Times New Roman"/>
+          <w:b/>
+          <w:color w:val="222222"/>
+          <w:shd w:val="clear" w:color="auto" w:fill="FFFFFF"/>
+        </w:rPr>
         <w:t>Phalen, P. L.</w:t>
       </w:r>
       <w:r>
@@ -9843,7 +12188,25 @@
           <w:color w:val="222222"/>
           <w:shd w:val="clear" w:color="auto" w:fill="FFFFFF"/>
         </w:rPr>
-        <w:t xml:space="preserve">, &amp; Warman, D. M. (November, 2015). </w:t>
+        <w:t>, &amp; Warman, D. M. (</w:t>
+      </w:r>
+      <w:proofErr w:type="gramStart"/>
+      <w:r>
+        <w:rPr>
+          <w:rFonts w:ascii="Times New Roman" w:eastAsia="Times New Roman" w:hAnsi="Times New Roman" w:cs="Times New Roman"/>
+          <w:color w:val="222222"/>
+          <w:shd w:val="clear" w:color="auto" w:fill="FFFFFF"/>
+        </w:rPr>
+        <w:t>November,</w:t>
+      </w:r>
+      <w:proofErr w:type="gramEnd"/>
+      <w:r>
+        <w:rPr>
+          <w:rFonts w:ascii="Times New Roman" w:eastAsia="Times New Roman" w:hAnsi="Times New Roman" w:cs="Times New Roman"/>
+          <w:color w:val="222222"/>
+          <w:shd w:val="clear" w:color="auto" w:fill="FFFFFF"/>
+        </w:rPr>
+        <w:t xml:space="preserve"> 2015). </w:t>
       </w:r>
       <w:r>
         <w:rPr>
@@ -9898,7 +12261,25 @@
           <w:color w:val="222222"/>
           <w:shd w:val="clear" w:color="auto" w:fill="FFFFFF"/>
         </w:rPr>
-        <w:t xml:space="preserve">, &amp; Warman, D. M. (November, 2015). </w:t>
+        <w:t>, &amp; Warman, D. M. (</w:t>
+      </w:r>
+      <w:proofErr w:type="gramStart"/>
+      <w:r>
+        <w:rPr>
+          <w:rFonts w:ascii="Times New Roman" w:eastAsia="Times New Roman" w:hAnsi="Times New Roman" w:cs="Times New Roman"/>
+          <w:color w:val="222222"/>
+          <w:shd w:val="clear" w:color="auto" w:fill="FFFFFF"/>
+        </w:rPr>
+        <w:t>November,</w:t>
+      </w:r>
+      <w:proofErr w:type="gramEnd"/>
+      <w:r>
+        <w:rPr>
+          <w:rFonts w:ascii="Times New Roman" w:eastAsia="Times New Roman" w:hAnsi="Times New Roman" w:cs="Times New Roman"/>
+          <w:color w:val="222222"/>
+          <w:shd w:val="clear" w:color="auto" w:fill="FFFFFF"/>
+        </w:rPr>
+        <w:t xml:space="preserve"> 2015). </w:t>
       </w:r>
       <w:r>
         <w:rPr>
@@ -9956,7 +12337,25 @@
           <w:color w:val="222222"/>
           <w:shd w:val="clear" w:color="auto" w:fill="FFFFFF"/>
         </w:rPr>
-        <w:t xml:space="preserve">, &amp; Warman, D. M. (November, 2015). </w:t>
+        <w:t>, &amp; Warman, D. M. (</w:t>
+      </w:r>
+      <w:proofErr w:type="gramStart"/>
+      <w:r>
+        <w:rPr>
+          <w:rFonts w:ascii="Times New Roman" w:eastAsia="Times New Roman" w:hAnsi="Times New Roman" w:cs="Times New Roman"/>
+          <w:color w:val="222222"/>
+          <w:shd w:val="clear" w:color="auto" w:fill="FFFFFF"/>
+        </w:rPr>
+        <w:t>November,</w:t>
+      </w:r>
+      <w:proofErr w:type="gramEnd"/>
+      <w:r>
+        <w:rPr>
+          <w:rFonts w:ascii="Times New Roman" w:eastAsia="Times New Roman" w:hAnsi="Times New Roman" w:cs="Times New Roman"/>
+          <w:color w:val="222222"/>
+          <w:shd w:val="clear" w:color="auto" w:fill="FFFFFF"/>
+        </w:rPr>
+        <w:t xml:space="preserve"> 2015). </w:t>
       </w:r>
       <w:r>
         <w:rPr>
@@ -10009,7 +12408,25 @@
           <w:color w:val="222222"/>
           <w:shd w:val="clear" w:color="auto" w:fill="FFFFFF"/>
         </w:rPr>
-        <w:t>, &amp; Niculescu, A. B. (August, 2015).</w:t>
+        <w:t>, &amp; Niculescu, A. B. (</w:t>
+      </w:r>
+      <w:proofErr w:type="gramStart"/>
+      <w:r>
+        <w:rPr>
+          <w:rFonts w:ascii="Times New Roman" w:eastAsia="Times New Roman" w:hAnsi="Times New Roman" w:cs="Times New Roman"/>
+          <w:color w:val="222222"/>
+          <w:shd w:val="clear" w:color="auto" w:fill="FFFFFF"/>
+        </w:rPr>
+        <w:t>August,</w:t>
+      </w:r>
+      <w:proofErr w:type="gramEnd"/>
+      <w:r>
+        <w:rPr>
+          <w:rFonts w:ascii="Times New Roman" w:eastAsia="Times New Roman" w:hAnsi="Times New Roman" w:cs="Times New Roman"/>
+          <w:color w:val="222222"/>
+          <w:shd w:val="clear" w:color="auto" w:fill="FFFFFF"/>
+        </w:rPr>
+        <w:t xml:space="preserve"> 2015).</w:t>
       </w:r>
       <w:r>
         <w:rPr>
@@ -10056,21 +12473,31 @@
           <w:color w:val="auto"/>
         </w:rPr>
       </w:pPr>
+      <w:proofErr w:type="spellStart"/>
       <w:r>
         <w:rPr>
           <w:rFonts w:ascii="Times New Roman" w:eastAsia="Times New Roman" w:hAnsi="Times New Roman" w:cs="Times New Roman"/>
           <w:color w:val="222222"/>
           <w:shd w:val="clear" w:color="auto" w:fill="FFFFFF"/>
         </w:rPr>
-        <w:t xml:space="preserve">Viswanadhan, K., </w:t>
-      </w:r>
-      <w:r>
-        <w:rPr>
-          <w:rFonts w:ascii="Times New Roman" w:eastAsia="Times New Roman" w:hAnsi="Times New Roman" w:cs="Times New Roman"/>
-          <w:b/>
+        <w:t>Viswanadhan</w:t>
+      </w:r>
+      <w:proofErr w:type="spellEnd"/>
+      <w:r>
+        <w:rPr>
+          <w:rFonts w:ascii="Times New Roman" w:eastAsia="Times New Roman" w:hAnsi="Times New Roman" w:cs="Times New Roman"/>
           <w:color w:val="222222"/>
           <w:shd w:val="clear" w:color="auto" w:fill="FFFFFF"/>
         </w:rPr>
+        <w:t xml:space="preserve">, K., </w:t>
+      </w:r>
+      <w:r>
+        <w:rPr>
+          <w:rFonts w:ascii="Times New Roman" w:eastAsia="Times New Roman" w:hAnsi="Times New Roman" w:cs="Times New Roman"/>
+          <w:b/>
+          <w:color w:val="222222"/>
+          <w:shd w:val="clear" w:color="auto" w:fill="FFFFFF"/>
+        </w:rPr>
         <w:t>Phalen, P. L.</w:t>
       </w:r>
       <w:r>
@@ -10079,7 +12506,25 @@
           <w:color w:val="222222"/>
           <w:shd w:val="clear" w:color="auto" w:fill="FFFFFF"/>
         </w:rPr>
-        <w:t>, &amp; Warman, D. W. (August, 2015).</w:t>
+        <w:t>, &amp; Warman, D. W. (</w:t>
+      </w:r>
+      <w:proofErr w:type="gramStart"/>
+      <w:r>
+        <w:rPr>
+          <w:rFonts w:ascii="Times New Roman" w:eastAsia="Times New Roman" w:hAnsi="Times New Roman" w:cs="Times New Roman"/>
+          <w:color w:val="222222"/>
+          <w:shd w:val="clear" w:color="auto" w:fill="FFFFFF"/>
+        </w:rPr>
+        <w:t>August,</w:t>
+      </w:r>
+      <w:proofErr w:type="gramEnd"/>
+      <w:r>
+        <w:rPr>
+          <w:rFonts w:ascii="Times New Roman" w:eastAsia="Times New Roman" w:hAnsi="Times New Roman" w:cs="Times New Roman"/>
+          <w:color w:val="222222"/>
+          <w:shd w:val="clear" w:color="auto" w:fill="FFFFFF"/>
+        </w:rPr>
+        <w:t xml:space="preserve"> 2015).</w:t>
       </w:r>
       <w:r>
         <w:rPr>
@@ -10141,7 +12586,25 @@
           <w:color w:val="222222"/>
           <w:shd w:val="clear" w:color="auto" w:fill="FFFFFF"/>
         </w:rPr>
-        <w:t>, Lysaker, P. H., &amp; Warman, D. W. (November, 2014).</w:t>
+        <w:t>, Lysaker, P. H., &amp; Warman, D. W. (</w:t>
+      </w:r>
+      <w:proofErr w:type="gramStart"/>
+      <w:r>
+        <w:rPr>
+          <w:rFonts w:ascii="Times New Roman" w:eastAsia="Times New Roman" w:hAnsi="Times New Roman" w:cs="Times New Roman"/>
+          <w:color w:val="222222"/>
+          <w:shd w:val="clear" w:color="auto" w:fill="FFFFFF"/>
+        </w:rPr>
+        <w:t>November,</w:t>
+      </w:r>
+      <w:proofErr w:type="gramEnd"/>
+      <w:r>
+        <w:rPr>
+          <w:rFonts w:ascii="Times New Roman" w:eastAsia="Times New Roman" w:hAnsi="Times New Roman" w:cs="Times New Roman"/>
+          <w:color w:val="222222"/>
+          <w:shd w:val="clear" w:color="auto" w:fill="FFFFFF"/>
+        </w:rPr>
+        <w:t xml:space="preserve"> 2014).</w:t>
       </w:r>
       <w:r>
         <w:rPr>
@@ -10202,7 +12665,39 @@
           <w:rFonts w:ascii="Times New Roman" w:eastAsia="Times New Roman" w:hAnsi="Times New Roman" w:cs="Times New Roman"/>
           <w:color w:val="222222"/>
         </w:rPr>
-        <w:t>, Viswanadhan, K., Lysaker, P. H., &amp; Warman, D. W. (November, 2014). </w:t>
+        <w:t xml:space="preserve">, </w:t>
+      </w:r>
+      <w:proofErr w:type="spellStart"/>
+      <w:r>
+        <w:rPr>
+          <w:rFonts w:ascii="Times New Roman" w:eastAsia="Times New Roman" w:hAnsi="Times New Roman" w:cs="Times New Roman"/>
+          <w:color w:val="222222"/>
+        </w:rPr>
+        <w:t>Viswanadhan</w:t>
+      </w:r>
+      <w:proofErr w:type="spellEnd"/>
+      <w:r>
+        <w:rPr>
+          <w:rFonts w:ascii="Times New Roman" w:eastAsia="Times New Roman" w:hAnsi="Times New Roman" w:cs="Times New Roman"/>
+          <w:color w:val="222222"/>
+        </w:rPr>
+        <w:t>, K., Lysaker, P. H., &amp; Warman, D. W. (</w:t>
+      </w:r>
+      <w:proofErr w:type="gramStart"/>
+      <w:r>
+        <w:rPr>
+          <w:rFonts w:ascii="Times New Roman" w:eastAsia="Times New Roman" w:hAnsi="Times New Roman" w:cs="Times New Roman"/>
+          <w:color w:val="222222"/>
+        </w:rPr>
+        <w:t>November,</w:t>
+      </w:r>
+      <w:proofErr w:type="gramEnd"/>
+      <w:r>
+        <w:rPr>
+          <w:rFonts w:ascii="Times New Roman" w:eastAsia="Times New Roman" w:hAnsi="Times New Roman" w:cs="Times New Roman"/>
+          <w:color w:val="222222"/>
+        </w:rPr>
+        <w:t xml:space="preserve"> 2014). </w:t>
       </w:r>
       <w:r>
         <w:rPr>
@@ -10574,12 +13069,21 @@
         </w:rPr>
         <w:t xml:space="preserve">, </w:t>
       </w:r>
-      <w:r>
-        <w:rPr>
-          <w:rFonts w:ascii="Times New Roman" w:eastAsia="Times New Roman" w:hAnsi="Times New Roman" w:cs="Times New Roman"/>
-          <w:bCs/>
-        </w:rPr>
-        <w:t>Roudebush VA Medical Center, clinic dir. Paul Lysaker, Indianapolis, Indiana</w:t>
+      <w:proofErr w:type="spellStart"/>
+      <w:r>
+        <w:rPr>
+          <w:rFonts w:ascii="Times New Roman" w:eastAsia="Times New Roman" w:hAnsi="Times New Roman" w:cs="Times New Roman"/>
+          <w:bCs/>
+        </w:rPr>
+        <w:t>Roudebush</w:t>
+      </w:r>
+      <w:proofErr w:type="spellEnd"/>
+      <w:r>
+        <w:rPr>
+          <w:rFonts w:ascii="Times New Roman" w:eastAsia="Times New Roman" w:hAnsi="Times New Roman" w:cs="Times New Roman"/>
+          <w:bCs/>
+        </w:rPr>
+        <w:t xml:space="preserve"> VA Medical Center, clinic dir. Paul Lysaker, Indianapolis, Indiana</w:t>
       </w:r>
     </w:p>
     <w:p>
@@ -11261,11 +13765,33 @@
         </w:rPr>
         <w:t xml:space="preserve">, </w:t>
       </w:r>
-      <w:r>
-        <w:rPr>
-          <w:rFonts w:ascii="Times New Roman" w:eastAsia="Times New Roman" w:hAnsi="Times New Roman" w:cs="Times New Roman"/>
-        </w:rPr>
-        <w:t>Roudebush VA Medical Center, Indiana University School of Medicine, Dr. Alexander Niculescu, Laboratory of Neurophenomics, Indianapolis, Indiana</w:t>
+      <w:proofErr w:type="spellStart"/>
+      <w:r>
+        <w:rPr>
+          <w:rFonts w:ascii="Times New Roman" w:eastAsia="Times New Roman" w:hAnsi="Times New Roman" w:cs="Times New Roman"/>
+        </w:rPr>
+        <w:t>Roudebush</w:t>
+      </w:r>
+      <w:proofErr w:type="spellEnd"/>
+      <w:r>
+        <w:rPr>
+          <w:rFonts w:ascii="Times New Roman" w:eastAsia="Times New Roman" w:hAnsi="Times New Roman" w:cs="Times New Roman"/>
+        </w:rPr>
+        <w:t xml:space="preserve"> VA Medical Center, Indiana University School of Medicine, Dr. Alexander Niculescu, Laboratory of </w:t>
+      </w:r>
+      <w:proofErr w:type="spellStart"/>
+      <w:r>
+        <w:rPr>
+          <w:rFonts w:ascii="Times New Roman" w:eastAsia="Times New Roman" w:hAnsi="Times New Roman" w:cs="Times New Roman"/>
+        </w:rPr>
+        <w:t>Neurophenomics</w:t>
+      </w:r>
+      <w:proofErr w:type="spellEnd"/>
+      <w:r>
+        <w:rPr>
+          <w:rFonts w:ascii="Times New Roman" w:eastAsia="Times New Roman" w:hAnsi="Times New Roman" w:cs="Times New Roman"/>
+        </w:rPr>
+        <w:t>, Indianapolis, Indiana</w:t>
       </w:r>
     </w:p>
     <w:p>
@@ -11361,7 +13887,23 @@
           <w:rFonts w:ascii="Times New Roman" w:eastAsia="Times New Roman" w:hAnsi="Times New Roman" w:cs="Times New Roman"/>
           <w:bCs/>
         </w:rPr>
-        <w:t xml:space="preserve"> Roudebush VA Medical Center</w:t>
+        <w:t xml:space="preserve"> </w:t>
+      </w:r>
+      <w:proofErr w:type="spellStart"/>
+      <w:r>
+        <w:rPr>
+          <w:rFonts w:ascii="Times New Roman" w:eastAsia="Times New Roman" w:hAnsi="Times New Roman" w:cs="Times New Roman"/>
+          <w:bCs/>
+        </w:rPr>
+        <w:t>Roudebush</w:t>
+      </w:r>
+      <w:proofErr w:type="spellEnd"/>
+      <w:r>
+        <w:rPr>
+          <w:rFonts w:ascii="Times New Roman" w:eastAsia="Times New Roman" w:hAnsi="Times New Roman" w:cs="Times New Roman"/>
+          <w:bCs/>
+        </w:rPr>
+        <w:t xml:space="preserve"> VA Medical Center</w:t>
       </w:r>
       <w:r>
         <w:rPr>
@@ -11590,7 +14132,23 @@
           <w:rFonts w:ascii="Times New Roman" w:eastAsia="Times New Roman" w:hAnsi="Times New Roman" w:cs="Times New Roman"/>
           <w:bCs/>
         </w:rPr>
-        <w:t>, University of Indianapolis, Master’s level course for MPH program</w:t>
+        <w:t xml:space="preserve">, University of Indianapolis, </w:t>
+      </w:r>
+      <w:proofErr w:type="gramStart"/>
+      <w:r>
+        <w:rPr>
+          <w:rFonts w:ascii="Times New Roman" w:eastAsia="Times New Roman" w:hAnsi="Times New Roman" w:cs="Times New Roman"/>
+          <w:bCs/>
+        </w:rPr>
+        <w:t>Master’s</w:t>
+      </w:r>
+      <w:proofErr w:type="gramEnd"/>
+      <w:r>
+        <w:rPr>
+          <w:rFonts w:ascii="Times New Roman" w:eastAsia="Times New Roman" w:hAnsi="Times New Roman" w:cs="Times New Roman"/>
+          <w:bCs/>
+        </w:rPr>
+        <w:t xml:space="preserve"> level course for MPH program</w:t>
       </w:r>
     </w:p>
     <w:p>
@@ -11644,7 +14202,23 @@
           <w:rFonts w:ascii="Times New Roman" w:eastAsia="Times New Roman" w:hAnsi="Times New Roman" w:cs="Times New Roman"/>
           <w:bCs/>
         </w:rPr>
-        <w:t xml:space="preserve">, University of Indianapolis, Undergraduate level </w:t>
+        <w:t xml:space="preserve">, University of Indianapolis, Undergraduate </w:t>
+      </w:r>
+      <w:proofErr w:type="gramStart"/>
+      <w:r>
+        <w:rPr>
+          <w:rFonts w:ascii="Times New Roman" w:eastAsia="Times New Roman" w:hAnsi="Times New Roman" w:cs="Times New Roman"/>
+          <w:bCs/>
+        </w:rPr>
+        <w:t>level</w:t>
+      </w:r>
+      <w:proofErr w:type="gramEnd"/>
+      <w:r>
+        <w:rPr>
+          <w:rFonts w:ascii="Times New Roman" w:eastAsia="Times New Roman" w:hAnsi="Times New Roman" w:cs="Times New Roman"/>
+          <w:bCs/>
+        </w:rPr>
+        <w:t xml:space="preserve"> </w:t>
       </w:r>
     </w:p>
     <w:p>
@@ -12542,7 +15116,25 @@
                 <w:i/>
                 <w:iCs/>
               </w:rPr>
-              <w:t>Cognitive Behaviour Therapy</w:t>
+              <w:t xml:space="preserve">Cognitive </w:t>
+            </w:r>
+            <w:proofErr w:type="spellStart"/>
+            <w:r>
+              <w:rPr>
+                <w:rFonts w:ascii="Times New Roman" w:eastAsia="Times New Roman" w:hAnsi="Times New Roman" w:cs="Times New Roman"/>
+                <w:i/>
+                <w:iCs/>
+              </w:rPr>
+              <w:t>Behaviour</w:t>
+            </w:r>
+            <w:proofErr w:type="spellEnd"/>
+            <w:r>
+              <w:rPr>
+                <w:rFonts w:ascii="Times New Roman" w:eastAsia="Times New Roman" w:hAnsi="Times New Roman" w:cs="Times New Roman"/>
+                <w:i/>
+                <w:iCs/>
+              </w:rPr>
+              <w:t xml:space="preserve"> Therapy</w:t>
             </w:r>
           </w:p>
           <w:p>
@@ -12628,14 +15220,34 @@
                 <w:iCs/>
               </w:rPr>
             </w:pPr>
+            <w:proofErr w:type="spellStart"/>
             <w:r>
               <w:rPr>
                 <w:rFonts w:ascii="Times New Roman" w:eastAsia="Times New Roman" w:hAnsi="Times New Roman" w:cs="Times New Roman"/>
                 <w:i/>
                 <w:iCs/>
               </w:rPr>
-              <w:t>Psychiatria Danubina</w:t>
+              <w:t>Psychiatria</w:t>
             </w:r>
+            <w:proofErr w:type="spellEnd"/>
+            <w:r>
+              <w:rPr>
+                <w:rFonts w:ascii="Times New Roman" w:eastAsia="Times New Roman" w:hAnsi="Times New Roman" w:cs="Times New Roman"/>
+                <w:i/>
+                <w:iCs/>
+              </w:rPr>
+              <w:t xml:space="preserve"> </w:t>
+            </w:r>
+            <w:proofErr w:type="spellStart"/>
+            <w:r>
+              <w:rPr>
+                <w:rFonts w:ascii="Times New Roman" w:eastAsia="Times New Roman" w:hAnsi="Times New Roman" w:cs="Times New Roman"/>
+                <w:i/>
+                <w:iCs/>
+              </w:rPr>
+              <w:t>Danubina</w:t>
+            </w:r>
+            <w:proofErr w:type="spellEnd"/>
           </w:p>
           <w:p>
             <w:pPr>
@@ -13358,6 +15970,7 @@
         <w:tab/>
       </w:r>
       <w:hyperlink r:id="rId24">
+        <w:proofErr w:type="spellStart"/>
         <w:r>
           <w:rPr>
             <w:rStyle w:val="InternetLink"/>
@@ -13365,7 +15978,37 @@
             <w:i/>
             <w:iCs/>
           </w:rPr>
-          <w:t>Ceci n’est pas un conte</w:t>
+          <w:t>Ceci</w:t>
+        </w:r>
+        <w:proofErr w:type="spellEnd"/>
+        <w:r>
+          <w:rPr>
+            <w:rStyle w:val="InternetLink"/>
+            <w:rFonts w:ascii="Times New Roman" w:eastAsia="Times New Roman" w:hAnsi="Times New Roman" w:cs="Times New Roman"/>
+            <w:i/>
+            <w:iCs/>
+          </w:rPr>
+          <w:t xml:space="preserve"> </w:t>
+        </w:r>
+        <w:proofErr w:type="spellStart"/>
+        <w:r>
+          <w:rPr>
+            <w:rStyle w:val="InternetLink"/>
+            <w:rFonts w:ascii="Times New Roman" w:eastAsia="Times New Roman" w:hAnsi="Times New Roman" w:cs="Times New Roman"/>
+            <w:i/>
+            <w:iCs/>
+          </w:rPr>
+          <w:t>n’est</w:t>
+        </w:r>
+        <w:proofErr w:type="spellEnd"/>
+        <w:r>
+          <w:rPr>
+            <w:rStyle w:val="InternetLink"/>
+            <w:rFonts w:ascii="Times New Roman" w:eastAsia="Times New Roman" w:hAnsi="Times New Roman" w:cs="Times New Roman"/>
+            <w:i/>
+            <w:iCs/>
+          </w:rPr>
+          <w:t xml:space="preserve"> pas un conte</w:t>
         </w:r>
       </w:hyperlink>
       <w:r>

</xml_diff>

<commit_message>
update CV for new grant
</commit_message>
<xml_diff>
--- a/cv/phalen-website-cv.docx
+++ b/cv/phalen-website-cv.docx
@@ -1,6 +1,6 @@
 
 <file path=word/document.xml><?xml version="1.0" encoding="utf-8"?>
-<w:document xmlns:wpc="http://schemas.microsoft.com/office/word/2010/wordprocessingCanvas" xmlns:cx="http://schemas.microsoft.com/office/drawing/2014/chartex" xmlns:cx1="http://schemas.microsoft.com/office/drawing/2015/9/8/chartex" xmlns:cx2="http://schemas.microsoft.com/office/drawing/2015/10/21/chartex" xmlns:cx3="http://schemas.microsoft.com/office/drawing/2016/5/9/chartex" xmlns:cx4="http://schemas.microsoft.com/office/drawing/2016/5/10/chartex" xmlns:cx5="http://schemas.microsoft.com/office/drawing/2016/5/11/chartex" xmlns:cx6="http://schemas.microsoft.com/office/drawing/2016/5/12/chartex" xmlns:cx7="http://schemas.microsoft.com/office/drawing/2016/5/13/chartex" xmlns:cx8="http://schemas.microsoft.com/office/drawing/2016/5/14/chartex" xmlns:mc="http://schemas.openxmlformats.org/markup-compatibility/2006" xmlns:aink="http://schemas.microsoft.com/office/drawing/2016/ink" xmlns:am3d="http://schemas.microsoft.com/office/drawing/2017/model3d" xmlns:o="urn:schemas-microsoft-com:office:office" xmlns:oel="http://schemas.microsoft.com/office/2019/extlst" xmlns:r="http://schemas.openxmlformats.org/officeDocument/2006/relationships" xmlns:m="http://schemas.openxmlformats.org/officeDocument/2006/math" xmlns:v="urn:schemas-microsoft-com:vml" xmlns:wp14="http://schemas.microsoft.com/office/word/2010/wordprocessingDrawing" xmlns:wp="http://schemas.openxmlformats.org/drawingml/2006/wordprocessingDrawing" xmlns:w10="urn:schemas-microsoft-com:office:word" xmlns:w="http://schemas.openxmlformats.org/wordprocessingml/2006/main" xmlns:w14="http://schemas.microsoft.com/office/word/2010/wordml" xmlns:w15="http://schemas.microsoft.com/office/word/2012/wordml" xmlns:w16cex="http://schemas.microsoft.com/office/word/2018/wordml/cex" xmlns:w16cid="http://schemas.microsoft.com/office/word/2016/wordml/cid" xmlns:w16="http://schemas.microsoft.com/office/word/2018/wordml" xmlns:w16du="http://schemas.microsoft.com/office/word/2023/wordml/word16du" xmlns:w16sdtdh="http://schemas.microsoft.com/office/word/2020/wordml/sdtdatahash" xmlns:w16se="http://schemas.microsoft.com/office/word/2015/wordml/symex" xmlns:wpg="http://schemas.microsoft.com/office/word/2010/wordprocessingGroup" xmlns:wpi="http://schemas.microsoft.com/office/word/2010/wordprocessingInk" xmlns:wne="http://schemas.microsoft.com/office/word/2006/wordml" xmlns:wps="http://schemas.microsoft.com/office/word/2010/wordprocessingShape" mc:Ignorable="w14 w15 w16se w16cid w16 w16cex w16sdtdh w16du wp14">
+<w:document xmlns:wpc="http://schemas.microsoft.com/office/word/2010/wordprocessingCanvas" xmlns:cx="http://schemas.microsoft.com/office/drawing/2014/chartex" xmlns:cx1="http://schemas.microsoft.com/office/drawing/2015/9/8/chartex" xmlns:cx2="http://schemas.microsoft.com/office/drawing/2015/10/21/chartex" xmlns:cx3="http://schemas.microsoft.com/office/drawing/2016/5/9/chartex" xmlns:cx4="http://schemas.microsoft.com/office/drawing/2016/5/10/chartex" xmlns:cx5="http://schemas.microsoft.com/office/drawing/2016/5/11/chartex" xmlns:cx6="http://schemas.microsoft.com/office/drawing/2016/5/12/chartex" xmlns:cx7="http://schemas.microsoft.com/office/drawing/2016/5/13/chartex" xmlns:cx8="http://schemas.microsoft.com/office/drawing/2016/5/14/chartex" xmlns:mc="http://schemas.openxmlformats.org/markup-compatibility/2006" xmlns:aink="http://schemas.microsoft.com/office/drawing/2016/ink" xmlns:am3d="http://schemas.microsoft.com/office/drawing/2017/model3d" xmlns:o="urn:schemas-microsoft-com:office:office" xmlns:oel="http://schemas.microsoft.com/office/2019/extlst" xmlns:r="http://schemas.openxmlformats.org/officeDocument/2006/relationships" xmlns:m="http://schemas.openxmlformats.org/officeDocument/2006/math" xmlns:v="urn:schemas-microsoft-com:vml" xmlns:wp14="http://schemas.microsoft.com/office/word/2010/wordprocessingDrawing" xmlns:wp="http://schemas.openxmlformats.org/drawingml/2006/wordprocessingDrawing" xmlns:w10="urn:schemas-microsoft-com:office:word" xmlns:w="http://schemas.openxmlformats.org/wordprocessingml/2006/main" xmlns:w14="http://schemas.microsoft.com/office/word/2010/wordml" xmlns:w15="http://schemas.microsoft.com/office/word/2012/wordml" xmlns:w16cex="http://schemas.microsoft.com/office/word/2018/wordml/cex" xmlns:w16cid="http://schemas.microsoft.com/office/word/2016/wordml/cid" xmlns:w16="http://schemas.microsoft.com/office/word/2018/wordml" xmlns:w16du="http://schemas.microsoft.com/office/word/2023/wordml/word16du" xmlns:w16sdtdh="http://schemas.microsoft.com/office/word/2020/wordml/sdtdatahash" xmlns:w16sdtfl="http://schemas.microsoft.com/office/word/2024/wordml/sdtformatlock" xmlns:w16se="http://schemas.microsoft.com/office/word/2015/wordml/symex" xmlns:wpg="http://schemas.microsoft.com/office/word/2010/wordprocessingGroup" xmlns:wpi="http://schemas.microsoft.com/office/word/2010/wordprocessingInk" xmlns:wne="http://schemas.microsoft.com/office/word/2006/wordml" xmlns:wps="http://schemas.microsoft.com/office/word/2010/wordprocessingShape" mc:Ignorable="w14 w15 w16se w16cid w16 w16cex w16sdtdh w16sdtfl w16du wp14">
   <w:body>
     <w:p>
       <w:pPr>
@@ -1129,6 +1129,114 @@
           <w:rFonts w:ascii="Times New Roman" w:hAnsi="Times New Roman" w:cs="Times New Roman"/>
           <w:bCs/>
         </w:rPr>
+        <w:t>(</w:t>
+      </w:r>
+      <w:r>
+        <w:rPr>
+          <w:rFonts w:ascii="Times New Roman" w:hAnsi="Times New Roman" w:cs="Times New Roman"/>
+          <w:bCs/>
+        </w:rPr>
+        <w:t>Principal Investigator</w:t>
+      </w:r>
+      <w:r>
+        <w:rPr>
+          <w:rFonts w:ascii="Times New Roman" w:hAnsi="Times New Roman" w:cs="Times New Roman"/>
+          <w:bCs/>
+        </w:rPr>
+        <w:t>)</w:t>
+      </w:r>
+      <w:r>
+        <w:rPr>
+          <w:rFonts w:ascii="Times New Roman" w:hAnsi="Times New Roman" w:cs="Times New Roman"/>
+          <w:bCs/>
+        </w:rPr>
+        <w:t xml:space="preserve"> University of Maryland.</w:t>
+      </w:r>
+      <w:r>
+        <w:rPr>
+          <w:rFonts w:ascii="Times New Roman" w:hAnsi="Times New Roman" w:cs="Times New Roman"/>
+          <w:bCs/>
+        </w:rPr>
+        <w:t xml:space="preserve"> </w:t>
+      </w:r>
+      <w:r>
+        <w:rPr>
+          <w:rFonts w:ascii="Times New Roman" w:hAnsi="Times New Roman" w:cs="Times New Roman"/>
+          <w:bCs/>
+          <w:u w:val="single"/>
+        </w:rPr>
+        <w:t>Using Records Linkage to Understand Post-treatment Needs of Patients in Early Psychosis Intervention Programs</w:t>
+      </w:r>
+      <w:r>
+        <w:rPr>
+          <w:rFonts w:ascii="Times New Roman" w:hAnsi="Times New Roman" w:cs="Times New Roman"/>
+          <w:bCs/>
+        </w:rPr>
+        <w:t>.</w:t>
+      </w:r>
+      <w:r>
+        <w:rPr>
+          <w:rFonts w:ascii="Times New Roman" w:hAnsi="Times New Roman" w:cs="Times New Roman"/>
+          <w:bCs/>
+        </w:rPr>
+        <w:t xml:space="preserve"> </w:t>
+      </w:r>
+      <w:r>
+        <w:rPr>
+          <w:rFonts w:ascii="Times New Roman" w:hAnsi="Times New Roman" w:cs="Times New Roman"/>
+          <w:bCs/>
+        </w:rPr>
+        <w:t>PI: Phalen</w:t>
+      </w:r>
+      <w:r>
+        <w:rPr>
+          <w:rFonts w:ascii="Times New Roman" w:hAnsi="Times New Roman" w:cs="Times New Roman"/>
+          <w:bCs/>
+        </w:rPr>
+        <w:t xml:space="preserve">, P. &amp; Unick, J. </w:t>
+      </w:r>
+      <w:r>
+        <w:rPr>
+          <w:rFonts w:ascii="Times New Roman" w:hAnsi="Times New Roman" w:cs="Times New Roman"/>
+          <w:bCs/>
+        </w:rPr>
+        <w:t>$49,949</w:t>
+      </w:r>
+      <w:r>
+        <w:rPr>
+          <w:rFonts w:ascii="Times New Roman" w:hAnsi="Times New Roman" w:cs="Times New Roman"/>
+          <w:bCs/>
+        </w:rPr>
+        <w:t xml:space="preserve"> (total direct costs)</w:t>
+      </w:r>
+      <w:r>
+        <w:rPr>
+          <w:rFonts w:ascii="Times New Roman" w:hAnsi="Times New Roman" w:cs="Times New Roman"/>
+          <w:bCs/>
+        </w:rPr>
+        <w:t xml:space="preserve">. 03/01/2025-03/01/2026. </w:t>
+      </w:r>
+    </w:p>
+    <w:p>
+      <w:pPr>
+        <w:rPr>
+          <w:rFonts w:ascii="Times New Roman" w:hAnsi="Times New Roman" w:cs="Times New Roman"/>
+          <w:bCs/>
+        </w:rPr>
+      </w:pPr>
+    </w:p>
+    <w:p>
+      <w:pPr>
+        <w:rPr>
+          <w:rFonts w:ascii="Times New Roman" w:hAnsi="Times New Roman" w:cs="Times New Roman"/>
+          <w:bCs/>
+        </w:rPr>
+      </w:pPr>
+      <w:r>
+        <w:rPr>
+          <w:rFonts w:ascii="Times New Roman" w:hAnsi="Times New Roman" w:cs="Times New Roman"/>
+          <w:bCs/>
+        </w:rPr>
         <w:t xml:space="preserve">(Co-Investigator) National Institute of Mental Health (NIMH). </w:t>
       </w:r>
       <w:r>
@@ -1144,14 +1252,7 @@
           <w:rFonts w:ascii="Times New Roman" w:hAnsi="Times New Roman" w:cs="Times New Roman"/>
           <w:bCs/>
         </w:rPr>
-        <w:t xml:space="preserve">. PI: </w:t>
-      </w:r>
-      <w:r>
-        <w:rPr>
-          <w:rFonts w:ascii="Times New Roman" w:hAnsi="Times New Roman" w:cs="Times New Roman"/>
-          <w:bCs/>
-        </w:rPr>
-        <w:t xml:space="preserve">Goldman, H. &amp; Jones, N. </w:t>
+        <w:t xml:space="preserve">. PI: Goldman, H. &amp; Jones, N. </w:t>
       </w:r>
       <w:r>
         <w:rPr>
@@ -1165,7 +1266,7 @@
           <w:rFonts w:ascii="Times New Roman" w:hAnsi="Times New Roman" w:cs="Times New Roman"/>
           <w:bCs/>
         </w:rPr>
-        <w:t>$4,050,615</w:t>
+        <w:t>4,050,615</w:t>
       </w:r>
       <w:r>
         <w:rPr>
@@ -1468,7 +1569,25 @@
           <w:b w:val="0"/>
           <w:bCs w:val="0"/>
         </w:rPr>
-        <w:t>Peter L. Phalen, PsyD.</w:t>
+        <w:t xml:space="preserve">Phalen, </w:t>
+      </w:r>
+      <w:r>
+        <w:rPr>
+          <w:rStyle w:val="Strong"/>
+          <w:rFonts w:ascii="Times New Roman" w:hAnsi="Times New Roman" w:cs="Times New Roman"/>
+          <w:b w:val="0"/>
+          <w:bCs w:val="0"/>
+        </w:rPr>
+        <w:t>P</w:t>
+      </w:r>
+      <w:r>
+        <w:rPr>
+          <w:rStyle w:val="Strong"/>
+          <w:rFonts w:ascii="Times New Roman" w:hAnsi="Times New Roman" w:cs="Times New Roman"/>
+          <w:b w:val="0"/>
+          <w:bCs w:val="0"/>
+        </w:rPr>
+        <w:t>.</w:t>
       </w:r>
       <w:r>
         <w:rPr>
@@ -1679,7 +1798,7 @@
           <w:b w:val="0"/>
           <w:bCs w:val="0"/>
         </w:rPr>
-        <w:t>Peter L. Phalen, PsyD</w:t>
+        <w:t>Phalen,</w:t>
       </w:r>
       <w:r>
         <w:rPr>
@@ -1688,6 +1807,15 @@
           <w:b w:val="0"/>
           <w:bCs w:val="0"/>
         </w:rPr>
+        <w:t xml:space="preserve"> P</w:t>
+      </w:r>
+      <w:r>
+        <w:rPr>
+          <w:rStyle w:val="Strong"/>
+          <w:rFonts w:ascii="Times New Roman" w:hAnsi="Times New Roman" w:cs="Times New Roman"/>
+          <w:b w:val="0"/>
+          <w:bCs w:val="0"/>
+        </w:rPr>
         <w:t>.</w:t>
       </w:r>
       <w:r>
@@ -1798,7 +1926,14 @@
           <w:rFonts w:ascii="Times New Roman" w:hAnsi="Times New Roman" w:cs="Times New Roman"/>
           <w:bCs/>
         </w:rPr>
-        <w:t>, PI: Melanie Bennett, PhD</w:t>
+        <w:t xml:space="preserve">, PI: Bennett, </w:t>
+      </w:r>
+      <w:r>
+        <w:rPr>
+          <w:rFonts w:ascii="Times New Roman" w:hAnsi="Times New Roman" w:cs="Times New Roman"/>
+          <w:bCs/>
+        </w:rPr>
+        <w:t>M</w:t>
       </w:r>
       <w:r>
         <w:rPr>
@@ -1997,7 +2132,21 @@
           <w:rFonts w:ascii="Times New Roman" w:eastAsia="Times New Roman" w:hAnsi="Times New Roman" w:cs="Times New Roman"/>
           <w:color w:val="auto"/>
         </w:rPr>
-        <w:t xml:space="preserve"> Smith, W., Jones, N., Reznik, S., Marti, N., Cosgrove, J., Lopez, M., Calkins, M., Bennett, M. (in press). </w:t>
+        <w:t xml:space="preserve"> Smith, W., Jones, N., Reznik, S., Marti, N., Cosgrove, J., Lopez, M., Calkins, M., Bennett, M. (</w:t>
+      </w:r>
+      <w:r>
+        <w:rPr>
+          <w:rFonts w:ascii="Times New Roman" w:eastAsia="Times New Roman" w:hAnsi="Times New Roman" w:cs="Times New Roman"/>
+          <w:color w:val="auto"/>
+        </w:rPr>
+        <w:t>2024</w:t>
+      </w:r>
+      <w:r>
+        <w:rPr>
+          <w:rFonts w:ascii="Times New Roman" w:eastAsia="Times New Roman" w:hAnsi="Times New Roman" w:cs="Times New Roman"/>
+          <w:color w:val="auto"/>
+        </w:rPr>
+        <w:t xml:space="preserve">). </w:t>
       </w:r>
       <w:r>
         <w:rPr>
@@ -2509,7 +2658,28 @@
           <w:rFonts w:ascii="Times New Roman" w:eastAsia="Times New Roman" w:hAnsi="Times New Roman" w:cs="Times New Roman"/>
           <w:color w:val="auto"/>
         </w:rPr>
-        <w:t xml:space="preserve"> (in press). From Rhetoric to Action: Justice, Equity, Diversity, and Inclusion in Coordinated Specialty Care for Early Psychosis. </w:t>
+        <w:t xml:space="preserve"> </w:t>
+      </w:r>
+      <w:r>
+        <w:rPr>
+          <w:rFonts w:ascii="Times New Roman" w:eastAsia="Times New Roman" w:hAnsi="Times New Roman" w:cs="Times New Roman"/>
+          <w:color w:val="auto"/>
+        </w:rPr>
+        <w:t>(</w:t>
+      </w:r>
+      <w:r>
+        <w:rPr>
+          <w:rFonts w:ascii="Times New Roman" w:eastAsia="Times New Roman" w:hAnsi="Times New Roman" w:cs="Times New Roman"/>
+          <w:color w:val="auto"/>
+        </w:rPr>
+        <w:t>2024</w:t>
+      </w:r>
+      <w:r>
+        <w:rPr>
+          <w:rFonts w:ascii="Times New Roman" w:eastAsia="Times New Roman" w:hAnsi="Times New Roman" w:cs="Times New Roman"/>
+          <w:color w:val="auto"/>
+        </w:rPr>
+        <w:t xml:space="preserve">). From Rhetoric to Action: Justice, Equity, Diversity, and Inclusion in Coordinated Specialty Care for Early Psychosis. </w:t>
       </w:r>
       <w:r>
         <w:rPr>
@@ -2605,6 +2775,7 @@
           <w:rFonts w:ascii="Times New Roman" w:eastAsia="Times New Roman" w:hAnsi="Times New Roman" w:cs="Times New Roman"/>
           <w:color w:val="auto"/>
         </w:rPr>
+        <w:lastRenderedPageBreak/>
         <w:t xml:space="preserve">Cowan, T., </w:t>
       </w:r>
       <w:r>
@@ -2670,7 +2841,6 @@
           <w:rFonts w:ascii="Times New Roman" w:eastAsia="Times New Roman" w:hAnsi="Times New Roman" w:cs="Times New Roman"/>
           <w:color w:val="auto"/>
         </w:rPr>
-        <w:lastRenderedPageBreak/>
         <w:t>Benrimoh,</w:t>
       </w:r>
       <w:r>
@@ -4569,6 +4739,7 @@
         <w:rPr>
           <w:rFonts w:ascii="Times New Roman" w:hAnsi="Times New Roman" w:cs="Times New Roman"/>
         </w:rPr>
+        <w:lastRenderedPageBreak/>
         <w:t xml:space="preserve">Muralidharan, A., Peeples, A.D., Hack, S.M., Fortuna, K.L., Klingaman, E.A., Stahl, N.F., </w:t>
       </w:r>
       <w:r>
@@ -5656,6 +5827,7 @@
           <w:rFonts w:ascii="Times New Roman" w:hAnsi="Times New Roman" w:cs="Times New Roman"/>
           <w:bCs/>
         </w:rPr>
+        <w:lastRenderedPageBreak/>
         <w:t xml:space="preserve">Niculescu, A., Le-Niculescu, H., Levey, D., Roseberry, K., Rogers, J., Kosary, K., Prabha, S., Jones, T., Judd, S., McCormick, M., Wessel, A., Williams, A., </w:t>
       </w:r>
       <w:r>
@@ -5713,7 +5885,6 @@
           <w:b/>
           <w:bCs/>
         </w:rPr>
-        <w:lastRenderedPageBreak/>
         <w:t>Phalen, P</w:t>
       </w:r>
       <w:r>
@@ -6661,6 +6832,7 @@
           <w:rFonts w:ascii="Times New Roman" w:hAnsi="Times New Roman" w:cs="Times New Roman"/>
           <w:b/>
         </w:rPr>
+        <w:lastRenderedPageBreak/>
         <w:t xml:space="preserve">Phalen, P. L., </w:t>
       </w:r>
       <w:r>
@@ -6751,7 +6923,6 @@
         <w:rPr>
           <w:b w:val="0"/>
         </w:rPr>
-        <w:lastRenderedPageBreak/>
         <w:t xml:space="preserve">Levey, D. F., Niculescu, E., Le-Niculescu, H., Dainton, H. D., </w:t>
       </w:r>
       <w:r>
@@ -7904,7 +8075,6 @@
           <w:color w:val="222222"/>
           <w:shd w:val="clear" w:color="auto" w:fill="FFFFFF"/>
         </w:rPr>
-        <w:lastRenderedPageBreak/>
         <w:t xml:space="preserve">Phalen, P. L. </w:t>
       </w:r>
       <w:r>
@@ -9072,6 +9242,7 @@
           <w:bCs/>
           <w:color w:val="222222"/>
         </w:rPr>
+        <w:lastRenderedPageBreak/>
         <w:t xml:space="preserve">Didion, L., Grossman, J., &amp; </w:t>
       </w:r>
       <w:r>
@@ -9183,7 +9354,6 @@
           <w:bCs/>
           <w:color w:val="222222"/>
         </w:rPr>
-        <w:lastRenderedPageBreak/>
         <w:t xml:space="preserve">Schiffman, J., Rakhshan Rouhakhtar, P., Millman, Z., Thompson, E., &amp; </w:t>
       </w:r>
       <w:r>
@@ -10416,6 +10586,7 @@
           <w:bCs/>
           <w:color w:val="auto"/>
         </w:rPr>
+        <w:lastRenderedPageBreak/>
         <w:t>Phalen, P.</w:t>
       </w:r>
       <w:r>
@@ -11378,6 +11549,7 @@
         <w:rPr>
           <w:rFonts w:ascii="Times New Roman" w:eastAsia="Times New Roman" w:hAnsi="Times New Roman" w:cs="Times New Roman"/>
         </w:rPr>
+        <w:lastRenderedPageBreak/>
         <w:t>2021-present</w:t>
       </w:r>
       <w:r>
@@ -11612,7 +11784,6 @@
           <w:rFonts w:ascii="Times New Roman" w:eastAsia="Times New Roman" w:hAnsi="Times New Roman" w:cs="Times New Roman"/>
           <w:bCs/>
         </w:rPr>
-        <w:lastRenderedPageBreak/>
         <w:t>2014-2015</w:t>
       </w:r>
       <w:r>
@@ -13098,6 +13269,7 @@
         <w:rPr>
           <w:rFonts w:ascii="Times New Roman" w:eastAsia="Times New Roman" w:hAnsi="Times New Roman" w:cs="Times New Roman"/>
         </w:rPr>
+        <w:lastRenderedPageBreak/>
         <w:t>2014-2015</w:t>
       </w:r>
       <w:r>
@@ -13224,7 +13396,6 @@
         <w:rPr>
           <w:rFonts w:ascii="Times New Roman" w:eastAsia="Times New Roman" w:hAnsi="Times New Roman" w:cs="Times New Roman"/>
         </w:rPr>
-        <w:lastRenderedPageBreak/>
         <w:t>2012-2013</w:t>
       </w:r>
       <w:r>
@@ -13787,6 +13958,14 @@
                 <w:iCs/>
               </w:rPr>
             </w:pPr>
+            <w:r>
+              <w:rPr>
+                <w:rFonts w:ascii="Times New Roman" w:eastAsia="Times New Roman" w:hAnsi="Times New Roman" w:cs="Times New Roman"/>
+                <w:i/>
+                <w:iCs/>
+              </w:rPr>
+              <w:t>British Journal of Psychology</w:t>
+            </w:r>
           </w:p>
         </w:tc>
       </w:tr>
@@ -14513,7 +14692,7 @@
 </file>
 
 <file path=word/endnotes.xml><?xml version="1.0" encoding="utf-8"?>
-<w:endnotes xmlns:wpc="http://schemas.microsoft.com/office/word/2010/wordprocessingCanvas" xmlns:cx="http://schemas.microsoft.com/office/drawing/2014/chartex" xmlns:cx1="http://schemas.microsoft.com/office/drawing/2015/9/8/chartex" xmlns:cx2="http://schemas.microsoft.com/office/drawing/2015/10/21/chartex" xmlns:cx3="http://schemas.microsoft.com/office/drawing/2016/5/9/chartex" xmlns:cx4="http://schemas.microsoft.com/office/drawing/2016/5/10/chartex" xmlns:cx5="http://schemas.microsoft.com/office/drawing/2016/5/11/chartex" xmlns:cx6="http://schemas.microsoft.com/office/drawing/2016/5/12/chartex" xmlns:cx7="http://schemas.microsoft.com/office/drawing/2016/5/13/chartex" xmlns:cx8="http://schemas.microsoft.com/office/drawing/2016/5/14/chartex" xmlns:mc="http://schemas.openxmlformats.org/markup-compatibility/2006" xmlns:aink="http://schemas.microsoft.com/office/drawing/2016/ink" xmlns:am3d="http://schemas.microsoft.com/office/drawing/2017/model3d" xmlns:o="urn:schemas-microsoft-com:office:office" xmlns:oel="http://schemas.microsoft.com/office/2019/extlst" xmlns:r="http://schemas.openxmlformats.org/officeDocument/2006/relationships" xmlns:m="http://schemas.openxmlformats.org/officeDocument/2006/math" xmlns:v="urn:schemas-microsoft-com:vml" xmlns:wp14="http://schemas.microsoft.com/office/word/2010/wordprocessingDrawing" xmlns:wp="http://schemas.openxmlformats.org/drawingml/2006/wordprocessingDrawing" xmlns:w10="urn:schemas-microsoft-com:office:word" xmlns:w="http://schemas.openxmlformats.org/wordprocessingml/2006/main" xmlns:w14="http://schemas.microsoft.com/office/word/2010/wordml" xmlns:w15="http://schemas.microsoft.com/office/word/2012/wordml" xmlns:w16cex="http://schemas.microsoft.com/office/word/2018/wordml/cex" xmlns:w16cid="http://schemas.microsoft.com/office/word/2016/wordml/cid" xmlns:w16="http://schemas.microsoft.com/office/word/2018/wordml" xmlns:w16du="http://schemas.microsoft.com/office/word/2023/wordml/word16du" xmlns:w16sdtdh="http://schemas.microsoft.com/office/word/2020/wordml/sdtdatahash" xmlns:w16se="http://schemas.microsoft.com/office/word/2015/wordml/symex" xmlns:wpg="http://schemas.microsoft.com/office/word/2010/wordprocessingGroup" xmlns:wpi="http://schemas.microsoft.com/office/word/2010/wordprocessingInk" xmlns:wne="http://schemas.microsoft.com/office/word/2006/wordml" xmlns:wps="http://schemas.microsoft.com/office/word/2010/wordprocessingShape" mc:Ignorable="w14 w15 w16se w16cid w16 w16cex w16sdtdh w16du wp14">
+<w:endnotes xmlns:wpc="http://schemas.microsoft.com/office/word/2010/wordprocessingCanvas" xmlns:cx="http://schemas.microsoft.com/office/drawing/2014/chartex" xmlns:cx1="http://schemas.microsoft.com/office/drawing/2015/9/8/chartex" xmlns:cx2="http://schemas.microsoft.com/office/drawing/2015/10/21/chartex" xmlns:cx3="http://schemas.microsoft.com/office/drawing/2016/5/9/chartex" xmlns:cx4="http://schemas.microsoft.com/office/drawing/2016/5/10/chartex" xmlns:cx5="http://schemas.microsoft.com/office/drawing/2016/5/11/chartex" xmlns:cx6="http://schemas.microsoft.com/office/drawing/2016/5/12/chartex" xmlns:cx7="http://schemas.microsoft.com/office/drawing/2016/5/13/chartex" xmlns:cx8="http://schemas.microsoft.com/office/drawing/2016/5/14/chartex" xmlns:mc="http://schemas.openxmlformats.org/markup-compatibility/2006" xmlns:aink="http://schemas.microsoft.com/office/drawing/2016/ink" xmlns:am3d="http://schemas.microsoft.com/office/drawing/2017/model3d" xmlns:o="urn:schemas-microsoft-com:office:office" xmlns:oel="http://schemas.microsoft.com/office/2019/extlst" xmlns:r="http://schemas.openxmlformats.org/officeDocument/2006/relationships" xmlns:m="http://schemas.openxmlformats.org/officeDocument/2006/math" xmlns:v="urn:schemas-microsoft-com:vml" xmlns:wp14="http://schemas.microsoft.com/office/word/2010/wordprocessingDrawing" xmlns:wp="http://schemas.openxmlformats.org/drawingml/2006/wordprocessingDrawing" xmlns:w10="urn:schemas-microsoft-com:office:word" xmlns:w="http://schemas.openxmlformats.org/wordprocessingml/2006/main" xmlns:w14="http://schemas.microsoft.com/office/word/2010/wordml" xmlns:w15="http://schemas.microsoft.com/office/word/2012/wordml" xmlns:w16cex="http://schemas.microsoft.com/office/word/2018/wordml/cex" xmlns:w16cid="http://schemas.microsoft.com/office/word/2016/wordml/cid" xmlns:w16="http://schemas.microsoft.com/office/word/2018/wordml" xmlns:w16du="http://schemas.microsoft.com/office/word/2023/wordml/word16du" xmlns:w16sdtdh="http://schemas.microsoft.com/office/word/2020/wordml/sdtdatahash" xmlns:w16sdtfl="http://schemas.microsoft.com/office/word/2024/wordml/sdtformatlock" xmlns:w16se="http://schemas.microsoft.com/office/word/2015/wordml/symex" xmlns:wpg="http://schemas.microsoft.com/office/word/2010/wordprocessingGroup" xmlns:wpi="http://schemas.microsoft.com/office/word/2010/wordprocessingInk" xmlns:wne="http://schemas.microsoft.com/office/word/2006/wordml" xmlns:wps="http://schemas.microsoft.com/office/word/2010/wordprocessingShape" mc:Ignorable="w14 w15 w16se w16cid w16 w16cex w16sdtdh w16sdtfl w16du wp14">
   <w:endnote w:type="separator" w:id="-1">
     <w:p>
       <w:pPr>
@@ -14538,7 +14717,7 @@
 </file>
 
 <file path=word/footer1.xml><?xml version="1.0" encoding="utf-8"?>
-<w:ftr xmlns:wpc="http://schemas.microsoft.com/office/word/2010/wordprocessingCanvas" xmlns:cx="http://schemas.microsoft.com/office/drawing/2014/chartex" xmlns:cx1="http://schemas.microsoft.com/office/drawing/2015/9/8/chartex" xmlns:cx2="http://schemas.microsoft.com/office/drawing/2015/10/21/chartex" xmlns:cx3="http://schemas.microsoft.com/office/drawing/2016/5/9/chartex" xmlns:cx4="http://schemas.microsoft.com/office/drawing/2016/5/10/chartex" xmlns:cx5="http://schemas.microsoft.com/office/drawing/2016/5/11/chartex" xmlns:cx6="http://schemas.microsoft.com/office/drawing/2016/5/12/chartex" xmlns:cx7="http://schemas.microsoft.com/office/drawing/2016/5/13/chartex" xmlns:cx8="http://schemas.microsoft.com/office/drawing/2016/5/14/chartex" xmlns:mc="http://schemas.openxmlformats.org/markup-compatibility/2006" xmlns:aink="http://schemas.microsoft.com/office/drawing/2016/ink" xmlns:am3d="http://schemas.microsoft.com/office/drawing/2017/model3d" xmlns:o="urn:schemas-microsoft-com:office:office" xmlns:oel="http://schemas.microsoft.com/office/2019/extlst" xmlns:r="http://schemas.openxmlformats.org/officeDocument/2006/relationships" xmlns:m="http://schemas.openxmlformats.org/officeDocument/2006/math" xmlns:v="urn:schemas-microsoft-com:vml" xmlns:wp14="http://schemas.microsoft.com/office/word/2010/wordprocessingDrawing" xmlns:wp="http://schemas.openxmlformats.org/drawingml/2006/wordprocessingDrawing" xmlns:w10="urn:schemas-microsoft-com:office:word" xmlns:w="http://schemas.openxmlformats.org/wordprocessingml/2006/main" xmlns:w14="http://schemas.microsoft.com/office/word/2010/wordml" xmlns:w15="http://schemas.microsoft.com/office/word/2012/wordml" xmlns:w16cex="http://schemas.microsoft.com/office/word/2018/wordml/cex" xmlns:w16cid="http://schemas.microsoft.com/office/word/2016/wordml/cid" xmlns:w16="http://schemas.microsoft.com/office/word/2018/wordml" xmlns:w16du="http://schemas.microsoft.com/office/word/2023/wordml/word16du" xmlns:w16sdtdh="http://schemas.microsoft.com/office/word/2020/wordml/sdtdatahash" xmlns:w16se="http://schemas.microsoft.com/office/word/2015/wordml/symex" xmlns:wpg="http://schemas.microsoft.com/office/word/2010/wordprocessingGroup" xmlns:wpi="http://schemas.microsoft.com/office/word/2010/wordprocessingInk" xmlns:wne="http://schemas.microsoft.com/office/word/2006/wordml" xmlns:wps="http://schemas.microsoft.com/office/word/2010/wordprocessingShape" mc:Ignorable="w14 w15 w16se w16cid w16 w16cex w16sdtdh w16du wp14">
+<w:ftr xmlns:wpc="http://schemas.microsoft.com/office/word/2010/wordprocessingCanvas" xmlns:cx="http://schemas.microsoft.com/office/drawing/2014/chartex" xmlns:cx1="http://schemas.microsoft.com/office/drawing/2015/9/8/chartex" xmlns:cx2="http://schemas.microsoft.com/office/drawing/2015/10/21/chartex" xmlns:cx3="http://schemas.microsoft.com/office/drawing/2016/5/9/chartex" xmlns:cx4="http://schemas.microsoft.com/office/drawing/2016/5/10/chartex" xmlns:cx5="http://schemas.microsoft.com/office/drawing/2016/5/11/chartex" xmlns:cx6="http://schemas.microsoft.com/office/drawing/2016/5/12/chartex" xmlns:cx7="http://schemas.microsoft.com/office/drawing/2016/5/13/chartex" xmlns:cx8="http://schemas.microsoft.com/office/drawing/2016/5/14/chartex" xmlns:mc="http://schemas.openxmlformats.org/markup-compatibility/2006" xmlns:aink="http://schemas.microsoft.com/office/drawing/2016/ink" xmlns:am3d="http://schemas.microsoft.com/office/drawing/2017/model3d" xmlns:o="urn:schemas-microsoft-com:office:office" xmlns:oel="http://schemas.microsoft.com/office/2019/extlst" xmlns:r="http://schemas.openxmlformats.org/officeDocument/2006/relationships" xmlns:m="http://schemas.openxmlformats.org/officeDocument/2006/math" xmlns:v="urn:schemas-microsoft-com:vml" xmlns:wp14="http://schemas.microsoft.com/office/word/2010/wordprocessingDrawing" xmlns:wp="http://schemas.openxmlformats.org/drawingml/2006/wordprocessingDrawing" xmlns:w10="urn:schemas-microsoft-com:office:word" xmlns:w="http://schemas.openxmlformats.org/wordprocessingml/2006/main" xmlns:w14="http://schemas.microsoft.com/office/word/2010/wordml" xmlns:w15="http://schemas.microsoft.com/office/word/2012/wordml" xmlns:w16cex="http://schemas.microsoft.com/office/word/2018/wordml/cex" xmlns:w16cid="http://schemas.microsoft.com/office/word/2016/wordml/cid" xmlns:w16="http://schemas.microsoft.com/office/word/2018/wordml" xmlns:w16du="http://schemas.microsoft.com/office/word/2023/wordml/word16du" xmlns:w16sdtdh="http://schemas.microsoft.com/office/word/2020/wordml/sdtdatahash" xmlns:w16sdtfl="http://schemas.microsoft.com/office/word/2024/wordml/sdtformatlock" xmlns:w16se="http://schemas.microsoft.com/office/word/2015/wordml/symex" xmlns:wpg="http://schemas.microsoft.com/office/word/2010/wordprocessingGroup" xmlns:wpi="http://schemas.microsoft.com/office/word/2010/wordprocessingInk" xmlns:wne="http://schemas.microsoft.com/office/word/2006/wordml" xmlns:wps="http://schemas.microsoft.com/office/word/2010/wordprocessingShape" mc:Ignorable="w14 w15 w16se w16cid w16 w16cex w16sdtdh w16sdtfl w16du wp14">
   <w:p>
     <w:pPr>
       <w:pStyle w:val="Header"/>
@@ -14783,7 +14962,7 @@
 </file>
 
 <file path=word/footnotes.xml><?xml version="1.0" encoding="utf-8"?>
-<w:footnotes xmlns:wpc="http://schemas.microsoft.com/office/word/2010/wordprocessingCanvas" xmlns:cx="http://schemas.microsoft.com/office/drawing/2014/chartex" xmlns:cx1="http://schemas.microsoft.com/office/drawing/2015/9/8/chartex" xmlns:cx2="http://schemas.microsoft.com/office/drawing/2015/10/21/chartex" xmlns:cx3="http://schemas.microsoft.com/office/drawing/2016/5/9/chartex" xmlns:cx4="http://schemas.microsoft.com/office/drawing/2016/5/10/chartex" xmlns:cx5="http://schemas.microsoft.com/office/drawing/2016/5/11/chartex" xmlns:cx6="http://schemas.microsoft.com/office/drawing/2016/5/12/chartex" xmlns:cx7="http://schemas.microsoft.com/office/drawing/2016/5/13/chartex" xmlns:cx8="http://schemas.microsoft.com/office/drawing/2016/5/14/chartex" xmlns:mc="http://schemas.openxmlformats.org/markup-compatibility/2006" xmlns:aink="http://schemas.microsoft.com/office/drawing/2016/ink" xmlns:am3d="http://schemas.microsoft.com/office/drawing/2017/model3d" xmlns:o="urn:schemas-microsoft-com:office:office" xmlns:oel="http://schemas.microsoft.com/office/2019/extlst" xmlns:r="http://schemas.openxmlformats.org/officeDocument/2006/relationships" xmlns:m="http://schemas.openxmlformats.org/officeDocument/2006/math" xmlns:v="urn:schemas-microsoft-com:vml" xmlns:wp14="http://schemas.microsoft.com/office/word/2010/wordprocessingDrawing" xmlns:wp="http://schemas.openxmlformats.org/drawingml/2006/wordprocessingDrawing" xmlns:w10="urn:schemas-microsoft-com:office:word" xmlns:w="http://schemas.openxmlformats.org/wordprocessingml/2006/main" xmlns:w14="http://schemas.microsoft.com/office/word/2010/wordml" xmlns:w15="http://schemas.microsoft.com/office/word/2012/wordml" xmlns:w16cex="http://schemas.microsoft.com/office/word/2018/wordml/cex" xmlns:w16cid="http://schemas.microsoft.com/office/word/2016/wordml/cid" xmlns:w16="http://schemas.microsoft.com/office/word/2018/wordml" xmlns:w16du="http://schemas.microsoft.com/office/word/2023/wordml/word16du" xmlns:w16sdtdh="http://schemas.microsoft.com/office/word/2020/wordml/sdtdatahash" xmlns:w16se="http://schemas.microsoft.com/office/word/2015/wordml/symex" xmlns:wpg="http://schemas.microsoft.com/office/word/2010/wordprocessingGroup" xmlns:wpi="http://schemas.microsoft.com/office/word/2010/wordprocessingInk" xmlns:wne="http://schemas.microsoft.com/office/word/2006/wordml" xmlns:wps="http://schemas.microsoft.com/office/word/2010/wordprocessingShape" mc:Ignorable="w14 w15 w16se w16cid w16 w16cex w16sdtdh w16du wp14">
+<w:footnotes xmlns:wpc="http://schemas.microsoft.com/office/word/2010/wordprocessingCanvas" xmlns:cx="http://schemas.microsoft.com/office/drawing/2014/chartex" xmlns:cx1="http://schemas.microsoft.com/office/drawing/2015/9/8/chartex" xmlns:cx2="http://schemas.microsoft.com/office/drawing/2015/10/21/chartex" xmlns:cx3="http://schemas.microsoft.com/office/drawing/2016/5/9/chartex" xmlns:cx4="http://schemas.microsoft.com/office/drawing/2016/5/10/chartex" xmlns:cx5="http://schemas.microsoft.com/office/drawing/2016/5/11/chartex" xmlns:cx6="http://schemas.microsoft.com/office/drawing/2016/5/12/chartex" xmlns:cx7="http://schemas.microsoft.com/office/drawing/2016/5/13/chartex" xmlns:cx8="http://schemas.microsoft.com/office/drawing/2016/5/14/chartex" xmlns:mc="http://schemas.openxmlformats.org/markup-compatibility/2006" xmlns:aink="http://schemas.microsoft.com/office/drawing/2016/ink" xmlns:am3d="http://schemas.microsoft.com/office/drawing/2017/model3d" xmlns:o="urn:schemas-microsoft-com:office:office" xmlns:oel="http://schemas.microsoft.com/office/2019/extlst" xmlns:r="http://schemas.openxmlformats.org/officeDocument/2006/relationships" xmlns:m="http://schemas.openxmlformats.org/officeDocument/2006/math" xmlns:v="urn:schemas-microsoft-com:vml" xmlns:wp14="http://schemas.microsoft.com/office/word/2010/wordprocessingDrawing" xmlns:wp="http://schemas.openxmlformats.org/drawingml/2006/wordprocessingDrawing" xmlns:w10="urn:schemas-microsoft-com:office:word" xmlns:w="http://schemas.openxmlformats.org/wordprocessingml/2006/main" xmlns:w14="http://schemas.microsoft.com/office/word/2010/wordml" xmlns:w15="http://schemas.microsoft.com/office/word/2012/wordml" xmlns:w16cex="http://schemas.microsoft.com/office/word/2018/wordml/cex" xmlns:w16cid="http://schemas.microsoft.com/office/word/2016/wordml/cid" xmlns:w16="http://schemas.microsoft.com/office/word/2018/wordml" xmlns:w16du="http://schemas.microsoft.com/office/word/2023/wordml/word16du" xmlns:w16sdtdh="http://schemas.microsoft.com/office/word/2020/wordml/sdtdatahash" xmlns:w16sdtfl="http://schemas.microsoft.com/office/word/2024/wordml/sdtformatlock" xmlns:w16se="http://schemas.microsoft.com/office/word/2015/wordml/symex" xmlns:wpg="http://schemas.microsoft.com/office/word/2010/wordprocessingGroup" xmlns:wpi="http://schemas.microsoft.com/office/word/2010/wordprocessingInk" xmlns:wne="http://schemas.microsoft.com/office/word/2006/wordml" xmlns:wps="http://schemas.microsoft.com/office/word/2010/wordprocessingShape" mc:Ignorable="w14 w15 w16se w16cid w16 w16cex w16sdtdh w16sdtfl w16du wp14">
   <w:footnote w:type="separator" w:id="-1">
     <w:p>
       <w:pPr>
@@ -14808,7 +14987,7 @@
 </file>
 
 <file path=word/header1.xml><?xml version="1.0" encoding="utf-8"?>
-<w:hdr xmlns:wpc="http://schemas.microsoft.com/office/word/2010/wordprocessingCanvas" xmlns:cx="http://schemas.microsoft.com/office/drawing/2014/chartex" xmlns:cx1="http://schemas.microsoft.com/office/drawing/2015/9/8/chartex" xmlns:cx2="http://schemas.microsoft.com/office/drawing/2015/10/21/chartex" xmlns:cx3="http://schemas.microsoft.com/office/drawing/2016/5/9/chartex" xmlns:cx4="http://schemas.microsoft.com/office/drawing/2016/5/10/chartex" xmlns:cx5="http://schemas.microsoft.com/office/drawing/2016/5/11/chartex" xmlns:cx6="http://schemas.microsoft.com/office/drawing/2016/5/12/chartex" xmlns:cx7="http://schemas.microsoft.com/office/drawing/2016/5/13/chartex" xmlns:cx8="http://schemas.microsoft.com/office/drawing/2016/5/14/chartex" xmlns:mc="http://schemas.openxmlformats.org/markup-compatibility/2006" xmlns:aink="http://schemas.microsoft.com/office/drawing/2016/ink" xmlns:am3d="http://schemas.microsoft.com/office/drawing/2017/model3d" xmlns:o="urn:schemas-microsoft-com:office:office" xmlns:oel="http://schemas.microsoft.com/office/2019/extlst" xmlns:r="http://schemas.openxmlformats.org/officeDocument/2006/relationships" xmlns:m="http://schemas.openxmlformats.org/officeDocument/2006/math" xmlns:v="urn:schemas-microsoft-com:vml" xmlns:wp14="http://schemas.microsoft.com/office/word/2010/wordprocessingDrawing" xmlns:wp="http://schemas.openxmlformats.org/drawingml/2006/wordprocessingDrawing" xmlns:w10="urn:schemas-microsoft-com:office:word" xmlns:w="http://schemas.openxmlformats.org/wordprocessingml/2006/main" xmlns:w14="http://schemas.microsoft.com/office/word/2010/wordml" xmlns:w15="http://schemas.microsoft.com/office/word/2012/wordml" xmlns:w16cex="http://schemas.microsoft.com/office/word/2018/wordml/cex" xmlns:w16cid="http://schemas.microsoft.com/office/word/2016/wordml/cid" xmlns:w16="http://schemas.microsoft.com/office/word/2018/wordml" xmlns:w16du="http://schemas.microsoft.com/office/word/2023/wordml/word16du" xmlns:w16sdtdh="http://schemas.microsoft.com/office/word/2020/wordml/sdtdatahash" xmlns:w16se="http://schemas.microsoft.com/office/word/2015/wordml/symex" xmlns:wpg="http://schemas.microsoft.com/office/word/2010/wordprocessingGroup" xmlns:wpi="http://schemas.microsoft.com/office/word/2010/wordprocessingInk" xmlns:wne="http://schemas.microsoft.com/office/word/2006/wordml" xmlns:wps="http://schemas.microsoft.com/office/word/2010/wordprocessingShape" mc:Ignorable="w14 w15 w16se w16cid w16 w16cex w16sdtdh w16du wp14">
+<w:hdr xmlns:wpc="http://schemas.microsoft.com/office/word/2010/wordprocessingCanvas" xmlns:cx="http://schemas.microsoft.com/office/drawing/2014/chartex" xmlns:cx1="http://schemas.microsoft.com/office/drawing/2015/9/8/chartex" xmlns:cx2="http://schemas.microsoft.com/office/drawing/2015/10/21/chartex" xmlns:cx3="http://schemas.microsoft.com/office/drawing/2016/5/9/chartex" xmlns:cx4="http://schemas.microsoft.com/office/drawing/2016/5/10/chartex" xmlns:cx5="http://schemas.microsoft.com/office/drawing/2016/5/11/chartex" xmlns:cx6="http://schemas.microsoft.com/office/drawing/2016/5/12/chartex" xmlns:cx7="http://schemas.microsoft.com/office/drawing/2016/5/13/chartex" xmlns:cx8="http://schemas.microsoft.com/office/drawing/2016/5/14/chartex" xmlns:mc="http://schemas.openxmlformats.org/markup-compatibility/2006" xmlns:aink="http://schemas.microsoft.com/office/drawing/2016/ink" xmlns:am3d="http://schemas.microsoft.com/office/drawing/2017/model3d" xmlns:o="urn:schemas-microsoft-com:office:office" xmlns:oel="http://schemas.microsoft.com/office/2019/extlst" xmlns:r="http://schemas.openxmlformats.org/officeDocument/2006/relationships" xmlns:m="http://schemas.openxmlformats.org/officeDocument/2006/math" xmlns:v="urn:schemas-microsoft-com:vml" xmlns:wp14="http://schemas.microsoft.com/office/word/2010/wordprocessingDrawing" xmlns:wp="http://schemas.openxmlformats.org/drawingml/2006/wordprocessingDrawing" xmlns:w10="urn:schemas-microsoft-com:office:word" xmlns:w="http://schemas.openxmlformats.org/wordprocessingml/2006/main" xmlns:w14="http://schemas.microsoft.com/office/word/2010/wordml" xmlns:w15="http://schemas.microsoft.com/office/word/2012/wordml" xmlns:w16cex="http://schemas.microsoft.com/office/word/2018/wordml/cex" xmlns:w16cid="http://schemas.microsoft.com/office/word/2016/wordml/cid" xmlns:w16="http://schemas.microsoft.com/office/word/2018/wordml" xmlns:w16du="http://schemas.microsoft.com/office/word/2023/wordml/word16du" xmlns:w16sdtdh="http://schemas.microsoft.com/office/word/2020/wordml/sdtdatahash" xmlns:w16sdtfl="http://schemas.microsoft.com/office/word/2024/wordml/sdtformatlock" xmlns:w16se="http://schemas.microsoft.com/office/word/2015/wordml/symex" xmlns:wpg="http://schemas.microsoft.com/office/word/2010/wordprocessingGroup" xmlns:wpi="http://schemas.microsoft.com/office/word/2010/wordprocessingInk" xmlns:wne="http://schemas.microsoft.com/office/word/2006/wordml" xmlns:wps="http://schemas.microsoft.com/office/word/2010/wordprocessingShape" mc:Ignorable="w14 w15 w16se w16cid w16 w16cex w16sdtdh w16sdtfl w16du wp14">
   <w:p>
     <w:pPr>
       <w:pStyle w:val="Header"/>
@@ -14821,20 +15000,20 @@
       <w:t xml:space="preserve"> </w:t>
     </w:r>
     <w:r>
-      <w:t>April</w:t>
+      <w:t xml:space="preserve">January </w:t>
     </w:r>
     <w:r>
-      <w:t xml:space="preserve"> 202</w:t>
+      <w:t>202</w:t>
     </w:r>
     <w:r>
-      <w:t>4</w:t>
+      <w:t>5</w:t>
     </w:r>
   </w:p>
 </w:hdr>
 </file>
 
 <file path=word/numbering.xml><?xml version="1.0" encoding="utf-8"?>
-<w:numbering xmlns:wpc="http://schemas.microsoft.com/office/word/2010/wordprocessingCanvas" xmlns:cx="http://schemas.microsoft.com/office/drawing/2014/chartex" xmlns:cx1="http://schemas.microsoft.com/office/drawing/2015/9/8/chartex" xmlns:cx2="http://schemas.microsoft.com/office/drawing/2015/10/21/chartex" xmlns:cx3="http://schemas.microsoft.com/office/drawing/2016/5/9/chartex" xmlns:cx4="http://schemas.microsoft.com/office/drawing/2016/5/10/chartex" xmlns:cx5="http://schemas.microsoft.com/office/drawing/2016/5/11/chartex" xmlns:cx6="http://schemas.microsoft.com/office/drawing/2016/5/12/chartex" xmlns:cx7="http://schemas.microsoft.com/office/drawing/2016/5/13/chartex" xmlns:cx8="http://schemas.microsoft.com/office/drawing/2016/5/14/chartex" xmlns:mc="http://schemas.openxmlformats.org/markup-compatibility/2006" xmlns:aink="http://schemas.microsoft.com/office/drawing/2016/ink" xmlns:am3d="http://schemas.microsoft.com/office/drawing/2017/model3d" xmlns:o="urn:schemas-microsoft-com:office:office" xmlns:oel="http://schemas.microsoft.com/office/2019/extlst" xmlns:r="http://schemas.openxmlformats.org/officeDocument/2006/relationships" xmlns:m="http://schemas.openxmlformats.org/officeDocument/2006/math" xmlns:v="urn:schemas-microsoft-com:vml" xmlns:wp14="http://schemas.microsoft.com/office/word/2010/wordprocessingDrawing" xmlns:wp="http://schemas.openxmlformats.org/drawingml/2006/wordprocessingDrawing" xmlns:w10="urn:schemas-microsoft-com:office:word" xmlns:w="http://schemas.openxmlformats.org/wordprocessingml/2006/main" xmlns:w14="http://schemas.microsoft.com/office/word/2010/wordml" xmlns:w15="http://schemas.microsoft.com/office/word/2012/wordml" xmlns:w16cex="http://schemas.microsoft.com/office/word/2018/wordml/cex" xmlns:w16cid="http://schemas.microsoft.com/office/word/2016/wordml/cid" xmlns:w16="http://schemas.microsoft.com/office/word/2018/wordml" xmlns:w16du="http://schemas.microsoft.com/office/word/2023/wordml/word16du" xmlns:w16sdtdh="http://schemas.microsoft.com/office/word/2020/wordml/sdtdatahash" xmlns:w16se="http://schemas.microsoft.com/office/word/2015/wordml/symex" xmlns:wpg="http://schemas.microsoft.com/office/word/2010/wordprocessingGroup" xmlns:wpi="http://schemas.microsoft.com/office/word/2010/wordprocessingInk" xmlns:wne="http://schemas.microsoft.com/office/word/2006/wordml" xmlns:wps="http://schemas.microsoft.com/office/word/2010/wordprocessingShape" mc:Ignorable="w14 w15 w16se w16cid w16 w16cex w16sdtdh w16du wp14">
+<w:numbering xmlns:wpc="http://schemas.microsoft.com/office/word/2010/wordprocessingCanvas" xmlns:cx="http://schemas.microsoft.com/office/drawing/2014/chartex" xmlns:cx1="http://schemas.microsoft.com/office/drawing/2015/9/8/chartex" xmlns:cx2="http://schemas.microsoft.com/office/drawing/2015/10/21/chartex" xmlns:cx3="http://schemas.microsoft.com/office/drawing/2016/5/9/chartex" xmlns:cx4="http://schemas.microsoft.com/office/drawing/2016/5/10/chartex" xmlns:cx5="http://schemas.microsoft.com/office/drawing/2016/5/11/chartex" xmlns:cx6="http://schemas.microsoft.com/office/drawing/2016/5/12/chartex" xmlns:cx7="http://schemas.microsoft.com/office/drawing/2016/5/13/chartex" xmlns:cx8="http://schemas.microsoft.com/office/drawing/2016/5/14/chartex" xmlns:mc="http://schemas.openxmlformats.org/markup-compatibility/2006" xmlns:aink="http://schemas.microsoft.com/office/drawing/2016/ink" xmlns:am3d="http://schemas.microsoft.com/office/drawing/2017/model3d" xmlns:o="urn:schemas-microsoft-com:office:office" xmlns:oel="http://schemas.microsoft.com/office/2019/extlst" xmlns:r="http://schemas.openxmlformats.org/officeDocument/2006/relationships" xmlns:m="http://schemas.openxmlformats.org/officeDocument/2006/math" xmlns:v="urn:schemas-microsoft-com:vml" xmlns:wp14="http://schemas.microsoft.com/office/word/2010/wordprocessingDrawing" xmlns:wp="http://schemas.openxmlformats.org/drawingml/2006/wordprocessingDrawing" xmlns:w10="urn:schemas-microsoft-com:office:word" xmlns:w="http://schemas.openxmlformats.org/wordprocessingml/2006/main" xmlns:w14="http://schemas.microsoft.com/office/word/2010/wordml" xmlns:w15="http://schemas.microsoft.com/office/word/2012/wordml" xmlns:w16cex="http://schemas.microsoft.com/office/word/2018/wordml/cex" xmlns:w16cid="http://schemas.microsoft.com/office/word/2016/wordml/cid" xmlns:w16="http://schemas.microsoft.com/office/word/2018/wordml" xmlns:w16du="http://schemas.microsoft.com/office/word/2023/wordml/word16du" xmlns:w16sdtdh="http://schemas.microsoft.com/office/word/2020/wordml/sdtdatahash" xmlns:w16sdtfl="http://schemas.microsoft.com/office/word/2024/wordml/sdtformatlock" xmlns:w16se="http://schemas.microsoft.com/office/word/2015/wordml/symex" xmlns:wpg="http://schemas.microsoft.com/office/word/2010/wordprocessingGroup" xmlns:wpi="http://schemas.microsoft.com/office/word/2010/wordprocessingInk" xmlns:wne="http://schemas.microsoft.com/office/word/2006/wordml" xmlns:wps="http://schemas.microsoft.com/office/word/2010/wordprocessingShape" mc:Ignorable="w14 w15 w16se w16cid w16 w16cex w16sdtdh w16sdtfl w16du wp14">
   <w:abstractNum w:abstractNumId="0" w15:restartNumberingAfterBreak="0">
     <w:nsid w:val="277C693D"/>
     <w:multiLevelType w:val="hybridMultilevel"/>
@@ -15338,7 +15517,7 @@
 </file>
 
 <file path=word/styles.xml><?xml version="1.0" encoding="utf-8"?>
-<w:styles xmlns:mc="http://schemas.openxmlformats.org/markup-compatibility/2006" xmlns:r="http://schemas.openxmlformats.org/officeDocument/2006/relationships" xmlns:w="http://schemas.openxmlformats.org/wordprocessingml/2006/main" xmlns:w14="http://schemas.microsoft.com/office/word/2010/wordml" xmlns:w15="http://schemas.microsoft.com/office/word/2012/wordml" xmlns:w16cex="http://schemas.microsoft.com/office/word/2018/wordml/cex" xmlns:w16cid="http://schemas.microsoft.com/office/word/2016/wordml/cid" xmlns:w16="http://schemas.microsoft.com/office/word/2018/wordml" xmlns:w16du="http://schemas.microsoft.com/office/word/2023/wordml/word16du" xmlns:w16sdtdh="http://schemas.microsoft.com/office/word/2020/wordml/sdtdatahash" xmlns:w16se="http://schemas.microsoft.com/office/word/2015/wordml/symex" mc:Ignorable="w14 w15 w16se w16cid w16 w16cex w16sdtdh w16du">
+<w:styles xmlns:mc="http://schemas.openxmlformats.org/markup-compatibility/2006" xmlns:r="http://schemas.openxmlformats.org/officeDocument/2006/relationships" xmlns:w="http://schemas.openxmlformats.org/wordprocessingml/2006/main" xmlns:w14="http://schemas.microsoft.com/office/word/2010/wordml" xmlns:w15="http://schemas.microsoft.com/office/word/2012/wordml" xmlns:w16cex="http://schemas.microsoft.com/office/word/2018/wordml/cex" xmlns:w16cid="http://schemas.microsoft.com/office/word/2016/wordml/cid" xmlns:w16="http://schemas.microsoft.com/office/word/2018/wordml" xmlns:w16du="http://schemas.microsoft.com/office/word/2023/wordml/word16du" xmlns:w16sdtdh="http://schemas.microsoft.com/office/word/2020/wordml/sdtdatahash" xmlns:w16sdtfl="http://schemas.microsoft.com/office/word/2024/wordml/sdtformatlock" xmlns:w16se="http://schemas.microsoft.com/office/word/2015/wordml/symex" mc:Ignorable="w14 w15 w16se w16cid w16 w16cex w16sdtdh w16sdtfl w16du">
   <w:docDefaults>
     <w:rPrDefault>
       <w:rPr>

</xml_diff>

<commit_message>
correction to pub title
</commit_message>
<xml_diff>
--- a/cv/phalen-website-cv.docx
+++ b/cv/phalen-website-cv.docx
@@ -2544,7 +2544,35 @@
           <w:rFonts w:ascii="Times New Roman" w:eastAsia="Times New Roman" w:hAnsi="Times New Roman" w:cs="Times New Roman"/>
           <w:color w:val="auto"/>
         </w:rPr>
-        <w:t xml:space="preserve">, A., Hackman, A., Bennett, M. Pilot of Dialectical Behavior Therapy (DBT) Skills Training for People with Psychosis Spectrum Conditions and High Risk of Suicide. </w:t>
+        <w:t xml:space="preserve">, A., Hackman, A., Bennett, M. </w:t>
+      </w:r>
+      <w:r>
+        <w:rPr>
+          <w:rFonts w:ascii="Times New Roman" w:eastAsia="Times New Roman" w:hAnsi="Times New Roman" w:cs="Times New Roman"/>
+          <w:color w:val="auto"/>
+        </w:rPr>
+        <w:t>(in press).</w:t>
+      </w:r>
+      <w:r>
+        <w:rPr>
+          <w:rFonts w:ascii="Times New Roman" w:eastAsia="Times New Roman" w:hAnsi="Times New Roman" w:cs="Times New Roman"/>
+          <w:color w:val="auto"/>
+        </w:rPr>
+        <w:t xml:space="preserve"> </w:t>
+      </w:r>
+      <w:r>
+        <w:rPr>
+          <w:rFonts w:ascii="Times New Roman" w:eastAsia="Times New Roman" w:hAnsi="Times New Roman" w:cs="Times New Roman"/>
+          <w:color w:val="auto"/>
+        </w:rPr>
+        <w:t>Pilot of Dialectical Behavior Therapy (DBT) Skills Training for People with Psychosis Spectrum Conditions and High Risk of Suicide.</w:t>
+      </w:r>
+      <w:r>
+        <w:rPr>
+          <w:rFonts w:ascii="Times New Roman" w:eastAsia="Times New Roman" w:hAnsi="Times New Roman" w:cs="Times New Roman"/>
+          <w:color w:val="auto"/>
+        </w:rPr>
+        <w:t xml:space="preserve"> </w:t>
       </w:r>
       <w:r>
         <w:rPr>
@@ -11709,15 +11737,7 @@
           <w:bCs/>
           <w:color w:val="222222"/>
         </w:rPr>
-        <w:t xml:space="preserve"> </w:t>
-      </w:r>
-      <w:r>
-        <w:rPr>
-          <w:rFonts w:ascii="Times New Roman" w:eastAsia="Times New Roman" w:hAnsi="Times New Roman" w:cs="Times New Roman"/>
-          <w:bCs/>
-          <w:color w:val="222222"/>
-        </w:rPr>
-        <w:t xml:space="preserve">2024). </w:t>
+        <w:t xml:space="preserve"> 2024). </w:t>
       </w:r>
       <w:r>
         <w:rPr>
@@ -11735,15 +11755,7 @@
           <w:bCs/>
           <w:color w:val="222222"/>
         </w:rPr>
-        <w:t>University of Maryland Research Day.</w:t>
-      </w:r>
-      <w:r>
-        <w:rPr>
-          <w:rFonts w:ascii="Times New Roman" w:eastAsia="Times New Roman" w:hAnsi="Times New Roman" w:cs="Times New Roman"/>
-          <w:bCs/>
-          <w:color w:val="222222"/>
-        </w:rPr>
-        <w:t xml:space="preserve"> Baltimore, MD.</w:t>
+        <w:t>University of Maryland Research Day. Baltimore, MD.</w:t>
       </w:r>
     </w:p>
     <w:p>
@@ -20669,6 +20681,7 @@
   <w:style w:type="character" w:default="1" w:styleId="DefaultParagraphFont">
     <w:name w:val="Default Paragraph Font"/>
     <w:uiPriority w:val="1"/>
+    <w:semiHidden/>
     <w:unhideWhenUsed/>
   </w:style>
   <w:style w:type="table" w:default="1" w:styleId="TableNormal">

</xml_diff>